<commit_message>
Add use case, activity diagram for feature Nhap Sach
</commit_message>
<xml_diff>
--- a/Analysis/DoAnLyThuyet/Report.docx
+++ b/Analysis/DoAnLyThuyet/Report.docx
@@ -5979,8 +5979,6 @@
           </w14:textOutline>
         </w:rPr>
       </w:pPr>
-      <w:bookmarkStart w:id="0" w:name="_GoBack"/>
-      <w:bookmarkEnd w:id="0"/>
     </w:p>
     <w:p>
       <w:pPr>
@@ -6076,7 +6074,7 @@
           </w14:textOutline>
         </w:rPr>
       </w:pPr>
-      <w:bookmarkStart w:id="1" w:name="_Toc43591139"/>
+      <w:bookmarkStart w:id="0" w:name="_Toc43591139"/>
       <w:r>
         <w:rPr>
           <w:rFonts w:ascii="Times New Roman" w:hAnsi="Times New Roman" w:cs="Times New Roman"/>
@@ -6093,7 +6091,7 @@
         <w:lastRenderedPageBreak/>
         <w:t>Hiểu và đánh giá về tổ chức</w:t>
       </w:r>
-      <w:bookmarkEnd w:id="1"/>
+      <w:bookmarkEnd w:id="0"/>
     </w:p>
     <w:p>
       <w:pPr>
@@ -6117,7 +6115,7 @@
           </w14:textOutline>
         </w:rPr>
       </w:pPr>
-      <w:bookmarkStart w:id="2" w:name="_Toc43591140"/>
+      <w:bookmarkStart w:id="1" w:name="_Toc43591140"/>
       <w:r>
         <w:rPr>
           <w:rFonts w:ascii="Times New Roman" w:hAnsi="Times New Roman" w:cs="Times New Roman"/>
@@ -6132,7 +6130,7 @@
         </w:rPr>
         <w:t>Xây dựng sơ đồ tổ chức của hệ thống thư viện theo bảng mô tả</w:t>
       </w:r>
-      <w:bookmarkEnd w:id="2"/>
+      <w:bookmarkEnd w:id="1"/>
     </w:p>
     <w:p>
       <w:pPr>
@@ -6142,27 +6140,14 @@
       <w:r>
         <w:t xml:space="preserve">Table </w:t>
       </w:r>
-      <w:r>
-        <w:fldChar w:fldCharType="begin"/>
-      </w:r>
-      <w:r>
-        <w:instrText xml:space="preserve"> SEQ Table \* ARABIC </w:instrText>
-      </w:r>
-      <w:r>
-        <w:fldChar w:fldCharType="separate"/>
-      </w:r>
-      <w:r>
-        <w:rPr>
-          <w:noProof/>
-        </w:rPr>
-        <w:t>1</w:t>
-      </w:r>
-      <w:r>
-        <w:rPr>
-          <w:noProof/>
-        </w:rPr>
-        <w:fldChar w:fldCharType="end"/>
-      </w:r>
+      <w:fldSimple w:instr=" SEQ Table \* ARABIC ">
+        <w:r>
+          <w:rPr>
+            <w:noProof/>
+          </w:rPr>
+          <w:t>1</w:t>
+        </w:r>
+      </w:fldSimple>
       <w:r>
         <w:t xml:space="preserve"> Tổ chức trong thư viện</w:t>
       </w:r>
@@ -6741,27 +6726,14 @@
       <w:r>
         <w:t xml:space="preserve">Table </w:t>
       </w:r>
-      <w:r>
-        <w:fldChar w:fldCharType="begin"/>
-      </w:r>
-      <w:r>
-        <w:instrText xml:space="preserve"> SEQ Table \* ARABIC </w:instrText>
-      </w:r>
-      <w:r>
-        <w:fldChar w:fldCharType="separate"/>
-      </w:r>
-      <w:r>
-        <w:rPr>
-          <w:noProof/>
-        </w:rPr>
-        <w:t>2</w:t>
-      </w:r>
-      <w:r>
-        <w:rPr>
-          <w:noProof/>
-        </w:rPr>
-        <w:fldChar w:fldCharType="end"/>
-      </w:r>
+      <w:fldSimple w:instr=" SEQ Table \* ARABIC ">
+        <w:r>
+          <w:rPr>
+            <w:noProof/>
+          </w:rPr>
+          <w:t>2</w:t>
+        </w:r>
+      </w:fldSimple>
       <w:r>
         <w:t xml:space="preserve"> Tổ chức độc giả</w:t>
       </w:r>
@@ -7047,27 +7019,14 @@
       <w:r>
         <w:t xml:space="preserve">Table </w:t>
       </w:r>
-      <w:r>
-        <w:fldChar w:fldCharType="begin"/>
-      </w:r>
-      <w:r>
-        <w:instrText xml:space="preserve"> SEQ Table \* ARABIC </w:instrText>
-      </w:r>
-      <w:r>
-        <w:fldChar w:fldCharType="separate"/>
-      </w:r>
-      <w:r>
-        <w:rPr>
-          <w:noProof/>
-        </w:rPr>
-        <w:t>3</w:t>
-      </w:r>
-      <w:r>
-        <w:rPr>
-          <w:noProof/>
-        </w:rPr>
-        <w:fldChar w:fldCharType="end"/>
-      </w:r>
+      <w:fldSimple w:instr=" SEQ Table \* ARABIC ">
+        <w:r>
+          <w:rPr>
+            <w:noProof/>
+          </w:rPr>
+          <w:t>3</w:t>
+        </w:r>
+      </w:fldSimple>
       <w:r>
         <w:t xml:space="preserve"> Tổ chức nhà trường</w:t>
       </w:r>
@@ -7345,7 +7304,7 @@
                   <w14:round/>
                 </w14:textOutline>
               </w:rPr>
-              <w:t>Khoa công nghệ thông tin</w:t>
+              <w:t>Các khoa trong trường</w:t>
             </w:r>
           </w:p>
         </w:tc>
@@ -7572,7 +7531,7 @@
           </w14:textOutline>
         </w:rPr>
       </w:pPr>
-      <w:bookmarkStart w:id="3" w:name="_Toc43591141"/>
+      <w:bookmarkStart w:id="2" w:name="_Toc43591141"/>
       <w:r>
         <w:rPr>
           <w:rFonts w:ascii="Times New Roman" w:hAnsi="Times New Roman" w:cs="Times New Roman"/>
@@ -7587,7 +7546,7 @@
         </w:rPr>
         <w:t>Mô tả phạm vi của hệ thống tổ chức và phạm vi hệ thống phát triển, các đối tượng liên quan đến hệ thống tổ chức và hệ thống phát triển</w:t>
       </w:r>
-      <w:bookmarkEnd w:id="3"/>
+      <w:bookmarkEnd w:id="2"/>
     </w:p>
     <w:tbl>
       <w:tblPr>
@@ -7839,7 +7798,7 @@
                   <w14:round/>
                 </w14:textOutline>
               </w:rPr>
-              <w:t>Khoa công nghệ thông tin</w:t>
+              <w:t>Các khoa trong trường</w:t>
             </w:r>
           </w:p>
         </w:tc>
@@ -8440,7 +8399,7 @@
           </w14:textOutline>
         </w:rPr>
       </w:pPr>
-      <w:bookmarkStart w:id="4" w:name="_Toc43591142"/>
+      <w:bookmarkStart w:id="3" w:name="_Toc43591142"/>
       <w:r>
         <w:rPr>
           <w:rFonts w:ascii="Times New Roman" w:hAnsi="Times New Roman" w:cs="Times New Roman"/>
@@ -8455,7 +8414,7 @@
         </w:rPr>
         <w:t>Xác định các thuật ngữ trong hệ thống tổ chức</w:t>
       </w:r>
-      <w:bookmarkEnd w:id="4"/>
+      <w:bookmarkEnd w:id="3"/>
     </w:p>
     <w:p>
       <w:pPr>
@@ -8478,7 +8437,7 @@
           </w14:textOutline>
         </w:rPr>
       </w:pPr>
-      <w:bookmarkStart w:id="5" w:name="_Toc43591143"/>
+      <w:bookmarkStart w:id="4" w:name="_Toc43591143"/>
       <w:r>
         <w:rPr>
           <w:rFonts w:ascii="Times New Roman" w:hAnsi="Times New Roman" w:cs="Times New Roman"/>
@@ -8493,7 +8452,7 @@
         </w:rPr>
         <w:t>Nhập sách</w:t>
       </w:r>
-      <w:bookmarkEnd w:id="5"/>
+      <w:bookmarkEnd w:id="4"/>
     </w:p>
     <w:p>
       <w:pPr>
@@ -8811,7 +8770,7 @@
           </w14:textOutline>
         </w:rPr>
       </w:pPr>
-      <w:bookmarkStart w:id="6" w:name="_Toc43591144"/>
+      <w:bookmarkStart w:id="5" w:name="_Toc43591144"/>
       <w:r>
         <w:rPr>
           <w:rFonts w:ascii="Times New Roman" w:hAnsi="Times New Roman" w:cs="Times New Roman"/>
@@ -8826,7 +8785,7 @@
         </w:rPr>
         <w:t>Thanh lý sách</w:t>
       </w:r>
-      <w:bookmarkEnd w:id="6"/>
+      <w:bookmarkEnd w:id="5"/>
     </w:p>
     <w:p>
       <w:pPr>
@@ -8943,7 +8902,7 @@
           </w14:textOutline>
         </w:rPr>
       </w:pPr>
-      <w:bookmarkStart w:id="7" w:name="_Toc43591145"/>
+      <w:bookmarkStart w:id="6" w:name="_Toc43591145"/>
       <w:r>
         <w:rPr>
           <w:rFonts w:ascii="Times New Roman" w:hAnsi="Times New Roman" w:cs="Times New Roman"/>
@@ -8958,7 +8917,7 @@
         </w:rPr>
         <w:t>Đăng ký thẻ thư viện</w:t>
       </w:r>
-      <w:bookmarkEnd w:id="7"/>
+      <w:bookmarkEnd w:id="6"/>
     </w:p>
     <w:p>
       <w:pPr>
@@ -8996,7 +8955,7 @@
           </w14:textOutline>
         </w:rPr>
       </w:pPr>
-      <w:bookmarkStart w:id="8" w:name="_Toc43591146"/>
+      <w:bookmarkStart w:id="7" w:name="_Toc43591146"/>
       <w:r>
         <w:rPr>
           <w:rFonts w:ascii="Times New Roman" w:hAnsi="Times New Roman" w:cs="Times New Roman"/>
@@ -9011,7 +8970,7 @@
         </w:rPr>
         <w:t>Mượn sách</w:t>
       </w:r>
-      <w:bookmarkEnd w:id="8"/>
+      <w:bookmarkEnd w:id="7"/>
     </w:p>
     <w:p>
       <w:pPr>
@@ -9049,7 +9008,7 @@
           </w14:textOutline>
         </w:rPr>
       </w:pPr>
-      <w:bookmarkStart w:id="9" w:name="_Toc43591147"/>
+      <w:bookmarkStart w:id="8" w:name="_Toc43591147"/>
       <w:r>
         <w:rPr>
           <w:rFonts w:ascii="Times New Roman" w:hAnsi="Times New Roman" w:cs="Times New Roman"/>
@@ -9064,7 +9023,7 @@
         </w:rPr>
         <w:t>Trả sách</w:t>
       </w:r>
-      <w:bookmarkEnd w:id="9"/>
+      <w:bookmarkEnd w:id="8"/>
     </w:p>
     <w:p>
       <w:pPr>
@@ -9103,7 +9062,7 @@
           </w14:textOutline>
         </w:rPr>
       </w:pPr>
-      <w:bookmarkStart w:id="10" w:name="_Toc43591148"/>
+      <w:bookmarkStart w:id="9" w:name="_Toc43591148"/>
       <w:r>
         <w:rPr>
           <w:rFonts w:ascii="Times New Roman" w:hAnsi="Times New Roman" w:cs="Times New Roman"/>
@@ -9147,7 +9106,7 @@
         </w:rPr>
         <w:t xml:space="preserve"> hàng</w:t>
       </w:r>
-      <w:bookmarkEnd w:id="10"/>
+      <w:bookmarkEnd w:id="9"/>
     </w:p>
     <w:p>
       <w:pPr>
@@ -9170,7 +9129,7 @@
           </w14:textOutline>
         </w:rPr>
       </w:pPr>
-      <w:bookmarkStart w:id="11" w:name="_Toc43591149"/>
+      <w:bookmarkStart w:id="10" w:name="_Toc43591149"/>
       <w:r>
         <w:rPr>
           <w:rFonts w:ascii="Times New Roman" w:hAnsi="Times New Roman" w:cs="Times New Roman"/>
@@ -9185,7 +9144,7 @@
         </w:rPr>
         <w:t>Nhập sách</w:t>
       </w:r>
-      <w:bookmarkEnd w:id="11"/>
+      <w:bookmarkEnd w:id="10"/>
     </w:p>
     <w:p>
       <w:pPr>
@@ -9302,7 +9261,7 @@
             <w14:round/>
           </w14:textOutline>
         </w:rPr>
-        <w:t>Khoa công nghệ thông tin</w:t>
+        <w:t>Các khoa trong trường</w:t>
       </w:r>
     </w:p>
     <w:p>
@@ -9358,7 +9317,7 @@
           </w14:textOutline>
         </w:rPr>
       </w:pPr>
-      <w:bookmarkStart w:id="12" w:name="_Toc43591150"/>
+      <w:bookmarkStart w:id="11" w:name="_Toc43591150"/>
       <w:r>
         <w:rPr>
           <w:rFonts w:ascii="Times New Roman" w:hAnsi="Times New Roman" w:cs="Times New Roman"/>
@@ -9373,7 +9332,7 @@
         </w:rPr>
         <w:t>Thanh lý sách</w:t>
       </w:r>
-      <w:bookmarkEnd w:id="12"/>
+      <w:bookmarkEnd w:id="11"/>
     </w:p>
     <w:p>
       <w:pPr>
@@ -9642,7 +9601,7 @@
           </w14:textOutline>
         </w:rPr>
       </w:pPr>
-      <w:bookmarkStart w:id="13" w:name="_Toc43591151"/>
+      <w:bookmarkStart w:id="12" w:name="_Toc43591151"/>
       <w:r>
         <w:rPr>
           <w:rFonts w:ascii="Times New Roman" w:hAnsi="Times New Roman" w:cs="Times New Roman"/>
@@ -9657,7 +9616,7 @@
         </w:rPr>
         <w:t>Đăng ký thẻ thư viện</w:t>
       </w:r>
-      <w:bookmarkEnd w:id="13"/>
+      <w:bookmarkEnd w:id="12"/>
     </w:p>
     <w:p>
       <w:pPr>
@@ -9695,7 +9654,7 @@
           </w14:textOutline>
         </w:rPr>
       </w:pPr>
-      <w:bookmarkStart w:id="14" w:name="_Toc43591152"/>
+      <w:bookmarkStart w:id="13" w:name="_Toc43591152"/>
       <w:r>
         <w:rPr>
           <w:rFonts w:ascii="Times New Roman" w:hAnsi="Times New Roman" w:cs="Times New Roman"/>
@@ -9710,7 +9669,7 @@
         </w:rPr>
         <w:t>Mượn sách</w:t>
       </w:r>
-      <w:bookmarkEnd w:id="14"/>
+      <w:bookmarkEnd w:id="13"/>
     </w:p>
     <w:p>
       <w:pPr>
@@ -9748,7 +9707,7 @@
           </w14:textOutline>
         </w:rPr>
       </w:pPr>
-      <w:bookmarkStart w:id="15" w:name="_Toc43591153"/>
+      <w:bookmarkStart w:id="14" w:name="_Toc43591153"/>
       <w:r>
         <w:rPr>
           <w:rFonts w:ascii="Times New Roman" w:hAnsi="Times New Roman" w:cs="Times New Roman"/>
@@ -9763,7 +9722,7 @@
         </w:rPr>
         <w:t>Trả sách</w:t>
       </w:r>
-      <w:bookmarkEnd w:id="15"/>
+      <w:bookmarkEnd w:id="14"/>
     </w:p>
     <w:p>
       <w:pPr>
@@ -9803,7 +9762,7 @@
           </w14:textOutline>
         </w:rPr>
       </w:pPr>
-      <w:bookmarkStart w:id="16" w:name="_Toc43591154"/>
+      <w:bookmarkStart w:id="15" w:name="_Toc43591154"/>
       <w:r>
         <w:rPr>
           <w:rFonts w:ascii="Times New Roman" w:hAnsi="Times New Roman" w:cs="Times New Roman"/>
@@ -9818,7 +9777,7 @@
         </w:rPr>
         <w:t>Mô tả nhu cầu của của các đối tượng liên quan và khách hàng</w:t>
       </w:r>
-      <w:bookmarkEnd w:id="16"/>
+      <w:bookmarkEnd w:id="15"/>
     </w:p>
     <w:p>
       <w:pPr>
@@ -9841,7 +9800,7 @@
           </w14:textOutline>
         </w:rPr>
       </w:pPr>
-      <w:bookmarkStart w:id="17" w:name="_Toc43591155"/>
+      <w:bookmarkStart w:id="16" w:name="_Toc43591155"/>
       <w:r>
         <w:rPr>
           <w:rFonts w:ascii="Times New Roman" w:hAnsi="Times New Roman" w:cs="Times New Roman"/>
@@ -9856,7 +9815,7 @@
         </w:rPr>
         <w:t>Nhập sách</w:t>
       </w:r>
-      <w:bookmarkEnd w:id="17"/>
+      <w:bookmarkEnd w:id="16"/>
     </w:p>
     <w:p>
       <w:pPr>
@@ -9978,7 +9937,6 @@
           <w:ilvl w:val="0"/>
           <w:numId w:val="19"/>
         </w:numPr>
-        <w:ind w:left="0" w:firstLine="360"/>
         <w:rPr>
           <w:rFonts w:ascii="Times New Roman" w:hAnsi="Times New Roman" w:cs="Times New Roman"/>
           <w:sz w:val="24"/>
@@ -10001,7 +9959,20 @@
             <w14:round/>
           </w14:textOutline>
         </w:rPr>
-        <w:t>Khoa công nghệ thông tin: xem giới thiệu sách và đặt sách</w:t>
+        <w:t>Các khoa trong trường</w:t>
+      </w:r>
+      <w:r>
+        <w:rPr>
+          <w:rFonts w:ascii="Times New Roman" w:hAnsi="Times New Roman" w:cs="Times New Roman"/>
+          <w:sz w:val="24"/>
+          <w:szCs w:val="24"/>
+          <w14:textOutline w14:w="0" w14:cap="flat" w14:cmpd="sng" w14:algn="ctr">
+            <w14:noFill/>
+            <w14:prstDash w14:val="solid"/>
+            <w14:round/>
+          </w14:textOutline>
+        </w:rPr>
+        <w:t>: xem giới thiệu sách và đặt sách</w:t>
       </w:r>
     </w:p>
     <w:p>
@@ -10072,7 +10043,7 @@
           </w14:textOutline>
         </w:rPr>
       </w:pPr>
-      <w:bookmarkStart w:id="18" w:name="_Toc43591156"/>
+      <w:bookmarkStart w:id="17" w:name="_Toc43591156"/>
       <w:r>
         <w:rPr>
           <w:rFonts w:ascii="Times New Roman" w:hAnsi="Times New Roman" w:cs="Times New Roman"/>
@@ -10087,7 +10058,7 @@
         </w:rPr>
         <w:t>Thanh lý sách</w:t>
       </w:r>
-      <w:bookmarkEnd w:id="18"/>
+      <w:bookmarkEnd w:id="17"/>
     </w:p>
     <w:p>
       <w:pPr>
@@ -10406,7 +10377,7 @@
           </w14:textOutline>
         </w:rPr>
       </w:pPr>
-      <w:bookmarkStart w:id="19" w:name="_Toc43591157"/>
+      <w:bookmarkStart w:id="18" w:name="_Toc43591157"/>
       <w:r>
         <w:rPr>
           <w:rFonts w:ascii="Times New Roman" w:hAnsi="Times New Roman" w:cs="Times New Roman"/>
@@ -10421,7 +10392,7 @@
         </w:rPr>
         <w:t>Đăng ký thẻ thư viện</w:t>
       </w:r>
-      <w:bookmarkEnd w:id="19"/>
+      <w:bookmarkEnd w:id="18"/>
     </w:p>
     <w:p>
       <w:pPr>
@@ -10459,7 +10430,7 @@
           </w14:textOutline>
         </w:rPr>
       </w:pPr>
-      <w:bookmarkStart w:id="20" w:name="_Toc43591158"/>
+      <w:bookmarkStart w:id="19" w:name="_Toc43591158"/>
       <w:r>
         <w:rPr>
           <w:rFonts w:ascii="Times New Roman" w:hAnsi="Times New Roman" w:cs="Times New Roman"/>
@@ -10474,7 +10445,7 @@
         </w:rPr>
         <w:t>Mượn sách</w:t>
       </w:r>
-      <w:bookmarkEnd w:id="20"/>
+      <w:bookmarkEnd w:id="19"/>
     </w:p>
     <w:p>
       <w:pPr>
@@ -10512,7 +10483,7 @@
           </w14:textOutline>
         </w:rPr>
       </w:pPr>
-      <w:bookmarkStart w:id="21" w:name="_Toc43591159"/>
+      <w:bookmarkStart w:id="20" w:name="_Toc43591159"/>
       <w:r>
         <w:rPr>
           <w:rFonts w:ascii="Times New Roman" w:hAnsi="Times New Roman" w:cs="Times New Roman"/>
@@ -10527,7 +10498,7 @@
         </w:rPr>
         <w:t>Trả sách</w:t>
       </w:r>
-      <w:bookmarkEnd w:id="21"/>
+      <w:bookmarkEnd w:id="20"/>
     </w:p>
     <w:p>
       <w:pPr>
@@ -10567,7 +10538,7 @@
           </w14:textOutline>
         </w:rPr>
       </w:pPr>
-      <w:bookmarkStart w:id="22" w:name="_Toc43591160"/>
+      <w:bookmarkStart w:id="21" w:name="_Toc43591160"/>
       <w:r>
         <w:rPr>
           <w:rFonts w:ascii="Times New Roman" w:hAnsi="Times New Roman" w:cs="Times New Roman"/>
@@ -10582,7 +10553,7 @@
         </w:rPr>
         <w:t>Mô tả mức độ ưu tiên của các đối tượng liên quan và khách hàng</w:t>
       </w:r>
-      <w:bookmarkEnd w:id="22"/>
+      <w:bookmarkEnd w:id="21"/>
     </w:p>
     <w:p>
       <w:pPr>
@@ -10605,7 +10576,7 @@
           </w14:textOutline>
         </w:rPr>
       </w:pPr>
-      <w:bookmarkStart w:id="23" w:name="_Toc43591161"/>
+      <w:bookmarkStart w:id="22" w:name="_Toc43591161"/>
       <w:r>
         <w:rPr>
           <w:rFonts w:ascii="Times New Roman" w:hAnsi="Times New Roman" w:cs="Times New Roman"/>
@@ -10620,7 +10591,7 @@
         </w:rPr>
         <w:t>Nhập sách</w:t>
       </w:r>
-      <w:bookmarkEnd w:id="23"/>
+      <w:bookmarkEnd w:id="22"/>
     </w:p>
     <w:p>
       <w:pPr>
@@ -10670,7 +10641,7 @@
           </w14:textOutline>
         </w:rPr>
       </w:pPr>
-      <w:bookmarkStart w:id="24" w:name="_Toc43591162"/>
+      <w:bookmarkStart w:id="23" w:name="_Toc43591162"/>
       <w:r>
         <w:rPr>
           <w:rFonts w:ascii="Times New Roman" w:hAnsi="Times New Roman" w:cs="Times New Roman"/>
@@ -10685,7 +10656,7 @@
         </w:rPr>
         <w:t>Thanh lý sách</w:t>
       </w:r>
-      <w:bookmarkEnd w:id="24"/>
+      <w:bookmarkEnd w:id="23"/>
     </w:p>
     <w:p>
       <w:pPr>
@@ -10817,7 +10788,7 @@
           </w14:textOutline>
         </w:rPr>
       </w:pPr>
-      <w:bookmarkStart w:id="25" w:name="_Toc43591163"/>
+      <w:bookmarkStart w:id="24" w:name="_Toc43591163"/>
       <w:r>
         <w:rPr>
           <w:rFonts w:ascii="Times New Roman" w:hAnsi="Times New Roman" w:cs="Times New Roman"/>
@@ -10832,7 +10803,7 @@
         </w:rPr>
         <w:t>Đăng ký thẻ thư viện</w:t>
       </w:r>
-      <w:bookmarkEnd w:id="25"/>
+      <w:bookmarkEnd w:id="24"/>
     </w:p>
     <w:p>
       <w:pPr>
@@ -10870,7 +10841,7 @@
           </w14:textOutline>
         </w:rPr>
       </w:pPr>
-      <w:bookmarkStart w:id="26" w:name="_Toc43591164"/>
+      <w:bookmarkStart w:id="25" w:name="_Toc43591164"/>
       <w:r>
         <w:rPr>
           <w:rFonts w:ascii="Times New Roman" w:hAnsi="Times New Roman" w:cs="Times New Roman"/>
@@ -10885,7 +10856,7 @@
         </w:rPr>
         <w:t>Mượn sách</w:t>
       </w:r>
-      <w:bookmarkEnd w:id="26"/>
+      <w:bookmarkEnd w:id="25"/>
     </w:p>
     <w:p>
       <w:pPr>
@@ -10923,7 +10894,7 @@
           </w14:textOutline>
         </w:rPr>
       </w:pPr>
-      <w:bookmarkStart w:id="27" w:name="_Toc43591165"/>
+      <w:bookmarkStart w:id="26" w:name="_Toc43591165"/>
       <w:r>
         <w:rPr>
           <w:rFonts w:ascii="Times New Roman" w:hAnsi="Times New Roman" w:cs="Times New Roman"/>
@@ -10938,7 +10909,7 @@
         </w:rPr>
         <w:t>Trả sách</w:t>
       </w:r>
-      <w:bookmarkEnd w:id="27"/>
+      <w:bookmarkEnd w:id="26"/>
     </w:p>
     <w:p>
       <w:pPr>
@@ -10978,7 +10949,7 @@
           </w14:textOutline>
         </w:rPr>
       </w:pPr>
-      <w:bookmarkStart w:id="28" w:name="_Toc43591166"/>
+      <w:bookmarkStart w:id="27" w:name="_Toc43591166"/>
       <w:r>
         <w:rPr>
           <w:rFonts w:ascii="Times New Roman" w:hAnsi="Times New Roman" w:cs="Times New Roman"/>
@@ -10993,7 +10964,7 @@
         </w:rPr>
         <w:t>Xác định và trình bày các vấn đề của hệ thống</w:t>
       </w:r>
-      <w:bookmarkEnd w:id="28"/>
+      <w:bookmarkEnd w:id="27"/>
     </w:p>
     <w:p>
       <w:pPr>
@@ -11016,7 +10987,7 @@
           </w14:textOutline>
         </w:rPr>
       </w:pPr>
-      <w:bookmarkStart w:id="29" w:name="_Toc43591167"/>
+      <w:bookmarkStart w:id="28" w:name="_Toc43591167"/>
       <w:r>
         <w:rPr>
           <w:rFonts w:ascii="Times New Roman" w:hAnsi="Times New Roman" w:cs="Times New Roman"/>
@@ -11031,7 +11002,7 @@
         </w:rPr>
         <w:t>Nhập sách</w:t>
       </w:r>
-      <w:bookmarkEnd w:id="29"/>
+      <w:bookmarkEnd w:id="28"/>
     </w:p>
     <w:p>
       <w:pPr>
@@ -11040,7 +11011,6 @@
           <w:ilvl w:val="0"/>
           <w:numId w:val="19"/>
         </w:numPr>
-        <w:ind w:left="0" w:firstLine="360"/>
         <w:rPr>
           <w:rFonts w:ascii="Times New Roman" w:hAnsi="Times New Roman" w:cs="Times New Roman"/>
           <w:sz w:val="24"/>
@@ -11063,7 +11033,46 @@
             <w14:round/>
           </w14:textOutline>
         </w:rPr>
-        <w:t>Yêu cầu về khoa công nghệ thông tin duyệt sách hoặc thực hiện khảo sát phải thực hiện thủ công, không thể tự động hóa</w:t>
+        <w:t xml:space="preserve">Yêu cầu về </w:t>
+      </w:r>
+      <w:r>
+        <w:rPr>
+          <w:rFonts w:ascii="Times New Roman" w:hAnsi="Times New Roman" w:cs="Times New Roman"/>
+          <w:sz w:val="24"/>
+          <w:szCs w:val="24"/>
+          <w14:textOutline w14:w="0" w14:cap="flat" w14:cmpd="sng" w14:algn="ctr">
+            <w14:noFill/>
+            <w14:prstDash w14:val="solid"/>
+            <w14:round/>
+          </w14:textOutline>
+        </w:rPr>
+        <w:t>c</w:t>
+      </w:r>
+      <w:r>
+        <w:rPr>
+          <w:rFonts w:ascii="Times New Roman" w:hAnsi="Times New Roman" w:cs="Times New Roman"/>
+          <w:sz w:val="24"/>
+          <w:szCs w:val="24"/>
+          <w14:textOutline w14:w="0" w14:cap="flat" w14:cmpd="sng" w14:algn="ctr">
+            <w14:noFill/>
+            <w14:prstDash w14:val="solid"/>
+            <w14:round/>
+          </w14:textOutline>
+        </w:rPr>
+        <w:t>ác khoa trong trường</w:t>
+      </w:r>
+      <w:r>
+        <w:rPr>
+          <w:rFonts w:ascii="Times New Roman" w:hAnsi="Times New Roman" w:cs="Times New Roman"/>
+          <w:sz w:val="24"/>
+          <w:szCs w:val="24"/>
+          <w14:textOutline w14:w="0" w14:cap="flat" w14:cmpd="sng" w14:algn="ctr">
+            <w14:noFill/>
+            <w14:prstDash w14:val="solid"/>
+            <w14:round/>
+          </w14:textOutline>
+        </w:rPr>
+        <w:t>duyệt sách hoặc thực hiện khảo sát phải thực hiện thủ công, không thể tự động hóa</w:t>
       </w:r>
     </w:p>
     <w:p>
@@ -11179,7 +11188,7 @@
           </w14:textOutline>
         </w:rPr>
       </w:pPr>
-      <w:bookmarkStart w:id="30" w:name="_Toc43591168"/>
+      <w:bookmarkStart w:id="29" w:name="_Toc43591168"/>
       <w:r>
         <w:rPr>
           <w:rFonts w:ascii="Times New Roman" w:hAnsi="Times New Roman" w:cs="Times New Roman"/>
@@ -11194,7 +11203,7 @@
         </w:rPr>
         <w:t>Thanh lý sách</w:t>
       </w:r>
-      <w:bookmarkEnd w:id="30"/>
+      <w:bookmarkEnd w:id="29"/>
     </w:p>
     <w:p>
       <w:pPr>
@@ -11271,7 +11280,7 @@
           </w14:textOutline>
         </w:rPr>
       </w:pPr>
-      <w:bookmarkStart w:id="31" w:name="_Toc43591169"/>
+      <w:bookmarkStart w:id="30" w:name="_Toc43591169"/>
       <w:r>
         <w:rPr>
           <w:rFonts w:ascii="Times New Roman" w:hAnsi="Times New Roman" w:cs="Times New Roman"/>
@@ -11286,7 +11295,7 @@
         </w:rPr>
         <w:t>Đăng ký thẻ thư viện</w:t>
       </w:r>
-      <w:bookmarkEnd w:id="31"/>
+      <w:bookmarkEnd w:id="30"/>
     </w:p>
     <w:p>
       <w:pPr>
@@ -11324,7 +11333,7 @@
           </w14:textOutline>
         </w:rPr>
       </w:pPr>
-      <w:bookmarkStart w:id="32" w:name="_Toc43591170"/>
+      <w:bookmarkStart w:id="31" w:name="_Toc43591170"/>
       <w:r>
         <w:rPr>
           <w:rFonts w:ascii="Times New Roman" w:hAnsi="Times New Roman" w:cs="Times New Roman"/>
@@ -11339,7 +11348,7 @@
         </w:rPr>
         <w:t>Mượn sách</w:t>
       </w:r>
-      <w:bookmarkEnd w:id="32"/>
+      <w:bookmarkEnd w:id="31"/>
     </w:p>
     <w:p>
       <w:pPr>
@@ -11377,7 +11386,7 @@
           </w14:textOutline>
         </w:rPr>
       </w:pPr>
-      <w:bookmarkStart w:id="33" w:name="_Toc43591171"/>
+      <w:bookmarkStart w:id="32" w:name="_Toc43591171"/>
       <w:r>
         <w:rPr>
           <w:rFonts w:ascii="Times New Roman" w:hAnsi="Times New Roman" w:cs="Times New Roman"/>
@@ -11392,7 +11401,7 @@
         </w:rPr>
         <w:t>Trả sách</w:t>
       </w:r>
-      <w:bookmarkEnd w:id="33"/>
+      <w:bookmarkEnd w:id="32"/>
     </w:p>
     <w:p>
       <w:pPr>
@@ -11433,7 +11442,7 @@
           </w14:textOutline>
         </w:rPr>
       </w:pPr>
-      <w:bookmarkStart w:id="34" w:name="_Toc43591172"/>
+      <w:bookmarkStart w:id="33" w:name="_Toc43591172"/>
       <w:r>
         <w:rPr>
           <w:rFonts w:ascii="Times New Roman" w:hAnsi="Times New Roman" w:cs="Times New Roman"/>
@@ -11449,7 +11458,7 @@
         </w:rPr>
         <w:t>Mô hình hóa chức năng nghiệp vụ của hệ thống tổ chức</w:t>
       </w:r>
-      <w:bookmarkEnd w:id="34"/>
+      <w:bookmarkEnd w:id="33"/>
     </w:p>
     <w:p>
       <w:pPr>
@@ -11473,7 +11482,7 @@
           </w14:textOutline>
         </w:rPr>
       </w:pPr>
-      <w:bookmarkStart w:id="35" w:name="_Toc43591173"/>
+      <w:bookmarkStart w:id="34" w:name="_Toc43591173"/>
       <w:r>
         <w:rPr>
           <w:rFonts w:ascii="Times New Roman" w:hAnsi="Times New Roman" w:cs="Times New Roman"/>
@@ -11489,7 +11498,7 @@
         <w:lastRenderedPageBreak/>
         <w:t>Xác định các tác nhân nghiệp vụ của hệ thống tổ chức</w:t>
       </w:r>
-      <w:bookmarkEnd w:id="35"/>
+      <w:bookmarkEnd w:id="34"/>
     </w:p>
     <w:p>
       <w:pPr>
@@ -11629,7 +11638,6 @@
           <w:ilvl w:val="0"/>
           <w:numId w:val="19"/>
         </w:numPr>
-        <w:ind w:left="0" w:firstLine="360"/>
         <w:rPr>
           <w:rFonts w:ascii="Times New Roman" w:hAnsi="Times New Roman" w:cs="Times New Roman"/>
           <w:sz w:val="24"/>
@@ -11704,7 +11712,7 @@
             <w14:round/>
           </w14:textOutline>
         </w:rPr>
-        <w:t>Khoa công nghệ thông tin</w:t>
+        <w:t>Các khoa trong trường</w:t>
       </w:r>
     </w:p>
     <w:p>
@@ -11802,7 +11810,7 @@
             <w14:round/>
           </w14:textOutline>
         </w:rPr>
-        <w:t>Cán bộ giảng dạy</w:t>
+        <w:t xml:space="preserve">Cán bộ giảng dạy), </w:t>
       </w:r>
       <w:r>
         <w:rPr>
@@ -11815,7 +11823,20 @@
             <w14:round/>
           </w14:textOutline>
         </w:rPr>
-        <w:t>), khoa công nghệ thông tin</w:t>
+        <w:t>c</w:t>
+      </w:r>
+      <w:r>
+        <w:rPr>
+          <w:rFonts w:ascii="Times New Roman" w:hAnsi="Times New Roman" w:cs="Times New Roman"/>
+          <w:sz w:val="24"/>
+          <w:szCs w:val="24"/>
+          <w14:textOutline w14:w="0" w14:cap="flat" w14:cmpd="sng" w14:algn="ctr">
+            <w14:noFill/>
+            <w14:prstDash w14:val="solid"/>
+            <w14:round/>
+          </w14:textOutline>
+        </w:rPr>
+        <w:t>ác khoa trong trường</w:t>
       </w:r>
     </w:p>
     <w:p>
@@ -11840,7 +11861,7 @@
           </w14:textOutline>
         </w:rPr>
       </w:pPr>
-      <w:bookmarkStart w:id="36" w:name="_Toc43591174"/>
+      <w:bookmarkStart w:id="35" w:name="_Toc43591174"/>
       <w:r>
         <w:rPr>
           <w:rFonts w:ascii="Times New Roman" w:hAnsi="Times New Roman" w:cs="Times New Roman"/>
@@ -11855,7 +11876,7 @@
         </w:rPr>
         <w:t>Xác định các chức năng nghiệp vụ của hệ thống tổ chức</w:t>
       </w:r>
-      <w:bookmarkEnd w:id="36"/>
+      <w:bookmarkEnd w:id="35"/>
     </w:p>
     <w:p>
       <w:pPr>
@@ -12327,7 +12348,7 @@
           </w14:textOutline>
         </w:rPr>
       </w:pPr>
-      <w:bookmarkStart w:id="37" w:name="_Toc43591175"/>
+      <w:bookmarkStart w:id="36" w:name="_Toc43591175"/>
       <w:r>
         <w:rPr>
           <w:rFonts w:ascii="Times New Roman" w:hAnsi="Times New Roman" w:cs="Times New Roman"/>
@@ -12342,7 +12363,7 @@
         </w:rPr>
         <w:t>Mô hình hoá các nghiệp vụ hệ thống tổ chức bằng sơ đồ chức năng nghiệp vụ (business use-case diagram)</w:t>
       </w:r>
-      <w:bookmarkEnd w:id="37"/>
+      <w:bookmarkEnd w:id="36"/>
     </w:p>
     <w:p>
       <w:pPr>
@@ -12350,23 +12371,14 @@
       </w:pPr>
       <w:r>
         <w:rPr>
-          <w:rFonts w:ascii="Times New Roman" w:hAnsi="Times New Roman" w:cs="Times New Roman"/>
           <w:noProof/>
-          <w:color w:val="5B9BD5" w:themeColor="accent1"/>
-          <w:sz w:val="32"/>
-          <w:szCs w:val="32"/>
-          <w14:textOutline w14:w="0" w14:cap="flat" w14:cmpd="sng" w14:algn="ctr">
-            <w14:noFill/>
-            <w14:prstDash w14:val="solid"/>
-            <w14:round/>
-          </w14:textOutline>
         </w:rPr>
         <w:lastRenderedPageBreak/>
         <w:drawing>
-          <wp:inline distT="0" distB="0" distL="0" distR="0" wp14:anchorId="2E5B1D3D" wp14:editId="787D7FCE">
-            <wp:extent cx="5943600" cy="5146040"/>
-            <wp:effectExtent l="0" t="0" r="0" b="0"/>
-            <wp:docPr id="1" name="Picture 1"/>
+          <wp:inline distT="0" distB="0" distL="0" distR="0">
+            <wp:extent cx="5879805" cy="5092700"/>
+            <wp:effectExtent l="0" t="0" r="6985" b="0"/>
+            <wp:docPr id="2" name="Picture 2"/>
             <wp:cNvGraphicFramePr>
               <a:graphicFrameLocks xmlns:a="http://schemas.openxmlformats.org/drawingml/2006/main" noChangeAspect="1"/>
             </wp:cNvGraphicFramePr>
@@ -12379,8 +12391,2620 @@
                       <a:picLocks noChangeAspect="1" noChangeArrowheads="1"/>
                     </pic:cNvPicPr>
                   </pic:nvPicPr>
+                  <pic:blipFill rotWithShape="1">
+                    <a:blip r:embed="rId8">
+                      <a:extLst>
+                        <a:ext uri="{28A0092B-C50C-407E-A947-70E740481C1C}">
+                          <a14:useLocalDpi xmlns:a14="http://schemas.microsoft.com/office/drawing/2010/main" val="0"/>
+                        </a:ext>
+                      </a:extLst>
+                    </a:blip>
+                    <a:srcRect t="2045" r="1066"/>
+                    <a:stretch/>
+                  </pic:blipFill>
+                  <pic:spPr bwMode="auto">
+                    <a:xfrm>
+                      <a:off x="0" y="0"/>
+                      <a:ext cx="5880214" cy="5093054"/>
+                    </a:xfrm>
+                    <a:prstGeom prst="rect">
+                      <a:avLst/>
+                    </a:prstGeom>
+                    <a:noFill/>
+                    <a:ln>
+                      <a:noFill/>
+                    </a:ln>
+                    <a:extLst>
+                      <a:ext uri="{53640926-AAD7-44D8-BBD7-CCE9431645EC}">
+                        <a14:shadowObscured xmlns:a14="http://schemas.microsoft.com/office/drawing/2010/main"/>
+                      </a:ext>
+                    </a:extLst>
+                  </pic:spPr>
+                </pic:pic>
+              </a:graphicData>
+            </a:graphic>
+          </wp:inline>
+        </w:drawing>
+      </w:r>
+    </w:p>
+    <w:p>
+      <w:pPr>
+        <w:pStyle w:val="Caption"/>
+        <w:rPr>
+          <w:rFonts w:ascii="Times New Roman" w:hAnsi="Times New Roman" w:cs="Times New Roman"/>
+          <w:color w:val="5B9BD5" w:themeColor="accent1"/>
+          <w:sz w:val="32"/>
+          <w:szCs w:val="32"/>
+          <w:lang w:val="vi-VN"/>
+          <w14:textOutline w14:w="0" w14:cap="flat" w14:cmpd="sng" w14:algn="ctr">
+            <w14:noFill/>
+            <w14:prstDash w14:val="solid"/>
+            <w14:round/>
+          </w14:textOutline>
+        </w:rPr>
+      </w:pPr>
+      <w:r>
+        <w:t xml:space="preserve">Figure </w:t>
+      </w:r>
+      <w:fldSimple w:instr=" SEQ Figure \* ARABIC ">
+        <w:r>
+          <w:rPr>
+            <w:noProof/>
+          </w:rPr>
+          <w:t>1</w:t>
+        </w:r>
+      </w:fldSimple>
+      <w:r>
+        <w:t xml:space="preserve"> Business use-case diagram</w:t>
+      </w:r>
+    </w:p>
+    <w:p>
+      <w:pPr>
+        <w:pStyle w:val="ListParagraph"/>
+        <w:numPr>
+          <w:ilvl w:val="1"/>
+          <w:numId w:val="1"/>
+        </w:numPr>
+        <w:ind w:left="0" w:firstLine="360"/>
+        <w:outlineLvl w:val="1"/>
+        <w:rPr>
+          <w:rFonts w:ascii="Times New Roman" w:hAnsi="Times New Roman" w:cs="Times New Roman"/>
+          <w:color w:val="5B9BD5" w:themeColor="accent1"/>
+          <w:sz w:val="32"/>
+          <w:szCs w:val="32"/>
+          <w:lang w:val="vi-VN"/>
+          <w14:textOutline w14:w="0" w14:cap="flat" w14:cmpd="sng" w14:algn="ctr">
+            <w14:noFill/>
+            <w14:prstDash w14:val="solid"/>
+            <w14:round/>
+          </w14:textOutline>
+        </w:rPr>
+      </w:pPr>
+      <w:bookmarkStart w:id="37" w:name="_Toc43591176"/>
+      <w:r>
+        <w:rPr>
+          <w:rFonts w:ascii="Times New Roman" w:hAnsi="Times New Roman" w:cs="Times New Roman"/>
+          <w:color w:val="5B9BD5" w:themeColor="accent1"/>
+          <w:sz w:val="32"/>
+          <w:szCs w:val="32"/>
+          <w14:textOutline w14:w="0" w14:cap="flat" w14:cmpd="sng" w14:algn="ctr">
+            <w14:noFill/>
+            <w14:prstDash w14:val="solid"/>
+            <w14:round/>
+          </w14:textOutline>
+        </w:rPr>
+        <w:t>Mô tả các trường hợp nghiệp vụ bằng bảng mô tả (theo template)</w:t>
+      </w:r>
+      <w:bookmarkEnd w:id="37"/>
+    </w:p>
+    <w:p>
+      <w:pPr>
+        <w:pStyle w:val="ListParagraph"/>
+        <w:numPr>
+          <w:ilvl w:val="2"/>
+          <w:numId w:val="1"/>
+        </w:numPr>
+        <w:outlineLvl w:val="2"/>
+        <w:rPr>
+          <w:rFonts w:ascii="Times New Roman" w:hAnsi="Times New Roman" w:cs="Times New Roman"/>
+          <w:color w:val="222A35" w:themeColor="text2" w:themeShade="80"/>
+          <w:sz w:val="32"/>
+          <w:szCs w:val="32"/>
+          <w14:textOutline w14:w="0" w14:cap="flat" w14:cmpd="sng" w14:algn="ctr">
+            <w14:noFill/>
+            <w14:prstDash w14:val="solid"/>
+            <w14:round/>
+          </w14:textOutline>
+        </w:rPr>
+      </w:pPr>
+      <w:bookmarkStart w:id="38" w:name="_Toc43591177"/>
+      <w:r>
+        <w:rPr>
+          <w:rFonts w:ascii="Times New Roman" w:hAnsi="Times New Roman" w:cs="Times New Roman"/>
+          <w:color w:val="222A35" w:themeColor="text2" w:themeShade="80"/>
+          <w:sz w:val="32"/>
+          <w:szCs w:val="32"/>
+          <w14:textOutline w14:w="0" w14:cap="flat" w14:cmpd="sng" w14:algn="ctr">
+            <w14:noFill/>
+            <w14:prstDash w14:val="solid"/>
+            <w14:round/>
+          </w14:textOutline>
+        </w:rPr>
+        <w:t>Nhập sách</w:t>
+      </w:r>
+      <w:bookmarkEnd w:id="38"/>
+    </w:p>
+    <w:p>
+      <w:pPr>
+        <w:pStyle w:val="Caption"/>
+        <w:keepNext/>
+      </w:pPr>
+      <w:r>
+        <w:t xml:space="preserve">Table </w:t>
+      </w:r>
+      <w:fldSimple w:instr=" SEQ Table \* ARABIC ">
+        <w:r>
+          <w:rPr>
+            <w:noProof/>
+          </w:rPr>
+          <w:t>5</w:t>
+        </w:r>
+      </w:fldSimple>
+      <w:r>
+        <w:t xml:space="preserve"> Mô tả cho use case Mua cho khoa</w:t>
+      </w:r>
+    </w:p>
+    <w:tbl>
+      <w:tblPr>
+        <w:tblStyle w:val="TableGrid"/>
+        <w:tblW w:w="9355" w:type="dxa"/>
+        <w:tblLook w:val="04A0" w:firstRow="1" w:lastRow="0" w:firstColumn="1" w:lastColumn="0" w:noHBand="0" w:noVBand="1"/>
+      </w:tblPr>
+      <w:tblGrid>
+        <w:gridCol w:w="2245"/>
+        <w:gridCol w:w="7110"/>
+      </w:tblGrid>
+      <w:tr>
+        <w:tc>
+          <w:tcPr>
+            <w:tcW w:w="2245" w:type="dxa"/>
+          </w:tcPr>
+          <w:p>
+            <w:pPr>
+              <w:rPr>
+                <w:rFonts w:ascii="Times New Roman" w:hAnsi="Times New Roman" w:cs="Times New Roman"/>
+                <w:b/>
+                <w:color w:val="222A35" w:themeColor="text2" w:themeShade="80"/>
+                <w:sz w:val="24"/>
+                <w:szCs w:val="24"/>
+                <w14:textOutline w14:w="0" w14:cap="flat" w14:cmpd="sng" w14:algn="ctr">
+                  <w14:noFill/>
+                  <w14:prstDash w14:val="solid"/>
+                  <w14:round/>
+                </w14:textOutline>
+              </w:rPr>
+            </w:pPr>
+            <w:r>
+              <w:rPr>
+                <w:rFonts w:ascii="Times New Roman" w:hAnsi="Times New Roman" w:cs="Times New Roman"/>
+                <w:b/>
+                <w:color w:val="222A35" w:themeColor="text2" w:themeShade="80"/>
+                <w:sz w:val="24"/>
+                <w:szCs w:val="24"/>
+                <w14:textOutline w14:w="0" w14:cap="flat" w14:cmpd="sng" w14:algn="ctr">
+                  <w14:noFill/>
+                  <w14:prstDash w14:val="solid"/>
+                  <w14:round/>
+                </w14:textOutline>
+              </w:rPr>
+              <w:t>Tên use case</w:t>
+            </w:r>
+          </w:p>
+        </w:tc>
+        <w:tc>
+          <w:tcPr>
+            <w:tcW w:w="7110" w:type="dxa"/>
+          </w:tcPr>
+          <w:p>
+            <w:pPr>
+              <w:rPr>
+                <w:rFonts w:ascii="Times New Roman" w:hAnsi="Times New Roman" w:cs="Times New Roman"/>
+                <w:b/>
+                <w:color w:val="222A35" w:themeColor="text2" w:themeShade="80"/>
+                <w:sz w:val="24"/>
+                <w:szCs w:val="24"/>
+                <w14:textOutline w14:w="0" w14:cap="flat" w14:cmpd="sng" w14:algn="ctr">
+                  <w14:noFill/>
+                  <w14:prstDash w14:val="solid"/>
+                  <w14:round/>
+                </w14:textOutline>
+              </w:rPr>
+            </w:pPr>
+            <w:r>
+              <w:rPr>
+                <w:rFonts w:ascii="Times New Roman" w:hAnsi="Times New Roman" w:cs="Times New Roman"/>
+                <w:b/>
+                <w:color w:val="222A35" w:themeColor="text2" w:themeShade="80"/>
+                <w:sz w:val="24"/>
+                <w:szCs w:val="24"/>
+                <w14:textOutline w14:w="0" w14:cap="flat" w14:cmpd="sng" w14:algn="ctr">
+                  <w14:noFill/>
+                  <w14:prstDash w14:val="solid"/>
+                  <w14:round/>
+                </w14:textOutline>
+              </w:rPr>
+              <w:t>Mua cho khoa</w:t>
+            </w:r>
+          </w:p>
+        </w:tc>
+      </w:tr>
+      <w:tr>
+        <w:tc>
+          <w:tcPr>
+            <w:tcW w:w="2245" w:type="dxa"/>
+          </w:tcPr>
+          <w:p>
+            <w:pPr>
+              <w:rPr>
+                <w:rFonts w:ascii="Times New Roman" w:hAnsi="Times New Roman" w:cs="Times New Roman"/>
+                <w:b/>
+                <w:color w:val="222A35" w:themeColor="text2" w:themeShade="80"/>
+                <w:sz w:val="24"/>
+                <w:szCs w:val="24"/>
+                <w14:textOutline w14:w="0" w14:cap="flat" w14:cmpd="sng" w14:algn="ctr">
+                  <w14:noFill/>
+                  <w14:prstDash w14:val="solid"/>
+                  <w14:round/>
+                </w14:textOutline>
+              </w:rPr>
+            </w:pPr>
+            <w:r>
+              <w:rPr>
+                <w:rFonts w:ascii="Times New Roman" w:hAnsi="Times New Roman" w:cs="Times New Roman"/>
+                <w:b/>
+                <w:color w:val="222A35" w:themeColor="text2" w:themeShade="80"/>
+                <w:sz w:val="24"/>
+                <w:szCs w:val="24"/>
+                <w14:textOutline w14:w="0" w14:cap="flat" w14:cmpd="sng" w14:algn="ctr">
+                  <w14:noFill/>
+                  <w14:prstDash w14:val="solid"/>
+                  <w14:round/>
+                </w14:textOutline>
+              </w:rPr>
+              <w:t>Mô tả</w:t>
+            </w:r>
+          </w:p>
+        </w:tc>
+        <w:tc>
+          <w:tcPr>
+            <w:tcW w:w="7110" w:type="dxa"/>
+          </w:tcPr>
+          <w:p>
+            <w:pPr>
+              <w:pStyle w:val="ListParagraph"/>
+              <w:numPr>
+                <w:ilvl w:val="0"/>
+                <w:numId w:val="19"/>
+              </w:numPr>
+              <w:ind w:left="0" w:firstLine="360"/>
+              <w:rPr>
+                <w:rFonts w:ascii="Times New Roman" w:hAnsi="Times New Roman" w:cs="Times New Roman"/>
+                <w:color w:val="222A35" w:themeColor="text2" w:themeShade="80"/>
+                <w:sz w:val="24"/>
+                <w:szCs w:val="24"/>
+                <w14:textOutline w14:w="0" w14:cap="flat" w14:cmpd="sng" w14:algn="ctr">
+                  <w14:noFill/>
+                  <w14:prstDash w14:val="solid"/>
+                  <w14:round/>
+                </w14:textOutline>
+              </w:rPr>
+            </w:pPr>
+            <w:r>
+              <w:rPr>
+                <w:rFonts w:ascii="Times New Roman" w:hAnsi="Times New Roman" w:cs="Times New Roman"/>
+                <w:color w:val="222A35" w:themeColor="text2" w:themeShade="80"/>
+                <w:sz w:val="24"/>
+                <w:szCs w:val="24"/>
+                <w14:textOutline w14:w="0" w14:cap="flat" w14:cmpd="sng" w14:algn="ctr">
+                  <w14:noFill/>
+                  <w14:prstDash w14:val="solid"/>
+                  <w14:round/>
+                </w14:textOutline>
+              </w:rPr>
+              <w:t>Use case xảy ra khi khoa nhận được giới thiệu của nhà xuất bản từ thư viện</w:t>
+            </w:r>
+          </w:p>
+        </w:tc>
+      </w:tr>
+      <w:tr>
+        <w:tc>
+          <w:tcPr>
+            <w:tcW w:w="2245" w:type="dxa"/>
+          </w:tcPr>
+          <w:p>
+            <w:pPr>
+              <w:rPr>
+                <w:rFonts w:ascii="Times New Roman" w:hAnsi="Times New Roman" w:cs="Times New Roman"/>
+                <w:b/>
+                <w:color w:val="222A35" w:themeColor="text2" w:themeShade="80"/>
+                <w:sz w:val="24"/>
+                <w:szCs w:val="24"/>
+                <w14:textOutline w14:w="0" w14:cap="flat" w14:cmpd="sng" w14:algn="ctr">
+                  <w14:noFill/>
+                  <w14:prstDash w14:val="solid"/>
+                  <w14:round/>
+                </w14:textOutline>
+              </w:rPr>
+            </w:pPr>
+            <w:r>
+              <w:rPr>
+                <w:rFonts w:ascii="Times New Roman" w:hAnsi="Times New Roman" w:cs="Times New Roman"/>
+                <w:b/>
+                <w:color w:val="222A35" w:themeColor="text2" w:themeShade="80"/>
+                <w:sz w:val="24"/>
+                <w:szCs w:val="24"/>
+                <w14:textOutline w14:w="0" w14:cap="flat" w14:cmpd="sng" w14:algn="ctr">
+                  <w14:noFill/>
+                  <w14:prstDash w14:val="solid"/>
+                  <w14:round/>
+                </w14:textOutline>
+              </w:rPr>
+              <w:t>Tiền điều kiện</w:t>
+            </w:r>
+          </w:p>
+        </w:tc>
+        <w:tc>
+          <w:tcPr>
+            <w:tcW w:w="7110" w:type="dxa"/>
+          </w:tcPr>
+          <w:p>
+            <w:pPr>
+              <w:rPr>
+                <w:rFonts w:ascii="Times New Roman" w:hAnsi="Times New Roman" w:cs="Times New Roman"/>
+                <w:color w:val="222A35" w:themeColor="text2" w:themeShade="80"/>
+                <w:sz w:val="24"/>
+                <w:szCs w:val="24"/>
+                <w14:textOutline w14:w="0" w14:cap="flat" w14:cmpd="sng" w14:algn="ctr">
+                  <w14:noFill/>
+                  <w14:prstDash w14:val="solid"/>
+                  <w14:round/>
+                </w14:textOutline>
+              </w:rPr>
+            </w:pPr>
+            <w:r>
+              <w:rPr>
+                <w:rFonts w:ascii="Times New Roman" w:hAnsi="Times New Roman" w:cs="Times New Roman"/>
+                <w:color w:val="222A35" w:themeColor="text2" w:themeShade="80"/>
+                <w:sz w:val="24"/>
+                <w:szCs w:val="24"/>
+                <w14:textOutline w14:w="0" w14:cap="flat" w14:cmpd="sng" w14:algn="ctr">
+                  <w14:noFill/>
+                  <w14:prstDash w14:val="solid"/>
+                  <w14:round/>
+                </w14:textOutline>
+              </w:rPr>
+              <w:t>&lt;none&gt;</w:t>
+            </w:r>
+          </w:p>
+        </w:tc>
+      </w:tr>
+      <w:tr>
+        <w:tc>
+          <w:tcPr>
+            <w:tcW w:w="2245" w:type="dxa"/>
+          </w:tcPr>
+          <w:p>
+            <w:pPr>
+              <w:rPr>
+                <w:rFonts w:ascii="Times New Roman" w:hAnsi="Times New Roman" w:cs="Times New Roman"/>
+                <w:b/>
+                <w:color w:val="222A35" w:themeColor="text2" w:themeShade="80"/>
+                <w:sz w:val="24"/>
+                <w:szCs w:val="24"/>
+                <w14:textOutline w14:w="0" w14:cap="flat" w14:cmpd="sng" w14:algn="ctr">
+                  <w14:noFill/>
+                  <w14:prstDash w14:val="solid"/>
+                  <w14:round/>
+                </w14:textOutline>
+              </w:rPr>
+            </w:pPr>
+            <w:r>
+              <w:rPr>
+                <w:rFonts w:ascii="Times New Roman" w:hAnsi="Times New Roman" w:cs="Times New Roman"/>
+                <w:b/>
+                <w:color w:val="222A35" w:themeColor="text2" w:themeShade="80"/>
+                <w:sz w:val="24"/>
+                <w:szCs w:val="24"/>
+                <w14:textOutline w14:w="0" w14:cap="flat" w14:cmpd="sng" w14:algn="ctr">
+                  <w14:noFill/>
+                  <w14:prstDash w14:val="solid"/>
+                  <w14:round/>
+                </w14:textOutline>
+              </w:rPr>
+              <w:t>Dòng cơ bản</w:t>
+            </w:r>
+          </w:p>
+        </w:tc>
+        <w:tc>
+          <w:tcPr>
+            <w:tcW w:w="7110" w:type="dxa"/>
+          </w:tcPr>
+          <w:p>
+            <w:pPr>
+              <w:pStyle w:val="ListParagraph"/>
+              <w:numPr>
+                <w:ilvl w:val="0"/>
+                <w:numId w:val="21"/>
+              </w:numPr>
+              <w:rPr>
+                <w:rFonts w:ascii="Times New Roman" w:hAnsi="Times New Roman" w:cs="Times New Roman"/>
+                <w:color w:val="222A35" w:themeColor="text2" w:themeShade="80"/>
+                <w:sz w:val="24"/>
+                <w:szCs w:val="24"/>
+                <w14:textOutline w14:w="0" w14:cap="flat" w14:cmpd="sng" w14:algn="ctr">
+                  <w14:noFill/>
+                  <w14:prstDash w14:val="solid"/>
+                  <w14:round/>
+                </w14:textOutline>
+              </w:rPr>
+            </w:pPr>
+            <w:r>
+              <w:rPr>
+                <w:rFonts w:ascii="Times New Roman" w:hAnsi="Times New Roman" w:cs="Times New Roman"/>
+                <w:color w:val="222A35" w:themeColor="text2" w:themeShade="80"/>
+                <w:sz w:val="24"/>
+                <w:szCs w:val="24"/>
+                <w14:textOutline w14:w="0" w14:cap="flat" w14:cmpd="sng" w14:algn="ctr">
+                  <w14:noFill/>
+                  <w14:prstDash w14:val="solid"/>
+                  <w14:round/>
+                </w14:textOutline>
+              </w:rPr>
+              <w:t>Chủ nhiệm khoa kiểm tra nội dung giấy giới thiệu</w:t>
+            </w:r>
+          </w:p>
+          <w:p>
+            <w:pPr>
+              <w:pStyle w:val="ListParagraph"/>
+              <w:numPr>
+                <w:ilvl w:val="0"/>
+                <w:numId w:val="21"/>
+              </w:numPr>
+              <w:rPr>
+                <w:rFonts w:ascii="Times New Roman" w:hAnsi="Times New Roman" w:cs="Times New Roman"/>
+                <w:color w:val="222A35" w:themeColor="text2" w:themeShade="80"/>
+                <w:sz w:val="24"/>
+                <w:szCs w:val="24"/>
+                <w14:textOutline w14:w="0" w14:cap="flat" w14:cmpd="sng" w14:algn="ctr">
+                  <w14:noFill/>
+                  <w14:prstDash w14:val="solid"/>
+                  <w14:round/>
+                </w14:textOutline>
+              </w:rPr>
+            </w:pPr>
+            <w:r>
+              <w:rPr>
+                <w:rFonts w:ascii="Times New Roman" w:hAnsi="Times New Roman" w:cs="Times New Roman"/>
+                <w:color w:val="222A35" w:themeColor="text2" w:themeShade="80"/>
+                <w:sz w:val="24"/>
+                <w:szCs w:val="24"/>
+                <w14:textOutline w14:w="0" w14:cap="flat" w14:cmpd="sng" w14:algn="ctr">
+                  <w14:noFill/>
+                  <w14:prstDash w14:val="solid"/>
+                  <w14:round/>
+                </w14:textOutline>
+              </w:rPr>
+              <w:t>Chủ nhiệm khoa làm giấy đề nghị mua sách</w:t>
+            </w:r>
+          </w:p>
+          <w:p>
+            <w:pPr>
+              <w:pStyle w:val="ListParagraph"/>
+              <w:numPr>
+                <w:ilvl w:val="0"/>
+                <w:numId w:val="21"/>
+              </w:numPr>
+              <w:rPr>
+                <w:rFonts w:ascii="Times New Roman" w:hAnsi="Times New Roman" w:cs="Times New Roman"/>
+                <w:color w:val="222A35" w:themeColor="text2" w:themeShade="80"/>
+                <w:sz w:val="24"/>
+                <w:szCs w:val="24"/>
+                <w14:textOutline w14:w="0" w14:cap="flat" w14:cmpd="sng" w14:algn="ctr">
+                  <w14:noFill/>
+                  <w14:prstDash w14:val="solid"/>
+                  <w14:round/>
+                </w14:textOutline>
+              </w:rPr>
+            </w:pPr>
+            <w:r>
+              <w:rPr>
+                <w:rFonts w:ascii="Times New Roman" w:hAnsi="Times New Roman" w:cs="Times New Roman"/>
+                <w:color w:val="222A35" w:themeColor="text2" w:themeShade="80"/>
+                <w:sz w:val="24"/>
+                <w:szCs w:val="24"/>
+                <w14:textOutline w14:w="0" w14:cap="flat" w14:cmpd="sng" w14:algn="ctr">
+                  <w14:noFill/>
+                  <w14:prstDash w14:val="solid"/>
+                  <w14:round/>
+                </w14:textOutline>
+              </w:rPr>
+              <w:t>Chủ nhiệm khoa gửi giấy đề nghị về thư viện</w:t>
+            </w:r>
+          </w:p>
+          <w:p>
+            <w:pPr>
+              <w:pStyle w:val="ListParagraph"/>
+              <w:numPr>
+                <w:ilvl w:val="0"/>
+                <w:numId w:val="21"/>
+              </w:numPr>
+              <w:rPr>
+                <w:rFonts w:ascii="Times New Roman" w:hAnsi="Times New Roman" w:cs="Times New Roman"/>
+                <w:color w:val="222A35" w:themeColor="text2" w:themeShade="80"/>
+                <w:sz w:val="24"/>
+                <w:szCs w:val="24"/>
+                <w14:textOutline w14:w="0" w14:cap="flat" w14:cmpd="sng" w14:algn="ctr">
+                  <w14:noFill/>
+                  <w14:prstDash w14:val="solid"/>
+                  <w14:round/>
+                </w14:textOutline>
+              </w:rPr>
+            </w:pPr>
+            <w:r>
+              <w:rPr>
+                <w:rFonts w:ascii="Times New Roman" w:hAnsi="Times New Roman" w:cs="Times New Roman"/>
+                <w:color w:val="222A35" w:themeColor="text2" w:themeShade="80"/>
+                <w:sz w:val="24"/>
+                <w:szCs w:val="24"/>
+                <w14:textOutline w14:w="0" w14:cap="flat" w14:cmpd="sng" w14:algn="ctr">
+                  <w14:noFill/>
+                  <w14:prstDash w14:val="solid"/>
+                  <w14:round/>
+                </w14:textOutline>
+              </w:rPr>
+              <w:t>Ban giám đốc thư viện yêu cầu mua sách đến nhà xuất bản</w:t>
+            </w:r>
+          </w:p>
+          <w:p>
+            <w:pPr>
+              <w:pStyle w:val="ListParagraph"/>
+              <w:numPr>
+                <w:ilvl w:val="0"/>
+                <w:numId w:val="21"/>
+              </w:numPr>
+              <w:rPr>
+                <w:rFonts w:ascii="Times New Roman" w:hAnsi="Times New Roman" w:cs="Times New Roman"/>
+                <w:color w:val="222A35" w:themeColor="text2" w:themeShade="80"/>
+                <w:sz w:val="24"/>
+                <w:szCs w:val="24"/>
+                <w14:textOutline w14:w="0" w14:cap="flat" w14:cmpd="sng" w14:algn="ctr">
+                  <w14:noFill/>
+                  <w14:prstDash w14:val="solid"/>
+                  <w14:round/>
+                </w14:textOutline>
+              </w:rPr>
+            </w:pPr>
+            <w:r>
+              <w:rPr>
+                <w:rFonts w:ascii="Times New Roman" w:hAnsi="Times New Roman" w:cs="Times New Roman"/>
+                <w:color w:val="222A35" w:themeColor="text2" w:themeShade="80"/>
+                <w:sz w:val="24"/>
+                <w:szCs w:val="24"/>
+                <w14:textOutline w14:w="0" w14:cap="flat" w14:cmpd="sng" w14:algn="ctr">
+                  <w14:noFill/>
+                  <w14:prstDash w14:val="solid"/>
+                  <w14:round/>
+                </w14:textOutline>
+              </w:rPr>
+              <w:t>Thực hiện use case Đăng ký sách</w:t>
+            </w:r>
+          </w:p>
+        </w:tc>
+      </w:tr>
+      <w:tr>
+        <w:tc>
+          <w:tcPr>
+            <w:tcW w:w="2245" w:type="dxa"/>
+          </w:tcPr>
+          <w:p>
+            <w:pPr>
+              <w:rPr>
+                <w:rFonts w:ascii="Times New Roman" w:hAnsi="Times New Roman" w:cs="Times New Roman"/>
+                <w:b/>
+                <w:color w:val="222A35" w:themeColor="text2" w:themeShade="80"/>
+                <w:sz w:val="24"/>
+                <w:szCs w:val="24"/>
+                <w14:textOutline w14:w="0" w14:cap="flat" w14:cmpd="sng" w14:algn="ctr">
+                  <w14:noFill/>
+                  <w14:prstDash w14:val="solid"/>
+                  <w14:round/>
+                </w14:textOutline>
+              </w:rPr>
+            </w:pPr>
+            <w:r>
+              <w:rPr>
+                <w:rFonts w:ascii="Times New Roman" w:hAnsi="Times New Roman" w:cs="Times New Roman"/>
+                <w:b/>
+                <w:color w:val="222A35" w:themeColor="text2" w:themeShade="80"/>
+                <w:sz w:val="24"/>
+                <w:szCs w:val="24"/>
+                <w14:textOutline w14:w="0" w14:cap="flat" w14:cmpd="sng" w14:algn="ctr">
+                  <w14:noFill/>
+                  <w14:prstDash w14:val="solid"/>
+                  <w14:round/>
+                </w14:textOutline>
+              </w:rPr>
+              <w:lastRenderedPageBreak/>
+              <w:t>Dòng phụ</w:t>
+            </w:r>
+          </w:p>
+        </w:tc>
+        <w:tc>
+          <w:tcPr>
+            <w:tcW w:w="7110" w:type="dxa"/>
+          </w:tcPr>
+          <w:p>
+            <w:pPr>
+              <w:rPr>
+                <w:rFonts w:ascii="Times New Roman" w:hAnsi="Times New Roman" w:cs="Times New Roman"/>
+                <w:color w:val="222A35" w:themeColor="text2" w:themeShade="80"/>
+                <w:sz w:val="24"/>
+                <w:szCs w:val="24"/>
+                <w14:textOutline w14:w="0" w14:cap="flat" w14:cmpd="sng" w14:algn="ctr">
+                  <w14:noFill/>
+                  <w14:prstDash w14:val="solid"/>
+                  <w14:round/>
+                </w14:textOutline>
+              </w:rPr>
+            </w:pPr>
+            <w:r>
+              <w:rPr>
+                <w:rFonts w:ascii="Times New Roman" w:hAnsi="Times New Roman" w:cs="Times New Roman"/>
+                <w:color w:val="222A35" w:themeColor="text2" w:themeShade="80"/>
+                <w:sz w:val="24"/>
+                <w:szCs w:val="24"/>
+                <w14:textOutline w14:w="0" w14:cap="flat" w14:cmpd="sng" w14:algn="ctr">
+                  <w14:noFill/>
+                  <w14:prstDash w14:val="solid"/>
+                  <w14:round/>
+                </w14:textOutline>
+              </w:rPr>
+              <w:t>&lt;none&gt;</w:t>
+            </w:r>
+          </w:p>
+        </w:tc>
+      </w:tr>
+      <w:tr>
+        <w:tc>
+          <w:tcPr>
+            <w:tcW w:w="2245" w:type="dxa"/>
+          </w:tcPr>
+          <w:p>
+            <w:pPr>
+              <w:rPr>
+                <w:rFonts w:ascii="Times New Roman" w:hAnsi="Times New Roman" w:cs="Times New Roman"/>
+                <w:b/>
+                <w:color w:val="222A35" w:themeColor="text2" w:themeShade="80"/>
+                <w:sz w:val="24"/>
+                <w:szCs w:val="24"/>
+                <w14:textOutline w14:w="0" w14:cap="flat" w14:cmpd="sng" w14:algn="ctr">
+                  <w14:noFill/>
+                  <w14:prstDash w14:val="solid"/>
+                  <w14:round/>
+                </w14:textOutline>
+              </w:rPr>
+            </w:pPr>
+            <w:r>
+              <w:rPr>
+                <w:rFonts w:ascii="Times New Roman" w:hAnsi="Times New Roman" w:cs="Times New Roman"/>
+                <w:b/>
+                <w:color w:val="222A35" w:themeColor="text2" w:themeShade="80"/>
+                <w:sz w:val="24"/>
+                <w:szCs w:val="24"/>
+                <w14:textOutline w14:w="0" w14:cap="flat" w14:cmpd="sng" w14:algn="ctr">
+                  <w14:noFill/>
+                  <w14:prstDash w14:val="solid"/>
+                  <w14:round/>
+                </w14:textOutline>
+              </w:rPr>
+              <w:t>Dòng thay thế</w:t>
+            </w:r>
+          </w:p>
+        </w:tc>
+        <w:tc>
+          <w:tcPr>
+            <w:tcW w:w="7110" w:type="dxa"/>
+          </w:tcPr>
+          <w:p>
+            <w:pPr>
+              <w:rPr>
+                <w:rFonts w:ascii="Times New Roman" w:hAnsi="Times New Roman" w:cs="Times New Roman"/>
+                <w:color w:val="222A35" w:themeColor="text2" w:themeShade="80"/>
+                <w:sz w:val="24"/>
+                <w:szCs w:val="24"/>
+                <w14:textOutline w14:w="0" w14:cap="flat" w14:cmpd="sng" w14:algn="ctr">
+                  <w14:noFill/>
+                  <w14:prstDash w14:val="solid"/>
+                  <w14:round/>
+                </w14:textOutline>
+              </w:rPr>
+            </w:pPr>
+            <w:r>
+              <w:rPr>
+                <w:rFonts w:ascii="Times New Roman" w:hAnsi="Times New Roman" w:cs="Times New Roman"/>
+                <w:color w:val="222A35" w:themeColor="text2" w:themeShade="80"/>
+                <w:sz w:val="24"/>
+                <w:szCs w:val="24"/>
+                <w14:textOutline w14:w="0" w14:cap="flat" w14:cmpd="sng" w14:algn="ctr">
+                  <w14:noFill/>
+                  <w14:prstDash w14:val="solid"/>
+                  <w14:round/>
+                </w14:textOutline>
+              </w:rPr>
+              <w:t>A1: Nếu nội dung không phù hợp thì bỏ qua bước 2, 3, 4</w:t>
+            </w:r>
+          </w:p>
+        </w:tc>
+      </w:tr>
+    </w:tbl>
+    <w:p>
+      <w:pPr>
+        <w:rPr>
+          <w:rFonts w:ascii="Times New Roman" w:hAnsi="Times New Roman" w:cs="Times New Roman"/>
+          <w:color w:val="222A35" w:themeColor="text2" w:themeShade="80"/>
+          <w:sz w:val="24"/>
+          <w:szCs w:val="24"/>
+          <w14:textOutline w14:w="0" w14:cap="flat" w14:cmpd="sng" w14:algn="ctr">
+            <w14:noFill/>
+            <w14:prstDash w14:val="solid"/>
+            <w14:round/>
+          </w14:textOutline>
+        </w:rPr>
+      </w:pPr>
+    </w:p>
+    <w:p>
+      <w:pPr>
+        <w:pStyle w:val="Caption"/>
+        <w:keepNext/>
+      </w:pPr>
+      <w:r>
+        <w:t xml:space="preserve">Table </w:t>
+      </w:r>
+      <w:fldSimple w:instr=" SEQ Table \* ARABIC ">
+        <w:r>
+          <w:rPr>
+            <w:noProof/>
+          </w:rPr>
+          <w:t>6</w:t>
+        </w:r>
+      </w:fldSimple>
+      <w:r>
+        <w:t xml:space="preserve"> Mô tả use case Mua từ khảo sát nhu cầu độc giả</w:t>
+      </w:r>
+    </w:p>
+    <w:tbl>
+      <w:tblPr>
+        <w:tblStyle w:val="TableGrid"/>
+        <w:tblW w:w="9355" w:type="dxa"/>
+        <w:tblLook w:val="04A0" w:firstRow="1" w:lastRow="0" w:firstColumn="1" w:lastColumn="0" w:noHBand="0" w:noVBand="1"/>
+      </w:tblPr>
+      <w:tblGrid>
+        <w:gridCol w:w="2245"/>
+        <w:gridCol w:w="7110"/>
+      </w:tblGrid>
+      <w:tr>
+        <w:tc>
+          <w:tcPr>
+            <w:tcW w:w="2245" w:type="dxa"/>
+          </w:tcPr>
+          <w:p>
+            <w:pPr>
+              <w:rPr>
+                <w:rFonts w:ascii="Times New Roman" w:hAnsi="Times New Roman" w:cs="Times New Roman"/>
+                <w:b/>
+                <w:color w:val="222A35" w:themeColor="text2" w:themeShade="80"/>
+                <w:sz w:val="24"/>
+                <w:szCs w:val="24"/>
+                <w14:textOutline w14:w="0" w14:cap="flat" w14:cmpd="sng" w14:algn="ctr">
+                  <w14:noFill/>
+                  <w14:prstDash w14:val="solid"/>
+                  <w14:round/>
+                </w14:textOutline>
+              </w:rPr>
+            </w:pPr>
+            <w:r>
+              <w:rPr>
+                <w:rFonts w:ascii="Times New Roman" w:hAnsi="Times New Roman" w:cs="Times New Roman"/>
+                <w:b/>
+                <w:color w:val="222A35" w:themeColor="text2" w:themeShade="80"/>
+                <w:sz w:val="24"/>
+                <w:szCs w:val="24"/>
+                <w14:textOutline w14:w="0" w14:cap="flat" w14:cmpd="sng" w14:algn="ctr">
+                  <w14:noFill/>
+                  <w14:prstDash w14:val="solid"/>
+                  <w14:round/>
+                </w14:textOutline>
+              </w:rPr>
+              <w:t>Tên use case</w:t>
+            </w:r>
+          </w:p>
+        </w:tc>
+        <w:tc>
+          <w:tcPr>
+            <w:tcW w:w="7110" w:type="dxa"/>
+          </w:tcPr>
+          <w:p>
+            <w:pPr>
+              <w:rPr>
+                <w:rFonts w:ascii="Times New Roman" w:hAnsi="Times New Roman" w:cs="Times New Roman"/>
+                <w:b/>
+                <w:color w:val="222A35" w:themeColor="text2" w:themeShade="80"/>
+                <w:sz w:val="24"/>
+                <w:szCs w:val="24"/>
+                <w14:textOutline w14:w="0" w14:cap="flat" w14:cmpd="sng" w14:algn="ctr">
+                  <w14:noFill/>
+                  <w14:prstDash w14:val="solid"/>
+                  <w14:round/>
+                </w14:textOutline>
+              </w:rPr>
+            </w:pPr>
+            <w:r>
+              <w:rPr>
+                <w:rFonts w:ascii="Times New Roman" w:hAnsi="Times New Roman" w:cs="Times New Roman"/>
+                <w:b/>
+                <w:color w:val="222A35" w:themeColor="text2" w:themeShade="80"/>
+                <w:sz w:val="24"/>
+                <w:szCs w:val="24"/>
+                <w14:textOutline w14:w="0" w14:cap="flat" w14:cmpd="sng" w14:algn="ctr">
+                  <w14:noFill/>
+                  <w14:prstDash w14:val="solid"/>
+                  <w14:round/>
+                </w14:textOutline>
+              </w:rPr>
+              <w:t>Mua từ khảo sát nhu cầu độc giả</w:t>
+            </w:r>
+          </w:p>
+        </w:tc>
+      </w:tr>
+      <w:tr>
+        <w:tc>
+          <w:tcPr>
+            <w:tcW w:w="2245" w:type="dxa"/>
+          </w:tcPr>
+          <w:p>
+            <w:pPr>
+              <w:rPr>
+                <w:rFonts w:ascii="Times New Roman" w:hAnsi="Times New Roman" w:cs="Times New Roman"/>
+                <w:b/>
+                <w:color w:val="222A35" w:themeColor="text2" w:themeShade="80"/>
+                <w:sz w:val="24"/>
+                <w:szCs w:val="24"/>
+                <w14:textOutline w14:w="0" w14:cap="flat" w14:cmpd="sng" w14:algn="ctr">
+                  <w14:noFill/>
+                  <w14:prstDash w14:val="solid"/>
+                  <w14:round/>
+                </w14:textOutline>
+              </w:rPr>
+            </w:pPr>
+            <w:r>
+              <w:rPr>
+                <w:rFonts w:ascii="Times New Roman" w:hAnsi="Times New Roman" w:cs="Times New Roman"/>
+                <w:b/>
+                <w:color w:val="222A35" w:themeColor="text2" w:themeShade="80"/>
+                <w:sz w:val="24"/>
+                <w:szCs w:val="24"/>
+                <w14:textOutline w14:w="0" w14:cap="flat" w14:cmpd="sng" w14:algn="ctr">
+                  <w14:noFill/>
+                  <w14:prstDash w14:val="solid"/>
+                  <w14:round/>
+                </w14:textOutline>
+              </w:rPr>
+              <w:t>Mô tả</w:t>
+            </w:r>
+          </w:p>
+        </w:tc>
+        <w:tc>
+          <w:tcPr>
+            <w:tcW w:w="7110" w:type="dxa"/>
+          </w:tcPr>
+          <w:p>
+            <w:pPr>
+              <w:pStyle w:val="ListParagraph"/>
+              <w:numPr>
+                <w:ilvl w:val="0"/>
+                <w:numId w:val="19"/>
+              </w:numPr>
+              <w:ind w:left="0" w:firstLine="360"/>
+              <w:rPr>
+                <w:rFonts w:ascii="Times New Roman" w:hAnsi="Times New Roman" w:cs="Times New Roman"/>
+                <w:color w:val="222A35" w:themeColor="text2" w:themeShade="80"/>
+                <w:sz w:val="24"/>
+                <w:szCs w:val="24"/>
+                <w14:textOutline w14:w="0" w14:cap="flat" w14:cmpd="sng" w14:algn="ctr">
+                  <w14:noFill/>
+                  <w14:prstDash w14:val="solid"/>
+                  <w14:round/>
+                </w14:textOutline>
+              </w:rPr>
+            </w:pPr>
+            <w:r>
+              <w:rPr>
+                <w:rFonts w:ascii="Times New Roman" w:hAnsi="Times New Roman" w:cs="Times New Roman"/>
+                <w:color w:val="222A35" w:themeColor="text2" w:themeShade="80"/>
+                <w:sz w:val="24"/>
+                <w:szCs w:val="24"/>
+                <w14:textOutline w14:w="0" w14:cap="flat" w14:cmpd="sng" w14:algn="ctr">
+                  <w14:noFill/>
+                  <w14:prstDash w14:val="solid"/>
+                  <w14:round/>
+                </w14:textOutline>
+              </w:rPr>
+              <w:t xml:space="preserve">Use case xảy ra khi </w:t>
+            </w:r>
+            <w:r>
+              <w:rPr>
+                <w:rFonts w:ascii="Times New Roman" w:hAnsi="Times New Roman" w:cs="Times New Roman"/>
+                <w:color w:val="222A35" w:themeColor="text2" w:themeShade="80"/>
+                <w:sz w:val="24"/>
+                <w:szCs w:val="24"/>
+                <w14:textOutline w14:w="0" w14:cap="flat" w14:cmpd="sng" w14:algn="ctr">
+                  <w14:noFill/>
+                  <w14:prstDash w14:val="solid"/>
+                  <w14:round/>
+                </w14:textOutline>
+              </w:rPr>
+              <w:t>thư viện nhận được giấy giới thiệu từ nhà xuất bản</w:t>
+            </w:r>
+          </w:p>
+        </w:tc>
+      </w:tr>
+      <w:tr>
+        <w:tc>
+          <w:tcPr>
+            <w:tcW w:w="2245" w:type="dxa"/>
+          </w:tcPr>
+          <w:p>
+            <w:pPr>
+              <w:rPr>
+                <w:rFonts w:ascii="Times New Roman" w:hAnsi="Times New Roman" w:cs="Times New Roman"/>
+                <w:b/>
+                <w:color w:val="222A35" w:themeColor="text2" w:themeShade="80"/>
+                <w:sz w:val="24"/>
+                <w:szCs w:val="24"/>
+                <w14:textOutline w14:w="0" w14:cap="flat" w14:cmpd="sng" w14:algn="ctr">
+                  <w14:noFill/>
+                  <w14:prstDash w14:val="solid"/>
+                  <w14:round/>
+                </w14:textOutline>
+              </w:rPr>
+            </w:pPr>
+            <w:r>
+              <w:rPr>
+                <w:rFonts w:ascii="Times New Roman" w:hAnsi="Times New Roman" w:cs="Times New Roman"/>
+                <w:b/>
+                <w:color w:val="222A35" w:themeColor="text2" w:themeShade="80"/>
+                <w:sz w:val="24"/>
+                <w:szCs w:val="24"/>
+                <w14:textOutline w14:w="0" w14:cap="flat" w14:cmpd="sng" w14:algn="ctr">
+                  <w14:noFill/>
+                  <w14:prstDash w14:val="solid"/>
+                  <w14:round/>
+                </w14:textOutline>
+              </w:rPr>
+              <w:t>Tiền điều kiện</w:t>
+            </w:r>
+          </w:p>
+        </w:tc>
+        <w:tc>
+          <w:tcPr>
+            <w:tcW w:w="7110" w:type="dxa"/>
+          </w:tcPr>
+          <w:p>
+            <w:pPr>
+              <w:rPr>
+                <w:rFonts w:ascii="Times New Roman" w:hAnsi="Times New Roman" w:cs="Times New Roman"/>
+                <w:color w:val="222A35" w:themeColor="text2" w:themeShade="80"/>
+                <w:sz w:val="24"/>
+                <w:szCs w:val="24"/>
+                <w14:textOutline w14:w="0" w14:cap="flat" w14:cmpd="sng" w14:algn="ctr">
+                  <w14:noFill/>
+                  <w14:prstDash w14:val="solid"/>
+                  <w14:round/>
+                </w14:textOutline>
+              </w:rPr>
+            </w:pPr>
+            <w:r>
+              <w:rPr>
+                <w:rFonts w:ascii="Times New Roman" w:hAnsi="Times New Roman" w:cs="Times New Roman"/>
+                <w:color w:val="222A35" w:themeColor="text2" w:themeShade="80"/>
+                <w:sz w:val="24"/>
+                <w:szCs w:val="24"/>
+                <w14:textOutline w14:w="0" w14:cap="flat" w14:cmpd="sng" w14:algn="ctr">
+                  <w14:noFill/>
+                  <w14:prstDash w14:val="solid"/>
+                  <w14:round/>
+                </w14:textOutline>
+              </w:rPr>
+              <w:t>&lt;none&gt;</w:t>
+            </w:r>
+          </w:p>
+        </w:tc>
+      </w:tr>
+      <w:tr>
+        <w:tc>
+          <w:tcPr>
+            <w:tcW w:w="2245" w:type="dxa"/>
+          </w:tcPr>
+          <w:p>
+            <w:pPr>
+              <w:rPr>
+                <w:rFonts w:ascii="Times New Roman" w:hAnsi="Times New Roman" w:cs="Times New Roman"/>
+                <w:b/>
+                <w:color w:val="222A35" w:themeColor="text2" w:themeShade="80"/>
+                <w:sz w:val="24"/>
+                <w:szCs w:val="24"/>
+                <w14:textOutline w14:w="0" w14:cap="flat" w14:cmpd="sng" w14:algn="ctr">
+                  <w14:noFill/>
+                  <w14:prstDash w14:val="solid"/>
+                  <w14:round/>
+                </w14:textOutline>
+              </w:rPr>
+            </w:pPr>
+            <w:r>
+              <w:rPr>
+                <w:rFonts w:ascii="Times New Roman" w:hAnsi="Times New Roman" w:cs="Times New Roman"/>
+                <w:b/>
+                <w:color w:val="222A35" w:themeColor="text2" w:themeShade="80"/>
+                <w:sz w:val="24"/>
+                <w:szCs w:val="24"/>
+                <w14:textOutline w14:w="0" w14:cap="flat" w14:cmpd="sng" w14:algn="ctr">
+                  <w14:noFill/>
+                  <w14:prstDash w14:val="solid"/>
+                  <w14:round/>
+                </w14:textOutline>
+              </w:rPr>
+              <w:t>Dòng cơ bản</w:t>
+            </w:r>
+          </w:p>
+        </w:tc>
+        <w:tc>
+          <w:tcPr>
+            <w:tcW w:w="7110" w:type="dxa"/>
+          </w:tcPr>
+          <w:p>
+            <w:pPr>
+              <w:pStyle w:val="ListParagraph"/>
+              <w:numPr>
+                <w:ilvl w:val="0"/>
+                <w:numId w:val="22"/>
+              </w:numPr>
+              <w:ind w:left="0" w:firstLine="340"/>
+              <w:rPr>
+                <w:rFonts w:ascii="Times New Roman" w:hAnsi="Times New Roman" w:cs="Times New Roman"/>
+                <w:color w:val="222A35" w:themeColor="text2" w:themeShade="80"/>
+                <w:sz w:val="24"/>
+                <w:szCs w:val="24"/>
+                <w14:textOutline w14:w="0" w14:cap="flat" w14:cmpd="sng" w14:algn="ctr">
+                  <w14:noFill/>
+                  <w14:prstDash w14:val="solid"/>
+                  <w14:round/>
+                </w14:textOutline>
+              </w:rPr>
+            </w:pPr>
+            <w:r>
+              <w:rPr>
+                <w:rFonts w:ascii="Times New Roman" w:hAnsi="Times New Roman" w:cs="Times New Roman"/>
+                <w:color w:val="222A35" w:themeColor="text2" w:themeShade="80"/>
+                <w:sz w:val="24"/>
+                <w:szCs w:val="24"/>
+                <w14:textOutline w14:w="0" w14:cap="flat" w14:cmpd="sng" w14:algn="ctr">
+                  <w14:noFill/>
+                  <w14:prstDash w14:val="solid"/>
+                  <w14:round/>
+                </w14:textOutline>
+              </w:rPr>
+              <w:t>Ban giám đốc thư viện tạo khảo sát độc giả</w:t>
+            </w:r>
+          </w:p>
+          <w:p>
+            <w:pPr>
+              <w:pStyle w:val="ListParagraph"/>
+              <w:numPr>
+                <w:ilvl w:val="0"/>
+                <w:numId w:val="22"/>
+              </w:numPr>
+              <w:ind w:left="0" w:firstLine="340"/>
+              <w:rPr>
+                <w:rFonts w:ascii="Times New Roman" w:hAnsi="Times New Roman" w:cs="Times New Roman"/>
+                <w:color w:val="222A35" w:themeColor="text2" w:themeShade="80"/>
+                <w:sz w:val="24"/>
+                <w:szCs w:val="24"/>
+                <w14:textOutline w14:w="0" w14:cap="flat" w14:cmpd="sng" w14:algn="ctr">
+                  <w14:noFill/>
+                  <w14:prstDash w14:val="solid"/>
+                  <w14:round/>
+                </w14:textOutline>
+              </w:rPr>
+            </w:pPr>
+            <w:r>
+              <w:rPr>
+                <w:rFonts w:ascii="Times New Roman" w:hAnsi="Times New Roman" w:cs="Times New Roman"/>
+                <w:color w:val="222A35" w:themeColor="text2" w:themeShade="80"/>
+                <w:sz w:val="24"/>
+                <w:szCs w:val="24"/>
+                <w14:textOutline w14:w="0" w14:cap="flat" w14:cmpd="sng" w14:algn="ctr">
+                  <w14:noFill/>
+                  <w14:prstDash w14:val="solid"/>
+                  <w14:round/>
+                </w14:textOutline>
+              </w:rPr>
+              <w:t>Ban giám đốc thư viện kiểm tra kết quả khảo sát</w:t>
+            </w:r>
+          </w:p>
+          <w:p>
+            <w:pPr>
+              <w:pStyle w:val="ListParagraph"/>
+              <w:numPr>
+                <w:ilvl w:val="0"/>
+                <w:numId w:val="22"/>
+              </w:numPr>
+              <w:ind w:left="0" w:firstLine="340"/>
+              <w:rPr>
+                <w:rFonts w:ascii="Times New Roman" w:hAnsi="Times New Roman" w:cs="Times New Roman"/>
+                <w:color w:val="222A35" w:themeColor="text2" w:themeShade="80"/>
+                <w:sz w:val="24"/>
+                <w:szCs w:val="24"/>
+                <w14:textOutline w14:w="0" w14:cap="flat" w14:cmpd="sng" w14:algn="ctr">
+                  <w14:noFill/>
+                  <w14:prstDash w14:val="solid"/>
+                  <w14:round/>
+                </w14:textOutline>
+              </w:rPr>
+            </w:pPr>
+            <w:r>
+              <w:rPr>
+                <w:rFonts w:ascii="Times New Roman" w:hAnsi="Times New Roman" w:cs="Times New Roman"/>
+                <w:color w:val="222A35" w:themeColor="text2" w:themeShade="80"/>
+                <w:sz w:val="24"/>
+                <w:szCs w:val="24"/>
+                <w14:textOutline w14:w="0" w14:cap="flat" w14:cmpd="sng" w14:algn="ctr">
+                  <w14:noFill/>
+                  <w14:prstDash w14:val="solid"/>
+                  <w14:round/>
+                </w14:textOutline>
+              </w:rPr>
+              <w:t>Ban giám đốc thư viện yêu cầu mua sách đến nhà xuất bản</w:t>
+            </w:r>
+          </w:p>
+          <w:p>
+            <w:pPr>
+              <w:pStyle w:val="ListParagraph"/>
+              <w:numPr>
+                <w:ilvl w:val="0"/>
+                <w:numId w:val="22"/>
+              </w:numPr>
+              <w:ind w:left="0" w:firstLine="340"/>
+              <w:rPr>
+                <w:rFonts w:ascii="Times New Roman" w:hAnsi="Times New Roman" w:cs="Times New Roman"/>
+                <w:color w:val="222A35" w:themeColor="text2" w:themeShade="80"/>
+                <w:sz w:val="24"/>
+                <w:szCs w:val="24"/>
+                <w14:textOutline w14:w="0" w14:cap="flat" w14:cmpd="sng" w14:algn="ctr">
+                  <w14:noFill/>
+                  <w14:prstDash w14:val="solid"/>
+                  <w14:round/>
+                </w14:textOutline>
+              </w:rPr>
+            </w:pPr>
+            <w:r>
+              <w:rPr>
+                <w:rFonts w:ascii="Times New Roman" w:hAnsi="Times New Roman" w:cs="Times New Roman"/>
+                <w:color w:val="222A35" w:themeColor="text2" w:themeShade="80"/>
+                <w:sz w:val="24"/>
+                <w:szCs w:val="24"/>
+                <w14:textOutline w14:w="0" w14:cap="flat" w14:cmpd="sng" w14:algn="ctr">
+                  <w14:noFill/>
+                  <w14:prstDash w14:val="solid"/>
+                  <w14:round/>
+                </w14:textOutline>
+              </w:rPr>
+              <w:t>Thực hiện use case Đăng ký sách</w:t>
+            </w:r>
+          </w:p>
+        </w:tc>
+      </w:tr>
+      <w:tr>
+        <w:tc>
+          <w:tcPr>
+            <w:tcW w:w="2245" w:type="dxa"/>
+          </w:tcPr>
+          <w:p>
+            <w:pPr>
+              <w:rPr>
+                <w:rFonts w:ascii="Times New Roman" w:hAnsi="Times New Roman" w:cs="Times New Roman"/>
+                <w:b/>
+                <w:color w:val="222A35" w:themeColor="text2" w:themeShade="80"/>
+                <w:sz w:val="24"/>
+                <w:szCs w:val="24"/>
+                <w14:textOutline w14:w="0" w14:cap="flat" w14:cmpd="sng" w14:algn="ctr">
+                  <w14:noFill/>
+                  <w14:prstDash w14:val="solid"/>
+                  <w14:round/>
+                </w14:textOutline>
+              </w:rPr>
+            </w:pPr>
+            <w:r>
+              <w:rPr>
+                <w:rFonts w:ascii="Times New Roman" w:hAnsi="Times New Roman" w:cs="Times New Roman"/>
+                <w:b/>
+                <w:color w:val="222A35" w:themeColor="text2" w:themeShade="80"/>
+                <w:sz w:val="24"/>
+                <w:szCs w:val="24"/>
+                <w14:textOutline w14:w="0" w14:cap="flat" w14:cmpd="sng" w14:algn="ctr">
+                  <w14:noFill/>
+                  <w14:prstDash w14:val="solid"/>
+                  <w14:round/>
+                </w14:textOutline>
+              </w:rPr>
+              <w:t>Dòng phụ</w:t>
+            </w:r>
+          </w:p>
+        </w:tc>
+        <w:tc>
+          <w:tcPr>
+            <w:tcW w:w="7110" w:type="dxa"/>
+          </w:tcPr>
+          <w:p>
+            <w:pPr>
+              <w:rPr>
+                <w:rFonts w:ascii="Times New Roman" w:hAnsi="Times New Roman" w:cs="Times New Roman"/>
+                <w:color w:val="222A35" w:themeColor="text2" w:themeShade="80"/>
+                <w:sz w:val="24"/>
+                <w:szCs w:val="24"/>
+                <w14:textOutline w14:w="0" w14:cap="flat" w14:cmpd="sng" w14:algn="ctr">
+                  <w14:noFill/>
+                  <w14:prstDash w14:val="solid"/>
+                  <w14:round/>
+                </w14:textOutline>
+              </w:rPr>
+            </w:pPr>
+            <w:r>
+              <w:rPr>
+                <w:rFonts w:ascii="Times New Roman" w:hAnsi="Times New Roman" w:cs="Times New Roman"/>
+                <w:color w:val="222A35" w:themeColor="text2" w:themeShade="80"/>
+                <w:sz w:val="24"/>
+                <w:szCs w:val="24"/>
+                <w14:textOutline w14:w="0" w14:cap="flat" w14:cmpd="sng" w14:algn="ctr">
+                  <w14:noFill/>
+                  <w14:prstDash w14:val="solid"/>
+                  <w14:round/>
+                </w14:textOutline>
+              </w:rPr>
+              <w:t>&lt;none&gt;</w:t>
+            </w:r>
+          </w:p>
+        </w:tc>
+      </w:tr>
+      <w:tr>
+        <w:tc>
+          <w:tcPr>
+            <w:tcW w:w="2245" w:type="dxa"/>
+          </w:tcPr>
+          <w:p>
+            <w:pPr>
+              <w:rPr>
+                <w:rFonts w:ascii="Times New Roman" w:hAnsi="Times New Roman" w:cs="Times New Roman"/>
+                <w:b/>
+                <w:color w:val="222A35" w:themeColor="text2" w:themeShade="80"/>
+                <w:sz w:val="24"/>
+                <w:szCs w:val="24"/>
+                <w14:textOutline w14:w="0" w14:cap="flat" w14:cmpd="sng" w14:algn="ctr">
+                  <w14:noFill/>
+                  <w14:prstDash w14:val="solid"/>
+                  <w14:round/>
+                </w14:textOutline>
+              </w:rPr>
+            </w:pPr>
+            <w:r>
+              <w:rPr>
+                <w:rFonts w:ascii="Times New Roman" w:hAnsi="Times New Roman" w:cs="Times New Roman"/>
+                <w:b/>
+                <w:color w:val="222A35" w:themeColor="text2" w:themeShade="80"/>
+                <w:sz w:val="24"/>
+                <w:szCs w:val="24"/>
+                <w14:textOutline w14:w="0" w14:cap="flat" w14:cmpd="sng" w14:algn="ctr">
+                  <w14:noFill/>
+                  <w14:prstDash w14:val="solid"/>
+                  <w14:round/>
+                </w14:textOutline>
+              </w:rPr>
+              <w:t>Dòng thay thế</w:t>
+            </w:r>
+          </w:p>
+        </w:tc>
+        <w:tc>
+          <w:tcPr>
+            <w:tcW w:w="7110" w:type="dxa"/>
+          </w:tcPr>
+          <w:p>
+            <w:pPr>
+              <w:rPr>
+                <w:rFonts w:ascii="Times New Roman" w:hAnsi="Times New Roman" w:cs="Times New Roman"/>
+                <w:color w:val="222A35" w:themeColor="text2" w:themeShade="80"/>
+                <w:sz w:val="24"/>
+                <w:szCs w:val="24"/>
+                <w14:textOutline w14:w="0" w14:cap="flat" w14:cmpd="sng" w14:algn="ctr">
+                  <w14:noFill/>
+                  <w14:prstDash w14:val="solid"/>
+                  <w14:round/>
+                </w14:textOutline>
+              </w:rPr>
+            </w:pPr>
+            <w:r>
+              <w:rPr>
+                <w:rFonts w:ascii="Times New Roman" w:hAnsi="Times New Roman" w:cs="Times New Roman"/>
+                <w:color w:val="222A35" w:themeColor="text2" w:themeShade="80"/>
+                <w:sz w:val="24"/>
+                <w:szCs w:val="24"/>
+                <w14:textOutline w14:w="0" w14:cap="flat" w14:cmpd="sng" w14:algn="ctr">
+                  <w14:noFill/>
+                  <w14:prstDash w14:val="solid"/>
+                  <w14:round/>
+                </w14:textOutline>
+              </w:rPr>
+              <w:t>A</w:t>
+            </w:r>
+            <w:r>
+              <w:rPr>
+                <w:rFonts w:ascii="Times New Roman" w:hAnsi="Times New Roman" w:cs="Times New Roman"/>
+                <w:color w:val="222A35" w:themeColor="text2" w:themeShade="80"/>
+                <w:sz w:val="24"/>
+                <w:szCs w:val="24"/>
+                <w14:textOutline w14:w="0" w14:cap="flat" w14:cmpd="sng" w14:algn="ctr">
+                  <w14:noFill/>
+                  <w14:prstDash w14:val="solid"/>
+                  <w14:round/>
+                </w14:textOutline>
+              </w:rPr>
+              <w:t>2</w:t>
+            </w:r>
+            <w:r>
+              <w:rPr>
+                <w:rFonts w:ascii="Times New Roman" w:hAnsi="Times New Roman" w:cs="Times New Roman"/>
+                <w:color w:val="222A35" w:themeColor="text2" w:themeShade="80"/>
+                <w:sz w:val="24"/>
+                <w:szCs w:val="24"/>
+                <w14:textOutline w14:w="0" w14:cap="flat" w14:cmpd="sng" w14:algn="ctr">
+                  <w14:noFill/>
+                  <w14:prstDash w14:val="solid"/>
+                  <w14:round/>
+                </w14:textOutline>
+              </w:rPr>
+              <w:t xml:space="preserve">: Nếu </w:t>
+            </w:r>
+            <w:r>
+              <w:rPr>
+                <w:rFonts w:ascii="Times New Roman" w:hAnsi="Times New Roman" w:cs="Times New Roman"/>
+                <w:color w:val="222A35" w:themeColor="text2" w:themeShade="80"/>
+                <w:sz w:val="24"/>
+                <w:szCs w:val="24"/>
+                <w14:textOutline w14:w="0" w14:cap="flat" w14:cmpd="sng" w14:algn="ctr">
+                  <w14:noFill/>
+                  <w14:prstDash w14:val="solid"/>
+                  <w14:round/>
+                </w14:textOutline>
+              </w:rPr>
+              <w:t>ít độc giả muốn đọc sách thì bỏ qua bước 3, 4</w:t>
+            </w:r>
+          </w:p>
+        </w:tc>
+      </w:tr>
+    </w:tbl>
+    <w:p>
+      <w:pPr>
+        <w:rPr>
+          <w:rFonts w:ascii="Times New Roman" w:hAnsi="Times New Roman" w:cs="Times New Roman"/>
+          <w:color w:val="222A35" w:themeColor="text2" w:themeShade="80"/>
+          <w:sz w:val="24"/>
+          <w:szCs w:val="24"/>
+          <w14:textOutline w14:w="0" w14:cap="flat" w14:cmpd="sng" w14:algn="ctr">
+            <w14:noFill/>
+            <w14:prstDash w14:val="solid"/>
+            <w14:round/>
+          </w14:textOutline>
+        </w:rPr>
+      </w:pPr>
+    </w:p>
+    <w:p>
+      <w:pPr>
+        <w:pStyle w:val="Caption"/>
+        <w:keepNext/>
+      </w:pPr>
+      <w:r>
+        <w:t xml:space="preserve">Table </w:t>
+      </w:r>
+      <w:fldSimple w:instr=" SEQ Table \* ARABIC ">
+        <w:r>
+          <w:rPr>
+            <w:noProof/>
+          </w:rPr>
+          <w:t>7</w:t>
+        </w:r>
+      </w:fldSimple>
+      <w:r>
+        <w:t xml:space="preserve"> Mô tả use case đăng ký sách</w:t>
+      </w:r>
+    </w:p>
+    <w:tbl>
+      <w:tblPr>
+        <w:tblStyle w:val="TableGrid"/>
+        <w:tblW w:w="9355" w:type="dxa"/>
+        <w:tblLook w:val="04A0" w:firstRow="1" w:lastRow="0" w:firstColumn="1" w:lastColumn="0" w:noHBand="0" w:noVBand="1"/>
+      </w:tblPr>
+      <w:tblGrid>
+        <w:gridCol w:w="2245"/>
+        <w:gridCol w:w="7110"/>
+      </w:tblGrid>
+      <w:tr>
+        <w:tc>
+          <w:tcPr>
+            <w:tcW w:w="2245" w:type="dxa"/>
+          </w:tcPr>
+          <w:p>
+            <w:pPr>
+              <w:rPr>
+                <w:rFonts w:ascii="Times New Roman" w:hAnsi="Times New Roman" w:cs="Times New Roman"/>
+                <w:b/>
+                <w:color w:val="222A35" w:themeColor="text2" w:themeShade="80"/>
+                <w:sz w:val="24"/>
+                <w:szCs w:val="24"/>
+                <w14:textOutline w14:w="0" w14:cap="flat" w14:cmpd="sng" w14:algn="ctr">
+                  <w14:noFill/>
+                  <w14:prstDash w14:val="solid"/>
+                  <w14:round/>
+                </w14:textOutline>
+              </w:rPr>
+            </w:pPr>
+            <w:r>
+              <w:rPr>
+                <w:rFonts w:ascii="Times New Roman" w:hAnsi="Times New Roman" w:cs="Times New Roman"/>
+                <w:b/>
+                <w:color w:val="222A35" w:themeColor="text2" w:themeShade="80"/>
+                <w:sz w:val="24"/>
+                <w:szCs w:val="24"/>
+                <w14:textOutline w14:w="0" w14:cap="flat" w14:cmpd="sng" w14:algn="ctr">
+                  <w14:noFill/>
+                  <w14:prstDash w14:val="solid"/>
+                  <w14:round/>
+                </w14:textOutline>
+              </w:rPr>
+              <w:t>Tên use case</w:t>
+            </w:r>
+          </w:p>
+        </w:tc>
+        <w:tc>
+          <w:tcPr>
+            <w:tcW w:w="7110" w:type="dxa"/>
+          </w:tcPr>
+          <w:p>
+            <w:pPr>
+              <w:rPr>
+                <w:rFonts w:ascii="Times New Roman" w:hAnsi="Times New Roman" w:cs="Times New Roman"/>
+                <w:b/>
+                <w:color w:val="222A35" w:themeColor="text2" w:themeShade="80"/>
+                <w:sz w:val="24"/>
+                <w:szCs w:val="24"/>
+                <w14:textOutline w14:w="0" w14:cap="flat" w14:cmpd="sng" w14:algn="ctr">
+                  <w14:noFill/>
+                  <w14:prstDash w14:val="solid"/>
+                  <w14:round/>
+                </w14:textOutline>
+              </w:rPr>
+            </w:pPr>
+            <w:r>
+              <w:rPr>
+                <w:rFonts w:ascii="Times New Roman" w:hAnsi="Times New Roman" w:cs="Times New Roman"/>
+                <w:b/>
+                <w:color w:val="222A35" w:themeColor="text2" w:themeShade="80"/>
+                <w:sz w:val="24"/>
+                <w:szCs w:val="24"/>
+                <w14:textOutline w14:w="0" w14:cap="flat" w14:cmpd="sng" w14:algn="ctr">
+                  <w14:noFill/>
+                  <w14:prstDash w14:val="solid"/>
+                  <w14:round/>
+                </w14:textOutline>
+              </w:rPr>
+              <w:t>Đăng ký sách</w:t>
+            </w:r>
+          </w:p>
+        </w:tc>
+      </w:tr>
+      <w:tr>
+        <w:tc>
+          <w:tcPr>
+            <w:tcW w:w="2245" w:type="dxa"/>
+          </w:tcPr>
+          <w:p>
+            <w:pPr>
+              <w:rPr>
+                <w:rFonts w:ascii="Times New Roman" w:hAnsi="Times New Roman" w:cs="Times New Roman"/>
+                <w:b/>
+                <w:color w:val="222A35" w:themeColor="text2" w:themeShade="80"/>
+                <w:sz w:val="24"/>
+                <w:szCs w:val="24"/>
+                <w14:textOutline w14:w="0" w14:cap="flat" w14:cmpd="sng" w14:algn="ctr">
+                  <w14:noFill/>
+                  <w14:prstDash w14:val="solid"/>
+                  <w14:round/>
+                </w14:textOutline>
+              </w:rPr>
+            </w:pPr>
+            <w:r>
+              <w:rPr>
+                <w:rFonts w:ascii="Times New Roman" w:hAnsi="Times New Roman" w:cs="Times New Roman"/>
+                <w:b/>
+                <w:color w:val="222A35" w:themeColor="text2" w:themeShade="80"/>
+                <w:sz w:val="24"/>
+                <w:szCs w:val="24"/>
+                <w14:textOutline w14:w="0" w14:cap="flat" w14:cmpd="sng" w14:algn="ctr">
+                  <w14:noFill/>
+                  <w14:prstDash w14:val="solid"/>
+                  <w14:round/>
+                </w14:textOutline>
+              </w:rPr>
+              <w:t>Mô tả</w:t>
+            </w:r>
+          </w:p>
+        </w:tc>
+        <w:tc>
+          <w:tcPr>
+            <w:tcW w:w="7110" w:type="dxa"/>
+          </w:tcPr>
+          <w:p>
+            <w:pPr>
+              <w:pStyle w:val="ListParagraph"/>
+              <w:numPr>
+                <w:ilvl w:val="0"/>
+                <w:numId w:val="19"/>
+              </w:numPr>
+              <w:ind w:left="-20" w:firstLine="380"/>
+              <w:rPr>
+                <w:rFonts w:ascii="Times New Roman" w:hAnsi="Times New Roman" w:cs="Times New Roman"/>
+                <w:color w:val="222A35" w:themeColor="text2" w:themeShade="80"/>
+                <w:sz w:val="24"/>
+                <w:szCs w:val="24"/>
+                <w14:textOutline w14:w="0" w14:cap="flat" w14:cmpd="sng" w14:algn="ctr">
+                  <w14:noFill/>
+                  <w14:prstDash w14:val="solid"/>
+                  <w14:round/>
+                </w14:textOutline>
+              </w:rPr>
+            </w:pPr>
+            <w:r>
+              <w:rPr>
+                <w:rFonts w:ascii="Times New Roman" w:hAnsi="Times New Roman" w:cs="Times New Roman"/>
+                <w:color w:val="222A35" w:themeColor="text2" w:themeShade="80"/>
+                <w:sz w:val="24"/>
+                <w:szCs w:val="24"/>
+                <w14:textOutline w14:w="0" w14:cap="flat" w14:cmpd="sng" w14:algn="ctr">
+                  <w14:noFill/>
+                  <w14:prstDash w14:val="solid"/>
+                  <w14:round/>
+                </w14:textOutline>
+              </w:rPr>
+              <w:t xml:space="preserve">Use case xảy ra khi </w:t>
+            </w:r>
+            <w:r>
+              <w:rPr>
+                <w:rFonts w:ascii="Times New Roman" w:hAnsi="Times New Roman" w:cs="Times New Roman"/>
+                <w:color w:val="222A35" w:themeColor="text2" w:themeShade="80"/>
+                <w:sz w:val="24"/>
+                <w:szCs w:val="24"/>
+                <w14:textOutline w14:w="0" w14:cap="flat" w14:cmpd="sng" w14:algn="ctr">
+                  <w14:noFill/>
+                  <w14:prstDash w14:val="solid"/>
+                  <w14:round/>
+                </w14:textOutline>
+              </w:rPr>
+              <w:t>sách được đưa về thư viện từ nhà xuất bản</w:t>
+            </w:r>
+          </w:p>
+        </w:tc>
+      </w:tr>
+      <w:tr>
+        <w:tc>
+          <w:tcPr>
+            <w:tcW w:w="2245" w:type="dxa"/>
+          </w:tcPr>
+          <w:p>
+            <w:pPr>
+              <w:rPr>
+                <w:rFonts w:ascii="Times New Roman" w:hAnsi="Times New Roman" w:cs="Times New Roman"/>
+                <w:b/>
+                <w:color w:val="222A35" w:themeColor="text2" w:themeShade="80"/>
+                <w:sz w:val="24"/>
+                <w:szCs w:val="24"/>
+                <w14:textOutline w14:w="0" w14:cap="flat" w14:cmpd="sng" w14:algn="ctr">
+                  <w14:noFill/>
+                  <w14:prstDash w14:val="solid"/>
+                  <w14:round/>
+                </w14:textOutline>
+              </w:rPr>
+            </w:pPr>
+            <w:r>
+              <w:rPr>
+                <w:rFonts w:ascii="Times New Roman" w:hAnsi="Times New Roman" w:cs="Times New Roman"/>
+                <w:b/>
+                <w:color w:val="222A35" w:themeColor="text2" w:themeShade="80"/>
+                <w:sz w:val="24"/>
+                <w:szCs w:val="24"/>
+                <w14:textOutline w14:w="0" w14:cap="flat" w14:cmpd="sng" w14:algn="ctr">
+                  <w14:noFill/>
+                  <w14:prstDash w14:val="solid"/>
+                  <w14:round/>
+                </w14:textOutline>
+              </w:rPr>
+              <w:t>Tiền điều kiện</w:t>
+            </w:r>
+          </w:p>
+        </w:tc>
+        <w:tc>
+          <w:tcPr>
+            <w:tcW w:w="7110" w:type="dxa"/>
+          </w:tcPr>
+          <w:p>
+            <w:pPr>
+              <w:rPr>
+                <w:rFonts w:ascii="Times New Roman" w:hAnsi="Times New Roman" w:cs="Times New Roman"/>
+                <w:color w:val="222A35" w:themeColor="text2" w:themeShade="80"/>
+                <w:sz w:val="24"/>
+                <w:szCs w:val="24"/>
+                <w14:textOutline w14:w="0" w14:cap="flat" w14:cmpd="sng" w14:algn="ctr">
+                  <w14:noFill/>
+                  <w14:prstDash w14:val="solid"/>
+                  <w14:round/>
+                </w14:textOutline>
+              </w:rPr>
+            </w:pPr>
+            <w:r>
+              <w:rPr>
+                <w:rFonts w:ascii="Times New Roman" w:hAnsi="Times New Roman" w:cs="Times New Roman"/>
+                <w:color w:val="222A35" w:themeColor="text2" w:themeShade="80"/>
+                <w:sz w:val="24"/>
+                <w:szCs w:val="24"/>
+                <w14:textOutline w14:w="0" w14:cap="flat" w14:cmpd="sng" w14:algn="ctr">
+                  <w14:noFill/>
+                  <w14:prstDash w14:val="solid"/>
+                  <w14:round/>
+                </w14:textOutline>
+              </w:rPr>
+              <w:t>Sách đã được nhà xuất bản đưa tới</w:t>
+            </w:r>
+          </w:p>
+        </w:tc>
+      </w:tr>
+      <w:tr>
+        <w:tc>
+          <w:tcPr>
+            <w:tcW w:w="2245" w:type="dxa"/>
+          </w:tcPr>
+          <w:p>
+            <w:pPr>
+              <w:rPr>
+                <w:rFonts w:ascii="Times New Roman" w:hAnsi="Times New Roman" w:cs="Times New Roman"/>
+                <w:b/>
+                <w:color w:val="222A35" w:themeColor="text2" w:themeShade="80"/>
+                <w:sz w:val="24"/>
+                <w:szCs w:val="24"/>
+                <w14:textOutline w14:w="0" w14:cap="flat" w14:cmpd="sng" w14:algn="ctr">
+                  <w14:noFill/>
+                  <w14:prstDash w14:val="solid"/>
+                  <w14:round/>
+                </w14:textOutline>
+              </w:rPr>
+            </w:pPr>
+            <w:r>
+              <w:rPr>
+                <w:rFonts w:ascii="Times New Roman" w:hAnsi="Times New Roman" w:cs="Times New Roman"/>
+                <w:b/>
+                <w:color w:val="222A35" w:themeColor="text2" w:themeShade="80"/>
+                <w:sz w:val="24"/>
+                <w:szCs w:val="24"/>
+                <w14:textOutline w14:w="0" w14:cap="flat" w14:cmpd="sng" w14:algn="ctr">
+                  <w14:noFill/>
+                  <w14:prstDash w14:val="solid"/>
+                  <w14:round/>
+                </w14:textOutline>
+              </w:rPr>
+              <w:t>Dòng cơ bản</w:t>
+            </w:r>
+          </w:p>
+        </w:tc>
+        <w:tc>
+          <w:tcPr>
+            <w:tcW w:w="7110" w:type="dxa"/>
+          </w:tcPr>
+          <w:p>
+            <w:pPr>
+              <w:pStyle w:val="ListParagraph"/>
+              <w:numPr>
+                <w:ilvl w:val="0"/>
+                <w:numId w:val="20"/>
+              </w:numPr>
+              <w:ind w:left="-20" w:firstLine="380"/>
+              <w:rPr>
+                <w:rFonts w:ascii="Times New Roman" w:hAnsi="Times New Roman" w:cs="Times New Roman"/>
+                <w:color w:val="222A35" w:themeColor="text2" w:themeShade="80"/>
+                <w:sz w:val="24"/>
+                <w:szCs w:val="24"/>
+                <w14:textOutline w14:w="0" w14:cap="flat" w14:cmpd="sng" w14:algn="ctr">
+                  <w14:noFill/>
+                  <w14:prstDash w14:val="solid"/>
+                  <w14:round/>
+                </w14:textOutline>
+              </w:rPr>
+            </w:pPr>
+            <w:r>
+              <w:rPr>
+                <w:rFonts w:ascii="Times New Roman" w:hAnsi="Times New Roman" w:cs="Times New Roman"/>
+                <w:color w:val="222A35" w:themeColor="text2" w:themeShade="80"/>
+                <w:sz w:val="24"/>
+                <w:szCs w:val="24"/>
+                <w14:textOutline w14:w="0" w14:cap="flat" w14:cmpd="sng" w14:algn="ctr">
+                  <w14:noFill/>
+                  <w14:prstDash w14:val="solid"/>
+                  <w14:round/>
+                </w14:textOutline>
+              </w:rPr>
+              <w:t>Bộ phận bổ sung đăng ký tổng quát và cá biệt cho sách</w:t>
+            </w:r>
+          </w:p>
+          <w:p>
+            <w:pPr>
+              <w:pStyle w:val="ListParagraph"/>
+              <w:numPr>
+                <w:ilvl w:val="0"/>
+                <w:numId w:val="20"/>
+              </w:numPr>
+              <w:ind w:left="-20" w:firstLine="380"/>
+              <w:rPr>
+                <w:rFonts w:ascii="Times New Roman" w:hAnsi="Times New Roman" w:cs="Times New Roman"/>
+                <w:color w:val="222A35" w:themeColor="text2" w:themeShade="80"/>
+                <w:sz w:val="24"/>
+                <w:szCs w:val="24"/>
+                <w14:textOutline w14:w="0" w14:cap="flat" w14:cmpd="sng" w14:algn="ctr">
+                  <w14:noFill/>
+                  <w14:prstDash w14:val="solid"/>
+                  <w14:round/>
+                </w14:textOutline>
+              </w:rPr>
+            </w:pPr>
+            <w:r>
+              <w:rPr>
+                <w:rFonts w:ascii="Times New Roman" w:hAnsi="Times New Roman" w:cs="Times New Roman"/>
+                <w:color w:val="222A35" w:themeColor="text2" w:themeShade="80"/>
+                <w:sz w:val="24"/>
+                <w:szCs w:val="24"/>
+                <w14:textOutline w14:w="0" w14:cap="flat" w14:cmpd="sng" w14:algn="ctr">
+                  <w14:noFill/>
+                  <w14:prstDash w14:val="solid"/>
+                  <w14:round/>
+                </w14:textOutline>
+              </w:rPr>
+              <w:t>Bộ phận bổ sung đóng dấu chủ quyền lên sách</w:t>
+            </w:r>
+          </w:p>
+          <w:p>
+            <w:pPr>
+              <w:pStyle w:val="ListParagraph"/>
+              <w:numPr>
+                <w:ilvl w:val="0"/>
+                <w:numId w:val="20"/>
+              </w:numPr>
+              <w:ind w:left="-20" w:firstLine="380"/>
+              <w:rPr>
+                <w:rFonts w:ascii="Times New Roman" w:hAnsi="Times New Roman" w:cs="Times New Roman"/>
+                <w:color w:val="222A35" w:themeColor="text2" w:themeShade="80"/>
+                <w:sz w:val="24"/>
+                <w:szCs w:val="24"/>
+                <w14:textOutline w14:w="0" w14:cap="flat" w14:cmpd="sng" w14:algn="ctr">
+                  <w14:noFill/>
+                  <w14:prstDash w14:val="solid"/>
+                  <w14:round/>
+                </w14:textOutline>
+              </w:rPr>
+            </w:pPr>
+            <w:r>
+              <w:rPr>
+                <w:rFonts w:ascii="Times New Roman" w:hAnsi="Times New Roman" w:cs="Times New Roman"/>
+                <w:color w:val="222A35" w:themeColor="text2" w:themeShade="80"/>
+                <w:sz w:val="24"/>
+                <w:szCs w:val="24"/>
+                <w14:textOutline w14:w="0" w14:cap="flat" w14:cmpd="sng" w14:algn="ctr">
+                  <w14:noFill/>
+                  <w14:prstDash w14:val="solid"/>
+                  <w14:round/>
+                </w14:textOutline>
+              </w:rPr>
+              <w:t>Bộ phận bổ sung chuyển sách cho bộ phận phân loại</w:t>
+            </w:r>
+          </w:p>
+          <w:p>
+            <w:pPr>
+              <w:pStyle w:val="ListParagraph"/>
+              <w:numPr>
+                <w:ilvl w:val="0"/>
+                <w:numId w:val="20"/>
+              </w:numPr>
+              <w:ind w:left="-20" w:firstLine="380"/>
+              <w:rPr>
+                <w:rFonts w:ascii="Times New Roman" w:hAnsi="Times New Roman" w:cs="Times New Roman"/>
+                <w:color w:val="222A35" w:themeColor="text2" w:themeShade="80"/>
+                <w:sz w:val="24"/>
+                <w:szCs w:val="24"/>
+                <w14:textOutline w14:w="0" w14:cap="flat" w14:cmpd="sng" w14:algn="ctr">
+                  <w14:noFill/>
+                  <w14:prstDash w14:val="solid"/>
+                  <w14:round/>
+                </w14:textOutline>
+              </w:rPr>
+            </w:pPr>
+            <w:r>
+              <w:rPr>
+                <w:rFonts w:ascii="Times New Roman" w:hAnsi="Times New Roman" w:cs="Times New Roman"/>
+                <w:color w:val="222A35" w:themeColor="text2" w:themeShade="80"/>
+                <w:sz w:val="24"/>
+                <w:szCs w:val="24"/>
+                <w14:textOutline w14:w="0" w14:cap="flat" w14:cmpd="sng" w14:algn="ctr">
+                  <w14:noFill/>
+                  <w14:prstDash w14:val="solid"/>
+                  <w14:round/>
+                </w14:textOutline>
+              </w:rPr>
+              <w:t>Bộ phận phân loại đọc và tóm tắt sách</w:t>
+            </w:r>
+          </w:p>
+          <w:p>
+            <w:pPr>
+              <w:pStyle w:val="ListParagraph"/>
+              <w:numPr>
+                <w:ilvl w:val="0"/>
+                <w:numId w:val="20"/>
+              </w:numPr>
+              <w:ind w:left="-20" w:firstLine="380"/>
+              <w:rPr>
+                <w:rFonts w:ascii="Times New Roman" w:hAnsi="Times New Roman" w:cs="Times New Roman"/>
+                <w:color w:val="222A35" w:themeColor="text2" w:themeShade="80"/>
+                <w:sz w:val="24"/>
+                <w:szCs w:val="24"/>
+                <w14:textOutline w14:w="0" w14:cap="flat" w14:cmpd="sng" w14:algn="ctr">
+                  <w14:noFill/>
+                  <w14:prstDash w14:val="solid"/>
+                  <w14:round/>
+                </w14:textOutline>
+              </w:rPr>
+            </w:pPr>
+            <w:r>
+              <w:rPr>
+                <w:rFonts w:ascii="Times New Roman" w:hAnsi="Times New Roman" w:cs="Times New Roman"/>
+                <w:color w:val="222A35" w:themeColor="text2" w:themeShade="80"/>
+                <w:sz w:val="24"/>
+                <w:szCs w:val="24"/>
+                <w14:textOutline w14:w="0" w14:cap="flat" w14:cmpd="sng" w14:algn="ctr">
+                  <w14:noFill/>
+                  <w14:prstDash w14:val="solid"/>
+                  <w14:round/>
+                </w14:textOutline>
+              </w:rPr>
+              <w:t xml:space="preserve">Bộ phận phân loại </w:t>
+            </w:r>
+            <w:r>
+              <w:rPr>
+                <w:rFonts w:ascii="Times New Roman" w:hAnsi="Times New Roman" w:cs="Times New Roman"/>
+                <w:color w:val="222A35" w:themeColor="text2" w:themeShade="80"/>
+                <w:sz w:val="24"/>
+                <w:szCs w:val="24"/>
+                <w14:textOutline w14:w="0" w14:cap="flat" w14:cmpd="sng" w14:algn="ctr">
+                  <w14:noFill/>
+                  <w14:prstDash w14:val="solid"/>
+                  <w14:round/>
+                </w14:textOutline>
+              </w:rPr>
+              <w:t>phân loại theo DDC23 và gán nhãn</w:t>
+            </w:r>
+          </w:p>
+          <w:p>
+            <w:pPr>
+              <w:pStyle w:val="ListParagraph"/>
+              <w:numPr>
+                <w:ilvl w:val="0"/>
+                <w:numId w:val="20"/>
+              </w:numPr>
+              <w:ind w:left="-20" w:firstLine="380"/>
+              <w:rPr>
+                <w:rFonts w:ascii="Times New Roman" w:hAnsi="Times New Roman" w:cs="Times New Roman"/>
+                <w:color w:val="222A35" w:themeColor="text2" w:themeShade="80"/>
+                <w:sz w:val="24"/>
+                <w:szCs w:val="24"/>
+                <w14:textOutline w14:w="0" w14:cap="flat" w14:cmpd="sng" w14:algn="ctr">
+                  <w14:noFill/>
+                  <w14:prstDash w14:val="solid"/>
+                  <w14:round/>
+                </w14:textOutline>
+              </w:rPr>
+            </w:pPr>
+            <w:r>
+              <w:rPr>
+                <w:rFonts w:ascii="Times New Roman" w:hAnsi="Times New Roman" w:cs="Times New Roman"/>
+                <w:color w:val="222A35" w:themeColor="text2" w:themeShade="80"/>
+                <w:sz w:val="24"/>
+                <w:szCs w:val="24"/>
+                <w14:textOutline w14:w="0" w14:cap="flat" w14:cmpd="sng" w14:algn="ctr">
+                  <w14:noFill/>
+                  <w14:prstDash w14:val="solid"/>
+                  <w14:round/>
+                </w14:textOutline>
+              </w:rPr>
+              <w:t>Bộ phận phân loại chuyển sách cho bộ phận biên mục</w:t>
+            </w:r>
+          </w:p>
+          <w:p>
+            <w:pPr>
+              <w:pStyle w:val="ListParagraph"/>
+              <w:numPr>
+                <w:ilvl w:val="0"/>
+                <w:numId w:val="20"/>
+              </w:numPr>
+              <w:ind w:left="-20" w:firstLine="380"/>
+              <w:rPr>
+                <w:rFonts w:ascii="Times New Roman" w:hAnsi="Times New Roman" w:cs="Times New Roman"/>
+                <w:color w:val="222A35" w:themeColor="text2" w:themeShade="80"/>
+                <w:sz w:val="24"/>
+                <w:szCs w:val="24"/>
+                <w14:textOutline w14:w="0" w14:cap="flat" w14:cmpd="sng" w14:algn="ctr">
+                  <w14:noFill/>
+                  <w14:prstDash w14:val="solid"/>
+                  <w14:round/>
+                </w14:textOutline>
+              </w:rPr>
+            </w:pPr>
+            <w:r>
+              <w:rPr>
+                <w:rFonts w:ascii="Times New Roman" w:hAnsi="Times New Roman" w:cs="Times New Roman"/>
+                <w:color w:val="222A35" w:themeColor="text2" w:themeShade="80"/>
+                <w:sz w:val="24"/>
+                <w:szCs w:val="24"/>
+                <w14:textOutline w14:w="0" w14:cap="flat" w14:cmpd="sng" w14:algn="ctr">
+                  <w14:noFill/>
+                  <w14:prstDash w14:val="solid"/>
+                  <w14:round/>
+                </w14:textOutline>
+              </w:rPr>
+              <w:t>Bộ phận biên mục biên mục sách dựa vào AACR2 và MARC 21</w:t>
+            </w:r>
+          </w:p>
+          <w:p>
+            <w:pPr>
+              <w:pStyle w:val="ListParagraph"/>
+              <w:numPr>
+                <w:ilvl w:val="0"/>
+                <w:numId w:val="20"/>
+              </w:numPr>
+              <w:ind w:left="-20" w:firstLine="380"/>
+              <w:rPr>
+                <w:rFonts w:ascii="Times New Roman" w:hAnsi="Times New Roman" w:cs="Times New Roman"/>
+                <w:color w:val="222A35" w:themeColor="text2" w:themeShade="80"/>
+                <w:sz w:val="24"/>
+                <w:szCs w:val="24"/>
+                <w14:textOutline w14:w="0" w14:cap="flat" w14:cmpd="sng" w14:algn="ctr">
+                  <w14:noFill/>
+                  <w14:prstDash w14:val="solid"/>
+                  <w14:round/>
+                </w14:textOutline>
+              </w:rPr>
+            </w:pPr>
+            <w:r>
+              <w:rPr>
+                <w:rFonts w:ascii="Times New Roman" w:hAnsi="Times New Roman" w:cs="Times New Roman"/>
+                <w:color w:val="222A35" w:themeColor="text2" w:themeShade="80"/>
+                <w:sz w:val="24"/>
+                <w:szCs w:val="24"/>
+                <w14:textOutline w14:w="0" w14:cap="flat" w14:cmpd="sng" w14:algn="ctr">
+                  <w14:noFill/>
+                  <w14:prstDash w14:val="solid"/>
+                  <w14:round/>
+                </w14:textOutline>
+              </w:rPr>
+              <w:t>Bộ phận biên mục chuyển sách cho bộ phận chủ đề</w:t>
+            </w:r>
+          </w:p>
+          <w:p>
+            <w:pPr>
+              <w:pStyle w:val="ListParagraph"/>
+              <w:numPr>
+                <w:ilvl w:val="0"/>
+                <w:numId w:val="20"/>
+              </w:numPr>
+              <w:ind w:left="-20" w:firstLine="380"/>
+              <w:rPr>
+                <w:rFonts w:ascii="Times New Roman" w:hAnsi="Times New Roman" w:cs="Times New Roman"/>
+                <w:color w:val="222A35" w:themeColor="text2" w:themeShade="80"/>
+                <w:sz w:val="24"/>
+                <w:szCs w:val="24"/>
+                <w14:textOutline w14:w="0" w14:cap="flat" w14:cmpd="sng" w14:algn="ctr">
+                  <w14:noFill/>
+                  <w14:prstDash w14:val="solid"/>
+                  <w14:round/>
+                </w14:textOutline>
+              </w:rPr>
+            </w:pPr>
+            <w:r>
+              <w:rPr>
+                <w:rFonts w:ascii="Times New Roman" w:hAnsi="Times New Roman" w:cs="Times New Roman"/>
+                <w:color w:val="222A35" w:themeColor="text2" w:themeShade="80"/>
+                <w:sz w:val="24"/>
+                <w:szCs w:val="24"/>
+                <w14:textOutline w14:w="0" w14:cap="flat" w14:cmpd="sng" w14:algn="ctr">
+                  <w14:noFill/>
+                  <w14:prstDash w14:val="solid"/>
+                  <w14:round/>
+                </w14:textOutline>
+              </w:rPr>
+              <w:t>Bộ phận chủ đề cho sách một chủ đề</w:t>
+            </w:r>
+          </w:p>
+          <w:p>
+            <w:pPr>
+              <w:pStyle w:val="ListParagraph"/>
+              <w:numPr>
+                <w:ilvl w:val="0"/>
+                <w:numId w:val="20"/>
+              </w:numPr>
+              <w:ind w:left="-20" w:firstLine="380"/>
+              <w:rPr>
+                <w:rFonts w:ascii="Times New Roman" w:hAnsi="Times New Roman" w:cs="Times New Roman"/>
+                <w:color w:val="222A35" w:themeColor="text2" w:themeShade="80"/>
+                <w:sz w:val="24"/>
+                <w:szCs w:val="24"/>
+                <w14:textOutline w14:w="0" w14:cap="flat" w14:cmpd="sng" w14:algn="ctr">
+                  <w14:noFill/>
+                  <w14:prstDash w14:val="solid"/>
+                  <w14:round/>
+                </w14:textOutline>
+              </w:rPr>
+            </w:pPr>
+            <w:r>
+              <w:rPr>
+                <w:rFonts w:ascii="Times New Roman" w:hAnsi="Times New Roman" w:cs="Times New Roman"/>
+                <w:color w:val="222A35" w:themeColor="text2" w:themeShade="80"/>
+                <w:sz w:val="24"/>
+                <w:szCs w:val="24"/>
+                <w14:textOutline w14:w="0" w14:cap="flat" w14:cmpd="sng" w14:algn="ctr">
+                  <w14:noFill/>
+                  <w14:prstDash w14:val="solid"/>
+                  <w14:round/>
+                </w14:textOutline>
+              </w:rPr>
+              <w:t>Bộ phận chủ đề chuyển sách cho bộ phận lưu hành</w:t>
+            </w:r>
+          </w:p>
+          <w:p>
+            <w:pPr>
+              <w:pStyle w:val="ListParagraph"/>
+              <w:numPr>
+                <w:ilvl w:val="0"/>
+                <w:numId w:val="20"/>
+              </w:numPr>
+              <w:ind w:left="-20" w:firstLine="380"/>
+              <w:rPr>
+                <w:rFonts w:ascii="Times New Roman" w:hAnsi="Times New Roman" w:cs="Times New Roman"/>
+                <w:color w:val="222A35" w:themeColor="text2" w:themeShade="80"/>
+                <w:sz w:val="24"/>
+                <w:szCs w:val="24"/>
+                <w14:textOutline w14:w="0" w14:cap="flat" w14:cmpd="sng" w14:algn="ctr">
+                  <w14:noFill/>
+                  <w14:prstDash w14:val="solid"/>
+                  <w14:round/>
+                </w14:textOutline>
+              </w:rPr>
+            </w:pPr>
+            <w:r>
+              <w:rPr>
+                <w:rFonts w:ascii="Times New Roman" w:hAnsi="Times New Roman" w:cs="Times New Roman"/>
+                <w:color w:val="222A35" w:themeColor="text2" w:themeShade="80"/>
+                <w:sz w:val="24"/>
+                <w:szCs w:val="24"/>
+                <w14:textOutline w14:w="0" w14:cap="flat" w14:cmpd="sng" w14:algn="ctr">
+                  <w14:noFill/>
+                  <w14:prstDash w14:val="solid"/>
+                  <w14:round/>
+                </w14:textOutline>
+              </w:rPr>
+              <w:t>Bộ phận lưu hành sắp xếp sách lên giá</w:t>
+            </w:r>
+          </w:p>
+        </w:tc>
+      </w:tr>
+      <w:tr>
+        <w:tc>
+          <w:tcPr>
+            <w:tcW w:w="2245" w:type="dxa"/>
+          </w:tcPr>
+          <w:p>
+            <w:pPr>
+              <w:rPr>
+                <w:rFonts w:ascii="Times New Roman" w:hAnsi="Times New Roman" w:cs="Times New Roman"/>
+                <w:b/>
+                <w:color w:val="222A35" w:themeColor="text2" w:themeShade="80"/>
+                <w:sz w:val="24"/>
+                <w:szCs w:val="24"/>
+                <w14:textOutline w14:w="0" w14:cap="flat" w14:cmpd="sng" w14:algn="ctr">
+                  <w14:noFill/>
+                  <w14:prstDash w14:val="solid"/>
+                  <w14:round/>
+                </w14:textOutline>
+              </w:rPr>
+            </w:pPr>
+            <w:r>
+              <w:rPr>
+                <w:rFonts w:ascii="Times New Roman" w:hAnsi="Times New Roman" w:cs="Times New Roman"/>
+                <w:b/>
+                <w:color w:val="222A35" w:themeColor="text2" w:themeShade="80"/>
+                <w:sz w:val="24"/>
+                <w:szCs w:val="24"/>
+                <w14:textOutline w14:w="0" w14:cap="flat" w14:cmpd="sng" w14:algn="ctr">
+                  <w14:noFill/>
+                  <w14:prstDash w14:val="solid"/>
+                  <w14:round/>
+                </w14:textOutline>
+              </w:rPr>
+              <w:t>Dòng phụ</w:t>
+            </w:r>
+          </w:p>
+        </w:tc>
+        <w:tc>
+          <w:tcPr>
+            <w:tcW w:w="7110" w:type="dxa"/>
+          </w:tcPr>
+          <w:p>
+            <w:pPr>
+              <w:rPr>
+                <w:rFonts w:ascii="Times New Roman" w:hAnsi="Times New Roman" w:cs="Times New Roman"/>
+                <w:color w:val="222A35" w:themeColor="text2" w:themeShade="80"/>
+                <w:sz w:val="24"/>
+                <w:szCs w:val="24"/>
+                <w14:textOutline w14:w="0" w14:cap="flat" w14:cmpd="sng" w14:algn="ctr">
+                  <w14:noFill/>
+                  <w14:prstDash w14:val="solid"/>
+                  <w14:round/>
+                </w14:textOutline>
+              </w:rPr>
+            </w:pPr>
+            <w:r>
+              <w:rPr>
+                <w:rFonts w:ascii="Times New Roman" w:hAnsi="Times New Roman" w:cs="Times New Roman"/>
+                <w:color w:val="222A35" w:themeColor="text2" w:themeShade="80"/>
+                <w:sz w:val="24"/>
+                <w:szCs w:val="24"/>
+                <w14:textOutline w14:w="0" w14:cap="flat" w14:cmpd="sng" w14:algn="ctr">
+                  <w14:noFill/>
+                  <w14:prstDash w14:val="solid"/>
+                  <w14:round/>
+                </w14:textOutline>
+              </w:rPr>
+              <w:t>&lt;none&gt;</w:t>
+            </w:r>
+          </w:p>
+        </w:tc>
+      </w:tr>
+      <w:tr>
+        <w:tc>
+          <w:tcPr>
+            <w:tcW w:w="2245" w:type="dxa"/>
+          </w:tcPr>
+          <w:p>
+            <w:pPr>
+              <w:rPr>
+                <w:rFonts w:ascii="Times New Roman" w:hAnsi="Times New Roman" w:cs="Times New Roman"/>
+                <w:b/>
+                <w:color w:val="222A35" w:themeColor="text2" w:themeShade="80"/>
+                <w:sz w:val="24"/>
+                <w:szCs w:val="24"/>
+                <w14:textOutline w14:w="0" w14:cap="flat" w14:cmpd="sng" w14:algn="ctr">
+                  <w14:noFill/>
+                  <w14:prstDash w14:val="solid"/>
+                  <w14:round/>
+                </w14:textOutline>
+              </w:rPr>
+            </w:pPr>
+            <w:r>
+              <w:rPr>
+                <w:rFonts w:ascii="Times New Roman" w:hAnsi="Times New Roman" w:cs="Times New Roman"/>
+                <w:b/>
+                <w:color w:val="222A35" w:themeColor="text2" w:themeShade="80"/>
+                <w:sz w:val="24"/>
+                <w:szCs w:val="24"/>
+                <w14:textOutline w14:w="0" w14:cap="flat" w14:cmpd="sng" w14:algn="ctr">
+                  <w14:noFill/>
+                  <w14:prstDash w14:val="solid"/>
+                  <w14:round/>
+                </w14:textOutline>
+              </w:rPr>
+              <w:t>Dòng thay thế</w:t>
+            </w:r>
+          </w:p>
+        </w:tc>
+        <w:tc>
+          <w:tcPr>
+            <w:tcW w:w="7110" w:type="dxa"/>
+          </w:tcPr>
+          <w:p>
+            <w:pPr>
+              <w:rPr>
+                <w:rFonts w:ascii="Times New Roman" w:hAnsi="Times New Roman" w:cs="Times New Roman"/>
+                <w:color w:val="222A35" w:themeColor="text2" w:themeShade="80"/>
+                <w:sz w:val="24"/>
+                <w:szCs w:val="24"/>
+                <w14:textOutline w14:w="0" w14:cap="flat" w14:cmpd="sng" w14:algn="ctr">
+                  <w14:noFill/>
+                  <w14:prstDash w14:val="solid"/>
+                  <w14:round/>
+                </w14:textOutline>
+              </w:rPr>
+            </w:pPr>
+            <w:r>
+              <w:rPr>
+                <w:rFonts w:ascii="Times New Roman" w:hAnsi="Times New Roman" w:cs="Times New Roman"/>
+                <w:color w:val="222A35" w:themeColor="text2" w:themeShade="80"/>
+                <w:sz w:val="24"/>
+                <w:szCs w:val="24"/>
+                <w14:textOutline w14:w="0" w14:cap="flat" w14:cmpd="sng" w14:algn="ctr">
+                  <w14:noFill/>
+                  <w14:prstDash w14:val="solid"/>
+                  <w14:round/>
+                </w14:textOutline>
+              </w:rPr>
+              <w:t>&lt;none&gt;</w:t>
+            </w:r>
+          </w:p>
+        </w:tc>
+      </w:tr>
+    </w:tbl>
+    <w:p>
+      <w:pPr>
+        <w:rPr>
+          <w:rFonts w:ascii="Times New Roman" w:hAnsi="Times New Roman" w:cs="Times New Roman"/>
+          <w:color w:val="222A35" w:themeColor="text2" w:themeShade="80"/>
+          <w:sz w:val="32"/>
+          <w:szCs w:val="32"/>
+          <w14:textOutline w14:w="0" w14:cap="flat" w14:cmpd="sng" w14:algn="ctr">
+            <w14:noFill/>
+            <w14:prstDash w14:val="solid"/>
+            <w14:round/>
+          </w14:textOutline>
+        </w:rPr>
+      </w:pPr>
+    </w:p>
+    <w:p>
+      <w:pPr>
+        <w:pStyle w:val="ListParagraph"/>
+        <w:numPr>
+          <w:ilvl w:val="2"/>
+          <w:numId w:val="1"/>
+        </w:numPr>
+        <w:outlineLvl w:val="2"/>
+        <w:rPr>
+          <w:rFonts w:ascii="Times New Roman" w:hAnsi="Times New Roman" w:cs="Times New Roman"/>
+          <w:color w:val="222A35" w:themeColor="text2" w:themeShade="80"/>
+          <w:sz w:val="32"/>
+          <w:szCs w:val="32"/>
+          <w14:textOutline w14:w="0" w14:cap="flat" w14:cmpd="sng" w14:algn="ctr">
+            <w14:noFill/>
+            <w14:prstDash w14:val="solid"/>
+            <w14:round/>
+          </w14:textOutline>
+        </w:rPr>
+      </w:pPr>
+      <w:bookmarkStart w:id="39" w:name="_Toc43591178"/>
+      <w:r>
+        <w:rPr>
+          <w:rFonts w:ascii="Times New Roman" w:hAnsi="Times New Roman" w:cs="Times New Roman"/>
+          <w:color w:val="222A35" w:themeColor="text2" w:themeShade="80"/>
+          <w:sz w:val="32"/>
+          <w:szCs w:val="32"/>
+          <w14:textOutline w14:w="0" w14:cap="flat" w14:cmpd="sng" w14:algn="ctr">
+            <w14:noFill/>
+            <w14:prstDash w14:val="solid"/>
+            <w14:round/>
+          </w14:textOutline>
+        </w:rPr>
+        <w:t>Thanh lý sách</w:t>
+      </w:r>
+      <w:bookmarkEnd w:id="39"/>
+    </w:p>
+    <w:p>
+      <w:pPr>
+        <w:rPr>
+          <w:rFonts w:ascii="Times New Roman" w:hAnsi="Times New Roman" w:cs="Times New Roman"/>
+          <w:color w:val="222A35" w:themeColor="text2" w:themeShade="80"/>
+          <w:sz w:val="32"/>
+          <w:szCs w:val="32"/>
+          <w14:textOutline w14:w="0" w14:cap="flat" w14:cmpd="sng" w14:algn="ctr">
+            <w14:noFill/>
+            <w14:prstDash w14:val="solid"/>
+            <w14:round/>
+          </w14:textOutline>
+        </w:rPr>
+      </w:pPr>
+    </w:p>
+    <w:p>
+      <w:pPr>
+        <w:pStyle w:val="ListParagraph"/>
+        <w:numPr>
+          <w:ilvl w:val="2"/>
+          <w:numId w:val="1"/>
+        </w:numPr>
+        <w:outlineLvl w:val="2"/>
+        <w:rPr>
+          <w:rFonts w:ascii="Times New Roman" w:hAnsi="Times New Roman" w:cs="Times New Roman"/>
+          <w:color w:val="222A35" w:themeColor="text2" w:themeShade="80"/>
+          <w:sz w:val="32"/>
+          <w:szCs w:val="32"/>
+          <w14:textOutline w14:w="0" w14:cap="flat" w14:cmpd="sng" w14:algn="ctr">
+            <w14:noFill/>
+            <w14:prstDash w14:val="solid"/>
+            <w14:round/>
+          </w14:textOutline>
+        </w:rPr>
+      </w:pPr>
+      <w:bookmarkStart w:id="40" w:name="_Toc43591179"/>
+      <w:r>
+        <w:rPr>
+          <w:rFonts w:ascii="Times New Roman" w:hAnsi="Times New Roman" w:cs="Times New Roman"/>
+          <w:color w:val="222A35" w:themeColor="text2" w:themeShade="80"/>
+          <w:sz w:val="32"/>
+          <w:szCs w:val="32"/>
+          <w14:textOutline w14:w="0" w14:cap="flat" w14:cmpd="sng" w14:algn="ctr">
+            <w14:noFill/>
+            <w14:prstDash w14:val="solid"/>
+            <w14:round/>
+          </w14:textOutline>
+        </w:rPr>
+        <w:t>Đăng ký thẻ thư viện</w:t>
+      </w:r>
+      <w:bookmarkEnd w:id="40"/>
+    </w:p>
+    <w:p>
+      <w:pPr>
+        <w:rPr>
+          <w:rFonts w:ascii="Times New Roman" w:hAnsi="Times New Roman" w:cs="Times New Roman"/>
+          <w:color w:val="222A35" w:themeColor="text2" w:themeShade="80"/>
+          <w:sz w:val="32"/>
+          <w:szCs w:val="32"/>
+          <w14:textOutline w14:w="0" w14:cap="flat" w14:cmpd="sng" w14:algn="ctr">
+            <w14:noFill/>
+            <w14:prstDash w14:val="solid"/>
+            <w14:round/>
+          </w14:textOutline>
+        </w:rPr>
+      </w:pPr>
+    </w:p>
+    <w:p>
+      <w:pPr>
+        <w:pStyle w:val="ListParagraph"/>
+        <w:numPr>
+          <w:ilvl w:val="2"/>
+          <w:numId w:val="1"/>
+        </w:numPr>
+        <w:outlineLvl w:val="2"/>
+        <w:rPr>
+          <w:rFonts w:ascii="Times New Roman" w:hAnsi="Times New Roman" w:cs="Times New Roman"/>
+          <w:color w:val="222A35" w:themeColor="text2" w:themeShade="80"/>
+          <w:sz w:val="32"/>
+          <w:szCs w:val="32"/>
+          <w14:textOutline w14:w="0" w14:cap="flat" w14:cmpd="sng" w14:algn="ctr">
+            <w14:noFill/>
+            <w14:prstDash w14:val="solid"/>
+            <w14:round/>
+          </w14:textOutline>
+        </w:rPr>
+      </w:pPr>
+      <w:bookmarkStart w:id="41" w:name="_Toc43591180"/>
+      <w:r>
+        <w:rPr>
+          <w:rFonts w:ascii="Times New Roman" w:hAnsi="Times New Roman" w:cs="Times New Roman"/>
+          <w:color w:val="222A35" w:themeColor="text2" w:themeShade="80"/>
+          <w:sz w:val="32"/>
+          <w:szCs w:val="32"/>
+          <w14:textOutline w14:w="0" w14:cap="flat" w14:cmpd="sng" w14:algn="ctr">
+            <w14:noFill/>
+            <w14:prstDash w14:val="solid"/>
+            <w14:round/>
+          </w14:textOutline>
+        </w:rPr>
+        <w:lastRenderedPageBreak/>
+        <w:t>Mượn sách</w:t>
+      </w:r>
+      <w:bookmarkEnd w:id="41"/>
+    </w:p>
+    <w:p>
+      <w:pPr>
+        <w:rPr>
+          <w:rFonts w:ascii="Times New Roman" w:hAnsi="Times New Roman" w:cs="Times New Roman"/>
+          <w:color w:val="222A35" w:themeColor="text2" w:themeShade="80"/>
+          <w:sz w:val="32"/>
+          <w:szCs w:val="32"/>
+          <w14:textOutline w14:w="0" w14:cap="flat" w14:cmpd="sng" w14:algn="ctr">
+            <w14:noFill/>
+            <w14:prstDash w14:val="solid"/>
+            <w14:round/>
+          </w14:textOutline>
+        </w:rPr>
+      </w:pPr>
+    </w:p>
+    <w:p>
+      <w:pPr>
+        <w:pStyle w:val="ListParagraph"/>
+        <w:numPr>
+          <w:ilvl w:val="2"/>
+          <w:numId w:val="1"/>
+        </w:numPr>
+        <w:outlineLvl w:val="2"/>
+        <w:rPr>
+          <w:rFonts w:ascii="Times New Roman" w:hAnsi="Times New Roman" w:cs="Times New Roman"/>
+          <w:color w:val="222A35" w:themeColor="text2" w:themeShade="80"/>
+          <w:sz w:val="32"/>
+          <w:szCs w:val="32"/>
+          <w14:textOutline w14:w="0" w14:cap="flat" w14:cmpd="sng" w14:algn="ctr">
+            <w14:noFill/>
+            <w14:prstDash w14:val="solid"/>
+            <w14:round/>
+          </w14:textOutline>
+        </w:rPr>
+      </w:pPr>
+      <w:bookmarkStart w:id="42" w:name="_Toc43591181"/>
+      <w:r>
+        <w:rPr>
+          <w:rFonts w:ascii="Times New Roman" w:hAnsi="Times New Roman" w:cs="Times New Roman"/>
+          <w:color w:val="222A35" w:themeColor="text2" w:themeShade="80"/>
+          <w:sz w:val="32"/>
+          <w:szCs w:val="32"/>
+          <w14:textOutline w14:w="0" w14:cap="flat" w14:cmpd="sng" w14:algn="ctr">
+            <w14:noFill/>
+            <w14:prstDash w14:val="solid"/>
+            <w14:round/>
+          </w14:textOutline>
+        </w:rPr>
+        <w:t>Trả sách</w:t>
+      </w:r>
+      <w:bookmarkEnd w:id="42"/>
+    </w:p>
+    <w:p>
+      <w:pPr>
+        <w:rPr>
+          <w:rFonts w:ascii="Times New Roman" w:hAnsi="Times New Roman" w:cs="Times New Roman"/>
+          <w:color w:val="222A35" w:themeColor="text2" w:themeShade="80"/>
+          <w:sz w:val="32"/>
+          <w:szCs w:val="32"/>
+          <w14:textOutline w14:w="0" w14:cap="flat" w14:cmpd="sng" w14:algn="ctr">
+            <w14:noFill/>
+            <w14:prstDash w14:val="solid"/>
+            <w14:round/>
+          </w14:textOutline>
+        </w:rPr>
+      </w:pPr>
+    </w:p>
+    <w:p>
+      <w:pPr>
+        <w:pStyle w:val="ListParagraph"/>
+        <w:numPr>
+          <w:ilvl w:val="1"/>
+          <w:numId w:val="1"/>
+        </w:numPr>
+        <w:ind w:left="0" w:firstLine="360"/>
+        <w:outlineLvl w:val="1"/>
+        <w:rPr>
+          <w:rFonts w:ascii="Times New Roman" w:hAnsi="Times New Roman" w:cs="Times New Roman"/>
+          <w:color w:val="2E74B5" w:themeColor="accent1" w:themeShade="BF"/>
+          <w:sz w:val="32"/>
+          <w:szCs w:val="32"/>
+          <w:lang w:val="vi-VN"/>
+          <w14:textOutline w14:w="0" w14:cap="flat" w14:cmpd="sng" w14:algn="ctr">
+            <w14:noFill/>
+            <w14:prstDash w14:val="solid"/>
+            <w14:round/>
+          </w14:textOutline>
+        </w:rPr>
+      </w:pPr>
+      <w:bookmarkStart w:id="43" w:name="_Toc43591182"/>
+      <w:r>
+        <w:rPr>
+          <w:rFonts w:ascii="Times New Roman" w:hAnsi="Times New Roman" w:cs="Times New Roman"/>
+          <w:color w:val="2E74B5" w:themeColor="accent1" w:themeShade="BF"/>
+          <w:sz w:val="32"/>
+          <w:szCs w:val="32"/>
+          <w14:textOutline w14:w="0" w14:cap="flat" w14:cmpd="sng" w14:algn="ctr">
+            <w14:noFill/>
+            <w14:prstDash w14:val="solid"/>
+            <w14:round/>
+          </w14:textOutline>
+        </w:rPr>
+        <w:t>Mô tả các trường hợp nghiệp vụ bằng sơ đồ hoạt động (Activity Diagram)</w:t>
+      </w:r>
+      <w:bookmarkEnd w:id="43"/>
+    </w:p>
+    <w:p>
+      <w:pPr>
+        <w:pStyle w:val="ListParagraph"/>
+        <w:numPr>
+          <w:ilvl w:val="2"/>
+          <w:numId w:val="1"/>
+        </w:numPr>
+        <w:outlineLvl w:val="2"/>
+        <w:rPr>
+          <w:rFonts w:ascii="Times New Roman" w:hAnsi="Times New Roman" w:cs="Times New Roman"/>
+          <w:color w:val="222A35" w:themeColor="text2" w:themeShade="80"/>
+          <w:sz w:val="32"/>
+          <w:szCs w:val="32"/>
+          <w14:textOutline w14:w="0" w14:cap="flat" w14:cmpd="sng" w14:algn="ctr">
+            <w14:noFill/>
+            <w14:prstDash w14:val="solid"/>
+            <w14:round/>
+          </w14:textOutline>
+        </w:rPr>
+      </w:pPr>
+      <w:r>
+        <w:rPr>
+          <w:rFonts w:ascii="Times New Roman" w:hAnsi="Times New Roman" w:cs="Times New Roman"/>
+          <w:color w:val="222A35" w:themeColor="text2" w:themeShade="80"/>
+          <w:sz w:val="32"/>
+          <w:szCs w:val="32"/>
+          <w14:textOutline w14:w="0" w14:cap="flat" w14:cmpd="sng" w14:algn="ctr">
+            <w14:noFill/>
+            <w14:prstDash w14:val="solid"/>
+            <w14:round/>
+          </w14:textOutline>
+        </w:rPr>
+        <w:t>Nhập sách</w:t>
+      </w:r>
+    </w:p>
+    <w:p>
+      <w:pPr>
+        <w:keepNext/>
+      </w:pPr>
+      <w:r>
+        <w:rPr>
+          <w:rFonts w:ascii="Times New Roman" w:hAnsi="Times New Roman" w:cs="Times New Roman"/>
+          <w:noProof/>
+          <w:color w:val="222A35" w:themeColor="text2" w:themeShade="80"/>
+          <w:sz w:val="32"/>
+          <w:szCs w:val="32"/>
+          <w14:textOutline w14:w="0" w14:cap="flat" w14:cmpd="sng" w14:algn="ctr">
+            <w14:noFill/>
+            <w14:prstDash w14:val="solid"/>
+            <w14:round/>
+          </w14:textOutline>
+        </w:rPr>
+        <w:lastRenderedPageBreak/>
+        <w:drawing>
+          <wp:inline distT="0" distB="0" distL="0" distR="0" wp14:anchorId="4124164F" wp14:editId="2078BE20">
+            <wp:extent cx="5795010" cy="6049645"/>
+            <wp:effectExtent l="0" t="0" r="0" b="8255"/>
+            <wp:docPr id="4" name="Picture 4"/>
+            <wp:cNvGraphicFramePr>
+              <a:graphicFrameLocks xmlns:a="http://schemas.openxmlformats.org/drawingml/2006/main" noChangeAspect="1"/>
+            </wp:cNvGraphicFramePr>
+            <a:graphic xmlns:a="http://schemas.openxmlformats.org/drawingml/2006/main">
+              <a:graphicData uri="http://schemas.openxmlformats.org/drawingml/2006/picture">
+                <pic:pic xmlns:pic="http://schemas.openxmlformats.org/drawingml/2006/picture">
+                  <pic:nvPicPr>
+                    <pic:cNvPr id="0" name="Picture 3"/>
+                    <pic:cNvPicPr>
+                      <a:picLocks noChangeAspect="1" noChangeArrowheads="1"/>
+                    </pic:cNvPicPr>
+                  </pic:nvPicPr>
                   <pic:blipFill>
-                    <a:blip r:embed="rId8">
+                    <a:blip r:embed="rId9">
                       <a:extLst>
                         <a:ext uri="{28A0092B-C50C-407E-A947-70E740481C1C}">
                           <a14:useLocalDpi xmlns:a14="http://schemas.microsoft.com/office/drawing/2010/main" val="0"/>
@@ -12395,7 +15019,7 @@
                   <pic:spPr bwMode="auto">
                     <a:xfrm>
                       <a:off x="0" y="0"/>
-                      <a:ext cx="5943600" cy="5146040"/>
+                      <a:ext cx="5795010" cy="6049645"/>
                     </a:xfrm>
                     <a:prstGeom prst="rect">
                       <a:avLst/>
@@ -12417,10 +15041,9 @@
         <w:pStyle w:val="Caption"/>
         <w:rPr>
           <w:rFonts w:ascii="Times New Roman" w:hAnsi="Times New Roman" w:cs="Times New Roman"/>
-          <w:color w:val="5B9BD5" w:themeColor="accent1"/>
+          <w:color w:val="222A35" w:themeColor="text2" w:themeShade="80"/>
           <w:sz w:val="32"/>
           <w:szCs w:val="32"/>
-          <w:lang w:val="vi-VN"/>
           <w14:textOutline w14:w="0" w14:cap="flat" w14:cmpd="sng" w14:algn="ctr">
             <w14:noFill/>
             <w14:prstDash w14:val="solid"/>
@@ -12436,40 +15059,87 @@
           <w:rPr>
             <w:noProof/>
           </w:rPr>
-          <w:t>1</w:t>
+          <w:t>2</w:t>
         </w:r>
       </w:fldSimple>
       <w:r>
-        <w:t xml:space="preserve"> Business use-case diagram</w:t>
+        <w:t xml:space="preserve"> Activity diagram cho use case Mua cho khoa</w:t>
       </w:r>
     </w:p>
     <w:p>
       <w:pPr>
-        <w:pStyle w:val="ListParagraph"/>
-        <w:numPr>
-          <w:ilvl w:val="1"/>
-          <w:numId w:val="1"/>
-        </w:numPr>
-        <w:ind w:left="0" w:firstLine="360"/>
-        <w:outlineLvl w:val="1"/>
-        <w:rPr>
-          <w:rFonts w:ascii="Times New Roman" w:hAnsi="Times New Roman" w:cs="Times New Roman"/>
-          <w:color w:val="5B9BD5" w:themeColor="accent1"/>
+        <w:keepNext/>
+      </w:pPr>
+      <w:r>
+        <w:rPr>
+          <w:rFonts w:ascii="Times New Roman" w:hAnsi="Times New Roman" w:cs="Times New Roman"/>
+          <w:noProof/>
+          <w:color w:val="222A35" w:themeColor="text2" w:themeShade="80"/>
           <w:sz w:val="32"/>
           <w:szCs w:val="32"/>
-          <w:lang w:val="vi-VN"/>
-          <w14:textOutline w14:w="0" w14:cap="flat" w14:cmpd="sng" w14:algn="ctr">
-            <w14:noFill/>
-            <w14:prstDash w14:val="solid"/>
-            <w14:round/>
-          </w14:textOutline>
-        </w:rPr>
-      </w:pPr>
-      <w:bookmarkStart w:id="38" w:name="_Toc43591176"/>
-      <w:r>
-        <w:rPr>
-          <w:rFonts w:ascii="Times New Roman" w:hAnsi="Times New Roman" w:cs="Times New Roman"/>
-          <w:color w:val="5B9BD5" w:themeColor="accent1"/>
+          <w14:textOutline w14:w="0" w14:cap="flat" w14:cmpd="sng" w14:algn="ctr">
+            <w14:noFill/>
+            <w14:prstDash w14:val="solid"/>
+            <w14:round/>
+          </w14:textOutline>
+        </w:rPr>
+        <w:lastRenderedPageBreak/>
+        <w:drawing>
+          <wp:inline distT="0" distB="0" distL="0" distR="0" wp14:anchorId="66F1BD5C" wp14:editId="62FA6D4D">
+            <wp:extent cx="4135755" cy="4551045"/>
+            <wp:effectExtent l="0" t="0" r="0" b="1905"/>
+            <wp:docPr id="5" name="Picture 5"/>
+            <wp:cNvGraphicFramePr>
+              <a:graphicFrameLocks xmlns:a="http://schemas.openxmlformats.org/drawingml/2006/main" noChangeAspect="1"/>
+            </wp:cNvGraphicFramePr>
+            <a:graphic xmlns:a="http://schemas.openxmlformats.org/drawingml/2006/main">
+              <a:graphicData uri="http://schemas.openxmlformats.org/drawingml/2006/picture">
+                <pic:pic xmlns:pic="http://schemas.openxmlformats.org/drawingml/2006/picture">
+                  <pic:nvPicPr>
+                    <pic:cNvPr id="0" name="Picture 4"/>
+                    <pic:cNvPicPr>
+                      <a:picLocks noChangeAspect="1" noChangeArrowheads="1"/>
+                    </pic:cNvPicPr>
+                  </pic:nvPicPr>
+                  <pic:blipFill>
+                    <a:blip r:embed="rId10">
+                      <a:extLst>
+                        <a:ext uri="{28A0092B-C50C-407E-A947-70E740481C1C}">
+                          <a14:useLocalDpi xmlns:a14="http://schemas.microsoft.com/office/drawing/2010/main" val="0"/>
+                        </a:ext>
+                      </a:extLst>
+                    </a:blip>
+                    <a:srcRect/>
+                    <a:stretch>
+                      <a:fillRect/>
+                    </a:stretch>
+                  </pic:blipFill>
+                  <pic:spPr bwMode="auto">
+                    <a:xfrm>
+                      <a:off x="0" y="0"/>
+                      <a:ext cx="4135755" cy="4551045"/>
+                    </a:xfrm>
+                    <a:prstGeom prst="rect">
+                      <a:avLst/>
+                    </a:prstGeom>
+                    <a:noFill/>
+                    <a:ln>
+                      <a:noFill/>
+                    </a:ln>
+                  </pic:spPr>
+                </pic:pic>
+              </a:graphicData>
+            </a:graphic>
+          </wp:inline>
+        </w:drawing>
+      </w:r>
+    </w:p>
+    <w:p>
+      <w:pPr>
+        <w:pStyle w:val="Caption"/>
+        <w:rPr>
+          <w:rFonts w:ascii="Times New Roman" w:hAnsi="Times New Roman" w:cs="Times New Roman"/>
+          <w:color w:val="222A35" w:themeColor="text2" w:themeShade="80"/>
           <w:sz w:val="32"/>
           <w:szCs w:val="32"/>
           <w14:textOutline w14:w="0" w14:cap="flat" w14:cmpd="sng" w14:algn="ctr">
@@ -12478,9 +15148,121 @@
             <w14:round/>
           </w14:textOutline>
         </w:rPr>
-        <w:t>Mô tả các trường hợp nghiệp vụ bằng bảng mô tả (theo template)</w:t>
+      </w:pPr>
+      <w:r>
+        <w:t xml:space="preserve">Figure </w:t>
       </w:r>
-      <w:bookmarkEnd w:id="38"/>
+      <w:fldSimple w:instr=" SEQ Figure \* ARABIC ">
+        <w:r>
+          <w:rPr>
+            <w:noProof/>
+          </w:rPr>
+          <w:t>3</w:t>
+        </w:r>
+      </w:fldSimple>
+      <w:r>
+        <w:t xml:space="preserve"> Activity Diagram cho use case Mua từ khảo sát nhu cầu người dùng</w:t>
+      </w:r>
+    </w:p>
+    <w:p>
+      <w:pPr>
+        <w:keepNext/>
+      </w:pPr>
+      <w:r>
+        <w:rPr>
+          <w:rFonts w:ascii="Times New Roman" w:hAnsi="Times New Roman" w:cs="Times New Roman"/>
+          <w:noProof/>
+          <w:color w:val="222A35" w:themeColor="text2" w:themeShade="80"/>
+          <w:sz w:val="32"/>
+          <w:szCs w:val="32"/>
+          <w14:textOutline w14:w="0" w14:cap="flat" w14:cmpd="sng" w14:algn="ctr">
+            <w14:noFill/>
+            <w14:prstDash w14:val="solid"/>
+            <w14:round/>
+          </w14:textOutline>
+        </w:rPr>
+        <w:lastRenderedPageBreak/>
+        <w:drawing>
+          <wp:inline distT="0" distB="0" distL="0" distR="0" wp14:anchorId="7C6D8D50" wp14:editId="11D32A34">
+            <wp:extent cx="5932805" cy="4678045"/>
+            <wp:effectExtent l="0" t="0" r="0" b="8255"/>
+            <wp:docPr id="6" name="Picture 6"/>
+            <wp:cNvGraphicFramePr>
+              <a:graphicFrameLocks xmlns:a="http://schemas.openxmlformats.org/drawingml/2006/main" noChangeAspect="1"/>
+            </wp:cNvGraphicFramePr>
+            <a:graphic xmlns:a="http://schemas.openxmlformats.org/drawingml/2006/main">
+              <a:graphicData uri="http://schemas.openxmlformats.org/drawingml/2006/picture">
+                <pic:pic xmlns:pic="http://schemas.openxmlformats.org/drawingml/2006/picture">
+                  <pic:nvPicPr>
+                    <pic:cNvPr id="0" name="Picture 5"/>
+                    <pic:cNvPicPr>
+                      <a:picLocks noChangeAspect="1" noChangeArrowheads="1"/>
+                    </pic:cNvPicPr>
+                  </pic:nvPicPr>
+                  <pic:blipFill>
+                    <a:blip r:embed="rId11">
+                      <a:extLst>
+                        <a:ext uri="{28A0092B-C50C-407E-A947-70E740481C1C}">
+                          <a14:useLocalDpi xmlns:a14="http://schemas.microsoft.com/office/drawing/2010/main" val="0"/>
+                        </a:ext>
+                      </a:extLst>
+                    </a:blip>
+                    <a:srcRect/>
+                    <a:stretch>
+                      <a:fillRect/>
+                    </a:stretch>
+                  </pic:blipFill>
+                  <pic:spPr bwMode="auto">
+                    <a:xfrm>
+                      <a:off x="0" y="0"/>
+                      <a:ext cx="5932805" cy="4678045"/>
+                    </a:xfrm>
+                    <a:prstGeom prst="rect">
+                      <a:avLst/>
+                    </a:prstGeom>
+                    <a:noFill/>
+                    <a:ln>
+                      <a:noFill/>
+                    </a:ln>
+                  </pic:spPr>
+                </pic:pic>
+              </a:graphicData>
+            </a:graphic>
+          </wp:inline>
+        </w:drawing>
+      </w:r>
+    </w:p>
+    <w:p>
+      <w:pPr>
+        <w:pStyle w:val="Caption"/>
+        <w:rPr>
+          <w:rFonts w:ascii="Times New Roman" w:hAnsi="Times New Roman" w:cs="Times New Roman"/>
+          <w:color w:val="222A35" w:themeColor="text2" w:themeShade="80"/>
+          <w:sz w:val="32"/>
+          <w:szCs w:val="32"/>
+          <w14:textOutline w14:w="0" w14:cap="flat" w14:cmpd="sng" w14:algn="ctr">
+            <w14:noFill/>
+            <w14:prstDash w14:val="solid"/>
+            <w14:round/>
+          </w14:textOutline>
+        </w:rPr>
+      </w:pPr>
+      <w:r>
+        <w:t xml:space="preserve">Figure </w:t>
+      </w:r>
+      <w:fldSimple w:instr=" SEQ Figure \* ARABIC ">
+        <w:r>
+          <w:rPr>
+            <w:noProof/>
+          </w:rPr>
+          <w:t>4</w:t>
+        </w:r>
+      </w:fldSimple>
+      <w:r>
+        <w:t xml:space="preserve"> Activity Diagram cho use case Đăng ký sách</w:t>
+      </w:r>
+      <w:bookmarkStart w:id="44" w:name="_GoBack"/>
+      <w:bookmarkEnd w:id="44"/>
     </w:p>
     <w:p>
       <w:pPr>
@@ -12502,7 +15284,6 @@
           </w14:textOutline>
         </w:rPr>
       </w:pPr>
-      <w:bookmarkStart w:id="39" w:name="_Toc43591177"/>
       <w:r>
         <w:rPr>
           <w:rFonts w:ascii="Times New Roman" w:hAnsi="Times New Roman" w:cs="Times New Roman"/>
@@ -12515,9 +15296,8 @@
             <w14:round/>
           </w14:textOutline>
         </w:rPr>
-        <w:t>Nhập sách</w:t>
+        <w:t>Thanh lý sách</w:t>
       </w:r>
-      <w:bookmarkEnd w:id="39"/>
     </w:p>
     <w:p>
       <w:pPr>
@@ -12554,7 +15334,6 @@
           </w14:textOutline>
         </w:rPr>
       </w:pPr>
-      <w:bookmarkStart w:id="40" w:name="_Toc43591178"/>
       <w:r>
         <w:rPr>
           <w:rFonts w:ascii="Times New Roman" w:hAnsi="Times New Roman" w:cs="Times New Roman"/>
@@ -12567,9 +15346,8 @@
             <w14:round/>
           </w14:textOutline>
         </w:rPr>
-        <w:t>Thanh lý sách</w:t>
+        <w:t>Đăng ký thẻ thư viện</w:t>
       </w:r>
-      <w:bookmarkEnd w:id="40"/>
     </w:p>
     <w:p>
       <w:pPr>
@@ -12606,7 +15384,6 @@
           </w14:textOutline>
         </w:rPr>
       </w:pPr>
-      <w:bookmarkStart w:id="41" w:name="_Toc43591179"/>
       <w:r>
         <w:rPr>
           <w:rFonts w:ascii="Times New Roman" w:hAnsi="Times New Roman" w:cs="Times New Roman"/>
@@ -12619,9 +15396,8 @@
             <w14:round/>
           </w14:textOutline>
         </w:rPr>
-        <w:t>Đăng ký thẻ thư viện</w:t>
+        <w:t>Mượn sách</w:t>
       </w:r>
-      <w:bookmarkEnd w:id="41"/>
     </w:p>
     <w:p>
       <w:pPr>
@@ -12658,7 +15434,6 @@
           </w14:textOutline>
         </w:rPr>
       </w:pPr>
-      <w:bookmarkStart w:id="42" w:name="_Toc43591180"/>
       <w:r>
         <w:rPr>
           <w:rFonts w:ascii="Times New Roman" w:hAnsi="Times New Roman" w:cs="Times New Roman"/>
@@ -12671,10 +15446,8 @@
             <w14:round/>
           </w14:textOutline>
         </w:rPr>
-        <w:lastRenderedPageBreak/>
-        <w:t>Mượn sách</w:t>
+        <w:t>Trả sách</w:t>
       </w:r>
-      <w:bookmarkEnd w:id="42"/>
     </w:p>
     <w:p>
       <w:pPr>
@@ -12683,113 +15456,6 @@
           <w:color w:val="222A35" w:themeColor="text2" w:themeShade="80"/>
           <w:sz w:val="32"/>
           <w:szCs w:val="32"/>
-          <w14:textOutline w14:w="0" w14:cap="flat" w14:cmpd="sng" w14:algn="ctr">
-            <w14:noFill/>
-            <w14:prstDash w14:val="solid"/>
-            <w14:round/>
-          </w14:textOutline>
-        </w:rPr>
-      </w:pPr>
-    </w:p>
-    <w:p>
-      <w:pPr>
-        <w:pStyle w:val="ListParagraph"/>
-        <w:numPr>
-          <w:ilvl w:val="2"/>
-          <w:numId w:val="1"/>
-        </w:numPr>
-        <w:outlineLvl w:val="2"/>
-        <w:rPr>
-          <w:rFonts w:ascii="Times New Roman" w:hAnsi="Times New Roman" w:cs="Times New Roman"/>
-          <w:color w:val="222A35" w:themeColor="text2" w:themeShade="80"/>
-          <w:sz w:val="32"/>
-          <w:szCs w:val="32"/>
-          <w14:textOutline w14:w="0" w14:cap="flat" w14:cmpd="sng" w14:algn="ctr">
-            <w14:noFill/>
-            <w14:prstDash w14:val="solid"/>
-            <w14:round/>
-          </w14:textOutline>
-        </w:rPr>
-      </w:pPr>
-      <w:bookmarkStart w:id="43" w:name="_Toc43591181"/>
-      <w:r>
-        <w:rPr>
-          <w:rFonts w:ascii="Times New Roman" w:hAnsi="Times New Roman" w:cs="Times New Roman"/>
-          <w:color w:val="222A35" w:themeColor="text2" w:themeShade="80"/>
-          <w:sz w:val="32"/>
-          <w:szCs w:val="32"/>
-          <w14:textOutline w14:w="0" w14:cap="flat" w14:cmpd="sng" w14:algn="ctr">
-            <w14:noFill/>
-            <w14:prstDash w14:val="solid"/>
-            <w14:round/>
-          </w14:textOutline>
-        </w:rPr>
-        <w:t>Trả sách</w:t>
-      </w:r>
-      <w:bookmarkEnd w:id="43"/>
-    </w:p>
-    <w:p>
-      <w:pPr>
-        <w:rPr>
-          <w:rFonts w:ascii="Times New Roman" w:hAnsi="Times New Roman" w:cs="Times New Roman"/>
-          <w:color w:val="222A35" w:themeColor="text2" w:themeShade="80"/>
-          <w:sz w:val="32"/>
-          <w:szCs w:val="32"/>
-          <w14:textOutline w14:w="0" w14:cap="flat" w14:cmpd="sng" w14:algn="ctr">
-            <w14:noFill/>
-            <w14:prstDash w14:val="solid"/>
-            <w14:round/>
-          </w14:textOutline>
-        </w:rPr>
-      </w:pPr>
-    </w:p>
-    <w:p>
-      <w:pPr>
-        <w:pStyle w:val="ListParagraph"/>
-        <w:numPr>
-          <w:ilvl w:val="1"/>
-          <w:numId w:val="1"/>
-        </w:numPr>
-        <w:ind w:left="0" w:firstLine="360"/>
-        <w:outlineLvl w:val="1"/>
-        <w:rPr>
-          <w:rFonts w:ascii="Times New Roman" w:hAnsi="Times New Roman" w:cs="Times New Roman"/>
-          <w:color w:val="222A35" w:themeColor="text2" w:themeShade="80"/>
-          <w:sz w:val="32"/>
-          <w:szCs w:val="32"/>
-          <w:lang w:val="vi-VN"/>
-          <w14:textOutline w14:w="0" w14:cap="flat" w14:cmpd="sng" w14:algn="ctr">
-            <w14:noFill/>
-            <w14:prstDash w14:val="solid"/>
-            <w14:round/>
-          </w14:textOutline>
-        </w:rPr>
-      </w:pPr>
-      <w:bookmarkStart w:id="44" w:name="_Toc43591182"/>
-      <w:r>
-        <w:rPr>
-          <w:rFonts w:ascii="Times New Roman" w:hAnsi="Times New Roman" w:cs="Times New Roman"/>
-          <w:color w:val="222A35" w:themeColor="text2" w:themeShade="80"/>
-          <w:sz w:val="32"/>
-          <w:szCs w:val="32"/>
-          <w14:textOutline w14:w="0" w14:cap="flat" w14:cmpd="sng" w14:algn="ctr">
-            <w14:noFill/>
-            <w14:prstDash w14:val="solid"/>
-            <w14:round/>
-          </w14:textOutline>
-        </w:rPr>
-        <w:t>Mô tả các trường hợp nghiệp vụ bằng sơ đồ hoạt động (Activity Diagram)</w:t>
-      </w:r>
-      <w:bookmarkEnd w:id="44"/>
-    </w:p>
-    <w:p>
-      <w:pPr>
-        <w:rPr>
-          <w:rFonts w:ascii="Times New Roman" w:hAnsi="Times New Roman" w:cs="Times New Roman"/>
-          <w:color w:val="222A35" w:themeColor="text2" w:themeShade="80"/>
-          <w:sz w:val="32"/>
-          <w:szCs w:val="32"/>
-          <w:lang w:val="vi-VN"/>
           <w14:textOutline w14:w="0" w14:cap="flat" w14:cmpd="sng" w14:algn="ctr">
             <w14:noFill/>
             <w14:prstDash w14:val="solid"/>
@@ -12896,8 +15562,8 @@
       <w:bookmarkEnd w:id="46"/>
     </w:p>
     <w:sectPr>
-      <w:headerReference w:type="default" r:id="rId9"/>
-      <w:footerReference w:type="default" r:id="rId10"/>
+      <w:headerReference w:type="default" r:id="rId12"/>
+      <w:footerReference w:type="default" r:id="rId13"/>
       <w:pgSz w:w="12240" w:h="15840"/>
       <w:pgMar w:top="1440" w:right="1440" w:bottom="1440" w:left="1440" w:header="720" w:footer="720" w:gutter="0"/>
       <w:cols w:space="720"/>
@@ -12966,7 +15632,7 @@
           <w:rPr>
             <w:noProof/>
           </w:rPr>
-          <w:t>8</w:t>
+          <w:t>16</w:t>
         </w:r>
         <w:r>
           <w:rPr>
@@ -13580,6 +16246,95 @@
     </w:lvl>
   </w:abstractNum>
   <w:abstractNum w:abstractNumId="5" w15:restartNumberingAfterBreak="0">
+    <w:nsid w:val="157A1F97"/>
+    <w:multiLevelType w:val="hybridMultilevel"/>
+    <w:tmpl w:val="92CE74F6"/>
+    <w:lvl w:ilvl="0" w:tplc="AC9EC4BA">
+      <w:start w:val="1"/>
+      <w:numFmt w:val="decimal"/>
+      <w:lvlText w:val="%1."/>
+      <w:lvlJc w:val="left"/>
+      <w:pPr>
+        <w:ind w:left="1080" w:hanging="360"/>
+      </w:pPr>
+      <w:rPr>
+        <w:rFonts w:hint="default"/>
+      </w:rPr>
+    </w:lvl>
+    <w:lvl w:ilvl="1" w:tplc="04090019" w:tentative="1">
+      <w:start w:val="1"/>
+      <w:numFmt w:val="lowerLetter"/>
+      <w:lvlText w:val="%2."/>
+      <w:lvlJc w:val="left"/>
+      <w:pPr>
+        <w:ind w:left="1800" w:hanging="360"/>
+      </w:pPr>
+    </w:lvl>
+    <w:lvl w:ilvl="2" w:tplc="0409001B" w:tentative="1">
+      <w:start w:val="1"/>
+      <w:numFmt w:val="lowerRoman"/>
+      <w:lvlText w:val="%3."/>
+      <w:lvlJc w:val="right"/>
+      <w:pPr>
+        <w:ind w:left="2520" w:hanging="180"/>
+      </w:pPr>
+    </w:lvl>
+    <w:lvl w:ilvl="3" w:tplc="0409000F" w:tentative="1">
+      <w:start w:val="1"/>
+      <w:numFmt w:val="decimal"/>
+      <w:lvlText w:val="%4."/>
+      <w:lvlJc w:val="left"/>
+      <w:pPr>
+        <w:ind w:left="3240" w:hanging="360"/>
+      </w:pPr>
+    </w:lvl>
+    <w:lvl w:ilvl="4" w:tplc="04090019" w:tentative="1">
+      <w:start w:val="1"/>
+      <w:numFmt w:val="lowerLetter"/>
+      <w:lvlText w:val="%5."/>
+      <w:lvlJc w:val="left"/>
+      <w:pPr>
+        <w:ind w:left="3960" w:hanging="360"/>
+      </w:pPr>
+    </w:lvl>
+    <w:lvl w:ilvl="5" w:tplc="0409001B" w:tentative="1">
+      <w:start w:val="1"/>
+      <w:numFmt w:val="lowerRoman"/>
+      <w:lvlText w:val="%6."/>
+      <w:lvlJc w:val="right"/>
+      <w:pPr>
+        <w:ind w:left="4680" w:hanging="180"/>
+      </w:pPr>
+    </w:lvl>
+    <w:lvl w:ilvl="6" w:tplc="0409000F" w:tentative="1">
+      <w:start w:val="1"/>
+      <w:numFmt w:val="decimal"/>
+      <w:lvlText w:val="%7."/>
+      <w:lvlJc w:val="left"/>
+      <w:pPr>
+        <w:ind w:left="5400" w:hanging="360"/>
+      </w:pPr>
+    </w:lvl>
+    <w:lvl w:ilvl="7" w:tplc="04090019" w:tentative="1">
+      <w:start w:val="1"/>
+      <w:numFmt w:val="lowerLetter"/>
+      <w:lvlText w:val="%8."/>
+      <w:lvlJc w:val="left"/>
+      <w:pPr>
+        <w:ind w:left="6120" w:hanging="360"/>
+      </w:pPr>
+    </w:lvl>
+    <w:lvl w:ilvl="8" w:tplc="0409001B" w:tentative="1">
+      <w:start w:val="1"/>
+      <w:numFmt w:val="lowerRoman"/>
+      <w:lvlText w:val="%9."/>
+      <w:lvlJc w:val="right"/>
+      <w:pPr>
+        <w:ind w:left="6840" w:hanging="180"/>
+      </w:pPr>
+    </w:lvl>
+  </w:abstractNum>
+  <w:abstractNum w:abstractNumId="6" w15:restartNumberingAfterBreak="0">
     <w:nsid w:val="189D674E"/>
     <w:multiLevelType w:val="hybridMultilevel"/>
     <w:tmpl w:val="A70AB60C"/>
@@ -13668,7 +16423,7 @@
       </w:pPr>
     </w:lvl>
   </w:abstractNum>
-  <w:abstractNum w:abstractNumId="6" w15:restartNumberingAfterBreak="0">
+  <w:abstractNum w:abstractNumId="7" w15:restartNumberingAfterBreak="0">
     <w:nsid w:val="199C2331"/>
     <w:multiLevelType w:val="hybridMultilevel"/>
     <w:tmpl w:val="C8CE3C8C"/>
@@ -13757,7 +16512,96 @@
       </w:pPr>
     </w:lvl>
   </w:abstractNum>
-  <w:abstractNum w:abstractNumId="7" w15:restartNumberingAfterBreak="0">
+  <w:abstractNum w:abstractNumId="8" w15:restartNumberingAfterBreak="0">
+    <w:nsid w:val="1A031EF9"/>
+    <w:multiLevelType w:val="hybridMultilevel"/>
+    <w:tmpl w:val="90967530"/>
+    <w:lvl w:ilvl="0" w:tplc="0409000F">
+      <w:start w:val="1"/>
+      <w:numFmt w:val="decimal"/>
+      <w:lvlText w:val="%1."/>
+      <w:lvlJc w:val="left"/>
+      <w:pPr>
+        <w:ind w:left="720" w:hanging="360"/>
+      </w:pPr>
+      <w:rPr>
+        <w:rFonts w:hint="default"/>
+      </w:rPr>
+    </w:lvl>
+    <w:lvl w:ilvl="1" w:tplc="04090019" w:tentative="1">
+      <w:start w:val="1"/>
+      <w:numFmt w:val="lowerLetter"/>
+      <w:lvlText w:val="%2."/>
+      <w:lvlJc w:val="left"/>
+      <w:pPr>
+        <w:ind w:left="1440" w:hanging="360"/>
+      </w:pPr>
+    </w:lvl>
+    <w:lvl w:ilvl="2" w:tplc="0409001B" w:tentative="1">
+      <w:start w:val="1"/>
+      <w:numFmt w:val="lowerRoman"/>
+      <w:lvlText w:val="%3."/>
+      <w:lvlJc w:val="right"/>
+      <w:pPr>
+        <w:ind w:left="2160" w:hanging="180"/>
+      </w:pPr>
+    </w:lvl>
+    <w:lvl w:ilvl="3" w:tplc="0409000F" w:tentative="1">
+      <w:start w:val="1"/>
+      <w:numFmt w:val="decimal"/>
+      <w:lvlText w:val="%4."/>
+      <w:lvlJc w:val="left"/>
+      <w:pPr>
+        <w:ind w:left="2880" w:hanging="360"/>
+      </w:pPr>
+    </w:lvl>
+    <w:lvl w:ilvl="4" w:tplc="04090019" w:tentative="1">
+      <w:start w:val="1"/>
+      <w:numFmt w:val="lowerLetter"/>
+      <w:lvlText w:val="%5."/>
+      <w:lvlJc w:val="left"/>
+      <w:pPr>
+        <w:ind w:left="3600" w:hanging="360"/>
+      </w:pPr>
+    </w:lvl>
+    <w:lvl w:ilvl="5" w:tplc="0409001B" w:tentative="1">
+      <w:start w:val="1"/>
+      <w:numFmt w:val="lowerRoman"/>
+      <w:lvlText w:val="%6."/>
+      <w:lvlJc w:val="right"/>
+      <w:pPr>
+        <w:ind w:left="4320" w:hanging="180"/>
+      </w:pPr>
+    </w:lvl>
+    <w:lvl w:ilvl="6" w:tplc="0409000F" w:tentative="1">
+      <w:start w:val="1"/>
+      <w:numFmt w:val="decimal"/>
+      <w:lvlText w:val="%7."/>
+      <w:lvlJc w:val="left"/>
+      <w:pPr>
+        <w:ind w:left="5040" w:hanging="360"/>
+      </w:pPr>
+    </w:lvl>
+    <w:lvl w:ilvl="7" w:tplc="04090019" w:tentative="1">
+      <w:start w:val="1"/>
+      <w:numFmt w:val="lowerLetter"/>
+      <w:lvlText w:val="%8."/>
+      <w:lvlJc w:val="left"/>
+      <w:pPr>
+        <w:ind w:left="5760" w:hanging="360"/>
+      </w:pPr>
+    </w:lvl>
+    <w:lvl w:ilvl="8" w:tplc="0409001B" w:tentative="1">
+      <w:start w:val="1"/>
+      <w:numFmt w:val="lowerRoman"/>
+      <w:lvlText w:val="%9."/>
+      <w:lvlJc w:val="right"/>
+      <w:pPr>
+        <w:ind w:left="6480" w:hanging="180"/>
+      </w:pPr>
+    </w:lvl>
+  </w:abstractNum>
+  <w:abstractNum w:abstractNumId="9" w15:restartNumberingAfterBreak="0">
     <w:nsid w:val="245764FF"/>
     <w:multiLevelType w:val="hybridMultilevel"/>
     <w:tmpl w:val="F200950A"/>
@@ -13869,7 +16713,7 @@
       </w:rPr>
     </w:lvl>
   </w:abstractNum>
-  <w:abstractNum w:abstractNumId="8" w15:restartNumberingAfterBreak="0">
+  <w:abstractNum w:abstractNumId="10" w15:restartNumberingAfterBreak="0">
     <w:nsid w:val="2BC26A9A"/>
     <w:multiLevelType w:val="hybridMultilevel"/>
     <w:tmpl w:val="92D2E8E8"/>
@@ -13958,7 +16802,7 @@
       </w:pPr>
     </w:lvl>
   </w:abstractNum>
-  <w:abstractNum w:abstractNumId="9" w15:restartNumberingAfterBreak="0">
+  <w:abstractNum w:abstractNumId="11" w15:restartNumberingAfterBreak="0">
     <w:nsid w:val="357C1F53"/>
     <w:multiLevelType w:val="hybridMultilevel"/>
     <w:tmpl w:val="1A72D12E"/>
@@ -14071,7 +16915,7 @@
       </w:rPr>
     </w:lvl>
   </w:abstractNum>
-  <w:abstractNum w:abstractNumId="10" w15:restartNumberingAfterBreak="0">
+  <w:abstractNum w:abstractNumId="12" w15:restartNumberingAfterBreak="0">
     <w:nsid w:val="3F7E774A"/>
     <w:multiLevelType w:val="hybridMultilevel"/>
     <w:tmpl w:val="23C0EEA2"/>
@@ -14160,7 +17004,7 @@
       </w:pPr>
     </w:lvl>
   </w:abstractNum>
-  <w:abstractNum w:abstractNumId="11" w15:restartNumberingAfterBreak="0">
+  <w:abstractNum w:abstractNumId="13" w15:restartNumberingAfterBreak="0">
     <w:nsid w:val="430714BF"/>
     <w:multiLevelType w:val="hybridMultilevel"/>
     <w:tmpl w:val="018A59F2"/>
@@ -14249,7 +17093,96 @@
       </w:pPr>
     </w:lvl>
   </w:abstractNum>
-  <w:abstractNum w:abstractNumId="12" w15:restartNumberingAfterBreak="0">
+  <w:abstractNum w:abstractNumId="14" w15:restartNumberingAfterBreak="0">
+    <w:nsid w:val="4742028C"/>
+    <w:multiLevelType w:val="hybridMultilevel"/>
+    <w:tmpl w:val="92CE74F6"/>
+    <w:lvl w:ilvl="0" w:tplc="AC9EC4BA">
+      <w:start w:val="1"/>
+      <w:numFmt w:val="decimal"/>
+      <w:lvlText w:val="%1."/>
+      <w:lvlJc w:val="left"/>
+      <w:pPr>
+        <w:ind w:left="1080" w:hanging="360"/>
+      </w:pPr>
+      <w:rPr>
+        <w:rFonts w:hint="default"/>
+      </w:rPr>
+    </w:lvl>
+    <w:lvl w:ilvl="1" w:tplc="04090019" w:tentative="1">
+      <w:start w:val="1"/>
+      <w:numFmt w:val="lowerLetter"/>
+      <w:lvlText w:val="%2."/>
+      <w:lvlJc w:val="left"/>
+      <w:pPr>
+        <w:ind w:left="1800" w:hanging="360"/>
+      </w:pPr>
+    </w:lvl>
+    <w:lvl w:ilvl="2" w:tplc="0409001B" w:tentative="1">
+      <w:start w:val="1"/>
+      <w:numFmt w:val="lowerRoman"/>
+      <w:lvlText w:val="%3."/>
+      <w:lvlJc w:val="right"/>
+      <w:pPr>
+        <w:ind w:left="2520" w:hanging="180"/>
+      </w:pPr>
+    </w:lvl>
+    <w:lvl w:ilvl="3" w:tplc="0409000F" w:tentative="1">
+      <w:start w:val="1"/>
+      <w:numFmt w:val="decimal"/>
+      <w:lvlText w:val="%4."/>
+      <w:lvlJc w:val="left"/>
+      <w:pPr>
+        <w:ind w:left="3240" w:hanging="360"/>
+      </w:pPr>
+    </w:lvl>
+    <w:lvl w:ilvl="4" w:tplc="04090019" w:tentative="1">
+      <w:start w:val="1"/>
+      <w:numFmt w:val="lowerLetter"/>
+      <w:lvlText w:val="%5."/>
+      <w:lvlJc w:val="left"/>
+      <w:pPr>
+        <w:ind w:left="3960" w:hanging="360"/>
+      </w:pPr>
+    </w:lvl>
+    <w:lvl w:ilvl="5" w:tplc="0409001B" w:tentative="1">
+      <w:start w:val="1"/>
+      <w:numFmt w:val="lowerRoman"/>
+      <w:lvlText w:val="%6."/>
+      <w:lvlJc w:val="right"/>
+      <w:pPr>
+        <w:ind w:left="4680" w:hanging="180"/>
+      </w:pPr>
+    </w:lvl>
+    <w:lvl w:ilvl="6" w:tplc="0409000F" w:tentative="1">
+      <w:start w:val="1"/>
+      <w:numFmt w:val="decimal"/>
+      <w:lvlText w:val="%7."/>
+      <w:lvlJc w:val="left"/>
+      <w:pPr>
+        <w:ind w:left="5400" w:hanging="360"/>
+      </w:pPr>
+    </w:lvl>
+    <w:lvl w:ilvl="7" w:tplc="04090019" w:tentative="1">
+      <w:start w:val="1"/>
+      <w:numFmt w:val="lowerLetter"/>
+      <w:lvlText w:val="%8."/>
+      <w:lvlJc w:val="left"/>
+      <w:pPr>
+        <w:ind w:left="6120" w:hanging="360"/>
+      </w:pPr>
+    </w:lvl>
+    <w:lvl w:ilvl="8" w:tplc="0409001B" w:tentative="1">
+      <w:start w:val="1"/>
+      <w:numFmt w:val="lowerRoman"/>
+      <w:lvlText w:val="%9."/>
+      <w:lvlJc w:val="right"/>
+      <w:pPr>
+        <w:ind w:left="6840" w:hanging="180"/>
+      </w:pPr>
+    </w:lvl>
+  </w:abstractNum>
+  <w:abstractNum w:abstractNumId="15" w15:restartNumberingAfterBreak="0">
     <w:nsid w:val="511D05B3"/>
     <w:multiLevelType w:val="hybridMultilevel"/>
     <w:tmpl w:val="C970549E"/>
@@ -14338,7 +17271,7 @@
       </w:pPr>
     </w:lvl>
   </w:abstractNum>
-  <w:abstractNum w:abstractNumId="13" w15:restartNumberingAfterBreak="0">
+  <w:abstractNum w:abstractNumId="16" w15:restartNumberingAfterBreak="0">
     <w:nsid w:val="5331461C"/>
     <w:multiLevelType w:val="hybridMultilevel"/>
     <w:tmpl w:val="E13678BC"/>
@@ -14450,7 +17383,7 @@
       </w:rPr>
     </w:lvl>
   </w:abstractNum>
-  <w:abstractNum w:abstractNumId="14" w15:restartNumberingAfterBreak="0">
+  <w:abstractNum w:abstractNumId="17" w15:restartNumberingAfterBreak="0">
     <w:nsid w:val="5BF92C22"/>
     <w:multiLevelType w:val="hybridMultilevel"/>
     <w:tmpl w:val="81F06A68"/>
@@ -14541,7 +17474,7 @@
       </w:pPr>
     </w:lvl>
   </w:abstractNum>
-  <w:abstractNum w:abstractNumId="15" w15:restartNumberingAfterBreak="0">
+  <w:abstractNum w:abstractNumId="18" w15:restartNumberingAfterBreak="0">
     <w:nsid w:val="5E301954"/>
     <w:multiLevelType w:val="hybridMultilevel"/>
     <w:tmpl w:val="8038656C"/>
@@ -14630,7 +17563,7 @@
       </w:pPr>
     </w:lvl>
   </w:abstractNum>
-  <w:abstractNum w:abstractNumId="16" w15:restartNumberingAfterBreak="0">
+  <w:abstractNum w:abstractNumId="19" w15:restartNumberingAfterBreak="0">
     <w:nsid w:val="64282073"/>
     <w:multiLevelType w:val="hybridMultilevel"/>
     <w:tmpl w:val="2B1E6C7C"/>
@@ -14742,7 +17675,96 @@
       </w:rPr>
     </w:lvl>
   </w:abstractNum>
-  <w:abstractNum w:abstractNumId="17" w15:restartNumberingAfterBreak="0">
+  <w:abstractNum w:abstractNumId="20" w15:restartNumberingAfterBreak="0">
+    <w:nsid w:val="7A6B1B0A"/>
+    <w:multiLevelType w:val="hybridMultilevel"/>
+    <w:tmpl w:val="CAAEF506"/>
+    <w:lvl w:ilvl="0" w:tplc="0409000F">
+      <w:start w:val="1"/>
+      <w:numFmt w:val="decimal"/>
+      <w:lvlText w:val="%1."/>
+      <w:lvlJc w:val="left"/>
+      <w:pPr>
+        <w:ind w:left="720" w:hanging="360"/>
+      </w:pPr>
+      <w:rPr>
+        <w:rFonts w:hint="default"/>
+      </w:rPr>
+    </w:lvl>
+    <w:lvl w:ilvl="1" w:tplc="04090019" w:tentative="1">
+      <w:start w:val="1"/>
+      <w:numFmt w:val="lowerLetter"/>
+      <w:lvlText w:val="%2."/>
+      <w:lvlJc w:val="left"/>
+      <w:pPr>
+        <w:ind w:left="1440" w:hanging="360"/>
+      </w:pPr>
+    </w:lvl>
+    <w:lvl w:ilvl="2" w:tplc="0409001B" w:tentative="1">
+      <w:start w:val="1"/>
+      <w:numFmt w:val="lowerRoman"/>
+      <w:lvlText w:val="%3."/>
+      <w:lvlJc w:val="right"/>
+      <w:pPr>
+        <w:ind w:left="2160" w:hanging="180"/>
+      </w:pPr>
+    </w:lvl>
+    <w:lvl w:ilvl="3" w:tplc="0409000F" w:tentative="1">
+      <w:start w:val="1"/>
+      <w:numFmt w:val="decimal"/>
+      <w:lvlText w:val="%4."/>
+      <w:lvlJc w:val="left"/>
+      <w:pPr>
+        <w:ind w:left="2880" w:hanging="360"/>
+      </w:pPr>
+    </w:lvl>
+    <w:lvl w:ilvl="4" w:tplc="04090019" w:tentative="1">
+      <w:start w:val="1"/>
+      <w:numFmt w:val="lowerLetter"/>
+      <w:lvlText w:val="%5."/>
+      <w:lvlJc w:val="left"/>
+      <w:pPr>
+        <w:ind w:left="3600" w:hanging="360"/>
+      </w:pPr>
+    </w:lvl>
+    <w:lvl w:ilvl="5" w:tplc="0409001B" w:tentative="1">
+      <w:start w:val="1"/>
+      <w:numFmt w:val="lowerRoman"/>
+      <w:lvlText w:val="%6."/>
+      <w:lvlJc w:val="right"/>
+      <w:pPr>
+        <w:ind w:left="4320" w:hanging="180"/>
+      </w:pPr>
+    </w:lvl>
+    <w:lvl w:ilvl="6" w:tplc="0409000F" w:tentative="1">
+      <w:start w:val="1"/>
+      <w:numFmt w:val="decimal"/>
+      <w:lvlText w:val="%7."/>
+      <w:lvlJc w:val="left"/>
+      <w:pPr>
+        <w:ind w:left="5040" w:hanging="360"/>
+      </w:pPr>
+    </w:lvl>
+    <w:lvl w:ilvl="7" w:tplc="04090019" w:tentative="1">
+      <w:start w:val="1"/>
+      <w:numFmt w:val="lowerLetter"/>
+      <w:lvlText w:val="%8."/>
+      <w:lvlJc w:val="left"/>
+      <w:pPr>
+        <w:ind w:left="5760" w:hanging="360"/>
+      </w:pPr>
+    </w:lvl>
+    <w:lvl w:ilvl="8" w:tplc="0409001B" w:tentative="1">
+      <w:start w:val="1"/>
+      <w:numFmt w:val="lowerRoman"/>
+      <w:lvlText w:val="%9."/>
+      <w:lvlJc w:val="right"/>
+      <w:pPr>
+        <w:ind w:left="6480" w:hanging="180"/>
+      </w:pPr>
+    </w:lvl>
+  </w:abstractNum>
+  <w:abstractNum w:abstractNumId="21" w15:restartNumberingAfterBreak="0">
     <w:nsid w:val="7B4261CC"/>
     <w:multiLevelType w:val="hybridMultilevel"/>
     <w:tmpl w:val="E9A856DA"/>
@@ -14831,7 +17853,7 @@
       </w:pPr>
     </w:lvl>
   </w:abstractNum>
-  <w:abstractNum w:abstractNumId="18" w15:restartNumberingAfterBreak="0">
+  <w:abstractNum w:abstractNumId="22" w15:restartNumberingAfterBreak="0">
     <w:nsid w:val="7C5C24FB"/>
     <w:multiLevelType w:val="hybridMultilevel"/>
     <w:tmpl w:val="9C6A2418"/>
@@ -14927,55 +17949,67 @@
     <w:abstractNumId w:val="3"/>
   </w:num>
   <w:num w:numId="3">
-    <w:abstractNumId w:val="9"/>
+    <w:abstractNumId w:val="11"/>
   </w:num>
   <w:num w:numId="4">
-    <w:abstractNumId w:val="10"/>
+    <w:abstractNumId w:val="12"/>
   </w:num>
   <w:num w:numId="5">
     <w:abstractNumId w:val="0"/>
   </w:num>
   <w:num w:numId="6">
-    <w:abstractNumId w:val="15"/>
+    <w:abstractNumId w:val="18"/>
   </w:num>
   <w:num w:numId="7">
-    <w:abstractNumId w:val="6"/>
+    <w:abstractNumId w:val="7"/>
   </w:num>
   <w:num w:numId="8">
-    <w:abstractNumId w:val="18"/>
+    <w:abstractNumId w:val="22"/>
   </w:num>
   <w:num w:numId="9">
-    <w:abstractNumId w:val="11"/>
+    <w:abstractNumId w:val="13"/>
   </w:num>
   <w:num w:numId="10">
     <w:abstractNumId w:val="2"/>
   </w:num>
   <w:num w:numId="11">
-    <w:abstractNumId w:val="8"/>
+    <w:abstractNumId w:val="10"/>
   </w:num>
   <w:num w:numId="12">
-    <w:abstractNumId w:val="17"/>
+    <w:abstractNumId w:val="21"/>
   </w:num>
   <w:num w:numId="13">
     <w:abstractNumId w:val="1"/>
   </w:num>
   <w:num w:numId="14">
-    <w:abstractNumId w:val="12"/>
+    <w:abstractNumId w:val="15"/>
   </w:num>
   <w:num w:numId="15">
+    <w:abstractNumId w:val="19"/>
+  </w:num>
+  <w:num w:numId="16">
+    <w:abstractNumId w:val="6"/>
+  </w:num>
+  <w:num w:numId="17">
     <w:abstractNumId w:val="16"/>
   </w:num>
-  <w:num w:numId="16">
-    <w:abstractNumId w:val="5"/>
+  <w:num w:numId="18">
+    <w:abstractNumId w:val="17"/>
   </w:num>
-  <w:num w:numId="17">
-    <w:abstractNumId w:val="13"/>
+  <w:num w:numId="19">
+    <w:abstractNumId w:val="9"/>
   </w:num>
-  <w:num w:numId="18">
+  <w:num w:numId="20">
+    <w:abstractNumId w:val="20"/>
+  </w:num>
+  <w:num w:numId="21">
+    <w:abstractNumId w:val="8"/>
+  </w:num>
+  <w:num w:numId="22">
     <w:abstractNumId w:val="14"/>
   </w:num>
-  <w:num w:numId="19">
-    <w:abstractNumId w:val="7"/>
+  <w:num w:numId="23">
+    <w:abstractNumId w:val="5"/>
   </w:num>
 </w:numbering>
 </file>
@@ -15935,7 +18969,7 @@
 </file>
 
 <file path=customXml/itemProps1.xml><?xml version="1.0" encoding="utf-8"?>
-<ds:datastoreItem xmlns:ds="http://schemas.openxmlformats.org/officeDocument/2006/customXml" ds:itemID="{E9D15131-6EBD-4876-83B7-0E7138EA04E1}">
+<ds:datastoreItem xmlns:ds="http://schemas.openxmlformats.org/officeDocument/2006/customXml" ds:itemID="{E67941E7-3F9E-4118-B2FC-CAECA7C4A7A5}">
   <ds:schemaRefs>
     <ds:schemaRef ds:uri="http://schemas.openxmlformats.org/officeDocument/2006/bibliography"/>
   </ds:schemaRefs>

</xml_diff>

<commit_message>
Cập nhật đặc tả usecase cho usecase Thanh lý sách và Xét duyệt sách
</commit_message>
<xml_diff>
--- a/Analysis/DoAnLyThuyet/Report.docx
+++ b/Analysis/DoAnLyThuyet/Report.docx
@@ -1,6 +1,6 @@
 
 <file path=word/document.xml><?xml version="1.0" encoding="utf-8"?>
-<w:document xmlns:wpc="http://schemas.microsoft.com/office/word/2010/wordprocessingCanvas" xmlns:cx="http://schemas.microsoft.com/office/drawing/2014/chartex" xmlns:mc="http://schemas.openxmlformats.org/markup-compatibility/2006" xmlns:o="urn:schemas-microsoft-com:office:office" xmlns:r="http://schemas.openxmlformats.org/officeDocument/2006/relationships" xmlns:m="http://schemas.openxmlformats.org/officeDocument/2006/math" xmlns:v="urn:schemas-microsoft-com:vml" xmlns:wp14="http://schemas.microsoft.com/office/word/2010/wordprocessingDrawing" xmlns:wp="http://schemas.openxmlformats.org/drawingml/2006/wordprocessingDrawing" xmlns:w10="urn:schemas-microsoft-com:office:word" xmlns:w="http://schemas.openxmlformats.org/wordprocessingml/2006/main" xmlns:w14="http://schemas.microsoft.com/office/word/2010/wordml" xmlns:w15="http://schemas.microsoft.com/office/word/2012/wordml" xmlns:w16se="http://schemas.microsoft.com/office/word/2015/wordml/symex" xmlns:wpg="http://schemas.microsoft.com/office/word/2010/wordprocessingGroup" xmlns:wpi="http://schemas.microsoft.com/office/word/2010/wordprocessingInk" xmlns:wne="http://schemas.microsoft.com/office/word/2006/wordml" xmlns:wps="http://schemas.microsoft.com/office/word/2010/wordprocessingShape" mc:Ignorable="w14 w15 w16se wp14">
+<w:document xmlns:wpc="http://schemas.microsoft.com/office/word/2010/wordprocessingCanvas" xmlns:cx="http://schemas.microsoft.com/office/drawing/2014/chartex" xmlns:cx1="http://schemas.microsoft.com/office/drawing/2015/9/8/chartex" xmlns:mc="http://schemas.openxmlformats.org/markup-compatibility/2006" xmlns:o="urn:schemas-microsoft-com:office:office" xmlns:r="http://schemas.openxmlformats.org/officeDocument/2006/relationships" xmlns:m="http://schemas.openxmlformats.org/officeDocument/2006/math" xmlns:v="urn:schemas-microsoft-com:vml" xmlns:wp14="http://schemas.microsoft.com/office/word/2010/wordprocessingDrawing" xmlns:wp="http://schemas.openxmlformats.org/drawingml/2006/wordprocessingDrawing" xmlns:w10="urn:schemas-microsoft-com:office:word" xmlns:w="http://schemas.openxmlformats.org/wordprocessingml/2006/main" xmlns:w14="http://schemas.microsoft.com/office/word/2010/wordml" xmlns:w15="http://schemas.microsoft.com/office/word/2012/wordml" xmlns:w16se="http://schemas.microsoft.com/office/word/2015/wordml/symex" xmlns:wpg="http://schemas.microsoft.com/office/word/2010/wordprocessingGroup" xmlns:wpi="http://schemas.microsoft.com/office/word/2010/wordprocessingInk" xmlns:wne="http://schemas.microsoft.com/office/word/2006/wordml" xmlns:wps="http://schemas.microsoft.com/office/word/2010/wordprocessingShape" mc:Ignorable="w14 w15 w16se wp14">
   <w:body>
     <w:p>
       <w:pPr>
@@ -8885,54 +8885,121 @@
       <w:pPr>
         <w:pStyle w:val="ListParagraph"/>
         <w:numPr>
-          <w:ilvl w:val="2"/>
-          <w:numId w:val="1"/>
+          <w:ilvl w:val="0"/>
+          <w:numId w:val="19"/>
         </w:numPr>
-        <w:ind w:hanging="360"/>
-        <w:outlineLvl w:val="2"/>
-        <w:rPr>
-          <w:rFonts w:ascii="Times New Roman" w:hAnsi="Times New Roman" w:cs="Times New Roman"/>
-          <w:color w:val="44546A" w:themeColor="text2"/>
-          <w:sz w:val="32"/>
-          <w:szCs w:val="32"/>
-          <w14:textOutline w14:w="0" w14:cap="flat" w14:cmpd="sng" w14:algn="ctr">
-            <w14:noFill/>
-            <w14:prstDash w14:val="solid"/>
-            <w14:round/>
-          </w14:textOutline>
-        </w:rPr>
-      </w:pPr>
-      <w:bookmarkStart w:id="6" w:name="_Toc43591145"/>
+        <w:ind w:left="0" w:firstLine="360"/>
+        <w:rPr>
+          <w:rFonts w:ascii="Times New Roman" w:hAnsi="Times New Roman" w:cs="Times New Roman"/>
+          <w:sz w:val="24"/>
+          <w:szCs w:val="24"/>
+          <w14:textOutline w14:w="0" w14:cap="flat" w14:cmpd="sng" w14:algn="ctr">
+            <w14:noFill/>
+            <w14:prstDash w14:val="solid"/>
+            <w14:round/>
+          </w14:textOutline>
+        </w:rPr>
+      </w:pPr>
       <w:r>
         <w:rPr>
           <w:rFonts w:ascii="Times New Roman" w:hAnsi="Times New Roman" w:cs="Times New Roman"/>
-          <w:color w:val="44546A" w:themeColor="text2"/>
-          <w:sz w:val="32"/>
-          <w:szCs w:val="32"/>
-          <w14:textOutline w14:w="0" w14:cap="flat" w14:cmpd="sng" w14:algn="ctr">
-            <w14:noFill/>
-            <w14:prstDash w14:val="solid"/>
-            <w14:round/>
-          </w14:textOutline>
-        </w:rPr>
-        <w:t>Đăng ký thẻ thư viện</w:t>
+          <w:b/>
+          <w:sz w:val="24"/>
+          <w:szCs w:val="24"/>
+          <w14:textOutline w14:w="0" w14:cap="flat" w14:cmpd="sng" w14:algn="ctr">
+            <w14:noFill/>
+            <w14:prstDash w14:val="solid"/>
+            <w14:round/>
+          </w14:textOutline>
+        </w:rPr>
+        <w:t>Danh mục thanh lý</w:t>
       </w:r>
-      <w:bookmarkEnd w:id="6"/>
+      <w:r>
+        <w:rPr>
+          <w:rFonts w:ascii="Times New Roman" w:hAnsi="Times New Roman" w:cs="Times New Roman"/>
+          <w:sz w:val="24"/>
+          <w:szCs w:val="24"/>
+          <w14:textOutline w14:w="0" w14:cap="flat" w14:cmpd="sng" w14:algn="ctr">
+            <w14:noFill/>
+            <w14:prstDash w14:val="solid"/>
+            <w14:round/>
+          </w14:textOutline>
+        </w:rPr>
+        <w:t>:</w:t>
+      </w:r>
+      <w:r>
+        <w:rPr>
+          <w:rFonts w:ascii="Times New Roman" w:hAnsi="Times New Roman" w:cs="Times New Roman"/>
+          <w:sz w:val="24"/>
+          <w:szCs w:val="24"/>
+          <w14:textOutline w14:w="0" w14:cap="flat" w14:cmpd="sng" w14:algn="ctr">
+            <w14:noFill/>
+            <w14:prstDash w14:val="solid"/>
+            <w14:round/>
+          </w14:textOutline>
+        </w:rPr>
+        <w:t xml:space="preserve"> Danh sách gồm các sách cần được thanh lý</w:t>
+      </w:r>
     </w:p>
     <w:p>
       <w:pPr>
-        <w:rPr>
-          <w:rFonts w:ascii="Times New Roman" w:hAnsi="Times New Roman" w:cs="Times New Roman"/>
-          <w:color w:val="44546A" w:themeColor="text2"/>
-          <w:sz w:val="32"/>
-          <w:szCs w:val="32"/>
-          <w14:textOutline w14:w="0" w14:cap="flat" w14:cmpd="sng" w14:algn="ctr">
-            <w14:noFill/>
-            <w14:prstDash w14:val="solid"/>
-            <w14:round/>
-          </w14:textOutline>
-        </w:rPr>
-      </w:pPr>
+        <w:pStyle w:val="ListParagraph"/>
+        <w:numPr>
+          <w:ilvl w:val="0"/>
+          <w:numId w:val="19"/>
+        </w:numPr>
+        <w:ind w:left="0" w:firstLine="360"/>
+        <w:rPr>
+          <w:rFonts w:ascii="Times New Roman" w:hAnsi="Times New Roman" w:cs="Times New Roman"/>
+          <w:sz w:val="24"/>
+          <w:szCs w:val="24"/>
+          <w14:textOutline w14:w="0" w14:cap="flat" w14:cmpd="sng" w14:algn="ctr">
+            <w14:noFill/>
+            <w14:prstDash w14:val="solid"/>
+            <w14:round/>
+          </w14:textOutline>
+        </w:rPr>
+      </w:pPr>
+      <w:r>
+        <w:rPr>
+          <w:rFonts w:ascii="Times New Roman" w:hAnsi="Times New Roman" w:cs="Times New Roman"/>
+          <w:b/>
+          <w:sz w:val="24"/>
+          <w:szCs w:val="24"/>
+          <w14:textOutline w14:w="0" w14:cap="flat" w14:cmpd="sng" w14:algn="ctr">
+            <w14:noFill/>
+            <w14:prstDash w14:val="solid"/>
+            <w14:round/>
+          </w14:textOutline>
+        </w:rPr>
+        <w:t>Danh sách biên mục</w:t>
+      </w:r>
+      <w:r>
+        <w:rPr>
+          <w:rFonts w:ascii="Times New Roman" w:hAnsi="Times New Roman" w:cs="Times New Roman"/>
+          <w:sz w:val="24"/>
+          <w:szCs w:val="24"/>
+          <w14:textOutline w14:w="0" w14:cap="flat" w14:cmpd="sng" w14:algn="ctr">
+            <w14:noFill/>
+            <w14:prstDash w14:val="solid"/>
+            <w14:round/>
+          </w14:textOutline>
+        </w:rPr>
+        <w:t>:</w:t>
+      </w:r>
+      <w:r>
+        <w:rPr>
+          <w:rFonts w:ascii="Times New Roman" w:hAnsi="Times New Roman" w:cs="Times New Roman"/>
+          <w:sz w:val="24"/>
+          <w:szCs w:val="24"/>
+          <w14:textOutline w14:w="0" w14:cap="flat" w14:cmpd="sng" w14:algn="ctr">
+            <w14:noFill/>
+            <w14:prstDash w14:val="solid"/>
+            <w14:round/>
+          </w14:textOutline>
+        </w:rPr>
+        <w:t xml:space="preserve"> Danh sách lưu tên sách</w:t>
+      </w:r>
     </w:p>
     <w:p>
       <w:pPr>
@@ -8955,7 +9022,7 @@
           </w14:textOutline>
         </w:rPr>
       </w:pPr>
-      <w:bookmarkStart w:id="7" w:name="_Toc43591146"/>
+      <w:bookmarkStart w:id="6" w:name="_Toc43591145"/>
       <w:r>
         <w:rPr>
           <w:rFonts w:ascii="Times New Roman" w:hAnsi="Times New Roman" w:cs="Times New Roman"/>
@@ -8968,9 +9035,9 @@
             <w14:round/>
           </w14:textOutline>
         </w:rPr>
-        <w:t>Mượn sách</w:t>
+        <w:t>Đăng ký thẻ thư viện</w:t>
       </w:r>
-      <w:bookmarkEnd w:id="7"/>
+      <w:bookmarkEnd w:id="6"/>
     </w:p>
     <w:p>
       <w:pPr>
@@ -9008,6 +9075,59 @@
           </w14:textOutline>
         </w:rPr>
       </w:pPr>
+      <w:bookmarkStart w:id="7" w:name="_Toc43591146"/>
+      <w:r>
+        <w:rPr>
+          <w:rFonts w:ascii="Times New Roman" w:hAnsi="Times New Roman" w:cs="Times New Roman"/>
+          <w:color w:val="44546A" w:themeColor="text2"/>
+          <w:sz w:val="32"/>
+          <w:szCs w:val="32"/>
+          <w14:textOutline w14:w="0" w14:cap="flat" w14:cmpd="sng" w14:algn="ctr">
+            <w14:noFill/>
+            <w14:prstDash w14:val="solid"/>
+            <w14:round/>
+          </w14:textOutline>
+        </w:rPr>
+        <w:t>Mượn sách</w:t>
+      </w:r>
+      <w:bookmarkEnd w:id="7"/>
+    </w:p>
+    <w:p>
+      <w:pPr>
+        <w:rPr>
+          <w:rFonts w:ascii="Times New Roman" w:hAnsi="Times New Roman" w:cs="Times New Roman"/>
+          <w:color w:val="44546A" w:themeColor="text2"/>
+          <w:sz w:val="32"/>
+          <w:szCs w:val="32"/>
+          <w14:textOutline w14:w="0" w14:cap="flat" w14:cmpd="sng" w14:algn="ctr">
+            <w14:noFill/>
+            <w14:prstDash w14:val="solid"/>
+            <w14:round/>
+          </w14:textOutline>
+        </w:rPr>
+      </w:pPr>
+    </w:p>
+    <w:p>
+      <w:pPr>
+        <w:pStyle w:val="ListParagraph"/>
+        <w:numPr>
+          <w:ilvl w:val="2"/>
+          <w:numId w:val="1"/>
+        </w:numPr>
+        <w:ind w:hanging="360"/>
+        <w:outlineLvl w:val="2"/>
+        <w:rPr>
+          <w:rFonts w:ascii="Times New Roman" w:hAnsi="Times New Roman" w:cs="Times New Roman"/>
+          <w:color w:val="44546A" w:themeColor="text2"/>
+          <w:sz w:val="32"/>
+          <w:szCs w:val="32"/>
+          <w14:textOutline w14:w="0" w14:cap="flat" w14:cmpd="sng" w14:algn="ctr">
+            <w14:noFill/>
+            <w14:prstDash w14:val="solid"/>
+            <w14:round/>
+          </w14:textOutline>
+        </w:rPr>
+      </w:pPr>
       <w:bookmarkStart w:id="8" w:name="_Toc43591147"/>
       <w:r>
         <w:rPr>
@@ -9075,7 +9195,6 @@
             <w14:round/>
           </w14:textOutline>
         </w:rPr>
-        <w:lastRenderedPageBreak/>
         <w:t>Xác định các đối tượng liên quan và khác</w:t>
       </w:r>
       <w:r>
@@ -9959,6 +10078,7 @@
             <w14:round/>
           </w14:textOutline>
         </w:rPr>
+        <w:lastRenderedPageBreak/>
         <w:t>Các khoa trong trường</w:t>
       </w:r>
       <w:r>
@@ -10184,35 +10304,7 @@
             <w14:round/>
           </w14:textOutline>
         </w:rPr>
-        <w:t xml:space="preserve">Giám đốc thư viện: xét duyệt và kí tên danh sách biên mục, gửi toàn bộ “danh sách biên mục” lên BGH trường, liên lạc với nhà thanh lý để bàn giao trách </w:t>
-      </w:r>
-      <w:proofErr w:type="gramStart"/>
-      <w:r>
-        <w:rPr>
-          <w:rFonts w:ascii="Times New Roman" w:hAnsi="Times New Roman" w:cs="Times New Roman"/>
-          <w:sz w:val="24"/>
-          <w:szCs w:val="24"/>
-          <w14:textOutline w14:w="0" w14:cap="flat" w14:cmpd="sng" w14:algn="ctr">
-            <w14:noFill/>
-            <w14:prstDash w14:val="solid"/>
-            <w14:round/>
-          </w14:textOutline>
-        </w:rPr>
-        <w:t>nhiệm(</w:t>
-      </w:r>
-      <w:proofErr w:type="gramEnd"/>
-      <w:r>
-        <w:rPr>
-          <w:rFonts w:ascii="Times New Roman" w:hAnsi="Times New Roman" w:cs="Times New Roman"/>
-          <w:sz w:val="24"/>
-          <w:szCs w:val="24"/>
-          <w14:textOutline w14:w="0" w14:cap="flat" w14:cmpd="sng" w14:algn="ctr">
-            <w14:noFill/>
-            <w14:prstDash w14:val="solid"/>
-            <w14:round/>
-          </w14:textOutline>
-        </w:rPr>
-        <w:t>Giai đoạn trả quyết định)</w:t>
+        <w:t>Giám đốc thư viện: xét duyệt và kí tên danh sách biên mục, gửi toàn bộ “danh sách biên mục” lên BGH trường, liên lạc với nhà thanh lý để bàn giao trách nhiệm(Giai đoạn trả quyết định)</w:t>
       </w:r>
     </w:p>
     <w:p>
@@ -10245,35 +10337,7 @@
             <w14:round/>
           </w14:textOutline>
         </w:rPr>
-        <w:t xml:space="preserve">BGH trường: xét duyệt và đồng ý thanh lí sách như trong “danh sách biên mục” thì sẽ kí tên và gửi toàn bộ hồ sơ lên cho Ban giám đốc ĐHQG xét </w:t>
-      </w:r>
-      <w:proofErr w:type="gramStart"/>
-      <w:r>
-        <w:rPr>
-          <w:rFonts w:ascii="Times New Roman" w:hAnsi="Times New Roman" w:cs="Times New Roman"/>
-          <w:sz w:val="24"/>
-          <w:szCs w:val="24"/>
-          <w14:textOutline w14:w="0" w14:cap="flat" w14:cmpd="sng" w14:algn="ctr">
-            <w14:noFill/>
-            <w14:prstDash w14:val="solid"/>
-            <w14:round/>
-          </w14:textOutline>
-        </w:rPr>
-        <w:t>duyệt,  chuyển</w:t>
-      </w:r>
-      <w:proofErr w:type="gramEnd"/>
-      <w:r>
-        <w:rPr>
-          <w:rFonts w:ascii="Times New Roman" w:hAnsi="Times New Roman" w:cs="Times New Roman"/>
-          <w:sz w:val="24"/>
-          <w:szCs w:val="24"/>
-          <w14:textOutline w14:w="0" w14:cap="flat" w14:cmpd="sng" w14:algn="ctr">
-            <w14:noFill/>
-            <w14:prstDash w14:val="solid"/>
-            <w14:round/>
-          </w14:textOutline>
-        </w:rPr>
-        <w:t xml:space="preserve"> quyết định xuống cho thư viện(Giai đoạn trả quyết định)</w:t>
+        <w:t>BGH trường: xét duyệt và đồng ý thanh lí sách như trong “danh sách biên mục” thì sẽ kí tên và gửi toàn bộ hồ sơ lên cho Ban giám đốc ĐHQG xét duyệt,  chuyển quyết định xuống cho thư viện(Giai đoạn trả quyết định)</w:t>
       </w:r>
     </w:p>
     <w:p>
@@ -10709,6 +10773,7 @@
             <w14:round/>
           </w14:textOutline>
         </w:rPr>
+        <w:lastRenderedPageBreak/>
         <w:t>Cấp 2: Ban Giám Hiệu trường</w:t>
       </w:r>
     </w:p>
@@ -10736,7 +10801,6 @@
             <w14:round/>
           </w14:textOutline>
         </w:rPr>
-        <w:lastRenderedPageBreak/>
         <w:t>Cấp 3: Giám đốc thư viện, nhà thanh lý</w:t>
       </w:r>
     </w:p>
@@ -11456,6 +11520,7 @@
             <w14:round/>
           </w14:textOutline>
         </w:rPr>
+        <w:lastRenderedPageBreak/>
         <w:t>Mô hình hóa chức năng nghiệp vụ của hệ thống tổ chức</w:t>
       </w:r>
       <w:bookmarkEnd w:id="33"/>
@@ -11495,7 +11560,6 @@
             <w14:round/>
           </w14:textOutline>
         </w:rPr>
-        <w:lastRenderedPageBreak/>
         <w:t>Xác định các tác nhân nghiệp vụ của hệ thống tổ chức</w:t>
       </w:r>
       <w:bookmarkEnd w:id="34"/>
@@ -13339,21 +13403,7 @@
                   <w14:round/>
                 </w14:textOutline>
               </w:rPr>
-              <w:t xml:space="preserve">Use case xảy ra khi </w:t>
-            </w:r>
-            <w:r>
-              <w:rPr>
-                <w:rFonts w:ascii="Times New Roman" w:hAnsi="Times New Roman" w:cs="Times New Roman"/>
-                <w:color w:val="222A35" w:themeColor="text2" w:themeShade="80"/>
-                <w:sz w:val="24"/>
-                <w:szCs w:val="24"/>
-                <w14:textOutline w14:w="0" w14:cap="flat" w14:cmpd="sng" w14:algn="ctr">
-                  <w14:noFill/>
-                  <w14:prstDash w14:val="solid"/>
-                  <w14:round/>
-                </w14:textOutline>
-              </w:rPr>
-              <w:t>thư viện nhận được giấy giới thiệu từ nhà xuất bản</w:t>
+              <w:t>Use case xảy ra khi thư viện nhận được giấy giới thiệu từ nhà xuất bản</w:t>
             </w:r>
           </w:p>
         </w:tc>
@@ -14724,6 +14774,1647 @@
     </w:p>
     <w:p>
       <w:pPr>
+        <w:pStyle w:val="Caption"/>
+        <w:keepNext/>
+      </w:pPr>
+      <w:r>
+        <w:t xml:space="preserve">Table 8 </w:t>
+      </w:r>
+      <w:proofErr w:type="gramStart"/>
+      <w:r>
+        <w:t>Mô tả cho use case</w:t>
+      </w:r>
+      <w:proofErr w:type="gramEnd"/>
+      <w:r>
+        <w:t xml:space="preserve"> Xét duyệt sách</w:t>
+      </w:r>
+    </w:p>
+    <w:tbl>
+      <w:tblPr>
+        <w:tblStyle w:val="TableGrid"/>
+        <w:tblW w:w="9355" w:type="dxa"/>
+        <w:tblLook w:val="04A0" w:firstRow="1" w:lastRow="0" w:firstColumn="1" w:lastColumn="0" w:noHBand="0" w:noVBand="1"/>
+      </w:tblPr>
+      <w:tblGrid>
+        <w:gridCol w:w="2245"/>
+        <w:gridCol w:w="7110"/>
+      </w:tblGrid>
+      <w:tr>
+        <w:tc>
+          <w:tcPr>
+            <w:tcW w:w="2245" w:type="dxa"/>
+          </w:tcPr>
+          <w:p>
+            <w:pPr>
+              <w:rPr>
+                <w:rFonts w:ascii="Times New Roman" w:hAnsi="Times New Roman" w:cs="Times New Roman"/>
+                <w:b/>
+                <w:color w:val="222A35" w:themeColor="text2" w:themeShade="80"/>
+                <w:sz w:val="24"/>
+                <w:szCs w:val="24"/>
+                <w14:textOutline w14:w="0" w14:cap="flat" w14:cmpd="sng" w14:algn="ctr">
+                  <w14:noFill/>
+                  <w14:prstDash w14:val="solid"/>
+                  <w14:round/>
+                </w14:textOutline>
+              </w:rPr>
+            </w:pPr>
+            <w:r>
+              <w:rPr>
+                <w:rFonts w:ascii="Times New Roman" w:hAnsi="Times New Roman" w:cs="Times New Roman"/>
+                <w:b/>
+                <w:color w:val="222A35" w:themeColor="text2" w:themeShade="80"/>
+                <w:sz w:val="24"/>
+                <w:szCs w:val="24"/>
+                <w14:textOutline w14:w="0" w14:cap="flat" w14:cmpd="sng" w14:algn="ctr">
+                  <w14:noFill/>
+                  <w14:prstDash w14:val="solid"/>
+                  <w14:round/>
+                </w14:textOutline>
+              </w:rPr>
+              <w:t>Tên use case</w:t>
+            </w:r>
+          </w:p>
+        </w:tc>
+        <w:tc>
+          <w:tcPr>
+            <w:tcW w:w="7110" w:type="dxa"/>
+          </w:tcPr>
+          <w:p>
+            <w:pPr>
+              <w:rPr>
+                <w:rFonts w:ascii="Times New Roman" w:hAnsi="Times New Roman" w:cs="Times New Roman"/>
+                <w:b/>
+                <w:color w:val="222A35" w:themeColor="text2" w:themeShade="80"/>
+                <w:sz w:val="24"/>
+                <w:szCs w:val="24"/>
+                <w14:textOutline w14:w="0" w14:cap="flat" w14:cmpd="sng" w14:algn="ctr">
+                  <w14:noFill/>
+                  <w14:prstDash w14:val="solid"/>
+                  <w14:round/>
+                </w14:textOutline>
+              </w:rPr>
+            </w:pPr>
+            <w:r>
+              <w:rPr>
+                <w:rFonts w:ascii="Times New Roman" w:hAnsi="Times New Roman" w:cs="Times New Roman"/>
+                <w:b/>
+                <w:color w:val="222A35" w:themeColor="text2" w:themeShade="80"/>
+                <w:sz w:val="24"/>
+                <w:szCs w:val="24"/>
+                <w14:textOutline w14:w="0" w14:cap="flat" w14:cmpd="sng" w14:algn="ctr">
+                  <w14:noFill/>
+                  <w14:prstDash w14:val="solid"/>
+                  <w14:round/>
+                </w14:textOutline>
+              </w:rPr>
+              <w:t>Mua cho khoa</w:t>
+            </w:r>
+          </w:p>
+        </w:tc>
+      </w:tr>
+      <w:tr>
+        <w:tc>
+          <w:tcPr>
+            <w:tcW w:w="2245" w:type="dxa"/>
+          </w:tcPr>
+          <w:p>
+            <w:pPr>
+              <w:rPr>
+                <w:rFonts w:ascii="Times New Roman" w:hAnsi="Times New Roman" w:cs="Times New Roman"/>
+                <w:b/>
+                <w:color w:val="222A35" w:themeColor="text2" w:themeShade="80"/>
+                <w:sz w:val="24"/>
+                <w:szCs w:val="24"/>
+                <w14:textOutline w14:w="0" w14:cap="flat" w14:cmpd="sng" w14:algn="ctr">
+                  <w14:noFill/>
+                  <w14:prstDash w14:val="solid"/>
+                  <w14:round/>
+                </w14:textOutline>
+              </w:rPr>
+            </w:pPr>
+            <w:r>
+              <w:rPr>
+                <w:rFonts w:ascii="Times New Roman" w:hAnsi="Times New Roman" w:cs="Times New Roman"/>
+                <w:b/>
+                <w:color w:val="222A35" w:themeColor="text2" w:themeShade="80"/>
+                <w:sz w:val="24"/>
+                <w:szCs w:val="24"/>
+                <w14:textOutline w14:w="0" w14:cap="flat" w14:cmpd="sng" w14:algn="ctr">
+                  <w14:noFill/>
+                  <w14:prstDash w14:val="solid"/>
+                  <w14:round/>
+                </w14:textOutline>
+              </w:rPr>
+              <w:t>Mô tả</w:t>
+            </w:r>
+          </w:p>
+        </w:tc>
+        <w:tc>
+          <w:tcPr>
+            <w:tcW w:w="7110" w:type="dxa"/>
+          </w:tcPr>
+          <w:p>
+            <w:pPr>
+              <w:pStyle w:val="ListParagraph"/>
+              <w:numPr>
+                <w:ilvl w:val="0"/>
+                <w:numId w:val="19"/>
+              </w:numPr>
+              <w:ind w:left="0" w:firstLine="360"/>
+              <w:rPr>
+                <w:rFonts w:ascii="Times New Roman" w:hAnsi="Times New Roman" w:cs="Times New Roman"/>
+                <w:color w:val="222A35" w:themeColor="text2" w:themeShade="80"/>
+                <w:sz w:val="24"/>
+                <w:szCs w:val="24"/>
+                <w14:textOutline w14:w="0" w14:cap="flat" w14:cmpd="sng" w14:algn="ctr">
+                  <w14:noFill/>
+                  <w14:prstDash w14:val="solid"/>
+                  <w14:round/>
+                </w14:textOutline>
+              </w:rPr>
+            </w:pPr>
+            <w:r>
+              <w:rPr>
+                <w:rFonts w:ascii="Times New Roman" w:hAnsi="Times New Roman" w:cs="Times New Roman"/>
+                <w:color w:val="222A35" w:themeColor="text2" w:themeShade="80"/>
+                <w:sz w:val="24"/>
+                <w:szCs w:val="24"/>
+                <w14:textOutline w14:w="0" w14:cap="flat" w14:cmpd="sng" w14:algn="ctr">
+                  <w14:noFill/>
+                  <w14:prstDash w14:val="solid"/>
+                  <w14:round/>
+                </w14:textOutline>
+              </w:rPr>
+              <w:t>Use case xảy ra khi đến thời gian định kỳ</w:t>
+            </w:r>
+            <w:r>
+              <w:rPr>
+                <w:rFonts w:ascii="Times New Roman" w:hAnsi="Times New Roman" w:cs="Times New Roman"/>
+                <w:color w:val="222A35" w:themeColor="text2" w:themeShade="80"/>
+                <w:sz w:val="24"/>
+                <w:szCs w:val="24"/>
+                <w14:textOutline w14:w="0" w14:cap="flat" w14:cmpd="sng" w14:algn="ctr">
+                  <w14:noFill/>
+                  <w14:prstDash w14:val="solid"/>
+                  <w14:round/>
+                </w14:textOutline>
+              </w:rPr>
+              <w:t>, thư viện quyết định xét duyệt tất cả các sách để chọn ra các sách cần thanh lý</w:t>
+            </w:r>
+          </w:p>
+          <w:p>
+            <w:pPr>
+              <w:pStyle w:val="ListParagraph"/>
+              <w:numPr>
+                <w:ilvl w:val="0"/>
+                <w:numId w:val="19"/>
+              </w:numPr>
+              <w:ind w:left="0" w:firstLine="360"/>
+              <w:rPr>
+                <w:rFonts w:ascii="Times New Roman" w:hAnsi="Times New Roman" w:cs="Times New Roman"/>
+                <w:color w:val="222A35" w:themeColor="text2" w:themeShade="80"/>
+                <w:sz w:val="24"/>
+                <w:szCs w:val="24"/>
+                <w14:textOutline w14:w="0" w14:cap="flat" w14:cmpd="sng" w14:algn="ctr">
+                  <w14:noFill/>
+                  <w14:prstDash w14:val="solid"/>
+                  <w14:round/>
+                </w14:textOutline>
+              </w:rPr>
+            </w:pPr>
+            <w:r>
+              <w:rPr>
+                <w:rFonts w:ascii="Times New Roman" w:hAnsi="Times New Roman" w:cs="Times New Roman"/>
+                <w:color w:val="222A35" w:themeColor="text2" w:themeShade="80"/>
+                <w:sz w:val="24"/>
+                <w:szCs w:val="24"/>
+                <w14:textOutline w14:w="0" w14:cap="flat" w14:cmpd="sng" w14:algn="ctr">
+                  <w14:noFill/>
+                  <w14:prstDash w14:val="solid"/>
+                  <w14:round/>
+                </w14:textOutline>
+              </w:rPr>
+              <w:t>Use case mô tả quá trình xét duyệt sách của thư viện</w:t>
+            </w:r>
+          </w:p>
+        </w:tc>
+      </w:tr>
+      <w:tr>
+        <w:tc>
+          <w:tcPr>
+            <w:tcW w:w="2245" w:type="dxa"/>
+          </w:tcPr>
+          <w:p>
+            <w:pPr>
+              <w:rPr>
+                <w:rFonts w:ascii="Times New Roman" w:hAnsi="Times New Roman" w:cs="Times New Roman"/>
+                <w:b/>
+                <w:color w:val="222A35" w:themeColor="text2" w:themeShade="80"/>
+                <w:sz w:val="24"/>
+                <w:szCs w:val="24"/>
+                <w14:textOutline w14:w="0" w14:cap="flat" w14:cmpd="sng" w14:algn="ctr">
+                  <w14:noFill/>
+                  <w14:prstDash w14:val="solid"/>
+                  <w14:round/>
+                </w14:textOutline>
+              </w:rPr>
+            </w:pPr>
+            <w:r>
+              <w:rPr>
+                <w:rFonts w:ascii="Times New Roman" w:hAnsi="Times New Roman" w:cs="Times New Roman"/>
+                <w:b/>
+                <w:color w:val="222A35" w:themeColor="text2" w:themeShade="80"/>
+                <w:sz w:val="24"/>
+                <w:szCs w:val="24"/>
+                <w14:textOutline w14:w="0" w14:cap="flat" w14:cmpd="sng" w14:algn="ctr">
+                  <w14:noFill/>
+                  <w14:prstDash w14:val="solid"/>
+                  <w14:round/>
+                </w14:textOutline>
+              </w:rPr>
+              <w:t>Tiền điều kiện</w:t>
+            </w:r>
+          </w:p>
+        </w:tc>
+        <w:tc>
+          <w:tcPr>
+            <w:tcW w:w="7110" w:type="dxa"/>
+          </w:tcPr>
+          <w:p>
+            <w:pPr>
+              <w:rPr>
+                <w:rFonts w:ascii="Times New Roman" w:hAnsi="Times New Roman" w:cs="Times New Roman"/>
+                <w:color w:val="222A35" w:themeColor="text2" w:themeShade="80"/>
+                <w:sz w:val="24"/>
+                <w:szCs w:val="24"/>
+                <w14:textOutline w14:w="0" w14:cap="flat" w14:cmpd="sng" w14:algn="ctr">
+                  <w14:noFill/>
+                  <w14:prstDash w14:val="solid"/>
+                  <w14:round/>
+                </w14:textOutline>
+              </w:rPr>
+            </w:pPr>
+            <w:r>
+              <w:rPr>
+                <w:rFonts w:ascii="Times New Roman" w:hAnsi="Times New Roman" w:cs="Times New Roman"/>
+                <w:color w:val="222A35" w:themeColor="text2" w:themeShade="80"/>
+                <w:sz w:val="24"/>
+                <w:szCs w:val="24"/>
+                <w14:textOutline w14:w="0" w14:cap="flat" w14:cmpd="sng" w14:algn="ctr">
+                  <w14:noFill/>
+                  <w14:prstDash w14:val="solid"/>
+                  <w14:round/>
+                </w14:textOutline>
+              </w:rPr>
+              <w:t>&lt;none&gt;</w:t>
+            </w:r>
+          </w:p>
+        </w:tc>
+      </w:tr>
+      <w:tr>
+        <w:tc>
+          <w:tcPr>
+            <w:tcW w:w="2245" w:type="dxa"/>
+          </w:tcPr>
+          <w:p>
+            <w:pPr>
+              <w:rPr>
+                <w:rFonts w:ascii="Times New Roman" w:hAnsi="Times New Roman" w:cs="Times New Roman"/>
+                <w:b/>
+                <w:color w:val="222A35" w:themeColor="text2" w:themeShade="80"/>
+                <w:sz w:val="24"/>
+                <w:szCs w:val="24"/>
+                <w14:textOutline w14:w="0" w14:cap="flat" w14:cmpd="sng" w14:algn="ctr">
+                  <w14:noFill/>
+                  <w14:prstDash w14:val="solid"/>
+                  <w14:round/>
+                </w14:textOutline>
+              </w:rPr>
+            </w:pPr>
+            <w:r>
+              <w:rPr>
+                <w:rFonts w:ascii="Times New Roman" w:hAnsi="Times New Roman" w:cs="Times New Roman"/>
+                <w:b/>
+                <w:color w:val="222A35" w:themeColor="text2" w:themeShade="80"/>
+                <w:sz w:val="24"/>
+                <w:szCs w:val="24"/>
+                <w14:textOutline w14:w="0" w14:cap="flat" w14:cmpd="sng" w14:algn="ctr">
+                  <w14:noFill/>
+                  <w14:prstDash w14:val="solid"/>
+                  <w14:round/>
+                </w14:textOutline>
+              </w:rPr>
+              <w:lastRenderedPageBreak/>
+              <w:t>Dòng cơ bản</w:t>
+            </w:r>
+          </w:p>
+        </w:tc>
+        <w:tc>
+          <w:tcPr>
+            <w:tcW w:w="7110" w:type="dxa"/>
+          </w:tcPr>
+          <w:p>
+            <w:pPr>
+              <w:pStyle w:val="ListParagraph"/>
+              <w:numPr>
+                <w:ilvl w:val="0"/>
+                <w:numId w:val="24"/>
+              </w:numPr>
+              <w:ind w:left="76" w:firstLine="270"/>
+              <w:rPr>
+                <w:rFonts w:ascii="Times New Roman" w:hAnsi="Times New Roman" w:cs="Times New Roman"/>
+                <w:color w:val="222A35" w:themeColor="text2" w:themeShade="80"/>
+                <w:sz w:val="24"/>
+                <w:szCs w:val="24"/>
+                <w14:textOutline w14:w="0" w14:cap="flat" w14:cmpd="sng" w14:algn="ctr">
+                  <w14:noFill/>
+                  <w14:prstDash w14:val="solid"/>
+                  <w14:round/>
+                </w14:textOutline>
+              </w:rPr>
+            </w:pPr>
+            <w:r>
+              <w:rPr>
+                <w:rFonts w:ascii="Times New Roman" w:hAnsi="Times New Roman" w:cs="Times New Roman"/>
+                <w:color w:val="222A35" w:themeColor="text2" w:themeShade="80"/>
+                <w:sz w:val="24"/>
+                <w:szCs w:val="24"/>
+                <w14:textOutline w14:w="0" w14:cap="flat" w14:cmpd="sng" w14:algn="ctr">
+                  <w14:noFill/>
+                  <w14:prstDash w14:val="solid"/>
+                  <w14:round/>
+                </w14:textOutline>
+              </w:rPr>
+              <w:t>Nhân viên lưu hành quan sát kiểm tra xác định nhu cầu sử dụng của độc giả</w:t>
+            </w:r>
+          </w:p>
+          <w:p>
+            <w:pPr>
+              <w:pStyle w:val="ListParagraph"/>
+              <w:numPr>
+                <w:ilvl w:val="0"/>
+                <w:numId w:val="24"/>
+              </w:numPr>
+              <w:ind w:left="76" w:firstLine="270"/>
+              <w:rPr>
+                <w:rFonts w:ascii="Times New Roman" w:hAnsi="Times New Roman" w:cs="Times New Roman"/>
+                <w:color w:val="222A35" w:themeColor="text2" w:themeShade="80"/>
+                <w:sz w:val="24"/>
+                <w:szCs w:val="24"/>
+                <w14:textOutline w14:w="0" w14:cap="flat" w14:cmpd="sng" w14:algn="ctr">
+                  <w14:noFill/>
+                  <w14:prstDash w14:val="solid"/>
+                  <w14:round/>
+                </w14:textOutline>
+              </w:rPr>
+            </w:pPr>
+            <w:r>
+              <w:rPr>
+                <w:rFonts w:ascii="Times New Roman" w:hAnsi="Times New Roman" w:cs="Times New Roman"/>
+                <w:color w:val="222A35" w:themeColor="text2" w:themeShade="80"/>
+                <w:sz w:val="24"/>
+                <w:szCs w:val="24"/>
+                <w14:textOutline w14:w="0" w14:cap="flat" w14:cmpd="sng" w14:algn="ctr">
+                  <w14:noFill/>
+                  <w14:prstDash w14:val="solid"/>
+                  <w14:round/>
+                </w14:textOutline>
+              </w:rPr>
+              <w:t>Nhân viên lưu hành nộp danh sách cần thanh lý và thời gian thanh lý lên chuyên viên phòng cao học</w:t>
+            </w:r>
+          </w:p>
+          <w:p>
+            <w:pPr>
+              <w:pStyle w:val="ListParagraph"/>
+              <w:numPr>
+                <w:ilvl w:val="0"/>
+                <w:numId w:val="24"/>
+              </w:numPr>
+              <w:ind w:left="76" w:firstLine="270"/>
+              <w:rPr>
+                <w:rFonts w:ascii="Times New Roman" w:hAnsi="Times New Roman" w:cs="Times New Roman"/>
+                <w:color w:val="222A35" w:themeColor="text2" w:themeShade="80"/>
+                <w:sz w:val="24"/>
+                <w:szCs w:val="24"/>
+                <w14:textOutline w14:w="0" w14:cap="flat" w14:cmpd="sng" w14:algn="ctr">
+                  <w14:noFill/>
+                  <w14:prstDash w14:val="solid"/>
+                  <w14:round/>
+                </w14:textOutline>
+              </w:rPr>
+            </w:pPr>
+            <w:r>
+              <w:rPr>
+                <w:rFonts w:ascii="Times New Roman" w:hAnsi="Times New Roman" w:cs="Times New Roman"/>
+                <w:color w:val="222A35" w:themeColor="text2" w:themeShade="80"/>
+                <w:sz w:val="24"/>
+                <w:szCs w:val="24"/>
+                <w14:textOutline w14:w="0" w14:cap="flat" w14:cmpd="sng" w14:algn="ctr">
+                  <w14:noFill/>
+                  <w14:prstDash w14:val="solid"/>
+                  <w14:round/>
+                </w14:textOutline>
+              </w:rPr>
+              <w:t>Nhân viên chuyên viên phòng cao học quan sát kiểm tra xác định nhu cầu sử dụng của độc giả là sinh viên cao học</w:t>
+            </w:r>
+          </w:p>
+          <w:p>
+            <w:pPr>
+              <w:pStyle w:val="ListParagraph"/>
+              <w:numPr>
+                <w:ilvl w:val="0"/>
+                <w:numId w:val="24"/>
+              </w:numPr>
+              <w:ind w:left="76" w:firstLine="270"/>
+              <w:rPr>
+                <w:rFonts w:ascii="Times New Roman" w:hAnsi="Times New Roman" w:cs="Times New Roman"/>
+                <w:color w:val="222A35" w:themeColor="text2" w:themeShade="80"/>
+                <w:sz w:val="24"/>
+                <w:szCs w:val="24"/>
+                <w14:textOutline w14:w="0" w14:cap="flat" w14:cmpd="sng" w14:algn="ctr">
+                  <w14:noFill/>
+                  <w14:prstDash w14:val="solid"/>
+                  <w14:round/>
+                </w14:textOutline>
+              </w:rPr>
+            </w:pPr>
+            <w:r>
+              <w:rPr>
+                <w:rFonts w:ascii="Times New Roman" w:hAnsi="Times New Roman" w:cs="Times New Roman"/>
+                <w:color w:val="222A35" w:themeColor="text2" w:themeShade="80"/>
+                <w:sz w:val="24"/>
+                <w:szCs w:val="24"/>
+                <w14:textOutline w14:w="0" w14:cap="flat" w14:cmpd="sng" w14:algn="ctr">
+                  <w14:noFill/>
+                  <w14:prstDash w14:val="solid"/>
+                  <w14:round/>
+                </w14:textOutline>
+              </w:rPr>
+              <w:t>Nhân viên chuyên viên phòng cao học lập danh sách cần thanh lý và thời gian thanh lý</w:t>
+            </w:r>
+          </w:p>
+          <w:p>
+            <w:pPr>
+              <w:pStyle w:val="ListParagraph"/>
+              <w:numPr>
+                <w:ilvl w:val="0"/>
+                <w:numId w:val="24"/>
+              </w:numPr>
+              <w:ind w:left="76" w:firstLine="270"/>
+              <w:rPr>
+                <w:rFonts w:ascii="Times New Roman" w:hAnsi="Times New Roman" w:cs="Times New Roman"/>
+                <w:color w:val="222A35" w:themeColor="text2" w:themeShade="80"/>
+                <w:sz w:val="24"/>
+                <w:szCs w:val="24"/>
+                <w14:textOutline w14:w="0" w14:cap="flat" w14:cmpd="sng" w14:algn="ctr">
+                  <w14:noFill/>
+                  <w14:prstDash w14:val="solid"/>
+                  <w14:round/>
+                </w14:textOutline>
+              </w:rPr>
+            </w:pPr>
+            <w:r>
+              <w:rPr>
+                <w:rFonts w:ascii="Times New Roman" w:hAnsi="Times New Roman" w:cs="Times New Roman"/>
+                <w:color w:val="222A35" w:themeColor="text2" w:themeShade="80"/>
+                <w:sz w:val="24"/>
+                <w:szCs w:val="24"/>
+                <w14:textOutline w14:w="0" w14:cap="flat" w14:cmpd="sng" w14:algn="ctr">
+                  <w14:noFill/>
+                  <w14:prstDash w14:val="solid"/>
+                  <w14:round/>
+                </w14:textOutline>
+              </w:rPr>
+              <w:t>Nhân viên chuyên viên phòng cao học lập danh mục thanh lí</w:t>
+            </w:r>
+          </w:p>
+          <w:p>
+            <w:pPr>
+              <w:pStyle w:val="ListParagraph"/>
+              <w:numPr>
+                <w:ilvl w:val="0"/>
+                <w:numId w:val="24"/>
+              </w:numPr>
+              <w:ind w:left="76" w:firstLine="270"/>
+              <w:rPr>
+                <w:rFonts w:ascii="Times New Roman" w:hAnsi="Times New Roman" w:cs="Times New Roman"/>
+                <w:color w:val="222A35" w:themeColor="text2" w:themeShade="80"/>
+                <w:sz w:val="24"/>
+                <w:szCs w:val="24"/>
+                <w14:textOutline w14:w="0" w14:cap="flat" w14:cmpd="sng" w14:algn="ctr">
+                  <w14:noFill/>
+                  <w14:prstDash w14:val="solid"/>
+                  <w14:round/>
+                </w14:textOutline>
+              </w:rPr>
+            </w:pPr>
+            <w:r>
+              <w:rPr>
+                <w:rFonts w:ascii="Times New Roman" w:hAnsi="Times New Roman" w:cs="Times New Roman"/>
+                <w:color w:val="222A35" w:themeColor="text2" w:themeShade="80"/>
+                <w:sz w:val="24"/>
+                <w:szCs w:val="24"/>
+                <w14:textOutline w14:w="0" w14:cap="flat" w14:cmpd="sng" w14:algn="ctr">
+                  <w14:noFill/>
+                  <w14:prstDash w14:val="solid"/>
+                  <w14:round/>
+                </w14:textOutline>
+              </w:rPr>
+              <w:t>Nhân viên chuyên viên phòng cao học gửi cho giám đốc thư viện</w:t>
+            </w:r>
+          </w:p>
+          <w:p>
+            <w:pPr>
+              <w:pStyle w:val="ListParagraph"/>
+              <w:numPr>
+                <w:ilvl w:val="0"/>
+                <w:numId w:val="24"/>
+              </w:numPr>
+              <w:ind w:left="76" w:firstLine="270"/>
+              <w:rPr>
+                <w:rFonts w:ascii="Times New Roman" w:hAnsi="Times New Roman" w:cs="Times New Roman"/>
+                <w:color w:val="222A35" w:themeColor="text2" w:themeShade="80"/>
+                <w:sz w:val="24"/>
+                <w:szCs w:val="24"/>
+                <w14:textOutline w14:w="0" w14:cap="flat" w14:cmpd="sng" w14:algn="ctr">
+                  <w14:noFill/>
+                  <w14:prstDash w14:val="solid"/>
+                  <w14:round/>
+                </w14:textOutline>
+              </w:rPr>
+            </w:pPr>
+            <w:r>
+              <w:rPr>
+                <w:rFonts w:ascii="Times New Roman" w:hAnsi="Times New Roman" w:cs="Times New Roman"/>
+                <w:color w:val="222A35" w:themeColor="text2" w:themeShade="80"/>
+                <w:sz w:val="24"/>
+                <w:szCs w:val="24"/>
+                <w14:textOutline w14:w="0" w14:cap="flat" w14:cmpd="sng" w14:algn="ctr">
+                  <w14:noFill/>
+                  <w14:prstDash w14:val="solid"/>
+                  <w14:round/>
+                </w14:textOutline>
+              </w:rPr>
+              <w:t>Giám đốc thư viện</w:t>
+            </w:r>
+            <w:r>
+              <w:rPr>
+                <w:rFonts w:ascii="Times New Roman" w:hAnsi="Times New Roman" w:cs="Times New Roman"/>
+                <w:color w:val="222A35" w:themeColor="text2" w:themeShade="80"/>
+                <w:sz w:val="24"/>
+                <w:szCs w:val="24"/>
+                <w14:textOutline w14:w="0" w14:cap="flat" w14:cmpd="sng" w14:algn="ctr">
+                  <w14:noFill/>
+                  <w14:prstDash w14:val="solid"/>
+                  <w14:round/>
+                </w14:textOutline>
+              </w:rPr>
+              <w:t xml:space="preserve"> xét duyệt và kí tên</w:t>
+            </w:r>
+          </w:p>
+          <w:p>
+            <w:pPr>
+              <w:pStyle w:val="ListParagraph"/>
+              <w:numPr>
+                <w:ilvl w:val="0"/>
+                <w:numId w:val="24"/>
+              </w:numPr>
+              <w:ind w:left="76" w:firstLine="270"/>
+              <w:rPr>
+                <w:rFonts w:ascii="Times New Roman" w:hAnsi="Times New Roman" w:cs="Times New Roman"/>
+                <w:color w:val="222A35" w:themeColor="text2" w:themeShade="80"/>
+                <w:sz w:val="24"/>
+                <w:szCs w:val="24"/>
+                <w14:textOutline w14:w="0" w14:cap="flat" w14:cmpd="sng" w14:algn="ctr">
+                  <w14:noFill/>
+                  <w14:prstDash w14:val="solid"/>
+                  <w14:round/>
+                </w14:textOutline>
+              </w:rPr>
+            </w:pPr>
+            <w:r>
+              <w:rPr>
+                <w:rFonts w:ascii="Times New Roman" w:hAnsi="Times New Roman" w:cs="Times New Roman"/>
+                <w:color w:val="222A35" w:themeColor="text2" w:themeShade="80"/>
+                <w:sz w:val="24"/>
+                <w:szCs w:val="24"/>
+                <w14:textOutline w14:w="0" w14:cap="flat" w14:cmpd="sng" w14:algn="ctr">
+                  <w14:noFill/>
+                  <w14:prstDash w14:val="solid"/>
+                  <w14:round/>
+                </w14:textOutline>
+              </w:rPr>
+              <w:t>Giám đóc thư viện gửi toàn bộ danh sách biên mục lên Ban Giám Hiệu trường</w:t>
+            </w:r>
+          </w:p>
+          <w:p>
+            <w:pPr>
+              <w:pStyle w:val="ListParagraph"/>
+              <w:numPr>
+                <w:ilvl w:val="0"/>
+                <w:numId w:val="24"/>
+              </w:numPr>
+              <w:ind w:left="76" w:firstLine="270"/>
+              <w:rPr>
+                <w:rFonts w:ascii="Times New Roman" w:hAnsi="Times New Roman" w:cs="Times New Roman"/>
+                <w:color w:val="222A35" w:themeColor="text2" w:themeShade="80"/>
+                <w:sz w:val="24"/>
+                <w:szCs w:val="24"/>
+                <w14:textOutline w14:w="0" w14:cap="flat" w14:cmpd="sng" w14:algn="ctr">
+                  <w14:noFill/>
+                  <w14:prstDash w14:val="solid"/>
+                  <w14:round/>
+                </w14:textOutline>
+              </w:rPr>
+            </w:pPr>
+            <w:r>
+              <w:rPr>
+                <w:rFonts w:ascii="Times New Roman" w:hAnsi="Times New Roman" w:cs="Times New Roman"/>
+                <w:color w:val="222A35" w:themeColor="text2" w:themeShade="80"/>
+                <w:sz w:val="24"/>
+                <w:szCs w:val="24"/>
+                <w14:textOutline w14:w="0" w14:cap="flat" w14:cmpd="sng" w14:algn="ctr">
+                  <w14:noFill/>
+                  <w14:prstDash w14:val="solid"/>
+                  <w14:round/>
+                </w14:textOutline>
+              </w:rPr>
+              <w:t>Ban Giám Hiệu trường kí tên</w:t>
+            </w:r>
+          </w:p>
+          <w:p>
+            <w:pPr>
+              <w:pStyle w:val="ListParagraph"/>
+              <w:numPr>
+                <w:ilvl w:val="0"/>
+                <w:numId w:val="24"/>
+              </w:numPr>
+              <w:ind w:left="76" w:firstLine="270"/>
+              <w:rPr>
+                <w:rFonts w:ascii="Times New Roman" w:hAnsi="Times New Roman" w:cs="Times New Roman"/>
+                <w:color w:val="222A35" w:themeColor="text2" w:themeShade="80"/>
+                <w:sz w:val="24"/>
+                <w:szCs w:val="24"/>
+                <w14:textOutline w14:w="0" w14:cap="flat" w14:cmpd="sng" w14:algn="ctr">
+                  <w14:noFill/>
+                  <w14:prstDash w14:val="solid"/>
+                  <w14:round/>
+                </w14:textOutline>
+              </w:rPr>
+            </w:pPr>
+            <w:r>
+              <w:rPr>
+                <w:rFonts w:ascii="Times New Roman" w:hAnsi="Times New Roman" w:cs="Times New Roman"/>
+                <w:color w:val="222A35" w:themeColor="text2" w:themeShade="80"/>
+                <w:sz w:val="24"/>
+                <w:szCs w:val="24"/>
+                <w14:textOutline w14:w="0" w14:cap="flat" w14:cmpd="sng" w14:algn="ctr">
+                  <w14:noFill/>
+                  <w14:prstDash w14:val="solid"/>
+                  <w14:round/>
+                </w14:textOutline>
+              </w:rPr>
+              <w:t>Ban Giám, Hiệu trường gửi toàn bộ hồ sơ lên Ban Giám đốc Đại học Quốc Gia</w:t>
+            </w:r>
+          </w:p>
+          <w:p>
+            <w:pPr>
+              <w:pStyle w:val="ListParagraph"/>
+              <w:numPr>
+                <w:ilvl w:val="0"/>
+                <w:numId w:val="24"/>
+              </w:numPr>
+              <w:ind w:left="76" w:firstLine="270"/>
+              <w:rPr>
+                <w:rFonts w:ascii="Times New Roman" w:hAnsi="Times New Roman" w:cs="Times New Roman"/>
+                <w:color w:val="222A35" w:themeColor="text2" w:themeShade="80"/>
+                <w:sz w:val="24"/>
+                <w:szCs w:val="24"/>
+                <w14:textOutline w14:w="0" w14:cap="flat" w14:cmpd="sng" w14:algn="ctr">
+                  <w14:noFill/>
+                  <w14:prstDash w14:val="solid"/>
+                  <w14:round/>
+                </w14:textOutline>
+              </w:rPr>
+            </w:pPr>
+            <w:r>
+              <w:rPr>
+                <w:rFonts w:ascii="Times New Roman" w:hAnsi="Times New Roman" w:cs="Times New Roman"/>
+                <w:color w:val="222A35" w:themeColor="text2" w:themeShade="80"/>
+                <w:sz w:val="24"/>
+                <w:szCs w:val="24"/>
+                <w14:textOutline w14:w="0" w14:cap="flat" w14:cmpd="sng" w14:algn="ctr">
+                  <w14:noFill/>
+                  <w14:prstDash w14:val="solid"/>
+                  <w14:round/>
+                </w14:textOutline>
+              </w:rPr>
+              <w:t>Ban Giám đốc Đại học Quốc Gia chấp nhận thanh lý sách</w:t>
+            </w:r>
+          </w:p>
+          <w:p>
+            <w:pPr>
+              <w:pStyle w:val="ListParagraph"/>
+              <w:numPr>
+                <w:ilvl w:val="0"/>
+                <w:numId w:val="24"/>
+              </w:numPr>
+              <w:ind w:left="76" w:firstLine="270"/>
+              <w:rPr>
+                <w:rFonts w:ascii="Times New Roman" w:hAnsi="Times New Roman" w:cs="Times New Roman"/>
+                <w:color w:val="222A35" w:themeColor="text2" w:themeShade="80"/>
+                <w:sz w:val="24"/>
+                <w:szCs w:val="24"/>
+                <w14:textOutline w14:w="0" w14:cap="flat" w14:cmpd="sng" w14:algn="ctr">
+                  <w14:noFill/>
+                  <w14:prstDash w14:val="solid"/>
+                  <w14:round/>
+                </w14:textOutline>
+              </w:rPr>
+            </w:pPr>
+            <w:r>
+              <w:rPr>
+                <w:rFonts w:ascii="Times New Roman" w:hAnsi="Times New Roman" w:cs="Times New Roman"/>
+                <w:color w:val="222A35" w:themeColor="text2" w:themeShade="80"/>
+                <w:sz w:val="24"/>
+                <w:szCs w:val="24"/>
+                <w14:textOutline w14:w="0" w14:cap="flat" w14:cmpd="sng" w14:algn="ctr">
+                  <w14:noFill/>
+                  <w14:prstDash w14:val="solid"/>
+                  <w14:round/>
+                </w14:textOutline>
+              </w:rPr>
+              <w:t>Ban Giám đốc Đại học Quốc Gia gửi quyết định về cho Ban Giám Hiệu trường</w:t>
+            </w:r>
+          </w:p>
+          <w:p>
+            <w:pPr>
+              <w:pStyle w:val="ListParagraph"/>
+              <w:numPr>
+                <w:ilvl w:val="0"/>
+                <w:numId w:val="24"/>
+              </w:numPr>
+              <w:ind w:left="76" w:firstLine="270"/>
+              <w:rPr>
+                <w:rFonts w:ascii="Times New Roman" w:hAnsi="Times New Roman" w:cs="Times New Roman"/>
+                <w:color w:val="222A35" w:themeColor="text2" w:themeShade="80"/>
+                <w:sz w:val="24"/>
+                <w:szCs w:val="24"/>
+                <w14:textOutline w14:w="0" w14:cap="flat" w14:cmpd="sng" w14:algn="ctr">
+                  <w14:noFill/>
+                  <w14:prstDash w14:val="solid"/>
+                  <w14:round/>
+                </w14:textOutline>
+              </w:rPr>
+            </w:pPr>
+            <w:r>
+              <w:rPr>
+                <w:rFonts w:ascii="Times New Roman" w:hAnsi="Times New Roman" w:cs="Times New Roman"/>
+                <w:color w:val="222A35" w:themeColor="text2" w:themeShade="80"/>
+                <w:sz w:val="24"/>
+                <w:szCs w:val="24"/>
+                <w14:textOutline w14:w="0" w14:cap="flat" w14:cmpd="sng" w14:algn="ctr">
+                  <w14:noFill/>
+                  <w14:prstDash w14:val="solid"/>
+                  <w14:round/>
+                </w14:textOutline>
+              </w:rPr>
+              <w:t>Ban Giám Hiệu Trường gửi quyết định xuống cho thư viện</w:t>
+            </w:r>
+          </w:p>
+        </w:tc>
+      </w:tr>
+      <w:tr>
+        <w:tc>
+          <w:tcPr>
+            <w:tcW w:w="2245" w:type="dxa"/>
+          </w:tcPr>
+          <w:p>
+            <w:pPr>
+              <w:rPr>
+                <w:rFonts w:ascii="Times New Roman" w:hAnsi="Times New Roman" w:cs="Times New Roman"/>
+                <w:b/>
+                <w:color w:val="222A35" w:themeColor="text2" w:themeShade="80"/>
+                <w:sz w:val="24"/>
+                <w:szCs w:val="24"/>
+                <w14:textOutline w14:w="0" w14:cap="flat" w14:cmpd="sng" w14:algn="ctr">
+                  <w14:noFill/>
+                  <w14:prstDash w14:val="solid"/>
+                  <w14:round/>
+                </w14:textOutline>
+              </w:rPr>
+            </w:pPr>
+            <w:r>
+              <w:rPr>
+                <w:rFonts w:ascii="Times New Roman" w:hAnsi="Times New Roman" w:cs="Times New Roman"/>
+                <w:b/>
+                <w:color w:val="222A35" w:themeColor="text2" w:themeShade="80"/>
+                <w:sz w:val="24"/>
+                <w:szCs w:val="24"/>
+                <w14:textOutline w14:w="0" w14:cap="flat" w14:cmpd="sng" w14:algn="ctr">
+                  <w14:noFill/>
+                  <w14:prstDash w14:val="solid"/>
+                  <w14:round/>
+                </w14:textOutline>
+              </w:rPr>
+              <w:t>Dòng phụ</w:t>
+            </w:r>
+          </w:p>
+        </w:tc>
+        <w:tc>
+          <w:tcPr>
+            <w:tcW w:w="7110" w:type="dxa"/>
+          </w:tcPr>
+          <w:p>
+            <w:pPr>
+              <w:rPr>
+                <w:rFonts w:ascii="Times New Roman" w:hAnsi="Times New Roman" w:cs="Times New Roman"/>
+                <w:color w:val="222A35" w:themeColor="text2" w:themeShade="80"/>
+                <w:sz w:val="24"/>
+                <w:szCs w:val="24"/>
+                <w14:textOutline w14:w="0" w14:cap="flat" w14:cmpd="sng" w14:algn="ctr">
+                  <w14:noFill/>
+                  <w14:prstDash w14:val="solid"/>
+                  <w14:round/>
+                </w14:textOutline>
+              </w:rPr>
+            </w:pPr>
+            <w:r>
+              <w:rPr>
+                <w:rFonts w:ascii="Times New Roman" w:hAnsi="Times New Roman" w:cs="Times New Roman"/>
+                <w:color w:val="222A35" w:themeColor="text2" w:themeShade="80"/>
+                <w:sz w:val="24"/>
+                <w:szCs w:val="24"/>
+                <w14:textOutline w14:w="0" w14:cap="flat" w14:cmpd="sng" w14:algn="ctr">
+                  <w14:noFill/>
+                  <w14:prstDash w14:val="solid"/>
+                  <w14:round/>
+                </w14:textOutline>
+              </w:rPr>
+              <w:t>&lt;none&gt;</w:t>
+            </w:r>
+          </w:p>
+        </w:tc>
+      </w:tr>
+      <w:tr>
+        <w:tc>
+          <w:tcPr>
+            <w:tcW w:w="2245" w:type="dxa"/>
+          </w:tcPr>
+          <w:p>
+            <w:pPr>
+              <w:rPr>
+                <w:rFonts w:ascii="Times New Roman" w:hAnsi="Times New Roman" w:cs="Times New Roman"/>
+                <w:b/>
+                <w:color w:val="222A35" w:themeColor="text2" w:themeShade="80"/>
+                <w:sz w:val="24"/>
+                <w:szCs w:val="24"/>
+                <w14:textOutline w14:w="0" w14:cap="flat" w14:cmpd="sng" w14:algn="ctr">
+                  <w14:noFill/>
+                  <w14:prstDash w14:val="solid"/>
+                  <w14:round/>
+                </w14:textOutline>
+              </w:rPr>
+            </w:pPr>
+            <w:r>
+              <w:rPr>
+                <w:rFonts w:ascii="Times New Roman" w:hAnsi="Times New Roman" w:cs="Times New Roman"/>
+                <w:b/>
+                <w:color w:val="222A35" w:themeColor="text2" w:themeShade="80"/>
+                <w:sz w:val="24"/>
+                <w:szCs w:val="24"/>
+                <w14:textOutline w14:w="0" w14:cap="flat" w14:cmpd="sng" w14:algn="ctr">
+                  <w14:noFill/>
+                  <w14:prstDash w14:val="solid"/>
+                  <w14:round/>
+                </w14:textOutline>
+              </w:rPr>
+              <w:t>Dòng thay thế</w:t>
+            </w:r>
+          </w:p>
+        </w:tc>
+        <w:tc>
+          <w:tcPr>
+            <w:tcW w:w="7110" w:type="dxa"/>
+          </w:tcPr>
+          <w:p>
+            <w:pPr>
+              <w:rPr>
+                <w:rFonts w:ascii="Times New Roman" w:hAnsi="Times New Roman" w:cs="Times New Roman"/>
+                <w:color w:val="222A35" w:themeColor="text2" w:themeShade="80"/>
+                <w:sz w:val="24"/>
+                <w:szCs w:val="24"/>
+                <w14:textOutline w14:w="0" w14:cap="flat" w14:cmpd="sng" w14:algn="ctr">
+                  <w14:noFill/>
+                  <w14:prstDash w14:val="solid"/>
+                  <w14:round/>
+                </w14:textOutline>
+              </w:rPr>
+            </w:pPr>
+            <w:r>
+              <w:rPr>
+                <w:rFonts w:ascii="Times New Roman" w:hAnsi="Times New Roman" w:cs="Times New Roman"/>
+                <w:color w:val="222A35" w:themeColor="text2" w:themeShade="80"/>
+                <w:sz w:val="24"/>
+                <w:szCs w:val="24"/>
+                <w14:textOutline w14:w="0" w14:cap="flat" w14:cmpd="sng" w14:algn="ctr">
+                  <w14:noFill/>
+                  <w14:prstDash w14:val="solid"/>
+                  <w14:round/>
+                </w14:textOutline>
+              </w:rPr>
+              <w:t>A7, A9, A11: Tại các bước 7, 9, 11 nếu xét duyệt không thành công thì kết thúc luồng</w:t>
+            </w:r>
+          </w:p>
+        </w:tc>
+      </w:tr>
+    </w:tbl>
+    <w:p>
+      <w:pPr>
+        <w:pStyle w:val="ListParagraph"/>
+        <w:ind w:left="1440"/>
+        <w:rPr>
+          <w:rFonts w:ascii="Times New Roman" w:hAnsi="Times New Roman" w:cs="Times New Roman"/>
+          <w:color w:val="222A35" w:themeColor="text2" w:themeShade="80"/>
+          <w:sz w:val="32"/>
+          <w:szCs w:val="32"/>
+          <w14:textOutline w14:w="0" w14:cap="flat" w14:cmpd="sng" w14:algn="ctr">
+            <w14:noFill/>
+            <w14:prstDash w14:val="solid"/>
+            <w14:round/>
+          </w14:textOutline>
+        </w:rPr>
+      </w:pPr>
+    </w:p>
+    <w:p>
+      <w:pPr>
+        <w:pStyle w:val="Caption"/>
+        <w:keepNext/>
+      </w:pPr>
+      <w:r>
+        <w:t xml:space="preserve">Table 8 </w:t>
+      </w:r>
+      <w:proofErr w:type="gramStart"/>
+      <w:r>
+        <w:t>Mô tả cho use case</w:t>
+      </w:r>
+      <w:proofErr w:type="gramEnd"/>
+      <w:r>
+        <w:t xml:space="preserve"> </w:t>
+      </w:r>
+      <w:r>
+        <w:t>Thanh lý sách</w:t>
+      </w:r>
+    </w:p>
+    <w:tbl>
+      <w:tblPr>
+        <w:tblStyle w:val="TableGrid"/>
+        <w:tblW w:w="9355" w:type="dxa"/>
+        <w:tblLook w:val="04A0" w:firstRow="1" w:lastRow="0" w:firstColumn="1" w:lastColumn="0" w:noHBand="0" w:noVBand="1"/>
+      </w:tblPr>
+      <w:tblGrid>
+        <w:gridCol w:w="2245"/>
+        <w:gridCol w:w="7110"/>
+      </w:tblGrid>
+      <w:tr>
+        <w:tc>
+          <w:tcPr>
+            <w:tcW w:w="2245" w:type="dxa"/>
+          </w:tcPr>
+          <w:p>
+            <w:pPr>
+              <w:rPr>
+                <w:rFonts w:ascii="Times New Roman" w:hAnsi="Times New Roman" w:cs="Times New Roman"/>
+                <w:b/>
+                <w:color w:val="222A35" w:themeColor="text2" w:themeShade="80"/>
+                <w:sz w:val="24"/>
+                <w:szCs w:val="24"/>
+                <w14:textOutline w14:w="0" w14:cap="flat" w14:cmpd="sng" w14:algn="ctr">
+                  <w14:noFill/>
+                  <w14:prstDash w14:val="solid"/>
+                  <w14:round/>
+                </w14:textOutline>
+              </w:rPr>
+            </w:pPr>
+            <w:r>
+              <w:rPr>
+                <w:rFonts w:ascii="Times New Roman" w:hAnsi="Times New Roman" w:cs="Times New Roman"/>
+                <w:b/>
+                <w:color w:val="222A35" w:themeColor="text2" w:themeShade="80"/>
+                <w:sz w:val="24"/>
+                <w:szCs w:val="24"/>
+                <w14:textOutline w14:w="0" w14:cap="flat" w14:cmpd="sng" w14:algn="ctr">
+                  <w14:noFill/>
+                  <w14:prstDash w14:val="solid"/>
+                  <w14:round/>
+                </w14:textOutline>
+              </w:rPr>
+              <w:t>Tên use case</w:t>
+            </w:r>
+          </w:p>
+        </w:tc>
+        <w:tc>
+          <w:tcPr>
+            <w:tcW w:w="7110" w:type="dxa"/>
+          </w:tcPr>
+          <w:p>
+            <w:pPr>
+              <w:rPr>
+                <w:rFonts w:ascii="Times New Roman" w:hAnsi="Times New Roman" w:cs="Times New Roman"/>
+                <w:b/>
+                <w:color w:val="222A35" w:themeColor="text2" w:themeShade="80"/>
+                <w:sz w:val="24"/>
+                <w:szCs w:val="24"/>
+                <w14:textOutline w14:w="0" w14:cap="flat" w14:cmpd="sng" w14:algn="ctr">
+                  <w14:noFill/>
+                  <w14:prstDash w14:val="solid"/>
+                  <w14:round/>
+                </w14:textOutline>
+              </w:rPr>
+            </w:pPr>
+            <w:r>
+              <w:rPr>
+                <w:rFonts w:ascii="Times New Roman" w:hAnsi="Times New Roman" w:cs="Times New Roman"/>
+                <w:b/>
+                <w:color w:val="222A35" w:themeColor="text2" w:themeShade="80"/>
+                <w:sz w:val="24"/>
+                <w:szCs w:val="24"/>
+                <w14:textOutline w14:w="0" w14:cap="flat" w14:cmpd="sng" w14:algn="ctr">
+                  <w14:noFill/>
+                  <w14:prstDash w14:val="solid"/>
+                  <w14:round/>
+                </w14:textOutline>
+              </w:rPr>
+              <w:t>Mua cho khoa</w:t>
+            </w:r>
+          </w:p>
+        </w:tc>
+      </w:tr>
+      <w:tr>
+        <w:tc>
+          <w:tcPr>
+            <w:tcW w:w="2245" w:type="dxa"/>
+          </w:tcPr>
+          <w:p>
+            <w:pPr>
+              <w:rPr>
+                <w:rFonts w:ascii="Times New Roman" w:hAnsi="Times New Roman" w:cs="Times New Roman"/>
+                <w:b/>
+                <w:color w:val="222A35" w:themeColor="text2" w:themeShade="80"/>
+                <w:sz w:val="24"/>
+                <w:szCs w:val="24"/>
+                <w14:textOutline w14:w="0" w14:cap="flat" w14:cmpd="sng" w14:algn="ctr">
+                  <w14:noFill/>
+                  <w14:prstDash w14:val="solid"/>
+                  <w14:round/>
+                </w14:textOutline>
+              </w:rPr>
+            </w:pPr>
+            <w:r>
+              <w:rPr>
+                <w:rFonts w:ascii="Times New Roman" w:hAnsi="Times New Roman" w:cs="Times New Roman"/>
+                <w:b/>
+                <w:color w:val="222A35" w:themeColor="text2" w:themeShade="80"/>
+                <w:sz w:val="24"/>
+                <w:szCs w:val="24"/>
+                <w14:textOutline w14:w="0" w14:cap="flat" w14:cmpd="sng" w14:algn="ctr">
+                  <w14:noFill/>
+                  <w14:prstDash w14:val="solid"/>
+                  <w14:round/>
+                </w14:textOutline>
+              </w:rPr>
+              <w:t>Mô tả</w:t>
+            </w:r>
+          </w:p>
+        </w:tc>
+        <w:tc>
+          <w:tcPr>
+            <w:tcW w:w="7110" w:type="dxa"/>
+          </w:tcPr>
+          <w:p>
+            <w:pPr>
+              <w:pStyle w:val="ListParagraph"/>
+              <w:numPr>
+                <w:ilvl w:val="0"/>
+                <w:numId w:val="19"/>
+              </w:numPr>
+              <w:ind w:left="0" w:firstLine="360"/>
+              <w:rPr>
+                <w:rFonts w:ascii="Times New Roman" w:hAnsi="Times New Roman" w:cs="Times New Roman"/>
+                <w:color w:val="222A35" w:themeColor="text2" w:themeShade="80"/>
+                <w:sz w:val="24"/>
+                <w:szCs w:val="24"/>
+                <w14:textOutline w14:w="0" w14:cap="flat" w14:cmpd="sng" w14:algn="ctr">
+                  <w14:noFill/>
+                  <w14:prstDash w14:val="solid"/>
+                  <w14:round/>
+                </w14:textOutline>
+              </w:rPr>
+            </w:pPr>
+            <w:r>
+              <w:rPr>
+                <w:rFonts w:ascii="Times New Roman" w:hAnsi="Times New Roman" w:cs="Times New Roman"/>
+                <w:color w:val="222A35" w:themeColor="text2" w:themeShade="80"/>
+                <w:sz w:val="24"/>
+                <w:szCs w:val="24"/>
+                <w14:textOutline w14:w="0" w14:cap="flat" w14:cmpd="sng" w14:algn="ctr">
+                  <w14:noFill/>
+                  <w14:prstDash w14:val="solid"/>
+                  <w14:round/>
+                </w14:textOutline>
+              </w:rPr>
+              <w:t xml:space="preserve">Use case xảy ra khi đến thời gian định kỳ, thư viện quyết định </w:t>
+            </w:r>
+            <w:r>
+              <w:rPr>
+                <w:rFonts w:ascii="Times New Roman" w:hAnsi="Times New Roman" w:cs="Times New Roman"/>
+                <w:color w:val="222A35" w:themeColor="text2" w:themeShade="80"/>
+                <w:sz w:val="24"/>
+                <w:szCs w:val="24"/>
+                <w14:textOutline w14:w="0" w14:cap="flat" w14:cmpd="sng" w14:algn="ctr">
+                  <w14:noFill/>
+                  <w14:prstDash w14:val="solid"/>
+                  <w14:round/>
+                </w14:textOutline>
+              </w:rPr>
+              <w:t>thanh lý một số sách đã không còn người có nhu cầu sử dụng</w:t>
+            </w:r>
+          </w:p>
+          <w:p>
+            <w:pPr>
+              <w:pStyle w:val="ListParagraph"/>
+              <w:numPr>
+                <w:ilvl w:val="0"/>
+                <w:numId w:val="19"/>
+              </w:numPr>
+              <w:ind w:left="0" w:firstLine="360"/>
+              <w:rPr>
+                <w:rFonts w:ascii="Times New Roman" w:hAnsi="Times New Roman" w:cs="Times New Roman"/>
+                <w:color w:val="222A35" w:themeColor="text2" w:themeShade="80"/>
+                <w:sz w:val="24"/>
+                <w:szCs w:val="24"/>
+                <w14:textOutline w14:w="0" w14:cap="flat" w14:cmpd="sng" w14:algn="ctr">
+                  <w14:noFill/>
+                  <w14:prstDash w14:val="solid"/>
+                  <w14:round/>
+                </w14:textOutline>
+              </w:rPr>
+            </w:pPr>
+            <w:r>
+              <w:rPr>
+                <w:rFonts w:ascii="Times New Roman" w:hAnsi="Times New Roman" w:cs="Times New Roman"/>
+                <w:color w:val="222A35" w:themeColor="text2" w:themeShade="80"/>
+                <w:sz w:val="24"/>
+                <w:szCs w:val="24"/>
+                <w14:textOutline w14:w="0" w14:cap="flat" w14:cmpd="sng" w14:algn="ctr">
+                  <w14:noFill/>
+                  <w14:prstDash w14:val="solid"/>
+                  <w14:round/>
+                </w14:textOutline>
+              </w:rPr>
+              <w:t xml:space="preserve">Use case mô tả quá trình </w:t>
+            </w:r>
+            <w:r>
+              <w:rPr>
+                <w:rFonts w:ascii="Times New Roman" w:hAnsi="Times New Roman" w:cs="Times New Roman"/>
+                <w:color w:val="222A35" w:themeColor="text2" w:themeShade="80"/>
+                <w:sz w:val="24"/>
+                <w:szCs w:val="24"/>
+                <w14:textOutline w14:w="0" w14:cap="flat" w14:cmpd="sng" w14:algn="ctr">
+                  <w14:noFill/>
+                  <w14:prstDash w14:val="solid"/>
+                  <w14:round/>
+                </w14:textOutline>
+              </w:rPr>
+              <w:t>thanh lý sách của thư viện</w:t>
+            </w:r>
+          </w:p>
+        </w:tc>
+      </w:tr>
+      <w:tr>
+        <w:tc>
+          <w:tcPr>
+            <w:tcW w:w="2245" w:type="dxa"/>
+          </w:tcPr>
+          <w:p>
+            <w:pPr>
+              <w:rPr>
+                <w:rFonts w:ascii="Times New Roman" w:hAnsi="Times New Roman" w:cs="Times New Roman"/>
+                <w:b/>
+                <w:color w:val="222A35" w:themeColor="text2" w:themeShade="80"/>
+                <w:sz w:val="24"/>
+                <w:szCs w:val="24"/>
+                <w14:textOutline w14:w="0" w14:cap="flat" w14:cmpd="sng" w14:algn="ctr">
+                  <w14:noFill/>
+                  <w14:prstDash w14:val="solid"/>
+                  <w14:round/>
+                </w14:textOutline>
+              </w:rPr>
+            </w:pPr>
+            <w:r>
+              <w:rPr>
+                <w:rFonts w:ascii="Times New Roman" w:hAnsi="Times New Roman" w:cs="Times New Roman"/>
+                <w:b/>
+                <w:color w:val="222A35" w:themeColor="text2" w:themeShade="80"/>
+                <w:sz w:val="24"/>
+                <w:szCs w:val="24"/>
+                <w14:textOutline w14:w="0" w14:cap="flat" w14:cmpd="sng" w14:algn="ctr">
+                  <w14:noFill/>
+                  <w14:prstDash w14:val="solid"/>
+                  <w14:round/>
+                </w14:textOutline>
+              </w:rPr>
+              <w:t>Tiền điều kiện</w:t>
+            </w:r>
+          </w:p>
+        </w:tc>
+        <w:tc>
+          <w:tcPr>
+            <w:tcW w:w="7110" w:type="dxa"/>
+          </w:tcPr>
+          <w:p>
+            <w:pPr>
+              <w:rPr>
+                <w:rFonts w:ascii="Times New Roman" w:hAnsi="Times New Roman" w:cs="Times New Roman"/>
+                <w:color w:val="222A35" w:themeColor="text2" w:themeShade="80"/>
+                <w:sz w:val="24"/>
+                <w:szCs w:val="24"/>
+                <w14:textOutline w14:w="0" w14:cap="flat" w14:cmpd="sng" w14:algn="ctr">
+                  <w14:noFill/>
+                  <w14:prstDash w14:val="solid"/>
+                  <w14:round/>
+                </w14:textOutline>
+              </w:rPr>
+            </w:pPr>
+            <w:r>
+              <w:rPr>
+                <w:rFonts w:ascii="Times New Roman" w:hAnsi="Times New Roman" w:cs="Times New Roman"/>
+                <w:color w:val="222A35" w:themeColor="text2" w:themeShade="80"/>
+                <w:sz w:val="24"/>
+                <w:szCs w:val="24"/>
+                <w14:textOutline w14:w="0" w14:cap="flat" w14:cmpd="sng" w14:algn="ctr">
+                  <w14:noFill/>
+                  <w14:prstDash w14:val="solid"/>
+                  <w14:round/>
+                </w14:textOutline>
+              </w:rPr>
+              <w:t>&lt;none&gt;</w:t>
+            </w:r>
+          </w:p>
+        </w:tc>
+      </w:tr>
+      <w:tr>
+        <w:tc>
+          <w:tcPr>
+            <w:tcW w:w="2245" w:type="dxa"/>
+          </w:tcPr>
+          <w:p>
+            <w:pPr>
+              <w:rPr>
+                <w:rFonts w:ascii="Times New Roman" w:hAnsi="Times New Roman" w:cs="Times New Roman"/>
+                <w:b/>
+                <w:color w:val="222A35" w:themeColor="text2" w:themeShade="80"/>
+                <w:sz w:val="24"/>
+                <w:szCs w:val="24"/>
+                <w14:textOutline w14:w="0" w14:cap="flat" w14:cmpd="sng" w14:algn="ctr">
+                  <w14:noFill/>
+                  <w14:prstDash w14:val="solid"/>
+                  <w14:round/>
+                </w14:textOutline>
+              </w:rPr>
+            </w:pPr>
+            <w:r>
+              <w:rPr>
+                <w:rFonts w:ascii="Times New Roman" w:hAnsi="Times New Roman" w:cs="Times New Roman"/>
+                <w:b/>
+                <w:color w:val="222A35" w:themeColor="text2" w:themeShade="80"/>
+                <w:sz w:val="24"/>
+                <w:szCs w:val="24"/>
+                <w14:textOutline w14:w="0" w14:cap="flat" w14:cmpd="sng" w14:algn="ctr">
+                  <w14:noFill/>
+                  <w14:prstDash w14:val="solid"/>
+                  <w14:round/>
+                </w14:textOutline>
+              </w:rPr>
+              <w:t>Dòng cơ bản</w:t>
+            </w:r>
+          </w:p>
+        </w:tc>
+        <w:tc>
+          <w:tcPr>
+            <w:tcW w:w="7110" w:type="dxa"/>
+          </w:tcPr>
+          <w:p>
+            <w:pPr>
+              <w:pStyle w:val="ListParagraph"/>
+              <w:numPr>
+                <w:ilvl w:val="0"/>
+                <w:numId w:val="25"/>
+              </w:numPr>
+              <w:ind w:left="0" w:firstLine="346"/>
+              <w:rPr>
+                <w:rFonts w:ascii="Times New Roman" w:hAnsi="Times New Roman" w:cs="Times New Roman"/>
+                <w:color w:val="222A35" w:themeColor="text2" w:themeShade="80"/>
+                <w:sz w:val="24"/>
+                <w:szCs w:val="24"/>
+                <w14:textOutline w14:w="0" w14:cap="flat" w14:cmpd="sng" w14:algn="ctr">
+                  <w14:noFill/>
+                  <w14:prstDash w14:val="solid"/>
+                  <w14:round/>
+                </w14:textOutline>
+              </w:rPr>
+            </w:pPr>
+            <w:r>
+              <w:rPr>
+                <w:rFonts w:ascii="Times New Roman" w:hAnsi="Times New Roman" w:cs="Times New Roman"/>
+                <w:color w:val="222A35" w:themeColor="text2" w:themeShade="80"/>
+                <w:sz w:val="24"/>
+                <w:szCs w:val="24"/>
+                <w14:textOutline w14:w="0" w14:cap="flat" w14:cmpd="sng" w14:algn="ctr">
+                  <w14:noFill/>
+                  <w14:prstDash w14:val="solid"/>
+                  <w14:round/>
+                </w14:textOutline>
+              </w:rPr>
+              <w:t xml:space="preserve">Thực hiện use casce </w:t>
+            </w:r>
+            <w:r>
+              <w:rPr>
+                <w:rFonts w:ascii="Times New Roman" w:hAnsi="Times New Roman" w:cs="Times New Roman"/>
+                <w:b/>
+                <w:color w:val="222A35" w:themeColor="text2" w:themeShade="80"/>
+                <w:sz w:val="24"/>
+                <w:szCs w:val="24"/>
+                <w14:textOutline w14:w="0" w14:cap="flat" w14:cmpd="sng" w14:algn="ctr">
+                  <w14:noFill/>
+                  <w14:prstDash w14:val="solid"/>
+                  <w14:round/>
+                </w14:textOutline>
+              </w:rPr>
+              <w:t>Xét duyệt sách</w:t>
+            </w:r>
+          </w:p>
+          <w:p>
+            <w:pPr>
+              <w:pStyle w:val="ListParagraph"/>
+              <w:numPr>
+                <w:ilvl w:val="0"/>
+                <w:numId w:val="25"/>
+              </w:numPr>
+              <w:ind w:left="0" w:firstLine="346"/>
+              <w:rPr>
+                <w:rFonts w:ascii="Times New Roman" w:hAnsi="Times New Roman" w:cs="Times New Roman"/>
+                <w:color w:val="222A35" w:themeColor="text2" w:themeShade="80"/>
+                <w:sz w:val="24"/>
+                <w:szCs w:val="24"/>
+                <w14:textOutline w14:w="0" w14:cap="flat" w14:cmpd="sng" w14:algn="ctr">
+                  <w14:noFill/>
+                  <w14:prstDash w14:val="solid"/>
+                  <w14:round/>
+                </w14:textOutline>
+              </w:rPr>
+            </w:pPr>
+            <w:r>
+              <w:rPr>
+                <w:rFonts w:ascii="Times New Roman" w:hAnsi="Times New Roman" w:cs="Times New Roman"/>
+                <w:color w:val="222A35" w:themeColor="text2" w:themeShade="80"/>
+                <w:sz w:val="24"/>
+                <w:szCs w:val="24"/>
+                <w14:textOutline w14:w="0" w14:cap="flat" w14:cmpd="sng" w14:algn="ctr">
+                  <w14:noFill/>
+                  <w14:prstDash w14:val="solid"/>
+                  <w14:round/>
+                </w14:textOutline>
+              </w:rPr>
+              <w:t>Ban Giám đốc Thư viện chọn ra tất các các sách trong danh sách biên mục</w:t>
+            </w:r>
+          </w:p>
+          <w:p>
+            <w:pPr>
+              <w:pStyle w:val="ListParagraph"/>
+              <w:numPr>
+                <w:ilvl w:val="0"/>
+                <w:numId w:val="25"/>
+              </w:numPr>
+              <w:ind w:left="76" w:firstLine="270"/>
+              <w:rPr>
+                <w:rFonts w:ascii="Times New Roman" w:hAnsi="Times New Roman" w:cs="Times New Roman"/>
+                <w:color w:val="222A35" w:themeColor="text2" w:themeShade="80"/>
+                <w:sz w:val="24"/>
+                <w:szCs w:val="24"/>
+                <w14:textOutline w14:w="0" w14:cap="flat" w14:cmpd="sng" w14:algn="ctr">
+                  <w14:noFill/>
+                  <w14:prstDash w14:val="solid"/>
+                  <w14:round/>
+                </w14:textOutline>
+              </w:rPr>
+            </w:pPr>
+            <w:r>
+              <w:rPr>
+                <w:rFonts w:ascii="Times New Roman" w:hAnsi="Times New Roman" w:cs="Times New Roman"/>
+                <w:color w:val="222A35" w:themeColor="text2" w:themeShade="80"/>
+                <w:sz w:val="24"/>
+                <w:szCs w:val="24"/>
+                <w14:textOutline w14:w="0" w14:cap="flat" w14:cmpd="sng" w14:algn="ctr">
+                  <w14:noFill/>
+                  <w14:prstDash w14:val="solid"/>
+                  <w14:round/>
+                </w14:textOutline>
+              </w:rPr>
+              <w:t>Ban Giám đốc Thư viện liên lạc với Nhà thanh lý</w:t>
+            </w:r>
+          </w:p>
+          <w:p>
+            <w:pPr>
+              <w:pStyle w:val="ListParagraph"/>
+              <w:numPr>
+                <w:ilvl w:val="0"/>
+                <w:numId w:val="25"/>
+              </w:numPr>
+              <w:ind w:left="76" w:firstLine="270"/>
+              <w:rPr>
+                <w:rFonts w:ascii="Times New Roman" w:hAnsi="Times New Roman" w:cs="Times New Roman"/>
+                <w:color w:val="222A35" w:themeColor="text2" w:themeShade="80"/>
+                <w:sz w:val="24"/>
+                <w:szCs w:val="24"/>
+                <w14:textOutline w14:w="0" w14:cap="flat" w14:cmpd="sng" w14:algn="ctr">
+                  <w14:noFill/>
+                  <w14:prstDash w14:val="solid"/>
+                  <w14:round/>
+                </w14:textOutline>
+              </w:rPr>
+            </w:pPr>
+            <w:r>
+              <w:rPr>
+                <w:rFonts w:ascii="Times New Roman" w:hAnsi="Times New Roman" w:cs="Times New Roman"/>
+                <w:color w:val="222A35" w:themeColor="text2" w:themeShade="80"/>
+                <w:sz w:val="24"/>
+                <w:szCs w:val="24"/>
+                <w14:textOutline w14:w="0" w14:cap="flat" w14:cmpd="sng" w14:algn="ctr">
+                  <w14:noFill/>
+                  <w14:prstDash w14:val="solid"/>
+                  <w14:round/>
+                </w14:textOutline>
+              </w:rPr>
+              <w:t>Ban Giám đốc Thư viện bàn giao sách cần thanh lý cho nhà thanh lý</w:t>
+            </w:r>
+          </w:p>
+        </w:tc>
+      </w:tr>
+      <w:tr>
+        <w:tc>
+          <w:tcPr>
+            <w:tcW w:w="2245" w:type="dxa"/>
+          </w:tcPr>
+          <w:p>
+            <w:pPr>
+              <w:rPr>
+                <w:rFonts w:ascii="Times New Roman" w:hAnsi="Times New Roman" w:cs="Times New Roman"/>
+                <w:b/>
+                <w:color w:val="222A35" w:themeColor="text2" w:themeShade="80"/>
+                <w:sz w:val="24"/>
+                <w:szCs w:val="24"/>
+                <w14:textOutline w14:w="0" w14:cap="flat" w14:cmpd="sng" w14:algn="ctr">
+                  <w14:noFill/>
+                  <w14:prstDash w14:val="solid"/>
+                  <w14:round/>
+                </w14:textOutline>
+              </w:rPr>
+            </w:pPr>
+            <w:r>
+              <w:rPr>
+                <w:rFonts w:ascii="Times New Roman" w:hAnsi="Times New Roman" w:cs="Times New Roman"/>
+                <w:b/>
+                <w:color w:val="222A35" w:themeColor="text2" w:themeShade="80"/>
+                <w:sz w:val="24"/>
+                <w:szCs w:val="24"/>
+                <w14:textOutline w14:w="0" w14:cap="flat" w14:cmpd="sng" w14:algn="ctr">
+                  <w14:noFill/>
+                  <w14:prstDash w14:val="solid"/>
+                  <w14:round/>
+                </w14:textOutline>
+              </w:rPr>
+              <w:t>Dòng phụ</w:t>
+            </w:r>
+          </w:p>
+        </w:tc>
+        <w:tc>
+          <w:tcPr>
+            <w:tcW w:w="7110" w:type="dxa"/>
+          </w:tcPr>
+          <w:p>
+            <w:pPr>
+              <w:rPr>
+                <w:rFonts w:ascii="Times New Roman" w:hAnsi="Times New Roman" w:cs="Times New Roman"/>
+                <w:color w:val="222A35" w:themeColor="text2" w:themeShade="80"/>
+                <w:sz w:val="24"/>
+                <w:szCs w:val="24"/>
+                <w14:textOutline w14:w="0" w14:cap="flat" w14:cmpd="sng" w14:algn="ctr">
+                  <w14:noFill/>
+                  <w14:prstDash w14:val="solid"/>
+                  <w14:round/>
+                </w14:textOutline>
+              </w:rPr>
+            </w:pPr>
+            <w:r>
+              <w:rPr>
+                <w:rFonts w:ascii="Times New Roman" w:hAnsi="Times New Roman" w:cs="Times New Roman"/>
+                <w:color w:val="222A35" w:themeColor="text2" w:themeShade="80"/>
+                <w:sz w:val="24"/>
+                <w:szCs w:val="24"/>
+                <w14:textOutline w14:w="0" w14:cap="flat" w14:cmpd="sng" w14:algn="ctr">
+                  <w14:noFill/>
+                  <w14:prstDash w14:val="solid"/>
+                  <w14:round/>
+                </w14:textOutline>
+              </w:rPr>
+              <w:t>&lt;none&gt;</w:t>
+            </w:r>
+          </w:p>
+        </w:tc>
+      </w:tr>
+      <w:tr>
+        <w:tc>
+          <w:tcPr>
+            <w:tcW w:w="2245" w:type="dxa"/>
+          </w:tcPr>
+          <w:p>
+            <w:pPr>
+              <w:rPr>
+                <w:rFonts w:ascii="Times New Roman" w:hAnsi="Times New Roman" w:cs="Times New Roman"/>
+                <w:b/>
+                <w:color w:val="222A35" w:themeColor="text2" w:themeShade="80"/>
+                <w:sz w:val="24"/>
+                <w:szCs w:val="24"/>
+                <w14:textOutline w14:w="0" w14:cap="flat" w14:cmpd="sng" w14:algn="ctr">
+                  <w14:noFill/>
+                  <w14:prstDash w14:val="solid"/>
+                  <w14:round/>
+                </w14:textOutline>
+              </w:rPr>
+            </w:pPr>
+            <w:r>
+              <w:rPr>
+                <w:rFonts w:ascii="Times New Roman" w:hAnsi="Times New Roman" w:cs="Times New Roman"/>
+                <w:b/>
+                <w:color w:val="222A35" w:themeColor="text2" w:themeShade="80"/>
+                <w:sz w:val="24"/>
+                <w:szCs w:val="24"/>
+                <w14:textOutline w14:w="0" w14:cap="flat" w14:cmpd="sng" w14:algn="ctr">
+                  <w14:noFill/>
+                  <w14:prstDash w14:val="solid"/>
+                  <w14:round/>
+                </w14:textOutline>
+              </w:rPr>
+              <w:t>Dòng thay thế</w:t>
+            </w:r>
+          </w:p>
+        </w:tc>
+        <w:tc>
+          <w:tcPr>
+            <w:tcW w:w="7110" w:type="dxa"/>
+          </w:tcPr>
+          <w:p>
+            <w:pPr>
+              <w:rPr>
+                <w:rFonts w:ascii="Times New Roman" w:hAnsi="Times New Roman" w:cs="Times New Roman"/>
+                <w:color w:val="222A35" w:themeColor="text2" w:themeShade="80"/>
+                <w:sz w:val="24"/>
+                <w:szCs w:val="24"/>
+                <w14:textOutline w14:w="0" w14:cap="flat" w14:cmpd="sng" w14:algn="ctr">
+                  <w14:noFill/>
+                  <w14:prstDash w14:val="solid"/>
+                  <w14:round/>
+                </w14:textOutline>
+              </w:rPr>
+            </w:pPr>
+            <w:bookmarkStart w:id="40" w:name="_GoBack"/>
+            <w:bookmarkEnd w:id="40"/>
+          </w:p>
+        </w:tc>
+      </w:tr>
+    </w:tbl>
+    <w:p>
+      <w:pPr>
+        <w:pStyle w:val="ListParagraph"/>
+        <w:ind w:left="1440"/>
+        <w:outlineLvl w:val="2"/>
+        <w:rPr>
+          <w:rFonts w:ascii="Times New Roman" w:hAnsi="Times New Roman" w:cs="Times New Roman"/>
+          <w:color w:val="222A35" w:themeColor="text2" w:themeShade="80"/>
+          <w:sz w:val="32"/>
+          <w:szCs w:val="32"/>
+          <w14:textOutline w14:w="0" w14:cap="flat" w14:cmpd="sng" w14:algn="ctr">
+            <w14:noFill/>
+            <w14:prstDash w14:val="solid"/>
+            <w14:round/>
+          </w14:textOutline>
+        </w:rPr>
+      </w:pPr>
+    </w:p>
+    <w:p>
+      <w:pPr>
         <w:rPr>
           <w:rFonts w:ascii="Times New Roman" w:hAnsi="Times New Roman" w:cs="Times New Roman"/>
           <w:color w:val="222A35" w:themeColor="text2" w:themeShade="80"/>
@@ -14757,7 +16448,7 @@
           </w14:textOutline>
         </w:rPr>
       </w:pPr>
-      <w:bookmarkStart w:id="40" w:name="_Toc43591179"/>
+      <w:bookmarkStart w:id="41" w:name="_Toc43591179"/>
       <w:r>
         <w:rPr>
           <w:rFonts w:ascii="Times New Roman" w:hAnsi="Times New Roman" w:cs="Times New Roman"/>
@@ -14772,7 +16463,7 @@
         </w:rPr>
         <w:t>Đăng ký thẻ thư viện</w:t>
       </w:r>
-      <w:bookmarkEnd w:id="40"/>
+      <w:bookmarkEnd w:id="41"/>
     </w:p>
     <w:p>
       <w:pPr>
@@ -14809,7 +16500,7 @@
           </w14:textOutline>
         </w:rPr>
       </w:pPr>
-      <w:bookmarkStart w:id="41" w:name="_Toc43591180"/>
+      <w:bookmarkStart w:id="42" w:name="_Toc43591180"/>
       <w:r>
         <w:rPr>
           <w:rFonts w:ascii="Times New Roman" w:hAnsi="Times New Roman" w:cs="Times New Roman"/>
@@ -14822,10 +16513,9 @@
             <w14:round/>
           </w14:textOutline>
         </w:rPr>
-        <w:lastRenderedPageBreak/>
         <w:t>Mượn sách</w:t>
       </w:r>
-      <w:bookmarkEnd w:id="41"/>
+      <w:bookmarkEnd w:id="42"/>
     </w:p>
     <w:p>
       <w:pPr>
@@ -14862,7 +16552,7 @@
           </w14:textOutline>
         </w:rPr>
       </w:pPr>
-      <w:bookmarkStart w:id="42" w:name="_Toc43591181"/>
+      <w:bookmarkStart w:id="43" w:name="_Toc43591181"/>
       <w:r>
         <w:rPr>
           <w:rFonts w:ascii="Times New Roman" w:hAnsi="Times New Roman" w:cs="Times New Roman"/>
@@ -14877,7 +16567,7 @@
         </w:rPr>
         <w:t>Trả sách</w:t>
       </w:r>
-      <w:bookmarkEnd w:id="42"/>
+      <w:bookmarkEnd w:id="43"/>
     </w:p>
     <w:p>
       <w:pPr>
@@ -14916,7 +16606,7 @@
           </w14:textOutline>
         </w:rPr>
       </w:pPr>
-      <w:bookmarkStart w:id="43" w:name="_Toc43591182"/>
+      <w:bookmarkStart w:id="44" w:name="_Toc43591182"/>
       <w:r>
         <w:rPr>
           <w:rFonts w:ascii="Times New Roman" w:hAnsi="Times New Roman" w:cs="Times New Roman"/>
@@ -14931,7 +16621,7 @@
         </w:rPr>
         <w:t>Mô tả các trường hợp nghiệp vụ bằng sơ đồ hoạt động (Activity Diagram)</w:t>
       </w:r>
-      <w:bookmarkEnd w:id="43"/>
+      <w:bookmarkEnd w:id="44"/>
     </w:p>
     <w:p>
       <w:pPr>
@@ -15054,16 +16744,19 @@
       <w:r>
         <w:t xml:space="preserve">Figure </w:t>
       </w:r>
-      <w:fldSimple w:instr=" SEQ Figure \* ARABIC ">
-        <w:r>
-          <w:rPr>
-            <w:noProof/>
-          </w:rPr>
-          <w:t>2</w:t>
-        </w:r>
-      </w:fldSimple>
       <w:r>
-        <w:t xml:space="preserve"> Activity diagram cho use case Mua cho khoa</w:t>
+        <w:t>e</w:t>
+      </w:r>
+      <w:r>
+        <w:t xml:space="preserve"> </w:t>
+      </w:r>
+      <w:proofErr w:type="gramStart"/>
+      <w:r>
+        <w:t>Activity diagram cho use case</w:t>
+      </w:r>
+      <w:proofErr w:type="gramEnd"/>
+      <w:r>
+        <w:t xml:space="preserve"> Mua cho khoa</w:t>
       </w:r>
     </w:p>
     <w:p>
@@ -15261,8 +16954,6 @@
       <w:r>
         <w:t xml:space="preserve"> Activity Diagram cho use case Đăng ký sách</w:t>
       </w:r>
-      <w:bookmarkStart w:id="44" w:name="_GoBack"/>
-      <w:bookmarkEnd w:id="44"/>
     </w:p>
     <w:p>
       <w:pPr>
@@ -15574,7 +17265,7 @@
 </file>
 
 <file path=word/endnotes.xml><?xml version="1.0" encoding="utf-8"?>
-<w:endnotes xmlns:wpc="http://schemas.microsoft.com/office/word/2010/wordprocessingCanvas" xmlns:cx="http://schemas.microsoft.com/office/drawing/2014/chartex" xmlns:mc="http://schemas.openxmlformats.org/markup-compatibility/2006" xmlns:o="urn:schemas-microsoft-com:office:office" xmlns:r="http://schemas.openxmlformats.org/officeDocument/2006/relationships" xmlns:m="http://schemas.openxmlformats.org/officeDocument/2006/math" xmlns:v="urn:schemas-microsoft-com:vml" xmlns:wp14="http://schemas.microsoft.com/office/word/2010/wordprocessingDrawing" xmlns:wp="http://schemas.openxmlformats.org/drawingml/2006/wordprocessingDrawing" xmlns:w10="urn:schemas-microsoft-com:office:word" xmlns:w="http://schemas.openxmlformats.org/wordprocessingml/2006/main" xmlns:w14="http://schemas.microsoft.com/office/word/2010/wordml" xmlns:w15="http://schemas.microsoft.com/office/word/2012/wordml" xmlns:w16se="http://schemas.microsoft.com/office/word/2015/wordml/symex" xmlns:wpg="http://schemas.microsoft.com/office/word/2010/wordprocessingGroup" xmlns:wpi="http://schemas.microsoft.com/office/word/2010/wordprocessingInk" xmlns:wne="http://schemas.microsoft.com/office/word/2006/wordml" xmlns:wps="http://schemas.microsoft.com/office/word/2010/wordprocessingShape" mc:Ignorable="w14 w15 w16se wp14">
+<w:endnotes xmlns:wpc="http://schemas.microsoft.com/office/word/2010/wordprocessingCanvas" xmlns:cx="http://schemas.microsoft.com/office/drawing/2014/chartex" xmlns:cx1="http://schemas.microsoft.com/office/drawing/2015/9/8/chartex" xmlns:mc="http://schemas.openxmlformats.org/markup-compatibility/2006" xmlns:o="urn:schemas-microsoft-com:office:office" xmlns:r="http://schemas.openxmlformats.org/officeDocument/2006/relationships" xmlns:m="http://schemas.openxmlformats.org/officeDocument/2006/math" xmlns:v="urn:schemas-microsoft-com:vml" xmlns:wp14="http://schemas.microsoft.com/office/word/2010/wordprocessingDrawing" xmlns:wp="http://schemas.openxmlformats.org/drawingml/2006/wordprocessingDrawing" xmlns:w10="urn:schemas-microsoft-com:office:word" xmlns:w="http://schemas.openxmlformats.org/wordprocessingml/2006/main" xmlns:w14="http://schemas.microsoft.com/office/word/2010/wordml" xmlns:w15="http://schemas.microsoft.com/office/word/2012/wordml" xmlns:w16se="http://schemas.microsoft.com/office/word/2015/wordml/symex" xmlns:wpg="http://schemas.microsoft.com/office/word/2010/wordprocessingGroup" xmlns:wpi="http://schemas.microsoft.com/office/word/2010/wordprocessingInk" xmlns:wne="http://schemas.microsoft.com/office/word/2006/wordml" xmlns:wps="http://schemas.microsoft.com/office/word/2010/wordprocessingShape" mc:Ignorable="w14 w15 w16se wp14">
   <w:endnote w:type="separator" w:id="-1">
     <w:p>
       <w:pPr>
@@ -15599,7 +17290,7 @@
 </file>
 
 <file path=word/footer1.xml><?xml version="1.0" encoding="utf-8"?>
-<w:ftr xmlns:wpc="http://schemas.microsoft.com/office/word/2010/wordprocessingCanvas" xmlns:cx="http://schemas.microsoft.com/office/drawing/2014/chartex" xmlns:mc="http://schemas.openxmlformats.org/markup-compatibility/2006" xmlns:o="urn:schemas-microsoft-com:office:office" xmlns:r="http://schemas.openxmlformats.org/officeDocument/2006/relationships" xmlns:m="http://schemas.openxmlformats.org/officeDocument/2006/math" xmlns:v="urn:schemas-microsoft-com:vml" xmlns:wp14="http://schemas.microsoft.com/office/word/2010/wordprocessingDrawing" xmlns:wp="http://schemas.openxmlformats.org/drawingml/2006/wordprocessingDrawing" xmlns:w10="urn:schemas-microsoft-com:office:word" xmlns:w="http://schemas.openxmlformats.org/wordprocessingml/2006/main" xmlns:w14="http://schemas.microsoft.com/office/word/2010/wordml" xmlns:w15="http://schemas.microsoft.com/office/word/2012/wordml" xmlns:w16se="http://schemas.microsoft.com/office/word/2015/wordml/symex" xmlns:wpg="http://schemas.microsoft.com/office/word/2010/wordprocessingGroup" xmlns:wpi="http://schemas.microsoft.com/office/word/2010/wordprocessingInk" xmlns:wne="http://schemas.microsoft.com/office/word/2006/wordml" xmlns:wps="http://schemas.microsoft.com/office/word/2010/wordprocessingShape" mc:Ignorable="w14 w15 w16se wp14">
+<w:ftr xmlns:wpc="http://schemas.microsoft.com/office/word/2010/wordprocessingCanvas" xmlns:cx="http://schemas.microsoft.com/office/drawing/2014/chartex" xmlns:cx1="http://schemas.microsoft.com/office/drawing/2015/9/8/chartex" xmlns:mc="http://schemas.openxmlformats.org/markup-compatibility/2006" xmlns:o="urn:schemas-microsoft-com:office:office" xmlns:r="http://schemas.openxmlformats.org/officeDocument/2006/relationships" xmlns:m="http://schemas.openxmlformats.org/officeDocument/2006/math" xmlns:v="urn:schemas-microsoft-com:vml" xmlns:wp14="http://schemas.microsoft.com/office/word/2010/wordprocessingDrawing" xmlns:wp="http://schemas.openxmlformats.org/drawingml/2006/wordprocessingDrawing" xmlns:w10="urn:schemas-microsoft-com:office:word" xmlns:w="http://schemas.openxmlformats.org/wordprocessingml/2006/main" xmlns:w14="http://schemas.microsoft.com/office/word/2010/wordml" xmlns:w15="http://schemas.microsoft.com/office/word/2012/wordml" xmlns:w16se="http://schemas.microsoft.com/office/word/2015/wordml/symex" xmlns:wpg="http://schemas.microsoft.com/office/word/2010/wordprocessingGroup" xmlns:wpi="http://schemas.microsoft.com/office/word/2010/wordprocessingInk" xmlns:wne="http://schemas.microsoft.com/office/word/2006/wordml" xmlns:wps="http://schemas.microsoft.com/office/word/2010/wordprocessingShape" mc:Ignorable="w14 w15 w16se wp14">
   <w:sdt>
     <w:sdtPr>
       <w:id w:val="1603990272"/>
@@ -15632,7 +17323,7 @@
           <w:rPr>
             <w:noProof/>
           </w:rPr>
-          <w:t>16</w:t>
+          <w:t>12</w:t>
         </w:r>
         <w:r>
           <w:rPr>
@@ -15652,7 +17343,7 @@
 </file>
 
 <file path=word/footnotes.xml><?xml version="1.0" encoding="utf-8"?>
-<w:footnotes xmlns:wpc="http://schemas.microsoft.com/office/word/2010/wordprocessingCanvas" xmlns:cx="http://schemas.microsoft.com/office/drawing/2014/chartex" xmlns:mc="http://schemas.openxmlformats.org/markup-compatibility/2006" xmlns:o="urn:schemas-microsoft-com:office:office" xmlns:r="http://schemas.openxmlformats.org/officeDocument/2006/relationships" xmlns:m="http://schemas.openxmlformats.org/officeDocument/2006/math" xmlns:v="urn:schemas-microsoft-com:vml" xmlns:wp14="http://schemas.microsoft.com/office/word/2010/wordprocessingDrawing" xmlns:wp="http://schemas.openxmlformats.org/drawingml/2006/wordprocessingDrawing" xmlns:w10="urn:schemas-microsoft-com:office:word" xmlns:w="http://schemas.openxmlformats.org/wordprocessingml/2006/main" xmlns:w14="http://schemas.microsoft.com/office/word/2010/wordml" xmlns:w15="http://schemas.microsoft.com/office/word/2012/wordml" xmlns:w16se="http://schemas.microsoft.com/office/word/2015/wordml/symex" xmlns:wpg="http://schemas.microsoft.com/office/word/2010/wordprocessingGroup" xmlns:wpi="http://schemas.microsoft.com/office/word/2010/wordprocessingInk" xmlns:wne="http://schemas.microsoft.com/office/word/2006/wordml" xmlns:wps="http://schemas.microsoft.com/office/word/2010/wordprocessingShape" mc:Ignorable="w14 w15 w16se wp14">
+<w:footnotes xmlns:wpc="http://schemas.microsoft.com/office/word/2010/wordprocessingCanvas" xmlns:cx="http://schemas.microsoft.com/office/drawing/2014/chartex" xmlns:cx1="http://schemas.microsoft.com/office/drawing/2015/9/8/chartex" xmlns:mc="http://schemas.openxmlformats.org/markup-compatibility/2006" xmlns:o="urn:schemas-microsoft-com:office:office" xmlns:r="http://schemas.openxmlformats.org/officeDocument/2006/relationships" xmlns:m="http://schemas.openxmlformats.org/officeDocument/2006/math" xmlns:v="urn:schemas-microsoft-com:vml" xmlns:wp14="http://schemas.microsoft.com/office/word/2010/wordprocessingDrawing" xmlns:wp="http://schemas.openxmlformats.org/drawingml/2006/wordprocessingDrawing" xmlns:w10="urn:schemas-microsoft-com:office:word" xmlns:w="http://schemas.openxmlformats.org/wordprocessingml/2006/main" xmlns:w14="http://schemas.microsoft.com/office/word/2010/wordml" xmlns:w15="http://schemas.microsoft.com/office/word/2012/wordml" xmlns:w16se="http://schemas.microsoft.com/office/word/2015/wordml/symex" xmlns:wpg="http://schemas.microsoft.com/office/word/2010/wordprocessingGroup" xmlns:wpi="http://schemas.microsoft.com/office/word/2010/wordprocessingInk" xmlns:wne="http://schemas.microsoft.com/office/word/2006/wordml" xmlns:wps="http://schemas.microsoft.com/office/word/2010/wordprocessingShape" mc:Ignorable="w14 w15 w16se wp14">
   <w:footnote w:type="separator" w:id="-1">
     <w:p>
       <w:pPr>
@@ -15677,7 +17368,7 @@
 </file>
 
 <file path=word/header1.xml><?xml version="1.0" encoding="utf-8"?>
-<w:hdr xmlns:wpc="http://schemas.microsoft.com/office/word/2010/wordprocessingCanvas" xmlns:cx="http://schemas.microsoft.com/office/drawing/2014/chartex" xmlns:mc="http://schemas.openxmlformats.org/markup-compatibility/2006" xmlns:o="urn:schemas-microsoft-com:office:office" xmlns:r="http://schemas.openxmlformats.org/officeDocument/2006/relationships" xmlns:m="http://schemas.openxmlformats.org/officeDocument/2006/math" xmlns:v="urn:schemas-microsoft-com:vml" xmlns:wp14="http://schemas.microsoft.com/office/word/2010/wordprocessingDrawing" xmlns:wp="http://schemas.openxmlformats.org/drawingml/2006/wordprocessingDrawing" xmlns:w10="urn:schemas-microsoft-com:office:word" xmlns:w="http://schemas.openxmlformats.org/wordprocessingml/2006/main" xmlns:w14="http://schemas.microsoft.com/office/word/2010/wordml" xmlns:w15="http://schemas.microsoft.com/office/word/2012/wordml" xmlns:w16se="http://schemas.microsoft.com/office/word/2015/wordml/symex" xmlns:wpg="http://schemas.microsoft.com/office/word/2010/wordprocessingGroup" xmlns:wpi="http://schemas.microsoft.com/office/word/2010/wordprocessingInk" xmlns:wne="http://schemas.microsoft.com/office/word/2006/wordml" xmlns:wps="http://schemas.microsoft.com/office/word/2010/wordprocessingShape" mc:Ignorable="w14 w15 w16se wp14">
+<w:hdr xmlns:wpc="http://schemas.microsoft.com/office/word/2010/wordprocessingCanvas" xmlns:cx="http://schemas.microsoft.com/office/drawing/2014/chartex" xmlns:cx1="http://schemas.microsoft.com/office/drawing/2015/9/8/chartex" xmlns:mc="http://schemas.openxmlformats.org/markup-compatibility/2006" xmlns:o="urn:schemas-microsoft-com:office:office" xmlns:r="http://schemas.openxmlformats.org/officeDocument/2006/relationships" xmlns:m="http://schemas.openxmlformats.org/officeDocument/2006/math" xmlns:v="urn:schemas-microsoft-com:vml" xmlns:wp14="http://schemas.microsoft.com/office/word/2010/wordprocessingDrawing" xmlns:wp="http://schemas.openxmlformats.org/drawingml/2006/wordprocessingDrawing" xmlns:w10="urn:schemas-microsoft-com:office:word" xmlns:w="http://schemas.openxmlformats.org/wordprocessingml/2006/main" xmlns:w14="http://schemas.microsoft.com/office/word/2010/wordml" xmlns:w15="http://schemas.microsoft.com/office/word/2012/wordml" xmlns:w16se="http://schemas.microsoft.com/office/word/2015/wordml/symex" xmlns:wpg="http://schemas.microsoft.com/office/word/2010/wordprocessingGroup" xmlns:wpi="http://schemas.microsoft.com/office/word/2010/wordprocessingInk" xmlns:wne="http://schemas.microsoft.com/office/word/2006/wordml" xmlns:wps="http://schemas.microsoft.com/office/word/2010/wordprocessingShape" mc:Ignorable="w14 w15 w16se wp14">
   <w:p>
     <w:pPr>
       <w:pStyle w:val="Header"/>
@@ -15697,7 +17388,7 @@
 </file>
 
 <file path=word/numbering.xml><?xml version="1.0" encoding="utf-8"?>
-<w:numbering xmlns:wpc="http://schemas.microsoft.com/office/word/2010/wordprocessingCanvas" xmlns:cx="http://schemas.microsoft.com/office/drawing/2014/chartex" xmlns:mc="http://schemas.openxmlformats.org/markup-compatibility/2006" xmlns:o="urn:schemas-microsoft-com:office:office" xmlns:r="http://schemas.openxmlformats.org/officeDocument/2006/relationships" xmlns:m="http://schemas.openxmlformats.org/officeDocument/2006/math" xmlns:v="urn:schemas-microsoft-com:vml" xmlns:wp14="http://schemas.microsoft.com/office/word/2010/wordprocessingDrawing" xmlns:wp="http://schemas.openxmlformats.org/drawingml/2006/wordprocessingDrawing" xmlns:w10="urn:schemas-microsoft-com:office:word" xmlns:w="http://schemas.openxmlformats.org/wordprocessingml/2006/main" xmlns:w14="http://schemas.microsoft.com/office/word/2010/wordml" xmlns:w15="http://schemas.microsoft.com/office/word/2012/wordml" xmlns:w16se="http://schemas.microsoft.com/office/word/2015/wordml/symex" xmlns:wpg="http://schemas.microsoft.com/office/word/2010/wordprocessingGroup" xmlns:wpi="http://schemas.microsoft.com/office/word/2010/wordprocessingInk" xmlns:wne="http://schemas.microsoft.com/office/word/2006/wordml" xmlns:wps="http://schemas.microsoft.com/office/word/2010/wordprocessingShape" mc:Ignorable="w14 w15 w16se wp14">
+<w:numbering xmlns:wpc="http://schemas.microsoft.com/office/word/2010/wordprocessingCanvas" xmlns:cx="http://schemas.microsoft.com/office/drawing/2014/chartex" xmlns:cx1="http://schemas.microsoft.com/office/drawing/2015/9/8/chartex" xmlns:mc="http://schemas.openxmlformats.org/markup-compatibility/2006" xmlns:o="urn:schemas-microsoft-com:office:office" xmlns:r="http://schemas.openxmlformats.org/officeDocument/2006/relationships" xmlns:m="http://schemas.openxmlformats.org/officeDocument/2006/math" xmlns:v="urn:schemas-microsoft-com:vml" xmlns:wp14="http://schemas.microsoft.com/office/word/2010/wordprocessingDrawing" xmlns:wp="http://schemas.openxmlformats.org/drawingml/2006/wordprocessingDrawing" xmlns:w10="urn:schemas-microsoft-com:office:word" xmlns:w="http://schemas.openxmlformats.org/wordprocessingml/2006/main" xmlns:w14="http://schemas.microsoft.com/office/word/2010/wordml" xmlns:w15="http://schemas.microsoft.com/office/word/2012/wordml" xmlns:w16se="http://schemas.microsoft.com/office/word/2015/wordml/symex" xmlns:wpg="http://schemas.microsoft.com/office/word/2010/wordprocessingGroup" xmlns:wpi="http://schemas.microsoft.com/office/word/2010/wordprocessingInk" xmlns:wne="http://schemas.microsoft.com/office/word/2006/wordml" xmlns:wps="http://schemas.microsoft.com/office/word/2010/wordprocessingShape" mc:Ignorable="w14 w15 w16se wp14">
   <w:abstractNum w:abstractNumId="0" w15:restartNumberingAfterBreak="0">
     <w:nsid w:val="021E7605"/>
     <w:multiLevelType w:val="hybridMultilevel"/>
@@ -16714,6 +18405,95 @@
     </w:lvl>
   </w:abstractNum>
   <w:abstractNum w:abstractNumId="10" w15:restartNumberingAfterBreak="0">
+    <w:nsid w:val="24B27AFB"/>
+    <w:multiLevelType w:val="hybridMultilevel"/>
+    <w:tmpl w:val="A11C16C6"/>
+    <w:lvl w:ilvl="0" w:tplc="8238231E">
+      <w:start w:val="1"/>
+      <w:numFmt w:val="decimal"/>
+      <w:lvlText w:val="%1."/>
+      <w:lvlJc w:val="left"/>
+      <w:pPr>
+        <w:ind w:left="1080" w:hanging="360"/>
+      </w:pPr>
+      <w:rPr>
+        <w:rFonts w:hint="default"/>
+      </w:rPr>
+    </w:lvl>
+    <w:lvl w:ilvl="1" w:tplc="04090019" w:tentative="1">
+      <w:start w:val="1"/>
+      <w:numFmt w:val="lowerLetter"/>
+      <w:lvlText w:val="%2."/>
+      <w:lvlJc w:val="left"/>
+      <w:pPr>
+        <w:ind w:left="1800" w:hanging="360"/>
+      </w:pPr>
+    </w:lvl>
+    <w:lvl w:ilvl="2" w:tplc="0409001B" w:tentative="1">
+      <w:start w:val="1"/>
+      <w:numFmt w:val="lowerRoman"/>
+      <w:lvlText w:val="%3."/>
+      <w:lvlJc w:val="right"/>
+      <w:pPr>
+        <w:ind w:left="2520" w:hanging="180"/>
+      </w:pPr>
+    </w:lvl>
+    <w:lvl w:ilvl="3" w:tplc="0409000F" w:tentative="1">
+      <w:start w:val="1"/>
+      <w:numFmt w:val="decimal"/>
+      <w:lvlText w:val="%4."/>
+      <w:lvlJc w:val="left"/>
+      <w:pPr>
+        <w:ind w:left="3240" w:hanging="360"/>
+      </w:pPr>
+    </w:lvl>
+    <w:lvl w:ilvl="4" w:tplc="04090019" w:tentative="1">
+      <w:start w:val="1"/>
+      <w:numFmt w:val="lowerLetter"/>
+      <w:lvlText w:val="%5."/>
+      <w:lvlJc w:val="left"/>
+      <w:pPr>
+        <w:ind w:left="3960" w:hanging="360"/>
+      </w:pPr>
+    </w:lvl>
+    <w:lvl w:ilvl="5" w:tplc="0409001B" w:tentative="1">
+      <w:start w:val="1"/>
+      <w:numFmt w:val="lowerRoman"/>
+      <w:lvlText w:val="%6."/>
+      <w:lvlJc w:val="right"/>
+      <w:pPr>
+        <w:ind w:left="4680" w:hanging="180"/>
+      </w:pPr>
+    </w:lvl>
+    <w:lvl w:ilvl="6" w:tplc="0409000F" w:tentative="1">
+      <w:start w:val="1"/>
+      <w:numFmt w:val="decimal"/>
+      <w:lvlText w:val="%7."/>
+      <w:lvlJc w:val="left"/>
+      <w:pPr>
+        <w:ind w:left="5400" w:hanging="360"/>
+      </w:pPr>
+    </w:lvl>
+    <w:lvl w:ilvl="7" w:tplc="04090019" w:tentative="1">
+      <w:start w:val="1"/>
+      <w:numFmt w:val="lowerLetter"/>
+      <w:lvlText w:val="%8."/>
+      <w:lvlJc w:val="left"/>
+      <w:pPr>
+        <w:ind w:left="6120" w:hanging="360"/>
+      </w:pPr>
+    </w:lvl>
+    <w:lvl w:ilvl="8" w:tplc="0409001B" w:tentative="1">
+      <w:start w:val="1"/>
+      <w:numFmt w:val="lowerRoman"/>
+      <w:lvlText w:val="%9."/>
+      <w:lvlJc w:val="right"/>
+      <w:pPr>
+        <w:ind w:left="6840" w:hanging="180"/>
+      </w:pPr>
+    </w:lvl>
+  </w:abstractNum>
+  <w:abstractNum w:abstractNumId="11" w15:restartNumberingAfterBreak="0">
     <w:nsid w:val="2BC26A9A"/>
     <w:multiLevelType w:val="hybridMultilevel"/>
     <w:tmpl w:val="92D2E8E8"/>
@@ -16802,7 +18582,7 @@
       </w:pPr>
     </w:lvl>
   </w:abstractNum>
-  <w:abstractNum w:abstractNumId="11" w15:restartNumberingAfterBreak="0">
+  <w:abstractNum w:abstractNumId="12" w15:restartNumberingAfterBreak="0">
     <w:nsid w:val="357C1F53"/>
     <w:multiLevelType w:val="hybridMultilevel"/>
     <w:tmpl w:val="1A72D12E"/>
@@ -16915,7 +18695,7 @@
       </w:rPr>
     </w:lvl>
   </w:abstractNum>
-  <w:abstractNum w:abstractNumId="12" w15:restartNumberingAfterBreak="0">
+  <w:abstractNum w:abstractNumId="13" w15:restartNumberingAfterBreak="0">
     <w:nsid w:val="3F7E774A"/>
     <w:multiLevelType w:val="hybridMultilevel"/>
     <w:tmpl w:val="23C0EEA2"/>
@@ -17004,7 +18784,7 @@
       </w:pPr>
     </w:lvl>
   </w:abstractNum>
-  <w:abstractNum w:abstractNumId="13" w15:restartNumberingAfterBreak="0">
+  <w:abstractNum w:abstractNumId="14" w15:restartNumberingAfterBreak="0">
     <w:nsid w:val="430714BF"/>
     <w:multiLevelType w:val="hybridMultilevel"/>
     <w:tmpl w:val="018A59F2"/>
@@ -17093,7 +18873,7 @@
       </w:pPr>
     </w:lvl>
   </w:abstractNum>
-  <w:abstractNum w:abstractNumId="14" w15:restartNumberingAfterBreak="0">
+  <w:abstractNum w:abstractNumId="15" w15:restartNumberingAfterBreak="0">
     <w:nsid w:val="4742028C"/>
     <w:multiLevelType w:val="hybridMultilevel"/>
     <w:tmpl w:val="92CE74F6"/>
@@ -17182,7 +18962,7 @@
       </w:pPr>
     </w:lvl>
   </w:abstractNum>
-  <w:abstractNum w:abstractNumId="15" w15:restartNumberingAfterBreak="0">
+  <w:abstractNum w:abstractNumId="16" w15:restartNumberingAfterBreak="0">
     <w:nsid w:val="511D05B3"/>
     <w:multiLevelType w:val="hybridMultilevel"/>
     <w:tmpl w:val="C970549E"/>
@@ -17271,7 +19051,7 @@
       </w:pPr>
     </w:lvl>
   </w:abstractNum>
-  <w:abstractNum w:abstractNumId="16" w15:restartNumberingAfterBreak="0">
+  <w:abstractNum w:abstractNumId="17" w15:restartNumberingAfterBreak="0">
     <w:nsid w:val="5331461C"/>
     <w:multiLevelType w:val="hybridMultilevel"/>
     <w:tmpl w:val="E13678BC"/>
@@ -17383,7 +19163,7 @@
       </w:rPr>
     </w:lvl>
   </w:abstractNum>
-  <w:abstractNum w:abstractNumId="17" w15:restartNumberingAfterBreak="0">
+  <w:abstractNum w:abstractNumId="18" w15:restartNumberingAfterBreak="0">
     <w:nsid w:val="5BF92C22"/>
     <w:multiLevelType w:val="hybridMultilevel"/>
     <w:tmpl w:val="81F06A68"/>
@@ -17474,7 +19254,7 @@
       </w:pPr>
     </w:lvl>
   </w:abstractNum>
-  <w:abstractNum w:abstractNumId="18" w15:restartNumberingAfterBreak="0">
+  <w:abstractNum w:abstractNumId="19" w15:restartNumberingAfterBreak="0">
     <w:nsid w:val="5E301954"/>
     <w:multiLevelType w:val="hybridMultilevel"/>
     <w:tmpl w:val="8038656C"/>
@@ -17563,7 +19343,7 @@
       </w:pPr>
     </w:lvl>
   </w:abstractNum>
-  <w:abstractNum w:abstractNumId="19" w15:restartNumberingAfterBreak="0">
+  <w:abstractNum w:abstractNumId="20" w15:restartNumberingAfterBreak="0">
     <w:nsid w:val="64282073"/>
     <w:multiLevelType w:val="hybridMultilevel"/>
     <w:tmpl w:val="2B1E6C7C"/>
@@ -17675,7 +19455,96 @@
       </w:rPr>
     </w:lvl>
   </w:abstractNum>
-  <w:abstractNum w:abstractNumId="20" w15:restartNumberingAfterBreak="0">
+  <w:abstractNum w:abstractNumId="21" w15:restartNumberingAfterBreak="0">
+    <w:nsid w:val="78AA6424"/>
+    <w:multiLevelType w:val="hybridMultilevel"/>
+    <w:tmpl w:val="360A8BBE"/>
+    <w:lvl w:ilvl="0" w:tplc="B052F15E">
+      <w:start w:val="1"/>
+      <w:numFmt w:val="decimal"/>
+      <w:lvlText w:val="%1."/>
+      <w:lvlJc w:val="left"/>
+      <w:pPr>
+        <w:ind w:left="1080" w:hanging="360"/>
+      </w:pPr>
+      <w:rPr>
+        <w:rFonts w:hint="default"/>
+      </w:rPr>
+    </w:lvl>
+    <w:lvl w:ilvl="1" w:tplc="04090019" w:tentative="1">
+      <w:start w:val="1"/>
+      <w:numFmt w:val="lowerLetter"/>
+      <w:lvlText w:val="%2."/>
+      <w:lvlJc w:val="left"/>
+      <w:pPr>
+        <w:ind w:left="1800" w:hanging="360"/>
+      </w:pPr>
+    </w:lvl>
+    <w:lvl w:ilvl="2" w:tplc="0409001B" w:tentative="1">
+      <w:start w:val="1"/>
+      <w:numFmt w:val="lowerRoman"/>
+      <w:lvlText w:val="%3."/>
+      <w:lvlJc w:val="right"/>
+      <w:pPr>
+        <w:ind w:left="2520" w:hanging="180"/>
+      </w:pPr>
+    </w:lvl>
+    <w:lvl w:ilvl="3" w:tplc="0409000F" w:tentative="1">
+      <w:start w:val="1"/>
+      <w:numFmt w:val="decimal"/>
+      <w:lvlText w:val="%4."/>
+      <w:lvlJc w:val="left"/>
+      <w:pPr>
+        <w:ind w:left="3240" w:hanging="360"/>
+      </w:pPr>
+    </w:lvl>
+    <w:lvl w:ilvl="4" w:tplc="04090019" w:tentative="1">
+      <w:start w:val="1"/>
+      <w:numFmt w:val="lowerLetter"/>
+      <w:lvlText w:val="%5."/>
+      <w:lvlJc w:val="left"/>
+      <w:pPr>
+        <w:ind w:left="3960" w:hanging="360"/>
+      </w:pPr>
+    </w:lvl>
+    <w:lvl w:ilvl="5" w:tplc="0409001B" w:tentative="1">
+      <w:start w:val="1"/>
+      <w:numFmt w:val="lowerRoman"/>
+      <w:lvlText w:val="%6."/>
+      <w:lvlJc w:val="right"/>
+      <w:pPr>
+        <w:ind w:left="4680" w:hanging="180"/>
+      </w:pPr>
+    </w:lvl>
+    <w:lvl w:ilvl="6" w:tplc="0409000F" w:tentative="1">
+      <w:start w:val="1"/>
+      <w:numFmt w:val="decimal"/>
+      <w:lvlText w:val="%7."/>
+      <w:lvlJc w:val="left"/>
+      <w:pPr>
+        <w:ind w:left="5400" w:hanging="360"/>
+      </w:pPr>
+    </w:lvl>
+    <w:lvl w:ilvl="7" w:tplc="04090019" w:tentative="1">
+      <w:start w:val="1"/>
+      <w:numFmt w:val="lowerLetter"/>
+      <w:lvlText w:val="%8."/>
+      <w:lvlJc w:val="left"/>
+      <w:pPr>
+        <w:ind w:left="6120" w:hanging="360"/>
+      </w:pPr>
+    </w:lvl>
+    <w:lvl w:ilvl="8" w:tplc="0409001B" w:tentative="1">
+      <w:start w:val="1"/>
+      <w:numFmt w:val="lowerRoman"/>
+      <w:lvlText w:val="%9."/>
+      <w:lvlJc w:val="right"/>
+      <w:pPr>
+        <w:ind w:left="6840" w:hanging="180"/>
+      </w:pPr>
+    </w:lvl>
+  </w:abstractNum>
+  <w:abstractNum w:abstractNumId="22" w15:restartNumberingAfterBreak="0">
     <w:nsid w:val="7A6B1B0A"/>
     <w:multiLevelType w:val="hybridMultilevel"/>
     <w:tmpl w:val="CAAEF506"/>
@@ -17764,7 +19633,7 @@
       </w:pPr>
     </w:lvl>
   </w:abstractNum>
-  <w:abstractNum w:abstractNumId="21" w15:restartNumberingAfterBreak="0">
+  <w:abstractNum w:abstractNumId="23" w15:restartNumberingAfterBreak="0">
     <w:nsid w:val="7B4261CC"/>
     <w:multiLevelType w:val="hybridMultilevel"/>
     <w:tmpl w:val="E9A856DA"/>
@@ -17853,7 +19722,7 @@
       </w:pPr>
     </w:lvl>
   </w:abstractNum>
-  <w:abstractNum w:abstractNumId="22" w15:restartNumberingAfterBreak="0">
+  <w:abstractNum w:abstractNumId="24" w15:restartNumberingAfterBreak="0">
     <w:nsid w:val="7C5C24FB"/>
     <w:multiLevelType w:val="hybridMultilevel"/>
     <w:tmpl w:val="9C6A2418"/>
@@ -17949,67 +19818,73 @@
     <w:abstractNumId w:val="3"/>
   </w:num>
   <w:num w:numId="3">
-    <w:abstractNumId w:val="11"/>
+    <w:abstractNumId w:val="12"/>
   </w:num>
   <w:num w:numId="4">
-    <w:abstractNumId w:val="12"/>
+    <w:abstractNumId w:val="13"/>
   </w:num>
   <w:num w:numId="5">
     <w:abstractNumId w:val="0"/>
   </w:num>
   <w:num w:numId="6">
-    <w:abstractNumId w:val="18"/>
+    <w:abstractNumId w:val="19"/>
   </w:num>
   <w:num w:numId="7">
     <w:abstractNumId w:val="7"/>
   </w:num>
   <w:num w:numId="8">
-    <w:abstractNumId w:val="22"/>
+    <w:abstractNumId w:val="24"/>
   </w:num>
   <w:num w:numId="9">
-    <w:abstractNumId w:val="13"/>
+    <w:abstractNumId w:val="14"/>
   </w:num>
   <w:num w:numId="10">
     <w:abstractNumId w:val="2"/>
   </w:num>
   <w:num w:numId="11">
-    <w:abstractNumId w:val="10"/>
+    <w:abstractNumId w:val="11"/>
   </w:num>
   <w:num w:numId="12">
-    <w:abstractNumId w:val="21"/>
+    <w:abstractNumId w:val="23"/>
   </w:num>
   <w:num w:numId="13">
     <w:abstractNumId w:val="1"/>
   </w:num>
   <w:num w:numId="14">
-    <w:abstractNumId w:val="15"/>
+    <w:abstractNumId w:val="16"/>
   </w:num>
   <w:num w:numId="15">
-    <w:abstractNumId w:val="19"/>
+    <w:abstractNumId w:val="20"/>
   </w:num>
   <w:num w:numId="16">
     <w:abstractNumId w:val="6"/>
   </w:num>
   <w:num w:numId="17">
-    <w:abstractNumId w:val="16"/>
+    <w:abstractNumId w:val="17"/>
   </w:num>
   <w:num w:numId="18">
-    <w:abstractNumId w:val="17"/>
+    <w:abstractNumId w:val="18"/>
   </w:num>
   <w:num w:numId="19">
     <w:abstractNumId w:val="9"/>
   </w:num>
   <w:num w:numId="20">
-    <w:abstractNumId w:val="20"/>
+    <w:abstractNumId w:val="22"/>
   </w:num>
   <w:num w:numId="21">
     <w:abstractNumId w:val="8"/>
   </w:num>
   <w:num w:numId="22">
-    <w:abstractNumId w:val="14"/>
+    <w:abstractNumId w:val="15"/>
   </w:num>
   <w:num w:numId="23">
     <w:abstractNumId w:val="5"/>
+  </w:num>
+  <w:num w:numId="24">
+    <w:abstractNumId w:val="10"/>
+  </w:num>
+  <w:num w:numId="25">
+    <w:abstractNumId w:val="21"/>
   </w:num>
 </w:numbering>
 </file>
@@ -18969,7 +20844,7 @@
 </file>
 
 <file path=customXml/itemProps1.xml><?xml version="1.0" encoding="utf-8"?>
-<ds:datastoreItem xmlns:ds="http://schemas.openxmlformats.org/officeDocument/2006/customXml" ds:itemID="{E67941E7-3F9E-4118-B2FC-CAECA7C4A7A5}">
+<ds:datastoreItem xmlns:ds="http://schemas.openxmlformats.org/officeDocument/2006/customXml" ds:itemID="{2E363718-C466-4668-BDD9-0CF275F8E825}">
   <ds:schemaRefs>
     <ds:schemaRef ds:uri="http://schemas.openxmlformats.org/officeDocument/2006/bibliography"/>
   </ds:schemaRefs>

</xml_diff>

<commit_message>
activity cho phần thanh lý sách
</commit_message>
<xml_diff>
--- a/Analysis/DoAnLyThuyet/Report.docx
+++ b/Analysis/DoAnLyThuyet/Report.docx
@@ -14868,7 +14868,7 @@
                   <w14:round/>
                 </w14:textOutline>
               </w:rPr>
-              <w:t>Mua cho khoa</w:t>
+              <w:t>Xét duyệt sách</w:t>
             </w:r>
           </w:p>
         </w:tc>
@@ -15181,7 +15181,7 @@
                   <w14:round/>
                 </w14:textOutline>
               </w:rPr>
-              <w:t>Nhân viên lưu hành nộp danh sách cần thanh lý và thời gian thanh lý lên chuyên viên phòng cao học</w:t>
+              <w:t>Nhân viên lưu hành lập danh sách cần thanh lý và thời gian thanh lý</w:t>
             </w:r>
           </w:p>
           <w:p>
@@ -15216,7 +15216,7 @@
                   <w14:round/>
                 </w14:textOutline>
               </w:rPr>
-              <w:t>Nhân viên chuyên viên phòng cao học quan sát kiểm tra xác định nhu cầu sử dụng của độc giả là sinh viên cao học</w:t>
+              <w:t>Nhân viên lưu hành nộp danh sách cần thanh lý và thời gian thanh lý lên chuyên viên phòng cao học</w:t>
             </w:r>
           </w:p>
           <w:p>
@@ -15251,7 +15251,7 @@
                   <w14:round/>
                 </w14:textOutline>
               </w:rPr>
-              <w:t>Nhân viên chuyên viên phòng cao học lập danh sách cần thanh lý và thời gian thanh lý</w:t>
+              <w:t>Nhân viên chuyên viên phòng cao học quan sát kiểm tra xác định nhu cầu sử dụng của độc giả là sinh viên cao học</w:t>
             </w:r>
           </w:p>
           <w:p>
@@ -15286,7 +15286,7 @@
                   <w14:round/>
                 </w14:textOutline>
               </w:rPr>
-              <w:t>Nhân viên chuyên viên phòng cao học lập danh mục thanh lí</w:t>
+              <w:t>Nhân viên chuyên viên phòng cao học lập danh sách cần thanh lý và thời gian thanh lý</w:t>
             </w:r>
           </w:p>
           <w:p>
@@ -15321,7 +15321,7 @@
                   <w14:round/>
                 </w14:textOutline>
               </w:rPr>
-              <w:t>Nhân viên chuyên viên phòng cao học gửi cho giám đốc thư viện</w:t>
+              <w:t>Nhân viên chuyên viên phòng cao học lập danh mục thanh lí</w:t>
             </w:r>
           </w:p>
           <w:p>
@@ -15356,21 +15356,7 @@
                   <w14:round/>
                 </w14:textOutline>
               </w:rPr>
-              <w:t>Giám đốc thư viện</w:t>
-            </w:r>
-            <w:r>
-              <w:rPr>
-                <w:rFonts w:ascii="Times New Roman" w:hAnsi="Times New Roman" w:cs="Times New Roman"/>
-                <w:color w:val="222A35" w:themeColor="text2" w:themeShade="80"/>
-                <w:sz w:val="24"/>
-                <w:szCs w:val="24"/>
-                <w14:textOutline w14:w="0" w14:cap="flat" w14:cmpd="sng" w14:algn="ctr">
-                  <w14:noFill/>
-                  <w14:prstDash w14:val="solid"/>
-                  <w14:round/>
-                </w14:textOutline>
-              </w:rPr>
-              <w:t xml:space="preserve"> xét duyệt và kí tên</w:t>
+              <w:t>Nhân viên chuyên viên phòng cao học gửi cho giám đốc thư viện</w:t>
             </w:r>
           </w:p>
           <w:p>
@@ -15405,7 +15391,70 @@
                   <w14:round/>
                 </w14:textOutline>
               </w:rPr>
-              <w:t>Giám đóc thư viện gửi toàn bộ danh sách biên mục lên Ban Giám Hiệu trường</w:t>
+              <w:t>Giám đốc thư viện</w:t>
+            </w:r>
+            <w:r>
+              <w:rPr>
+                <w:rFonts w:ascii="Times New Roman" w:hAnsi="Times New Roman" w:cs="Times New Roman"/>
+                <w:color w:val="222A35" w:themeColor="text2" w:themeShade="80"/>
+                <w:sz w:val="24"/>
+                <w:szCs w:val="24"/>
+                <w14:textOutline w14:w="0" w14:cap="flat" w14:cmpd="sng" w14:algn="ctr">
+                  <w14:noFill/>
+                  <w14:prstDash w14:val="solid"/>
+                  <w14:round/>
+                </w14:textOutline>
+              </w:rPr>
+              <w:t xml:space="preserve"> xét duyệt và kí tên</w:t>
+            </w:r>
+          </w:p>
+          <w:p>
+            <w:pPr>
+              <w:pStyle w:val="ListParagraph"/>
+              <w:numPr>
+                <w:ilvl w:val="0"/>
+                <w:numId w:val="24"/>
+              </w:numPr>
+              <w:ind w:left="76" w:firstLine="270"/>
+              <w:rPr>
+                <w:rFonts w:ascii="Times New Roman" w:hAnsi="Times New Roman" w:cs="Times New Roman"/>
+                <w:color w:val="222A35" w:themeColor="text2" w:themeShade="80"/>
+                <w:sz w:val="24"/>
+                <w:szCs w:val="24"/>
+                <w14:textOutline w14:w="0" w14:cap="flat" w14:cmpd="sng" w14:algn="ctr">
+                  <w14:noFill/>
+                  <w14:prstDash w14:val="solid"/>
+                  <w14:round/>
+                </w14:textOutline>
+              </w:rPr>
+            </w:pPr>
+            <w:r>
+              <w:rPr>
+                <w:rFonts w:ascii="Times New Roman" w:hAnsi="Times New Roman" w:cs="Times New Roman"/>
+                <w:color w:val="222A35" w:themeColor="text2" w:themeShade="80"/>
+                <w:sz w:val="24"/>
+                <w:szCs w:val="24"/>
+                <w14:textOutline w14:w="0" w14:cap="flat" w14:cmpd="sng" w14:algn="ctr">
+                  <w14:noFill/>
+                  <w14:prstDash w14:val="solid"/>
+                  <w14:round/>
+                </w14:textOutline>
+              </w:rPr>
+              <w:t>Giám đố</w:t>
+            </w:r>
+            <w:r>
+              <w:rPr>
+                <w:rFonts w:ascii="Times New Roman" w:hAnsi="Times New Roman" w:cs="Times New Roman"/>
+                <w:color w:val="222A35" w:themeColor="text2" w:themeShade="80"/>
+                <w:sz w:val="24"/>
+                <w:szCs w:val="24"/>
+                <w14:textOutline w14:w="0" w14:cap="flat" w14:cmpd="sng" w14:algn="ctr">
+                  <w14:noFill/>
+                  <w14:prstDash w14:val="solid"/>
+                  <w14:round/>
+                </w14:textOutline>
+              </w:rPr>
+              <w:t>c thư viện gửi toàn bộ danh sách biên mục lên Ban Giám Hiệu trường</w:t>
             </w:r>
           </w:p>
           <w:p>
@@ -15761,10 +15810,7 @@
       </w:r>
       <w:proofErr w:type="gramEnd"/>
       <w:r>
-        <w:t xml:space="preserve"> </w:t>
-      </w:r>
-      <w:r>
-        <w:t>Thanh lý sách</w:t>
+        <w:t xml:space="preserve"> Thanh lý sách</w:t>
       </w:r>
     </w:p>
     <w:tbl>
@@ -15846,7 +15892,7 @@
                   <w14:round/>
                 </w14:textOutline>
               </w:rPr>
-              <w:t>Mua cho khoa</w:t>
+              <w:t>Thanh lý sách</w:t>
             </w:r>
           </w:p>
         </w:tc>
@@ -15924,21 +15970,7 @@
                   <w14:round/>
                 </w14:textOutline>
               </w:rPr>
-              <w:t xml:space="preserve">Use case xảy ra khi đến thời gian định kỳ, thư viện quyết định </w:t>
-            </w:r>
-            <w:r>
-              <w:rPr>
-                <w:rFonts w:ascii="Times New Roman" w:hAnsi="Times New Roman" w:cs="Times New Roman"/>
-                <w:color w:val="222A35" w:themeColor="text2" w:themeShade="80"/>
-                <w:sz w:val="24"/>
-                <w:szCs w:val="24"/>
-                <w14:textOutline w14:w="0" w14:cap="flat" w14:cmpd="sng" w14:algn="ctr">
-                  <w14:noFill/>
-                  <w14:prstDash w14:val="solid"/>
-                  <w14:round/>
-                </w14:textOutline>
-              </w:rPr>
-              <w:t>thanh lý một số sách đã không còn người có nhu cầu sử dụng</w:t>
+              <w:t>Use case xảy ra khi đến thời gian định kỳ, thư viện quyết định thanh lý một số sách đã không còn người có nhu cầu sử dụng</w:t>
             </w:r>
           </w:p>
           <w:p>
@@ -15973,21 +16005,7 @@
                   <w14:round/>
                 </w14:textOutline>
               </w:rPr>
-              <w:t xml:space="preserve">Use case mô tả quá trình </w:t>
-            </w:r>
-            <w:r>
-              <w:rPr>
-                <w:rFonts w:ascii="Times New Roman" w:hAnsi="Times New Roman" w:cs="Times New Roman"/>
-                <w:color w:val="222A35" w:themeColor="text2" w:themeShade="80"/>
-                <w:sz w:val="24"/>
-                <w:szCs w:val="24"/>
-                <w14:textOutline w14:w="0" w14:cap="flat" w14:cmpd="sng" w14:algn="ctr">
-                  <w14:noFill/>
-                  <w14:prstDash w14:val="solid"/>
-                  <w14:round/>
-                </w14:textOutline>
-              </w:rPr>
-              <w:t>thanh lý sách của thư viện</w:t>
+              <w:t>Use case mô tả quá trình thanh lý sách của thư viện</w:t>
             </w:r>
           </w:p>
         </w:tc>
@@ -16389,8 +16407,6 @@
                 </w14:textOutline>
               </w:rPr>
             </w:pPr>
-            <w:bookmarkStart w:id="40" w:name="_GoBack"/>
-            <w:bookmarkEnd w:id="40"/>
           </w:p>
         </w:tc>
       </w:tr>
@@ -16448,7 +16464,7 @@
           </w14:textOutline>
         </w:rPr>
       </w:pPr>
-      <w:bookmarkStart w:id="41" w:name="_Toc43591179"/>
+      <w:bookmarkStart w:id="40" w:name="_Toc43591179"/>
       <w:r>
         <w:rPr>
           <w:rFonts w:ascii="Times New Roman" w:hAnsi="Times New Roman" w:cs="Times New Roman"/>
@@ -16461,9 +16477,10 @@
             <w14:round/>
           </w14:textOutline>
         </w:rPr>
+        <w:lastRenderedPageBreak/>
         <w:t>Đăng ký thẻ thư viện</w:t>
       </w:r>
-      <w:bookmarkEnd w:id="41"/>
+      <w:bookmarkEnd w:id="40"/>
     </w:p>
     <w:p>
       <w:pPr>
@@ -16500,7 +16517,7 @@
           </w14:textOutline>
         </w:rPr>
       </w:pPr>
-      <w:bookmarkStart w:id="42" w:name="_Toc43591180"/>
+      <w:bookmarkStart w:id="41" w:name="_Toc43591180"/>
       <w:r>
         <w:rPr>
           <w:rFonts w:ascii="Times New Roman" w:hAnsi="Times New Roman" w:cs="Times New Roman"/>
@@ -16515,7 +16532,7 @@
         </w:rPr>
         <w:t>Mượn sách</w:t>
       </w:r>
-      <w:bookmarkEnd w:id="42"/>
+      <w:bookmarkEnd w:id="41"/>
     </w:p>
     <w:p>
       <w:pPr>
@@ -16552,7 +16569,7 @@
           </w14:textOutline>
         </w:rPr>
       </w:pPr>
-      <w:bookmarkStart w:id="43" w:name="_Toc43591181"/>
+      <w:bookmarkStart w:id="42" w:name="_Toc43591181"/>
       <w:r>
         <w:rPr>
           <w:rFonts w:ascii="Times New Roman" w:hAnsi="Times New Roman" w:cs="Times New Roman"/>
@@ -16567,7 +16584,7 @@
         </w:rPr>
         <w:t>Trả sách</w:t>
       </w:r>
-      <w:bookmarkEnd w:id="43"/>
+      <w:bookmarkEnd w:id="42"/>
     </w:p>
     <w:p>
       <w:pPr>
@@ -16606,7 +16623,7 @@
           </w14:textOutline>
         </w:rPr>
       </w:pPr>
-      <w:bookmarkStart w:id="44" w:name="_Toc43591182"/>
+      <w:bookmarkStart w:id="43" w:name="_Toc43591182"/>
       <w:r>
         <w:rPr>
           <w:rFonts w:ascii="Times New Roman" w:hAnsi="Times New Roman" w:cs="Times New Roman"/>
@@ -16621,7 +16638,7 @@
         </w:rPr>
         <w:t>Mô tả các trường hợp nghiệp vụ bằng sơ đồ hoạt động (Activity Diagram)</w:t>
       </w:r>
-      <w:bookmarkEnd w:id="44"/>
+      <w:bookmarkEnd w:id="43"/>
     </w:p>
     <w:p>
       <w:pPr>
@@ -16850,7 +16867,7 @@
           <w:rPr>
             <w:noProof/>
           </w:rPr>
-          <w:t>3</w:t>
+          <w:t>2</w:t>
         </w:r>
       </w:fldSimple>
       <w:r>
@@ -16948,7 +16965,7 @@
           <w:rPr>
             <w:noProof/>
           </w:rPr>
-          <w:t>4</w:t>
+          <w:t>3</w:t>
         </w:r>
       </w:fldSimple>
       <w:r>
@@ -16992,6 +17009,157 @@
     </w:p>
     <w:p>
       <w:pPr>
+        <w:pStyle w:val="ListParagraph"/>
+        <w:keepNext/>
+        <w:ind w:left="0"/>
+        <w:outlineLvl w:val="2"/>
+      </w:pPr>
+      <w:r>
+        <w:rPr>
+          <w:noProof/>
+        </w:rPr>
+        <w:lastRenderedPageBreak/>
+        <w:drawing>
+          <wp:inline distT="0" distB="0" distL="0" distR="0" wp14:anchorId="43FF1667" wp14:editId="2D43358D">
+            <wp:extent cx="5943600" cy="4570095"/>
+            <wp:effectExtent l="0" t="0" r="0" b="1905"/>
+            <wp:docPr id="1" name="Picture 1"/>
+            <wp:cNvGraphicFramePr>
+              <a:graphicFrameLocks xmlns:a="http://schemas.openxmlformats.org/drawingml/2006/main" noChangeAspect="1"/>
+            </wp:cNvGraphicFramePr>
+            <a:graphic xmlns:a="http://schemas.openxmlformats.org/drawingml/2006/main">
+              <a:graphicData uri="http://schemas.openxmlformats.org/drawingml/2006/picture">
+                <pic:pic xmlns:pic="http://schemas.openxmlformats.org/drawingml/2006/picture">
+                  <pic:nvPicPr>
+                    <pic:cNvPr id="1" name=""/>
+                    <pic:cNvPicPr/>
+                  </pic:nvPicPr>
+                  <pic:blipFill>
+                    <a:blip r:embed="rId12"/>
+                    <a:stretch>
+                      <a:fillRect/>
+                    </a:stretch>
+                  </pic:blipFill>
+                  <pic:spPr>
+                    <a:xfrm>
+                      <a:off x="0" y="0"/>
+                      <a:ext cx="5943600" cy="4570095"/>
+                    </a:xfrm>
+                    <a:prstGeom prst="rect">
+                      <a:avLst/>
+                    </a:prstGeom>
+                  </pic:spPr>
+                </pic:pic>
+              </a:graphicData>
+            </a:graphic>
+          </wp:inline>
+        </w:drawing>
+      </w:r>
+    </w:p>
+    <w:p>
+      <w:pPr>
+        <w:pStyle w:val="Caption"/>
+        <w:rPr>
+          <w:b/>
+        </w:rPr>
+      </w:pPr>
+      <w:r>
+        <w:t xml:space="preserve">Figure </w:t>
+      </w:r>
+      <w:fldSimple w:instr=" SEQ Figure \* ARABIC ">
+        <w:r>
+          <w:rPr>
+            <w:noProof/>
+          </w:rPr>
+          <w:t>4</w:t>
+        </w:r>
+      </w:fldSimple>
+      <w:r>
+        <w:t xml:space="preserve"> Activity diagram cho usecase </w:t>
+      </w:r>
+      <w:r>
+        <w:rPr>
+          <w:b/>
+        </w:rPr>
+        <w:t>Xét duyệt sách</w:t>
+      </w:r>
+    </w:p>
+    <w:p/>
+    <w:p>
+      <w:pPr>
+        <w:keepNext/>
+      </w:pPr>
+      <w:r>
+        <w:rPr>
+          <w:noProof/>
+        </w:rPr>
+        <w:lastRenderedPageBreak/>
+        <w:drawing>
+          <wp:inline distT="0" distB="0" distL="0" distR="0" wp14:anchorId="56B1F2DC" wp14:editId="4686A167">
+            <wp:extent cx="4514850" cy="4819650"/>
+            <wp:effectExtent l="0" t="0" r="0" b="0"/>
+            <wp:docPr id="3" name="Picture 3"/>
+            <wp:cNvGraphicFramePr>
+              <a:graphicFrameLocks xmlns:a="http://schemas.openxmlformats.org/drawingml/2006/main" noChangeAspect="1"/>
+            </wp:cNvGraphicFramePr>
+            <a:graphic xmlns:a="http://schemas.openxmlformats.org/drawingml/2006/main">
+              <a:graphicData uri="http://schemas.openxmlformats.org/drawingml/2006/picture">
+                <pic:pic xmlns:pic="http://schemas.openxmlformats.org/drawingml/2006/picture">
+                  <pic:nvPicPr>
+                    <pic:cNvPr id="1" name=""/>
+                    <pic:cNvPicPr/>
+                  </pic:nvPicPr>
+                  <pic:blipFill>
+                    <a:blip r:embed="rId13"/>
+                    <a:stretch>
+                      <a:fillRect/>
+                    </a:stretch>
+                  </pic:blipFill>
+                  <pic:spPr>
+                    <a:xfrm>
+                      <a:off x="0" y="0"/>
+                      <a:ext cx="4514850" cy="4819650"/>
+                    </a:xfrm>
+                    <a:prstGeom prst="rect">
+                      <a:avLst/>
+                    </a:prstGeom>
+                  </pic:spPr>
+                </pic:pic>
+              </a:graphicData>
+            </a:graphic>
+          </wp:inline>
+        </w:drawing>
+      </w:r>
+    </w:p>
+    <w:p>
+      <w:pPr>
+        <w:pStyle w:val="Caption"/>
+      </w:pPr>
+      <w:r>
+        <w:t xml:space="preserve">Figure </w:t>
+      </w:r>
+      <w:fldSimple w:instr=" SEQ Figure \* ARABIC ">
+        <w:r>
+          <w:rPr>
+            <w:noProof/>
+          </w:rPr>
+          <w:t>5</w:t>
+        </w:r>
+      </w:fldSimple>
+      <w:r>
+        <w:t xml:space="preserve"> Activity diagram cho usecase </w:t>
+      </w:r>
+      <w:r>
+        <w:rPr>
+          <w:b/>
+        </w:rPr>
+        <w:t>Thanh lý sách</w:t>
+      </w:r>
+      <w:bookmarkStart w:id="44" w:name="_GoBack"/>
+      <w:bookmarkEnd w:id="44"/>
+    </w:p>
+    <w:p>
+      <w:pPr>
         <w:rPr>
           <w:rFonts w:ascii="Times New Roman" w:hAnsi="Times New Roman" w:cs="Times New Roman"/>
           <w:color w:val="222A35" w:themeColor="text2" w:themeShade="80"/>
@@ -17253,8 +17421,8 @@
       <w:bookmarkEnd w:id="46"/>
     </w:p>
     <w:sectPr>
-      <w:headerReference w:type="default" r:id="rId12"/>
-      <w:footerReference w:type="default" r:id="rId13"/>
+      <w:headerReference w:type="default" r:id="rId14"/>
+      <w:footerReference w:type="default" r:id="rId15"/>
       <w:pgSz w:w="12240" w:h="15840"/>
       <w:pgMar w:top="1440" w:right="1440" w:bottom="1440" w:left="1440" w:header="720" w:footer="720" w:gutter="0"/>
       <w:cols w:space="720"/>
@@ -17323,7 +17491,7 @@
           <w:rPr>
             <w:noProof/>
           </w:rPr>
-          <w:t>12</w:t>
+          <w:t>19</w:t>
         </w:r>
         <w:r>
           <w:rPr>
@@ -20844,7 +21012,7 @@
 </file>
 
 <file path=customXml/itemProps1.xml><?xml version="1.0" encoding="utf-8"?>
-<ds:datastoreItem xmlns:ds="http://schemas.openxmlformats.org/officeDocument/2006/customXml" ds:itemID="{2E363718-C466-4668-BDD9-0CF275F8E825}">
+<ds:datastoreItem xmlns:ds="http://schemas.openxmlformats.org/officeDocument/2006/customXml" ds:itemID="{8D78CAD6-277D-4FC5-B648-0CBD2EF5834E}">
   <ds:schemaRefs>
     <ds:schemaRef ds:uri="http://schemas.openxmlformats.org/officeDocument/2006/bibliography"/>
   </ds:schemaRefs>

</xml_diff>

<commit_message>
Sửa lại tiêu đề cho file báo cáo
</commit_message>
<xml_diff>
--- a/Analysis/DoAnLyThuyet/Report.docx
+++ b/Analysis/DoAnLyThuyet/Report.docx
@@ -244,7 +244,6 @@
           <w:color w:val="4472C4" w:themeColor="accent5"/>
           <w:sz w:val="80"/>
           <w:szCs w:val="80"/>
-          <w:lang w:val="vi-VN"/>
           <w14:shadow w14:blurRad="12700" w14:dist="38100" w14:dir="2700000" w14:sx="100000" w14:sy="100000" w14:kx="0" w14:ky="0" w14:algn="tl">
             <w14:schemeClr w14:val="accent5">
               <w14:lumMod w14:val="60000"/>
@@ -266,7 +265,6 @@
           <w:color w:val="4472C4" w:themeColor="accent5"/>
           <w:sz w:val="80"/>
           <w:szCs w:val="80"/>
-          <w:lang w:val="vi-VN"/>
           <w14:shadow w14:blurRad="12700" w14:dist="38100" w14:dir="2700000" w14:sx="100000" w14:sy="100000" w14:kx="0" w14:ky="0" w14:algn="tl">
             <w14:schemeClr w14:val="accent5">
               <w14:lumMod w14:val="60000"/>
@@ -281,8 +279,10 @@
             <w14:round/>
           </w14:textOutline>
         </w:rPr>
-        <w:t>BÁN HÀNG QUA MẠNG</w:t>
-      </w:r>
+        <w:t>QUẢN LÝ THƯ VIỆN</w:t>
+      </w:r>
+      <w:bookmarkStart w:id="0" w:name="_GoBack"/>
+      <w:bookmarkEnd w:id="0"/>
     </w:p>
     <w:p>
       <w:pPr>
@@ -6074,7 +6074,7 @@
           </w14:textOutline>
         </w:rPr>
       </w:pPr>
-      <w:bookmarkStart w:id="0" w:name="_Toc43591139"/>
+      <w:bookmarkStart w:id="1" w:name="_Toc43591139"/>
       <w:r>
         <w:rPr>
           <w:rFonts w:ascii="Times New Roman" w:hAnsi="Times New Roman" w:cs="Times New Roman"/>
@@ -6091,7 +6091,7 @@
         <w:lastRenderedPageBreak/>
         <w:t>Hiểu và đánh giá về tổ chức</w:t>
       </w:r>
-      <w:bookmarkEnd w:id="0"/>
+      <w:bookmarkEnd w:id="1"/>
     </w:p>
     <w:p>
       <w:pPr>
@@ -6115,7 +6115,7 @@
           </w14:textOutline>
         </w:rPr>
       </w:pPr>
-      <w:bookmarkStart w:id="1" w:name="_Toc43591140"/>
+      <w:bookmarkStart w:id="2" w:name="_Toc43591140"/>
       <w:r>
         <w:rPr>
           <w:rFonts w:ascii="Times New Roman" w:hAnsi="Times New Roman" w:cs="Times New Roman"/>
@@ -6130,7 +6130,7 @@
         </w:rPr>
         <w:t>Xây dựng sơ đồ tổ chức của hệ thống thư viện theo bảng mô tả</w:t>
       </w:r>
-      <w:bookmarkEnd w:id="1"/>
+      <w:bookmarkEnd w:id="2"/>
     </w:p>
     <w:p>
       <w:pPr>
@@ -6140,14 +6140,27 @@
       <w:r>
         <w:t xml:space="preserve">Table </w:t>
       </w:r>
-      <w:fldSimple w:instr=" SEQ Table \* ARABIC ">
-        <w:r>
-          <w:rPr>
-            <w:noProof/>
-          </w:rPr>
-          <w:t>1</w:t>
-        </w:r>
-      </w:fldSimple>
+      <w:r>
+        <w:fldChar w:fldCharType="begin"/>
+      </w:r>
+      <w:r>
+        <w:instrText xml:space="preserve"> SEQ Table \* ARABIC </w:instrText>
+      </w:r>
+      <w:r>
+        <w:fldChar w:fldCharType="separate"/>
+      </w:r>
+      <w:r>
+        <w:rPr>
+          <w:noProof/>
+        </w:rPr>
+        <w:t>1</w:t>
+      </w:r>
+      <w:r>
+        <w:rPr>
+          <w:noProof/>
+        </w:rPr>
+        <w:fldChar w:fldCharType="end"/>
+      </w:r>
       <w:r>
         <w:t xml:space="preserve"> Tổ chức trong thư viện</w:t>
       </w:r>
@@ -6726,14 +6739,27 @@
       <w:r>
         <w:t xml:space="preserve">Table </w:t>
       </w:r>
-      <w:fldSimple w:instr=" SEQ Table \* ARABIC ">
-        <w:r>
-          <w:rPr>
-            <w:noProof/>
-          </w:rPr>
-          <w:t>2</w:t>
-        </w:r>
-      </w:fldSimple>
+      <w:r>
+        <w:fldChar w:fldCharType="begin"/>
+      </w:r>
+      <w:r>
+        <w:instrText xml:space="preserve"> SEQ Table \* ARABIC </w:instrText>
+      </w:r>
+      <w:r>
+        <w:fldChar w:fldCharType="separate"/>
+      </w:r>
+      <w:r>
+        <w:rPr>
+          <w:noProof/>
+        </w:rPr>
+        <w:t>2</w:t>
+      </w:r>
+      <w:r>
+        <w:rPr>
+          <w:noProof/>
+        </w:rPr>
+        <w:fldChar w:fldCharType="end"/>
+      </w:r>
       <w:r>
         <w:t xml:space="preserve"> Tổ chức độc giả</w:t>
       </w:r>
@@ -7019,14 +7045,27 @@
       <w:r>
         <w:t xml:space="preserve">Table </w:t>
       </w:r>
-      <w:fldSimple w:instr=" SEQ Table \* ARABIC ">
-        <w:r>
-          <w:rPr>
-            <w:noProof/>
-          </w:rPr>
-          <w:t>3</w:t>
-        </w:r>
-      </w:fldSimple>
+      <w:r>
+        <w:fldChar w:fldCharType="begin"/>
+      </w:r>
+      <w:r>
+        <w:instrText xml:space="preserve"> SEQ Table \* ARABIC </w:instrText>
+      </w:r>
+      <w:r>
+        <w:fldChar w:fldCharType="separate"/>
+      </w:r>
+      <w:r>
+        <w:rPr>
+          <w:noProof/>
+        </w:rPr>
+        <w:t>3</w:t>
+      </w:r>
+      <w:r>
+        <w:rPr>
+          <w:noProof/>
+        </w:rPr>
+        <w:fldChar w:fldCharType="end"/>
+      </w:r>
       <w:r>
         <w:t xml:space="preserve"> Tổ chức nhà trường</w:t>
       </w:r>
@@ -7334,14 +7373,27 @@
       <w:r>
         <w:t xml:space="preserve">Table </w:t>
       </w:r>
-      <w:fldSimple w:instr=" SEQ Table \* ARABIC ">
-        <w:r>
-          <w:rPr>
-            <w:noProof/>
-          </w:rPr>
-          <w:t>4</w:t>
-        </w:r>
-      </w:fldSimple>
+      <w:r>
+        <w:fldChar w:fldCharType="begin"/>
+      </w:r>
+      <w:r>
+        <w:instrText xml:space="preserve"> SEQ Table \* ARABIC </w:instrText>
+      </w:r>
+      <w:r>
+        <w:fldChar w:fldCharType="separate"/>
+      </w:r>
+      <w:r>
+        <w:rPr>
+          <w:noProof/>
+        </w:rPr>
+        <w:t>4</w:t>
+      </w:r>
+      <w:r>
+        <w:rPr>
+          <w:noProof/>
+        </w:rPr>
+        <w:fldChar w:fldCharType="end"/>
+      </w:r>
       <w:r>
         <w:t xml:space="preserve"> Tổ chức nhà thanh lý</w:t>
       </w:r>
@@ -7531,7 +7583,7 @@
           </w14:textOutline>
         </w:rPr>
       </w:pPr>
-      <w:bookmarkStart w:id="2" w:name="_Toc43591141"/>
+      <w:bookmarkStart w:id="3" w:name="_Toc43591141"/>
       <w:r>
         <w:rPr>
           <w:rFonts w:ascii="Times New Roman" w:hAnsi="Times New Roman" w:cs="Times New Roman"/>
@@ -7546,7 +7598,7 @@
         </w:rPr>
         <w:t>Mô tả phạm vi của hệ thống tổ chức và phạm vi hệ thống phát triển, các đối tượng liên quan đến hệ thống tổ chức và hệ thống phát triển</w:t>
       </w:r>
-      <w:bookmarkEnd w:id="2"/>
+      <w:bookmarkEnd w:id="3"/>
     </w:p>
     <w:tbl>
       <w:tblPr>
@@ -8399,7 +8451,7 @@
           </w14:textOutline>
         </w:rPr>
       </w:pPr>
-      <w:bookmarkStart w:id="3" w:name="_Toc43591142"/>
+      <w:bookmarkStart w:id="4" w:name="_Toc43591142"/>
       <w:r>
         <w:rPr>
           <w:rFonts w:ascii="Times New Roman" w:hAnsi="Times New Roman" w:cs="Times New Roman"/>
@@ -8414,7 +8466,7 @@
         </w:rPr>
         <w:t>Xác định các thuật ngữ trong hệ thống tổ chức</w:t>
       </w:r>
-      <w:bookmarkEnd w:id="3"/>
+      <w:bookmarkEnd w:id="4"/>
     </w:p>
     <w:p>
       <w:pPr>
@@ -8437,7 +8489,7 @@
           </w14:textOutline>
         </w:rPr>
       </w:pPr>
-      <w:bookmarkStart w:id="4" w:name="_Toc43591143"/>
+      <w:bookmarkStart w:id="5" w:name="_Toc43591143"/>
       <w:r>
         <w:rPr>
           <w:rFonts w:ascii="Times New Roman" w:hAnsi="Times New Roman" w:cs="Times New Roman"/>
@@ -8452,7 +8504,7 @@
         </w:rPr>
         <w:t>Nhập sách</w:t>
       </w:r>
-      <w:bookmarkEnd w:id="4"/>
+      <w:bookmarkEnd w:id="5"/>
     </w:p>
     <w:p>
       <w:pPr>
@@ -8770,7 +8822,7 @@
           </w14:textOutline>
         </w:rPr>
       </w:pPr>
-      <w:bookmarkStart w:id="5" w:name="_Toc43591144"/>
+      <w:bookmarkStart w:id="6" w:name="_Toc43591144"/>
       <w:r>
         <w:rPr>
           <w:rFonts w:ascii="Times New Roman" w:hAnsi="Times New Roman" w:cs="Times New Roman"/>
@@ -8785,7 +8837,7 @@
         </w:rPr>
         <w:t>Thanh lý sách</w:t>
       </w:r>
-      <w:bookmarkEnd w:id="5"/>
+      <w:bookmarkEnd w:id="6"/>
     </w:p>
     <w:p>
       <w:pPr>
@@ -9022,7 +9074,7 @@
           </w14:textOutline>
         </w:rPr>
       </w:pPr>
-      <w:bookmarkStart w:id="6" w:name="_Toc43591145"/>
+      <w:bookmarkStart w:id="7" w:name="_Toc43591145"/>
       <w:r>
         <w:rPr>
           <w:rFonts w:ascii="Times New Roman" w:hAnsi="Times New Roman" w:cs="Times New Roman"/>
@@ -9037,7 +9089,7 @@
         </w:rPr>
         <w:t>Đăng ký thẻ thư viện</w:t>
       </w:r>
-      <w:bookmarkEnd w:id="6"/>
+      <w:bookmarkEnd w:id="7"/>
     </w:p>
     <w:p>
       <w:pPr>
@@ -9075,7 +9127,7 @@
           </w14:textOutline>
         </w:rPr>
       </w:pPr>
-      <w:bookmarkStart w:id="7" w:name="_Toc43591146"/>
+      <w:bookmarkStart w:id="8" w:name="_Toc43591146"/>
       <w:r>
         <w:rPr>
           <w:rFonts w:ascii="Times New Roman" w:hAnsi="Times New Roman" w:cs="Times New Roman"/>
@@ -9090,7 +9142,7 @@
         </w:rPr>
         <w:t>Mượn sách</w:t>
       </w:r>
-      <w:bookmarkEnd w:id="7"/>
+      <w:bookmarkEnd w:id="8"/>
     </w:p>
     <w:p>
       <w:pPr>
@@ -9128,7 +9180,7 @@
           </w14:textOutline>
         </w:rPr>
       </w:pPr>
-      <w:bookmarkStart w:id="8" w:name="_Toc43591147"/>
+      <w:bookmarkStart w:id="9" w:name="_Toc43591147"/>
       <w:r>
         <w:rPr>
           <w:rFonts w:ascii="Times New Roman" w:hAnsi="Times New Roman" w:cs="Times New Roman"/>
@@ -9143,7 +9195,7 @@
         </w:rPr>
         <w:t>Trả sách</w:t>
       </w:r>
-      <w:bookmarkEnd w:id="8"/>
+      <w:bookmarkEnd w:id="9"/>
     </w:p>
     <w:p>
       <w:pPr>
@@ -9182,7 +9234,7 @@
           </w14:textOutline>
         </w:rPr>
       </w:pPr>
-      <w:bookmarkStart w:id="9" w:name="_Toc43591148"/>
+      <w:bookmarkStart w:id="10" w:name="_Toc43591148"/>
       <w:r>
         <w:rPr>
           <w:rFonts w:ascii="Times New Roman" w:hAnsi="Times New Roman" w:cs="Times New Roman"/>
@@ -9225,7 +9277,7 @@
         </w:rPr>
         <w:t xml:space="preserve"> hàng</w:t>
       </w:r>
-      <w:bookmarkEnd w:id="9"/>
+      <w:bookmarkEnd w:id="10"/>
     </w:p>
     <w:p>
       <w:pPr>
@@ -9248,7 +9300,7 @@
           </w14:textOutline>
         </w:rPr>
       </w:pPr>
-      <w:bookmarkStart w:id="10" w:name="_Toc43591149"/>
+      <w:bookmarkStart w:id="11" w:name="_Toc43591149"/>
       <w:r>
         <w:rPr>
           <w:rFonts w:ascii="Times New Roman" w:hAnsi="Times New Roman" w:cs="Times New Roman"/>
@@ -9263,7 +9315,7 @@
         </w:rPr>
         <w:t>Nhập sách</w:t>
       </w:r>
-      <w:bookmarkEnd w:id="10"/>
+      <w:bookmarkEnd w:id="11"/>
     </w:p>
     <w:p>
       <w:pPr>
@@ -9436,7 +9488,7 @@
           </w14:textOutline>
         </w:rPr>
       </w:pPr>
-      <w:bookmarkStart w:id="11" w:name="_Toc43591150"/>
+      <w:bookmarkStart w:id="12" w:name="_Toc43591150"/>
       <w:r>
         <w:rPr>
           <w:rFonts w:ascii="Times New Roman" w:hAnsi="Times New Roman" w:cs="Times New Roman"/>
@@ -9451,7 +9503,7 @@
         </w:rPr>
         <w:t>Thanh lý sách</w:t>
       </w:r>
-      <w:bookmarkEnd w:id="11"/>
+      <w:bookmarkEnd w:id="12"/>
     </w:p>
     <w:p>
       <w:pPr>
@@ -9720,7 +9772,7 @@
           </w14:textOutline>
         </w:rPr>
       </w:pPr>
-      <w:bookmarkStart w:id="12" w:name="_Toc43591151"/>
+      <w:bookmarkStart w:id="13" w:name="_Toc43591151"/>
       <w:r>
         <w:rPr>
           <w:rFonts w:ascii="Times New Roman" w:hAnsi="Times New Roman" w:cs="Times New Roman"/>
@@ -9735,7 +9787,7 @@
         </w:rPr>
         <w:t>Đăng ký thẻ thư viện</w:t>
       </w:r>
-      <w:bookmarkEnd w:id="12"/>
+      <w:bookmarkEnd w:id="13"/>
     </w:p>
     <w:p>
       <w:pPr>
@@ -9773,7 +9825,7 @@
           </w14:textOutline>
         </w:rPr>
       </w:pPr>
-      <w:bookmarkStart w:id="13" w:name="_Toc43591152"/>
+      <w:bookmarkStart w:id="14" w:name="_Toc43591152"/>
       <w:r>
         <w:rPr>
           <w:rFonts w:ascii="Times New Roman" w:hAnsi="Times New Roman" w:cs="Times New Roman"/>
@@ -9788,7 +9840,7 @@
         </w:rPr>
         <w:t>Mượn sách</w:t>
       </w:r>
-      <w:bookmarkEnd w:id="13"/>
+      <w:bookmarkEnd w:id="14"/>
     </w:p>
     <w:p>
       <w:pPr>
@@ -9826,7 +9878,7 @@
           </w14:textOutline>
         </w:rPr>
       </w:pPr>
-      <w:bookmarkStart w:id="14" w:name="_Toc43591153"/>
+      <w:bookmarkStart w:id="15" w:name="_Toc43591153"/>
       <w:r>
         <w:rPr>
           <w:rFonts w:ascii="Times New Roman" w:hAnsi="Times New Roman" w:cs="Times New Roman"/>
@@ -9841,7 +9893,7 @@
         </w:rPr>
         <w:t>Trả sách</w:t>
       </w:r>
-      <w:bookmarkEnd w:id="14"/>
+      <w:bookmarkEnd w:id="15"/>
     </w:p>
     <w:p>
       <w:pPr>
@@ -9881,7 +9933,7 @@
           </w14:textOutline>
         </w:rPr>
       </w:pPr>
-      <w:bookmarkStart w:id="15" w:name="_Toc43591154"/>
+      <w:bookmarkStart w:id="16" w:name="_Toc43591154"/>
       <w:r>
         <w:rPr>
           <w:rFonts w:ascii="Times New Roman" w:hAnsi="Times New Roman" w:cs="Times New Roman"/>
@@ -9896,7 +9948,7 @@
         </w:rPr>
         <w:t>Mô tả nhu cầu của của các đối tượng liên quan và khách hàng</w:t>
       </w:r>
-      <w:bookmarkEnd w:id="15"/>
+      <w:bookmarkEnd w:id="16"/>
     </w:p>
     <w:p>
       <w:pPr>
@@ -9919,7 +9971,7 @@
           </w14:textOutline>
         </w:rPr>
       </w:pPr>
-      <w:bookmarkStart w:id="16" w:name="_Toc43591155"/>
+      <w:bookmarkStart w:id="17" w:name="_Toc43591155"/>
       <w:r>
         <w:rPr>
           <w:rFonts w:ascii="Times New Roman" w:hAnsi="Times New Roman" w:cs="Times New Roman"/>
@@ -9934,7 +9986,7 @@
         </w:rPr>
         <w:t>Nhập sách</w:t>
       </w:r>
-      <w:bookmarkEnd w:id="16"/>
+      <w:bookmarkEnd w:id="17"/>
     </w:p>
     <w:p>
       <w:pPr>
@@ -10163,7 +10215,7 @@
           </w14:textOutline>
         </w:rPr>
       </w:pPr>
-      <w:bookmarkStart w:id="17" w:name="_Toc43591156"/>
+      <w:bookmarkStart w:id="18" w:name="_Toc43591156"/>
       <w:r>
         <w:rPr>
           <w:rFonts w:ascii="Times New Roman" w:hAnsi="Times New Roman" w:cs="Times New Roman"/>
@@ -10178,7 +10230,7 @@
         </w:rPr>
         <w:t>Thanh lý sách</w:t>
       </w:r>
-      <w:bookmarkEnd w:id="17"/>
+      <w:bookmarkEnd w:id="18"/>
     </w:p>
     <w:p>
       <w:pPr>
@@ -10243,35 +10295,7 @@
             <w14:round/>
           </w14:textOutline>
         </w:rPr>
-        <w:t xml:space="preserve">Nhân viên chuyên viên phòng cao học: quan sát, kiểm tra, xác định nhu cầu sử dụng của đôc giả là sinh viên cao </w:t>
-      </w:r>
-      <w:proofErr w:type="gramStart"/>
-      <w:r>
-        <w:rPr>
-          <w:rFonts w:ascii="Times New Roman" w:hAnsi="Times New Roman" w:cs="Times New Roman"/>
-          <w:sz w:val="24"/>
-          <w:szCs w:val="24"/>
-          <w14:textOutline w14:w="0" w14:cap="flat" w14:cmpd="sng" w14:algn="ctr">
-            <w14:noFill/>
-            <w14:prstDash w14:val="solid"/>
-            <w14:round/>
-          </w14:textOutline>
-        </w:rPr>
-        <w:t>học ,</w:t>
-      </w:r>
-      <w:proofErr w:type="gramEnd"/>
-      <w:r>
-        <w:rPr>
-          <w:rFonts w:ascii="Times New Roman" w:hAnsi="Times New Roman" w:cs="Times New Roman"/>
-          <w:sz w:val="24"/>
-          <w:szCs w:val="24"/>
-          <w14:textOutline w14:w="0" w14:cap="flat" w14:cmpd="sng" w14:algn="ctr">
-            <w14:noFill/>
-            <w14:prstDash w14:val="solid"/>
-            <w14:round/>
-          </w14:textOutline>
-        </w:rPr>
-        <w:t xml:space="preserve"> lập danh sách cần thanh lí và thời gian thanh lí sách, sau đó lập “Danh mục thanh lí” (Bao gồm sách thanh lí, thời gian chờ thanh lí, kiểm tra sao lưu). Tiếp theo, gửi danh mục thanh lí đó lên cho giám đốc thư viện.</w:t>
+        <w:t>Nhân viên chuyên viên phòng cao học: quan sát, kiểm tra, xác định nhu cầu sử dụng của đôc giả là sinh viên cao học , lập danh sách cần thanh lí và thời gian thanh lí sách, sau đó lập “Danh mục thanh lí” (Bao gồm sách thanh lí, thời gian chờ thanh lí, kiểm tra sao lưu). Tiếp theo, gửi danh mục thanh lí đó lên cho giám đốc thư viện.</w:t>
       </w:r>
     </w:p>
     <w:p>
@@ -10441,7 +10465,7 @@
           </w14:textOutline>
         </w:rPr>
       </w:pPr>
-      <w:bookmarkStart w:id="18" w:name="_Toc43591157"/>
+      <w:bookmarkStart w:id="19" w:name="_Toc43591157"/>
       <w:r>
         <w:rPr>
           <w:rFonts w:ascii="Times New Roman" w:hAnsi="Times New Roman" w:cs="Times New Roman"/>
@@ -10456,7 +10480,7 @@
         </w:rPr>
         <w:t>Đăng ký thẻ thư viện</w:t>
       </w:r>
-      <w:bookmarkEnd w:id="18"/>
+      <w:bookmarkEnd w:id="19"/>
     </w:p>
     <w:p>
       <w:pPr>
@@ -10494,7 +10518,7 @@
           </w14:textOutline>
         </w:rPr>
       </w:pPr>
-      <w:bookmarkStart w:id="19" w:name="_Toc43591158"/>
+      <w:bookmarkStart w:id="20" w:name="_Toc43591158"/>
       <w:r>
         <w:rPr>
           <w:rFonts w:ascii="Times New Roman" w:hAnsi="Times New Roman" w:cs="Times New Roman"/>
@@ -10509,7 +10533,7 @@
         </w:rPr>
         <w:t>Mượn sách</w:t>
       </w:r>
-      <w:bookmarkEnd w:id="19"/>
+      <w:bookmarkEnd w:id="20"/>
     </w:p>
     <w:p>
       <w:pPr>
@@ -10547,7 +10571,7 @@
           </w14:textOutline>
         </w:rPr>
       </w:pPr>
-      <w:bookmarkStart w:id="20" w:name="_Toc43591159"/>
+      <w:bookmarkStart w:id="21" w:name="_Toc43591159"/>
       <w:r>
         <w:rPr>
           <w:rFonts w:ascii="Times New Roman" w:hAnsi="Times New Roman" w:cs="Times New Roman"/>
@@ -10562,7 +10586,7 @@
         </w:rPr>
         <w:t>Trả sách</w:t>
       </w:r>
-      <w:bookmarkEnd w:id="20"/>
+      <w:bookmarkEnd w:id="21"/>
     </w:p>
     <w:p>
       <w:pPr>
@@ -10602,7 +10626,7 @@
           </w14:textOutline>
         </w:rPr>
       </w:pPr>
-      <w:bookmarkStart w:id="21" w:name="_Toc43591160"/>
+      <w:bookmarkStart w:id="22" w:name="_Toc43591160"/>
       <w:r>
         <w:rPr>
           <w:rFonts w:ascii="Times New Roman" w:hAnsi="Times New Roman" w:cs="Times New Roman"/>
@@ -10617,7 +10641,7 @@
         </w:rPr>
         <w:t>Mô tả mức độ ưu tiên của các đối tượng liên quan và khách hàng</w:t>
       </w:r>
-      <w:bookmarkEnd w:id="21"/>
+      <w:bookmarkEnd w:id="22"/>
     </w:p>
     <w:p>
       <w:pPr>
@@ -10640,7 +10664,7 @@
           </w14:textOutline>
         </w:rPr>
       </w:pPr>
-      <w:bookmarkStart w:id="22" w:name="_Toc43591161"/>
+      <w:bookmarkStart w:id="23" w:name="_Toc43591161"/>
       <w:r>
         <w:rPr>
           <w:rFonts w:ascii="Times New Roman" w:hAnsi="Times New Roman" w:cs="Times New Roman"/>
@@ -10655,7 +10679,7 @@
         </w:rPr>
         <w:t>Nhập sách</w:t>
       </w:r>
-      <w:bookmarkEnd w:id="22"/>
+      <w:bookmarkEnd w:id="23"/>
     </w:p>
     <w:p>
       <w:pPr>
@@ -10705,7 +10729,7 @@
           </w14:textOutline>
         </w:rPr>
       </w:pPr>
-      <w:bookmarkStart w:id="23" w:name="_Toc43591162"/>
+      <w:bookmarkStart w:id="24" w:name="_Toc43591162"/>
       <w:r>
         <w:rPr>
           <w:rFonts w:ascii="Times New Roman" w:hAnsi="Times New Roman" w:cs="Times New Roman"/>
@@ -10720,7 +10744,7 @@
         </w:rPr>
         <w:t>Thanh lý sách</w:t>
       </w:r>
-      <w:bookmarkEnd w:id="23"/>
+      <w:bookmarkEnd w:id="24"/>
     </w:p>
     <w:p>
       <w:pPr>
@@ -10852,7 +10876,7 @@
           </w14:textOutline>
         </w:rPr>
       </w:pPr>
-      <w:bookmarkStart w:id="24" w:name="_Toc43591163"/>
+      <w:bookmarkStart w:id="25" w:name="_Toc43591163"/>
       <w:r>
         <w:rPr>
           <w:rFonts w:ascii="Times New Roman" w:hAnsi="Times New Roman" w:cs="Times New Roman"/>
@@ -10867,7 +10891,7 @@
         </w:rPr>
         <w:t>Đăng ký thẻ thư viện</w:t>
       </w:r>
-      <w:bookmarkEnd w:id="24"/>
+      <w:bookmarkEnd w:id="25"/>
     </w:p>
     <w:p>
       <w:pPr>
@@ -10905,7 +10929,7 @@
           </w14:textOutline>
         </w:rPr>
       </w:pPr>
-      <w:bookmarkStart w:id="25" w:name="_Toc43591164"/>
+      <w:bookmarkStart w:id="26" w:name="_Toc43591164"/>
       <w:r>
         <w:rPr>
           <w:rFonts w:ascii="Times New Roman" w:hAnsi="Times New Roman" w:cs="Times New Roman"/>
@@ -10920,7 +10944,7 @@
         </w:rPr>
         <w:t>Mượn sách</w:t>
       </w:r>
-      <w:bookmarkEnd w:id="25"/>
+      <w:bookmarkEnd w:id="26"/>
     </w:p>
     <w:p>
       <w:pPr>
@@ -10958,7 +10982,7 @@
           </w14:textOutline>
         </w:rPr>
       </w:pPr>
-      <w:bookmarkStart w:id="26" w:name="_Toc43591165"/>
+      <w:bookmarkStart w:id="27" w:name="_Toc43591165"/>
       <w:r>
         <w:rPr>
           <w:rFonts w:ascii="Times New Roman" w:hAnsi="Times New Roman" w:cs="Times New Roman"/>
@@ -10973,7 +10997,7 @@
         </w:rPr>
         <w:t>Trả sách</w:t>
       </w:r>
-      <w:bookmarkEnd w:id="26"/>
+      <w:bookmarkEnd w:id="27"/>
     </w:p>
     <w:p>
       <w:pPr>
@@ -11013,7 +11037,7 @@
           </w14:textOutline>
         </w:rPr>
       </w:pPr>
-      <w:bookmarkStart w:id="27" w:name="_Toc43591166"/>
+      <w:bookmarkStart w:id="28" w:name="_Toc43591166"/>
       <w:r>
         <w:rPr>
           <w:rFonts w:ascii="Times New Roman" w:hAnsi="Times New Roman" w:cs="Times New Roman"/>
@@ -11028,7 +11052,7 @@
         </w:rPr>
         <w:t>Xác định và trình bày các vấn đề của hệ thống</w:t>
       </w:r>
-      <w:bookmarkEnd w:id="27"/>
+      <w:bookmarkEnd w:id="28"/>
     </w:p>
     <w:p>
       <w:pPr>
@@ -11051,7 +11075,7 @@
           </w14:textOutline>
         </w:rPr>
       </w:pPr>
-      <w:bookmarkStart w:id="28" w:name="_Toc43591167"/>
+      <w:bookmarkStart w:id="29" w:name="_Toc43591167"/>
       <w:r>
         <w:rPr>
           <w:rFonts w:ascii="Times New Roman" w:hAnsi="Times New Roman" w:cs="Times New Roman"/>
@@ -11066,7 +11090,7 @@
         </w:rPr>
         <w:t>Nhập sách</w:t>
       </w:r>
-      <w:bookmarkEnd w:id="28"/>
+      <w:bookmarkEnd w:id="29"/>
     </w:p>
     <w:p>
       <w:pPr>
@@ -11252,7 +11276,7 @@
           </w14:textOutline>
         </w:rPr>
       </w:pPr>
-      <w:bookmarkStart w:id="29" w:name="_Toc43591168"/>
+      <w:bookmarkStart w:id="30" w:name="_Toc43591168"/>
       <w:r>
         <w:rPr>
           <w:rFonts w:ascii="Times New Roman" w:hAnsi="Times New Roman" w:cs="Times New Roman"/>
@@ -11267,7 +11291,7 @@
         </w:rPr>
         <w:t>Thanh lý sách</w:t>
       </w:r>
-      <w:bookmarkEnd w:id="29"/>
+      <w:bookmarkEnd w:id="30"/>
     </w:p>
     <w:p>
       <w:pPr>
@@ -11344,7 +11368,7 @@
           </w14:textOutline>
         </w:rPr>
       </w:pPr>
-      <w:bookmarkStart w:id="30" w:name="_Toc43591169"/>
+      <w:bookmarkStart w:id="31" w:name="_Toc43591169"/>
       <w:r>
         <w:rPr>
           <w:rFonts w:ascii="Times New Roman" w:hAnsi="Times New Roman" w:cs="Times New Roman"/>
@@ -11359,7 +11383,7 @@
         </w:rPr>
         <w:t>Đăng ký thẻ thư viện</w:t>
       </w:r>
-      <w:bookmarkEnd w:id="30"/>
+      <w:bookmarkEnd w:id="31"/>
     </w:p>
     <w:p>
       <w:pPr>
@@ -11397,7 +11421,7 @@
           </w14:textOutline>
         </w:rPr>
       </w:pPr>
-      <w:bookmarkStart w:id="31" w:name="_Toc43591170"/>
+      <w:bookmarkStart w:id="32" w:name="_Toc43591170"/>
       <w:r>
         <w:rPr>
           <w:rFonts w:ascii="Times New Roman" w:hAnsi="Times New Roman" w:cs="Times New Roman"/>
@@ -11412,7 +11436,7 @@
         </w:rPr>
         <w:t>Mượn sách</w:t>
       </w:r>
-      <w:bookmarkEnd w:id="31"/>
+      <w:bookmarkEnd w:id="32"/>
     </w:p>
     <w:p>
       <w:pPr>
@@ -11450,7 +11474,7 @@
           </w14:textOutline>
         </w:rPr>
       </w:pPr>
-      <w:bookmarkStart w:id="32" w:name="_Toc43591171"/>
+      <w:bookmarkStart w:id="33" w:name="_Toc43591171"/>
       <w:r>
         <w:rPr>
           <w:rFonts w:ascii="Times New Roman" w:hAnsi="Times New Roman" w:cs="Times New Roman"/>
@@ -11465,7 +11489,7 @@
         </w:rPr>
         <w:t>Trả sách</w:t>
       </w:r>
-      <w:bookmarkEnd w:id="32"/>
+      <w:bookmarkEnd w:id="33"/>
     </w:p>
     <w:p>
       <w:pPr>
@@ -11506,7 +11530,7 @@
           </w14:textOutline>
         </w:rPr>
       </w:pPr>
-      <w:bookmarkStart w:id="33" w:name="_Toc43591172"/>
+      <w:bookmarkStart w:id="34" w:name="_Toc43591172"/>
       <w:r>
         <w:rPr>
           <w:rFonts w:ascii="Times New Roman" w:hAnsi="Times New Roman" w:cs="Times New Roman"/>
@@ -11523,7 +11547,7 @@
         <w:lastRenderedPageBreak/>
         <w:t>Mô hình hóa chức năng nghiệp vụ của hệ thống tổ chức</w:t>
       </w:r>
-      <w:bookmarkEnd w:id="33"/>
+      <w:bookmarkEnd w:id="34"/>
     </w:p>
     <w:p>
       <w:pPr>
@@ -11547,7 +11571,7 @@
           </w14:textOutline>
         </w:rPr>
       </w:pPr>
-      <w:bookmarkStart w:id="34" w:name="_Toc43591173"/>
+      <w:bookmarkStart w:id="35" w:name="_Toc43591173"/>
       <w:r>
         <w:rPr>
           <w:rFonts w:ascii="Times New Roman" w:hAnsi="Times New Roman" w:cs="Times New Roman"/>
@@ -11562,7 +11586,7 @@
         </w:rPr>
         <w:t>Xác định các tác nhân nghiệp vụ của hệ thống tổ chức</w:t>
       </w:r>
-      <w:bookmarkEnd w:id="34"/>
+      <w:bookmarkEnd w:id="35"/>
     </w:p>
     <w:p>
       <w:pPr>
@@ -11925,7 +11949,7 @@
           </w14:textOutline>
         </w:rPr>
       </w:pPr>
-      <w:bookmarkStart w:id="35" w:name="_Toc43591174"/>
+      <w:bookmarkStart w:id="36" w:name="_Toc43591174"/>
       <w:r>
         <w:rPr>
           <w:rFonts w:ascii="Times New Roman" w:hAnsi="Times New Roman" w:cs="Times New Roman"/>
@@ -11940,7 +11964,7 @@
         </w:rPr>
         <w:t>Xác định các chức năng nghiệp vụ của hệ thống tổ chức</w:t>
       </w:r>
-      <w:bookmarkEnd w:id="35"/>
+      <w:bookmarkEnd w:id="36"/>
     </w:p>
     <w:p>
       <w:pPr>
@@ -12412,7 +12436,7 @@
           </w14:textOutline>
         </w:rPr>
       </w:pPr>
-      <w:bookmarkStart w:id="36" w:name="_Toc43591175"/>
+      <w:bookmarkStart w:id="37" w:name="_Toc43591175"/>
       <w:r>
         <w:rPr>
           <w:rFonts w:ascii="Times New Roman" w:hAnsi="Times New Roman" w:cs="Times New Roman"/>
@@ -12427,7 +12451,7 @@
         </w:rPr>
         <w:t>Mô hình hoá các nghiệp vụ hệ thống tổ chức bằng sơ đồ chức năng nghiệp vụ (business use-case diagram)</w:t>
       </w:r>
-      <w:bookmarkEnd w:id="36"/>
+      <w:bookmarkEnd w:id="37"/>
     </w:p>
     <w:p>
       <w:pPr>
@@ -12510,14 +12534,27 @@
       <w:r>
         <w:t xml:space="preserve">Figure </w:t>
       </w:r>
-      <w:fldSimple w:instr=" SEQ Figure \* ARABIC ">
-        <w:r>
-          <w:rPr>
-            <w:noProof/>
-          </w:rPr>
-          <w:t>1</w:t>
-        </w:r>
-      </w:fldSimple>
+      <w:r>
+        <w:fldChar w:fldCharType="begin"/>
+      </w:r>
+      <w:r>
+        <w:instrText xml:space="preserve"> SEQ Figure \* ARABIC </w:instrText>
+      </w:r>
+      <w:r>
+        <w:fldChar w:fldCharType="separate"/>
+      </w:r>
+      <w:r>
+        <w:rPr>
+          <w:noProof/>
+        </w:rPr>
+        <w:t>1</w:t>
+      </w:r>
+      <w:r>
+        <w:rPr>
+          <w:noProof/>
+        </w:rPr>
+        <w:fldChar w:fldCharType="end"/>
+      </w:r>
       <w:r>
         <w:t xml:space="preserve"> Business use-case diagram</w:t>
       </w:r>
@@ -12544,7 +12581,7 @@
           </w14:textOutline>
         </w:rPr>
       </w:pPr>
-      <w:bookmarkStart w:id="37" w:name="_Toc43591176"/>
+      <w:bookmarkStart w:id="38" w:name="_Toc43591176"/>
       <w:r>
         <w:rPr>
           <w:rFonts w:ascii="Times New Roman" w:hAnsi="Times New Roman" w:cs="Times New Roman"/>
@@ -12559,7 +12596,7 @@
         </w:rPr>
         <w:t>Mô tả các trường hợp nghiệp vụ bằng bảng mô tả (theo template)</w:t>
       </w:r>
-      <w:bookmarkEnd w:id="37"/>
+      <w:bookmarkEnd w:id="38"/>
     </w:p>
     <w:p>
       <w:pPr>
@@ -12581,7 +12618,7 @@
           </w14:textOutline>
         </w:rPr>
       </w:pPr>
-      <w:bookmarkStart w:id="38" w:name="_Toc43591177"/>
+      <w:bookmarkStart w:id="39" w:name="_Toc43591177"/>
       <w:r>
         <w:rPr>
           <w:rFonts w:ascii="Times New Roman" w:hAnsi="Times New Roman" w:cs="Times New Roman"/>
@@ -12596,7 +12633,7 @@
         </w:rPr>
         <w:t>Nhập sách</w:t>
       </w:r>
-      <w:bookmarkEnd w:id="38"/>
+      <w:bookmarkEnd w:id="39"/>
     </w:p>
     <w:p>
       <w:pPr>
@@ -12606,14 +12643,27 @@
       <w:r>
         <w:t xml:space="preserve">Table </w:t>
       </w:r>
-      <w:fldSimple w:instr=" SEQ Table \* ARABIC ">
-        <w:r>
-          <w:rPr>
-            <w:noProof/>
-          </w:rPr>
-          <w:t>5</w:t>
-        </w:r>
-      </w:fldSimple>
+      <w:r>
+        <w:fldChar w:fldCharType="begin"/>
+      </w:r>
+      <w:r>
+        <w:instrText xml:space="preserve"> SEQ Table \* ARABIC </w:instrText>
+      </w:r>
+      <w:r>
+        <w:fldChar w:fldCharType="separate"/>
+      </w:r>
+      <w:r>
+        <w:rPr>
+          <w:noProof/>
+        </w:rPr>
+        <w:t>5</w:t>
+      </w:r>
+      <w:r>
+        <w:rPr>
+          <w:noProof/>
+        </w:rPr>
+        <w:fldChar w:fldCharType="end"/>
+      </w:r>
       <w:r>
         <w:t xml:space="preserve"> Mô tả cho use case Mua cho khoa</w:t>
       </w:r>
@@ -13234,14 +13284,30 @@
       <w:r>
         <w:t xml:space="preserve">Table </w:t>
       </w:r>
-      <w:fldSimple w:instr=" SEQ Table \* ARABIC ">
-        <w:r>
-          <w:rPr>
-            <w:noProof/>
-          </w:rPr>
-          <w:t>6</w:t>
-        </w:r>
-      </w:fldSimple>
+      <w:r>
+        <w:fldChar w:fldCharType="begin"/>
+      </w:r>
+      <w:r>
+        <w:instrText xml:space="preserve"> SEQ</w:instrText>
+      </w:r>
+      <w:r>
+        <w:instrText xml:space="preserve"> Table \* ARABIC </w:instrText>
+      </w:r>
+      <w:r>
+        <w:fldChar w:fldCharType="separate"/>
+      </w:r>
+      <w:r>
+        <w:rPr>
+          <w:noProof/>
+        </w:rPr>
+        <w:t>6</w:t>
+      </w:r>
+      <w:r>
+        <w:rPr>
+          <w:noProof/>
+        </w:rPr>
+        <w:fldChar w:fldCharType="end"/>
+      </w:r>
       <w:r>
         <w:t xml:space="preserve"> Mô tả use case Mua từ khảo sát nhu cầu độc giả</w:t>
       </w:r>
@@ -13873,14 +13939,27 @@
       <w:r>
         <w:t xml:space="preserve">Table </w:t>
       </w:r>
-      <w:fldSimple w:instr=" SEQ Table \* ARABIC ">
-        <w:r>
-          <w:rPr>
-            <w:noProof/>
-          </w:rPr>
-          <w:t>7</w:t>
-        </w:r>
-      </w:fldSimple>
+      <w:r>
+        <w:fldChar w:fldCharType="begin"/>
+      </w:r>
+      <w:r>
+        <w:instrText xml:space="preserve"> SEQ Table \* ARABIC </w:instrText>
+      </w:r>
+      <w:r>
+        <w:fldChar w:fldCharType="separate"/>
+      </w:r>
+      <w:r>
+        <w:rPr>
+          <w:noProof/>
+        </w:rPr>
+        <w:t>7</w:t>
+      </w:r>
+      <w:r>
+        <w:rPr>
+          <w:noProof/>
+        </w:rPr>
+        <w:fldChar w:fldCharType="end"/>
+      </w:r>
       <w:r>
         <w:t xml:space="preserve"> Mô tả use case đăng ký sách</w:t>
       </w:r>
@@ -14755,7 +14834,7 @@
           </w14:textOutline>
         </w:rPr>
       </w:pPr>
-      <w:bookmarkStart w:id="39" w:name="_Toc43591178"/>
+      <w:bookmarkStart w:id="40" w:name="_Toc43591178"/>
       <w:r>
         <w:rPr>
           <w:rFonts w:ascii="Times New Roman" w:hAnsi="Times New Roman" w:cs="Times New Roman"/>
@@ -14770,7 +14849,7 @@
         </w:rPr>
         <w:t>Thanh lý sách</w:t>
       </w:r>
-      <w:bookmarkEnd w:id="39"/>
+      <w:bookmarkEnd w:id="40"/>
     </w:p>
     <w:p>
       <w:pPr>
@@ -14778,15 +14857,7 @@
         <w:keepNext/>
       </w:pPr>
       <w:r>
-        <w:t xml:space="preserve">Table 8 </w:t>
-      </w:r>
-      <w:proofErr w:type="gramStart"/>
-      <w:r>
-        <w:t>Mô tả cho use case</w:t>
-      </w:r>
-      <w:proofErr w:type="gramEnd"/>
-      <w:r>
-        <w:t xml:space="preserve"> Xét duyệt sách</w:t>
+        <w:t>Table 8 Mô tả cho use case Xét duyệt sách</w:t>
       </w:r>
     </w:p>
     <w:tbl>
@@ -15802,15 +15873,7 @@
         <w:keepNext/>
       </w:pPr>
       <w:r>
-        <w:t xml:space="preserve">Table 8 </w:t>
-      </w:r>
-      <w:proofErr w:type="gramStart"/>
-      <w:r>
-        <w:t>Mô tả cho use case</w:t>
-      </w:r>
-      <w:proofErr w:type="gramEnd"/>
-      <w:r>
-        <w:t xml:space="preserve"> Thanh lý sách</w:t>
+        <w:t>Table 8 Mô tả cho use case Thanh lý sách</w:t>
       </w:r>
     </w:p>
     <w:tbl>
@@ -16464,7 +16527,7 @@
           </w14:textOutline>
         </w:rPr>
       </w:pPr>
-      <w:bookmarkStart w:id="40" w:name="_Toc43591179"/>
+      <w:bookmarkStart w:id="41" w:name="_Toc43591179"/>
       <w:r>
         <w:rPr>
           <w:rFonts w:ascii="Times New Roman" w:hAnsi="Times New Roman" w:cs="Times New Roman"/>
@@ -16480,7 +16543,7 @@
         <w:lastRenderedPageBreak/>
         <w:t>Đăng ký thẻ thư viện</w:t>
       </w:r>
-      <w:bookmarkEnd w:id="40"/>
+      <w:bookmarkEnd w:id="41"/>
     </w:p>
     <w:p>
       <w:pPr>
@@ -16517,7 +16580,7 @@
           </w14:textOutline>
         </w:rPr>
       </w:pPr>
-      <w:bookmarkStart w:id="41" w:name="_Toc43591180"/>
+      <w:bookmarkStart w:id="42" w:name="_Toc43591180"/>
       <w:r>
         <w:rPr>
           <w:rFonts w:ascii="Times New Roman" w:hAnsi="Times New Roman" w:cs="Times New Roman"/>
@@ -16532,7 +16595,7 @@
         </w:rPr>
         <w:t>Mượn sách</w:t>
       </w:r>
-      <w:bookmarkEnd w:id="41"/>
+      <w:bookmarkEnd w:id="42"/>
     </w:p>
     <w:p>
       <w:pPr>
@@ -16569,7 +16632,7 @@
           </w14:textOutline>
         </w:rPr>
       </w:pPr>
-      <w:bookmarkStart w:id="42" w:name="_Toc43591181"/>
+      <w:bookmarkStart w:id="43" w:name="_Toc43591181"/>
       <w:r>
         <w:rPr>
           <w:rFonts w:ascii="Times New Roman" w:hAnsi="Times New Roman" w:cs="Times New Roman"/>
@@ -16584,7 +16647,7 @@
         </w:rPr>
         <w:t>Trả sách</w:t>
       </w:r>
-      <w:bookmarkEnd w:id="42"/>
+      <w:bookmarkEnd w:id="43"/>
     </w:p>
     <w:p>
       <w:pPr>
@@ -16623,7 +16686,7 @@
           </w14:textOutline>
         </w:rPr>
       </w:pPr>
-      <w:bookmarkStart w:id="43" w:name="_Toc43591182"/>
+      <w:bookmarkStart w:id="44" w:name="_Toc43591182"/>
       <w:r>
         <w:rPr>
           <w:rFonts w:ascii="Times New Roman" w:hAnsi="Times New Roman" w:cs="Times New Roman"/>
@@ -16638,7 +16701,7 @@
         </w:rPr>
         <w:t>Mô tả các trường hợp nghiệp vụ bằng sơ đồ hoạt động (Activity Diagram)</w:t>
       </w:r>
-      <w:bookmarkEnd w:id="43"/>
+      <w:bookmarkEnd w:id="44"/>
     </w:p>
     <w:p>
       <w:pPr>
@@ -16765,15 +16828,7 @@
         <w:t>e</w:t>
       </w:r>
       <w:r>
-        <w:t xml:space="preserve"> </w:t>
-      </w:r>
-      <w:proofErr w:type="gramStart"/>
-      <w:r>
-        <w:t>Activity diagram cho use case</w:t>
-      </w:r>
-      <w:proofErr w:type="gramEnd"/>
-      <w:r>
-        <w:t xml:space="preserve"> Mua cho khoa</w:t>
+        <w:t xml:space="preserve"> Activity diagram cho use case Mua cho khoa</w:t>
       </w:r>
     </w:p>
     <w:p>
@@ -16862,14 +16917,27 @@
       <w:r>
         <w:t xml:space="preserve">Figure </w:t>
       </w:r>
-      <w:fldSimple w:instr=" SEQ Figure \* ARABIC ">
-        <w:r>
-          <w:rPr>
-            <w:noProof/>
-          </w:rPr>
-          <w:t>2</w:t>
-        </w:r>
-      </w:fldSimple>
+      <w:r>
+        <w:fldChar w:fldCharType="begin"/>
+      </w:r>
+      <w:r>
+        <w:instrText xml:space="preserve"> SEQ Figure \* ARABIC </w:instrText>
+      </w:r>
+      <w:r>
+        <w:fldChar w:fldCharType="separate"/>
+      </w:r>
+      <w:r>
+        <w:rPr>
+          <w:noProof/>
+        </w:rPr>
+        <w:t>2</w:t>
+      </w:r>
+      <w:r>
+        <w:rPr>
+          <w:noProof/>
+        </w:rPr>
+        <w:fldChar w:fldCharType="end"/>
+      </w:r>
       <w:r>
         <w:t xml:space="preserve"> Activity Diagram cho use case Mua từ khảo sát nhu cầu người dùng</w:t>
       </w:r>
@@ -16960,14 +17028,27 @@
       <w:r>
         <w:t xml:space="preserve">Figure </w:t>
       </w:r>
-      <w:fldSimple w:instr=" SEQ Figure \* ARABIC ">
-        <w:r>
-          <w:rPr>
-            <w:noProof/>
-          </w:rPr>
-          <w:t>3</w:t>
-        </w:r>
-      </w:fldSimple>
+      <w:r>
+        <w:fldChar w:fldCharType="begin"/>
+      </w:r>
+      <w:r>
+        <w:instrText xml:space="preserve"> SEQ Figure \* ARABIC </w:instrText>
+      </w:r>
+      <w:r>
+        <w:fldChar w:fldCharType="separate"/>
+      </w:r>
+      <w:r>
+        <w:rPr>
+          <w:noProof/>
+        </w:rPr>
+        <w:t>3</w:t>
+      </w:r>
+      <w:r>
+        <w:rPr>
+          <w:noProof/>
+        </w:rPr>
+        <w:fldChar w:fldCharType="end"/>
+      </w:r>
       <w:r>
         <w:t xml:space="preserve"> Activity Diagram cho use case Đăng ký sách</w:t>
       </w:r>
@@ -17066,14 +17147,27 @@
       <w:r>
         <w:t xml:space="preserve">Figure </w:t>
       </w:r>
-      <w:fldSimple w:instr=" SEQ Figure \* ARABIC ">
-        <w:r>
-          <w:rPr>
-            <w:noProof/>
-          </w:rPr>
-          <w:t>4</w:t>
-        </w:r>
-      </w:fldSimple>
+      <w:r>
+        <w:fldChar w:fldCharType="begin"/>
+      </w:r>
+      <w:r>
+        <w:instrText xml:space="preserve"> SEQ Figure \* ARABIC </w:instrText>
+      </w:r>
+      <w:r>
+        <w:fldChar w:fldCharType="separate"/>
+      </w:r>
+      <w:r>
+        <w:rPr>
+          <w:noProof/>
+        </w:rPr>
+        <w:t>4</w:t>
+      </w:r>
+      <w:r>
+        <w:rPr>
+          <w:noProof/>
+        </w:rPr>
+        <w:fldChar w:fldCharType="end"/>
+      </w:r>
       <w:r>
         <w:t xml:space="preserve"> Activity diagram cho usecase </w:t>
       </w:r>
@@ -17138,14 +17232,27 @@
       <w:r>
         <w:t xml:space="preserve">Figure </w:t>
       </w:r>
-      <w:fldSimple w:instr=" SEQ Figure \* ARABIC ">
-        <w:r>
-          <w:rPr>
-            <w:noProof/>
-          </w:rPr>
-          <w:t>5</w:t>
-        </w:r>
-      </w:fldSimple>
+      <w:r>
+        <w:fldChar w:fldCharType="begin"/>
+      </w:r>
+      <w:r>
+        <w:instrText xml:space="preserve"> SEQ Figure \* ARABIC </w:instrText>
+      </w:r>
+      <w:r>
+        <w:fldChar w:fldCharType="separate"/>
+      </w:r>
+      <w:r>
+        <w:rPr>
+          <w:noProof/>
+        </w:rPr>
+        <w:t>5</w:t>
+      </w:r>
+      <w:r>
+        <w:rPr>
+          <w:noProof/>
+        </w:rPr>
+        <w:fldChar w:fldCharType="end"/>
+      </w:r>
       <w:r>
         <w:t xml:space="preserve"> Activity diagram cho usecase </w:t>
       </w:r>
@@ -17155,8 +17262,6 @@
         </w:rPr>
         <w:t>Thanh lý sách</w:t>
       </w:r>
-      <w:bookmarkStart w:id="44" w:name="_GoBack"/>
-      <w:bookmarkEnd w:id="44"/>
     </w:p>
     <w:p>
       <w:pPr>
@@ -17491,7 +17596,7 @@
           <w:rPr>
             <w:noProof/>
           </w:rPr>
-          <w:t>19</w:t>
+          <w:t>1</w:t>
         </w:r>
         <w:r>
           <w:rPr>
@@ -21012,7 +21117,7 @@
 </file>
 
 <file path=customXml/itemProps1.xml><?xml version="1.0" encoding="utf-8"?>
-<ds:datastoreItem xmlns:ds="http://schemas.openxmlformats.org/officeDocument/2006/customXml" ds:itemID="{8D78CAD6-277D-4FC5-B648-0CBD2EF5834E}">
+<ds:datastoreItem xmlns:ds="http://schemas.openxmlformats.org/officeDocument/2006/customXml" ds:itemID="{3EC9EDD8-69B6-477B-9DA4-99817D34142C}">
   <ds:schemaRefs>
     <ds:schemaRef ds:uri="http://schemas.openxmlformats.org/officeDocument/2006/bibliography"/>
   </ds:schemaRefs>

</xml_diff>

<commit_message>
Add class diagram for feature Nhap Sach
</commit_message>
<xml_diff>
--- a/Analysis/DoAnLyThuyet/Report.docx
+++ b/Analysis/DoAnLyThuyet/Report.docx
@@ -1,6 +1,6 @@
 
 <file path=word/document.xml><?xml version="1.0" encoding="utf-8"?>
-<w:document xmlns:wpc="http://schemas.microsoft.com/office/word/2010/wordprocessingCanvas" xmlns:cx="http://schemas.microsoft.com/office/drawing/2014/chartex" xmlns:cx1="http://schemas.microsoft.com/office/drawing/2015/9/8/chartex" xmlns:mc="http://schemas.openxmlformats.org/markup-compatibility/2006" xmlns:o="urn:schemas-microsoft-com:office:office" xmlns:r="http://schemas.openxmlformats.org/officeDocument/2006/relationships" xmlns:m="http://schemas.openxmlformats.org/officeDocument/2006/math" xmlns:v="urn:schemas-microsoft-com:vml" xmlns:wp14="http://schemas.microsoft.com/office/word/2010/wordprocessingDrawing" xmlns:wp="http://schemas.openxmlformats.org/drawingml/2006/wordprocessingDrawing" xmlns:w10="urn:schemas-microsoft-com:office:word" xmlns:w="http://schemas.openxmlformats.org/wordprocessingml/2006/main" xmlns:w14="http://schemas.microsoft.com/office/word/2010/wordml" xmlns:w15="http://schemas.microsoft.com/office/word/2012/wordml" xmlns:w16se="http://schemas.microsoft.com/office/word/2015/wordml/symex" xmlns:wpg="http://schemas.microsoft.com/office/word/2010/wordprocessingGroup" xmlns:wpi="http://schemas.microsoft.com/office/word/2010/wordprocessingInk" xmlns:wne="http://schemas.microsoft.com/office/word/2006/wordml" xmlns:wps="http://schemas.microsoft.com/office/word/2010/wordprocessingShape" mc:Ignorable="w14 w15 w16se wp14">
+<w:document xmlns:wpc="http://schemas.microsoft.com/office/word/2010/wordprocessingCanvas" xmlns:cx="http://schemas.microsoft.com/office/drawing/2014/chartex" xmlns:mc="http://schemas.openxmlformats.org/markup-compatibility/2006" xmlns:o="urn:schemas-microsoft-com:office:office" xmlns:r="http://schemas.openxmlformats.org/officeDocument/2006/relationships" xmlns:m="http://schemas.openxmlformats.org/officeDocument/2006/math" xmlns:v="urn:schemas-microsoft-com:vml" xmlns:wp14="http://schemas.microsoft.com/office/word/2010/wordprocessingDrawing" xmlns:wp="http://schemas.openxmlformats.org/drawingml/2006/wordprocessingDrawing" xmlns:w10="urn:schemas-microsoft-com:office:word" xmlns:w="http://schemas.openxmlformats.org/wordprocessingml/2006/main" xmlns:w14="http://schemas.microsoft.com/office/word/2010/wordml" xmlns:w15="http://schemas.microsoft.com/office/word/2012/wordml" xmlns:w16se="http://schemas.microsoft.com/office/word/2015/wordml/symex" xmlns:wpg="http://schemas.microsoft.com/office/word/2010/wordprocessingGroup" xmlns:wpi="http://schemas.microsoft.com/office/word/2010/wordprocessingInk" xmlns:wne="http://schemas.microsoft.com/office/word/2006/wordml" xmlns:wps="http://schemas.microsoft.com/office/word/2010/wordprocessingShape" mc:Ignorable="w14 w15 w16se wp14">
   <w:body>
     <w:p>
       <w:pPr>
@@ -281,8 +281,6 @@
         </w:rPr>
         <w:t>QUẢN LÝ THƯ VIỆN</w:t>
       </w:r>
-      <w:bookmarkStart w:id="0" w:name="_GoBack"/>
-      <w:bookmarkEnd w:id="0"/>
     </w:p>
     <w:p>
       <w:pPr>
@@ -1382,7 +1380,7 @@
             </w:rPr>
             <w:fldChar w:fldCharType="separate"/>
           </w:r>
-          <w:hyperlink w:anchor="_Toc43591139" w:history="1">
+          <w:hyperlink w:anchor="_Toc43635229" w:history="1">
             <w:r>
               <w:rPr>
                 <w:rStyle w:val="Hyperlink"/>
@@ -1438,7 +1436,7 @@
                 <w:noProof/>
                 <w:webHidden/>
               </w:rPr>
-              <w:instrText xml:space="preserve"> PAGEREF _Toc43591139 \h </w:instrText>
+              <w:instrText xml:space="preserve"> PAGEREF _Toc43635229 \h </w:instrText>
             </w:r>
             <w:r>
               <w:rPr>
@@ -1481,7 +1479,7 @@
               <w:noProof/>
             </w:rPr>
           </w:pPr>
-          <w:hyperlink w:anchor="_Toc43591140" w:history="1">
+          <w:hyperlink w:anchor="_Toc43635230" w:history="1">
             <w:r>
               <w:rPr>
                 <w:rStyle w:val="Hyperlink"/>
@@ -1535,7 +1533,7 @@
                 <w:noProof/>
                 <w:webHidden/>
               </w:rPr>
-              <w:instrText xml:space="preserve"> PAGEREF _Toc43591140 \h </w:instrText>
+              <w:instrText xml:space="preserve"> PAGEREF _Toc43635230 \h </w:instrText>
             </w:r>
             <w:r>
               <w:rPr>
@@ -1555,7 +1553,7 @@
                 <w:noProof/>
                 <w:webHidden/>
               </w:rPr>
-              <w:t>4</w:t>
+              <w:t>3</w:t>
             </w:r>
             <w:r>
               <w:rPr>
@@ -1578,7 +1576,7 @@
               <w:noProof/>
             </w:rPr>
           </w:pPr>
-          <w:hyperlink w:anchor="_Toc43591141" w:history="1">
+          <w:hyperlink w:anchor="_Toc43635231" w:history="1">
             <w:r>
               <w:rPr>
                 <w:rStyle w:val="Hyperlink"/>
@@ -1632,7 +1630,7 @@
                 <w:noProof/>
                 <w:webHidden/>
               </w:rPr>
-              <w:instrText xml:space="preserve"> PAGEREF _Toc43591141 \h </w:instrText>
+              <w:instrText xml:space="preserve"> PAGEREF _Toc43635231 \h </w:instrText>
             </w:r>
             <w:r>
               <w:rPr>
@@ -1675,7 +1673,7 @@
               <w:noProof/>
             </w:rPr>
           </w:pPr>
-          <w:hyperlink w:anchor="_Toc43591142" w:history="1">
+          <w:hyperlink w:anchor="_Toc43635232" w:history="1">
             <w:r>
               <w:rPr>
                 <w:rStyle w:val="Hyperlink"/>
@@ -1729,7 +1727,7 @@
                 <w:noProof/>
                 <w:webHidden/>
               </w:rPr>
-              <w:instrText xml:space="preserve"> PAGEREF _Toc43591142 \h </w:instrText>
+              <w:instrText xml:space="preserve"> PAGEREF _Toc43635232 \h </w:instrText>
             </w:r>
             <w:r>
               <w:rPr>
@@ -1772,7 +1770,7 @@
               <w:noProof/>
             </w:rPr>
           </w:pPr>
-          <w:hyperlink w:anchor="_Toc43591143" w:history="1">
+          <w:hyperlink w:anchor="_Toc43635233" w:history="1">
             <w:r>
               <w:rPr>
                 <w:rStyle w:val="Hyperlink"/>
@@ -1825,7 +1823,7 @@
                 <w:noProof/>
                 <w:webHidden/>
               </w:rPr>
-              <w:instrText xml:space="preserve"> PAGEREF _Toc43591143 \h </w:instrText>
+              <w:instrText xml:space="preserve"> PAGEREF _Toc43635233 \h </w:instrText>
             </w:r>
             <w:r>
               <w:rPr>
@@ -1868,7 +1866,7 @@
               <w:noProof/>
             </w:rPr>
           </w:pPr>
-          <w:hyperlink w:anchor="_Toc43591144" w:history="1">
+          <w:hyperlink w:anchor="_Toc43635234" w:history="1">
             <w:r>
               <w:rPr>
                 <w:rStyle w:val="Hyperlink"/>
@@ -1921,7 +1919,7 @@
                 <w:noProof/>
                 <w:webHidden/>
               </w:rPr>
-              <w:instrText xml:space="preserve"> PAGEREF _Toc43591144 \h </w:instrText>
+              <w:instrText xml:space="preserve"> PAGEREF _Toc43635234 \h </w:instrText>
             </w:r>
             <w:r>
               <w:rPr>
@@ -1964,7 +1962,7 @@
               <w:noProof/>
             </w:rPr>
           </w:pPr>
-          <w:hyperlink w:anchor="_Toc43591145" w:history="1">
+          <w:hyperlink w:anchor="_Toc43635235" w:history="1">
             <w:r>
               <w:rPr>
                 <w:rStyle w:val="Hyperlink"/>
@@ -2017,7 +2015,7 @@
                 <w:noProof/>
                 <w:webHidden/>
               </w:rPr>
-              <w:instrText xml:space="preserve"> PAGEREF _Toc43591145 \h </w:instrText>
+              <w:instrText xml:space="preserve"> PAGEREF _Toc43635235 \h </w:instrText>
             </w:r>
             <w:r>
               <w:rPr>
@@ -2060,7 +2058,7 @@
               <w:noProof/>
             </w:rPr>
           </w:pPr>
-          <w:hyperlink w:anchor="_Toc43591146" w:history="1">
+          <w:hyperlink w:anchor="_Toc43635236" w:history="1">
             <w:r>
               <w:rPr>
                 <w:rStyle w:val="Hyperlink"/>
@@ -2113,7 +2111,7 @@
                 <w:noProof/>
                 <w:webHidden/>
               </w:rPr>
-              <w:instrText xml:space="preserve"> PAGEREF _Toc43591146 \h </w:instrText>
+              <w:instrText xml:space="preserve"> PAGEREF _Toc43635236 \h </w:instrText>
             </w:r>
             <w:r>
               <w:rPr>
@@ -2156,7 +2154,7 @@
               <w:noProof/>
             </w:rPr>
           </w:pPr>
-          <w:hyperlink w:anchor="_Toc43591147" w:history="1">
+          <w:hyperlink w:anchor="_Toc43635237" w:history="1">
             <w:r>
               <w:rPr>
                 <w:rStyle w:val="Hyperlink"/>
@@ -2209,7 +2207,7 @@
                 <w:noProof/>
                 <w:webHidden/>
               </w:rPr>
-              <w:instrText xml:space="preserve"> PAGEREF _Toc43591147 \h </w:instrText>
+              <w:instrText xml:space="preserve"> PAGEREF _Toc43635237 \h </w:instrText>
             </w:r>
             <w:r>
               <w:rPr>
@@ -2252,7 +2250,7 @@
               <w:noProof/>
             </w:rPr>
           </w:pPr>
-          <w:hyperlink w:anchor="_Toc43591148" w:history="1">
+          <w:hyperlink w:anchor="_Toc43635238" w:history="1">
             <w:r>
               <w:rPr>
                 <w:rStyle w:val="Hyperlink"/>
@@ -2306,7 +2304,7 @@
                 <w:noProof/>
                 <w:webHidden/>
               </w:rPr>
-              <w:instrText xml:space="preserve"> PAGEREF _Toc43591148 \h </w:instrText>
+              <w:instrText xml:space="preserve"> PAGEREF _Toc43635238 \h </w:instrText>
             </w:r>
             <w:r>
               <w:rPr>
@@ -2349,7 +2347,7 @@
               <w:noProof/>
             </w:rPr>
           </w:pPr>
-          <w:hyperlink w:anchor="_Toc43591149" w:history="1">
+          <w:hyperlink w:anchor="_Toc43635239" w:history="1">
             <w:r>
               <w:rPr>
                 <w:rStyle w:val="Hyperlink"/>
@@ -2402,7 +2400,7 @@
                 <w:noProof/>
                 <w:webHidden/>
               </w:rPr>
-              <w:instrText xml:space="preserve"> PAGEREF _Toc43591149 \h </w:instrText>
+              <w:instrText xml:space="preserve"> PAGEREF _Toc43635239 \h </w:instrText>
             </w:r>
             <w:r>
               <w:rPr>
@@ -2445,7 +2443,7 @@
               <w:noProof/>
             </w:rPr>
           </w:pPr>
-          <w:hyperlink w:anchor="_Toc43591150" w:history="1">
+          <w:hyperlink w:anchor="_Toc43635240" w:history="1">
             <w:r>
               <w:rPr>
                 <w:rStyle w:val="Hyperlink"/>
@@ -2498,7 +2496,7 @@
                 <w:noProof/>
                 <w:webHidden/>
               </w:rPr>
-              <w:instrText xml:space="preserve"> PAGEREF _Toc43591150 \h </w:instrText>
+              <w:instrText xml:space="preserve"> PAGEREF _Toc43635240 \h </w:instrText>
             </w:r>
             <w:r>
               <w:rPr>
@@ -2541,7 +2539,7 @@
               <w:noProof/>
             </w:rPr>
           </w:pPr>
-          <w:hyperlink w:anchor="_Toc43591151" w:history="1">
+          <w:hyperlink w:anchor="_Toc43635241" w:history="1">
             <w:r>
               <w:rPr>
                 <w:rStyle w:val="Hyperlink"/>
@@ -2594,7 +2592,7 @@
                 <w:noProof/>
                 <w:webHidden/>
               </w:rPr>
-              <w:instrText xml:space="preserve"> PAGEREF _Toc43591151 \h </w:instrText>
+              <w:instrText xml:space="preserve"> PAGEREF _Toc43635241 \h </w:instrText>
             </w:r>
             <w:r>
               <w:rPr>
@@ -2637,7 +2635,7 @@
               <w:noProof/>
             </w:rPr>
           </w:pPr>
-          <w:hyperlink w:anchor="_Toc43591152" w:history="1">
+          <w:hyperlink w:anchor="_Toc43635242" w:history="1">
             <w:r>
               <w:rPr>
                 <w:rStyle w:val="Hyperlink"/>
@@ -2690,7 +2688,7 @@
                 <w:noProof/>
                 <w:webHidden/>
               </w:rPr>
-              <w:instrText xml:space="preserve"> PAGEREF _Toc43591152 \h </w:instrText>
+              <w:instrText xml:space="preserve"> PAGEREF _Toc43635242 \h </w:instrText>
             </w:r>
             <w:r>
               <w:rPr>
@@ -2733,7 +2731,7 @@
               <w:noProof/>
             </w:rPr>
           </w:pPr>
-          <w:hyperlink w:anchor="_Toc43591153" w:history="1">
+          <w:hyperlink w:anchor="_Toc43635243" w:history="1">
             <w:r>
               <w:rPr>
                 <w:rStyle w:val="Hyperlink"/>
@@ -2786,7 +2784,7 @@
                 <w:noProof/>
                 <w:webHidden/>
               </w:rPr>
-              <w:instrText xml:space="preserve"> PAGEREF _Toc43591153 \h </w:instrText>
+              <w:instrText xml:space="preserve"> PAGEREF _Toc43635243 \h </w:instrText>
             </w:r>
             <w:r>
               <w:rPr>
@@ -2829,7 +2827,7 @@
               <w:noProof/>
             </w:rPr>
           </w:pPr>
-          <w:hyperlink w:anchor="_Toc43591154" w:history="1">
+          <w:hyperlink w:anchor="_Toc43635244" w:history="1">
             <w:r>
               <w:rPr>
                 <w:rStyle w:val="Hyperlink"/>
@@ -2883,7 +2881,7 @@
                 <w:noProof/>
                 <w:webHidden/>
               </w:rPr>
-              <w:instrText xml:space="preserve"> PAGEREF _Toc43591154 \h </w:instrText>
+              <w:instrText xml:space="preserve"> PAGEREF _Toc43635244 \h </w:instrText>
             </w:r>
             <w:r>
               <w:rPr>
@@ -2926,7 +2924,7 @@
               <w:noProof/>
             </w:rPr>
           </w:pPr>
-          <w:hyperlink w:anchor="_Toc43591155" w:history="1">
+          <w:hyperlink w:anchor="_Toc43635245" w:history="1">
             <w:r>
               <w:rPr>
                 <w:rStyle w:val="Hyperlink"/>
@@ -2979,7 +2977,7 @@
                 <w:noProof/>
                 <w:webHidden/>
               </w:rPr>
-              <w:instrText xml:space="preserve"> PAGEREF _Toc43591155 \h </w:instrText>
+              <w:instrText xml:space="preserve"> PAGEREF _Toc43635245 \h </w:instrText>
             </w:r>
             <w:r>
               <w:rPr>
@@ -3022,7 +3020,7 @@
               <w:noProof/>
             </w:rPr>
           </w:pPr>
-          <w:hyperlink w:anchor="_Toc43591156" w:history="1">
+          <w:hyperlink w:anchor="_Toc43635246" w:history="1">
             <w:r>
               <w:rPr>
                 <w:rStyle w:val="Hyperlink"/>
@@ -3075,7 +3073,7 @@
                 <w:noProof/>
                 <w:webHidden/>
               </w:rPr>
-              <w:instrText xml:space="preserve"> PAGEREF _Toc43591156 \h </w:instrText>
+              <w:instrText xml:space="preserve"> PAGEREF _Toc43635246 \h </w:instrText>
             </w:r>
             <w:r>
               <w:rPr>
@@ -3118,7 +3116,7 @@
               <w:noProof/>
             </w:rPr>
           </w:pPr>
-          <w:hyperlink w:anchor="_Toc43591157" w:history="1">
+          <w:hyperlink w:anchor="_Toc43635247" w:history="1">
             <w:r>
               <w:rPr>
                 <w:rStyle w:val="Hyperlink"/>
@@ -3171,7 +3169,7 @@
                 <w:noProof/>
                 <w:webHidden/>
               </w:rPr>
-              <w:instrText xml:space="preserve"> PAGEREF _Toc43591157 \h </w:instrText>
+              <w:instrText xml:space="preserve"> PAGEREF _Toc43635247 \h </w:instrText>
             </w:r>
             <w:r>
               <w:rPr>
@@ -3214,7 +3212,7 @@
               <w:noProof/>
             </w:rPr>
           </w:pPr>
-          <w:hyperlink w:anchor="_Toc43591158" w:history="1">
+          <w:hyperlink w:anchor="_Toc43635248" w:history="1">
             <w:r>
               <w:rPr>
                 <w:rStyle w:val="Hyperlink"/>
@@ -3267,7 +3265,7 @@
                 <w:noProof/>
                 <w:webHidden/>
               </w:rPr>
-              <w:instrText xml:space="preserve"> PAGEREF _Toc43591158 \h </w:instrText>
+              <w:instrText xml:space="preserve"> PAGEREF _Toc43635248 \h </w:instrText>
             </w:r>
             <w:r>
               <w:rPr>
@@ -3310,7 +3308,7 @@
               <w:noProof/>
             </w:rPr>
           </w:pPr>
-          <w:hyperlink w:anchor="_Toc43591159" w:history="1">
+          <w:hyperlink w:anchor="_Toc43635249" w:history="1">
             <w:r>
               <w:rPr>
                 <w:rStyle w:val="Hyperlink"/>
@@ -3363,7 +3361,7 @@
                 <w:noProof/>
                 <w:webHidden/>
               </w:rPr>
-              <w:instrText xml:space="preserve"> PAGEREF _Toc43591159 \h </w:instrText>
+              <w:instrText xml:space="preserve"> PAGEREF _Toc43635249 \h </w:instrText>
             </w:r>
             <w:r>
               <w:rPr>
@@ -3406,7 +3404,7 @@
               <w:noProof/>
             </w:rPr>
           </w:pPr>
-          <w:hyperlink w:anchor="_Toc43591160" w:history="1">
+          <w:hyperlink w:anchor="_Toc43635250" w:history="1">
             <w:r>
               <w:rPr>
                 <w:rStyle w:val="Hyperlink"/>
@@ -3460,7 +3458,7 @@
                 <w:noProof/>
                 <w:webHidden/>
               </w:rPr>
-              <w:instrText xml:space="preserve"> PAGEREF _Toc43591160 \h </w:instrText>
+              <w:instrText xml:space="preserve"> PAGEREF _Toc43635250 \h </w:instrText>
             </w:r>
             <w:r>
               <w:rPr>
@@ -3503,7 +3501,7 @@
               <w:noProof/>
             </w:rPr>
           </w:pPr>
-          <w:hyperlink w:anchor="_Toc43591161" w:history="1">
+          <w:hyperlink w:anchor="_Toc43635251" w:history="1">
             <w:r>
               <w:rPr>
                 <w:rStyle w:val="Hyperlink"/>
@@ -3556,7 +3554,7 @@
                 <w:noProof/>
                 <w:webHidden/>
               </w:rPr>
-              <w:instrText xml:space="preserve"> PAGEREF _Toc43591161 \h </w:instrText>
+              <w:instrText xml:space="preserve"> PAGEREF _Toc43635251 \h </w:instrText>
             </w:r>
             <w:r>
               <w:rPr>
@@ -3599,7 +3597,7 @@
               <w:noProof/>
             </w:rPr>
           </w:pPr>
-          <w:hyperlink w:anchor="_Toc43591162" w:history="1">
+          <w:hyperlink w:anchor="_Toc43635252" w:history="1">
             <w:r>
               <w:rPr>
                 <w:rStyle w:val="Hyperlink"/>
@@ -3652,7 +3650,7 @@
                 <w:noProof/>
                 <w:webHidden/>
               </w:rPr>
-              <w:instrText xml:space="preserve"> PAGEREF _Toc43591162 \h </w:instrText>
+              <w:instrText xml:space="preserve"> PAGEREF _Toc43635252 \h </w:instrText>
             </w:r>
             <w:r>
               <w:rPr>
@@ -3695,7 +3693,7 @@
               <w:noProof/>
             </w:rPr>
           </w:pPr>
-          <w:hyperlink w:anchor="_Toc43591163" w:history="1">
+          <w:hyperlink w:anchor="_Toc43635253" w:history="1">
             <w:r>
               <w:rPr>
                 <w:rStyle w:val="Hyperlink"/>
@@ -3748,7 +3746,7 @@
                 <w:noProof/>
                 <w:webHidden/>
               </w:rPr>
-              <w:instrText xml:space="preserve"> PAGEREF _Toc43591163 \h </w:instrText>
+              <w:instrText xml:space="preserve"> PAGEREF _Toc43635253 \h </w:instrText>
             </w:r>
             <w:r>
               <w:rPr>
@@ -3791,7 +3789,7 @@
               <w:noProof/>
             </w:rPr>
           </w:pPr>
-          <w:hyperlink w:anchor="_Toc43591164" w:history="1">
+          <w:hyperlink w:anchor="_Toc43635254" w:history="1">
             <w:r>
               <w:rPr>
                 <w:rStyle w:val="Hyperlink"/>
@@ -3844,7 +3842,7 @@
                 <w:noProof/>
                 <w:webHidden/>
               </w:rPr>
-              <w:instrText xml:space="preserve"> PAGEREF _Toc43591164 \h </w:instrText>
+              <w:instrText xml:space="preserve"> PAGEREF _Toc43635254 \h </w:instrText>
             </w:r>
             <w:r>
               <w:rPr>
@@ -3887,7 +3885,7 @@
               <w:noProof/>
             </w:rPr>
           </w:pPr>
-          <w:hyperlink w:anchor="_Toc43591165" w:history="1">
+          <w:hyperlink w:anchor="_Toc43635255" w:history="1">
             <w:r>
               <w:rPr>
                 <w:rStyle w:val="Hyperlink"/>
@@ -3940,7 +3938,7 @@
                 <w:noProof/>
                 <w:webHidden/>
               </w:rPr>
-              <w:instrText xml:space="preserve"> PAGEREF _Toc43591165 \h </w:instrText>
+              <w:instrText xml:space="preserve"> PAGEREF _Toc43635255 \h </w:instrText>
             </w:r>
             <w:r>
               <w:rPr>
@@ -3983,7 +3981,7 @@
               <w:noProof/>
             </w:rPr>
           </w:pPr>
-          <w:hyperlink w:anchor="_Toc43591166" w:history="1">
+          <w:hyperlink w:anchor="_Toc43635256" w:history="1">
             <w:r>
               <w:rPr>
                 <w:rStyle w:val="Hyperlink"/>
@@ -4037,7 +4035,7 @@
                 <w:noProof/>
                 <w:webHidden/>
               </w:rPr>
-              <w:instrText xml:space="preserve"> PAGEREF _Toc43591166 \h </w:instrText>
+              <w:instrText xml:space="preserve"> PAGEREF _Toc43635256 \h </w:instrText>
             </w:r>
             <w:r>
               <w:rPr>
@@ -4080,7 +4078,7 @@
               <w:noProof/>
             </w:rPr>
           </w:pPr>
-          <w:hyperlink w:anchor="_Toc43591167" w:history="1">
+          <w:hyperlink w:anchor="_Toc43635257" w:history="1">
             <w:r>
               <w:rPr>
                 <w:rStyle w:val="Hyperlink"/>
@@ -4133,7 +4131,7 @@
                 <w:noProof/>
                 <w:webHidden/>
               </w:rPr>
-              <w:instrText xml:space="preserve"> PAGEREF _Toc43591167 \h </w:instrText>
+              <w:instrText xml:space="preserve"> PAGEREF _Toc43635257 \h </w:instrText>
             </w:r>
             <w:r>
               <w:rPr>
@@ -4176,7 +4174,7 @@
               <w:noProof/>
             </w:rPr>
           </w:pPr>
-          <w:hyperlink w:anchor="_Toc43591168" w:history="1">
+          <w:hyperlink w:anchor="_Toc43635258" w:history="1">
             <w:r>
               <w:rPr>
                 <w:rStyle w:val="Hyperlink"/>
@@ -4229,7 +4227,7 @@
                 <w:noProof/>
                 <w:webHidden/>
               </w:rPr>
-              <w:instrText xml:space="preserve"> PAGEREF _Toc43591168 \h </w:instrText>
+              <w:instrText xml:space="preserve"> PAGEREF _Toc43635258 \h </w:instrText>
             </w:r>
             <w:r>
               <w:rPr>
@@ -4272,7 +4270,7 @@
               <w:noProof/>
             </w:rPr>
           </w:pPr>
-          <w:hyperlink w:anchor="_Toc43591169" w:history="1">
+          <w:hyperlink w:anchor="_Toc43635259" w:history="1">
             <w:r>
               <w:rPr>
                 <w:rStyle w:val="Hyperlink"/>
@@ -4325,7 +4323,7 @@
                 <w:noProof/>
                 <w:webHidden/>
               </w:rPr>
-              <w:instrText xml:space="preserve"> PAGEREF _Toc43591169 \h </w:instrText>
+              <w:instrText xml:space="preserve"> PAGEREF _Toc43635259 \h </w:instrText>
             </w:r>
             <w:r>
               <w:rPr>
@@ -4368,7 +4366,7 @@
               <w:noProof/>
             </w:rPr>
           </w:pPr>
-          <w:hyperlink w:anchor="_Toc43591170" w:history="1">
+          <w:hyperlink w:anchor="_Toc43635260" w:history="1">
             <w:r>
               <w:rPr>
                 <w:rStyle w:val="Hyperlink"/>
@@ -4421,7 +4419,7 @@
                 <w:noProof/>
                 <w:webHidden/>
               </w:rPr>
-              <w:instrText xml:space="preserve"> PAGEREF _Toc43591170 \h </w:instrText>
+              <w:instrText xml:space="preserve"> PAGEREF _Toc43635260 \h </w:instrText>
             </w:r>
             <w:r>
               <w:rPr>
@@ -4464,7 +4462,7 @@
               <w:noProof/>
             </w:rPr>
           </w:pPr>
-          <w:hyperlink w:anchor="_Toc43591171" w:history="1">
+          <w:hyperlink w:anchor="_Toc43635261" w:history="1">
             <w:r>
               <w:rPr>
                 <w:rStyle w:val="Hyperlink"/>
@@ -4517,7 +4515,7 @@
                 <w:noProof/>
                 <w:webHidden/>
               </w:rPr>
-              <w:instrText xml:space="preserve"> PAGEREF _Toc43591171 \h </w:instrText>
+              <w:instrText xml:space="preserve"> PAGEREF _Toc43635261 \h </w:instrText>
             </w:r>
             <w:r>
               <w:rPr>
@@ -4560,7 +4558,7 @@
               <w:noProof/>
             </w:rPr>
           </w:pPr>
-          <w:hyperlink w:anchor="_Toc43591172" w:history="1">
+          <w:hyperlink w:anchor="_Toc43635262" w:history="1">
             <w:r>
               <w:rPr>
                 <w:rStyle w:val="Hyperlink"/>
@@ -4616,7 +4614,7 @@
                 <w:noProof/>
                 <w:webHidden/>
               </w:rPr>
-              <w:instrText xml:space="preserve"> PAGEREF _Toc43591172 \h </w:instrText>
+              <w:instrText xml:space="preserve"> PAGEREF _Toc43635262 \h </w:instrText>
             </w:r>
             <w:r>
               <w:rPr>
@@ -4659,7 +4657,7 @@
               <w:noProof/>
             </w:rPr>
           </w:pPr>
-          <w:hyperlink w:anchor="_Toc43591173" w:history="1">
+          <w:hyperlink w:anchor="_Toc43635263" w:history="1">
             <w:r>
               <w:rPr>
                 <w:rStyle w:val="Hyperlink"/>
@@ -4713,7 +4711,7 @@
                 <w:noProof/>
                 <w:webHidden/>
               </w:rPr>
-              <w:instrText xml:space="preserve"> PAGEREF _Toc43591173 \h </w:instrText>
+              <w:instrText xml:space="preserve"> PAGEREF _Toc43635263 \h </w:instrText>
             </w:r>
             <w:r>
               <w:rPr>
@@ -4756,7 +4754,7 @@
               <w:noProof/>
             </w:rPr>
           </w:pPr>
-          <w:hyperlink w:anchor="_Toc43591174" w:history="1">
+          <w:hyperlink w:anchor="_Toc43635264" w:history="1">
             <w:r>
               <w:rPr>
                 <w:rStyle w:val="Hyperlink"/>
@@ -4810,7 +4808,7 @@
                 <w:noProof/>
                 <w:webHidden/>
               </w:rPr>
-              <w:instrText xml:space="preserve"> PAGEREF _Toc43591174 \h </w:instrText>
+              <w:instrText xml:space="preserve"> PAGEREF _Toc43635264 \h </w:instrText>
             </w:r>
             <w:r>
               <w:rPr>
@@ -4853,7 +4851,7 @@
               <w:noProof/>
             </w:rPr>
           </w:pPr>
-          <w:hyperlink w:anchor="_Toc43591175" w:history="1">
+          <w:hyperlink w:anchor="_Toc43635265" w:history="1">
             <w:r>
               <w:rPr>
                 <w:rStyle w:val="Hyperlink"/>
@@ -4907,7 +4905,7 @@
                 <w:noProof/>
                 <w:webHidden/>
               </w:rPr>
-              <w:instrText xml:space="preserve"> PAGEREF _Toc43591175 \h </w:instrText>
+              <w:instrText xml:space="preserve"> PAGEREF _Toc43635265 \h </w:instrText>
             </w:r>
             <w:r>
               <w:rPr>
@@ -4950,7 +4948,7 @@
               <w:noProof/>
             </w:rPr>
           </w:pPr>
-          <w:hyperlink w:anchor="_Toc43591176" w:history="1">
+          <w:hyperlink w:anchor="_Toc43635266" w:history="1">
             <w:r>
               <w:rPr>
                 <w:rStyle w:val="Hyperlink"/>
@@ -5004,7 +5002,7 @@
                 <w:noProof/>
                 <w:webHidden/>
               </w:rPr>
-              <w:instrText xml:space="preserve"> PAGEREF _Toc43591176 \h </w:instrText>
+              <w:instrText xml:space="preserve"> PAGEREF _Toc43635266 \h </w:instrText>
             </w:r>
             <w:r>
               <w:rPr>
@@ -5047,13 +5045,12 @@
               <w:noProof/>
             </w:rPr>
           </w:pPr>
-          <w:hyperlink w:anchor="_Toc43591177" w:history="1">
+          <w:hyperlink w:anchor="_Toc43635267" w:history="1">
             <w:r>
               <w:rPr>
                 <w:rStyle w:val="Hyperlink"/>
                 <w:rFonts w:ascii="Times New Roman" w:hAnsi="Times New Roman" w:cs="Times New Roman"/>
                 <w:noProof/>
-                <w:color w:val="023160" w:themeColor="hyperlink" w:themeShade="80"/>
                 <w14:textOutline w14:w="0" w14:cap="flat" w14:cmpd="sng" w14:algn="ctr">
                   <w14:noFill/>
                   <w14:prstDash w14:val="solid"/>
@@ -5074,7 +5071,6 @@
                 <w:rStyle w:val="Hyperlink"/>
                 <w:rFonts w:ascii="Times New Roman" w:hAnsi="Times New Roman" w:cs="Times New Roman"/>
                 <w:noProof/>
-                <w:color w:val="023160" w:themeColor="hyperlink" w:themeShade="80"/>
                 <w14:textOutline w14:w="0" w14:cap="flat" w14:cmpd="sng" w14:algn="ctr">
                   <w14:noFill/>
                   <w14:prstDash w14:val="solid"/>
@@ -5102,7 +5098,7 @@
                 <w:noProof/>
                 <w:webHidden/>
               </w:rPr>
-              <w:instrText xml:space="preserve"> PAGEREF _Toc43591177 \h </w:instrText>
+              <w:instrText xml:space="preserve"> PAGEREF _Toc43635267 \h </w:instrText>
             </w:r>
             <w:r>
               <w:rPr>
@@ -5145,13 +5141,12 @@
               <w:noProof/>
             </w:rPr>
           </w:pPr>
-          <w:hyperlink w:anchor="_Toc43591178" w:history="1">
+          <w:hyperlink w:anchor="_Toc43635268" w:history="1">
             <w:r>
               <w:rPr>
                 <w:rStyle w:val="Hyperlink"/>
                 <w:rFonts w:ascii="Times New Roman" w:hAnsi="Times New Roman" w:cs="Times New Roman"/>
                 <w:noProof/>
-                <w:color w:val="023160" w:themeColor="hyperlink" w:themeShade="80"/>
                 <w14:textOutline w14:w="0" w14:cap="flat" w14:cmpd="sng" w14:algn="ctr">
                   <w14:noFill/>
                   <w14:prstDash w14:val="solid"/>
@@ -5172,7 +5167,6 @@
                 <w:rStyle w:val="Hyperlink"/>
                 <w:rFonts w:ascii="Times New Roman" w:hAnsi="Times New Roman" w:cs="Times New Roman"/>
                 <w:noProof/>
-                <w:color w:val="023160" w:themeColor="hyperlink" w:themeShade="80"/>
                 <w14:textOutline w14:w="0" w14:cap="flat" w14:cmpd="sng" w14:algn="ctr">
                   <w14:noFill/>
                   <w14:prstDash w14:val="solid"/>
@@ -5200,7 +5194,7 @@
                 <w:noProof/>
                 <w:webHidden/>
               </w:rPr>
-              <w:instrText xml:space="preserve"> PAGEREF _Toc43591178 \h </w:instrText>
+              <w:instrText xml:space="preserve"> PAGEREF _Toc43635268 \h </w:instrText>
             </w:r>
             <w:r>
               <w:rPr>
@@ -5220,7 +5214,7 @@
                 <w:noProof/>
                 <w:webHidden/>
               </w:rPr>
-              <w:t>10</w:t>
+              <w:t>11</w:t>
             </w:r>
             <w:r>
               <w:rPr>
@@ -5243,13 +5237,12 @@
               <w:noProof/>
             </w:rPr>
           </w:pPr>
-          <w:hyperlink w:anchor="_Toc43591179" w:history="1">
+          <w:hyperlink w:anchor="_Toc43635269" w:history="1">
             <w:r>
               <w:rPr>
                 <w:rStyle w:val="Hyperlink"/>
                 <w:rFonts w:ascii="Times New Roman" w:hAnsi="Times New Roman" w:cs="Times New Roman"/>
                 <w:noProof/>
-                <w:color w:val="023160" w:themeColor="hyperlink" w:themeShade="80"/>
                 <w14:textOutline w14:w="0" w14:cap="flat" w14:cmpd="sng" w14:algn="ctr">
                   <w14:noFill/>
                   <w14:prstDash w14:val="solid"/>
@@ -5270,7 +5263,6 @@
                 <w:rStyle w:val="Hyperlink"/>
                 <w:rFonts w:ascii="Times New Roman" w:hAnsi="Times New Roman" w:cs="Times New Roman"/>
                 <w:noProof/>
-                <w:color w:val="023160" w:themeColor="hyperlink" w:themeShade="80"/>
                 <w14:textOutline w14:w="0" w14:cap="flat" w14:cmpd="sng" w14:algn="ctr">
                   <w14:noFill/>
                   <w14:prstDash w14:val="solid"/>
@@ -5298,7 +5290,7 @@
                 <w:noProof/>
                 <w:webHidden/>
               </w:rPr>
-              <w:instrText xml:space="preserve"> PAGEREF _Toc43591179 \h </w:instrText>
+              <w:instrText xml:space="preserve"> PAGEREF _Toc43635269 \h </w:instrText>
             </w:r>
             <w:r>
               <w:rPr>
@@ -5318,7 +5310,7 @@
                 <w:noProof/>
                 <w:webHidden/>
               </w:rPr>
-              <w:t>10</w:t>
+              <w:t>13</w:t>
             </w:r>
             <w:r>
               <w:rPr>
@@ -5341,13 +5333,12 @@
               <w:noProof/>
             </w:rPr>
           </w:pPr>
-          <w:hyperlink w:anchor="_Toc43591180" w:history="1">
+          <w:hyperlink w:anchor="_Toc43635270" w:history="1">
             <w:r>
               <w:rPr>
                 <w:rStyle w:val="Hyperlink"/>
                 <w:rFonts w:ascii="Times New Roman" w:hAnsi="Times New Roman" w:cs="Times New Roman"/>
                 <w:noProof/>
-                <w:color w:val="023160" w:themeColor="hyperlink" w:themeShade="80"/>
                 <w14:textOutline w14:w="0" w14:cap="flat" w14:cmpd="sng" w14:algn="ctr">
                   <w14:noFill/>
                   <w14:prstDash w14:val="solid"/>
@@ -5368,7 +5359,6 @@
                 <w:rStyle w:val="Hyperlink"/>
                 <w:rFonts w:ascii="Times New Roman" w:hAnsi="Times New Roman" w:cs="Times New Roman"/>
                 <w:noProof/>
-                <w:color w:val="023160" w:themeColor="hyperlink" w:themeShade="80"/>
                 <w14:textOutline w14:w="0" w14:cap="flat" w14:cmpd="sng" w14:algn="ctr">
                   <w14:noFill/>
                   <w14:prstDash w14:val="solid"/>
@@ -5396,7 +5386,7 @@
                 <w:noProof/>
                 <w:webHidden/>
               </w:rPr>
-              <w:instrText xml:space="preserve"> PAGEREF _Toc43591180 \h </w:instrText>
+              <w:instrText xml:space="preserve"> PAGEREF _Toc43635270 \h </w:instrText>
             </w:r>
             <w:r>
               <w:rPr>
@@ -5416,7 +5406,7 @@
                 <w:noProof/>
                 <w:webHidden/>
               </w:rPr>
-              <w:t>11</w:t>
+              <w:t>13</w:t>
             </w:r>
             <w:r>
               <w:rPr>
@@ -5439,13 +5429,12 @@
               <w:noProof/>
             </w:rPr>
           </w:pPr>
-          <w:hyperlink w:anchor="_Toc43591181" w:history="1">
+          <w:hyperlink w:anchor="_Toc43635271" w:history="1">
             <w:r>
               <w:rPr>
                 <w:rStyle w:val="Hyperlink"/>
                 <w:rFonts w:ascii="Times New Roman" w:hAnsi="Times New Roman" w:cs="Times New Roman"/>
                 <w:noProof/>
-                <w:color w:val="023160" w:themeColor="hyperlink" w:themeShade="80"/>
                 <w14:textOutline w14:w="0" w14:cap="flat" w14:cmpd="sng" w14:algn="ctr">
                   <w14:noFill/>
                   <w14:prstDash w14:val="solid"/>
@@ -5466,7 +5455,6 @@
                 <w:rStyle w:val="Hyperlink"/>
                 <w:rFonts w:ascii="Times New Roman" w:hAnsi="Times New Roman" w:cs="Times New Roman"/>
                 <w:noProof/>
-                <w:color w:val="023160" w:themeColor="hyperlink" w:themeShade="80"/>
                 <w14:textOutline w14:w="0" w14:cap="flat" w14:cmpd="sng" w14:algn="ctr">
                   <w14:noFill/>
                   <w14:prstDash w14:val="solid"/>
@@ -5494,7 +5482,7 @@
                 <w:noProof/>
                 <w:webHidden/>
               </w:rPr>
-              <w:instrText xml:space="preserve"> PAGEREF _Toc43591181 \h </w:instrText>
+              <w:instrText xml:space="preserve"> PAGEREF _Toc43635271 \h </w:instrText>
             </w:r>
             <w:r>
               <w:rPr>
@@ -5514,7 +5502,7 @@
                 <w:noProof/>
                 <w:webHidden/>
               </w:rPr>
-              <w:t>11</w:t>
+              <w:t>13</w:t>
             </w:r>
             <w:r>
               <w:rPr>
@@ -5537,13 +5525,12 @@
               <w:noProof/>
             </w:rPr>
           </w:pPr>
-          <w:hyperlink w:anchor="_Toc43591182" w:history="1">
+          <w:hyperlink w:anchor="_Toc43635272" w:history="1">
             <w:r>
               <w:rPr>
                 <w:rStyle w:val="Hyperlink"/>
                 <w:rFonts w:ascii="Times New Roman" w:hAnsi="Times New Roman" w:cs="Times New Roman"/>
                 <w:noProof/>
-                <w:color w:val="023160" w:themeColor="hyperlink" w:themeShade="80"/>
                 <w:lang w:val="vi-VN"/>
                 <w14:textOutline w14:w="0" w14:cap="flat" w14:cmpd="sng" w14:algn="ctr">
                   <w14:noFill/>
@@ -5565,7 +5552,6 @@
                 <w:rStyle w:val="Hyperlink"/>
                 <w:rFonts w:ascii="Times New Roman" w:hAnsi="Times New Roman" w:cs="Times New Roman"/>
                 <w:noProof/>
-                <w:color w:val="023160" w:themeColor="hyperlink" w:themeShade="80"/>
                 <w14:textOutline w14:w="0" w14:cap="flat" w14:cmpd="sng" w14:algn="ctr">
                   <w14:noFill/>
                   <w14:prstDash w14:val="solid"/>
@@ -5593,7 +5579,7 @@
                 <w:noProof/>
                 <w:webHidden/>
               </w:rPr>
-              <w:instrText xml:space="preserve"> PAGEREF _Toc43591182 \h </w:instrText>
+              <w:instrText xml:space="preserve"> PAGEREF _Toc43635272 \h </w:instrText>
             </w:r>
             <w:r>
               <w:rPr>
@@ -5613,7 +5599,487 @@
                 <w:noProof/>
                 <w:webHidden/>
               </w:rPr>
-              <w:t>11</w:t>
+              <w:t>13</w:t>
+            </w:r>
+            <w:r>
+              <w:rPr>
+                <w:noProof/>
+                <w:webHidden/>
+              </w:rPr>
+              <w:fldChar w:fldCharType="end"/>
+            </w:r>
+          </w:hyperlink>
+        </w:p>
+        <w:p>
+          <w:pPr>
+            <w:pStyle w:val="TOC3"/>
+            <w:tabs>
+              <w:tab w:val="left" w:pos="1320"/>
+              <w:tab w:val="right" w:leader="dot" w:pos="9350"/>
+            </w:tabs>
+            <w:rPr>
+              <w:rFonts w:eastAsiaTheme="minorEastAsia"/>
+              <w:noProof/>
+            </w:rPr>
+          </w:pPr>
+          <w:hyperlink w:anchor="_Toc43635273" w:history="1">
+            <w:r>
+              <w:rPr>
+                <w:rStyle w:val="Hyperlink"/>
+                <w:rFonts w:ascii="Times New Roman" w:hAnsi="Times New Roman" w:cs="Times New Roman"/>
+                <w:noProof/>
+                <w14:textOutline w14:w="0" w14:cap="flat" w14:cmpd="sng" w14:algn="ctr">
+                  <w14:noFill/>
+                  <w14:prstDash w14:val="solid"/>
+                  <w14:round/>
+                </w14:textOutline>
+              </w:rPr>
+              <w:t>2.5.1.</w:t>
+            </w:r>
+            <w:r>
+              <w:rPr>
+                <w:rFonts w:eastAsiaTheme="minorEastAsia"/>
+                <w:noProof/>
+              </w:rPr>
+              <w:tab/>
+            </w:r>
+            <w:r>
+              <w:rPr>
+                <w:rStyle w:val="Hyperlink"/>
+                <w:rFonts w:ascii="Times New Roman" w:hAnsi="Times New Roman" w:cs="Times New Roman"/>
+                <w:noProof/>
+                <w14:textOutline w14:w="0" w14:cap="flat" w14:cmpd="sng" w14:algn="ctr">
+                  <w14:noFill/>
+                  <w14:prstDash w14:val="solid"/>
+                  <w14:round/>
+                </w14:textOutline>
+              </w:rPr>
+              <w:t>Nhập sách</w:t>
+            </w:r>
+            <w:r>
+              <w:rPr>
+                <w:noProof/>
+                <w:webHidden/>
+              </w:rPr>
+              <w:tab/>
+            </w:r>
+            <w:r>
+              <w:rPr>
+                <w:noProof/>
+                <w:webHidden/>
+              </w:rPr>
+              <w:fldChar w:fldCharType="begin"/>
+            </w:r>
+            <w:r>
+              <w:rPr>
+                <w:noProof/>
+                <w:webHidden/>
+              </w:rPr>
+              <w:instrText xml:space="preserve"> PAGEREF _Toc43635273 \h </w:instrText>
+            </w:r>
+            <w:r>
+              <w:rPr>
+                <w:noProof/>
+                <w:webHidden/>
+              </w:rPr>
+            </w:r>
+            <w:r>
+              <w:rPr>
+                <w:noProof/>
+                <w:webHidden/>
+              </w:rPr>
+              <w:fldChar w:fldCharType="separate"/>
+            </w:r>
+            <w:r>
+              <w:rPr>
+                <w:noProof/>
+                <w:webHidden/>
+              </w:rPr>
+              <w:t>13</w:t>
+            </w:r>
+            <w:r>
+              <w:rPr>
+                <w:noProof/>
+                <w:webHidden/>
+              </w:rPr>
+              <w:fldChar w:fldCharType="end"/>
+            </w:r>
+          </w:hyperlink>
+        </w:p>
+        <w:p>
+          <w:pPr>
+            <w:pStyle w:val="TOC3"/>
+            <w:tabs>
+              <w:tab w:val="left" w:pos="1320"/>
+              <w:tab w:val="right" w:leader="dot" w:pos="9350"/>
+            </w:tabs>
+            <w:rPr>
+              <w:rFonts w:eastAsiaTheme="minorEastAsia"/>
+              <w:noProof/>
+            </w:rPr>
+          </w:pPr>
+          <w:hyperlink w:anchor="_Toc43635274" w:history="1">
+            <w:r>
+              <w:rPr>
+                <w:rStyle w:val="Hyperlink"/>
+                <w:rFonts w:ascii="Times New Roman" w:hAnsi="Times New Roman" w:cs="Times New Roman"/>
+                <w:noProof/>
+                <w14:textOutline w14:w="0" w14:cap="flat" w14:cmpd="sng" w14:algn="ctr">
+                  <w14:noFill/>
+                  <w14:prstDash w14:val="solid"/>
+                  <w14:round/>
+                </w14:textOutline>
+              </w:rPr>
+              <w:t>2.5.2.</w:t>
+            </w:r>
+            <w:r>
+              <w:rPr>
+                <w:rFonts w:eastAsiaTheme="minorEastAsia"/>
+                <w:noProof/>
+              </w:rPr>
+              <w:tab/>
+            </w:r>
+            <w:r>
+              <w:rPr>
+                <w:rStyle w:val="Hyperlink"/>
+                <w:rFonts w:ascii="Times New Roman" w:hAnsi="Times New Roman" w:cs="Times New Roman"/>
+                <w:noProof/>
+                <w14:textOutline w14:w="0" w14:cap="flat" w14:cmpd="sng" w14:algn="ctr">
+                  <w14:noFill/>
+                  <w14:prstDash w14:val="solid"/>
+                  <w14:round/>
+                </w14:textOutline>
+              </w:rPr>
+              <w:t>Thanh lý sách</w:t>
+            </w:r>
+            <w:r>
+              <w:rPr>
+                <w:noProof/>
+                <w:webHidden/>
+              </w:rPr>
+              <w:tab/>
+            </w:r>
+            <w:r>
+              <w:rPr>
+                <w:noProof/>
+                <w:webHidden/>
+              </w:rPr>
+              <w:fldChar w:fldCharType="begin"/>
+            </w:r>
+            <w:r>
+              <w:rPr>
+                <w:noProof/>
+                <w:webHidden/>
+              </w:rPr>
+              <w:instrText xml:space="preserve"> PAGEREF _Toc43635274 \h </w:instrText>
+            </w:r>
+            <w:r>
+              <w:rPr>
+                <w:noProof/>
+                <w:webHidden/>
+              </w:rPr>
+            </w:r>
+            <w:r>
+              <w:rPr>
+                <w:noProof/>
+                <w:webHidden/>
+              </w:rPr>
+              <w:fldChar w:fldCharType="separate"/>
+            </w:r>
+            <w:r>
+              <w:rPr>
+                <w:noProof/>
+                <w:webHidden/>
+              </w:rPr>
+              <w:t>16</w:t>
+            </w:r>
+            <w:r>
+              <w:rPr>
+                <w:noProof/>
+                <w:webHidden/>
+              </w:rPr>
+              <w:fldChar w:fldCharType="end"/>
+            </w:r>
+          </w:hyperlink>
+        </w:p>
+        <w:p>
+          <w:pPr>
+            <w:pStyle w:val="TOC3"/>
+            <w:tabs>
+              <w:tab w:val="left" w:pos="1320"/>
+              <w:tab w:val="right" w:leader="dot" w:pos="9350"/>
+            </w:tabs>
+            <w:rPr>
+              <w:rFonts w:eastAsiaTheme="minorEastAsia"/>
+              <w:noProof/>
+            </w:rPr>
+          </w:pPr>
+          <w:hyperlink w:anchor="_Toc43635275" w:history="1">
+            <w:r>
+              <w:rPr>
+                <w:rStyle w:val="Hyperlink"/>
+                <w:rFonts w:ascii="Times New Roman" w:hAnsi="Times New Roman" w:cs="Times New Roman"/>
+                <w:noProof/>
+                <w14:textOutline w14:w="0" w14:cap="flat" w14:cmpd="sng" w14:algn="ctr">
+                  <w14:noFill/>
+                  <w14:prstDash w14:val="solid"/>
+                  <w14:round/>
+                </w14:textOutline>
+              </w:rPr>
+              <w:t>2.5.3.</w:t>
+            </w:r>
+            <w:r>
+              <w:rPr>
+                <w:rFonts w:eastAsiaTheme="minorEastAsia"/>
+                <w:noProof/>
+              </w:rPr>
+              <w:tab/>
+            </w:r>
+            <w:r>
+              <w:rPr>
+                <w:rStyle w:val="Hyperlink"/>
+                <w:rFonts w:ascii="Times New Roman" w:hAnsi="Times New Roman" w:cs="Times New Roman"/>
+                <w:noProof/>
+                <w14:textOutline w14:w="0" w14:cap="flat" w14:cmpd="sng" w14:algn="ctr">
+                  <w14:noFill/>
+                  <w14:prstDash w14:val="solid"/>
+                  <w14:round/>
+                </w14:textOutline>
+              </w:rPr>
+              <w:t>Đăng ký thẻ thư viện</w:t>
+            </w:r>
+            <w:r>
+              <w:rPr>
+                <w:noProof/>
+                <w:webHidden/>
+              </w:rPr>
+              <w:tab/>
+            </w:r>
+            <w:r>
+              <w:rPr>
+                <w:noProof/>
+                <w:webHidden/>
+              </w:rPr>
+              <w:fldChar w:fldCharType="begin"/>
+            </w:r>
+            <w:r>
+              <w:rPr>
+                <w:noProof/>
+                <w:webHidden/>
+              </w:rPr>
+              <w:instrText xml:space="preserve"> PAGEREF _Toc43635275 \h </w:instrText>
+            </w:r>
+            <w:r>
+              <w:rPr>
+                <w:noProof/>
+                <w:webHidden/>
+              </w:rPr>
+            </w:r>
+            <w:r>
+              <w:rPr>
+                <w:noProof/>
+                <w:webHidden/>
+              </w:rPr>
+              <w:fldChar w:fldCharType="separate"/>
+            </w:r>
+            <w:r>
+              <w:rPr>
+                <w:noProof/>
+                <w:webHidden/>
+              </w:rPr>
+              <w:t>18</w:t>
+            </w:r>
+            <w:r>
+              <w:rPr>
+                <w:noProof/>
+                <w:webHidden/>
+              </w:rPr>
+              <w:fldChar w:fldCharType="end"/>
+            </w:r>
+          </w:hyperlink>
+        </w:p>
+        <w:p>
+          <w:pPr>
+            <w:pStyle w:val="TOC3"/>
+            <w:tabs>
+              <w:tab w:val="left" w:pos="1320"/>
+              <w:tab w:val="right" w:leader="dot" w:pos="9350"/>
+            </w:tabs>
+            <w:rPr>
+              <w:rFonts w:eastAsiaTheme="minorEastAsia"/>
+              <w:noProof/>
+            </w:rPr>
+          </w:pPr>
+          <w:hyperlink w:anchor="_Toc43635276" w:history="1">
+            <w:r>
+              <w:rPr>
+                <w:rStyle w:val="Hyperlink"/>
+                <w:rFonts w:ascii="Times New Roman" w:hAnsi="Times New Roman" w:cs="Times New Roman"/>
+                <w:noProof/>
+                <w14:textOutline w14:w="0" w14:cap="flat" w14:cmpd="sng" w14:algn="ctr">
+                  <w14:noFill/>
+                  <w14:prstDash w14:val="solid"/>
+                  <w14:round/>
+                </w14:textOutline>
+              </w:rPr>
+              <w:t>2.5.4.</w:t>
+            </w:r>
+            <w:r>
+              <w:rPr>
+                <w:rFonts w:eastAsiaTheme="minorEastAsia"/>
+                <w:noProof/>
+              </w:rPr>
+              <w:tab/>
+            </w:r>
+            <w:r>
+              <w:rPr>
+                <w:rStyle w:val="Hyperlink"/>
+                <w:rFonts w:ascii="Times New Roman" w:hAnsi="Times New Roman" w:cs="Times New Roman"/>
+                <w:noProof/>
+                <w14:textOutline w14:w="0" w14:cap="flat" w14:cmpd="sng" w14:algn="ctr">
+                  <w14:noFill/>
+                  <w14:prstDash w14:val="solid"/>
+                  <w14:round/>
+                </w14:textOutline>
+              </w:rPr>
+              <w:t>Mượn sách</w:t>
+            </w:r>
+            <w:r>
+              <w:rPr>
+                <w:noProof/>
+                <w:webHidden/>
+              </w:rPr>
+              <w:tab/>
+            </w:r>
+            <w:r>
+              <w:rPr>
+                <w:noProof/>
+                <w:webHidden/>
+              </w:rPr>
+              <w:fldChar w:fldCharType="begin"/>
+            </w:r>
+            <w:r>
+              <w:rPr>
+                <w:noProof/>
+                <w:webHidden/>
+              </w:rPr>
+              <w:instrText xml:space="preserve"> PAGEREF _Toc43635276 \h </w:instrText>
+            </w:r>
+            <w:r>
+              <w:rPr>
+                <w:noProof/>
+                <w:webHidden/>
+              </w:rPr>
+            </w:r>
+            <w:r>
+              <w:rPr>
+                <w:noProof/>
+                <w:webHidden/>
+              </w:rPr>
+              <w:fldChar w:fldCharType="separate"/>
+            </w:r>
+            <w:r>
+              <w:rPr>
+                <w:noProof/>
+                <w:webHidden/>
+              </w:rPr>
+              <w:t>18</w:t>
+            </w:r>
+            <w:r>
+              <w:rPr>
+                <w:noProof/>
+                <w:webHidden/>
+              </w:rPr>
+              <w:fldChar w:fldCharType="end"/>
+            </w:r>
+          </w:hyperlink>
+        </w:p>
+        <w:p>
+          <w:pPr>
+            <w:pStyle w:val="TOC3"/>
+            <w:tabs>
+              <w:tab w:val="left" w:pos="1320"/>
+              <w:tab w:val="right" w:leader="dot" w:pos="9350"/>
+            </w:tabs>
+            <w:rPr>
+              <w:rFonts w:eastAsiaTheme="minorEastAsia"/>
+              <w:noProof/>
+            </w:rPr>
+          </w:pPr>
+          <w:hyperlink w:anchor="_Toc43635277" w:history="1">
+            <w:r>
+              <w:rPr>
+                <w:rStyle w:val="Hyperlink"/>
+                <w:rFonts w:ascii="Times New Roman" w:hAnsi="Times New Roman" w:cs="Times New Roman"/>
+                <w:noProof/>
+                <w14:textOutline w14:w="0" w14:cap="flat" w14:cmpd="sng" w14:algn="ctr">
+                  <w14:noFill/>
+                  <w14:prstDash w14:val="solid"/>
+                  <w14:round/>
+                </w14:textOutline>
+              </w:rPr>
+              <w:t>2.5.5.</w:t>
+            </w:r>
+            <w:r>
+              <w:rPr>
+                <w:rFonts w:eastAsiaTheme="minorEastAsia"/>
+                <w:noProof/>
+              </w:rPr>
+              <w:tab/>
+            </w:r>
+            <w:r>
+              <w:rPr>
+                <w:rStyle w:val="Hyperlink"/>
+                <w:rFonts w:ascii="Times New Roman" w:hAnsi="Times New Roman" w:cs="Times New Roman"/>
+                <w:noProof/>
+                <w14:textOutline w14:w="0" w14:cap="flat" w14:cmpd="sng" w14:algn="ctr">
+                  <w14:noFill/>
+                  <w14:prstDash w14:val="solid"/>
+                  <w14:round/>
+                </w14:textOutline>
+              </w:rPr>
+              <w:t>Trả sách</w:t>
+            </w:r>
+            <w:r>
+              <w:rPr>
+                <w:noProof/>
+                <w:webHidden/>
+              </w:rPr>
+              <w:tab/>
+            </w:r>
+            <w:r>
+              <w:rPr>
+                <w:noProof/>
+                <w:webHidden/>
+              </w:rPr>
+              <w:fldChar w:fldCharType="begin"/>
+            </w:r>
+            <w:r>
+              <w:rPr>
+                <w:noProof/>
+                <w:webHidden/>
+              </w:rPr>
+              <w:instrText xml:space="preserve"> PAGEREF _Toc43635277 \h </w:instrText>
+            </w:r>
+            <w:r>
+              <w:rPr>
+                <w:noProof/>
+                <w:webHidden/>
+              </w:rPr>
+            </w:r>
+            <w:r>
+              <w:rPr>
+                <w:noProof/>
+                <w:webHidden/>
+              </w:rPr>
+              <w:fldChar w:fldCharType="separate"/>
+            </w:r>
+            <w:r>
+              <w:rPr>
+                <w:noProof/>
+                <w:webHidden/>
+              </w:rPr>
+              <w:t>18</w:t>
             </w:r>
             <w:r>
               <w:rPr>
@@ -5636,7 +6102,7 @@
               <w:noProof/>
             </w:rPr>
           </w:pPr>
-          <w:hyperlink w:anchor="_Toc43591183" w:history="1">
+          <w:hyperlink w:anchor="_Toc43635278" w:history="1">
             <w:r>
               <w:rPr>
                 <w:rStyle w:val="Hyperlink"/>
@@ -5692,7 +6158,7 @@
                 <w:noProof/>
                 <w:webHidden/>
               </w:rPr>
-              <w:instrText xml:space="preserve"> PAGEREF _Toc43591183 \h </w:instrText>
+              <w:instrText xml:space="preserve"> PAGEREF _Toc43635278 \h </w:instrText>
             </w:r>
             <w:r>
               <w:rPr>
@@ -5712,7 +6178,487 @@
                 <w:noProof/>
                 <w:webHidden/>
               </w:rPr>
-              <w:t>11</w:t>
+              <w:t>18</w:t>
+            </w:r>
+            <w:r>
+              <w:rPr>
+                <w:noProof/>
+                <w:webHidden/>
+              </w:rPr>
+              <w:fldChar w:fldCharType="end"/>
+            </w:r>
+          </w:hyperlink>
+        </w:p>
+        <w:p>
+          <w:pPr>
+            <w:pStyle w:val="TOC2"/>
+            <w:tabs>
+              <w:tab w:val="left" w:pos="880"/>
+              <w:tab w:val="right" w:leader="dot" w:pos="9350"/>
+            </w:tabs>
+            <w:rPr>
+              <w:rFonts w:eastAsiaTheme="minorEastAsia"/>
+              <w:noProof/>
+            </w:rPr>
+          </w:pPr>
+          <w:hyperlink w:anchor="_Toc43635279" w:history="1">
+            <w:r>
+              <w:rPr>
+                <w:rStyle w:val="Hyperlink"/>
+                <w:rFonts w:ascii="Times New Roman" w:hAnsi="Times New Roman" w:cs="Times New Roman"/>
+                <w:noProof/>
+                <w14:textOutline w14:w="0" w14:cap="flat" w14:cmpd="sng" w14:algn="ctr">
+                  <w14:noFill/>
+                  <w14:prstDash w14:val="solid"/>
+                  <w14:round/>
+                </w14:textOutline>
+              </w:rPr>
+              <w:t>3.1.</w:t>
+            </w:r>
+            <w:r>
+              <w:rPr>
+                <w:rFonts w:eastAsiaTheme="minorEastAsia"/>
+                <w:noProof/>
+              </w:rPr>
+              <w:tab/>
+            </w:r>
+            <w:r>
+              <w:rPr>
+                <w:rStyle w:val="Hyperlink"/>
+                <w:rFonts w:ascii="Times New Roman" w:hAnsi="Times New Roman" w:cs="Times New Roman"/>
+                <w:noProof/>
+                <w14:textOutline w14:w="0" w14:cap="flat" w14:cmpd="sng" w14:algn="ctr">
+                  <w14:noFill/>
+                  <w14:prstDash w14:val="solid"/>
+                  <w14:round/>
+                </w14:textOutline>
+              </w:rPr>
+              <w:t>Nhập sách</w:t>
+            </w:r>
+            <w:r>
+              <w:rPr>
+                <w:noProof/>
+                <w:webHidden/>
+              </w:rPr>
+              <w:tab/>
+            </w:r>
+            <w:r>
+              <w:rPr>
+                <w:noProof/>
+                <w:webHidden/>
+              </w:rPr>
+              <w:fldChar w:fldCharType="begin"/>
+            </w:r>
+            <w:r>
+              <w:rPr>
+                <w:noProof/>
+                <w:webHidden/>
+              </w:rPr>
+              <w:instrText xml:space="preserve"> PAGEREF _Toc43635279 \h </w:instrText>
+            </w:r>
+            <w:r>
+              <w:rPr>
+                <w:noProof/>
+                <w:webHidden/>
+              </w:rPr>
+            </w:r>
+            <w:r>
+              <w:rPr>
+                <w:noProof/>
+                <w:webHidden/>
+              </w:rPr>
+              <w:fldChar w:fldCharType="separate"/>
+            </w:r>
+            <w:r>
+              <w:rPr>
+                <w:noProof/>
+                <w:webHidden/>
+              </w:rPr>
+              <w:t>18</w:t>
+            </w:r>
+            <w:r>
+              <w:rPr>
+                <w:noProof/>
+                <w:webHidden/>
+              </w:rPr>
+              <w:fldChar w:fldCharType="end"/>
+            </w:r>
+          </w:hyperlink>
+        </w:p>
+        <w:p>
+          <w:pPr>
+            <w:pStyle w:val="TOC2"/>
+            <w:tabs>
+              <w:tab w:val="left" w:pos="880"/>
+              <w:tab w:val="right" w:leader="dot" w:pos="9350"/>
+            </w:tabs>
+            <w:rPr>
+              <w:rFonts w:eastAsiaTheme="minorEastAsia"/>
+              <w:noProof/>
+            </w:rPr>
+          </w:pPr>
+          <w:hyperlink w:anchor="_Toc43635280" w:history="1">
+            <w:r>
+              <w:rPr>
+                <w:rStyle w:val="Hyperlink"/>
+                <w:rFonts w:ascii="Times New Roman" w:hAnsi="Times New Roman" w:cs="Times New Roman"/>
+                <w:noProof/>
+                <w14:textOutline w14:w="0" w14:cap="flat" w14:cmpd="sng" w14:algn="ctr">
+                  <w14:noFill/>
+                  <w14:prstDash w14:val="solid"/>
+                  <w14:round/>
+                </w14:textOutline>
+              </w:rPr>
+              <w:t>3.2.</w:t>
+            </w:r>
+            <w:r>
+              <w:rPr>
+                <w:rFonts w:eastAsiaTheme="minorEastAsia"/>
+                <w:noProof/>
+              </w:rPr>
+              <w:tab/>
+            </w:r>
+            <w:r>
+              <w:rPr>
+                <w:rStyle w:val="Hyperlink"/>
+                <w:rFonts w:ascii="Times New Roman" w:hAnsi="Times New Roman" w:cs="Times New Roman"/>
+                <w:noProof/>
+                <w14:textOutline w14:w="0" w14:cap="flat" w14:cmpd="sng" w14:algn="ctr">
+                  <w14:noFill/>
+                  <w14:prstDash w14:val="solid"/>
+                  <w14:round/>
+                </w14:textOutline>
+              </w:rPr>
+              <w:t>Thanh lý sách</w:t>
+            </w:r>
+            <w:r>
+              <w:rPr>
+                <w:noProof/>
+                <w:webHidden/>
+              </w:rPr>
+              <w:tab/>
+            </w:r>
+            <w:r>
+              <w:rPr>
+                <w:noProof/>
+                <w:webHidden/>
+              </w:rPr>
+              <w:fldChar w:fldCharType="begin"/>
+            </w:r>
+            <w:r>
+              <w:rPr>
+                <w:noProof/>
+                <w:webHidden/>
+              </w:rPr>
+              <w:instrText xml:space="preserve"> PAGEREF _Toc43635280 \h </w:instrText>
+            </w:r>
+            <w:r>
+              <w:rPr>
+                <w:noProof/>
+                <w:webHidden/>
+              </w:rPr>
+            </w:r>
+            <w:r>
+              <w:rPr>
+                <w:noProof/>
+                <w:webHidden/>
+              </w:rPr>
+              <w:fldChar w:fldCharType="separate"/>
+            </w:r>
+            <w:r>
+              <w:rPr>
+                <w:noProof/>
+                <w:webHidden/>
+              </w:rPr>
+              <w:t>19</w:t>
+            </w:r>
+            <w:r>
+              <w:rPr>
+                <w:noProof/>
+                <w:webHidden/>
+              </w:rPr>
+              <w:fldChar w:fldCharType="end"/>
+            </w:r>
+          </w:hyperlink>
+        </w:p>
+        <w:p>
+          <w:pPr>
+            <w:pStyle w:val="TOC2"/>
+            <w:tabs>
+              <w:tab w:val="left" w:pos="880"/>
+              <w:tab w:val="right" w:leader="dot" w:pos="9350"/>
+            </w:tabs>
+            <w:rPr>
+              <w:rFonts w:eastAsiaTheme="minorEastAsia"/>
+              <w:noProof/>
+            </w:rPr>
+          </w:pPr>
+          <w:hyperlink w:anchor="_Toc43635281" w:history="1">
+            <w:r>
+              <w:rPr>
+                <w:rStyle w:val="Hyperlink"/>
+                <w:rFonts w:ascii="Times New Roman" w:hAnsi="Times New Roman" w:cs="Times New Roman"/>
+                <w:noProof/>
+                <w14:textOutline w14:w="0" w14:cap="flat" w14:cmpd="sng" w14:algn="ctr">
+                  <w14:noFill/>
+                  <w14:prstDash w14:val="solid"/>
+                  <w14:round/>
+                </w14:textOutline>
+              </w:rPr>
+              <w:t>3.3.</w:t>
+            </w:r>
+            <w:r>
+              <w:rPr>
+                <w:rFonts w:eastAsiaTheme="minorEastAsia"/>
+                <w:noProof/>
+              </w:rPr>
+              <w:tab/>
+            </w:r>
+            <w:r>
+              <w:rPr>
+                <w:rStyle w:val="Hyperlink"/>
+                <w:rFonts w:ascii="Times New Roman" w:hAnsi="Times New Roman" w:cs="Times New Roman"/>
+                <w:noProof/>
+                <w14:textOutline w14:w="0" w14:cap="flat" w14:cmpd="sng" w14:algn="ctr">
+                  <w14:noFill/>
+                  <w14:prstDash w14:val="solid"/>
+                  <w14:round/>
+                </w14:textOutline>
+              </w:rPr>
+              <w:t>Đăng ký thẻ thư viện</w:t>
+            </w:r>
+            <w:r>
+              <w:rPr>
+                <w:noProof/>
+                <w:webHidden/>
+              </w:rPr>
+              <w:tab/>
+            </w:r>
+            <w:r>
+              <w:rPr>
+                <w:noProof/>
+                <w:webHidden/>
+              </w:rPr>
+              <w:fldChar w:fldCharType="begin"/>
+            </w:r>
+            <w:r>
+              <w:rPr>
+                <w:noProof/>
+                <w:webHidden/>
+              </w:rPr>
+              <w:instrText xml:space="preserve"> PAGEREF _Toc43635281 \h </w:instrText>
+            </w:r>
+            <w:r>
+              <w:rPr>
+                <w:noProof/>
+                <w:webHidden/>
+              </w:rPr>
+            </w:r>
+            <w:r>
+              <w:rPr>
+                <w:noProof/>
+                <w:webHidden/>
+              </w:rPr>
+              <w:fldChar w:fldCharType="separate"/>
+            </w:r>
+            <w:r>
+              <w:rPr>
+                <w:noProof/>
+                <w:webHidden/>
+              </w:rPr>
+              <w:t>19</w:t>
+            </w:r>
+            <w:r>
+              <w:rPr>
+                <w:noProof/>
+                <w:webHidden/>
+              </w:rPr>
+              <w:fldChar w:fldCharType="end"/>
+            </w:r>
+          </w:hyperlink>
+        </w:p>
+        <w:p>
+          <w:pPr>
+            <w:pStyle w:val="TOC2"/>
+            <w:tabs>
+              <w:tab w:val="left" w:pos="880"/>
+              <w:tab w:val="right" w:leader="dot" w:pos="9350"/>
+            </w:tabs>
+            <w:rPr>
+              <w:rFonts w:eastAsiaTheme="minorEastAsia"/>
+              <w:noProof/>
+            </w:rPr>
+          </w:pPr>
+          <w:hyperlink w:anchor="_Toc43635282" w:history="1">
+            <w:r>
+              <w:rPr>
+                <w:rStyle w:val="Hyperlink"/>
+                <w:rFonts w:ascii="Times New Roman" w:hAnsi="Times New Roman" w:cs="Times New Roman"/>
+                <w:noProof/>
+                <w14:textOutline w14:w="0" w14:cap="flat" w14:cmpd="sng" w14:algn="ctr">
+                  <w14:noFill/>
+                  <w14:prstDash w14:val="solid"/>
+                  <w14:round/>
+                </w14:textOutline>
+              </w:rPr>
+              <w:t>3.4.</w:t>
+            </w:r>
+            <w:r>
+              <w:rPr>
+                <w:rFonts w:eastAsiaTheme="minorEastAsia"/>
+                <w:noProof/>
+              </w:rPr>
+              <w:tab/>
+            </w:r>
+            <w:r>
+              <w:rPr>
+                <w:rStyle w:val="Hyperlink"/>
+                <w:rFonts w:ascii="Times New Roman" w:hAnsi="Times New Roman" w:cs="Times New Roman"/>
+                <w:noProof/>
+                <w14:textOutline w14:w="0" w14:cap="flat" w14:cmpd="sng" w14:algn="ctr">
+                  <w14:noFill/>
+                  <w14:prstDash w14:val="solid"/>
+                  <w14:round/>
+                </w14:textOutline>
+              </w:rPr>
+              <w:t>Mượn sách</w:t>
+            </w:r>
+            <w:r>
+              <w:rPr>
+                <w:noProof/>
+                <w:webHidden/>
+              </w:rPr>
+              <w:tab/>
+            </w:r>
+            <w:r>
+              <w:rPr>
+                <w:noProof/>
+                <w:webHidden/>
+              </w:rPr>
+              <w:fldChar w:fldCharType="begin"/>
+            </w:r>
+            <w:r>
+              <w:rPr>
+                <w:noProof/>
+                <w:webHidden/>
+              </w:rPr>
+              <w:instrText xml:space="preserve"> PAGEREF _Toc43635282 \h </w:instrText>
+            </w:r>
+            <w:r>
+              <w:rPr>
+                <w:noProof/>
+                <w:webHidden/>
+              </w:rPr>
+            </w:r>
+            <w:r>
+              <w:rPr>
+                <w:noProof/>
+                <w:webHidden/>
+              </w:rPr>
+              <w:fldChar w:fldCharType="separate"/>
+            </w:r>
+            <w:r>
+              <w:rPr>
+                <w:noProof/>
+                <w:webHidden/>
+              </w:rPr>
+              <w:t>19</w:t>
+            </w:r>
+            <w:r>
+              <w:rPr>
+                <w:noProof/>
+                <w:webHidden/>
+              </w:rPr>
+              <w:fldChar w:fldCharType="end"/>
+            </w:r>
+          </w:hyperlink>
+        </w:p>
+        <w:p>
+          <w:pPr>
+            <w:pStyle w:val="TOC2"/>
+            <w:tabs>
+              <w:tab w:val="left" w:pos="880"/>
+              <w:tab w:val="right" w:leader="dot" w:pos="9350"/>
+            </w:tabs>
+            <w:rPr>
+              <w:rFonts w:eastAsiaTheme="minorEastAsia"/>
+              <w:noProof/>
+            </w:rPr>
+          </w:pPr>
+          <w:hyperlink w:anchor="_Toc43635283" w:history="1">
+            <w:r>
+              <w:rPr>
+                <w:rStyle w:val="Hyperlink"/>
+                <w:rFonts w:ascii="Times New Roman" w:hAnsi="Times New Roman" w:cs="Times New Roman"/>
+                <w:noProof/>
+                <w14:textOutline w14:w="0" w14:cap="flat" w14:cmpd="sng" w14:algn="ctr">
+                  <w14:noFill/>
+                  <w14:prstDash w14:val="solid"/>
+                  <w14:round/>
+                </w14:textOutline>
+              </w:rPr>
+              <w:t>3.5.</w:t>
+            </w:r>
+            <w:r>
+              <w:rPr>
+                <w:rFonts w:eastAsiaTheme="minorEastAsia"/>
+                <w:noProof/>
+              </w:rPr>
+              <w:tab/>
+            </w:r>
+            <w:r>
+              <w:rPr>
+                <w:rStyle w:val="Hyperlink"/>
+                <w:rFonts w:ascii="Times New Roman" w:hAnsi="Times New Roman" w:cs="Times New Roman"/>
+                <w:noProof/>
+                <w14:textOutline w14:w="0" w14:cap="flat" w14:cmpd="sng" w14:algn="ctr">
+                  <w14:noFill/>
+                  <w14:prstDash w14:val="solid"/>
+                  <w14:round/>
+                </w14:textOutline>
+              </w:rPr>
+              <w:t>Trả sách</w:t>
+            </w:r>
+            <w:r>
+              <w:rPr>
+                <w:noProof/>
+                <w:webHidden/>
+              </w:rPr>
+              <w:tab/>
+            </w:r>
+            <w:r>
+              <w:rPr>
+                <w:noProof/>
+                <w:webHidden/>
+              </w:rPr>
+              <w:fldChar w:fldCharType="begin"/>
+            </w:r>
+            <w:r>
+              <w:rPr>
+                <w:noProof/>
+                <w:webHidden/>
+              </w:rPr>
+              <w:instrText xml:space="preserve"> PAGEREF _Toc43635283 \h </w:instrText>
+            </w:r>
+            <w:r>
+              <w:rPr>
+                <w:noProof/>
+                <w:webHidden/>
+              </w:rPr>
+            </w:r>
+            <w:r>
+              <w:rPr>
+                <w:noProof/>
+                <w:webHidden/>
+              </w:rPr>
+              <w:fldChar w:fldCharType="separate"/>
+            </w:r>
+            <w:r>
+              <w:rPr>
+                <w:noProof/>
+                <w:webHidden/>
+              </w:rPr>
+              <w:t>20</w:t>
             </w:r>
             <w:r>
               <w:rPr>
@@ -5735,7 +6681,7 @@
               <w:noProof/>
             </w:rPr>
           </w:pPr>
-          <w:hyperlink w:anchor="_Toc43591184" w:history="1">
+          <w:hyperlink w:anchor="_Toc43635284" w:history="1">
             <w:r>
               <w:rPr>
                 <w:rStyle w:val="Hyperlink"/>
@@ -5791,7 +6737,7 @@
                 <w:noProof/>
                 <w:webHidden/>
               </w:rPr>
-              <w:instrText xml:space="preserve"> PAGEREF _Toc43591184 \h </w:instrText>
+              <w:instrText xml:space="preserve"> PAGEREF _Toc43635284 \h </w:instrText>
             </w:r>
             <w:r>
               <w:rPr>
@@ -5811,7 +6757,7 @@
                 <w:noProof/>
                 <w:webHidden/>
               </w:rPr>
-              <w:t>11</w:t>
+              <w:t>20</w:t>
             </w:r>
             <w:r>
               <w:rPr>
@@ -5907,150 +6853,8 @@
           </w14:textOutline>
         </w:rPr>
       </w:pPr>
-    </w:p>
-    <w:p>
-      <w:pPr>
-        <w:pStyle w:val="ListParagraph"/>
-        <w:rPr>
-          <w:rFonts w:ascii="Times New Roman" w:hAnsi="Times New Roman" w:cs="Times New Roman"/>
-          <w:b/>
-          <w:color w:val="2E74B5" w:themeColor="accent1" w:themeShade="BF"/>
-          <w:sz w:val="40"/>
-          <w:szCs w:val="40"/>
-          <w:lang w:val="vi-VN"/>
-          <w14:textOutline w14:w="0" w14:cap="flat" w14:cmpd="sng" w14:algn="ctr">
-            <w14:noFill/>
-            <w14:prstDash w14:val="solid"/>
-            <w14:round/>
-          </w14:textOutline>
-        </w:rPr>
-      </w:pPr>
-    </w:p>
-    <w:p>
-      <w:pPr>
-        <w:pStyle w:val="ListParagraph"/>
-        <w:rPr>
-          <w:rFonts w:ascii="Times New Roman" w:hAnsi="Times New Roman" w:cs="Times New Roman"/>
-          <w:b/>
-          <w:color w:val="2E74B5" w:themeColor="accent1" w:themeShade="BF"/>
-          <w:sz w:val="40"/>
-          <w:szCs w:val="40"/>
-          <w:lang w:val="vi-VN"/>
-          <w14:textOutline w14:w="0" w14:cap="flat" w14:cmpd="sng" w14:algn="ctr">
-            <w14:noFill/>
-            <w14:prstDash w14:val="solid"/>
-            <w14:round/>
-          </w14:textOutline>
-        </w:rPr>
-      </w:pPr>
-    </w:p>
-    <w:p>
-      <w:pPr>
-        <w:pStyle w:val="ListParagraph"/>
-        <w:rPr>
-          <w:rFonts w:ascii="Times New Roman" w:hAnsi="Times New Roman" w:cs="Times New Roman"/>
-          <w:b/>
-          <w:color w:val="2E74B5" w:themeColor="accent1" w:themeShade="BF"/>
-          <w:sz w:val="40"/>
-          <w:szCs w:val="40"/>
-          <w:lang w:val="vi-VN"/>
-          <w14:textOutline w14:w="0" w14:cap="flat" w14:cmpd="sng" w14:algn="ctr">
-            <w14:noFill/>
-            <w14:prstDash w14:val="solid"/>
-            <w14:round/>
-          </w14:textOutline>
-        </w:rPr>
-      </w:pPr>
-    </w:p>
-    <w:p>
-      <w:pPr>
-        <w:pStyle w:val="ListParagraph"/>
-        <w:rPr>
-          <w:rFonts w:ascii="Times New Roman" w:hAnsi="Times New Roman" w:cs="Times New Roman"/>
-          <w:b/>
-          <w:color w:val="2E74B5" w:themeColor="accent1" w:themeShade="BF"/>
-          <w:sz w:val="40"/>
-          <w:szCs w:val="40"/>
-          <w:lang w:val="vi-VN"/>
-          <w14:textOutline w14:w="0" w14:cap="flat" w14:cmpd="sng" w14:algn="ctr">
-            <w14:noFill/>
-            <w14:prstDash w14:val="solid"/>
-            <w14:round/>
-          </w14:textOutline>
-        </w:rPr>
-      </w:pPr>
-    </w:p>
-    <w:p>
-      <w:pPr>
-        <w:pStyle w:val="ListParagraph"/>
-        <w:rPr>
-          <w:rFonts w:ascii="Times New Roman" w:hAnsi="Times New Roman" w:cs="Times New Roman"/>
-          <w:b/>
-          <w:color w:val="2E74B5" w:themeColor="accent1" w:themeShade="BF"/>
-          <w:sz w:val="40"/>
-          <w:szCs w:val="40"/>
-          <w:lang w:val="vi-VN"/>
-          <w14:textOutline w14:w="0" w14:cap="flat" w14:cmpd="sng" w14:algn="ctr">
-            <w14:noFill/>
-            <w14:prstDash w14:val="solid"/>
-            <w14:round/>
-          </w14:textOutline>
-        </w:rPr>
-      </w:pPr>
-    </w:p>
-    <w:p>
-      <w:pPr>
-        <w:pStyle w:val="ListParagraph"/>
-        <w:rPr>
-          <w:rFonts w:ascii="Times New Roman" w:hAnsi="Times New Roman" w:cs="Times New Roman"/>
-          <w:b/>
-          <w:color w:val="2E74B5" w:themeColor="accent1" w:themeShade="BF"/>
-          <w:sz w:val="40"/>
-          <w:szCs w:val="40"/>
-          <w:lang w:val="vi-VN"/>
-          <w14:textOutline w14:w="0" w14:cap="flat" w14:cmpd="sng" w14:algn="ctr">
-            <w14:noFill/>
-            <w14:prstDash w14:val="solid"/>
-            <w14:round/>
-          </w14:textOutline>
-        </w:rPr>
-      </w:pPr>
-    </w:p>
-    <w:p>
-      <w:pPr>
-        <w:pStyle w:val="ListParagraph"/>
-        <w:rPr>
-          <w:rFonts w:ascii="Times New Roman" w:hAnsi="Times New Roman" w:cs="Times New Roman"/>
-          <w:b/>
-          <w:color w:val="2E74B5" w:themeColor="accent1" w:themeShade="BF"/>
-          <w:sz w:val="40"/>
-          <w:szCs w:val="40"/>
-          <w:lang w:val="vi-VN"/>
-          <w14:textOutline w14:w="0" w14:cap="flat" w14:cmpd="sng" w14:algn="ctr">
-            <w14:noFill/>
-            <w14:prstDash w14:val="solid"/>
-            <w14:round/>
-          </w14:textOutline>
-        </w:rPr>
-      </w:pPr>
-    </w:p>
-    <w:p>
-      <w:pPr>
-        <w:pStyle w:val="ListParagraph"/>
-        <w:rPr>
-          <w:rFonts w:ascii="Times New Roman" w:hAnsi="Times New Roman" w:cs="Times New Roman"/>
-          <w:b/>
-          <w:color w:val="2E74B5" w:themeColor="accent1" w:themeShade="BF"/>
-          <w:sz w:val="40"/>
-          <w:szCs w:val="40"/>
-          <w:lang w:val="vi-VN"/>
-          <w14:textOutline w14:w="0" w14:cap="flat" w14:cmpd="sng" w14:algn="ctr">
-            <w14:noFill/>
-            <w14:prstDash w14:val="solid"/>
-            <w14:round/>
-          </w14:textOutline>
-        </w:rPr>
-      </w:pPr>
+      <w:bookmarkStart w:id="0" w:name="_GoBack"/>
+      <w:bookmarkEnd w:id="0"/>
     </w:p>
     <w:p>
       <w:pPr>
@@ -6074,7 +6878,7 @@
           </w14:textOutline>
         </w:rPr>
       </w:pPr>
-      <w:bookmarkStart w:id="1" w:name="_Toc43591139"/>
+      <w:bookmarkStart w:id="1" w:name="_Toc43635229"/>
       <w:r>
         <w:rPr>
           <w:rFonts w:ascii="Times New Roman" w:hAnsi="Times New Roman" w:cs="Times New Roman"/>
@@ -6115,7 +6919,7 @@
           </w14:textOutline>
         </w:rPr>
       </w:pPr>
-      <w:bookmarkStart w:id="2" w:name="_Toc43591140"/>
+      <w:bookmarkStart w:id="2" w:name="_Toc43635230"/>
       <w:r>
         <w:rPr>
           <w:rFonts w:ascii="Times New Roman" w:hAnsi="Times New Roman" w:cs="Times New Roman"/>
@@ -6140,27 +6944,14 @@
       <w:r>
         <w:t xml:space="preserve">Table </w:t>
       </w:r>
-      <w:r>
-        <w:fldChar w:fldCharType="begin"/>
-      </w:r>
-      <w:r>
-        <w:instrText xml:space="preserve"> SEQ Table \* ARABIC </w:instrText>
-      </w:r>
-      <w:r>
-        <w:fldChar w:fldCharType="separate"/>
-      </w:r>
-      <w:r>
-        <w:rPr>
-          <w:noProof/>
-        </w:rPr>
-        <w:t>1</w:t>
-      </w:r>
-      <w:r>
-        <w:rPr>
-          <w:noProof/>
-        </w:rPr>
-        <w:fldChar w:fldCharType="end"/>
-      </w:r>
+      <w:fldSimple w:instr=" SEQ Table \* ARABIC ">
+        <w:r>
+          <w:rPr>
+            <w:noProof/>
+          </w:rPr>
+          <w:t>1</w:t>
+        </w:r>
+      </w:fldSimple>
       <w:r>
         <w:t xml:space="preserve"> Tổ chức trong thư viện</w:t>
       </w:r>
@@ -6739,27 +7530,14 @@
       <w:r>
         <w:t xml:space="preserve">Table </w:t>
       </w:r>
-      <w:r>
-        <w:fldChar w:fldCharType="begin"/>
-      </w:r>
-      <w:r>
-        <w:instrText xml:space="preserve"> SEQ Table \* ARABIC </w:instrText>
-      </w:r>
-      <w:r>
-        <w:fldChar w:fldCharType="separate"/>
-      </w:r>
-      <w:r>
-        <w:rPr>
-          <w:noProof/>
-        </w:rPr>
-        <w:t>2</w:t>
-      </w:r>
-      <w:r>
-        <w:rPr>
-          <w:noProof/>
-        </w:rPr>
-        <w:fldChar w:fldCharType="end"/>
-      </w:r>
+      <w:fldSimple w:instr=" SEQ Table \* ARABIC ">
+        <w:r>
+          <w:rPr>
+            <w:noProof/>
+          </w:rPr>
+          <w:t>2</w:t>
+        </w:r>
+      </w:fldSimple>
       <w:r>
         <w:t xml:space="preserve"> Tổ chức độc giả</w:t>
       </w:r>
@@ -7045,27 +7823,14 @@
       <w:r>
         <w:t xml:space="preserve">Table </w:t>
       </w:r>
-      <w:r>
-        <w:fldChar w:fldCharType="begin"/>
-      </w:r>
-      <w:r>
-        <w:instrText xml:space="preserve"> SEQ Table \* ARABIC </w:instrText>
-      </w:r>
-      <w:r>
-        <w:fldChar w:fldCharType="separate"/>
-      </w:r>
-      <w:r>
-        <w:rPr>
-          <w:noProof/>
-        </w:rPr>
-        <w:t>3</w:t>
-      </w:r>
-      <w:r>
-        <w:rPr>
-          <w:noProof/>
-        </w:rPr>
-        <w:fldChar w:fldCharType="end"/>
-      </w:r>
+      <w:fldSimple w:instr=" SEQ Table \* ARABIC ">
+        <w:r>
+          <w:rPr>
+            <w:noProof/>
+          </w:rPr>
+          <w:t>3</w:t>
+        </w:r>
+      </w:fldSimple>
       <w:r>
         <w:t xml:space="preserve"> Tổ chức nhà trường</w:t>
       </w:r>
@@ -7373,27 +8138,14 @@
       <w:r>
         <w:t xml:space="preserve">Table </w:t>
       </w:r>
-      <w:r>
-        <w:fldChar w:fldCharType="begin"/>
-      </w:r>
-      <w:r>
-        <w:instrText xml:space="preserve"> SEQ Table \* ARABIC </w:instrText>
-      </w:r>
-      <w:r>
-        <w:fldChar w:fldCharType="separate"/>
-      </w:r>
-      <w:r>
-        <w:rPr>
-          <w:noProof/>
-        </w:rPr>
-        <w:t>4</w:t>
-      </w:r>
-      <w:r>
-        <w:rPr>
-          <w:noProof/>
-        </w:rPr>
-        <w:fldChar w:fldCharType="end"/>
-      </w:r>
+      <w:fldSimple w:instr=" SEQ Table \* ARABIC ">
+        <w:r>
+          <w:rPr>
+            <w:noProof/>
+          </w:rPr>
+          <w:t>4</w:t>
+        </w:r>
+      </w:fldSimple>
       <w:r>
         <w:t xml:space="preserve"> Tổ chức nhà thanh lý</w:t>
       </w:r>
@@ -7583,7 +8335,7 @@
           </w14:textOutline>
         </w:rPr>
       </w:pPr>
-      <w:bookmarkStart w:id="3" w:name="_Toc43591141"/>
+      <w:bookmarkStart w:id="3" w:name="_Toc43635231"/>
       <w:r>
         <w:rPr>
           <w:rFonts w:ascii="Times New Roman" w:hAnsi="Times New Roman" w:cs="Times New Roman"/>
@@ -8451,7 +9203,7 @@
           </w14:textOutline>
         </w:rPr>
       </w:pPr>
-      <w:bookmarkStart w:id="4" w:name="_Toc43591142"/>
+      <w:bookmarkStart w:id="4" w:name="_Toc43635232"/>
       <w:r>
         <w:rPr>
           <w:rFonts w:ascii="Times New Roman" w:hAnsi="Times New Roman" w:cs="Times New Roman"/>
@@ -8489,7 +9241,7 @@
           </w14:textOutline>
         </w:rPr>
       </w:pPr>
-      <w:bookmarkStart w:id="5" w:name="_Toc43591143"/>
+      <w:bookmarkStart w:id="5" w:name="_Toc43635233"/>
       <w:r>
         <w:rPr>
           <w:rFonts w:ascii="Times New Roman" w:hAnsi="Times New Roman" w:cs="Times New Roman"/>
@@ -8822,7 +9574,7 @@
           </w14:textOutline>
         </w:rPr>
       </w:pPr>
-      <w:bookmarkStart w:id="6" w:name="_Toc43591144"/>
+      <w:bookmarkStart w:id="6" w:name="_Toc43635234"/>
       <w:r>
         <w:rPr>
           <w:rFonts w:ascii="Times New Roman" w:hAnsi="Times New Roman" w:cs="Times New Roman"/>
@@ -9074,7 +9826,7 @@
           </w14:textOutline>
         </w:rPr>
       </w:pPr>
-      <w:bookmarkStart w:id="7" w:name="_Toc43591145"/>
+      <w:bookmarkStart w:id="7" w:name="_Toc43635235"/>
       <w:r>
         <w:rPr>
           <w:rFonts w:ascii="Times New Roman" w:hAnsi="Times New Roman" w:cs="Times New Roman"/>
@@ -9127,7 +9879,7 @@
           </w14:textOutline>
         </w:rPr>
       </w:pPr>
-      <w:bookmarkStart w:id="8" w:name="_Toc43591146"/>
+      <w:bookmarkStart w:id="8" w:name="_Toc43635236"/>
       <w:r>
         <w:rPr>
           <w:rFonts w:ascii="Times New Roman" w:hAnsi="Times New Roman" w:cs="Times New Roman"/>
@@ -9180,7 +9932,7 @@
           </w14:textOutline>
         </w:rPr>
       </w:pPr>
-      <w:bookmarkStart w:id="9" w:name="_Toc43591147"/>
+      <w:bookmarkStart w:id="9" w:name="_Toc43635237"/>
       <w:r>
         <w:rPr>
           <w:rFonts w:ascii="Times New Roman" w:hAnsi="Times New Roman" w:cs="Times New Roman"/>
@@ -9234,7 +9986,7 @@
           </w14:textOutline>
         </w:rPr>
       </w:pPr>
-      <w:bookmarkStart w:id="10" w:name="_Toc43591148"/>
+      <w:bookmarkStart w:id="10" w:name="_Toc43635238"/>
       <w:r>
         <w:rPr>
           <w:rFonts w:ascii="Times New Roman" w:hAnsi="Times New Roman" w:cs="Times New Roman"/>
@@ -9300,7 +10052,7 @@
           </w14:textOutline>
         </w:rPr>
       </w:pPr>
-      <w:bookmarkStart w:id="11" w:name="_Toc43591149"/>
+      <w:bookmarkStart w:id="11" w:name="_Toc43635239"/>
       <w:r>
         <w:rPr>
           <w:rFonts w:ascii="Times New Roman" w:hAnsi="Times New Roman" w:cs="Times New Roman"/>
@@ -9488,7 +10240,7 @@
           </w14:textOutline>
         </w:rPr>
       </w:pPr>
-      <w:bookmarkStart w:id="12" w:name="_Toc43591150"/>
+      <w:bookmarkStart w:id="12" w:name="_Toc43635240"/>
       <w:r>
         <w:rPr>
           <w:rFonts w:ascii="Times New Roman" w:hAnsi="Times New Roman" w:cs="Times New Roman"/>
@@ -9772,7 +10524,7 @@
           </w14:textOutline>
         </w:rPr>
       </w:pPr>
-      <w:bookmarkStart w:id="13" w:name="_Toc43591151"/>
+      <w:bookmarkStart w:id="13" w:name="_Toc43635241"/>
       <w:r>
         <w:rPr>
           <w:rFonts w:ascii="Times New Roman" w:hAnsi="Times New Roman" w:cs="Times New Roman"/>
@@ -9825,7 +10577,7 @@
           </w14:textOutline>
         </w:rPr>
       </w:pPr>
-      <w:bookmarkStart w:id="14" w:name="_Toc43591152"/>
+      <w:bookmarkStart w:id="14" w:name="_Toc43635242"/>
       <w:r>
         <w:rPr>
           <w:rFonts w:ascii="Times New Roman" w:hAnsi="Times New Roman" w:cs="Times New Roman"/>
@@ -9878,7 +10630,7 @@
           </w14:textOutline>
         </w:rPr>
       </w:pPr>
-      <w:bookmarkStart w:id="15" w:name="_Toc43591153"/>
+      <w:bookmarkStart w:id="15" w:name="_Toc43635243"/>
       <w:r>
         <w:rPr>
           <w:rFonts w:ascii="Times New Roman" w:hAnsi="Times New Roman" w:cs="Times New Roman"/>
@@ -9933,7 +10685,7 @@
           </w14:textOutline>
         </w:rPr>
       </w:pPr>
-      <w:bookmarkStart w:id="16" w:name="_Toc43591154"/>
+      <w:bookmarkStart w:id="16" w:name="_Toc43635244"/>
       <w:r>
         <w:rPr>
           <w:rFonts w:ascii="Times New Roman" w:hAnsi="Times New Roman" w:cs="Times New Roman"/>
@@ -9971,7 +10723,7 @@
           </w14:textOutline>
         </w:rPr>
       </w:pPr>
-      <w:bookmarkStart w:id="17" w:name="_Toc43591155"/>
+      <w:bookmarkStart w:id="17" w:name="_Toc43635245"/>
       <w:r>
         <w:rPr>
           <w:rFonts w:ascii="Times New Roman" w:hAnsi="Times New Roman" w:cs="Times New Roman"/>
@@ -10215,7 +10967,7 @@
           </w14:textOutline>
         </w:rPr>
       </w:pPr>
-      <w:bookmarkStart w:id="18" w:name="_Toc43591156"/>
+      <w:bookmarkStart w:id="18" w:name="_Toc43635246"/>
       <w:r>
         <w:rPr>
           <w:rFonts w:ascii="Times New Roman" w:hAnsi="Times New Roman" w:cs="Times New Roman"/>
@@ -10295,7 +11047,35 @@
             <w14:round/>
           </w14:textOutline>
         </w:rPr>
-        <w:t>Nhân viên chuyên viên phòng cao học: quan sát, kiểm tra, xác định nhu cầu sử dụng của đôc giả là sinh viên cao học , lập danh sách cần thanh lí và thời gian thanh lí sách, sau đó lập “Danh mục thanh lí” (Bao gồm sách thanh lí, thời gian chờ thanh lí, kiểm tra sao lưu). Tiếp theo, gửi danh mục thanh lí đó lên cho giám đốc thư viện.</w:t>
+        <w:t xml:space="preserve">Nhân viên chuyên viên phòng cao học: quan sát, kiểm tra, xác định nhu cầu sử dụng của đôc giả là sinh viên cao </w:t>
+      </w:r>
+      <w:proofErr w:type="gramStart"/>
+      <w:r>
+        <w:rPr>
+          <w:rFonts w:ascii="Times New Roman" w:hAnsi="Times New Roman" w:cs="Times New Roman"/>
+          <w:sz w:val="24"/>
+          <w:szCs w:val="24"/>
+          <w14:textOutline w14:w="0" w14:cap="flat" w14:cmpd="sng" w14:algn="ctr">
+            <w14:noFill/>
+            <w14:prstDash w14:val="solid"/>
+            <w14:round/>
+          </w14:textOutline>
+        </w:rPr>
+        <w:t>học ,</w:t>
+      </w:r>
+      <w:proofErr w:type="gramEnd"/>
+      <w:r>
+        <w:rPr>
+          <w:rFonts w:ascii="Times New Roman" w:hAnsi="Times New Roman" w:cs="Times New Roman"/>
+          <w:sz w:val="24"/>
+          <w:szCs w:val="24"/>
+          <w14:textOutline w14:w="0" w14:cap="flat" w14:cmpd="sng" w14:algn="ctr">
+            <w14:noFill/>
+            <w14:prstDash w14:val="solid"/>
+            <w14:round/>
+          </w14:textOutline>
+        </w:rPr>
+        <w:t xml:space="preserve"> lập danh sách cần thanh lí và thời gian thanh lí sách, sau đó lập “Danh mục thanh lí” (Bao gồm sách thanh lí, thời gian chờ thanh lí, kiểm tra sao lưu). Tiếp theo, gửi danh mục thanh lí đó lên cho giám đốc thư viện.</w:t>
       </w:r>
     </w:p>
     <w:p>
@@ -10328,7 +11108,35 @@
             <w14:round/>
           </w14:textOutline>
         </w:rPr>
-        <w:t>Giám đốc thư viện: xét duyệt và kí tên danh sách biên mục, gửi toàn bộ “danh sách biên mục” lên BGH trường, liên lạc với nhà thanh lý để bàn giao trách nhiệm(Giai đoạn trả quyết định)</w:t>
+        <w:t xml:space="preserve">Giám đốc thư viện: xét duyệt và kí tên danh sách biên mục, gửi toàn bộ “danh sách biên mục” lên BGH trường, liên lạc với nhà thanh lý để bàn giao trách </w:t>
+      </w:r>
+      <w:proofErr w:type="gramStart"/>
+      <w:r>
+        <w:rPr>
+          <w:rFonts w:ascii="Times New Roman" w:hAnsi="Times New Roman" w:cs="Times New Roman"/>
+          <w:sz w:val="24"/>
+          <w:szCs w:val="24"/>
+          <w14:textOutline w14:w="0" w14:cap="flat" w14:cmpd="sng" w14:algn="ctr">
+            <w14:noFill/>
+            <w14:prstDash w14:val="solid"/>
+            <w14:round/>
+          </w14:textOutline>
+        </w:rPr>
+        <w:t>nhiệm(</w:t>
+      </w:r>
+      <w:proofErr w:type="gramEnd"/>
+      <w:r>
+        <w:rPr>
+          <w:rFonts w:ascii="Times New Roman" w:hAnsi="Times New Roman" w:cs="Times New Roman"/>
+          <w:sz w:val="24"/>
+          <w:szCs w:val="24"/>
+          <w14:textOutline w14:w="0" w14:cap="flat" w14:cmpd="sng" w14:algn="ctr">
+            <w14:noFill/>
+            <w14:prstDash w14:val="solid"/>
+            <w14:round/>
+          </w14:textOutline>
+        </w:rPr>
+        <w:t>Giai đoạn trả quyết định)</w:t>
       </w:r>
     </w:p>
     <w:p>
@@ -10361,7 +11169,35 @@
             <w14:round/>
           </w14:textOutline>
         </w:rPr>
-        <w:t>BGH trường: xét duyệt và đồng ý thanh lí sách như trong “danh sách biên mục” thì sẽ kí tên và gửi toàn bộ hồ sơ lên cho Ban giám đốc ĐHQG xét duyệt,  chuyển quyết định xuống cho thư viện(Giai đoạn trả quyết định)</w:t>
+        <w:t xml:space="preserve">BGH trường: xét duyệt và đồng ý thanh lí sách như trong “danh sách biên mục” thì sẽ kí tên và gửi toàn bộ hồ sơ lên cho Ban giám đốc ĐHQG xét </w:t>
+      </w:r>
+      <w:proofErr w:type="gramStart"/>
+      <w:r>
+        <w:rPr>
+          <w:rFonts w:ascii="Times New Roman" w:hAnsi="Times New Roman" w:cs="Times New Roman"/>
+          <w:sz w:val="24"/>
+          <w:szCs w:val="24"/>
+          <w14:textOutline w14:w="0" w14:cap="flat" w14:cmpd="sng" w14:algn="ctr">
+            <w14:noFill/>
+            <w14:prstDash w14:val="solid"/>
+            <w14:round/>
+          </w14:textOutline>
+        </w:rPr>
+        <w:t>duyệt,  chuyển</w:t>
+      </w:r>
+      <w:proofErr w:type="gramEnd"/>
+      <w:r>
+        <w:rPr>
+          <w:rFonts w:ascii="Times New Roman" w:hAnsi="Times New Roman" w:cs="Times New Roman"/>
+          <w:sz w:val="24"/>
+          <w:szCs w:val="24"/>
+          <w14:textOutline w14:w="0" w14:cap="flat" w14:cmpd="sng" w14:algn="ctr">
+            <w14:noFill/>
+            <w14:prstDash w14:val="solid"/>
+            <w14:round/>
+          </w14:textOutline>
+        </w:rPr>
+        <w:t xml:space="preserve"> quyết định xuống cho thư viện(Giai đoạn trả quyết định)</w:t>
       </w:r>
     </w:p>
     <w:p>
@@ -10465,7 +11301,7 @@
           </w14:textOutline>
         </w:rPr>
       </w:pPr>
-      <w:bookmarkStart w:id="19" w:name="_Toc43591157"/>
+      <w:bookmarkStart w:id="19" w:name="_Toc43635247"/>
       <w:r>
         <w:rPr>
           <w:rFonts w:ascii="Times New Roman" w:hAnsi="Times New Roman" w:cs="Times New Roman"/>
@@ -10518,7 +11354,7 @@
           </w14:textOutline>
         </w:rPr>
       </w:pPr>
-      <w:bookmarkStart w:id="20" w:name="_Toc43591158"/>
+      <w:bookmarkStart w:id="20" w:name="_Toc43635248"/>
       <w:r>
         <w:rPr>
           <w:rFonts w:ascii="Times New Roman" w:hAnsi="Times New Roman" w:cs="Times New Roman"/>
@@ -10571,7 +11407,7 @@
           </w14:textOutline>
         </w:rPr>
       </w:pPr>
-      <w:bookmarkStart w:id="21" w:name="_Toc43591159"/>
+      <w:bookmarkStart w:id="21" w:name="_Toc43635249"/>
       <w:r>
         <w:rPr>
           <w:rFonts w:ascii="Times New Roman" w:hAnsi="Times New Roman" w:cs="Times New Roman"/>
@@ -10626,7 +11462,7 @@
           </w14:textOutline>
         </w:rPr>
       </w:pPr>
-      <w:bookmarkStart w:id="22" w:name="_Toc43591160"/>
+      <w:bookmarkStart w:id="22" w:name="_Toc43635250"/>
       <w:r>
         <w:rPr>
           <w:rFonts w:ascii="Times New Roman" w:hAnsi="Times New Roman" w:cs="Times New Roman"/>
@@ -10664,7 +11500,7 @@
           </w14:textOutline>
         </w:rPr>
       </w:pPr>
-      <w:bookmarkStart w:id="23" w:name="_Toc43591161"/>
+      <w:bookmarkStart w:id="23" w:name="_Toc43635251"/>
       <w:r>
         <w:rPr>
           <w:rFonts w:ascii="Times New Roman" w:hAnsi="Times New Roman" w:cs="Times New Roman"/>
@@ -10729,7 +11565,7 @@
           </w14:textOutline>
         </w:rPr>
       </w:pPr>
-      <w:bookmarkStart w:id="24" w:name="_Toc43591162"/>
+      <w:bookmarkStart w:id="24" w:name="_Toc43635252"/>
       <w:r>
         <w:rPr>
           <w:rFonts w:ascii="Times New Roman" w:hAnsi="Times New Roman" w:cs="Times New Roman"/>
@@ -10876,7 +11712,7 @@
           </w14:textOutline>
         </w:rPr>
       </w:pPr>
-      <w:bookmarkStart w:id="25" w:name="_Toc43591163"/>
+      <w:bookmarkStart w:id="25" w:name="_Toc43635253"/>
       <w:r>
         <w:rPr>
           <w:rFonts w:ascii="Times New Roman" w:hAnsi="Times New Roman" w:cs="Times New Roman"/>
@@ -10929,7 +11765,7 @@
           </w14:textOutline>
         </w:rPr>
       </w:pPr>
-      <w:bookmarkStart w:id="26" w:name="_Toc43591164"/>
+      <w:bookmarkStart w:id="26" w:name="_Toc43635254"/>
       <w:r>
         <w:rPr>
           <w:rFonts w:ascii="Times New Roman" w:hAnsi="Times New Roman" w:cs="Times New Roman"/>
@@ -10982,7 +11818,7 @@
           </w14:textOutline>
         </w:rPr>
       </w:pPr>
-      <w:bookmarkStart w:id="27" w:name="_Toc43591165"/>
+      <w:bookmarkStart w:id="27" w:name="_Toc43635255"/>
       <w:r>
         <w:rPr>
           <w:rFonts w:ascii="Times New Roman" w:hAnsi="Times New Roman" w:cs="Times New Roman"/>
@@ -11037,7 +11873,7 @@
           </w14:textOutline>
         </w:rPr>
       </w:pPr>
-      <w:bookmarkStart w:id="28" w:name="_Toc43591166"/>
+      <w:bookmarkStart w:id="28" w:name="_Toc43635256"/>
       <w:r>
         <w:rPr>
           <w:rFonts w:ascii="Times New Roman" w:hAnsi="Times New Roman" w:cs="Times New Roman"/>
@@ -11075,7 +11911,7 @@
           </w14:textOutline>
         </w:rPr>
       </w:pPr>
-      <w:bookmarkStart w:id="29" w:name="_Toc43591167"/>
+      <w:bookmarkStart w:id="29" w:name="_Toc43635257"/>
       <w:r>
         <w:rPr>
           <w:rFonts w:ascii="Times New Roman" w:hAnsi="Times New Roman" w:cs="Times New Roman"/>
@@ -11276,7 +12112,7 @@
           </w14:textOutline>
         </w:rPr>
       </w:pPr>
-      <w:bookmarkStart w:id="30" w:name="_Toc43591168"/>
+      <w:bookmarkStart w:id="30" w:name="_Toc43635258"/>
       <w:r>
         <w:rPr>
           <w:rFonts w:ascii="Times New Roman" w:hAnsi="Times New Roman" w:cs="Times New Roman"/>
@@ -11368,7 +12204,7 @@
           </w14:textOutline>
         </w:rPr>
       </w:pPr>
-      <w:bookmarkStart w:id="31" w:name="_Toc43591169"/>
+      <w:bookmarkStart w:id="31" w:name="_Toc43635259"/>
       <w:r>
         <w:rPr>
           <w:rFonts w:ascii="Times New Roman" w:hAnsi="Times New Roman" w:cs="Times New Roman"/>
@@ -11421,7 +12257,7 @@
           </w14:textOutline>
         </w:rPr>
       </w:pPr>
-      <w:bookmarkStart w:id="32" w:name="_Toc43591170"/>
+      <w:bookmarkStart w:id="32" w:name="_Toc43635260"/>
       <w:r>
         <w:rPr>
           <w:rFonts w:ascii="Times New Roman" w:hAnsi="Times New Roman" w:cs="Times New Roman"/>
@@ -11474,7 +12310,7 @@
           </w14:textOutline>
         </w:rPr>
       </w:pPr>
-      <w:bookmarkStart w:id="33" w:name="_Toc43591171"/>
+      <w:bookmarkStart w:id="33" w:name="_Toc43635261"/>
       <w:r>
         <w:rPr>
           <w:rFonts w:ascii="Times New Roman" w:hAnsi="Times New Roman" w:cs="Times New Roman"/>
@@ -11530,7 +12366,7 @@
           </w14:textOutline>
         </w:rPr>
       </w:pPr>
-      <w:bookmarkStart w:id="34" w:name="_Toc43591172"/>
+      <w:bookmarkStart w:id="34" w:name="_Toc43635262"/>
       <w:r>
         <w:rPr>
           <w:rFonts w:ascii="Times New Roman" w:hAnsi="Times New Roman" w:cs="Times New Roman"/>
@@ -11571,7 +12407,7 @@
           </w14:textOutline>
         </w:rPr>
       </w:pPr>
-      <w:bookmarkStart w:id="35" w:name="_Toc43591173"/>
+      <w:bookmarkStart w:id="35" w:name="_Toc43635263"/>
       <w:r>
         <w:rPr>
           <w:rFonts w:ascii="Times New Roman" w:hAnsi="Times New Roman" w:cs="Times New Roman"/>
@@ -11949,7 +12785,7 @@
           </w14:textOutline>
         </w:rPr>
       </w:pPr>
-      <w:bookmarkStart w:id="36" w:name="_Toc43591174"/>
+      <w:bookmarkStart w:id="36" w:name="_Toc43635264"/>
       <w:r>
         <w:rPr>
           <w:rFonts w:ascii="Times New Roman" w:hAnsi="Times New Roman" w:cs="Times New Roman"/>
@@ -12436,7 +13272,7 @@
           </w14:textOutline>
         </w:rPr>
       </w:pPr>
-      <w:bookmarkStart w:id="37" w:name="_Toc43591175"/>
+      <w:bookmarkStart w:id="37" w:name="_Toc43635265"/>
       <w:r>
         <w:rPr>
           <w:rFonts w:ascii="Times New Roman" w:hAnsi="Times New Roman" w:cs="Times New Roman"/>
@@ -12463,7 +13299,7 @@
         </w:rPr>
         <w:lastRenderedPageBreak/>
         <w:drawing>
-          <wp:inline distT="0" distB="0" distL="0" distR="0">
+          <wp:inline distT="0" distB="0" distL="0" distR="0" wp14:anchorId="1A67A4EC" wp14:editId="152EA450">
             <wp:extent cx="5879805" cy="5092700"/>
             <wp:effectExtent l="0" t="0" r="6985" b="0"/>
             <wp:docPr id="2" name="Picture 2"/>
@@ -12534,27 +13370,14 @@
       <w:r>
         <w:t xml:space="preserve">Figure </w:t>
       </w:r>
-      <w:r>
-        <w:fldChar w:fldCharType="begin"/>
-      </w:r>
-      <w:r>
-        <w:instrText xml:space="preserve"> SEQ Figure \* ARABIC </w:instrText>
-      </w:r>
-      <w:r>
-        <w:fldChar w:fldCharType="separate"/>
-      </w:r>
-      <w:r>
-        <w:rPr>
-          <w:noProof/>
-        </w:rPr>
-        <w:t>1</w:t>
-      </w:r>
-      <w:r>
-        <w:rPr>
-          <w:noProof/>
-        </w:rPr>
-        <w:fldChar w:fldCharType="end"/>
-      </w:r>
+      <w:fldSimple w:instr=" SEQ Figure \* ARABIC ">
+        <w:r>
+          <w:rPr>
+            <w:noProof/>
+          </w:rPr>
+          <w:t>1</w:t>
+        </w:r>
+      </w:fldSimple>
       <w:r>
         <w:t xml:space="preserve"> Business use-case diagram</w:t>
       </w:r>
@@ -12581,7 +13404,7 @@
           </w14:textOutline>
         </w:rPr>
       </w:pPr>
-      <w:bookmarkStart w:id="38" w:name="_Toc43591176"/>
+      <w:bookmarkStart w:id="38" w:name="_Toc43635266"/>
       <w:r>
         <w:rPr>
           <w:rFonts w:ascii="Times New Roman" w:hAnsi="Times New Roman" w:cs="Times New Roman"/>
@@ -12618,7 +13441,7 @@
           </w14:textOutline>
         </w:rPr>
       </w:pPr>
-      <w:bookmarkStart w:id="39" w:name="_Toc43591177"/>
+      <w:bookmarkStart w:id="39" w:name="_Toc43635267"/>
       <w:r>
         <w:rPr>
           <w:rFonts w:ascii="Times New Roman" w:hAnsi="Times New Roman" w:cs="Times New Roman"/>
@@ -12643,27 +13466,14 @@
       <w:r>
         <w:t xml:space="preserve">Table </w:t>
       </w:r>
-      <w:r>
-        <w:fldChar w:fldCharType="begin"/>
-      </w:r>
-      <w:r>
-        <w:instrText xml:space="preserve"> SEQ Table \* ARABIC </w:instrText>
-      </w:r>
-      <w:r>
-        <w:fldChar w:fldCharType="separate"/>
-      </w:r>
-      <w:r>
-        <w:rPr>
-          <w:noProof/>
-        </w:rPr>
-        <w:t>5</w:t>
-      </w:r>
-      <w:r>
-        <w:rPr>
-          <w:noProof/>
-        </w:rPr>
-        <w:fldChar w:fldCharType="end"/>
-      </w:r>
+      <w:fldSimple w:instr=" SEQ Table \* ARABIC ">
+        <w:r>
+          <w:rPr>
+            <w:noProof/>
+          </w:rPr>
+          <w:t>5</w:t>
+        </w:r>
+      </w:fldSimple>
       <w:r>
         <w:t xml:space="preserve"> Mô tả cho use case Mua cho khoa</w:t>
       </w:r>
@@ -13284,30 +14094,14 @@
       <w:r>
         <w:t xml:space="preserve">Table </w:t>
       </w:r>
-      <w:r>
-        <w:fldChar w:fldCharType="begin"/>
-      </w:r>
-      <w:r>
-        <w:instrText xml:space="preserve"> SEQ</w:instrText>
-      </w:r>
-      <w:r>
-        <w:instrText xml:space="preserve"> Table \* ARABIC </w:instrText>
-      </w:r>
-      <w:r>
-        <w:fldChar w:fldCharType="separate"/>
-      </w:r>
-      <w:r>
-        <w:rPr>
-          <w:noProof/>
-        </w:rPr>
-        <w:t>6</w:t>
-      </w:r>
-      <w:r>
-        <w:rPr>
-          <w:noProof/>
-        </w:rPr>
-        <w:fldChar w:fldCharType="end"/>
-      </w:r>
+      <w:fldSimple w:instr=" SEQ Table \* ARABIC ">
+        <w:r>
+          <w:rPr>
+            <w:noProof/>
+          </w:rPr>
+          <w:t>6</w:t>
+        </w:r>
+      </w:fldSimple>
       <w:r>
         <w:t xml:space="preserve"> Mô tả use case Mua từ khảo sát nhu cầu độc giả</w:t>
       </w:r>
@@ -13939,27 +14733,14 @@
       <w:r>
         <w:t xml:space="preserve">Table </w:t>
       </w:r>
-      <w:r>
-        <w:fldChar w:fldCharType="begin"/>
-      </w:r>
-      <w:r>
-        <w:instrText xml:space="preserve"> SEQ Table \* ARABIC </w:instrText>
-      </w:r>
-      <w:r>
-        <w:fldChar w:fldCharType="separate"/>
-      </w:r>
-      <w:r>
-        <w:rPr>
-          <w:noProof/>
-        </w:rPr>
-        <w:t>7</w:t>
-      </w:r>
-      <w:r>
-        <w:rPr>
-          <w:noProof/>
-        </w:rPr>
-        <w:fldChar w:fldCharType="end"/>
-      </w:r>
+      <w:fldSimple w:instr=" SEQ Table \* ARABIC ">
+        <w:r>
+          <w:rPr>
+            <w:noProof/>
+          </w:rPr>
+          <w:t>7</w:t>
+        </w:r>
+      </w:fldSimple>
       <w:r>
         <w:t xml:space="preserve"> Mô tả use case đăng ký sách</w:t>
       </w:r>
@@ -14834,7 +15615,7 @@
           </w14:textOutline>
         </w:rPr>
       </w:pPr>
-      <w:bookmarkStart w:id="40" w:name="_Toc43591178"/>
+      <w:bookmarkStart w:id="40" w:name="_Toc43635268"/>
       <w:r>
         <w:rPr>
           <w:rFonts w:ascii="Times New Roman" w:hAnsi="Times New Roman" w:cs="Times New Roman"/>
@@ -16478,7 +17259,6 @@
       <w:pPr>
         <w:pStyle w:val="ListParagraph"/>
         <w:ind w:left="1440"/>
-        <w:outlineLvl w:val="2"/>
         <w:rPr>
           <w:rFonts w:ascii="Times New Roman" w:hAnsi="Times New Roman" w:cs="Times New Roman"/>
           <w:color w:val="222A35" w:themeColor="text2" w:themeShade="80"/>
@@ -16527,7 +17307,7 @@
           </w14:textOutline>
         </w:rPr>
       </w:pPr>
-      <w:bookmarkStart w:id="41" w:name="_Toc43591179"/>
+      <w:bookmarkStart w:id="41" w:name="_Toc43635269"/>
       <w:r>
         <w:rPr>
           <w:rFonts w:ascii="Times New Roman" w:hAnsi="Times New Roman" w:cs="Times New Roman"/>
@@ -16580,7 +17360,7 @@
           </w14:textOutline>
         </w:rPr>
       </w:pPr>
-      <w:bookmarkStart w:id="42" w:name="_Toc43591180"/>
+      <w:bookmarkStart w:id="42" w:name="_Toc43635270"/>
       <w:r>
         <w:rPr>
           <w:rFonts w:ascii="Times New Roman" w:hAnsi="Times New Roman" w:cs="Times New Roman"/>
@@ -16632,7 +17412,7 @@
           </w14:textOutline>
         </w:rPr>
       </w:pPr>
-      <w:bookmarkStart w:id="43" w:name="_Toc43591181"/>
+      <w:bookmarkStart w:id="43" w:name="_Toc43635271"/>
       <w:r>
         <w:rPr>
           <w:rFonts w:ascii="Times New Roman" w:hAnsi="Times New Roman" w:cs="Times New Roman"/>
@@ -16686,7 +17466,7 @@
           </w14:textOutline>
         </w:rPr>
       </w:pPr>
-      <w:bookmarkStart w:id="44" w:name="_Toc43591182"/>
+      <w:bookmarkStart w:id="44" w:name="_Toc43635272"/>
       <w:r>
         <w:rPr>
           <w:rFonts w:ascii="Times New Roman" w:hAnsi="Times New Roman" w:cs="Times New Roman"/>
@@ -16723,6 +17503,7 @@
           </w14:textOutline>
         </w:rPr>
       </w:pPr>
+      <w:bookmarkStart w:id="45" w:name="_Toc43635273"/>
       <w:r>
         <w:rPr>
           <w:rFonts w:ascii="Times New Roman" w:hAnsi="Times New Roman" w:cs="Times New Roman"/>
@@ -16737,6 +17518,7 @@
         </w:rPr>
         <w:t>Nhập sách</w:t>
       </w:r>
+      <w:bookmarkEnd w:id="45"/>
     </w:p>
     <w:p>
       <w:pPr>
@@ -16757,7 +17539,7 @@
         </w:rPr>
         <w:lastRenderedPageBreak/>
         <w:drawing>
-          <wp:inline distT="0" distB="0" distL="0" distR="0" wp14:anchorId="4124164F" wp14:editId="2078BE20">
+          <wp:inline distT="0" distB="0" distL="0" distR="0" wp14:anchorId="39625BD7" wp14:editId="0D6A2B96">
             <wp:extent cx="5795010" cy="6049645"/>
             <wp:effectExtent l="0" t="0" r="0" b="8255"/>
             <wp:docPr id="4" name="Picture 4"/>
@@ -16850,7 +17632,7 @@
         </w:rPr>
         <w:lastRenderedPageBreak/>
         <w:drawing>
-          <wp:inline distT="0" distB="0" distL="0" distR="0" wp14:anchorId="66F1BD5C" wp14:editId="62FA6D4D">
+          <wp:inline distT="0" distB="0" distL="0" distR="0" wp14:anchorId="3D16E339" wp14:editId="3217D15B">
             <wp:extent cx="4135755" cy="4551045"/>
             <wp:effectExtent l="0" t="0" r="0" b="1905"/>
             <wp:docPr id="5" name="Picture 5"/>
@@ -16917,27 +17699,14 @@
       <w:r>
         <w:t xml:space="preserve">Figure </w:t>
       </w:r>
-      <w:r>
-        <w:fldChar w:fldCharType="begin"/>
-      </w:r>
-      <w:r>
-        <w:instrText xml:space="preserve"> SEQ Figure \* ARABIC </w:instrText>
-      </w:r>
-      <w:r>
-        <w:fldChar w:fldCharType="separate"/>
-      </w:r>
-      <w:r>
-        <w:rPr>
-          <w:noProof/>
-        </w:rPr>
-        <w:t>2</w:t>
-      </w:r>
-      <w:r>
-        <w:rPr>
-          <w:noProof/>
-        </w:rPr>
-        <w:fldChar w:fldCharType="end"/>
-      </w:r>
+      <w:fldSimple w:instr=" SEQ Figure \* ARABIC ">
+        <w:r>
+          <w:rPr>
+            <w:noProof/>
+          </w:rPr>
+          <w:t>2</w:t>
+        </w:r>
+      </w:fldSimple>
       <w:r>
         <w:t xml:space="preserve"> Activity Diagram cho use case Mua từ khảo sát nhu cầu người dùng</w:t>
       </w:r>
@@ -16961,7 +17730,7 @@
         </w:rPr>
         <w:lastRenderedPageBreak/>
         <w:drawing>
-          <wp:inline distT="0" distB="0" distL="0" distR="0" wp14:anchorId="7C6D8D50" wp14:editId="11D32A34">
+          <wp:inline distT="0" distB="0" distL="0" distR="0" wp14:anchorId="56C76D1E" wp14:editId="3BB208AB">
             <wp:extent cx="5932805" cy="4678045"/>
             <wp:effectExtent l="0" t="0" r="0" b="8255"/>
             <wp:docPr id="6" name="Picture 6"/>
@@ -17028,27 +17797,14 @@
       <w:r>
         <w:t xml:space="preserve">Figure </w:t>
       </w:r>
-      <w:r>
-        <w:fldChar w:fldCharType="begin"/>
-      </w:r>
-      <w:r>
-        <w:instrText xml:space="preserve"> SEQ Figure \* ARABIC </w:instrText>
-      </w:r>
-      <w:r>
-        <w:fldChar w:fldCharType="separate"/>
-      </w:r>
-      <w:r>
-        <w:rPr>
-          <w:noProof/>
-        </w:rPr>
-        <w:t>3</w:t>
-      </w:r>
-      <w:r>
-        <w:rPr>
-          <w:noProof/>
-        </w:rPr>
-        <w:fldChar w:fldCharType="end"/>
-      </w:r>
+      <w:fldSimple w:instr=" SEQ Figure \* ARABIC ">
+        <w:r>
+          <w:rPr>
+            <w:noProof/>
+          </w:rPr>
+          <w:t>3</w:t>
+        </w:r>
+      </w:fldSimple>
       <w:r>
         <w:t xml:space="preserve"> Activity Diagram cho use case Đăng ký sách</w:t>
       </w:r>
@@ -17073,6 +17829,7 @@
           </w14:textOutline>
         </w:rPr>
       </w:pPr>
+      <w:bookmarkStart w:id="46" w:name="_Toc43635274"/>
       <w:r>
         <w:rPr>
           <w:rFonts w:ascii="Times New Roman" w:hAnsi="Times New Roman" w:cs="Times New Roman"/>
@@ -17087,13 +17844,13 @@
         </w:rPr>
         <w:t>Thanh lý sách</w:t>
       </w:r>
+      <w:bookmarkEnd w:id="46"/>
     </w:p>
     <w:p>
       <w:pPr>
         <w:pStyle w:val="ListParagraph"/>
         <w:keepNext/>
         <w:ind w:left="0"/>
-        <w:outlineLvl w:val="2"/>
       </w:pPr>
       <w:r>
         <w:rPr>
@@ -17101,7 +17858,7 @@
         </w:rPr>
         <w:lastRenderedPageBreak/>
         <w:drawing>
-          <wp:inline distT="0" distB="0" distL="0" distR="0" wp14:anchorId="43FF1667" wp14:editId="2D43358D">
+          <wp:inline distT="0" distB="0" distL="0" distR="0" wp14:anchorId="380349C2" wp14:editId="713175CF">
             <wp:extent cx="5943600" cy="4570095"/>
             <wp:effectExtent l="0" t="0" r="0" b="1905"/>
             <wp:docPr id="1" name="Picture 1"/>
@@ -17147,27 +17904,14 @@
       <w:r>
         <w:t xml:space="preserve">Figure </w:t>
       </w:r>
-      <w:r>
-        <w:fldChar w:fldCharType="begin"/>
-      </w:r>
-      <w:r>
-        <w:instrText xml:space="preserve"> SEQ Figure \* ARABIC </w:instrText>
-      </w:r>
-      <w:r>
-        <w:fldChar w:fldCharType="separate"/>
-      </w:r>
-      <w:r>
-        <w:rPr>
-          <w:noProof/>
-        </w:rPr>
-        <w:t>4</w:t>
-      </w:r>
-      <w:r>
-        <w:rPr>
-          <w:noProof/>
-        </w:rPr>
-        <w:fldChar w:fldCharType="end"/>
-      </w:r>
+      <w:fldSimple w:instr=" SEQ Figure \* ARABIC ">
+        <w:r>
+          <w:rPr>
+            <w:noProof/>
+          </w:rPr>
+          <w:t>4</w:t>
+        </w:r>
+      </w:fldSimple>
       <w:r>
         <w:t xml:space="preserve"> Activity diagram cho usecase </w:t>
       </w:r>
@@ -17189,7 +17933,7 @@
         </w:rPr>
         <w:lastRenderedPageBreak/>
         <w:drawing>
-          <wp:inline distT="0" distB="0" distL="0" distR="0" wp14:anchorId="56B1F2DC" wp14:editId="4686A167">
+          <wp:inline distT="0" distB="0" distL="0" distR="0" wp14:anchorId="11817A57" wp14:editId="2F3F2410">
             <wp:extent cx="4514850" cy="4819650"/>
             <wp:effectExtent l="0" t="0" r="0" b="0"/>
             <wp:docPr id="3" name="Picture 3"/>
@@ -17232,27 +17976,14 @@
       <w:r>
         <w:t xml:space="preserve">Figure </w:t>
       </w:r>
-      <w:r>
-        <w:fldChar w:fldCharType="begin"/>
-      </w:r>
-      <w:r>
-        <w:instrText xml:space="preserve"> SEQ Figure \* ARABIC </w:instrText>
-      </w:r>
-      <w:r>
-        <w:fldChar w:fldCharType="separate"/>
-      </w:r>
-      <w:r>
-        <w:rPr>
-          <w:noProof/>
-        </w:rPr>
-        <w:t>5</w:t>
-      </w:r>
-      <w:r>
-        <w:rPr>
-          <w:noProof/>
-        </w:rPr>
-        <w:fldChar w:fldCharType="end"/>
-      </w:r>
+      <w:fldSimple w:instr=" SEQ Figure \* ARABIC ">
+        <w:r>
+          <w:rPr>
+            <w:noProof/>
+          </w:rPr>
+          <w:t>5</w:t>
+        </w:r>
+      </w:fldSimple>
       <w:r>
         <w:t xml:space="preserve"> Activity diagram cho usecase </w:t>
       </w:r>
@@ -17298,6 +18029,7 @@
           </w14:textOutline>
         </w:rPr>
       </w:pPr>
+      <w:bookmarkStart w:id="47" w:name="_Toc43635275"/>
       <w:r>
         <w:rPr>
           <w:rFonts w:ascii="Times New Roman" w:hAnsi="Times New Roman" w:cs="Times New Roman"/>
@@ -17312,6 +18044,7 @@
         </w:rPr>
         <w:t>Đăng ký thẻ thư viện</w:t>
       </w:r>
+      <w:bookmarkEnd w:id="47"/>
     </w:p>
     <w:p>
       <w:pPr>
@@ -17348,6 +18081,7 @@
           </w14:textOutline>
         </w:rPr>
       </w:pPr>
+      <w:bookmarkStart w:id="48" w:name="_Toc43635276"/>
       <w:r>
         <w:rPr>
           <w:rFonts w:ascii="Times New Roman" w:hAnsi="Times New Roman" w:cs="Times New Roman"/>
@@ -17362,6 +18096,7 @@
         </w:rPr>
         <w:t>Mượn sách</w:t>
       </w:r>
+      <w:bookmarkEnd w:id="48"/>
     </w:p>
     <w:p>
       <w:pPr>
@@ -17398,6 +18133,7 @@
           </w14:textOutline>
         </w:rPr>
       </w:pPr>
+      <w:bookmarkStart w:id="49" w:name="_Toc43635277"/>
       <w:r>
         <w:rPr>
           <w:rFonts w:ascii="Times New Roman" w:hAnsi="Times New Roman" w:cs="Times New Roman"/>
@@ -17412,6 +18148,7 @@
         </w:rPr>
         <w:t>Trả sách</w:t>
       </w:r>
+      <w:bookmarkEnd w:id="49"/>
     </w:p>
     <w:p>
       <w:pPr>
@@ -17450,7 +18187,7 @@
           </w14:textOutline>
         </w:rPr>
       </w:pPr>
-      <w:bookmarkStart w:id="45" w:name="_Toc43591183"/>
+      <w:bookmarkStart w:id="50" w:name="_Toc43635278"/>
       <w:r>
         <w:rPr>
           <w:rFonts w:ascii="Times New Roman" w:hAnsi="Times New Roman" w:cs="Times New Roman"/>
@@ -17466,7 +18203,318 @@
         </w:rPr>
         <w:t>Phân tích dữ liệu cho hệ thống (mức cao)</w:t>
       </w:r>
-      <w:bookmarkEnd w:id="45"/>
+      <w:bookmarkEnd w:id="50"/>
+    </w:p>
+    <w:p>
+      <w:pPr>
+        <w:pStyle w:val="ListParagraph"/>
+        <w:numPr>
+          <w:ilvl w:val="1"/>
+          <w:numId w:val="1"/>
+        </w:numPr>
+        <w:outlineLvl w:val="1"/>
+        <w:rPr>
+          <w:rFonts w:ascii="Times New Roman" w:hAnsi="Times New Roman" w:cs="Times New Roman"/>
+          <w:color w:val="5B9BD5" w:themeColor="accent1"/>
+          <w:sz w:val="32"/>
+          <w:szCs w:val="32"/>
+          <w14:textOutline w14:w="0" w14:cap="flat" w14:cmpd="sng" w14:algn="ctr">
+            <w14:noFill/>
+            <w14:prstDash w14:val="solid"/>
+            <w14:round/>
+          </w14:textOutline>
+        </w:rPr>
+      </w:pPr>
+      <w:bookmarkStart w:id="51" w:name="_Toc43635279"/>
+      <w:r>
+        <w:rPr>
+          <w:rFonts w:ascii="Times New Roman" w:hAnsi="Times New Roman" w:cs="Times New Roman"/>
+          <w:color w:val="5B9BD5" w:themeColor="accent1"/>
+          <w:sz w:val="32"/>
+          <w:szCs w:val="32"/>
+          <w14:textOutline w14:w="0" w14:cap="flat" w14:cmpd="sng" w14:algn="ctr">
+            <w14:noFill/>
+            <w14:prstDash w14:val="solid"/>
+            <w14:round/>
+          </w14:textOutline>
+        </w:rPr>
+        <w:t>Nhập sách</w:t>
+      </w:r>
+      <w:bookmarkEnd w:id="51"/>
+    </w:p>
+    <w:p>
+      <w:pPr>
+        <w:rPr>
+          <w:rFonts w:ascii="Times New Roman" w:hAnsi="Times New Roman" w:cs="Times New Roman"/>
+          <w:b/>
+          <w:color w:val="2E74B5" w:themeColor="accent1" w:themeShade="BF"/>
+          <w:sz w:val="40"/>
+          <w:szCs w:val="40"/>
+          <w14:textOutline w14:w="0" w14:cap="flat" w14:cmpd="sng" w14:algn="ctr">
+            <w14:noFill/>
+            <w14:prstDash w14:val="solid"/>
+            <w14:round/>
+          </w14:textOutline>
+        </w:rPr>
+      </w:pPr>
+      <w:r>
+        <w:rPr>
+          <w:rFonts w:ascii="Times New Roman" w:hAnsi="Times New Roman" w:cs="Times New Roman"/>
+          <w:b/>
+          <w:noProof/>
+          <w:color w:val="2E74B5" w:themeColor="accent1" w:themeShade="BF"/>
+          <w:sz w:val="40"/>
+          <w:szCs w:val="40"/>
+          <w14:textOutline w14:w="0" w14:cap="flat" w14:cmpd="sng" w14:algn="ctr">
+            <w14:noFill/>
+            <w14:prstDash w14:val="solid"/>
+            <w14:round/>
+          </w14:textOutline>
+        </w:rPr>
+        <w:lastRenderedPageBreak/>
+        <w:drawing>
+          <wp:inline distT="0" distB="0" distL="0" distR="0" wp14:anchorId="24574617" wp14:editId="4328B6BF">
+            <wp:extent cx="5390515" cy="5784215"/>
+            <wp:effectExtent l="0" t="0" r="635" b="6985"/>
+            <wp:docPr id="7" name="Picture 7"/>
+            <wp:cNvGraphicFramePr>
+              <a:graphicFrameLocks xmlns:a="http://schemas.openxmlformats.org/drawingml/2006/main" noChangeAspect="1"/>
+            </wp:cNvGraphicFramePr>
+            <a:graphic xmlns:a="http://schemas.openxmlformats.org/drawingml/2006/main">
+              <a:graphicData uri="http://schemas.openxmlformats.org/drawingml/2006/picture">
+                <pic:pic xmlns:pic="http://schemas.openxmlformats.org/drawingml/2006/picture">
+                  <pic:nvPicPr>
+                    <pic:cNvPr id="0" name="Picture 1"/>
+                    <pic:cNvPicPr>
+                      <a:picLocks noChangeAspect="1" noChangeArrowheads="1"/>
+                    </pic:cNvPicPr>
+                  </pic:nvPicPr>
+                  <pic:blipFill>
+                    <a:blip r:embed="rId14">
+                      <a:extLst>
+                        <a:ext uri="{28A0092B-C50C-407E-A947-70E740481C1C}">
+                          <a14:useLocalDpi xmlns:a14="http://schemas.microsoft.com/office/drawing/2010/main" val="0"/>
+                        </a:ext>
+                      </a:extLst>
+                    </a:blip>
+                    <a:srcRect/>
+                    <a:stretch>
+                      <a:fillRect/>
+                    </a:stretch>
+                  </pic:blipFill>
+                  <pic:spPr bwMode="auto">
+                    <a:xfrm>
+                      <a:off x="0" y="0"/>
+                      <a:ext cx="5390515" cy="5784215"/>
+                    </a:xfrm>
+                    <a:prstGeom prst="rect">
+                      <a:avLst/>
+                    </a:prstGeom>
+                    <a:noFill/>
+                    <a:ln>
+                      <a:noFill/>
+                    </a:ln>
+                  </pic:spPr>
+                </pic:pic>
+              </a:graphicData>
+            </a:graphic>
+          </wp:inline>
+        </w:drawing>
+      </w:r>
+    </w:p>
+    <w:p>
+      <w:pPr>
+        <w:pStyle w:val="ListParagraph"/>
+        <w:numPr>
+          <w:ilvl w:val="1"/>
+          <w:numId w:val="1"/>
+        </w:numPr>
+        <w:outlineLvl w:val="1"/>
+        <w:rPr>
+          <w:rFonts w:ascii="Times New Roman" w:hAnsi="Times New Roman" w:cs="Times New Roman"/>
+          <w:color w:val="5B9BD5" w:themeColor="accent1"/>
+          <w:sz w:val="32"/>
+          <w:szCs w:val="32"/>
+          <w14:textOutline w14:w="0" w14:cap="flat" w14:cmpd="sng" w14:algn="ctr">
+            <w14:noFill/>
+            <w14:prstDash w14:val="solid"/>
+            <w14:round/>
+          </w14:textOutline>
+        </w:rPr>
+      </w:pPr>
+      <w:bookmarkStart w:id="52" w:name="_Toc43635280"/>
+      <w:r>
+        <w:rPr>
+          <w:rFonts w:ascii="Times New Roman" w:hAnsi="Times New Roman" w:cs="Times New Roman"/>
+          <w:color w:val="5B9BD5" w:themeColor="accent1"/>
+          <w:sz w:val="32"/>
+          <w:szCs w:val="32"/>
+          <w14:textOutline w14:w="0" w14:cap="flat" w14:cmpd="sng" w14:algn="ctr">
+            <w14:noFill/>
+            <w14:prstDash w14:val="solid"/>
+            <w14:round/>
+          </w14:textOutline>
+        </w:rPr>
+        <w:t>Thanh lý sách</w:t>
+      </w:r>
+      <w:bookmarkEnd w:id="52"/>
+    </w:p>
+    <w:p>
+      <w:pPr>
+        <w:rPr>
+          <w:rFonts w:ascii="Times New Roman" w:hAnsi="Times New Roman" w:cs="Times New Roman"/>
+          <w:color w:val="5B9BD5" w:themeColor="accent1"/>
+          <w:sz w:val="32"/>
+          <w:szCs w:val="32"/>
+          <w14:textOutline w14:w="0" w14:cap="flat" w14:cmpd="sng" w14:algn="ctr">
+            <w14:noFill/>
+            <w14:prstDash w14:val="solid"/>
+            <w14:round/>
+          </w14:textOutline>
+        </w:rPr>
+      </w:pPr>
+    </w:p>
+    <w:p>
+      <w:pPr>
+        <w:pStyle w:val="ListParagraph"/>
+        <w:numPr>
+          <w:ilvl w:val="1"/>
+          <w:numId w:val="1"/>
+        </w:numPr>
+        <w:outlineLvl w:val="1"/>
+        <w:rPr>
+          <w:rFonts w:ascii="Times New Roman" w:hAnsi="Times New Roman" w:cs="Times New Roman"/>
+          <w:color w:val="5B9BD5" w:themeColor="accent1"/>
+          <w:sz w:val="32"/>
+          <w:szCs w:val="32"/>
+          <w14:textOutline w14:w="0" w14:cap="flat" w14:cmpd="sng" w14:algn="ctr">
+            <w14:noFill/>
+            <w14:prstDash w14:val="solid"/>
+            <w14:round/>
+          </w14:textOutline>
+        </w:rPr>
+      </w:pPr>
+      <w:bookmarkStart w:id="53" w:name="_Toc43635281"/>
+      <w:r>
+        <w:rPr>
+          <w:rFonts w:ascii="Times New Roman" w:hAnsi="Times New Roman" w:cs="Times New Roman"/>
+          <w:color w:val="5B9BD5" w:themeColor="accent1"/>
+          <w:sz w:val="32"/>
+          <w:szCs w:val="32"/>
+          <w14:textOutline w14:w="0" w14:cap="flat" w14:cmpd="sng" w14:algn="ctr">
+            <w14:noFill/>
+            <w14:prstDash w14:val="solid"/>
+            <w14:round/>
+          </w14:textOutline>
+        </w:rPr>
+        <w:t>Đăng ký thẻ thư viện</w:t>
+      </w:r>
+      <w:bookmarkEnd w:id="53"/>
+    </w:p>
+    <w:p>
+      <w:pPr>
+        <w:rPr>
+          <w:rFonts w:ascii="Times New Roman" w:hAnsi="Times New Roman" w:cs="Times New Roman"/>
+          <w:color w:val="5B9BD5" w:themeColor="accent1"/>
+          <w:sz w:val="32"/>
+          <w:szCs w:val="32"/>
+          <w14:textOutline w14:w="0" w14:cap="flat" w14:cmpd="sng" w14:algn="ctr">
+            <w14:noFill/>
+            <w14:prstDash w14:val="solid"/>
+            <w14:round/>
+          </w14:textOutline>
+        </w:rPr>
+      </w:pPr>
+    </w:p>
+    <w:p>
+      <w:pPr>
+        <w:pStyle w:val="ListParagraph"/>
+        <w:numPr>
+          <w:ilvl w:val="1"/>
+          <w:numId w:val="1"/>
+        </w:numPr>
+        <w:outlineLvl w:val="1"/>
+        <w:rPr>
+          <w:rFonts w:ascii="Times New Roman" w:hAnsi="Times New Roman" w:cs="Times New Roman"/>
+          <w:color w:val="5B9BD5" w:themeColor="accent1"/>
+          <w:sz w:val="32"/>
+          <w:szCs w:val="32"/>
+          <w14:textOutline w14:w="0" w14:cap="flat" w14:cmpd="sng" w14:algn="ctr">
+            <w14:noFill/>
+            <w14:prstDash w14:val="solid"/>
+            <w14:round/>
+          </w14:textOutline>
+        </w:rPr>
+      </w:pPr>
+      <w:bookmarkStart w:id="54" w:name="_Toc43635282"/>
+      <w:r>
+        <w:rPr>
+          <w:rFonts w:ascii="Times New Roman" w:hAnsi="Times New Roman" w:cs="Times New Roman"/>
+          <w:color w:val="5B9BD5" w:themeColor="accent1"/>
+          <w:sz w:val="32"/>
+          <w:szCs w:val="32"/>
+          <w14:textOutline w14:w="0" w14:cap="flat" w14:cmpd="sng" w14:algn="ctr">
+            <w14:noFill/>
+            <w14:prstDash w14:val="solid"/>
+            <w14:round/>
+          </w14:textOutline>
+        </w:rPr>
+        <w:t>Mượn sách</w:t>
+      </w:r>
+      <w:bookmarkEnd w:id="54"/>
+    </w:p>
+    <w:p>
+      <w:pPr>
+        <w:rPr>
+          <w:rFonts w:ascii="Times New Roman" w:hAnsi="Times New Roman" w:cs="Times New Roman"/>
+          <w:color w:val="5B9BD5" w:themeColor="accent1"/>
+          <w:sz w:val="32"/>
+          <w:szCs w:val="32"/>
+          <w14:textOutline w14:w="0" w14:cap="flat" w14:cmpd="sng" w14:algn="ctr">
+            <w14:noFill/>
+            <w14:prstDash w14:val="solid"/>
+            <w14:round/>
+          </w14:textOutline>
+        </w:rPr>
+      </w:pPr>
+    </w:p>
+    <w:p>
+      <w:pPr>
+        <w:pStyle w:val="ListParagraph"/>
+        <w:numPr>
+          <w:ilvl w:val="1"/>
+          <w:numId w:val="1"/>
+        </w:numPr>
+        <w:outlineLvl w:val="1"/>
+        <w:rPr>
+          <w:rFonts w:ascii="Times New Roman" w:hAnsi="Times New Roman" w:cs="Times New Roman"/>
+          <w:color w:val="5B9BD5" w:themeColor="accent1"/>
+          <w:sz w:val="32"/>
+          <w:szCs w:val="32"/>
+          <w14:textOutline w14:w="0" w14:cap="flat" w14:cmpd="sng" w14:algn="ctr">
+            <w14:noFill/>
+            <w14:prstDash w14:val="solid"/>
+            <w14:round/>
+          </w14:textOutline>
+        </w:rPr>
+      </w:pPr>
+      <w:bookmarkStart w:id="55" w:name="_Toc43635283"/>
+      <w:r>
+        <w:rPr>
+          <w:rFonts w:ascii="Times New Roman" w:hAnsi="Times New Roman" w:cs="Times New Roman"/>
+          <w:color w:val="5B9BD5" w:themeColor="accent1"/>
+          <w:sz w:val="32"/>
+          <w:szCs w:val="32"/>
+          <w14:textOutline w14:w="0" w14:cap="flat" w14:cmpd="sng" w14:algn="ctr">
+            <w14:noFill/>
+            <w14:prstDash w14:val="solid"/>
+            <w14:round/>
+          </w14:textOutline>
+        </w:rPr>
+        <w:lastRenderedPageBreak/>
+        <w:t>Trả sách</w:t>
+      </w:r>
+      <w:bookmarkEnd w:id="55"/>
     </w:p>
     <w:p>
       <w:pPr>
@@ -17507,7 +18555,7 @@
           </w14:textOutline>
         </w:rPr>
       </w:pPr>
-      <w:bookmarkStart w:id="46" w:name="_Toc43591184"/>
+      <w:bookmarkStart w:id="56" w:name="_Toc43635284"/>
       <w:r>
         <w:rPr>
           <w:rFonts w:ascii="Times New Roman" w:hAnsi="Times New Roman" w:cs="Times New Roman"/>
@@ -17523,11 +18571,11 @@
         </w:rPr>
         <w:t>Phân tích chức năng của hệ thống</w:t>
       </w:r>
-      <w:bookmarkEnd w:id="46"/>
+      <w:bookmarkEnd w:id="56"/>
     </w:p>
     <w:sectPr>
-      <w:headerReference w:type="default" r:id="rId14"/>
-      <w:footerReference w:type="default" r:id="rId15"/>
+      <w:headerReference w:type="default" r:id="rId15"/>
+      <w:footerReference w:type="default" r:id="rId16"/>
       <w:pgSz w:w="12240" w:h="15840"/>
       <w:pgMar w:top="1440" w:right="1440" w:bottom="1440" w:left="1440" w:header="720" w:footer="720" w:gutter="0"/>
       <w:cols w:space="720"/>
@@ -17538,7 +18586,7 @@
 </file>
 
 <file path=word/endnotes.xml><?xml version="1.0" encoding="utf-8"?>
-<w:endnotes xmlns:wpc="http://schemas.microsoft.com/office/word/2010/wordprocessingCanvas" xmlns:cx="http://schemas.microsoft.com/office/drawing/2014/chartex" xmlns:cx1="http://schemas.microsoft.com/office/drawing/2015/9/8/chartex" xmlns:mc="http://schemas.openxmlformats.org/markup-compatibility/2006" xmlns:o="urn:schemas-microsoft-com:office:office" xmlns:r="http://schemas.openxmlformats.org/officeDocument/2006/relationships" xmlns:m="http://schemas.openxmlformats.org/officeDocument/2006/math" xmlns:v="urn:schemas-microsoft-com:vml" xmlns:wp14="http://schemas.microsoft.com/office/word/2010/wordprocessingDrawing" xmlns:wp="http://schemas.openxmlformats.org/drawingml/2006/wordprocessingDrawing" xmlns:w10="urn:schemas-microsoft-com:office:word" xmlns:w="http://schemas.openxmlformats.org/wordprocessingml/2006/main" xmlns:w14="http://schemas.microsoft.com/office/word/2010/wordml" xmlns:w15="http://schemas.microsoft.com/office/word/2012/wordml" xmlns:w16se="http://schemas.microsoft.com/office/word/2015/wordml/symex" xmlns:wpg="http://schemas.microsoft.com/office/word/2010/wordprocessingGroup" xmlns:wpi="http://schemas.microsoft.com/office/word/2010/wordprocessingInk" xmlns:wne="http://schemas.microsoft.com/office/word/2006/wordml" xmlns:wps="http://schemas.microsoft.com/office/word/2010/wordprocessingShape" mc:Ignorable="w14 w15 w16se wp14">
+<w:endnotes xmlns:wpc="http://schemas.microsoft.com/office/word/2010/wordprocessingCanvas" xmlns:cx="http://schemas.microsoft.com/office/drawing/2014/chartex" xmlns:mc="http://schemas.openxmlformats.org/markup-compatibility/2006" xmlns:o="urn:schemas-microsoft-com:office:office" xmlns:r="http://schemas.openxmlformats.org/officeDocument/2006/relationships" xmlns:m="http://schemas.openxmlformats.org/officeDocument/2006/math" xmlns:v="urn:schemas-microsoft-com:vml" xmlns:wp14="http://schemas.microsoft.com/office/word/2010/wordprocessingDrawing" xmlns:wp="http://schemas.openxmlformats.org/drawingml/2006/wordprocessingDrawing" xmlns:w10="urn:schemas-microsoft-com:office:word" xmlns:w="http://schemas.openxmlformats.org/wordprocessingml/2006/main" xmlns:w14="http://schemas.microsoft.com/office/word/2010/wordml" xmlns:w15="http://schemas.microsoft.com/office/word/2012/wordml" xmlns:w16se="http://schemas.microsoft.com/office/word/2015/wordml/symex" xmlns:wpg="http://schemas.microsoft.com/office/word/2010/wordprocessingGroup" xmlns:wpi="http://schemas.microsoft.com/office/word/2010/wordprocessingInk" xmlns:wne="http://schemas.microsoft.com/office/word/2006/wordml" xmlns:wps="http://schemas.microsoft.com/office/word/2010/wordprocessingShape" mc:Ignorable="w14 w15 w16se wp14">
   <w:endnote w:type="separator" w:id="-1">
     <w:p>
       <w:pPr>
@@ -17563,7 +18611,7 @@
 </file>
 
 <file path=word/footer1.xml><?xml version="1.0" encoding="utf-8"?>
-<w:ftr xmlns:wpc="http://schemas.microsoft.com/office/word/2010/wordprocessingCanvas" xmlns:cx="http://schemas.microsoft.com/office/drawing/2014/chartex" xmlns:cx1="http://schemas.microsoft.com/office/drawing/2015/9/8/chartex" xmlns:mc="http://schemas.openxmlformats.org/markup-compatibility/2006" xmlns:o="urn:schemas-microsoft-com:office:office" xmlns:r="http://schemas.openxmlformats.org/officeDocument/2006/relationships" xmlns:m="http://schemas.openxmlformats.org/officeDocument/2006/math" xmlns:v="urn:schemas-microsoft-com:vml" xmlns:wp14="http://schemas.microsoft.com/office/word/2010/wordprocessingDrawing" xmlns:wp="http://schemas.openxmlformats.org/drawingml/2006/wordprocessingDrawing" xmlns:w10="urn:schemas-microsoft-com:office:word" xmlns:w="http://schemas.openxmlformats.org/wordprocessingml/2006/main" xmlns:w14="http://schemas.microsoft.com/office/word/2010/wordml" xmlns:w15="http://schemas.microsoft.com/office/word/2012/wordml" xmlns:w16se="http://schemas.microsoft.com/office/word/2015/wordml/symex" xmlns:wpg="http://schemas.microsoft.com/office/word/2010/wordprocessingGroup" xmlns:wpi="http://schemas.microsoft.com/office/word/2010/wordprocessingInk" xmlns:wne="http://schemas.microsoft.com/office/word/2006/wordml" xmlns:wps="http://schemas.microsoft.com/office/word/2010/wordprocessingShape" mc:Ignorable="w14 w15 w16se wp14">
+<w:ftr xmlns:wpc="http://schemas.microsoft.com/office/word/2010/wordprocessingCanvas" xmlns:cx="http://schemas.microsoft.com/office/drawing/2014/chartex" xmlns:mc="http://schemas.openxmlformats.org/markup-compatibility/2006" xmlns:o="urn:schemas-microsoft-com:office:office" xmlns:r="http://schemas.openxmlformats.org/officeDocument/2006/relationships" xmlns:m="http://schemas.openxmlformats.org/officeDocument/2006/math" xmlns:v="urn:schemas-microsoft-com:vml" xmlns:wp14="http://schemas.microsoft.com/office/word/2010/wordprocessingDrawing" xmlns:wp="http://schemas.openxmlformats.org/drawingml/2006/wordprocessingDrawing" xmlns:w10="urn:schemas-microsoft-com:office:word" xmlns:w="http://schemas.openxmlformats.org/wordprocessingml/2006/main" xmlns:w14="http://schemas.microsoft.com/office/word/2010/wordml" xmlns:w15="http://schemas.microsoft.com/office/word/2012/wordml" xmlns:w16se="http://schemas.microsoft.com/office/word/2015/wordml/symex" xmlns:wpg="http://schemas.microsoft.com/office/word/2010/wordprocessingGroup" xmlns:wpi="http://schemas.microsoft.com/office/word/2010/wordprocessingInk" xmlns:wne="http://schemas.microsoft.com/office/word/2006/wordml" xmlns:wps="http://schemas.microsoft.com/office/word/2010/wordprocessingShape" mc:Ignorable="w14 w15 w16se wp14">
   <w:sdt>
     <w:sdtPr>
       <w:id w:val="1603990272"/>
@@ -17596,7 +18644,7 @@
           <w:rPr>
             <w:noProof/>
           </w:rPr>
-          <w:t>1</w:t>
+          <w:t>4</w:t>
         </w:r>
         <w:r>
           <w:rPr>
@@ -17616,7 +18664,7 @@
 </file>
 
 <file path=word/footnotes.xml><?xml version="1.0" encoding="utf-8"?>
-<w:footnotes xmlns:wpc="http://schemas.microsoft.com/office/word/2010/wordprocessingCanvas" xmlns:cx="http://schemas.microsoft.com/office/drawing/2014/chartex" xmlns:cx1="http://schemas.microsoft.com/office/drawing/2015/9/8/chartex" xmlns:mc="http://schemas.openxmlformats.org/markup-compatibility/2006" xmlns:o="urn:schemas-microsoft-com:office:office" xmlns:r="http://schemas.openxmlformats.org/officeDocument/2006/relationships" xmlns:m="http://schemas.openxmlformats.org/officeDocument/2006/math" xmlns:v="urn:schemas-microsoft-com:vml" xmlns:wp14="http://schemas.microsoft.com/office/word/2010/wordprocessingDrawing" xmlns:wp="http://schemas.openxmlformats.org/drawingml/2006/wordprocessingDrawing" xmlns:w10="urn:schemas-microsoft-com:office:word" xmlns:w="http://schemas.openxmlformats.org/wordprocessingml/2006/main" xmlns:w14="http://schemas.microsoft.com/office/word/2010/wordml" xmlns:w15="http://schemas.microsoft.com/office/word/2012/wordml" xmlns:w16se="http://schemas.microsoft.com/office/word/2015/wordml/symex" xmlns:wpg="http://schemas.microsoft.com/office/word/2010/wordprocessingGroup" xmlns:wpi="http://schemas.microsoft.com/office/word/2010/wordprocessingInk" xmlns:wne="http://schemas.microsoft.com/office/word/2006/wordml" xmlns:wps="http://schemas.microsoft.com/office/word/2010/wordprocessingShape" mc:Ignorable="w14 w15 w16se wp14">
+<w:footnotes xmlns:wpc="http://schemas.microsoft.com/office/word/2010/wordprocessingCanvas" xmlns:cx="http://schemas.microsoft.com/office/drawing/2014/chartex" xmlns:mc="http://schemas.openxmlformats.org/markup-compatibility/2006" xmlns:o="urn:schemas-microsoft-com:office:office" xmlns:r="http://schemas.openxmlformats.org/officeDocument/2006/relationships" xmlns:m="http://schemas.openxmlformats.org/officeDocument/2006/math" xmlns:v="urn:schemas-microsoft-com:vml" xmlns:wp14="http://schemas.microsoft.com/office/word/2010/wordprocessingDrawing" xmlns:wp="http://schemas.openxmlformats.org/drawingml/2006/wordprocessingDrawing" xmlns:w10="urn:schemas-microsoft-com:office:word" xmlns:w="http://schemas.openxmlformats.org/wordprocessingml/2006/main" xmlns:w14="http://schemas.microsoft.com/office/word/2010/wordml" xmlns:w15="http://schemas.microsoft.com/office/word/2012/wordml" xmlns:w16se="http://schemas.microsoft.com/office/word/2015/wordml/symex" xmlns:wpg="http://schemas.microsoft.com/office/word/2010/wordprocessingGroup" xmlns:wpi="http://schemas.microsoft.com/office/word/2010/wordprocessingInk" xmlns:wne="http://schemas.microsoft.com/office/word/2006/wordml" xmlns:wps="http://schemas.microsoft.com/office/word/2010/wordprocessingShape" mc:Ignorable="w14 w15 w16se wp14">
   <w:footnote w:type="separator" w:id="-1">
     <w:p>
       <w:pPr>
@@ -17641,7 +18689,7 @@
 </file>
 
 <file path=word/header1.xml><?xml version="1.0" encoding="utf-8"?>
-<w:hdr xmlns:wpc="http://schemas.microsoft.com/office/word/2010/wordprocessingCanvas" xmlns:cx="http://schemas.microsoft.com/office/drawing/2014/chartex" xmlns:cx1="http://schemas.microsoft.com/office/drawing/2015/9/8/chartex" xmlns:mc="http://schemas.openxmlformats.org/markup-compatibility/2006" xmlns:o="urn:schemas-microsoft-com:office:office" xmlns:r="http://schemas.openxmlformats.org/officeDocument/2006/relationships" xmlns:m="http://schemas.openxmlformats.org/officeDocument/2006/math" xmlns:v="urn:schemas-microsoft-com:vml" xmlns:wp14="http://schemas.microsoft.com/office/word/2010/wordprocessingDrawing" xmlns:wp="http://schemas.openxmlformats.org/drawingml/2006/wordprocessingDrawing" xmlns:w10="urn:schemas-microsoft-com:office:word" xmlns:w="http://schemas.openxmlformats.org/wordprocessingml/2006/main" xmlns:w14="http://schemas.microsoft.com/office/word/2010/wordml" xmlns:w15="http://schemas.microsoft.com/office/word/2012/wordml" xmlns:w16se="http://schemas.microsoft.com/office/word/2015/wordml/symex" xmlns:wpg="http://schemas.microsoft.com/office/word/2010/wordprocessingGroup" xmlns:wpi="http://schemas.microsoft.com/office/word/2010/wordprocessingInk" xmlns:wne="http://schemas.microsoft.com/office/word/2006/wordml" xmlns:wps="http://schemas.microsoft.com/office/word/2010/wordprocessingShape" mc:Ignorable="w14 w15 w16se wp14">
+<w:hdr xmlns:wpc="http://schemas.microsoft.com/office/word/2010/wordprocessingCanvas" xmlns:cx="http://schemas.microsoft.com/office/drawing/2014/chartex" xmlns:mc="http://schemas.openxmlformats.org/markup-compatibility/2006" xmlns:o="urn:schemas-microsoft-com:office:office" xmlns:r="http://schemas.openxmlformats.org/officeDocument/2006/relationships" xmlns:m="http://schemas.openxmlformats.org/officeDocument/2006/math" xmlns:v="urn:schemas-microsoft-com:vml" xmlns:wp14="http://schemas.microsoft.com/office/word/2010/wordprocessingDrawing" xmlns:wp="http://schemas.openxmlformats.org/drawingml/2006/wordprocessingDrawing" xmlns:w10="urn:schemas-microsoft-com:office:word" xmlns:w="http://schemas.openxmlformats.org/wordprocessingml/2006/main" xmlns:w14="http://schemas.microsoft.com/office/word/2010/wordml" xmlns:w15="http://schemas.microsoft.com/office/word/2012/wordml" xmlns:w16se="http://schemas.microsoft.com/office/word/2015/wordml/symex" xmlns:wpg="http://schemas.microsoft.com/office/word/2010/wordprocessingGroup" xmlns:wpi="http://schemas.microsoft.com/office/word/2010/wordprocessingInk" xmlns:wne="http://schemas.microsoft.com/office/word/2006/wordml" xmlns:wps="http://schemas.microsoft.com/office/word/2010/wordprocessingShape" mc:Ignorable="w14 w15 w16se wp14">
   <w:p>
     <w:pPr>
       <w:pStyle w:val="Header"/>
@@ -17661,7 +18709,7 @@
 </file>
 
 <file path=word/numbering.xml><?xml version="1.0" encoding="utf-8"?>
-<w:numbering xmlns:wpc="http://schemas.microsoft.com/office/word/2010/wordprocessingCanvas" xmlns:cx="http://schemas.microsoft.com/office/drawing/2014/chartex" xmlns:cx1="http://schemas.microsoft.com/office/drawing/2015/9/8/chartex" xmlns:mc="http://schemas.openxmlformats.org/markup-compatibility/2006" xmlns:o="urn:schemas-microsoft-com:office:office" xmlns:r="http://schemas.openxmlformats.org/officeDocument/2006/relationships" xmlns:m="http://schemas.openxmlformats.org/officeDocument/2006/math" xmlns:v="urn:schemas-microsoft-com:vml" xmlns:wp14="http://schemas.microsoft.com/office/word/2010/wordprocessingDrawing" xmlns:wp="http://schemas.openxmlformats.org/drawingml/2006/wordprocessingDrawing" xmlns:w10="urn:schemas-microsoft-com:office:word" xmlns:w="http://schemas.openxmlformats.org/wordprocessingml/2006/main" xmlns:w14="http://schemas.microsoft.com/office/word/2010/wordml" xmlns:w15="http://schemas.microsoft.com/office/word/2012/wordml" xmlns:w16se="http://schemas.microsoft.com/office/word/2015/wordml/symex" xmlns:wpg="http://schemas.microsoft.com/office/word/2010/wordprocessingGroup" xmlns:wpi="http://schemas.microsoft.com/office/word/2010/wordprocessingInk" xmlns:wne="http://schemas.microsoft.com/office/word/2006/wordml" xmlns:wps="http://schemas.microsoft.com/office/word/2010/wordprocessingShape" mc:Ignorable="w14 w15 w16se wp14">
+<w:numbering xmlns:wpc="http://schemas.microsoft.com/office/word/2010/wordprocessingCanvas" xmlns:cx="http://schemas.microsoft.com/office/drawing/2014/chartex" xmlns:mc="http://schemas.openxmlformats.org/markup-compatibility/2006" xmlns:o="urn:schemas-microsoft-com:office:office" xmlns:r="http://schemas.openxmlformats.org/officeDocument/2006/relationships" xmlns:m="http://schemas.openxmlformats.org/officeDocument/2006/math" xmlns:v="urn:schemas-microsoft-com:vml" xmlns:wp14="http://schemas.microsoft.com/office/word/2010/wordprocessingDrawing" xmlns:wp="http://schemas.openxmlformats.org/drawingml/2006/wordprocessingDrawing" xmlns:w10="urn:schemas-microsoft-com:office:word" xmlns:w="http://schemas.openxmlformats.org/wordprocessingml/2006/main" xmlns:w14="http://schemas.microsoft.com/office/word/2010/wordml" xmlns:w15="http://schemas.microsoft.com/office/word/2012/wordml" xmlns:w16se="http://schemas.microsoft.com/office/word/2015/wordml/symex" xmlns:wpg="http://schemas.microsoft.com/office/word/2010/wordprocessingGroup" xmlns:wpi="http://schemas.microsoft.com/office/word/2010/wordprocessingInk" xmlns:wne="http://schemas.microsoft.com/office/word/2006/wordml" xmlns:wps="http://schemas.microsoft.com/office/word/2010/wordprocessingShape" mc:Ignorable="w14 w15 w16se wp14">
   <w:abstractNum w:abstractNumId="0" w15:restartNumberingAfterBreak="0">
     <w:nsid w:val="021E7605"/>
     <w:multiLevelType w:val="hybridMultilevel"/>
@@ -20578,6 +21626,29 @@
       <w:szCs w:val="32"/>
     </w:rPr>
   </w:style>
+  <w:style w:type="paragraph" w:styleId="Heading3">
+    <w:name w:val="heading 3"/>
+    <w:basedOn w:val="Normal"/>
+    <w:next w:val="Normal"/>
+    <w:link w:val="Heading3Char"/>
+    <w:uiPriority w:val="9"/>
+    <w:semiHidden/>
+    <w:unhideWhenUsed/>
+    <w:qFormat/>
+    <w:rsid w:val="004D183C"/>
+    <w:pPr>
+      <w:keepNext/>
+      <w:keepLines/>
+      <w:spacing w:before="40" w:after="0"/>
+      <w:outlineLvl w:val="2"/>
+    </w:pPr>
+    <w:rPr>
+      <w:rFonts w:asciiTheme="majorHAnsi" w:eastAsiaTheme="majorEastAsia" w:hAnsiTheme="majorHAnsi" w:cstheme="majorBidi"/>
+      <w:color w:val="1F4D78" w:themeColor="accent1" w:themeShade="7F"/>
+      <w:sz w:val="24"/>
+      <w:szCs w:val="24"/>
+    </w:rPr>
+  </w:style>
   <w:style w:type="character" w:default="1" w:styleId="DefaultParagraphFont">
     <w:name w:val="Default Paragraph Font"/>
     <w:uiPriority w:val="1"/>
@@ -20846,6 +21917,20 @@
       <w:color w:val="44546A" w:themeColor="text2"/>
       <w:sz w:val="18"/>
       <w:szCs w:val="18"/>
+    </w:rPr>
+  </w:style>
+  <w:style w:type="character" w:customStyle="1" w:styleId="Heading3Char">
+    <w:name w:val="Heading 3 Char"/>
+    <w:basedOn w:val="DefaultParagraphFont"/>
+    <w:link w:val="Heading3"/>
+    <w:uiPriority w:val="9"/>
+    <w:semiHidden/>
+    <w:rsid w:val="004D183C"/>
+    <w:rPr>
+      <w:rFonts w:asciiTheme="majorHAnsi" w:eastAsiaTheme="majorEastAsia" w:hAnsiTheme="majorHAnsi" w:cstheme="majorBidi"/>
+      <w:color w:val="1F4D78" w:themeColor="accent1" w:themeShade="7F"/>
+      <w:sz w:val="24"/>
+      <w:szCs w:val="24"/>
     </w:rPr>
   </w:style>
 </w:styles>
@@ -21117,7 +22202,7 @@
 </file>
 
 <file path=customXml/itemProps1.xml><?xml version="1.0" encoding="utf-8"?>
-<ds:datastoreItem xmlns:ds="http://schemas.openxmlformats.org/officeDocument/2006/customXml" ds:itemID="{3EC9EDD8-69B6-477B-9DA4-99817D34142C}">
+<ds:datastoreItem xmlns:ds="http://schemas.openxmlformats.org/officeDocument/2006/customXml" ds:itemID="{78CD8955-BECF-4719-ABE6-62E2649BE4AC}">
   <ds:schemaRefs>
     <ds:schemaRef ds:uri="http://schemas.openxmlformats.org/officeDocument/2006/bibliography"/>
   </ds:schemaRefs>

</xml_diff>

<commit_message>
Cập nhật sơ đô class nghiệp vụ
</commit_message>
<xml_diff>
--- a/Analysis/DoAnLyThuyet/Report.docx
+++ b/Analysis/DoAnLyThuyet/Report.docx
@@ -281,8 +281,6 @@
         </w:rPr>
         <w:t>QUẢN LÝ THƯ VIỆN</w:t>
       </w:r>
-      <w:bookmarkStart w:id="0" w:name="_GoBack"/>
-      <w:bookmarkEnd w:id="0"/>
     </w:p>
     <w:p>
       <w:pPr>
@@ -6074,7 +6072,7 @@
           </w14:textOutline>
         </w:rPr>
       </w:pPr>
-      <w:bookmarkStart w:id="1" w:name="_Toc43591139"/>
+      <w:bookmarkStart w:id="0" w:name="_Toc43591139"/>
       <w:r>
         <w:rPr>
           <w:rFonts w:ascii="Times New Roman" w:hAnsi="Times New Roman" w:cs="Times New Roman"/>
@@ -6091,7 +6089,7 @@
         <w:lastRenderedPageBreak/>
         <w:t>Hiểu và đánh giá về tổ chức</w:t>
       </w:r>
-      <w:bookmarkEnd w:id="1"/>
+      <w:bookmarkEnd w:id="0"/>
     </w:p>
     <w:p>
       <w:pPr>
@@ -6115,7 +6113,7 @@
           </w14:textOutline>
         </w:rPr>
       </w:pPr>
-      <w:bookmarkStart w:id="2" w:name="_Toc43591140"/>
+      <w:bookmarkStart w:id="1" w:name="_Toc43591140"/>
       <w:r>
         <w:rPr>
           <w:rFonts w:ascii="Times New Roman" w:hAnsi="Times New Roman" w:cs="Times New Roman"/>
@@ -6130,7 +6128,7 @@
         </w:rPr>
         <w:t>Xây dựng sơ đồ tổ chức của hệ thống thư viện theo bảng mô tả</w:t>
       </w:r>
-      <w:bookmarkEnd w:id="2"/>
+      <w:bookmarkEnd w:id="1"/>
     </w:p>
     <w:p>
       <w:pPr>
@@ -6140,29 +6138,24 @@
       <w:r>
         <w:t xml:space="preserve">Table </w:t>
       </w:r>
-      <w:r>
-        <w:fldChar w:fldCharType="begin"/>
-      </w:r>
-      <w:r>
-        <w:instrText xml:space="preserve"> SEQ Table \* ARABIC </w:instrText>
-      </w:r>
-      <w:r>
-        <w:fldChar w:fldCharType="separate"/>
-      </w:r>
-      <w:r>
-        <w:rPr>
-          <w:noProof/>
-        </w:rPr>
-        <w:t>1</w:t>
-      </w:r>
-      <w:r>
-        <w:rPr>
-          <w:noProof/>
-        </w:rPr>
-        <w:fldChar w:fldCharType="end"/>
-      </w:r>
-      <w:r>
-        <w:t xml:space="preserve"> Tổ chức trong thư viện</w:t>
+      <w:fldSimple w:instr=" SEQ Table \* ARABIC ">
+        <w:r>
+          <w:rPr>
+            <w:noProof/>
+          </w:rPr>
+          <w:t>1</w:t>
+        </w:r>
+      </w:fldSimple>
+      <w:r>
+        <w:t xml:space="preserve"> Tổ chức trong </w:t>
+      </w:r>
+      <w:proofErr w:type="gramStart"/>
+      <w:r>
+        <w:t>thư</w:t>
+      </w:r>
+      <w:proofErr w:type="gramEnd"/>
+      <w:r>
+        <w:t xml:space="preserve"> viện</w:t>
       </w:r>
     </w:p>
     <w:tbl>
@@ -6739,27 +6732,14 @@
       <w:r>
         <w:t xml:space="preserve">Table </w:t>
       </w:r>
-      <w:r>
-        <w:fldChar w:fldCharType="begin"/>
-      </w:r>
-      <w:r>
-        <w:instrText xml:space="preserve"> SEQ Table \* ARABIC </w:instrText>
-      </w:r>
-      <w:r>
-        <w:fldChar w:fldCharType="separate"/>
-      </w:r>
-      <w:r>
-        <w:rPr>
-          <w:noProof/>
-        </w:rPr>
-        <w:t>2</w:t>
-      </w:r>
-      <w:r>
-        <w:rPr>
-          <w:noProof/>
-        </w:rPr>
-        <w:fldChar w:fldCharType="end"/>
-      </w:r>
+      <w:fldSimple w:instr=" SEQ Table \* ARABIC ">
+        <w:r>
+          <w:rPr>
+            <w:noProof/>
+          </w:rPr>
+          <w:t>2</w:t>
+        </w:r>
+      </w:fldSimple>
       <w:r>
         <w:t xml:space="preserve"> Tổ chức độc giả</w:t>
       </w:r>
@@ -7045,27 +7025,14 @@
       <w:r>
         <w:t xml:space="preserve">Table </w:t>
       </w:r>
-      <w:r>
-        <w:fldChar w:fldCharType="begin"/>
-      </w:r>
-      <w:r>
-        <w:instrText xml:space="preserve"> SEQ Table \* ARABIC </w:instrText>
-      </w:r>
-      <w:r>
-        <w:fldChar w:fldCharType="separate"/>
-      </w:r>
-      <w:r>
-        <w:rPr>
-          <w:noProof/>
-        </w:rPr>
-        <w:t>3</w:t>
-      </w:r>
-      <w:r>
-        <w:rPr>
-          <w:noProof/>
-        </w:rPr>
-        <w:fldChar w:fldCharType="end"/>
-      </w:r>
+      <w:fldSimple w:instr=" SEQ Table \* ARABIC ">
+        <w:r>
+          <w:rPr>
+            <w:noProof/>
+          </w:rPr>
+          <w:t>3</w:t>
+        </w:r>
+      </w:fldSimple>
       <w:r>
         <w:t xml:space="preserve"> Tổ chức nhà trường</w:t>
       </w:r>
@@ -7373,27 +7340,14 @@
       <w:r>
         <w:t xml:space="preserve">Table </w:t>
       </w:r>
-      <w:r>
-        <w:fldChar w:fldCharType="begin"/>
-      </w:r>
-      <w:r>
-        <w:instrText xml:space="preserve"> SEQ Table \* ARABIC </w:instrText>
-      </w:r>
-      <w:r>
-        <w:fldChar w:fldCharType="separate"/>
-      </w:r>
-      <w:r>
-        <w:rPr>
-          <w:noProof/>
-        </w:rPr>
-        <w:t>4</w:t>
-      </w:r>
-      <w:r>
-        <w:rPr>
-          <w:noProof/>
-        </w:rPr>
-        <w:fldChar w:fldCharType="end"/>
-      </w:r>
+      <w:fldSimple w:instr=" SEQ Table \* ARABIC ">
+        <w:r>
+          <w:rPr>
+            <w:noProof/>
+          </w:rPr>
+          <w:t>4</w:t>
+        </w:r>
+      </w:fldSimple>
       <w:r>
         <w:t xml:space="preserve"> Tổ chức nhà thanh lý</w:t>
       </w:r>
@@ -7583,7 +7537,7 @@
           </w14:textOutline>
         </w:rPr>
       </w:pPr>
-      <w:bookmarkStart w:id="3" w:name="_Toc43591141"/>
+      <w:bookmarkStart w:id="2" w:name="_Toc43591141"/>
       <w:r>
         <w:rPr>
           <w:rFonts w:ascii="Times New Roman" w:hAnsi="Times New Roman" w:cs="Times New Roman"/>
@@ -7598,7 +7552,7 @@
         </w:rPr>
         <w:t>Mô tả phạm vi của hệ thống tổ chức và phạm vi hệ thống phát triển, các đối tượng liên quan đến hệ thống tổ chức và hệ thống phát triển</w:t>
       </w:r>
-      <w:bookmarkEnd w:id="3"/>
+      <w:bookmarkEnd w:id="2"/>
     </w:p>
     <w:tbl>
       <w:tblPr>
@@ -8451,7 +8405,7 @@
           </w14:textOutline>
         </w:rPr>
       </w:pPr>
-      <w:bookmarkStart w:id="4" w:name="_Toc43591142"/>
+      <w:bookmarkStart w:id="3" w:name="_Toc43591142"/>
       <w:r>
         <w:rPr>
           <w:rFonts w:ascii="Times New Roman" w:hAnsi="Times New Roman" w:cs="Times New Roman"/>
@@ -8466,7 +8420,7 @@
         </w:rPr>
         <w:t>Xác định các thuật ngữ trong hệ thống tổ chức</w:t>
       </w:r>
-      <w:bookmarkEnd w:id="4"/>
+      <w:bookmarkEnd w:id="3"/>
     </w:p>
     <w:p>
       <w:pPr>
@@ -8489,7 +8443,7 @@
           </w14:textOutline>
         </w:rPr>
       </w:pPr>
-      <w:bookmarkStart w:id="5" w:name="_Toc43591143"/>
+      <w:bookmarkStart w:id="4" w:name="_Toc43591143"/>
       <w:r>
         <w:rPr>
           <w:rFonts w:ascii="Times New Roman" w:hAnsi="Times New Roman" w:cs="Times New Roman"/>
@@ -8504,7 +8458,7 @@
         </w:rPr>
         <w:t>Nhập sách</w:t>
       </w:r>
-      <w:bookmarkEnd w:id="5"/>
+      <w:bookmarkEnd w:id="4"/>
     </w:p>
     <w:p>
       <w:pPr>
@@ -8751,7 +8705,35 @@
             <w14:round/>
           </w14:textOutline>
         </w:rPr>
-        <w:t>: Là bộ phận có trách nhiệm kiểm tra nội dung và phân loại sách theo chủ đề.</w:t>
+        <w:t xml:space="preserve">: Là bộ phận có trách nhiệm kiểm tra nội dung và phân loại sách </w:t>
+      </w:r>
+      <w:proofErr w:type="gramStart"/>
+      <w:r>
+        <w:rPr>
+          <w:rFonts w:ascii="Times New Roman" w:hAnsi="Times New Roman" w:cs="Times New Roman"/>
+          <w:sz w:val="24"/>
+          <w:szCs w:val="24"/>
+          <w14:textOutline w14:w="0" w14:cap="flat" w14:cmpd="sng" w14:algn="ctr">
+            <w14:noFill/>
+            <w14:prstDash w14:val="solid"/>
+            <w14:round/>
+          </w14:textOutline>
+        </w:rPr>
+        <w:t>theo</w:t>
+      </w:r>
+      <w:proofErr w:type="gramEnd"/>
+      <w:r>
+        <w:rPr>
+          <w:rFonts w:ascii="Times New Roman" w:hAnsi="Times New Roman" w:cs="Times New Roman"/>
+          <w:sz w:val="24"/>
+          <w:szCs w:val="24"/>
+          <w14:textOutline w14:w="0" w14:cap="flat" w14:cmpd="sng" w14:algn="ctr">
+            <w14:noFill/>
+            <w14:prstDash w14:val="solid"/>
+            <w14:round/>
+          </w14:textOutline>
+        </w:rPr>
+        <w:t xml:space="preserve"> chủ đề.</w:t>
       </w:r>
     </w:p>
     <w:p>
@@ -8822,7 +8804,7 @@
           </w14:textOutline>
         </w:rPr>
       </w:pPr>
-      <w:bookmarkStart w:id="6" w:name="_Toc43591144"/>
+      <w:bookmarkStart w:id="5" w:name="_Toc43591144"/>
       <w:r>
         <w:rPr>
           <w:rFonts w:ascii="Times New Roman" w:hAnsi="Times New Roman" w:cs="Times New Roman"/>
@@ -8837,7 +8819,7 @@
         </w:rPr>
         <w:t>Thanh lý sách</w:t>
       </w:r>
-      <w:bookmarkEnd w:id="6"/>
+      <w:bookmarkEnd w:id="5"/>
     </w:p>
     <w:p>
       <w:pPr>
@@ -9074,7 +9056,7 @@
           </w14:textOutline>
         </w:rPr>
       </w:pPr>
-      <w:bookmarkStart w:id="7" w:name="_Toc43591145"/>
+      <w:bookmarkStart w:id="6" w:name="_Toc43591145"/>
       <w:r>
         <w:rPr>
           <w:rFonts w:ascii="Times New Roman" w:hAnsi="Times New Roman" w:cs="Times New Roman"/>
@@ -9089,7 +9071,7 @@
         </w:rPr>
         <w:t>Đăng ký thẻ thư viện</w:t>
       </w:r>
-      <w:bookmarkEnd w:id="7"/>
+      <w:bookmarkEnd w:id="6"/>
     </w:p>
     <w:p>
       <w:pPr>
@@ -9127,7 +9109,7 @@
           </w14:textOutline>
         </w:rPr>
       </w:pPr>
-      <w:bookmarkStart w:id="8" w:name="_Toc43591146"/>
+      <w:bookmarkStart w:id="7" w:name="_Toc43591146"/>
       <w:r>
         <w:rPr>
           <w:rFonts w:ascii="Times New Roman" w:hAnsi="Times New Roman" w:cs="Times New Roman"/>
@@ -9142,7 +9124,7 @@
         </w:rPr>
         <w:t>Mượn sách</w:t>
       </w:r>
-      <w:bookmarkEnd w:id="8"/>
+      <w:bookmarkEnd w:id="7"/>
     </w:p>
     <w:p>
       <w:pPr>
@@ -9180,7 +9162,7 @@
           </w14:textOutline>
         </w:rPr>
       </w:pPr>
-      <w:bookmarkStart w:id="9" w:name="_Toc43591147"/>
+      <w:bookmarkStart w:id="8" w:name="_Toc43591147"/>
       <w:r>
         <w:rPr>
           <w:rFonts w:ascii="Times New Roman" w:hAnsi="Times New Roman" w:cs="Times New Roman"/>
@@ -9195,7 +9177,7 @@
         </w:rPr>
         <w:t>Trả sách</w:t>
       </w:r>
-      <w:bookmarkEnd w:id="9"/>
+      <w:bookmarkEnd w:id="8"/>
     </w:p>
     <w:p>
       <w:pPr>
@@ -9234,7 +9216,7 @@
           </w14:textOutline>
         </w:rPr>
       </w:pPr>
-      <w:bookmarkStart w:id="10" w:name="_Toc43591148"/>
+      <w:bookmarkStart w:id="9" w:name="_Toc43591148"/>
       <w:r>
         <w:rPr>
           <w:rFonts w:ascii="Times New Roman" w:hAnsi="Times New Roman" w:cs="Times New Roman"/>
@@ -9277,7 +9259,7 @@
         </w:rPr>
         <w:t xml:space="preserve"> hàng</w:t>
       </w:r>
-      <w:bookmarkEnd w:id="10"/>
+      <w:bookmarkEnd w:id="9"/>
     </w:p>
     <w:p>
       <w:pPr>
@@ -9300,7 +9282,7 @@
           </w14:textOutline>
         </w:rPr>
       </w:pPr>
-      <w:bookmarkStart w:id="11" w:name="_Toc43591149"/>
+      <w:bookmarkStart w:id="10" w:name="_Toc43591149"/>
       <w:r>
         <w:rPr>
           <w:rFonts w:ascii="Times New Roman" w:hAnsi="Times New Roman" w:cs="Times New Roman"/>
@@ -9315,7 +9297,7 @@
         </w:rPr>
         <w:t>Nhập sách</w:t>
       </w:r>
-      <w:bookmarkEnd w:id="11"/>
+      <w:bookmarkEnd w:id="10"/>
     </w:p>
     <w:p>
       <w:pPr>
@@ -9373,7 +9355,35 @@
             <w14:round/>
           </w14:textOutline>
         </w:rPr>
-        <w:t>Bộ phận bổ sung, Bộ phận chủ đề. Bộ phận lưu hành</w:t>
+        <w:t xml:space="preserve">Bộ phận bổ </w:t>
+      </w:r>
+      <w:proofErr w:type="gramStart"/>
+      <w:r>
+        <w:rPr>
+          <w:rFonts w:ascii="Times New Roman" w:hAnsi="Times New Roman" w:cs="Times New Roman"/>
+          <w:sz w:val="24"/>
+          <w:szCs w:val="24"/>
+          <w14:textOutline w14:w="0" w14:cap="flat" w14:cmpd="sng" w14:algn="ctr">
+            <w14:noFill/>
+            <w14:prstDash w14:val="solid"/>
+            <w14:round/>
+          </w14:textOutline>
+        </w:rPr>
+        <w:t>sung,</w:t>
+      </w:r>
+      <w:proofErr w:type="gramEnd"/>
+      <w:r>
+        <w:rPr>
+          <w:rFonts w:ascii="Times New Roman" w:hAnsi="Times New Roman" w:cs="Times New Roman"/>
+          <w:sz w:val="24"/>
+          <w:szCs w:val="24"/>
+          <w14:textOutline w14:w="0" w14:cap="flat" w14:cmpd="sng" w14:algn="ctr">
+            <w14:noFill/>
+            <w14:prstDash w14:val="solid"/>
+            <w14:round/>
+          </w14:textOutline>
+        </w:rPr>
+        <w:t xml:space="preserve"> Bộ phận chủ đề. Bộ phận lưu hành</w:t>
       </w:r>
     </w:p>
     <w:p>
@@ -9488,7 +9498,7 @@
           </w14:textOutline>
         </w:rPr>
       </w:pPr>
-      <w:bookmarkStart w:id="12" w:name="_Toc43591150"/>
+      <w:bookmarkStart w:id="11" w:name="_Toc43591150"/>
       <w:r>
         <w:rPr>
           <w:rFonts w:ascii="Times New Roman" w:hAnsi="Times New Roman" w:cs="Times New Roman"/>
@@ -9503,7 +9513,7 @@
         </w:rPr>
         <w:t>Thanh lý sách</w:t>
       </w:r>
-      <w:bookmarkEnd w:id="12"/>
+      <w:bookmarkEnd w:id="11"/>
     </w:p>
     <w:p>
       <w:pPr>
@@ -9625,7 +9635,35 @@
             <w14:round/>
           </w14:textOutline>
         </w:rPr>
-        <w:t>Giám đốc thư viện.</w:t>
+        <w:t xml:space="preserve">Giám đốc </w:t>
+      </w:r>
+      <w:proofErr w:type="gramStart"/>
+      <w:r>
+        <w:rPr>
+          <w:rFonts w:ascii="Times New Roman" w:hAnsi="Times New Roman" w:cs="Times New Roman"/>
+          <w:sz w:val="24"/>
+          <w:szCs w:val="24"/>
+          <w14:textOutline w14:w="0" w14:cap="flat" w14:cmpd="sng" w14:algn="ctr">
+            <w14:noFill/>
+            <w14:prstDash w14:val="solid"/>
+            <w14:round/>
+          </w14:textOutline>
+        </w:rPr>
+        <w:t>thư</w:t>
+      </w:r>
+      <w:proofErr w:type="gramEnd"/>
+      <w:r>
+        <w:rPr>
+          <w:rFonts w:ascii="Times New Roman" w:hAnsi="Times New Roman" w:cs="Times New Roman"/>
+          <w:sz w:val="24"/>
+          <w:szCs w:val="24"/>
+          <w14:textOutline w14:w="0" w14:cap="flat" w14:cmpd="sng" w14:algn="ctr">
+            <w14:noFill/>
+            <w14:prstDash w14:val="solid"/>
+            <w14:round/>
+          </w14:textOutline>
+        </w:rPr>
+        <w:t xml:space="preserve"> viện.</w:t>
       </w:r>
     </w:p>
     <w:p>
@@ -9772,7 +9810,7 @@
           </w14:textOutline>
         </w:rPr>
       </w:pPr>
-      <w:bookmarkStart w:id="13" w:name="_Toc43591151"/>
+      <w:bookmarkStart w:id="12" w:name="_Toc43591151"/>
       <w:r>
         <w:rPr>
           <w:rFonts w:ascii="Times New Roman" w:hAnsi="Times New Roman" w:cs="Times New Roman"/>
@@ -9787,7 +9825,7 @@
         </w:rPr>
         <w:t>Đăng ký thẻ thư viện</w:t>
       </w:r>
-      <w:bookmarkEnd w:id="13"/>
+      <w:bookmarkEnd w:id="12"/>
     </w:p>
     <w:p>
       <w:pPr>
@@ -9825,7 +9863,7 @@
           </w14:textOutline>
         </w:rPr>
       </w:pPr>
-      <w:bookmarkStart w:id="14" w:name="_Toc43591152"/>
+      <w:bookmarkStart w:id="13" w:name="_Toc43591152"/>
       <w:r>
         <w:rPr>
           <w:rFonts w:ascii="Times New Roman" w:hAnsi="Times New Roman" w:cs="Times New Roman"/>
@@ -9840,7 +9878,7 @@
         </w:rPr>
         <w:t>Mượn sách</w:t>
       </w:r>
-      <w:bookmarkEnd w:id="14"/>
+      <w:bookmarkEnd w:id="13"/>
     </w:p>
     <w:p>
       <w:pPr>
@@ -9878,7 +9916,7 @@
           </w14:textOutline>
         </w:rPr>
       </w:pPr>
-      <w:bookmarkStart w:id="15" w:name="_Toc43591153"/>
+      <w:bookmarkStart w:id="14" w:name="_Toc43591153"/>
       <w:r>
         <w:rPr>
           <w:rFonts w:ascii="Times New Roman" w:hAnsi="Times New Roman" w:cs="Times New Roman"/>
@@ -9893,7 +9931,7 @@
         </w:rPr>
         <w:t>Trả sách</w:t>
       </w:r>
-      <w:bookmarkEnd w:id="15"/>
+      <w:bookmarkEnd w:id="14"/>
     </w:p>
     <w:p>
       <w:pPr>
@@ -9933,7 +9971,7 @@
           </w14:textOutline>
         </w:rPr>
       </w:pPr>
-      <w:bookmarkStart w:id="16" w:name="_Toc43591154"/>
+      <w:bookmarkStart w:id="15" w:name="_Toc43591154"/>
       <w:r>
         <w:rPr>
           <w:rFonts w:ascii="Times New Roman" w:hAnsi="Times New Roman" w:cs="Times New Roman"/>
@@ -9948,7 +9986,7 @@
         </w:rPr>
         <w:t>Mô tả nhu cầu của của các đối tượng liên quan và khách hàng</w:t>
       </w:r>
-      <w:bookmarkEnd w:id="16"/>
+      <w:bookmarkEnd w:id="15"/>
     </w:p>
     <w:p>
       <w:pPr>
@@ -9971,7 +10009,7 @@
           </w14:textOutline>
         </w:rPr>
       </w:pPr>
-      <w:bookmarkStart w:id="17" w:name="_Toc43591155"/>
+      <w:bookmarkStart w:id="16" w:name="_Toc43591155"/>
       <w:r>
         <w:rPr>
           <w:rFonts w:ascii="Times New Roman" w:hAnsi="Times New Roman" w:cs="Times New Roman"/>
@@ -9986,7 +10024,7 @@
         </w:rPr>
         <w:t>Nhập sách</w:t>
       </w:r>
-      <w:bookmarkEnd w:id="17"/>
+      <w:bookmarkEnd w:id="16"/>
     </w:p>
     <w:p>
       <w:pPr>
@@ -10215,7 +10253,7 @@
           </w14:textOutline>
         </w:rPr>
       </w:pPr>
-      <w:bookmarkStart w:id="18" w:name="_Toc43591156"/>
+      <w:bookmarkStart w:id="17" w:name="_Toc43591156"/>
       <w:r>
         <w:rPr>
           <w:rFonts w:ascii="Times New Roman" w:hAnsi="Times New Roman" w:cs="Times New Roman"/>
@@ -10230,7 +10268,7 @@
         </w:rPr>
         <w:t>Thanh lý sách</w:t>
       </w:r>
-      <w:bookmarkEnd w:id="18"/>
+      <w:bookmarkEnd w:id="17"/>
     </w:p>
     <w:p>
       <w:pPr>
@@ -10295,7 +10333,63 @@
             <w14:round/>
           </w14:textOutline>
         </w:rPr>
-        <w:t>Nhân viên chuyên viên phòng cao học: quan sát, kiểm tra, xác định nhu cầu sử dụng của đôc giả là sinh viên cao học , lập danh sách cần thanh lí và thời gian thanh lí sách, sau đó lập “Danh mục thanh lí” (Bao gồm sách thanh lí, thời gian chờ thanh lí, kiểm tra sao lưu). Tiếp theo, gửi danh mục thanh lí đó lên cho giám đốc thư viện.</w:t>
+        <w:t xml:space="preserve">Nhân viên chuyên viên phòng cao học: quan sát, kiểm tra, xác định nhu cầu sử dụng của đôc giả là sinh viên cao </w:t>
+      </w:r>
+      <w:proofErr w:type="gramStart"/>
+      <w:r>
+        <w:rPr>
+          <w:rFonts w:ascii="Times New Roman" w:hAnsi="Times New Roman" w:cs="Times New Roman"/>
+          <w:sz w:val="24"/>
+          <w:szCs w:val="24"/>
+          <w14:textOutline w14:w="0" w14:cap="flat" w14:cmpd="sng" w14:algn="ctr">
+            <w14:noFill/>
+            <w14:prstDash w14:val="solid"/>
+            <w14:round/>
+          </w14:textOutline>
+        </w:rPr>
+        <w:t>học ,</w:t>
+      </w:r>
+      <w:proofErr w:type="gramEnd"/>
+      <w:r>
+        <w:rPr>
+          <w:rFonts w:ascii="Times New Roman" w:hAnsi="Times New Roman" w:cs="Times New Roman"/>
+          <w:sz w:val="24"/>
+          <w:szCs w:val="24"/>
+          <w14:textOutline w14:w="0" w14:cap="flat" w14:cmpd="sng" w14:algn="ctr">
+            <w14:noFill/>
+            <w14:prstDash w14:val="solid"/>
+            <w14:round/>
+          </w14:textOutline>
+        </w:rPr>
+        <w:t xml:space="preserve"> lập danh sách cần thanh lí và thời gian thanh lí sách, sau đó lập “Danh mục thanh lí” (Bao gồm sách thanh lí, thời gian chờ thanh lí, kiểm tra sao lưu). Tiếp </w:t>
+      </w:r>
+      <w:proofErr w:type="gramStart"/>
+      <w:r>
+        <w:rPr>
+          <w:rFonts w:ascii="Times New Roman" w:hAnsi="Times New Roman" w:cs="Times New Roman"/>
+          <w:sz w:val="24"/>
+          <w:szCs w:val="24"/>
+          <w14:textOutline w14:w="0" w14:cap="flat" w14:cmpd="sng" w14:algn="ctr">
+            <w14:noFill/>
+            <w14:prstDash w14:val="solid"/>
+            <w14:round/>
+          </w14:textOutline>
+        </w:rPr>
+        <w:t>theo</w:t>
+      </w:r>
+      <w:proofErr w:type="gramEnd"/>
+      <w:r>
+        <w:rPr>
+          <w:rFonts w:ascii="Times New Roman" w:hAnsi="Times New Roman" w:cs="Times New Roman"/>
+          <w:sz w:val="24"/>
+          <w:szCs w:val="24"/>
+          <w14:textOutline w14:w="0" w14:cap="flat" w14:cmpd="sng" w14:algn="ctr">
+            <w14:noFill/>
+            <w14:prstDash w14:val="solid"/>
+            <w14:round/>
+          </w14:textOutline>
+        </w:rPr>
+        <w:t>, gửi danh mục thanh lí đó lên cho giám đốc thư viện.</w:t>
       </w:r>
     </w:p>
     <w:p>
@@ -10465,7 +10559,7 @@
           </w14:textOutline>
         </w:rPr>
       </w:pPr>
-      <w:bookmarkStart w:id="19" w:name="_Toc43591157"/>
+      <w:bookmarkStart w:id="18" w:name="_Toc43591157"/>
       <w:r>
         <w:rPr>
           <w:rFonts w:ascii="Times New Roman" w:hAnsi="Times New Roman" w:cs="Times New Roman"/>
@@ -10480,7 +10574,7 @@
         </w:rPr>
         <w:t>Đăng ký thẻ thư viện</w:t>
       </w:r>
-      <w:bookmarkEnd w:id="19"/>
+      <w:bookmarkEnd w:id="18"/>
     </w:p>
     <w:p>
       <w:pPr>
@@ -10518,7 +10612,7 @@
           </w14:textOutline>
         </w:rPr>
       </w:pPr>
-      <w:bookmarkStart w:id="20" w:name="_Toc43591158"/>
+      <w:bookmarkStart w:id="19" w:name="_Toc43591158"/>
       <w:r>
         <w:rPr>
           <w:rFonts w:ascii="Times New Roman" w:hAnsi="Times New Roman" w:cs="Times New Roman"/>
@@ -10533,7 +10627,7 @@
         </w:rPr>
         <w:t>Mượn sách</w:t>
       </w:r>
-      <w:bookmarkEnd w:id="20"/>
+      <w:bookmarkEnd w:id="19"/>
     </w:p>
     <w:p>
       <w:pPr>
@@ -10571,7 +10665,7 @@
           </w14:textOutline>
         </w:rPr>
       </w:pPr>
-      <w:bookmarkStart w:id="21" w:name="_Toc43591159"/>
+      <w:bookmarkStart w:id="20" w:name="_Toc43591159"/>
       <w:r>
         <w:rPr>
           <w:rFonts w:ascii="Times New Roman" w:hAnsi="Times New Roman" w:cs="Times New Roman"/>
@@ -10586,7 +10680,7 @@
         </w:rPr>
         <w:t>Trả sách</w:t>
       </w:r>
-      <w:bookmarkEnd w:id="21"/>
+      <w:bookmarkEnd w:id="20"/>
     </w:p>
     <w:p>
       <w:pPr>
@@ -10626,7 +10720,7 @@
           </w14:textOutline>
         </w:rPr>
       </w:pPr>
-      <w:bookmarkStart w:id="22" w:name="_Toc43591160"/>
+      <w:bookmarkStart w:id="21" w:name="_Toc43591160"/>
       <w:r>
         <w:rPr>
           <w:rFonts w:ascii="Times New Roman" w:hAnsi="Times New Roman" w:cs="Times New Roman"/>
@@ -10641,7 +10735,7 @@
         </w:rPr>
         <w:t>Mô tả mức độ ưu tiên của các đối tượng liên quan và khách hàng</w:t>
       </w:r>
-      <w:bookmarkEnd w:id="22"/>
+      <w:bookmarkEnd w:id="21"/>
     </w:p>
     <w:p>
       <w:pPr>
@@ -10664,7 +10758,7 @@
           </w14:textOutline>
         </w:rPr>
       </w:pPr>
-      <w:bookmarkStart w:id="23" w:name="_Toc43591161"/>
+      <w:bookmarkStart w:id="22" w:name="_Toc43591161"/>
       <w:r>
         <w:rPr>
           <w:rFonts w:ascii="Times New Roman" w:hAnsi="Times New Roman" w:cs="Times New Roman"/>
@@ -10679,7 +10773,7 @@
         </w:rPr>
         <w:t>Nhập sách</w:t>
       </w:r>
-      <w:bookmarkEnd w:id="23"/>
+      <w:bookmarkEnd w:id="22"/>
     </w:p>
     <w:p>
       <w:pPr>
@@ -10729,7 +10823,7 @@
           </w14:textOutline>
         </w:rPr>
       </w:pPr>
-      <w:bookmarkStart w:id="24" w:name="_Toc43591162"/>
+      <w:bookmarkStart w:id="23" w:name="_Toc43591162"/>
       <w:r>
         <w:rPr>
           <w:rFonts w:ascii="Times New Roman" w:hAnsi="Times New Roman" w:cs="Times New Roman"/>
@@ -10744,7 +10838,7 @@
         </w:rPr>
         <w:t>Thanh lý sách</w:t>
       </w:r>
-      <w:bookmarkEnd w:id="24"/>
+      <w:bookmarkEnd w:id="23"/>
     </w:p>
     <w:p>
       <w:pPr>
@@ -10825,7 +10919,35 @@
             <w14:round/>
           </w14:textOutline>
         </w:rPr>
-        <w:t>Cấp 3: Giám đốc thư viện, nhà thanh lý</w:t>
+        <w:t xml:space="preserve">Cấp 3: Giám đốc </w:t>
+      </w:r>
+      <w:proofErr w:type="gramStart"/>
+      <w:r>
+        <w:rPr>
+          <w:rFonts w:ascii="Times New Roman" w:hAnsi="Times New Roman" w:cs="Times New Roman"/>
+          <w:sz w:val="24"/>
+          <w:szCs w:val="24"/>
+          <w14:textOutline w14:w="0" w14:cap="flat" w14:cmpd="sng" w14:algn="ctr">
+            <w14:noFill/>
+            <w14:prstDash w14:val="solid"/>
+            <w14:round/>
+          </w14:textOutline>
+        </w:rPr>
+        <w:t>thư</w:t>
+      </w:r>
+      <w:proofErr w:type="gramEnd"/>
+      <w:r>
+        <w:rPr>
+          <w:rFonts w:ascii="Times New Roman" w:hAnsi="Times New Roman" w:cs="Times New Roman"/>
+          <w:sz w:val="24"/>
+          <w:szCs w:val="24"/>
+          <w14:textOutline w14:w="0" w14:cap="flat" w14:cmpd="sng" w14:algn="ctr">
+            <w14:noFill/>
+            <w14:prstDash w14:val="solid"/>
+            <w14:round/>
+          </w14:textOutline>
+        </w:rPr>
+        <w:t xml:space="preserve"> viện, nhà thanh lý</w:t>
       </w:r>
     </w:p>
     <w:p>
@@ -10876,7 +10998,7 @@
           </w14:textOutline>
         </w:rPr>
       </w:pPr>
-      <w:bookmarkStart w:id="25" w:name="_Toc43591163"/>
+      <w:bookmarkStart w:id="24" w:name="_Toc43591163"/>
       <w:r>
         <w:rPr>
           <w:rFonts w:ascii="Times New Roman" w:hAnsi="Times New Roman" w:cs="Times New Roman"/>
@@ -10891,7 +11013,7 @@
         </w:rPr>
         <w:t>Đăng ký thẻ thư viện</w:t>
       </w:r>
-      <w:bookmarkEnd w:id="25"/>
+      <w:bookmarkEnd w:id="24"/>
     </w:p>
     <w:p>
       <w:pPr>
@@ -10929,7 +11051,7 @@
           </w14:textOutline>
         </w:rPr>
       </w:pPr>
-      <w:bookmarkStart w:id="26" w:name="_Toc43591164"/>
+      <w:bookmarkStart w:id="25" w:name="_Toc43591164"/>
       <w:r>
         <w:rPr>
           <w:rFonts w:ascii="Times New Roman" w:hAnsi="Times New Roman" w:cs="Times New Roman"/>
@@ -10944,7 +11066,7 @@
         </w:rPr>
         <w:t>Mượn sách</w:t>
       </w:r>
-      <w:bookmarkEnd w:id="26"/>
+      <w:bookmarkEnd w:id="25"/>
     </w:p>
     <w:p>
       <w:pPr>
@@ -10982,7 +11104,7 @@
           </w14:textOutline>
         </w:rPr>
       </w:pPr>
-      <w:bookmarkStart w:id="27" w:name="_Toc43591165"/>
+      <w:bookmarkStart w:id="26" w:name="_Toc43591165"/>
       <w:r>
         <w:rPr>
           <w:rFonts w:ascii="Times New Roman" w:hAnsi="Times New Roman" w:cs="Times New Roman"/>
@@ -10997,7 +11119,7 @@
         </w:rPr>
         <w:t>Trả sách</w:t>
       </w:r>
-      <w:bookmarkEnd w:id="27"/>
+      <w:bookmarkEnd w:id="26"/>
     </w:p>
     <w:p>
       <w:pPr>
@@ -11037,7 +11159,7 @@
           </w14:textOutline>
         </w:rPr>
       </w:pPr>
-      <w:bookmarkStart w:id="28" w:name="_Toc43591166"/>
+      <w:bookmarkStart w:id="27" w:name="_Toc43591166"/>
       <w:r>
         <w:rPr>
           <w:rFonts w:ascii="Times New Roman" w:hAnsi="Times New Roman" w:cs="Times New Roman"/>
@@ -11052,7 +11174,7 @@
         </w:rPr>
         <w:t>Xác định và trình bày các vấn đề của hệ thống</w:t>
       </w:r>
-      <w:bookmarkEnd w:id="28"/>
+      <w:bookmarkEnd w:id="27"/>
     </w:p>
     <w:p>
       <w:pPr>
@@ -11075,7 +11197,7 @@
           </w14:textOutline>
         </w:rPr>
       </w:pPr>
-      <w:bookmarkStart w:id="29" w:name="_Toc43591167"/>
+      <w:bookmarkStart w:id="28" w:name="_Toc43591167"/>
       <w:r>
         <w:rPr>
           <w:rFonts w:ascii="Times New Roman" w:hAnsi="Times New Roman" w:cs="Times New Roman"/>
@@ -11090,7 +11212,7 @@
         </w:rPr>
         <w:t>Nhập sách</w:t>
       </w:r>
-      <w:bookmarkEnd w:id="29"/>
+      <w:bookmarkEnd w:id="28"/>
     </w:p>
     <w:p>
       <w:pPr>
@@ -11276,7 +11398,7 @@
           </w14:textOutline>
         </w:rPr>
       </w:pPr>
-      <w:bookmarkStart w:id="30" w:name="_Toc43591168"/>
+      <w:bookmarkStart w:id="29" w:name="_Toc43591168"/>
       <w:r>
         <w:rPr>
           <w:rFonts w:ascii="Times New Roman" w:hAnsi="Times New Roman" w:cs="Times New Roman"/>
@@ -11291,7 +11413,7 @@
         </w:rPr>
         <w:t>Thanh lý sách</w:t>
       </w:r>
-      <w:bookmarkEnd w:id="30"/>
+      <w:bookmarkEnd w:id="29"/>
     </w:p>
     <w:p>
       <w:pPr>
@@ -11317,7 +11439,35 @@
             <w14:round/>
           </w14:textOutline>
         </w:rPr>
-        <w:t>- Cấu trúc tổng duyệt thông qua chữ ký =&gt; Không thể tự động hóa công đoạn này, để kí được thì sau giai đoạn lập ra danh sách biên mục phải có thêm bước in ra danh sách biên mục này rồi mới gửi lên cho Ban giám đốc thư viện được</w:t>
+        <w:t xml:space="preserve">- Cấu trúc tổng duyệt thông qua chữ ký =&gt; Không thể tự động hóa công đoạn này, để kí được thì sau giai đoạn lập ra danh sách biên mục phải có thêm bước in ra danh sách biên mục này rồi mới gửi lên cho Ban giám đốc </w:t>
+      </w:r>
+      <w:proofErr w:type="gramStart"/>
+      <w:r>
+        <w:rPr>
+          <w:rFonts w:ascii="Times New Roman" w:hAnsi="Times New Roman" w:cs="Times New Roman"/>
+          <w:sz w:val="24"/>
+          <w:szCs w:val="24"/>
+          <w14:textOutline w14:w="0" w14:cap="flat" w14:cmpd="sng" w14:algn="ctr">
+            <w14:noFill/>
+            <w14:prstDash w14:val="solid"/>
+            <w14:round/>
+          </w14:textOutline>
+        </w:rPr>
+        <w:t>thư</w:t>
+      </w:r>
+      <w:proofErr w:type="gramEnd"/>
+      <w:r>
+        <w:rPr>
+          <w:rFonts w:ascii="Times New Roman" w:hAnsi="Times New Roman" w:cs="Times New Roman"/>
+          <w:sz w:val="24"/>
+          <w:szCs w:val="24"/>
+          <w14:textOutline w14:w="0" w14:cap="flat" w14:cmpd="sng" w14:algn="ctr">
+            <w14:noFill/>
+            <w14:prstDash w14:val="solid"/>
+            <w14:round/>
+          </w14:textOutline>
+        </w:rPr>
+        <w:t xml:space="preserve"> viện được</w:t>
       </w:r>
     </w:p>
     <w:p>
@@ -11368,7 +11518,7 @@
           </w14:textOutline>
         </w:rPr>
       </w:pPr>
-      <w:bookmarkStart w:id="31" w:name="_Toc43591169"/>
+      <w:bookmarkStart w:id="30" w:name="_Toc43591169"/>
       <w:r>
         <w:rPr>
           <w:rFonts w:ascii="Times New Roman" w:hAnsi="Times New Roman" w:cs="Times New Roman"/>
@@ -11383,7 +11533,7 @@
         </w:rPr>
         <w:t>Đăng ký thẻ thư viện</w:t>
       </w:r>
-      <w:bookmarkEnd w:id="31"/>
+      <w:bookmarkEnd w:id="30"/>
     </w:p>
     <w:p>
       <w:pPr>
@@ -11421,7 +11571,7 @@
           </w14:textOutline>
         </w:rPr>
       </w:pPr>
-      <w:bookmarkStart w:id="32" w:name="_Toc43591170"/>
+      <w:bookmarkStart w:id="31" w:name="_Toc43591170"/>
       <w:r>
         <w:rPr>
           <w:rFonts w:ascii="Times New Roman" w:hAnsi="Times New Roman" w:cs="Times New Roman"/>
@@ -11436,7 +11586,7 @@
         </w:rPr>
         <w:t>Mượn sách</w:t>
       </w:r>
-      <w:bookmarkEnd w:id="32"/>
+      <w:bookmarkEnd w:id="31"/>
     </w:p>
     <w:p>
       <w:pPr>
@@ -11474,7 +11624,7 @@
           </w14:textOutline>
         </w:rPr>
       </w:pPr>
-      <w:bookmarkStart w:id="33" w:name="_Toc43591171"/>
+      <w:bookmarkStart w:id="32" w:name="_Toc43591171"/>
       <w:r>
         <w:rPr>
           <w:rFonts w:ascii="Times New Roman" w:hAnsi="Times New Roman" w:cs="Times New Roman"/>
@@ -11489,7 +11639,7 @@
         </w:rPr>
         <w:t>Trả sách</w:t>
       </w:r>
-      <w:bookmarkEnd w:id="33"/>
+      <w:bookmarkEnd w:id="32"/>
     </w:p>
     <w:p>
       <w:pPr>
@@ -11530,7 +11680,7 @@
           </w14:textOutline>
         </w:rPr>
       </w:pPr>
-      <w:bookmarkStart w:id="34" w:name="_Toc43591172"/>
+      <w:bookmarkStart w:id="33" w:name="_Toc43591172"/>
       <w:r>
         <w:rPr>
           <w:rFonts w:ascii="Times New Roman" w:hAnsi="Times New Roman" w:cs="Times New Roman"/>
@@ -11547,7 +11697,7 @@
         <w:lastRenderedPageBreak/>
         <w:t>Mô hình hóa chức năng nghiệp vụ của hệ thống tổ chức</w:t>
       </w:r>
-      <w:bookmarkEnd w:id="34"/>
+      <w:bookmarkEnd w:id="33"/>
     </w:p>
     <w:p>
       <w:pPr>
@@ -11571,7 +11721,7 @@
           </w14:textOutline>
         </w:rPr>
       </w:pPr>
-      <w:bookmarkStart w:id="35" w:name="_Toc43591173"/>
+      <w:bookmarkStart w:id="34" w:name="_Toc43591173"/>
       <w:r>
         <w:rPr>
           <w:rFonts w:ascii="Times New Roman" w:hAnsi="Times New Roman" w:cs="Times New Roman"/>
@@ -11586,7 +11736,7 @@
         </w:rPr>
         <w:t>Xác định các tác nhân nghiệp vụ của hệ thống tổ chức</w:t>
       </w:r>
-      <w:bookmarkEnd w:id="35"/>
+      <w:bookmarkEnd w:id="34"/>
     </w:p>
     <w:p>
       <w:pPr>
@@ -11949,7 +12099,7 @@
           </w14:textOutline>
         </w:rPr>
       </w:pPr>
-      <w:bookmarkStart w:id="36" w:name="_Toc43591174"/>
+      <w:bookmarkStart w:id="35" w:name="_Toc43591174"/>
       <w:r>
         <w:rPr>
           <w:rFonts w:ascii="Times New Roman" w:hAnsi="Times New Roman" w:cs="Times New Roman"/>
@@ -11964,7 +12114,7 @@
         </w:rPr>
         <w:t>Xác định các chức năng nghiệp vụ của hệ thống tổ chức</w:t>
       </w:r>
-      <w:bookmarkEnd w:id="36"/>
+      <w:bookmarkEnd w:id="35"/>
     </w:p>
     <w:p>
       <w:pPr>
@@ -12436,7 +12586,7 @@
           </w14:textOutline>
         </w:rPr>
       </w:pPr>
-      <w:bookmarkStart w:id="37" w:name="_Toc43591175"/>
+      <w:bookmarkStart w:id="36" w:name="_Toc43591175"/>
       <w:r>
         <w:rPr>
           <w:rFonts w:ascii="Times New Roman" w:hAnsi="Times New Roman" w:cs="Times New Roman"/>
@@ -12451,7 +12601,7 @@
         </w:rPr>
         <w:t>Mô hình hoá các nghiệp vụ hệ thống tổ chức bằng sơ đồ chức năng nghiệp vụ (business use-case diagram)</w:t>
       </w:r>
-      <w:bookmarkEnd w:id="37"/>
+      <w:bookmarkEnd w:id="36"/>
     </w:p>
     <w:p>
       <w:pPr>
@@ -12534,27 +12684,14 @@
       <w:r>
         <w:t xml:space="preserve">Figure </w:t>
       </w:r>
-      <w:r>
-        <w:fldChar w:fldCharType="begin"/>
-      </w:r>
-      <w:r>
-        <w:instrText xml:space="preserve"> SEQ Figure \* ARABIC </w:instrText>
-      </w:r>
-      <w:r>
-        <w:fldChar w:fldCharType="separate"/>
-      </w:r>
-      <w:r>
-        <w:rPr>
-          <w:noProof/>
-        </w:rPr>
-        <w:t>1</w:t>
-      </w:r>
-      <w:r>
-        <w:rPr>
-          <w:noProof/>
-        </w:rPr>
-        <w:fldChar w:fldCharType="end"/>
-      </w:r>
+      <w:fldSimple w:instr=" SEQ Figure \* ARABIC ">
+        <w:r>
+          <w:rPr>
+            <w:noProof/>
+          </w:rPr>
+          <w:t>1</w:t>
+        </w:r>
+      </w:fldSimple>
       <w:r>
         <w:t xml:space="preserve"> Business use-case diagram</w:t>
       </w:r>
@@ -12581,7 +12718,7 @@
           </w14:textOutline>
         </w:rPr>
       </w:pPr>
-      <w:bookmarkStart w:id="38" w:name="_Toc43591176"/>
+      <w:bookmarkStart w:id="37" w:name="_Toc43591176"/>
       <w:r>
         <w:rPr>
           <w:rFonts w:ascii="Times New Roman" w:hAnsi="Times New Roman" w:cs="Times New Roman"/>
@@ -12596,7 +12733,7 @@
         </w:rPr>
         <w:t>Mô tả các trường hợp nghiệp vụ bằng bảng mô tả (theo template)</w:t>
       </w:r>
-      <w:bookmarkEnd w:id="38"/>
+      <w:bookmarkEnd w:id="37"/>
     </w:p>
     <w:p>
       <w:pPr>
@@ -12618,7 +12755,7 @@
           </w14:textOutline>
         </w:rPr>
       </w:pPr>
-      <w:bookmarkStart w:id="39" w:name="_Toc43591177"/>
+      <w:bookmarkStart w:id="38" w:name="_Toc43591177"/>
       <w:r>
         <w:rPr>
           <w:rFonts w:ascii="Times New Roman" w:hAnsi="Times New Roman" w:cs="Times New Roman"/>
@@ -12633,7 +12770,7 @@
         </w:rPr>
         <w:t>Nhập sách</w:t>
       </w:r>
-      <w:bookmarkEnd w:id="39"/>
+      <w:bookmarkEnd w:id="38"/>
     </w:p>
     <w:p>
       <w:pPr>
@@ -12643,29 +12780,24 @@
       <w:r>
         <w:t xml:space="preserve">Table </w:t>
       </w:r>
-      <w:r>
-        <w:fldChar w:fldCharType="begin"/>
-      </w:r>
-      <w:r>
-        <w:instrText xml:space="preserve"> SEQ Table \* ARABIC </w:instrText>
-      </w:r>
-      <w:r>
-        <w:fldChar w:fldCharType="separate"/>
-      </w:r>
-      <w:r>
-        <w:rPr>
-          <w:noProof/>
-        </w:rPr>
-        <w:t>5</w:t>
-      </w:r>
-      <w:r>
-        <w:rPr>
-          <w:noProof/>
-        </w:rPr>
-        <w:fldChar w:fldCharType="end"/>
-      </w:r>
-      <w:r>
-        <w:t xml:space="preserve"> Mô tả cho use case Mua cho khoa</w:t>
+      <w:fldSimple w:instr=" SEQ Table \* ARABIC ">
+        <w:r>
+          <w:rPr>
+            <w:noProof/>
+          </w:rPr>
+          <w:t>5</w:t>
+        </w:r>
+      </w:fldSimple>
+      <w:r>
+        <w:t xml:space="preserve"> </w:t>
+      </w:r>
+      <w:proofErr w:type="gramStart"/>
+      <w:r>
+        <w:t>Mô tả cho use case</w:t>
+      </w:r>
+      <w:proofErr w:type="gramEnd"/>
+      <w:r>
+        <w:t xml:space="preserve"> Mua cho khoa</w:t>
       </w:r>
     </w:p>
     <w:tbl>
@@ -13284,30 +13416,14 @@
       <w:r>
         <w:t xml:space="preserve">Table </w:t>
       </w:r>
-      <w:r>
-        <w:fldChar w:fldCharType="begin"/>
-      </w:r>
-      <w:r>
-        <w:instrText xml:space="preserve"> SEQ</w:instrText>
-      </w:r>
-      <w:r>
-        <w:instrText xml:space="preserve"> Table \* ARABIC </w:instrText>
-      </w:r>
-      <w:r>
-        <w:fldChar w:fldCharType="separate"/>
-      </w:r>
-      <w:r>
-        <w:rPr>
-          <w:noProof/>
-        </w:rPr>
-        <w:t>6</w:t>
-      </w:r>
-      <w:r>
-        <w:rPr>
-          <w:noProof/>
-        </w:rPr>
-        <w:fldChar w:fldCharType="end"/>
-      </w:r>
+      <w:fldSimple w:instr=" SEQ Table \* ARABIC ">
+        <w:r>
+          <w:rPr>
+            <w:noProof/>
+          </w:rPr>
+          <w:t>6</w:t>
+        </w:r>
+      </w:fldSimple>
       <w:r>
         <w:t xml:space="preserve"> Mô tả use case Mua từ khảo sát nhu cầu độc giả</w:t>
       </w:r>
@@ -13939,27 +14055,14 @@
       <w:r>
         <w:t xml:space="preserve">Table </w:t>
       </w:r>
-      <w:r>
-        <w:fldChar w:fldCharType="begin"/>
-      </w:r>
-      <w:r>
-        <w:instrText xml:space="preserve"> SEQ Table \* ARABIC </w:instrText>
-      </w:r>
-      <w:r>
-        <w:fldChar w:fldCharType="separate"/>
-      </w:r>
-      <w:r>
-        <w:rPr>
-          <w:noProof/>
-        </w:rPr>
-        <w:t>7</w:t>
-      </w:r>
-      <w:r>
-        <w:rPr>
-          <w:noProof/>
-        </w:rPr>
-        <w:fldChar w:fldCharType="end"/>
-      </w:r>
+      <w:fldSimple w:instr=" SEQ Table \* ARABIC ">
+        <w:r>
+          <w:rPr>
+            <w:noProof/>
+          </w:rPr>
+          <w:t>7</w:t>
+        </w:r>
+      </w:fldSimple>
       <w:r>
         <w:t xml:space="preserve"> Mô tả use case đăng ký sách</w:t>
       </w:r>
@@ -14834,7 +14937,7 @@
           </w14:textOutline>
         </w:rPr>
       </w:pPr>
-      <w:bookmarkStart w:id="40" w:name="_Toc43591178"/>
+      <w:bookmarkStart w:id="39" w:name="_Toc43591178"/>
       <w:r>
         <w:rPr>
           <w:rFonts w:ascii="Times New Roman" w:hAnsi="Times New Roman" w:cs="Times New Roman"/>
@@ -14849,7 +14952,7 @@
         </w:rPr>
         <w:t>Thanh lý sách</w:t>
       </w:r>
-      <w:bookmarkEnd w:id="40"/>
+      <w:bookmarkEnd w:id="39"/>
     </w:p>
     <w:p>
       <w:pPr>
@@ -14857,7 +14960,15 @@
         <w:keepNext/>
       </w:pPr>
       <w:r>
-        <w:t>Table 8 Mô tả cho use case Xét duyệt sách</w:t>
+        <w:t xml:space="preserve">Table 8 </w:t>
+      </w:r>
+      <w:proofErr w:type="gramStart"/>
+      <w:r>
+        <w:t>Mô tả cho use case</w:t>
+      </w:r>
+      <w:proofErr w:type="gramEnd"/>
+      <w:r>
+        <w:t xml:space="preserve"> Xét duyệt sách</w:t>
       </w:r>
     </w:p>
     <w:tbl>
@@ -15873,7 +15984,15 @@
         <w:keepNext/>
       </w:pPr>
       <w:r>
-        <w:t>Table 8 Mô tả cho use case Thanh lý sách</w:t>
+        <w:t xml:space="preserve">Table 8 </w:t>
+      </w:r>
+      <w:proofErr w:type="gramStart"/>
+      <w:r>
+        <w:t>Mô tả cho use case</w:t>
+      </w:r>
+      <w:proofErr w:type="gramEnd"/>
+      <w:r>
+        <w:t xml:space="preserve"> Thanh lý sách</w:t>
       </w:r>
     </w:p>
     <w:tbl>
@@ -16527,7 +16646,7 @@
           </w14:textOutline>
         </w:rPr>
       </w:pPr>
-      <w:bookmarkStart w:id="41" w:name="_Toc43591179"/>
+      <w:bookmarkStart w:id="40" w:name="_Toc43591179"/>
       <w:r>
         <w:rPr>
           <w:rFonts w:ascii="Times New Roman" w:hAnsi="Times New Roman" w:cs="Times New Roman"/>
@@ -16543,7 +16662,7 @@
         <w:lastRenderedPageBreak/>
         <w:t>Đăng ký thẻ thư viện</w:t>
       </w:r>
-      <w:bookmarkEnd w:id="41"/>
+      <w:bookmarkEnd w:id="40"/>
     </w:p>
     <w:p>
       <w:pPr>
@@ -16580,7 +16699,7 @@
           </w14:textOutline>
         </w:rPr>
       </w:pPr>
-      <w:bookmarkStart w:id="42" w:name="_Toc43591180"/>
+      <w:bookmarkStart w:id="41" w:name="_Toc43591180"/>
       <w:r>
         <w:rPr>
           <w:rFonts w:ascii="Times New Roman" w:hAnsi="Times New Roman" w:cs="Times New Roman"/>
@@ -16595,7 +16714,7 @@
         </w:rPr>
         <w:t>Mượn sách</w:t>
       </w:r>
-      <w:bookmarkEnd w:id="42"/>
+      <w:bookmarkEnd w:id="41"/>
     </w:p>
     <w:p>
       <w:pPr>
@@ -16632,7 +16751,7 @@
           </w14:textOutline>
         </w:rPr>
       </w:pPr>
-      <w:bookmarkStart w:id="43" w:name="_Toc43591181"/>
+      <w:bookmarkStart w:id="42" w:name="_Toc43591181"/>
       <w:r>
         <w:rPr>
           <w:rFonts w:ascii="Times New Roman" w:hAnsi="Times New Roman" w:cs="Times New Roman"/>
@@ -16647,7 +16766,7 @@
         </w:rPr>
         <w:t>Trả sách</w:t>
       </w:r>
-      <w:bookmarkEnd w:id="43"/>
+      <w:bookmarkEnd w:id="42"/>
     </w:p>
     <w:p>
       <w:pPr>
@@ -16686,7 +16805,7 @@
           </w14:textOutline>
         </w:rPr>
       </w:pPr>
-      <w:bookmarkStart w:id="44" w:name="_Toc43591182"/>
+      <w:bookmarkStart w:id="43" w:name="_Toc43591182"/>
       <w:r>
         <w:rPr>
           <w:rFonts w:ascii="Times New Roman" w:hAnsi="Times New Roman" w:cs="Times New Roman"/>
@@ -16701,7 +16820,7 @@
         </w:rPr>
         <w:t>Mô tả các trường hợp nghiệp vụ bằng sơ đồ hoạt động (Activity Diagram)</w:t>
       </w:r>
-      <w:bookmarkEnd w:id="44"/>
+      <w:bookmarkEnd w:id="43"/>
     </w:p>
     <w:p>
       <w:pPr>
@@ -16828,7 +16947,15 @@
         <w:t>e</w:t>
       </w:r>
       <w:r>
-        <w:t xml:space="preserve"> Activity diagram cho use case Mua cho khoa</w:t>
+        <w:t xml:space="preserve"> </w:t>
+      </w:r>
+      <w:proofErr w:type="gramStart"/>
+      <w:r>
+        <w:t>Activity diagram cho use case</w:t>
+      </w:r>
+      <w:proofErr w:type="gramEnd"/>
+      <w:r>
+        <w:t xml:space="preserve"> Mua cho khoa</w:t>
       </w:r>
     </w:p>
     <w:p>
@@ -16917,27 +17044,14 @@
       <w:r>
         <w:t xml:space="preserve">Figure </w:t>
       </w:r>
-      <w:r>
-        <w:fldChar w:fldCharType="begin"/>
-      </w:r>
-      <w:r>
-        <w:instrText xml:space="preserve"> SEQ Figure \* ARABIC </w:instrText>
-      </w:r>
-      <w:r>
-        <w:fldChar w:fldCharType="separate"/>
-      </w:r>
-      <w:r>
-        <w:rPr>
-          <w:noProof/>
-        </w:rPr>
-        <w:t>2</w:t>
-      </w:r>
-      <w:r>
-        <w:rPr>
-          <w:noProof/>
-        </w:rPr>
-        <w:fldChar w:fldCharType="end"/>
-      </w:r>
+      <w:fldSimple w:instr=" SEQ Figure \* ARABIC ">
+        <w:r>
+          <w:rPr>
+            <w:noProof/>
+          </w:rPr>
+          <w:t>2</w:t>
+        </w:r>
+      </w:fldSimple>
       <w:r>
         <w:t xml:space="preserve"> Activity Diagram cho use case Mua từ khảo sát nhu cầu người dùng</w:t>
       </w:r>
@@ -17028,27 +17142,14 @@
       <w:r>
         <w:t xml:space="preserve">Figure </w:t>
       </w:r>
-      <w:r>
-        <w:fldChar w:fldCharType="begin"/>
-      </w:r>
-      <w:r>
-        <w:instrText xml:space="preserve"> SEQ Figure \* ARABIC </w:instrText>
-      </w:r>
-      <w:r>
-        <w:fldChar w:fldCharType="separate"/>
-      </w:r>
-      <w:r>
-        <w:rPr>
-          <w:noProof/>
-        </w:rPr>
-        <w:t>3</w:t>
-      </w:r>
-      <w:r>
-        <w:rPr>
-          <w:noProof/>
-        </w:rPr>
-        <w:fldChar w:fldCharType="end"/>
-      </w:r>
+      <w:fldSimple w:instr=" SEQ Figure \* ARABIC ">
+        <w:r>
+          <w:rPr>
+            <w:noProof/>
+          </w:rPr>
+          <w:t>3</w:t>
+        </w:r>
+      </w:fldSimple>
       <w:r>
         <w:t xml:space="preserve"> Activity Diagram cho use case Đăng ký sách</w:t>
       </w:r>
@@ -17147,27 +17248,14 @@
       <w:r>
         <w:t xml:space="preserve">Figure </w:t>
       </w:r>
-      <w:r>
-        <w:fldChar w:fldCharType="begin"/>
-      </w:r>
-      <w:r>
-        <w:instrText xml:space="preserve"> SEQ Figure \* ARABIC </w:instrText>
-      </w:r>
-      <w:r>
-        <w:fldChar w:fldCharType="separate"/>
-      </w:r>
-      <w:r>
-        <w:rPr>
-          <w:noProof/>
-        </w:rPr>
-        <w:t>4</w:t>
-      </w:r>
-      <w:r>
-        <w:rPr>
-          <w:noProof/>
-        </w:rPr>
-        <w:fldChar w:fldCharType="end"/>
-      </w:r>
+      <w:fldSimple w:instr=" SEQ Figure \* ARABIC ">
+        <w:r>
+          <w:rPr>
+            <w:noProof/>
+          </w:rPr>
+          <w:t>4</w:t>
+        </w:r>
+      </w:fldSimple>
       <w:r>
         <w:t xml:space="preserve"> Activity diagram cho usecase </w:t>
       </w:r>
@@ -17232,27 +17320,14 @@
       <w:r>
         <w:t xml:space="preserve">Figure </w:t>
       </w:r>
-      <w:r>
-        <w:fldChar w:fldCharType="begin"/>
-      </w:r>
-      <w:r>
-        <w:instrText xml:space="preserve"> SEQ Figure \* ARABIC </w:instrText>
-      </w:r>
-      <w:r>
-        <w:fldChar w:fldCharType="separate"/>
-      </w:r>
-      <w:r>
-        <w:rPr>
-          <w:noProof/>
-        </w:rPr>
-        <w:t>5</w:t>
-      </w:r>
-      <w:r>
-        <w:rPr>
-          <w:noProof/>
-        </w:rPr>
-        <w:fldChar w:fldCharType="end"/>
-      </w:r>
+      <w:fldSimple w:instr=" SEQ Figure \* ARABIC ">
+        <w:r>
+          <w:rPr>
+            <w:noProof/>
+          </w:rPr>
+          <w:t>5</w:t>
+        </w:r>
+      </w:fldSimple>
       <w:r>
         <w:t xml:space="preserve"> Activity diagram cho usecase </w:t>
       </w:r>
@@ -17450,7 +17525,7 @@
           </w14:textOutline>
         </w:rPr>
       </w:pPr>
-      <w:bookmarkStart w:id="45" w:name="_Toc43591183"/>
+      <w:bookmarkStart w:id="44" w:name="_Toc43591183"/>
       <w:r>
         <w:rPr>
           <w:rFonts w:ascii="Times New Roman" w:hAnsi="Times New Roman" w:cs="Times New Roman"/>
@@ -17466,6 +17541,139 @@
         </w:rPr>
         <w:t>Phân tích dữ liệu cho hệ thống (mức cao)</w:t>
       </w:r>
+      <w:bookmarkEnd w:id="44"/>
+    </w:p>
+    <w:p>
+      <w:pPr>
+        <w:pStyle w:val="ListParagraph"/>
+        <w:numPr>
+          <w:ilvl w:val="1"/>
+          <w:numId w:val="1"/>
+        </w:numPr>
+        <w:outlineLvl w:val="0"/>
+        <w:rPr>
+          <w:rFonts w:ascii="Times New Roman" w:hAnsi="Times New Roman" w:cs="Times New Roman"/>
+          <w:b/>
+          <w:color w:val="2E74B5" w:themeColor="accent1" w:themeShade="BF"/>
+          <w:sz w:val="40"/>
+          <w:szCs w:val="40"/>
+          <w:lang w:val="vi-VN"/>
+          <w14:textOutline w14:w="0" w14:cap="flat" w14:cmpd="sng" w14:algn="ctr">
+            <w14:noFill/>
+            <w14:prstDash w14:val="solid"/>
+            <w14:round/>
+          </w14:textOutline>
+        </w:rPr>
+      </w:pPr>
+      <w:r>
+        <w:rPr>
+          <w:rFonts w:ascii="Times New Roman" w:hAnsi="Times New Roman" w:cs="Times New Roman"/>
+          <w:b/>
+          <w:color w:val="2E74B5" w:themeColor="accent1" w:themeShade="BF"/>
+          <w:sz w:val="40"/>
+          <w:szCs w:val="40"/>
+          <w14:textOutline w14:w="0" w14:cap="flat" w14:cmpd="sng" w14:algn="ctr">
+            <w14:noFill/>
+            <w14:prstDash w14:val="solid"/>
+            <w14:round/>
+          </w14:textOutline>
+        </w:rPr>
+        <w:lastRenderedPageBreak/>
+        <w:t>Z</w:t>
+      </w:r>
+    </w:p>
+    <w:p>
+      <w:pPr>
+        <w:pStyle w:val="ListParagraph"/>
+        <w:numPr>
+          <w:ilvl w:val="1"/>
+          <w:numId w:val="1"/>
+        </w:numPr>
+        <w:outlineLvl w:val="0"/>
+        <w:rPr>
+          <w:rFonts w:ascii="Times New Roman" w:hAnsi="Times New Roman" w:cs="Times New Roman"/>
+          <w:sz w:val="40"/>
+          <w:szCs w:val="40"/>
+          <w:lang w:val="vi-VN"/>
+          <w14:textOutline w14:w="0" w14:cap="flat" w14:cmpd="sng" w14:algn="ctr">
+            <w14:noFill/>
+            <w14:prstDash w14:val="solid"/>
+            <w14:round/>
+          </w14:textOutline>
+        </w:rPr>
+      </w:pPr>
+      <w:r>
+        <w:rPr>
+          <w:rFonts w:ascii="Times New Roman" w:hAnsi="Times New Roman" w:cs="Times New Roman"/>
+          <w:sz w:val="40"/>
+          <w:szCs w:val="40"/>
+          <w14:textOutline w14:w="0" w14:cap="flat" w14:cmpd="sng" w14:algn="ctr">
+            <w14:noFill/>
+            <w14:prstDash w14:val="solid"/>
+            <w14:round/>
+          </w14:textOutline>
+        </w:rPr>
+        <w:t>Thanh lý sách</w:t>
+      </w:r>
+    </w:p>
+    <w:p>
+      <w:pPr>
+        <w:pStyle w:val="ListParagraph"/>
+        <w:ind w:left="0"/>
+        <w:outlineLvl w:val="0"/>
+        <w:rPr>
+          <w:rFonts w:ascii="Times New Roman" w:hAnsi="Times New Roman" w:cs="Times New Roman"/>
+          <w:sz w:val="40"/>
+          <w:szCs w:val="40"/>
+          <w:lang w:val="vi-VN"/>
+          <w14:textOutline w14:w="0" w14:cap="flat" w14:cmpd="sng" w14:algn="ctr">
+            <w14:noFill/>
+            <w14:prstDash w14:val="solid"/>
+            <w14:round/>
+          </w14:textOutline>
+        </w:rPr>
+      </w:pPr>
+      <w:r>
+        <w:rPr>
+          <w:noProof/>
+        </w:rPr>
+        <w:drawing>
+          <wp:inline distT="0" distB="0" distL="0" distR="0" wp14:anchorId="06B81014" wp14:editId="7D856ABA">
+            <wp:extent cx="5943600" cy="5268595"/>
+            <wp:effectExtent l="0" t="0" r="0" b="8255"/>
+            <wp:docPr id="7" name="Picture 7"/>
+            <wp:cNvGraphicFramePr>
+              <a:graphicFrameLocks xmlns:a="http://schemas.openxmlformats.org/drawingml/2006/main" noChangeAspect="1"/>
+            </wp:cNvGraphicFramePr>
+            <a:graphic xmlns:a="http://schemas.openxmlformats.org/drawingml/2006/main">
+              <a:graphicData uri="http://schemas.openxmlformats.org/drawingml/2006/picture">
+                <pic:pic xmlns:pic="http://schemas.openxmlformats.org/drawingml/2006/picture">
+                  <pic:nvPicPr>
+                    <pic:cNvPr id="1" name=""/>
+                    <pic:cNvPicPr/>
+                  </pic:nvPicPr>
+                  <pic:blipFill>
+                    <a:blip r:embed="rId14"/>
+                    <a:stretch>
+                      <a:fillRect/>
+                    </a:stretch>
+                  </pic:blipFill>
+                  <pic:spPr>
+                    <a:xfrm>
+                      <a:off x="0" y="0"/>
+                      <a:ext cx="5943600" cy="5268595"/>
+                    </a:xfrm>
+                    <a:prstGeom prst="rect">
+                      <a:avLst/>
+                    </a:prstGeom>
+                  </pic:spPr>
+                </pic:pic>
+              </a:graphicData>
+            </a:graphic>
+          </wp:inline>
+        </w:drawing>
+      </w:r>
+      <w:bookmarkStart w:id="45" w:name="_GoBack"/>
       <w:bookmarkEnd w:id="45"/>
     </w:p>
     <w:p>
@@ -17526,8 +17734,8 @@
       <w:bookmarkEnd w:id="46"/>
     </w:p>
     <w:sectPr>
-      <w:headerReference w:type="default" r:id="rId14"/>
-      <w:footerReference w:type="default" r:id="rId15"/>
+      <w:headerReference w:type="default" r:id="rId15"/>
+      <w:footerReference w:type="default" r:id="rId16"/>
       <w:pgSz w:w="12240" w:h="15840"/>
       <w:pgMar w:top="1440" w:right="1440" w:bottom="1440" w:left="1440" w:header="720" w:footer="720" w:gutter="0"/>
       <w:cols w:space="720"/>
@@ -17596,7 +17804,7 @@
           <w:rPr>
             <w:noProof/>
           </w:rPr>
-          <w:t>1</w:t>
+          <w:t>19</w:t>
         </w:r>
         <w:r>
           <w:rPr>
@@ -21117,7 +21325,7 @@
 </file>
 
 <file path=customXml/itemProps1.xml><?xml version="1.0" encoding="utf-8"?>
-<ds:datastoreItem xmlns:ds="http://schemas.openxmlformats.org/officeDocument/2006/customXml" ds:itemID="{3EC9EDD8-69B6-477B-9DA4-99817D34142C}">
+<ds:datastoreItem xmlns:ds="http://schemas.openxmlformats.org/officeDocument/2006/customXml" ds:itemID="{9A9B55BC-D53D-470B-92CE-5C14D29DBF54}">
   <ds:schemaRefs>
     <ds:schemaRef ds:uri="http://schemas.openxmlformats.org/officeDocument/2006/bibliography"/>
   </ds:schemaRefs>

</xml_diff>

<commit_message>
Class diagram cho nghiệp vụ thanh lý sách
</commit_message>
<xml_diff>
--- a/Analysis/DoAnLyThuyet/Report.docx
+++ b/Analysis/DoAnLyThuyet/Report.docx
@@ -1,6 +1,6 @@
 
 <file path=word/document.xml><?xml version="1.0" encoding="utf-8"?>
-<w:document xmlns:wpc="http://schemas.microsoft.com/office/word/2010/wordprocessingCanvas" xmlns:cx="http://schemas.microsoft.com/office/drawing/2014/chartex" xmlns:mc="http://schemas.openxmlformats.org/markup-compatibility/2006" xmlns:o="urn:schemas-microsoft-com:office:office" xmlns:r="http://schemas.openxmlformats.org/officeDocument/2006/relationships" xmlns:m="http://schemas.openxmlformats.org/officeDocument/2006/math" xmlns:v="urn:schemas-microsoft-com:vml" xmlns:wp14="http://schemas.microsoft.com/office/word/2010/wordprocessingDrawing" xmlns:wp="http://schemas.openxmlformats.org/drawingml/2006/wordprocessingDrawing" xmlns:w10="urn:schemas-microsoft-com:office:word" xmlns:w="http://schemas.openxmlformats.org/wordprocessingml/2006/main" xmlns:w14="http://schemas.microsoft.com/office/word/2010/wordml" xmlns:w15="http://schemas.microsoft.com/office/word/2012/wordml" xmlns:w16se="http://schemas.microsoft.com/office/word/2015/wordml/symex" xmlns:wpg="http://schemas.microsoft.com/office/word/2010/wordprocessingGroup" xmlns:wpi="http://schemas.microsoft.com/office/word/2010/wordprocessingInk" xmlns:wne="http://schemas.microsoft.com/office/word/2006/wordml" xmlns:wps="http://schemas.microsoft.com/office/word/2010/wordprocessingShape" mc:Ignorable="w14 w15 w16se wp14">
+<w:document xmlns:wpc="http://schemas.microsoft.com/office/word/2010/wordprocessingCanvas" xmlns:cx="http://schemas.microsoft.com/office/drawing/2014/chartex" xmlns:cx1="http://schemas.microsoft.com/office/drawing/2015/9/8/chartex" xmlns:mc="http://schemas.openxmlformats.org/markup-compatibility/2006" xmlns:o="urn:schemas-microsoft-com:office:office" xmlns:r="http://schemas.openxmlformats.org/officeDocument/2006/relationships" xmlns:m="http://schemas.openxmlformats.org/officeDocument/2006/math" xmlns:v="urn:schemas-microsoft-com:vml" xmlns:wp14="http://schemas.microsoft.com/office/word/2010/wordprocessingDrawing" xmlns:wp="http://schemas.openxmlformats.org/drawingml/2006/wordprocessingDrawing" xmlns:w10="urn:schemas-microsoft-com:office:word" xmlns:w="http://schemas.openxmlformats.org/wordprocessingml/2006/main" xmlns:w14="http://schemas.microsoft.com/office/word/2010/wordml" xmlns:w15="http://schemas.microsoft.com/office/word/2012/wordml" xmlns:w16se="http://schemas.microsoft.com/office/word/2015/wordml/symex" xmlns:wpg="http://schemas.microsoft.com/office/word/2010/wordprocessingGroup" xmlns:wpi="http://schemas.microsoft.com/office/word/2010/wordprocessingInk" xmlns:wne="http://schemas.microsoft.com/office/word/2006/wordml" xmlns:wps="http://schemas.microsoft.com/office/word/2010/wordprocessingShape" mc:Ignorable="w14 w15 w16se wp14">
   <w:body>
     <w:p>
       <w:pPr>
@@ -6942,27 +6942,14 @@
       <w:r>
         <w:t xml:space="preserve">Table </w:t>
       </w:r>
-      <w:r>
-        <w:fldChar w:fldCharType="begin"/>
-      </w:r>
-      <w:r>
-        <w:instrText xml:space="preserve"> SEQ Table \* ARABIC </w:instrText>
-      </w:r>
-      <w:r>
-        <w:fldChar w:fldCharType="separate"/>
-      </w:r>
-      <w:r>
-        <w:rPr>
-          <w:noProof/>
-        </w:rPr>
-        <w:t>1</w:t>
-      </w:r>
-      <w:r>
-        <w:rPr>
-          <w:noProof/>
-        </w:rPr>
-        <w:fldChar w:fldCharType="end"/>
-      </w:r>
+      <w:fldSimple w:instr=" SEQ Table \* ARABIC ">
+        <w:r>
+          <w:rPr>
+            <w:noProof/>
+          </w:rPr>
+          <w:t>1</w:t>
+        </w:r>
+      </w:fldSimple>
       <w:r>
         <w:t xml:space="preserve"> Tổ chức trong thư viện</w:t>
       </w:r>
@@ -7541,27 +7528,14 @@
       <w:r>
         <w:t xml:space="preserve">Table </w:t>
       </w:r>
-      <w:r>
-        <w:fldChar w:fldCharType="begin"/>
-      </w:r>
-      <w:r>
-        <w:instrText xml:space="preserve"> SEQ Table \* ARABIC </w:instrText>
-      </w:r>
-      <w:r>
-        <w:fldChar w:fldCharType="separate"/>
-      </w:r>
-      <w:r>
-        <w:rPr>
-          <w:noProof/>
-        </w:rPr>
-        <w:t>2</w:t>
-      </w:r>
-      <w:r>
-        <w:rPr>
-          <w:noProof/>
-        </w:rPr>
-        <w:fldChar w:fldCharType="end"/>
-      </w:r>
+      <w:fldSimple w:instr=" SEQ Table \* ARABIC ">
+        <w:r>
+          <w:rPr>
+            <w:noProof/>
+          </w:rPr>
+          <w:t>2</w:t>
+        </w:r>
+      </w:fldSimple>
       <w:r>
         <w:t xml:space="preserve"> Tổ chức độc giả</w:t>
       </w:r>
@@ -7847,27 +7821,14 @@
       <w:r>
         <w:t xml:space="preserve">Table </w:t>
       </w:r>
-      <w:r>
-        <w:fldChar w:fldCharType="begin"/>
-      </w:r>
-      <w:r>
-        <w:instrText xml:space="preserve"> SEQ Table \* ARABIC </w:instrText>
-      </w:r>
-      <w:r>
-        <w:fldChar w:fldCharType="separate"/>
-      </w:r>
-      <w:r>
-        <w:rPr>
-          <w:noProof/>
-        </w:rPr>
-        <w:t>3</w:t>
-      </w:r>
-      <w:r>
-        <w:rPr>
-          <w:noProof/>
-        </w:rPr>
-        <w:fldChar w:fldCharType="end"/>
-      </w:r>
+      <w:fldSimple w:instr=" SEQ Table \* ARABIC ">
+        <w:r>
+          <w:rPr>
+            <w:noProof/>
+          </w:rPr>
+          <w:t>3</w:t>
+        </w:r>
+      </w:fldSimple>
       <w:r>
         <w:t xml:space="preserve"> Tổ chức nhà trường</w:t>
       </w:r>
@@ -8175,27 +8136,14 @@
       <w:r>
         <w:t xml:space="preserve">Table </w:t>
       </w:r>
-      <w:r>
-        <w:fldChar w:fldCharType="begin"/>
-      </w:r>
-      <w:r>
-        <w:instrText xml:space="preserve"> SEQ Table \* ARABIC </w:instrText>
-      </w:r>
-      <w:r>
-        <w:fldChar w:fldCharType="separate"/>
-      </w:r>
-      <w:r>
-        <w:rPr>
-          <w:noProof/>
-        </w:rPr>
-        <w:t>4</w:t>
-      </w:r>
-      <w:r>
-        <w:rPr>
-          <w:noProof/>
-        </w:rPr>
-        <w:fldChar w:fldCharType="end"/>
-      </w:r>
+      <w:fldSimple w:instr=" SEQ Table \* ARABIC ">
+        <w:r>
+          <w:rPr>
+            <w:noProof/>
+          </w:rPr>
+          <w:t>4</w:t>
+        </w:r>
+      </w:fldSimple>
       <w:r>
         <w:t xml:space="preserve"> Tổ chức nhà thanh lý</w:t>
       </w:r>
@@ -11158,35 +11106,7 @@
             <w14:round/>
           </w14:textOutline>
         </w:rPr>
-        <w:t xml:space="preserve">Giám đốc thư viện: xét duyệt và kí tên danh sách biên mục, gửi toàn bộ “danh sách biên mục” lên BGH trường, liên lạc với nhà thanh lý để bàn giao trách </w:t>
-      </w:r>
-      <w:proofErr w:type="gramStart"/>
-      <w:r>
-        <w:rPr>
-          <w:rFonts w:ascii="Times New Roman" w:hAnsi="Times New Roman" w:cs="Times New Roman"/>
-          <w:sz w:val="24"/>
-          <w:szCs w:val="24"/>
-          <w14:textOutline w14:w="0" w14:cap="flat" w14:cmpd="sng" w14:algn="ctr">
-            <w14:noFill/>
-            <w14:prstDash w14:val="solid"/>
-            <w14:round/>
-          </w14:textOutline>
-        </w:rPr>
-        <w:t>nhiệm(</w:t>
-      </w:r>
-      <w:proofErr w:type="gramEnd"/>
-      <w:r>
-        <w:rPr>
-          <w:rFonts w:ascii="Times New Roman" w:hAnsi="Times New Roman" w:cs="Times New Roman"/>
-          <w:sz w:val="24"/>
-          <w:szCs w:val="24"/>
-          <w14:textOutline w14:w="0" w14:cap="flat" w14:cmpd="sng" w14:algn="ctr">
-            <w14:noFill/>
-            <w14:prstDash w14:val="solid"/>
-            <w14:round/>
-          </w14:textOutline>
-        </w:rPr>
-        <w:t>Giai đoạn trả quyết định)</w:t>
+        <w:t>Giám đốc thư viện: xét duyệt và kí tên danh sách biên mục, gửi toàn bộ “danh sách biên mục” lên BGH trường, liên lạc với nhà thanh lý để bàn giao trách nhiệm(Giai đoạn trả quyết định)</w:t>
       </w:r>
     </w:p>
     <w:p>
@@ -11219,35 +11139,7 @@
             <w14:round/>
           </w14:textOutline>
         </w:rPr>
-        <w:t xml:space="preserve">BGH trường: xét duyệt và đồng ý thanh lí sách như trong “danh sách biên mục” thì sẽ kí tên và gửi toàn bộ hồ sơ lên cho Ban giám đốc ĐHQG xét </w:t>
-      </w:r>
-      <w:proofErr w:type="gramStart"/>
-      <w:r>
-        <w:rPr>
-          <w:rFonts w:ascii="Times New Roman" w:hAnsi="Times New Roman" w:cs="Times New Roman"/>
-          <w:sz w:val="24"/>
-          <w:szCs w:val="24"/>
-          <w14:textOutline w14:w="0" w14:cap="flat" w14:cmpd="sng" w14:algn="ctr">
-            <w14:noFill/>
-            <w14:prstDash w14:val="solid"/>
-            <w14:round/>
-          </w14:textOutline>
-        </w:rPr>
-        <w:t>duyệt,  chuyển</w:t>
-      </w:r>
-      <w:proofErr w:type="gramEnd"/>
-      <w:r>
-        <w:rPr>
-          <w:rFonts w:ascii="Times New Roman" w:hAnsi="Times New Roman" w:cs="Times New Roman"/>
-          <w:sz w:val="24"/>
-          <w:szCs w:val="24"/>
-          <w14:textOutline w14:w="0" w14:cap="flat" w14:cmpd="sng" w14:algn="ctr">
-            <w14:noFill/>
-            <w14:prstDash w14:val="solid"/>
-            <w14:round/>
-          </w14:textOutline>
-        </w:rPr>
-        <w:t xml:space="preserve"> quyết định xuống cho thư viện(Giai đoạn trả quyết định)</w:t>
+        <w:t>BGH trường: xét duyệt và đồng ý thanh lí sách như trong “danh sách biên mục” thì sẽ kí tên và gửi toàn bộ hồ sơ lên cho Ban giám đốc ĐHQG xét duyệt,  chuyển quyết định xuống cho thư viện(Giai đoạn trả quyết định)</w:t>
       </w:r>
     </w:p>
     <w:p>
@@ -13397,8 +13289,6 @@
           </wp:inline>
         </w:drawing>
       </w:r>
-      <w:bookmarkStart w:id="37" w:name="_GoBack"/>
-      <w:bookmarkEnd w:id="37"/>
     </w:p>
     <w:p>
       <w:pPr>
@@ -13419,27 +13309,14 @@
       <w:r>
         <w:t xml:space="preserve">Figure </w:t>
       </w:r>
-      <w:r>
-        <w:fldChar w:fldCharType="begin"/>
-      </w:r>
-      <w:r>
-        <w:instrText xml:space="preserve"> SEQ Figure \* ARABIC </w:instrText>
-      </w:r>
-      <w:r>
-        <w:fldChar w:fldCharType="separate"/>
-      </w:r>
-      <w:r>
-        <w:rPr>
-          <w:noProof/>
-        </w:rPr>
-        <w:t>1</w:t>
-      </w:r>
-      <w:r>
-        <w:rPr>
-          <w:noProof/>
-        </w:rPr>
-        <w:fldChar w:fldCharType="end"/>
-      </w:r>
+      <w:fldSimple w:instr=" SEQ Figure \* ARABIC ">
+        <w:r>
+          <w:rPr>
+            <w:noProof/>
+          </w:rPr>
+          <w:t>1</w:t>
+        </w:r>
+      </w:fldSimple>
       <w:r>
         <w:t xml:space="preserve"> Business use-case diagram</w:t>
       </w:r>
@@ -13466,7 +13343,7 @@
           </w14:textOutline>
         </w:rPr>
       </w:pPr>
-      <w:bookmarkStart w:id="38" w:name="_Toc43635266"/>
+      <w:bookmarkStart w:id="37" w:name="_Toc43635266"/>
       <w:r>
         <w:rPr>
           <w:rFonts w:ascii="Times New Roman" w:hAnsi="Times New Roman" w:cs="Times New Roman"/>
@@ -13481,7 +13358,7 @@
         </w:rPr>
         <w:t>Mô tả các trường hợp nghiệp vụ bằng bảng mô tả (theo template)</w:t>
       </w:r>
-      <w:bookmarkEnd w:id="38"/>
+      <w:bookmarkEnd w:id="37"/>
     </w:p>
     <w:p>
       <w:pPr>
@@ -13503,7 +13380,7 @@
           </w14:textOutline>
         </w:rPr>
       </w:pPr>
-      <w:bookmarkStart w:id="39" w:name="_Toc43635267"/>
+      <w:bookmarkStart w:id="38" w:name="_Toc43635267"/>
       <w:r>
         <w:rPr>
           <w:rFonts w:ascii="Times New Roman" w:hAnsi="Times New Roman" w:cs="Times New Roman"/>
@@ -13518,7 +13395,7 @@
         </w:rPr>
         <w:t>Nhập sách</w:t>
       </w:r>
-      <w:bookmarkEnd w:id="39"/>
+      <w:bookmarkEnd w:id="38"/>
     </w:p>
     <w:p>
       <w:pPr>
@@ -13528,27 +13405,14 @@
       <w:r>
         <w:t xml:space="preserve">Table </w:t>
       </w:r>
-      <w:r>
-        <w:fldChar w:fldCharType="begin"/>
-      </w:r>
-      <w:r>
-        <w:instrText xml:space="preserve"> SEQ Table \* ARABIC </w:instrText>
-      </w:r>
-      <w:r>
-        <w:fldChar w:fldCharType="separate"/>
-      </w:r>
-      <w:r>
-        <w:rPr>
-          <w:noProof/>
-        </w:rPr>
-        <w:t>5</w:t>
-      </w:r>
-      <w:r>
-        <w:rPr>
-          <w:noProof/>
-        </w:rPr>
-        <w:fldChar w:fldCharType="end"/>
-      </w:r>
+      <w:fldSimple w:instr=" SEQ Table \* ARABIC ">
+        <w:r>
+          <w:rPr>
+            <w:noProof/>
+          </w:rPr>
+          <w:t>5</w:t>
+        </w:r>
+      </w:fldSimple>
       <w:r>
         <w:t xml:space="preserve"> Mô tả cho use case Mua cho khoa</w:t>
       </w:r>
@@ -14170,27 +14034,14 @@
       <w:r>
         <w:t xml:space="preserve">Table </w:t>
       </w:r>
-      <w:r>
-        <w:fldChar w:fldCharType="begin"/>
-      </w:r>
-      <w:r>
-        <w:instrText xml:space="preserve"> SEQ Table \* ARABIC </w:instrText>
-      </w:r>
-      <w:r>
-        <w:fldChar w:fldCharType="separate"/>
-      </w:r>
-      <w:r>
-        <w:rPr>
-          <w:noProof/>
-        </w:rPr>
-        <w:t>6</w:t>
-      </w:r>
-      <w:r>
-        <w:rPr>
-          <w:noProof/>
-        </w:rPr>
-        <w:fldChar w:fldCharType="end"/>
-      </w:r>
+      <w:fldSimple w:instr=" SEQ Table \* ARABIC ">
+        <w:r>
+          <w:rPr>
+            <w:noProof/>
+          </w:rPr>
+          <w:t>6</w:t>
+        </w:r>
+      </w:fldSimple>
       <w:r>
         <w:t xml:space="preserve"> Mô tả use case Mua từ khảo sát nhu cầu độc giả</w:t>
       </w:r>
@@ -14822,27 +14673,14 @@
       <w:r>
         <w:t xml:space="preserve">Table </w:t>
       </w:r>
-      <w:r>
-        <w:fldChar w:fldCharType="begin"/>
-      </w:r>
-      <w:r>
-        <w:instrText xml:space="preserve"> SEQ Table \* ARABIC </w:instrText>
-      </w:r>
-      <w:r>
-        <w:fldChar w:fldCharType="separate"/>
-      </w:r>
-      <w:r>
-        <w:rPr>
-          <w:noProof/>
-        </w:rPr>
-        <w:t>7</w:t>
-      </w:r>
-      <w:r>
-        <w:rPr>
-          <w:noProof/>
-        </w:rPr>
-        <w:fldChar w:fldCharType="end"/>
-      </w:r>
+      <w:fldSimple w:instr=" SEQ Table \* ARABIC ">
+        <w:r>
+          <w:rPr>
+            <w:noProof/>
+          </w:rPr>
+          <w:t>7</w:t>
+        </w:r>
+      </w:fldSimple>
       <w:r>
         <w:t xml:space="preserve"> Mô tả use case đăng ký sách</w:t>
       </w:r>
@@ -15717,7 +15555,7 @@
           </w14:textOutline>
         </w:rPr>
       </w:pPr>
-      <w:bookmarkStart w:id="40" w:name="_Toc43635268"/>
+      <w:bookmarkStart w:id="39" w:name="_Toc43635268"/>
       <w:r>
         <w:rPr>
           <w:rFonts w:ascii="Times New Roman" w:hAnsi="Times New Roman" w:cs="Times New Roman"/>
@@ -15732,7 +15570,7 @@
         </w:rPr>
         <w:t>Thanh lý sách</w:t>
       </w:r>
-      <w:bookmarkEnd w:id="40"/>
+      <w:bookmarkEnd w:id="39"/>
     </w:p>
     <w:p>
       <w:pPr>
@@ -17409,7 +17247,7 @@
           </w14:textOutline>
         </w:rPr>
       </w:pPr>
-      <w:bookmarkStart w:id="41" w:name="_Toc43635269"/>
+      <w:bookmarkStart w:id="40" w:name="_Toc43635269"/>
       <w:r>
         <w:rPr>
           <w:rFonts w:ascii="Times New Roman" w:hAnsi="Times New Roman" w:cs="Times New Roman"/>
@@ -17424,7 +17262,7 @@
         </w:rPr>
         <w:t>Đăng ký thẻ thư viện</w:t>
       </w:r>
-      <w:bookmarkEnd w:id="41"/>
+      <w:bookmarkEnd w:id="40"/>
     </w:p>
     <w:p>
       <w:pPr>
@@ -17461,7 +17299,7 @@
           </w14:textOutline>
         </w:rPr>
       </w:pPr>
-      <w:bookmarkStart w:id="42" w:name="_Toc43635270"/>
+      <w:bookmarkStart w:id="41" w:name="_Toc43635270"/>
       <w:r>
         <w:rPr>
           <w:rFonts w:ascii="Times New Roman" w:hAnsi="Times New Roman" w:cs="Times New Roman"/>
@@ -17476,7 +17314,7 @@
         </w:rPr>
         <w:t>Mượn sách</w:t>
       </w:r>
-      <w:bookmarkEnd w:id="42"/>
+      <w:bookmarkEnd w:id="41"/>
     </w:p>
     <w:p>
       <w:pPr>
@@ -17513,7 +17351,7 @@
           </w14:textOutline>
         </w:rPr>
       </w:pPr>
-      <w:bookmarkStart w:id="43" w:name="_Toc43635271"/>
+      <w:bookmarkStart w:id="42" w:name="_Toc43635271"/>
       <w:r>
         <w:rPr>
           <w:rFonts w:ascii="Times New Roman" w:hAnsi="Times New Roman" w:cs="Times New Roman"/>
@@ -17528,7 +17366,7 @@
         </w:rPr>
         <w:t>Trả sách</w:t>
       </w:r>
-      <w:bookmarkEnd w:id="43"/>
+      <w:bookmarkEnd w:id="42"/>
     </w:p>
     <w:p>
       <w:pPr>
@@ -17567,7 +17405,7 @@
           </w14:textOutline>
         </w:rPr>
       </w:pPr>
-      <w:bookmarkStart w:id="44" w:name="_Toc43635272"/>
+      <w:bookmarkStart w:id="43" w:name="_Toc43635272"/>
       <w:r>
         <w:rPr>
           <w:rFonts w:ascii="Times New Roman" w:hAnsi="Times New Roman" w:cs="Times New Roman"/>
@@ -17582,7 +17420,7 @@
         </w:rPr>
         <w:t>Mô tả các trường hợp nghiệp vụ bằng sơ đồ hoạt động (Activity Diagram)</w:t>
       </w:r>
-      <w:bookmarkEnd w:id="44"/>
+      <w:bookmarkEnd w:id="43"/>
     </w:p>
     <w:p>
       <w:pPr>
@@ -17604,7 +17442,7 @@
           </w14:textOutline>
         </w:rPr>
       </w:pPr>
-      <w:bookmarkStart w:id="45" w:name="_Toc43635273"/>
+      <w:bookmarkStart w:id="44" w:name="_Toc43635273"/>
       <w:r>
         <w:rPr>
           <w:rFonts w:ascii="Times New Roman" w:hAnsi="Times New Roman" w:cs="Times New Roman"/>
@@ -17619,7 +17457,7 @@
         </w:rPr>
         <w:t>Nhập sách</w:t>
       </w:r>
-      <w:bookmarkEnd w:id="45"/>
+      <w:bookmarkEnd w:id="44"/>
     </w:p>
     <w:p>
       <w:pPr>
@@ -17800,27 +17638,14 @@
       <w:r>
         <w:t xml:space="preserve">Figure </w:t>
       </w:r>
-      <w:r>
-        <w:fldChar w:fldCharType="begin"/>
-      </w:r>
-      <w:r>
-        <w:instrText xml:space="preserve"> SEQ Figure \* ARABIC </w:instrText>
-      </w:r>
-      <w:r>
-        <w:fldChar w:fldCharType="separate"/>
-      </w:r>
-      <w:r>
-        <w:rPr>
-          <w:noProof/>
-        </w:rPr>
-        <w:t>2</w:t>
-      </w:r>
-      <w:r>
-        <w:rPr>
-          <w:noProof/>
-        </w:rPr>
-        <w:fldChar w:fldCharType="end"/>
-      </w:r>
+      <w:fldSimple w:instr=" SEQ Figure \* ARABIC ">
+        <w:r>
+          <w:rPr>
+            <w:noProof/>
+          </w:rPr>
+          <w:t>2</w:t>
+        </w:r>
+      </w:fldSimple>
       <w:r>
         <w:t xml:space="preserve"> Activity Diagram cho use case Mua từ khảo sát nhu cầu người dùng</w:t>
       </w:r>
@@ -17911,27 +17736,14 @@
       <w:r>
         <w:t xml:space="preserve">Figure </w:t>
       </w:r>
-      <w:r>
-        <w:fldChar w:fldCharType="begin"/>
-      </w:r>
-      <w:r>
-        <w:instrText xml:space="preserve"> SEQ Figure \* ARABIC </w:instrText>
-      </w:r>
-      <w:r>
-        <w:fldChar w:fldCharType="separate"/>
-      </w:r>
-      <w:r>
-        <w:rPr>
-          <w:noProof/>
-        </w:rPr>
-        <w:t>3</w:t>
-      </w:r>
-      <w:r>
-        <w:rPr>
-          <w:noProof/>
-        </w:rPr>
-        <w:fldChar w:fldCharType="end"/>
-      </w:r>
+      <w:fldSimple w:instr=" SEQ Figure \* ARABIC ">
+        <w:r>
+          <w:rPr>
+            <w:noProof/>
+          </w:rPr>
+          <w:t>3</w:t>
+        </w:r>
+      </w:fldSimple>
       <w:r>
         <w:t xml:space="preserve"> Activity Diagram cho use case Đăng ký sách</w:t>
       </w:r>
@@ -17956,7 +17768,7 @@
           </w14:textOutline>
         </w:rPr>
       </w:pPr>
-      <w:bookmarkStart w:id="46" w:name="_Toc43635274"/>
+      <w:bookmarkStart w:id="45" w:name="_Toc43635274"/>
       <w:r>
         <w:rPr>
           <w:rFonts w:ascii="Times New Roman" w:hAnsi="Times New Roman" w:cs="Times New Roman"/>
@@ -17971,7 +17783,7 @@
         </w:rPr>
         <w:t>Thanh lý sách</w:t>
       </w:r>
-      <w:bookmarkEnd w:id="46"/>
+      <w:bookmarkEnd w:id="45"/>
     </w:p>
     <w:p>
       <w:pPr>
@@ -18031,27 +17843,14 @@
       <w:r>
         <w:t xml:space="preserve">Figure </w:t>
       </w:r>
-      <w:r>
-        <w:fldChar w:fldCharType="begin"/>
-      </w:r>
-      <w:r>
-        <w:instrText xml:space="preserve"> SEQ Figure \* ARABIC </w:instrText>
-      </w:r>
-      <w:r>
-        <w:fldChar w:fldCharType="separate"/>
-      </w:r>
-      <w:r>
-        <w:rPr>
-          <w:noProof/>
-        </w:rPr>
-        <w:t>4</w:t>
-      </w:r>
-      <w:r>
-        <w:rPr>
-          <w:noProof/>
-        </w:rPr>
-        <w:fldChar w:fldCharType="end"/>
-      </w:r>
+      <w:fldSimple w:instr=" SEQ Figure \* ARABIC ">
+        <w:r>
+          <w:rPr>
+            <w:noProof/>
+          </w:rPr>
+          <w:t>4</w:t>
+        </w:r>
+      </w:fldSimple>
       <w:r>
         <w:t xml:space="preserve"> Activity diagram cho usecase </w:t>
       </w:r>
@@ -18116,27 +17915,14 @@
       <w:r>
         <w:t xml:space="preserve">Figure </w:t>
       </w:r>
-      <w:r>
-        <w:fldChar w:fldCharType="begin"/>
-      </w:r>
-      <w:r>
-        <w:instrText xml:space="preserve"> SEQ Figure \* ARABIC </w:instrText>
-      </w:r>
-      <w:r>
-        <w:fldChar w:fldCharType="separate"/>
-      </w:r>
-      <w:r>
-        <w:rPr>
-          <w:noProof/>
-        </w:rPr>
-        <w:t>5</w:t>
-      </w:r>
-      <w:r>
-        <w:rPr>
-          <w:noProof/>
-        </w:rPr>
-        <w:fldChar w:fldCharType="end"/>
-      </w:r>
+      <w:fldSimple w:instr=" SEQ Figure \* ARABIC ">
+        <w:r>
+          <w:rPr>
+            <w:noProof/>
+          </w:rPr>
+          <w:t>5</w:t>
+        </w:r>
+      </w:fldSimple>
       <w:r>
         <w:t xml:space="preserve"> Activity diagram cho usecase </w:t>
       </w:r>
@@ -18182,7 +17968,7 @@
           </w14:textOutline>
         </w:rPr>
       </w:pPr>
-      <w:bookmarkStart w:id="47" w:name="_Toc43635275"/>
+      <w:bookmarkStart w:id="46" w:name="_Toc43635275"/>
       <w:r>
         <w:rPr>
           <w:rFonts w:ascii="Times New Roman" w:hAnsi="Times New Roman" w:cs="Times New Roman"/>
@@ -18197,7 +17983,7 @@
         </w:rPr>
         <w:t>Đăng ký thẻ thư viện</w:t>
       </w:r>
-      <w:bookmarkEnd w:id="47"/>
+      <w:bookmarkEnd w:id="46"/>
     </w:p>
     <w:p>
       <w:pPr>
@@ -18234,7 +18020,7 @@
           </w14:textOutline>
         </w:rPr>
       </w:pPr>
-      <w:bookmarkStart w:id="48" w:name="_Toc43635276"/>
+      <w:bookmarkStart w:id="47" w:name="_Toc43635276"/>
       <w:r>
         <w:rPr>
           <w:rFonts w:ascii="Times New Roman" w:hAnsi="Times New Roman" w:cs="Times New Roman"/>
@@ -18249,7 +18035,7 @@
         </w:rPr>
         <w:t>Mượn sách</w:t>
       </w:r>
-      <w:bookmarkEnd w:id="48"/>
+      <w:bookmarkEnd w:id="47"/>
     </w:p>
     <w:p>
       <w:pPr>
@@ -18286,7 +18072,7 @@
           </w14:textOutline>
         </w:rPr>
       </w:pPr>
-      <w:bookmarkStart w:id="49" w:name="_Toc43635277"/>
+      <w:bookmarkStart w:id="48" w:name="_Toc43635277"/>
       <w:r>
         <w:rPr>
           <w:rFonts w:ascii="Times New Roman" w:hAnsi="Times New Roman" w:cs="Times New Roman"/>
@@ -18301,7 +18087,7 @@
         </w:rPr>
         <w:t>Trả sách</w:t>
       </w:r>
-      <w:bookmarkEnd w:id="49"/>
+      <w:bookmarkEnd w:id="48"/>
     </w:p>
     <w:p>
       <w:pPr>
@@ -18340,7 +18126,7 @@
           </w14:textOutline>
         </w:rPr>
       </w:pPr>
-      <w:bookmarkStart w:id="50" w:name="_Toc43635278"/>
+      <w:bookmarkStart w:id="49" w:name="_Toc43635278"/>
       <w:r>
         <w:rPr>
           <w:rFonts w:ascii="Times New Roman" w:hAnsi="Times New Roman" w:cs="Times New Roman"/>
@@ -18356,7 +18142,7 @@
         </w:rPr>
         <w:t>Phân tích dữ liệu cho hệ thống (mức cao)</w:t>
       </w:r>
-      <w:bookmarkEnd w:id="50"/>
+      <w:bookmarkEnd w:id="49"/>
     </w:p>
     <w:p>
       <w:pPr>
@@ -18378,7 +18164,7 @@
           </w14:textOutline>
         </w:rPr>
       </w:pPr>
-      <w:bookmarkStart w:id="51" w:name="_Toc43635279"/>
+      <w:bookmarkStart w:id="50" w:name="_Toc43635279"/>
       <w:r>
         <w:rPr>
           <w:rFonts w:ascii="Times New Roman" w:hAnsi="Times New Roman" w:cs="Times New Roman"/>
@@ -18393,7 +18179,7 @@
         </w:rPr>
         <w:t>Nhập sách</w:t>
       </w:r>
-      <w:bookmarkEnd w:id="51"/>
+      <w:bookmarkEnd w:id="50"/>
     </w:p>
     <w:p>
       <w:pPr>
@@ -18495,7 +18281,7 @@
           </w14:textOutline>
         </w:rPr>
       </w:pPr>
-      <w:bookmarkStart w:id="52" w:name="_Toc43635280"/>
+      <w:bookmarkStart w:id="51" w:name="_Toc43635280"/>
       <w:r>
         <w:rPr>
           <w:rFonts w:ascii="Times New Roman" w:hAnsi="Times New Roman" w:cs="Times New Roman"/>
@@ -18510,7 +18296,7 @@
         </w:rPr>
         <w:t>Thanh lý sách</w:t>
       </w:r>
-      <w:bookmarkEnd w:id="52"/>
+      <w:bookmarkEnd w:id="51"/>
     </w:p>
     <w:p>
       <w:pPr>
@@ -18526,6 +18312,49 @@
           </w14:textOutline>
         </w:rPr>
       </w:pPr>
+      <w:r>
+        <w:rPr>
+          <w:noProof/>
+        </w:rPr>
+        <w:lastRenderedPageBreak/>
+        <w:drawing>
+          <wp:inline distT="0" distB="0" distL="0" distR="0" wp14:anchorId="4182C9D4" wp14:editId="2E5AD600">
+            <wp:extent cx="5943600" cy="5262245"/>
+            <wp:effectExtent l="0" t="0" r="0" b="0"/>
+            <wp:docPr id="2" name="Picture 2"/>
+            <wp:cNvGraphicFramePr>
+              <a:graphicFrameLocks xmlns:a="http://schemas.openxmlformats.org/drawingml/2006/main" noChangeAspect="1"/>
+            </wp:cNvGraphicFramePr>
+            <a:graphic xmlns:a="http://schemas.openxmlformats.org/drawingml/2006/main">
+              <a:graphicData uri="http://schemas.openxmlformats.org/drawingml/2006/picture">
+                <pic:pic xmlns:pic="http://schemas.openxmlformats.org/drawingml/2006/picture">
+                  <pic:nvPicPr>
+                    <pic:cNvPr id="1" name=""/>
+                    <pic:cNvPicPr/>
+                  </pic:nvPicPr>
+                  <pic:blipFill>
+                    <a:blip r:embed="rId15"/>
+                    <a:stretch>
+                      <a:fillRect/>
+                    </a:stretch>
+                  </pic:blipFill>
+                  <pic:spPr>
+                    <a:xfrm>
+                      <a:off x="0" y="0"/>
+                      <a:ext cx="5943600" cy="5262245"/>
+                    </a:xfrm>
+                    <a:prstGeom prst="rect">
+                      <a:avLst/>
+                    </a:prstGeom>
+                  </pic:spPr>
+                </pic:pic>
+              </a:graphicData>
+            </a:graphic>
+          </wp:inline>
+        </w:drawing>
+      </w:r>
+      <w:bookmarkStart w:id="52" w:name="_GoBack"/>
+      <w:bookmarkEnd w:id="52"/>
     </w:p>
     <w:p>
       <w:pPr>
@@ -18664,7 +18493,6 @@
             <w14:round/>
           </w14:textOutline>
         </w:rPr>
-        <w:lastRenderedPageBreak/>
         <w:t>Trả sách</w:t>
       </w:r>
       <w:bookmarkEnd w:id="55"/>
@@ -18727,8 +18555,8 @@
       <w:bookmarkEnd w:id="56"/>
     </w:p>
     <w:sectPr>
-      <w:headerReference w:type="default" r:id="rId15"/>
-      <w:footerReference w:type="default" r:id="rId16"/>
+      <w:headerReference w:type="default" r:id="rId16"/>
+      <w:footerReference w:type="default" r:id="rId17"/>
       <w:pgSz w:w="12240" w:h="15840"/>
       <w:pgMar w:top="1440" w:right="1440" w:bottom="1440" w:left="1440" w:header="720" w:footer="720" w:gutter="0"/>
       <w:cols w:space="720"/>
@@ -18739,7 +18567,7 @@
 </file>
 
 <file path=word/endnotes.xml><?xml version="1.0" encoding="utf-8"?>
-<w:endnotes xmlns:wpc="http://schemas.microsoft.com/office/word/2010/wordprocessingCanvas" xmlns:cx="http://schemas.microsoft.com/office/drawing/2014/chartex" xmlns:mc="http://schemas.openxmlformats.org/markup-compatibility/2006" xmlns:o="urn:schemas-microsoft-com:office:office" xmlns:r="http://schemas.openxmlformats.org/officeDocument/2006/relationships" xmlns:m="http://schemas.openxmlformats.org/officeDocument/2006/math" xmlns:v="urn:schemas-microsoft-com:vml" xmlns:wp14="http://schemas.microsoft.com/office/word/2010/wordprocessingDrawing" xmlns:wp="http://schemas.openxmlformats.org/drawingml/2006/wordprocessingDrawing" xmlns:w10="urn:schemas-microsoft-com:office:word" xmlns:w="http://schemas.openxmlformats.org/wordprocessingml/2006/main" xmlns:w14="http://schemas.microsoft.com/office/word/2010/wordml" xmlns:w15="http://schemas.microsoft.com/office/word/2012/wordml" xmlns:w16se="http://schemas.microsoft.com/office/word/2015/wordml/symex" xmlns:wpg="http://schemas.microsoft.com/office/word/2010/wordprocessingGroup" xmlns:wpi="http://schemas.microsoft.com/office/word/2010/wordprocessingInk" xmlns:wne="http://schemas.microsoft.com/office/word/2006/wordml" xmlns:wps="http://schemas.microsoft.com/office/word/2010/wordprocessingShape" mc:Ignorable="w14 w15 w16se wp14">
+<w:endnotes xmlns:wpc="http://schemas.microsoft.com/office/word/2010/wordprocessingCanvas" xmlns:cx="http://schemas.microsoft.com/office/drawing/2014/chartex" xmlns:cx1="http://schemas.microsoft.com/office/drawing/2015/9/8/chartex" xmlns:mc="http://schemas.openxmlformats.org/markup-compatibility/2006" xmlns:o="urn:schemas-microsoft-com:office:office" xmlns:r="http://schemas.openxmlformats.org/officeDocument/2006/relationships" xmlns:m="http://schemas.openxmlformats.org/officeDocument/2006/math" xmlns:v="urn:schemas-microsoft-com:vml" xmlns:wp14="http://schemas.microsoft.com/office/word/2010/wordprocessingDrawing" xmlns:wp="http://schemas.openxmlformats.org/drawingml/2006/wordprocessingDrawing" xmlns:w10="urn:schemas-microsoft-com:office:word" xmlns:w="http://schemas.openxmlformats.org/wordprocessingml/2006/main" xmlns:w14="http://schemas.microsoft.com/office/word/2010/wordml" xmlns:w15="http://schemas.microsoft.com/office/word/2012/wordml" xmlns:w16se="http://schemas.microsoft.com/office/word/2015/wordml/symex" xmlns:wpg="http://schemas.microsoft.com/office/word/2010/wordprocessingGroup" xmlns:wpi="http://schemas.microsoft.com/office/word/2010/wordprocessingInk" xmlns:wne="http://schemas.microsoft.com/office/word/2006/wordml" xmlns:wps="http://schemas.microsoft.com/office/word/2010/wordprocessingShape" mc:Ignorable="w14 w15 w16se wp14">
   <w:endnote w:type="separator" w:id="-1">
     <w:p>
       <w:pPr>
@@ -18764,7 +18592,7 @@
 </file>
 
 <file path=word/footer1.xml><?xml version="1.0" encoding="utf-8"?>
-<w:ftr xmlns:wpc="http://schemas.microsoft.com/office/word/2010/wordprocessingCanvas" xmlns:cx="http://schemas.microsoft.com/office/drawing/2014/chartex" xmlns:mc="http://schemas.openxmlformats.org/markup-compatibility/2006" xmlns:o="urn:schemas-microsoft-com:office:office" xmlns:r="http://schemas.openxmlformats.org/officeDocument/2006/relationships" xmlns:m="http://schemas.openxmlformats.org/officeDocument/2006/math" xmlns:v="urn:schemas-microsoft-com:vml" xmlns:wp14="http://schemas.microsoft.com/office/word/2010/wordprocessingDrawing" xmlns:wp="http://schemas.openxmlformats.org/drawingml/2006/wordprocessingDrawing" xmlns:w10="urn:schemas-microsoft-com:office:word" xmlns:w="http://schemas.openxmlformats.org/wordprocessingml/2006/main" xmlns:w14="http://schemas.microsoft.com/office/word/2010/wordml" xmlns:w15="http://schemas.microsoft.com/office/word/2012/wordml" xmlns:w16se="http://schemas.microsoft.com/office/word/2015/wordml/symex" xmlns:wpg="http://schemas.microsoft.com/office/word/2010/wordprocessingGroup" xmlns:wpi="http://schemas.microsoft.com/office/word/2010/wordprocessingInk" xmlns:wne="http://schemas.microsoft.com/office/word/2006/wordml" xmlns:wps="http://schemas.microsoft.com/office/word/2010/wordprocessingShape" mc:Ignorable="w14 w15 w16se wp14">
+<w:ftr xmlns:wpc="http://schemas.microsoft.com/office/word/2010/wordprocessingCanvas" xmlns:cx="http://schemas.microsoft.com/office/drawing/2014/chartex" xmlns:cx1="http://schemas.microsoft.com/office/drawing/2015/9/8/chartex" xmlns:mc="http://schemas.openxmlformats.org/markup-compatibility/2006" xmlns:o="urn:schemas-microsoft-com:office:office" xmlns:r="http://schemas.openxmlformats.org/officeDocument/2006/relationships" xmlns:m="http://schemas.openxmlformats.org/officeDocument/2006/math" xmlns:v="urn:schemas-microsoft-com:vml" xmlns:wp14="http://schemas.microsoft.com/office/word/2010/wordprocessingDrawing" xmlns:wp="http://schemas.openxmlformats.org/drawingml/2006/wordprocessingDrawing" xmlns:w10="urn:schemas-microsoft-com:office:word" xmlns:w="http://schemas.openxmlformats.org/wordprocessingml/2006/main" xmlns:w14="http://schemas.microsoft.com/office/word/2010/wordml" xmlns:w15="http://schemas.microsoft.com/office/word/2012/wordml" xmlns:w16se="http://schemas.microsoft.com/office/word/2015/wordml/symex" xmlns:wpg="http://schemas.microsoft.com/office/word/2010/wordprocessingGroup" xmlns:wpi="http://schemas.microsoft.com/office/word/2010/wordprocessingInk" xmlns:wne="http://schemas.microsoft.com/office/word/2006/wordml" xmlns:wps="http://schemas.microsoft.com/office/word/2010/wordprocessingShape" mc:Ignorable="w14 w15 w16se wp14">
   <w:sdt>
     <w:sdtPr>
       <w:id w:val="1603990272"/>
@@ -18797,7 +18625,7 @@
           <w:rPr>
             <w:noProof/>
           </w:rPr>
-          <w:t>20</w:t>
+          <w:t>18</w:t>
         </w:r>
         <w:r>
           <w:rPr>
@@ -18817,7 +18645,7 @@
 </file>
 
 <file path=word/footnotes.xml><?xml version="1.0" encoding="utf-8"?>
-<w:footnotes xmlns:wpc="http://schemas.microsoft.com/office/word/2010/wordprocessingCanvas" xmlns:cx="http://schemas.microsoft.com/office/drawing/2014/chartex" xmlns:mc="http://schemas.openxmlformats.org/markup-compatibility/2006" xmlns:o="urn:schemas-microsoft-com:office:office" xmlns:r="http://schemas.openxmlformats.org/officeDocument/2006/relationships" xmlns:m="http://schemas.openxmlformats.org/officeDocument/2006/math" xmlns:v="urn:schemas-microsoft-com:vml" xmlns:wp14="http://schemas.microsoft.com/office/word/2010/wordprocessingDrawing" xmlns:wp="http://schemas.openxmlformats.org/drawingml/2006/wordprocessingDrawing" xmlns:w10="urn:schemas-microsoft-com:office:word" xmlns:w="http://schemas.openxmlformats.org/wordprocessingml/2006/main" xmlns:w14="http://schemas.microsoft.com/office/word/2010/wordml" xmlns:w15="http://schemas.microsoft.com/office/word/2012/wordml" xmlns:w16se="http://schemas.microsoft.com/office/word/2015/wordml/symex" xmlns:wpg="http://schemas.microsoft.com/office/word/2010/wordprocessingGroup" xmlns:wpi="http://schemas.microsoft.com/office/word/2010/wordprocessingInk" xmlns:wne="http://schemas.microsoft.com/office/word/2006/wordml" xmlns:wps="http://schemas.microsoft.com/office/word/2010/wordprocessingShape" mc:Ignorable="w14 w15 w16se wp14">
+<w:footnotes xmlns:wpc="http://schemas.microsoft.com/office/word/2010/wordprocessingCanvas" xmlns:cx="http://schemas.microsoft.com/office/drawing/2014/chartex" xmlns:cx1="http://schemas.microsoft.com/office/drawing/2015/9/8/chartex" xmlns:mc="http://schemas.openxmlformats.org/markup-compatibility/2006" xmlns:o="urn:schemas-microsoft-com:office:office" xmlns:r="http://schemas.openxmlformats.org/officeDocument/2006/relationships" xmlns:m="http://schemas.openxmlformats.org/officeDocument/2006/math" xmlns:v="urn:schemas-microsoft-com:vml" xmlns:wp14="http://schemas.microsoft.com/office/word/2010/wordprocessingDrawing" xmlns:wp="http://schemas.openxmlformats.org/drawingml/2006/wordprocessingDrawing" xmlns:w10="urn:schemas-microsoft-com:office:word" xmlns:w="http://schemas.openxmlformats.org/wordprocessingml/2006/main" xmlns:w14="http://schemas.microsoft.com/office/word/2010/wordml" xmlns:w15="http://schemas.microsoft.com/office/word/2012/wordml" xmlns:w16se="http://schemas.microsoft.com/office/word/2015/wordml/symex" xmlns:wpg="http://schemas.microsoft.com/office/word/2010/wordprocessingGroup" xmlns:wpi="http://schemas.microsoft.com/office/word/2010/wordprocessingInk" xmlns:wne="http://schemas.microsoft.com/office/word/2006/wordml" xmlns:wps="http://schemas.microsoft.com/office/word/2010/wordprocessingShape" mc:Ignorable="w14 w15 w16se wp14">
   <w:footnote w:type="separator" w:id="-1">
     <w:p>
       <w:pPr>
@@ -18842,7 +18670,7 @@
 </file>
 
 <file path=word/header1.xml><?xml version="1.0" encoding="utf-8"?>
-<w:hdr xmlns:wpc="http://schemas.microsoft.com/office/word/2010/wordprocessingCanvas" xmlns:cx="http://schemas.microsoft.com/office/drawing/2014/chartex" xmlns:mc="http://schemas.openxmlformats.org/markup-compatibility/2006" xmlns:o="urn:schemas-microsoft-com:office:office" xmlns:r="http://schemas.openxmlformats.org/officeDocument/2006/relationships" xmlns:m="http://schemas.openxmlformats.org/officeDocument/2006/math" xmlns:v="urn:schemas-microsoft-com:vml" xmlns:wp14="http://schemas.microsoft.com/office/word/2010/wordprocessingDrawing" xmlns:wp="http://schemas.openxmlformats.org/drawingml/2006/wordprocessingDrawing" xmlns:w10="urn:schemas-microsoft-com:office:word" xmlns:w="http://schemas.openxmlformats.org/wordprocessingml/2006/main" xmlns:w14="http://schemas.microsoft.com/office/word/2010/wordml" xmlns:w15="http://schemas.microsoft.com/office/word/2012/wordml" xmlns:w16se="http://schemas.microsoft.com/office/word/2015/wordml/symex" xmlns:wpg="http://schemas.microsoft.com/office/word/2010/wordprocessingGroup" xmlns:wpi="http://schemas.microsoft.com/office/word/2010/wordprocessingInk" xmlns:wne="http://schemas.microsoft.com/office/word/2006/wordml" xmlns:wps="http://schemas.microsoft.com/office/word/2010/wordprocessingShape" mc:Ignorable="w14 w15 w16se wp14">
+<w:hdr xmlns:wpc="http://schemas.microsoft.com/office/word/2010/wordprocessingCanvas" xmlns:cx="http://schemas.microsoft.com/office/drawing/2014/chartex" xmlns:cx1="http://schemas.microsoft.com/office/drawing/2015/9/8/chartex" xmlns:mc="http://schemas.openxmlformats.org/markup-compatibility/2006" xmlns:o="urn:schemas-microsoft-com:office:office" xmlns:r="http://schemas.openxmlformats.org/officeDocument/2006/relationships" xmlns:m="http://schemas.openxmlformats.org/officeDocument/2006/math" xmlns:v="urn:schemas-microsoft-com:vml" xmlns:wp14="http://schemas.microsoft.com/office/word/2010/wordprocessingDrawing" xmlns:wp="http://schemas.openxmlformats.org/drawingml/2006/wordprocessingDrawing" xmlns:w10="urn:schemas-microsoft-com:office:word" xmlns:w="http://schemas.openxmlformats.org/wordprocessingml/2006/main" xmlns:w14="http://schemas.microsoft.com/office/word/2010/wordml" xmlns:w15="http://schemas.microsoft.com/office/word/2012/wordml" xmlns:w16se="http://schemas.microsoft.com/office/word/2015/wordml/symex" xmlns:wpg="http://schemas.microsoft.com/office/word/2010/wordprocessingGroup" xmlns:wpi="http://schemas.microsoft.com/office/word/2010/wordprocessingInk" xmlns:wne="http://schemas.microsoft.com/office/word/2006/wordml" xmlns:wps="http://schemas.microsoft.com/office/word/2010/wordprocessingShape" mc:Ignorable="w14 w15 w16se wp14">
   <w:p>
     <w:pPr>
       <w:pStyle w:val="Header"/>
@@ -18862,7 +18690,7 @@
 </file>
 
 <file path=word/numbering.xml><?xml version="1.0" encoding="utf-8"?>
-<w:numbering xmlns:wpc="http://schemas.microsoft.com/office/word/2010/wordprocessingCanvas" xmlns:cx="http://schemas.microsoft.com/office/drawing/2014/chartex" xmlns:mc="http://schemas.openxmlformats.org/markup-compatibility/2006" xmlns:o="urn:schemas-microsoft-com:office:office" xmlns:r="http://schemas.openxmlformats.org/officeDocument/2006/relationships" xmlns:m="http://schemas.openxmlformats.org/officeDocument/2006/math" xmlns:v="urn:schemas-microsoft-com:vml" xmlns:wp14="http://schemas.microsoft.com/office/word/2010/wordprocessingDrawing" xmlns:wp="http://schemas.openxmlformats.org/drawingml/2006/wordprocessingDrawing" xmlns:w10="urn:schemas-microsoft-com:office:word" xmlns:w="http://schemas.openxmlformats.org/wordprocessingml/2006/main" xmlns:w14="http://schemas.microsoft.com/office/word/2010/wordml" xmlns:w15="http://schemas.microsoft.com/office/word/2012/wordml" xmlns:w16se="http://schemas.microsoft.com/office/word/2015/wordml/symex" xmlns:wpg="http://schemas.microsoft.com/office/word/2010/wordprocessingGroup" xmlns:wpi="http://schemas.microsoft.com/office/word/2010/wordprocessingInk" xmlns:wne="http://schemas.microsoft.com/office/word/2006/wordml" xmlns:wps="http://schemas.microsoft.com/office/word/2010/wordprocessingShape" mc:Ignorable="w14 w15 w16se wp14">
+<w:numbering xmlns:wpc="http://schemas.microsoft.com/office/word/2010/wordprocessingCanvas" xmlns:cx="http://schemas.microsoft.com/office/drawing/2014/chartex" xmlns:cx1="http://schemas.microsoft.com/office/drawing/2015/9/8/chartex" xmlns:mc="http://schemas.openxmlformats.org/markup-compatibility/2006" xmlns:o="urn:schemas-microsoft-com:office:office" xmlns:r="http://schemas.openxmlformats.org/officeDocument/2006/relationships" xmlns:m="http://schemas.openxmlformats.org/officeDocument/2006/math" xmlns:v="urn:schemas-microsoft-com:vml" xmlns:wp14="http://schemas.microsoft.com/office/word/2010/wordprocessingDrawing" xmlns:wp="http://schemas.openxmlformats.org/drawingml/2006/wordprocessingDrawing" xmlns:w10="urn:schemas-microsoft-com:office:word" xmlns:w="http://schemas.openxmlformats.org/wordprocessingml/2006/main" xmlns:w14="http://schemas.microsoft.com/office/word/2010/wordml" xmlns:w15="http://schemas.microsoft.com/office/word/2012/wordml" xmlns:w16se="http://schemas.microsoft.com/office/word/2015/wordml/symex" xmlns:wpg="http://schemas.microsoft.com/office/word/2010/wordprocessingGroup" xmlns:wpi="http://schemas.microsoft.com/office/word/2010/wordprocessingInk" xmlns:wne="http://schemas.microsoft.com/office/word/2006/wordml" xmlns:wps="http://schemas.microsoft.com/office/word/2010/wordprocessingShape" mc:Ignorable="w14 w15 w16se wp14">
   <w:abstractNum w:abstractNumId="0" w15:restartNumberingAfterBreak="0">
     <w:nsid w:val="021E7605"/>
     <w:multiLevelType w:val="hybridMultilevel"/>
@@ -22355,7 +22183,7 @@
 </file>
 
 <file path=customXml/itemProps1.xml><?xml version="1.0" encoding="utf-8"?>
-<ds:datastoreItem xmlns:ds="http://schemas.openxmlformats.org/officeDocument/2006/customXml" ds:itemID="{0DFE24B3-1DD5-4565-B111-487195D975F7}">
+<ds:datastoreItem xmlns:ds="http://schemas.openxmlformats.org/officeDocument/2006/customXml" ds:itemID="{6857C1EF-6DE1-4132-85EE-D81CCBC43D7B}">
   <ds:schemaRefs>
     <ds:schemaRef ds:uri="http://schemas.openxmlformats.org/officeDocument/2006/bibliography"/>
   </ds:schemaRefs>

</xml_diff>

<commit_message>
Merge requirement analysis of feature Tra Sach
</commit_message>
<xml_diff>
--- a/Analysis/DoAnLyThuyet/Report.docx
+++ b/Analysis/DoAnLyThuyet/Report.docx
@@ -1,6 +1,6 @@
 
 <file path=word/document.xml><?xml version="1.0" encoding="utf-8"?>
-<w:document xmlns:wpc="http://schemas.microsoft.com/office/word/2010/wordprocessingCanvas" xmlns:cx="http://schemas.microsoft.com/office/drawing/2014/chartex" xmlns:cx1="http://schemas.microsoft.com/office/drawing/2015/9/8/chartex" xmlns:mc="http://schemas.openxmlformats.org/markup-compatibility/2006" xmlns:o="urn:schemas-microsoft-com:office:office" xmlns:r="http://schemas.openxmlformats.org/officeDocument/2006/relationships" xmlns:m="http://schemas.openxmlformats.org/officeDocument/2006/math" xmlns:v="urn:schemas-microsoft-com:vml" xmlns:wp14="http://schemas.microsoft.com/office/word/2010/wordprocessingDrawing" xmlns:wp="http://schemas.openxmlformats.org/drawingml/2006/wordprocessingDrawing" xmlns:w10="urn:schemas-microsoft-com:office:word" xmlns:w="http://schemas.openxmlformats.org/wordprocessingml/2006/main" xmlns:w14="http://schemas.microsoft.com/office/word/2010/wordml" xmlns:w15="http://schemas.microsoft.com/office/word/2012/wordml" xmlns:w16se="http://schemas.microsoft.com/office/word/2015/wordml/symex" xmlns:wpg="http://schemas.microsoft.com/office/word/2010/wordprocessingGroup" xmlns:wpi="http://schemas.microsoft.com/office/word/2010/wordprocessingInk" xmlns:wne="http://schemas.microsoft.com/office/word/2006/wordml" xmlns:wps="http://schemas.microsoft.com/office/word/2010/wordprocessingShape" mc:Ignorable="w14 w15 w16se wp14">
+<w:document xmlns:wpc="http://schemas.microsoft.com/office/word/2010/wordprocessingCanvas" xmlns:cx="http://schemas.microsoft.com/office/drawing/2014/chartex" xmlns:mc="http://schemas.openxmlformats.org/markup-compatibility/2006" xmlns:o="urn:schemas-microsoft-com:office:office" xmlns:r="http://schemas.openxmlformats.org/officeDocument/2006/relationships" xmlns:m="http://schemas.openxmlformats.org/officeDocument/2006/math" xmlns:v="urn:schemas-microsoft-com:vml" xmlns:wp14="http://schemas.microsoft.com/office/word/2010/wordprocessingDrawing" xmlns:wp="http://schemas.openxmlformats.org/drawingml/2006/wordprocessingDrawing" xmlns:w10="urn:schemas-microsoft-com:office:word" xmlns:w="http://schemas.openxmlformats.org/wordprocessingml/2006/main" xmlns:w14="http://schemas.microsoft.com/office/word/2010/wordml" xmlns:w15="http://schemas.microsoft.com/office/word/2012/wordml" xmlns:w16se="http://schemas.microsoft.com/office/word/2015/wordml/symex" xmlns:wpg="http://schemas.microsoft.com/office/word/2010/wordprocessingGroup" xmlns:wpi="http://schemas.microsoft.com/office/word/2010/wordprocessingInk" xmlns:wne="http://schemas.microsoft.com/office/word/2006/wordml" xmlns:wps="http://schemas.microsoft.com/office/word/2010/wordprocessingShape" mc:Ignorable="w14 w15 w16se wp14">
   <w:body>
     <w:p>
       <w:pPr>
@@ -6942,14 +6942,27 @@
       <w:r>
         <w:t xml:space="preserve">Table </w:t>
       </w:r>
-      <w:fldSimple w:instr=" SEQ Table \* ARABIC ">
-        <w:r>
-          <w:rPr>
-            <w:noProof/>
-          </w:rPr>
-          <w:t>1</w:t>
-        </w:r>
-      </w:fldSimple>
+      <w:r>
+        <w:fldChar w:fldCharType="begin"/>
+      </w:r>
+      <w:r>
+        <w:instrText xml:space="preserve"> SEQ Table \* ARABIC </w:instrText>
+      </w:r>
+      <w:r>
+        <w:fldChar w:fldCharType="separate"/>
+      </w:r>
+      <w:r>
+        <w:rPr>
+          <w:noProof/>
+        </w:rPr>
+        <w:t>1</w:t>
+      </w:r>
+      <w:r>
+        <w:rPr>
+          <w:noProof/>
+        </w:rPr>
+        <w:fldChar w:fldCharType="end"/>
+      </w:r>
       <w:r>
         <w:t xml:space="preserve"> Tổ chức trong thư viện</w:t>
       </w:r>
@@ -7528,14 +7541,27 @@
       <w:r>
         <w:t xml:space="preserve">Table </w:t>
       </w:r>
-      <w:fldSimple w:instr=" SEQ Table \* ARABIC ">
-        <w:r>
-          <w:rPr>
-            <w:noProof/>
-          </w:rPr>
-          <w:t>2</w:t>
-        </w:r>
-      </w:fldSimple>
+      <w:r>
+        <w:fldChar w:fldCharType="begin"/>
+      </w:r>
+      <w:r>
+        <w:instrText xml:space="preserve"> SEQ Table \* ARABIC </w:instrText>
+      </w:r>
+      <w:r>
+        <w:fldChar w:fldCharType="separate"/>
+      </w:r>
+      <w:r>
+        <w:rPr>
+          <w:noProof/>
+        </w:rPr>
+        <w:t>2</w:t>
+      </w:r>
+      <w:r>
+        <w:rPr>
+          <w:noProof/>
+        </w:rPr>
+        <w:fldChar w:fldCharType="end"/>
+      </w:r>
       <w:r>
         <w:t xml:space="preserve"> Tổ chức độc giả</w:t>
       </w:r>
@@ -7821,14 +7847,27 @@
       <w:r>
         <w:t xml:space="preserve">Table </w:t>
       </w:r>
-      <w:fldSimple w:instr=" SEQ Table \* ARABIC ">
-        <w:r>
-          <w:rPr>
-            <w:noProof/>
-          </w:rPr>
-          <w:t>3</w:t>
-        </w:r>
-      </w:fldSimple>
+      <w:r>
+        <w:fldChar w:fldCharType="begin"/>
+      </w:r>
+      <w:r>
+        <w:instrText xml:space="preserve"> SEQ Table \* ARABIC </w:instrText>
+      </w:r>
+      <w:r>
+        <w:fldChar w:fldCharType="separate"/>
+      </w:r>
+      <w:r>
+        <w:rPr>
+          <w:noProof/>
+        </w:rPr>
+        <w:t>3</w:t>
+      </w:r>
+      <w:r>
+        <w:rPr>
+          <w:noProof/>
+        </w:rPr>
+        <w:fldChar w:fldCharType="end"/>
+      </w:r>
       <w:r>
         <w:t xml:space="preserve"> Tổ chức nhà trường</w:t>
       </w:r>
@@ -8136,14 +8175,27 @@
       <w:r>
         <w:t xml:space="preserve">Table </w:t>
       </w:r>
-      <w:fldSimple w:instr=" SEQ Table \* ARABIC ">
-        <w:r>
-          <w:rPr>
-            <w:noProof/>
-          </w:rPr>
-          <w:t>4</w:t>
-        </w:r>
-      </w:fldSimple>
+      <w:r>
+        <w:fldChar w:fldCharType="begin"/>
+      </w:r>
+      <w:r>
+        <w:instrText xml:space="preserve"> SEQ Table \* ARABIC </w:instrText>
+      </w:r>
+      <w:r>
+        <w:fldChar w:fldCharType="separate"/>
+      </w:r>
+      <w:r>
+        <w:rPr>
+          <w:noProof/>
+        </w:rPr>
+        <w:t>4</w:t>
+      </w:r>
+      <w:r>
+        <w:rPr>
+          <w:noProof/>
+        </w:rPr>
+        <w:fldChar w:fldCharType="end"/>
+      </w:r>
       <w:r>
         <w:t xml:space="preserve"> Tổ chức nhà thanh lý</w:t>
       </w:r>
@@ -9949,18 +10001,145 @@
     </w:p>
     <w:p>
       <w:pPr>
-        <w:rPr>
-          <w:rFonts w:ascii="Times New Roman" w:hAnsi="Times New Roman" w:cs="Times New Roman"/>
-          <w:color w:val="44546A" w:themeColor="text2"/>
-          <w:sz w:val="32"/>
-          <w:szCs w:val="32"/>
-          <w14:textOutline w14:w="0" w14:cap="flat" w14:cmpd="sng" w14:algn="ctr">
-            <w14:noFill/>
-            <w14:prstDash w14:val="solid"/>
-            <w14:round/>
-          </w14:textOutline>
-        </w:rPr>
-      </w:pPr>
+        <w:pStyle w:val="ListParagraph"/>
+        <w:numPr>
+          <w:ilvl w:val="0"/>
+          <w:numId w:val="19"/>
+        </w:numPr>
+        <w:ind w:left="0" w:firstLine="360"/>
+        <w:rPr>
+          <w:rFonts w:ascii="Times New Roman" w:hAnsi="Times New Roman" w:cs="Times New Roman"/>
+          <w:sz w:val="24"/>
+          <w:szCs w:val="24"/>
+          <w14:textOutline w14:w="0" w14:cap="flat" w14:cmpd="sng" w14:algn="ctr">
+            <w14:noFill/>
+            <w14:prstDash w14:val="solid"/>
+            <w14:round/>
+          </w14:textOutline>
+        </w:rPr>
+      </w:pPr>
+      <w:r>
+        <w:rPr>
+          <w:rFonts w:ascii="Times New Roman" w:hAnsi="Times New Roman" w:cs="Times New Roman"/>
+          <w:b/>
+          <w:sz w:val="24"/>
+          <w:szCs w:val="24"/>
+          <w14:textOutline w14:w="0" w14:cap="flat" w14:cmpd="sng" w14:algn="ctr">
+            <w14:noFill/>
+            <w14:prstDash w14:val="solid"/>
+            <w14:round/>
+          </w14:textOutline>
+        </w:rPr>
+        <w:t>Quầy lưu hành</w:t>
+      </w:r>
+      <w:r>
+        <w:rPr>
+          <w:rFonts w:ascii="Times New Roman" w:hAnsi="Times New Roman" w:cs="Times New Roman"/>
+          <w:sz w:val="24"/>
+          <w:szCs w:val="24"/>
+          <w14:textOutline w14:w="0" w14:cap="flat" w14:cmpd="sng" w14:algn="ctr">
+            <w14:noFill/>
+            <w14:prstDash w14:val="solid"/>
+            <w14:round/>
+          </w14:textOutline>
+        </w:rPr>
+        <w:t>: Nơi thủ thư sẽ kiểm tra thông tin trên gáy sách.</w:t>
+      </w:r>
+    </w:p>
+    <w:p>
+      <w:pPr>
+        <w:pStyle w:val="ListParagraph"/>
+        <w:numPr>
+          <w:ilvl w:val="0"/>
+          <w:numId w:val="19"/>
+        </w:numPr>
+        <w:ind w:left="0" w:firstLine="360"/>
+        <w:rPr>
+          <w:rFonts w:ascii="Times New Roman" w:hAnsi="Times New Roman" w:cs="Times New Roman"/>
+          <w:sz w:val="24"/>
+          <w:szCs w:val="24"/>
+          <w14:textOutline w14:w="0" w14:cap="flat" w14:cmpd="sng" w14:algn="ctr">
+            <w14:noFill/>
+            <w14:prstDash w14:val="solid"/>
+            <w14:round/>
+          </w14:textOutline>
+        </w:rPr>
+      </w:pPr>
+      <w:r>
+        <w:rPr>
+          <w:rFonts w:ascii="Times New Roman" w:hAnsi="Times New Roman" w:cs="Times New Roman"/>
+          <w:b/>
+          <w:sz w:val="24"/>
+          <w:szCs w:val="24"/>
+          <w14:textOutline w14:w="0" w14:cap="flat" w14:cmpd="sng" w14:algn="ctr">
+            <w14:noFill/>
+            <w14:prstDash w14:val="solid"/>
+            <w14:round/>
+          </w14:textOutline>
+        </w:rPr>
+        <w:lastRenderedPageBreak/>
+        <w:t>Phòng lưu hành</w:t>
+      </w:r>
+      <w:r>
+        <w:rPr>
+          <w:rFonts w:ascii="Times New Roman" w:hAnsi="Times New Roman" w:cs="Times New Roman"/>
+          <w:sz w:val="24"/>
+          <w:szCs w:val="24"/>
+          <w14:textOutline w14:w="0" w14:cap="flat" w14:cmpd="sng" w14:algn="ctr">
+            <w14:noFill/>
+            <w14:prstDash w14:val="solid"/>
+            <w14:round/>
+          </w14:textOutline>
+        </w:rPr>
+        <w:t>: Nơi đặt sách hiện đang được thư viện sử dụng cho mục đích cho độc giả mượn</w:t>
+      </w:r>
+    </w:p>
+    <w:p>
+      <w:pPr>
+        <w:pStyle w:val="ListParagraph"/>
+        <w:numPr>
+          <w:ilvl w:val="0"/>
+          <w:numId w:val="19"/>
+        </w:numPr>
+        <w:ind w:left="0" w:firstLine="360"/>
+        <w:rPr>
+          <w:rFonts w:ascii="Times New Roman" w:hAnsi="Times New Roman" w:cs="Times New Roman"/>
+          <w:sz w:val="24"/>
+          <w:szCs w:val="24"/>
+          <w14:textOutline w14:w="0" w14:cap="flat" w14:cmpd="sng" w14:algn="ctr">
+            <w14:noFill/>
+            <w14:prstDash w14:val="solid"/>
+            <w14:round/>
+          </w14:textOutline>
+        </w:rPr>
+      </w:pPr>
+      <w:r>
+        <w:rPr>
+          <w:rFonts w:ascii="Times New Roman" w:hAnsi="Times New Roman" w:cs="Times New Roman"/>
+          <w:b/>
+          <w:sz w:val="24"/>
+          <w:szCs w:val="24"/>
+          <w14:textOutline w14:w="0" w14:cap="flat" w14:cmpd="sng" w14:algn="ctr">
+            <w14:noFill/>
+            <w14:prstDash w14:val="solid"/>
+            <w14:round/>
+          </w14:textOutline>
+        </w:rPr>
+        <w:t>ISBN</w:t>
+      </w:r>
+      <w:r>
+        <w:rPr>
+          <w:rFonts w:ascii="Times New Roman" w:hAnsi="Times New Roman" w:cs="Times New Roman"/>
+          <w:sz w:val="24"/>
+          <w:szCs w:val="24"/>
+          <w14:textOutline w14:w="0" w14:cap="flat" w14:cmpd="sng" w14:algn="ctr">
+            <w14:noFill/>
+            <w14:prstDash w14:val="solid"/>
+            <w14:round/>
+          </w14:textOutline>
+        </w:rPr>
+        <w:t>: là mã số tiêu chuẩn quốc tế để xác định một quyển sách.</w:t>
+      </w:r>
     </w:p>
     <w:p>
       <w:pPr>
@@ -10647,19 +10826,95 @@
     </w:p>
     <w:p>
       <w:pPr>
-        <w:rPr>
-          <w:rFonts w:ascii="Times New Roman" w:hAnsi="Times New Roman" w:cs="Times New Roman"/>
-          <w:color w:val="5B9BD5" w:themeColor="accent1"/>
-          <w:sz w:val="32"/>
-          <w:szCs w:val="32"/>
-          <w:lang w:val="vi-VN"/>
-          <w14:textOutline w14:w="0" w14:cap="flat" w14:cmpd="sng" w14:algn="ctr">
-            <w14:noFill/>
-            <w14:prstDash w14:val="solid"/>
-            <w14:round/>
-          </w14:textOutline>
-        </w:rPr>
-      </w:pPr>
+        <w:pStyle w:val="ListParagraph"/>
+        <w:numPr>
+          <w:ilvl w:val="0"/>
+          <w:numId w:val="19"/>
+        </w:numPr>
+        <w:ind w:left="0" w:firstLine="360"/>
+        <w:rPr>
+          <w:rFonts w:ascii="Times New Roman" w:hAnsi="Times New Roman" w:cs="Times New Roman"/>
+          <w:sz w:val="24"/>
+          <w:szCs w:val="24"/>
+          <w14:textOutline w14:w="0" w14:cap="flat" w14:cmpd="sng" w14:algn="ctr">
+            <w14:noFill/>
+            <w14:prstDash w14:val="solid"/>
+            <w14:round/>
+          </w14:textOutline>
+        </w:rPr>
+      </w:pPr>
+      <w:r>
+        <w:rPr>
+          <w:rFonts w:ascii="Times New Roman" w:hAnsi="Times New Roman" w:cs="Times New Roman"/>
+          <w:sz w:val="24"/>
+          <w:szCs w:val="24"/>
+          <w14:textOutline w14:w="0" w14:cap="flat" w14:cmpd="sng" w14:algn="ctr">
+            <w14:noFill/>
+            <w14:prstDash w14:val="solid"/>
+            <w14:round/>
+          </w14:textOutline>
+        </w:rPr>
+        <w:t>Thủ thư</w:t>
+      </w:r>
+    </w:p>
+    <w:p>
+      <w:pPr>
+        <w:pStyle w:val="ListParagraph"/>
+        <w:numPr>
+          <w:ilvl w:val="0"/>
+          <w:numId w:val="19"/>
+        </w:numPr>
+        <w:ind w:left="0" w:firstLine="360"/>
+        <w:rPr>
+          <w:rFonts w:ascii="Times New Roman" w:hAnsi="Times New Roman" w:cs="Times New Roman"/>
+          <w:sz w:val="24"/>
+          <w:szCs w:val="24"/>
+          <w14:textOutline w14:w="0" w14:cap="flat" w14:cmpd="sng" w14:algn="ctr">
+            <w14:noFill/>
+            <w14:prstDash w14:val="solid"/>
+            <w14:round/>
+          </w14:textOutline>
+        </w:rPr>
+      </w:pPr>
+      <w:r>
+        <w:rPr>
+          <w:rFonts w:ascii="Times New Roman" w:hAnsi="Times New Roman" w:cs="Times New Roman"/>
+          <w:sz w:val="24"/>
+          <w:szCs w:val="24"/>
+          <w14:textOutline w14:w="0" w14:cap="flat" w14:cmpd="sng" w14:algn="ctr">
+            <w14:noFill/>
+            <w14:prstDash w14:val="solid"/>
+            <w14:round/>
+          </w14:textOutline>
+        </w:rPr>
+        <w:t>Độc giả</w:t>
+      </w:r>
+      <w:r>
+        <w:rPr>
+          <w:rFonts w:ascii="Times New Roman" w:hAnsi="Times New Roman" w:cs="Times New Roman"/>
+          <w:sz w:val="24"/>
+          <w:szCs w:val="24"/>
+          <w14:textOutline w14:w="0" w14:cap="flat" w14:cmpd="sng" w14:algn="ctr">
+            <w14:noFill/>
+            <w14:prstDash w14:val="solid"/>
+            <w14:round/>
+          </w14:textOutline>
+        </w:rPr>
+        <w:t xml:space="preserve">: </w:t>
+      </w:r>
+      <w:r>
+        <w:rPr>
+          <w:rFonts w:ascii="Times New Roman" w:hAnsi="Times New Roman" w:cs="Times New Roman"/>
+          <w:sz w:val="24"/>
+          <w:szCs w:val="24"/>
+          <w14:textOutline w14:w="0" w14:cap="flat" w14:cmpd="sng" w14:algn="ctr">
+            <w14:noFill/>
+            <w14:prstDash w14:val="solid"/>
+            <w14:round/>
+          </w14:textOutline>
+        </w:rPr>
+        <w:t>Sinh viên, học viên sau đại học, cán bộ giảng dạy</w:t>
+      </w:r>
     </w:p>
     <w:p>
       <w:pPr>
@@ -11045,9 +11300,8 @@
             <w14:round/>
           </w14:textOutline>
         </w:rPr>
-        <w:t xml:space="preserve">Nhân viên chuyên viên phòng cao học: quan sát, kiểm tra, xác định nhu cầu sử dụng của đôc giả là sinh viên cao </w:t>
-      </w:r>
-      <w:proofErr w:type="gramStart"/>
+        <w:t>Nhân viên chuyên viên phòng cao học: quan sát, kiểm tra, xác định nhu cầu sử dụng của đôc giả là sinh viên cao họ</w:t>
+      </w:r>
       <w:r>
         <w:rPr>
           <w:rFonts w:ascii="Times New Roman" w:hAnsi="Times New Roman" w:cs="Times New Roman"/>
@@ -11059,9 +11313,8 @@
             <w14:round/>
           </w14:textOutline>
         </w:rPr>
-        <w:t>học ,</w:t>
-      </w:r>
-      <w:proofErr w:type="gramEnd"/>
+        <w:t xml:space="preserve">c, </w:t>
+      </w:r>
       <w:r>
         <w:rPr>
           <w:rFonts w:ascii="Times New Roman" w:hAnsi="Times New Roman" w:cs="Times New Roman"/>
@@ -11073,7 +11326,7 @@
             <w14:round/>
           </w14:textOutline>
         </w:rPr>
-        <w:t xml:space="preserve"> lập danh sách cần thanh lí và thời gian thanh lí sách, sau đó lập “Danh mục thanh lí” (Bao gồm sách thanh lí, thời gian chờ thanh lí, kiểm tra sao lưu). Tiếp theo, gửi danh mục thanh lí đó lên cho giám đốc thư viện.</w:t>
+        <w:t>lập danh sách cần thanh lí và thời gian thanh lí sách, sau đó lập “Danh mục thanh lí” (Bao gồm sách thanh lí, thời gian chờ thanh lí, kiểm tra sao lưu). Tiếp theo, gửi danh mục thanh lí đó lên cho giám đốc thư viện.</w:t>
       </w:r>
     </w:p>
     <w:p>
@@ -11368,12 +11621,102 @@
     </w:p>
     <w:p>
       <w:pPr>
-        <w:rPr>
-          <w:rFonts w:ascii="Times New Roman" w:hAnsi="Times New Roman" w:cs="Times New Roman"/>
-          <w:color w:val="5B9BD5" w:themeColor="accent1"/>
-          <w:sz w:val="32"/>
-          <w:szCs w:val="32"/>
-          <w:lang w:val="vi-VN"/>
+        <w:pStyle w:val="ListParagraph"/>
+        <w:numPr>
+          <w:ilvl w:val="0"/>
+          <w:numId w:val="19"/>
+        </w:numPr>
+        <w:ind w:left="0" w:firstLine="360"/>
+        <w:rPr>
+          <w:rFonts w:ascii="Times New Roman" w:hAnsi="Times New Roman" w:cs="Times New Roman"/>
+          <w:sz w:val="24"/>
+          <w:szCs w:val="24"/>
+          <w14:textOutline w14:w="0" w14:cap="flat" w14:cmpd="sng" w14:algn="ctr">
+            <w14:noFill/>
+            <w14:prstDash w14:val="solid"/>
+            <w14:round/>
+          </w14:textOutline>
+        </w:rPr>
+      </w:pPr>
+      <w:r>
+        <w:rPr>
+          <w:rFonts w:ascii="Times New Roman" w:hAnsi="Times New Roman" w:cs="Times New Roman"/>
+          <w:sz w:val="24"/>
+          <w:szCs w:val="24"/>
+          <w14:textOutline w14:w="0" w14:cap="flat" w14:cmpd="sng" w14:algn="ctr">
+            <w14:noFill/>
+            <w14:prstDash w14:val="solid"/>
+            <w14:round/>
+          </w14:textOutline>
+        </w:rPr>
+        <w:t>Thủ thư: Quan sát, kiểm tra thông tin trên gáy sách, xử lý nếu có trường hợp mượn sách quá hạ</w:t>
+      </w:r>
+      <w:r>
+        <w:rPr>
+          <w:rFonts w:ascii="Times New Roman" w:hAnsi="Times New Roman" w:cs="Times New Roman"/>
+          <w:sz w:val="24"/>
+          <w:szCs w:val="24"/>
+          <w14:textOutline w14:w="0" w14:cap="flat" w14:cmpd="sng" w14:algn="ctr">
+            <w14:noFill/>
+            <w14:prstDash w14:val="solid"/>
+            <w14:round/>
+          </w14:textOutline>
+        </w:rPr>
+        <w:t>n,</w:t>
+      </w:r>
+      <w:r>
+        <w:rPr>
+          <w:rFonts w:ascii="Times New Roman" w:hAnsi="Times New Roman" w:cs="Times New Roman"/>
+          <w:sz w:val="24"/>
+          <w:szCs w:val="24"/>
+          <w14:textOutline w14:w="0" w14:cap="flat" w14:cmpd="sng" w14:algn="ctr">
+            <w14:noFill/>
+            <w14:prstDash w14:val="solid"/>
+            <w14:round/>
+          </w14:textOutline>
+        </w:rPr>
+        <w:t xml:space="preserve"> cập nhật thông tin ngày trả sách, cập nhật thông tin sách và đọc giả, người ghi nhận trong trườn hợp sách bị mất và thu phí đền bù trong trường hợp sách bị hỏng.</w:t>
+      </w:r>
+    </w:p>
+    <w:p>
+      <w:pPr>
+        <w:pStyle w:val="ListParagraph"/>
+        <w:numPr>
+          <w:ilvl w:val="0"/>
+          <w:numId w:val="19"/>
+        </w:numPr>
+        <w:ind w:left="0" w:firstLine="360"/>
+        <w:rPr>
+          <w:rFonts w:ascii="Times New Roman" w:hAnsi="Times New Roman" w:cs="Times New Roman"/>
+          <w:sz w:val="24"/>
+          <w:szCs w:val="24"/>
+          <w14:textOutline w14:w="0" w14:cap="flat" w14:cmpd="sng" w14:algn="ctr">
+            <w14:noFill/>
+            <w14:prstDash w14:val="solid"/>
+            <w14:round/>
+          </w14:textOutline>
+        </w:rPr>
+      </w:pPr>
+      <w:r>
+        <w:rPr>
+          <w:rFonts w:ascii="Times New Roman" w:hAnsi="Times New Roman" w:cs="Times New Roman"/>
+          <w:sz w:val="24"/>
+          <w:szCs w:val="24"/>
+          <w14:textOutline w14:w="0" w14:cap="flat" w14:cmpd="sng" w14:algn="ctr">
+            <w14:noFill/>
+            <w14:prstDash w14:val="solid"/>
+            <w14:round/>
+          </w14:textOutline>
+        </w:rPr>
+        <w:t>Độc giả: Tiến hành trả sách</w:t>
+      </w:r>
+    </w:p>
+    <w:p>
+      <w:pPr>
+        <w:rPr>
+          <w:rFonts w:ascii="Times New Roman" w:hAnsi="Times New Roman" w:cs="Times New Roman"/>
+          <w:sz w:val="24"/>
+          <w:szCs w:val="24"/>
           <w14:textOutline w14:w="0" w14:cap="flat" w14:cmpd="sng" w14:algn="ctr">
             <w14:noFill/>
             <w14:prstDash w14:val="solid"/>
@@ -11520,6 +11863,7 @@
             <w14:round/>
           </w14:textOutline>
         </w:rPr>
+        <w:lastRenderedPageBreak/>
         <w:t>Thanh lý sách</w:t>
       </w:r>
       <w:bookmarkEnd w:id="23"/>
@@ -11575,7 +11919,6 @@
             <w14:round/>
           </w14:textOutline>
         </w:rPr>
-        <w:lastRenderedPageBreak/>
         <w:t>Cấp 2: Ban Giám Hiệu trường</w:t>
       </w:r>
     </w:p>
@@ -12271,19 +12614,53 @@
     </w:p>
     <w:p>
       <w:pPr>
+        <w:pStyle w:val="ListParagraph"/>
         <w:rPr>
           <w:rFonts w:ascii="Times New Roman" w:hAnsi="Times New Roman" w:cs="Times New Roman"/>
           <w:color w:val="5B9BD5" w:themeColor="accent1"/>
           <w:sz w:val="32"/>
           <w:szCs w:val="32"/>
-          <w:lang w:val="vi-VN"/>
-          <w14:textOutline w14:w="0" w14:cap="flat" w14:cmpd="sng" w14:algn="ctr">
-            <w14:noFill/>
-            <w14:prstDash w14:val="solid"/>
-            <w14:round/>
-          </w14:textOutline>
-        </w:rPr>
-      </w:pPr>
+          <w14:textOutline w14:w="0" w14:cap="flat" w14:cmpd="sng" w14:algn="ctr">
+            <w14:noFill/>
+            <w14:prstDash w14:val="solid"/>
+            <w14:round/>
+          </w14:textOutline>
+        </w:rPr>
+      </w:pPr>
+    </w:p>
+    <w:p>
+      <w:pPr>
+        <w:pStyle w:val="ListParagraph"/>
+        <w:numPr>
+          <w:ilvl w:val="0"/>
+          <w:numId w:val="19"/>
+        </w:numPr>
+        <w:ind w:left="0" w:firstLine="360"/>
+        <w:rPr>
+          <w:rFonts w:ascii="Times New Roman" w:hAnsi="Times New Roman" w:cs="Times New Roman"/>
+          <w:sz w:val="24"/>
+          <w:szCs w:val="24"/>
+          <w14:textOutline w14:w="0" w14:cap="flat" w14:cmpd="sng" w14:algn="ctr">
+            <w14:noFill/>
+            <w14:prstDash w14:val="solid"/>
+            <w14:round/>
+          </w14:textOutline>
+        </w:rPr>
+      </w:pPr>
+      <w:r>
+        <w:rPr>
+          <w:rFonts w:ascii="Times New Roman" w:hAnsi="Times New Roman" w:cs="Times New Roman"/>
+          <w:sz w:val="24"/>
+          <w:szCs w:val="24"/>
+          <w14:textOutline w14:w="0" w14:cap="flat" w14:cmpd="sng" w14:algn="ctr">
+            <w14:noFill/>
+            <w14:prstDash w14:val="solid"/>
+            <w14:round/>
+          </w14:textOutline>
+        </w:rPr>
+        <w:lastRenderedPageBreak/>
+        <w:t>Hoạt động kiểm tra tình trạng sách không thể tự động hoá mà phải thực hiện thủ công</w:t>
+      </w:r>
     </w:p>
     <w:p>
       <w:pPr>
@@ -12322,7 +12699,6 @@
             <w14:round/>
           </w14:textOutline>
         </w:rPr>
-        <w:lastRenderedPageBreak/>
         <w:t>Mô hình hóa chức năng nghiệp vụ của hệ thống tổ chức</w:t>
       </w:r>
       <w:bookmarkEnd w:id="33"/>
@@ -13309,14 +13685,27 @@
       <w:r>
         <w:t xml:space="preserve">Figure </w:t>
       </w:r>
-      <w:fldSimple w:instr=" SEQ Figure \* ARABIC ">
-        <w:r>
-          <w:rPr>
-            <w:noProof/>
-          </w:rPr>
-          <w:t>1</w:t>
-        </w:r>
-      </w:fldSimple>
+      <w:r>
+        <w:fldChar w:fldCharType="begin"/>
+      </w:r>
+      <w:r>
+        <w:instrText xml:space="preserve"> SEQ Figure \* ARABIC </w:instrText>
+      </w:r>
+      <w:r>
+        <w:fldChar w:fldCharType="separate"/>
+      </w:r>
+      <w:r>
+        <w:rPr>
+          <w:noProof/>
+        </w:rPr>
+        <w:t>1</w:t>
+      </w:r>
+      <w:r>
+        <w:rPr>
+          <w:noProof/>
+        </w:rPr>
+        <w:fldChar w:fldCharType="end"/>
+      </w:r>
       <w:r>
         <w:t xml:space="preserve"> Business use-case diagram</w:t>
       </w:r>
@@ -13405,14 +13794,27 @@
       <w:r>
         <w:t xml:space="preserve">Table </w:t>
       </w:r>
-      <w:fldSimple w:instr=" SEQ Table \* ARABIC ">
-        <w:r>
-          <w:rPr>
-            <w:noProof/>
-          </w:rPr>
-          <w:t>5</w:t>
-        </w:r>
-      </w:fldSimple>
+      <w:r>
+        <w:fldChar w:fldCharType="begin"/>
+      </w:r>
+      <w:r>
+        <w:instrText xml:space="preserve"> SEQ Table \* ARABIC </w:instrText>
+      </w:r>
+      <w:r>
+        <w:fldChar w:fldCharType="separate"/>
+      </w:r>
+      <w:r>
+        <w:rPr>
+          <w:noProof/>
+        </w:rPr>
+        <w:t>5</w:t>
+      </w:r>
+      <w:r>
+        <w:rPr>
+          <w:noProof/>
+        </w:rPr>
+        <w:fldChar w:fldCharType="end"/>
+      </w:r>
       <w:r>
         <w:t xml:space="preserve"> Mô tả cho use case Mua cho khoa</w:t>
       </w:r>
@@ -14034,14 +14436,27 @@
       <w:r>
         <w:t xml:space="preserve">Table </w:t>
       </w:r>
-      <w:fldSimple w:instr=" SEQ Table \* ARABIC ">
-        <w:r>
-          <w:rPr>
-            <w:noProof/>
-          </w:rPr>
-          <w:t>6</w:t>
-        </w:r>
-      </w:fldSimple>
+      <w:r>
+        <w:fldChar w:fldCharType="begin"/>
+      </w:r>
+      <w:r>
+        <w:instrText xml:space="preserve"> SEQ Table \* ARABIC </w:instrText>
+      </w:r>
+      <w:r>
+        <w:fldChar w:fldCharType="separate"/>
+      </w:r>
+      <w:r>
+        <w:rPr>
+          <w:noProof/>
+        </w:rPr>
+        <w:t>6</w:t>
+      </w:r>
+      <w:r>
+        <w:rPr>
+          <w:noProof/>
+        </w:rPr>
+        <w:fldChar w:fldCharType="end"/>
+      </w:r>
       <w:r>
         <w:t xml:space="preserve"> Mô tả use case Mua từ khảo sát nhu cầu độc giả</w:t>
       </w:r>
@@ -14673,14 +15088,27 @@
       <w:r>
         <w:t xml:space="preserve">Table </w:t>
       </w:r>
-      <w:fldSimple w:instr=" SEQ Table \* ARABIC ">
-        <w:r>
-          <w:rPr>
-            <w:noProof/>
-          </w:rPr>
-          <w:t>7</w:t>
-        </w:r>
-      </w:fldSimple>
+      <w:r>
+        <w:fldChar w:fldCharType="begin"/>
+      </w:r>
+      <w:r>
+        <w:instrText xml:space="preserve"> SEQ Table \* ARABIC </w:instrText>
+      </w:r>
+      <w:r>
+        <w:fldChar w:fldCharType="separate"/>
+      </w:r>
+      <w:r>
+        <w:rPr>
+          <w:noProof/>
+        </w:rPr>
+        <w:t>7</w:t>
+      </w:r>
+      <w:r>
+        <w:rPr>
+          <w:noProof/>
+        </w:rPr>
+        <w:fldChar w:fldCharType="end"/>
+      </w:r>
       <w:r>
         <w:t xml:space="preserve"> Mô tả use case đăng ký sách</w:t>
       </w:r>
@@ -17368,6 +17796,1915 @@
       </w:r>
       <w:bookmarkEnd w:id="42"/>
     </w:p>
+    <w:p>
+      <w:pPr>
+        <w:pStyle w:val="Caption"/>
+        <w:keepNext/>
+      </w:pPr>
+      <w:r>
+        <w:t xml:space="preserve">Table </w:t>
+      </w:r>
+      <w:r>
+        <w:fldChar w:fldCharType="begin"/>
+      </w:r>
+      <w:r>
+        <w:instrText xml:space="preserve"> SEQ Table \* ARABIC </w:instrText>
+      </w:r>
+      <w:r>
+        <w:fldChar w:fldCharType="separate"/>
+      </w:r>
+      <w:r>
+        <w:rPr>
+          <w:noProof/>
+        </w:rPr>
+        <w:t>8</w:t>
+      </w:r>
+      <w:r>
+        <w:fldChar w:fldCharType="end"/>
+      </w:r>
+      <w:r>
+        <w:t xml:space="preserve"> Mô tả cho use case trả sách</w:t>
+      </w:r>
+    </w:p>
+    <w:tbl>
+      <w:tblPr>
+        <w:tblStyle w:val="TableGrid"/>
+        <w:tblW w:w="9355" w:type="dxa"/>
+        <w:tblLook w:val="04A0" w:firstRow="1" w:lastRow="0" w:firstColumn="1" w:lastColumn="0" w:noHBand="0" w:noVBand="1"/>
+      </w:tblPr>
+      <w:tblGrid>
+        <w:gridCol w:w="2245"/>
+        <w:gridCol w:w="7110"/>
+      </w:tblGrid>
+      <w:tr>
+        <w:tc>
+          <w:tcPr>
+            <w:tcW w:w="2245" w:type="dxa"/>
+          </w:tcPr>
+          <w:p>
+            <w:pPr>
+              <w:rPr>
+                <w:rFonts w:ascii="Times New Roman" w:hAnsi="Times New Roman" w:cs="Times New Roman"/>
+                <w:b/>
+                <w:color w:val="222A35" w:themeColor="text2" w:themeShade="80"/>
+                <w:sz w:val="24"/>
+                <w:szCs w:val="24"/>
+                <w14:textOutline w14:w="0" w14:cap="flat" w14:cmpd="sng" w14:algn="ctr">
+                  <w14:noFill/>
+                  <w14:prstDash w14:val="solid"/>
+                  <w14:round/>
+                </w14:textOutline>
+              </w:rPr>
+            </w:pPr>
+            <w:r>
+              <w:rPr>
+                <w:rFonts w:ascii="Times New Roman" w:hAnsi="Times New Roman" w:cs="Times New Roman"/>
+                <w:b/>
+                <w:color w:val="222A35" w:themeColor="text2" w:themeShade="80"/>
+                <w:sz w:val="24"/>
+                <w:szCs w:val="24"/>
+                <w14:textOutline w14:w="0" w14:cap="flat" w14:cmpd="sng" w14:algn="ctr">
+                  <w14:noFill/>
+                  <w14:prstDash w14:val="solid"/>
+                  <w14:round/>
+                </w14:textOutline>
+              </w:rPr>
+              <w:t>Tên use case</w:t>
+            </w:r>
+          </w:p>
+        </w:tc>
+        <w:tc>
+          <w:tcPr>
+            <w:tcW w:w="7110" w:type="dxa"/>
+          </w:tcPr>
+          <w:p>
+            <w:pPr>
+              <w:rPr>
+                <w:rFonts w:ascii="Times New Roman" w:hAnsi="Times New Roman" w:cs="Times New Roman"/>
+                <w:b/>
+                <w:color w:val="222A35" w:themeColor="text2" w:themeShade="80"/>
+                <w:sz w:val="24"/>
+                <w:szCs w:val="24"/>
+                <w14:textOutline w14:w="0" w14:cap="flat" w14:cmpd="sng" w14:algn="ctr">
+                  <w14:noFill/>
+                  <w14:prstDash w14:val="solid"/>
+                  <w14:round/>
+                </w14:textOutline>
+              </w:rPr>
+            </w:pPr>
+            <w:r>
+              <w:rPr>
+                <w:rFonts w:ascii="Times New Roman" w:hAnsi="Times New Roman" w:cs="Times New Roman"/>
+                <w:b/>
+                <w:color w:val="222A35" w:themeColor="text2" w:themeShade="80"/>
+                <w:sz w:val="24"/>
+                <w:szCs w:val="24"/>
+                <w14:textOutline w14:w="0" w14:cap="flat" w14:cmpd="sng" w14:algn="ctr">
+                  <w14:noFill/>
+                  <w14:prstDash w14:val="solid"/>
+                  <w14:round/>
+                </w14:textOutline>
+              </w:rPr>
+              <w:t>Trả sách</w:t>
+            </w:r>
+          </w:p>
+        </w:tc>
+      </w:tr>
+      <w:tr>
+        <w:tc>
+          <w:tcPr>
+            <w:tcW w:w="2245" w:type="dxa"/>
+          </w:tcPr>
+          <w:p>
+            <w:pPr>
+              <w:rPr>
+                <w:rFonts w:ascii="Times New Roman" w:hAnsi="Times New Roman" w:cs="Times New Roman"/>
+                <w:b/>
+                <w:color w:val="222A35" w:themeColor="text2" w:themeShade="80"/>
+                <w:sz w:val="24"/>
+                <w:szCs w:val="24"/>
+                <w14:textOutline w14:w="0" w14:cap="flat" w14:cmpd="sng" w14:algn="ctr">
+                  <w14:noFill/>
+                  <w14:prstDash w14:val="solid"/>
+                  <w14:round/>
+                </w14:textOutline>
+              </w:rPr>
+            </w:pPr>
+            <w:r>
+              <w:rPr>
+                <w:rFonts w:ascii="Times New Roman" w:hAnsi="Times New Roman" w:cs="Times New Roman"/>
+                <w:b/>
+                <w:color w:val="222A35" w:themeColor="text2" w:themeShade="80"/>
+                <w:sz w:val="24"/>
+                <w:szCs w:val="24"/>
+                <w14:textOutline w14:w="0" w14:cap="flat" w14:cmpd="sng" w14:algn="ctr">
+                  <w14:noFill/>
+                  <w14:prstDash w14:val="solid"/>
+                  <w14:round/>
+                </w14:textOutline>
+              </w:rPr>
+              <w:t>Mô tả</w:t>
+            </w:r>
+          </w:p>
+        </w:tc>
+        <w:tc>
+          <w:tcPr>
+            <w:tcW w:w="7110" w:type="dxa"/>
+          </w:tcPr>
+          <w:p>
+            <w:pPr>
+              <w:pStyle w:val="ListParagraph"/>
+              <w:numPr>
+                <w:ilvl w:val="0"/>
+                <w:numId w:val="19"/>
+              </w:numPr>
+              <w:ind w:left="0" w:firstLine="360"/>
+              <w:rPr>
+                <w:rFonts w:ascii="Times New Roman" w:hAnsi="Times New Roman" w:cs="Times New Roman"/>
+                <w:color w:val="222A35" w:themeColor="text2" w:themeShade="80"/>
+                <w:sz w:val="24"/>
+                <w:szCs w:val="24"/>
+                <w14:textOutline w14:w="0" w14:cap="flat" w14:cmpd="sng" w14:algn="ctr">
+                  <w14:noFill/>
+                  <w14:prstDash w14:val="solid"/>
+                  <w14:round/>
+                </w14:textOutline>
+              </w:rPr>
+            </w:pPr>
+            <w:r>
+              <w:rPr>
+                <w:rFonts w:ascii="Times New Roman" w:hAnsi="Times New Roman" w:cs="Times New Roman"/>
+                <w:color w:val="222A35" w:themeColor="text2" w:themeShade="80"/>
+                <w:sz w:val="24"/>
+                <w:szCs w:val="24"/>
+                <w14:textOutline w14:w="0" w14:cap="flat" w14:cmpd="sng" w14:algn="ctr">
+                  <w14:noFill/>
+                  <w14:prstDash w14:val="solid"/>
+                  <w14:round/>
+                </w14:textOutline>
+              </w:rPr>
+              <w:t>Use case xảy ra khi đọc giả trả lại sách đã mượn tại thư viện</w:t>
+            </w:r>
+          </w:p>
+        </w:tc>
+      </w:tr>
+      <w:tr>
+        <w:tc>
+          <w:tcPr>
+            <w:tcW w:w="2245" w:type="dxa"/>
+          </w:tcPr>
+          <w:p>
+            <w:pPr>
+              <w:rPr>
+                <w:rFonts w:ascii="Times New Roman" w:hAnsi="Times New Roman" w:cs="Times New Roman"/>
+                <w:b/>
+                <w:color w:val="222A35" w:themeColor="text2" w:themeShade="80"/>
+                <w:sz w:val="24"/>
+                <w:szCs w:val="24"/>
+                <w14:textOutline w14:w="0" w14:cap="flat" w14:cmpd="sng" w14:algn="ctr">
+                  <w14:noFill/>
+                  <w14:prstDash w14:val="solid"/>
+                  <w14:round/>
+                </w14:textOutline>
+              </w:rPr>
+            </w:pPr>
+            <w:r>
+              <w:rPr>
+                <w:rFonts w:ascii="Times New Roman" w:hAnsi="Times New Roman" w:cs="Times New Roman"/>
+                <w:b/>
+                <w:color w:val="222A35" w:themeColor="text2" w:themeShade="80"/>
+                <w:sz w:val="24"/>
+                <w:szCs w:val="24"/>
+                <w14:textOutline w14:w="0" w14:cap="flat" w14:cmpd="sng" w14:algn="ctr">
+                  <w14:noFill/>
+                  <w14:prstDash w14:val="solid"/>
+                  <w14:round/>
+                </w14:textOutline>
+              </w:rPr>
+              <w:t>Tiền điều kiện</w:t>
+            </w:r>
+          </w:p>
+        </w:tc>
+        <w:tc>
+          <w:tcPr>
+            <w:tcW w:w="7110" w:type="dxa"/>
+          </w:tcPr>
+          <w:p>
+            <w:pPr>
+              <w:rPr>
+                <w:rFonts w:ascii="Times New Roman" w:hAnsi="Times New Roman" w:cs="Times New Roman"/>
+                <w:color w:val="222A35" w:themeColor="text2" w:themeShade="80"/>
+                <w:sz w:val="24"/>
+                <w:szCs w:val="24"/>
+                <w14:textOutline w14:w="0" w14:cap="flat" w14:cmpd="sng" w14:algn="ctr">
+                  <w14:noFill/>
+                  <w14:prstDash w14:val="solid"/>
+                  <w14:round/>
+                </w14:textOutline>
+              </w:rPr>
+            </w:pPr>
+            <w:r>
+              <w:rPr>
+                <w:rFonts w:ascii="Times New Roman" w:hAnsi="Times New Roman" w:cs="Times New Roman"/>
+                <w:color w:val="222A35" w:themeColor="text2" w:themeShade="80"/>
+                <w:sz w:val="24"/>
+                <w:szCs w:val="24"/>
+                <w14:textOutline w14:w="0" w14:cap="flat" w14:cmpd="sng" w14:algn="ctr">
+                  <w14:noFill/>
+                  <w14:prstDash w14:val="solid"/>
+                  <w14:round/>
+                </w14:textOutline>
+              </w:rPr>
+              <w:t>&lt;none&gt;</w:t>
+            </w:r>
+          </w:p>
+        </w:tc>
+      </w:tr>
+      <w:tr>
+        <w:tc>
+          <w:tcPr>
+            <w:tcW w:w="2245" w:type="dxa"/>
+          </w:tcPr>
+          <w:p>
+            <w:pPr>
+              <w:rPr>
+                <w:rFonts w:ascii="Times New Roman" w:hAnsi="Times New Roman" w:cs="Times New Roman"/>
+                <w:b/>
+                <w:color w:val="222A35" w:themeColor="text2" w:themeShade="80"/>
+                <w:sz w:val="24"/>
+                <w:szCs w:val="24"/>
+                <w14:textOutline w14:w="0" w14:cap="flat" w14:cmpd="sng" w14:algn="ctr">
+                  <w14:noFill/>
+                  <w14:prstDash w14:val="solid"/>
+                  <w14:round/>
+                </w14:textOutline>
+              </w:rPr>
+            </w:pPr>
+            <w:r>
+              <w:rPr>
+                <w:rFonts w:ascii="Times New Roman" w:hAnsi="Times New Roman" w:cs="Times New Roman"/>
+                <w:b/>
+                <w:color w:val="222A35" w:themeColor="text2" w:themeShade="80"/>
+                <w:sz w:val="24"/>
+                <w:szCs w:val="24"/>
+                <w14:textOutline w14:w="0" w14:cap="flat" w14:cmpd="sng" w14:algn="ctr">
+                  <w14:noFill/>
+                  <w14:prstDash w14:val="solid"/>
+                  <w14:round/>
+                </w14:textOutline>
+              </w:rPr>
+              <w:t>Dòng cơ bản</w:t>
+            </w:r>
+          </w:p>
+        </w:tc>
+        <w:tc>
+          <w:tcPr>
+            <w:tcW w:w="7110" w:type="dxa"/>
+          </w:tcPr>
+          <w:p>
+            <w:pPr>
+              <w:pStyle w:val="ListParagraph"/>
+              <w:numPr>
+                <w:ilvl w:val="0"/>
+                <w:numId w:val="22"/>
+              </w:numPr>
+              <w:ind w:left="0" w:firstLine="340"/>
+              <w:rPr>
+                <w:rFonts w:ascii="Times New Roman" w:hAnsi="Times New Roman" w:cs="Times New Roman"/>
+                <w:color w:val="222A35" w:themeColor="text2" w:themeShade="80"/>
+                <w:sz w:val="24"/>
+                <w:szCs w:val="24"/>
+                <w14:textOutline w14:w="0" w14:cap="flat" w14:cmpd="sng" w14:algn="ctr">
+                  <w14:noFill/>
+                  <w14:prstDash w14:val="solid"/>
+                  <w14:round/>
+                </w14:textOutline>
+              </w:rPr>
+            </w:pPr>
+            <w:r>
+              <w:rPr>
+                <w:rFonts w:ascii="Times New Roman" w:hAnsi="Times New Roman" w:cs="Times New Roman"/>
+                <w:color w:val="222A35" w:themeColor="text2" w:themeShade="80"/>
+                <w:sz w:val="24"/>
+                <w:szCs w:val="24"/>
+                <w14:textOutline w14:w="0" w14:cap="flat" w14:cmpd="sng" w14:algn="ctr">
+                  <w14:noFill/>
+                  <w14:prstDash w14:val="solid"/>
+                  <w14:round/>
+                </w14:textOutline>
+              </w:rPr>
+              <w:t>Thủ thư kiểm tra thông sách tin trên gáy sách</w:t>
+            </w:r>
+            <w:r>
+              <w:rPr>
+                <w:rFonts w:ascii="Times New Roman" w:hAnsi="Times New Roman" w:cs="Times New Roman"/>
+                <w:color w:val="222A35" w:themeColor="text2" w:themeShade="80"/>
+                <w:sz w:val="24"/>
+                <w:szCs w:val="24"/>
+                <w14:textOutline w14:w="0" w14:cap="flat" w14:cmpd="sng" w14:algn="ctr">
+                  <w14:noFill/>
+                  <w14:prstDash w14:val="solid"/>
+                  <w14:round/>
+                </w14:textOutline>
+              </w:rPr>
+              <w:t xml:space="preserve"> </w:t>
+            </w:r>
+          </w:p>
+          <w:p>
+            <w:pPr>
+              <w:pStyle w:val="ListParagraph"/>
+              <w:numPr>
+                <w:ilvl w:val="0"/>
+                <w:numId w:val="22"/>
+              </w:numPr>
+              <w:ind w:left="0" w:firstLine="340"/>
+              <w:rPr>
+                <w:rFonts w:ascii="Times New Roman" w:hAnsi="Times New Roman" w:cs="Times New Roman"/>
+                <w:color w:val="222A35" w:themeColor="text2" w:themeShade="80"/>
+                <w:sz w:val="24"/>
+                <w:szCs w:val="24"/>
+                <w14:textOutline w14:w="0" w14:cap="flat" w14:cmpd="sng" w14:algn="ctr">
+                  <w14:noFill/>
+                  <w14:prstDash w14:val="solid"/>
+                  <w14:round/>
+                </w14:textOutline>
+              </w:rPr>
+            </w:pPr>
+            <w:r>
+              <w:rPr>
+                <w:rFonts w:ascii="Times New Roman" w:hAnsi="Times New Roman" w:cs="Times New Roman"/>
+                <w:color w:val="222A35" w:themeColor="text2" w:themeShade="80"/>
+                <w:sz w:val="24"/>
+                <w:szCs w:val="24"/>
+                <w14:textOutline w14:w="0" w14:cap="flat" w14:cmpd="sng" w14:algn="ctr">
+                  <w14:noFill/>
+                  <w14:prstDash w14:val="solid"/>
+                  <w14:round/>
+                </w14:textOutline>
+              </w:rPr>
+              <w:t>Hệ thống tự động truy xuất thông tin đọc giả</w:t>
+            </w:r>
+          </w:p>
+          <w:p>
+            <w:pPr>
+              <w:pStyle w:val="ListParagraph"/>
+              <w:numPr>
+                <w:ilvl w:val="0"/>
+                <w:numId w:val="22"/>
+              </w:numPr>
+              <w:ind w:left="0" w:firstLine="340"/>
+              <w:rPr>
+                <w:rFonts w:ascii="Times New Roman" w:hAnsi="Times New Roman" w:cs="Times New Roman"/>
+                <w:color w:val="222A35" w:themeColor="text2" w:themeShade="80"/>
+                <w:sz w:val="24"/>
+                <w:szCs w:val="24"/>
+                <w14:textOutline w14:w="0" w14:cap="flat" w14:cmpd="sng" w14:algn="ctr">
+                  <w14:noFill/>
+                  <w14:prstDash w14:val="solid"/>
+                  <w14:round/>
+                </w14:textOutline>
+              </w:rPr>
+            </w:pPr>
+            <w:r>
+              <w:rPr>
+                <w:rFonts w:ascii="Times New Roman" w:hAnsi="Times New Roman" w:cs="Times New Roman"/>
+                <w:color w:val="222A35" w:themeColor="text2" w:themeShade="80"/>
+                <w:sz w:val="24"/>
+                <w:szCs w:val="24"/>
+                <w14:textOutline w14:w="0" w14:cap="flat" w14:cmpd="sng" w14:algn="ctr">
+                  <w14:noFill/>
+                  <w14:prstDash w14:val="solid"/>
+                  <w14:round/>
+                </w14:textOutline>
+              </w:rPr>
+              <w:t>Thủ thư xác nhận tình trạng sách không bị hư hỏng / trả quá hạn</w:t>
+            </w:r>
+          </w:p>
+          <w:p>
+            <w:pPr>
+              <w:pStyle w:val="ListParagraph"/>
+              <w:numPr>
+                <w:ilvl w:val="0"/>
+                <w:numId w:val="22"/>
+              </w:numPr>
+              <w:ind w:left="0" w:firstLine="340"/>
+              <w:rPr>
+                <w:rFonts w:ascii="Times New Roman" w:hAnsi="Times New Roman" w:cs="Times New Roman"/>
+                <w:color w:val="222A35" w:themeColor="text2" w:themeShade="80"/>
+                <w:sz w:val="24"/>
+                <w:szCs w:val="24"/>
+                <w14:textOutline w14:w="0" w14:cap="flat" w14:cmpd="sng" w14:algn="ctr">
+                  <w14:noFill/>
+                  <w14:prstDash w14:val="solid"/>
+                  <w14:round/>
+                </w14:textOutline>
+              </w:rPr>
+            </w:pPr>
+            <w:r>
+              <w:rPr>
+                <w:rFonts w:ascii="Times New Roman" w:hAnsi="Times New Roman" w:cs="Times New Roman"/>
+                <w:color w:val="222A35" w:themeColor="text2" w:themeShade="80"/>
+                <w:sz w:val="24"/>
+                <w:szCs w:val="24"/>
+                <w14:textOutline w14:w="0" w14:cap="flat" w14:cmpd="sng" w14:algn="ctr">
+                  <w14:noFill/>
+                  <w14:prstDash w14:val="solid"/>
+                  <w14:round/>
+                </w14:textOutline>
+              </w:rPr>
+              <w:t>Thủ thư xế</w:t>
+            </w:r>
+            <w:r>
+              <w:rPr>
+                <w:rFonts w:ascii="Times New Roman" w:hAnsi="Times New Roman" w:cs="Times New Roman"/>
+                <w:color w:val="222A35" w:themeColor="text2" w:themeShade="80"/>
+                <w:sz w:val="24"/>
+                <w:szCs w:val="24"/>
+                <w14:textOutline w14:w="0" w14:cap="flat" w14:cmpd="sng" w14:algn="ctr">
+                  <w14:noFill/>
+                  <w14:prstDash w14:val="solid"/>
+                  <w14:round/>
+                </w14:textOutline>
+              </w:rPr>
+              <w:t>p sách</w:t>
+            </w:r>
+            <w:r>
+              <w:rPr>
+                <w:rFonts w:ascii="Times New Roman" w:hAnsi="Times New Roman" w:cs="Times New Roman"/>
+                <w:color w:val="222A35" w:themeColor="text2" w:themeShade="80"/>
+                <w:sz w:val="24"/>
+                <w:szCs w:val="24"/>
+                <w14:textOutline w14:w="0" w14:cap="flat" w14:cmpd="sng" w14:algn="ctr">
+                  <w14:noFill/>
+                  <w14:prstDash w14:val="solid"/>
+                  <w14:round/>
+                </w14:textOutline>
+              </w:rPr>
+              <w:t xml:space="preserve"> và cập nhật ngày trả sách,</w:t>
+            </w:r>
+          </w:p>
+          <w:p>
+            <w:pPr>
+              <w:pStyle w:val="ListParagraph"/>
+              <w:numPr>
+                <w:ilvl w:val="0"/>
+                <w:numId w:val="22"/>
+              </w:numPr>
+              <w:ind w:left="0" w:firstLine="340"/>
+              <w:rPr>
+                <w:rFonts w:ascii="Times New Roman" w:hAnsi="Times New Roman" w:cs="Times New Roman"/>
+                <w:color w:val="222A35" w:themeColor="text2" w:themeShade="80"/>
+                <w:sz w:val="24"/>
+                <w:szCs w:val="24"/>
+                <w14:textOutline w14:w="0" w14:cap="flat" w14:cmpd="sng" w14:algn="ctr">
+                  <w14:noFill/>
+                  <w14:prstDash w14:val="solid"/>
+                  <w14:round/>
+                </w14:textOutline>
+              </w:rPr>
+            </w:pPr>
+            <w:r>
+              <w:rPr>
+                <w:rFonts w:ascii="Times New Roman" w:hAnsi="Times New Roman" w:cs="Times New Roman"/>
+                <w:color w:val="222A35" w:themeColor="text2" w:themeShade="80"/>
+                <w:sz w:val="24"/>
+                <w:szCs w:val="24"/>
+                <w14:textOutline w14:w="0" w14:cap="flat" w14:cmpd="sng" w14:algn="ctr">
+                  <w14:noFill/>
+                  <w14:prstDash w14:val="solid"/>
+                  <w14:round/>
+                </w14:textOutline>
+              </w:rPr>
+              <w:t>Hệ thống cập nhật trạng thái củ</w:t>
+            </w:r>
+            <w:r>
+              <w:rPr>
+                <w:rFonts w:ascii="Times New Roman" w:hAnsi="Times New Roman" w:cs="Times New Roman"/>
+                <w:color w:val="222A35" w:themeColor="text2" w:themeShade="80"/>
+                <w:sz w:val="24"/>
+                <w:szCs w:val="24"/>
+                <w14:textOutline w14:w="0" w14:cap="flat" w14:cmpd="sng" w14:algn="ctr">
+                  <w14:noFill/>
+                  <w14:prstDash w14:val="solid"/>
+                  <w14:round/>
+                </w14:textOutline>
+              </w:rPr>
+              <w:t xml:space="preserve">a sách </w:t>
+            </w:r>
+            <w:r>
+              <w:rPr>
+                <w:rFonts w:ascii="Times New Roman" w:hAnsi="Times New Roman" w:cs="Times New Roman"/>
+                <w:color w:val="222A35" w:themeColor="text2" w:themeShade="80"/>
+                <w:sz w:val="24"/>
+                <w:szCs w:val="24"/>
+                <w14:textOutline w14:w="0" w14:cap="flat" w14:cmpd="sng" w14:algn="ctr">
+                  <w14:noFill/>
+                  <w14:prstDash w14:val="solid"/>
+                  <w14:round/>
+                </w14:textOutline>
+              </w:rPr>
+              <w:t>Ava</w:t>
+            </w:r>
+            <w:r>
+              <w:rPr>
+                <w:rFonts w:ascii="Times New Roman" w:hAnsi="Times New Roman" w:cs="Times New Roman"/>
+                <w:color w:val="222A35" w:themeColor="text2" w:themeShade="80"/>
+                <w:sz w:val="24"/>
+                <w:szCs w:val="24"/>
+                <w14:textOutline w14:w="0" w14:cap="flat" w14:cmpd="sng" w14:algn="ctr">
+                  <w14:noFill/>
+                  <w14:prstDash w14:val="solid"/>
+                  <w14:round/>
+                </w14:textOutline>
+              </w:rPr>
+              <w:t>ilable</w:t>
+            </w:r>
+            <w:r>
+              <w:rPr>
+                <w:rFonts w:ascii="Times New Roman" w:hAnsi="Times New Roman" w:cs="Times New Roman"/>
+                <w:color w:val="222A35" w:themeColor="text2" w:themeShade="80"/>
+                <w:sz w:val="24"/>
+                <w:szCs w:val="24"/>
+                <w14:textOutline w14:w="0" w14:cap="flat" w14:cmpd="sng" w14:algn="ctr">
+                  <w14:noFill/>
+                  <w14:prstDash w14:val="solid"/>
+                  <w14:round/>
+                </w14:textOutline>
+              </w:rPr>
+              <w:t>)</w:t>
+            </w:r>
+          </w:p>
+          <w:p>
+            <w:pPr>
+              <w:pStyle w:val="ListParagraph"/>
+              <w:ind w:left="340"/>
+              <w:rPr>
+                <w:rFonts w:ascii="Times New Roman" w:hAnsi="Times New Roman" w:cs="Times New Roman"/>
+                <w:color w:val="222A35" w:themeColor="text2" w:themeShade="80"/>
+                <w:sz w:val="24"/>
+                <w:szCs w:val="24"/>
+                <w14:textOutline w14:w="0" w14:cap="flat" w14:cmpd="sng" w14:algn="ctr">
+                  <w14:noFill/>
+                  <w14:prstDash w14:val="solid"/>
+                  <w14:round/>
+                </w14:textOutline>
+              </w:rPr>
+            </w:pPr>
+          </w:p>
+        </w:tc>
+      </w:tr>
+      <w:tr>
+        <w:tc>
+          <w:tcPr>
+            <w:tcW w:w="2245" w:type="dxa"/>
+          </w:tcPr>
+          <w:p>
+            <w:pPr>
+              <w:rPr>
+                <w:rFonts w:ascii="Times New Roman" w:hAnsi="Times New Roman" w:cs="Times New Roman"/>
+                <w:b/>
+                <w:color w:val="222A35" w:themeColor="text2" w:themeShade="80"/>
+                <w:sz w:val="24"/>
+                <w:szCs w:val="24"/>
+                <w14:textOutline w14:w="0" w14:cap="flat" w14:cmpd="sng" w14:algn="ctr">
+                  <w14:noFill/>
+                  <w14:prstDash w14:val="solid"/>
+                  <w14:round/>
+                </w14:textOutline>
+              </w:rPr>
+            </w:pPr>
+            <w:r>
+              <w:rPr>
+                <w:rFonts w:ascii="Times New Roman" w:hAnsi="Times New Roman" w:cs="Times New Roman"/>
+                <w:b/>
+                <w:color w:val="222A35" w:themeColor="text2" w:themeShade="80"/>
+                <w:sz w:val="24"/>
+                <w:szCs w:val="24"/>
+                <w14:textOutline w14:w="0" w14:cap="flat" w14:cmpd="sng" w14:algn="ctr">
+                  <w14:noFill/>
+                  <w14:prstDash w14:val="solid"/>
+                  <w14:round/>
+                </w14:textOutline>
+              </w:rPr>
+              <w:t>Dòng phụ</w:t>
+            </w:r>
+          </w:p>
+        </w:tc>
+        <w:tc>
+          <w:tcPr>
+            <w:tcW w:w="7110" w:type="dxa"/>
+          </w:tcPr>
+          <w:p>
+            <w:pPr>
+              <w:rPr>
+                <w:rFonts w:ascii="Times New Roman" w:hAnsi="Times New Roman" w:cs="Times New Roman"/>
+                <w:color w:val="222A35" w:themeColor="text2" w:themeShade="80"/>
+                <w:sz w:val="24"/>
+                <w:szCs w:val="24"/>
+                <w14:textOutline w14:w="0" w14:cap="flat" w14:cmpd="sng" w14:algn="ctr">
+                  <w14:noFill/>
+                  <w14:prstDash w14:val="solid"/>
+                  <w14:round/>
+                </w14:textOutline>
+              </w:rPr>
+            </w:pPr>
+            <w:r>
+              <w:rPr>
+                <w:rFonts w:ascii="Times New Roman" w:hAnsi="Times New Roman" w:cs="Times New Roman"/>
+                <w:color w:val="222A35" w:themeColor="text2" w:themeShade="80"/>
+                <w:sz w:val="24"/>
+                <w:szCs w:val="24"/>
+                <w14:textOutline w14:w="0" w14:cap="flat" w14:cmpd="sng" w14:algn="ctr">
+                  <w14:noFill/>
+                  <w14:prstDash w14:val="solid"/>
+                  <w14:round/>
+                </w14:textOutline>
+              </w:rPr>
+              <w:t>&lt;none&gt;</w:t>
+            </w:r>
+          </w:p>
+        </w:tc>
+      </w:tr>
+      <w:tr>
+        <w:tc>
+          <w:tcPr>
+            <w:tcW w:w="2245" w:type="dxa"/>
+          </w:tcPr>
+          <w:p>
+            <w:pPr>
+              <w:rPr>
+                <w:rFonts w:ascii="Times New Roman" w:hAnsi="Times New Roman" w:cs="Times New Roman"/>
+                <w:b/>
+                <w:color w:val="222A35" w:themeColor="text2" w:themeShade="80"/>
+                <w:sz w:val="24"/>
+                <w:szCs w:val="24"/>
+                <w14:textOutline w14:w="0" w14:cap="flat" w14:cmpd="sng" w14:algn="ctr">
+                  <w14:noFill/>
+                  <w14:prstDash w14:val="solid"/>
+                  <w14:round/>
+                </w14:textOutline>
+              </w:rPr>
+            </w:pPr>
+            <w:r>
+              <w:rPr>
+                <w:rFonts w:ascii="Times New Roman" w:hAnsi="Times New Roman" w:cs="Times New Roman"/>
+                <w:b/>
+                <w:color w:val="222A35" w:themeColor="text2" w:themeShade="80"/>
+                <w:sz w:val="24"/>
+                <w:szCs w:val="24"/>
+                <w14:textOutline w14:w="0" w14:cap="flat" w14:cmpd="sng" w14:algn="ctr">
+                  <w14:noFill/>
+                  <w14:prstDash w14:val="solid"/>
+                  <w14:round/>
+                </w14:textOutline>
+              </w:rPr>
+              <w:t>Dòng thay thế</w:t>
+            </w:r>
+          </w:p>
+        </w:tc>
+        <w:tc>
+          <w:tcPr>
+            <w:tcW w:w="7110" w:type="dxa"/>
+          </w:tcPr>
+          <w:p>
+            <w:pPr>
+              <w:rPr>
+                <w:rFonts w:ascii="Times New Roman" w:hAnsi="Times New Roman" w:cs="Times New Roman"/>
+                <w:color w:val="222A35" w:themeColor="text2" w:themeShade="80"/>
+                <w:sz w:val="24"/>
+                <w:szCs w:val="24"/>
+                <w14:textOutline w14:w="0" w14:cap="flat" w14:cmpd="sng" w14:algn="ctr">
+                  <w14:noFill/>
+                  <w14:prstDash w14:val="solid"/>
+                  <w14:round/>
+                </w14:textOutline>
+              </w:rPr>
+            </w:pPr>
+            <w:r>
+              <w:rPr>
+                <w:rFonts w:ascii="Times New Roman" w:hAnsi="Times New Roman" w:cs="Times New Roman"/>
+                <w:color w:val="222A35" w:themeColor="text2" w:themeShade="80"/>
+                <w:sz w:val="24"/>
+                <w:szCs w:val="24"/>
+                <w14:textOutline w14:w="0" w14:cap="flat" w14:cmpd="sng" w14:algn="ctr">
+                  <w14:noFill/>
+                  <w14:prstDash w14:val="solid"/>
+                  <w14:round/>
+                </w14:textOutline>
+              </w:rPr>
+              <w:t>A3: Nếu thủ thư xác nhận sách bị trả quá hạn hoặc hư hỏng thực hiện use case Xử lý vi phạm trả sách quá hạn hoặc use case Xử lý vi phạm khi sách bị hư hỏng</w:t>
+            </w:r>
+          </w:p>
+        </w:tc>
+      </w:tr>
+    </w:tbl>
+    <w:p>
+      <w:pPr>
+        <w:rPr>
+          <w:rFonts w:ascii="Times New Roman" w:hAnsi="Times New Roman" w:cs="Times New Roman"/>
+          <w:color w:val="222A35" w:themeColor="text2" w:themeShade="80"/>
+          <w:sz w:val="32"/>
+          <w:szCs w:val="32"/>
+          <w14:textOutline w14:w="0" w14:cap="flat" w14:cmpd="sng" w14:algn="ctr">
+            <w14:noFill/>
+            <w14:prstDash w14:val="solid"/>
+            <w14:round/>
+          </w14:textOutline>
+        </w:rPr>
+      </w:pPr>
+    </w:p>
+    <w:p>
+      <w:pPr>
+        <w:pStyle w:val="Caption"/>
+        <w:keepNext/>
+      </w:pPr>
+      <w:r>
+        <w:t xml:space="preserve">Table </w:t>
+      </w:r>
+      <w:r>
+        <w:fldChar w:fldCharType="begin"/>
+      </w:r>
+      <w:r>
+        <w:instrText xml:space="preserve"> SEQ Table \* ARABIC </w:instrText>
+      </w:r>
+      <w:r>
+        <w:fldChar w:fldCharType="separate"/>
+      </w:r>
+      <w:r>
+        <w:rPr>
+          <w:noProof/>
+        </w:rPr>
+        <w:t>9</w:t>
+      </w:r>
+      <w:r>
+        <w:fldChar w:fldCharType="end"/>
+      </w:r>
+      <w:r>
+        <w:t xml:space="preserve"> Mô tả cho use case xử lý vi phạm trả sách quá hạn</w:t>
+      </w:r>
+    </w:p>
+    <w:tbl>
+      <w:tblPr>
+        <w:tblStyle w:val="TableGrid"/>
+        <w:tblW w:w="9355" w:type="dxa"/>
+        <w:tblLook w:val="04A0" w:firstRow="1" w:lastRow="0" w:firstColumn="1" w:lastColumn="0" w:noHBand="0" w:noVBand="1"/>
+      </w:tblPr>
+      <w:tblGrid>
+        <w:gridCol w:w="2245"/>
+        <w:gridCol w:w="7110"/>
+      </w:tblGrid>
+      <w:tr>
+        <w:tc>
+          <w:tcPr>
+            <w:tcW w:w="2245" w:type="dxa"/>
+          </w:tcPr>
+          <w:p>
+            <w:pPr>
+              <w:rPr>
+                <w:rFonts w:ascii="Times New Roman" w:hAnsi="Times New Roman" w:cs="Times New Roman"/>
+                <w:b/>
+                <w:color w:val="222A35" w:themeColor="text2" w:themeShade="80"/>
+                <w:sz w:val="24"/>
+                <w:szCs w:val="24"/>
+                <w14:textOutline w14:w="0" w14:cap="flat" w14:cmpd="sng" w14:algn="ctr">
+                  <w14:noFill/>
+                  <w14:prstDash w14:val="solid"/>
+                  <w14:round/>
+                </w14:textOutline>
+              </w:rPr>
+            </w:pPr>
+            <w:r>
+              <w:rPr>
+                <w:rFonts w:ascii="Times New Roman" w:hAnsi="Times New Roman" w:cs="Times New Roman"/>
+                <w:b/>
+                <w:color w:val="222A35" w:themeColor="text2" w:themeShade="80"/>
+                <w:sz w:val="24"/>
+                <w:szCs w:val="24"/>
+                <w14:textOutline w14:w="0" w14:cap="flat" w14:cmpd="sng" w14:algn="ctr">
+                  <w14:noFill/>
+                  <w14:prstDash w14:val="solid"/>
+                  <w14:round/>
+                </w14:textOutline>
+              </w:rPr>
+              <w:t>Tên use case</w:t>
+            </w:r>
+          </w:p>
+        </w:tc>
+        <w:tc>
+          <w:tcPr>
+            <w:tcW w:w="7110" w:type="dxa"/>
+          </w:tcPr>
+          <w:p>
+            <w:pPr>
+              <w:rPr>
+                <w:rFonts w:ascii="Times New Roman" w:hAnsi="Times New Roman" w:cs="Times New Roman"/>
+                <w:b/>
+                <w:color w:val="222A35" w:themeColor="text2" w:themeShade="80"/>
+                <w:sz w:val="24"/>
+                <w:szCs w:val="24"/>
+                <w14:textOutline w14:w="0" w14:cap="flat" w14:cmpd="sng" w14:algn="ctr">
+                  <w14:noFill/>
+                  <w14:prstDash w14:val="solid"/>
+                  <w14:round/>
+                </w14:textOutline>
+              </w:rPr>
+            </w:pPr>
+            <w:r>
+              <w:rPr>
+                <w:rFonts w:ascii="Times New Roman" w:hAnsi="Times New Roman" w:cs="Times New Roman"/>
+                <w:b/>
+                <w:color w:val="222A35" w:themeColor="text2" w:themeShade="80"/>
+                <w:sz w:val="24"/>
+                <w:szCs w:val="24"/>
+                <w14:textOutline w14:w="0" w14:cap="flat" w14:cmpd="sng" w14:algn="ctr">
+                  <w14:noFill/>
+                  <w14:prstDash w14:val="solid"/>
+                  <w14:round/>
+                </w14:textOutline>
+              </w:rPr>
+              <w:t>Xử lý vi phạm trả sách quá hạn</w:t>
+            </w:r>
+          </w:p>
+        </w:tc>
+      </w:tr>
+      <w:tr>
+        <w:tc>
+          <w:tcPr>
+            <w:tcW w:w="2245" w:type="dxa"/>
+          </w:tcPr>
+          <w:p>
+            <w:pPr>
+              <w:rPr>
+                <w:rFonts w:ascii="Times New Roman" w:hAnsi="Times New Roman" w:cs="Times New Roman"/>
+                <w:b/>
+                <w:color w:val="222A35" w:themeColor="text2" w:themeShade="80"/>
+                <w:sz w:val="24"/>
+                <w:szCs w:val="24"/>
+                <w14:textOutline w14:w="0" w14:cap="flat" w14:cmpd="sng" w14:algn="ctr">
+                  <w14:noFill/>
+                  <w14:prstDash w14:val="solid"/>
+                  <w14:round/>
+                </w14:textOutline>
+              </w:rPr>
+            </w:pPr>
+            <w:r>
+              <w:rPr>
+                <w:rFonts w:ascii="Times New Roman" w:hAnsi="Times New Roman" w:cs="Times New Roman"/>
+                <w:b/>
+                <w:color w:val="222A35" w:themeColor="text2" w:themeShade="80"/>
+                <w:sz w:val="24"/>
+                <w:szCs w:val="24"/>
+                <w14:textOutline w14:w="0" w14:cap="flat" w14:cmpd="sng" w14:algn="ctr">
+                  <w14:noFill/>
+                  <w14:prstDash w14:val="solid"/>
+                  <w14:round/>
+                </w14:textOutline>
+              </w:rPr>
+              <w:t>Mô tả</w:t>
+            </w:r>
+          </w:p>
+        </w:tc>
+        <w:tc>
+          <w:tcPr>
+            <w:tcW w:w="7110" w:type="dxa"/>
+          </w:tcPr>
+          <w:p>
+            <w:pPr>
+              <w:pStyle w:val="ListParagraph"/>
+              <w:numPr>
+                <w:ilvl w:val="0"/>
+                <w:numId w:val="19"/>
+              </w:numPr>
+              <w:ind w:left="-20" w:firstLine="380"/>
+              <w:rPr>
+                <w:rFonts w:ascii="Times New Roman" w:hAnsi="Times New Roman" w:cs="Times New Roman"/>
+                <w:color w:val="222A35" w:themeColor="text2" w:themeShade="80"/>
+                <w:sz w:val="24"/>
+                <w:szCs w:val="24"/>
+                <w14:textOutline w14:w="0" w14:cap="flat" w14:cmpd="sng" w14:algn="ctr">
+                  <w14:noFill/>
+                  <w14:prstDash w14:val="solid"/>
+                  <w14:round/>
+                </w14:textOutline>
+              </w:rPr>
+            </w:pPr>
+            <w:r>
+              <w:rPr>
+                <w:rFonts w:ascii="Times New Roman" w:hAnsi="Times New Roman" w:cs="Times New Roman"/>
+                <w:color w:val="222A35" w:themeColor="text2" w:themeShade="80"/>
+                <w:sz w:val="24"/>
+                <w:szCs w:val="24"/>
+                <w14:textOutline w14:w="0" w14:cap="flat" w14:cmpd="sng" w14:algn="ctr">
+                  <w14:noFill/>
+                  <w14:prstDash w14:val="solid"/>
+                  <w14:round/>
+                </w14:textOutline>
+              </w:rPr>
+              <w:t>Use case xảy ra khi thủ thư xác nhận tình trạng sách trả quá hạn hoặc bị hư hỏng</w:t>
+            </w:r>
+          </w:p>
+        </w:tc>
+      </w:tr>
+      <w:tr>
+        <w:tc>
+          <w:tcPr>
+            <w:tcW w:w="2245" w:type="dxa"/>
+          </w:tcPr>
+          <w:p>
+            <w:pPr>
+              <w:rPr>
+                <w:rFonts w:ascii="Times New Roman" w:hAnsi="Times New Roman" w:cs="Times New Roman"/>
+                <w:b/>
+                <w:color w:val="222A35" w:themeColor="text2" w:themeShade="80"/>
+                <w:sz w:val="24"/>
+                <w:szCs w:val="24"/>
+                <w14:textOutline w14:w="0" w14:cap="flat" w14:cmpd="sng" w14:algn="ctr">
+                  <w14:noFill/>
+                  <w14:prstDash w14:val="solid"/>
+                  <w14:round/>
+                </w14:textOutline>
+              </w:rPr>
+            </w:pPr>
+            <w:r>
+              <w:rPr>
+                <w:rFonts w:ascii="Times New Roman" w:hAnsi="Times New Roman" w:cs="Times New Roman"/>
+                <w:b/>
+                <w:color w:val="222A35" w:themeColor="text2" w:themeShade="80"/>
+                <w:sz w:val="24"/>
+                <w:szCs w:val="24"/>
+                <w14:textOutline w14:w="0" w14:cap="flat" w14:cmpd="sng" w14:algn="ctr">
+                  <w14:noFill/>
+                  <w14:prstDash w14:val="solid"/>
+                  <w14:round/>
+                </w14:textOutline>
+              </w:rPr>
+              <w:t>Tiền điều kiện</w:t>
+            </w:r>
+          </w:p>
+        </w:tc>
+        <w:tc>
+          <w:tcPr>
+            <w:tcW w:w="7110" w:type="dxa"/>
+          </w:tcPr>
+          <w:p>
+            <w:pPr>
+              <w:rPr>
+                <w:rFonts w:ascii="Times New Roman" w:hAnsi="Times New Roman" w:cs="Times New Roman"/>
+                <w:color w:val="222A35" w:themeColor="text2" w:themeShade="80"/>
+                <w:sz w:val="24"/>
+                <w:szCs w:val="24"/>
+                <w14:textOutline w14:w="0" w14:cap="flat" w14:cmpd="sng" w14:algn="ctr">
+                  <w14:noFill/>
+                  <w14:prstDash w14:val="solid"/>
+                  <w14:round/>
+                </w14:textOutline>
+              </w:rPr>
+            </w:pPr>
+            <w:r>
+              <w:rPr>
+                <w:rFonts w:ascii="Times New Roman" w:hAnsi="Times New Roman" w:cs="Times New Roman"/>
+                <w:color w:val="222A35" w:themeColor="text2" w:themeShade="80"/>
+                <w:sz w:val="24"/>
+                <w:szCs w:val="24"/>
+                <w14:textOutline w14:w="0" w14:cap="flat" w14:cmpd="sng" w14:algn="ctr">
+                  <w14:noFill/>
+                  <w14:prstDash w14:val="solid"/>
+                  <w14:round/>
+                </w14:textOutline>
+              </w:rPr>
+              <w:t>Đọc giả trả sách khi đã quá hạn trả sách</w:t>
+            </w:r>
+          </w:p>
+        </w:tc>
+      </w:tr>
+      <w:tr>
+        <w:tc>
+          <w:tcPr>
+            <w:tcW w:w="2245" w:type="dxa"/>
+          </w:tcPr>
+          <w:p>
+            <w:pPr>
+              <w:rPr>
+                <w:rFonts w:ascii="Times New Roman" w:hAnsi="Times New Roman" w:cs="Times New Roman"/>
+                <w:b/>
+                <w:color w:val="222A35" w:themeColor="text2" w:themeShade="80"/>
+                <w:sz w:val="24"/>
+                <w:szCs w:val="24"/>
+                <w14:textOutline w14:w="0" w14:cap="flat" w14:cmpd="sng" w14:algn="ctr">
+                  <w14:noFill/>
+                  <w14:prstDash w14:val="solid"/>
+                  <w14:round/>
+                </w14:textOutline>
+              </w:rPr>
+            </w:pPr>
+            <w:r>
+              <w:rPr>
+                <w:rFonts w:ascii="Times New Roman" w:hAnsi="Times New Roman" w:cs="Times New Roman"/>
+                <w:b/>
+                <w:color w:val="222A35" w:themeColor="text2" w:themeShade="80"/>
+                <w:sz w:val="24"/>
+                <w:szCs w:val="24"/>
+                <w14:textOutline w14:w="0" w14:cap="flat" w14:cmpd="sng" w14:algn="ctr">
+                  <w14:noFill/>
+                  <w14:prstDash w14:val="solid"/>
+                  <w14:round/>
+                </w14:textOutline>
+              </w:rPr>
+              <w:t>Dòng cơ bản</w:t>
+            </w:r>
+          </w:p>
+        </w:tc>
+        <w:tc>
+          <w:tcPr>
+            <w:tcW w:w="7110" w:type="dxa"/>
+          </w:tcPr>
+          <w:p>
+            <w:pPr>
+              <w:pStyle w:val="ListParagraph"/>
+              <w:numPr>
+                <w:ilvl w:val="0"/>
+                <w:numId w:val="20"/>
+              </w:numPr>
+              <w:rPr>
+                <w:rFonts w:ascii="Times New Roman" w:hAnsi="Times New Roman" w:cs="Times New Roman"/>
+                <w:color w:val="222A35" w:themeColor="text2" w:themeShade="80"/>
+                <w:sz w:val="24"/>
+                <w:szCs w:val="24"/>
+                <w14:textOutline w14:w="0" w14:cap="flat" w14:cmpd="sng" w14:algn="ctr">
+                  <w14:noFill/>
+                  <w14:prstDash w14:val="solid"/>
+                  <w14:round/>
+                </w14:textOutline>
+              </w:rPr>
+            </w:pPr>
+            <w:r>
+              <w:rPr>
+                <w:rFonts w:ascii="Times New Roman" w:hAnsi="Times New Roman" w:cs="Times New Roman"/>
+                <w:color w:val="222A35" w:themeColor="text2" w:themeShade="80"/>
+                <w:sz w:val="24"/>
+                <w:szCs w:val="24"/>
+                <w14:textOutline w14:w="0" w14:cap="flat" w14:cmpd="sng" w14:algn="ctr">
+                  <w14:noFill/>
+                  <w14:prstDash w14:val="solid"/>
+                  <w14:round/>
+                </w14:textOutline>
+              </w:rPr>
+              <w:t>Thủ thư kiểm tra sách bị trả quá hạn bao nhiêu ngày</w:t>
+            </w:r>
+          </w:p>
+          <w:p>
+            <w:pPr>
+              <w:pStyle w:val="ListParagraph"/>
+              <w:numPr>
+                <w:ilvl w:val="0"/>
+                <w:numId w:val="20"/>
+              </w:numPr>
+              <w:rPr>
+                <w:rFonts w:ascii="Times New Roman" w:hAnsi="Times New Roman" w:cs="Times New Roman"/>
+                <w:color w:val="222A35" w:themeColor="text2" w:themeShade="80"/>
+                <w:sz w:val="24"/>
+                <w:szCs w:val="24"/>
+                <w14:textOutline w14:w="0" w14:cap="flat" w14:cmpd="sng" w14:algn="ctr">
+                  <w14:noFill/>
+                  <w14:prstDash w14:val="solid"/>
+                  <w14:round/>
+                </w14:textOutline>
+              </w:rPr>
+            </w:pPr>
+            <w:r>
+              <w:rPr>
+                <w:rFonts w:ascii="Times New Roman" w:hAnsi="Times New Roman" w:cs="Times New Roman"/>
+                <w:color w:val="222A35" w:themeColor="text2" w:themeShade="80"/>
+                <w:sz w:val="24"/>
+                <w:szCs w:val="24"/>
+                <w14:textOutline w14:w="0" w14:cap="flat" w14:cmpd="sng" w14:algn="ctr">
+                  <w14:noFill/>
+                  <w14:prstDash w14:val="solid"/>
+                  <w14:round/>
+                </w14:textOutline>
+              </w:rPr>
+              <w:t>Thủ thư nhận tiền phạt từ đọc giả</w:t>
+            </w:r>
+          </w:p>
+          <w:p>
+            <w:pPr>
+              <w:pStyle w:val="ListParagraph"/>
+              <w:numPr>
+                <w:ilvl w:val="0"/>
+                <w:numId w:val="20"/>
+              </w:numPr>
+              <w:rPr>
+                <w:rFonts w:ascii="Times New Roman" w:hAnsi="Times New Roman" w:cs="Times New Roman"/>
+                <w:color w:val="222A35" w:themeColor="text2" w:themeShade="80"/>
+                <w:sz w:val="24"/>
+                <w:szCs w:val="24"/>
+                <w14:textOutline w14:w="0" w14:cap="flat" w14:cmpd="sng" w14:algn="ctr">
+                  <w14:noFill/>
+                  <w14:prstDash w14:val="solid"/>
+                  <w14:round/>
+                </w14:textOutline>
+              </w:rPr>
+            </w:pPr>
+            <w:r>
+              <w:rPr>
+                <w:rFonts w:ascii="Times New Roman" w:hAnsi="Times New Roman" w:cs="Times New Roman"/>
+                <w:color w:val="222A35" w:themeColor="text2" w:themeShade="80"/>
+                <w:sz w:val="24"/>
+                <w:szCs w:val="24"/>
+                <w14:textOutline w14:w="0" w14:cap="flat" w14:cmpd="sng" w14:algn="ctr">
+                  <w14:noFill/>
+                  <w14:prstDash w14:val="solid"/>
+                  <w14:round/>
+                </w14:textOutline>
+              </w:rPr>
+              <w:t>Thủ thư xế</w:t>
+            </w:r>
+            <w:r>
+              <w:rPr>
+                <w:rFonts w:ascii="Times New Roman" w:hAnsi="Times New Roman" w:cs="Times New Roman"/>
+                <w:color w:val="222A35" w:themeColor="text2" w:themeShade="80"/>
+                <w:sz w:val="24"/>
+                <w:szCs w:val="24"/>
+                <w14:textOutline w14:w="0" w14:cap="flat" w14:cmpd="sng" w14:algn="ctr">
+                  <w14:noFill/>
+                  <w14:prstDash w14:val="solid"/>
+                  <w14:round/>
+                </w14:textOutline>
+              </w:rPr>
+              <w:t xml:space="preserve">p sách </w:t>
+            </w:r>
+            <w:r>
+              <w:rPr>
+                <w:rFonts w:ascii="Times New Roman" w:hAnsi="Times New Roman" w:cs="Times New Roman"/>
+                <w:color w:val="222A35" w:themeColor="text2" w:themeShade="80"/>
+                <w:sz w:val="24"/>
+                <w:szCs w:val="24"/>
+                <w14:textOutline w14:w="0" w14:cap="flat" w14:cmpd="sng" w14:algn="ctr">
+                  <w14:noFill/>
+                  <w14:prstDash w14:val="solid"/>
+                  <w14:round/>
+                </w14:textOutline>
+              </w:rPr>
+              <w:t>và cập nhật ngày trả sách,</w:t>
+            </w:r>
+          </w:p>
+          <w:p>
+            <w:pPr>
+              <w:pStyle w:val="ListParagraph"/>
+              <w:numPr>
+                <w:ilvl w:val="0"/>
+                <w:numId w:val="20"/>
+              </w:numPr>
+              <w:rPr>
+                <w:rFonts w:ascii="Times New Roman" w:hAnsi="Times New Roman" w:cs="Times New Roman"/>
+                <w:color w:val="222A35" w:themeColor="text2" w:themeShade="80"/>
+                <w:sz w:val="24"/>
+                <w:szCs w:val="24"/>
+                <w14:textOutline w14:w="0" w14:cap="flat" w14:cmpd="sng" w14:algn="ctr">
+                  <w14:noFill/>
+                  <w14:prstDash w14:val="solid"/>
+                  <w14:round/>
+                </w14:textOutline>
+              </w:rPr>
+            </w:pPr>
+            <w:r>
+              <w:rPr>
+                <w:rFonts w:ascii="Times New Roman" w:hAnsi="Times New Roman" w:cs="Times New Roman"/>
+                <w:color w:val="222A35" w:themeColor="text2" w:themeShade="80"/>
+                <w:sz w:val="24"/>
+                <w:szCs w:val="24"/>
+                <w14:textOutline w14:w="0" w14:cap="flat" w14:cmpd="sng" w14:algn="ctr">
+                  <w14:noFill/>
+                  <w14:prstDash w14:val="solid"/>
+                  <w14:round/>
+                </w14:textOutline>
+              </w:rPr>
+              <w:t>Hệ thống cập nhật trạng thái của sách ( Available )</w:t>
+            </w:r>
+          </w:p>
+        </w:tc>
+      </w:tr>
+      <w:tr>
+        <w:tc>
+          <w:tcPr>
+            <w:tcW w:w="2245" w:type="dxa"/>
+          </w:tcPr>
+          <w:p>
+            <w:pPr>
+              <w:rPr>
+                <w:rFonts w:ascii="Times New Roman" w:hAnsi="Times New Roman" w:cs="Times New Roman"/>
+                <w:b/>
+                <w:color w:val="222A35" w:themeColor="text2" w:themeShade="80"/>
+                <w:sz w:val="24"/>
+                <w:szCs w:val="24"/>
+                <w14:textOutline w14:w="0" w14:cap="flat" w14:cmpd="sng" w14:algn="ctr">
+                  <w14:noFill/>
+                  <w14:prstDash w14:val="solid"/>
+                  <w14:round/>
+                </w14:textOutline>
+              </w:rPr>
+            </w:pPr>
+            <w:r>
+              <w:rPr>
+                <w:rFonts w:ascii="Times New Roman" w:hAnsi="Times New Roman" w:cs="Times New Roman"/>
+                <w:b/>
+                <w:color w:val="222A35" w:themeColor="text2" w:themeShade="80"/>
+                <w:sz w:val="24"/>
+                <w:szCs w:val="24"/>
+                <w14:textOutline w14:w="0" w14:cap="flat" w14:cmpd="sng" w14:algn="ctr">
+                  <w14:noFill/>
+                  <w14:prstDash w14:val="solid"/>
+                  <w14:round/>
+                </w14:textOutline>
+              </w:rPr>
+              <w:t>Dòng phụ</w:t>
+            </w:r>
+          </w:p>
+        </w:tc>
+        <w:tc>
+          <w:tcPr>
+            <w:tcW w:w="7110" w:type="dxa"/>
+          </w:tcPr>
+          <w:p>
+            <w:pPr>
+              <w:rPr>
+                <w:rFonts w:ascii="Times New Roman" w:hAnsi="Times New Roman" w:cs="Times New Roman"/>
+                <w:color w:val="222A35" w:themeColor="text2" w:themeShade="80"/>
+                <w:sz w:val="24"/>
+                <w:szCs w:val="24"/>
+                <w14:textOutline w14:w="0" w14:cap="flat" w14:cmpd="sng" w14:algn="ctr">
+                  <w14:noFill/>
+                  <w14:prstDash w14:val="solid"/>
+                  <w14:round/>
+                </w14:textOutline>
+              </w:rPr>
+            </w:pPr>
+            <w:r>
+              <w:rPr>
+                <w:rFonts w:ascii="Times New Roman" w:hAnsi="Times New Roman" w:cs="Times New Roman"/>
+                <w:color w:val="222A35" w:themeColor="text2" w:themeShade="80"/>
+                <w:sz w:val="24"/>
+                <w:szCs w:val="24"/>
+                <w14:textOutline w14:w="0" w14:cap="flat" w14:cmpd="sng" w14:algn="ctr">
+                  <w14:noFill/>
+                  <w14:prstDash w14:val="solid"/>
+                  <w14:round/>
+                </w14:textOutline>
+              </w:rPr>
+              <w:t>&lt;none&gt;</w:t>
+            </w:r>
+          </w:p>
+        </w:tc>
+      </w:tr>
+      <w:tr>
+        <w:tc>
+          <w:tcPr>
+            <w:tcW w:w="2245" w:type="dxa"/>
+          </w:tcPr>
+          <w:p>
+            <w:pPr>
+              <w:rPr>
+                <w:rFonts w:ascii="Times New Roman" w:hAnsi="Times New Roman" w:cs="Times New Roman"/>
+                <w:b/>
+                <w:color w:val="222A35" w:themeColor="text2" w:themeShade="80"/>
+                <w:sz w:val="24"/>
+                <w:szCs w:val="24"/>
+                <w14:textOutline w14:w="0" w14:cap="flat" w14:cmpd="sng" w14:algn="ctr">
+                  <w14:noFill/>
+                  <w14:prstDash w14:val="solid"/>
+                  <w14:round/>
+                </w14:textOutline>
+              </w:rPr>
+            </w:pPr>
+            <w:r>
+              <w:rPr>
+                <w:rFonts w:ascii="Times New Roman" w:hAnsi="Times New Roman" w:cs="Times New Roman"/>
+                <w:b/>
+                <w:color w:val="222A35" w:themeColor="text2" w:themeShade="80"/>
+                <w:sz w:val="24"/>
+                <w:szCs w:val="24"/>
+                <w14:textOutline w14:w="0" w14:cap="flat" w14:cmpd="sng" w14:algn="ctr">
+                  <w14:noFill/>
+                  <w14:prstDash w14:val="solid"/>
+                  <w14:round/>
+                </w14:textOutline>
+              </w:rPr>
+              <w:t>Dòng thay thế</w:t>
+            </w:r>
+          </w:p>
+        </w:tc>
+        <w:tc>
+          <w:tcPr>
+            <w:tcW w:w="7110" w:type="dxa"/>
+          </w:tcPr>
+          <w:p>
+            <w:pPr>
+              <w:rPr>
+                <w:rFonts w:ascii="Times New Roman" w:hAnsi="Times New Roman" w:cs="Times New Roman"/>
+                <w:color w:val="222A35" w:themeColor="text2" w:themeShade="80"/>
+                <w:sz w:val="24"/>
+                <w:szCs w:val="24"/>
+                <w14:textOutline w14:w="0" w14:cap="flat" w14:cmpd="sng" w14:algn="ctr">
+                  <w14:noFill/>
+                  <w14:prstDash w14:val="solid"/>
+                  <w14:round/>
+                </w14:textOutline>
+              </w:rPr>
+            </w:pPr>
+            <w:r>
+              <w:rPr>
+                <w:rFonts w:ascii="Times New Roman" w:hAnsi="Times New Roman" w:cs="Times New Roman"/>
+                <w:color w:val="222A35" w:themeColor="text2" w:themeShade="80"/>
+                <w:sz w:val="24"/>
+                <w:szCs w:val="24"/>
+                <w14:textOutline w14:w="0" w14:cap="flat" w14:cmpd="sng" w14:algn="ctr">
+                  <w14:noFill/>
+                  <w14:prstDash w14:val="solid"/>
+                  <w14:round/>
+                </w14:textOutline>
+              </w:rPr>
+              <w:t>&lt;none&gt;</w:t>
+            </w:r>
+          </w:p>
+        </w:tc>
+      </w:tr>
+    </w:tbl>
+    <w:p>
+      <w:pPr>
+        <w:rPr>
+          <w:rFonts w:ascii="Times New Roman" w:hAnsi="Times New Roman" w:cs="Times New Roman"/>
+          <w:color w:val="222A35" w:themeColor="text2" w:themeShade="80"/>
+          <w:sz w:val="32"/>
+          <w:szCs w:val="32"/>
+          <w14:textOutline w14:w="0" w14:cap="flat" w14:cmpd="sng" w14:algn="ctr">
+            <w14:noFill/>
+            <w14:prstDash w14:val="solid"/>
+            <w14:round/>
+          </w14:textOutline>
+        </w:rPr>
+      </w:pPr>
+    </w:p>
+    <w:p>
+      <w:pPr>
+        <w:pStyle w:val="Caption"/>
+        <w:keepNext/>
+      </w:pPr>
+      <w:r>
+        <w:t xml:space="preserve">Table </w:t>
+      </w:r>
+      <w:r>
+        <w:fldChar w:fldCharType="begin"/>
+      </w:r>
+      <w:r>
+        <w:instrText xml:space="preserve"> SEQ Table \* ARABIC </w:instrText>
+      </w:r>
+      <w:r>
+        <w:fldChar w:fldCharType="separate"/>
+      </w:r>
+      <w:r>
+        <w:rPr>
+          <w:noProof/>
+        </w:rPr>
+        <w:t>10</w:t>
+      </w:r>
+      <w:r>
+        <w:fldChar w:fldCharType="end"/>
+      </w:r>
+      <w:r>
+        <w:t xml:space="preserve"> Mô tả cho use case xử lý vi phạm khi sách bị hư hỏng</w:t>
+      </w:r>
+    </w:p>
+    <w:tbl>
+      <w:tblPr>
+        <w:tblStyle w:val="TableGrid"/>
+        <w:tblW w:w="9355" w:type="dxa"/>
+        <w:tblLook w:val="04A0" w:firstRow="1" w:lastRow="0" w:firstColumn="1" w:lastColumn="0" w:noHBand="0" w:noVBand="1"/>
+      </w:tblPr>
+      <w:tblGrid>
+        <w:gridCol w:w="2245"/>
+        <w:gridCol w:w="7110"/>
+      </w:tblGrid>
+      <w:tr>
+        <w:tc>
+          <w:tcPr>
+            <w:tcW w:w="2245" w:type="dxa"/>
+          </w:tcPr>
+          <w:p>
+            <w:pPr>
+              <w:rPr>
+                <w:rFonts w:ascii="Times New Roman" w:hAnsi="Times New Roman" w:cs="Times New Roman"/>
+                <w:b/>
+                <w:color w:val="222A35" w:themeColor="text2" w:themeShade="80"/>
+                <w:sz w:val="24"/>
+                <w:szCs w:val="24"/>
+                <w14:textOutline w14:w="0" w14:cap="flat" w14:cmpd="sng" w14:algn="ctr">
+                  <w14:noFill/>
+                  <w14:prstDash w14:val="solid"/>
+                  <w14:round/>
+                </w14:textOutline>
+              </w:rPr>
+            </w:pPr>
+            <w:r>
+              <w:rPr>
+                <w:rFonts w:ascii="Times New Roman" w:hAnsi="Times New Roman" w:cs="Times New Roman"/>
+                <w:b/>
+                <w:color w:val="222A35" w:themeColor="text2" w:themeShade="80"/>
+                <w:sz w:val="24"/>
+                <w:szCs w:val="24"/>
+                <w14:textOutline w14:w="0" w14:cap="flat" w14:cmpd="sng" w14:algn="ctr">
+                  <w14:noFill/>
+                  <w14:prstDash w14:val="solid"/>
+                  <w14:round/>
+                </w14:textOutline>
+              </w:rPr>
+              <w:t>Tên use case</w:t>
+            </w:r>
+          </w:p>
+        </w:tc>
+        <w:tc>
+          <w:tcPr>
+            <w:tcW w:w="7110" w:type="dxa"/>
+          </w:tcPr>
+          <w:p>
+            <w:pPr>
+              <w:rPr>
+                <w:rFonts w:ascii="Times New Roman" w:hAnsi="Times New Roman" w:cs="Times New Roman"/>
+                <w:b/>
+                <w:color w:val="222A35" w:themeColor="text2" w:themeShade="80"/>
+                <w:sz w:val="24"/>
+                <w:szCs w:val="24"/>
+                <w14:textOutline w14:w="0" w14:cap="flat" w14:cmpd="sng" w14:algn="ctr">
+                  <w14:noFill/>
+                  <w14:prstDash w14:val="solid"/>
+                  <w14:round/>
+                </w14:textOutline>
+              </w:rPr>
+            </w:pPr>
+            <w:r>
+              <w:rPr>
+                <w:rFonts w:ascii="Times New Roman" w:hAnsi="Times New Roman" w:cs="Times New Roman"/>
+                <w:b/>
+                <w:color w:val="222A35" w:themeColor="text2" w:themeShade="80"/>
+                <w:sz w:val="24"/>
+                <w:szCs w:val="24"/>
+                <w14:textOutline w14:w="0" w14:cap="flat" w14:cmpd="sng" w14:algn="ctr">
+                  <w14:noFill/>
+                  <w14:prstDash w14:val="solid"/>
+                  <w14:round/>
+                </w14:textOutline>
+              </w:rPr>
+              <w:t>Xử lý vi phạm khi sách bị hư hỏng</w:t>
+            </w:r>
+          </w:p>
+        </w:tc>
+      </w:tr>
+      <w:tr>
+        <w:tc>
+          <w:tcPr>
+            <w:tcW w:w="2245" w:type="dxa"/>
+          </w:tcPr>
+          <w:p>
+            <w:pPr>
+              <w:rPr>
+                <w:rFonts w:ascii="Times New Roman" w:hAnsi="Times New Roman" w:cs="Times New Roman"/>
+                <w:b/>
+                <w:color w:val="222A35" w:themeColor="text2" w:themeShade="80"/>
+                <w:sz w:val="24"/>
+                <w:szCs w:val="24"/>
+                <w14:textOutline w14:w="0" w14:cap="flat" w14:cmpd="sng" w14:algn="ctr">
+                  <w14:noFill/>
+                  <w14:prstDash w14:val="solid"/>
+                  <w14:round/>
+                </w14:textOutline>
+              </w:rPr>
+            </w:pPr>
+            <w:r>
+              <w:rPr>
+                <w:rFonts w:ascii="Times New Roman" w:hAnsi="Times New Roman" w:cs="Times New Roman"/>
+                <w:b/>
+                <w:color w:val="222A35" w:themeColor="text2" w:themeShade="80"/>
+                <w:sz w:val="24"/>
+                <w:szCs w:val="24"/>
+                <w14:textOutline w14:w="0" w14:cap="flat" w14:cmpd="sng" w14:algn="ctr">
+                  <w14:noFill/>
+                  <w14:prstDash w14:val="solid"/>
+                  <w14:round/>
+                </w14:textOutline>
+              </w:rPr>
+              <w:lastRenderedPageBreak/>
+              <w:t>Mô tả</w:t>
+            </w:r>
+          </w:p>
+        </w:tc>
+        <w:tc>
+          <w:tcPr>
+            <w:tcW w:w="7110" w:type="dxa"/>
+          </w:tcPr>
+          <w:p>
+            <w:pPr>
+              <w:pStyle w:val="ListParagraph"/>
+              <w:numPr>
+                <w:ilvl w:val="0"/>
+                <w:numId w:val="19"/>
+              </w:numPr>
+              <w:ind w:left="-20" w:firstLine="380"/>
+              <w:rPr>
+                <w:rFonts w:ascii="Times New Roman" w:hAnsi="Times New Roman" w:cs="Times New Roman"/>
+                <w:color w:val="222A35" w:themeColor="text2" w:themeShade="80"/>
+                <w:sz w:val="24"/>
+                <w:szCs w:val="24"/>
+                <w14:textOutline w14:w="0" w14:cap="flat" w14:cmpd="sng" w14:algn="ctr">
+                  <w14:noFill/>
+                  <w14:prstDash w14:val="solid"/>
+                  <w14:round/>
+                </w14:textOutline>
+              </w:rPr>
+            </w:pPr>
+            <w:r>
+              <w:rPr>
+                <w:rFonts w:ascii="Times New Roman" w:hAnsi="Times New Roman" w:cs="Times New Roman"/>
+                <w:color w:val="222A35" w:themeColor="text2" w:themeShade="80"/>
+                <w:sz w:val="24"/>
+                <w:szCs w:val="24"/>
+                <w14:textOutline w14:w="0" w14:cap="flat" w14:cmpd="sng" w14:algn="ctr">
+                  <w14:noFill/>
+                  <w14:prstDash w14:val="solid"/>
+                  <w14:round/>
+                </w14:textOutline>
+              </w:rPr>
+              <w:t>Use case xảy ra khi thủ thư xác nhận tình trạng sách trả quá hạn hoặc bị hư hỏng</w:t>
+            </w:r>
+          </w:p>
+        </w:tc>
+      </w:tr>
+      <w:tr>
+        <w:tc>
+          <w:tcPr>
+            <w:tcW w:w="2245" w:type="dxa"/>
+          </w:tcPr>
+          <w:p>
+            <w:pPr>
+              <w:rPr>
+                <w:rFonts w:ascii="Times New Roman" w:hAnsi="Times New Roman" w:cs="Times New Roman"/>
+                <w:b/>
+                <w:color w:val="222A35" w:themeColor="text2" w:themeShade="80"/>
+                <w:sz w:val="24"/>
+                <w:szCs w:val="24"/>
+                <w14:textOutline w14:w="0" w14:cap="flat" w14:cmpd="sng" w14:algn="ctr">
+                  <w14:noFill/>
+                  <w14:prstDash w14:val="solid"/>
+                  <w14:round/>
+                </w14:textOutline>
+              </w:rPr>
+            </w:pPr>
+            <w:r>
+              <w:rPr>
+                <w:rFonts w:ascii="Times New Roman" w:hAnsi="Times New Roman" w:cs="Times New Roman"/>
+                <w:b/>
+                <w:color w:val="222A35" w:themeColor="text2" w:themeShade="80"/>
+                <w:sz w:val="24"/>
+                <w:szCs w:val="24"/>
+                <w14:textOutline w14:w="0" w14:cap="flat" w14:cmpd="sng" w14:algn="ctr">
+                  <w14:noFill/>
+                  <w14:prstDash w14:val="solid"/>
+                  <w14:round/>
+                </w14:textOutline>
+              </w:rPr>
+              <w:t>Tiền điều kiện</w:t>
+            </w:r>
+          </w:p>
+        </w:tc>
+        <w:tc>
+          <w:tcPr>
+            <w:tcW w:w="7110" w:type="dxa"/>
+          </w:tcPr>
+          <w:p>
+            <w:pPr>
+              <w:rPr>
+                <w:rFonts w:ascii="Times New Roman" w:hAnsi="Times New Roman" w:cs="Times New Roman"/>
+                <w:color w:val="222A35" w:themeColor="text2" w:themeShade="80"/>
+                <w:sz w:val="24"/>
+                <w:szCs w:val="24"/>
+                <w14:textOutline w14:w="0" w14:cap="flat" w14:cmpd="sng" w14:algn="ctr">
+                  <w14:noFill/>
+                  <w14:prstDash w14:val="solid"/>
+                  <w14:round/>
+                </w14:textOutline>
+              </w:rPr>
+            </w:pPr>
+            <w:r>
+              <w:rPr>
+                <w:rFonts w:ascii="Times New Roman" w:hAnsi="Times New Roman" w:cs="Times New Roman"/>
+                <w:color w:val="222A35" w:themeColor="text2" w:themeShade="80"/>
+                <w:sz w:val="24"/>
+                <w:szCs w:val="24"/>
+                <w14:textOutline w14:w="0" w14:cap="flat" w14:cmpd="sng" w14:algn="ctr">
+                  <w14:noFill/>
+                  <w14:prstDash w14:val="solid"/>
+                  <w14:round/>
+                </w14:textOutline>
+              </w:rPr>
+              <w:t xml:space="preserve">Sách bị hư hỏng </w:t>
+            </w:r>
+          </w:p>
+        </w:tc>
+      </w:tr>
+      <w:tr>
+        <w:tc>
+          <w:tcPr>
+            <w:tcW w:w="2245" w:type="dxa"/>
+          </w:tcPr>
+          <w:p>
+            <w:pPr>
+              <w:rPr>
+                <w:rFonts w:ascii="Times New Roman" w:hAnsi="Times New Roman" w:cs="Times New Roman"/>
+                <w:b/>
+                <w:color w:val="222A35" w:themeColor="text2" w:themeShade="80"/>
+                <w:sz w:val="24"/>
+                <w:szCs w:val="24"/>
+                <w14:textOutline w14:w="0" w14:cap="flat" w14:cmpd="sng" w14:algn="ctr">
+                  <w14:noFill/>
+                  <w14:prstDash w14:val="solid"/>
+                  <w14:round/>
+                </w14:textOutline>
+              </w:rPr>
+            </w:pPr>
+            <w:r>
+              <w:rPr>
+                <w:rFonts w:ascii="Times New Roman" w:hAnsi="Times New Roman" w:cs="Times New Roman"/>
+                <w:b/>
+                <w:color w:val="222A35" w:themeColor="text2" w:themeShade="80"/>
+                <w:sz w:val="24"/>
+                <w:szCs w:val="24"/>
+                <w14:textOutline w14:w="0" w14:cap="flat" w14:cmpd="sng" w14:algn="ctr">
+                  <w14:noFill/>
+                  <w14:prstDash w14:val="solid"/>
+                  <w14:round/>
+                </w14:textOutline>
+              </w:rPr>
+              <w:t>Dòng cơ bản</w:t>
+            </w:r>
+          </w:p>
+        </w:tc>
+        <w:tc>
+          <w:tcPr>
+            <w:tcW w:w="7110" w:type="dxa"/>
+          </w:tcPr>
+          <w:p>
+            <w:pPr>
+              <w:pStyle w:val="ListParagraph"/>
+              <w:numPr>
+                <w:ilvl w:val="0"/>
+                <w:numId w:val="26"/>
+              </w:numPr>
+              <w:rPr>
+                <w:rFonts w:ascii="Times New Roman" w:hAnsi="Times New Roman" w:cs="Times New Roman"/>
+                <w:color w:val="222A35" w:themeColor="text2" w:themeShade="80"/>
+                <w:sz w:val="24"/>
+                <w:szCs w:val="24"/>
+                <w14:textOutline w14:w="0" w14:cap="flat" w14:cmpd="sng" w14:algn="ctr">
+                  <w14:noFill/>
+                  <w14:prstDash w14:val="solid"/>
+                  <w14:round/>
+                </w14:textOutline>
+              </w:rPr>
+            </w:pPr>
+            <w:r>
+              <w:rPr>
+                <w:rFonts w:ascii="Times New Roman" w:hAnsi="Times New Roman" w:cs="Times New Roman"/>
+                <w:color w:val="222A35" w:themeColor="text2" w:themeShade="80"/>
+                <w:sz w:val="24"/>
+                <w:szCs w:val="24"/>
+                <w14:textOutline w14:w="0" w14:cap="flat" w14:cmpd="sng" w14:algn="ctr">
+                  <w14:noFill/>
+                  <w14:prstDash w14:val="solid"/>
+                  <w14:round/>
+                </w14:textOutline>
+              </w:rPr>
+              <w:t>Thủ thư ghi nhận sách bị mất mát, hư hỏng</w:t>
+            </w:r>
+          </w:p>
+          <w:p>
+            <w:pPr>
+              <w:pStyle w:val="ListParagraph"/>
+              <w:numPr>
+                <w:ilvl w:val="0"/>
+                <w:numId w:val="26"/>
+              </w:numPr>
+              <w:rPr>
+                <w:rFonts w:ascii="Times New Roman" w:hAnsi="Times New Roman" w:cs="Times New Roman"/>
+                <w:color w:val="222A35" w:themeColor="text2" w:themeShade="80"/>
+                <w:sz w:val="24"/>
+                <w:szCs w:val="24"/>
+                <w14:textOutline w14:w="0" w14:cap="flat" w14:cmpd="sng" w14:algn="ctr">
+                  <w14:noFill/>
+                  <w14:prstDash w14:val="solid"/>
+                  <w14:round/>
+                </w14:textOutline>
+              </w:rPr>
+            </w:pPr>
+            <w:r>
+              <w:rPr>
+                <w:rFonts w:ascii="Times New Roman" w:hAnsi="Times New Roman" w:cs="Times New Roman"/>
+                <w:color w:val="222A35" w:themeColor="text2" w:themeShade="80"/>
+                <w:sz w:val="24"/>
+                <w:szCs w:val="24"/>
+                <w14:textOutline w14:w="0" w14:cap="flat" w14:cmpd="sng" w14:algn="ctr">
+                  <w14:noFill/>
+                  <w14:prstDash w14:val="solid"/>
+                  <w14:round/>
+                </w14:textOutline>
+              </w:rPr>
+              <w:t>Thủ thư nhận tiền đền bù sách từ đọc giả</w:t>
+            </w:r>
+          </w:p>
+        </w:tc>
+      </w:tr>
+      <w:tr>
+        <w:tc>
+          <w:tcPr>
+            <w:tcW w:w="2245" w:type="dxa"/>
+          </w:tcPr>
+          <w:p>
+            <w:pPr>
+              <w:rPr>
+                <w:rFonts w:ascii="Times New Roman" w:hAnsi="Times New Roman" w:cs="Times New Roman"/>
+                <w:b/>
+                <w:color w:val="222A35" w:themeColor="text2" w:themeShade="80"/>
+                <w:sz w:val="24"/>
+                <w:szCs w:val="24"/>
+                <w14:textOutline w14:w="0" w14:cap="flat" w14:cmpd="sng" w14:algn="ctr">
+                  <w14:noFill/>
+                  <w14:prstDash w14:val="solid"/>
+                  <w14:round/>
+                </w14:textOutline>
+              </w:rPr>
+            </w:pPr>
+            <w:r>
+              <w:rPr>
+                <w:rFonts w:ascii="Times New Roman" w:hAnsi="Times New Roman" w:cs="Times New Roman"/>
+                <w:b/>
+                <w:color w:val="222A35" w:themeColor="text2" w:themeShade="80"/>
+                <w:sz w:val="24"/>
+                <w:szCs w:val="24"/>
+                <w14:textOutline w14:w="0" w14:cap="flat" w14:cmpd="sng" w14:algn="ctr">
+                  <w14:noFill/>
+                  <w14:prstDash w14:val="solid"/>
+                  <w14:round/>
+                </w14:textOutline>
+              </w:rPr>
+              <w:t>Dòng phụ</w:t>
+            </w:r>
+          </w:p>
+        </w:tc>
+        <w:tc>
+          <w:tcPr>
+            <w:tcW w:w="7110" w:type="dxa"/>
+          </w:tcPr>
+          <w:p>
+            <w:pPr>
+              <w:rPr>
+                <w:rFonts w:ascii="Times New Roman" w:hAnsi="Times New Roman" w:cs="Times New Roman"/>
+                <w:color w:val="222A35" w:themeColor="text2" w:themeShade="80"/>
+                <w:sz w:val="24"/>
+                <w:szCs w:val="24"/>
+                <w14:textOutline w14:w="0" w14:cap="flat" w14:cmpd="sng" w14:algn="ctr">
+                  <w14:noFill/>
+                  <w14:prstDash w14:val="solid"/>
+                  <w14:round/>
+                </w14:textOutline>
+              </w:rPr>
+            </w:pPr>
+            <w:r>
+              <w:rPr>
+                <w:rFonts w:ascii="Times New Roman" w:hAnsi="Times New Roman" w:cs="Times New Roman"/>
+                <w:color w:val="222A35" w:themeColor="text2" w:themeShade="80"/>
+                <w:sz w:val="24"/>
+                <w:szCs w:val="24"/>
+                <w14:textOutline w14:w="0" w14:cap="flat" w14:cmpd="sng" w14:algn="ctr">
+                  <w14:noFill/>
+                  <w14:prstDash w14:val="solid"/>
+                  <w14:round/>
+                </w14:textOutline>
+              </w:rPr>
+              <w:t>&lt;none&gt;</w:t>
+            </w:r>
+          </w:p>
+        </w:tc>
+      </w:tr>
+      <w:tr>
+        <w:tc>
+          <w:tcPr>
+            <w:tcW w:w="2245" w:type="dxa"/>
+          </w:tcPr>
+          <w:p>
+            <w:pPr>
+              <w:rPr>
+                <w:rFonts w:ascii="Times New Roman" w:hAnsi="Times New Roman" w:cs="Times New Roman"/>
+                <w:b/>
+                <w:color w:val="222A35" w:themeColor="text2" w:themeShade="80"/>
+                <w:sz w:val="24"/>
+                <w:szCs w:val="24"/>
+                <w14:textOutline w14:w="0" w14:cap="flat" w14:cmpd="sng" w14:algn="ctr">
+                  <w14:noFill/>
+                  <w14:prstDash w14:val="solid"/>
+                  <w14:round/>
+                </w14:textOutline>
+              </w:rPr>
+            </w:pPr>
+            <w:r>
+              <w:rPr>
+                <w:rFonts w:ascii="Times New Roman" w:hAnsi="Times New Roman" w:cs="Times New Roman"/>
+                <w:b/>
+                <w:color w:val="222A35" w:themeColor="text2" w:themeShade="80"/>
+                <w:sz w:val="24"/>
+                <w:szCs w:val="24"/>
+                <w14:textOutline w14:w="0" w14:cap="flat" w14:cmpd="sng" w14:algn="ctr">
+                  <w14:noFill/>
+                  <w14:prstDash w14:val="solid"/>
+                  <w14:round/>
+                </w14:textOutline>
+              </w:rPr>
+              <w:t>Dòng thay thế</w:t>
+            </w:r>
+          </w:p>
+        </w:tc>
+        <w:tc>
+          <w:tcPr>
+            <w:tcW w:w="7110" w:type="dxa"/>
+          </w:tcPr>
+          <w:p>
+            <w:pPr>
+              <w:rPr>
+                <w:rFonts w:ascii="Times New Roman" w:hAnsi="Times New Roman" w:cs="Times New Roman"/>
+                <w:color w:val="222A35" w:themeColor="text2" w:themeShade="80"/>
+                <w:sz w:val="24"/>
+                <w:szCs w:val="24"/>
+                <w14:textOutline w14:w="0" w14:cap="flat" w14:cmpd="sng" w14:algn="ctr">
+                  <w14:noFill/>
+                  <w14:prstDash w14:val="solid"/>
+                  <w14:round/>
+                </w14:textOutline>
+              </w:rPr>
+            </w:pPr>
+            <w:r>
+              <w:rPr>
+                <w:rFonts w:ascii="Times New Roman" w:hAnsi="Times New Roman" w:cs="Times New Roman"/>
+                <w:color w:val="222A35" w:themeColor="text2" w:themeShade="80"/>
+                <w:sz w:val="24"/>
+                <w:szCs w:val="24"/>
+                <w14:textOutline w14:w="0" w14:cap="flat" w14:cmpd="sng" w14:algn="ctr">
+                  <w14:noFill/>
+                  <w14:prstDash w14:val="solid"/>
+                  <w14:round/>
+                </w14:textOutline>
+              </w:rPr>
+              <w:t>&lt;none&gt;</w:t>
+            </w:r>
+          </w:p>
+        </w:tc>
+      </w:tr>
+    </w:tbl>
     <w:p>
       <w:pPr>
         <w:rPr>
@@ -17638,16 +19975,34 @@
       <w:r>
         <w:t xml:space="preserve">Figure </w:t>
       </w:r>
-      <w:fldSimple w:instr=" SEQ Figure \* ARABIC ">
-        <w:r>
-          <w:rPr>
-            <w:noProof/>
-          </w:rPr>
-          <w:t>2</w:t>
-        </w:r>
-      </w:fldSimple>
-      <w:r>
-        <w:t xml:space="preserve"> Activity Diagram cho use case Mua từ khảo sát nhu cầu người dùng</w:t>
+      <w:r>
+        <w:fldChar w:fldCharType="begin"/>
+      </w:r>
+      <w:r>
+        <w:instrText xml:space="preserve"> SEQ Figure \* ARABIC </w:instrText>
+      </w:r>
+      <w:r>
+        <w:fldChar w:fldCharType="separate"/>
+      </w:r>
+      <w:r>
+        <w:rPr>
+          <w:noProof/>
+        </w:rPr>
+        <w:t>2</w:t>
+      </w:r>
+      <w:r>
+        <w:rPr>
+          <w:noProof/>
+        </w:rPr>
+        <w:fldChar w:fldCharType="end"/>
+      </w:r>
+      <w:r>
+        <w:t xml:space="preserve"> Activity Diagram cho use c</w:t>
+      </w:r>
+      <w:bookmarkStart w:id="45" w:name="_GoBack"/>
+      <w:bookmarkEnd w:id="45"/>
+      <w:r>
+        <w:t>ase Mua từ khảo sát nhu cầu người dùng</w:t>
       </w:r>
     </w:p>
     <w:p>
@@ -17736,14 +20091,27 @@
       <w:r>
         <w:t xml:space="preserve">Figure </w:t>
       </w:r>
-      <w:fldSimple w:instr=" SEQ Figure \* ARABIC ">
-        <w:r>
-          <w:rPr>
-            <w:noProof/>
-          </w:rPr>
-          <w:t>3</w:t>
-        </w:r>
-      </w:fldSimple>
+      <w:r>
+        <w:fldChar w:fldCharType="begin"/>
+      </w:r>
+      <w:r>
+        <w:instrText xml:space="preserve"> SEQ Figure \* ARABIC </w:instrText>
+      </w:r>
+      <w:r>
+        <w:fldChar w:fldCharType="separate"/>
+      </w:r>
+      <w:r>
+        <w:rPr>
+          <w:noProof/>
+        </w:rPr>
+        <w:t>3</w:t>
+      </w:r>
+      <w:r>
+        <w:rPr>
+          <w:noProof/>
+        </w:rPr>
+        <w:fldChar w:fldCharType="end"/>
+      </w:r>
       <w:r>
         <w:t xml:space="preserve"> Activity Diagram cho use case Đăng ký sách</w:t>
       </w:r>
@@ -17768,7 +20136,7 @@
           </w14:textOutline>
         </w:rPr>
       </w:pPr>
-      <w:bookmarkStart w:id="45" w:name="_Toc43635274"/>
+      <w:bookmarkStart w:id="46" w:name="_Toc43635274"/>
       <w:r>
         <w:rPr>
           <w:rFonts w:ascii="Times New Roman" w:hAnsi="Times New Roman" w:cs="Times New Roman"/>
@@ -17783,7 +20151,7 @@
         </w:rPr>
         <w:t>Thanh lý sách</w:t>
       </w:r>
-      <w:bookmarkEnd w:id="45"/>
+      <w:bookmarkEnd w:id="46"/>
     </w:p>
     <w:p>
       <w:pPr>
@@ -17843,14 +20211,27 @@
       <w:r>
         <w:t xml:space="preserve">Figure </w:t>
       </w:r>
-      <w:fldSimple w:instr=" SEQ Figure \* ARABIC ">
-        <w:r>
-          <w:rPr>
-            <w:noProof/>
-          </w:rPr>
-          <w:t>4</w:t>
-        </w:r>
-      </w:fldSimple>
+      <w:r>
+        <w:fldChar w:fldCharType="begin"/>
+      </w:r>
+      <w:r>
+        <w:instrText xml:space="preserve"> SEQ Figure \* ARABIC </w:instrText>
+      </w:r>
+      <w:r>
+        <w:fldChar w:fldCharType="separate"/>
+      </w:r>
+      <w:r>
+        <w:rPr>
+          <w:noProof/>
+        </w:rPr>
+        <w:t>4</w:t>
+      </w:r>
+      <w:r>
+        <w:rPr>
+          <w:noProof/>
+        </w:rPr>
+        <w:fldChar w:fldCharType="end"/>
+      </w:r>
       <w:r>
         <w:t xml:space="preserve"> Activity diagram cho usecase </w:t>
       </w:r>
@@ -17915,14 +20296,27 @@
       <w:r>
         <w:t xml:space="preserve">Figure </w:t>
       </w:r>
-      <w:fldSimple w:instr=" SEQ Figure \* ARABIC ">
-        <w:r>
-          <w:rPr>
-            <w:noProof/>
-          </w:rPr>
-          <w:t>5</w:t>
-        </w:r>
-      </w:fldSimple>
+      <w:r>
+        <w:fldChar w:fldCharType="begin"/>
+      </w:r>
+      <w:r>
+        <w:instrText xml:space="preserve"> SEQ Figure \* ARABIC </w:instrText>
+      </w:r>
+      <w:r>
+        <w:fldChar w:fldCharType="separate"/>
+      </w:r>
+      <w:r>
+        <w:rPr>
+          <w:noProof/>
+        </w:rPr>
+        <w:t>5</w:t>
+      </w:r>
+      <w:r>
+        <w:rPr>
+          <w:noProof/>
+        </w:rPr>
+        <w:fldChar w:fldCharType="end"/>
+      </w:r>
       <w:r>
         <w:t xml:space="preserve"> Activity diagram cho usecase </w:t>
       </w:r>
@@ -17968,7 +20362,7 @@
           </w14:textOutline>
         </w:rPr>
       </w:pPr>
-      <w:bookmarkStart w:id="46" w:name="_Toc43635275"/>
+      <w:bookmarkStart w:id="47" w:name="_Toc43635275"/>
       <w:r>
         <w:rPr>
           <w:rFonts w:ascii="Times New Roman" w:hAnsi="Times New Roman" w:cs="Times New Roman"/>
@@ -17983,7 +20377,7 @@
         </w:rPr>
         <w:t>Đăng ký thẻ thư viện</w:t>
       </w:r>
-      <w:bookmarkEnd w:id="46"/>
+      <w:bookmarkEnd w:id="47"/>
     </w:p>
     <w:p>
       <w:pPr>
@@ -18020,7 +20414,7 @@
           </w14:textOutline>
         </w:rPr>
       </w:pPr>
-      <w:bookmarkStart w:id="47" w:name="_Toc43635276"/>
+      <w:bookmarkStart w:id="48" w:name="_Toc43635276"/>
       <w:r>
         <w:rPr>
           <w:rFonts w:ascii="Times New Roman" w:hAnsi="Times New Roman" w:cs="Times New Roman"/>
@@ -18035,7 +20429,7 @@
         </w:rPr>
         <w:t>Mượn sách</w:t>
       </w:r>
-      <w:bookmarkEnd w:id="47"/>
+      <w:bookmarkEnd w:id="48"/>
     </w:p>
     <w:p>
       <w:pPr>
@@ -18072,7 +20466,7 @@
           </w14:textOutline>
         </w:rPr>
       </w:pPr>
-      <w:bookmarkStart w:id="48" w:name="_Toc43635277"/>
+      <w:bookmarkStart w:id="49" w:name="_Toc43635277"/>
       <w:r>
         <w:rPr>
           <w:rFonts w:ascii="Times New Roman" w:hAnsi="Times New Roman" w:cs="Times New Roman"/>
@@ -18087,7 +20481,7 @@
         </w:rPr>
         <w:t>Trả sách</w:t>
       </w:r>
-      <w:bookmarkEnd w:id="48"/>
+      <w:bookmarkEnd w:id="49"/>
     </w:p>
     <w:p>
       <w:pPr>
@@ -18126,7 +20520,7 @@
           </w14:textOutline>
         </w:rPr>
       </w:pPr>
-      <w:bookmarkStart w:id="49" w:name="_Toc43635278"/>
+      <w:bookmarkStart w:id="50" w:name="_Toc43635278"/>
       <w:r>
         <w:rPr>
           <w:rFonts w:ascii="Times New Roman" w:hAnsi="Times New Roman" w:cs="Times New Roman"/>
@@ -18142,7 +20536,7 @@
         </w:rPr>
         <w:t>Phân tích dữ liệu cho hệ thống (mức cao)</w:t>
       </w:r>
-      <w:bookmarkEnd w:id="49"/>
+      <w:bookmarkEnd w:id="50"/>
     </w:p>
     <w:p>
       <w:pPr>
@@ -18164,7 +20558,7 @@
           </w14:textOutline>
         </w:rPr>
       </w:pPr>
-      <w:bookmarkStart w:id="50" w:name="_Toc43635279"/>
+      <w:bookmarkStart w:id="51" w:name="_Toc43635279"/>
       <w:r>
         <w:rPr>
           <w:rFonts w:ascii="Times New Roman" w:hAnsi="Times New Roman" w:cs="Times New Roman"/>
@@ -18179,7 +20573,7 @@
         </w:rPr>
         <w:t>Nhập sách</w:t>
       </w:r>
-      <w:bookmarkEnd w:id="50"/>
+      <w:bookmarkEnd w:id="51"/>
     </w:p>
     <w:p>
       <w:pPr>
@@ -18281,7 +20675,7 @@
           </w14:textOutline>
         </w:rPr>
       </w:pPr>
-      <w:bookmarkStart w:id="51" w:name="_Toc43635280"/>
+      <w:bookmarkStart w:id="52" w:name="_Toc43635280"/>
       <w:r>
         <w:rPr>
           <w:rFonts w:ascii="Times New Roman" w:hAnsi="Times New Roman" w:cs="Times New Roman"/>
@@ -18296,7 +20690,7 @@
         </w:rPr>
         <w:t>Thanh lý sách</w:t>
       </w:r>
-      <w:bookmarkEnd w:id="51"/>
+      <w:bookmarkEnd w:id="52"/>
     </w:p>
     <w:p>
       <w:pPr>
@@ -18353,8 +20747,6 @@
           </wp:inline>
         </w:drawing>
       </w:r>
-      <w:bookmarkStart w:id="52" w:name="_GoBack"/>
-      <w:bookmarkEnd w:id="52"/>
     </w:p>
     <w:p>
       <w:pPr>
@@ -18567,7 +20959,7 @@
 </file>
 
 <file path=word/endnotes.xml><?xml version="1.0" encoding="utf-8"?>
-<w:endnotes xmlns:wpc="http://schemas.microsoft.com/office/word/2010/wordprocessingCanvas" xmlns:cx="http://schemas.microsoft.com/office/drawing/2014/chartex" xmlns:cx1="http://schemas.microsoft.com/office/drawing/2015/9/8/chartex" xmlns:mc="http://schemas.openxmlformats.org/markup-compatibility/2006" xmlns:o="urn:schemas-microsoft-com:office:office" xmlns:r="http://schemas.openxmlformats.org/officeDocument/2006/relationships" xmlns:m="http://schemas.openxmlformats.org/officeDocument/2006/math" xmlns:v="urn:schemas-microsoft-com:vml" xmlns:wp14="http://schemas.microsoft.com/office/word/2010/wordprocessingDrawing" xmlns:wp="http://schemas.openxmlformats.org/drawingml/2006/wordprocessingDrawing" xmlns:w10="urn:schemas-microsoft-com:office:word" xmlns:w="http://schemas.openxmlformats.org/wordprocessingml/2006/main" xmlns:w14="http://schemas.microsoft.com/office/word/2010/wordml" xmlns:w15="http://schemas.microsoft.com/office/word/2012/wordml" xmlns:w16se="http://schemas.microsoft.com/office/word/2015/wordml/symex" xmlns:wpg="http://schemas.microsoft.com/office/word/2010/wordprocessingGroup" xmlns:wpi="http://schemas.microsoft.com/office/word/2010/wordprocessingInk" xmlns:wne="http://schemas.microsoft.com/office/word/2006/wordml" xmlns:wps="http://schemas.microsoft.com/office/word/2010/wordprocessingShape" mc:Ignorable="w14 w15 w16se wp14">
+<w:endnotes xmlns:wpc="http://schemas.microsoft.com/office/word/2010/wordprocessingCanvas" xmlns:cx="http://schemas.microsoft.com/office/drawing/2014/chartex" xmlns:mc="http://schemas.openxmlformats.org/markup-compatibility/2006" xmlns:o="urn:schemas-microsoft-com:office:office" xmlns:r="http://schemas.openxmlformats.org/officeDocument/2006/relationships" xmlns:m="http://schemas.openxmlformats.org/officeDocument/2006/math" xmlns:v="urn:schemas-microsoft-com:vml" xmlns:wp14="http://schemas.microsoft.com/office/word/2010/wordprocessingDrawing" xmlns:wp="http://schemas.openxmlformats.org/drawingml/2006/wordprocessingDrawing" xmlns:w10="urn:schemas-microsoft-com:office:word" xmlns:w="http://schemas.openxmlformats.org/wordprocessingml/2006/main" xmlns:w14="http://schemas.microsoft.com/office/word/2010/wordml" xmlns:w15="http://schemas.microsoft.com/office/word/2012/wordml" xmlns:w16se="http://schemas.microsoft.com/office/word/2015/wordml/symex" xmlns:wpg="http://schemas.microsoft.com/office/word/2010/wordprocessingGroup" xmlns:wpi="http://schemas.microsoft.com/office/word/2010/wordprocessingInk" xmlns:wne="http://schemas.microsoft.com/office/word/2006/wordml" xmlns:wps="http://schemas.microsoft.com/office/word/2010/wordprocessingShape" mc:Ignorable="w14 w15 w16se wp14">
   <w:endnote w:type="separator" w:id="-1">
     <w:p>
       <w:pPr>
@@ -18592,7 +20984,7 @@
 </file>
 
 <file path=word/footer1.xml><?xml version="1.0" encoding="utf-8"?>
-<w:ftr xmlns:wpc="http://schemas.microsoft.com/office/word/2010/wordprocessingCanvas" xmlns:cx="http://schemas.microsoft.com/office/drawing/2014/chartex" xmlns:cx1="http://schemas.microsoft.com/office/drawing/2015/9/8/chartex" xmlns:mc="http://schemas.openxmlformats.org/markup-compatibility/2006" xmlns:o="urn:schemas-microsoft-com:office:office" xmlns:r="http://schemas.openxmlformats.org/officeDocument/2006/relationships" xmlns:m="http://schemas.openxmlformats.org/officeDocument/2006/math" xmlns:v="urn:schemas-microsoft-com:vml" xmlns:wp14="http://schemas.microsoft.com/office/word/2010/wordprocessingDrawing" xmlns:wp="http://schemas.openxmlformats.org/drawingml/2006/wordprocessingDrawing" xmlns:w10="urn:schemas-microsoft-com:office:word" xmlns:w="http://schemas.openxmlformats.org/wordprocessingml/2006/main" xmlns:w14="http://schemas.microsoft.com/office/word/2010/wordml" xmlns:w15="http://schemas.microsoft.com/office/word/2012/wordml" xmlns:w16se="http://schemas.microsoft.com/office/word/2015/wordml/symex" xmlns:wpg="http://schemas.microsoft.com/office/word/2010/wordprocessingGroup" xmlns:wpi="http://schemas.microsoft.com/office/word/2010/wordprocessingInk" xmlns:wne="http://schemas.microsoft.com/office/word/2006/wordml" xmlns:wps="http://schemas.microsoft.com/office/word/2010/wordprocessingShape" mc:Ignorable="w14 w15 w16se wp14">
+<w:ftr xmlns:wpc="http://schemas.microsoft.com/office/word/2010/wordprocessingCanvas" xmlns:cx="http://schemas.microsoft.com/office/drawing/2014/chartex" xmlns:mc="http://schemas.openxmlformats.org/markup-compatibility/2006" xmlns:o="urn:schemas-microsoft-com:office:office" xmlns:r="http://schemas.openxmlformats.org/officeDocument/2006/relationships" xmlns:m="http://schemas.openxmlformats.org/officeDocument/2006/math" xmlns:v="urn:schemas-microsoft-com:vml" xmlns:wp14="http://schemas.microsoft.com/office/word/2010/wordprocessingDrawing" xmlns:wp="http://schemas.openxmlformats.org/drawingml/2006/wordprocessingDrawing" xmlns:w10="urn:schemas-microsoft-com:office:word" xmlns:w="http://schemas.openxmlformats.org/wordprocessingml/2006/main" xmlns:w14="http://schemas.microsoft.com/office/word/2010/wordml" xmlns:w15="http://schemas.microsoft.com/office/word/2012/wordml" xmlns:w16se="http://schemas.microsoft.com/office/word/2015/wordml/symex" xmlns:wpg="http://schemas.microsoft.com/office/word/2010/wordprocessingGroup" xmlns:wpi="http://schemas.microsoft.com/office/word/2010/wordprocessingInk" xmlns:wne="http://schemas.microsoft.com/office/word/2006/wordml" xmlns:wps="http://schemas.microsoft.com/office/word/2010/wordprocessingShape" mc:Ignorable="w14 w15 w16se wp14">
   <w:sdt>
     <w:sdtPr>
       <w:id w:val="1603990272"/>
@@ -18625,7 +21017,7 @@
           <w:rPr>
             <w:noProof/>
           </w:rPr>
-          <w:t>18</w:t>
+          <w:t>21</w:t>
         </w:r>
         <w:r>
           <w:rPr>
@@ -18645,7 +21037,7 @@
 </file>
 
 <file path=word/footnotes.xml><?xml version="1.0" encoding="utf-8"?>
-<w:footnotes xmlns:wpc="http://schemas.microsoft.com/office/word/2010/wordprocessingCanvas" xmlns:cx="http://schemas.microsoft.com/office/drawing/2014/chartex" xmlns:cx1="http://schemas.microsoft.com/office/drawing/2015/9/8/chartex" xmlns:mc="http://schemas.openxmlformats.org/markup-compatibility/2006" xmlns:o="urn:schemas-microsoft-com:office:office" xmlns:r="http://schemas.openxmlformats.org/officeDocument/2006/relationships" xmlns:m="http://schemas.openxmlformats.org/officeDocument/2006/math" xmlns:v="urn:schemas-microsoft-com:vml" xmlns:wp14="http://schemas.microsoft.com/office/word/2010/wordprocessingDrawing" xmlns:wp="http://schemas.openxmlformats.org/drawingml/2006/wordprocessingDrawing" xmlns:w10="urn:schemas-microsoft-com:office:word" xmlns:w="http://schemas.openxmlformats.org/wordprocessingml/2006/main" xmlns:w14="http://schemas.microsoft.com/office/word/2010/wordml" xmlns:w15="http://schemas.microsoft.com/office/word/2012/wordml" xmlns:w16se="http://schemas.microsoft.com/office/word/2015/wordml/symex" xmlns:wpg="http://schemas.microsoft.com/office/word/2010/wordprocessingGroup" xmlns:wpi="http://schemas.microsoft.com/office/word/2010/wordprocessingInk" xmlns:wne="http://schemas.microsoft.com/office/word/2006/wordml" xmlns:wps="http://schemas.microsoft.com/office/word/2010/wordprocessingShape" mc:Ignorable="w14 w15 w16se wp14">
+<w:footnotes xmlns:wpc="http://schemas.microsoft.com/office/word/2010/wordprocessingCanvas" xmlns:cx="http://schemas.microsoft.com/office/drawing/2014/chartex" xmlns:mc="http://schemas.openxmlformats.org/markup-compatibility/2006" xmlns:o="urn:schemas-microsoft-com:office:office" xmlns:r="http://schemas.openxmlformats.org/officeDocument/2006/relationships" xmlns:m="http://schemas.openxmlformats.org/officeDocument/2006/math" xmlns:v="urn:schemas-microsoft-com:vml" xmlns:wp14="http://schemas.microsoft.com/office/word/2010/wordprocessingDrawing" xmlns:wp="http://schemas.openxmlformats.org/drawingml/2006/wordprocessingDrawing" xmlns:w10="urn:schemas-microsoft-com:office:word" xmlns:w="http://schemas.openxmlformats.org/wordprocessingml/2006/main" xmlns:w14="http://schemas.microsoft.com/office/word/2010/wordml" xmlns:w15="http://schemas.microsoft.com/office/word/2012/wordml" xmlns:w16se="http://schemas.microsoft.com/office/word/2015/wordml/symex" xmlns:wpg="http://schemas.microsoft.com/office/word/2010/wordprocessingGroup" xmlns:wpi="http://schemas.microsoft.com/office/word/2010/wordprocessingInk" xmlns:wne="http://schemas.microsoft.com/office/word/2006/wordml" xmlns:wps="http://schemas.microsoft.com/office/word/2010/wordprocessingShape" mc:Ignorable="w14 w15 w16se wp14">
   <w:footnote w:type="separator" w:id="-1">
     <w:p>
       <w:pPr>
@@ -18670,7 +21062,7 @@
 </file>
 
 <file path=word/header1.xml><?xml version="1.0" encoding="utf-8"?>
-<w:hdr xmlns:wpc="http://schemas.microsoft.com/office/word/2010/wordprocessingCanvas" xmlns:cx="http://schemas.microsoft.com/office/drawing/2014/chartex" xmlns:cx1="http://schemas.microsoft.com/office/drawing/2015/9/8/chartex" xmlns:mc="http://schemas.openxmlformats.org/markup-compatibility/2006" xmlns:o="urn:schemas-microsoft-com:office:office" xmlns:r="http://schemas.openxmlformats.org/officeDocument/2006/relationships" xmlns:m="http://schemas.openxmlformats.org/officeDocument/2006/math" xmlns:v="urn:schemas-microsoft-com:vml" xmlns:wp14="http://schemas.microsoft.com/office/word/2010/wordprocessingDrawing" xmlns:wp="http://schemas.openxmlformats.org/drawingml/2006/wordprocessingDrawing" xmlns:w10="urn:schemas-microsoft-com:office:word" xmlns:w="http://schemas.openxmlformats.org/wordprocessingml/2006/main" xmlns:w14="http://schemas.microsoft.com/office/word/2010/wordml" xmlns:w15="http://schemas.microsoft.com/office/word/2012/wordml" xmlns:w16se="http://schemas.microsoft.com/office/word/2015/wordml/symex" xmlns:wpg="http://schemas.microsoft.com/office/word/2010/wordprocessingGroup" xmlns:wpi="http://schemas.microsoft.com/office/word/2010/wordprocessingInk" xmlns:wne="http://schemas.microsoft.com/office/word/2006/wordml" xmlns:wps="http://schemas.microsoft.com/office/word/2010/wordprocessingShape" mc:Ignorable="w14 w15 w16se wp14">
+<w:hdr xmlns:wpc="http://schemas.microsoft.com/office/word/2010/wordprocessingCanvas" xmlns:cx="http://schemas.microsoft.com/office/drawing/2014/chartex" xmlns:mc="http://schemas.openxmlformats.org/markup-compatibility/2006" xmlns:o="urn:schemas-microsoft-com:office:office" xmlns:r="http://schemas.openxmlformats.org/officeDocument/2006/relationships" xmlns:m="http://schemas.openxmlformats.org/officeDocument/2006/math" xmlns:v="urn:schemas-microsoft-com:vml" xmlns:wp14="http://schemas.microsoft.com/office/word/2010/wordprocessingDrawing" xmlns:wp="http://schemas.openxmlformats.org/drawingml/2006/wordprocessingDrawing" xmlns:w10="urn:schemas-microsoft-com:office:word" xmlns:w="http://schemas.openxmlformats.org/wordprocessingml/2006/main" xmlns:w14="http://schemas.microsoft.com/office/word/2010/wordml" xmlns:w15="http://schemas.microsoft.com/office/word/2012/wordml" xmlns:w16se="http://schemas.microsoft.com/office/word/2015/wordml/symex" xmlns:wpg="http://schemas.microsoft.com/office/word/2010/wordprocessingGroup" xmlns:wpi="http://schemas.microsoft.com/office/word/2010/wordprocessingInk" xmlns:wne="http://schemas.microsoft.com/office/word/2006/wordml" xmlns:wps="http://schemas.microsoft.com/office/word/2010/wordprocessingShape" mc:Ignorable="w14 w15 w16se wp14">
   <w:p>
     <w:pPr>
       <w:pStyle w:val="Header"/>
@@ -18690,7 +21082,7 @@
 </file>
 
 <file path=word/numbering.xml><?xml version="1.0" encoding="utf-8"?>
-<w:numbering xmlns:wpc="http://schemas.microsoft.com/office/word/2010/wordprocessingCanvas" xmlns:cx="http://schemas.microsoft.com/office/drawing/2014/chartex" xmlns:cx1="http://schemas.microsoft.com/office/drawing/2015/9/8/chartex" xmlns:mc="http://schemas.openxmlformats.org/markup-compatibility/2006" xmlns:o="urn:schemas-microsoft-com:office:office" xmlns:r="http://schemas.openxmlformats.org/officeDocument/2006/relationships" xmlns:m="http://schemas.openxmlformats.org/officeDocument/2006/math" xmlns:v="urn:schemas-microsoft-com:vml" xmlns:wp14="http://schemas.microsoft.com/office/word/2010/wordprocessingDrawing" xmlns:wp="http://schemas.openxmlformats.org/drawingml/2006/wordprocessingDrawing" xmlns:w10="urn:schemas-microsoft-com:office:word" xmlns:w="http://schemas.openxmlformats.org/wordprocessingml/2006/main" xmlns:w14="http://schemas.microsoft.com/office/word/2010/wordml" xmlns:w15="http://schemas.microsoft.com/office/word/2012/wordml" xmlns:w16se="http://schemas.microsoft.com/office/word/2015/wordml/symex" xmlns:wpg="http://schemas.microsoft.com/office/word/2010/wordprocessingGroup" xmlns:wpi="http://schemas.microsoft.com/office/word/2010/wordprocessingInk" xmlns:wne="http://schemas.microsoft.com/office/word/2006/wordml" xmlns:wps="http://schemas.microsoft.com/office/word/2010/wordprocessingShape" mc:Ignorable="w14 w15 w16se wp14">
+<w:numbering xmlns:wpc="http://schemas.microsoft.com/office/word/2010/wordprocessingCanvas" xmlns:cx="http://schemas.microsoft.com/office/drawing/2014/chartex" xmlns:mc="http://schemas.openxmlformats.org/markup-compatibility/2006" xmlns:o="urn:schemas-microsoft-com:office:office" xmlns:r="http://schemas.openxmlformats.org/officeDocument/2006/relationships" xmlns:m="http://schemas.openxmlformats.org/officeDocument/2006/math" xmlns:v="urn:schemas-microsoft-com:vml" xmlns:wp14="http://schemas.microsoft.com/office/word/2010/wordprocessingDrawing" xmlns:wp="http://schemas.openxmlformats.org/drawingml/2006/wordprocessingDrawing" xmlns:w10="urn:schemas-microsoft-com:office:word" xmlns:w="http://schemas.openxmlformats.org/wordprocessingml/2006/main" xmlns:w14="http://schemas.microsoft.com/office/word/2010/wordml" xmlns:w15="http://schemas.microsoft.com/office/word/2012/wordml" xmlns:w16se="http://schemas.microsoft.com/office/word/2015/wordml/symex" xmlns:wpg="http://schemas.microsoft.com/office/word/2010/wordprocessingGroup" xmlns:wpi="http://schemas.microsoft.com/office/word/2010/wordprocessingInk" xmlns:wne="http://schemas.microsoft.com/office/word/2006/wordml" xmlns:wps="http://schemas.microsoft.com/office/word/2010/wordprocessingShape" mc:Ignorable="w14 w15 w16se wp14">
   <w:abstractNum w:abstractNumId="0" w15:restartNumberingAfterBreak="0">
     <w:nsid w:val="021E7605"/>
     <w:multiLevelType w:val="hybridMultilevel"/>
@@ -21025,6 +23417,95 @@
     </w:lvl>
   </w:abstractNum>
   <w:abstractNum w:abstractNumId="24" w15:restartNumberingAfterBreak="0">
+    <w:nsid w:val="7BBE0675"/>
+    <w:multiLevelType w:val="hybridMultilevel"/>
+    <w:tmpl w:val="854643E8"/>
+    <w:lvl w:ilvl="0" w:tplc="0409000F">
+      <w:start w:val="1"/>
+      <w:numFmt w:val="decimal"/>
+      <w:lvlText w:val="%1."/>
+      <w:lvlJc w:val="left"/>
+      <w:pPr>
+        <w:ind w:left="720" w:hanging="360"/>
+      </w:pPr>
+      <w:rPr>
+        <w:rFonts w:hint="default"/>
+      </w:rPr>
+    </w:lvl>
+    <w:lvl w:ilvl="1" w:tplc="04090019" w:tentative="1">
+      <w:start w:val="1"/>
+      <w:numFmt w:val="lowerLetter"/>
+      <w:lvlText w:val="%2."/>
+      <w:lvlJc w:val="left"/>
+      <w:pPr>
+        <w:ind w:left="1440" w:hanging="360"/>
+      </w:pPr>
+    </w:lvl>
+    <w:lvl w:ilvl="2" w:tplc="0409001B" w:tentative="1">
+      <w:start w:val="1"/>
+      <w:numFmt w:val="lowerRoman"/>
+      <w:lvlText w:val="%3."/>
+      <w:lvlJc w:val="right"/>
+      <w:pPr>
+        <w:ind w:left="2160" w:hanging="180"/>
+      </w:pPr>
+    </w:lvl>
+    <w:lvl w:ilvl="3" w:tplc="0409000F" w:tentative="1">
+      <w:start w:val="1"/>
+      <w:numFmt w:val="decimal"/>
+      <w:lvlText w:val="%4."/>
+      <w:lvlJc w:val="left"/>
+      <w:pPr>
+        <w:ind w:left="2880" w:hanging="360"/>
+      </w:pPr>
+    </w:lvl>
+    <w:lvl w:ilvl="4" w:tplc="04090019" w:tentative="1">
+      <w:start w:val="1"/>
+      <w:numFmt w:val="lowerLetter"/>
+      <w:lvlText w:val="%5."/>
+      <w:lvlJc w:val="left"/>
+      <w:pPr>
+        <w:ind w:left="3600" w:hanging="360"/>
+      </w:pPr>
+    </w:lvl>
+    <w:lvl w:ilvl="5" w:tplc="0409001B" w:tentative="1">
+      <w:start w:val="1"/>
+      <w:numFmt w:val="lowerRoman"/>
+      <w:lvlText w:val="%6."/>
+      <w:lvlJc w:val="right"/>
+      <w:pPr>
+        <w:ind w:left="4320" w:hanging="180"/>
+      </w:pPr>
+    </w:lvl>
+    <w:lvl w:ilvl="6" w:tplc="0409000F" w:tentative="1">
+      <w:start w:val="1"/>
+      <w:numFmt w:val="decimal"/>
+      <w:lvlText w:val="%7."/>
+      <w:lvlJc w:val="left"/>
+      <w:pPr>
+        <w:ind w:left="5040" w:hanging="360"/>
+      </w:pPr>
+    </w:lvl>
+    <w:lvl w:ilvl="7" w:tplc="04090019" w:tentative="1">
+      <w:start w:val="1"/>
+      <w:numFmt w:val="lowerLetter"/>
+      <w:lvlText w:val="%8."/>
+      <w:lvlJc w:val="left"/>
+      <w:pPr>
+        <w:ind w:left="5760" w:hanging="360"/>
+      </w:pPr>
+    </w:lvl>
+    <w:lvl w:ilvl="8" w:tplc="0409001B" w:tentative="1">
+      <w:start w:val="1"/>
+      <w:numFmt w:val="lowerRoman"/>
+      <w:lvlText w:val="%9."/>
+      <w:lvlJc w:val="right"/>
+      <w:pPr>
+        <w:ind w:left="6480" w:hanging="180"/>
+      </w:pPr>
+    </w:lvl>
+  </w:abstractNum>
+  <w:abstractNum w:abstractNumId="25" w15:restartNumberingAfterBreak="0">
     <w:nsid w:val="7C5C24FB"/>
     <w:multiLevelType w:val="hybridMultilevel"/>
     <w:tmpl w:val="9C6A2418"/>
@@ -21135,7 +23616,7 @@
     <w:abstractNumId w:val="7"/>
   </w:num>
   <w:num w:numId="8">
-    <w:abstractNumId w:val="24"/>
+    <w:abstractNumId w:val="25"/>
   </w:num>
   <w:num w:numId="9">
     <w:abstractNumId w:val="14"/>
@@ -21187,6 +23668,9 @@
   </w:num>
   <w:num w:numId="25">
     <w:abstractNumId w:val="21"/>
+  </w:num>
+  <w:num w:numId="26">
+    <w:abstractNumId w:val="24"/>
   </w:num>
 </w:numbering>
 </file>
@@ -21914,6 +24398,45 @@
       <w:szCs w:val="24"/>
     </w:rPr>
   </w:style>
+  <w:style w:type="paragraph" w:styleId="EndnoteText">
+    <w:name w:val="endnote text"/>
+    <w:basedOn w:val="Normal"/>
+    <w:link w:val="EndnoteTextChar"/>
+    <w:uiPriority w:val="99"/>
+    <w:semiHidden/>
+    <w:unhideWhenUsed/>
+    <w:rsid w:val="00AE2AC3"/>
+    <w:pPr>
+      <w:spacing w:after="0" w:line="240" w:lineRule="auto"/>
+    </w:pPr>
+    <w:rPr>
+      <w:sz w:val="20"/>
+      <w:szCs w:val="20"/>
+    </w:rPr>
+  </w:style>
+  <w:style w:type="character" w:customStyle="1" w:styleId="EndnoteTextChar">
+    <w:name w:val="Endnote Text Char"/>
+    <w:basedOn w:val="DefaultParagraphFont"/>
+    <w:link w:val="EndnoteText"/>
+    <w:uiPriority w:val="99"/>
+    <w:semiHidden/>
+    <w:rsid w:val="00AE2AC3"/>
+    <w:rPr>
+      <w:sz w:val="20"/>
+      <w:szCs w:val="20"/>
+    </w:rPr>
+  </w:style>
+  <w:style w:type="character" w:styleId="EndnoteReference">
+    <w:name w:val="endnote reference"/>
+    <w:basedOn w:val="DefaultParagraphFont"/>
+    <w:uiPriority w:val="99"/>
+    <w:semiHidden/>
+    <w:unhideWhenUsed/>
+    <w:rsid w:val="00AE2AC3"/>
+    <w:rPr>
+      <w:vertAlign w:val="superscript"/>
+    </w:rPr>
+  </w:style>
 </w:styles>
 </file>
 
@@ -22183,7 +24706,7 @@
 </file>
 
 <file path=customXml/itemProps1.xml><?xml version="1.0" encoding="utf-8"?>
-<ds:datastoreItem xmlns:ds="http://schemas.openxmlformats.org/officeDocument/2006/customXml" ds:itemID="{6857C1EF-6DE1-4132-85EE-D81CCBC43D7B}">
+<ds:datastoreItem xmlns:ds="http://schemas.openxmlformats.org/officeDocument/2006/customXml" ds:itemID="{B7DB31D4-DA2F-4BA8-B3CC-4E1C34BF3A34}">
   <ds:schemaRefs>
     <ds:schemaRef ds:uri="http://schemas.openxmlformats.org/officeDocument/2006/bibliography"/>
   </ds:schemaRefs>

</xml_diff>

<commit_message>
Merge work from team member
</commit_message>
<xml_diff>
--- a/Analysis/DoAnLyThuyet/Report.docx
+++ b/Analysis/DoAnLyThuyet/Report.docx
@@ -9895,18 +9895,248 @@
     </w:p>
     <w:p>
       <w:pPr>
+        <w:pStyle w:val="ListParagraph"/>
+        <w:numPr>
+          <w:ilvl w:val="0"/>
+          <w:numId w:val="19"/>
+        </w:numPr>
         <w:rPr>
           <w:rFonts w:ascii="Times New Roman" w:hAnsi="Times New Roman" w:cs="Times New Roman"/>
           <w:color w:val="44546A" w:themeColor="text2"/>
-          <w:sz w:val="32"/>
-          <w:szCs w:val="32"/>
-          <w14:textOutline w14:w="0" w14:cap="flat" w14:cmpd="sng" w14:algn="ctr">
-            <w14:noFill/>
-            <w14:prstDash w14:val="solid"/>
-            <w14:round/>
-          </w14:textOutline>
-        </w:rPr>
-      </w:pPr>
+          <w:sz w:val="24"/>
+          <w:szCs w:val="24"/>
+          <w14:textOutline w14:w="0" w14:cap="flat" w14:cmpd="sng" w14:algn="ctr">
+            <w14:noFill/>
+            <w14:prstDash w14:val="solid"/>
+            <w14:round/>
+          </w14:textOutline>
+        </w:rPr>
+      </w:pPr>
+      <w:r>
+        <w:rPr>
+          <w:rFonts w:ascii="Times New Roman" w:hAnsi="Times New Roman" w:cs="Times New Roman"/>
+          <w:b/>
+          <w:color w:val="44546A" w:themeColor="text2"/>
+          <w:sz w:val="24"/>
+          <w:szCs w:val="24"/>
+          <w14:textOutline w14:w="0" w14:cap="flat" w14:cmpd="sng" w14:algn="ctr">
+            <w14:noFill/>
+            <w14:prstDash w14:val="solid"/>
+            <w14:round/>
+          </w14:textOutline>
+        </w:rPr>
+        <w:t>Hướng dẫn sử dụng thư viện</w:t>
+      </w:r>
+      <w:r>
+        <w:rPr>
+          <w:rFonts w:ascii="Times New Roman" w:hAnsi="Times New Roman" w:cs="Times New Roman"/>
+          <w:color w:val="44546A" w:themeColor="text2"/>
+          <w:sz w:val="24"/>
+          <w:szCs w:val="24"/>
+          <w14:textOutline w14:w="0" w14:cap="flat" w14:cmpd="sng" w14:algn="ctr">
+            <w14:noFill/>
+            <w14:prstDash w14:val="solid"/>
+            <w14:round/>
+          </w14:textOutline>
+        </w:rPr>
+        <w:t>: tên lớp để giải đáp, hướng dẫn các thành viên sử dụng hệ thống. Thẻ thư viện: xác nhận là thành viên của hệ thống để được sử dụng các dịch vụ hệ thống cung cấp. Đăng ký cá nhân: cá nhân đến trực tiếp để đăng ký vào hệ thống. Đăng ký cho lớp: đại diện đăng ký cho tập thể.</w:t>
+      </w:r>
+    </w:p>
+    <w:p>
+      <w:pPr>
+        <w:pStyle w:val="ListParagraph"/>
+        <w:numPr>
+          <w:ilvl w:val="0"/>
+          <w:numId w:val="19"/>
+        </w:numPr>
+        <w:rPr>
+          <w:rFonts w:ascii="Times New Roman" w:hAnsi="Times New Roman" w:cs="Times New Roman"/>
+          <w:color w:val="44546A" w:themeColor="text2"/>
+          <w:sz w:val="24"/>
+          <w:szCs w:val="24"/>
+          <w14:textOutline w14:w="0" w14:cap="flat" w14:cmpd="sng" w14:algn="ctr">
+            <w14:noFill/>
+            <w14:prstDash w14:val="solid"/>
+            <w14:round/>
+          </w14:textOutline>
+        </w:rPr>
+      </w:pPr>
+      <w:r>
+        <w:rPr>
+          <w:rFonts w:ascii="Times New Roman" w:hAnsi="Times New Roman" w:cs="Times New Roman"/>
+          <w:b/>
+          <w:color w:val="44546A" w:themeColor="text2"/>
+          <w:sz w:val="24"/>
+          <w:szCs w:val="24"/>
+          <w14:textOutline w14:w="0" w14:cap="flat" w14:cmpd="sng" w14:algn="ctr">
+            <w14:noFill/>
+            <w14:prstDash w14:val="solid"/>
+            <w14:round/>
+          </w14:textOutline>
+        </w:rPr>
+        <w:t>Lớp hướng dẫn thư viện</w:t>
+      </w:r>
+      <w:r>
+        <w:rPr>
+          <w:rFonts w:ascii="Times New Roman" w:hAnsi="Times New Roman" w:cs="Times New Roman"/>
+          <w:color w:val="44546A" w:themeColor="text2"/>
+          <w:sz w:val="24"/>
+          <w:szCs w:val="24"/>
+          <w14:textOutline w14:w="0" w14:cap="flat" w14:cmpd="sng" w14:algn="ctr">
+            <w14:noFill/>
+            <w14:prstDash w14:val="solid"/>
+            <w14:round/>
+          </w14:textOutline>
+        </w:rPr>
+        <w:t>: hướng dẫn các thành viên sử dụng hệ thống.</w:t>
+      </w:r>
+    </w:p>
+    <w:p>
+      <w:pPr>
+        <w:pStyle w:val="ListParagraph"/>
+        <w:numPr>
+          <w:ilvl w:val="0"/>
+          <w:numId w:val="19"/>
+        </w:numPr>
+        <w:rPr>
+          <w:rFonts w:ascii="Times New Roman" w:hAnsi="Times New Roman" w:cs="Times New Roman"/>
+          <w:color w:val="44546A" w:themeColor="text2"/>
+          <w:sz w:val="24"/>
+          <w:szCs w:val="24"/>
+          <w14:textOutline w14:w="0" w14:cap="flat" w14:cmpd="sng" w14:algn="ctr">
+            <w14:noFill/>
+            <w14:prstDash w14:val="solid"/>
+            <w14:round/>
+          </w14:textOutline>
+        </w:rPr>
+      </w:pPr>
+      <w:r>
+        <w:rPr>
+          <w:rFonts w:ascii="Times New Roman" w:hAnsi="Times New Roman" w:cs="Times New Roman"/>
+          <w:b/>
+          <w:color w:val="44546A" w:themeColor="text2"/>
+          <w:sz w:val="24"/>
+          <w:szCs w:val="24"/>
+          <w14:textOutline w14:w="0" w14:cap="flat" w14:cmpd="sng" w14:algn="ctr">
+            <w14:noFill/>
+            <w14:prstDash w14:val="solid"/>
+            <w14:round/>
+          </w14:textOutline>
+        </w:rPr>
+        <w:t>Thẻ thư viện</w:t>
+      </w:r>
+      <w:r>
+        <w:rPr>
+          <w:rFonts w:ascii="Times New Roman" w:hAnsi="Times New Roman" w:cs="Times New Roman"/>
+          <w:color w:val="44546A" w:themeColor="text2"/>
+          <w:sz w:val="24"/>
+          <w:szCs w:val="24"/>
+          <w14:textOutline w14:w="0" w14:cap="flat" w14:cmpd="sng" w14:algn="ctr">
+            <w14:noFill/>
+            <w14:prstDash w14:val="solid"/>
+            <w14:round/>
+          </w14:textOutline>
+        </w:rPr>
+        <w:t>: để sử dụng các dịch vụ của hệ thống cung cấp.</w:t>
+      </w:r>
+    </w:p>
+    <w:p>
+      <w:pPr>
+        <w:pStyle w:val="ListParagraph"/>
+        <w:numPr>
+          <w:ilvl w:val="0"/>
+          <w:numId w:val="19"/>
+        </w:numPr>
+        <w:rPr>
+          <w:rFonts w:ascii="Times New Roman" w:hAnsi="Times New Roman" w:cs="Times New Roman"/>
+          <w:color w:val="44546A" w:themeColor="text2"/>
+          <w:sz w:val="24"/>
+          <w:szCs w:val="24"/>
+          <w14:textOutline w14:w="0" w14:cap="flat" w14:cmpd="sng" w14:algn="ctr">
+            <w14:noFill/>
+            <w14:prstDash w14:val="solid"/>
+            <w14:round/>
+          </w14:textOutline>
+        </w:rPr>
+      </w:pPr>
+      <w:r>
+        <w:rPr>
+          <w:rFonts w:ascii="Times New Roman" w:hAnsi="Times New Roman" w:cs="Times New Roman"/>
+          <w:b/>
+          <w:color w:val="44546A" w:themeColor="text2"/>
+          <w:sz w:val="24"/>
+          <w:szCs w:val="24"/>
+          <w14:textOutline w14:w="0" w14:cap="flat" w14:cmpd="sng" w14:algn="ctr">
+            <w14:noFill/>
+            <w14:prstDash w14:val="solid"/>
+            <w14:round/>
+          </w14:textOutline>
+        </w:rPr>
+        <w:t>Đăng ký cá nhân</w:t>
+      </w:r>
+      <w:r>
+        <w:rPr>
+          <w:rFonts w:ascii="Times New Roman" w:hAnsi="Times New Roman" w:cs="Times New Roman"/>
+          <w:color w:val="44546A" w:themeColor="text2"/>
+          <w:sz w:val="24"/>
+          <w:szCs w:val="24"/>
+          <w14:textOutline w14:w="0" w14:cap="flat" w14:cmpd="sng" w14:algn="ctr">
+            <w14:noFill/>
+            <w14:prstDash w14:val="solid"/>
+            <w14:round/>
+          </w14:textOutline>
+        </w:rPr>
+        <w:t>: cá nhân đến đăng ký trực tiếp tại quầy.</w:t>
+      </w:r>
+    </w:p>
+    <w:p>
+      <w:pPr>
+        <w:pStyle w:val="ListParagraph"/>
+        <w:numPr>
+          <w:ilvl w:val="0"/>
+          <w:numId w:val="19"/>
+        </w:numPr>
+        <w:rPr>
+          <w:rFonts w:ascii="Times New Roman" w:hAnsi="Times New Roman" w:cs="Times New Roman"/>
+          <w:color w:val="44546A" w:themeColor="text2"/>
+          <w:sz w:val="24"/>
+          <w:szCs w:val="24"/>
+          <w14:textOutline w14:w="0" w14:cap="flat" w14:cmpd="sng" w14:algn="ctr">
+            <w14:noFill/>
+            <w14:prstDash w14:val="solid"/>
+            <w14:round/>
+          </w14:textOutline>
+        </w:rPr>
+      </w:pPr>
+      <w:r>
+        <w:rPr>
+          <w:rFonts w:ascii="Times New Roman" w:hAnsi="Times New Roman" w:cs="Times New Roman"/>
+          <w:b/>
+          <w:color w:val="44546A" w:themeColor="text2"/>
+          <w:sz w:val="24"/>
+          <w:szCs w:val="24"/>
+          <w14:textOutline w14:w="0" w14:cap="flat" w14:cmpd="sng" w14:algn="ctr">
+            <w14:noFill/>
+            <w14:prstDash w14:val="solid"/>
+            <w14:round/>
+          </w14:textOutline>
+        </w:rPr>
+        <w:t>Đăng ký cho lớp</w:t>
+      </w:r>
+      <w:r>
+        <w:rPr>
+          <w:rFonts w:ascii="Times New Roman" w:hAnsi="Times New Roman" w:cs="Times New Roman"/>
+          <w:color w:val="44546A" w:themeColor="text2"/>
+          <w:sz w:val="24"/>
+          <w:szCs w:val="24"/>
+          <w14:textOutline w14:w="0" w14:cap="flat" w14:cmpd="sng" w14:algn="ctr">
+            <w14:noFill/>
+            <w14:prstDash w14:val="solid"/>
+            <w14:round/>
+          </w14:textOutline>
+        </w:rPr>
+        <w:t>: đại diện đăng ký cho tập thể.</w:t>
+      </w:r>
     </w:p>
     <w:p>
       <w:pPr>
@@ -9942,24 +10172,151 @@
             <w14:round/>
           </w14:textOutline>
         </w:rPr>
+        <w:lastRenderedPageBreak/>
         <w:t>Mượn sách</w:t>
       </w:r>
       <w:bookmarkEnd w:id="7"/>
     </w:p>
     <w:p>
       <w:pPr>
+        <w:pStyle w:val="ListParagraph"/>
+        <w:numPr>
+          <w:ilvl w:val="0"/>
+          <w:numId w:val="19"/>
+        </w:numPr>
         <w:rPr>
           <w:rFonts w:ascii="Times New Roman" w:hAnsi="Times New Roman" w:cs="Times New Roman"/>
           <w:color w:val="44546A" w:themeColor="text2"/>
-          <w:sz w:val="32"/>
-          <w:szCs w:val="32"/>
-          <w14:textOutline w14:w="0" w14:cap="flat" w14:cmpd="sng" w14:algn="ctr">
-            <w14:noFill/>
-            <w14:prstDash w14:val="solid"/>
-            <w14:round/>
-          </w14:textOutline>
-        </w:rPr>
-      </w:pPr>
+          <w:sz w:val="24"/>
+          <w:szCs w:val="24"/>
+          <w14:textOutline w14:w="0" w14:cap="flat" w14:cmpd="sng" w14:algn="ctr">
+            <w14:noFill/>
+            <w14:prstDash w14:val="solid"/>
+            <w14:round/>
+          </w14:textOutline>
+        </w:rPr>
+      </w:pPr>
+      <w:r>
+        <w:rPr>
+          <w:rFonts w:ascii="Times New Roman" w:hAnsi="Times New Roman" w:cs="Times New Roman"/>
+          <w:b/>
+          <w:color w:val="44546A" w:themeColor="text2"/>
+          <w:sz w:val="24"/>
+          <w:szCs w:val="24"/>
+          <w14:textOutline w14:w="0" w14:cap="flat" w14:cmpd="sng" w14:algn="ctr">
+            <w14:noFill/>
+            <w14:prstDash w14:val="solid"/>
+            <w14:round/>
+          </w14:textOutline>
+        </w:rPr>
+        <w:t>ISBN</w:t>
+      </w:r>
+      <w:r>
+        <w:rPr>
+          <w:rFonts w:ascii="Times New Roman" w:hAnsi="Times New Roman" w:cs="Times New Roman"/>
+          <w:color w:val="44546A" w:themeColor="text2"/>
+          <w:sz w:val="24"/>
+          <w:szCs w:val="24"/>
+          <w14:textOutline w14:w="0" w14:cap="flat" w14:cmpd="sng" w14:algn="ctr">
+            <w14:noFill/>
+            <w14:prstDash w14:val="solid"/>
+            <w14:round/>
+          </w14:textOutline>
+        </w:rPr>
+        <w:t xml:space="preserve">: </w:t>
+      </w:r>
+      <w:r>
+        <w:rPr>
+          <w:rFonts w:ascii="Times New Roman" w:hAnsi="Times New Roman" w:cs="Times New Roman"/>
+          <w:sz w:val="24"/>
+          <w:szCs w:val="24"/>
+          <w14:textOutline w14:w="0" w14:cap="flat" w14:cmpd="sng" w14:algn="ctr">
+            <w14:noFill/>
+            <w14:prstDash w14:val="solid"/>
+            <w14:round/>
+          </w14:textOutline>
+        </w:rPr>
+        <w:t>là mã số tiêu chuẩn quốc tế để xác định một quyển sách.</w:t>
+      </w:r>
+    </w:p>
+    <w:p>
+      <w:pPr>
+        <w:pStyle w:val="ListParagraph"/>
+        <w:numPr>
+          <w:ilvl w:val="0"/>
+          <w:numId w:val="19"/>
+        </w:numPr>
+        <w:rPr>
+          <w:rFonts w:ascii="Times New Roman" w:hAnsi="Times New Roman" w:cs="Times New Roman"/>
+          <w:color w:val="44546A" w:themeColor="text2"/>
+          <w:sz w:val="24"/>
+          <w:szCs w:val="24"/>
+          <w14:textOutline w14:w="0" w14:cap="flat" w14:cmpd="sng" w14:algn="ctr">
+            <w14:noFill/>
+            <w14:prstDash w14:val="solid"/>
+            <w14:round/>
+          </w14:textOutline>
+        </w:rPr>
+      </w:pPr>
+      <w:r>
+        <w:rPr>
+          <w:rFonts w:ascii="Times New Roman" w:hAnsi="Times New Roman" w:cs="Times New Roman"/>
+          <w:b/>
+          <w:color w:val="44546A" w:themeColor="text2"/>
+          <w:sz w:val="24"/>
+          <w:szCs w:val="24"/>
+          <w14:textOutline w14:w="0" w14:cap="flat" w14:cmpd="sng" w14:algn="ctr">
+            <w14:noFill/>
+            <w14:prstDash w14:val="solid"/>
+            <w14:round/>
+          </w14:textOutline>
+        </w:rPr>
+        <w:t>Đ</w:t>
+      </w:r>
+      <w:r>
+        <w:rPr>
+          <w:rFonts w:ascii="Times New Roman" w:hAnsi="Times New Roman" w:cs="Times New Roman"/>
+          <w:b/>
+          <w:color w:val="44546A" w:themeColor="text2"/>
+          <w:sz w:val="24"/>
+          <w:szCs w:val="24"/>
+          <w14:textOutline w14:w="0" w14:cap="flat" w14:cmpd="sng" w14:algn="ctr">
+            <w14:noFill/>
+            <w14:prstDash w14:val="solid"/>
+            <w14:round/>
+          </w14:textOutline>
+        </w:rPr>
+        <w:t>ộ</w:t>
+      </w:r>
+      <w:r>
+        <w:rPr>
+          <w:rFonts w:ascii="Times New Roman" w:hAnsi="Times New Roman" w:cs="Times New Roman"/>
+          <w:b/>
+          <w:color w:val="44546A" w:themeColor="text2"/>
+          <w:sz w:val="24"/>
+          <w:szCs w:val="24"/>
+          <w14:textOutline w14:w="0" w14:cap="flat" w14:cmpd="sng" w14:algn="ctr">
+            <w14:noFill/>
+            <w14:prstDash w14:val="solid"/>
+            <w14:round/>
+          </w14:textOutline>
+        </w:rPr>
+        <w:t>c giả</w:t>
+      </w:r>
+      <w:r>
+        <w:rPr>
+          <w:rFonts w:ascii="Times New Roman" w:hAnsi="Times New Roman" w:cs="Times New Roman"/>
+          <w:color w:val="44546A" w:themeColor="text2"/>
+          <w:sz w:val="24"/>
+          <w:szCs w:val="24"/>
+          <w14:textOutline w14:w="0" w14:cap="flat" w14:cmpd="sng" w14:algn="ctr">
+            <w14:noFill/>
+            <w14:prstDash w14:val="solid"/>
+            <w14:round/>
+          </w14:textOutline>
+        </w:rPr>
+        <w:t>: Người đọc sách</w:t>
+      </w:r>
     </w:p>
     <w:p>
       <w:pPr>
@@ -10077,7 +10434,6 @@
             <w14:round/>
           </w14:textOutline>
         </w:rPr>
-        <w:lastRenderedPageBreak/>
         <w:t>Phòng lưu hành</w:t>
       </w:r>
       <w:r>
@@ -10092,53 +10448,6 @@
           </w14:textOutline>
         </w:rPr>
         <w:t>: Nơi đặt sách hiện đang được thư viện sử dụng cho mục đích cho độc giả mượn</w:t>
-      </w:r>
-    </w:p>
-    <w:p>
-      <w:pPr>
-        <w:pStyle w:val="ListParagraph"/>
-        <w:numPr>
-          <w:ilvl w:val="0"/>
-          <w:numId w:val="19"/>
-        </w:numPr>
-        <w:ind w:left="0" w:firstLine="360"/>
-        <w:rPr>
-          <w:rFonts w:ascii="Times New Roman" w:hAnsi="Times New Roman" w:cs="Times New Roman"/>
-          <w:sz w:val="24"/>
-          <w:szCs w:val="24"/>
-          <w14:textOutline w14:w="0" w14:cap="flat" w14:cmpd="sng" w14:algn="ctr">
-            <w14:noFill/>
-            <w14:prstDash w14:val="solid"/>
-            <w14:round/>
-          </w14:textOutline>
-        </w:rPr>
-      </w:pPr>
-      <w:r>
-        <w:rPr>
-          <w:rFonts w:ascii="Times New Roman" w:hAnsi="Times New Roman" w:cs="Times New Roman"/>
-          <w:b/>
-          <w:sz w:val="24"/>
-          <w:szCs w:val="24"/>
-          <w14:textOutline w14:w="0" w14:cap="flat" w14:cmpd="sng" w14:algn="ctr">
-            <w14:noFill/>
-            <w14:prstDash w14:val="solid"/>
-            <w14:round/>
-          </w14:textOutline>
-        </w:rPr>
-        <w:t>ISBN</w:t>
-      </w:r>
-      <w:r>
-        <w:rPr>
-          <w:rFonts w:ascii="Times New Roman" w:hAnsi="Times New Roman" w:cs="Times New Roman"/>
-          <w:sz w:val="24"/>
-          <w:szCs w:val="24"/>
-          <w14:textOutline w14:w="0" w14:cap="flat" w14:cmpd="sng" w14:algn="ctr">
-            <w14:noFill/>
-            <w14:prstDash w14:val="solid"/>
-            <w14:round/>
-          </w14:textOutline>
-        </w:rPr>
-        <w:t>: là mã số tiêu chuẩn quốc tế để xác định một quyển sách.</w:t>
       </w:r>
     </w:p>
     <w:p>
@@ -10723,15 +11032,193 @@
         <w:rPr>
           <w:rFonts w:ascii="Times New Roman" w:hAnsi="Times New Roman" w:cs="Times New Roman"/>
           <w:color w:val="44546A" w:themeColor="text2"/>
-          <w:sz w:val="32"/>
-          <w:szCs w:val="32"/>
-          <w14:textOutline w14:w="0" w14:cap="flat" w14:cmpd="sng" w14:algn="ctr">
-            <w14:noFill/>
-            <w14:prstDash w14:val="solid"/>
-            <w14:round/>
-          </w14:textOutline>
-        </w:rPr>
-      </w:pPr>
+          <w:sz w:val="24"/>
+          <w:szCs w:val="24"/>
+          <w14:textOutline w14:w="0" w14:cap="flat" w14:cmpd="sng" w14:algn="ctr">
+            <w14:noFill/>
+            <w14:prstDash w14:val="solid"/>
+            <w14:round/>
+          </w14:textOutline>
+        </w:rPr>
+      </w:pPr>
+      <w:r>
+        <w:rPr>
+          <w:rFonts w:ascii="Times New Roman" w:hAnsi="Times New Roman" w:cs="Times New Roman"/>
+          <w:color w:val="44546A" w:themeColor="text2"/>
+          <w:sz w:val="24"/>
+          <w:szCs w:val="24"/>
+          <w14:textOutline w14:w="0" w14:cap="flat" w14:cmpd="sng" w14:algn="ctr">
+            <w14:noFill/>
+            <w14:prstDash w14:val="solid"/>
+            <w14:round/>
+          </w14:textOutline>
+        </w:rPr>
+        <w:t>Đối tượng liên quan:</w:t>
+      </w:r>
+    </w:p>
+    <w:p>
+      <w:pPr>
+        <w:ind w:firstLine="360"/>
+        <w:rPr>
+          <w:rFonts w:ascii="Times New Roman" w:hAnsi="Times New Roman" w:cs="Times New Roman"/>
+          <w:color w:val="44546A" w:themeColor="text2"/>
+          <w:sz w:val="24"/>
+          <w:szCs w:val="24"/>
+          <w14:textOutline w14:w="0" w14:cap="flat" w14:cmpd="sng" w14:algn="ctr">
+            <w14:noFill/>
+            <w14:prstDash w14:val="solid"/>
+            <w14:round/>
+          </w14:textOutline>
+        </w:rPr>
+      </w:pPr>
+      <w:r>
+        <w:rPr>
+          <w:rFonts w:ascii="Times New Roman" w:hAnsi="Times New Roman" w:cs="Times New Roman"/>
+          <w:color w:val="44546A" w:themeColor="text2"/>
+          <w:sz w:val="24"/>
+          <w:szCs w:val="24"/>
+          <w14:textOutline w14:w="0" w14:cap="flat" w14:cmpd="sng" w14:algn="ctr">
+            <w14:noFill/>
+            <w14:prstDash w14:val="solid"/>
+            <w14:round/>
+          </w14:textOutline>
+        </w:rPr>
+        <w:t>-</w:t>
+      </w:r>
+      <w:r>
+        <w:rPr>
+          <w:rFonts w:ascii="Times New Roman" w:hAnsi="Times New Roman" w:cs="Times New Roman"/>
+          <w:color w:val="44546A" w:themeColor="text2"/>
+          <w:sz w:val="24"/>
+          <w:szCs w:val="24"/>
+          <w14:textOutline w14:w="0" w14:cap="flat" w14:cmpd="sng" w14:algn="ctr">
+            <w14:noFill/>
+            <w14:prstDash w14:val="solid"/>
+            <w14:round/>
+          </w14:textOutline>
+        </w:rPr>
+        <w:tab/>
+        <w:t>Nhân viên quầy tham khảo.</w:t>
+      </w:r>
+    </w:p>
+    <w:p>
+      <w:pPr>
+        <w:ind w:firstLine="360"/>
+        <w:rPr>
+          <w:rFonts w:ascii="Times New Roman" w:hAnsi="Times New Roman" w:cs="Times New Roman"/>
+          <w:color w:val="44546A" w:themeColor="text2"/>
+          <w:sz w:val="24"/>
+          <w:szCs w:val="24"/>
+          <w14:textOutline w14:w="0" w14:cap="flat" w14:cmpd="sng" w14:algn="ctr">
+            <w14:noFill/>
+            <w14:prstDash w14:val="solid"/>
+            <w14:round/>
+          </w14:textOutline>
+        </w:rPr>
+      </w:pPr>
+      <w:r>
+        <w:rPr>
+          <w:rFonts w:ascii="Times New Roman" w:hAnsi="Times New Roman" w:cs="Times New Roman"/>
+          <w:color w:val="44546A" w:themeColor="text2"/>
+          <w:sz w:val="24"/>
+          <w:szCs w:val="24"/>
+          <w14:textOutline w14:w="0" w14:cap="flat" w14:cmpd="sng" w14:algn="ctr">
+            <w14:noFill/>
+            <w14:prstDash w14:val="solid"/>
+            <w14:round/>
+          </w14:textOutline>
+        </w:rPr>
+        <w:t>-</w:t>
+      </w:r>
+      <w:r>
+        <w:rPr>
+          <w:rFonts w:ascii="Times New Roman" w:hAnsi="Times New Roman" w:cs="Times New Roman"/>
+          <w:color w:val="44546A" w:themeColor="text2"/>
+          <w:sz w:val="24"/>
+          <w:szCs w:val="24"/>
+          <w14:textOutline w14:w="0" w14:cap="flat" w14:cmpd="sng" w14:algn="ctr">
+            <w14:noFill/>
+            <w14:prstDash w14:val="solid"/>
+            <w14:round/>
+          </w14:textOutline>
+        </w:rPr>
+        <w:tab/>
+        <w:t>Nhân viên hướng dẫn sử dụng hệ thống</w:t>
+      </w:r>
+    </w:p>
+    <w:p>
+      <w:pPr>
+        <w:rPr>
+          <w:rFonts w:ascii="Times New Roman" w:hAnsi="Times New Roman" w:cs="Times New Roman"/>
+          <w:color w:val="44546A" w:themeColor="text2"/>
+          <w:sz w:val="24"/>
+          <w:szCs w:val="24"/>
+          <w14:textOutline w14:w="0" w14:cap="flat" w14:cmpd="sng" w14:algn="ctr">
+            <w14:noFill/>
+            <w14:prstDash w14:val="solid"/>
+            <w14:round/>
+          </w14:textOutline>
+        </w:rPr>
+      </w:pPr>
+      <w:r>
+        <w:rPr>
+          <w:rFonts w:ascii="Times New Roman" w:hAnsi="Times New Roman" w:cs="Times New Roman"/>
+          <w:color w:val="44546A" w:themeColor="text2"/>
+          <w:sz w:val="24"/>
+          <w:szCs w:val="24"/>
+          <w14:textOutline w14:w="0" w14:cap="flat" w14:cmpd="sng" w14:algn="ctr">
+            <w14:noFill/>
+            <w14:prstDash w14:val="solid"/>
+            <w14:round/>
+          </w14:textOutline>
+        </w:rPr>
+        <w:t>Khách hàng:</w:t>
+      </w:r>
+    </w:p>
+    <w:p>
+      <w:pPr>
+        <w:ind w:firstLine="450"/>
+        <w:rPr>
+          <w:rFonts w:ascii="Times New Roman" w:hAnsi="Times New Roman" w:cs="Times New Roman"/>
+          <w:color w:val="44546A" w:themeColor="text2"/>
+          <w:sz w:val="24"/>
+          <w:szCs w:val="24"/>
+          <w14:textOutline w14:w="0" w14:cap="flat" w14:cmpd="sng" w14:algn="ctr">
+            <w14:noFill/>
+            <w14:prstDash w14:val="solid"/>
+            <w14:round/>
+          </w14:textOutline>
+        </w:rPr>
+      </w:pPr>
+      <w:r>
+        <w:rPr>
+          <w:rFonts w:ascii="Times New Roman" w:hAnsi="Times New Roman" w:cs="Times New Roman"/>
+          <w:color w:val="44546A" w:themeColor="text2"/>
+          <w:sz w:val="24"/>
+          <w:szCs w:val="24"/>
+          <w14:textOutline w14:w="0" w14:cap="flat" w14:cmpd="sng" w14:algn="ctr">
+            <w14:noFill/>
+            <w14:prstDash w14:val="solid"/>
+            <w14:round/>
+          </w14:textOutline>
+        </w:rPr>
+        <w:t>-</w:t>
+      </w:r>
+      <w:r>
+        <w:rPr>
+          <w:rFonts w:ascii="Times New Roman" w:hAnsi="Times New Roman" w:cs="Times New Roman"/>
+          <w:color w:val="44546A" w:themeColor="text2"/>
+          <w:sz w:val="24"/>
+          <w:szCs w:val="24"/>
+          <w14:textOutline w14:w="0" w14:cap="flat" w14:cmpd="sng" w14:algn="ctr">
+            <w14:noFill/>
+            <w14:prstDash w14:val="solid"/>
+            <w14:round/>
+          </w14:textOutline>
+        </w:rPr>
+        <w:tab/>
+        <w:t>Các sinh viên, giáo viên, cán bộ của trường và của DHQG</w:t>
+      </w:r>
     </w:p>
     <w:p>
       <w:pPr>
@@ -10773,18 +11260,71 @@
     </w:p>
     <w:p>
       <w:pPr>
+        <w:pStyle w:val="ListParagraph"/>
+        <w:numPr>
+          <w:ilvl w:val="0"/>
+          <w:numId w:val="19"/>
+        </w:numPr>
         <w:rPr>
           <w:rFonts w:ascii="Times New Roman" w:hAnsi="Times New Roman" w:cs="Times New Roman"/>
           <w:color w:val="44546A" w:themeColor="text2"/>
-          <w:sz w:val="32"/>
-          <w:szCs w:val="32"/>
-          <w14:textOutline w14:w="0" w14:cap="flat" w14:cmpd="sng" w14:algn="ctr">
-            <w14:noFill/>
-            <w14:prstDash w14:val="solid"/>
-            <w14:round/>
-          </w14:textOutline>
-        </w:rPr>
-      </w:pPr>
+          <w:sz w:val="24"/>
+          <w:szCs w:val="24"/>
+          <w14:textOutline w14:w="0" w14:cap="flat" w14:cmpd="sng" w14:algn="ctr">
+            <w14:noFill/>
+            <w14:prstDash w14:val="solid"/>
+            <w14:round/>
+          </w14:textOutline>
+        </w:rPr>
+      </w:pPr>
+      <w:r>
+        <w:rPr>
+          <w:rFonts w:ascii="Times New Roman" w:hAnsi="Times New Roman" w:cs="Times New Roman"/>
+          <w:color w:val="44546A" w:themeColor="text2"/>
+          <w:sz w:val="24"/>
+          <w:szCs w:val="24"/>
+          <w14:textOutline w14:w="0" w14:cap="flat" w14:cmpd="sng" w14:algn="ctr">
+            <w14:noFill/>
+            <w14:prstDash w14:val="solid"/>
+            <w14:round/>
+          </w14:textOutline>
+        </w:rPr>
+        <w:t>Thủ thư</w:t>
+      </w:r>
+    </w:p>
+    <w:p>
+      <w:pPr>
+        <w:pStyle w:val="ListParagraph"/>
+        <w:numPr>
+          <w:ilvl w:val="0"/>
+          <w:numId w:val="19"/>
+        </w:numPr>
+        <w:rPr>
+          <w:rFonts w:ascii="Times New Roman" w:hAnsi="Times New Roman" w:cs="Times New Roman"/>
+          <w:color w:val="44546A" w:themeColor="text2"/>
+          <w:sz w:val="24"/>
+          <w:szCs w:val="24"/>
+          <w14:textOutline w14:w="0" w14:cap="flat" w14:cmpd="sng" w14:algn="ctr">
+            <w14:noFill/>
+            <w14:prstDash w14:val="solid"/>
+            <w14:round/>
+          </w14:textOutline>
+        </w:rPr>
+      </w:pPr>
+      <w:r>
+        <w:rPr>
+          <w:rFonts w:ascii="Times New Roman" w:hAnsi="Times New Roman" w:cs="Times New Roman"/>
+          <w:color w:val="44546A" w:themeColor="text2"/>
+          <w:sz w:val="24"/>
+          <w:szCs w:val="24"/>
+          <w14:textOutline w14:w="0" w14:cap="flat" w14:cmpd="sng" w14:algn="ctr">
+            <w14:noFill/>
+            <w14:prstDash w14:val="solid"/>
+            <w14:round/>
+          </w14:textOutline>
+        </w:rPr>
+        <w:t>Độc giả: Sinh viên, học viên sau đại học, cán bộ giảng dạy</w:t>
+      </w:r>
     </w:p>
     <w:p>
       <w:pPr>
@@ -10854,6 +11394,7 @@
             <w14:round/>
           </w14:textOutline>
         </w:rPr>
+        <w:lastRenderedPageBreak/>
         <w:t>Thủ thư</w:t>
       </w:r>
     </w:p>
@@ -11094,20 +11635,6 @@
     </w:p>
     <w:p>
       <w:pPr>
-        <w:rPr>
-          <w:rFonts w:ascii="Times New Roman" w:hAnsi="Times New Roman" w:cs="Times New Roman"/>
-          <w:sz w:val="24"/>
-          <w:szCs w:val="24"/>
-          <w14:textOutline w14:w="0" w14:cap="flat" w14:cmpd="sng" w14:algn="ctr">
-            <w14:noFill/>
-            <w14:prstDash w14:val="solid"/>
-            <w14:round/>
-          </w14:textOutline>
-        </w:rPr>
-      </w:pPr>
-    </w:p>
-    <w:p>
-      <w:pPr>
         <w:pStyle w:val="ListParagraph"/>
         <w:numPr>
           <w:ilvl w:val="0"/>
@@ -11135,7 +11662,6 @@
             <w14:round/>
           </w14:textOutline>
         </w:rPr>
-        <w:lastRenderedPageBreak/>
         <w:t>Các khoa trong trường</w:t>
       </w:r>
       <w:r>
@@ -11151,20 +11677,6 @@
         </w:rPr>
         <w:t>: xem giới thiệu sách và đặt sách</w:t>
       </w:r>
-    </w:p>
-    <w:p>
-      <w:pPr>
-        <w:rPr>
-          <w:rFonts w:ascii="Times New Roman" w:hAnsi="Times New Roman" w:cs="Times New Roman"/>
-          <w:sz w:val="24"/>
-          <w:szCs w:val="24"/>
-          <w14:textOutline w14:w="0" w14:cap="flat" w14:cmpd="sng" w14:algn="ctr">
-            <w14:noFill/>
-            <w14:prstDash w14:val="solid"/>
-            <w14:round/>
-          </w14:textOutline>
-        </w:rPr>
-      </w:pPr>
     </w:p>
     <w:p>
       <w:pPr>
@@ -11359,7 +11871,33 @@
             <w14:round/>
           </w14:textOutline>
         </w:rPr>
-        <w:t>Giám đốc thư viện: xét duyệt và kí tên danh sách biên mục, gửi toàn bộ “danh sách biên mục” lên BGH trường, liên lạc với nhà thanh lý để bàn giao trách nhiệm(Giai đoạn trả quyết định)</w:t>
+        <w:t>Giám đốc thư viện: xét duyệt và kí tên danh sách biên mục, gửi toàn bộ “danh sách biên mục” lên BGH trường, liên lạc với nhà thanh lý để bàn giao trách nhiệm</w:t>
+      </w:r>
+      <w:r>
+        <w:rPr>
+          <w:rFonts w:ascii="Times New Roman" w:hAnsi="Times New Roman" w:cs="Times New Roman"/>
+          <w:sz w:val="24"/>
+          <w:szCs w:val="24"/>
+          <w14:textOutline w14:w="0" w14:cap="flat" w14:cmpd="sng" w14:algn="ctr">
+            <w14:noFill/>
+            <w14:prstDash w14:val="solid"/>
+            <w14:round/>
+          </w14:textOutline>
+        </w:rPr>
+        <w:t xml:space="preserve"> </w:t>
+      </w:r>
+      <w:r>
+        <w:rPr>
+          <w:rFonts w:ascii="Times New Roman" w:hAnsi="Times New Roman" w:cs="Times New Roman"/>
+          <w:sz w:val="24"/>
+          <w:szCs w:val="24"/>
+          <w14:textOutline w14:w="0" w14:cap="flat" w14:cmpd="sng" w14:algn="ctr">
+            <w14:noFill/>
+            <w14:prstDash w14:val="solid"/>
+            <w14:round/>
+          </w14:textOutline>
+        </w:rPr>
+        <w:t>(Giai đoạn trả quyết định)</w:t>
       </w:r>
     </w:p>
     <w:p>
@@ -11392,7 +11930,33 @@
             <w14:round/>
           </w14:textOutline>
         </w:rPr>
-        <w:t>BGH trường: xét duyệt và đồng ý thanh lí sách như trong “danh sách biên mục” thì sẽ kí tên và gửi toàn bộ hồ sơ lên cho Ban giám đốc ĐHQG xét duyệt,  chuyển quyết định xuống cho thư viện(Giai đoạn trả quyết định)</w:t>
+        <w:t>BGH trường: xét duyệt và đồng ý thanh lí sách như trong “danh sách biên mục” thì sẽ kí tên và gửi toàn bộ hồ sơ lên cho Ban giám đốc ĐHQG xét duyệt, chuyển quyết định xuống cho thư viện</w:t>
+      </w:r>
+      <w:r>
+        <w:rPr>
+          <w:rFonts w:ascii="Times New Roman" w:hAnsi="Times New Roman" w:cs="Times New Roman"/>
+          <w:sz w:val="24"/>
+          <w:szCs w:val="24"/>
+          <w14:textOutline w14:w="0" w14:cap="flat" w14:cmpd="sng" w14:algn="ctr">
+            <w14:noFill/>
+            <w14:prstDash w14:val="solid"/>
+            <w14:round/>
+          </w14:textOutline>
+        </w:rPr>
+        <w:t xml:space="preserve"> </w:t>
+      </w:r>
+      <w:r>
+        <w:rPr>
+          <w:rFonts w:ascii="Times New Roman" w:hAnsi="Times New Roman" w:cs="Times New Roman"/>
+          <w:sz w:val="24"/>
+          <w:szCs w:val="24"/>
+          <w14:textOutline w14:w="0" w14:cap="flat" w14:cmpd="sng" w14:algn="ctr">
+            <w14:noFill/>
+            <w14:prstDash w14:val="solid"/>
+            <w14:round/>
+          </w14:textOutline>
+        </w:rPr>
+        <w:t>(Giai đoạn trả quyết định)</w:t>
       </w:r>
     </w:p>
     <w:p>
@@ -11427,20 +11991,6 @@
         </w:rPr>
         <w:t xml:space="preserve">Ban giám đốc ĐHQG: xét duyệt đồng ý thanh lí sách trong “danh sách biên mục” thì sẽ gửi quyết định về cho BGH trường, </w:t>
       </w:r>
-    </w:p>
-    <w:p>
-      <w:pPr>
-        <w:rPr>
-          <w:rFonts w:ascii="Times New Roman" w:hAnsi="Times New Roman" w:cs="Times New Roman"/>
-          <w:sz w:val="24"/>
-          <w:szCs w:val="24"/>
-          <w14:textOutline w14:w="0" w14:cap="flat" w14:cmpd="sng" w14:algn="ctr">
-            <w14:noFill/>
-            <w14:prstDash w14:val="solid"/>
-            <w14:round/>
-          </w14:textOutline>
-        </w:rPr>
-      </w:pPr>
     </w:p>
     <w:p>
       <w:pPr>
@@ -11515,6 +12065,79 @@
     </w:p>
     <w:p>
       <w:pPr>
+        <w:pStyle w:val="ListParagraph"/>
+        <w:numPr>
+          <w:ilvl w:val="0"/>
+          <w:numId w:val="19"/>
+        </w:numPr>
+        <w:rPr>
+          <w:rFonts w:ascii="Times New Roman" w:hAnsi="Times New Roman" w:cs="Times New Roman"/>
+          <w:color w:val="44546A" w:themeColor="text2"/>
+          <w:sz w:val="24"/>
+          <w:szCs w:val="24"/>
+          <w14:textOutline w14:w="0" w14:cap="flat" w14:cmpd="sng" w14:algn="ctr">
+            <w14:noFill/>
+            <w14:prstDash w14:val="solid"/>
+            <w14:round/>
+          </w14:textOutline>
+        </w:rPr>
+      </w:pPr>
+      <w:r>
+        <w:rPr>
+          <w:rFonts w:ascii="Times New Roman" w:hAnsi="Times New Roman" w:cs="Times New Roman"/>
+          <w:color w:val="44546A" w:themeColor="text2"/>
+          <w:sz w:val="24"/>
+          <w:szCs w:val="24"/>
+          <w14:textOutline w14:w="0" w14:cap="flat" w14:cmpd="sng" w14:algn="ctr">
+            <w14:noFill/>
+            <w14:prstDash w14:val="solid"/>
+            <w14:round/>
+          </w14:textOutline>
+        </w:rPr>
+        <w:t>Nhân viên quầy tham khảo: tiếp nhận, kiểm tra thông tin đăng ký thẻ để sử dụng hệ thống thư viện</w:t>
+      </w:r>
+    </w:p>
+    <w:p>
+      <w:pPr>
+        <w:pStyle w:val="ListParagraph"/>
+        <w:numPr>
+          <w:ilvl w:val="0"/>
+          <w:numId w:val="19"/>
+        </w:numPr>
+        <w:rPr>
+          <w:rFonts w:ascii="Times New Roman" w:hAnsi="Times New Roman" w:cs="Times New Roman"/>
+          <w:color w:val="44546A" w:themeColor="text2"/>
+          <w:sz w:val="24"/>
+          <w:szCs w:val="24"/>
+          <w14:textOutline w14:w="0" w14:cap="flat" w14:cmpd="sng" w14:algn="ctr">
+            <w14:noFill/>
+            <w14:prstDash w14:val="solid"/>
+            <w14:round/>
+          </w14:textOutline>
+        </w:rPr>
+      </w:pPr>
+      <w:r>
+        <w:rPr>
+          <w:rFonts w:ascii="Times New Roman" w:hAnsi="Times New Roman" w:cs="Times New Roman"/>
+          <w:color w:val="44546A" w:themeColor="text2"/>
+          <w:sz w:val="24"/>
+          <w:szCs w:val="24"/>
+          <w14:textOutline w14:w="0" w14:cap="flat" w14:cmpd="sng" w14:algn="ctr">
+            <w14:noFill/>
+            <w14:prstDash w14:val="solid"/>
+            <w14:round/>
+          </w14:textOutline>
+        </w:rPr>
+        <w:t>Nhân viên hướng dẫn sử dụng hệ thống: phổ biến các quy tác, nội quy khi sử dụng hệ thống đến cho các khách hàng.</w:t>
+      </w:r>
+    </w:p>
+    <w:p>
+      <w:pPr>
+        <w:pStyle w:val="ListParagraph"/>
+        <w:numPr>
+          <w:ilvl w:val="0"/>
+          <w:numId w:val="19"/>
+        </w:numPr>
         <w:rPr>
           <w:rFonts w:ascii="Times New Roman" w:hAnsi="Times New Roman" w:cs="Times New Roman"/>
           <w:color w:val="44546A" w:themeColor="text2"/>
@@ -11527,6 +12150,34 @@
           </w14:textOutline>
         </w:rPr>
       </w:pPr>
+      <w:r>
+        <w:rPr>
+          <w:rFonts w:ascii="Times New Roman" w:hAnsi="Times New Roman" w:cs="Times New Roman"/>
+          <w:color w:val="44546A" w:themeColor="text2"/>
+          <w:sz w:val="24"/>
+          <w:szCs w:val="24"/>
+          <w14:textOutline w14:w="0" w14:cap="flat" w14:cmpd="sng" w14:algn="ctr">
+            <w14:noFill/>
+            <w14:prstDash w14:val="solid"/>
+            <w14:round/>
+          </w14:textOutline>
+        </w:rPr>
+        <w:t>Các sinh viên, giáo viên, cán bộ của trường và của DHQG: xác nhận để được thuê các quyển sách mong muốn</w:t>
+      </w:r>
+      <w:r>
+        <w:rPr>
+          <w:rFonts w:ascii="Times New Roman" w:hAnsi="Times New Roman" w:cs="Times New Roman"/>
+          <w:color w:val="44546A" w:themeColor="text2"/>
+          <w:sz w:val="32"/>
+          <w:szCs w:val="32"/>
+          <w14:textOutline w14:w="0" w14:cap="flat" w14:cmpd="sng" w14:algn="ctr">
+            <w14:noFill/>
+            <w14:prstDash w14:val="solid"/>
+            <w14:round/>
+          </w14:textOutline>
+        </w:rPr>
+        <w:t>.</w:t>
+      </w:r>
     </w:p>
     <w:p>
       <w:pPr>
@@ -11568,18 +12219,71 @@
     </w:p>
     <w:p>
       <w:pPr>
+        <w:pStyle w:val="ListParagraph"/>
+        <w:numPr>
+          <w:ilvl w:val="0"/>
+          <w:numId w:val="19"/>
+        </w:numPr>
         <w:rPr>
           <w:rFonts w:ascii="Times New Roman" w:hAnsi="Times New Roman" w:cs="Times New Roman"/>
           <w:color w:val="44546A" w:themeColor="text2"/>
-          <w:sz w:val="32"/>
-          <w:szCs w:val="32"/>
-          <w14:textOutline w14:w="0" w14:cap="flat" w14:cmpd="sng" w14:algn="ctr">
-            <w14:noFill/>
-            <w14:prstDash w14:val="solid"/>
-            <w14:round/>
-          </w14:textOutline>
-        </w:rPr>
-      </w:pPr>
+          <w:sz w:val="24"/>
+          <w:szCs w:val="24"/>
+          <w14:textOutline w14:w="0" w14:cap="flat" w14:cmpd="sng" w14:algn="ctr">
+            <w14:noFill/>
+            <w14:prstDash w14:val="solid"/>
+            <w14:round/>
+          </w14:textOutline>
+        </w:rPr>
+      </w:pPr>
+      <w:r>
+        <w:rPr>
+          <w:rFonts w:ascii="Times New Roman" w:hAnsi="Times New Roman" w:cs="Times New Roman"/>
+          <w:color w:val="44546A" w:themeColor="text2"/>
+          <w:sz w:val="24"/>
+          <w:szCs w:val="24"/>
+          <w14:textOutline w14:w="0" w14:cap="flat" w14:cmpd="sng" w14:algn="ctr">
+            <w14:noFill/>
+            <w14:prstDash w14:val="solid"/>
+            <w14:round/>
+          </w14:textOutline>
+        </w:rPr>
+        <w:t>Thủ Thư: Kiểm tra thẻ đọc giả, để xác nhận đọc giả, xác nhận mượn sách</w:t>
+      </w:r>
+    </w:p>
+    <w:p>
+      <w:pPr>
+        <w:pStyle w:val="ListParagraph"/>
+        <w:numPr>
+          <w:ilvl w:val="0"/>
+          <w:numId w:val="19"/>
+        </w:numPr>
+        <w:rPr>
+          <w:rFonts w:ascii="Times New Roman" w:hAnsi="Times New Roman" w:cs="Times New Roman"/>
+          <w:color w:val="44546A" w:themeColor="text2"/>
+          <w:sz w:val="24"/>
+          <w:szCs w:val="24"/>
+          <w14:textOutline w14:w="0" w14:cap="flat" w14:cmpd="sng" w14:algn="ctr">
+            <w14:noFill/>
+            <w14:prstDash w14:val="solid"/>
+            <w14:round/>
+          </w14:textOutline>
+        </w:rPr>
+      </w:pPr>
+      <w:r>
+        <w:rPr>
+          <w:rFonts w:ascii="Times New Roman" w:hAnsi="Times New Roman" w:cs="Times New Roman"/>
+          <w:color w:val="44546A" w:themeColor="text2"/>
+          <w:sz w:val="24"/>
+          <w:szCs w:val="24"/>
+          <w14:textOutline w14:w="0" w14:cap="flat" w14:cmpd="sng" w14:algn="ctr">
+            <w14:noFill/>
+            <w14:prstDash w14:val="solid"/>
+            <w14:round/>
+          </w14:textOutline>
+        </w:rPr>
+        <w:t>Đọc giả: xuất trình thẻ thư viện khi đọc sách/ mượn sách</w:t>
+      </w:r>
     </w:p>
     <w:p>
       <w:pPr>
@@ -11649,33 +12353,7 @@
             <w14:round/>
           </w14:textOutline>
         </w:rPr>
-        <w:t>Thủ thư: Quan sát, kiểm tra thông tin trên gáy sách, xử lý nếu có trường hợp mượn sách quá hạ</w:t>
-      </w:r>
-      <w:r>
-        <w:rPr>
-          <w:rFonts w:ascii="Times New Roman" w:hAnsi="Times New Roman" w:cs="Times New Roman"/>
-          <w:sz w:val="24"/>
-          <w:szCs w:val="24"/>
-          <w14:textOutline w14:w="0" w14:cap="flat" w14:cmpd="sng" w14:algn="ctr">
-            <w14:noFill/>
-            <w14:prstDash w14:val="solid"/>
-            <w14:round/>
-          </w14:textOutline>
-        </w:rPr>
-        <w:t>n,</w:t>
-      </w:r>
-      <w:r>
-        <w:rPr>
-          <w:rFonts w:ascii="Times New Roman" w:hAnsi="Times New Roman" w:cs="Times New Roman"/>
-          <w:sz w:val="24"/>
-          <w:szCs w:val="24"/>
-          <w14:textOutline w14:w="0" w14:cap="flat" w14:cmpd="sng" w14:algn="ctr">
-            <w14:noFill/>
-            <w14:prstDash w14:val="solid"/>
-            <w14:round/>
-          </w14:textOutline>
-        </w:rPr>
-        <w:t xml:space="preserve"> cập nhật thông tin ngày trả sách, cập nhật thông tin sách và đọc giả, người ghi nhận trong trườn hợp sách bị mất và thu phí đền bù trong trường hợp sách bị hỏng.</w:t>
+        <w:t>Thủ thư: Quan sát, kiểm tra thông tin trên gáy sách, xử lý nếu có trường hợp mượn sách quá hạn, cập nhật thông tin ngày trả sách, cập nhật thông tin sách và đọc giả, người ghi nhận trong trườn hợp sách bị mất và thu phí đền bù trong trường hợp sách bị hỏng.</w:t>
       </w:r>
     </w:p>
     <w:p>
@@ -11863,7 +12541,6 @@
             <w14:round/>
           </w14:textOutline>
         </w:rPr>
-        <w:lastRenderedPageBreak/>
         <w:t>Thanh lý sách</w:t>
       </w:r>
       <w:bookmarkEnd w:id="23"/>
@@ -12019,15 +12696,87 @@
         <w:rPr>
           <w:rFonts w:ascii="Times New Roman" w:hAnsi="Times New Roman" w:cs="Times New Roman"/>
           <w:color w:val="44546A" w:themeColor="text2"/>
-          <w:sz w:val="32"/>
-          <w:szCs w:val="32"/>
-          <w14:textOutline w14:w="0" w14:cap="flat" w14:cmpd="sng" w14:algn="ctr">
-            <w14:noFill/>
-            <w14:prstDash w14:val="solid"/>
-            <w14:round/>
-          </w14:textOutline>
-        </w:rPr>
-      </w:pPr>
+          <w:sz w:val="24"/>
+          <w:szCs w:val="24"/>
+          <w14:textOutline w14:w="0" w14:cap="flat" w14:cmpd="sng" w14:algn="ctr">
+            <w14:noFill/>
+            <w14:prstDash w14:val="solid"/>
+            <w14:round/>
+          </w14:textOutline>
+        </w:rPr>
+      </w:pPr>
+      <w:r>
+        <w:rPr>
+          <w:rFonts w:ascii="Times New Roman" w:hAnsi="Times New Roman" w:cs="Times New Roman"/>
+          <w:color w:val="44546A" w:themeColor="text2"/>
+          <w:sz w:val="24"/>
+          <w:szCs w:val="24"/>
+          <w14:textOutline w14:w="0" w14:cap="flat" w14:cmpd="sng" w14:algn="ctr">
+            <w14:noFill/>
+            <w14:prstDash w14:val="solid"/>
+            <w14:round/>
+          </w14:textOutline>
+        </w:rPr>
+        <w:t>Cấp 1: cán bộ giáo viên tại trường KHTN</w:t>
+      </w:r>
+    </w:p>
+    <w:p>
+      <w:pPr>
+        <w:rPr>
+          <w:rFonts w:ascii="Times New Roman" w:hAnsi="Times New Roman" w:cs="Times New Roman"/>
+          <w:color w:val="44546A" w:themeColor="text2"/>
+          <w:sz w:val="24"/>
+          <w:szCs w:val="24"/>
+          <w14:textOutline w14:w="0" w14:cap="flat" w14:cmpd="sng" w14:algn="ctr">
+            <w14:noFill/>
+            <w14:prstDash w14:val="solid"/>
+            <w14:round/>
+          </w14:textOutline>
+        </w:rPr>
+      </w:pPr>
+      <w:r>
+        <w:rPr>
+          <w:rFonts w:ascii="Times New Roman" w:hAnsi="Times New Roman" w:cs="Times New Roman"/>
+          <w:color w:val="44546A" w:themeColor="text2"/>
+          <w:sz w:val="24"/>
+          <w:szCs w:val="24"/>
+          <w14:textOutline w14:w="0" w14:cap="flat" w14:cmpd="sng" w14:algn="ctr">
+            <w14:noFill/>
+            <w14:prstDash w14:val="solid"/>
+            <w14:round/>
+          </w14:textOutline>
+        </w:rPr>
+        <w:t>Cấp 2: cán bộ giáo viên tại DHQG</w:t>
+      </w:r>
+    </w:p>
+    <w:p>
+      <w:pPr>
+        <w:rPr>
+          <w:rFonts w:ascii="Times New Roman" w:hAnsi="Times New Roman" w:cs="Times New Roman"/>
+          <w:color w:val="44546A" w:themeColor="text2"/>
+          <w:sz w:val="24"/>
+          <w:szCs w:val="24"/>
+          <w14:textOutline w14:w="0" w14:cap="flat" w14:cmpd="sng" w14:algn="ctr">
+            <w14:noFill/>
+            <w14:prstDash w14:val="solid"/>
+            <w14:round/>
+          </w14:textOutline>
+        </w:rPr>
+      </w:pPr>
+      <w:r>
+        <w:rPr>
+          <w:rFonts w:ascii="Times New Roman" w:hAnsi="Times New Roman" w:cs="Times New Roman"/>
+          <w:color w:val="44546A" w:themeColor="text2"/>
+          <w:sz w:val="24"/>
+          <w:szCs w:val="24"/>
+          <w14:textOutline w14:w="0" w14:cap="flat" w14:cmpd="sng" w14:algn="ctr">
+            <w14:noFill/>
+            <w14:prstDash w14:val="solid"/>
+            <w14:round/>
+          </w14:textOutline>
+        </w:rPr>
+        <w:t>Cấp 3: sinh viên tại trường KHTN và ĐHQG</w:t>
+      </w:r>
     </w:p>
     <w:p>
       <w:pPr>
@@ -12072,15 +12821,29 @@
         <w:rPr>
           <w:rFonts w:ascii="Times New Roman" w:hAnsi="Times New Roman" w:cs="Times New Roman"/>
           <w:color w:val="44546A" w:themeColor="text2"/>
-          <w:sz w:val="32"/>
-          <w:szCs w:val="32"/>
-          <w14:textOutline w14:w="0" w14:cap="flat" w14:cmpd="sng" w14:algn="ctr">
-            <w14:noFill/>
-            <w14:prstDash w14:val="solid"/>
-            <w14:round/>
-          </w14:textOutline>
-        </w:rPr>
-      </w:pPr>
+          <w:sz w:val="24"/>
+          <w:szCs w:val="24"/>
+          <w14:textOutline w14:w="0" w14:cap="flat" w14:cmpd="sng" w14:algn="ctr">
+            <w14:noFill/>
+            <w14:prstDash w14:val="solid"/>
+            <w14:round/>
+          </w14:textOutline>
+        </w:rPr>
+      </w:pPr>
+      <w:r>
+        <w:rPr>
+          <w:rFonts w:ascii="Times New Roman" w:hAnsi="Times New Roman" w:cs="Times New Roman"/>
+          <w:color w:val="44546A" w:themeColor="text2"/>
+          <w:sz w:val="24"/>
+          <w:szCs w:val="24"/>
+          <w14:textOutline w14:w="0" w14:cap="flat" w14:cmpd="sng" w14:algn="ctr">
+            <w14:noFill/>
+            <w14:prstDash w14:val="solid"/>
+            <w14:round/>
+          </w14:textOutline>
+        </w:rPr>
+        <w:t>Các đối tượng trong nghiệp vụ có độ ưu tiên ngang nhau</w:t>
+      </w:r>
     </w:p>
     <w:p>
       <w:pPr>
@@ -12438,7 +13201,72 @@
             <w14:round/>
           </w14:textOutline>
         </w:rPr>
-        <w:t>- Cấu trúc tổng duyệt thông qua chữ ký =&gt; Không thể tự động hóa công đoạn này, để kí được thì sau giai đoạn lập ra danh sách biên mục phải có thêm bước in ra danh sách biên mục này rồi mới gửi lên cho Ban giám đốc thư viện được</w:t>
+        <w:t xml:space="preserve">      </w:t>
+      </w:r>
+      <w:r>
+        <w:rPr>
+          <w:rFonts w:ascii="Times New Roman" w:hAnsi="Times New Roman" w:cs="Times New Roman"/>
+          <w:sz w:val="24"/>
+          <w:szCs w:val="24"/>
+          <w14:textOutline w14:w="0" w14:cap="flat" w14:cmpd="sng" w14:algn="ctr">
+            <w14:noFill/>
+            <w14:prstDash w14:val="solid"/>
+            <w14:round/>
+          </w14:textOutline>
+        </w:rPr>
+        <w:t>-</w:t>
+      </w:r>
+      <w:r>
+        <w:rPr>
+          <w:rFonts w:ascii="Times New Roman" w:hAnsi="Times New Roman" w:cs="Times New Roman"/>
+          <w:sz w:val="24"/>
+          <w:szCs w:val="24"/>
+          <w14:textOutline w14:w="0" w14:cap="flat" w14:cmpd="sng" w14:algn="ctr">
+            <w14:noFill/>
+            <w14:prstDash w14:val="solid"/>
+            <w14:round/>
+          </w14:textOutline>
+        </w:rPr>
+        <w:t xml:space="preserve">   </w:t>
+      </w:r>
+      <w:r>
+        <w:rPr>
+          <w:rFonts w:ascii="Times New Roman" w:hAnsi="Times New Roman" w:cs="Times New Roman"/>
+          <w:sz w:val="24"/>
+          <w:szCs w:val="24"/>
+          <w14:textOutline w14:w="0" w14:cap="flat" w14:cmpd="sng" w14:algn="ctr">
+            <w14:noFill/>
+            <w14:prstDash w14:val="solid"/>
+            <w14:round/>
+          </w14:textOutline>
+        </w:rPr>
+        <w:t xml:space="preserve"> </w:t>
+      </w:r>
+      <w:r>
+        <w:rPr>
+          <w:rFonts w:ascii="Times New Roman" w:hAnsi="Times New Roman" w:cs="Times New Roman"/>
+          <w:sz w:val="24"/>
+          <w:szCs w:val="24"/>
+          <w14:textOutline w14:w="0" w14:cap="flat" w14:cmpd="sng" w14:algn="ctr">
+            <w14:noFill/>
+            <w14:prstDash w14:val="solid"/>
+            <w14:round/>
+          </w14:textOutline>
+        </w:rPr>
+        <w:t xml:space="preserve"> </w:t>
+      </w:r>
+      <w:r>
+        <w:rPr>
+          <w:rFonts w:ascii="Times New Roman" w:hAnsi="Times New Roman" w:cs="Times New Roman"/>
+          <w:sz w:val="24"/>
+          <w:szCs w:val="24"/>
+          <w14:textOutline w14:w="0" w14:cap="flat" w14:cmpd="sng" w14:algn="ctr">
+            <w14:noFill/>
+            <w14:prstDash w14:val="solid"/>
+            <w14:round/>
+          </w14:textOutline>
+        </w:rPr>
+        <w:t>Cấu trúc tổng duyệt thông qua chữ ký =&gt; Không thể tự động hóa công đoạn này, để kí được thì sau giai đoạn lập ra danh sách biên mục phải có thêm bước in ra danh sách biên mục này rồi mới gửi lên cho Ban giám đốc thư viện được</w:t>
       </w:r>
     </w:p>
     <w:p>
@@ -12502,24 +13330,80 @@
             <w14:round/>
           </w14:textOutline>
         </w:rPr>
+        <w:lastRenderedPageBreak/>
         <w:t>Đăng ký thẻ thư viện</w:t>
       </w:r>
       <w:bookmarkEnd w:id="30"/>
     </w:p>
     <w:p>
       <w:pPr>
+        <w:pStyle w:val="ListParagraph"/>
+        <w:numPr>
+          <w:ilvl w:val="0"/>
+          <w:numId w:val="19"/>
+        </w:numPr>
+        <w:ind w:left="0" w:firstLine="360"/>
         <w:rPr>
           <w:rFonts w:ascii="Times New Roman" w:hAnsi="Times New Roman" w:cs="Times New Roman"/>
           <w:color w:val="44546A" w:themeColor="text2"/>
-          <w:sz w:val="32"/>
-          <w:szCs w:val="32"/>
-          <w14:textOutline w14:w="0" w14:cap="flat" w14:cmpd="sng" w14:algn="ctr">
-            <w14:noFill/>
-            <w14:prstDash w14:val="solid"/>
-            <w14:round/>
-          </w14:textOutline>
-        </w:rPr>
-      </w:pPr>
+          <w:sz w:val="24"/>
+          <w:szCs w:val="24"/>
+          <w14:textOutline w14:w="0" w14:cap="flat" w14:cmpd="sng" w14:algn="ctr">
+            <w14:noFill/>
+            <w14:prstDash w14:val="solid"/>
+            <w14:round/>
+          </w14:textOutline>
+        </w:rPr>
+      </w:pPr>
+      <w:r>
+        <w:rPr>
+          <w:rFonts w:ascii="Times New Roman" w:hAnsi="Times New Roman" w:cs="Times New Roman"/>
+          <w:color w:val="44546A" w:themeColor="text2"/>
+          <w:sz w:val="24"/>
+          <w:szCs w:val="24"/>
+          <w14:textOutline w14:w="0" w14:cap="flat" w14:cmpd="sng" w14:algn="ctr">
+            <w14:noFill/>
+            <w14:prstDash w14:val="solid"/>
+            <w14:round/>
+          </w14:textOutline>
+        </w:rPr>
+        <w:t>chưa cải tiến quy trình nhận thẻ, sinh viên phải chờ lâu trong khi có thể tích hợp vào thẻ sinh viên để rút ngắn thời gian.</w:t>
+      </w:r>
+    </w:p>
+    <w:p>
+      <w:pPr>
+        <w:pStyle w:val="ListParagraph"/>
+        <w:numPr>
+          <w:ilvl w:val="0"/>
+          <w:numId w:val="19"/>
+        </w:numPr>
+        <w:ind w:left="0" w:firstLine="360"/>
+        <w:rPr>
+          <w:rFonts w:ascii="Times New Roman" w:hAnsi="Times New Roman" w:cs="Times New Roman"/>
+          <w:color w:val="44546A" w:themeColor="text2"/>
+          <w:sz w:val="24"/>
+          <w:szCs w:val="24"/>
+          <w14:textOutline w14:w="0" w14:cap="flat" w14:cmpd="sng" w14:algn="ctr">
+            <w14:noFill/>
+            <w14:prstDash w14:val="solid"/>
+            <w14:round/>
+          </w14:textOutline>
+        </w:rPr>
+      </w:pPr>
+      <w:r>
+        <w:rPr>
+          <w:rFonts w:ascii="Times New Roman" w:hAnsi="Times New Roman" w:cs="Times New Roman"/>
+          <w:color w:val="44546A" w:themeColor="text2"/>
+          <w:sz w:val="24"/>
+          <w:szCs w:val="24"/>
+          <w14:textOutline w14:w="0" w14:cap="flat" w14:cmpd="sng" w14:algn="ctr">
+            <w14:noFill/>
+            <w14:prstDash w14:val="solid"/>
+            <w14:round/>
+          </w14:textOutline>
+        </w:rPr>
+        <w:t>quy trình lớp hướng dẫn có thể dạy online, hoặc làm bài test nhỏ để tạo thuận lợi cho người sử dụng.</w:t>
+      </w:r>
     </w:p>
     <w:p>
       <w:pPr>
@@ -12561,18 +13445,73 @@
     </w:p>
     <w:p>
       <w:pPr>
+        <w:pStyle w:val="ListParagraph"/>
+        <w:numPr>
+          <w:ilvl w:val="0"/>
+          <w:numId w:val="19"/>
+        </w:numPr>
+        <w:ind w:left="0" w:firstLine="360"/>
         <w:rPr>
           <w:rFonts w:ascii="Times New Roman" w:hAnsi="Times New Roman" w:cs="Times New Roman"/>
           <w:color w:val="44546A" w:themeColor="text2"/>
-          <w:sz w:val="32"/>
-          <w:szCs w:val="32"/>
-          <w14:textOutline w14:w="0" w14:cap="flat" w14:cmpd="sng" w14:algn="ctr">
-            <w14:noFill/>
-            <w14:prstDash w14:val="solid"/>
-            <w14:round/>
-          </w14:textOutline>
-        </w:rPr>
-      </w:pPr>
+          <w:sz w:val="24"/>
+          <w:szCs w:val="24"/>
+          <w14:textOutline w14:w="0" w14:cap="flat" w14:cmpd="sng" w14:algn="ctr">
+            <w14:noFill/>
+            <w14:prstDash w14:val="solid"/>
+            <w14:round/>
+          </w14:textOutline>
+        </w:rPr>
+      </w:pPr>
+      <w:r>
+        <w:rPr>
+          <w:rFonts w:ascii="Times New Roman" w:hAnsi="Times New Roman" w:cs="Times New Roman"/>
+          <w:color w:val="44546A" w:themeColor="text2"/>
+          <w:sz w:val="24"/>
+          <w:szCs w:val="24"/>
+          <w14:textOutline w14:w="0" w14:cap="flat" w14:cmpd="sng" w14:algn="ctr">
+            <w14:noFill/>
+            <w14:prstDash w14:val="solid"/>
+            <w14:round/>
+          </w14:textOutline>
+        </w:rPr>
+        <w:t>Hệ thống quét thẻ và kiểm tra thông tin, trả về những thông tin liên quan đến đọc giả nếu hợp lệ, hoặc cảnh báo nếu thẻ không hợp lệ</w:t>
+      </w:r>
+    </w:p>
+    <w:p>
+      <w:pPr>
+        <w:pStyle w:val="ListParagraph"/>
+        <w:numPr>
+          <w:ilvl w:val="0"/>
+          <w:numId w:val="19"/>
+        </w:numPr>
+        <w:ind w:left="0" w:firstLine="360"/>
+        <w:rPr>
+          <w:rFonts w:ascii="Times New Roman" w:hAnsi="Times New Roman" w:cs="Times New Roman"/>
+          <w:color w:val="44546A" w:themeColor="text2"/>
+          <w:sz w:val="24"/>
+          <w:szCs w:val="24"/>
+          <w14:textOutline w14:w="0" w14:cap="flat" w14:cmpd="sng" w14:algn="ctr">
+            <w14:noFill/>
+            <w14:prstDash w14:val="solid"/>
+            <w14:round/>
+          </w14:textOutline>
+        </w:rPr>
+      </w:pPr>
+      <w:r>
+        <w:rPr>
+          <w:rFonts w:ascii="Times New Roman" w:hAnsi="Times New Roman" w:cs="Times New Roman"/>
+          <w:color w:val="44546A" w:themeColor="text2"/>
+          <w:sz w:val="24"/>
+          <w:szCs w:val="24"/>
+          <w14:textOutline w14:w="0" w14:cap="flat" w14:cmpd="sng" w14:algn="ctr">
+            <w14:noFill/>
+            <w14:prstDash w14:val="solid"/>
+            <w14:round/>
+          </w14:textOutline>
+        </w:rPr>
+        <w:t>Quá trình được tự động hoá một phần</w:t>
+      </w:r>
     </w:p>
     <w:p>
       <w:pPr>
@@ -12658,7 +13597,6 @@
             <w14:round/>
           </w14:textOutline>
         </w:rPr>
-        <w:lastRenderedPageBreak/>
         <w:t>Hoạt động kiểm tra tình trạng sách không thể tự động hoá mà phải thực hiện thủ công</w:t>
       </w:r>
     </w:p>
@@ -17709,6 +18647,36 @@
     </w:p>
     <w:p>
       <w:pPr>
+        <w:rPr>
+          <w:rFonts w:ascii="Times New Roman" w:hAnsi="Times New Roman" w:cs="Times New Roman"/>
+          <w:color w:val="222A35" w:themeColor="text2" w:themeShade="80"/>
+          <w:sz w:val="32"/>
+          <w:szCs w:val="32"/>
+          <w14:textOutline w14:w="0" w14:cap="flat" w14:cmpd="sng" w14:algn="ctr">
+            <w14:noFill/>
+            <w14:prstDash w14:val="solid"/>
+            <w14:round/>
+          </w14:textOutline>
+        </w:rPr>
+      </w:pPr>
+    </w:p>
+    <w:p>
+      <w:pPr>
+        <w:rPr>
+          <w:rFonts w:ascii="Times New Roman" w:hAnsi="Times New Roman" w:cs="Times New Roman"/>
+          <w:color w:val="222A35" w:themeColor="text2" w:themeShade="80"/>
+          <w:sz w:val="32"/>
+          <w:szCs w:val="32"/>
+          <w14:textOutline w14:w="0" w14:cap="flat" w14:cmpd="sng" w14:algn="ctr">
+            <w14:noFill/>
+            <w14:prstDash w14:val="solid"/>
+            <w14:round/>
+          </w14:textOutline>
+        </w:rPr>
+      </w:pPr>
+    </w:p>
+    <w:p>
+      <w:pPr>
         <w:pStyle w:val="ListParagraph"/>
         <w:numPr>
           <w:ilvl w:val="2"/>
@@ -17792,754 +18760,10 @@
             <w14:round/>
           </w14:textOutline>
         </w:rPr>
-        <w:t>Trả sách</w:t>
+        <w:t>Trả sác</w:t>
       </w:r>
       <w:bookmarkEnd w:id="42"/>
-    </w:p>
-    <w:p>
-      <w:pPr>
-        <w:pStyle w:val="Caption"/>
-        <w:keepNext/>
-      </w:pPr>
-      <w:r>
-        <w:t xml:space="preserve">Table </w:t>
-      </w:r>
-      <w:r>
-        <w:fldChar w:fldCharType="begin"/>
-      </w:r>
-      <w:r>
-        <w:instrText xml:space="preserve"> SEQ Table \* ARABIC </w:instrText>
-      </w:r>
-      <w:r>
-        <w:fldChar w:fldCharType="separate"/>
-      </w:r>
-      <w:r>
-        <w:rPr>
-          <w:noProof/>
-        </w:rPr>
-        <w:t>8</w:t>
-      </w:r>
-      <w:r>
-        <w:fldChar w:fldCharType="end"/>
-      </w:r>
-      <w:r>
-        <w:t xml:space="preserve"> Mô tả cho use case trả sách</w:t>
-      </w:r>
-    </w:p>
-    <w:tbl>
-      <w:tblPr>
-        <w:tblStyle w:val="TableGrid"/>
-        <w:tblW w:w="9355" w:type="dxa"/>
-        <w:tblLook w:val="04A0" w:firstRow="1" w:lastRow="0" w:firstColumn="1" w:lastColumn="0" w:noHBand="0" w:noVBand="1"/>
-      </w:tblPr>
-      <w:tblGrid>
-        <w:gridCol w:w="2245"/>
-        <w:gridCol w:w="7110"/>
-      </w:tblGrid>
-      <w:tr>
-        <w:tc>
-          <w:tcPr>
-            <w:tcW w:w="2245" w:type="dxa"/>
-          </w:tcPr>
-          <w:p>
-            <w:pPr>
-              <w:rPr>
-                <w:rFonts w:ascii="Times New Roman" w:hAnsi="Times New Roman" w:cs="Times New Roman"/>
-                <w:b/>
-                <w:color w:val="222A35" w:themeColor="text2" w:themeShade="80"/>
-                <w:sz w:val="24"/>
-                <w:szCs w:val="24"/>
-                <w14:textOutline w14:w="0" w14:cap="flat" w14:cmpd="sng" w14:algn="ctr">
-                  <w14:noFill/>
-                  <w14:prstDash w14:val="solid"/>
-                  <w14:round/>
-                </w14:textOutline>
-              </w:rPr>
-            </w:pPr>
-            <w:r>
-              <w:rPr>
-                <w:rFonts w:ascii="Times New Roman" w:hAnsi="Times New Roman" w:cs="Times New Roman"/>
-                <w:b/>
-                <w:color w:val="222A35" w:themeColor="text2" w:themeShade="80"/>
-                <w:sz w:val="24"/>
-                <w:szCs w:val="24"/>
-                <w14:textOutline w14:w="0" w14:cap="flat" w14:cmpd="sng" w14:algn="ctr">
-                  <w14:noFill/>
-                  <w14:prstDash w14:val="solid"/>
-                  <w14:round/>
-                </w14:textOutline>
-              </w:rPr>
-              <w:t>Tên use case</w:t>
-            </w:r>
-          </w:p>
-        </w:tc>
-        <w:tc>
-          <w:tcPr>
-            <w:tcW w:w="7110" w:type="dxa"/>
-          </w:tcPr>
-          <w:p>
-            <w:pPr>
-              <w:rPr>
-                <w:rFonts w:ascii="Times New Roman" w:hAnsi="Times New Roman" w:cs="Times New Roman"/>
-                <w:b/>
-                <w:color w:val="222A35" w:themeColor="text2" w:themeShade="80"/>
-                <w:sz w:val="24"/>
-                <w:szCs w:val="24"/>
-                <w14:textOutline w14:w="0" w14:cap="flat" w14:cmpd="sng" w14:algn="ctr">
-                  <w14:noFill/>
-                  <w14:prstDash w14:val="solid"/>
-                  <w14:round/>
-                </w14:textOutline>
-              </w:rPr>
-            </w:pPr>
-            <w:r>
-              <w:rPr>
-                <w:rFonts w:ascii="Times New Roman" w:hAnsi="Times New Roman" w:cs="Times New Roman"/>
-                <w:b/>
-                <w:color w:val="222A35" w:themeColor="text2" w:themeShade="80"/>
-                <w:sz w:val="24"/>
-                <w:szCs w:val="24"/>
-                <w14:textOutline w14:w="0" w14:cap="flat" w14:cmpd="sng" w14:algn="ctr">
-                  <w14:noFill/>
-                  <w14:prstDash w14:val="solid"/>
-                  <w14:round/>
-                </w14:textOutline>
-              </w:rPr>
-              <w:t>Trả sách</w:t>
-            </w:r>
-          </w:p>
-        </w:tc>
-      </w:tr>
-      <w:tr>
-        <w:tc>
-          <w:tcPr>
-            <w:tcW w:w="2245" w:type="dxa"/>
-          </w:tcPr>
-          <w:p>
-            <w:pPr>
-              <w:rPr>
-                <w:rFonts w:ascii="Times New Roman" w:hAnsi="Times New Roman" w:cs="Times New Roman"/>
-                <w:b/>
-                <w:color w:val="222A35" w:themeColor="text2" w:themeShade="80"/>
-                <w:sz w:val="24"/>
-                <w:szCs w:val="24"/>
-                <w14:textOutline w14:w="0" w14:cap="flat" w14:cmpd="sng" w14:algn="ctr">
-                  <w14:noFill/>
-                  <w14:prstDash w14:val="solid"/>
-                  <w14:round/>
-                </w14:textOutline>
-              </w:rPr>
-            </w:pPr>
-            <w:r>
-              <w:rPr>
-                <w:rFonts w:ascii="Times New Roman" w:hAnsi="Times New Roman" w:cs="Times New Roman"/>
-                <w:b/>
-                <w:color w:val="222A35" w:themeColor="text2" w:themeShade="80"/>
-                <w:sz w:val="24"/>
-                <w:szCs w:val="24"/>
-                <w14:textOutline w14:w="0" w14:cap="flat" w14:cmpd="sng" w14:algn="ctr">
-                  <w14:noFill/>
-                  <w14:prstDash w14:val="solid"/>
-                  <w14:round/>
-                </w14:textOutline>
-              </w:rPr>
-              <w:t>Mô tả</w:t>
-            </w:r>
-          </w:p>
-        </w:tc>
-        <w:tc>
-          <w:tcPr>
-            <w:tcW w:w="7110" w:type="dxa"/>
-          </w:tcPr>
-          <w:p>
-            <w:pPr>
-              <w:pStyle w:val="ListParagraph"/>
-              <w:numPr>
-                <w:ilvl w:val="0"/>
-                <w:numId w:val="19"/>
-              </w:numPr>
-              <w:ind w:left="0" w:firstLine="360"/>
-              <w:rPr>
-                <w:rFonts w:ascii="Times New Roman" w:hAnsi="Times New Roman" w:cs="Times New Roman"/>
-                <w:color w:val="222A35" w:themeColor="text2" w:themeShade="80"/>
-                <w:sz w:val="24"/>
-                <w:szCs w:val="24"/>
-                <w14:textOutline w14:w="0" w14:cap="flat" w14:cmpd="sng" w14:algn="ctr">
-                  <w14:noFill/>
-                  <w14:prstDash w14:val="solid"/>
-                  <w14:round/>
-                </w14:textOutline>
-              </w:rPr>
-            </w:pPr>
-            <w:r>
-              <w:rPr>
-                <w:rFonts w:ascii="Times New Roman" w:hAnsi="Times New Roman" w:cs="Times New Roman"/>
-                <w:color w:val="222A35" w:themeColor="text2" w:themeShade="80"/>
-                <w:sz w:val="24"/>
-                <w:szCs w:val="24"/>
-                <w14:textOutline w14:w="0" w14:cap="flat" w14:cmpd="sng" w14:algn="ctr">
-                  <w14:noFill/>
-                  <w14:prstDash w14:val="solid"/>
-                  <w14:round/>
-                </w14:textOutline>
-              </w:rPr>
-              <w:t>Use case xảy ra khi đọc giả trả lại sách đã mượn tại thư viện</w:t>
-            </w:r>
-          </w:p>
-        </w:tc>
-      </w:tr>
-      <w:tr>
-        <w:tc>
-          <w:tcPr>
-            <w:tcW w:w="2245" w:type="dxa"/>
-          </w:tcPr>
-          <w:p>
-            <w:pPr>
-              <w:rPr>
-                <w:rFonts w:ascii="Times New Roman" w:hAnsi="Times New Roman" w:cs="Times New Roman"/>
-                <w:b/>
-                <w:color w:val="222A35" w:themeColor="text2" w:themeShade="80"/>
-                <w:sz w:val="24"/>
-                <w:szCs w:val="24"/>
-                <w14:textOutline w14:w="0" w14:cap="flat" w14:cmpd="sng" w14:algn="ctr">
-                  <w14:noFill/>
-                  <w14:prstDash w14:val="solid"/>
-                  <w14:round/>
-                </w14:textOutline>
-              </w:rPr>
-            </w:pPr>
-            <w:r>
-              <w:rPr>
-                <w:rFonts w:ascii="Times New Roman" w:hAnsi="Times New Roman" w:cs="Times New Roman"/>
-                <w:b/>
-                <w:color w:val="222A35" w:themeColor="text2" w:themeShade="80"/>
-                <w:sz w:val="24"/>
-                <w:szCs w:val="24"/>
-                <w14:textOutline w14:w="0" w14:cap="flat" w14:cmpd="sng" w14:algn="ctr">
-                  <w14:noFill/>
-                  <w14:prstDash w14:val="solid"/>
-                  <w14:round/>
-                </w14:textOutline>
-              </w:rPr>
-              <w:t>Tiền điều kiện</w:t>
-            </w:r>
-          </w:p>
-        </w:tc>
-        <w:tc>
-          <w:tcPr>
-            <w:tcW w:w="7110" w:type="dxa"/>
-          </w:tcPr>
-          <w:p>
-            <w:pPr>
-              <w:rPr>
-                <w:rFonts w:ascii="Times New Roman" w:hAnsi="Times New Roman" w:cs="Times New Roman"/>
-                <w:color w:val="222A35" w:themeColor="text2" w:themeShade="80"/>
-                <w:sz w:val="24"/>
-                <w:szCs w:val="24"/>
-                <w14:textOutline w14:w="0" w14:cap="flat" w14:cmpd="sng" w14:algn="ctr">
-                  <w14:noFill/>
-                  <w14:prstDash w14:val="solid"/>
-                  <w14:round/>
-                </w14:textOutline>
-              </w:rPr>
-            </w:pPr>
-            <w:r>
-              <w:rPr>
-                <w:rFonts w:ascii="Times New Roman" w:hAnsi="Times New Roman" w:cs="Times New Roman"/>
-                <w:color w:val="222A35" w:themeColor="text2" w:themeShade="80"/>
-                <w:sz w:val="24"/>
-                <w:szCs w:val="24"/>
-                <w14:textOutline w14:w="0" w14:cap="flat" w14:cmpd="sng" w14:algn="ctr">
-                  <w14:noFill/>
-                  <w14:prstDash w14:val="solid"/>
-                  <w14:round/>
-                </w14:textOutline>
-              </w:rPr>
-              <w:t>&lt;none&gt;</w:t>
-            </w:r>
-          </w:p>
-        </w:tc>
-      </w:tr>
-      <w:tr>
-        <w:tc>
-          <w:tcPr>
-            <w:tcW w:w="2245" w:type="dxa"/>
-          </w:tcPr>
-          <w:p>
-            <w:pPr>
-              <w:rPr>
-                <w:rFonts w:ascii="Times New Roman" w:hAnsi="Times New Roman" w:cs="Times New Roman"/>
-                <w:b/>
-                <w:color w:val="222A35" w:themeColor="text2" w:themeShade="80"/>
-                <w:sz w:val="24"/>
-                <w:szCs w:val="24"/>
-                <w14:textOutline w14:w="0" w14:cap="flat" w14:cmpd="sng" w14:algn="ctr">
-                  <w14:noFill/>
-                  <w14:prstDash w14:val="solid"/>
-                  <w14:round/>
-                </w14:textOutline>
-              </w:rPr>
-            </w:pPr>
-            <w:r>
-              <w:rPr>
-                <w:rFonts w:ascii="Times New Roman" w:hAnsi="Times New Roman" w:cs="Times New Roman"/>
-                <w:b/>
-                <w:color w:val="222A35" w:themeColor="text2" w:themeShade="80"/>
-                <w:sz w:val="24"/>
-                <w:szCs w:val="24"/>
-                <w14:textOutline w14:w="0" w14:cap="flat" w14:cmpd="sng" w14:algn="ctr">
-                  <w14:noFill/>
-                  <w14:prstDash w14:val="solid"/>
-                  <w14:round/>
-                </w14:textOutline>
-              </w:rPr>
-              <w:t>Dòng cơ bản</w:t>
-            </w:r>
-          </w:p>
-        </w:tc>
-        <w:tc>
-          <w:tcPr>
-            <w:tcW w:w="7110" w:type="dxa"/>
-          </w:tcPr>
-          <w:p>
-            <w:pPr>
-              <w:pStyle w:val="ListParagraph"/>
-              <w:numPr>
-                <w:ilvl w:val="0"/>
-                <w:numId w:val="22"/>
-              </w:numPr>
-              <w:ind w:left="0" w:firstLine="340"/>
-              <w:rPr>
-                <w:rFonts w:ascii="Times New Roman" w:hAnsi="Times New Roman" w:cs="Times New Roman"/>
-                <w:color w:val="222A35" w:themeColor="text2" w:themeShade="80"/>
-                <w:sz w:val="24"/>
-                <w:szCs w:val="24"/>
-                <w14:textOutline w14:w="0" w14:cap="flat" w14:cmpd="sng" w14:algn="ctr">
-                  <w14:noFill/>
-                  <w14:prstDash w14:val="solid"/>
-                  <w14:round/>
-                </w14:textOutline>
-              </w:rPr>
-            </w:pPr>
-            <w:r>
-              <w:rPr>
-                <w:rFonts w:ascii="Times New Roman" w:hAnsi="Times New Roman" w:cs="Times New Roman"/>
-                <w:color w:val="222A35" w:themeColor="text2" w:themeShade="80"/>
-                <w:sz w:val="24"/>
-                <w:szCs w:val="24"/>
-                <w14:textOutline w14:w="0" w14:cap="flat" w14:cmpd="sng" w14:algn="ctr">
-                  <w14:noFill/>
-                  <w14:prstDash w14:val="solid"/>
-                  <w14:round/>
-                </w14:textOutline>
-              </w:rPr>
-              <w:t>Thủ thư kiểm tra thông sách tin trên gáy sách</w:t>
-            </w:r>
-            <w:r>
-              <w:rPr>
-                <w:rFonts w:ascii="Times New Roman" w:hAnsi="Times New Roman" w:cs="Times New Roman"/>
-                <w:color w:val="222A35" w:themeColor="text2" w:themeShade="80"/>
-                <w:sz w:val="24"/>
-                <w:szCs w:val="24"/>
-                <w14:textOutline w14:w="0" w14:cap="flat" w14:cmpd="sng" w14:algn="ctr">
-                  <w14:noFill/>
-                  <w14:prstDash w14:val="solid"/>
-                  <w14:round/>
-                </w14:textOutline>
-              </w:rPr>
-              <w:t xml:space="preserve"> </w:t>
-            </w:r>
-          </w:p>
-          <w:p>
-            <w:pPr>
-              <w:pStyle w:val="ListParagraph"/>
-              <w:numPr>
-                <w:ilvl w:val="0"/>
-                <w:numId w:val="22"/>
-              </w:numPr>
-              <w:ind w:left="0" w:firstLine="340"/>
-              <w:rPr>
-                <w:rFonts w:ascii="Times New Roman" w:hAnsi="Times New Roman" w:cs="Times New Roman"/>
-                <w:color w:val="222A35" w:themeColor="text2" w:themeShade="80"/>
-                <w:sz w:val="24"/>
-                <w:szCs w:val="24"/>
-                <w14:textOutline w14:w="0" w14:cap="flat" w14:cmpd="sng" w14:algn="ctr">
-                  <w14:noFill/>
-                  <w14:prstDash w14:val="solid"/>
-                  <w14:round/>
-                </w14:textOutline>
-              </w:rPr>
-            </w:pPr>
-            <w:r>
-              <w:rPr>
-                <w:rFonts w:ascii="Times New Roman" w:hAnsi="Times New Roman" w:cs="Times New Roman"/>
-                <w:color w:val="222A35" w:themeColor="text2" w:themeShade="80"/>
-                <w:sz w:val="24"/>
-                <w:szCs w:val="24"/>
-                <w14:textOutline w14:w="0" w14:cap="flat" w14:cmpd="sng" w14:algn="ctr">
-                  <w14:noFill/>
-                  <w14:prstDash w14:val="solid"/>
-                  <w14:round/>
-                </w14:textOutline>
-              </w:rPr>
-              <w:t>Hệ thống tự động truy xuất thông tin đọc giả</w:t>
-            </w:r>
-          </w:p>
-          <w:p>
-            <w:pPr>
-              <w:pStyle w:val="ListParagraph"/>
-              <w:numPr>
-                <w:ilvl w:val="0"/>
-                <w:numId w:val="22"/>
-              </w:numPr>
-              <w:ind w:left="0" w:firstLine="340"/>
-              <w:rPr>
-                <w:rFonts w:ascii="Times New Roman" w:hAnsi="Times New Roman" w:cs="Times New Roman"/>
-                <w:color w:val="222A35" w:themeColor="text2" w:themeShade="80"/>
-                <w:sz w:val="24"/>
-                <w:szCs w:val="24"/>
-                <w14:textOutline w14:w="0" w14:cap="flat" w14:cmpd="sng" w14:algn="ctr">
-                  <w14:noFill/>
-                  <w14:prstDash w14:val="solid"/>
-                  <w14:round/>
-                </w14:textOutline>
-              </w:rPr>
-            </w:pPr>
-            <w:r>
-              <w:rPr>
-                <w:rFonts w:ascii="Times New Roman" w:hAnsi="Times New Roman" w:cs="Times New Roman"/>
-                <w:color w:val="222A35" w:themeColor="text2" w:themeShade="80"/>
-                <w:sz w:val="24"/>
-                <w:szCs w:val="24"/>
-                <w14:textOutline w14:w="0" w14:cap="flat" w14:cmpd="sng" w14:algn="ctr">
-                  <w14:noFill/>
-                  <w14:prstDash w14:val="solid"/>
-                  <w14:round/>
-                </w14:textOutline>
-              </w:rPr>
-              <w:t>Thủ thư xác nhận tình trạng sách không bị hư hỏng / trả quá hạn</w:t>
-            </w:r>
-          </w:p>
-          <w:p>
-            <w:pPr>
-              <w:pStyle w:val="ListParagraph"/>
-              <w:numPr>
-                <w:ilvl w:val="0"/>
-                <w:numId w:val="22"/>
-              </w:numPr>
-              <w:ind w:left="0" w:firstLine="340"/>
-              <w:rPr>
-                <w:rFonts w:ascii="Times New Roman" w:hAnsi="Times New Roman" w:cs="Times New Roman"/>
-                <w:color w:val="222A35" w:themeColor="text2" w:themeShade="80"/>
-                <w:sz w:val="24"/>
-                <w:szCs w:val="24"/>
-                <w14:textOutline w14:w="0" w14:cap="flat" w14:cmpd="sng" w14:algn="ctr">
-                  <w14:noFill/>
-                  <w14:prstDash w14:val="solid"/>
-                  <w14:round/>
-                </w14:textOutline>
-              </w:rPr>
-            </w:pPr>
-            <w:r>
-              <w:rPr>
-                <w:rFonts w:ascii="Times New Roman" w:hAnsi="Times New Roman" w:cs="Times New Roman"/>
-                <w:color w:val="222A35" w:themeColor="text2" w:themeShade="80"/>
-                <w:sz w:val="24"/>
-                <w:szCs w:val="24"/>
-                <w14:textOutline w14:w="0" w14:cap="flat" w14:cmpd="sng" w14:algn="ctr">
-                  <w14:noFill/>
-                  <w14:prstDash w14:val="solid"/>
-                  <w14:round/>
-                </w14:textOutline>
-              </w:rPr>
-              <w:t>Thủ thư xế</w:t>
-            </w:r>
-            <w:r>
-              <w:rPr>
-                <w:rFonts w:ascii="Times New Roman" w:hAnsi="Times New Roman" w:cs="Times New Roman"/>
-                <w:color w:val="222A35" w:themeColor="text2" w:themeShade="80"/>
-                <w:sz w:val="24"/>
-                <w:szCs w:val="24"/>
-                <w14:textOutline w14:w="0" w14:cap="flat" w14:cmpd="sng" w14:algn="ctr">
-                  <w14:noFill/>
-                  <w14:prstDash w14:val="solid"/>
-                  <w14:round/>
-                </w14:textOutline>
-              </w:rPr>
-              <w:t>p sách</w:t>
-            </w:r>
-            <w:r>
-              <w:rPr>
-                <w:rFonts w:ascii="Times New Roman" w:hAnsi="Times New Roman" w:cs="Times New Roman"/>
-                <w:color w:val="222A35" w:themeColor="text2" w:themeShade="80"/>
-                <w:sz w:val="24"/>
-                <w:szCs w:val="24"/>
-                <w14:textOutline w14:w="0" w14:cap="flat" w14:cmpd="sng" w14:algn="ctr">
-                  <w14:noFill/>
-                  <w14:prstDash w14:val="solid"/>
-                  <w14:round/>
-                </w14:textOutline>
-              </w:rPr>
-              <w:t xml:space="preserve"> và cập nhật ngày trả sách,</w:t>
-            </w:r>
-          </w:p>
-          <w:p>
-            <w:pPr>
-              <w:pStyle w:val="ListParagraph"/>
-              <w:numPr>
-                <w:ilvl w:val="0"/>
-                <w:numId w:val="22"/>
-              </w:numPr>
-              <w:ind w:left="0" w:firstLine="340"/>
-              <w:rPr>
-                <w:rFonts w:ascii="Times New Roman" w:hAnsi="Times New Roman" w:cs="Times New Roman"/>
-                <w:color w:val="222A35" w:themeColor="text2" w:themeShade="80"/>
-                <w:sz w:val="24"/>
-                <w:szCs w:val="24"/>
-                <w14:textOutline w14:w="0" w14:cap="flat" w14:cmpd="sng" w14:algn="ctr">
-                  <w14:noFill/>
-                  <w14:prstDash w14:val="solid"/>
-                  <w14:round/>
-                </w14:textOutline>
-              </w:rPr>
-            </w:pPr>
-            <w:r>
-              <w:rPr>
-                <w:rFonts w:ascii="Times New Roman" w:hAnsi="Times New Roman" w:cs="Times New Roman"/>
-                <w:color w:val="222A35" w:themeColor="text2" w:themeShade="80"/>
-                <w:sz w:val="24"/>
-                <w:szCs w:val="24"/>
-                <w14:textOutline w14:w="0" w14:cap="flat" w14:cmpd="sng" w14:algn="ctr">
-                  <w14:noFill/>
-                  <w14:prstDash w14:val="solid"/>
-                  <w14:round/>
-                </w14:textOutline>
-              </w:rPr>
-              <w:t>Hệ thống cập nhật trạng thái củ</w:t>
-            </w:r>
-            <w:r>
-              <w:rPr>
-                <w:rFonts w:ascii="Times New Roman" w:hAnsi="Times New Roman" w:cs="Times New Roman"/>
-                <w:color w:val="222A35" w:themeColor="text2" w:themeShade="80"/>
-                <w:sz w:val="24"/>
-                <w:szCs w:val="24"/>
-                <w14:textOutline w14:w="0" w14:cap="flat" w14:cmpd="sng" w14:algn="ctr">
-                  <w14:noFill/>
-                  <w14:prstDash w14:val="solid"/>
-                  <w14:round/>
-                </w14:textOutline>
-              </w:rPr>
-              <w:t xml:space="preserve">a sách </w:t>
-            </w:r>
-            <w:r>
-              <w:rPr>
-                <w:rFonts w:ascii="Times New Roman" w:hAnsi="Times New Roman" w:cs="Times New Roman"/>
-                <w:color w:val="222A35" w:themeColor="text2" w:themeShade="80"/>
-                <w:sz w:val="24"/>
-                <w:szCs w:val="24"/>
-                <w14:textOutline w14:w="0" w14:cap="flat" w14:cmpd="sng" w14:algn="ctr">
-                  <w14:noFill/>
-                  <w14:prstDash w14:val="solid"/>
-                  <w14:round/>
-                </w14:textOutline>
-              </w:rPr>
-              <w:t>Ava</w:t>
-            </w:r>
-            <w:r>
-              <w:rPr>
-                <w:rFonts w:ascii="Times New Roman" w:hAnsi="Times New Roman" w:cs="Times New Roman"/>
-                <w:color w:val="222A35" w:themeColor="text2" w:themeShade="80"/>
-                <w:sz w:val="24"/>
-                <w:szCs w:val="24"/>
-                <w14:textOutline w14:w="0" w14:cap="flat" w14:cmpd="sng" w14:algn="ctr">
-                  <w14:noFill/>
-                  <w14:prstDash w14:val="solid"/>
-                  <w14:round/>
-                </w14:textOutline>
-              </w:rPr>
-              <w:t>ilable</w:t>
-            </w:r>
-            <w:r>
-              <w:rPr>
-                <w:rFonts w:ascii="Times New Roman" w:hAnsi="Times New Roman" w:cs="Times New Roman"/>
-                <w:color w:val="222A35" w:themeColor="text2" w:themeShade="80"/>
-                <w:sz w:val="24"/>
-                <w:szCs w:val="24"/>
-                <w14:textOutline w14:w="0" w14:cap="flat" w14:cmpd="sng" w14:algn="ctr">
-                  <w14:noFill/>
-                  <w14:prstDash w14:val="solid"/>
-                  <w14:round/>
-                </w14:textOutline>
-              </w:rPr>
-              <w:t>)</w:t>
-            </w:r>
-          </w:p>
-          <w:p>
-            <w:pPr>
-              <w:pStyle w:val="ListParagraph"/>
-              <w:ind w:left="340"/>
-              <w:rPr>
-                <w:rFonts w:ascii="Times New Roman" w:hAnsi="Times New Roman" w:cs="Times New Roman"/>
-                <w:color w:val="222A35" w:themeColor="text2" w:themeShade="80"/>
-                <w:sz w:val="24"/>
-                <w:szCs w:val="24"/>
-                <w14:textOutline w14:w="0" w14:cap="flat" w14:cmpd="sng" w14:algn="ctr">
-                  <w14:noFill/>
-                  <w14:prstDash w14:val="solid"/>
-                  <w14:round/>
-                </w14:textOutline>
-              </w:rPr>
-            </w:pPr>
-          </w:p>
-        </w:tc>
-      </w:tr>
-      <w:tr>
-        <w:tc>
-          <w:tcPr>
-            <w:tcW w:w="2245" w:type="dxa"/>
-          </w:tcPr>
-          <w:p>
-            <w:pPr>
-              <w:rPr>
-                <w:rFonts w:ascii="Times New Roman" w:hAnsi="Times New Roman" w:cs="Times New Roman"/>
-                <w:b/>
-                <w:color w:val="222A35" w:themeColor="text2" w:themeShade="80"/>
-                <w:sz w:val="24"/>
-                <w:szCs w:val="24"/>
-                <w14:textOutline w14:w="0" w14:cap="flat" w14:cmpd="sng" w14:algn="ctr">
-                  <w14:noFill/>
-                  <w14:prstDash w14:val="solid"/>
-                  <w14:round/>
-                </w14:textOutline>
-              </w:rPr>
-            </w:pPr>
-            <w:r>
-              <w:rPr>
-                <w:rFonts w:ascii="Times New Roman" w:hAnsi="Times New Roman" w:cs="Times New Roman"/>
-                <w:b/>
-                <w:color w:val="222A35" w:themeColor="text2" w:themeShade="80"/>
-                <w:sz w:val="24"/>
-                <w:szCs w:val="24"/>
-                <w14:textOutline w14:w="0" w14:cap="flat" w14:cmpd="sng" w14:algn="ctr">
-                  <w14:noFill/>
-                  <w14:prstDash w14:val="solid"/>
-                  <w14:round/>
-                </w14:textOutline>
-              </w:rPr>
-              <w:t>Dòng phụ</w:t>
-            </w:r>
-          </w:p>
-        </w:tc>
-        <w:tc>
-          <w:tcPr>
-            <w:tcW w:w="7110" w:type="dxa"/>
-          </w:tcPr>
-          <w:p>
-            <w:pPr>
-              <w:rPr>
-                <w:rFonts w:ascii="Times New Roman" w:hAnsi="Times New Roman" w:cs="Times New Roman"/>
-                <w:color w:val="222A35" w:themeColor="text2" w:themeShade="80"/>
-                <w:sz w:val="24"/>
-                <w:szCs w:val="24"/>
-                <w14:textOutline w14:w="0" w14:cap="flat" w14:cmpd="sng" w14:algn="ctr">
-                  <w14:noFill/>
-                  <w14:prstDash w14:val="solid"/>
-                  <w14:round/>
-                </w14:textOutline>
-              </w:rPr>
-            </w:pPr>
-            <w:r>
-              <w:rPr>
-                <w:rFonts w:ascii="Times New Roman" w:hAnsi="Times New Roman" w:cs="Times New Roman"/>
-                <w:color w:val="222A35" w:themeColor="text2" w:themeShade="80"/>
-                <w:sz w:val="24"/>
-                <w:szCs w:val="24"/>
-                <w14:textOutline w14:w="0" w14:cap="flat" w14:cmpd="sng" w14:algn="ctr">
-                  <w14:noFill/>
-                  <w14:prstDash w14:val="solid"/>
-                  <w14:round/>
-                </w14:textOutline>
-              </w:rPr>
-              <w:t>&lt;none&gt;</w:t>
-            </w:r>
-          </w:p>
-        </w:tc>
-      </w:tr>
-      <w:tr>
-        <w:tc>
-          <w:tcPr>
-            <w:tcW w:w="2245" w:type="dxa"/>
-          </w:tcPr>
-          <w:p>
-            <w:pPr>
-              <w:rPr>
-                <w:rFonts w:ascii="Times New Roman" w:hAnsi="Times New Roman" w:cs="Times New Roman"/>
-                <w:b/>
-                <w:color w:val="222A35" w:themeColor="text2" w:themeShade="80"/>
-                <w:sz w:val="24"/>
-                <w:szCs w:val="24"/>
-                <w14:textOutline w14:w="0" w14:cap="flat" w14:cmpd="sng" w14:algn="ctr">
-                  <w14:noFill/>
-                  <w14:prstDash w14:val="solid"/>
-                  <w14:round/>
-                </w14:textOutline>
-              </w:rPr>
-            </w:pPr>
-            <w:r>
-              <w:rPr>
-                <w:rFonts w:ascii="Times New Roman" w:hAnsi="Times New Roman" w:cs="Times New Roman"/>
-                <w:b/>
-                <w:color w:val="222A35" w:themeColor="text2" w:themeShade="80"/>
-                <w:sz w:val="24"/>
-                <w:szCs w:val="24"/>
-                <w14:textOutline w14:w="0" w14:cap="flat" w14:cmpd="sng" w14:algn="ctr">
-                  <w14:noFill/>
-                  <w14:prstDash w14:val="solid"/>
-                  <w14:round/>
-                </w14:textOutline>
-              </w:rPr>
-              <w:t>Dòng thay thế</w:t>
-            </w:r>
-          </w:p>
-        </w:tc>
-        <w:tc>
-          <w:tcPr>
-            <w:tcW w:w="7110" w:type="dxa"/>
-          </w:tcPr>
-          <w:p>
-            <w:pPr>
-              <w:rPr>
-                <w:rFonts w:ascii="Times New Roman" w:hAnsi="Times New Roman" w:cs="Times New Roman"/>
-                <w:color w:val="222A35" w:themeColor="text2" w:themeShade="80"/>
-                <w:sz w:val="24"/>
-                <w:szCs w:val="24"/>
-                <w14:textOutline w14:w="0" w14:cap="flat" w14:cmpd="sng" w14:algn="ctr">
-                  <w14:noFill/>
-                  <w14:prstDash w14:val="solid"/>
-                  <w14:round/>
-                </w14:textOutline>
-              </w:rPr>
-            </w:pPr>
-            <w:r>
-              <w:rPr>
-                <w:rFonts w:ascii="Times New Roman" w:hAnsi="Times New Roman" w:cs="Times New Roman"/>
-                <w:color w:val="222A35" w:themeColor="text2" w:themeShade="80"/>
-                <w:sz w:val="24"/>
-                <w:szCs w:val="24"/>
-                <w14:textOutline w14:w="0" w14:cap="flat" w14:cmpd="sng" w14:algn="ctr">
-                  <w14:noFill/>
-                  <w14:prstDash w14:val="solid"/>
-                  <w14:round/>
-                </w14:textOutline>
-              </w:rPr>
-              <w:t>A3: Nếu thủ thư xác nhận sách bị trả quá hạn hoặc hư hỏng thực hiện use case Xử lý vi phạm trả sách quá hạn hoặc use case Xử lý vi phạm khi sách bị hư hỏng</w:t>
-            </w:r>
-          </w:p>
-        </w:tc>
-      </w:tr>
-    </w:tbl>
-    <w:p>
-      <w:pPr>
+      <w:r>
         <w:rPr>
           <w:rFonts w:ascii="Times New Roman" w:hAnsi="Times New Roman" w:cs="Times New Roman"/>
           <w:color w:val="222A35" w:themeColor="text2" w:themeShade="80"/>
@@ -18551,1160 +18775,15 @@
             <w14:round/>
           </w14:textOutline>
         </w:rPr>
-      </w:pPr>
+        <w:t>h</w:t>
+      </w:r>
     </w:p>
     <w:p>
       <w:pPr>
         <w:pStyle w:val="Caption"/>
         <w:keepNext/>
       </w:pPr>
-      <w:r>
-        <w:t xml:space="preserve">Table </w:t>
-      </w:r>
-      <w:r>
-        <w:fldChar w:fldCharType="begin"/>
-      </w:r>
-      <w:r>
-        <w:instrText xml:space="preserve"> SEQ Table \* ARABIC </w:instrText>
-      </w:r>
-      <w:r>
-        <w:fldChar w:fldCharType="separate"/>
-      </w:r>
-      <w:r>
-        <w:rPr>
-          <w:noProof/>
-        </w:rPr>
-        <w:t>9</w:t>
-      </w:r>
-      <w:r>
-        <w:fldChar w:fldCharType="end"/>
-      </w:r>
-      <w:r>
-        <w:t xml:space="preserve"> Mô tả cho use case xử lý vi phạm trả sách quá hạn</w:t>
-      </w:r>
     </w:p>
-    <w:tbl>
-      <w:tblPr>
-        <w:tblStyle w:val="TableGrid"/>
-        <w:tblW w:w="9355" w:type="dxa"/>
-        <w:tblLook w:val="04A0" w:firstRow="1" w:lastRow="0" w:firstColumn="1" w:lastColumn="0" w:noHBand="0" w:noVBand="1"/>
-      </w:tblPr>
-      <w:tblGrid>
-        <w:gridCol w:w="2245"/>
-        <w:gridCol w:w="7110"/>
-      </w:tblGrid>
-      <w:tr>
-        <w:tc>
-          <w:tcPr>
-            <w:tcW w:w="2245" w:type="dxa"/>
-          </w:tcPr>
-          <w:p>
-            <w:pPr>
-              <w:rPr>
-                <w:rFonts w:ascii="Times New Roman" w:hAnsi="Times New Roman" w:cs="Times New Roman"/>
-                <w:b/>
-                <w:color w:val="222A35" w:themeColor="text2" w:themeShade="80"/>
-                <w:sz w:val="24"/>
-                <w:szCs w:val="24"/>
-                <w14:textOutline w14:w="0" w14:cap="flat" w14:cmpd="sng" w14:algn="ctr">
-                  <w14:noFill/>
-                  <w14:prstDash w14:val="solid"/>
-                  <w14:round/>
-                </w14:textOutline>
-              </w:rPr>
-            </w:pPr>
-            <w:r>
-              <w:rPr>
-                <w:rFonts w:ascii="Times New Roman" w:hAnsi="Times New Roman" w:cs="Times New Roman"/>
-                <w:b/>
-                <w:color w:val="222A35" w:themeColor="text2" w:themeShade="80"/>
-                <w:sz w:val="24"/>
-                <w:szCs w:val="24"/>
-                <w14:textOutline w14:w="0" w14:cap="flat" w14:cmpd="sng" w14:algn="ctr">
-                  <w14:noFill/>
-                  <w14:prstDash w14:val="solid"/>
-                  <w14:round/>
-                </w14:textOutline>
-              </w:rPr>
-              <w:t>Tên use case</w:t>
-            </w:r>
-          </w:p>
-        </w:tc>
-        <w:tc>
-          <w:tcPr>
-            <w:tcW w:w="7110" w:type="dxa"/>
-          </w:tcPr>
-          <w:p>
-            <w:pPr>
-              <w:rPr>
-                <w:rFonts w:ascii="Times New Roman" w:hAnsi="Times New Roman" w:cs="Times New Roman"/>
-                <w:b/>
-                <w:color w:val="222A35" w:themeColor="text2" w:themeShade="80"/>
-                <w:sz w:val="24"/>
-                <w:szCs w:val="24"/>
-                <w14:textOutline w14:w="0" w14:cap="flat" w14:cmpd="sng" w14:algn="ctr">
-                  <w14:noFill/>
-                  <w14:prstDash w14:val="solid"/>
-                  <w14:round/>
-                </w14:textOutline>
-              </w:rPr>
-            </w:pPr>
-            <w:r>
-              <w:rPr>
-                <w:rFonts w:ascii="Times New Roman" w:hAnsi="Times New Roman" w:cs="Times New Roman"/>
-                <w:b/>
-                <w:color w:val="222A35" w:themeColor="text2" w:themeShade="80"/>
-                <w:sz w:val="24"/>
-                <w:szCs w:val="24"/>
-                <w14:textOutline w14:w="0" w14:cap="flat" w14:cmpd="sng" w14:algn="ctr">
-                  <w14:noFill/>
-                  <w14:prstDash w14:val="solid"/>
-                  <w14:round/>
-                </w14:textOutline>
-              </w:rPr>
-              <w:t>Xử lý vi phạm trả sách quá hạn</w:t>
-            </w:r>
-          </w:p>
-        </w:tc>
-      </w:tr>
-      <w:tr>
-        <w:tc>
-          <w:tcPr>
-            <w:tcW w:w="2245" w:type="dxa"/>
-          </w:tcPr>
-          <w:p>
-            <w:pPr>
-              <w:rPr>
-                <w:rFonts w:ascii="Times New Roman" w:hAnsi="Times New Roman" w:cs="Times New Roman"/>
-                <w:b/>
-                <w:color w:val="222A35" w:themeColor="text2" w:themeShade="80"/>
-                <w:sz w:val="24"/>
-                <w:szCs w:val="24"/>
-                <w14:textOutline w14:w="0" w14:cap="flat" w14:cmpd="sng" w14:algn="ctr">
-                  <w14:noFill/>
-                  <w14:prstDash w14:val="solid"/>
-                  <w14:round/>
-                </w14:textOutline>
-              </w:rPr>
-            </w:pPr>
-            <w:r>
-              <w:rPr>
-                <w:rFonts w:ascii="Times New Roman" w:hAnsi="Times New Roman" w:cs="Times New Roman"/>
-                <w:b/>
-                <w:color w:val="222A35" w:themeColor="text2" w:themeShade="80"/>
-                <w:sz w:val="24"/>
-                <w:szCs w:val="24"/>
-                <w14:textOutline w14:w="0" w14:cap="flat" w14:cmpd="sng" w14:algn="ctr">
-                  <w14:noFill/>
-                  <w14:prstDash w14:val="solid"/>
-                  <w14:round/>
-                </w14:textOutline>
-              </w:rPr>
-              <w:t>Mô tả</w:t>
-            </w:r>
-          </w:p>
-        </w:tc>
-        <w:tc>
-          <w:tcPr>
-            <w:tcW w:w="7110" w:type="dxa"/>
-          </w:tcPr>
-          <w:p>
-            <w:pPr>
-              <w:pStyle w:val="ListParagraph"/>
-              <w:numPr>
-                <w:ilvl w:val="0"/>
-                <w:numId w:val="19"/>
-              </w:numPr>
-              <w:ind w:left="-20" w:firstLine="380"/>
-              <w:rPr>
-                <w:rFonts w:ascii="Times New Roman" w:hAnsi="Times New Roman" w:cs="Times New Roman"/>
-                <w:color w:val="222A35" w:themeColor="text2" w:themeShade="80"/>
-                <w:sz w:val="24"/>
-                <w:szCs w:val="24"/>
-                <w14:textOutline w14:w="0" w14:cap="flat" w14:cmpd="sng" w14:algn="ctr">
-                  <w14:noFill/>
-                  <w14:prstDash w14:val="solid"/>
-                  <w14:round/>
-                </w14:textOutline>
-              </w:rPr>
-            </w:pPr>
-            <w:r>
-              <w:rPr>
-                <w:rFonts w:ascii="Times New Roman" w:hAnsi="Times New Roman" w:cs="Times New Roman"/>
-                <w:color w:val="222A35" w:themeColor="text2" w:themeShade="80"/>
-                <w:sz w:val="24"/>
-                <w:szCs w:val="24"/>
-                <w14:textOutline w14:w="0" w14:cap="flat" w14:cmpd="sng" w14:algn="ctr">
-                  <w14:noFill/>
-                  <w14:prstDash w14:val="solid"/>
-                  <w14:round/>
-                </w14:textOutline>
-              </w:rPr>
-              <w:t>Use case xảy ra khi thủ thư xác nhận tình trạng sách trả quá hạn hoặc bị hư hỏng</w:t>
-            </w:r>
-          </w:p>
-        </w:tc>
-      </w:tr>
-      <w:tr>
-        <w:tc>
-          <w:tcPr>
-            <w:tcW w:w="2245" w:type="dxa"/>
-          </w:tcPr>
-          <w:p>
-            <w:pPr>
-              <w:rPr>
-                <w:rFonts w:ascii="Times New Roman" w:hAnsi="Times New Roman" w:cs="Times New Roman"/>
-                <w:b/>
-                <w:color w:val="222A35" w:themeColor="text2" w:themeShade="80"/>
-                <w:sz w:val="24"/>
-                <w:szCs w:val="24"/>
-                <w14:textOutline w14:w="0" w14:cap="flat" w14:cmpd="sng" w14:algn="ctr">
-                  <w14:noFill/>
-                  <w14:prstDash w14:val="solid"/>
-                  <w14:round/>
-                </w14:textOutline>
-              </w:rPr>
-            </w:pPr>
-            <w:r>
-              <w:rPr>
-                <w:rFonts w:ascii="Times New Roman" w:hAnsi="Times New Roman" w:cs="Times New Roman"/>
-                <w:b/>
-                <w:color w:val="222A35" w:themeColor="text2" w:themeShade="80"/>
-                <w:sz w:val="24"/>
-                <w:szCs w:val="24"/>
-                <w14:textOutline w14:w="0" w14:cap="flat" w14:cmpd="sng" w14:algn="ctr">
-                  <w14:noFill/>
-                  <w14:prstDash w14:val="solid"/>
-                  <w14:round/>
-                </w14:textOutline>
-              </w:rPr>
-              <w:t>Tiền điều kiện</w:t>
-            </w:r>
-          </w:p>
-        </w:tc>
-        <w:tc>
-          <w:tcPr>
-            <w:tcW w:w="7110" w:type="dxa"/>
-          </w:tcPr>
-          <w:p>
-            <w:pPr>
-              <w:rPr>
-                <w:rFonts w:ascii="Times New Roman" w:hAnsi="Times New Roman" w:cs="Times New Roman"/>
-                <w:color w:val="222A35" w:themeColor="text2" w:themeShade="80"/>
-                <w:sz w:val="24"/>
-                <w:szCs w:val="24"/>
-                <w14:textOutline w14:w="0" w14:cap="flat" w14:cmpd="sng" w14:algn="ctr">
-                  <w14:noFill/>
-                  <w14:prstDash w14:val="solid"/>
-                  <w14:round/>
-                </w14:textOutline>
-              </w:rPr>
-            </w:pPr>
-            <w:r>
-              <w:rPr>
-                <w:rFonts w:ascii="Times New Roman" w:hAnsi="Times New Roman" w:cs="Times New Roman"/>
-                <w:color w:val="222A35" w:themeColor="text2" w:themeShade="80"/>
-                <w:sz w:val="24"/>
-                <w:szCs w:val="24"/>
-                <w14:textOutline w14:w="0" w14:cap="flat" w14:cmpd="sng" w14:algn="ctr">
-                  <w14:noFill/>
-                  <w14:prstDash w14:val="solid"/>
-                  <w14:round/>
-                </w14:textOutline>
-              </w:rPr>
-              <w:t>Đọc giả trả sách khi đã quá hạn trả sách</w:t>
-            </w:r>
-          </w:p>
-        </w:tc>
-      </w:tr>
-      <w:tr>
-        <w:tc>
-          <w:tcPr>
-            <w:tcW w:w="2245" w:type="dxa"/>
-          </w:tcPr>
-          <w:p>
-            <w:pPr>
-              <w:rPr>
-                <w:rFonts w:ascii="Times New Roman" w:hAnsi="Times New Roman" w:cs="Times New Roman"/>
-                <w:b/>
-                <w:color w:val="222A35" w:themeColor="text2" w:themeShade="80"/>
-                <w:sz w:val="24"/>
-                <w:szCs w:val="24"/>
-                <w14:textOutline w14:w="0" w14:cap="flat" w14:cmpd="sng" w14:algn="ctr">
-                  <w14:noFill/>
-                  <w14:prstDash w14:val="solid"/>
-                  <w14:round/>
-                </w14:textOutline>
-              </w:rPr>
-            </w:pPr>
-            <w:r>
-              <w:rPr>
-                <w:rFonts w:ascii="Times New Roman" w:hAnsi="Times New Roman" w:cs="Times New Roman"/>
-                <w:b/>
-                <w:color w:val="222A35" w:themeColor="text2" w:themeShade="80"/>
-                <w:sz w:val="24"/>
-                <w:szCs w:val="24"/>
-                <w14:textOutline w14:w="0" w14:cap="flat" w14:cmpd="sng" w14:algn="ctr">
-                  <w14:noFill/>
-                  <w14:prstDash w14:val="solid"/>
-                  <w14:round/>
-                </w14:textOutline>
-              </w:rPr>
-              <w:t>Dòng cơ bản</w:t>
-            </w:r>
-          </w:p>
-        </w:tc>
-        <w:tc>
-          <w:tcPr>
-            <w:tcW w:w="7110" w:type="dxa"/>
-          </w:tcPr>
-          <w:p>
-            <w:pPr>
-              <w:pStyle w:val="ListParagraph"/>
-              <w:numPr>
-                <w:ilvl w:val="0"/>
-                <w:numId w:val="20"/>
-              </w:numPr>
-              <w:rPr>
-                <w:rFonts w:ascii="Times New Roman" w:hAnsi="Times New Roman" w:cs="Times New Roman"/>
-                <w:color w:val="222A35" w:themeColor="text2" w:themeShade="80"/>
-                <w:sz w:val="24"/>
-                <w:szCs w:val="24"/>
-                <w14:textOutline w14:w="0" w14:cap="flat" w14:cmpd="sng" w14:algn="ctr">
-                  <w14:noFill/>
-                  <w14:prstDash w14:val="solid"/>
-                  <w14:round/>
-                </w14:textOutline>
-              </w:rPr>
-            </w:pPr>
-            <w:r>
-              <w:rPr>
-                <w:rFonts w:ascii="Times New Roman" w:hAnsi="Times New Roman" w:cs="Times New Roman"/>
-                <w:color w:val="222A35" w:themeColor="text2" w:themeShade="80"/>
-                <w:sz w:val="24"/>
-                <w:szCs w:val="24"/>
-                <w14:textOutline w14:w="0" w14:cap="flat" w14:cmpd="sng" w14:algn="ctr">
-                  <w14:noFill/>
-                  <w14:prstDash w14:val="solid"/>
-                  <w14:round/>
-                </w14:textOutline>
-              </w:rPr>
-              <w:t>Thủ thư kiểm tra sách bị trả quá hạn bao nhiêu ngày</w:t>
-            </w:r>
-          </w:p>
-          <w:p>
-            <w:pPr>
-              <w:pStyle w:val="ListParagraph"/>
-              <w:numPr>
-                <w:ilvl w:val="0"/>
-                <w:numId w:val="20"/>
-              </w:numPr>
-              <w:rPr>
-                <w:rFonts w:ascii="Times New Roman" w:hAnsi="Times New Roman" w:cs="Times New Roman"/>
-                <w:color w:val="222A35" w:themeColor="text2" w:themeShade="80"/>
-                <w:sz w:val="24"/>
-                <w:szCs w:val="24"/>
-                <w14:textOutline w14:w="0" w14:cap="flat" w14:cmpd="sng" w14:algn="ctr">
-                  <w14:noFill/>
-                  <w14:prstDash w14:val="solid"/>
-                  <w14:round/>
-                </w14:textOutline>
-              </w:rPr>
-            </w:pPr>
-            <w:r>
-              <w:rPr>
-                <w:rFonts w:ascii="Times New Roman" w:hAnsi="Times New Roman" w:cs="Times New Roman"/>
-                <w:color w:val="222A35" w:themeColor="text2" w:themeShade="80"/>
-                <w:sz w:val="24"/>
-                <w:szCs w:val="24"/>
-                <w14:textOutline w14:w="0" w14:cap="flat" w14:cmpd="sng" w14:algn="ctr">
-                  <w14:noFill/>
-                  <w14:prstDash w14:val="solid"/>
-                  <w14:round/>
-                </w14:textOutline>
-              </w:rPr>
-              <w:t>Thủ thư nhận tiền phạt từ đọc giả</w:t>
-            </w:r>
-          </w:p>
-          <w:p>
-            <w:pPr>
-              <w:pStyle w:val="ListParagraph"/>
-              <w:numPr>
-                <w:ilvl w:val="0"/>
-                <w:numId w:val="20"/>
-              </w:numPr>
-              <w:rPr>
-                <w:rFonts w:ascii="Times New Roman" w:hAnsi="Times New Roman" w:cs="Times New Roman"/>
-                <w:color w:val="222A35" w:themeColor="text2" w:themeShade="80"/>
-                <w:sz w:val="24"/>
-                <w:szCs w:val="24"/>
-                <w14:textOutline w14:w="0" w14:cap="flat" w14:cmpd="sng" w14:algn="ctr">
-                  <w14:noFill/>
-                  <w14:prstDash w14:val="solid"/>
-                  <w14:round/>
-                </w14:textOutline>
-              </w:rPr>
-            </w:pPr>
-            <w:r>
-              <w:rPr>
-                <w:rFonts w:ascii="Times New Roman" w:hAnsi="Times New Roman" w:cs="Times New Roman"/>
-                <w:color w:val="222A35" w:themeColor="text2" w:themeShade="80"/>
-                <w:sz w:val="24"/>
-                <w:szCs w:val="24"/>
-                <w14:textOutline w14:w="0" w14:cap="flat" w14:cmpd="sng" w14:algn="ctr">
-                  <w14:noFill/>
-                  <w14:prstDash w14:val="solid"/>
-                  <w14:round/>
-                </w14:textOutline>
-              </w:rPr>
-              <w:t>Thủ thư xế</w:t>
-            </w:r>
-            <w:r>
-              <w:rPr>
-                <w:rFonts w:ascii="Times New Roman" w:hAnsi="Times New Roman" w:cs="Times New Roman"/>
-                <w:color w:val="222A35" w:themeColor="text2" w:themeShade="80"/>
-                <w:sz w:val="24"/>
-                <w:szCs w:val="24"/>
-                <w14:textOutline w14:w="0" w14:cap="flat" w14:cmpd="sng" w14:algn="ctr">
-                  <w14:noFill/>
-                  <w14:prstDash w14:val="solid"/>
-                  <w14:round/>
-                </w14:textOutline>
-              </w:rPr>
-              <w:t xml:space="preserve">p sách </w:t>
-            </w:r>
-            <w:r>
-              <w:rPr>
-                <w:rFonts w:ascii="Times New Roman" w:hAnsi="Times New Roman" w:cs="Times New Roman"/>
-                <w:color w:val="222A35" w:themeColor="text2" w:themeShade="80"/>
-                <w:sz w:val="24"/>
-                <w:szCs w:val="24"/>
-                <w14:textOutline w14:w="0" w14:cap="flat" w14:cmpd="sng" w14:algn="ctr">
-                  <w14:noFill/>
-                  <w14:prstDash w14:val="solid"/>
-                  <w14:round/>
-                </w14:textOutline>
-              </w:rPr>
-              <w:t>và cập nhật ngày trả sách,</w:t>
-            </w:r>
-          </w:p>
-          <w:p>
-            <w:pPr>
-              <w:pStyle w:val="ListParagraph"/>
-              <w:numPr>
-                <w:ilvl w:val="0"/>
-                <w:numId w:val="20"/>
-              </w:numPr>
-              <w:rPr>
-                <w:rFonts w:ascii="Times New Roman" w:hAnsi="Times New Roman" w:cs="Times New Roman"/>
-                <w:color w:val="222A35" w:themeColor="text2" w:themeShade="80"/>
-                <w:sz w:val="24"/>
-                <w:szCs w:val="24"/>
-                <w14:textOutline w14:w="0" w14:cap="flat" w14:cmpd="sng" w14:algn="ctr">
-                  <w14:noFill/>
-                  <w14:prstDash w14:val="solid"/>
-                  <w14:round/>
-                </w14:textOutline>
-              </w:rPr>
-            </w:pPr>
-            <w:r>
-              <w:rPr>
-                <w:rFonts w:ascii="Times New Roman" w:hAnsi="Times New Roman" w:cs="Times New Roman"/>
-                <w:color w:val="222A35" w:themeColor="text2" w:themeShade="80"/>
-                <w:sz w:val="24"/>
-                <w:szCs w:val="24"/>
-                <w14:textOutline w14:w="0" w14:cap="flat" w14:cmpd="sng" w14:algn="ctr">
-                  <w14:noFill/>
-                  <w14:prstDash w14:val="solid"/>
-                  <w14:round/>
-                </w14:textOutline>
-              </w:rPr>
-              <w:t>Hệ thống cập nhật trạng thái của sách ( Available )</w:t>
-            </w:r>
-          </w:p>
-        </w:tc>
-      </w:tr>
-      <w:tr>
-        <w:tc>
-          <w:tcPr>
-            <w:tcW w:w="2245" w:type="dxa"/>
-          </w:tcPr>
-          <w:p>
-            <w:pPr>
-              <w:rPr>
-                <w:rFonts w:ascii="Times New Roman" w:hAnsi="Times New Roman" w:cs="Times New Roman"/>
-                <w:b/>
-                <w:color w:val="222A35" w:themeColor="text2" w:themeShade="80"/>
-                <w:sz w:val="24"/>
-                <w:szCs w:val="24"/>
-                <w14:textOutline w14:w="0" w14:cap="flat" w14:cmpd="sng" w14:algn="ctr">
-                  <w14:noFill/>
-                  <w14:prstDash w14:val="solid"/>
-                  <w14:round/>
-                </w14:textOutline>
-              </w:rPr>
-            </w:pPr>
-            <w:r>
-              <w:rPr>
-                <w:rFonts w:ascii="Times New Roman" w:hAnsi="Times New Roman" w:cs="Times New Roman"/>
-                <w:b/>
-                <w:color w:val="222A35" w:themeColor="text2" w:themeShade="80"/>
-                <w:sz w:val="24"/>
-                <w:szCs w:val="24"/>
-                <w14:textOutline w14:w="0" w14:cap="flat" w14:cmpd="sng" w14:algn="ctr">
-                  <w14:noFill/>
-                  <w14:prstDash w14:val="solid"/>
-                  <w14:round/>
-                </w14:textOutline>
-              </w:rPr>
-              <w:t>Dòng phụ</w:t>
-            </w:r>
-          </w:p>
-        </w:tc>
-        <w:tc>
-          <w:tcPr>
-            <w:tcW w:w="7110" w:type="dxa"/>
-          </w:tcPr>
-          <w:p>
-            <w:pPr>
-              <w:rPr>
-                <w:rFonts w:ascii="Times New Roman" w:hAnsi="Times New Roman" w:cs="Times New Roman"/>
-                <w:color w:val="222A35" w:themeColor="text2" w:themeShade="80"/>
-                <w:sz w:val="24"/>
-                <w:szCs w:val="24"/>
-                <w14:textOutline w14:w="0" w14:cap="flat" w14:cmpd="sng" w14:algn="ctr">
-                  <w14:noFill/>
-                  <w14:prstDash w14:val="solid"/>
-                  <w14:round/>
-                </w14:textOutline>
-              </w:rPr>
-            </w:pPr>
-            <w:r>
-              <w:rPr>
-                <w:rFonts w:ascii="Times New Roman" w:hAnsi="Times New Roman" w:cs="Times New Roman"/>
-                <w:color w:val="222A35" w:themeColor="text2" w:themeShade="80"/>
-                <w:sz w:val="24"/>
-                <w:szCs w:val="24"/>
-                <w14:textOutline w14:w="0" w14:cap="flat" w14:cmpd="sng" w14:algn="ctr">
-                  <w14:noFill/>
-                  <w14:prstDash w14:val="solid"/>
-                  <w14:round/>
-                </w14:textOutline>
-              </w:rPr>
-              <w:t>&lt;none&gt;</w:t>
-            </w:r>
-          </w:p>
-        </w:tc>
-      </w:tr>
-      <w:tr>
-        <w:tc>
-          <w:tcPr>
-            <w:tcW w:w="2245" w:type="dxa"/>
-          </w:tcPr>
-          <w:p>
-            <w:pPr>
-              <w:rPr>
-                <w:rFonts w:ascii="Times New Roman" w:hAnsi="Times New Roman" w:cs="Times New Roman"/>
-                <w:b/>
-                <w:color w:val="222A35" w:themeColor="text2" w:themeShade="80"/>
-                <w:sz w:val="24"/>
-                <w:szCs w:val="24"/>
-                <w14:textOutline w14:w="0" w14:cap="flat" w14:cmpd="sng" w14:algn="ctr">
-                  <w14:noFill/>
-                  <w14:prstDash w14:val="solid"/>
-                  <w14:round/>
-                </w14:textOutline>
-              </w:rPr>
-            </w:pPr>
-            <w:r>
-              <w:rPr>
-                <w:rFonts w:ascii="Times New Roman" w:hAnsi="Times New Roman" w:cs="Times New Roman"/>
-                <w:b/>
-                <w:color w:val="222A35" w:themeColor="text2" w:themeShade="80"/>
-                <w:sz w:val="24"/>
-                <w:szCs w:val="24"/>
-                <w14:textOutline w14:w="0" w14:cap="flat" w14:cmpd="sng" w14:algn="ctr">
-                  <w14:noFill/>
-                  <w14:prstDash w14:val="solid"/>
-                  <w14:round/>
-                </w14:textOutline>
-              </w:rPr>
-              <w:t>Dòng thay thế</w:t>
-            </w:r>
-          </w:p>
-        </w:tc>
-        <w:tc>
-          <w:tcPr>
-            <w:tcW w:w="7110" w:type="dxa"/>
-          </w:tcPr>
-          <w:p>
-            <w:pPr>
-              <w:rPr>
-                <w:rFonts w:ascii="Times New Roman" w:hAnsi="Times New Roman" w:cs="Times New Roman"/>
-                <w:color w:val="222A35" w:themeColor="text2" w:themeShade="80"/>
-                <w:sz w:val="24"/>
-                <w:szCs w:val="24"/>
-                <w14:textOutline w14:w="0" w14:cap="flat" w14:cmpd="sng" w14:algn="ctr">
-                  <w14:noFill/>
-                  <w14:prstDash w14:val="solid"/>
-                  <w14:round/>
-                </w14:textOutline>
-              </w:rPr>
-            </w:pPr>
-            <w:r>
-              <w:rPr>
-                <w:rFonts w:ascii="Times New Roman" w:hAnsi="Times New Roman" w:cs="Times New Roman"/>
-                <w:color w:val="222A35" w:themeColor="text2" w:themeShade="80"/>
-                <w:sz w:val="24"/>
-                <w:szCs w:val="24"/>
-                <w14:textOutline w14:w="0" w14:cap="flat" w14:cmpd="sng" w14:algn="ctr">
-                  <w14:noFill/>
-                  <w14:prstDash w14:val="solid"/>
-                  <w14:round/>
-                </w14:textOutline>
-              </w:rPr>
-              <w:t>&lt;none&gt;</w:t>
-            </w:r>
-          </w:p>
-        </w:tc>
-      </w:tr>
-    </w:tbl>
-    <w:p>
-      <w:pPr>
-        <w:rPr>
-          <w:rFonts w:ascii="Times New Roman" w:hAnsi="Times New Roman" w:cs="Times New Roman"/>
-          <w:color w:val="222A35" w:themeColor="text2" w:themeShade="80"/>
-          <w:sz w:val="32"/>
-          <w:szCs w:val="32"/>
-          <w14:textOutline w14:w="0" w14:cap="flat" w14:cmpd="sng" w14:algn="ctr">
-            <w14:noFill/>
-            <w14:prstDash w14:val="solid"/>
-            <w14:round/>
-          </w14:textOutline>
-        </w:rPr>
-      </w:pPr>
-    </w:p>
-    <w:p>
-      <w:pPr>
-        <w:pStyle w:val="Caption"/>
-        <w:keepNext/>
-      </w:pPr>
-      <w:r>
-        <w:t xml:space="preserve">Table </w:t>
-      </w:r>
-      <w:r>
-        <w:fldChar w:fldCharType="begin"/>
-      </w:r>
-      <w:r>
-        <w:instrText xml:space="preserve"> SEQ Table \* ARABIC </w:instrText>
-      </w:r>
-      <w:r>
-        <w:fldChar w:fldCharType="separate"/>
-      </w:r>
-      <w:r>
-        <w:rPr>
-          <w:noProof/>
-        </w:rPr>
-        <w:t>10</w:t>
-      </w:r>
-      <w:r>
-        <w:fldChar w:fldCharType="end"/>
-      </w:r>
-      <w:r>
-        <w:t xml:space="preserve"> Mô tả cho use case xử lý vi phạm khi sách bị hư hỏng</w:t>
-      </w:r>
-    </w:p>
-    <w:tbl>
-      <w:tblPr>
-        <w:tblStyle w:val="TableGrid"/>
-        <w:tblW w:w="9355" w:type="dxa"/>
-        <w:tblLook w:val="04A0" w:firstRow="1" w:lastRow="0" w:firstColumn="1" w:lastColumn="0" w:noHBand="0" w:noVBand="1"/>
-      </w:tblPr>
-      <w:tblGrid>
-        <w:gridCol w:w="2245"/>
-        <w:gridCol w:w="7110"/>
-      </w:tblGrid>
-      <w:tr>
-        <w:tc>
-          <w:tcPr>
-            <w:tcW w:w="2245" w:type="dxa"/>
-          </w:tcPr>
-          <w:p>
-            <w:pPr>
-              <w:rPr>
-                <w:rFonts w:ascii="Times New Roman" w:hAnsi="Times New Roman" w:cs="Times New Roman"/>
-                <w:b/>
-                <w:color w:val="222A35" w:themeColor="text2" w:themeShade="80"/>
-                <w:sz w:val="24"/>
-                <w:szCs w:val="24"/>
-                <w14:textOutline w14:w="0" w14:cap="flat" w14:cmpd="sng" w14:algn="ctr">
-                  <w14:noFill/>
-                  <w14:prstDash w14:val="solid"/>
-                  <w14:round/>
-                </w14:textOutline>
-              </w:rPr>
-            </w:pPr>
-            <w:r>
-              <w:rPr>
-                <w:rFonts w:ascii="Times New Roman" w:hAnsi="Times New Roman" w:cs="Times New Roman"/>
-                <w:b/>
-                <w:color w:val="222A35" w:themeColor="text2" w:themeShade="80"/>
-                <w:sz w:val="24"/>
-                <w:szCs w:val="24"/>
-                <w14:textOutline w14:w="0" w14:cap="flat" w14:cmpd="sng" w14:algn="ctr">
-                  <w14:noFill/>
-                  <w14:prstDash w14:val="solid"/>
-                  <w14:round/>
-                </w14:textOutline>
-              </w:rPr>
-              <w:t>Tên use case</w:t>
-            </w:r>
-          </w:p>
-        </w:tc>
-        <w:tc>
-          <w:tcPr>
-            <w:tcW w:w="7110" w:type="dxa"/>
-          </w:tcPr>
-          <w:p>
-            <w:pPr>
-              <w:rPr>
-                <w:rFonts w:ascii="Times New Roman" w:hAnsi="Times New Roman" w:cs="Times New Roman"/>
-                <w:b/>
-                <w:color w:val="222A35" w:themeColor="text2" w:themeShade="80"/>
-                <w:sz w:val="24"/>
-                <w:szCs w:val="24"/>
-                <w14:textOutline w14:w="0" w14:cap="flat" w14:cmpd="sng" w14:algn="ctr">
-                  <w14:noFill/>
-                  <w14:prstDash w14:val="solid"/>
-                  <w14:round/>
-                </w14:textOutline>
-              </w:rPr>
-            </w:pPr>
-            <w:r>
-              <w:rPr>
-                <w:rFonts w:ascii="Times New Roman" w:hAnsi="Times New Roman" w:cs="Times New Roman"/>
-                <w:b/>
-                <w:color w:val="222A35" w:themeColor="text2" w:themeShade="80"/>
-                <w:sz w:val="24"/>
-                <w:szCs w:val="24"/>
-                <w14:textOutline w14:w="0" w14:cap="flat" w14:cmpd="sng" w14:algn="ctr">
-                  <w14:noFill/>
-                  <w14:prstDash w14:val="solid"/>
-                  <w14:round/>
-                </w14:textOutline>
-              </w:rPr>
-              <w:t>Xử lý vi phạm khi sách bị hư hỏng</w:t>
-            </w:r>
-          </w:p>
-        </w:tc>
-      </w:tr>
-      <w:tr>
-        <w:tc>
-          <w:tcPr>
-            <w:tcW w:w="2245" w:type="dxa"/>
-          </w:tcPr>
-          <w:p>
-            <w:pPr>
-              <w:rPr>
-                <w:rFonts w:ascii="Times New Roman" w:hAnsi="Times New Roman" w:cs="Times New Roman"/>
-                <w:b/>
-                <w:color w:val="222A35" w:themeColor="text2" w:themeShade="80"/>
-                <w:sz w:val="24"/>
-                <w:szCs w:val="24"/>
-                <w14:textOutline w14:w="0" w14:cap="flat" w14:cmpd="sng" w14:algn="ctr">
-                  <w14:noFill/>
-                  <w14:prstDash w14:val="solid"/>
-                  <w14:round/>
-                </w14:textOutline>
-              </w:rPr>
-            </w:pPr>
-            <w:r>
-              <w:rPr>
-                <w:rFonts w:ascii="Times New Roman" w:hAnsi="Times New Roman" w:cs="Times New Roman"/>
-                <w:b/>
-                <w:color w:val="222A35" w:themeColor="text2" w:themeShade="80"/>
-                <w:sz w:val="24"/>
-                <w:szCs w:val="24"/>
-                <w14:textOutline w14:w="0" w14:cap="flat" w14:cmpd="sng" w14:algn="ctr">
-                  <w14:noFill/>
-                  <w14:prstDash w14:val="solid"/>
-                  <w14:round/>
-                </w14:textOutline>
-              </w:rPr>
-              <w:lastRenderedPageBreak/>
-              <w:t>Mô tả</w:t>
-            </w:r>
-          </w:p>
-        </w:tc>
-        <w:tc>
-          <w:tcPr>
-            <w:tcW w:w="7110" w:type="dxa"/>
-          </w:tcPr>
-          <w:p>
-            <w:pPr>
-              <w:pStyle w:val="ListParagraph"/>
-              <w:numPr>
-                <w:ilvl w:val="0"/>
-                <w:numId w:val="19"/>
-              </w:numPr>
-              <w:ind w:left="-20" w:firstLine="380"/>
-              <w:rPr>
-                <w:rFonts w:ascii="Times New Roman" w:hAnsi="Times New Roman" w:cs="Times New Roman"/>
-                <w:color w:val="222A35" w:themeColor="text2" w:themeShade="80"/>
-                <w:sz w:val="24"/>
-                <w:szCs w:val="24"/>
-                <w14:textOutline w14:w="0" w14:cap="flat" w14:cmpd="sng" w14:algn="ctr">
-                  <w14:noFill/>
-                  <w14:prstDash w14:val="solid"/>
-                  <w14:round/>
-                </w14:textOutline>
-              </w:rPr>
-            </w:pPr>
-            <w:r>
-              <w:rPr>
-                <w:rFonts w:ascii="Times New Roman" w:hAnsi="Times New Roman" w:cs="Times New Roman"/>
-                <w:color w:val="222A35" w:themeColor="text2" w:themeShade="80"/>
-                <w:sz w:val="24"/>
-                <w:szCs w:val="24"/>
-                <w14:textOutline w14:w="0" w14:cap="flat" w14:cmpd="sng" w14:algn="ctr">
-                  <w14:noFill/>
-                  <w14:prstDash w14:val="solid"/>
-                  <w14:round/>
-                </w14:textOutline>
-              </w:rPr>
-              <w:t>Use case xảy ra khi thủ thư xác nhận tình trạng sách trả quá hạn hoặc bị hư hỏng</w:t>
-            </w:r>
-          </w:p>
-        </w:tc>
-      </w:tr>
-      <w:tr>
-        <w:tc>
-          <w:tcPr>
-            <w:tcW w:w="2245" w:type="dxa"/>
-          </w:tcPr>
-          <w:p>
-            <w:pPr>
-              <w:rPr>
-                <w:rFonts w:ascii="Times New Roman" w:hAnsi="Times New Roman" w:cs="Times New Roman"/>
-                <w:b/>
-                <w:color w:val="222A35" w:themeColor="text2" w:themeShade="80"/>
-                <w:sz w:val="24"/>
-                <w:szCs w:val="24"/>
-                <w14:textOutline w14:w="0" w14:cap="flat" w14:cmpd="sng" w14:algn="ctr">
-                  <w14:noFill/>
-                  <w14:prstDash w14:val="solid"/>
-                  <w14:round/>
-                </w14:textOutline>
-              </w:rPr>
-            </w:pPr>
-            <w:r>
-              <w:rPr>
-                <w:rFonts w:ascii="Times New Roman" w:hAnsi="Times New Roman" w:cs="Times New Roman"/>
-                <w:b/>
-                <w:color w:val="222A35" w:themeColor="text2" w:themeShade="80"/>
-                <w:sz w:val="24"/>
-                <w:szCs w:val="24"/>
-                <w14:textOutline w14:w="0" w14:cap="flat" w14:cmpd="sng" w14:algn="ctr">
-                  <w14:noFill/>
-                  <w14:prstDash w14:val="solid"/>
-                  <w14:round/>
-                </w14:textOutline>
-              </w:rPr>
-              <w:t>Tiền điều kiện</w:t>
-            </w:r>
-          </w:p>
-        </w:tc>
-        <w:tc>
-          <w:tcPr>
-            <w:tcW w:w="7110" w:type="dxa"/>
-          </w:tcPr>
-          <w:p>
-            <w:pPr>
-              <w:rPr>
-                <w:rFonts w:ascii="Times New Roman" w:hAnsi="Times New Roman" w:cs="Times New Roman"/>
-                <w:color w:val="222A35" w:themeColor="text2" w:themeShade="80"/>
-                <w:sz w:val="24"/>
-                <w:szCs w:val="24"/>
-                <w14:textOutline w14:w="0" w14:cap="flat" w14:cmpd="sng" w14:algn="ctr">
-                  <w14:noFill/>
-                  <w14:prstDash w14:val="solid"/>
-                  <w14:round/>
-                </w14:textOutline>
-              </w:rPr>
-            </w:pPr>
-            <w:r>
-              <w:rPr>
-                <w:rFonts w:ascii="Times New Roman" w:hAnsi="Times New Roman" w:cs="Times New Roman"/>
-                <w:color w:val="222A35" w:themeColor="text2" w:themeShade="80"/>
-                <w:sz w:val="24"/>
-                <w:szCs w:val="24"/>
-                <w14:textOutline w14:w="0" w14:cap="flat" w14:cmpd="sng" w14:algn="ctr">
-                  <w14:noFill/>
-                  <w14:prstDash w14:val="solid"/>
-                  <w14:round/>
-                </w14:textOutline>
-              </w:rPr>
-              <w:t xml:space="preserve">Sách bị hư hỏng </w:t>
-            </w:r>
-          </w:p>
-        </w:tc>
-      </w:tr>
-      <w:tr>
-        <w:tc>
-          <w:tcPr>
-            <w:tcW w:w="2245" w:type="dxa"/>
-          </w:tcPr>
-          <w:p>
-            <w:pPr>
-              <w:rPr>
-                <w:rFonts w:ascii="Times New Roman" w:hAnsi="Times New Roman" w:cs="Times New Roman"/>
-                <w:b/>
-                <w:color w:val="222A35" w:themeColor="text2" w:themeShade="80"/>
-                <w:sz w:val="24"/>
-                <w:szCs w:val="24"/>
-                <w14:textOutline w14:w="0" w14:cap="flat" w14:cmpd="sng" w14:algn="ctr">
-                  <w14:noFill/>
-                  <w14:prstDash w14:val="solid"/>
-                  <w14:round/>
-                </w14:textOutline>
-              </w:rPr>
-            </w:pPr>
-            <w:r>
-              <w:rPr>
-                <w:rFonts w:ascii="Times New Roman" w:hAnsi="Times New Roman" w:cs="Times New Roman"/>
-                <w:b/>
-                <w:color w:val="222A35" w:themeColor="text2" w:themeShade="80"/>
-                <w:sz w:val="24"/>
-                <w:szCs w:val="24"/>
-                <w14:textOutline w14:w="0" w14:cap="flat" w14:cmpd="sng" w14:algn="ctr">
-                  <w14:noFill/>
-                  <w14:prstDash w14:val="solid"/>
-                  <w14:round/>
-                </w14:textOutline>
-              </w:rPr>
-              <w:t>Dòng cơ bản</w:t>
-            </w:r>
-          </w:p>
-        </w:tc>
-        <w:tc>
-          <w:tcPr>
-            <w:tcW w:w="7110" w:type="dxa"/>
-          </w:tcPr>
-          <w:p>
-            <w:pPr>
-              <w:pStyle w:val="ListParagraph"/>
-              <w:numPr>
-                <w:ilvl w:val="0"/>
-                <w:numId w:val="26"/>
-              </w:numPr>
-              <w:rPr>
-                <w:rFonts w:ascii="Times New Roman" w:hAnsi="Times New Roman" w:cs="Times New Roman"/>
-                <w:color w:val="222A35" w:themeColor="text2" w:themeShade="80"/>
-                <w:sz w:val="24"/>
-                <w:szCs w:val="24"/>
-                <w14:textOutline w14:w="0" w14:cap="flat" w14:cmpd="sng" w14:algn="ctr">
-                  <w14:noFill/>
-                  <w14:prstDash w14:val="solid"/>
-                  <w14:round/>
-                </w14:textOutline>
-              </w:rPr>
-            </w:pPr>
-            <w:r>
-              <w:rPr>
-                <w:rFonts w:ascii="Times New Roman" w:hAnsi="Times New Roman" w:cs="Times New Roman"/>
-                <w:color w:val="222A35" w:themeColor="text2" w:themeShade="80"/>
-                <w:sz w:val="24"/>
-                <w:szCs w:val="24"/>
-                <w14:textOutline w14:w="0" w14:cap="flat" w14:cmpd="sng" w14:algn="ctr">
-                  <w14:noFill/>
-                  <w14:prstDash w14:val="solid"/>
-                  <w14:round/>
-                </w14:textOutline>
-              </w:rPr>
-              <w:t>Thủ thư ghi nhận sách bị mất mát, hư hỏng</w:t>
-            </w:r>
-          </w:p>
-          <w:p>
-            <w:pPr>
-              <w:pStyle w:val="ListParagraph"/>
-              <w:numPr>
-                <w:ilvl w:val="0"/>
-                <w:numId w:val="26"/>
-              </w:numPr>
-              <w:rPr>
-                <w:rFonts w:ascii="Times New Roman" w:hAnsi="Times New Roman" w:cs="Times New Roman"/>
-                <w:color w:val="222A35" w:themeColor="text2" w:themeShade="80"/>
-                <w:sz w:val="24"/>
-                <w:szCs w:val="24"/>
-                <w14:textOutline w14:w="0" w14:cap="flat" w14:cmpd="sng" w14:algn="ctr">
-                  <w14:noFill/>
-                  <w14:prstDash w14:val="solid"/>
-                  <w14:round/>
-                </w14:textOutline>
-              </w:rPr>
-            </w:pPr>
-            <w:r>
-              <w:rPr>
-                <w:rFonts w:ascii="Times New Roman" w:hAnsi="Times New Roman" w:cs="Times New Roman"/>
-                <w:color w:val="222A35" w:themeColor="text2" w:themeShade="80"/>
-                <w:sz w:val="24"/>
-                <w:szCs w:val="24"/>
-                <w14:textOutline w14:w="0" w14:cap="flat" w14:cmpd="sng" w14:algn="ctr">
-                  <w14:noFill/>
-                  <w14:prstDash w14:val="solid"/>
-                  <w14:round/>
-                </w14:textOutline>
-              </w:rPr>
-              <w:t>Thủ thư nhận tiền đền bù sách từ đọc giả</w:t>
-            </w:r>
-          </w:p>
-        </w:tc>
-      </w:tr>
-      <w:tr>
-        <w:tc>
-          <w:tcPr>
-            <w:tcW w:w="2245" w:type="dxa"/>
-          </w:tcPr>
-          <w:p>
-            <w:pPr>
-              <w:rPr>
-                <w:rFonts w:ascii="Times New Roman" w:hAnsi="Times New Roman" w:cs="Times New Roman"/>
-                <w:b/>
-                <w:color w:val="222A35" w:themeColor="text2" w:themeShade="80"/>
-                <w:sz w:val="24"/>
-                <w:szCs w:val="24"/>
-                <w14:textOutline w14:w="0" w14:cap="flat" w14:cmpd="sng" w14:algn="ctr">
-                  <w14:noFill/>
-                  <w14:prstDash w14:val="solid"/>
-                  <w14:round/>
-                </w14:textOutline>
-              </w:rPr>
-            </w:pPr>
-            <w:r>
-              <w:rPr>
-                <w:rFonts w:ascii="Times New Roman" w:hAnsi="Times New Roman" w:cs="Times New Roman"/>
-                <w:b/>
-                <w:color w:val="222A35" w:themeColor="text2" w:themeShade="80"/>
-                <w:sz w:val="24"/>
-                <w:szCs w:val="24"/>
-                <w14:textOutline w14:w="0" w14:cap="flat" w14:cmpd="sng" w14:algn="ctr">
-                  <w14:noFill/>
-                  <w14:prstDash w14:val="solid"/>
-                  <w14:round/>
-                </w14:textOutline>
-              </w:rPr>
-              <w:t>Dòng phụ</w:t>
-            </w:r>
-          </w:p>
-        </w:tc>
-        <w:tc>
-          <w:tcPr>
-            <w:tcW w:w="7110" w:type="dxa"/>
-          </w:tcPr>
-          <w:p>
-            <w:pPr>
-              <w:rPr>
-                <w:rFonts w:ascii="Times New Roman" w:hAnsi="Times New Roman" w:cs="Times New Roman"/>
-                <w:color w:val="222A35" w:themeColor="text2" w:themeShade="80"/>
-                <w:sz w:val="24"/>
-                <w:szCs w:val="24"/>
-                <w14:textOutline w14:w="0" w14:cap="flat" w14:cmpd="sng" w14:algn="ctr">
-                  <w14:noFill/>
-                  <w14:prstDash w14:val="solid"/>
-                  <w14:round/>
-                </w14:textOutline>
-              </w:rPr>
-            </w:pPr>
-            <w:r>
-              <w:rPr>
-                <w:rFonts w:ascii="Times New Roman" w:hAnsi="Times New Roman" w:cs="Times New Roman"/>
-                <w:color w:val="222A35" w:themeColor="text2" w:themeShade="80"/>
-                <w:sz w:val="24"/>
-                <w:szCs w:val="24"/>
-                <w14:textOutline w14:w="0" w14:cap="flat" w14:cmpd="sng" w14:algn="ctr">
-                  <w14:noFill/>
-                  <w14:prstDash w14:val="solid"/>
-                  <w14:round/>
-                </w14:textOutline>
-              </w:rPr>
-              <w:t>&lt;none&gt;</w:t>
-            </w:r>
-          </w:p>
-        </w:tc>
-      </w:tr>
-      <w:tr>
-        <w:tc>
-          <w:tcPr>
-            <w:tcW w:w="2245" w:type="dxa"/>
-          </w:tcPr>
-          <w:p>
-            <w:pPr>
-              <w:rPr>
-                <w:rFonts w:ascii="Times New Roman" w:hAnsi="Times New Roman" w:cs="Times New Roman"/>
-                <w:b/>
-                <w:color w:val="222A35" w:themeColor="text2" w:themeShade="80"/>
-                <w:sz w:val="24"/>
-                <w:szCs w:val="24"/>
-                <w14:textOutline w14:w="0" w14:cap="flat" w14:cmpd="sng" w14:algn="ctr">
-                  <w14:noFill/>
-                  <w14:prstDash w14:val="solid"/>
-                  <w14:round/>
-                </w14:textOutline>
-              </w:rPr>
-            </w:pPr>
-            <w:r>
-              <w:rPr>
-                <w:rFonts w:ascii="Times New Roman" w:hAnsi="Times New Roman" w:cs="Times New Roman"/>
-                <w:b/>
-                <w:color w:val="222A35" w:themeColor="text2" w:themeShade="80"/>
-                <w:sz w:val="24"/>
-                <w:szCs w:val="24"/>
-                <w14:textOutline w14:w="0" w14:cap="flat" w14:cmpd="sng" w14:algn="ctr">
-                  <w14:noFill/>
-                  <w14:prstDash w14:val="solid"/>
-                  <w14:round/>
-                </w14:textOutline>
-              </w:rPr>
-              <w:t>Dòng thay thế</w:t>
-            </w:r>
-          </w:p>
-        </w:tc>
-        <w:tc>
-          <w:tcPr>
-            <w:tcW w:w="7110" w:type="dxa"/>
-          </w:tcPr>
-          <w:p>
-            <w:pPr>
-              <w:rPr>
-                <w:rFonts w:ascii="Times New Roman" w:hAnsi="Times New Roman" w:cs="Times New Roman"/>
-                <w:color w:val="222A35" w:themeColor="text2" w:themeShade="80"/>
-                <w:sz w:val="24"/>
-                <w:szCs w:val="24"/>
-                <w14:textOutline w14:w="0" w14:cap="flat" w14:cmpd="sng" w14:algn="ctr">
-                  <w14:noFill/>
-                  <w14:prstDash w14:val="solid"/>
-                  <w14:round/>
-                </w14:textOutline>
-              </w:rPr>
-            </w:pPr>
-            <w:r>
-              <w:rPr>
-                <w:rFonts w:ascii="Times New Roman" w:hAnsi="Times New Roman" w:cs="Times New Roman"/>
-                <w:color w:val="222A35" w:themeColor="text2" w:themeShade="80"/>
-                <w:sz w:val="24"/>
-                <w:szCs w:val="24"/>
-                <w14:textOutline w14:w="0" w14:cap="flat" w14:cmpd="sng" w14:algn="ctr">
-                  <w14:noFill/>
-                  <w14:prstDash w14:val="solid"/>
-                  <w14:round/>
-                </w14:textOutline>
-              </w:rPr>
-              <w:t>&lt;none&gt;</w:t>
-            </w:r>
-          </w:p>
-        </w:tc>
-      </w:tr>
-    </w:tbl>
     <w:p>
       <w:pPr>
         <w:rPr>
@@ -19794,7 +18873,9 @@
         </w:rPr>
         <w:t>Nhập sách</w:t>
       </w:r>
+      <w:bookmarkStart w:id="45" w:name="_GoBack"/>
       <w:bookmarkEnd w:id="44"/>
+      <w:bookmarkEnd w:id="45"/>
     </w:p>
     <w:p>
       <w:pPr>
@@ -19997,12 +19078,7 @@
         <w:fldChar w:fldCharType="end"/>
       </w:r>
       <w:r>
-        <w:t xml:space="preserve"> Activity Diagram cho use c</w:t>
-      </w:r>
-      <w:bookmarkStart w:id="45" w:name="_GoBack"/>
-      <w:bookmarkEnd w:id="45"/>
-      <w:r>
-        <w:t>ase Mua từ khảo sát nhu cầu người dùng</w:t>
+        <w:t xml:space="preserve"> Activity Diagram cho use case Mua từ khảo sát nhu cầu người dùng</w:t>
       </w:r>
     </w:p>
     <w:p>
@@ -20500,6 +19576,66 @@
     </w:p>
     <w:p>
       <w:pPr>
+        <w:rPr>
+          <w:rFonts w:ascii="Times New Roman" w:hAnsi="Times New Roman" w:cs="Times New Roman"/>
+          <w:color w:val="222A35" w:themeColor="text2" w:themeShade="80"/>
+          <w:sz w:val="32"/>
+          <w:szCs w:val="32"/>
+          <w14:textOutline w14:w="0" w14:cap="flat" w14:cmpd="sng" w14:algn="ctr">
+            <w14:noFill/>
+            <w14:prstDash w14:val="solid"/>
+            <w14:round/>
+          </w14:textOutline>
+        </w:rPr>
+      </w:pPr>
+    </w:p>
+    <w:p>
+      <w:pPr>
+        <w:rPr>
+          <w:rFonts w:ascii="Times New Roman" w:hAnsi="Times New Roman" w:cs="Times New Roman"/>
+          <w:color w:val="222A35" w:themeColor="text2" w:themeShade="80"/>
+          <w:sz w:val="32"/>
+          <w:szCs w:val="32"/>
+          <w14:textOutline w14:w="0" w14:cap="flat" w14:cmpd="sng" w14:algn="ctr">
+            <w14:noFill/>
+            <w14:prstDash w14:val="solid"/>
+            <w14:round/>
+          </w14:textOutline>
+        </w:rPr>
+      </w:pPr>
+    </w:p>
+    <w:p>
+      <w:pPr>
+        <w:rPr>
+          <w:rFonts w:ascii="Times New Roman" w:hAnsi="Times New Roman" w:cs="Times New Roman"/>
+          <w:color w:val="222A35" w:themeColor="text2" w:themeShade="80"/>
+          <w:sz w:val="32"/>
+          <w:szCs w:val="32"/>
+          <w14:textOutline w14:w="0" w14:cap="flat" w14:cmpd="sng" w14:algn="ctr">
+            <w14:noFill/>
+            <w14:prstDash w14:val="solid"/>
+            <w14:round/>
+          </w14:textOutline>
+        </w:rPr>
+      </w:pPr>
+    </w:p>
+    <w:p>
+      <w:pPr>
+        <w:rPr>
+          <w:rFonts w:ascii="Times New Roman" w:hAnsi="Times New Roman" w:cs="Times New Roman"/>
+          <w:color w:val="222A35" w:themeColor="text2" w:themeShade="80"/>
+          <w:sz w:val="32"/>
+          <w:szCs w:val="32"/>
+          <w14:textOutline w14:w="0" w14:cap="flat" w14:cmpd="sng" w14:algn="ctr">
+            <w14:noFill/>
+            <w14:prstDash w14:val="solid"/>
+            <w14:round/>
+          </w14:textOutline>
+        </w:rPr>
+      </w:pPr>
+    </w:p>
+    <w:p>
+      <w:pPr>
         <w:pStyle w:val="ListParagraph"/>
         <w:numPr>
           <w:ilvl w:val="0"/>
@@ -20604,7 +19740,6 @@
             <w14:round/>
           </w14:textOutline>
         </w:rPr>
-        <w:lastRenderedPageBreak/>
         <w:drawing>
           <wp:inline distT="0" distB="0" distL="0" distR="0" wp14:anchorId="24574617" wp14:editId="4328B6BF">
             <wp:extent cx="5390515" cy="5784215"/>
@@ -21017,7 +20152,7 @@
           <w:rPr>
             <w:noProof/>
           </w:rPr>
-          <w:t>21</w:t>
+          <w:t>14</w:t>
         </w:r>
         <w:r>
           <w:rPr>
@@ -22390,6 +21525,95 @@
     </w:lvl>
   </w:abstractNum>
   <w:abstractNum w:abstractNumId="13" w15:restartNumberingAfterBreak="0">
+    <w:nsid w:val="396811FD"/>
+    <w:multiLevelType w:val="hybridMultilevel"/>
+    <w:tmpl w:val="363ABE98"/>
+    <w:lvl w:ilvl="0" w:tplc="04090011">
+      <w:start w:val="1"/>
+      <w:numFmt w:val="decimal"/>
+      <w:lvlText w:val="%1)"/>
+      <w:lvlJc w:val="left"/>
+      <w:pPr>
+        <w:ind w:left="720" w:hanging="360"/>
+      </w:pPr>
+      <w:rPr>
+        <w:rFonts w:hint="default"/>
+      </w:rPr>
+    </w:lvl>
+    <w:lvl w:ilvl="1" w:tplc="04090019" w:tentative="1">
+      <w:start w:val="1"/>
+      <w:numFmt w:val="lowerLetter"/>
+      <w:lvlText w:val="%2."/>
+      <w:lvlJc w:val="left"/>
+      <w:pPr>
+        <w:ind w:left="1440" w:hanging="360"/>
+      </w:pPr>
+    </w:lvl>
+    <w:lvl w:ilvl="2" w:tplc="0409001B" w:tentative="1">
+      <w:start w:val="1"/>
+      <w:numFmt w:val="lowerRoman"/>
+      <w:lvlText w:val="%3."/>
+      <w:lvlJc w:val="right"/>
+      <w:pPr>
+        <w:ind w:left="2160" w:hanging="180"/>
+      </w:pPr>
+    </w:lvl>
+    <w:lvl w:ilvl="3" w:tplc="0409000F" w:tentative="1">
+      <w:start w:val="1"/>
+      <w:numFmt w:val="decimal"/>
+      <w:lvlText w:val="%4."/>
+      <w:lvlJc w:val="left"/>
+      <w:pPr>
+        <w:ind w:left="2880" w:hanging="360"/>
+      </w:pPr>
+    </w:lvl>
+    <w:lvl w:ilvl="4" w:tplc="04090019" w:tentative="1">
+      <w:start w:val="1"/>
+      <w:numFmt w:val="lowerLetter"/>
+      <w:lvlText w:val="%5."/>
+      <w:lvlJc w:val="left"/>
+      <w:pPr>
+        <w:ind w:left="3600" w:hanging="360"/>
+      </w:pPr>
+    </w:lvl>
+    <w:lvl w:ilvl="5" w:tplc="0409001B" w:tentative="1">
+      <w:start w:val="1"/>
+      <w:numFmt w:val="lowerRoman"/>
+      <w:lvlText w:val="%6."/>
+      <w:lvlJc w:val="right"/>
+      <w:pPr>
+        <w:ind w:left="4320" w:hanging="180"/>
+      </w:pPr>
+    </w:lvl>
+    <w:lvl w:ilvl="6" w:tplc="0409000F" w:tentative="1">
+      <w:start w:val="1"/>
+      <w:numFmt w:val="decimal"/>
+      <w:lvlText w:val="%7."/>
+      <w:lvlJc w:val="left"/>
+      <w:pPr>
+        <w:ind w:left="5040" w:hanging="360"/>
+      </w:pPr>
+    </w:lvl>
+    <w:lvl w:ilvl="7" w:tplc="04090019" w:tentative="1">
+      <w:start w:val="1"/>
+      <w:numFmt w:val="lowerLetter"/>
+      <w:lvlText w:val="%8."/>
+      <w:lvlJc w:val="left"/>
+      <w:pPr>
+        <w:ind w:left="5760" w:hanging="360"/>
+      </w:pPr>
+    </w:lvl>
+    <w:lvl w:ilvl="8" w:tplc="0409001B" w:tentative="1">
+      <w:start w:val="1"/>
+      <w:numFmt w:val="lowerRoman"/>
+      <w:lvlText w:val="%9."/>
+      <w:lvlJc w:val="right"/>
+      <w:pPr>
+        <w:ind w:left="6480" w:hanging="180"/>
+      </w:pPr>
+    </w:lvl>
+  </w:abstractNum>
+  <w:abstractNum w:abstractNumId="14" w15:restartNumberingAfterBreak="0">
     <w:nsid w:val="3F7E774A"/>
     <w:multiLevelType w:val="hybridMultilevel"/>
     <w:tmpl w:val="23C0EEA2"/>
@@ -22478,7 +21702,7 @@
       </w:pPr>
     </w:lvl>
   </w:abstractNum>
-  <w:abstractNum w:abstractNumId="14" w15:restartNumberingAfterBreak="0">
+  <w:abstractNum w:abstractNumId="15" w15:restartNumberingAfterBreak="0">
     <w:nsid w:val="430714BF"/>
     <w:multiLevelType w:val="hybridMultilevel"/>
     <w:tmpl w:val="018A59F2"/>
@@ -22567,7 +21791,7 @@
       </w:pPr>
     </w:lvl>
   </w:abstractNum>
-  <w:abstractNum w:abstractNumId="15" w15:restartNumberingAfterBreak="0">
+  <w:abstractNum w:abstractNumId="16" w15:restartNumberingAfterBreak="0">
     <w:nsid w:val="4742028C"/>
     <w:multiLevelType w:val="hybridMultilevel"/>
     <w:tmpl w:val="92CE74F6"/>
@@ -22656,7 +21880,7 @@
       </w:pPr>
     </w:lvl>
   </w:abstractNum>
-  <w:abstractNum w:abstractNumId="16" w15:restartNumberingAfterBreak="0">
+  <w:abstractNum w:abstractNumId="17" w15:restartNumberingAfterBreak="0">
     <w:nsid w:val="511D05B3"/>
     <w:multiLevelType w:val="hybridMultilevel"/>
     <w:tmpl w:val="C970549E"/>
@@ -22745,7 +21969,7 @@
       </w:pPr>
     </w:lvl>
   </w:abstractNum>
-  <w:abstractNum w:abstractNumId="17" w15:restartNumberingAfterBreak="0">
+  <w:abstractNum w:abstractNumId="18" w15:restartNumberingAfterBreak="0">
     <w:nsid w:val="5331461C"/>
     <w:multiLevelType w:val="hybridMultilevel"/>
     <w:tmpl w:val="E13678BC"/>
@@ -22857,7 +22081,7 @@
       </w:rPr>
     </w:lvl>
   </w:abstractNum>
-  <w:abstractNum w:abstractNumId="18" w15:restartNumberingAfterBreak="0">
+  <w:abstractNum w:abstractNumId="19" w15:restartNumberingAfterBreak="0">
     <w:nsid w:val="5BF92C22"/>
     <w:multiLevelType w:val="hybridMultilevel"/>
     <w:tmpl w:val="81F06A68"/>
@@ -22948,7 +22172,7 @@
       </w:pPr>
     </w:lvl>
   </w:abstractNum>
-  <w:abstractNum w:abstractNumId="19" w15:restartNumberingAfterBreak="0">
+  <w:abstractNum w:abstractNumId="20" w15:restartNumberingAfterBreak="0">
     <w:nsid w:val="5E301954"/>
     <w:multiLevelType w:val="hybridMultilevel"/>
     <w:tmpl w:val="8038656C"/>
@@ -23037,7 +22261,96 @@
       </w:pPr>
     </w:lvl>
   </w:abstractNum>
-  <w:abstractNum w:abstractNumId="20" w15:restartNumberingAfterBreak="0">
+  <w:abstractNum w:abstractNumId="21" w15:restartNumberingAfterBreak="0">
+    <w:nsid w:val="63602DA4"/>
+    <w:multiLevelType w:val="hybridMultilevel"/>
+    <w:tmpl w:val="363ABE98"/>
+    <w:lvl w:ilvl="0" w:tplc="04090011">
+      <w:start w:val="1"/>
+      <w:numFmt w:val="decimal"/>
+      <w:lvlText w:val="%1)"/>
+      <w:lvlJc w:val="left"/>
+      <w:pPr>
+        <w:ind w:left="720" w:hanging="360"/>
+      </w:pPr>
+      <w:rPr>
+        <w:rFonts w:hint="default"/>
+      </w:rPr>
+    </w:lvl>
+    <w:lvl w:ilvl="1" w:tplc="04090019" w:tentative="1">
+      <w:start w:val="1"/>
+      <w:numFmt w:val="lowerLetter"/>
+      <w:lvlText w:val="%2."/>
+      <w:lvlJc w:val="left"/>
+      <w:pPr>
+        <w:ind w:left="1440" w:hanging="360"/>
+      </w:pPr>
+    </w:lvl>
+    <w:lvl w:ilvl="2" w:tplc="0409001B" w:tentative="1">
+      <w:start w:val="1"/>
+      <w:numFmt w:val="lowerRoman"/>
+      <w:lvlText w:val="%3."/>
+      <w:lvlJc w:val="right"/>
+      <w:pPr>
+        <w:ind w:left="2160" w:hanging="180"/>
+      </w:pPr>
+    </w:lvl>
+    <w:lvl w:ilvl="3" w:tplc="0409000F" w:tentative="1">
+      <w:start w:val="1"/>
+      <w:numFmt w:val="decimal"/>
+      <w:lvlText w:val="%4."/>
+      <w:lvlJc w:val="left"/>
+      <w:pPr>
+        <w:ind w:left="2880" w:hanging="360"/>
+      </w:pPr>
+    </w:lvl>
+    <w:lvl w:ilvl="4" w:tplc="04090019" w:tentative="1">
+      <w:start w:val="1"/>
+      <w:numFmt w:val="lowerLetter"/>
+      <w:lvlText w:val="%5."/>
+      <w:lvlJc w:val="left"/>
+      <w:pPr>
+        <w:ind w:left="3600" w:hanging="360"/>
+      </w:pPr>
+    </w:lvl>
+    <w:lvl w:ilvl="5" w:tplc="0409001B" w:tentative="1">
+      <w:start w:val="1"/>
+      <w:numFmt w:val="lowerRoman"/>
+      <w:lvlText w:val="%6."/>
+      <w:lvlJc w:val="right"/>
+      <w:pPr>
+        <w:ind w:left="4320" w:hanging="180"/>
+      </w:pPr>
+    </w:lvl>
+    <w:lvl w:ilvl="6" w:tplc="0409000F" w:tentative="1">
+      <w:start w:val="1"/>
+      <w:numFmt w:val="decimal"/>
+      <w:lvlText w:val="%7."/>
+      <w:lvlJc w:val="left"/>
+      <w:pPr>
+        <w:ind w:left="5040" w:hanging="360"/>
+      </w:pPr>
+    </w:lvl>
+    <w:lvl w:ilvl="7" w:tplc="04090019" w:tentative="1">
+      <w:start w:val="1"/>
+      <w:numFmt w:val="lowerLetter"/>
+      <w:lvlText w:val="%8."/>
+      <w:lvlJc w:val="left"/>
+      <w:pPr>
+        <w:ind w:left="5760" w:hanging="360"/>
+      </w:pPr>
+    </w:lvl>
+    <w:lvl w:ilvl="8" w:tplc="0409001B" w:tentative="1">
+      <w:start w:val="1"/>
+      <w:numFmt w:val="lowerRoman"/>
+      <w:lvlText w:val="%9."/>
+      <w:lvlJc w:val="right"/>
+      <w:pPr>
+        <w:ind w:left="6480" w:hanging="180"/>
+      </w:pPr>
+    </w:lvl>
+  </w:abstractNum>
+  <w:abstractNum w:abstractNumId="22" w15:restartNumberingAfterBreak="0">
     <w:nsid w:val="64282073"/>
     <w:multiLevelType w:val="hybridMultilevel"/>
     <w:tmpl w:val="2B1E6C7C"/>
@@ -23149,7 +22462,96 @@
       </w:rPr>
     </w:lvl>
   </w:abstractNum>
-  <w:abstractNum w:abstractNumId="21" w15:restartNumberingAfterBreak="0">
+  <w:abstractNum w:abstractNumId="23" w15:restartNumberingAfterBreak="0">
+    <w:nsid w:val="69105258"/>
+    <w:multiLevelType w:val="hybridMultilevel"/>
+    <w:tmpl w:val="363ABE98"/>
+    <w:lvl w:ilvl="0" w:tplc="04090011">
+      <w:start w:val="1"/>
+      <w:numFmt w:val="decimal"/>
+      <w:lvlText w:val="%1)"/>
+      <w:lvlJc w:val="left"/>
+      <w:pPr>
+        <w:ind w:left="720" w:hanging="360"/>
+      </w:pPr>
+      <w:rPr>
+        <w:rFonts w:hint="default"/>
+      </w:rPr>
+    </w:lvl>
+    <w:lvl w:ilvl="1" w:tplc="04090019" w:tentative="1">
+      <w:start w:val="1"/>
+      <w:numFmt w:val="lowerLetter"/>
+      <w:lvlText w:val="%2."/>
+      <w:lvlJc w:val="left"/>
+      <w:pPr>
+        <w:ind w:left="1440" w:hanging="360"/>
+      </w:pPr>
+    </w:lvl>
+    <w:lvl w:ilvl="2" w:tplc="0409001B" w:tentative="1">
+      <w:start w:val="1"/>
+      <w:numFmt w:val="lowerRoman"/>
+      <w:lvlText w:val="%3."/>
+      <w:lvlJc w:val="right"/>
+      <w:pPr>
+        <w:ind w:left="2160" w:hanging="180"/>
+      </w:pPr>
+    </w:lvl>
+    <w:lvl w:ilvl="3" w:tplc="0409000F" w:tentative="1">
+      <w:start w:val="1"/>
+      <w:numFmt w:val="decimal"/>
+      <w:lvlText w:val="%4."/>
+      <w:lvlJc w:val="left"/>
+      <w:pPr>
+        <w:ind w:left="2880" w:hanging="360"/>
+      </w:pPr>
+    </w:lvl>
+    <w:lvl w:ilvl="4" w:tplc="04090019" w:tentative="1">
+      <w:start w:val="1"/>
+      <w:numFmt w:val="lowerLetter"/>
+      <w:lvlText w:val="%5."/>
+      <w:lvlJc w:val="left"/>
+      <w:pPr>
+        <w:ind w:left="3600" w:hanging="360"/>
+      </w:pPr>
+    </w:lvl>
+    <w:lvl w:ilvl="5" w:tplc="0409001B" w:tentative="1">
+      <w:start w:val="1"/>
+      <w:numFmt w:val="lowerRoman"/>
+      <w:lvlText w:val="%6."/>
+      <w:lvlJc w:val="right"/>
+      <w:pPr>
+        <w:ind w:left="4320" w:hanging="180"/>
+      </w:pPr>
+    </w:lvl>
+    <w:lvl w:ilvl="6" w:tplc="0409000F" w:tentative="1">
+      <w:start w:val="1"/>
+      <w:numFmt w:val="decimal"/>
+      <w:lvlText w:val="%7."/>
+      <w:lvlJc w:val="left"/>
+      <w:pPr>
+        <w:ind w:left="5040" w:hanging="360"/>
+      </w:pPr>
+    </w:lvl>
+    <w:lvl w:ilvl="7" w:tplc="04090019" w:tentative="1">
+      <w:start w:val="1"/>
+      <w:numFmt w:val="lowerLetter"/>
+      <w:lvlText w:val="%8."/>
+      <w:lvlJc w:val="left"/>
+      <w:pPr>
+        <w:ind w:left="5760" w:hanging="360"/>
+      </w:pPr>
+    </w:lvl>
+    <w:lvl w:ilvl="8" w:tplc="0409001B" w:tentative="1">
+      <w:start w:val="1"/>
+      <w:numFmt w:val="lowerRoman"/>
+      <w:lvlText w:val="%9."/>
+      <w:lvlJc w:val="right"/>
+      <w:pPr>
+        <w:ind w:left="6480" w:hanging="180"/>
+      </w:pPr>
+    </w:lvl>
+  </w:abstractNum>
+  <w:abstractNum w:abstractNumId="24" w15:restartNumberingAfterBreak="0">
     <w:nsid w:val="78AA6424"/>
     <w:multiLevelType w:val="hybridMultilevel"/>
     <w:tmpl w:val="360A8BBE"/>
@@ -23238,7 +22640,7 @@
       </w:pPr>
     </w:lvl>
   </w:abstractNum>
-  <w:abstractNum w:abstractNumId="22" w15:restartNumberingAfterBreak="0">
+  <w:abstractNum w:abstractNumId="25" w15:restartNumberingAfterBreak="0">
     <w:nsid w:val="7A6B1B0A"/>
     <w:multiLevelType w:val="hybridMultilevel"/>
     <w:tmpl w:val="CAAEF506"/>
@@ -23327,7 +22729,7 @@
       </w:pPr>
     </w:lvl>
   </w:abstractNum>
-  <w:abstractNum w:abstractNumId="23" w15:restartNumberingAfterBreak="0">
+  <w:abstractNum w:abstractNumId="26" w15:restartNumberingAfterBreak="0">
     <w:nsid w:val="7B4261CC"/>
     <w:multiLevelType w:val="hybridMultilevel"/>
     <w:tmpl w:val="E9A856DA"/>
@@ -23416,7 +22818,7 @@
       </w:pPr>
     </w:lvl>
   </w:abstractNum>
-  <w:abstractNum w:abstractNumId="24" w15:restartNumberingAfterBreak="0">
+  <w:abstractNum w:abstractNumId="27" w15:restartNumberingAfterBreak="0">
     <w:nsid w:val="7BBE0675"/>
     <w:multiLevelType w:val="hybridMultilevel"/>
     <w:tmpl w:val="854643E8"/>
@@ -23505,7 +22907,7 @@
       </w:pPr>
     </w:lvl>
   </w:abstractNum>
-  <w:abstractNum w:abstractNumId="25" w15:restartNumberingAfterBreak="0">
+  <w:abstractNum w:abstractNumId="28" w15:restartNumberingAfterBreak="0">
     <w:nsid w:val="7C5C24FB"/>
     <w:multiLevelType w:val="hybridMultilevel"/>
     <w:tmpl w:val="9C6A2418"/>
@@ -23604,22 +23006,22 @@
     <w:abstractNumId w:val="12"/>
   </w:num>
   <w:num w:numId="4">
-    <w:abstractNumId w:val="13"/>
+    <w:abstractNumId w:val="14"/>
   </w:num>
   <w:num w:numId="5">
     <w:abstractNumId w:val="0"/>
   </w:num>
   <w:num w:numId="6">
-    <w:abstractNumId w:val="19"/>
+    <w:abstractNumId w:val="20"/>
   </w:num>
   <w:num w:numId="7">
     <w:abstractNumId w:val="7"/>
   </w:num>
   <w:num w:numId="8">
-    <w:abstractNumId w:val="25"/>
+    <w:abstractNumId w:val="28"/>
   </w:num>
   <w:num w:numId="9">
-    <w:abstractNumId w:val="14"/>
+    <w:abstractNumId w:val="15"/>
   </w:num>
   <w:num w:numId="10">
     <w:abstractNumId w:val="2"/>
@@ -23628,37 +23030,37 @@
     <w:abstractNumId w:val="11"/>
   </w:num>
   <w:num w:numId="12">
-    <w:abstractNumId w:val="23"/>
+    <w:abstractNumId w:val="26"/>
   </w:num>
   <w:num w:numId="13">
     <w:abstractNumId w:val="1"/>
   </w:num>
   <w:num w:numId="14">
-    <w:abstractNumId w:val="16"/>
+    <w:abstractNumId w:val="17"/>
   </w:num>
   <w:num w:numId="15">
-    <w:abstractNumId w:val="20"/>
+    <w:abstractNumId w:val="22"/>
   </w:num>
   <w:num w:numId="16">
     <w:abstractNumId w:val="6"/>
   </w:num>
   <w:num w:numId="17">
-    <w:abstractNumId w:val="17"/>
+    <w:abstractNumId w:val="18"/>
   </w:num>
   <w:num w:numId="18">
-    <w:abstractNumId w:val="18"/>
+    <w:abstractNumId w:val="19"/>
   </w:num>
   <w:num w:numId="19">
     <w:abstractNumId w:val="9"/>
   </w:num>
   <w:num w:numId="20">
-    <w:abstractNumId w:val="22"/>
+    <w:abstractNumId w:val="25"/>
   </w:num>
   <w:num w:numId="21">
     <w:abstractNumId w:val="8"/>
   </w:num>
   <w:num w:numId="22">
-    <w:abstractNumId w:val="15"/>
+    <w:abstractNumId w:val="16"/>
   </w:num>
   <w:num w:numId="23">
     <w:abstractNumId w:val="5"/>
@@ -23667,10 +23069,19 @@
     <w:abstractNumId w:val="10"/>
   </w:num>
   <w:num w:numId="25">
+    <w:abstractNumId w:val="24"/>
+  </w:num>
+  <w:num w:numId="26">
+    <w:abstractNumId w:val="27"/>
+  </w:num>
+  <w:num w:numId="27">
+    <w:abstractNumId w:val="23"/>
+  </w:num>
+  <w:num w:numId="28">
     <w:abstractNumId w:val="21"/>
   </w:num>
-  <w:num w:numId="26">
-    <w:abstractNumId w:val="24"/>
+  <w:num w:numId="29">
+    <w:abstractNumId w:val="13"/>
   </w:num>
 </w:numbering>
 </file>
@@ -24706,7 +24117,7 @@
 </file>
 
 <file path=customXml/itemProps1.xml><?xml version="1.0" encoding="utf-8"?>
-<ds:datastoreItem xmlns:ds="http://schemas.openxmlformats.org/officeDocument/2006/customXml" ds:itemID="{B7DB31D4-DA2F-4BA8-B3CC-4E1C34BF3A34}">
+<ds:datastoreItem xmlns:ds="http://schemas.openxmlformats.org/officeDocument/2006/customXml" ds:itemID="{F7436D5E-327B-48D9-9B94-AD4C4B147917}">
   <ds:schemaRefs>
     <ds:schemaRef ds:uri="http://schemas.openxmlformats.org/officeDocument/2006/bibliography"/>
   </ds:schemaRefs>

</xml_diff>

<commit_message>
cập nhật lại tên usecase xét duyệt sách -> Tạo danh sách xét duyệt
</commit_message>
<xml_diff>
--- a/Analysis/DoAnLyThuyet/Report.docx
+++ b/Analysis/DoAnLyThuyet/Report.docx
@@ -1,6 +1,6 @@
 
 <file path=word/document.xml><?xml version="1.0" encoding="utf-8"?>
-<w:document xmlns:wpc="http://schemas.microsoft.com/office/word/2010/wordprocessingCanvas" xmlns:cx="http://schemas.microsoft.com/office/drawing/2014/chartex" xmlns:mc="http://schemas.openxmlformats.org/markup-compatibility/2006" xmlns:o="urn:schemas-microsoft-com:office:office" xmlns:r="http://schemas.openxmlformats.org/officeDocument/2006/relationships" xmlns:m="http://schemas.openxmlformats.org/officeDocument/2006/math" xmlns:v="urn:schemas-microsoft-com:vml" xmlns:wp14="http://schemas.microsoft.com/office/word/2010/wordprocessingDrawing" xmlns:wp="http://schemas.openxmlformats.org/drawingml/2006/wordprocessingDrawing" xmlns:w10="urn:schemas-microsoft-com:office:word" xmlns:w="http://schemas.openxmlformats.org/wordprocessingml/2006/main" xmlns:w14="http://schemas.microsoft.com/office/word/2010/wordml" xmlns:w15="http://schemas.microsoft.com/office/word/2012/wordml" xmlns:w16se="http://schemas.microsoft.com/office/word/2015/wordml/symex" xmlns:wpg="http://schemas.microsoft.com/office/word/2010/wordprocessingGroup" xmlns:wpi="http://schemas.microsoft.com/office/word/2010/wordprocessingInk" xmlns:wne="http://schemas.microsoft.com/office/word/2006/wordml" xmlns:wps="http://schemas.microsoft.com/office/word/2010/wordprocessingShape" mc:Ignorable="w14 w15 w16se wp14">
+<w:document xmlns:wpc="http://schemas.microsoft.com/office/word/2010/wordprocessingCanvas" xmlns:cx="http://schemas.microsoft.com/office/drawing/2014/chartex" xmlns:cx1="http://schemas.microsoft.com/office/drawing/2015/9/8/chartex" xmlns:mc="http://schemas.openxmlformats.org/markup-compatibility/2006" xmlns:o="urn:schemas-microsoft-com:office:office" xmlns:r="http://schemas.openxmlformats.org/officeDocument/2006/relationships" xmlns:m="http://schemas.openxmlformats.org/officeDocument/2006/math" xmlns:v="urn:schemas-microsoft-com:vml" xmlns:wp14="http://schemas.microsoft.com/office/word/2010/wordprocessingDrawing" xmlns:wp="http://schemas.openxmlformats.org/drawingml/2006/wordprocessingDrawing" xmlns:w10="urn:schemas-microsoft-com:office:word" xmlns:w="http://schemas.openxmlformats.org/wordprocessingml/2006/main" xmlns:w14="http://schemas.microsoft.com/office/word/2010/wordml" xmlns:w15="http://schemas.microsoft.com/office/word/2012/wordml" xmlns:w16se="http://schemas.microsoft.com/office/word/2015/wordml/symex" xmlns:wpg="http://schemas.microsoft.com/office/word/2010/wordprocessingGroup" xmlns:wpi="http://schemas.microsoft.com/office/word/2010/wordprocessingInk" xmlns:wne="http://schemas.microsoft.com/office/word/2006/wordml" xmlns:wps="http://schemas.microsoft.com/office/word/2010/wordprocessingShape" mc:Ignorable="w14 w15 w16se wp14">
   <w:body>
     <w:p>
       <w:pPr>
@@ -10271,37 +10271,7 @@
             <w14:round/>
           </w14:textOutline>
         </w:rPr>
-        <w:t>Đ</w:t>
-      </w:r>
-      <w:r>
-        <w:rPr>
-          <w:rFonts w:ascii="Times New Roman" w:hAnsi="Times New Roman" w:cs="Times New Roman"/>
-          <w:b/>
-          <w:color w:val="44546A" w:themeColor="text2"/>
-          <w:sz w:val="24"/>
-          <w:szCs w:val="24"/>
-          <w14:textOutline w14:w="0" w14:cap="flat" w14:cmpd="sng" w14:algn="ctr">
-            <w14:noFill/>
-            <w14:prstDash w14:val="solid"/>
-            <w14:round/>
-          </w14:textOutline>
-        </w:rPr>
-        <w:t>ộ</w:t>
-      </w:r>
-      <w:r>
-        <w:rPr>
-          <w:rFonts w:ascii="Times New Roman" w:hAnsi="Times New Roman" w:cs="Times New Roman"/>
-          <w:b/>
-          <w:color w:val="44546A" w:themeColor="text2"/>
-          <w:sz w:val="24"/>
-          <w:szCs w:val="24"/>
-          <w14:textOutline w14:w="0" w14:cap="flat" w14:cmpd="sng" w14:algn="ctr">
-            <w14:noFill/>
-            <w14:prstDash w14:val="solid"/>
-            <w14:round/>
-          </w14:textOutline>
-        </w:rPr>
-        <w:t>c giả</w:t>
+        <w:t>Độc giả</w:t>
       </w:r>
       <w:r>
         <w:rPr>
@@ -17026,7 +16996,7 @@
                   <w14:round/>
                 </w14:textOutline>
               </w:rPr>
-              <w:t>Xét duyệt sách</w:t>
+              <w:t>Tạo danh sách xét duyệt</w:t>
             </w:r>
           </w:p>
         </w:tc>
@@ -18305,7 +18275,37 @@
                   <w14:round/>
                 </w14:textOutline>
               </w:rPr>
-              <w:t xml:space="preserve">Thực hiện use casce </w:t>
+              <w:t>Thực hiệ</w:t>
+            </w:r>
+            <w:r>
+              <w:rPr>
+                <w:rFonts w:ascii="Times New Roman" w:hAnsi="Times New Roman" w:cs="Times New Roman"/>
+                <w:color w:val="222A35" w:themeColor="text2" w:themeShade="80"/>
+                <w:sz w:val="24"/>
+                <w:szCs w:val="24"/>
+                <w14:textOutline w14:w="0" w14:cap="flat" w14:cmpd="sng" w14:algn="ctr">
+                  <w14:noFill/>
+                  <w14:prstDash w14:val="solid"/>
+                  <w14:round/>
+                </w14:textOutline>
+              </w:rPr>
+              <w:t>n use cas</w:t>
+            </w:r>
+            <w:bookmarkStart w:id="40" w:name="_GoBack"/>
+            <w:bookmarkEnd w:id="40"/>
+            <w:r>
+              <w:rPr>
+                <w:rFonts w:ascii="Times New Roman" w:hAnsi="Times New Roman" w:cs="Times New Roman"/>
+                <w:color w:val="222A35" w:themeColor="text2" w:themeShade="80"/>
+                <w:sz w:val="24"/>
+                <w:szCs w:val="24"/>
+                <w14:textOutline w14:w="0" w14:cap="flat" w14:cmpd="sng" w14:algn="ctr">
+                  <w14:noFill/>
+                  <w14:prstDash w14:val="solid"/>
+                  <w14:round/>
+                </w14:textOutline>
+              </w:rPr>
+              <w:t xml:space="preserve">e </w:t>
             </w:r>
             <w:r>
               <w:rPr>
@@ -18320,7 +18320,7 @@
                   <w14:round/>
                 </w14:textOutline>
               </w:rPr>
-              <w:t>Xét duyệt sách</w:t>
+              <w:t>Tạo danh sách xét duyệt</w:t>
             </w:r>
           </w:p>
           <w:p>
@@ -18613,7 +18613,7 @@
           </w14:textOutline>
         </w:rPr>
       </w:pPr>
-      <w:bookmarkStart w:id="40" w:name="_Toc43635269"/>
+      <w:bookmarkStart w:id="41" w:name="_Toc43635269"/>
       <w:r>
         <w:rPr>
           <w:rFonts w:ascii="Times New Roman" w:hAnsi="Times New Roman" w:cs="Times New Roman"/>
@@ -18628,7 +18628,7 @@
         </w:rPr>
         <w:t>Đăng ký thẻ thư viện</w:t>
       </w:r>
-      <w:bookmarkEnd w:id="40"/>
+      <w:bookmarkEnd w:id="41"/>
     </w:p>
     <w:p>
       <w:pPr>
@@ -18695,7 +18695,7 @@
           </w14:textOutline>
         </w:rPr>
       </w:pPr>
-      <w:bookmarkStart w:id="41" w:name="_Toc43635270"/>
+      <w:bookmarkStart w:id="42" w:name="_Toc43635270"/>
       <w:r>
         <w:rPr>
           <w:rFonts w:ascii="Times New Roman" w:hAnsi="Times New Roman" w:cs="Times New Roman"/>
@@ -18710,7 +18710,7 @@
         </w:rPr>
         <w:t>Mượn sách</w:t>
       </w:r>
-      <w:bookmarkEnd w:id="41"/>
+      <w:bookmarkEnd w:id="42"/>
     </w:p>
     <w:p>
       <w:pPr>
@@ -18747,7 +18747,7 @@
           </w14:textOutline>
         </w:rPr>
       </w:pPr>
-      <w:bookmarkStart w:id="42" w:name="_Toc43635271"/>
+      <w:bookmarkStart w:id="43" w:name="_Toc43635271"/>
       <w:r>
         <w:rPr>
           <w:rFonts w:ascii="Times New Roman" w:hAnsi="Times New Roman" w:cs="Times New Roman"/>
@@ -18762,7 +18762,7 @@
         </w:rPr>
         <w:t>Trả sác</w:t>
       </w:r>
-      <w:bookmarkEnd w:id="42"/>
+      <w:bookmarkEnd w:id="43"/>
       <w:r>
         <w:rPr>
           <w:rFonts w:ascii="Times New Roman" w:hAnsi="Times New Roman" w:cs="Times New Roman"/>
@@ -18821,7 +18821,7 @@
           </w14:textOutline>
         </w:rPr>
       </w:pPr>
-      <w:bookmarkStart w:id="43" w:name="_Toc43635272"/>
+      <w:bookmarkStart w:id="44" w:name="_Toc43635272"/>
       <w:r>
         <w:rPr>
           <w:rFonts w:ascii="Times New Roman" w:hAnsi="Times New Roman" w:cs="Times New Roman"/>
@@ -18836,7 +18836,7 @@
         </w:rPr>
         <w:t>Mô tả các trường hợp nghiệp vụ bằng sơ đồ hoạt động (Activity Diagram)</w:t>
       </w:r>
-      <w:bookmarkEnd w:id="43"/>
+      <w:bookmarkEnd w:id="44"/>
     </w:p>
     <w:p>
       <w:pPr>
@@ -18858,7 +18858,7 @@
           </w14:textOutline>
         </w:rPr>
       </w:pPr>
-      <w:bookmarkStart w:id="44" w:name="_Toc43635273"/>
+      <w:bookmarkStart w:id="45" w:name="_Toc43635273"/>
       <w:r>
         <w:rPr>
           <w:rFonts w:ascii="Times New Roman" w:hAnsi="Times New Roman" w:cs="Times New Roman"/>
@@ -18873,8 +18873,6 @@
         </w:rPr>
         <w:t>Nhập sách</w:t>
       </w:r>
-      <w:bookmarkStart w:id="45" w:name="_GoBack"/>
-      <w:bookmarkEnd w:id="44"/>
       <w:bookmarkEnd w:id="45"/>
     </w:p>
     <w:p>
@@ -19329,10 +19327,10 @@
         </w:rPr>
         <w:lastRenderedPageBreak/>
         <w:drawing>
-          <wp:inline distT="0" distB="0" distL="0" distR="0" wp14:anchorId="11817A57" wp14:editId="2F3F2410">
-            <wp:extent cx="4514850" cy="4819650"/>
-            <wp:effectExtent l="0" t="0" r="0" b="0"/>
-            <wp:docPr id="3" name="Picture 3"/>
+          <wp:inline distT="0" distB="0" distL="0" distR="0" wp14:anchorId="3FA031F8" wp14:editId="0C498231">
+            <wp:extent cx="4657725" cy="4772025"/>
+            <wp:effectExtent l="0" t="0" r="9525" b="9525"/>
+            <wp:docPr id="9" name="Picture 9"/>
             <wp:cNvGraphicFramePr>
               <a:graphicFrameLocks xmlns:a="http://schemas.openxmlformats.org/drawingml/2006/main" noChangeAspect="1"/>
             </wp:cNvGraphicFramePr>
@@ -19352,7 +19350,7 @@
                   <pic:spPr>
                     <a:xfrm>
                       <a:off x="0" y="0"/>
-                      <a:ext cx="4514850" cy="4819650"/>
+                      <a:ext cx="4657725" cy="4772025"/>
                     </a:xfrm>
                     <a:prstGeom prst="rect">
                       <a:avLst/>
@@ -20094,7 +20092,7 @@
 </file>
 
 <file path=word/endnotes.xml><?xml version="1.0" encoding="utf-8"?>
-<w:endnotes xmlns:wpc="http://schemas.microsoft.com/office/word/2010/wordprocessingCanvas" xmlns:cx="http://schemas.microsoft.com/office/drawing/2014/chartex" xmlns:mc="http://schemas.openxmlformats.org/markup-compatibility/2006" xmlns:o="urn:schemas-microsoft-com:office:office" xmlns:r="http://schemas.openxmlformats.org/officeDocument/2006/relationships" xmlns:m="http://schemas.openxmlformats.org/officeDocument/2006/math" xmlns:v="urn:schemas-microsoft-com:vml" xmlns:wp14="http://schemas.microsoft.com/office/word/2010/wordprocessingDrawing" xmlns:wp="http://schemas.openxmlformats.org/drawingml/2006/wordprocessingDrawing" xmlns:w10="urn:schemas-microsoft-com:office:word" xmlns:w="http://schemas.openxmlformats.org/wordprocessingml/2006/main" xmlns:w14="http://schemas.microsoft.com/office/word/2010/wordml" xmlns:w15="http://schemas.microsoft.com/office/word/2012/wordml" xmlns:w16se="http://schemas.microsoft.com/office/word/2015/wordml/symex" xmlns:wpg="http://schemas.microsoft.com/office/word/2010/wordprocessingGroup" xmlns:wpi="http://schemas.microsoft.com/office/word/2010/wordprocessingInk" xmlns:wne="http://schemas.microsoft.com/office/word/2006/wordml" xmlns:wps="http://schemas.microsoft.com/office/word/2010/wordprocessingShape" mc:Ignorable="w14 w15 w16se wp14">
+<w:endnotes xmlns:wpc="http://schemas.microsoft.com/office/word/2010/wordprocessingCanvas" xmlns:cx="http://schemas.microsoft.com/office/drawing/2014/chartex" xmlns:cx1="http://schemas.microsoft.com/office/drawing/2015/9/8/chartex" xmlns:mc="http://schemas.openxmlformats.org/markup-compatibility/2006" xmlns:o="urn:schemas-microsoft-com:office:office" xmlns:r="http://schemas.openxmlformats.org/officeDocument/2006/relationships" xmlns:m="http://schemas.openxmlformats.org/officeDocument/2006/math" xmlns:v="urn:schemas-microsoft-com:vml" xmlns:wp14="http://schemas.microsoft.com/office/word/2010/wordprocessingDrawing" xmlns:wp="http://schemas.openxmlformats.org/drawingml/2006/wordprocessingDrawing" xmlns:w10="urn:schemas-microsoft-com:office:word" xmlns:w="http://schemas.openxmlformats.org/wordprocessingml/2006/main" xmlns:w14="http://schemas.microsoft.com/office/word/2010/wordml" xmlns:w15="http://schemas.microsoft.com/office/word/2012/wordml" xmlns:w16se="http://schemas.microsoft.com/office/word/2015/wordml/symex" xmlns:wpg="http://schemas.microsoft.com/office/word/2010/wordprocessingGroup" xmlns:wpi="http://schemas.microsoft.com/office/word/2010/wordprocessingInk" xmlns:wne="http://schemas.microsoft.com/office/word/2006/wordml" xmlns:wps="http://schemas.microsoft.com/office/word/2010/wordprocessingShape" mc:Ignorable="w14 w15 w16se wp14">
   <w:endnote w:type="separator" w:id="-1">
     <w:p>
       <w:pPr>
@@ -20119,7 +20117,7 @@
 </file>
 
 <file path=word/footer1.xml><?xml version="1.0" encoding="utf-8"?>
-<w:ftr xmlns:wpc="http://schemas.microsoft.com/office/word/2010/wordprocessingCanvas" xmlns:cx="http://schemas.microsoft.com/office/drawing/2014/chartex" xmlns:mc="http://schemas.openxmlformats.org/markup-compatibility/2006" xmlns:o="urn:schemas-microsoft-com:office:office" xmlns:r="http://schemas.openxmlformats.org/officeDocument/2006/relationships" xmlns:m="http://schemas.openxmlformats.org/officeDocument/2006/math" xmlns:v="urn:schemas-microsoft-com:vml" xmlns:wp14="http://schemas.microsoft.com/office/word/2010/wordprocessingDrawing" xmlns:wp="http://schemas.openxmlformats.org/drawingml/2006/wordprocessingDrawing" xmlns:w10="urn:schemas-microsoft-com:office:word" xmlns:w="http://schemas.openxmlformats.org/wordprocessingml/2006/main" xmlns:w14="http://schemas.microsoft.com/office/word/2010/wordml" xmlns:w15="http://schemas.microsoft.com/office/word/2012/wordml" xmlns:w16se="http://schemas.microsoft.com/office/word/2015/wordml/symex" xmlns:wpg="http://schemas.microsoft.com/office/word/2010/wordprocessingGroup" xmlns:wpi="http://schemas.microsoft.com/office/word/2010/wordprocessingInk" xmlns:wne="http://schemas.microsoft.com/office/word/2006/wordml" xmlns:wps="http://schemas.microsoft.com/office/word/2010/wordprocessingShape" mc:Ignorable="w14 w15 w16se wp14">
+<w:ftr xmlns:wpc="http://schemas.microsoft.com/office/word/2010/wordprocessingCanvas" xmlns:cx="http://schemas.microsoft.com/office/drawing/2014/chartex" xmlns:cx1="http://schemas.microsoft.com/office/drawing/2015/9/8/chartex" xmlns:mc="http://schemas.openxmlformats.org/markup-compatibility/2006" xmlns:o="urn:schemas-microsoft-com:office:office" xmlns:r="http://schemas.openxmlformats.org/officeDocument/2006/relationships" xmlns:m="http://schemas.openxmlformats.org/officeDocument/2006/math" xmlns:v="urn:schemas-microsoft-com:vml" xmlns:wp14="http://schemas.microsoft.com/office/word/2010/wordprocessingDrawing" xmlns:wp="http://schemas.openxmlformats.org/drawingml/2006/wordprocessingDrawing" xmlns:w10="urn:schemas-microsoft-com:office:word" xmlns:w="http://schemas.openxmlformats.org/wordprocessingml/2006/main" xmlns:w14="http://schemas.microsoft.com/office/word/2010/wordml" xmlns:w15="http://schemas.microsoft.com/office/word/2012/wordml" xmlns:w16se="http://schemas.microsoft.com/office/word/2015/wordml/symex" xmlns:wpg="http://schemas.microsoft.com/office/word/2010/wordprocessingGroup" xmlns:wpi="http://schemas.microsoft.com/office/word/2010/wordprocessingInk" xmlns:wne="http://schemas.microsoft.com/office/word/2006/wordml" xmlns:wps="http://schemas.microsoft.com/office/word/2010/wordprocessingShape" mc:Ignorable="w14 w15 w16se wp14">
   <w:sdt>
     <w:sdtPr>
       <w:id w:val="1603990272"/>
@@ -20152,7 +20150,7 @@
           <w:rPr>
             <w:noProof/>
           </w:rPr>
-          <w:t>14</w:t>
+          <w:t>20</w:t>
         </w:r>
         <w:r>
           <w:rPr>
@@ -20172,7 +20170,7 @@
 </file>
 
 <file path=word/footnotes.xml><?xml version="1.0" encoding="utf-8"?>
-<w:footnotes xmlns:wpc="http://schemas.microsoft.com/office/word/2010/wordprocessingCanvas" xmlns:cx="http://schemas.microsoft.com/office/drawing/2014/chartex" xmlns:mc="http://schemas.openxmlformats.org/markup-compatibility/2006" xmlns:o="urn:schemas-microsoft-com:office:office" xmlns:r="http://schemas.openxmlformats.org/officeDocument/2006/relationships" xmlns:m="http://schemas.openxmlformats.org/officeDocument/2006/math" xmlns:v="urn:schemas-microsoft-com:vml" xmlns:wp14="http://schemas.microsoft.com/office/word/2010/wordprocessingDrawing" xmlns:wp="http://schemas.openxmlformats.org/drawingml/2006/wordprocessingDrawing" xmlns:w10="urn:schemas-microsoft-com:office:word" xmlns:w="http://schemas.openxmlformats.org/wordprocessingml/2006/main" xmlns:w14="http://schemas.microsoft.com/office/word/2010/wordml" xmlns:w15="http://schemas.microsoft.com/office/word/2012/wordml" xmlns:w16se="http://schemas.microsoft.com/office/word/2015/wordml/symex" xmlns:wpg="http://schemas.microsoft.com/office/word/2010/wordprocessingGroup" xmlns:wpi="http://schemas.microsoft.com/office/word/2010/wordprocessingInk" xmlns:wne="http://schemas.microsoft.com/office/word/2006/wordml" xmlns:wps="http://schemas.microsoft.com/office/word/2010/wordprocessingShape" mc:Ignorable="w14 w15 w16se wp14">
+<w:footnotes xmlns:wpc="http://schemas.microsoft.com/office/word/2010/wordprocessingCanvas" xmlns:cx="http://schemas.microsoft.com/office/drawing/2014/chartex" xmlns:cx1="http://schemas.microsoft.com/office/drawing/2015/9/8/chartex" xmlns:mc="http://schemas.openxmlformats.org/markup-compatibility/2006" xmlns:o="urn:schemas-microsoft-com:office:office" xmlns:r="http://schemas.openxmlformats.org/officeDocument/2006/relationships" xmlns:m="http://schemas.openxmlformats.org/officeDocument/2006/math" xmlns:v="urn:schemas-microsoft-com:vml" xmlns:wp14="http://schemas.microsoft.com/office/word/2010/wordprocessingDrawing" xmlns:wp="http://schemas.openxmlformats.org/drawingml/2006/wordprocessingDrawing" xmlns:w10="urn:schemas-microsoft-com:office:word" xmlns:w="http://schemas.openxmlformats.org/wordprocessingml/2006/main" xmlns:w14="http://schemas.microsoft.com/office/word/2010/wordml" xmlns:w15="http://schemas.microsoft.com/office/word/2012/wordml" xmlns:w16se="http://schemas.microsoft.com/office/word/2015/wordml/symex" xmlns:wpg="http://schemas.microsoft.com/office/word/2010/wordprocessingGroup" xmlns:wpi="http://schemas.microsoft.com/office/word/2010/wordprocessingInk" xmlns:wne="http://schemas.microsoft.com/office/word/2006/wordml" xmlns:wps="http://schemas.microsoft.com/office/word/2010/wordprocessingShape" mc:Ignorable="w14 w15 w16se wp14">
   <w:footnote w:type="separator" w:id="-1">
     <w:p>
       <w:pPr>
@@ -20197,7 +20195,7 @@
 </file>
 
 <file path=word/header1.xml><?xml version="1.0" encoding="utf-8"?>
-<w:hdr xmlns:wpc="http://schemas.microsoft.com/office/word/2010/wordprocessingCanvas" xmlns:cx="http://schemas.microsoft.com/office/drawing/2014/chartex" xmlns:mc="http://schemas.openxmlformats.org/markup-compatibility/2006" xmlns:o="urn:schemas-microsoft-com:office:office" xmlns:r="http://schemas.openxmlformats.org/officeDocument/2006/relationships" xmlns:m="http://schemas.openxmlformats.org/officeDocument/2006/math" xmlns:v="urn:schemas-microsoft-com:vml" xmlns:wp14="http://schemas.microsoft.com/office/word/2010/wordprocessingDrawing" xmlns:wp="http://schemas.openxmlformats.org/drawingml/2006/wordprocessingDrawing" xmlns:w10="urn:schemas-microsoft-com:office:word" xmlns:w="http://schemas.openxmlformats.org/wordprocessingml/2006/main" xmlns:w14="http://schemas.microsoft.com/office/word/2010/wordml" xmlns:w15="http://schemas.microsoft.com/office/word/2012/wordml" xmlns:w16se="http://schemas.microsoft.com/office/word/2015/wordml/symex" xmlns:wpg="http://schemas.microsoft.com/office/word/2010/wordprocessingGroup" xmlns:wpi="http://schemas.microsoft.com/office/word/2010/wordprocessingInk" xmlns:wne="http://schemas.microsoft.com/office/word/2006/wordml" xmlns:wps="http://schemas.microsoft.com/office/word/2010/wordprocessingShape" mc:Ignorable="w14 w15 w16se wp14">
+<w:hdr xmlns:wpc="http://schemas.microsoft.com/office/word/2010/wordprocessingCanvas" xmlns:cx="http://schemas.microsoft.com/office/drawing/2014/chartex" xmlns:cx1="http://schemas.microsoft.com/office/drawing/2015/9/8/chartex" xmlns:mc="http://schemas.openxmlformats.org/markup-compatibility/2006" xmlns:o="urn:schemas-microsoft-com:office:office" xmlns:r="http://schemas.openxmlformats.org/officeDocument/2006/relationships" xmlns:m="http://schemas.openxmlformats.org/officeDocument/2006/math" xmlns:v="urn:schemas-microsoft-com:vml" xmlns:wp14="http://schemas.microsoft.com/office/word/2010/wordprocessingDrawing" xmlns:wp="http://schemas.openxmlformats.org/drawingml/2006/wordprocessingDrawing" xmlns:w10="urn:schemas-microsoft-com:office:word" xmlns:w="http://schemas.openxmlformats.org/wordprocessingml/2006/main" xmlns:w14="http://schemas.microsoft.com/office/word/2010/wordml" xmlns:w15="http://schemas.microsoft.com/office/word/2012/wordml" xmlns:w16se="http://schemas.microsoft.com/office/word/2015/wordml/symex" xmlns:wpg="http://schemas.microsoft.com/office/word/2010/wordprocessingGroup" xmlns:wpi="http://schemas.microsoft.com/office/word/2010/wordprocessingInk" xmlns:wne="http://schemas.microsoft.com/office/word/2006/wordml" xmlns:wps="http://schemas.microsoft.com/office/word/2010/wordprocessingShape" mc:Ignorable="w14 w15 w16se wp14">
   <w:p>
     <w:pPr>
       <w:pStyle w:val="Header"/>
@@ -20217,7 +20215,7 @@
 </file>
 
 <file path=word/numbering.xml><?xml version="1.0" encoding="utf-8"?>
-<w:numbering xmlns:wpc="http://schemas.microsoft.com/office/word/2010/wordprocessingCanvas" xmlns:cx="http://schemas.microsoft.com/office/drawing/2014/chartex" xmlns:mc="http://schemas.openxmlformats.org/markup-compatibility/2006" xmlns:o="urn:schemas-microsoft-com:office:office" xmlns:r="http://schemas.openxmlformats.org/officeDocument/2006/relationships" xmlns:m="http://schemas.openxmlformats.org/officeDocument/2006/math" xmlns:v="urn:schemas-microsoft-com:vml" xmlns:wp14="http://schemas.microsoft.com/office/word/2010/wordprocessingDrawing" xmlns:wp="http://schemas.openxmlformats.org/drawingml/2006/wordprocessingDrawing" xmlns:w10="urn:schemas-microsoft-com:office:word" xmlns:w="http://schemas.openxmlformats.org/wordprocessingml/2006/main" xmlns:w14="http://schemas.microsoft.com/office/word/2010/wordml" xmlns:w15="http://schemas.microsoft.com/office/word/2012/wordml" xmlns:w16se="http://schemas.microsoft.com/office/word/2015/wordml/symex" xmlns:wpg="http://schemas.microsoft.com/office/word/2010/wordprocessingGroup" xmlns:wpi="http://schemas.microsoft.com/office/word/2010/wordprocessingInk" xmlns:wne="http://schemas.microsoft.com/office/word/2006/wordml" xmlns:wps="http://schemas.microsoft.com/office/word/2010/wordprocessingShape" mc:Ignorable="w14 w15 w16se wp14">
+<w:numbering xmlns:wpc="http://schemas.microsoft.com/office/word/2010/wordprocessingCanvas" xmlns:cx="http://schemas.microsoft.com/office/drawing/2014/chartex" xmlns:cx1="http://schemas.microsoft.com/office/drawing/2015/9/8/chartex" xmlns:mc="http://schemas.openxmlformats.org/markup-compatibility/2006" xmlns:o="urn:schemas-microsoft-com:office:office" xmlns:r="http://schemas.openxmlformats.org/officeDocument/2006/relationships" xmlns:m="http://schemas.openxmlformats.org/officeDocument/2006/math" xmlns:v="urn:schemas-microsoft-com:vml" xmlns:wp14="http://schemas.microsoft.com/office/word/2010/wordprocessingDrawing" xmlns:wp="http://schemas.openxmlformats.org/drawingml/2006/wordprocessingDrawing" xmlns:w10="urn:schemas-microsoft-com:office:word" xmlns:w="http://schemas.openxmlformats.org/wordprocessingml/2006/main" xmlns:w14="http://schemas.microsoft.com/office/word/2010/wordml" xmlns:w15="http://schemas.microsoft.com/office/word/2012/wordml" xmlns:w16se="http://schemas.microsoft.com/office/word/2015/wordml/symex" xmlns:wpg="http://schemas.microsoft.com/office/word/2010/wordprocessingGroup" xmlns:wpi="http://schemas.microsoft.com/office/word/2010/wordprocessingInk" xmlns:wne="http://schemas.microsoft.com/office/word/2006/wordml" xmlns:wps="http://schemas.microsoft.com/office/word/2010/wordprocessingShape" mc:Ignorable="w14 w15 w16se wp14">
   <w:abstractNum w:abstractNumId="0" w15:restartNumberingAfterBreak="0">
     <w:nsid w:val="021E7605"/>
     <w:multiLevelType w:val="hybridMultilevel"/>
@@ -24117,7 +24115,7 @@
 </file>
 
 <file path=customXml/itemProps1.xml><?xml version="1.0" encoding="utf-8"?>
-<ds:datastoreItem xmlns:ds="http://schemas.openxmlformats.org/officeDocument/2006/customXml" ds:itemID="{F7436D5E-327B-48D9-9B94-AD4C4B147917}">
+<ds:datastoreItem xmlns:ds="http://schemas.openxmlformats.org/officeDocument/2006/customXml" ds:itemID="{8A4379A8-E73D-4974-B236-DC6EF8991C6E}">
   <ds:schemaRefs>
     <ds:schemaRef ds:uri="http://schemas.openxmlformats.org/officeDocument/2006/bibliography"/>
   </ds:schemaRefs>

</xml_diff>

<commit_message>
Add spectify for system use case
</commit_message>
<xml_diff>
--- a/Analysis/DoAnLyThuyet/Report.docx
+++ b/Analysis/DoAnLyThuyet/Report.docx
@@ -1,6 +1,6 @@
 
 <file path=word/document.xml><?xml version="1.0" encoding="utf-8"?>
-<w:document xmlns:wpc="http://schemas.microsoft.com/office/word/2010/wordprocessingCanvas" xmlns:cx="http://schemas.microsoft.com/office/drawing/2014/chartex" xmlns:cx1="http://schemas.microsoft.com/office/drawing/2015/9/8/chartex" xmlns:mc="http://schemas.openxmlformats.org/markup-compatibility/2006" xmlns:o="urn:schemas-microsoft-com:office:office" xmlns:r="http://schemas.openxmlformats.org/officeDocument/2006/relationships" xmlns:m="http://schemas.openxmlformats.org/officeDocument/2006/math" xmlns:v="urn:schemas-microsoft-com:vml" xmlns:wp14="http://schemas.microsoft.com/office/word/2010/wordprocessingDrawing" xmlns:wp="http://schemas.openxmlformats.org/drawingml/2006/wordprocessingDrawing" xmlns:w10="urn:schemas-microsoft-com:office:word" xmlns:w="http://schemas.openxmlformats.org/wordprocessingml/2006/main" xmlns:w14="http://schemas.microsoft.com/office/word/2010/wordml" xmlns:w15="http://schemas.microsoft.com/office/word/2012/wordml" xmlns:w16se="http://schemas.microsoft.com/office/word/2015/wordml/symex" xmlns:wpg="http://schemas.microsoft.com/office/word/2010/wordprocessingGroup" xmlns:wpi="http://schemas.microsoft.com/office/word/2010/wordprocessingInk" xmlns:wne="http://schemas.microsoft.com/office/word/2006/wordml" xmlns:wps="http://schemas.microsoft.com/office/word/2010/wordprocessingShape" mc:Ignorable="w14 w15 w16se wp14">
+<w:document xmlns:wpc="http://schemas.microsoft.com/office/word/2010/wordprocessingCanvas" xmlns:cx="http://schemas.microsoft.com/office/drawing/2014/chartex" xmlns:mc="http://schemas.openxmlformats.org/markup-compatibility/2006" xmlns:o="urn:schemas-microsoft-com:office:office" xmlns:r="http://schemas.openxmlformats.org/officeDocument/2006/relationships" xmlns:m="http://schemas.openxmlformats.org/officeDocument/2006/math" xmlns:v="urn:schemas-microsoft-com:vml" xmlns:wp14="http://schemas.microsoft.com/office/word/2010/wordprocessingDrawing" xmlns:wp="http://schemas.openxmlformats.org/drawingml/2006/wordprocessingDrawing" xmlns:w10="urn:schemas-microsoft-com:office:word" xmlns:w="http://schemas.openxmlformats.org/wordprocessingml/2006/main" xmlns:w14="http://schemas.microsoft.com/office/word/2010/wordml" xmlns:w15="http://schemas.microsoft.com/office/word/2012/wordml" xmlns:w16se="http://schemas.microsoft.com/office/word/2015/wordml/symex" xmlns:wpg="http://schemas.microsoft.com/office/word/2010/wordprocessingGroup" xmlns:wpi="http://schemas.microsoft.com/office/word/2010/wordprocessingInk" xmlns:wne="http://schemas.microsoft.com/office/word/2006/wordml" xmlns:wps="http://schemas.microsoft.com/office/word/2010/wordprocessingShape" mc:Ignorable="w14 w15 w16se wp14">
   <w:body>
     <w:p>
       <w:pPr>
@@ -6942,27 +6942,14 @@
       <w:r>
         <w:t xml:space="preserve">Table </w:t>
       </w:r>
-      <w:r>
-        <w:fldChar w:fldCharType="begin"/>
-      </w:r>
-      <w:r>
-        <w:instrText xml:space="preserve"> SEQ Table \* ARABIC </w:instrText>
-      </w:r>
-      <w:r>
-        <w:fldChar w:fldCharType="separate"/>
-      </w:r>
-      <w:r>
-        <w:rPr>
-          <w:noProof/>
-        </w:rPr>
-        <w:t>1</w:t>
-      </w:r>
-      <w:r>
-        <w:rPr>
-          <w:noProof/>
-        </w:rPr>
-        <w:fldChar w:fldCharType="end"/>
-      </w:r>
+      <w:fldSimple w:instr=" SEQ Table \* ARABIC ">
+        <w:r>
+          <w:rPr>
+            <w:noProof/>
+          </w:rPr>
+          <w:t>1</w:t>
+        </w:r>
+      </w:fldSimple>
       <w:r>
         <w:t xml:space="preserve"> Tổ chức trong thư viện</w:t>
       </w:r>
@@ -7541,27 +7528,14 @@
       <w:r>
         <w:t xml:space="preserve">Table </w:t>
       </w:r>
-      <w:r>
-        <w:fldChar w:fldCharType="begin"/>
-      </w:r>
-      <w:r>
-        <w:instrText xml:space="preserve"> SEQ Table \* ARABIC </w:instrText>
-      </w:r>
-      <w:r>
-        <w:fldChar w:fldCharType="separate"/>
-      </w:r>
-      <w:r>
-        <w:rPr>
-          <w:noProof/>
-        </w:rPr>
-        <w:t>2</w:t>
-      </w:r>
-      <w:r>
-        <w:rPr>
-          <w:noProof/>
-        </w:rPr>
-        <w:fldChar w:fldCharType="end"/>
-      </w:r>
+      <w:fldSimple w:instr=" SEQ Table \* ARABIC ">
+        <w:r>
+          <w:rPr>
+            <w:noProof/>
+          </w:rPr>
+          <w:t>2</w:t>
+        </w:r>
+      </w:fldSimple>
       <w:r>
         <w:t xml:space="preserve"> Tổ chức độc giả</w:t>
       </w:r>
@@ -7847,27 +7821,14 @@
       <w:r>
         <w:t xml:space="preserve">Table </w:t>
       </w:r>
-      <w:r>
-        <w:fldChar w:fldCharType="begin"/>
-      </w:r>
-      <w:r>
-        <w:instrText xml:space="preserve"> SEQ Table \* ARABIC </w:instrText>
-      </w:r>
-      <w:r>
-        <w:fldChar w:fldCharType="separate"/>
-      </w:r>
-      <w:r>
-        <w:rPr>
-          <w:noProof/>
-        </w:rPr>
-        <w:t>3</w:t>
-      </w:r>
-      <w:r>
-        <w:rPr>
-          <w:noProof/>
-        </w:rPr>
-        <w:fldChar w:fldCharType="end"/>
-      </w:r>
+      <w:fldSimple w:instr=" SEQ Table \* ARABIC ">
+        <w:r>
+          <w:rPr>
+            <w:noProof/>
+          </w:rPr>
+          <w:t>3</w:t>
+        </w:r>
+      </w:fldSimple>
       <w:r>
         <w:t xml:space="preserve"> Tổ chức nhà trường</w:t>
       </w:r>
@@ -8175,27 +8136,14 @@
       <w:r>
         <w:t xml:space="preserve">Table </w:t>
       </w:r>
-      <w:r>
-        <w:fldChar w:fldCharType="begin"/>
-      </w:r>
-      <w:r>
-        <w:instrText xml:space="preserve"> SEQ Table \* ARABIC </w:instrText>
-      </w:r>
-      <w:r>
-        <w:fldChar w:fldCharType="separate"/>
-      </w:r>
-      <w:r>
-        <w:rPr>
-          <w:noProof/>
-        </w:rPr>
-        <w:t>4</w:t>
-      </w:r>
-      <w:r>
-        <w:rPr>
-          <w:noProof/>
-        </w:rPr>
-        <w:fldChar w:fldCharType="end"/>
-      </w:r>
+      <w:fldSimple w:instr=" SEQ Table \* ARABIC ">
+        <w:r>
+          <w:rPr>
+            <w:noProof/>
+          </w:rPr>
+          <w:t>4</w:t>
+        </w:r>
+      </w:fldSimple>
       <w:r>
         <w:t xml:space="preserve"> Tổ chức nhà thanh lý</w:t>
       </w:r>
@@ -14593,27 +14541,14 @@
       <w:r>
         <w:t xml:space="preserve">Figure </w:t>
       </w:r>
-      <w:r>
-        <w:fldChar w:fldCharType="begin"/>
-      </w:r>
-      <w:r>
-        <w:instrText xml:space="preserve"> SEQ Figure \* ARABIC </w:instrText>
-      </w:r>
-      <w:r>
-        <w:fldChar w:fldCharType="separate"/>
-      </w:r>
-      <w:r>
-        <w:rPr>
-          <w:noProof/>
-        </w:rPr>
-        <w:t>1</w:t>
-      </w:r>
-      <w:r>
-        <w:rPr>
-          <w:noProof/>
-        </w:rPr>
-        <w:fldChar w:fldCharType="end"/>
-      </w:r>
+      <w:fldSimple w:instr=" SEQ Figure \* ARABIC ">
+        <w:r>
+          <w:rPr>
+            <w:noProof/>
+          </w:rPr>
+          <w:t>1</w:t>
+        </w:r>
+      </w:fldSimple>
       <w:r>
         <w:t xml:space="preserve"> Business use-case diagram</w:t>
       </w:r>
@@ -14702,27 +14637,14 @@
       <w:r>
         <w:t xml:space="preserve">Table </w:t>
       </w:r>
-      <w:r>
-        <w:fldChar w:fldCharType="begin"/>
-      </w:r>
-      <w:r>
-        <w:instrText xml:space="preserve"> SEQ Table \* ARABIC </w:instrText>
-      </w:r>
-      <w:r>
-        <w:fldChar w:fldCharType="separate"/>
-      </w:r>
-      <w:r>
-        <w:rPr>
-          <w:noProof/>
-        </w:rPr>
-        <w:t>5</w:t>
-      </w:r>
-      <w:r>
-        <w:rPr>
-          <w:noProof/>
-        </w:rPr>
-        <w:fldChar w:fldCharType="end"/>
-      </w:r>
+      <w:fldSimple w:instr=" SEQ Table \* ARABIC ">
+        <w:r>
+          <w:rPr>
+            <w:noProof/>
+          </w:rPr>
+          <w:t>5</w:t>
+        </w:r>
+      </w:fldSimple>
       <w:r>
         <w:t xml:space="preserve"> Mô tả cho use case Mua cho khoa</w:t>
       </w:r>
@@ -15344,27 +15266,14 @@
       <w:r>
         <w:t xml:space="preserve">Table </w:t>
       </w:r>
-      <w:r>
-        <w:fldChar w:fldCharType="begin"/>
-      </w:r>
-      <w:r>
-        <w:instrText xml:space="preserve"> SEQ Table \* ARABIC </w:instrText>
-      </w:r>
-      <w:r>
-        <w:fldChar w:fldCharType="separate"/>
-      </w:r>
-      <w:r>
-        <w:rPr>
-          <w:noProof/>
-        </w:rPr>
-        <w:t>6</w:t>
-      </w:r>
-      <w:r>
-        <w:rPr>
-          <w:noProof/>
-        </w:rPr>
-        <w:fldChar w:fldCharType="end"/>
-      </w:r>
+      <w:fldSimple w:instr=" SEQ Table \* ARABIC ">
+        <w:r>
+          <w:rPr>
+            <w:noProof/>
+          </w:rPr>
+          <w:t>6</w:t>
+        </w:r>
+      </w:fldSimple>
       <w:r>
         <w:t xml:space="preserve"> Mô tả use case Mua từ khảo sát nhu cầu độc giả</w:t>
       </w:r>
@@ -15996,27 +15905,14 @@
       <w:r>
         <w:t xml:space="preserve">Table </w:t>
       </w:r>
-      <w:r>
-        <w:fldChar w:fldCharType="begin"/>
-      </w:r>
-      <w:r>
-        <w:instrText xml:space="preserve"> SEQ Table \* ARABIC </w:instrText>
-      </w:r>
-      <w:r>
-        <w:fldChar w:fldCharType="separate"/>
-      </w:r>
-      <w:r>
-        <w:rPr>
-          <w:noProof/>
-        </w:rPr>
-        <w:t>7</w:t>
-      </w:r>
-      <w:r>
-        <w:rPr>
-          <w:noProof/>
-        </w:rPr>
-        <w:fldChar w:fldCharType="end"/>
-      </w:r>
+      <w:fldSimple w:instr=" SEQ Table \* ARABIC ">
+        <w:r>
+          <w:rPr>
+            <w:noProof/>
+          </w:rPr>
+          <w:t>7</w:t>
+        </w:r>
+      </w:fldSimple>
       <w:r>
         <w:t xml:space="preserve"> Mô tả use case đăng ký sách</w:t>
       </w:r>
@@ -18291,8 +18187,6 @@
               </w:rPr>
               <w:t>n use cas</w:t>
             </w:r>
-            <w:bookmarkStart w:id="40" w:name="_GoBack"/>
-            <w:bookmarkEnd w:id="40"/>
             <w:r>
               <w:rPr>
                 <w:rFonts w:ascii="Times New Roman" w:hAnsi="Times New Roman" w:cs="Times New Roman"/>
@@ -18613,7 +18507,7 @@
           </w14:textOutline>
         </w:rPr>
       </w:pPr>
-      <w:bookmarkStart w:id="41" w:name="_Toc43635269"/>
+      <w:bookmarkStart w:id="40" w:name="_Toc43635269"/>
       <w:r>
         <w:rPr>
           <w:rFonts w:ascii="Times New Roman" w:hAnsi="Times New Roman" w:cs="Times New Roman"/>
@@ -18628,7 +18522,7 @@
         </w:rPr>
         <w:t>Đăng ký thẻ thư viện</w:t>
       </w:r>
-      <w:bookmarkEnd w:id="41"/>
+      <w:bookmarkEnd w:id="40"/>
     </w:p>
     <w:p>
       <w:pPr>
@@ -18695,7 +18589,7 @@
           </w14:textOutline>
         </w:rPr>
       </w:pPr>
-      <w:bookmarkStart w:id="42" w:name="_Toc43635270"/>
+      <w:bookmarkStart w:id="41" w:name="_Toc43635270"/>
       <w:r>
         <w:rPr>
           <w:rFonts w:ascii="Times New Roman" w:hAnsi="Times New Roman" w:cs="Times New Roman"/>
@@ -18710,7 +18604,7 @@
         </w:rPr>
         <w:t>Mượn sách</w:t>
       </w:r>
-      <w:bookmarkEnd w:id="42"/>
+      <w:bookmarkEnd w:id="41"/>
     </w:p>
     <w:p>
       <w:pPr>
@@ -18747,7 +18641,7 @@
           </w14:textOutline>
         </w:rPr>
       </w:pPr>
-      <w:bookmarkStart w:id="43" w:name="_Toc43635271"/>
+      <w:bookmarkStart w:id="42" w:name="_Toc43635271"/>
       <w:r>
         <w:rPr>
           <w:rFonts w:ascii="Times New Roman" w:hAnsi="Times New Roman" w:cs="Times New Roman"/>
@@ -18762,7 +18656,7 @@
         </w:rPr>
         <w:t>Trả sác</w:t>
       </w:r>
-      <w:bookmarkEnd w:id="43"/>
+      <w:bookmarkEnd w:id="42"/>
       <w:r>
         <w:rPr>
           <w:rFonts w:ascii="Times New Roman" w:hAnsi="Times New Roman" w:cs="Times New Roman"/>
@@ -18821,7 +18715,7 @@
           </w14:textOutline>
         </w:rPr>
       </w:pPr>
-      <w:bookmarkStart w:id="44" w:name="_Toc43635272"/>
+      <w:bookmarkStart w:id="43" w:name="_Toc43635272"/>
       <w:r>
         <w:rPr>
           <w:rFonts w:ascii="Times New Roman" w:hAnsi="Times New Roman" w:cs="Times New Roman"/>
@@ -18836,7 +18730,7 @@
         </w:rPr>
         <w:t>Mô tả các trường hợp nghiệp vụ bằng sơ đồ hoạt động (Activity Diagram)</w:t>
       </w:r>
-      <w:bookmarkEnd w:id="44"/>
+      <w:bookmarkEnd w:id="43"/>
     </w:p>
     <w:p>
       <w:pPr>
@@ -18858,7 +18752,7 @@
           </w14:textOutline>
         </w:rPr>
       </w:pPr>
-      <w:bookmarkStart w:id="45" w:name="_Toc43635273"/>
+      <w:bookmarkStart w:id="44" w:name="_Toc43635273"/>
       <w:r>
         <w:rPr>
           <w:rFonts w:ascii="Times New Roman" w:hAnsi="Times New Roman" w:cs="Times New Roman"/>
@@ -18873,7 +18767,7 @@
         </w:rPr>
         <w:t>Nhập sách</w:t>
       </w:r>
-      <w:bookmarkEnd w:id="45"/>
+      <w:bookmarkEnd w:id="44"/>
     </w:p>
     <w:p>
       <w:pPr>
@@ -18962,7 +18856,7 @@
         <w:t xml:space="preserve">Figure </w:t>
       </w:r>
       <w:r>
-        <w:t>e</w:t>
+        <w:t>2</w:t>
       </w:r>
       <w:r>
         <w:t xml:space="preserve"> Activity diagram cho use case Mua cho khoa</w:t>
@@ -19054,27 +18948,14 @@
       <w:r>
         <w:t xml:space="preserve">Figure </w:t>
       </w:r>
-      <w:r>
-        <w:fldChar w:fldCharType="begin"/>
-      </w:r>
-      <w:r>
-        <w:instrText xml:space="preserve"> SEQ Figure \* ARABIC </w:instrText>
-      </w:r>
-      <w:r>
-        <w:fldChar w:fldCharType="separate"/>
-      </w:r>
-      <w:r>
-        <w:rPr>
-          <w:noProof/>
-        </w:rPr>
-        <w:t>2</w:t>
-      </w:r>
-      <w:r>
-        <w:rPr>
-          <w:noProof/>
-        </w:rPr>
-        <w:fldChar w:fldCharType="end"/>
-      </w:r>
+      <w:fldSimple w:instr=" SEQ Figure \* ARABIC ">
+        <w:r>
+          <w:rPr>
+            <w:noProof/>
+          </w:rPr>
+          <w:t>2</w:t>
+        </w:r>
+      </w:fldSimple>
       <w:r>
         <w:t xml:space="preserve"> Activity Diagram cho use case Mua từ khảo sát nhu cầu người dùng</w:t>
       </w:r>
@@ -19165,27 +19046,14 @@
       <w:r>
         <w:t xml:space="preserve">Figure </w:t>
       </w:r>
-      <w:r>
-        <w:fldChar w:fldCharType="begin"/>
-      </w:r>
-      <w:r>
-        <w:instrText xml:space="preserve"> SEQ Figure \* ARABIC </w:instrText>
-      </w:r>
-      <w:r>
-        <w:fldChar w:fldCharType="separate"/>
-      </w:r>
-      <w:r>
-        <w:rPr>
-          <w:noProof/>
-        </w:rPr>
-        <w:t>3</w:t>
-      </w:r>
-      <w:r>
-        <w:rPr>
-          <w:noProof/>
-        </w:rPr>
-        <w:fldChar w:fldCharType="end"/>
-      </w:r>
+      <w:fldSimple w:instr=" SEQ Figure \* ARABIC ">
+        <w:r>
+          <w:rPr>
+            <w:noProof/>
+          </w:rPr>
+          <w:t>3</w:t>
+        </w:r>
+      </w:fldSimple>
       <w:r>
         <w:t xml:space="preserve"> Activity Diagram cho use case Đăng ký sách</w:t>
       </w:r>
@@ -19210,7 +19078,7 @@
           </w14:textOutline>
         </w:rPr>
       </w:pPr>
-      <w:bookmarkStart w:id="46" w:name="_Toc43635274"/>
+      <w:bookmarkStart w:id="45" w:name="_Toc43635274"/>
       <w:r>
         <w:rPr>
           <w:rFonts w:ascii="Times New Roman" w:hAnsi="Times New Roman" w:cs="Times New Roman"/>
@@ -19225,7 +19093,7 @@
         </w:rPr>
         <w:t>Thanh lý sách</w:t>
       </w:r>
-      <w:bookmarkEnd w:id="46"/>
+      <w:bookmarkEnd w:id="45"/>
     </w:p>
     <w:p>
       <w:pPr>
@@ -19285,27 +19153,14 @@
       <w:r>
         <w:t xml:space="preserve">Figure </w:t>
       </w:r>
-      <w:r>
-        <w:fldChar w:fldCharType="begin"/>
-      </w:r>
-      <w:r>
-        <w:instrText xml:space="preserve"> SEQ Figure \* ARABIC </w:instrText>
-      </w:r>
-      <w:r>
-        <w:fldChar w:fldCharType="separate"/>
-      </w:r>
-      <w:r>
-        <w:rPr>
-          <w:noProof/>
-        </w:rPr>
-        <w:t>4</w:t>
-      </w:r>
-      <w:r>
-        <w:rPr>
-          <w:noProof/>
-        </w:rPr>
-        <w:fldChar w:fldCharType="end"/>
-      </w:r>
+      <w:fldSimple w:instr=" SEQ Figure \* ARABIC ">
+        <w:r>
+          <w:rPr>
+            <w:noProof/>
+          </w:rPr>
+          <w:t>4</w:t>
+        </w:r>
+      </w:fldSimple>
       <w:r>
         <w:t xml:space="preserve"> Activity diagram cho usecase </w:t>
       </w:r>
@@ -19370,27 +19225,14 @@
       <w:r>
         <w:t xml:space="preserve">Figure </w:t>
       </w:r>
-      <w:r>
-        <w:fldChar w:fldCharType="begin"/>
-      </w:r>
-      <w:r>
-        <w:instrText xml:space="preserve"> SEQ Figure \* ARABIC </w:instrText>
-      </w:r>
-      <w:r>
-        <w:fldChar w:fldCharType="separate"/>
-      </w:r>
-      <w:r>
-        <w:rPr>
-          <w:noProof/>
-        </w:rPr>
-        <w:t>5</w:t>
-      </w:r>
-      <w:r>
-        <w:rPr>
-          <w:noProof/>
-        </w:rPr>
-        <w:fldChar w:fldCharType="end"/>
-      </w:r>
+      <w:fldSimple w:instr=" SEQ Figure \* ARABIC ">
+        <w:r>
+          <w:rPr>
+            <w:noProof/>
+          </w:rPr>
+          <w:t>5</w:t>
+        </w:r>
+      </w:fldSimple>
       <w:r>
         <w:t xml:space="preserve"> Activity diagram cho usecase </w:t>
       </w:r>
@@ -19436,7 +19278,7 @@
           </w14:textOutline>
         </w:rPr>
       </w:pPr>
-      <w:bookmarkStart w:id="47" w:name="_Toc43635275"/>
+      <w:bookmarkStart w:id="46" w:name="_Toc43635275"/>
       <w:r>
         <w:rPr>
           <w:rFonts w:ascii="Times New Roman" w:hAnsi="Times New Roman" w:cs="Times New Roman"/>
@@ -19451,7 +19293,7 @@
         </w:rPr>
         <w:t>Đăng ký thẻ thư viện</w:t>
       </w:r>
-      <w:bookmarkEnd w:id="47"/>
+      <w:bookmarkEnd w:id="46"/>
     </w:p>
     <w:p>
       <w:pPr>
@@ -19488,7 +19330,7 @@
           </w14:textOutline>
         </w:rPr>
       </w:pPr>
-      <w:bookmarkStart w:id="48" w:name="_Toc43635276"/>
+      <w:bookmarkStart w:id="47" w:name="_Toc43635276"/>
       <w:r>
         <w:rPr>
           <w:rFonts w:ascii="Times New Roman" w:hAnsi="Times New Roman" w:cs="Times New Roman"/>
@@ -19503,7 +19345,7 @@
         </w:rPr>
         <w:t>Mượn sách</w:t>
       </w:r>
-      <w:bookmarkEnd w:id="48"/>
+      <w:bookmarkEnd w:id="47"/>
     </w:p>
     <w:p>
       <w:pPr>
@@ -19540,7 +19382,7 @@
           </w14:textOutline>
         </w:rPr>
       </w:pPr>
-      <w:bookmarkStart w:id="49" w:name="_Toc43635277"/>
+      <w:bookmarkStart w:id="48" w:name="_Toc43635277"/>
       <w:r>
         <w:rPr>
           <w:rFonts w:ascii="Times New Roman" w:hAnsi="Times New Roman" w:cs="Times New Roman"/>
@@ -19555,7 +19397,7 @@
         </w:rPr>
         <w:t>Trả sách</w:t>
       </w:r>
-      <w:bookmarkEnd w:id="49"/>
+      <w:bookmarkEnd w:id="48"/>
     </w:p>
     <w:p>
       <w:pPr>
@@ -19654,7 +19496,7 @@
           </w14:textOutline>
         </w:rPr>
       </w:pPr>
-      <w:bookmarkStart w:id="50" w:name="_Toc43635278"/>
+      <w:bookmarkStart w:id="49" w:name="_Toc43635278"/>
       <w:r>
         <w:rPr>
           <w:rFonts w:ascii="Times New Roman" w:hAnsi="Times New Roman" w:cs="Times New Roman"/>
@@ -19670,7 +19512,7 @@
         </w:rPr>
         <w:t>Phân tích dữ liệu cho hệ thống (mức cao)</w:t>
       </w:r>
-      <w:bookmarkEnd w:id="50"/>
+      <w:bookmarkEnd w:id="49"/>
     </w:p>
     <w:p>
       <w:pPr>
@@ -19692,7 +19534,7 @@
           </w14:textOutline>
         </w:rPr>
       </w:pPr>
-      <w:bookmarkStart w:id="51" w:name="_Toc43635279"/>
+      <w:bookmarkStart w:id="50" w:name="_Toc43635279"/>
       <w:r>
         <w:rPr>
           <w:rFonts w:ascii="Times New Roman" w:hAnsi="Times New Roman" w:cs="Times New Roman"/>
@@ -19707,22 +19549,11 @@
         </w:rPr>
         <w:t>Nhập sách</w:t>
       </w:r>
-      <w:bookmarkEnd w:id="51"/>
-    </w:p>
-    <w:p>
-      <w:pPr>
-        <w:rPr>
-          <w:rFonts w:ascii="Times New Roman" w:hAnsi="Times New Roman" w:cs="Times New Roman"/>
-          <w:b/>
-          <w:color w:val="2E74B5" w:themeColor="accent1" w:themeShade="BF"/>
-          <w:sz w:val="40"/>
-          <w:szCs w:val="40"/>
-          <w14:textOutline w14:w="0" w14:cap="flat" w14:cmpd="sng" w14:algn="ctr">
-            <w14:noFill/>
-            <w14:prstDash w14:val="solid"/>
-            <w14:round/>
-          </w14:textOutline>
-        </w:rPr>
+      <w:bookmarkEnd w:id="50"/>
+    </w:p>
+    <w:p>
+      <w:pPr>
+        <w:keepNext/>
       </w:pPr>
       <w:r>
         <w:rPr>
@@ -19739,7 +19570,7 @@
           </w14:textOutline>
         </w:rPr>
         <w:drawing>
-          <wp:inline distT="0" distB="0" distL="0" distR="0" wp14:anchorId="24574617" wp14:editId="4328B6BF">
+          <wp:inline distT="0" distB="0" distL="0" distR="0" wp14:anchorId="77D56A6F" wp14:editId="51612367">
             <wp:extent cx="5390515" cy="5784215"/>
             <wp:effectExtent l="0" t="0" r="635" b="6985"/>
             <wp:docPr id="7" name="Picture 7"/>
@@ -19790,6 +19621,37 @@
     </w:p>
     <w:p>
       <w:pPr>
+        <w:pStyle w:val="Caption"/>
+        <w:rPr>
+          <w:rFonts w:ascii="Times New Roman" w:hAnsi="Times New Roman" w:cs="Times New Roman"/>
+          <w:b/>
+          <w:color w:val="2E74B5" w:themeColor="accent1" w:themeShade="BF"/>
+          <w:sz w:val="40"/>
+          <w:szCs w:val="40"/>
+          <w14:textOutline w14:w="0" w14:cap="flat" w14:cmpd="sng" w14:algn="ctr">
+            <w14:noFill/>
+            <w14:prstDash w14:val="solid"/>
+            <w14:round/>
+          </w14:textOutline>
+        </w:rPr>
+      </w:pPr>
+      <w:r>
+        <w:t xml:space="preserve">Figure </w:t>
+      </w:r>
+      <w:fldSimple w:instr=" SEQ Figure \* ARABIC ">
+        <w:r>
+          <w:rPr>
+            <w:noProof/>
+          </w:rPr>
+          <w:t>6</w:t>
+        </w:r>
+      </w:fldSimple>
+      <w:r>
+        <w:t xml:space="preserve"> Class diagram (behavior) cho use case nhập sách</w:t>
+      </w:r>
+    </w:p>
+    <w:p>
+      <w:pPr>
         <w:pStyle w:val="ListParagraph"/>
         <w:numPr>
           <w:ilvl w:val="1"/>
@@ -19808,7 +19670,7 @@
           </w14:textOutline>
         </w:rPr>
       </w:pPr>
-      <w:bookmarkStart w:id="52" w:name="_Toc43635280"/>
+      <w:bookmarkStart w:id="51" w:name="_Toc43635280"/>
       <w:r>
         <w:rPr>
           <w:rFonts w:ascii="Times New Roman" w:hAnsi="Times New Roman" w:cs="Times New Roman"/>
@@ -19823,7 +19685,7 @@
         </w:rPr>
         <w:t>Thanh lý sách</w:t>
       </w:r>
-      <w:bookmarkEnd w:id="52"/>
+      <w:bookmarkEnd w:id="51"/>
     </w:p>
     <w:p>
       <w:pPr>
@@ -19901,7 +19763,7 @@
           </w14:textOutline>
         </w:rPr>
       </w:pPr>
-      <w:bookmarkStart w:id="53" w:name="_Toc43635281"/>
+      <w:bookmarkStart w:id="52" w:name="_Toc43635281"/>
       <w:r>
         <w:rPr>
           <w:rFonts w:ascii="Times New Roman" w:hAnsi="Times New Roman" w:cs="Times New Roman"/>
@@ -19916,7 +19778,7 @@
         </w:rPr>
         <w:t>Đăng ký thẻ thư viện</w:t>
       </w:r>
-      <w:bookmarkEnd w:id="53"/>
+      <w:bookmarkEnd w:id="52"/>
     </w:p>
     <w:p>
       <w:pPr>
@@ -19953,7 +19815,7 @@
           </w14:textOutline>
         </w:rPr>
       </w:pPr>
-      <w:bookmarkStart w:id="54" w:name="_Toc43635282"/>
+      <w:bookmarkStart w:id="53" w:name="_Toc43635282"/>
       <w:r>
         <w:rPr>
           <w:rFonts w:ascii="Times New Roman" w:hAnsi="Times New Roman" w:cs="Times New Roman"/>
@@ -19968,7 +19830,7 @@
         </w:rPr>
         <w:t>Mượn sách</w:t>
       </w:r>
-      <w:bookmarkEnd w:id="54"/>
+      <w:bookmarkEnd w:id="53"/>
     </w:p>
     <w:p>
       <w:pPr>
@@ -20005,7 +19867,7 @@
           </w14:textOutline>
         </w:rPr>
       </w:pPr>
-      <w:bookmarkStart w:id="55" w:name="_Toc43635283"/>
+      <w:bookmarkStart w:id="54" w:name="_Toc43635283"/>
       <w:r>
         <w:rPr>
           <w:rFonts w:ascii="Times New Roman" w:hAnsi="Times New Roman" w:cs="Times New Roman"/>
@@ -20020,7 +19882,7 @@
         </w:rPr>
         <w:t>Trả sách</w:t>
       </w:r>
-      <w:bookmarkEnd w:id="55"/>
+      <w:bookmarkEnd w:id="54"/>
     </w:p>
     <w:p>
       <w:pPr>
@@ -20061,7 +19923,7 @@
           </w14:textOutline>
         </w:rPr>
       </w:pPr>
-      <w:bookmarkStart w:id="56" w:name="_Toc43635284"/>
+      <w:bookmarkStart w:id="55" w:name="_Toc43635284"/>
       <w:r>
         <w:rPr>
           <w:rFonts w:ascii="Times New Roman" w:hAnsi="Times New Roman" w:cs="Times New Roman"/>
@@ -20077,11 +19939,895 @@
         </w:rPr>
         <w:t>Phân tích chức năng của hệ thống</w:t>
       </w:r>
+      <w:bookmarkEnd w:id="55"/>
+    </w:p>
+    <w:p>
+      <w:pPr>
+        <w:pStyle w:val="ListParagraph"/>
+        <w:numPr>
+          <w:ilvl w:val="1"/>
+          <w:numId w:val="1"/>
+        </w:numPr>
+        <w:outlineLvl w:val="1"/>
+        <w:rPr>
+          <w:rFonts w:ascii="Times New Roman" w:hAnsi="Times New Roman" w:cs="Times New Roman"/>
+          <w:color w:val="5B9BD5" w:themeColor="accent1"/>
+          <w:sz w:val="32"/>
+          <w:szCs w:val="32"/>
+          <w14:textOutline w14:w="0" w14:cap="flat" w14:cmpd="sng" w14:algn="ctr">
+            <w14:noFill/>
+            <w14:prstDash w14:val="solid"/>
+            <w14:round/>
+          </w14:textOutline>
+        </w:rPr>
+      </w:pPr>
+      <w:r>
+        <w:rPr>
+          <w:rFonts w:ascii="Times New Roman" w:hAnsi="Times New Roman" w:cs="Times New Roman"/>
+          <w:color w:val="5B9BD5" w:themeColor="accent1"/>
+          <w:sz w:val="32"/>
+          <w:szCs w:val="32"/>
+          <w14:textOutline w14:w="0" w14:cap="flat" w14:cmpd="sng" w14:algn="ctr">
+            <w14:noFill/>
+            <w14:prstDash w14:val="solid"/>
+            <w14:round/>
+          </w14:textOutline>
+        </w:rPr>
+        <w:t>Xác động các tác nhân</w:t>
+      </w:r>
+    </w:p>
+    <w:p>
+      <w:pPr>
+        <w:ind w:firstLine="720"/>
+        <w:rPr>
+          <w:rFonts w:ascii="Times New Roman" w:hAnsi="Times New Roman" w:cs="Times New Roman"/>
+          <w:sz w:val="24"/>
+          <w:szCs w:val="24"/>
+          <w14:textOutline w14:w="0" w14:cap="flat" w14:cmpd="sng" w14:algn="ctr">
+            <w14:noFill/>
+            <w14:prstDash w14:val="solid"/>
+            <w14:round/>
+          </w14:textOutline>
+        </w:rPr>
+      </w:pPr>
+      <w:r>
+        <w:rPr>
+          <w:rFonts w:ascii="Times New Roman" w:hAnsi="Times New Roman" w:cs="Times New Roman"/>
+          <w:sz w:val="24"/>
+          <w:szCs w:val="24"/>
+          <w14:textOutline w14:w="0" w14:cap="flat" w14:cmpd="sng" w14:algn="ctr">
+            <w14:noFill/>
+            <w14:prstDash w14:val="solid"/>
+            <w14:round/>
+          </w14:textOutline>
+        </w:rPr>
+        <w:lastRenderedPageBreak/>
+        <w:t>Do đây là phần mềm quản lý thư viện, chỉ sử dụng nội bộ trong thư viện nên các tác nhân sẽ là nhân viên trong thư viện</w:t>
+      </w:r>
+    </w:p>
+    <w:p>
+      <w:pPr>
+        <w:pStyle w:val="ListParagraph"/>
+        <w:numPr>
+          <w:ilvl w:val="0"/>
+          <w:numId w:val="19"/>
+        </w:numPr>
+        <w:ind w:left="0" w:firstLine="360"/>
+        <w:rPr>
+          <w:rFonts w:ascii="Times New Roman" w:hAnsi="Times New Roman" w:cs="Times New Roman"/>
+          <w:sz w:val="24"/>
+          <w:szCs w:val="24"/>
+          <w14:textOutline w14:w="0" w14:cap="flat" w14:cmpd="sng" w14:algn="ctr">
+            <w14:noFill/>
+            <w14:prstDash w14:val="solid"/>
+            <w14:round/>
+          </w14:textOutline>
+        </w:rPr>
+      </w:pPr>
+      <w:r>
+        <w:rPr>
+          <w:rFonts w:ascii="Times New Roman" w:hAnsi="Times New Roman" w:cs="Times New Roman"/>
+          <w:sz w:val="24"/>
+          <w:szCs w:val="24"/>
+          <w14:textOutline w14:w="0" w14:cap="flat" w14:cmpd="sng" w14:algn="ctr">
+            <w14:noFill/>
+            <w14:prstDash w14:val="solid"/>
+            <w14:round/>
+          </w14:textOutline>
+        </w:rPr>
+        <w:t>Phòng tham khảo</w:t>
+      </w:r>
+    </w:p>
+    <w:p>
+      <w:pPr>
+        <w:pStyle w:val="ListParagraph"/>
+        <w:numPr>
+          <w:ilvl w:val="0"/>
+          <w:numId w:val="19"/>
+        </w:numPr>
+        <w:ind w:left="0" w:firstLine="360"/>
+        <w:rPr>
+          <w:rFonts w:ascii="Times New Roman" w:hAnsi="Times New Roman" w:cs="Times New Roman"/>
+          <w:sz w:val="24"/>
+          <w:szCs w:val="24"/>
+          <w14:textOutline w14:w="0" w14:cap="flat" w14:cmpd="sng" w14:algn="ctr">
+            <w14:noFill/>
+            <w14:prstDash w14:val="solid"/>
+            <w14:round/>
+          </w14:textOutline>
+        </w:rPr>
+      </w:pPr>
+      <w:r>
+        <w:rPr>
+          <w:rFonts w:ascii="Times New Roman" w:hAnsi="Times New Roman" w:cs="Times New Roman"/>
+          <w:sz w:val="24"/>
+          <w:szCs w:val="24"/>
+          <w14:textOutline w14:w="0" w14:cap="flat" w14:cmpd="sng" w14:algn="ctr">
+            <w14:noFill/>
+            <w14:prstDash w14:val="solid"/>
+            <w14:round/>
+          </w14:textOutline>
+        </w:rPr>
+        <w:t>Bộ phận lưu hành</w:t>
+      </w:r>
+    </w:p>
+    <w:p>
+      <w:pPr>
+        <w:pStyle w:val="ListParagraph"/>
+        <w:numPr>
+          <w:ilvl w:val="0"/>
+          <w:numId w:val="19"/>
+        </w:numPr>
+        <w:ind w:left="0" w:firstLine="360"/>
+        <w:rPr>
+          <w:rFonts w:ascii="Times New Roman" w:hAnsi="Times New Roman" w:cs="Times New Roman"/>
+          <w:sz w:val="24"/>
+          <w:szCs w:val="24"/>
+          <w14:textOutline w14:w="0" w14:cap="flat" w14:cmpd="sng" w14:algn="ctr">
+            <w14:noFill/>
+            <w14:prstDash w14:val="solid"/>
+            <w14:round/>
+          </w14:textOutline>
+        </w:rPr>
+      </w:pPr>
+      <w:r>
+        <w:rPr>
+          <w:rFonts w:ascii="Times New Roman" w:hAnsi="Times New Roman" w:cs="Times New Roman"/>
+          <w:sz w:val="24"/>
+          <w:szCs w:val="24"/>
+          <w14:textOutline w14:w="0" w14:cap="flat" w14:cmpd="sng" w14:algn="ctr">
+            <w14:noFill/>
+            <w14:prstDash w14:val="solid"/>
+            <w14:round/>
+          </w14:textOutline>
+        </w:rPr>
+        <w:t>Thủ thư</w:t>
+      </w:r>
+    </w:p>
+    <w:p>
+      <w:pPr>
+        <w:ind w:firstLine="720"/>
+        <w:rPr>
+          <w:rFonts w:ascii="Times New Roman" w:hAnsi="Times New Roman" w:cs="Times New Roman"/>
+          <w:sz w:val="24"/>
+          <w:szCs w:val="24"/>
+          <w14:textOutline w14:w="0" w14:cap="flat" w14:cmpd="sng" w14:algn="ctr">
+            <w14:noFill/>
+            <w14:prstDash w14:val="solid"/>
+            <w14:round/>
+          </w14:textOutline>
+        </w:rPr>
+      </w:pPr>
+      <w:bookmarkStart w:id="56" w:name="_GoBack"/>
       <w:bookmarkEnd w:id="56"/>
+      <w:r>
+        <w:rPr>
+          <w:rFonts w:ascii="Times New Roman" w:hAnsi="Times New Roman" w:cs="Times New Roman"/>
+          <w:sz w:val="24"/>
+          <w:szCs w:val="24"/>
+          <w14:textOutline w14:w="0" w14:cap="flat" w14:cmpd="sng" w14:algn="ctr">
+            <w14:noFill/>
+            <w14:prstDash w14:val="solid"/>
+            <w14:round/>
+          </w14:textOutline>
+        </w:rPr>
+        <w:t>Ngoài ra còn có các máy móc thiết bị hỗ trợ cũng được xem là tác nhân</w:t>
+      </w:r>
+    </w:p>
+    <w:p>
+      <w:pPr>
+        <w:pStyle w:val="ListParagraph"/>
+        <w:numPr>
+          <w:ilvl w:val="1"/>
+          <w:numId w:val="1"/>
+        </w:numPr>
+        <w:outlineLvl w:val="1"/>
+        <w:rPr>
+          <w:rFonts w:ascii="Times New Roman" w:hAnsi="Times New Roman" w:cs="Times New Roman"/>
+          <w:color w:val="5B9BD5" w:themeColor="accent1"/>
+          <w:sz w:val="32"/>
+          <w:szCs w:val="32"/>
+          <w14:textOutline w14:w="0" w14:cap="flat" w14:cmpd="sng" w14:algn="ctr">
+            <w14:noFill/>
+            <w14:prstDash w14:val="solid"/>
+            <w14:round/>
+          </w14:textOutline>
+        </w:rPr>
+      </w:pPr>
+      <w:r>
+        <w:rPr>
+          <w:rFonts w:ascii="Times New Roman" w:hAnsi="Times New Roman" w:cs="Times New Roman"/>
+          <w:color w:val="5B9BD5" w:themeColor="accent1"/>
+          <w:sz w:val="32"/>
+          <w:szCs w:val="32"/>
+          <w14:textOutline w14:w="0" w14:cap="flat" w14:cmpd="sng" w14:algn="ctr">
+            <w14:noFill/>
+            <w14:prstDash w14:val="solid"/>
+            <w14:round/>
+          </w14:textOutline>
+        </w:rPr>
+        <w:t>Xác định các chức năng hệ thống phần mềm</w:t>
+      </w:r>
+    </w:p>
+    <w:p>
+      <w:pPr>
+        <w:ind w:firstLine="720"/>
+        <w:rPr>
+          <w:rFonts w:ascii="Times New Roman" w:hAnsi="Times New Roman" w:cs="Times New Roman"/>
+          <w:sz w:val="24"/>
+          <w:szCs w:val="24"/>
+          <w14:textOutline w14:w="0" w14:cap="flat" w14:cmpd="sng" w14:algn="ctr">
+            <w14:noFill/>
+            <w14:prstDash w14:val="solid"/>
+            <w14:round/>
+          </w14:textOutline>
+        </w:rPr>
+      </w:pPr>
+      <w:r>
+        <w:rPr>
+          <w:rFonts w:ascii="Times New Roman" w:hAnsi="Times New Roman" w:cs="Times New Roman"/>
+          <w:sz w:val="24"/>
+          <w:szCs w:val="24"/>
+          <w14:textOutline w14:w="0" w14:cap="flat" w14:cmpd="sng" w14:algn="ctr">
+            <w14:noFill/>
+            <w14:prstDash w14:val="solid"/>
+            <w14:round/>
+          </w14:textOutline>
+        </w:rPr>
+        <w:t>Các chức năng có thể tự động hóa trong hệ thống:</w:t>
+      </w:r>
+    </w:p>
+    <w:p>
+      <w:pPr>
+        <w:pStyle w:val="ListParagraph"/>
+        <w:numPr>
+          <w:ilvl w:val="0"/>
+          <w:numId w:val="19"/>
+        </w:numPr>
+        <w:ind w:left="0" w:firstLine="360"/>
+        <w:rPr>
+          <w:rFonts w:ascii="Times New Roman" w:hAnsi="Times New Roman" w:cs="Times New Roman"/>
+          <w:sz w:val="24"/>
+          <w:szCs w:val="24"/>
+          <w14:textOutline w14:w="0" w14:cap="flat" w14:cmpd="sng" w14:algn="ctr">
+            <w14:noFill/>
+            <w14:prstDash w14:val="solid"/>
+            <w14:round/>
+          </w14:textOutline>
+        </w:rPr>
+      </w:pPr>
+      <w:r>
+        <w:rPr>
+          <w:rFonts w:ascii="Times New Roman" w:hAnsi="Times New Roman" w:cs="Times New Roman"/>
+          <w:b/>
+          <w:sz w:val="24"/>
+          <w:szCs w:val="24"/>
+          <w14:textOutline w14:w="0" w14:cap="flat" w14:cmpd="sng" w14:algn="ctr">
+            <w14:noFill/>
+            <w14:prstDash w14:val="solid"/>
+            <w14:round/>
+          </w14:textOutline>
+        </w:rPr>
+        <w:t>Nhập sách</w:t>
+      </w:r>
+      <w:r>
+        <w:rPr>
+          <w:rFonts w:ascii="Times New Roman" w:hAnsi="Times New Roman" w:cs="Times New Roman"/>
+          <w:sz w:val="24"/>
+          <w:szCs w:val="24"/>
+          <w14:textOutline w14:w="0" w14:cap="flat" w14:cmpd="sng" w14:algn="ctr">
+            <w14:noFill/>
+            <w14:prstDash w14:val="solid"/>
+            <w14:round/>
+          </w14:textOutline>
+        </w:rPr>
+        <w:t>: Nhìn chung các tác vụ đều phải thực hiện thủ công chỉ trừ một việc đó là Thêm mới sách vào hệ thống; Ngoài ra để tránh trường hợp thông tin sách nhập vào bị sai hoặc thừa thì sẽ có thêm các chức năng như xem lại, sửa, xóa sách</w:t>
+      </w:r>
+    </w:p>
+    <w:p>
+      <w:pPr>
+        <w:pStyle w:val="ListParagraph"/>
+        <w:numPr>
+          <w:ilvl w:val="0"/>
+          <w:numId w:val="19"/>
+        </w:numPr>
+        <w:ind w:left="0" w:firstLine="360"/>
+        <w:rPr>
+          <w:rFonts w:ascii="Times New Roman" w:hAnsi="Times New Roman" w:cs="Times New Roman"/>
+          <w:sz w:val="24"/>
+          <w:szCs w:val="24"/>
+          <w14:textOutline w14:w="0" w14:cap="flat" w14:cmpd="sng" w14:algn="ctr">
+            <w14:noFill/>
+            <w14:prstDash w14:val="solid"/>
+            <w14:round/>
+          </w14:textOutline>
+        </w:rPr>
+      </w:pPr>
+      <w:r>
+        <w:rPr>
+          <w:rFonts w:ascii="Times New Roman" w:hAnsi="Times New Roman" w:cs="Times New Roman"/>
+          <w:b/>
+          <w:sz w:val="24"/>
+          <w:szCs w:val="24"/>
+          <w14:textOutline w14:w="0" w14:cap="flat" w14:cmpd="sng" w14:algn="ctr">
+            <w14:noFill/>
+            <w14:prstDash w14:val="solid"/>
+            <w14:round/>
+          </w14:textOutline>
+        </w:rPr>
+        <w:t>Thanh lý sách</w:t>
+      </w:r>
+      <w:r>
+        <w:rPr>
+          <w:rFonts w:ascii="Times New Roman" w:hAnsi="Times New Roman" w:cs="Times New Roman"/>
+          <w:sz w:val="24"/>
+          <w:szCs w:val="24"/>
+          <w14:textOutline w14:w="0" w14:cap="flat" w14:cmpd="sng" w14:algn="ctr">
+            <w14:noFill/>
+            <w14:prstDash w14:val="solid"/>
+            <w14:round/>
+          </w14:textOutline>
+        </w:rPr>
+        <w:t>: Tác vụ có thể thực hiện tự động hóa được đó là việc in danh sách các sách cần thanh lý theo quy định và xóa sách đó ra khỏi hệ thống. Các bước còn lại đều là phê duyệt, được thực hiện trên giấy tờ</w:t>
+      </w:r>
+    </w:p>
+    <w:p>
+      <w:pPr>
+        <w:pStyle w:val="ListParagraph"/>
+        <w:numPr>
+          <w:ilvl w:val="0"/>
+          <w:numId w:val="19"/>
+        </w:numPr>
+        <w:ind w:left="0" w:firstLine="360"/>
+        <w:rPr>
+          <w:rFonts w:ascii="Times New Roman" w:hAnsi="Times New Roman" w:cs="Times New Roman"/>
+          <w:sz w:val="24"/>
+          <w:szCs w:val="24"/>
+          <w14:textOutline w14:w="0" w14:cap="flat" w14:cmpd="sng" w14:algn="ctr">
+            <w14:noFill/>
+            <w14:prstDash w14:val="solid"/>
+            <w14:round/>
+          </w14:textOutline>
+        </w:rPr>
+      </w:pPr>
+      <w:r>
+        <w:rPr>
+          <w:rFonts w:ascii="Times New Roman" w:hAnsi="Times New Roman" w:cs="Times New Roman"/>
+          <w:b/>
+          <w:sz w:val="24"/>
+          <w:szCs w:val="24"/>
+          <w14:textOutline w14:w="0" w14:cap="flat" w14:cmpd="sng" w14:algn="ctr">
+            <w14:noFill/>
+            <w14:prstDash w14:val="solid"/>
+            <w14:round/>
+          </w14:textOutline>
+        </w:rPr>
+        <w:t>Đăng ký thẻ thư viện</w:t>
+      </w:r>
+      <w:r>
+        <w:rPr>
+          <w:rFonts w:ascii="Times New Roman" w:hAnsi="Times New Roman" w:cs="Times New Roman"/>
+          <w:sz w:val="24"/>
+          <w:szCs w:val="24"/>
+          <w14:textOutline w14:w="0" w14:cap="flat" w14:cmpd="sng" w14:algn="ctr">
+            <w14:noFill/>
+            <w14:prstDash w14:val="solid"/>
+            <w14:round/>
+          </w14:textOutline>
+        </w:rPr>
+        <w:t xml:space="preserve">: Thẻ thư viện chỉ được đăng ký sau khi độc giả hoàn thành khóa học “Hướng dẫn sử dụng thư viện”. Lúc này phòng tham khảo cần tự động hóa quá trình </w:t>
+      </w:r>
+      <w:r>
+        <w:rPr>
+          <w:rFonts w:ascii="Times New Roman" w:hAnsi="Times New Roman" w:cs="Times New Roman"/>
+          <w:sz w:val="24"/>
+          <w:szCs w:val="24"/>
+          <w14:textOutline w14:w="0" w14:cap="flat" w14:cmpd="sng" w14:algn="ctr">
+            <w14:noFill/>
+            <w14:prstDash w14:val="solid"/>
+            <w14:round/>
+          </w14:textOutline>
+        </w:rPr>
+        <w:t>thêm thông tin thẻ thư viện vào hệ thống.</w:t>
+      </w:r>
+    </w:p>
+    <w:p>
+      <w:pPr>
+        <w:pStyle w:val="ListParagraph"/>
+        <w:numPr>
+          <w:ilvl w:val="0"/>
+          <w:numId w:val="19"/>
+        </w:numPr>
+        <w:ind w:left="0" w:firstLine="360"/>
+        <w:rPr>
+          <w:rFonts w:ascii="Times New Roman" w:hAnsi="Times New Roman" w:cs="Times New Roman"/>
+          <w:sz w:val="24"/>
+          <w:szCs w:val="24"/>
+          <w14:textOutline w14:w="0" w14:cap="flat" w14:cmpd="sng" w14:algn="ctr">
+            <w14:noFill/>
+            <w14:prstDash w14:val="solid"/>
+            <w14:round/>
+          </w14:textOutline>
+        </w:rPr>
+      </w:pPr>
+      <w:r>
+        <w:rPr>
+          <w:rFonts w:ascii="Times New Roman" w:hAnsi="Times New Roman" w:cs="Times New Roman"/>
+          <w:b/>
+          <w:sz w:val="24"/>
+          <w:szCs w:val="24"/>
+          <w14:textOutline w14:w="0" w14:cap="flat" w14:cmpd="sng" w14:algn="ctr">
+            <w14:noFill/>
+            <w14:prstDash w14:val="solid"/>
+            <w14:round/>
+          </w14:textOutline>
+        </w:rPr>
+        <w:t>Mượn sách</w:t>
+      </w:r>
+      <w:r>
+        <w:rPr>
+          <w:rFonts w:ascii="Times New Roman" w:hAnsi="Times New Roman" w:cs="Times New Roman"/>
+          <w:sz w:val="24"/>
+          <w:szCs w:val="24"/>
+          <w14:textOutline w14:w="0" w14:cap="flat" w14:cmpd="sng" w14:algn="ctr">
+            <w14:noFill/>
+            <w14:prstDash w14:val="solid"/>
+            <w14:round/>
+          </w14:textOutline>
+        </w:rPr>
+        <w:t>: Quá trình này được tự động hóa các chức năng về tìm kiếm thông tin sách, xử lý mượn sách, kiểm tra thông tin thẻ thư viện.</w:t>
+      </w:r>
+    </w:p>
+    <w:p>
+      <w:pPr>
+        <w:pStyle w:val="ListParagraph"/>
+        <w:numPr>
+          <w:ilvl w:val="0"/>
+          <w:numId w:val="19"/>
+        </w:numPr>
+        <w:ind w:left="0" w:firstLine="360"/>
+        <w:rPr>
+          <w:rFonts w:ascii="Times New Roman" w:hAnsi="Times New Roman" w:cs="Times New Roman"/>
+          <w:sz w:val="24"/>
+          <w:szCs w:val="24"/>
+          <w14:textOutline w14:w="0" w14:cap="flat" w14:cmpd="sng" w14:algn="ctr">
+            <w14:noFill/>
+            <w14:prstDash w14:val="solid"/>
+            <w14:round/>
+          </w14:textOutline>
+        </w:rPr>
+      </w:pPr>
+      <w:r>
+        <w:rPr>
+          <w:rFonts w:ascii="Times New Roman" w:hAnsi="Times New Roman" w:cs="Times New Roman"/>
+          <w:b/>
+          <w:sz w:val="24"/>
+          <w:szCs w:val="24"/>
+          <w14:textOutline w14:w="0" w14:cap="flat" w14:cmpd="sng" w14:algn="ctr">
+            <w14:noFill/>
+            <w14:prstDash w14:val="solid"/>
+            <w14:round/>
+          </w14:textOutline>
+        </w:rPr>
+        <w:t>Trả sách</w:t>
+      </w:r>
+      <w:r>
+        <w:rPr>
+          <w:rFonts w:ascii="Times New Roman" w:hAnsi="Times New Roman" w:cs="Times New Roman"/>
+          <w:sz w:val="24"/>
+          <w:szCs w:val="24"/>
+          <w14:textOutline w14:w="0" w14:cap="flat" w14:cmpd="sng" w14:algn="ctr">
+            <w14:noFill/>
+            <w14:prstDash w14:val="solid"/>
+            <w14:round/>
+          </w14:textOutline>
+        </w:rPr>
+        <w:t>: Trừ việc kiểm tra chất lượng sách được làm thủ công, quá trình xử lý trả sách được tự động hóa các chức năng như tìm kiếm thông tin sách, kiểm tra thông tin thẻ thư viện và xử lý trả sách</w:t>
+      </w:r>
+    </w:p>
+    <w:p>
+      <w:pPr>
+        <w:pStyle w:val="ListParagraph"/>
+        <w:numPr>
+          <w:ilvl w:val="0"/>
+          <w:numId w:val="19"/>
+        </w:numPr>
+        <w:ind w:left="0" w:firstLine="360"/>
+        <w:rPr>
+          <w:rFonts w:ascii="Times New Roman" w:hAnsi="Times New Roman" w:cs="Times New Roman"/>
+          <w:sz w:val="24"/>
+          <w:szCs w:val="24"/>
+          <w14:textOutline w14:w="0" w14:cap="flat" w14:cmpd="sng" w14:algn="ctr">
+            <w14:noFill/>
+            <w14:prstDash w14:val="solid"/>
+            <w14:round/>
+          </w14:textOutline>
+        </w:rPr>
+      </w:pPr>
+      <w:r>
+        <w:rPr>
+          <w:rFonts w:ascii="Times New Roman" w:hAnsi="Times New Roman" w:cs="Times New Roman"/>
+          <w:sz w:val="24"/>
+          <w:szCs w:val="24"/>
+          <w14:textOutline w14:w="0" w14:cap="flat" w14:cmpd="sng" w14:algn="ctr">
+            <w14:noFill/>
+            <w14:prstDash w14:val="solid"/>
+            <w14:round/>
+          </w14:textOutline>
+        </w:rPr>
+        <w:t>Ngoài ra, để đưa các thông tin từ các loại thẻ (thẻ thư viện, thẻ cán bộ), thư viện có sử dụng máy quét thẻ để tự động hóa chức năng này</w:t>
+      </w:r>
+    </w:p>
+    <w:p>
+      <w:pPr>
+        <w:pStyle w:val="ListParagraph"/>
+        <w:numPr>
+          <w:ilvl w:val="1"/>
+          <w:numId w:val="1"/>
+        </w:numPr>
+        <w:outlineLvl w:val="1"/>
+        <w:rPr>
+          <w:rFonts w:ascii="Times New Roman" w:hAnsi="Times New Roman" w:cs="Times New Roman"/>
+          <w:color w:val="5B9BD5" w:themeColor="accent1"/>
+          <w:sz w:val="32"/>
+          <w:szCs w:val="32"/>
+          <w14:textOutline w14:w="0" w14:cap="flat" w14:cmpd="sng" w14:algn="ctr">
+            <w14:noFill/>
+            <w14:prstDash w14:val="solid"/>
+            <w14:round/>
+          </w14:textOutline>
+        </w:rPr>
+      </w:pPr>
+      <w:r>
+        <w:rPr>
+          <w:rFonts w:ascii="Times New Roman" w:hAnsi="Times New Roman" w:cs="Times New Roman"/>
+          <w:color w:val="5B9BD5" w:themeColor="accent1"/>
+          <w:sz w:val="32"/>
+          <w:szCs w:val="32"/>
+          <w14:textOutline w14:w="0" w14:cap="flat" w14:cmpd="sng" w14:algn="ctr">
+            <w14:noFill/>
+            <w14:prstDash w14:val="solid"/>
+            <w14:round/>
+          </w14:textOutline>
+        </w:rPr>
+        <w:t>Mô hình hóa chức năng phần mềm bằng sơ đồ chức năng hệ thống (system use case diagram)</w:t>
+      </w:r>
+    </w:p>
+    <w:p>
+      <w:pPr>
+        <w:keepNext/>
+      </w:pPr>
+      <w:r>
+        <w:rPr>
+          <w:rFonts w:ascii="Times New Roman" w:hAnsi="Times New Roman" w:cs="Times New Roman"/>
+          <w:noProof/>
+          <w:color w:val="5B9BD5" w:themeColor="accent1"/>
+          <w:sz w:val="32"/>
+          <w:szCs w:val="32"/>
+          <w14:textOutline w14:w="0" w14:cap="flat" w14:cmpd="sng" w14:algn="ctr">
+            <w14:noFill/>
+            <w14:prstDash w14:val="solid"/>
+            <w14:round/>
+          </w14:textOutline>
+        </w:rPr>
+        <w:lastRenderedPageBreak/>
+        <w:drawing>
+          <wp:inline distT="0" distB="0" distL="0" distR="0" wp14:anchorId="3DA8DDAE" wp14:editId="124D257F">
+            <wp:extent cx="5943600" cy="5082540"/>
+            <wp:effectExtent l="0" t="0" r="0" b="3810"/>
+            <wp:docPr id="10" name="Picture 10"/>
+            <wp:cNvGraphicFramePr>
+              <a:graphicFrameLocks xmlns:a="http://schemas.openxmlformats.org/drawingml/2006/main" noChangeAspect="1"/>
+            </wp:cNvGraphicFramePr>
+            <a:graphic xmlns:a="http://schemas.openxmlformats.org/drawingml/2006/main">
+              <a:graphicData uri="http://schemas.openxmlformats.org/drawingml/2006/picture">
+                <pic:pic xmlns:pic="http://schemas.openxmlformats.org/drawingml/2006/picture">
+                  <pic:nvPicPr>
+                    <pic:cNvPr id="0" name="Picture 2"/>
+                    <pic:cNvPicPr>
+                      <a:picLocks noChangeAspect="1" noChangeArrowheads="1"/>
+                    </pic:cNvPicPr>
+                  </pic:nvPicPr>
+                  <pic:blipFill>
+                    <a:blip r:embed="rId16">
+                      <a:extLst>
+                        <a:ext uri="{28A0092B-C50C-407E-A947-70E740481C1C}">
+                          <a14:useLocalDpi xmlns:a14="http://schemas.microsoft.com/office/drawing/2010/main" val="0"/>
+                        </a:ext>
+                      </a:extLst>
+                    </a:blip>
+                    <a:srcRect/>
+                    <a:stretch>
+                      <a:fillRect/>
+                    </a:stretch>
+                  </pic:blipFill>
+                  <pic:spPr bwMode="auto">
+                    <a:xfrm>
+                      <a:off x="0" y="0"/>
+                      <a:ext cx="5943600" cy="5082540"/>
+                    </a:xfrm>
+                    <a:prstGeom prst="rect">
+                      <a:avLst/>
+                    </a:prstGeom>
+                    <a:noFill/>
+                    <a:ln>
+                      <a:noFill/>
+                    </a:ln>
+                  </pic:spPr>
+                </pic:pic>
+              </a:graphicData>
+            </a:graphic>
+          </wp:inline>
+        </w:drawing>
+      </w:r>
+    </w:p>
+    <w:p>
+      <w:pPr>
+        <w:pStyle w:val="Caption"/>
+        <w:rPr>
+          <w:rFonts w:ascii="Times New Roman" w:hAnsi="Times New Roman" w:cs="Times New Roman"/>
+          <w:color w:val="5B9BD5" w:themeColor="accent1"/>
+          <w:sz w:val="32"/>
+          <w:szCs w:val="32"/>
+          <w14:textOutline w14:w="0" w14:cap="flat" w14:cmpd="sng" w14:algn="ctr">
+            <w14:noFill/>
+            <w14:prstDash w14:val="solid"/>
+            <w14:round/>
+          </w14:textOutline>
+        </w:rPr>
+      </w:pPr>
+      <w:r>
+        <w:t xml:space="preserve">Figure </w:t>
+      </w:r>
+      <w:fldSimple w:instr=" SEQ Figure \* ARABIC ">
+        <w:r>
+          <w:rPr>
+            <w:noProof/>
+          </w:rPr>
+          <w:t>7</w:t>
+        </w:r>
+      </w:fldSimple>
+      <w:r>
+        <w:t xml:space="preserve"> System use case diagram</w:t>
+      </w:r>
+    </w:p>
+    <w:p>
+      <w:pPr>
+        <w:pStyle w:val="ListParagraph"/>
+        <w:numPr>
+          <w:ilvl w:val="1"/>
+          <w:numId w:val="1"/>
+        </w:numPr>
+        <w:outlineLvl w:val="1"/>
+        <w:rPr>
+          <w:rFonts w:ascii="Times New Roman" w:hAnsi="Times New Roman" w:cs="Times New Roman"/>
+          <w:color w:val="5B9BD5" w:themeColor="accent1"/>
+          <w:sz w:val="32"/>
+          <w:szCs w:val="32"/>
+          <w14:textOutline w14:w="0" w14:cap="flat" w14:cmpd="sng" w14:algn="ctr">
+            <w14:noFill/>
+            <w14:prstDash w14:val="solid"/>
+            <w14:round/>
+          </w14:textOutline>
+        </w:rPr>
+      </w:pPr>
+      <w:r>
+        <w:rPr>
+          <w:rFonts w:ascii="Times New Roman" w:hAnsi="Times New Roman" w:cs="Times New Roman"/>
+          <w:color w:val="5B9BD5" w:themeColor="accent1"/>
+          <w:sz w:val="32"/>
+          <w:szCs w:val="32"/>
+          <w14:textOutline w14:w="0" w14:cap="flat" w14:cmpd="sng" w14:algn="ctr">
+            <w14:noFill/>
+            <w14:prstDash w14:val="solid"/>
+            <w14:round/>
+          </w14:textOutline>
+        </w:rPr>
+        <w:t>Mô tả các chức năng phần mềm bằng bảng mô tả</w:t>
+      </w:r>
+    </w:p>
+    <w:p>
+      <w:pPr>
+        <w:rPr>
+          <w:rFonts w:ascii="Times New Roman" w:hAnsi="Times New Roman" w:cs="Times New Roman"/>
+          <w:color w:val="5B9BD5" w:themeColor="accent1"/>
+          <w:sz w:val="32"/>
+          <w:szCs w:val="32"/>
+          <w14:textOutline w14:w="0" w14:cap="flat" w14:cmpd="sng" w14:algn="ctr">
+            <w14:noFill/>
+            <w14:prstDash w14:val="solid"/>
+            <w14:round/>
+          </w14:textOutline>
+        </w:rPr>
+      </w:pPr>
+    </w:p>
+    <w:p>
+      <w:pPr>
+        <w:pStyle w:val="ListParagraph"/>
+        <w:numPr>
+          <w:ilvl w:val="1"/>
+          <w:numId w:val="1"/>
+        </w:numPr>
+        <w:outlineLvl w:val="1"/>
+        <w:rPr>
+          <w:rFonts w:ascii="Times New Roman" w:hAnsi="Times New Roman" w:cs="Times New Roman"/>
+          <w:color w:val="5B9BD5" w:themeColor="accent1"/>
+          <w:sz w:val="32"/>
+          <w:szCs w:val="32"/>
+          <w14:textOutline w14:w="0" w14:cap="flat" w14:cmpd="sng" w14:algn="ctr">
+            <w14:noFill/>
+            <w14:prstDash w14:val="solid"/>
+            <w14:round/>
+          </w14:textOutline>
+        </w:rPr>
+      </w:pPr>
+      <w:r>
+        <w:rPr>
+          <w:rFonts w:ascii="Times New Roman" w:hAnsi="Times New Roman" w:cs="Times New Roman"/>
+          <w:color w:val="5B9BD5" w:themeColor="accent1"/>
+          <w:sz w:val="32"/>
+          <w:szCs w:val="32"/>
+          <w14:textOutline w14:w="0" w14:cap="flat" w14:cmpd="sng" w14:algn="ctr">
+            <w14:noFill/>
+            <w14:prstDash w14:val="solid"/>
+            <w14:round/>
+          </w14:textOutline>
+        </w:rPr>
+        <w:t>Mô tả các chức năng phần mềm bằng sơ đồ tuần tự</w:t>
+      </w:r>
+    </w:p>
+    <w:p>
+      <w:pPr>
+        <w:rPr>
+          <w:rFonts w:ascii="Times New Roman" w:hAnsi="Times New Roman" w:cs="Times New Roman"/>
+          <w:color w:val="5B9BD5" w:themeColor="accent1"/>
+          <w:sz w:val="32"/>
+          <w:szCs w:val="32"/>
+          <w14:textOutline w14:w="0" w14:cap="flat" w14:cmpd="sng" w14:algn="ctr">
+            <w14:noFill/>
+            <w14:prstDash w14:val="solid"/>
+            <w14:round/>
+          </w14:textOutline>
+        </w:rPr>
+      </w:pPr>
+    </w:p>
+    <w:p>
+      <w:pPr>
+        <w:pStyle w:val="ListParagraph"/>
+        <w:numPr>
+          <w:ilvl w:val="0"/>
+          <w:numId w:val="1"/>
+        </w:numPr>
+        <w:outlineLvl w:val="0"/>
+        <w:rPr>
+          <w:rFonts w:ascii="Times New Roman" w:hAnsi="Times New Roman" w:cs="Times New Roman"/>
+          <w:b/>
+          <w:color w:val="2E74B5" w:themeColor="accent1" w:themeShade="BF"/>
+          <w:sz w:val="40"/>
+          <w:szCs w:val="40"/>
+          <w:lang w:val="vi-VN"/>
+          <w14:textOutline w14:w="0" w14:cap="flat" w14:cmpd="sng" w14:algn="ctr">
+            <w14:noFill/>
+            <w14:prstDash w14:val="solid"/>
+            <w14:round/>
+          </w14:textOutline>
+        </w:rPr>
+      </w:pPr>
+      <w:r>
+        <w:rPr>
+          <w:rFonts w:ascii="Times New Roman" w:hAnsi="Times New Roman" w:cs="Times New Roman"/>
+          <w:b/>
+          <w:color w:val="2E74B5" w:themeColor="accent1" w:themeShade="BF"/>
+          <w:sz w:val="40"/>
+          <w:szCs w:val="40"/>
+          <w14:textOutline w14:w="0" w14:cap="flat" w14:cmpd="sng" w14:algn="ctr">
+            <w14:noFill/>
+            <w14:prstDash w14:val="solid"/>
+            <w14:round/>
+          </w14:textOutline>
+        </w:rPr>
+        <w:t>Thiết kế giao diện</w:t>
+      </w:r>
+    </w:p>
+    <w:p>
+      <w:pPr>
+        <w:pStyle w:val="ListParagraph"/>
+        <w:numPr>
+          <w:ilvl w:val="0"/>
+          <w:numId w:val="1"/>
+        </w:numPr>
+        <w:outlineLvl w:val="0"/>
+        <w:rPr>
+          <w:rFonts w:ascii="Times New Roman" w:hAnsi="Times New Roman" w:cs="Times New Roman"/>
+          <w:b/>
+          <w:color w:val="2E74B5" w:themeColor="accent1" w:themeShade="BF"/>
+          <w:sz w:val="40"/>
+          <w:szCs w:val="40"/>
+          <w:lang w:val="vi-VN"/>
+          <w14:textOutline w14:w="0" w14:cap="flat" w14:cmpd="sng" w14:algn="ctr">
+            <w14:noFill/>
+            <w14:prstDash w14:val="solid"/>
+            <w14:round/>
+          </w14:textOutline>
+        </w:rPr>
+      </w:pPr>
+      <w:r>
+        <w:rPr>
+          <w:rFonts w:ascii="Times New Roman" w:hAnsi="Times New Roman" w:cs="Times New Roman"/>
+          <w:b/>
+          <w:color w:val="2E74B5" w:themeColor="accent1" w:themeShade="BF"/>
+          <w:sz w:val="40"/>
+          <w:szCs w:val="40"/>
+          <w14:textOutline w14:w="0" w14:cap="flat" w14:cmpd="sng" w14:algn="ctr">
+            <w14:noFill/>
+            <w14:prstDash w14:val="solid"/>
+            <w14:round/>
+          </w14:textOutline>
+        </w:rPr>
+        <w:t>Thiết kế dữ liệu cho hệ thống (mức thấp)</w:t>
+      </w:r>
+    </w:p>
+    <w:p>
+      <w:pPr>
+        <w:pStyle w:val="ListParagraph"/>
+        <w:numPr>
+          <w:ilvl w:val="0"/>
+          <w:numId w:val="1"/>
+        </w:numPr>
+        <w:outlineLvl w:val="0"/>
+        <w:rPr>
+          <w:rFonts w:ascii="Times New Roman" w:hAnsi="Times New Roman" w:cs="Times New Roman"/>
+          <w:b/>
+          <w:color w:val="2E74B5" w:themeColor="accent1" w:themeShade="BF"/>
+          <w:sz w:val="40"/>
+          <w:szCs w:val="40"/>
+          <w:lang w:val="vi-VN"/>
+          <w14:textOutline w14:w="0" w14:cap="flat" w14:cmpd="sng" w14:algn="ctr">
+            <w14:noFill/>
+            <w14:prstDash w14:val="solid"/>
+            <w14:round/>
+          </w14:textOutline>
+        </w:rPr>
+      </w:pPr>
+      <w:r>
+        <w:rPr>
+          <w:rFonts w:ascii="Times New Roman" w:hAnsi="Times New Roman" w:cs="Times New Roman"/>
+          <w:b/>
+          <w:color w:val="2E74B5" w:themeColor="accent1" w:themeShade="BF"/>
+          <w:sz w:val="40"/>
+          <w:szCs w:val="40"/>
+          <w14:textOutline w14:w="0" w14:cap="flat" w14:cmpd="sng" w14:algn="ctr">
+            <w14:noFill/>
+            <w14:prstDash w14:val="solid"/>
+            <w14:round/>
+          </w14:textOutline>
+        </w:rPr>
+        <w:t>Thiết kế chức năng phần mềm cho hệ thống theo mô hình 3 lớp</w:t>
+      </w:r>
     </w:p>
     <w:sectPr>
-      <w:headerReference w:type="default" r:id="rId16"/>
-      <w:footerReference w:type="default" r:id="rId17"/>
+      <w:headerReference w:type="default" r:id="rId17"/>
+      <w:footerReference w:type="default" r:id="rId18"/>
       <w:pgSz w:w="12240" w:h="15840"/>
       <w:pgMar w:top="1440" w:right="1440" w:bottom="1440" w:left="1440" w:header="720" w:footer="720" w:gutter="0"/>
       <w:cols w:space="720"/>
@@ -20092,7 +20838,7 @@
 </file>
 
 <file path=word/endnotes.xml><?xml version="1.0" encoding="utf-8"?>
-<w:endnotes xmlns:wpc="http://schemas.microsoft.com/office/word/2010/wordprocessingCanvas" xmlns:cx="http://schemas.microsoft.com/office/drawing/2014/chartex" xmlns:cx1="http://schemas.microsoft.com/office/drawing/2015/9/8/chartex" xmlns:mc="http://schemas.openxmlformats.org/markup-compatibility/2006" xmlns:o="urn:schemas-microsoft-com:office:office" xmlns:r="http://schemas.openxmlformats.org/officeDocument/2006/relationships" xmlns:m="http://schemas.openxmlformats.org/officeDocument/2006/math" xmlns:v="urn:schemas-microsoft-com:vml" xmlns:wp14="http://schemas.microsoft.com/office/word/2010/wordprocessingDrawing" xmlns:wp="http://schemas.openxmlformats.org/drawingml/2006/wordprocessingDrawing" xmlns:w10="urn:schemas-microsoft-com:office:word" xmlns:w="http://schemas.openxmlformats.org/wordprocessingml/2006/main" xmlns:w14="http://schemas.microsoft.com/office/word/2010/wordml" xmlns:w15="http://schemas.microsoft.com/office/word/2012/wordml" xmlns:w16se="http://schemas.microsoft.com/office/word/2015/wordml/symex" xmlns:wpg="http://schemas.microsoft.com/office/word/2010/wordprocessingGroup" xmlns:wpi="http://schemas.microsoft.com/office/word/2010/wordprocessingInk" xmlns:wne="http://schemas.microsoft.com/office/word/2006/wordml" xmlns:wps="http://schemas.microsoft.com/office/word/2010/wordprocessingShape" mc:Ignorable="w14 w15 w16se wp14">
+<w:endnotes xmlns:wpc="http://schemas.microsoft.com/office/word/2010/wordprocessingCanvas" xmlns:cx="http://schemas.microsoft.com/office/drawing/2014/chartex" xmlns:mc="http://schemas.openxmlformats.org/markup-compatibility/2006" xmlns:o="urn:schemas-microsoft-com:office:office" xmlns:r="http://schemas.openxmlformats.org/officeDocument/2006/relationships" xmlns:m="http://schemas.openxmlformats.org/officeDocument/2006/math" xmlns:v="urn:schemas-microsoft-com:vml" xmlns:wp14="http://schemas.microsoft.com/office/word/2010/wordprocessingDrawing" xmlns:wp="http://schemas.openxmlformats.org/drawingml/2006/wordprocessingDrawing" xmlns:w10="urn:schemas-microsoft-com:office:word" xmlns:w="http://schemas.openxmlformats.org/wordprocessingml/2006/main" xmlns:w14="http://schemas.microsoft.com/office/word/2010/wordml" xmlns:w15="http://schemas.microsoft.com/office/word/2012/wordml" xmlns:w16se="http://schemas.microsoft.com/office/word/2015/wordml/symex" xmlns:wpg="http://schemas.microsoft.com/office/word/2010/wordprocessingGroup" xmlns:wpi="http://schemas.microsoft.com/office/word/2010/wordprocessingInk" xmlns:wne="http://schemas.microsoft.com/office/word/2006/wordml" xmlns:wps="http://schemas.microsoft.com/office/word/2010/wordprocessingShape" mc:Ignorable="w14 w15 w16se wp14">
   <w:endnote w:type="separator" w:id="-1">
     <w:p>
       <w:pPr>
@@ -20117,7 +20863,7 @@
 </file>
 
 <file path=word/footer1.xml><?xml version="1.0" encoding="utf-8"?>
-<w:ftr xmlns:wpc="http://schemas.microsoft.com/office/word/2010/wordprocessingCanvas" xmlns:cx="http://schemas.microsoft.com/office/drawing/2014/chartex" xmlns:cx1="http://schemas.microsoft.com/office/drawing/2015/9/8/chartex" xmlns:mc="http://schemas.openxmlformats.org/markup-compatibility/2006" xmlns:o="urn:schemas-microsoft-com:office:office" xmlns:r="http://schemas.openxmlformats.org/officeDocument/2006/relationships" xmlns:m="http://schemas.openxmlformats.org/officeDocument/2006/math" xmlns:v="urn:schemas-microsoft-com:vml" xmlns:wp14="http://schemas.microsoft.com/office/word/2010/wordprocessingDrawing" xmlns:wp="http://schemas.openxmlformats.org/drawingml/2006/wordprocessingDrawing" xmlns:w10="urn:schemas-microsoft-com:office:word" xmlns:w="http://schemas.openxmlformats.org/wordprocessingml/2006/main" xmlns:w14="http://schemas.microsoft.com/office/word/2010/wordml" xmlns:w15="http://schemas.microsoft.com/office/word/2012/wordml" xmlns:w16se="http://schemas.microsoft.com/office/word/2015/wordml/symex" xmlns:wpg="http://schemas.microsoft.com/office/word/2010/wordprocessingGroup" xmlns:wpi="http://schemas.microsoft.com/office/word/2010/wordprocessingInk" xmlns:wne="http://schemas.microsoft.com/office/word/2006/wordml" xmlns:wps="http://schemas.microsoft.com/office/word/2010/wordprocessingShape" mc:Ignorable="w14 w15 w16se wp14">
+<w:ftr xmlns:wpc="http://schemas.microsoft.com/office/word/2010/wordprocessingCanvas" xmlns:cx="http://schemas.microsoft.com/office/drawing/2014/chartex" xmlns:mc="http://schemas.openxmlformats.org/markup-compatibility/2006" xmlns:o="urn:schemas-microsoft-com:office:office" xmlns:r="http://schemas.openxmlformats.org/officeDocument/2006/relationships" xmlns:m="http://schemas.openxmlformats.org/officeDocument/2006/math" xmlns:v="urn:schemas-microsoft-com:vml" xmlns:wp14="http://schemas.microsoft.com/office/word/2010/wordprocessingDrawing" xmlns:wp="http://schemas.openxmlformats.org/drawingml/2006/wordprocessingDrawing" xmlns:w10="urn:schemas-microsoft-com:office:word" xmlns:w="http://schemas.openxmlformats.org/wordprocessingml/2006/main" xmlns:w14="http://schemas.microsoft.com/office/word/2010/wordml" xmlns:w15="http://schemas.microsoft.com/office/word/2012/wordml" xmlns:w16se="http://schemas.microsoft.com/office/word/2015/wordml/symex" xmlns:wpg="http://schemas.microsoft.com/office/word/2010/wordprocessingGroup" xmlns:wpi="http://schemas.microsoft.com/office/word/2010/wordprocessingInk" xmlns:wne="http://schemas.microsoft.com/office/word/2006/wordml" xmlns:wps="http://schemas.microsoft.com/office/word/2010/wordprocessingShape" mc:Ignorable="w14 w15 w16se wp14">
   <w:sdt>
     <w:sdtPr>
       <w:id w:val="1603990272"/>
@@ -20150,7 +20896,7 @@
           <w:rPr>
             <w:noProof/>
           </w:rPr>
-          <w:t>20</w:t>
+          <w:t>22</w:t>
         </w:r>
         <w:r>
           <w:rPr>
@@ -20170,7 +20916,7 @@
 </file>
 
 <file path=word/footnotes.xml><?xml version="1.0" encoding="utf-8"?>
-<w:footnotes xmlns:wpc="http://schemas.microsoft.com/office/word/2010/wordprocessingCanvas" xmlns:cx="http://schemas.microsoft.com/office/drawing/2014/chartex" xmlns:cx1="http://schemas.microsoft.com/office/drawing/2015/9/8/chartex" xmlns:mc="http://schemas.openxmlformats.org/markup-compatibility/2006" xmlns:o="urn:schemas-microsoft-com:office:office" xmlns:r="http://schemas.openxmlformats.org/officeDocument/2006/relationships" xmlns:m="http://schemas.openxmlformats.org/officeDocument/2006/math" xmlns:v="urn:schemas-microsoft-com:vml" xmlns:wp14="http://schemas.microsoft.com/office/word/2010/wordprocessingDrawing" xmlns:wp="http://schemas.openxmlformats.org/drawingml/2006/wordprocessingDrawing" xmlns:w10="urn:schemas-microsoft-com:office:word" xmlns:w="http://schemas.openxmlformats.org/wordprocessingml/2006/main" xmlns:w14="http://schemas.microsoft.com/office/word/2010/wordml" xmlns:w15="http://schemas.microsoft.com/office/word/2012/wordml" xmlns:w16se="http://schemas.microsoft.com/office/word/2015/wordml/symex" xmlns:wpg="http://schemas.microsoft.com/office/word/2010/wordprocessingGroup" xmlns:wpi="http://schemas.microsoft.com/office/word/2010/wordprocessingInk" xmlns:wne="http://schemas.microsoft.com/office/word/2006/wordml" xmlns:wps="http://schemas.microsoft.com/office/word/2010/wordprocessingShape" mc:Ignorable="w14 w15 w16se wp14">
+<w:footnotes xmlns:wpc="http://schemas.microsoft.com/office/word/2010/wordprocessingCanvas" xmlns:cx="http://schemas.microsoft.com/office/drawing/2014/chartex" xmlns:mc="http://schemas.openxmlformats.org/markup-compatibility/2006" xmlns:o="urn:schemas-microsoft-com:office:office" xmlns:r="http://schemas.openxmlformats.org/officeDocument/2006/relationships" xmlns:m="http://schemas.openxmlformats.org/officeDocument/2006/math" xmlns:v="urn:schemas-microsoft-com:vml" xmlns:wp14="http://schemas.microsoft.com/office/word/2010/wordprocessingDrawing" xmlns:wp="http://schemas.openxmlformats.org/drawingml/2006/wordprocessingDrawing" xmlns:w10="urn:schemas-microsoft-com:office:word" xmlns:w="http://schemas.openxmlformats.org/wordprocessingml/2006/main" xmlns:w14="http://schemas.microsoft.com/office/word/2010/wordml" xmlns:w15="http://schemas.microsoft.com/office/word/2012/wordml" xmlns:w16se="http://schemas.microsoft.com/office/word/2015/wordml/symex" xmlns:wpg="http://schemas.microsoft.com/office/word/2010/wordprocessingGroup" xmlns:wpi="http://schemas.microsoft.com/office/word/2010/wordprocessingInk" xmlns:wne="http://schemas.microsoft.com/office/word/2006/wordml" xmlns:wps="http://schemas.microsoft.com/office/word/2010/wordprocessingShape" mc:Ignorable="w14 w15 w16se wp14">
   <w:footnote w:type="separator" w:id="-1">
     <w:p>
       <w:pPr>
@@ -20195,7 +20941,7 @@
 </file>
 
 <file path=word/header1.xml><?xml version="1.0" encoding="utf-8"?>
-<w:hdr xmlns:wpc="http://schemas.microsoft.com/office/word/2010/wordprocessingCanvas" xmlns:cx="http://schemas.microsoft.com/office/drawing/2014/chartex" xmlns:cx1="http://schemas.microsoft.com/office/drawing/2015/9/8/chartex" xmlns:mc="http://schemas.openxmlformats.org/markup-compatibility/2006" xmlns:o="urn:schemas-microsoft-com:office:office" xmlns:r="http://schemas.openxmlformats.org/officeDocument/2006/relationships" xmlns:m="http://schemas.openxmlformats.org/officeDocument/2006/math" xmlns:v="urn:schemas-microsoft-com:vml" xmlns:wp14="http://schemas.microsoft.com/office/word/2010/wordprocessingDrawing" xmlns:wp="http://schemas.openxmlformats.org/drawingml/2006/wordprocessingDrawing" xmlns:w10="urn:schemas-microsoft-com:office:word" xmlns:w="http://schemas.openxmlformats.org/wordprocessingml/2006/main" xmlns:w14="http://schemas.microsoft.com/office/word/2010/wordml" xmlns:w15="http://schemas.microsoft.com/office/word/2012/wordml" xmlns:w16se="http://schemas.microsoft.com/office/word/2015/wordml/symex" xmlns:wpg="http://schemas.microsoft.com/office/word/2010/wordprocessingGroup" xmlns:wpi="http://schemas.microsoft.com/office/word/2010/wordprocessingInk" xmlns:wne="http://schemas.microsoft.com/office/word/2006/wordml" xmlns:wps="http://schemas.microsoft.com/office/word/2010/wordprocessingShape" mc:Ignorable="w14 w15 w16se wp14">
+<w:hdr xmlns:wpc="http://schemas.microsoft.com/office/word/2010/wordprocessingCanvas" xmlns:cx="http://schemas.microsoft.com/office/drawing/2014/chartex" xmlns:mc="http://schemas.openxmlformats.org/markup-compatibility/2006" xmlns:o="urn:schemas-microsoft-com:office:office" xmlns:r="http://schemas.openxmlformats.org/officeDocument/2006/relationships" xmlns:m="http://schemas.openxmlformats.org/officeDocument/2006/math" xmlns:v="urn:schemas-microsoft-com:vml" xmlns:wp14="http://schemas.microsoft.com/office/word/2010/wordprocessingDrawing" xmlns:wp="http://schemas.openxmlformats.org/drawingml/2006/wordprocessingDrawing" xmlns:w10="urn:schemas-microsoft-com:office:word" xmlns:w="http://schemas.openxmlformats.org/wordprocessingml/2006/main" xmlns:w14="http://schemas.microsoft.com/office/word/2010/wordml" xmlns:w15="http://schemas.microsoft.com/office/word/2012/wordml" xmlns:w16se="http://schemas.microsoft.com/office/word/2015/wordml/symex" xmlns:wpg="http://schemas.microsoft.com/office/word/2010/wordprocessingGroup" xmlns:wpi="http://schemas.microsoft.com/office/word/2010/wordprocessingInk" xmlns:wne="http://schemas.microsoft.com/office/word/2006/wordml" xmlns:wps="http://schemas.microsoft.com/office/word/2010/wordprocessingShape" mc:Ignorable="w14 w15 w16se wp14">
   <w:p>
     <w:pPr>
       <w:pStyle w:val="Header"/>
@@ -20215,7 +20961,7 @@
 </file>
 
 <file path=word/numbering.xml><?xml version="1.0" encoding="utf-8"?>
-<w:numbering xmlns:wpc="http://schemas.microsoft.com/office/word/2010/wordprocessingCanvas" xmlns:cx="http://schemas.microsoft.com/office/drawing/2014/chartex" xmlns:cx1="http://schemas.microsoft.com/office/drawing/2015/9/8/chartex" xmlns:mc="http://schemas.openxmlformats.org/markup-compatibility/2006" xmlns:o="urn:schemas-microsoft-com:office:office" xmlns:r="http://schemas.openxmlformats.org/officeDocument/2006/relationships" xmlns:m="http://schemas.openxmlformats.org/officeDocument/2006/math" xmlns:v="urn:schemas-microsoft-com:vml" xmlns:wp14="http://schemas.microsoft.com/office/word/2010/wordprocessingDrawing" xmlns:wp="http://schemas.openxmlformats.org/drawingml/2006/wordprocessingDrawing" xmlns:w10="urn:schemas-microsoft-com:office:word" xmlns:w="http://schemas.openxmlformats.org/wordprocessingml/2006/main" xmlns:w14="http://schemas.microsoft.com/office/word/2010/wordml" xmlns:w15="http://schemas.microsoft.com/office/word/2012/wordml" xmlns:w16se="http://schemas.microsoft.com/office/word/2015/wordml/symex" xmlns:wpg="http://schemas.microsoft.com/office/word/2010/wordprocessingGroup" xmlns:wpi="http://schemas.microsoft.com/office/word/2010/wordprocessingInk" xmlns:wne="http://schemas.microsoft.com/office/word/2006/wordml" xmlns:wps="http://schemas.microsoft.com/office/word/2010/wordprocessingShape" mc:Ignorable="w14 w15 w16se wp14">
+<w:numbering xmlns:wpc="http://schemas.microsoft.com/office/word/2010/wordprocessingCanvas" xmlns:cx="http://schemas.microsoft.com/office/drawing/2014/chartex" xmlns:mc="http://schemas.openxmlformats.org/markup-compatibility/2006" xmlns:o="urn:schemas-microsoft-com:office:office" xmlns:r="http://schemas.openxmlformats.org/officeDocument/2006/relationships" xmlns:m="http://schemas.openxmlformats.org/officeDocument/2006/math" xmlns:v="urn:schemas-microsoft-com:vml" xmlns:wp14="http://schemas.microsoft.com/office/word/2010/wordprocessingDrawing" xmlns:wp="http://schemas.openxmlformats.org/drawingml/2006/wordprocessingDrawing" xmlns:w10="urn:schemas-microsoft-com:office:word" xmlns:w="http://schemas.openxmlformats.org/wordprocessingml/2006/main" xmlns:w14="http://schemas.microsoft.com/office/word/2010/wordml" xmlns:w15="http://schemas.microsoft.com/office/word/2012/wordml" xmlns:w16se="http://schemas.microsoft.com/office/word/2015/wordml/symex" xmlns:wpg="http://schemas.microsoft.com/office/word/2010/wordprocessingGroup" xmlns:wpi="http://schemas.microsoft.com/office/word/2010/wordprocessingInk" xmlns:wne="http://schemas.microsoft.com/office/word/2006/wordml" xmlns:wps="http://schemas.microsoft.com/office/word/2010/wordprocessingShape" mc:Ignorable="w14 w15 w16se wp14">
   <w:abstractNum w:abstractNumId="0" w15:restartNumberingAfterBreak="0">
     <w:nsid w:val="021E7605"/>
     <w:multiLevelType w:val="hybridMultilevel"/>
@@ -24115,7 +24861,7 @@
 </file>
 
 <file path=customXml/itemProps1.xml><?xml version="1.0" encoding="utf-8"?>
-<ds:datastoreItem xmlns:ds="http://schemas.openxmlformats.org/officeDocument/2006/customXml" ds:itemID="{8A4379A8-E73D-4974-B236-DC6EF8991C6E}">
+<ds:datastoreItem xmlns:ds="http://schemas.openxmlformats.org/officeDocument/2006/customXml" ds:itemID="{8D70CBD0-0091-42BB-9E49-18D8CE98B4BD}">
   <ds:schemaRefs>
     <ds:schemaRef ds:uri="http://schemas.openxmlformats.org/officeDocument/2006/bibliography"/>
   </ds:schemaRefs>

</xml_diff>

<commit_message>
Add template for system use case description
</commit_message>
<xml_diff>
--- a/Analysis/DoAnLyThuyet/Report.docx
+++ b/Analysis/DoAnLyThuyet/Report.docx
@@ -6942,14 +6942,27 @@
       <w:r>
         <w:t xml:space="preserve">Table </w:t>
       </w:r>
-      <w:fldSimple w:instr=" SEQ Table \* ARABIC ">
-        <w:r>
-          <w:rPr>
-            <w:noProof/>
-          </w:rPr>
-          <w:t>1</w:t>
-        </w:r>
-      </w:fldSimple>
+      <w:r>
+        <w:fldChar w:fldCharType="begin"/>
+      </w:r>
+      <w:r>
+        <w:instrText xml:space="preserve"> SEQ Table \* ARABIC </w:instrText>
+      </w:r>
+      <w:r>
+        <w:fldChar w:fldCharType="separate"/>
+      </w:r>
+      <w:r>
+        <w:rPr>
+          <w:noProof/>
+        </w:rPr>
+        <w:t>1</w:t>
+      </w:r>
+      <w:r>
+        <w:rPr>
+          <w:noProof/>
+        </w:rPr>
+        <w:fldChar w:fldCharType="end"/>
+      </w:r>
       <w:r>
         <w:t xml:space="preserve"> Tổ chức trong thư viện</w:t>
       </w:r>
@@ -7528,14 +7541,27 @@
       <w:r>
         <w:t xml:space="preserve">Table </w:t>
       </w:r>
-      <w:fldSimple w:instr=" SEQ Table \* ARABIC ">
-        <w:r>
-          <w:rPr>
-            <w:noProof/>
-          </w:rPr>
-          <w:t>2</w:t>
-        </w:r>
-      </w:fldSimple>
+      <w:r>
+        <w:fldChar w:fldCharType="begin"/>
+      </w:r>
+      <w:r>
+        <w:instrText xml:space="preserve"> SEQ Table \* ARABIC </w:instrText>
+      </w:r>
+      <w:r>
+        <w:fldChar w:fldCharType="separate"/>
+      </w:r>
+      <w:r>
+        <w:rPr>
+          <w:noProof/>
+        </w:rPr>
+        <w:t>2</w:t>
+      </w:r>
+      <w:r>
+        <w:rPr>
+          <w:noProof/>
+        </w:rPr>
+        <w:fldChar w:fldCharType="end"/>
+      </w:r>
       <w:r>
         <w:t xml:space="preserve"> Tổ chức độc giả</w:t>
       </w:r>
@@ -7821,14 +7847,27 @@
       <w:r>
         <w:t xml:space="preserve">Table </w:t>
       </w:r>
-      <w:fldSimple w:instr=" SEQ Table \* ARABIC ">
-        <w:r>
-          <w:rPr>
-            <w:noProof/>
-          </w:rPr>
-          <w:t>3</w:t>
-        </w:r>
-      </w:fldSimple>
+      <w:r>
+        <w:fldChar w:fldCharType="begin"/>
+      </w:r>
+      <w:r>
+        <w:instrText xml:space="preserve"> SEQ Table \* ARABIC </w:instrText>
+      </w:r>
+      <w:r>
+        <w:fldChar w:fldCharType="separate"/>
+      </w:r>
+      <w:r>
+        <w:rPr>
+          <w:noProof/>
+        </w:rPr>
+        <w:t>3</w:t>
+      </w:r>
+      <w:r>
+        <w:rPr>
+          <w:noProof/>
+        </w:rPr>
+        <w:fldChar w:fldCharType="end"/>
+      </w:r>
       <w:r>
         <w:t xml:space="preserve"> Tổ chức nhà trường</w:t>
       </w:r>
@@ -8136,14 +8175,27 @@
       <w:r>
         <w:t xml:space="preserve">Table </w:t>
       </w:r>
-      <w:fldSimple w:instr=" SEQ Table \* ARABIC ">
-        <w:r>
-          <w:rPr>
-            <w:noProof/>
-          </w:rPr>
-          <w:t>4</w:t>
-        </w:r>
-      </w:fldSimple>
+      <w:r>
+        <w:fldChar w:fldCharType="begin"/>
+      </w:r>
+      <w:r>
+        <w:instrText xml:space="preserve"> SEQ Table \* ARABIC </w:instrText>
+      </w:r>
+      <w:r>
+        <w:fldChar w:fldCharType="separate"/>
+      </w:r>
+      <w:r>
+        <w:rPr>
+          <w:noProof/>
+        </w:rPr>
+        <w:t>4</w:t>
+      </w:r>
+      <w:r>
+        <w:rPr>
+          <w:noProof/>
+        </w:rPr>
+        <w:fldChar w:fldCharType="end"/>
+      </w:r>
       <w:r>
         <w:t xml:space="preserve"> Tổ chức nhà thanh lý</w:t>
       </w:r>
@@ -14541,14 +14593,27 @@
       <w:r>
         <w:t xml:space="preserve">Figure </w:t>
       </w:r>
-      <w:fldSimple w:instr=" SEQ Figure \* ARABIC ">
-        <w:r>
-          <w:rPr>
-            <w:noProof/>
-          </w:rPr>
-          <w:t>1</w:t>
-        </w:r>
-      </w:fldSimple>
+      <w:r>
+        <w:fldChar w:fldCharType="begin"/>
+      </w:r>
+      <w:r>
+        <w:instrText xml:space="preserve"> SEQ Figure \* ARABIC </w:instrText>
+      </w:r>
+      <w:r>
+        <w:fldChar w:fldCharType="separate"/>
+      </w:r>
+      <w:r>
+        <w:rPr>
+          <w:noProof/>
+        </w:rPr>
+        <w:t>1</w:t>
+      </w:r>
+      <w:r>
+        <w:rPr>
+          <w:noProof/>
+        </w:rPr>
+        <w:fldChar w:fldCharType="end"/>
+      </w:r>
       <w:r>
         <w:t xml:space="preserve"> Business use-case diagram</w:t>
       </w:r>
@@ -14637,14 +14702,27 @@
       <w:r>
         <w:t xml:space="preserve">Table </w:t>
       </w:r>
-      <w:fldSimple w:instr=" SEQ Table \* ARABIC ">
-        <w:r>
-          <w:rPr>
-            <w:noProof/>
-          </w:rPr>
-          <w:t>5</w:t>
-        </w:r>
-      </w:fldSimple>
+      <w:r>
+        <w:fldChar w:fldCharType="begin"/>
+      </w:r>
+      <w:r>
+        <w:instrText xml:space="preserve"> SEQ Table \* ARABIC </w:instrText>
+      </w:r>
+      <w:r>
+        <w:fldChar w:fldCharType="separate"/>
+      </w:r>
+      <w:r>
+        <w:rPr>
+          <w:noProof/>
+        </w:rPr>
+        <w:t>5</w:t>
+      </w:r>
+      <w:r>
+        <w:rPr>
+          <w:noProof/>
+        </w:rPr>
+        <w:fldChar w:fldCharType="end"/>
+      </w:r>
       <w:r>
         <w:t xml:space="preserve"> Mô tả cho use case Mua cho khoa</w:t>
       </w:r>
@@ -15266,14 +15344,27 @@
       <w:r>
         <w:t xml:space="preserve">Table </w:t>
       </w:r>
-      <w:fldSimple w:instr=" SEQ Table \* ARABIC ">
-        <w:r>
-          <w:rPr>
-            <w:noProof/>
-          </w:rPr>
-          <w:t>6</w:t>
-        </w:r>
-      </w:fldSimple>
+      <w:r>
+        <w:fldChar w:fldCharType="begin"/>
+      </w:r>
+      <w:r>
+        <w:instrText xml:space="preserve"> SEQ Table \* ARABIC </w:instrText>
+      </w:r>
+      <w:r>
+        <w:fldChar w:fldCharType="separate"/>
+      </w:r>
+      <w:r>
+        <w:rPr>
+          <w:noProof/>
+        </w:rPr>
+        <w:t>6</w:t>
+      </w:r>
+      <w:r>
+        <w:rPr>
+          <w:noProof/>
+        </w:rPr>
+        <w:fldChar w:fldCharType="end"/>
+      </w:r>
       <w:r>
         <w:t xml:space="preserve"> Mô tả use case Mua từ khảo sát nhu cầu độc giả</w:t>
       </w:r>
@@ -15905,14 +15996,27 @@
       <w:r>
         <w:t xml:space="preserve">Table </w:t>
       </w:r>
-      <w:fldSimple w:instr=" SEQ Table \* ARABIC ">
-        <w:r>
-          <w:rPr>
-            <w:noProof/>
-          </w:rPr>
-          <w:t>7</w:t>
-        </w:r>
-      </w:fldSimple>
+      <w:r>
+        <w:fldChar w:fldCharType="begin"/>
+      </w:r>
+      <w:r>
+        <w:instrText xml:space="preserve"> SEQ Table \* ARABIC </w:instrText>
+      </w:r>
+      <w:r>
+        <w:fldChar w:fldCharType="separate"/>
+      </w:r>
+      <w:r>
+        <w:rPr>
+          <w:noProof/>
+        </w:rPr>
+        <w:t>7</w:t>
+      </w:r>
+      <w:r>
+        <w:rPr>
+          <w:noProof/>
+        </w:rPr>
+        <w:fldChar w:fldCharType="end"/>
+      </w:r>
       <w:r>
         <w:t xml:space="preserve"> Mô tả use case đăng ký sách</w:t>
       </w:r>
@@ -18948,14 +19052,27 @@
       <w:r>
         <w:t xml:space="preserve">Figure </w:t>
       </w:r>
-      <w:fldSimple w:instr=" SEQ Figure \* ARABIC ">
-        <w:r>
-          <w:rPr>
-            <w:noProof/>
-          </w:rPr>
-          <w:t>2</w:t>
-        </w:r>
-      </w:fldSimple>
+      <w:r>
+        <w:fldChar w:fldCharType="begin"/>
+      </w:r>
+      <w:r>
+        <w:instrText xml:space="preserve"> SEQ Figure \* ARABIC </w:instrText>
+      </w:r>
+      <w:r>
+        <w:fldChar w:fldCharType="separate"/>
+      </w:r>
+      <w:r>
+        <w:rPr>
+          <w:noProof/>
+        </w:rPr>
+        <w:t>2</w:t>
+      </w:r>
+      <w:r>
+        <w:rPr>
+          <w:noProof/>
+        </w:rPr>
+        <w:fldChar w:fldCharType="end"/>
+      </w:r>
       <w:r>
         <w:t xml:space="preserve"> Activity Diagram cho use case Mua từ khảo sát nhu cầu người dùng</w:t>
       </w:r>
@@ -19046,14 +19163,27 @@
       <w:r>
         <w:t xml:space="preserve">Figure </w:t>
       </w:r>
-      <w:fldSimple w:instr=" SEQ Figure \* ARABIC ">
-        <w:r>
-          <w:rPr>
-            <w:noProof/>
-          </w:rPr>
-          <w:t>3</w:t>
-        </w:r>
-      </w:fldSimple>
+      <w:r>
+        <w:fldChar w:fldCharType="begin"/>
+      </w:r>
+      <w:r>
+        <w:instrText xml:space="preserve"> SEQ Figure \* ARABIC </w:instrText>
+      </w:r>
+      <w:r>
+        <w:fldChar w:fldCharType="separate"/>
+      </w:r>
+      <w:r>
+        <w:rPr>
+          <w:noProof/>
+        </w:rPr>
+        <w:t>3</w:t>
+      </w:r>
+      <w:r>
+        <w:rPr>
+          <w:noProof/>
+        </w:rPr>
+        <w:fldChar w:fldCharType="end"/>
+      </w:r>
       <w:r>
         <w:t xml:space="preserve"> Activity Diagram cho use case Đăng ký sách</w:t>
       </w:r>
@@ -19153,14 +19283,27 @@
       <w:r>
         <w:t xml:space="preserve">Figure </w:t>
       </w:r>
-      <w:fldSimple w:instr=" SEQ Figure \* ARABIC ">
-        <w:r>
-          <w:rPr>
-            <w:noProof/>
-          </w:rPr>
-          <w:t>4</w:t>
-        </w:r>
-      </w:fldSimple>
+      <w:r>
+        <w:fldChar w:fldCharType="begin"/>
+      </w:r>
+      <w:r>
+        <w:instrText xml:space="preserve"> SEQ Figure \* ARABIC </w:instrText>
+      </w:r>
+      <w:r>
+        <w:fldChar w:fldCharType="separate"/>
+      </w:r>
+      <w:r>
+        <w:rPr>
+          <w:noProof/>
+        </w:rPr>
+        <w:t>4</w:t>
+      </w:r>
+      <w:r>
+        <w:rPr>
+          <w:noProof/>
+        </w:rPr>
+        <w:fldChar w:fldCharType="end"/>
+      </w:r>
       <w:r>
         <w:t xml:space="preserve"> Activity diagram cho usecase </w:t>
       </w:r>
@@ -19225,14 +19368,27 @@
       <w:r>
         <w:t xml:space="preserve">Figure </w:t>
       </w:r>
-      <w:fldSimple w:instr=" SEQ Figure \* ARABIC ">
-        <w:r>
-          <w:rPr>
-            <w:noProof/>
-          </w:rPr>
-          <w:t>5</w:t>
-        </w:r>
-      </w:fldSimple>
+      <w:r>
+        <w:fldChar w:fldCharType="begin"/>
+      </w:r>
+      <w:r>
+        <w:instrText xml:space="preserve"> SEQ Figure \* ARABIC </w:instrText>
+      </w:r>
+      <w:r>
+        <w:fldChar w:fldCharType="separate"/>
+      </w:r>
+      <w:r>
+        <w:rPr>
+          <w:noProof/>
+        </w:rPr>
+        <w:t>5</w:t>
+      </w:r>
+      <w:r>
+        <w:rPr>
+          <w:noProof/>
+        </w:rPr>
+        <w:fldChar w:fldCharType="end"/>
+      </w:r>
       <w:r>
         <w:t xml:space="preserve"> Activity diagram cho usecase </w:t>
       </w:r>
@@ -19638,14 +19794,27 @@
       <w:r>
         <w:t xml:space="preserve">Figure </w:t>
       </w:r>
-      <w:fldSimple w:instr=" SEQ Figure \* ARABIC ">
-        <w:r>
-          <w:rPr>
-            <w:noProof/>
-          </w:rPr>
-          <w:t>6</w:t>
-        </w:r>
-      </w:fldSimple>
+      <w:r>
+        <w:fldChar w:fldCharType="begin"/>
+      </w:r>
+      <w:r>
+        <w:instrText xml:space="preserve"> SEQ Figure \* ARABIC </w:instrText>
+      </w:r>
+      <w:r>
+        <w:fldChar w:fldCharType="separate"/>
+      </w:r>
+      <w:r>
+        <w:rPr>
+          <w:noProof/>
+        </w:rPr>
+        <w:t>6</w:t>
+      </w:r>
+      <w:r>
+        <w:rPr>
+          <w:noProof/>
+        </w:rPr>
+        <w:fldChar w:fldCharType="end"/>
+      </w:r>
       <w:r>
         <w:t xml:space="preserve"> Class diagram (behavior) cho use case nhập sách</w:t>
       </w:r>
@@ -20118,8 +20287,6 @@
           </w14:textOutline>
         </w:rPr>
       </w:pPr>
-      <w:bookmarkStart w:id="56" w:name="_GoBack"/>
-      <w:bookmarkEnd w:id="56"/>
       <w:r>
         <w:rPr>
           <w:rFonts w:ascii="Times New Roman" w:hAnsi="Times New Roman" w:cs="Times New Roman"/>
@@ -20599,14 +20766,30 @@
       <w:r>
         <w:t xml:space="preserve">Figure </w:t>
       </w:r>
-      <w:fldSimple w:instr=" SEQ Figure \* ARABIC ">
-        <w:r>
-          <w:rPr>
-            <w:noProof/>
-          </w:rPr>
-          <w:t>7</w:t>
-        </w:r>
-      </w:fldSimple>
+      <w:r>
+        <w:fldChar w:fldCharType="begin"/>
+      </w:r>
+      <w:r>
+        <w:instrText xml:space="preserve"> SEQ Figure \* A</w:instrText>
+      </w:r>
+      <w:r>
+        <w:instrText xml:space="preserve">RABIC </w:instrText>
+      </w:r>
+      <w:r>
+        <w:fldChar w:fldCharType="separate"/>
+      </w:r>
+      <w:r>
+        <w:rPr>
+          <w:noProof/>
+        </w:rPr>
+        <w:t>7</w:t>
+      </w:r>
+      <w:r>
+        <w:rPr>
+          <w:noProof/>
+        </w:rPr>
+        <w:fldChar w:fldCharType="end"/>
+      </w:r>
       <w:r>
         <w:t xml:space="preserve"> System use case diagram</w:t>
       </w:r>
@@ -20648,9 +20831,738 @@
     </w:p>
     <w:p>
       <w:pPr>
-        <w:rPr>
-          <w:rFonts w:ascii="Times New Roman" w:hAnsi="Times New Roman" w:cs="Times New Roman"/>
-          <w:color w:val="5B9BD5" w:themeColor="accent1"/>
+        <w:pStyle w:val="ListParagraph"/>
+        <w:numPr>
+          <w:ilvl w:val="2"/>
+          <w:numId w:val="1"/>
+        </w:numPr>
+        <w:outlineLvl w:val="2"/>
+        <w:rPr>
+          <w:rFonts w:ascii="Times New Roman" w:hAnsi="Times New Roman" w:cs="Times New Roman"/>
+          <w:sz w:val="32"/>
+          <w:szCs w:val="32"/>
+          <w14:textOutline w14:w="0" w14:cap="flat" w14:cmpd="sng" w14:algn="ctr">
+            <w14:noFill/>
+            <w14:prstDash w14:val="solid"/>
+            <w14:round/>
+          </w14:textOutline>
+        </w:rPr>
+      </w:pPr>
+      <w:r>
+        <w:rPr>
+          <w:rFonts w:ascii="Times New Roman" w:hAnsi="Times New Roman" w:cs="Times New Roman"/>
+          <w:sz w:val="32"/>
+          <w:szCs w:val="32"/>
+          <w14:textOutline w14:w="0" w14:cap="flat" w14:cmpd="sng" w14:algn="ctr">
+            <w14:noFill/>
+            <w14:prstDash w14:val="solid"/>
+            <w14:round/>
+          </w14:textOutline>
+        </w:rPr>
+        <w:t>Nhập sách</w:t>
+      </w:r>
+    </w:p>
+    <w:p>
+      <w:pPr>
+        <w:rPr>
+          <w:rFonts w:ascii="Times New Roman" w:hAnsi="Times New Roman" w:cs="Times New Roman"/>
+          <w:sz w:val="32"/>
+          <w:szCs w:val="32"/>
+          <w14:textOutline w14:w="0" w14:cap="flat" w14:cmpd="sng" w14:algn="ctr">
+            <w14:noFill/>
+            <w14:prstDash w14:val="solid"/>
+            <w14:round/>
+          </w14:textOutline>
+        </w:rPr>
+      </w:pPr>
+      <w:bookmarkStart w:id="56" w:name="_GoBack"/>
+      <w:bookmarkEnd w:id="56"/>
+    </w:p>
+    <w:p>
+      <w:pPr>
+        <w:pStyle w:val="ListParagraph"/>
+        <w:numPr>
+          <w:ilvl w:val="2"/>
+          <w:numId w:val="1"/>
+        </w:numPr>
+        <w:outlineLvl w:val="2"/>
+        <w:rPr>
+          <w:rFonts w:ascii="Times New Roman" w:hAnsi="Times New Roman" w:cs="Times New Roman"/>
+          <w:sz w:val="32"/>
+          <w:szCs w:val="32"/>
+          <w14:textOutline w14:w="0" w14:cap="flat" w14:cmpd="sng" w14:algn="ctr">
+            <w14:noFill/>
+            <w14:prstDash w14:val="solid"/>
+            <w14:round/>
+          </w14:textOutline>
+        </w:rPr>
+      </w:pPr>
+      <w:r>
+        <w:rPr>
+          <w:rFonts w:ascii="Times New Roman" w:hAnsi="Times New Roman" w:cs="Times New Roman"/>
+          <w:sz w:val="32"/>
+          <w:szCs w:val="32"/>
+          <w14:textOutline w14:w="0" w14:cap="flat" w14:cmpd="sng" w14:algn="ctr">
+            <w14:noFill/>
+            <w14:prstDash w14:val="solid"/>
+            <w14:round/>
+          </w14:textOutline>
+        </w:rPr>
+        <w:t>Thanh lý sách</w:t>
+      </w:r>
+    </w:p>
+    <w:tbl>
+      <w:tblPr>
+        <w:tblStyle w:val="TableGrid"/>
+        <w:tblW w:w="9355" w:type="dxa"/>
+        <w:tblLook w:val="04A0" w:firstRow="1" w:lastRow="0" w:firstColumn="1" w:lastColumn="0" w:noHBand="0" w:noVBand="1"/>
+      </w:tblPr>
+      <w:tblGrid>
+        <w:gridCol w:w="3116"/>
+        <w:gridCol w:w="6239"/>
+      </w:tblGrid>
+      <w:tr>
+        <w:tc>
+          <w:tcPr>
+            <w:tcW w:w="3116" w:type="dxa"/>
+          </w:tcPr>
+          <w:p>
+            <w:pPr>
+              <w:rPr>
+                <w:rFonts w:ascii="Times New Roman" w:hAnsi="Times New Roman" w:cs="Times New Roman"/>
+                <w:b/>
+                <w:sz w:val="24"/>
+                <w:szCs w:val="24"/>
+                <w14:textOutline w14:w="0" w14:cap="flat" w14:cmpd="sng" w14:algn="ctr">
+                  <w14:noFill/>
+                  <w14:prstDash w14:val="solid"/>
+                  <w14:round/>
+                </w14:textOutline>
+              </w:rPr>
+            </w:pPr>
+            <w:r>
+              <w:rPr>
+                <w:rFonts w:ascii="Times New Roman" w:hAnsi="Times New Roman" w:cs="Times New Roman"/>
+                <w:b/>
+                <w:sz w:val="24"/>
+                <w:szCs w:val="24"/>
+                <w14:textOutline w14:w="0" w14:cap="flat" w14:cmpd="sng" w14:algn="ctr">
+                  <w14:noFill/>
+                  <w14:prstDash w14:val="solid"/>
+                  <w14:round/>
+                </w14:textOutline>
+              </w:rPr>
+              <w:t>Tên usecase</w:t>
+            </w:r>
+          </w:p>
+        </w:tc>
+        <w:tc>
+          <w:tcPr>
+            <w:tcW w:w="6239" w:type="dxa"/>
+          </w:tcPr>
+          <w:p>
+            <w:pPr>
+              <w:rPr>
+                <w:rFonts w:ascii="Times New Roman" w:hAnsi="Times New Roman" w:cs="Times New Roman"/>
+                <w:sz w:val="24"/>
+                <w:szCs w:val="24"/>
+                <w14:textOutline w14:w="0" w14:cap="flat" w14:cmpd="sng" w14:algn="ctr">
+                  <w14:noFill/>
+                  <w14:prstDash w14:val="solid"/>
+                  <w14:round/>
+                </w14:textOutline>
+              </w:rPr>
+            </w:pPr>
+          </w:p>
+        </w:tc>
+      </w:tr>
+      <w:tr>
+        <w:tc>
+          <w:tcPr>
+            <w:tcW w:w="3116" w:type="dxa"/>
+          </w:tcPr>
+          <w:p>
+            <w:pPr>
+              <w:rPr>
+                <w:rFonts w:ascii="Times New Roman" w:hAnsi="Times New Roman" w:cs="Times New Roman"/>
+                <w:b/>
+                <w:sz w:val="24"/>
+                <w:szCs w:val="24"/>
+                <w14:textOutline w14:w="0" w14:cap="flat" w14:cmpd="sng" w14:algn="ctr">
+                  <w14:noFill/>
+                  <w14:prstDash w14:val="solid"/>
+                  <w14:round/>
+                </w14:textOutline>
+              </w:rPr>
+            </w:pPr>
+            <w:r>
+              <w:rPr>
+                <w:rFonts w:ascii="Times New Roman" w:hAnsi="Times New Roman" w:cs="Times New Roman"/>
+                <w:b/>
+                <w:sz w:val="24"/>
+                <w:szCs w:val="24"/>
+                <w14:textOutline w14:w="0" w14:cap="flat" w14:cmpd="sng" w14:algn="ctr">
+                  <w14:noFill/>
+                  <w14:prstDash w14:val="solid"/>
+                  <w14:round/>
+                </w14:textOutline>
+              </w:rPr>
+              <w:t>Mô tả</w:t>
+            </w:r>
+          </w:p>
+        </w:tc>
+        <w:tc>
+          <w:tcPr>
+            <w:tcW w:w="6239" w:type="dxa"/>
+          </w:tcPr>
+          <w:p>
+            <w:pPr>
+              <w:rPr>
+                <w:rFonts w:ascii="Times New Roman" w:hAnsi="Times New Roman" w:cs="Times New Roman"/>
+                <w:sz w:val="24"/>
+                <w:szCs w:val="24"/>
+                <w14:textOutline w14:w="0" w14:cap="flat" w14:cmpd="sng" w14:algn="ctr">
+                  <w14:noFill/>
+                  <w14:prstDash w14:val="solid"/>
+                  <w14:round/>
+                </w14:textOutline>
+              </w:rPr>
+            </w:pPr>
+          </w:p>
+        </w:tc>
+      </w:tr>
+      <w:tr>
+        <w:tc>
+          <w:tcPr>
+            <w:tcW w:w="3116" w:type="dxa"/>
+          </w:tcPr>
+          <w:p>
+            <w:pPr>
+              <w:rPr>
+                <w:rFonts w:ascii="Times New Roman" w:hAnsi="Times New Roman" w:cs="Times New Roman"/>
+                <w:b/>
+                <w:sz w:val="24"/>
+                <w:szCs w:val="24"/>
+                <w14:textOutline w14:w="0" w14:cap="flat" w14:cmpd="sng" w14:algn="ctr">
+                  <w14:noFill/>
+                  <w14:prstDash w14:val="solid"/>
+                  <w14:round/>
+                </w14:textOutline>
+              </w:rPr>
+            </w:pPr>
+            <w:r>
+              <w:rPr>
+                <w:rFonts w:ascii="Times New Roman" w:hAnsi="Times New Roman" w:cs="Times New Roman"/>
+                <w:b/>
+                <w:sz w:val="24"/>
+                <w:szCs w:val="24"/>
+                <w14:textOutline w14:w="0" w14:cap="flat" w14:cmpd="sng" w14:algn="ctr">
+                  <w14:noFill/>
+                  <w14:prstDash w14:val="solid"/>
+                  <w14:round/>
+                </w14:textOutline>
+              </w:rPr>
+              <w:t>Điều kiện kích hoạt</w:t>
+            </w:r>
+          </w:p>
+        </w:tc>
+        <w:tc>
+          <w:tcPr>
+            <w:tcW w:w="6239" w:type="dxa"/>
+          </w:tcPr>
+          <w:p>
+            <w:pPr>
+              <w:rPr>
+                <w:rFonts w:ascii="Times New Roman" w:hAnsi="Times New Roman" w:cs="Times New Roman"/>
+                <w:sz w:val="24"/>
+                <w:szCs w:val="24"/>
+                <w14:textOutline w14:w="0" w14:cap="flat" w14:cmpd="sng" w14:algn="ctr">
+                  <w14:noFill/>
+                  <w14:prstDash w14:val="solid"/>
+                  <w14:round/>
+                </w14:textOutline>
+              </w:rPr>
+            </w:pPr>
+          </w:p>
+        </w:tc>
+      </w:tr>
+      <w:tr>
+        <w:tc>
+          <w:tcPr>
+            <w:tcW w:w="3116" w:type="dxa"/>
+          </w:tcPr>
+          <w:p>
+            <w:pPr>
+              <w:rPr>
+                <w:rFonts w:ascii="Times New Roman" w:hAnsi="Times New Roman" w:cs="Times New Roman"/>
+                <w:b/>
+                <w:sz w:val="24"/>
+                <w:szCs w:val="24"/>
+                <w14:textOutline w14:w="0" w14:cap="flat" w14:cmpd="sng" w14:algn="ctr">
+                  <w14:noFill/>
+                  <w14:prstDash w14:val="solid"/>
+                  <w14:round/>
+                </w14:textOutline>
+              </w:rPr>
+            </w:pPr>
+            <w:r>
+              <w:rPr>
+                <w:rFonts w:ascii="Times New Roman" w:hAnsi="Times New Roman" w:cs="Times New Roman"/>
+                <w:b/>
+                <w:sz w:val="24"/>
+                <w:szCs w:val="24"/>
+                <w14:textOutline w14:w="0" w14:cap="flat" w14:cmpd="sng" w14:algn="ctr">
+                  <w14:noFill/>
+                  <w14:prstDash w14:val="solid"/>
+                  <w14:round/>
+                </w14:textOutline>
+              </w:rPr>
+              <w:t>Tác nhân chính</w:t>
+            </w:r>
+          </w:p>
+        </w:tc>
+        <w:tc>
+          <w:tcPr>
+            <w:tcW w:w="6239" w:type="dxa"/>
+          </w:tcPr>
+          <w:p>
+            <w:pPr>
+              <w:rPr>
+                <w:rFonts w:ascii="Times New Roman" w:hAnsi="Times New Roman" w:cs="Times New Roman"/>
+                <w:sz w:val="24"/>
+                <w:szCs w:val="24"/>
+                <w14:textOutline w14:w="0" w14:cap="flat" w14:cmpd="sng" w14:algn="ctr">
+                  <w14:noFill/>
+                  <w14:prstDash w14:val="solid"/>
+                  <w14:round/>
+                </w14:textOutline>
+              </w:rPr>
+            </w:pPr>
+          </w:p>
+        </w:tc>
+      </w:tr>
+      <w:tr>
+        <w:tc>
+          <w:tcPr>
+            <w:tcW w:w="3116" w:type="dxa"/>
+          </w:tcPr>
+          <w:p>
+            <w:pPr>
+              <w:rPr>
+                <w:rFonts w:ascii="Times New Roman" w:hAnsi="Times New Roman" w:cs="Times New Roman"/>
+                <w:b/>
+                <w:sz w:val="24"/>
+                <w:szCs w:val="24"/>
+                <w14:textOutline w14:w="0" w14:cap="flat" w14:cmpd="sng" w14:algn="ctr">
+                  <w14:noFill/>
+                  <w14:prstDash w14:val="solid"/>
+                  <w14:round/>
+                </w14:textOutline>
+              </w:rPr>
+            </w:pPr>
+            <w:r>
+              <w:rPr>
+                <w:rFonts w:ascii="Times New Roman" w:hAnsi="Times New Roman" w:cs="Times New Roman"/>
+                <w:b/>
+                <w:sz w:val="24"/>
+                <w:szCs w:val="24"/>
+                <w14:textOutline w14:w="0" w14:cap="flat" w14:cmpd="sng" w14:algn="ctr">
+                  <w14:noFill/>
+                  <w14:prstDash w14:val="solid"/>
+                  <w14:round/>
+                </w14:textOutline>
+              </w:rPr>
+              <w:t>Tiền điều kiện</w:t>
+            </w:r>
+          </w:p>
+        </w:tc>
+        <w:tc>
+          <w:tcPr>
+            <w:tcW w:w="6239" w:type="dxa"/>
+          </w:tcPr>
+          <w:p>
+            <w:pPr>
+              <w:rPr>
+                <w:rFonts w:ascii="Times New Roman" w:hAnsi="Times New Roman" w:cs="Times New Roman"/>
+                <w:sz w:val="24"/>
+                <w:szCs w:val="24"/>
+                <w14:textOutline w14:w="0" w14:cap="flat" w14:cmpd="sng" w14:algn="ctr">
+                  <w14:noFill/>
+                  <w14:prstDash w14:val="solid"/>
+                  <w14:round/>
+                </w14:textOutline>
+              </w:rPr>
+            </w:pPr>
+          </w:p>
+        </w:tc>
+      </w:tr>
+      <w:tr>
+        <w:tc>
+          <w:tcPr>
+            <w:tcW w:w="3116" w:type="dxa"/>
+          </w:tcPr>
+          <w:p>
+            <w:pPr>
+              <w:rPr>
+                <w:rFonts w:ascii="Times New Roman" w:hAnsi="Times New Roman" w:cs="Times New Roman"/>
+                <w:b/>
+                <w:sz w:val="24"/>
+                <w:szCs w:val="24"/>
+                <w14:textOutline w14:w="0" w14:cap="flat" w14:cmpd="sng" w14:algn="ctr">
+                  <w14:noFill/>
+                  <w14:prstDash w14:val="solid"/>
+                  <w14:round/>
+                </w14:textOutline>
+              </w:rPr>
+            </w:pPr>
+            <w:r>
+              <w:rPr>
+                <w:rFonts w:ascii="Times New Roman" w:hAnsi="Times New Roman" w:cs="Times New Roman"/>
+                <w:b/>
+                <w:sz w:val="24"/>
+                <w:szCs w:val="24"/>
+                <w14:textOutline w14:w="0" w14:cap="flat" w14:cmpd="sng" w14:algn="ctr">
+                  <w14:noFill/>
+                  <w14:prstDash w14:val="solid"/>
+                  <w14:round/>
+                </w14:textOutline>
+              </w:rPr>
+              <w:t>Hậu điều kiện</w:t>
+            </w:r>
+          </w:p>
+        </w:tc>
+        <w:tc>
+          <w:tcPr>
+            <w:tcW w:w="6239" w:type="dxa"/>
+          </w:tcPr>
+          <w:p>
+            <w:pPr>
+              <w:rPr>
+                <w:rFonts w:ascii="Times New Roman" w:hAnsi="Times New Roman" w:cs="Times New Roman"/>
+                <w:sz w:val="24"/>
+                <w:szCs w:val="24"/>
+                <w14:textOutline w14:w="0" w14:cap="flat" w14:cmpd="sng" w14:algn="ctr">
+                  <w14:noFill/>
+                  <w14:prstDash w14:val="solid"/>
+                  <w14:round/>
+                </w14:textOutline>
+              </w:rPr>
+            </w:pPr>
+          </w:p>
+        </w:tc>
+      </w:tr>
+      <w:tr>
+        <w:tc>
+          <w:tcPr>
+            <w:tcW w:w="3116" w:type="dxa"/>
+          </w:tcPr>
+          <w:p>
+            <w:pPr>
+              <w:rPr>
+                <w:rFonts w:ascii="Times New Roman" w:hAnsi="Times New Roman" w:cs="Times New Roman"/>
+                <w:b/>
+                <w:sz w:val="24"/>
+                <w:szCs w:val="24"/>
+                <w14:textOutline w14:w="0" w14:cap="flat" w14:cmpd="sng" w14:algn="ctr">
+                  <w14:noFill/>
+                  <w14:prstDash w14:val="solid"/>
+                  <w14:round/>
+                </w14:textOutline>
+              </w:rPr>
+            </w:pPr>
+            <w:r>
+              <w:rPr>
+                <w:rFonts w:ascii="Times New Roman" w:hAnsi="Times New Roman" w:cs="Times New Roman"/>
+                <w:b/>
+                <w:sz w:val="24"/>
+                <w:szCs w:val="24"/>
+                <w14:textOutline w14:w="0" w14:cap="flat" w14:cmpd="sng" w14:algn="ctr">
+                  <w14:noFill/>
+                  <w14:prstDash w14:val="solid"/>
+                  <w14:round/>
+                </w14:textOutline>
+              </w:rPr>
+              <w:t>Dòng cơ bản</w:t>
+            </w:r>
+          </w:p>
+        </w:tc>
+        <w:tc>
+          <w:tcPr>
+            <w:tcW w:w="6239" w:type="dxa"/>
+          </w:tcPr>
+          <w:p>
+            <w:pPr>
+              <w:rPr>
+                <w:rFonts w:ascii="Times New Roman" w:hAnsi="Times New Roman" w:cs="Times New Roman"/>
+                <w:sz w:val="24"/>
+                <w:szCs w:val="24"/>
+                <w14:textOutline w14:w="0" w14:cap="flat" w14:cmpd="sng" w14:algn="ctr">
+                  <w14:noFill/>
+                  <w14:prstDash w14:val="solid"/>
+                  <w14:round/>
+                </w14:textOutline>
+              </w:rPr>
+            </w:pPr>
+          </w:p>
+        </w:tc>
+      </w:tr>
+      <w:tr>
+        <w:tc>
+          <w:tcPr>
+            <w:tcW w:w="3116" w:type="dxa"/>
+          </w:tcPr>
+          <w:p>
+            <w:pPr>
+              <w:rPr>
+                <w:rFonts w:ascii="Times New Roman" w:hAnsi="Times New Roman" w:cs="Times New Roman"/>
+                <w:b/>
+                <w:sz w:val="24"/>
+                <w:szCs w:val="24"/>
+                <w14:textOutline w14:w="0" w14:cap="flat" w14:cmpd="sng" w14:algn="ctr">
+                  <w14:noFill/>
+                  <w14:prstDash w14:val="solid"/>
+                  <w14:round/>
+                </w14:textOutline>
+              </w:rPr>
+            </w:pPr>
+            <w:r>
+              <w:rPr>
+                <w:rFonts w:ascii="Times New Roman" w:hAnsi="Times New Roman" w:cs="Times New Roman"/>
+                <w:b/>
+                <w:sz w:val="24"/>
+                <w:szCs w:val="24"/>
+                <w14:textOutline w14:w="0" w14:cap="flat" w14:cmpd="sng" w14:algn="ctr">
+                  <w14:noFill/>
+                  <w14:prstDash w14:val="solid"/>
+                  <w14:round/>
+                </w14:textOutline>
+              </w:rPr>
+              <w:lastRenderedPageBreak/>
+              <w:t>Dòng phụ</w:t>
+            </w:r>
+          </w:p>
+        </w:tc>
+        <w:tc>
+          <w:tcPr>
+            <w:tcW w:w="6239" w:type="dxa"/>
+          </w:tcPr>
+          <w:p>
+            <w:pPr>
+              <w:rPr>
+                <w:rFonts w:ascii="Times New Roman" w:hAnsi="Times New Roman" w:cs="Times New Roman"/>
+                <w:sz w:val="24"/>
+                <w:szCs w:val="24"/>
+                <w14:textOutline w14:w="0" w14:cap="flat" w14:cmpd="sng" w14:algn="ctr">
+                  <w14:noFill/>
+                  <w14:prstDash w14:val="solid"/>
+                  <w14:round/>
+                </w14:textOutline>
+              </w:rPr>
+            </w:pPr>
+          </w:p>
+        </w:tc>
+      </w:tr>
+      <w:tr>
+        <w:tc>
+          <w:tcPr>
+            <w:tcW w:w="3116" w:type="dxa"/>
+          </w:tcPr>
+          <w:p>
+            <w:pPr>
+              <w:rPr>
+                <w:rFonts w:ascii="Times New Roman" w:hAnsi="Times New Roman" w:cs="Times New Roman"/>
+                <w:b/>
+                <w:sz w:val="24"/>
+                <w:szCs w:val="24"/>
+                <w14:textOutline w14:w="0" w14:cap="flat" w14:cmpd="sng" w14:algn="ctr">
+                  <w14:noFill/>
+                  <w14:prstDash w14:val="solid"/>
+                  <w14:round/>
+                </w14:textOutline>
+              </w:rPr>
+            </w:pPr>
+            <w:r>
+              <w:rPr>
+                <w:rFonts w:ascii="Times New Roman" w:hAnsi="Times New Roman" w:cs="Times New Roman"/>
+                <w:b/>
+                <w:sz w:val="24"/>
+                <w:szCs w:val="24"/>
+                <w14:textOutline w14:w="0" w14:cap="flat" w14:cmpd="sng" w14:algn="ctr">
+                  <w14:noFill/>
+                  <w14:prstDash w14:val="solid"/>
+                  <w14:round/>
+                </w14:textOutline>
+              </w:rPr>
+              <w:t>Dòng ngoại lệ</w:t>
+            </w:r>
+          </w:p>
+        </w:tc>
+        <w:tc>
+          <w:tcPr>
+            <w:tcW w:w="6239" w:type="dxa"/>
+          </w:tcPr>
+          <w:p>
+            <w:pPr>
+              <w:rPr>
+                <w:rFonts w:ascii="Times New Roman" w:hAnsi="Times New Roman" w:cs="Times New Roman"/>
+                <w:sz w:val="24"/>
+                <w:szCs w:val="24"/>
+                <w14:textOutline w14:w="0" w14:cap="flat" w14:cmpd="sng" w14:algn="ctr">
+                  <w14:noFill/>
+                  <w14:prstDash w14:val="solid"/>
+                  <w14:round/>
+                </w14:textOutline>
+              </w:rPr>
+            </w:pPr>
+          </w:p>
+        </w:tc>
+      </w:tr>
+    </w:tbl>
+    <w:p>
+      <w:pPr>
+        <w:rPr>
+          <w:rFonts w:ascii="Times New Roman" w:hAnsi="Times New Roman" w:cs="Times New Roman"/>
+          <w:sz w:val="32"/>
+          <w:szCs w:val="32"/>
+          <w14:textOutline w14:w="0" w14:cap="flat" w14:cmpd="sng" w14:algn="ctr">
+            <w14:noFill/>
+            <w14:prstDash w14:val="solid"/>
+            <w14:round/>
+          </w14:textOutline>
+        </w:rPr>
+      </w:pPr>
+    </w:p>
+    <w:p>
+      <w:pPr>
+        <w:pStyle w:val="ListParagraph"/>
+        <w:numPr>
+          <w:ilvl w:val="2"/>
+          <w:numId w:val="1"/>
+        </w:numPr>
+        <w:outlineLvl w:val="2"/>
+        <w:rPr>
+          <w:rFonts w:ascii="Times New Roman" w:hAnsi="Times New Roman" w:cs="Times New Roman"/>
+          <w:sz w:val="32"/>
+          <w:szCs w:val="32"/>
+          <w14:textOutline w14:w="0" w14:cap="flat" w14:cmpd="sng" w14:algn="ctr">
+            <w14:noFill/>
+            <w14:prstDash w14:val="solid"/>
+            <w14:round/>
+          </w14:textOutline>
+        </w:rPr>
+      </w:pPr>
+      <w:r>
+        <w:rPr>
+          <w:rFonts w:ascii="Times New Roman" w:hAnsi="Times New Roman" w:cs="Times New Roman"/>
+          <w:sz w:val="32"/>
+          <w:szCs w:val="32"/>
+          <w14:textOutline w14:w="0" w14:cap="flat" w14:cmpd="sng" w14:algn="ctr">
+            <w14:noFill/>
+            <w14:prstDash w14:val="solid"/>
+            <w14:round/>
+          </w14:textOutline>
+        </w:rPr>
+        <w:t>Đăng ký thẻ thư viện</w:t>
+      </w:r>
+    </w:p>
+    <w:p>
+      <w:pPr>
+        <w:rPr>
+          <w:rFonts w:ascii="Times New Roman" w:hAnsi="Times New Roman" w:cs="Times New Roman"/>
+          <w:sz w:val="32"/>
+          <w:szCs w:val="32"/>
+          <w14:textOutline w14:w="0" w14:cap="flat" w14:cmpd="sng" w14:algn="ctr">
+            <w14:noFill/>
+            <w14:prstDash w14:val="solid"/>
+            <w14:round/>
+          </w14:textOutline>
+        </w:rPr>
+      </w:pPr>
+    </w:p>
+    <w:p>
+      <w:pPr>
+        <w:pStyle w:val="ListParagraph"/>
+        <w:numPr>
+          <w:ilvl w:val="2"/>
+          <w:numId w:val="1"/>
+        </w:numPr>
+        <w:outlineLvl w:val="2"/>
+        <w:rPr>
+          <w:rFonts w:ascii="Times New Roman" w:hAnsi="Times New Roman" w:cs="Times New Roman"/>
+          <w:sz w:val="32"/>
+          <w:szCs w:val="32"/>
+          <w14:textOutline w14:w="0" w14:cap="flat" w14:cmpd="sng" w14:algn="ctr">
+            <w14:noFill/>
+            <w14:prstDash w14:val="solid"/>
+            <w14:round/>
+          </w14:textOutline>
+        </w:rPr>
+      </w:pPr>
+      <w:r>
+        <w:rPr>
+          <w:rFonts w:ascii="Times New Roman" w:hAnsi="Times New Roman" w:cs="Times New Roman"/>
+          <w:sz w:val="32"/>
+          <w:szCs w:val="32"/>
+          <w14:textOutline w14:w="0" w14:cap="flat" w14:cmpd="sng" w14:algn="ctr">
+            <w14:noFill/>
+            <w14:prstDash w14:val="solid"/>
+            <w14:round/>
+          </w14:textOutline>
+        </w:rPr>
+        <w:t>Mượn sách</w:t>
+      </w:r>
+    </w:p>
+    <w:p>
+      <w:pPr>
+        <w:rPr>
+          <w:rFonts w:ascii="Times New Roman" w:hAnsi="Times New Roman" w:cs="Times New Roman"/>
+          <w:sz w:val="32"/>
+          <w:szCs w:val="32"/>
+          <w14:textOutline w14:w="0" w14:cap="flat" w14:cmpd="sng" w14:algn="ctr">
+            <w14:noFill/>
+            <w14:prstDash w14:val="solid"/>
+            <w14:round/>
+          </w14:textOutline>
+        </w:rPr>
+      </w:pPr>
+    </w:p>
+    <w:p>
+      <w:pPr>
+        <w:pStyle w:val="ListParagraph"/>
+        <w:numPr>
+          <w:ilvl w:val="2"/>
+          <w:numId w:val="1"/>
+        </w:numPr>
+        <w:outlineLvl w:val="2"/>
+        <w:rPr>
+          <w:rFonts w:ascii="Times New Roman" w:hAnsi="Times New Roman" w:cs="Times New Roman"/>
+          <w:sz w:val="32"/>
+          <w:szCs w:val="32"/>
+          <w14:textOutline w14:w="0" w14:cap="flat" w14:cmpd="sng" w14:algn="ctr">
+            <w14:noFill/>
+            <w14:prstDash w14:val="solid"/>
+            <w14:round/>
+          </w14:textOutline>
+        </w:rPr>
+      </w:pPr>
+      <w:r>
+        <w:rPr>
+          <w:rFonts w:ascii="Times New Roman" w:hAnsi="Times New Roman" w:cs="Times New Roman"/>
+          <w:sz w:val="32"/>
+          <w:szCs w:val="32"/>
+          <w14:textOutline w14:w="0" w14:cap="flat" w14:cmpd="sng" w14:algn="ctr">
+            <w14:noFill/>
+            <w14:prstDash w14:val="solid"/>
+            <w14:round/>
+          </w14:textOutline>
+        </w:rPr>
+        <w:t>Trả sách</w:t>
+      </w:r>
+    </w:p>
+    <w:p>
+      <w:pPr>
+        <w:rPr>
+          <w:rFonts w:ascii="Times New Roman" w:hAnsi="Times New Roman" w:cs="Times New Roman"/>
           <w:sz w:val="32"/>
           <w:szCs w:val="32"/>
           <w14:textOutline w14:w="0" w14:cap="flat" w14:cmpd="sng" w14:algn="ctr">
@@ -20694,6 +21606,227 @@
           </w14:textOutline>
         </w:rPr>
         <w:t>Mô tả các chức năng phần mềm bằng sơ đồ tuần tự</w:t>
+      </w:r>
+    </w:p>
+    <w:p>
+      <w:pPr>
+        <w:pStyle w:val="ListParagraph"/>
+        <w:numPr>
+          <w:ilvl w:val="2"/>
+          <w:numId w:val="1"/>
+        </w:numPr>
+        <w:outlineLvl w:val="2"/>
+        <w:rPr>
+          <w:rFonts w:ascii="Times New Roman" w:hAnsi="Times New Roman" w:cs="Times New Roman"/>
+          <w:sz w:val="32"/>
+          <w:szCs w:val="32"/>
+          <w14:textOutline w14:w="0" w14:cap="flat" w14:cmpd="sng" w14:algn="ctr">
+            <w14:noFill/>
+            <w14:prstDash w14:val="solid"/>
+            <w14:round/>
+          </w14:textOutline>
+        </w:rPr>
+      </w:pPr>
+      <w:r>
+        <w:rPr>
+          <w:rFonts w:ascii="Times New Roman" w:hAnsi="Times New Roman" w:cs="Times New Roman"/>
+          <w:sz w:val="32"/>
+          <w:szCs w:val="32"/>
+          <w14:textOutline w14:w="0" w14:cap="flat" w14:cmpd="sng" w14:algn="ctr">
+            <w14:noFill/>
+            <w14:prstDash w14:val="solid"/>
+            <w14:round/>
+          </w14:textOutline>
+        </w:rPr>
+        <w:t>Nhập sách</w:t>
+      </w:r>
+    </w:p>
+    <w:p>
+      <w:pPr>
+        <w:rPr>
+          <w:rFonts w:ascii="Times New Roman" w:hAnsi="Times New Roman" w:cs="Times New Roman"/>
+          <w:sz w:val="32"/>
+          <w:szCs w:val="32"/>
+          <w14:textOutline w14:w="0" w14:cap="flat" w14:cmpd="sng" w14:algn="ctr">
+            <w14:noFill/>
+            <w14:prstDash w14:val="solid"/>
+            <w14:round/>
+          </w14:textOutline>
+        </w:rPr>
+      </w:pPr>
+    </w:p>
+    <w:p>
+      <w:pPr>
+        <w:pStyle w:val="ListParagraph"/>
+        <w:numPr>
+          <w:ilvl w:val="2"/>
+          <w:numId w:val="1"/>
+        </w:numPr>
+        <w:outlineLvl w:val="2"/>
+        <w:rPr>
+          <w:rFonts w:ascii="Times New Roman" w:hAnsi="Times New Roman" w:cs="Times New Roman"/>
+          <w:sz w:val="32"/>
+          <w:szCs w:val="32"/>
+          <w14:textOutline w14:w="0" w14:cap="flat" w14:cmpd="sng" w14:algn="ctr">
+            <w14:noFill/>
+            <w14:prstDash w14:val="solid"/>
+            <w14:round/>
+          </w14:textOutline>
+        </w:rPr>
+      </w:pPr>
+      <w:r>
+        <w:rPr>
+          <w:rFonts w:ascii="Times New Roman" w:hAnsi="Times New Roman" w:cs="Times New Roman"/>
+          <w:sz w:val="32"/>
+          <w:szCs w:val="32"/>
+          <w14:textOutline w14:w="0" w14:cap="flat" w14:cmpd="sng" w14:algn="ctr">
+            <w14:noFill/>
+            <w14:prstDash w14:val="solid"/>
+            <w14:round/>
+          </w14:textOutline>
+        </w:rPr>
+        <w:t>Thanh lý sách</w:t>
+      </w:r>
+    </w:p>
+    <w:p>
+      <w:pPr>
+        <w:rPr>
+          <w:rFonts w:ascii="Times New Roman" w:hAnsi="Times New Roman" w:cs="Times New Roman"/>
+          <w:sz w:val="32"/>
+          <w:szCs w:val="32"/>
+          <w14:textOutline w14:w="0" w14:cap="flat" w14:cmpd="sng" w14:algn="ctr">
+            <w14:noFill/>
+            <w14:prstDash w14:val="solid"/>
+            <w14:round/>
+          </w14:textOutline>
+        </w:rPr>
+      </w:pPr>
+    </w:p>
+    <w:p>
+      <w:pPr>
+        <w:pStyle w:val="ListParagraph"/>
+        <w:numPr>
+          <w:ilvl w:val="2"/>
+          <w:numId w:val="1"/>
+        </w:numPr>
+        <w:outlineLvl w:val="2"/>
+        <w:rPr>
+          <w:rFonts w:ascii="Times New Roman" w:hAnsi="Times New Roman" w:cs="Times New Roman"/>
+          <w:sz w:val="32"/>
+          <w:szCs w:val="32"/>
+          <w14:textOutline w14:w="0" w14:cap="flat" w14:cmpd="sng" w14:algn="ctr">
+            <w14:noFill/>
+            <w14:prstDash w14:val="solid"/>
+            <w14:round/>
+          </w14:textOutline>
+        </w:rPr>
+      </w:pPr>
+      <w:r>
+        <w:rPr>
+          <w:rFonts w:ascii="Times New Roman" w:hAnsi="Times New Roman" w:cs="Times New Roman"/>
+          <w:sz w:val="32"/>
+          <w:szCs w:val="32"/>
+          <w14:textOutline w14:w="0" w14:cap="flat" w14:cmpd="sng" w14:algn="ctr">
+            <w14:noFill/>
+            <w14:prstDash w14:val="solid"/>
+            <w14:round/>
+          </w14:textOutline>
+        </w:rPr>
+        <w:t>Đăng ký thẻ thư viện</w:t>
+      </w:r>
+    </w:p>
+    <w:p>
+      <w:pPr>
+        <w:rPr>
+          <w:rFonts w:ascii="Times New Roman" w:hAnsi="Times New Roman" w:cs="Times New Roman"/>
+          <w:sz w:val="32"/>
+          <w:szCs w:val="32"/>
+          <w14:textOutline w14:w="0" w14:cap="flat" w14:cmpd="sng" w14:algn="ctr">
+            <w14:noFill/>
+            <w14:prstDash w14:val="solid"/>
+            <w14:round/>
+          </w14:textOutline>
+        </w:rPr>
+      </w:pPr>
+    </w:p>
+    <w:p>
+      <w:pPr>
+        <w:pStyle w:val="ListParagraph"/>
+        <w:numPr>
+          <w:ilvl w:val="2"/>
+          <w:numId w:val="1"/>
+        </w:numPr>
+        <w:outlineLvl w:val="2"/>
+        <w:rPr>
+          <w:rFonts w:ascii="Times New Roman" w:hAnsi="Times New Roman" w:cs="Times New Roman"/>
+          <w:sz w:val="32"/>
+          <w:szCs w:val="32"/>
+          <w14:textOutline w14:w="0" w14:cap="flat" w14:cmpd="sng" w14:algn="ctr">
+            <w14:noFill/>
+            <w14:prstDash w14:val="solid"/>
+            <w14:round/>
+          </w14:textOutline>
+        </w:rPr>
+      </w:pPr>
+      <w:r>
+        <w:rPr>
+          <w:rFonts w:ascii="Times New Roman" w:hAnsi="Times New Roman" w:cs="Times New Roman"/>
+          <w:sz w:val="32"/>
+          <w:szCs w:val="32"/>
+          <w14:textOutline w14:w="0" w14:cap="flat" w14:cmpd="sng" w14:algn="ctr">
+            <w14:noFill/>
+            <w14:prstDash w14:val="solid"/>
+            <w14:round/>
+          </w14:textOutline>
+        </w:rPr>
+        <w:t>Mượn sách</w:t>
+      </w:r>
+    </w:p>
+    <w:p>
+      <w:pPr>
+        <w:rPr>
+          <w:rFonts w:ascii="Times New Roman" w:hAnsi="Times New Roman" w:cs="Times New Roman"/>
+          <w:sz w:val="32"/>
+          <w:szCs w:val="32"/>
+          <w14:textOutline w14:w="0" w14:cap="flat" w14:cmpd="sng" w14:algn="ctr">
+            <w14:noFill/>
+            <w14:prstDash w14:val="solid"/>
+            <w14:round/>
+          </w14:textOutline>
+        </w:rPr>
+      </w:pPr>
+    </w:p>
+    <w:p>
+      <w:pPr>
+        <w:pStyle w:val="ListParagraph"/>
+        <w:numPr>
+          <w:ilvl w:val="2"/>
+          <w:numId w:val="1"/>
+        </w:numPr>
+        <w:outlineLvl w:val="2"/>
+        <w:rPr>
+          <w:rFonts w:ascii="Times New Roman" w:hAnsi="Times New Roman" w:cs="Times New Roman"/>
+          <w:sz w:val="32"/>
+          <w:szCs w:val="32"/>
+          <w14:textOutline w14:w="0" w14:cap="flat" w14:cmpd="sng" w14:algn="ctr">
+            <w14:noFill/>
+            <w14:prstDash w14:val="solid"/>
+            <w14:round/>
+          </w14:textOutline>
+        </w:rPr>
+      </w:pPr>
+      <w:r>
+        <w:rPr>
+          <w:rFonts w:ascii="Times New Roman" w:hAnsi="Times New Roman" w:cs="Times New Roman"/>
+          <w:sz w:val="32"/>
+          <w:szCs w:val="32"/>
+          <w14:textOutline w14:w="0" w14:cap="flat" w14:cmpd="sng" w14:algn="ctr">
+            <w14:noFill/>
+            <w14:prstDash w14:val="solid"/>
+            <w14:round/>
+          </w14:textOutline>
+        </w:rPr>
+        <w:t>Trả sách</w:t>
       </w:r>
     </w:p>
     <w:p>
@@ -20896,7 +22029,7 @@
           <w:rPr>
             <w:noProof/>
           </w:rPr>
-          <w:t>22</w:t>
+          <w:t>23</w:t>
         </w:r>
         <w:r>
           <w:rPr>
@@ -24861,7 +25994,7 @@
 </file>
 
 <file path=customXml/itemProps1.xml><?xml version="1.0" encoding="utf-8"?>
-<ds:datastoreItem xmlns:ds="http://schemas.openxmlformats.org/officeDocument/2006/customXml" ds:itemID="{8D70CBD0-0091-42BB-9E49-18D8CE98B4BD}">
+<ds:datastoreItem xmlns:ds="http://schemas.openxmlformats.org/officeDocument/2006/customXml" ds:itemID="{11F72541-B827-4D8F-A27F-8EE1443CFC04}">
   <ds:schemaRefs>
     <ds:schemaRef ds:uri="http://schemas.openxmlformats.org/officeDocument/2006/bibliography"/>
   </ds:schemaRefs>

</xml_diff>

<commit_message>
cập nhật system use case
</commit_message>
<xml_diff>
--- a/Analysis/DoAnLyThuyet/Report.docx
+++ b/Analysis/DoAnLyThuyet/Report.docx
@@ -1,6 +1,6 @@
 
 <file path=word/document.xml><?xml version="1.0" encoding="utf-8"?>
-<w:document xmlns:wpc="http://schemas.microsoft.com/office/word/2010/wordprocessingCanvas" xmlns:cx="http://schemas.microsoft.com/office/drawing/2014/chartex" xmlns:mc="http://schemas.openxmlformats.org/markup-compatibility/2006" xmlns:o="urn:schemas-microsoft-com:office:office" xmlns:r="http://schemas.openxmlformats.org/officeDocument/2006/relationships" xmlns:m="http://schemas.openxmlformats.org/officeDocument/2006/math" xmlns:v="urn:schemas-microsoft-com:vml" xmlns:wp14="http://schemas.microsoft.com/office/word/2010/wordprocessingDrawing" xmlns:wp="http://schemas.openxmlformats.org/drawingml/2006/wordprocessingDrawing" xmlns:w10="urn:schemas-microsoft-com:office:word" xmlns:w="http://schemas.openxmlformats.org/wordprocessingml/2006/main" xmlns:w14="http://schemas.microsoft.com/office/word/2010/wordml" xmlns:w15="http://schemas.microsoft.com/office/word/2012/wordml" xmlns:w16se="http://schemas.microsoft.com/office/word/2015/wordml/symex" xmlns:wpg="http://schemas.microsoft.com/office/word/2010/wordprocessingGroup" xmlns:wpi="http://schemas.microsoft.com/office/word/2010/wordprocessingInk" xmlns:wne="http://schemas.microsoft.com/office/word/2006/wordml" xmlns:wps="http://schemas.microsoft.com/office/word/2010/wordprocessingShape" mc:Ignorable="w14 w15 w16se wp14">
+<w:document xmlns:wpc="http://schemas.microsoft.com/office/word/2010/wordprocessingCanvas" xmlns:cx="http://schemas.microsoft.com/office/drawing/2014/chartex" xmlns:cx1="http://schemas.microsoft.com/office/drawing/2015/9/8/chartex" xmlns:mc="http://schemas.openxmlformats.org/markup-compatibility/2006" xmlns:o="urn:schemas-microsoft-com:office:office" xmlns:r="http://schemas.openxmlformats.org/officeDocument/2006/relationships" xmlns:m="http://schemas.openxmlformats.org/officeDocument/2006/math" xmlns:v="urn:schemas-microsoft-com:vml" xmlns:wp14="http://schemas.microsoft.com/office/word/2010/wordprocessingDrawing" xmlns:wp="http://schemas.openxmlformats.org/drawingml/2006/wordprocessingDrawing" xmlns:w10="urn:schemas-microsoft-com:office:word" xmlns:w="http://schemas.openxmlformats.org/wordprocessingml/2006/main" xmlns:w14="http://schemas.microsoft.com/office/word/2010/wordml" xmlns:w15="http://schemas.microsoft.com/office/word/2012/wordml" xmlns:w16se="http://schemas.microsoft.com/office/word/2015/wordml/symex" xmlns:wpg="http://schemas.microsoft.com/office/word/2010/wordprocessingGroup" xmlns:wpi="http://schemas.microsoft.com/office/word/2010/wordprocessingInk" xmlns:wne="http://schemas.microsoft.com/office/word/2006/wordml" xmlns:wps="http://schemas.microsoft.com/office/word/2010/wordprocessingShape" mc:Ignorable="w14 w15 w16se wp14">
   <w:body>
     <w:p>
       <w:pPr>
@@ -20699,7 +20699,7 @@
         </w:rPr>
         <w:lastRenderedPageBreak/>
         <w:drawing>
-          <wp:inline distT="0" distB="0" distL="0" distR="0" wp14:anchorId="3DA8DDAE" wp14:editId="124D257F">
+          <wp:inline distT="0" distB="0" distL="0" distR="0" wp14:anchorId="3F5E1AEB" wp14:editId="183B6F6F">
             <wp:extent cx="5943600" cy="5082540"/>
             <wp:effectExtent l="0" t="0" r="0" b="3810"/>
             <wp:docPr id="10" name="Picture 10"/>
@@ -20747,6 +20747,8 @@
           </wp:inline>
         </w:drawing>
       </w:r>
+      <w:bookmarkStart w:id="56" w:name="_GoBack"/>
+      <w:bookmarkEnd w:id="56"/>
     </w:p>
     <w:p>
       <w:pPr>
@@ -20770,10 +20772,7 @@
         <w:fldChar w:fldCharType="begin"/>
       </w:r>
       <w:r>
-        <w:instrText xml:space="preserve"> SEQ Figure \* A</w:instrText>
-      </w:r>
-      <w:r>
-        <w:instrText xml:space="preserve">RABIC </w:instrText>
+        <w:instrText xml:space="preserve"> SEQ Figure \* ARABIC </w:instrText>
       </w:r>
       <w:r>
         <w:fldChar w:fldCharType="separate"/>
@@ -20875,8 +20874,6 @@
           </w14:textOutline>
         </w:rPr>
       </w:pPr>
-      <w:bookmarkStart w:id="56" w:name="_GoBack"/>
-      <w:bookmarkEnd w:id="56"/>
     </w:p>
     <w:p>
       <w:pPr>
@@ -21971,7 +21968,7 @@
 </file>
 
 <file path=word/endnotes.xml><?xml version="1.0" encoding="utf-8"?>
-<w:endnotes xmlns:wpc="http://schemas.microsoft.com/office/word/2010/wordprocessingCanvas" xmlns:cx="http://schemas.microsoft.com/office/drawing/2014/chartex" xmlns:mc="http://schemas.openxmlformats.org/markup-compatibility/2006" xmlns:o="urn:schemas-microsoft-com:office:office" xmlns:r="http://schemas.openxmlformats.org/officeDocument/2006/relationships" xmlns:m="http://schemas.openxmlformats.org/officeDocument/2006/math" xmlns:v="urn:schemas-microsoft-com:vml" xmlns:wp14="http://schemas.microsoft.com/office/word/2010/wordprocessingDrawing" xmlns:wp="http://schemas.openxmlformats.org/drawingml/2006/wordprocessingDrawing" xmlns:w10="urn:schemas-microsoft-com:office:word" xmlns:w="http://schemas.openxmlformats.org/wordprocessingml/2006/main" xmlns:w14="http://schemas.microsoft.com/office/word/2010/wordml" xmlns:w15="http://schemas.microsoft.com/office/word/2012/wordml" xmlns:w16se="http://schemas.microsoft.com/office/word/2015/wordml/symex" xmlns:wpg="http://schemas.microsoft.com/office/word/2010/wordprocessingGroup" xmlns:wpi="http://schemas.microsoft.com/office/word/2010/wordprocessingInk" xmlns:wne="http://schemas.microsoft.com/office/word/2006/wordml" xmlns:wps="http://schemas.microsoft.com/office/word/2010/wordprocessingShape" mc:Ignorable="w14 w15 w16se wp14">
+<w:endnotes xmlns:wpc="http://schemas.microsoft.com/office/word/2010/wordprocessingCanvas" xmlns:cx="http://schemas.microsoft.com/office/drawing/2014/chartex" xmlns:cx1="http://schemas.microsoft.com/office/drawing/2015/9/8/chartex" xmlns:mc="http://schemas.openxmlformats.org/markup-compatibility/2006" xmlns:o="urn:schemas-microsoft-com:office:office" xmlns:r="http://schemas.openxmlformats.org/officeDocument/2006/relationships" xmlns:m="http://schemas.openxmlformats.org/officeDocument/2006/math" xmlns:v="urn:schemas-microsoft-com:vml" xmlns:wp14="http://schemas.microsoft.com/office/word/2010/wordprocessingDrawing" xmlns:wp="http://schemas.openxmlformats.org/drawingml/2006/wordprocessingDrawing" xmlns:w10="urn:schemas-microsoft-com:office:word" xmlns:w="http://schemas.openxmlformats.org/wordprocessingml/2006/main" xmlns:w14="http://schemas.microsoft.com/office/word/2010/wordml" xmlns:w15="http://schemas.microsoft.com/office/word/2012/wordml" xmlns:w16se="http://schemas.microsoft.com/office/word/2015/wordml/symex" xmlns:wpg="http://schemas.microsoft.com/office/word/2010/wordprocessingGroup" xmlns:wpi="http://schemas.microsoft.com/office/word/2010/wordprocessingInk" xmlns:wne="http://schemas.microsoft.com/office/word/2006/wordml" xmlns:wps="http://schemas.microsoft.com/office/word/2010/wordprocessingShape" mc:Ignorable="w14 w15 w16se wp14">
   <w:endnote w:type="separator" w:id="-1">
     <w:p>
       <w:pPr>
@@ -21996,7 +21993,7 @@
 </file>
 
 <file path=word/footer1.xml><?xml version="1.0" encoding="utf-8"?>
-<w:ftr xmlns:wpc="http://schemas.microsoft.com/office/word/2010/wordprocessingCanvas" xmlns:cx="http://schemas.microsoft.com/office/drawing/2014/chartex" xmlns:mc="http://schemas.openxmlformats.org/markup-compatibility/2006" xmlns:o="urn:schemas-microsoft-com:office:office" xmlns:r="http://schemas.openxmlformats.org/officeDocument/2006/relationships" xmlns:m="http://schemas.openxmlformats.org/officeDocument/2006/math" xmlns:v="urn:schemas-microsoft-com:vml" xmlns:wp14="http://schemas.microsoft.com/office/word/2010/wordprocessingDrawing" xmlns:wp="http://schemas.openxmlformats.org/drawingml/2006/wordprocessingDrawing" xmlns:w10="urn:schemas-microsoft-com:office:word" xmlns:w="http://schemas.openxmlformats.org/wordprocessingml/2006/main" xmlns:w14="http://schemas.microsoft.com/office/word/2010/wordml" xmlns:w15="http://schemas.microsoft.com/office/word/2012/wordml" xmlns:w16se="http://schemas.microsoft.com/office/word/2015/wordml/symex" xmlns:wpg="http://schemas.microsoft.com/office/word/2010/wordprocessingGroup" xmlns:wpi="http://schemas.microsoft.com/office/word/2010/wordprocessingInk" xmlns:wne="http://schemas.microsoft.com/office/word/2006/wordml" xmlns:wps="http://schemas.microsoft.com/office/word/2010/wordprocessingShape" mc:Ignorable="w14 w15 w16se wp14">
+<w:ftr xmlns:wpc="http://schemas.microsoft.com/office/word/2010/wordprocessingCanvas" xmlns:cx="http://schemas.microsoft.com/office/drawing/2014/chartex" xmlns:cx1="http://schemas.microsoft.com/office/drawing/2015/9/8/chartex" xmlns:mc="http://schemas.openxmlformats.org/markup-compatibility/2006" xmlns:o="urn:schemas-microsoft-com:office:office" xmlns:r="http://schemas.openxmlformats.org/officeDocument/2006/relationships" xmlns:m="http://schemas.openxmlformats.org/officeDocument/2006/math" xmlns:v="urn:schemas-microsoft-com:vml" xmlns:wp14="http://schemas.microsoft.com/office/word/2010/wordprocessingDrawing" xmlns:wp="http://schemas.openxmlformats.org/drawingml/2006/wordprocessingDrawing" xmlns:w10="urn:schemas-microsoft-com:office:word" xmlns:w="http://schemas.openxmlformats.org/wordprocessingml/2006/main" xmlns:w14="http://schemas.microsoft.com/office/word/2010/wordml" xmlns:w15="http://schemas.microsoft.com/office/word/2012/wordml" xmlns:w16se="http://schemas.microsoft.com/office/word/2015/wordml/symex" xmlns:wpg="http://schemas.microsoft.com/office/word/2010/wordprocessingGroup" xmlns:wpi="http://schemas.microsoft.com/office/word/2010/wordprocessingInk" xmlns:wne="http://schemas.microsoft.com/office/word/2006/wordml" xmlns:wps="http://schemas.microsoft.com/office/word/2010/wordprocessingShape" mc:Ignorable="w14 w15 w16se wp14">
   <w:sdt>
     <w:sdtPr>
       <w:id w:val="1603990272"/>
@@ -22049,7 +22046,7 @@
 </file>
 
 <file path=word/footnotes.xml><?xml version="1.0" encoding="utf-8"?>
-<w:footnotes xmlns:wpc="http://schemas.microsoft.com/office/word/2010/wordprocessingCanvas" xmlns:cx="http://schemas.microsoft.com/office/drawing/2014/chartex" xmlns:mc="http://schemas.openxmlformats.org/markup-compatibility/2006" xmlns:o="urn:schemas-microsoft-com:office:office" xmlns:r="http://schemas.openxmlformats.org/officeDocument/2006/relationships" xmlns:m="http://schemas.openxmlformats.org/officeDocument/2006/math" xmlns:v="urn:schemas-microsoft-com:vml" xmlns:wp14="http://schemas.microsoft.com/office/word/2010/wordprocessingDrawing" xmlns:wp="http://schemas.openxmlformats.org/drawingml/2006/wordprocessingDrawing" xmlns:w10="urn:schemas-microsoft-com:office:word" xmlns:w="http://schemas.openxmlformats.org/wordprocessingml/2006/main" xmlns:w14="http://schemas.microsoft.com/office/word/2010/wordml" xmlns:w15="http://schemas.microsoft.com/office/word/2012/wordml" xmlns:w16se="http://schemas.microsoft.com/office/word/2015/wordml/symex" xmlns:wpg="http://schemas.microsoft.com/office/word/2010/wordprocessingGroup" xmlns:wpi="http://schemas.microsoft.com/office/word/2010/wordprocessingInk" xmlns:wne="http://schemas.microsoft.com/office/word/2006/wordml" xmlns:wps="http://schemas.microsoft.com/office/word/2010/wordprocessingShape" mc:Ignorable="w14 w15 w16se wp14">
+<w:footnotes xmlns:wpc="http://schemas.microsoft.com/office/word/2010/wordprocessingCanvas" xmlns:cx="http://schemas.microsoft.com/office/drawing/2014/chartex" xmlns:cx1="http://schemas.microsoft.com/office/drawing/2015/9/8/chartex" xmlns:mc="http://schemas.openxmlformats.org/markup-compatibility/2006" xmlns:o="urn:schemas-microsoft-com:office:office" xmlns:r="http://schemas.openxmlformats.org/officeDocument/2006/relationships" xmlns:m="http://schemas.openxmlformats.org/officeDocument/2006/math" xmlns:v="urn:schemas-microsoft-com:vml" xmlns:wp14="http://schemas.microsoft.com/office/word/2010/wordprocessingDrawing" xmlns:wp="http://schemas.openxmlformats.org/drawingml/2006/wordprocessingDrawing" xmlns:w10="urn:schemas-microsoft-com:office:word" xmlns:w="http://schemas.openxmlformats.org/wordprocessingml/2006/main" xmlns:w14="http://schemas.microsoft.com/office/word/2010/wordml" xmlns:w15="http://schemas.microsoft.com/office/word/2012/wordml" xmlns:w16se="http://schemas.microsoft.com/office/word/2015/wordml/symex" xmlns:wpg="http://schemas.microsoft.com/office/word/2010/wordprocessingGroup" xmlns:wpi="http://schemas.microsoft.com/office/word/2010/wordprocessingInk" xmlns:wne="http://schemas.microsoft.com/office/word/2006/wordml" xmlns:wps="http://schemas.microsoft.com/office/word/2010/wordprocessingShape" mc:Ignorable="w14 w15 w16se wp14">
   <w:footnote w:type="separator" w:id="-1">
     <w:p>
       <w:pPr>
@@ -22074,7 +22071,7 @@
 </file>
 
 <file path=word/header1.xml><?xml version="1.0" encoding="utf-8"?>
-<w:hdr xmlns:wpc="http://schemas.microsoft.com/office/word/2010/wordprocessingCanvas" xmlns:cx="http://schemas.microsoft.com/office/drawing/2014/chartex" xmlns:mc="http://schemas.openxmlformats.org/markup-compatibility/2006" xmlns:o="urn:schemas-microsoft-com:office:office" xmlns:r="http://schemas.openxmlformats.org/officeDocument/2006/relationships" xmlns:m="http://schemas.openxmlformats.org/officeDocument/2006/math" xmlns:v="urn:schemas-microsoft-com:vml" xmlns:wp14="http://schemas.microsoft.com/office/word/2010/wordprocessingDrawing" xmlns:wp="http://schemas.openxmlformats.org/drawingml/2006/wordprocessingDrawing" xmlns:w10="urn:schemas-microsoft-com:office:word" xmlns:w="http://schemas.openxmlformats.org/wordprocessingml/2006/main" xmlns:w14="http://schemas.microsoft.com/office/word/2010/wordml" xmlns:w15="http://schemas.microsoft.com/office/word/2012/wordml" xmlns:w16se="http://schemas.microsoft.com/office/word/2015/wordml/symex" xmlns:wpg="http://schemas.microsoft.com/office/word/2010/wordprocessingGroup" xmlns:wpi="http://schemas.microsoft.com/office/word/2010/wordprocessingInk" xmlns:wne="http://schemas.microsoft.com/office/word/2006/wordml" xmlns:wps="http://schemas.microsoft.com/office/word/2010/wordprocessingShape" mc:Ignorable="w14 w15 w16se wp14">
+<w:hdr xmlns:wpc="http://schemas.microsoft.com/office/word/2010/wordprocessingCanvas" xmlns:cx="http://schemas.microsoft.com/office/drawing/2014/chartex" xmlns:cx1="http://schemas.microsoft.com/office/drawing/2015/9/8/chartex" xmlns:mc="http://schemas.openxmlformats.org/markup-compatibility/2006" xmlns:o="urn:schemas-microsoft-com:office:office" xmlns:r="http://schemas.openxmlformats.org/officeDocument/2006/relationships" xmlns:m="http://schemas.openxmlformats.org/officeDocument/2006/math" xmlns:v="urn:schemas-microsoft-com:vml" xmlns:wp14="http://schemas.microsoft.com/office/word/2010/wordprocessingDrawing" xmlns:wp="http://schemas.openxmlformats.org/drawingml/2006/wordprocessingDrawing" xmlns:w10="urn:schemas-microsoft-com:office:word" xmlns:w="http://schemas.openxmlformats.org/wordprocessingml/2006/main" xmlns:w14="http://schemas.microsoft.com/office/word/2010/wordml" xmlns:w15="http://schemas.microsoft.com/office/word/2012/wordml" xmlns:w16se="http://schemas.microsoft.com/office/word/2015/wordml/symex" xmlns:wpg="http://schemas.microsoft.com/office/word/2010/wordprocessingGroup" xmlns:wpi="http://schemas.microsoft.com/office/word/2010/wordprocessingInk" xmlns:wne="http://schemas.microsoft.com/office/word/2006/wordml" xmlns:wps="http://schemas.microsoft.com/office/word/2010/wordprocessingShape" mc:Ignorable="w14 w15 w16se wp14">
   <w:p>
     <w:pPr>
       <w:pStyle w:val="Header"/>
@@ -22094,7 +22091,7 @@
 </file>
 
 <file path=word/numbering.xml><?xml version="1.0" encoding="utf-8"?>
-<w:numbering xmlns:wpc="http://schemas.microsoft.com/office/word/2010/wordprocessingCanvas" xmlns:cx="http://schemas.microsoft.com/office/drawing/2014/chartex" xmlns:mc="http://schemas.openxmlformats.org/markup-compatibility/2006" xmlns:o="urn:schemas-microsoft-com:office:office" xmlns:r="http://schemas.openxmlformats.org/officeDocument/2006/relationships" xmlns:m="http://schemas.openxmlformats.org/officeDocument/2006/math" xmlns:v="urn:schemas-microsoft-com:vml" xmlns:wp14="http://schemas.microsoft.com/office/word/2010/wordprocessingDrawing" xmlns:wp="http://schemas.openxmlformats.org/drawingml/2006/wordprocessingDrawing" xmlns:w10="urn:schemas-microsoft-com:office:word" xmlns:w="http://schemas.openxmlformats.org/wordprocessingml/2006/main" xmlns:w14="http://schemas.microsoft.com/office/word/2010/wordml" xmlns:w15="http://schemas.microsoft.com/office/word/2012/wordml" xmlns:w16se="http://schemas.microsoft.com/office/word/2015/wordml/symex" xmlns:wpg="http://schemas.microsoft.com/office/word/2010/wordprocessingGroup" xmlns:wpi="http://schemas.microsoft.com/office/word/2010/wordprocessingInk" xmlns:wne="http://schemas.microsoft.com/office/word/2006/wordml" xmlns:wps="http://schemas.microsoft.com/office/word/2010/wordprocessingShape" mc:Ignorable="w14 w15 w16se wp14">
+<w:numbering xmlns:wpc="http://schemas.microsoft.com/office/word/2010/wordprocessingCanvas" xmlns:cx="http://schemas.microsoft.com/office/drawing/2014/chartex" xmlns:cx1="http://schemas.microsoft.com/office/drawing/2015/9/8/chartex" xmlns:mc="http://schemas.openxmlformats.org/markup-compatibility/2006" xmlns:o="urn:schemas-microsoft-com:office:office" xmlns:r="http://schemas.openxmlformats.org/officeDocument/2006/relationships" xmlns:m="http://schemas.openxmlformats.org/officeDocument/2006/math" xmlns:v="urn:schemas-microsoft-com:vml" xmlns:wp14="http://schemas.microsoft.com/office/word/2010/wordprocessingDrawing" xmlns:wp="http://schemas.openxmlformats.org/drawingml/2006/wordprocessingDrawing" xmlns:w10="urn:schemas-microsoft-com:office:word" xmlns:w="http://schemas.openxmlformats.org/wordprocessingml/2006/main" xmlns:w14="http://schemas.microsoft.com/office/word/2010/wordml" xmlns:w15="http://schemas.microsoft.com/office/word/2012/wordml" xmlns:w16se="http://schemas.microsoft.com/office/word/2015/wordml/symex" xmlns:wpg="http://schemas.microsoft.com/office/word/2010/wordprocessingGroup" xmlns:wpi="http://schemas.microsoft.com/office/word/2010/wordprocessingInk" xmlns:wne="http://schemas.microsoft.com/office/word/2006/wordml" xmlns:wps="http://schemas.microsoft.com/office/word/2010/wordprocessingShape" mc:Ignorable="w14 w15 w16se wp14">
   <w:abstractNum w:abstractNumId="0" w15:restartNumberingAfterBreak="0">
     <w:nsid w:val="021E7605"/>
     <w:multiLevelType w:val="hybridMultilevel"/>
@@ -25994,7 +25991,7 @@
 </file>
 
 <file path=customXml/itemProps1.xml><?xml version="1.0" encoding="utf-8"?>
-<ds:datastoreItem xmlns:ds="http://schemas.openxmlformats.org/officeDocument/2006/customXml" ds:itemID="{11F72541-B827-4D8F-A27F-8EE1443CFC04}">
+<ds:datastoreItem xmlns:ds="http://schemas.openxmlformats.org/officeDocument/2006/customXml" ds:itemID="{9226C07B-F88E-446E-9353-225F2F905EAD}">
   <ds:schemaRefs>
     <ds:schemaRef ds:uri="http://schemas.openxmlformats.org/officeDocument/2006/bibliography"/>
   </ds:schemaRefs>

</xml_diff>

<commit_message>
Cập nhật lại class diagram
</commit_message>
<xml_diff>
--- a/Analysis/DoAnLyThuyet/Report.docx
+++ b/Analysis/DoAnLyThuyet/Report.docx
@@ -6942,27 +6942,14 @@
       <w:r>
         <w:t xml:space="preserve">Table </w:t>
       </w:r>
-      <w:r>
-        <w:fldChar w:fldCharType="begin"/>
-      </w:r>
-      <w:r>
-        <w:instrText xml:space="preserve"> SEQ Table \* ARABIC </w:instrText>
-      </w:r>
-      <w:r>
-        <w:fldChar w:fldCharType="separate"/>
-      </w:r>
-      <w:r>
-        <w:rPr>
-          <w:noProof/>
-        </w:rPr>
-        <w:t>1</w:t>
-      </w:r>
-      <w:r>
-        <w:rPr>
-          <w:noProof/>
-        </w:rPr>
-        <w:fldChar w:fldCharType="end"/>
-      </w:r>
+      <w:fldSimple w:instr=" SEQ Table \* ARABIC ">
+        <w:r>
+          <w:rPr>
+            <w:noProof/>
+          </w:rPr>
+          <w:t>1</w:t>
+        </w:r>
+      </w:fldSimple>
       <w:r>
         <w:t xml:space="preserve"> Tổ chức trong thư viện</w:t>
       </w:r>
@@ -7541,27 +7528,14 @@
       <w:r>
         <w:t xml:space="preserve">Table </w:t>
       </w:r>
-      <w:r>
-        <w:fldChar w:fldCharType="begin"/>
-      </w:r>
-      <w:r>
-        <w:instrText xml:space="preserve"> SEQ Table \* ARABIC </w:instrText>
-      </w:r>
-      <w:r>
-        <w:fldChar w:fldCharType="separate"/>
-      </w:r>
-      <w:r>
-        <w:rPr>
-          <w:noProof/>
-        </w:rPr>
-        <w:t>2</w:t>
-      </w:r>
-      <w:r>
-        <w:rPr>
-          <w:noProof/>
-        </w:rPr>
-        <w:fldChar w:fldCharType="end"/>
-      </w:r>
+      <w:fldSimple w:instr=" SEQ Table \* ARABIC ">
+        <w:r>
+          <w:rPr>
+            <w:noProof/>
+          </w:rPr>
+          <w:t>2</w:t>
+        </w:r>
+      </w:fldSimple>
       <w:r>
         <w:t xml:space="preserve"> Tổ chức độc giả</w:t>
       </w:r>
@@ -7847,27 +7821,14 @@
       <w:r>
         <w:t xml:space="preserve">Table </w:t>
       </w:r>
-      <w:r>
-        <w:fldChar w:fldCharType="begin"/>
-      </w:r>
-      <w:r>
-        <w:instrText xml:space="preserve"> SEQ Table \* ARABIC </w:instrText>
-      </w:r>
-      <w:r>
-        <w:fldChar w:fldCharType="separate"/>
-      </w:r>
-      <w:r>
-        <w:rPr>
-          <w:noProof/>
-        </w:rPr>
-        <w:t>3</w:t>
-      </w:r>
-      <w:r>
-        <w:rPr>
-          <w:noProof/>
-        </w:rPr>
-        <w:fldChar w:fldCharType="end"/>
-      </w:r>
+      <w:fldSimple w:instr=" SEQ Table \* ARABIC ">
+        <w:r>
+          <w:rPr>
+            <w:noProof/>
+          </w:rPr>
+          <w:t>3</w:t>
+        </w:r>
+      </w:fldSimple>
       <w:r>
         <w:t xml:space="preserve"> Tổ chức nhà trường</w:t>
       </w:r>
@@ -8175,27 +8136,14 @@
       <w:r>
         <w:t xml:space="preserve">Table </w:t>
       </w:r>
-      <w:r>
-        <w:fldChar w:fldCharType="begin"/>
-      </w:r>
-      <w:r>
-        <w:instrText xml:space="preserve"> SEQ Table \* ARABIC </w:instrText>
-      </w:r>
-      <w:r>
-        <w:fldChar w:fldCharType="separate"/>
-      </w:r>
-      <w:r>
-        <w:rPr>
-          <w:noProof/>
-        </w:rPr>
-        <w:t>4</w:t>
-      </w:r>
-      <w:r>
-        <w:rPr>
-          <w:noProof/>
-        </w:rPr>
-        <w:fldChar w:fldCharType="end"/>
-      </w:r>
+      <w:fldSimple w:instr=" SEQ Table \* ARABIC ">
+        <w:r>
+          <w:rPr>
+            <w:noProof/>
+          </w:rPr>
+          <w:t>4</w:t>
+        </w:r>
+      </w:fldSimple>
       <w:r>
         <w:t xml:space="preserve"> Tổ chức nhà thanh lý</w:t>
       </w:r>
@@ -14593,27 +14541,14 @@
       <w:r>
         <w:t xml:space="preserve">Figure </w:t>
       </w:r>
-      <w:r>
-        <w:fldChar w:fldCharType="begin"/>
-      </w:r>
-      <w:r>
-        <w:instrText xml:space="preserve"> SEQ Figure \* ARABIC </w:instrText>
-      </w:r>
-      <w:r>
-        <w:fldChar w:fldCharType="separate"/>
-      </w:r>
-      <w:r>
-        <w:rPr>
-          <w:noProof/>
-        </w:rPr>
-        <w:t>1</w:t>
-      </w:r>
-      <w:r>
-        <w:rPr>
-          <w:noProof/>
-        </w:rPr>
-        <w:fldChar w:fldCharType="end"/>
-      </w:r>
+      <w:fldSimple w:instr=" SEQ Figure \* ARABIC ">
+        <w:r>
+          <w:rPr>
+            <w:noProof/>
+          </w:rPr>
+          <w:t>1</w:t>
+        </w:r>
+      </w:fldSimple>
       <w:r>
         <w:t xml:space="preserve"> Business use-case diagram</w:t>
       </w:r>
@@ -14702,27 +14637,14 @@
       <w:r>
         <w:t xml:space="preserve">Table </w:t>
       </w:r>
-      <w:r>
-        <w:fldChar w:fldCharType="begin"/>
-      </w:r>
-      <w:r>
-        <w:instrText xml:space="preserve"> SEQ Table \* ARABIC </w:instrText>
-      </w:r>
-      <w:r>
-        <w:fldChar w:fldCharType="separate"/>
-      </w:r>
-      <w:r>
-        <w:rPr>
-          <w:noProof/>
-        </w:rPr>
-        <w:t>5</w:t>
-      </w:r>
-      <w:r>
-        <w:rPr>
-          <w:noProof/>
-        </w:rPr>
-        <w:fldChar w:fldCharType="end"/>
-      </w:r>
+      <w:fldSimple w:instr=" SEQ Table \* ARABIC ">
+        <w:r>
+          <w:rPr>
+            <w:noProof/>
+          </w:rPr>
+          <w:t>5</w:t>
+        </w:r>
+      </w:fldSimple>
       <w:r>
         <w:t xml:space="preserve"> Mô tả cho use case Mua cho khoa</w:t>
       </w:r>
@@ -15344,27 +15266,14 @@
       <w:r>
         <w:t xml:space="preserve">Table </w:t>
       </w:r>
-      <w:r>
-        <w:fldChar w:fldCharType="begin"/>
-      </w:r>
-      <w:r>
-        <w:instrText xml:space="preserve"> SEQ Table \* ARABIC </w:instrText>
-      </w:r>
-      <w:r>
-        <w:fldChar w:fldCharType="separate"/>
-      </w:r>
-      <w:r>
-        <w:rPr>
-          <w:noProof/>
-        </w:rPr>
-        <w:t>6</w:t>
-      </w:r>
-      <w:r>
-        <w:rPr>
-          <w:noProof/>
-        </w:rPr>
-        <w:fldChar w:fldCharType="end"/>
-      </w:r>
+      <w:fldSimple w:instr=" SEQ Table \* ARABIC ">
+        <w:r>
+          <w:rPr>
+            <w:noProof/>
+          </w:rPr>
+          <w:t>6</w:t>
+        </w:r>
+      </w:fldSimple>
       <w:r>
         <w:t xml:space="preserve"> Mô tả use case Mua từ khảo sát nhu cầu độc giả</w:t>
       </w:r>
@@ -15996,27 +15905,14 @@
       <w:r>
         <w:t xml:space="preserve">Table </w:t>
       </w:r>
-      <w:r>
-        <w:fldChar w:fldCharType="begin"/>
-      </w:r>
-      <w:r>
-        <w:instrText xml:space="preserve"> SEQ Table \* ARABIC </w:instrText>
-      </w:r>
-      <w:r>
-        <w:fldChar w:fldCharType="separate"/>
-      </w:r>
-      <w:r>
-        <w:rPr>
-          <w:noProof/>
-        </w:rPr>
-        <w:t>7</w:t>
-      </w:r>
-      <w:r>
-        <w:rPr>
-          <w:noProof/>
-        </w:rPr>
-        <w:fldChar w:fldCharType="end"/>
-      </w:r>
+      <w:fldSimple w:instr=" SEQ Table \* ARABIC ">
+        <w:r>
+          <w:rPr>
+            <w:noProof/>
+          </w:rPr>
+          <w:t>7</w:t>
+        </w:r>
+      </w:fldSimple>
       <w:r>
         <w:t xml:space="preserve"> Mô tả use case đăng ký sách</w:t>
       </w:r>
@@ -19052,27 +18948,14 @@
       <w:r>
         <w:t xml:space="preserve">Figure </w:t>
       </w:r>
-      <w:r>
-        <w:fldChar w:fldCharType="begin"/>
-      </w:r>
-      <w:r>
-        <w:instrText xml:space="preserve"> SEQ Figure \* ARABIC </w:instrText>
-      </w:r>
-      <w:r>
-        <w:fldChar w:fldCharType="separate"/>
-      </w:r>
-      <w:r>
-        <w:rPr>
-          <w:noProof/>
-        </w:rPr>
-        <w:t>2</w:t>
-      </w:r>
-      <w:r>
-        <w:rPr>
-          <w:noProof/>
-        </w:rPr>
-        <w:fldChar w:fldCharType="end"/>
-      </w:r>
+      <w:fldSimple w:instr=" SEQ Figure \* ARABIC ">
+        <w:r>
+          <w:rPr>
+            <w:noProof/>
+          </w:rPr>
+          <w:t>2</w:t>
+        </w:r>
+      </w:fldSimple>
       <w:r>
         <w:t xml:space="preserve"> Activity Diagram cho use case Mua từ khảo sát nhu cầu người dùng</w:t>
       </w:r>
@@ -19163,27 +19046,14 @@
       <w:r>
         <w:t xml:space="preserve">Figure </w:t>
       </w:r>
-      <w:r>
-        <w:fldChar w:fldCharType="begin"/>
-      </w:r>
-      <w:r>
-        <w:instrText xml:space="preserve"> SEQ Figure \* ARABIC </w:instrText>
-      </w:r>
-      <w:r>
-        <w:fldChar w:fldCharType="separate"/>
-      </w:r>
-      <w:r>
-        <w:rPr>
-          <w:noProof/>
-        </w:rPr>
-        <w:t>3</w:t>
-      </w:r>
-      <w:r>
-        <w:rPr>
-          <w:noProof/>
-        </w:rPr>
-        <w:fldChar w:fldCharType="end"/>
-      </w:r>
+      <w:fldSimple w:instr=" SEQ Figure \* ARABIC ">
+        <w:r>
+          <w:rPr>
+            <w:noProof/>
+          </w:rPr>
+          <w:t>3</w:t>
+        </w:r>
+      </w:fldSimple>
       <w:r>
         <w:t xml:space="preserve"> Activity Diagram cho use case Đăng ký sách</w:t>
       </w:r>
@@ -19283,27 +19153,14 @@
       <w:r>
         <w:t xml:space="preserve">Figure </w:t>
       </w:r>
-      <w:r>
-        <w:fldChar w:fldCharType="begin"/>
-      </w:r>
-      <w:r>
-        <w:instrText xml:space="preserve"> SEQ Figure \* ARABIC </w:instrText>
-      </w:r>
-      <w:r>
-        <w:fldChar w:fldCharType="separate"/>
-      </w:r>
-      <w:r>
-        <w:rPr>
-          <w:noProof/>
-        </w:rPr>
-        <w:t>4</w:t>
-      </w:r>
-      <w:r>
-        <w:rPr>
-          <w:noProof/>
-        </w:rPr>
-        <w:fldChar w:fldCharType="end"/>
-      </w:r>
+      <w:fldSimple w:instr=" SEQ Figure \* ARABIC ">
+        <w:r>
+          <w:rPr>
+            <w:noProof/>
+          </w:rPr>
+          <w:t>4</w:t>
+        </w:r>
+      </w:fldSimple>
       <w:r>
         <w:t xml:space="preserve"> Activity diagram cho usecase </w:t>
       </w:r>
@@ -19368,27 +19225,14 @@
       <w:r>
         <w:t xml:space="preserve">Figure </w:t>
       </w:r>
-      <w:r>
-        <w:fldChar w:fldCharType="begin"/>
-      </w:r>
-      <w:r>
-        <w:instrText xml:space="preserve"> SEQ Figure \* ARABIC </w:instrText>
-      </w:r>
-      <w:r>
-        <w:fldChar w:fldCharType="separate"/>
-      </w:r>
-      <w:r>
-        <w:rPr>
-          <w:noProof/>
-        </w:rPr>
-        <w:t>5</w:t>
-      </w:r>
-      <w:r>
-        <w:rPr>
-          <w:noProof/>
-        </w:rPr>
-        <w:fldChar w:fldCharType="end"/>
-      </w:r>
+      <w:fldSimple w:instr=" SEQ Figure \* ARABIC ">
+        <w:r>
+          <w:rPr>
+            <w:noProof/>
+          </w:rPr>
+          <w:t>5</w:t>
+        </w:r>
+      </w:fldSimple>
       <w:r>
         <w:t xml:space="preserve"> Activity diagram cho usecase </w:t>
       </w:r>
@@ -19794,27 +19638,14 @@
       <w:r>
         <w:t xml:space="preserve">Figure </w:t>
       </w:r>
-      <w:r>
-        <w:fldChar w:fldCharType="begin"/>
-      </w:r>
-      <w:r>
-        <w:instrText xml:space="preserve"> SEQ Figure \* ARABIC </w:instrText>
-      </w:r>
-      <w:r>
-        <w:fldChar w:fldCharType="separate"/>
-      </w:r>
-      <w:r>
-        <w:rPr>
-          <w:noProof/>
-        </w:rPr>
-        <w:t>6</w:t>
-      </w:r>
-      <w:r>
-        <w:rPr>
-          <w:noProof/>
-        </w:rPr>
-        <w:fldChar w:fldCharType="end"/>
-      </w:r>
+      <w:fldSimple w:instr=" SEQ Figure \* ARABIC ">
+        <w:r>
+          <w:rPr>
+            <w:noProof/>
+          </w:rPr>
+          <w:t>6</w:t>
+        </w:r>
+      </w:fldSimple>
       <w:r>
         <w:t xml:space="preserve"> Class diagram (behavior) cho use case nhập sách</w:t>
       </w:r>
@@ -19872,14 +19703,23 @@
       </w:pPr>
       <w:r>
         <w:rPr>
+          <w:rFonts w:ascii="Times New Roman" w:hAnsi="Times New Roman" w:cs="Times New Roman"/>
           <w:noProof/>
+          <w:color w:val="5B9BD5" w:themeColor="accent1"/>
+          <w:sz w:val="32"/>
+          <w:szCs w:val="32"/>
+          <w14:textOutline w14:w="0" w14:cap="flat" w14:cmpd="sng" w14:algn="ctr">
+            <w14:noFill/>
+            <w14:prstDash w14:val="solid"/>
+            <w14:round/>
+          </w14:textOutline>
         </w:rPr>
         <w:lastRenderedPageBreak/>
         <w:drawing>
-          <wp:inline distT="0" distB="0" distL="0" distR="0" wp14:anchorId="4182C9D4" wp14:editId="2E5AD600">
-            <wp:extent cx="5943600" cy="5262245"/>
-            <wp:effectExtent l="0" t="0" r="0" b="0"/>
-            <wp:docPr id="2" name="Picture 2"/>
+          <wp:inline distT="0" distB="0" distL="0" distR="0">
+            <wp:extent cx="5972175" cy="5257800"/>
+            <wp:effectExtent l="0" t="0" r="9525" b="0"/>
+            <wp:docPr id="3" name="Picture 3"/>
             <wp:cNvGraphicFramePr>
               <a:graphicFrameLocks xmlns:a="http://schemas.openxmlformats.org/drawingml/2006/main" noChangeAspect="1"/>
             </wp:cNvGraphicFramePr>
@@ -19887,23 +19727,36 @@
               <a:graphicData uri="http://schemas.openxmlformats.org/drawingml/2006/picture">
                 <pic:pic xmlns:pic="http://schemas.openxmlformats.org/drawingml/2006/picture">
                   <pic:nvPicPr>
-                    <pic:cNvPr id="1" name=""/>
-                    <pic:cNvPicPr/>
+                    <pic:cNvPr id="0" name="Picture 1"/>
+                    <pic:cNvPicPr>
+                      <a:picLocks noChangeAspect="1" noChangeArrowheads="1"/>
+                    </pic:cNvPicPr>
                   </pic:nvPicPr>
                   <pic:blipFill>
-                    <a:blip r:embed="rId15"/>
+                    <a:blip r:embed="rId15">
+                      <a:extLst>
+                        <a:ext uri="{28A0092B-C50C-407E-A947-70E740481C1C}">
+                          <a14:useLocalDpi xmlns:a14="http://schemas.microsoft.com/office/drawing/2010/main" val="0"/>
+                        </a:ext>
+                      </a:extLst>
+                    </a:blip>
+                    <a:srcRect/>
                     <a:stretch>
                       <a:fillRect/>
                     </a:stretch>
                   </pic:blipFill>
-                  <pic:spPr>
+                  <pic:spPr bwMode="auto">
                     <a:xfrm>
                       <a:off x="0" y="0"/>
-                      <a:ext cx="5943600" cy="5262245"/>
+                      <a:ext cx="5972175" cy="5257800"/>
                     </a:xfrm>
                     <a:prstGeom prst="rect">
                       <a:avLst/>
                     </a:prstGeom>
+                    <a:noFill/>
+                    <a:ln>
+                      <a:noFill/>
+                    </a:ln>
                   </pic:spPr>
                 </pic:pic>
               </a:graphicData>
@@ -19911,6 +19764,8 @@
           </wp:inline>
         </w:drawing>
       </w:r>
+      <w:bookmarkStart w:id="52" w:name="_GoBack"/>
+      <w:bookmarkEnd w:id="52"/>
     </w:p>
     <w:p>
       <w:pPr>
@@ -19932,7 +19787,7 @@
           </w14:textOutline>
         </w:rPr>
       </w:pPr>
-      <w:bookmarkStart w:id="52" w:name="_Toc43635281"/>
+      <w:bookmarkStart w:id="53" w:name="_Toc43635281"/>
       <w:r>
         <w:rPr>
           <w:rFonts w:ascii="Times New Roman" w:hAnsi="Times New Roman" w:cs="Times New Roman"/>
@@ -19947,7 +19802,7 @@
         </w:rPr>
         <w:t>Đăng ký thẻ thư viện</w:t>
       </w:r>
-      <w:bookmarkEnd w:id="52"/>
+      <w:bookmarkEnd w:id="53"/>
     </w:p>
     <w:p>
       <w:pPr>
@@ -19984,7 +19839,7 @@
           </w14:textOutline>
         </w:rPr>
       </w:pPr>
-      <w:bookmarkStart w:id="53" w:name="_Toc43635282"/>
+      <w:bookmarkStart w:id="54" w:name="_Toc43635282"/>
       <w:r>
         <w:rPr>
           <w:rFonts w:ascii="Times New Roman" w:hAnsi="Times New Roman" w:cs="Times New Roman"/>
@@ -19999,7 +19854,7 @@
         </w:rPr>
         <w:t>Mượn sách</w:t>
       </w:r>
-      <w:bookmarkEnd w:id="53"/>
+      <w:bookmarkEnd w:id="54"/>
     </w:p>
     <w:p>
       <w:pPr>
@@ -20036,7 +19891,7 @@
           </w14:textOutline>
         </w:rPr>
       </w:pPr>
-      <w:bookmarkStart w:id="54" w:name="_Toc43635283"/>
+      <w:bookmarkStart w:id="55" w:name="_Toc43635283"/>
       <w:r>
         <w:rPr>
           <w:rFonts w:ascii="Times New Roman" w:hAnsi="Times New Roman" w:cs="Times New Roman"/>
@@ -20051,7 +19906,7 @@
         </w:rPr>
         <w:t>Trả sách</w:t>
       </w:r>
-      <w:bookmarkEnd w:id="54"/>
+      <w:bookmarkEnd w:id="55"/>
     </w:p>
     <w:p>
       <w:pPr>
@@ -20092,7 +19947,7 @@
           </w14:textOutline>
         </w:rPr>
       </w:pPr>
-      <w:bookmarkStart w:id="55" w:name="_Toc43635284"/>
+      <w:bookmarkStart w:id="56" w:name="_Toc43635284"/>
       <w:r>
         <w:rPr>
           <w:rFonts w:ascii="Times New Roman" w:hAnsi="Times New Roman" w:cs="Times New Roman"/>
@@ -20108,7 +19963,7 @@
         </w:rPr>
         <w:t>Phân tích chức năng của hệ thống</w:t>
       </w:r>
-      <w:bookmarkEnd w:id="55"/>
+      <w:bookmarkEnd w:id="56"/>
     </w:p>
     <w:p>
       <w:pPr>
@@ -20747,8 +20602,6 @@
           </wp:inline>
         </w:drawing>
       </w:r>
-      <w:bookmarkStart w:id="56" w:name="_GoBack"/>
-      <w:bookmarkEnd w:id="56"/>
     </w:p>
     <w:p>
       <w:pPr>
@@ -20768,27 +20621,14 @@
       <w:r>
         <w:t xml:space="preserve">Figure </w:t>
       </w:r>
-      <w:r>
-        <w:fldChar w:fldCharType="begin"/>
-      </w:r>
-      <w:r>
-        <w:instrText xml:space="preserve"> SEQ Figure \* ARABIC </w:instrText>
-      </w:r>
-      <w:r>
-        <w:fldChar w:fldCharType="separate"/>
-      </w:r>
-      <w:r>
-        <w:rPr>
-          <w:noProof/>
-        </w:rPr>
-        <w:t>7</w:t>
-      </w:r>
-      <w:r>
-        <w:rPr>
-          <w:noProof/>
-        </w:rPr>
-        <w:fldChar w:fldCharType="end"/>
-      </w:r>
+      <w:fldSimple w:instr=" SEQ Figure \* ARABIC ">
+        <w:r>
+          <w:rPr>
+            <w:noProof/>
+          </w:rPr>
+          <w:t>7</w:t>
+        </w:r>
+      </w:fldSimple>
       <w:r>
         <w:t xml:space="preserve"> System use case diagram</w:t>
       </w:r>
@@ -22026,7 +21866,7 @@
           <w:rPr>
             <w:noProof/>
           </w:rPr>
-          <w:t>23</w:t>
+          <w:t>22</w:t>
         </w:r>
         <w:r>
           <w:rPr>
@@ -25991,7 +25831,7 @@
 </file>
 
 <file path=customXml/itemProps1.xml><?xml version="1.0" encoding="utf-8"?>
-<ds:datastoreItem xmlns:ds="http://schemas.openxmlformats.org/officeDocument/2006/customXml" ds:itemID="{9226C07B-F88E-446E-9353-225F2F905EAD}">
+<ds:datastoreItem xmlns:ds="http://schemas.openxmlformats.org/officeDocument/2006/customXml" ds:itemID="{C30F94DE-213F-45E4-BC36-FB58C2E9D9A1}">
   <ds:schemaRefs>
     <ds:schemaRef ds:uri="http://schemas.openxmlformats.org/officeDocument/2006/bibliography"/>
   </ds:schemaRefs>

</xml_diff>

<commit_message>
Add system use case description and sequence diagram for Nhap sach
</commit_message>
<xml_diff>
--- a/Analysis/DoAnLyThuyet/Report.docx
+++ b/Analysis/DoAnLyThuyet/Report.docx
@@ -1,6 +1,6 @@
 
 <file path=word/document.xml><?xml version="1.0" encoding="utf-8"?>
-<w:document xmlns:wpc="http://schemas.microsoft.com/office/word/2010/wordprocessingCanvas" xmlns:cx="http://schemas.microsoft.com/office/drawing/2014/chartex" xmlns:cx1="http://schemas.microsoft.com/office/drawing/2015/9/8/chartex" xmlns:mc="http://schemas.openxmlformats.org/markup-compatibility/2006" xmlns:o="urn:schemas-microsoft-com:office:office" xmlns:r="http://schemas.openxmlformats.org/officeDocument/2006/relationships" xmlns:m="http://schemas.openxmlformats.org/officeDocument/2006/math" xmlns:v="urn:schemas-microsoft-com:vml" xmlns:wp14="http://schemas.microsoft.com/office/word/2010/wordprocessingDrawing" xmlns:wp="http://schemas.openxmlformats.org/drawingml/2006/wordprocessingDrawing" xmlns:w10="urn:schemas-microsoft-com:office:word" xmlns:w="http://schemas.openxmlformats.org/wordprocessingml/2006/main" xmlns:w14="http://schemas.microsoft.com/office/word/2010/wordml" xmlns:w15="http://schemas.microsoft.com/office/word/2012/wordml" xmlns:w16se="http://schemas.microsoft.com/office/word/2015/wordml/symex" xmlns:wpg="http://schemas.microsoft.com/office/word/2010/wordprocessingGroup" xmlns:wpi="http://schemas.microsoft.com/office/word/2010/wordprocessingInk" xmlns:wne="http://schemas.microsoft.com/office/word/2006/wordml" xmlns:wps="http://schemas.microsoft.com/office/word/2010/wordprocessingShape" mc:Ignorable="w14 w15 w16se wp14">
+<w:document xmlns:wpc="http://schemas.microsoft.com/office/word/2010/wordprocessingCanvas" xmlns:cx="http://schemas.microsoft.com/office/drawing/2014/chartex" xmlns:mc="http://schemas.openxmlformats.org/markup-compatibility/2006" xmlns:o="urn:schemas-microsoft-com:office:office" xmlns:r="http://schemas.openxmlformats.org/officeDocument/2006/relationships" xmlns:m="http://schemas.openxmlformats.org/officeDocument/2006/math" xmlns:v="urn:schemas-microsoft-com:vml" xmlns:wp14="http://schemas.microsoft.com/office/word/2010/wordprocessingDrawing" xmlns:wp="http://schemas.openxmlformats.org/drawingml/2006/wordprocessingDrawing" xmlns:w10="urn:schemas-microsoft-com:office:word" xmlns:w="http://schemas.openxmlformats.org/wordprocessingml/2006/main" xmlns:w14="http://schemas.microsoft.com/office/word/2010/wordml" xmlns:w15="http://schemas.microsoft.com/office/word/2012/wordml" xmlns:w16se="http://schemas.microsoft.com/office/word/2015/wordml/symex" xmlns:wpg="http://schemas.microsoft.com/office/word/2010/wordprocessingGroup" xmlns:wpi="http://schemas.microsoft.com/office/word/2010/wordprocessingInk" xmlns:wne="http://schemas.microsoft.com/office/word/2006/wordml" xmlns:wps="http://schemas.microsoft.com/office/word/2010/wordprocessingShape" mc:Ignorable="w14 w15 w16se wp14">
   <w:body>
     <w:p>
       <w:pPr>
@@ -6942,14 +6942,27 @@
       <w:r>
         <w:t xml:space="preserve">Table </w:t>
       </w:r>
-      <w:fldSimple w:instr=" SEQ Table \* ARABIC ">
-        <w:r>
-          <w:rPr>
-            <w:noProof/>
-          </w:rPr>
-          <w:t>1</w:t>
-        </w:r>
-      </w:fldSimple>
+      <w:r>
+        <w:fldChar w:fldCharType="begin"/>
+      </w:r>
+      <w:r>
+        <w:instrText xml:space="preserve"> SEQ Table \* ARABIC </w:instrText>
+      </w:r>
+      <w:r>
+        <w:fldChar w:fldCharType="separate"/>
+      </w:r>
+      <w:r>
+        <w:rPr>
+          <w:noProof/>
+        </w:rPr>
+        <w:t>1</w:t>
+      </w:r>
+      <w:r>
+        <w:rPr>
+          <w:noProof/>
+        </w:rPr>
+        <w:fldChar w:fldCharType="end"/>
+      </w:r>
       <w:r>
         <w:t xml:space="preserve"> Tổ chức trong thư viện</w:t>
       </w:r>
@@ -7528,14 +7541,27 @@
       <w:r>
         <w:t xml:space="preserve">Table </w:t>
       </w:r>
-      <w:fldSimple w:instr=" SEQ Table \* ARABIC ">
-        <w:r>
-          <w:rPr>
-            <w:noProof/>
-          </w:rPr>
-          <w:t>2</w:t>
-        </w:r>
-      </w:fldSimple>
+      <w:r>
+        <w:fldChar w:fldCharType="begin"/>
+      </w:r>
+      <w:r>
+        <w:instrText xml:space="preserve"> SEQ Table \* ARABIC </w:instrText>
+      </w:r>
+      <w:r>
+        <w:fldChar w:fldCharType="separate"/>
+      </w:r>
+      <w:r>
+        <w:rPr>
+          <w:noProof/>
+        </w:rPr>
+        <w:t>2</w:t>
+      </w:r>
+      <w:r>
+        <w:rPr>
+          <w:noProof/>
+        </w:rPr>
+        <w:fldChar w:fldCharType="end"/>
+      </w:r>
       <w:r>
         <w:t xml:space="preserve"> Tổ chức độc giả</w:t>
       </w:r>
@@ -7821,14 +7847,27 @@
       <w:r>
         <w:t xml:space="preserve">Table </w:t>
       </w:r>
-      <w:fldSimple w:instr=" SEQ Table \* ARABIC ">
-        <w:r>
-          <w:rPr>
-            <w:noProof/>
-          </w:rPr>
-          <w:t>3</w:t>
-        </w:r>
-      </w:fldSimple>
+      <w:r>
+        <w:fldChar w:fldCharType="begin"/>
+      </w:r>
+      <w:r>
+        <w:instrText xml:space="preserve"> SEQ Table \* ARABIC </w:instrText>
+      </w:r>
+      <w:r>
+        <w:fldChar w:fldCharType="separate"/>
+      </w:r>
+      <w:r>
+        <w:rPr>
+          <w:noProof/>
+        </w:rPr>
+        <w:t>3</w:t>
+      </w:r>
+      <w:r>
+        <w:rPr>
+          <w:noProof/>
+        </w:rPr>
+        <w:fldChar w:fldCharType="end"/>
+      </w:r>
       <w:r>
         <w:t xml:space="preserve"> Tổ chức nhà trường</w:t>
       </w:r>
@@ -8136,14 +8175,27 @@
       <w:r>
         <w:t xml:space="preserve">Table </w:t>
       </w:r>
-      <w:fldSimple w:instr=" SEQ Table \* ARABIC ">
-        <w:r>
-          <w:rPr>
-            <w:noProof/>
-          </w:rPr>
-          <w:t>4</w:t>
-        </w:r>
-      </w:fldSimple>
+      <w:r>
+        <w:fldChar w:fldCharType="begin"/>
+      </w:r>
+      <w:r>
+        <w:instrText xml:space="preserve"> SEQ Table \* ARABIC </w:instrText>
+      </w:r>
+      <w:r>
+        <w:fldChar w:fldCharType="separate"/>
+      </w:r>
+      <w:r>
+        <w:rPr>
+          <w:noProof/>
+        </w:rPr>
+        <w:t>4</w:t>
+      </w:r>
+      <w:r>
+        <w:rPr>
+          <w:noProof/>
+        </w:rPr>
+        <w:fldChar w:fldCharType="end"/>
+      </w:r>
       <w:r>
         <w:t xml:space="preserve"> Tổ chức nhà thanh lý</w:t>
       </w:r>
@@ -14541,14 +14593,27 @@
       <w:r>
         <w:t xml:space="preserve">Figure </w:t>
       </w:r>
-      <w:fldSimple w:instr=" SEQ Figure \* ARABIC ">
-        <w:r>
-          <w:rPr>
-            <w:noProof/>
-          </w:rPr>
-          <w:t>1</w:t>
-        </w:r>
-      </w:fldSimple>
+      <w:r>
+        <w:fldChar w:fldCharType="begin"/>
+      </w:r>
+      <w:r>
+        <w:instrText xml:space="preserve"> SEQ Figure \* ARABIC </w:instrText>
+      </w:r>
+      <w:r>
+        <w:fldChar w:fldCharType="separate"/>
+      </w:r>
+      <w:r>
+        <w:rPr>
+          <w:noProof/>
+        </w:rPr>
+        <w:t>1</w:t>
+      </w:r>
+      <w:r>
+        <w:rPr>
+          <w:noProof/>
+        </w:rPr>
+        <w:fldChar w:fldCharType="end"/>
+      </w:r>
       <w:r>
         <w:t xml:space="preserve"> Business use-case diagram</w:t>
       </w:r>
@@ -14637,14 +14702,27 @@
       <w:r>
         <w:t xml:space="preserve">Table </w:t>
       </w:r>
-      <w:fldSimple w:instr=" SEQ Table \* ARABIC ">
-        <w:r>
-          <w:rPr>
-            <w:noProof/>
-          </w:rPr>
-          <w:t>5</w:t>
-        </w:r>
-      </w:fldSimple>
+      <w:r>
+        <w:fldChar w:fldCharType="begin"/>
+      </w:r>
+      <w:r>
+        <w:instrText xml:space="preserve"> SEQ Table \* ARABIC </w:instrText>
+      </w:r>
+      <w:r>
+        <w:fldChar w:fldCharType="separate"/>
+      </w:r>
+      <w:r>
+        <w:rPr>
+          <w:noProof/>
+        </w:rPr>
+        <w:t>5</w:t>
+      </w:r>
+      <w:r>
+        <w:rPr>
+          <w:noProof/>
+        </w:rPr>
+        <w:fldChar w:fldCharType="end"/>
+      </w:r>
       <w:r>
         <w:t xml:space="preserve"> Mô tả cho use case Mua cho khoa</w:t>
       </w:r>
@@ -15266,14 +15344,27 @@
       <w:r>
         <w:t xml:space="preserve">Table </w:t>
       </w:r>
-      <w:fldSimple w:instr=" SEQ Table \* ARABIC ">
-        <w:r>
-          <w:rPr>
-            <w:noProof/>
-          </w:rPr>
-          <w:t>6</w:t>
-        </w:r>
-      </w:fldSimple>
+      <w:r>
+        <w:fldChar w:fldCharType="begin"/>
+      </w:r>
+      <w:r>
+        <w:instrText xml:space="preserve"> SEQ Table \* ARABIC </w:instrText>
+      </w:r>
+      <w:r>
+        <w:fldChar w:fldCharType="separate"/>
+      </w:r>
+      <w:r>
+        <w:rPr>
+          <w:noProof/>
+        </w:rPr>
+        <w:t>6</w:t>
+      </w:r>
+      <w:r>
+        <w:rPr>
+          <w:noProof/>
+        </w:rPr>
+        <w:fldChar w:fldCharType="end"/>
+      </w:r>
       <w:r>
         <w:t xml:space="preserve"> Mô tả use case Mua từ khảo sát nhu cầu độc giả</w:t>
       </w:r>
@@ -15905,14 +15996,27 @@
       <w:r>
         <w:t xml:space="preserve">Table </w:t>
       </w:r>
-      <w:fldSimple w:instr=" SEQ Table \* ARABIC ">
-        <w:r>
-          <w:rPr>
-            <w:noProof/>
-          </w:rPr>
-          <w:t>7</w:t>
-        </w:r>
-      </w:fldSimple>
+      <w:r>
+        <w:fldChar w:fldCharType="begin"/>
+      </w:r>
+      <w:r>
+        <w:instrText xml:space="preserve"> SEQ Table \* ARABIC </w:instrText>
+      </w:r>
+      <w:r>
+        <w:fldChar w:fldCharType="separate"/>
+      </w:r>
+      <w:r>
+        <w:rPr>
+          <w:noProof/>
+        </w:rPr>
+        <w:t>7</w:t>
+      </w:r>
+      <w:r>
+        <w:rPr>
+          <w:noProof/>
+        </w:rPr>
+        <w:fldChar w:fldCharType="end"/>
+      </w:r>
       <w:r>
         <w:t xml:space="preserve"> Mô tả use case đăng ký sách</w:t>
       </w:r>
@@ -18948,14 +19052,27 @@
       <w:r>
         <w:t xml:space="preserve">Figure </w:t>
       </w:r>
-      <w:fldSimple w:instr=" SEQ Figure \* ARABIC ">
-        <w:r>
-          <w:rPr>
-            <w:noProof/>
-          </w:rPr>
-          <w:t>2</w:t>
-        </w:r>
-      </w:fldSimple>
+      <w:r>
+        <w:fldChar w:fldCharType="begin"/>
+      </w:r>
+      <w:r>
+        <w:instrText xml:space="preserve"> SEQ Figure \* ARABIC </w:instrText>
+      </w:r>
+      <w:r>
+        <w:fldChar w:fldCharType="separate"/>
+      </w:r>
+      <w:r>
+        <w:rPr>
+          <w:noProof/>
+        </w:rPr>
+        <w:t>2</w:t>
+      </w:r>
+      <w:r>
+        <w:rPr>
+          <w:noProof/>
+        </w:rPr>
+        <w:fldChar w:fldCharType="end"/>
+      </w:r>
       <w:r>
         <w:t xml:space="preserve"> Activity Diagram cho use case Mua từ khảo sát nhu cầu người dùng</w:t>
       </w:r>
@@ -19046,14 +19163,27 @@
       <w:r>
         <w:t xml:space="preserve">Figure </w:t>
       </w:r>
-      <w:fldSimple w:instr=" SEQ Figure \* ARABIC ">
-        <w:r>
-          <w:rPr>
-            <w:noProof/>
-          </w:rPr>
-          <w:t>3</w:t>
-        </w:r>
-      </w:fldSimple>
+      <w:r>
+        <w:fldChar w:fldCharType="begin"/>
+      </w:r>
+      <w:r>
+        <w:instrText xml:space="preserve"> SEQ Figure \* ARABIC </w:instrText>
+      </w:r>
+      <w:r>
+        <w:fldChar w:fldCharType="separate"/>
+      </w:r>
+      <w:r>
+        <w:rPr>
+          <w:noProof/>
+        </w:rPr>
+        <w:t>3</w:t>
+      </w:r>
+      <w:r>
+        <w:rPr>
+          <w:noProof/>
+        </w:rPr>
+        <w:fldChar w:fldCharType="end"/>
+      </w:r>
       <w:r>
         <w:t xml:space="preserve"> Activity Diagram cho use case Đăng ký sách</w:t>
       </w:r>
@@ -19153,14 +19283,27 @@
       <w:r>
         <w:t xml:space="preserve">Figure </w:t>
       </w:r>
-      <w:fldSimple w:instr=" SEQ Figure \* ARABIC ">
-        <w:r>
-          <w:rPr>
-            <w:noProof/>
-          </w:rPr>
-          <w:t>4</w:t>
-        </w:r>
-      </w:fldSimple>
+      <w:r>
+        <w:fldChar w:fldCharType="begin"/>
+      </w:r>
+      <w:r>
+        <w:instrText xml:space="preserve"> SEQ Figure \* ARABIC </w:instrText>
+      </w:r>
+      <w:r>
+        <w:fldChar w:fldCharType="separate"/>
+      </w:r>
+      <w:r>
+        <w:rPr>
+          <w:noProof/>
+        </w:rPr>
+        <w:t>4</w:t>
+      </w:r>
+      <w:r>
+        <w:rPr>
+          <w:noProof/>
+        </w:rPr>
+        <w:fldChar w:fldCharType="end"/>
+      </w:r>
       <w:r>
         <w:t xml:space="preserve"> Activity diagram cho usecase </w:t>
       </w:r>
@@ -19225,14 +19368,27 @@
       <w:r>
         <w:t xml:space="preserve">Figure </w:t>
       </w:r>
-      <w:fldSimple w:instr=" SEQ Figure \* ARABIC ">
-        <w:r>
-          <w:rPr>
-            <w:noProof/>
-          </w:rPr>
-          <w:t>5</w:t>
-        </w:r>
-      </w:fldSimple>
+      <w:r>
+        <w:fldChar w:fldCharType="begin"/>
+      </w:r>
+      <w:r>
+        <w:instrText xml:space="preserve"> SEQ Figure \* ARABIC </w:instrText>
+      </w:r>
+      <w:r>
+        <w:fldChar w:fldCharType="separate"/>
+      </w:r>
+      <w:r>
+        <w:rPr>
+          <w:noProof/>
+        </w:rPr>
+        <w:t>5</w:t>
+      </w:r>
+      <w:r>
+        <w:rPr>
+          <w:noProof/>
+        </w:rPr>
+        <w:fldChar w:fldCharType="end"/>
+      </w:r>
       <w:r>
         <w:t xml:space="preserve"> Activity diagram cho usecase </w:t>
       </w:r>
@@ -19638,14 +19794,27 @@
       <w:r>
         <w:t xml:space="preserve">Figure </w:t>
       </w:r>
-      <w:fldSimple w:instr=" SEQ Figure \* ARABIC ">
-        <w:r>
-          <w:rPr>
-            <w:noProof/>
-          </w:rPr>
-          <w:t>6</w:t>
-        </w:r>
-      </w:fldSimple>
+      <w:r>
+        <w:fldChar w:fldCharType="begin"/>
+      </w:r>
+      <w:r>
+        <w:instrText xml:space="preserve"> SEQ Figure \* ARABIC </w:instrText>
+      </w:r>
+      <w:r>
+        <w:fldChar w:fldCharType="separate"/>
+      </w:r>
+      <w:r>
+        <w:rPr>
+          <w:noProof/>
+        </w:rPr>
+        <w:t>6</w:t>
+      </w:r>
+      <w:r>
+        <w:rPr>
+          <w:noProof/>
+        </w:rPr>
+        <w:fldChar w:fldCharType="end"/>
+      </w:r>
       <w:r>
         <w:t xml:space="preserve"> Class diagram (behavior) cho use case nhập sách</w:t>
       </w:r>
@@ -19764,8 +19933,6 @@
           </wp:inline>
         </w:drawing>
       </w:r>
-      <w:bookmarkStart w:id="52" w:name="_GoBack"/>
-      <w:bookmarkEnd w:id="52"/>
     </w:p>
     <w:p>
       <w:pPr>
@@ -19787,7 +19954,7 @@
           </w14:textOutline>
         </w:rPr>
       </w:pPr>
-      <w:bookmarkStart w:id="53" w:name="_Toc43635281"/>
+      <w:bookmarkStart w:id="52" w:name="_Toc43635281"/>
       <w:r>
         <w:rPr>
           <w:rFonts w:ascii="Times New Roman" w:hAnsi="Times New Roman" w:cs="Times New Roman"/>
@@ -19802,7 +19969,7 @@
         </w:rPr>
         <w:t>Đăng ký thẻ thư viện</w:t>
       </w:r>
-      <w:bookmarkEnd w:id="53"/>
+      <w:bookmarkEnd w:id="52"/>
     </w:p>
     <w:p>
       <w:pPr>
@@ -19839,7 +20006,7 @@
           </w14:textOutline>
         </w:rPr>
       </w:pPr>
-      <w:bookmarkStart w:id="54" w:name="_Toc43635282"/>
+      <w:bookmarkStart w:id="53" w:name="_Toc43635282"/>
       <w:r>
         <w:rPr>
           <w:rFonts w:ascii="Times New Roman" w:hAnsi="Times New Roman" w:cs="Times New Roman"/>
@@ -19854,7 +20021,7 @@
         </w:rPr>
         <w:t>Mượn sách</w:t>
       </w:r>
-      <w:bookmarkEnd w:id="54"/>
+      <w:bookmarkEnd w:id="53"/>
     </w:p>
     <w:p>
       <w:pPr>
@@ -19891,7 +20058,7 @@
           </w14:textOutline>
         </w:rPr>
       </w:pPr>
-      <w:bookmarkStart w:id="55" w:name="_Toc43635283"/>
+      <w:bookmarkStart w:id="54" w:name="_Toc43635283"/>
       <w:r>
         <w:rPr>
           <w:rFonts w:ascii="Times New Roman" w:hAnsi="Times New Roman" w:cs="Times New Roman"/>
@@ -19906,7 +20073,7 @@
         </w:rPr>
         <w:t>Trả sách</w:t>
       </w:r>
-      <w:bookmarkEnd w:id="55"/>
+      <w:bookmarkEnd w:id="54"/>
     </w:p>
     <w:p>
       <w:pPr>
@@ -19947,7 +20114,7 @@
           </w14:textOutline>
         </w:rPr>
       </w:pPr>
-      <w:bookmarkStart w:id="56" w:name="_Toc43635284"/>
+      <w:bookmarkStart w:id="55" w:name="_Toc43635284"/>
       <w:r>
         <w:rPr>
           <w:rFonts w:ascii="Times New Roman" w:hAnsi="Times New Roman" w:cs="Times New Roman"/>
@@ -19963,7 +20130,7 @@
         </w:rPr>
         <w:t>Phân tích chức năng của hệ thống</w:t>
       </w:r>
-      <w:bookmarkEnd w:id="56"/>
+      <w:bookmarkEnd w:id="55"/>
     </w:p>
     <w:p>
       <w:pPr>
@@ -20621,14 +20788,27 @@
       <w:r>
         <w:t xml:space="preserve">Figure </w:t>
       </w:r>
-      <w:fldSimple w:instr=" SEQ Figure \* ARABIC ">
-        <w:r>
-          <w:rPr>
-            <w:noProof/>
-          </w:rPr>
-          <w:t>7</w:t>
-        </w:r>
-      </w:fldSimple>
+      <w:r>
+        <w:fldChar w:fldCharType="begin"/>
+      </w:r>
+      <w:r>
+        <w:instrText xml:space="preserve"> SEQ Figure \* ARABIC </w:instrText>
+      </w:r>
+      <w:r>
+        <w:fldChar w:fldCharType="separate"/>
+      </w:r>
+      <w:r>
+        <w:rPr>
+          <w:noProof/>
+        </w:rPr>
+        <w:t>7</w:t>
+      </w:r>
+      <w:r>
+        <w:rPr>
+          <w:noProof/>
+        </w:rPr>
+        <w:fldChar w:fldCharType="end"/>
+      </w:r>
       <w:r>
         <w:t xml:space="preserve"> System use case diagram</w:t>
       </w:r>
@@ -20701,6 +20881,912 @@
         <w:t>Nhập sách</w:t>
       </w:r>
     </w:p>
+    <w:tbl>
+      <w:tblPr>
+        <w:tblStyle w:val="TableGrid"/>
+        <w:tblW w:w="9355" w:type="dxa"/>
+        <w:tblLook w:val="04A0" w:firstRow="1" w:lastRow="0" w:firstColumn="1" w:lastColumn="0" w:noHBand="0" w:noVBand="1"/>
+      </w:tblPr>
+      <w:tblGrid>
+        <w:gridCol w:w="3145"/>
+        <w:gridCol w:w="6210"/>
+      </w:tblGrid>
+      <w:tr>
+        <w:tc>
+          <w:tcPr>
+            <w:tcW w:w="3145" w:type="dxa"/>
+          </w:tcPr>
+          <w:p>
+            <w:pPr>
+              <w:rPr>
+                <w:rFonts w:ascii="Times New Roman" w:hAnsi="Times New Roman" w:cs="Times New Roman"/>
+                <w:b/>
+                <w:sz w:val="24"/>
+                <w:szCs w:val="24"/>
+                <w14:textOutline w14:w="0" w14:cap="flat" w14:cmpd="sng" w14:algn="ctr">
+                  <w14:noFill/>
+                  <w14:prstDash w14:val="solid"/>
+                  <w14:round/>
+                </w14:textOutline>
+              </w:rPr>
+            </w:pPr>
+            <w:r>
+              <w:rPr>
+                <w:rFonts w:ascii="Times New Roman" w:hAnsi="Times New Roman" w:cs="Times New Roman"/>
+                <w:b/>
+                <w:sz w:val="24"/>
+                <w:szCs w:val="24"/>
+                <w14:textOutline w14:w="0" w14:cap="flat" w14:cmpd="sng" w14:algn="ctr">
+                  <w14:noFill/>
+                  <w14:prstDash w14:val="solid"/>
+                  <w14:round/>
+                </w14:textOutline>
+              </w:rPr>
+              <w:t>Tên CRUD use case</w:t>
+            </w:r>
+          </w:p>
+        </w:tc>
+        <w:tc>
+          <w:tcPr>
+            <w:tcW w:w="6210" w:type="dxa"/>
+          </w:tcPr>
+          <w:p>
+            <w:pPr>
+              <w:rPr>
+                <w:rFonts w:ascii="Times New Roman" w:hAnsi="Times New Roman" w:cs="Times New Roman"/>
+                <w:sz w:val="24"/>
+                <w:szCs w:val="24"/>
+                <w14:textOutline w14:w="0" w14:cap="flat" w14:cmpd="sng" w14:algn="ctr">
+                  <w14:noFill/>
+                  <w14:prstDash w14:val="solid"/>
+                  <w14:round/>
+                </w14:textOutline>
+              </w:rPr>
+            </w:pPr>
+            <w:r>
+              <w:rPr>
+                <w:rFonts w:ascii="Times New Roman" w:hAnsi="Times New Roman" w:cs="Times New Roman"/>
+                <w:sz w:val="24"/>
+                <w:szCs w:val="24"/>
+                <w14:textOutline w14:w="0" w14:cap="flat" w14:cmpd="sng" w14:algn="ctr">
+                  <w14:noFill/>
+                  <w14:prstDash w14:val="solid"/>
+                  <w14:round/>
+                </w14:textOutline>
+              </w:rPr>
+              <w:t>Quản lý về sách</w:t>
+            </w:r>
+          </w:p>
+        </w:tc>
+      </w:tr>
+      <w:tr>
+        <w:tc>
+          <w:tcPr>
+            <w:tcW w:w="3145" w:type="dxa"/>
+          </w:tcPr>
+          <w:p>
+            <w:pPr>
+              <w:rPr>
+                <w:rFonts w:ascii="Times New Roman" w:hAnsi="Times New Roman" w:cs="Times New Roman"/>
+                <w:b/>
+                <w:sz w:val="24"/>
+                <w:szCs w:val="24"/>
+                <w14:textOutline w14:w="0" w14:cap="flat" w14:cmpd="sng" w14:algn="ctr">
+                  <w14:noFill/>
+                  <w14:prstDash w14:val="solid"/>
+                  <w14:round/>
+                </w14:textOutline>
+              </w:rPr>
+            </w:pPr>
+            <w:r>
+              <w:rPr>
+                <w:rFonts w:ascii="Times New Roman" w:hAnsi="Times New Roman" w:cs="Times New Roman"/>
+                <w:b/>
+                <w:sz w:val="24"/>
+                <w:szCs w:val="24"/>
+                <w14:textOutline w14:w="0" w14:cap="flat" w14:cmpd="sng" w14:algn="ctr">
+                  <w14:noFill/>
+                  <w14:prstDash w14:val="solid"/>
+                  <w14:round/>
+                </w14:textOutline>
+              </w:rPr>
+              <w:t>Dòng cơ bản</w:t>
+            </w:r>
+          </w:p>
+        </w:tc>
+        <w:tc>
+          <w:tcPr>
+            <w:tcW w:w="6210" w:type="dxa"/>
+          </w:tcPr>
+          <w:p>
+            <w:pPr>
+              <w:pStyle w:val="ListParagraph"/>
+              <w:numPr>
+                <w:ilvl w:val="0"/>
+                <w:numId w:val="30"/>
+              </w:numPr>
+              <w:rPr>
+                <w:rFonts w:ascii="Times New Roman" w:hAnsi="Times New Roman" w:cs="Times New Roman"/>
+                <w:sz w:val="24"/>
+                <w:szCs w:val="24"/>
+                <w14:textOutline w14:w="0" w14:cap="flat" w14:cmpd="sng" w14:algn="ctr">
+                  <w14:noFill/>
+                  <w14:prstDash w14:val="solid"/>
+                  <w14:round/>
+                </w14:textOutline>
+              </w:rPr>
+            </w:pPr>
+            <w:r>
+              <w:rPr>
+                <w:rFonts w:ascii="Times New Roman" w:hAnsi="Times New Roman" w:cs="Times New Roman"/>
+                <w:sz w:val="24"/>
+                <w:szCs w:val="24"/>
+                <w14:textOutline w14:w="0" w14:cap="flat" w14:cmpd="sng" w14:algn="ctr">
+                  <w14:noFill/>
+                  <w14:prstDash w14:val="solid"/>
+                  <w14:round/>
+                </w14:textOutline>
+              </w:rPr>
+              <w:t>Người dùng sử dụng chức năng:</w:t>
+            </w:r>
+          </w:p>
+          <w:p>
+            <w:pPr>
+              <w:pStyle w:val="ListParagraph"/>
+              <w:numPr>
+                <w:ilvl w:val="0"/>
+                <w:numId w:val="31"/>
+              </w:numPr>
+              <w:rPr>
+                <w:rFonts w:ascii="Times New Roman" w:hAnsi="Times New Roman" w:cs="Times New Roman"/>
+                <w:sz w:val="24"/>
+                <w:szCs w:val="24"/>
+                <w14:textOutline w14:w="0" w14:cap="flat" w14:cmpd="sng" w14:algn="ctr">
+                  <w14:noFill/>
+                  <w14:prstDash w14:val="solid"/>
+                  <w14:round/>
+                </w14:textOutline>
+              </w:rPr>
+            </w:pPr>
+            <w:r>
+              <w:rPr>
+                <w:rFonts w:ascii="Times New Roman" w:hAnsi="Times New Roman" w:cs="Times New Roman"/>
+                <w:sz w:val="24"/>
+                <w:szCs w:val="24"/>
+                <w14:textOutline w14:w="0" w14:cap="flat" w14:cmpd="sng" w14:algn="ctr">
+                  <w14:noFill/>
+                  <w14:prstDash w14:val="solid"/>
+                  <w14:round/>
+                </w14:textOutline>
+              </w:rPr>
+              <w:t>Tạo: Bước 1a</w:t>
+            </w:r>
+          </w:p>
+          <w:p>
+            <w:pPr>
+              <w:pStyle w:val="ListParagraph"/>
+              <w:numPr>
+                <w:ilvl w:val="0"/>
+                <w:numId w:val="31"/>
+              </w:numPr>
+              <w:rPr>
+                <w:rFonts w:ascii="Times New Roman" w:hAnsi="Times New Roman" w:cs="Times New Roman"/>
+                <w:sz w:val="24"/>
+                <w:szCs w:val="24"/>
+                <w14:textOutline w14:w="0" w14:cap="flat" w14:cmpd="sng" w14:algn="ctr">
+                  <w14:noFill/>
+                  <w14:prstDash w14:val="solid"/>
+                  <w14:round/>
+                </w14:textOutline>
+              </w:rPr>
+            </w:pPr>
+            <w:r>
+              <w:rPr>
+                <w:rFonts w:ascii="Times New Roman" w:hAnsi="Times New Roman" w:cs="Times New Roman"/>
+                <w:sz w:val="24"/>
+                <w:szCs w:val="24"/>
+                <w14:textOutline w14:w="0" w14:cap="flat" w14:cmpd="sng" w14:algn="ctr">
+                  <w14:noFill/>
+                  <w14:prstDash w14:val="solid"/>
+                  <w14:round/>
+                </w14:textOutline>
+              </w:rPr>
+              <w:t>Truy xuất: Bước 1b</w:t>
+            </w:r>
+          </w:p>
+          <w:p>
+            <w:pPr>
+              <w:pStyle w:val="ListParagraph"/>
+              <w:numPr>
+                <w:ilvl w:val="0"/>
+                <w:numId w:val="31"/>
+              </w:numPr>
+              <w:rPr>
+                <w:rFonts w:ascii="Times New Roman" w:hAnsi="Times New Roman" w:cs="Times New Roman"/>
+                <w:sz w:val="24"/>
+                <w:szCs w:val="24"/>
+                <w14:textOutline w14:w="0" w14:cap="flat" w14:cmpd="sng" w14:algn="ctr">
+                  <w14:noFill/>
+                  <w14:prstDash w14:val="solid"/>
+                  <w14:round/>
+                </w14:textOutline>
+              </w:rPr>
+            </w:pPr>
+            <w:r>
+              <w:rPr>
+                <w:rFonts w:ascii="Times New Roman" w:hAnsi="Times New Roman" w:cs="Times New Roman"/>
+                <w:sz w:val="24"/>
+                <w:szCs w:val="24"/>
+                <w14:textOutline w14:w="0" w14:cap="flat" w14:cmpd="sng" w14:algn="ctr">
+                  <w14:noFill/>
+                  <w14:prstDash w14:val="solid"/>
+                  <w14:round/>
+                </w14:textOutline>
+              </w:rPr>
+              <w:t>Cập nhập: Bước 1c</w:t>
+            </w:r>
+          </w:p>
+          <w:p>
+            <w:pPr>
+              <w:pStyle w:val="ListParagraph"/>
+              <w:numPr>
+                <w:ilvl w:val="0"/>
+                <w:numId w:val="31"/>
+              </w:numPr>
+              <w:rPr>
+                <w:rFonts w:ascii="Times New Roman" w:hAnsi="Times New Roman" w:cs="Times New Roman"/>
+                <w:sz w:val="24"/>
+                <w:szCs w:val="24"/>
+                <w14:textOutline w14:w="0" w14:cap="flat" w14:cmpd="sng" w14:algn="ctr">
+                  <w14:noFill/>
+                  <w14:prstDash w14:val="solid"/>
+                  <w14:round/>
+                </w14:textOutline>
+              </w:rPr>
+            </w:pPr>
+            <w:r>
+              <w:rPr>
+                <w:rFonts w:ascii="Times New Roman" w:hAnsi="Times New Roman" w:cs="Times New Roman"/>
+                <w:sz w:val="24"/>
+                <w:szCs w:val="24"/>
+                <w14:textOutline w14:w="0" w14:cap="flat" w14:cmpd="sng" w14:algn="ctr">
+                  <w14:noFill/>
+                  <w14:prstDash w14:val="solid"/>
+                  <w14:round/>
+                </w14:textOutline>
+              </w:rPr>
+              <w:t>Xóa: Bước 1d</w:t>
+            </w:r>
+          </w:p>
+        </w:tc>
+      </w:tr>
+      <w:tr>
+        <w:tc>
+          <w:tcPr>
+            <w:tcW w:w="3145" w:type="dxa"/>
+          </w:tcPr>
+          <w:p>
+            <w:pPr>
+              <w:rPr>
+                <w:rFonts w:ascii="Times New Roman" w:hAnsi="Times New Roman" w:cs="Times New Roman"/>
+                <w:b/>
+                <w:sz w:val="24"/>
+                <w:szCs w:val="24"/>
+                <w14:textOutline w14:w="0" w14:cap="flat" w14:cmpd="sng" w14:algn="ctr">
+                  <w14:noFill/>
+                  <w14:prstDash w14:val="solid"/>
+                  <w14:round/>
+                </w14:textOutline>
+              </w:rPr>
+            </w:pPr>
+            <w:r>
+              <w:rPr>
+                <w:rFonts w:ascii="Times New Roman" w:hAnsi="Times New Roman" w:cs="Times New Roman"/>
+                <w:b/>
+                <w:sz w:val="24"/>
+                <w:szCs w:val="24"/>
+                <w14:textOutline w14:w="0" w14:cap="flat" w14:cmpd="sng" w14:algn="ctr">
+                  <w14:noFill/>
+                  <w14:prstDash w14:val="solid"/>
+                  <w14:round/>
+                </w14:textOutline>
+              </w:rPr>
+              <w:t>Dòng phụ</w:t>
+            </w:r>
+          </w:p>
+        </w:tc>
+        <w:tc>
+          <w:tcPr>
+            <w:tcW w:w="6210" w:type="dxa"/>
+          </w:tcPr>
+          <w:p>
+            <w:pPr>
+              <w:rPr>
+                <w:rFonts w:ascii="Times New Roman" w:hAnsi="Times New Roman" w:cs="Times New Roman"/>
+                <w:sz w:val="24"/>
+                <w:szCs w:val="24"/>
+                <w14:textOutline w14:w="0" w14:cap="flat" w14:cmpd="sng" w14:algn="ctr">
+                  <w14:noFill/>
+                  <w14:prstDash w14:val="solid"/>
+                  <w14:round/>
+                </w14:textOutline>
+              </w:rPr>
+            </w:pPr>
+            <w:r>
+              <w:rPr>
+                <w:rFonts w:ascii="Times New Roman" w:hAnsi="Times New Roman" w:cs="Times New Roman"/>
+                <w:sz w:val="24"/>
+                <w:szCs w:val="24"/>
+                <w14:textOutline w14:w="0" w14:cap="flat" w14:cmpd="sng" w14:algn="ctr">
+                  <w14:noFill/>
+                  <w14:prstDash w14:val="solid"/>
+                  <w14:round/>
+                </w14:textOutline>
+              </w:rPr>
+              <w:t>Bước 1a: Tạo</w:t>
+            </w:r>
+          </w:p>
+          <w:p>
+            <w:pPr>
+              <w:rPr>
+                <w:rFonts w:ascii="Times New Roman" w:hAnsi="Times New Roman" w:cs="Times New Roman"/>
+                <w:sz w:val="24"/>
+                <w:szCs w:val="24"/>
+                <w14:textOutline w14:w="0" w14:cap="flat" w14:cmpd="sng" w14:algn="ctr">
+                  <w14:noFill/>
+                  <w14:prstDash w14:val="solid"/>
+                  <w14:round/>
+                </w14:textOutline>
+              </w:rPr>
+            </w:pPr>
+            <w:r>
+              <w:rPr>
+                <w:rFonts w:ascii="Times New Roman" w:hAnsi="Times New Roman" w:cs="Times New Roman"/>
+                <w:sz w:val="24"/>
+                <w:szCs w:val="24"/>
+                <w14:textOutline w14:w="0" w14:cap="flat" w14:cmpd="sng" w14:algn="ctr">
+                  <w14:noFill/>
+                  <w14:prstDash w14:val="solid"/>
+                  <w14:round/>
+                </w14:textOutline>
+              </w:rPr>
+              <w:t xml:space="preserve">     1a.1: [IN] Người dùng cung cấp thông tin về sách cần thêm.</w:t>
+            </w:r>
+          </w:p>
+          <w:p>
+            <w:pPr>
+              <w:rPr>
+                <w:rFonts w:ascii="Times New Roman" w:hAnsi="Times New Roman" w:cs="Times New Roman"/>
+                <w:sz w:val="24"/>
+                <w:szCs w:val="24"/>
+                <w14:textOutline w14:w="0" w14:cap="flat" w14:cmpd="sng" w14:algn="ctr">
+                  <w14:noFill/>
+                  <w14:prstDash w14:val="solid"/>
+                  <w14:round/>
+                </w14:textOutline>
+              </w:rPr>
+            </w:pPr>
+            <w:r>
+              <w:rPr>
+                <w:rFonts w:ascii="Times New Roman" w:hAnsi="Times New Roman" w:cs="Times New Roman"/>
+                <w:sz w:val="24"/>
+                <w:szCs w:val="24"/>
+                <w14:textOutline w14:w="0" w14:cap="flat" w14:cmpd="sng" w14:algn="ctr">
+                  <w14:noFill/>
+                  <w14:prstDash w14:val="solid"/>
+                  <w14:round/>
+                </w14:textOutline>
+              </w:rPr>
+              <w:lastRenderedPageBreak/>
+              <w:t xml:space="preserve">     1a.2: [OUT] Hệ thống kiểm tra tính đúng đắn và thêm sách vào cơ sở dữ liệu, sau đó trả về thông báo đã thêm thành công.</w:t>
+            </w:r>
+          </w:p>
+          <w:p>
+            <w:pPr>
+              <w:rPr>
+                <w:rFonts w:ascii="Times New Roman" w:hAnsi="Times New Roman" w:cs="Times New Roman"/>
+                <w:sz w:val="24"/>
+                <w:szCs w:val="24"/>
+                <w14:textOutline w14:w="0" w14:cap="flat" w14:cmpd="sng" w14:algn="ctr">
+                  <w14:noFill/>
+                  <w14:prstDash w14:val="solid"/>
+                  <w14:round/>
+                </w14:textOutline>
+              </w:rPr>
+            </w:pPr>
+          </w:p>
+          <w:p>
+            <w:pPr>
+              <w:rPr>
+                <w:rFonts w:ascii="Times New Roman" w:hAnsi="Times New Roman" w:cs="Times New Roman"/>
+                <w:sz w:val="24"/>
+                <w:szCs w:val="24"/>
+                <w14:textOutline w14:w="0" w14:cap="flat" w14:cmpd="sng" w14:algn="ctr">
+                  <w14:noFill/>
+                  <w14:prstDash w14:val="solid"/>
+                  <w14:round/>
+                </w14:textOutline>
+              </w:rPr>
+            </w:pPr>
+            <w:r>
+              <w:rPr>
+                <w:rFonts w:ascii="Times New Roman" w:hAnsi="Times New Roman" w:cs="Times New Roman"/>
+                <w:sz w:val="24"/>
+                <w:szCs w:val="24"/>
+                <w14:textOutline w14:w="0" w14:cap="flat" w14:cmpd="sng" w14:algn="ctr">
+                  <w14:noFill/>
+                  <w14:prstDash w14:val="solid"/>
+                  <w14:round/>
+                </w14:textOutline>
+              </w:rPr>
+              <w:t>Bước 1b: Truy xuất</w:t>
+            </w:r>
+          </w:p>
+          <w:p>
+            <w:pPr>
+              <w:rPr>
+                <w:rFonts w:ascii="Times New Roman" w:hAnsi="Times New Roman" w:cs="Times New Roman"/>
+                <w:sz w:val="24"/>
+                <w:szCs w:val="24"/>
+                <w14:textOutline w14:w="0" w14:cap="flat" w14:cmpd="sng" w14:algn="ctr">
+                  <w14:noFill/>
+                  <w14:prstDash w14:val="solid"/>
+                  <w14:round/>
+                </w14:textOutline>
+              </w:rPr>
+            </w:pPr>
+            <w:r>
+              <w:rPr>
+                <w:rFonts w:ascii="Times New Roman" w:hAnsi="Times New Roman" w:cs="Times New Roman"/>
+                <w:sz w:val="24"/>
+                <w:szCs w:val="24"/>
+                <w14:textOutline w14:w="0" w14:cap="flat" w14:cmpd="sng" w14:algn="ctr">
+                  <w14:noFill/>
+                  <w14:prstDash w14:val="solid"/>
+                  <w14:round/>
+                </w14:textOutline>
+              </w:rPr>
+              <w:t xml:space="preserve">     1b.1: [IN] Người dùng cung cấp điều kiện tìm kiếm</w:t>
+            </w:r>
+          </w:p>
+          <w:p>
+            <w:pPr>
+              <w:rPr>
+                <w:rFonts w:ascii="Times New Roman" w:hAnsi="Times New Roman" w:cs="Times New Roman"/>
+                <w:sz w:val="24"/>
+                <w:szCs w:val="24"/>
+                <w14:textOutline w14:w="0" w14:cap="flat" w14:cmpd="sng" w14:algn="ctr">
+                  <w14:noFill/>
+                  <w14:prstDash w14:val="solid"/>
+                  <w14:round/>
+                </w14:textOutline>
+              </w:rPr>
+            </w:pPr>
+            <w:r>
+              <w:rPr>
+                <w:rFonts w:ascii="Times New Roman" w:hAnsi="Times New Roman" w:cs="Times New Roman"/>
+                <w:sz w:val="24"/>
+                <w:szCs w:val="24"/>
+                <w14:textOutline w14:w="0" w14:cap="flat" w14:cmpd="sng" w14:algn="ctr">
+                  <w14:noFill/>
+                  <w14:prstDash w14:val="solid"/>
+                  <w14:round/>
+                </w14:textOutline>
+              </w:rPr>
+              <w:t xml:space="preserve">     1b.2: [OUT] Hệ thống tìm tất cả sách liên quan đến điều kiện và trả về danh sách các sách.</w:t>
+            </w:r>
+          </w:p>
+          <w:p>
+            <w:pPr>
+              <w:rPr>
+                <w:rFonts w:ascii="Times New Roman" w:hAnsi="Times New Roman" w:cs="Times New Roman"/>
+                <w:sz w:val="24"/>
+                <w:szCs w:val="24"/>
+                <w14:textOutline w14:w="0" w14:cap="flat" w14:cmpd="sng" w14:algn="ctr">
+                  <w14:noFill/>
+                  <w14:prstDash w14:val="solid"/>
+                  <w14:round/>
+                </w14:textOutline>
+              </w:rPr>
+            </w:pPr>
+          </w:p>
+          <w:p>
+            <w:pPr>
+              <w:rPr>
+                <w:rFonts w:ascii="Times New Roman" w:hAnsi="Times New Roman" w:cs="Times New Roman"/>
+                <w:sz w:val="24"/>
+                <w:szCs w:val="24"/>
+                <w14:textOutline w14:w="0" w14:cap="flat" w14:cmpd="sng" w14:algn="ctr">
+                  <w14:noFill/>
+                  <w14:prstDash w14:val="solid"/>
+                  <w14:round/>
+                </w14:textOutline>
+              </w:rPr>
+            </w:pPr>
+            <w:r>
+              <w:rPr>
+                <w:rFonts w:ascii="Times New Roman" w:hAnsi="Times New Roman" w:cs="Times New Roman"/>
+                <w:sz w:val="24"/>
+                <w:szCs w:val="24"/>
+                <w14:textOutline w14:w="0" w14:cap="flat" w14:cmpd="sng" w14:algn="ctr">
+                  <w14:noFill/>
+                  <w14:prstDash w14:val="solid"/>
+                  <w14:round/>
+                </w14:textOutline>
+              </w:rPr>
+              <w:t>Bước 1c: Cập nhập</w:t>
+            </w:r>
+          </w:p>
+          <w:p>
+            <w:pPr>
+              <w:rPr>
+                <w:rFonts w:ascii="Times New Roman" w:hAnsi="Times New Roman" w:cs="Times New Roman"/>
+                <w:sz w:val="24"/>
+                <w:szCs w:val="24"/>
+                <w14:textOutline w14:w="0" w14:cap="flat" w14:cmpd="sng" w14:algn="ctr">
+                  <w14:noFill/>
+                  <w14:prstDash w14:val="solid"/>
+                  <w14:round/>
+                </w14:textOutline>
+              </w:rPr>
+            </w:pPr>
+            <w:r>
+              <w:rPr>
+                <w:rFonts w:ascii="Times New Roman" w:hAnsi="Times New Roman" w:cs="Times New Roman"/>
+                <w:sz w:val="24"/>
+                <w:szCs w:val="24"/>
+                <w14:textOutline w14:w="0" w14:cap="flat" w14:cmpd="sng" w14:algn="ctr">
+                  <w14:noFill/>
+                  <w14:prstDash w14:val="solid"/>
+                  <w14:round/>
+                </w14:textOutline>
+              </w:rPr>
+              <w:t xml:space="preserve">     1c.1: Thực hiện bước 1b Truy xuất</w:t>
+            </w:r>
+          </w:p>
+          <w:p>
+            <w:pPr>
+              <w:rPr>
+                <w:rFonts w:ascii="Times New Roman" w:hAnsi="Times New Roman" w:cs="Times New Roman"/>
+                <w:sz w:val="24"/>
+                <w:szCs w:val="24"/>
+                <w14:textOutline w14:w="0" w14:cap="flat" w14:cmpd="sng" w14:algn="ctr">
+                  <w14:noFill/>
+                  <w14:prstDash w14:val="solid"/>
+                  <w14:round/>
+                </w14:textOutline>
+              </w:rPr>
+            </w:pPr>
+            <w:r>
+              <w:rPr>
+                <w:rFonts w:ascii="Times New Roman" w:hAnsi="Times New Roman" w:cs="Times New Roman"/>
+                <w:sz w:val="24"/>
+                <w:szCs w:val="24"/>
+                <w14:textOutline w14:w="0" w14:cap="flat" w14:cmpd="sng" w14:algn="ctr">
+                  <w14:noFill/>
+                  <w14:prstDash w14:val="solid"/>
+                  <w14:round/>
+                </w14:textOutline>
+              </w:rPr>
+              <w:t xml:space="preserve">     1c.2: [IN] Người dùng chọn sách cần chỉnh sửa, sau đó nhập thông tin mới.</w:t>
+            </w:r>
+          </w:p>
+          <w:p>
+            <w:pPr>
+              <w:rPr>
+                <w:rFonts w:ascii="Times New Roman" w:hAnsi="Times New Roman" w:cs="Times New Roman"/>
+                <w:sz w:val="24"/>
+                <w:szCs w:val="24"/>
+                <w14:textOutline w14:w="0" w14:cap="flat" w14:cmpd="sng" w14:algn="ctr">
+                  <w14:noFill/>
+                  <w14:prstDash w14:val="solid"/>
+                  <w14:round/>
+                </w14:textOutline>
+              </w:rPr>
+            </w:pPr>
+            <w:r>
+              <w:rPr>
+                <w:rFonts w:ascii="Times New Roman" w:hAnsi="Times New Roman" w:cs="Times New Roman"/>
+                <w:sz w:val="24"/>
+                <w:szCs w:val="24"/>
+                <w14:textOutline w14:w="0" w14:cap="flat" w14:cmpd="sng" w14:algn="ctr">
+                  <w14:noFill/>
+                  <w14:prstDash w14:val="solid"/>
+                  <w14:round/>
+                </w14:textOutline>
+              </w:rPr>
+              <w:t xml:space="preserve">     1c.3: [OUT] Hệ thống kiểm tra tính đúng đắn của dữ liệu và chỉnh sửa đúng sách trong cơ sở dữ liệu, sau đó trả về thông báo đã sửa thành công.</w:t>
+            </w:r>
+          </w:p>
+          <w:p>
+            <w:pPr>
+              <w:rPr>
+                <w:rFonts w:ascii="Times New Roman" w:hAnsi="Times New Roman" w:cs="Times New Roman"/>
+                <w:sz w:val="24"/>
+                <w:szCs w:val="24"/>
+                <w14:textOutline w14:w="0" w14:cap="flat" w14:cmpd="sng" w14:algn="ctr">
+                  <w14:noFill/>
+                  <w14:prstDash w14:val="solid"/>
+                  <w14:round/>
+                </w14:textOutline>
+              </w:rPr>
+            </w:pPr>
+          </w:p>
+          <w:p>
+            <w:pPr>
+              <w:rPr>
+                <w:rFonts w:ascii="Times New Roman" w:hAnsi="Times New Roman" w:cs="Times New Roman"/>
+                <w:sz w:val="24"/>
+                <w:szCs w:val="24"/>
+                <w14:textOutline w14:w="0" w14:cap="flat" w14:cmpd="sng" w14:algn="ctr">
+                  <w14:noFill/>
+                  <w14:prstDash w14:val="solid"/>
+                  <w14:round/>
+                </w14:textOutline>
+              </w:rPr>
+            </w:pPr>
+            <w:r>
+              <w:rPr>
+                <w:rFonts w:ascii="Times New Roman" w:hAnsi="Times New Roman" w:cs="Times New Roman"/>
+                <w:sz w:val="24"/>
+                <w:szCs w:val="24"/>
+                <w14:textOutline w14:w="0" w14:cap="flat" w14:cmpd="sng" w14:algn="ctr">
+                  <w14:noFill/>
+                  <w14:prstDash w14:val="solid"/>
+                  <w14:round/>
+                </w14:textOutline>
+              </w:rPr>
+              <w:t>Bước 1d: Xóa</w:t>
+            </w:r>
+          </w:p>
+          <w:p>
+            <w:pPr>
+              <w:rPr>
+                <w:rFonts w:ascii="Times New Roman" w:hAnsi="Times New Roman" w:cs="Times New Roman"/>
+                <w:sz w:val="24"/>
+                <w:szCs w:val="24"/>
+                <w14:textOutline w14:w="0" w14:cap="flat" w14:cmpd="sng" w14:algn="ctr">
+                  <w14:noFill/>
+                  <w14:prstDash w14:val="solid"/>
+                  <w14:round/>
+                </w14:textOutline>
+              </w:rPr>
+            </w:pPr>
+            <w:r>
+              <w:rPr>
+                <w:rFonts w:ascii="Times New Roman" w:hAnsi="Times New Roman" w:cs="Times New Roman"/>
+                <w:sz w:val="24"/>
+                <w:szCs w:val="24"/>
+                <w14:textOutline w14:w="0" w14:cap="flat" w14:cmpd="sng" w14:algn="ctr">
+                  <w14:noFill/>
+                  <w14:prstDash w14:val="solid"/>
+                  <w14:round/>
+                </w14:textOutline>
+              </w:rPr>
+              <w:t xml:space="preserve">     1d.1: Thực hiện bước 1b Truy xuất</w:t>
+            </w:r>
+          </w:p>
+          <w:p>
+            <w:pPr>
+              <w:rPr>
+                <w:rFonts w:ascii="Times New Roman" w:hAnsi="Times New Roman" w:cs="Times New Roman"/>
+                <w:sz w:val="24"/>
+                <w:szCs w:val="24"/>
+                <w14:textOutline w14:w="0" w14:cap="flat" w14:cmpd="sng" w14:algn="ctr">
+                  <w14:noFill/>
+                  <w14:prstDash w14:val="solid"/>
+                  <w14:round/>
+                </w14:textOutline>
+              </w:rPr>
+            </w:pPr>
+            <w:r>
+              <w:rPr>
+                <w:rFonts w:ascii="Times New Roman" w:hAnsi="Times New Roman" w:cs="Times New Roman"/>
+                <w:sz w:val="24"/>
+                <w:szCs w:val="24"/>
+                <w14:textOutline w14:w="0" w14:cap="flat" w14:cmpd="sng" w14:algn="ctr">
+                  <w14:noFill/>
+                  <w14:prstDash w14:val="solid"/>
+                  <w14:round/>
+                </w14:textOutline>
+              </w:rPr>
+              <w:t xml:space="preserve">     1d.2: [IN] Người dùng chọn sách cần xóa</w:t>
+            </w:r>
+          </w:p>
+          <w:p>
+            <w:pPr>
+              <w:rPr>
+                <w:rFonts w:ascii="Times New Roman" w:hAnsi="Times New Roman" w:cs="Times New Roman"/>
+                <w:sz w:val="24"/>
+                <w:szCs w:val="24"/>
+                <w14:textOutline w14:w="0" w14:cap="flat" w14:cmpd="sng" w14:algn="ctr">
+                  <w14:noFill/>
+                  <w14:prstDash w14:val="solid"/>
+                  <w14:round/>
+                </w14:textOutline>
+              </w:rPr>
+            </w:pPr>
+            <w:r>
+              <w:rPr>
+                <w:rFonts w:ascii="Times New Roman" w:hAnsi="Times New Roman" w:cs="Times New Roman"/>
+                <w:sz w:val="24"/>
+                <w:szCs w:val="24"/>
+                <w14:textOutline w14:w="0" w14:cap="flat" w14:cmpd="sng" w14:algn="ctr">
+                  <w14:noFill/>
+                  <w14:prstDash w14:val="solid"/>
+                  <w14:round/>
+                </w14:textOutline>
+              </w:rPr>
+              <w:t xml:space="preserve">     1d.3: [OUT] Hệ thống kiểm tra tính hợp lệ, xóa sách trong cơ sở dữ liệu và thông báo đã xóa thành công. </w:t>
+            </w:r>
+          </w:p>
+          <w:p>
+            <w:pPr>
+              <w:rPr>
+                <w:rFonts w:ascii="Times New Roman" w:hAnsi="Times New Roman" w:cs="Times New Roman"/>
+                <w:sz w:val="24"/>
+                <w:szCs w:val="24"/>
+                <w14:textOutline w14:w="0" w14:cap="flat" w14:cmpd="sng" w14:algn="ctr">
+                  <w14:noFill/>
+                  <w14:prstDash w14:val="solid"/>
+                  <w14:round/>
+                </w14:textOutline>
+              </w:rPr>
+            </w:pPr>
+          </w:p>
+        </w:tc>
+      </w:tr>
+      <w:tr>
+        <w:tc>
+          <w:tcPr>
+            <w:tcW w:w="3145" w:type="dxa"/>
+          </w:tcPr>
+          <w:p>
+            <w:pPr>
+              <w:rPr>
+                <w:rFonts w:ascii="Times New Roman" w:hAnsi="Times New Roman" w:cs="Times New Roman"/>
+                <w:b/>
+                <w:sz w:val="24"/>
+                <w:szCs w:val="24"/>
+                <w14:textOutline w14:w="0" w14:cap="flat" w14:cmpd="sng" w14:algn="ctr">
+                  <w14:noFill/>
+                  <w14:prstDash w14:val="solid"/>
+                  <w14:round/>
+                </w14:textOutline>
+              </w:rPr>
+            </w:pPr>
+            <w:r>
+              <w:rPr>
+                <w:rFonts w:ascii="Times New Roman" w:hAnsi="Times New Roman" w:cs="Times New Roman"/>
+                <w:b/>
+                <w:sz w:val="24"/>
+                <w:szCs w:val="24"/>
+                <w14:textOutline w14:w="0" w14:cap="flat" w14:cmpd="sng" w14:algn="ctr">
+                  <w14:noFill/>
+                  <w14:prstDash w14:val="solid"/>
+                  <w14:round/>
+                </w14:textOutline>
+              </w:rPr>
+              <w:lastRenderedPageBreak/>
+              <w:t>Dòng ngoại lệ</w:t>
+            </w:r>
+          </w:p>
+        </w:tc>
+        <w:tc>
+          <w:tcPr>
+            <w:tcW w:w="6210" w:type="dxa"/>
+          </w:tcPr>
+          <w:p>
+            <w:pPr>
+              <w:rPr>
+                <w:rFonts w:ascii="Times New Roman" w:hAnsi="Times New Roman" w:cs="Times New Roman"/>
+                <w:sz w:val="24"/>
+                <w:szCs w:val="24"/>
+                <w14:textOutline w14:w="0" w14:cap="flat" w14:cmpd="sng" w14:algn="ctr">
+                  <w14:noFill/>
+                  <w14:prstDash w14:val="solid"/>
+                  <w14:round/>
+                </w14:textOutline>
+              </w:rPr>
+            </w:pPr>
+            <w:r>
+              <w:rPr>
+                <w:rFonts w:ascii="Times New Roman" w:hAnsi="Times New Roman" w:cs="Times New Roman"/>
+                <w:sz w:val="24"/>
+                <w:szCs w:val="24"/>
+                <w14:textOutline w14:w="0" w14:cap="flat" w14:cmpd="sng" w14:algn="ctr">
+                  <w14:noFill/>
+                  <w14:prstDash w14:val="solid"/>
+                  <w14:round/>
+                </w14:textOutline>
+              </w:rPr>
+              <w:t>A1a.2: [OUT] Nếu thông tin sai hoặc người dùng không có quyền thì sẽ gửi về thông báo thêm thất bại</w:t>
+            </w:r>
+          </w:p>
+          <w:p>
+            <w:pPr>
+              <w:rPr>
+                <w:rFonts w:ascii="Times New Roman" w:hAnsi="Times New Roman" w:cs="Times New Roman"/>
+                <w:sz w:val="24"/>
+                <w:szCs w:val="24"/>
+                <w14:textOutline w14:w="0" w14:cap="flat" w14:cmpd="sng" w14:algn="ctr">
+                  <w14:noFill/>
+                  <w14:prstDash w14:val="solid"/>
+                  <w14:round/>
+                </w14:textOutline>
+              </w:rPr>
+            </w:pPr>
+            <w:r>
+              <w:rPr>
+                <w:rFonts w:ascii="Times New Roman" w:hAnsi="Times New Roman" w:cs="Times New Roman"/>
+                <w:sz w:val="24"/>
+                <w:szCs w:val="24"/>
+                <w14:textOutline w14:w="0" w14:cap="flat" w14:cmpd="sng" w14:algn="ctr">
+                  <w14:noFill/>
+                  <w14:prstDash w14:val="solid"/>
+                  <w14:round/>
+                </w14:textOutline>
+              </w:rPr>
+              <w:t xml:space="preserve"> A1b.2: [OUT] Nếu không có sách nào phụ hợp với điều kiện thì gửi về thông báo không tìm thấy sách thỏa điều kiện</w:t>
+            </w:r>
+          </w:p>
+          <w:p>
+            <w:pPr>
+              <w:rPr>
+                <w:rFonts w:ascii="Times New Roman" w:hAnsi="Times New Roman" w:cs="Times New Roman"/>
+                <w:sz w:val="24"/>
+                <w:szCs w:val="24"/>
+                <w14:textOutline w14:w="0" w14:cap="flat" w14:cmpd="sng" w14:algn="ctr">
+                  <w14:noFill/>
+                  <w14:prstDash w14:val="solid"/>
+                  <w14:round/>
+                </w14:textOutline>
+              </w:rPr>
+            </w:pPr>
+            <w:r>
+              <w:rPr>
+                <w:rFonts w:ascii="Times New Roman" w:hAnsi="Times New Roman" w:cs="Times New Roman"/>
+                <w:sz w:val="24"/>
+                <w:szCs w:val="24"/>
+                <w14:textOutline w14:w="0" w14:cap="flat" w14:cmpd="sng" w14:algn="ctr">
+                  <w14:noFill/>
+                  <w14:prstDash w14:val="solid"/>
+                  <w14:round/>
+                </w14:textOutline>
+              </w:rPr>
+              <w:t>A1c.3: [OUT] Nếu thông tin sai hoặc người dùng không có quyền thì sẽ gửi về thông báo chỉnh sửa thất bại</w:t>
+            </w:r>
+          </w:p>
+          <w:p>
+            <w:pPr>
+              <w:rPr>
+                <w:rFonts w:ascii="Times New Roman" w:hAnsi="Times New Roman" w:cs="Times New Roman"/>
+                <w:sz w:val="24"/>
+                <w:szCs w:val="24"/>
+                <w14:textOutline w14:w="0" w14:cap="flat" w14:cmpd="sng" w14:algn="ctr">
+                  <w14:noFill/>
+                  <w14:prstDash w14:val="solid"/>
+                  <w14:round/>
+                </w14:textOutline>
+              </w:rPr>
+            </w:pPr>
+            <w:r>
+              <w:rPr>
+                <w:rFonts w:ascii="Times New Roman" w:hAnsi="Times New Roman" w:cs="Times New Roman"/>
+                <w:sz w:val="24"/>
+                <w:szCs w:val="24"/>
+                <w14:textOutline w14:w="0" w14:cap="flat" w14:cmpd="sng" w14:algn="ctr">
+                  <w14:noFill/>
+                  <w14:prstDash w14:val="solid"/>
+                  <w14:round/>
+                </w14:textOutline>
+              </w:rPr>
+              <w:t>A1d.3: [OUT] Nếu thông tin sai hoặc người dùng không có quyền thì sẽ gửi về thông báo xóa thất bại</w:t>
+            </w:r>
+          </w:p>
+        </w:tc>
+      </w:tr>
+    </w:tbl>
     <w:p>
       <w:pPr>
         <w:rPr>
@@ -21174,7 +22260,6 @@
                   <w14:round/>
                 </w14:textOutline>
               </w:rPr>
-              <w:lastRenderedPageBreak/>
               <w:t>Dòng phụ</w:t>
             </w:r>
           </w:p>
@@ -21299,6 +22384,7 @@
             <w14:round/>
           </w14:textOutline>
         </w:rPr>
+        <w:lastRenderedPageBreak/>
         <w:t>Đăng ký thẻ thư viện</w:t>
       </w:r>
     </w:p>
@@ -21480,8 +22566,12 @@
     </w:p>
     <w:p>
       <w:pPr>
-        <w:rPr>
-          <w:rFonts w:ascii="Times New Roman" w:hAnsi="Times New Roman" w:cs="Times New Roman"/>
+        <w:keepNext/>
+      </w:pPr>
+      <w:r>
+        <w:rPr>
+          <w:rFonts w:ascii="Times New Roman" w:hAnsi="Times New Roman" w:cs="Times New Roman"/>
+          <w:noProof/>
           <w:sz w:val="32"/>
           <w:szCs w:val="32"/>
           <w14:textOutline w14:w="0" w14:cap="flat" w14:cmpd="sng" w14:algn="ctr">
@@ -21490,7 +22580,87 @@
             <w14:round/>
           </w14:textOutline>
         </w:rPr>
-      </w:pPr>
+        <w:lastRenderedPageBreak/>
+        <w:drawing>
+          <wp:inline distT="0" distB="0" distL="0" distR="0" wp14:anchorId="67A250CB" wp14:editId="59026C5D">
+            <wp:extent cx="5932805" cy="5592445"/>
+            <wp:effectExtent l="0" t="0" r="0" b="8255"/>
+            <wp:docPr id="2" name="Picture 2"/>
+            <wp:cNvGraphicFramePr>
+              <a:graphicFrameLocks xmlns:a="http://schemas.openxmlformats.org/drawingml/2006/main" noChangeAspect="1"/>
+            </wp:cNvGraphicFramePr>
+            <a:graphic xmlns:a="http://schemas.openxmlformats.org/drawingml/2006/main">
+              <a:graphicData uri="http://schemas.openxmlformats.org/drawingml/2006/picture">
+                <pic:pic xmlns:pic="http://schemas.openxmlformats.org/drawingml/2006/picture">
+                  <pic:nvPicPr>
+                    <pic:cNvPr id="0" name="Picture 1"/>
+                    <pic:cNvPicPr>
+                      <a:picLocks noChangeAspect="1" noChangeArrowheads="1"/>
+                    </pic:cNvPicPr>
+                  </pic:nvPicPr>
+                  <pic:blipFill>
+                    <a:blip r:embed="rId17">
+                      <a:extLst>
+                        <a:ext uri="{28A0092B-C50C-407E-A947-70E740481C1C}">
+                          <a14:useLocalDpi xmlns:a14="http://schemas.microsoft.com/office/drawing/2010/main" val="0"/>
+                        </a:ext>
+                      </a:extLst>
+                    </a:blip>
+                    <a:srcRect/>
+                    <a:stretch>
+                      <a:fillRect/>
+                    </a:stretch>
+                  </pic:blipFill>
+                  <pic:spPr bwMode="auto">
+                    <a:xfrm>
+                      <a:off x="0" y="0"/>
+                      <a:ext cx="5932805" cy="5592445"/>
+                    </a:xfrm>
+                    <a:prstGeom prst="rect">
+                      <a:avLst/>
+                    </a:prstGeom>
+                    <a:noFill/>
+                    <a:ln>
+                      <a:noFill/>
+                    </a:ln>
+                  </pic:spPr>
+                </pic:pic>
+              </a:graphicData>
+            </a:graphic>
+          </wp:inline>
+        </w:drawing>
+      </w:r>
+    </w:p>
+    <w:p>
+      <w:pPr>
+        <w:pStyle w:val="Caption"/>
+        <w:rPr>
+          <w:rFonts w:ascii="Times New Roman" w:hAnsi="Times New Roman" w:cs="Times New Roman"/>
+          <w:sz w:val="32"/>
+          <w:szCs w:val="32"/>
+          <w14:textOutline w14:w="0" w14:cap="flat" w14:cmpd="sng" w14:algn="ctr">
+            <w14:noFill/>
+            <w14:prstDash w14:val="solid"/>
+            <w14:round/>
+          </w14:textOutline>
+        </w:rPr>
+      </w:pPr>
+      <w:r>
+        <w:t xml:space="preserve">Figure </w:t>
+      </w:r>
+      <w:fldSimple w:instr=" SEQ Figure \* ARABIC ">
+        <w:r>
+          <w:rPr>
+            <w:noProof/>
+          </w:rPr>
+          <w:t>8</w:t>
+        </w:r>
+      </w:fldSimple>
+      <w:r>
+        <w:t xml:space="preserve"> Sequence diagram cho CRUD use case Quản lý sách</w:t>
+      </w:r>
+      <w:bookmarkStart w:id="56" w:name="_GoBack"/>
+      <w:bookmarkEnd w:id="56"/>
     </w:p>
     <w:p>
       <w:pPr>
@@ -21663,6 +22833,7 @@
             <w14:round/>
           </w14:textOutline>
         </w:rPr>
+        <w:lastRenderedPageBreak/>
         <w:t>Trả sách</w:t>
       </w:r>
     </w:p>
@@ -21796,8 +22967,8 @@
       </w:r>
     </w:p>
     <w:sectPr>
-      <w:headerReference w:type="default" r:id="rId17"/>
-      <w:footerReference w:type="default" r:id="rId18"/>
+      <w:headerReference w:type="default" r:id="rId18"/>
+      <w:footerReference w:type="default" r:id="rId19"/>
       <w:pgSz w:w="12240" w:h="15840"/>
       <w:pgMar w:top="1440" w:right="1440" w:bottom="1440" w:left="1440" w:header="720" w:footer="720" w:gutter="0"/>
       <w:cols w:space="720"/>
@@ -21808,7 +22979,7 @@
 </file>
 
 <file path=word/endnotes.xml><?xml version="1.0" encoding="utf-8"?>
-<w:endnotes xmlns:wpc="http://schemas.microsoft.com/office/word/2010/wordprocessingCanvas" xmlns:cx="http://schemas.microsoft.com/office/drawing/2014/chartex" xmlns:cx1="http://schemas.microsoft.com/office/drawing/2015/9/8/chartex" xmlns:mc="http://schemas.openxmlformats.org/markup-compatibility/2006" xmlns:o="urn:schemas-microsoft-com:office:office" xmlns:r="http://schemas.openxmlformats.org/officeDocument/2006/relationships" xmlns:m="http://schemas.openxmlformats.org/officeDocument/2006/math" xmlns:v="urn:schemas-microsoft-com:vml" xmlns:wp14="http://schemas.microsoft.com/office/word/2010/wordprocessingDrawing" xmlns:wp="http://schemas.openxmlformats.org/drawingml/2006/wordprocessingDrawing" xmlns:w10="urn:schemas-microsoft-com:office:word" xmlns:w="http://schemas.openxmlformats.org/wordprocessingml/2006/main" xmlns:w14="http://schemas.microsoft.com/office/word/2010/wordml" xmlns:w15="http://schemas.microsoft.com/office/word/2012/wordml" xmlns:w16se="http://schemas.microsoft.com/office/word/2015/wordml/symex" xmlns:wpg="http://schemas.microsoft.com/office/word/2010/wordprocessingGroup" xmlns:wpi="http://schemas.microsoft.com/office/word/2010/wordprocessingInk" xmlns:wne="http://schemas.microsoft.com/office/word/2006/wordml" xmlns:wps="http://schemas.microsoft.com/office/word/2010/wordprocessingShape" mc:Ignorable="w14 w15 w16se wp14">
+<w:endnotes xmlns:wpc="http://schemas.microsoft.com/office/word/2010/wordprocessingCanvas" xmlns:cx="http://schemas.microsoft.com/office/drawing/2014/chartex" xmlns:mc="http://schemas.openxmlformats.org/markup-compatibility/2006" xmlns:o="urn:schemas-microsoft-com:office:office" xmlns:r="http://schemas.openxmlformats.org/officeDocument/2006/relationships" xmlns:m="http://schemas.openxmlformats.org/officeDocument/2006/math" xmlns:v="urn:schemas-microsoft-com:vml" xmlns:wp14="http://schemas.microsoft.com/office/word/2010/wordprocessingDrawing" xmlns:wp="http://schemas.openxmlformats.org/drawingml/2006/wordprocessingDrawing" xmlns:w10="urn:schemas-microsoft-com:office:word" xmlns:w="http://schemas.openxmlformats.org/wordprocessingml/2006/main" xmlns:w14="http://schemas.microsoft.com/office/word/2010/wordml" xmlns:w15="http://schemas.microsoft.com/office/word/2012/wordml" xmlns:w16se="http://schemas.microsoft.com/office/word/2015/wordml/symex" xmlns:wpg="http://schemas.microsoft.com/office/word/2010/wordprocessingGroup" xmlns:wpi="http://schemas.microsoft.com/office/word/2010/wordprocessingInk" xmlns:wne="http://schemas.microsoft.com/office/word/2006/wordml" xmlns:wps="http://schemas.microsoft.com/office/word/2010/wordprocessingShape" mc:Ignorable="w14 w15 w16se wp14">
   <w:endnote w:type="separator" w:id="-1">
     <w:p>
       <w:pPr>
@@ -21833,7 +23004,7 @@
 </file>
 
 <file path=word/footer1.xml><?xml version="1.0" encoding="utf-8"?>
-<w:ftr xmlns:wpc="http://schemas.microsoft.com/office/word/2010/wordprocessingCanvas" xmlns:cx="http://schemas.microsoft.com/office/drawing/2014/chartex" xmlns:cx1="http://schemas.microsoft.com/office/drawing/2015/9/8/chartex" xmlns:mc="http://schemas.openxmlformats.org/markup-compatibility/2006" xmlns:o="urn:schemas-microsoft-com:office:office" xmlns:r="http://schemas.openxmlformats.org/officeDocument/2006/relationships" xmlns:m="http://schemas.openxmlformats.org/officeDocument/2006/math" xmlns:v="urn:schemas-microsoft-com:vml" xmlns:wp14="http://schemas.microsoft.com/office/word/2010/wordprocessingDrawing" xmlns:wp="http://schemas.openxmlformats.org/drawingml/2006/wordprocessingDrawing" xmlns:w10="urn:schemas-microsoft-com:office:word" xmlns:w="http://schemas.openxmlformats.org/wordprocessingml/2006/main" xmlns:w14="http://schemas.microsoft.com/office/word/2010/wordml" xmlns:w15="http://schemas.microsoft.com/office/word/2012/wordml" xmlns:w16se="http://schemas.microsoft.com/office/word/2015/wordml/symex" xmlns:wpg="http://schemas.microsoft.com/office/word/2010/wordprocessingGroup" xmlns:wpi="http://schemas.microsoft.com/office/word/2010/wordprocessingInk" xmlns:wne="http://schemas.microsoft.com/office/word/2006/wordml" xmlns:wps="http://schemas.microsoft.com/office/word/2010/wordprocessingShape" mc:Ignorable="w14 w15 w16se wp14">
+<w:ftr xmlns:wpc="http://schemas.microsoft.com/office/word/2010/wordprocessingCanvas" xmlns:cx="http://schemas.microsoft.com/office/drawing/2014/chartex" xmlns:mc="http://schemas.openxmlformats.org/markup-compatibility/2006" xmlns:o="urn:schemas-microsoft-com:office:office" xmlns:r="http://schemas.openxmlformats.org/officeDocument/2006/relationships" xmlns:m="http://schemas.openxmlformats.org/officeDocument/2006/math" xmlns:v="urn:schemas-microsoft-com:vml" xmlns:wp14="http://schemas.microsoft.com/office/word/2010/wordprocessingDrawing" xmlns:wp="http://schemas.openxmlformats.org/drawingml/2006/wordprocessingDrawing" xmlns:w10="urn:schemas-microsoft-com:office:word" xmlns:w="http://schemas.openxmlformats.org/wordprocessingml/2006/main" xmlns:w14="http://schemas.microsoft.com/office/word/2010/wordml" xmlns:w15="http://schemas.microsoft.com/office/word/2012/wordml" xmlns:w16se="http://schemas.microsoft.com/office/word/2015/wordml/symex" xmlns:wpg="http://schemas.microsoft.com/office/word/2010/wordprocessingGroup" xmlns:wpi="http://schemas.microsoft.com/office/word/2010/wordprocessingInk" xmlns:wne="http://schemas.microsoft.com/office/word/2006/wordml" xmlns:wps="http://schemas.microsoft.com/office/word/2010/wordprocessingShape" mc:Ignorable="w14 w15 w16se wp14">
   <w:sdt>
     <w:sdtPr>
       <w:id w:val="1603990272"/>
@@ -21866,7 +23037,7 @@
           <w:rPr>
             <w:noProof/>
           </w:rPr>
-          <w:t>22</w:t>
+          <w:t>26</w:t>
         </w:r>
         <w:r>
           <w:rPr>
@@ -21886,7 +23057,7 @@
 </file>
 
 <file path=word/footnotes.xml><?xml version="1.0" encoding="utf-8"?>
-<w:footnotes xmlns:wpc="http://schemas.microsoft.com/office/word/2010/wordprocessingCanvas" xmlns:cx="http://schemas.microsoft.com/office/drawing/2014/chartex" xmlns:cx1="http://schemas.microsoft.com/office/drawing/2015/9/8/chartex" xmlns:mc="http://schemas.openxmlformats.org/markup-compatibility/2006" xmlns:o="urn:schemas-microsoft-com:office:office" xmlns:r="http://schemas.openxmlformats.org/officeDocument/2006/relationships" xmlns:m="http://schemas.openxmlformats.org/officeDocument/2006/math" xmlns:v="urn:schemas-microsoft-com:vml" xmlns:wp14="http://schemas.microsoft.com/office/word/2010/wordprocessingDrawing" xmlns:wp="http://schemas.openxmlformats.org/drawingml/2006/wordprocessingDrawing" xmlns:w10="urn:schemas-microsoft-com:office:word" xmlns:w="http://schemas.openxmlformats.org/wordprocessingml/2006/main" xmlns:w14="http://schemas.microsoft.com/office/word/2010/wordml" xmlns:w15="http://schemas.microsoft.com/office/word/2012/wordml" xmlns:w16se="http://schemas.microsoft.com/office/word/2015/wordml/symex" xmlns:wpg="http://schemas.microsoft.com/office/word/2010/wordprocessingGroup" xmlns:wpi="http://schemas.microsoft.com/office/word/2010/wordprocessingInk" xmlns:wne="http://schemas.microsoft.com/office/word/2006/wordml" xmlns:wps="http://schemas.microsoft.com/office/word/2010/wordprocessingShape" mc:Ignorable="w14 w15 w16se wp14">
+<w:footnotes xmlns:wpc="http://schemas.microsoft.com/office/word/2010/wordprocessingCanvas" xmlns:cx="http://schemas.microsoft.com/office/drawing/2014/chartex" xmlns:mc="http://schemas.openxmlformats.org/markup-compatibility/2006" xmlns:o="urn:schemas-microsoft-com:office:office" xmlns:r="http://schemas.openxmlformats.org/officeDocument/2006/relationships" xmlns:m="http://schemas.openxmlformats.org/officeDocument/2006/math" xmlns:v="urn:schemas-microsoft-com:vml" xmlns:wp14="http://schemas.microsoft.com/office/word/2010/wordprocessingDrawing" xmlns:wp="http://schemas.openxmlformats.org/drawingml/2006/wordprocessingDrawing" xmlns:w10="urn:schemas-microsoft-com:office:word" xmlns:w="http://schemas.openxmlformats.org/wordprocessingml/2006/main" xmlns:w14="http://schemas.microsoft.com/office/word/2010/wordml" xmlns:w15="http://schemas.microsoft.com/office/word/2012/wordml" xmlns:w16se="http://schemas.microsoft.com/office/word/2015/wordml/symex" xmlns:wpg="http://schemas.microsoft.com/office/word/2010/wordprocessingGroup" xmlns:wpi="http://schemas.microsoft.com/office/word/2010/wordprocessingInk" xmlns:wne="http://schemas.microsoft.com/office/word/2006/wordml" xmlns:wps="http://schemas.microsoft.com/office/word/2010/wordprocessingShape" mc:Ignorable="w14 w15 w16se wp14">
   <w:footnote w:type="separator" w:id="-1">
     <w:p>
       <w:pPr>
@@ -21911,7 +23082,7 @@
 </file>
 
 <file path=word/header1.xml><?xml version="1.0" encoding="utf-8"?>
-<w:hdr xmlns:wpc="http://schemas.microsoft.com/office/word/2010/wordprocessingCanvas" xmlns:cx="http://schemas.microsoft.com/office/drawing/2014/chartex" xmlns:cx1="http://schemas.microsoft.com/office/drawing/2015/9/8/chartex" xmlns:mc="http://schemas.openxmlformats.org/markup-compatibility/2006" xmlns:o="urn:schemas-microsoft-com:office:office" xmlns:r="http://schemas.openxmlformats.org/officeDocument/2006/relationships" xmlns:m="http://schemas.openxmlformats.org/officeDocument/2006/math" xmlns:v="urn:schemas-microsoft-com:vml" xmlns:wp14="http://schemas.microsoft.com/office/word/2010/wordprocessingDrawing" xmlns:wp="http://schemas.openxmlformats.org/drawingml/2006/wordprocessingDrawing" xmlns:w10="urn:schemas-microsoft-com:office:word" xmlns:w="http://schemas.openxmlformats.org/wordprocessingml/2006/main" xmlns:w14="http://schemas.microsoft.com/office/word/2010/wordml" xmlns:w15="http://schemas.microsoft.com/office/word/2012/wordml" xmlns:w16se="http://schemas.microsoft.com/office/word/2015/wordml/symex" xmlns:wpg="http://schemas.microsoft.com/office/word/2010/wordprocessingGroup" xmlns:wpi="http://schemas.microsoft.com/office/word/2010/wordprocessingInk" xmlns:wne="http://schemas.microsoft.com/office/word/2006/wordml" xmlns:wps="http://schemas.microsoft.com/office/word/2010/wordprocessingShape" mc:Ignorable="w14 w15 w16se wp14">
+<w:hdr xmlns:wpc="http://schemas.microsoft.com/office/word/2010/wordprocessingCanvas" xmlns:cx="http://schemas.microsoft.com/office/drawing/2014/chartex" xmlns:mc="http://schemas.openxmlformats.org/markup-compatibility/2006" xmlns:o="urn:schemas-microsoft-com:office:office" xmlns:r="http://schemas.openxmlformats.org/officeDocument/2006/relationships" xmlns:m="http://schemas.openxmlformats.org/officeDocument/2006/math" xmlns:v="urn:schemas-microsoft-com:vml" xmlns:wp14="http://schemas.microsoft.com/office/word/2010/wordprocessingDrawing" xmlns:wp="http://schemas.openxmlformats.org/drawingml/2006/wordprocessingDrawing" xmlns:w10="urn:schemas-microsoft-com:office:word" xmlns:w="http://schemas.openxmlformats.org/wordprocessingml/2006/main" xmlns:w14="http://schemas.microsoft.com/office/word/2010/wordml" xmlns:w15="http://schemas.microsoft.com/office/word/2012/wordml" xmlns:w16se="http://schemas.microsoft.com/office/word/2015/wordml/symex" xmlns:wpg="http://schemas.microsoft.com/office/word/2010/wordprocessingGroup" xmlns:wpi="http://schemas.microsoft.com/office/word/2010/wordprocessingInk" xmlns:wne="http://schemas.microsoft.com/office/word/2006/wordml" xmlns:wps="http://schemas.microsoft.com/office/word/2010/wordprocessingShape" mc:Ignorable="w14 w15 w16se wp14">
   <w:p>
     <w:pPr>
       <w:pStyle w:val="Header"/>
@@ -21931,7 +23102,7 @@
 </file>
 
 <file path=word/numbering.xml><?xml version="1.0" encoding="utf-8"?>
-<w:numbering xmlns:wpc="http://schemas.microsoft.com/office/word/2010/wordprocessingCanvas" xmlns:cx="http://schemas.microsoft.com/office/drawing/2014/chartex" xmlns:cx1="http://schemas.microsoft.com/office/drawing/2015/9/8/chartex" xmlns:mc="http://schemas.openxmlformats.org/markup-compatibility/2006" xmlns:o="urn:schemas-microsoft-com:office:office" xmlns:r="http://schemas.openxmlformats.org/officeDocument/2006/relationships" xmlns:m="http://schemas.openxmlformats.org/officeDocument/2006/math" xmlns:v="urn:schemas-microsoft-com:vml" xmlns:wp14="http://schemas.microsoft.com/office/word/2010/wordprocessingDrawing" xmlns:wp="http://schemas.openxmlformats.org/drawingml/2006/wordprocessingDrawing" xmlns:w10="urn:schemas-microsoft-com:office:word" xmlns:w="http://schemas.openxmlformats.org/wordprocessingml/2006/main" xmlns:w14="http://schemas.microsoft.com/office/word/2010/wordml" xmlns:w15="http://schemas.microsoft.com/office/word/2012/wordml" xmlns:w16se="http://schemas.microsoft.com/office/word/2015/wordml/symex" xmlns:wpg="http://schemas.microsoft.com/office/word/2010/wordprocessingGroup" xmlns:wpi="http://schemas.microsoft.com/office/word/2010/wordprocessingInk" xmlns:wne="http://schemas.microsoft.com/office/word/2006/wordml" xmlns:wps="http://schemas.microsoft.com/office/word/2010/wordprocessingShape" mc:Ignorable="w14 w15 w16se wp14">
+<w:numbering xmlns:wpc="http://schemas.microsoft.com/office/word/2010/wordprocessingCanvas" xmlns:cx="http://schemas.microsoft.com/office/drawing/2014/chartex" xmlns:mc="http://schemas.openxmlformats.org/markup-compatibility/2006" xmlns:o="urn:schemas-microsoft-com:office:office" xmlns:r="http://schemas.openxmlformats.org/officeDocument/2006/relationships" xmlns:m="http://schemas.openxmlformats.org/officeDocument/2006/math" xmlns:v="urn:schemas-microsoft-com:vml" xmlns:wp14="http://schemas.microsoft.com/office/word/2010/wordprocessingDrawing" xmlns:wp="http://schemas.openxmlformats.org/drawingml/2006/wordprocessingDrawing" xmlns:w10="urn:schemas-microsoft-com:office:word" xmlns:w="http://schemas.openxmlformats.org/wordprocessingml/2006/main" xmlns:w14="http://schemas.microsoft.com/office/word/2010/wordml" xmlns:w15="http://schemas.microsoft.com/office/word/2012/wordml" xmlns:w16se="http://schemas.microsoft.com/office/word/2015/wordml/symex" xmlns:wpg="http://schemas.microsoft.com/office/word/2010/wordprocessingGroup" xmlns:wpi="http://schemas.microsoft.com/office/word/2010/wordprocessingInk" xmlns:wne="http://schemas.microsoft.com/office/word/2006/wordml" xmlns:wps="http://schemas.microsoft.com/office/word/2010/wordprocessingShape" mc:Ignorable="w14 w15 w16se wp14">
   <w:abstractNum w:abstractNumId="0" w15:restartNumberingAfterBreak="0">
     <w:nsid w:val="021E7605"/>
     <w:multiLevelType w:val="hybridMultilevel"/>
@@ -22246,6 +23417,119 @@
     </w:lvl>
   </w:abstractNum>
   <w:abstractNum w:abstractNumId="3" w15:restartNumberingAfterBreak="0">
+    <w:nsid w:val="088E632D"/>
+    <w:multiLevelType w:val="hybridMultilevel"/>
+    <w:tmpl w:val="07C43AB0"/>
+    <w:lvl w:ilvl="0" w:tplc="04090001">
+      <w:start w:val="1"/>
+      <w:numFmt w:val="bullet"/>
+      <w:lvlText w:val=""/>
+      <w:lvlJc w:val="left"/>
+      <w:pPr>
+        <w:ind w:left="720" w:hanging="360"/>
+      </w:pPr>
+      <w:rPr>
+        <w:rFonts w:ascii="Symbol" w:hAnsi="Symbol" w:hint="default"/>
+      </w:rPr>
+    </w:lvl>
+    <w:lvl w:ilvl="1" w:tplc="04090003" w:tentative="1">
+      <w:start w:val="1"/>
+      <w:numFmt w:val="bullet"/>
+      <w:lvlText w:val="o"/>
+      <w:lvlJc w:val="left"/>
+      <w:pPr>
+        <w:ind w:left="1440" w:hanging="360"/>
+      </w:pPr>
+      <w:rPr>
+        <w:rFonts w:ascii="Courier New" w:hAnsi="Courier New" w:cs="Courier New" w:hint="default"/>
+      </w:rPr>
+    </w:lvl>
+    <w:lvl w:ilvl="2" w:tplc="04090005" w:tentative="1">
+      <w:start w:val="1"/>
+      <w:numFmt w:val="bullet"/>
+      <w:lvlText w:val=""/>
+      <w:lvlJc w:val="left"/>
+      <w:pPr>
+        <w:ind w:left="2160" w:hanging="360"/>
+      </w:pPr>
+      <w:rPr>
+        <w:rFonts w:ascii="Wingdings" w:hAnsi="Wingdings" w:hint="default"/>
+      </w:rPr>
+    </w:lvl>
+    <w:lvl w:ilvl="3" w:tplc="04090001" w:tentative="1">
+      <w:start w:val="1"/>
+      <w:numFmt w:val="bullet"/>
+      <w:lvlText w:val=""/>
+      <w:lvlJc w:val="left"/>
+      <w:pPr>
+        <w:ind w:left="2880" w:hanging="360"/>
+      </w:pPr>
+      <w:rPr>
+        <w:rFonts w:ascii="Symbol" w:hAnsi="Symbol" w:hint="default"/>
+      </w:rPr>
+    </w:lvl>
+    <w:lvl w:ilvl="4" w:tplc="04090003" w:tentative="1">
+      <w:start w:val="1"/>
+      <w:numFmt w:val="bullet"/>
+      <w:lvlText w:val="o"/>
+      <w:lvlJc w:val="left"/>
+      <w:pPr>
+        <w:ind w:left="3600" w:hanging="360"/>
+      </w:pPr>
+      <w:rPr>
+        <w:rFonts w:ascii="Courier New" w:hAnsi="Courier New" w:cs="Courier New" w:hint="default"/>
+      </w:rPr>
+    </w:lvl>
+    <w:lvl w:ilvl="5" w:tplc="04090005" w:tentative="1">
+      <w:start w:val="1"/>
+      <w:numFmt w:val="bullet"/>
+      <w:lvlText w:val=""/>
+      <w:lvlJc w:val="left"/>
+      <w:pPr>
+        <w:ind w:left="4320" w:hanging="360"/>
+      </w:pPr>
+      <w:rPr>
+        <w:rFonts w:ascii="Wingdings" w:hAnsi="Wingdings" w:hint="default"/>
+      </w:rPr>
+    </w:lvl>
+    <w:lvl w:ilvl="6" w:tplc="04090001" w:tentative="1">
+      <w:start w:val="1"/>
+      <w:numFmt w:val="bullet"/>
+      <w:lvlText w:val=""/>
+      <w:lvlJc w:val="left"/>
+      <w:pPr>
+        <w:ind w:left="5040" w:hanging="360"/>
+      </w:pPr>
+      <w:rPr>
+        <w:rFonts w:ascii="Symbol" w:hAnsi="Symbol" w:hint="default"/>
+      </w:rPr>
+    </w:lvl>
+    <w:lvl w:ilvl="7" w:tplc="04090003" w:tentative="1">
+      <w:start w:val="1"/>
+      <w:numFmt w:val="bullet"/>
+      <w:lvlText w:val="o"/>
+      <w:lvlJc w:val="left"/>
+      <w:pPr>
+        <w:ind w:left="5760" w:hanging="360"/>
+      </w:pPr>
+      <w:rPr>
+        <w:rFonts w:ascii="Courier New" w:hAnsi="Courier New" w:cs="Courier New" w:hint="default"/>
+      </w:rPr>
+    </w:lvl>
+    <w:lvl w:ilvl="8" w:tplc="04090005" w:tentative="1">
+      <w:start w:val="1"/>
+      <w:numFmt w:val="bullet"/>
+      <w:lvlText w:val=""/>
+      <w:lvlJc w:val="left"/>
+      <w:pPr>
+        <w:ind w:left="6480" w:hanging="360"/>
+      </w:pPr>
+      <w:rPr>
+        <w:rFonts w:ascii="Wingdings" w:hAnsi="Wingdings" w:hint="default"/>
+      </w:rPr>
+    </w:lvl>
+  </w:abstractNum>
+  <w:abstractNum w:abstractNumId="4" w15:restartNumberingAfterBreak="0">
     <w:nsid w:val="0C6068F2"/>
     <w:multiLevelType w:val="hybridMultilevel"/>
     <w:tmpl w:val="5EFC767E"/>
@@ -22358,7 +23642,7 @@
       </w:rPr>
     </w:lvl>
   </w:abstractNum>
-  <w:abstractNum w:abstractNumId="4" w15:restartNumberingAfterBreak="0">
+  <w:abstractNum w:abstractNumId="5" w15:restartNumberingAfterBreak="0">
     <w:nsid w:val="142B778A"/>
     <w:multiLevelType w:val="multilevel"/>
     <w:tmpl w:val="93780B18"/>
@@ -22479,7 +23763,7 @@
       </w:rPr>
     </w:lvl>
   </w:abstractNum>
-  <w:abstractNum w:abstractNumId="5" w15:restartNumberingAfterBreak="0">
+  <w:abstractNum w:abstractNumId="6" w15:restartNumberingAfterBreak="0">
     <w:nsid w:val="157A1F97"/>
     <w:multiLevelType w:val="hybridMultilevel"/>
     <w:tmpl w:val="92CE74F6"/>
@@ -22568,7 +23852,7 @@
       </w:pPr>
     </w:lvl>
   </w:abstractNum>
-  <w:abstractNum w:abstractNumId="6" w15:restartNumberingAfterBreak="0">
+  <w:abstractNum w:abstractNumId="7" w15:restartNumberingAfterBreak="0">
     <w:nsid w:val="189D674E"/>
     <w:multiLevelType w:val="hybridMultilevel"/>
     <w:tmpl w:val="A70AB60C"/>
@@ -22657,7 +23941,7 @@
       </w:pPr>
     </w:lvl>
   </w:abstractNum>
-  <w:abstractNum w:abstractNumId="7" w15:restartNumberingAfterBreak="0">
+  <w:abstractNum w:abstractNumId="8" w15:restartNumberingAfterBreak="0">
     <w:nsid w:val="199C2331"/>
     <w:multiLevelType w:val="hybridMultilevel"/>
     <w:tmpl w:val="C8CE3C8C"/>
@@ -22746,7 +24030,7 @@
       </w:pPr>
     </w:lvl>
   </w:abstractNum>
-  <w:abstractNum w:abstractNumId="8" w15:restartNumberingAfterBreak="0">
+  <w:abstractNum w:abstractNumId="9" w15:restartNumberingAfterBreak="0">
     <w:nsid w:val="1A031EF9"/>
     <w:multiLevelType w:val="hybridMultilevel"/>
     <w:tmpl w:val="90967530"/>
@@ -22835,7 +24119,7 @@
       </w:pPr>
     </w:lvl>
   </w:abstractNum>
-  <w:abstractNum w:abstractNumId="9" w15:restartNumberingAfterBreak="0">
+  <w:abstractNum w:abstractNumId="10" w15:restartNumberingAfterBreak="0">
     <w:nsid w:val="245764FF"/>
     <w:multiLevelType w:val="hybridMultilevel"/>
     <w:tmpl w:val="F200950A"/>
@@ -22947,7 +24231,7 @@
       </w:rPr>
     </w:lvl>
   </w:abstractNum>
-  <w:abstractNum w:abstractNumId="10" w15:restartNumberingAfterBreak="0">
+  <w:abstractNum w:abstractNumId="11" w15:restartNumberingAfterBreak="0">
     <w:nsid w:val="24B27AFB"/>
     <w:multiLevelType w:val="hybridMultilevel"/>
     <w:tmpl w:val="A11C16C6"/>
@@ -23036,7 +24320,7 @@
       </w:pPr>
     </w:lvl>
   </w:abstractNum>
-  <w:abstractNum w:abstractNumId="11" w15:restartNumberingAfterBreak="0">
+  <w:abstractNum w:abstractNumId="12" w15:restartNumberingAfterBreak="0">
     <w:nsid w:val="2BC26A9A"/>
     <w:multiLevelType w:val="hybridMultilevel"/>
     <w:tmpl w:val="92D2E8E8"/>
@@ -23125,7 +24409,7 @@
       </w:pPr>
     </w:lvl>
   </w:abstractNum>
-  <w:abstractNum w:abstractNumId="12" w15:restartNumberingAfterBreak="0">
+  <w:abstractNum w:abstractNumId="13" w15:restartNumberingAfterBreak="0">
     <w:nsid w:val="357C1F53"/>
     <w:multiLevelType w:val="hybridMultilevel"/>
     <w:tmpl w:val="1A72D12E"/>
@@ -23238,7 +24522,7 @@
       </w:rPr>
     </w:lvl>
   </w:abstractNum>
-  <w:abstractNum w:abstractNumId="13" w15:restartNumberingAfterBreak="0">
+  <w:abstractNum w:abstractNumId="14" w15:restartNumberingAfterBreak="0">
     <w:nsid w:val="396811FD"/>
     <w:multiLevelType w:val="hybridMultilevel"/>
     <w:tmpl w:val="363ABE98"/>
@@ -23327,7 +24611,7 @@
       </w:pPr>
     </w:lvl>
   </w:abstractNum>
-  <w:abstractNum w:abstractNumId="14" w15:restartNumberingAfterBreak="0">
+  <w:abstractNum w:abstractNumId="15" w15:restartNumberingAfterBreak="0">
     <w:nsid w:val="3F7E774A"/>
     <w:multiLevelType w:val="hybridMultilevel"/>
     <w:tmpl w:val="23C0EEA2"/>
@@ -23416,7 +24700,7 @@
       </w:pPr>
     </w:lvl>
   </w:abstractNum>
-  <w:abstractNum w:abstractNumId="15" w15:restartNumberingAfterBreak="0">
+  <w:abstractNum w:abstractNumId="16" w15:restartNumberingAfterBreak="0">
     <w:nsid w:val="430714BF"/>
     <w:multiLevelType w:val="hybridMultilevel"/>
     <w:tmpl w:val="018A59F2"/>
@@ -23505,7 +24789,96 @@
       </w:pPr>
     </w:lvl>
   </w:abstractNum>
-  <w:abstractNum w:abstractNumId="16" w15:restartNumberingAfterBreak="0">
+  <w:abstractNum w:abstractNumId="17" w15:restartNumberingAfterBreak="0">
+    <w:nsid w:val="461A1492"/>
+    <w:multiLevelType w:val="hybridMultilevel"/>
+    <w:tmpl w:val="83640D78"/>
+    <w:lvl w:ilvl="0" w:tplc="0409000F">
+      <w:start w:val="1"/>
+      <w:numFmt w:val="decimal"/>
+      <w:lvlText w:val="%1."/>
+      <w:lvlJc w:val="left"/>
+      <w:pPr>
+        <w:ind w:left="720" w:hanging="360"/>
+      </w:pPr>
+      <w:rPr>
+        <w:rFonts w:hint="default"/>
+      </w:rPr>
+    </w:lvl>
+    <w:lvl w:ilvl="1" w:tplc="04090019" w:tentative="1">
+      <w:start w:val="1"/>
+      <w:numFmt w:val="lowerLetter"/>
+      <w:lvlText w:val="%2."/>
+      <w:lvlJc w:val="left"/>
+      <w:pPr>
+        <w:ind w:left="1440" w:hanging="360"/>
+      </w:pPr>
+    </w:lvl>
+    <w:lvl w:ilvl="2" w:tplc="0409001B" w:tentative="1">
+      <w:start w:val="1"/>
+      <w:numFmt w:val="lowerRoman"/>
+      <w:lvlText w:val="%3."/>
+      <w:lvlJc w:val="right"/>
+      <w:pPr>
+        <w:ind w:left="2160" w:hanging="180"/>
+      </w:pPr>
+    </w:lvl>
+    <w:lvl w:ilvl="3" w:tplc="0409000F" w:tentative="1">
+      <w:start w:val="1"/>
+      <w:numFmt w:val="decimal"/>
+      <w:lvlText w:val="%4."/>
+      <w:lvlJc w:val="left"/>
+      <w:pPr>
+        <w:ind w:left="2880" w:hanging="360"/>
+      </w:pPr>
+    </w:lvl>
+    <w:lvl w:ilvl="4" w:tplc="04090019" w:tentative="1">
+      <w:start w:val="1"/>
+      <w:numFmt w:val="lowerLetter"/>
+      <w:lvlText w:val="%5."/>
+      <w:lvlJc w:val="left"/>
+      <w:pPr>
+        <w:ind w:left="3600" w:hanging="360"/>
+      </w:pPr>
+    </w:lvl>
+    <w:lvl w:ilvl="5" w:tplc="0409001B" w:tentative="1">
+      <w:start w:val="1"/>
+      <w:numFmt w:val="lowerRoman"/>
+      <w:lvlText w:val="%6."/>
+      <w:lvlJc w:val="right"/>
+      <w:pPr>
+        <w:ind w:left="4320" w:hanging="180"/>
+      </w:pPr>
+    </w:lvl>
+    <w:lvl w:ilvl="6" w:tplc="0409000F" w:tentative="1">
+      <w:start w:val="1"/>
+      <w:numFmt w:val="decimal"/>
+      <w:lvlText w:val="%7."/>
+      <w:lvlJc w:val="left"/>
+      <w:pPr>
+        <w:ind w:left="5040" w:hanging="360"/>
+      </w:pPr>
+    </w:lvl>
+    <w:lvl w:ilvl="7" w:tplc="04090019" w:tentative="1">
+      <w:start w:val="1"/>
+      <w:numFmt w:val="lowerLetter"/>
+      <w:lvlText w:val="%8."/>
+      <w:lvlJc w:val="left"/>
+      <w:pPr>
+        <w:ind w:left="5760" w:hanging="360"/>
+      </w:pPr>
+    </w:lvl>
+    <w:lvl w:ilvl="8" w:tplc="0409001B" w:tentative="1">
+      <w:start w:val="1"/>
+      <w:numFmt w:val="lowerRoman"/>
+      <w:lvlText w:val="%9."/>
+      <w:lvlJc w:val="right"/>
+      <w:pPr>
+        <w:ind w:left="6480" w:hanging="180"/>
+      </w:pPr>
+    </w:lvl>
+  </w:abstractNum>
+  <w:abstractNum w:abstractNumId="18" w15:restartNumberingAfterBreak="0">
     <w:nsid w:val="4742028C"/>
     <w:multiLevelType w:val="hybridMultilevel"/>
     <w:tmpl w:val="92CE74F6"/>
@@ -23594,7 +24967,7 @@
       </w:pPr>
     </w:lvl>
   </w:abstractNum>
-  <w:abstractNum w:abstractNumId="17" w15:restartNumberingAfterBreak="0">
+  <w:abstractNum w:abstractNumId="19" w15:restartNumberingAfterBreak="0">
     <w:nsid w:val="511D05B3"/>
     <w:multiLevelType w:val="hybridMultilevel"/>
     <w:tmpl w:val="C970549E"/>
@@ -23683,7 +25056,7 @@
       </w:pPr>
     </w:lvl>
   </w:abstractNum>
-  <w:abstractNum w:abstractNumId="18" w15:restartNumberingAfterBreak="0">
+  <w:abstractNum w:abstractNumId="20" w15:restartNumberingAfterBreak="0">
     <w:nsid w:val="5331461C"/>
     <w:multiLevelType w:val="hybridMultilevel"/>
     <w:tmpl w:val="E13678BC"/>
@@ -23795,7 +25168,7 @@
       </w:rPr>
     </w:lvl>
   </w:abstractNum>
-  <w:abstractNum w:abstractNumId="19" w15:restartNumberingAfterBreak="0">
+  <w:abstractNum w:abstractNumId="21" w15:restartNumberingAfterBreak="0">
     <w:nsid w:val="5BF92C22"/>
     <w:multiLevelType w:val="hybridMultilevel"/>
     <w:tmpl w:val="81F06A68"/>
@@ -23886,7 +25259,7 @@
       </w:pPr>
     </w:lvl>
   </w:abstractNum>
-  <w:abstractNum w:abstractNumId="20" w15:restartNumberingAfterBreak="0">
+  <w:abstractNum w:abstractNumId="22" w15:restartNumberingAfterBreak="0">
     <w:nsid w:val="5E301954"/>
     <w:multiLevelType w:val="hybridMultilevel"/>
     <w:tmpl w:val="8038656C"/>
@@ -23975,7 +25348,7 @@
       </w:pPr>
     </w:lvl>
   </w:abstractNum>
-  <w:abstractNum w:abstractNumId="21" w15:restartNumberingAfterBreak="0">
+  <w:abstractNum w:abstractNumId="23" w15:restartNumberingAfterBreak="0">
     <w:nsid w:val="63602DA4"/>
     <w:multiLevelType w:val="hybridMultilevel"/>
     <w:tmpl w:val="363ABE98"/>
@@ -24064,7 +25437,7 @@
       </w:pPr>
     </w:lvl>
   </w:abstractNum>
-  <w:abstractNum w:abstractNumId="22" w15:restartNumberingAfterBreak="0">
+  <w:abstractNum w:abstractNumId="24" w15:restartNumberingAfterBreak="0">
     <w:nsid w:val="64282073"/>
     <w:multiLevelType w:val="hybridMultilevel"/>
     <w:tmpl w:val="2B1E6C7C"/>
@@ -24176,7 +25549,7 @@
       </w:rPr>
     </w:lvl>
   </w:abstractNum>
-  <w:abstractNum w:abstractNumId="23" w15:restartNumberingAfterBreak="0">
+  <w:abstractNum w:abstractNumId="25" w15:restartNumberingAfterBreak="0">
     <w:nsid w:val="69105258"/>
     <w:multiLevelType w:val="hybridMultilevel"/>
     <w:tmpl w:val="363ABE98"/>
@@ -24265,7 +25638,7 @@
       </w:pPr>
     </w:lvl>
   </w:abstractNum>
-  <w:abstractNum w:abstractNumId="24" w15:restartNumberingAfterBreak="0">
+  <w:abstractNum w:abstractNumId="26" w15:restartNumberingAfterBreak="0">
     <w:nsid w:val="78AA6424"/>
     <w:multiLevelType w:val="hybridMultilevel"/>
     <w:tmpl w:val="360A8BBE"/>
@@ -24354,7 +25727,7 @@
       </w:pPr>
     </w:lvl>
   </w:abstractNum>
-  <w:abstractNum w:abstractNumId="25" w15:restartNumberingAfterBreak="0">
+  <w:abstractNum w:abstractNumId="27" w15:restartNumberingAfterBreak="0">
     <w:nsid w:val="7A6B1B0A"/>
     <w:multiLevelType w:val="hybridMultilevel"/>
     <w:tmpl w:val="CAAEF506"/>
@@ -24443,7 +25816,7 @@
       </w:pPr>
     </w:lvl>
   </w:abstractNum>
-  <w:abstractNum w:abstractNumId="26" w15:restartNumberingAfterBreak="0">
+  <w:abstractNum w:abstractNumId="28" w15:restartNumberingAfterBreak="0">
     <w:nsid w:val="7B4261CC"/>
     <w:multiLevelType w:val="hybridMultilevel"/>
     <w:tmpl w:val="E9A856DA"/>
@@ -24532,7 +25905,7 @@
       </w:pPr>
     </w:lvl>
   </w:abstractNum>
-  <w:abstractNum w:abstractNumId="27" w15:restartNumberingAfterBreak="0">
+  <w:abstractNum w:abstractNumId="29" w15:restartNumberingAfterBreak="0">
     <w:nsid w:val="7BBE0675"/>
     <w:multiLevelType w:val="hybridMultilevel"/>
     <w:tmpl w:val="854643E8"/>
@@ -24621,7 +25994,7 @@
       </w:pPr>
     </w:lvl>
   </w:abstractNum>
-  <w:abstractNum w:abstractNumId="28" w15:restartNumberingAfterBreak="0">
+  <w:abstractNum w:abstractNumId="30" w15:restartNumberingAfterBreak="0">
     <w:nsid w:val="7C5C24FB"/>
     <w:multiLevelType w:val="hybridMultilevel"/>
     <w:tmpl w:val="9C6A2418"/>
@@ -24711,91 +26084,97 @@
     </w:lvl>
   </w:abstractNum>
   <w:num w:numId="1">
+    <w:abstractNumId w:val="5"/>
+  </w:num>
+  <w:num w:numId="2">
     <w:abstractNumId w:val="4"/>
   </w:num>
-  <w:num w:numId="2">
-    <w:abstractNumId w:val="3"/>
-  </w:num>
   <w:num w:numId="3">
-    <w:abstractNumId w:val="12"/>
+    <w:abstractNumId w:val="13"/>
   </w:num>
   <w:num w:numId="4">
-    <w:abstractNumId w:val="14"/>
+    <w:abstractNumId w:val="15"/>
   </w:num>
   <w:num w:numId="5">
     <w:abstractNumId w:val="0"/>
   </w:num>
   <w:num w:numId="6">
-    <w:abstractNumId w:val="20"/>
+    <w:abstractNumId w:val="22"/>
   </w:num>
   <w:num w:numId="7">
-    <w:abstractNumId w:val="7"/>
+    <w:abstractNumId w:val="8"/>
   </w:num>
   <w:num w:numId="8">
-    <w:abstractNumId w:val="28"/>
+    <w:abstractNumId w:val="30"/>
   </w:num>
   <w:num w:numId="9">
-    <w:abstractNumId w:val="15"/>
+    <w:abstractNumId w:val="16"/>
   </w:num>
   <w:num w:numId="10">
     <w:abstractNumId w:val="2"/>
   </w:num>
   <w:num w:numId="11">
-    <w:abstractNumId w:val="11"/>
+    <w:abstractNumId w:val="12"/>
   </w:num>
   <w:num w:numId="12">
-    <w:abstractNumId w:val="26"/>
+    <w:abstractNumId w:val="28"/>
   </w:num>
   <w:num w:numId="13">
     <w:abstractNumId w:val="1"/>
   </w:num>
   <w:num w:numId="14">
+    <w:abstractNumId w:val="19"/>
+  </w:num>
+  <w:num w:numId="15">
+    <w:abstractNumId w:val="24"/>
+  </w:num>
+  <w:num w:numId="16">
+    <w:abstractNumId w:val="7"/>
+  </w:num>
+  <w:num w:numId="17">
+    <w:abstractNumId w:val="20"/>
+  </w:num>
+  <w:num w:numId="18">
+    <w:abstractNumId w:val="21"/>
+  </w:num>
+  <w:num w:numId="19">
+    <w:abstractNumId w:val="10"/>
+  </w:num>
+  <w:num w:numId="20">
+    <w:abstractNumId w:val="27"/>
+  </w:num>
+  <w:num w:numId="21">
+    <w:abstractNumId w:val="9"/>
+  </w:num>
+  <w:num w:numId="22">
+    <w:abstractNumId w:val="18"/>
+  </w:num>
+  <w:num w:numId="23">
+    <w:abstractNumId w:val="6"/>
+  </w:num>
+  <w:num w:numId="24">
+    <w:abstractNumId w:val="11"/>
+  </w:num>
+  <w:num w:numId="25">
+    <w:abstractNumId w:val="26"/>
+  </w:num>
+  <w:num w:numId="26">
+    <w:abstractNumId w:val="29"/>
+  </w:num>
+  <w:num w:numId="27">
+    <w:abstractNumId w:val="25"/>
+  </w:num>
+  <w:num w:numId="28">
+    <w:abstractNumId w:val="23"/>
+  </w:num>
+  <w:num w:numId="29">
+    <w:abstractNumId w:val="14"/>
+  </w:num>
+  <w:num w:numId="30">
     <w:abstractNumId w:val="17"/>
   </w:num>
-  <w:num w:numId="15">
-    <w:abstractNumId w:val="22"/>
-  </w:num>
-  <w:num w:numId="16">
-    <w:abstractNumId w:val="6"/>
-  </w:num>
-  <w:num w:numId="17">
-    <w:abstractNumId w:val="18"/>
-  </w:num>
-  <w:num w:numId="18">
-    <w:abstractNumId w:val="19"/>
-  </w:num>
-  <w:num w:numId="19">
-    <w:abstractNumId w:val="9"/>
-  </w:num>
-  <w:num w:numId="20">
-    <w:abstractNumId w:val="25"/>
-  </w:num>
-  <w:num w:numId="21">
-    <w:abstractNumId w:val="8"/>
-  </w:num>
-  <w:num w:numId="22">
-    <w:abstractNumId w:val="16"/>
-  </w:num>
-  <w:num w:numId="23">
-    <w:abstractNumId w:val="5"/>
-  </w:num>
-  <w:num w:numId="24">
-    <w:abstractNumId w:val="10"/>
-  </w:num>
-  <w:num w:numId="25">
-    <w:abstractNumId w:val="24"/>
-  </w:num>
-  <w:num w:numId="26">
-    <w:abstractNumId w:val="27"/>
-  </w:num>
-  <w:num w:numId="27">
-    <w:abstractNumId w:val="23"/>
-  </w:num>
-  <w:num w:numId="28">
-    <w:abstractNumId w:val="21"/>
-  </w:num>
-  <w:num w:numId="29">
-    <w:abstractNumId w:val="13"/>
+  <w:num w:numId="31">
+    <w:abstractNumId w:val="3"/>
   </w:num>
 </w:numbering>
 </file>
@@ -25831,7 +27210,7 @@
 </file>
 
 <file path=customXml/itemProps1.xml><?xml version="1.0" encoding="utf-8"?>
-<ds:datastoreItem xmlns:ds="http://schemas.openxmlformats.org/officeDocument/2006/customXml" ds:itemID="{C30F94DE-213F-45E4-BC36-FB58C2E9D9A1}">
+<ds:datastoreItem xmlns:ds="http://schemas.openxmlformats.org/officeDocument/2006/customXml" ds:itemID="{3AE7D9B6-FDE0-44BE-BE34-F5EC8BDB9C3B}">
   <ds:schemaRefs>
     <ds:schemaRef ds:uri="http://schemas.openxmlformats.org/officeDocument/2006/bibliography"/>
   </ds:schemaRefs>

</xml_diff>

<commit_message>
sequence diaram cho thanh lý sách mức độ hệ thống
</commit_message>
<xml_diff>
--- a/Analysis/DoAnLyThuyet/Report.docx
+++ b/Analysis/DoAnLyThuyet/Report.docx
@@ -1,6 +1,6 @@
 
 <file path=word/document.xml><?xml version="1.0" encoding="utf-8"?>
-<w:document xmlns:wpc="http://schemas.microsoft.com/office/word/2010/wordprocessingCanvas" xmlns:cx="http://schemas.microsoft.com/office/drawing/2014/chartex" xmlns:mc="http://schemas.openxmlformats.org/markup-compatibility/2006" xmlns:o="urn:schemas-microsoft-com:office:office" xmlns:r="http://schemas.openxmlformats.org/officeDocument/2006/relationships" xmlns:m="http://schemas.openxmlformats.org/officeDocument/2006/math" xmlns:v="urn:schemas-microsoft-com:vml" xmlns:wp14="http://schemas.microsoft.com/office/word/2010/wordprocessingDrawing" xmlns:wp="http://schemas.openxmlformats.org/drawingml/2006/wordprocessingDrawing" xmlns:w10="urn:schemas-microsoft-com:office:word" xmlns:w="http://schemas.openxmlformats.org/wordprocessingml/2006/main" xmlns:w14="http://schemas.microsoft.com/office/word/2010/wordml" xmlns:w15="http://schemas.microsoft.com/office/word/2012/wordml" xmlns:w16se="http://schemas.microsoft.com/office/word/2015/wordml/symex" xmlns:wpg="http://schemas.microsoft.com/office/word/2010/wordprocessingGroup" xmlns:wpi="http://schemas.microsoft.com/office/word/2010/wordprocessingInk" xmlns:wne="http://schemas.microsoft.com/office/word/2006/wordml" xmlns:wps="http://schemas.microsoft.com/office/word/2010/wordprocessingShape" mc:Ignorable="w14 w15 w16se wp14">
+<w:document xmlns:wpc="http://schemas.microsoft.com/office/word/2010/wordprocessingCanvas" xmlns:cx="http://schemas.microsoft.com/office/drawing/2014/chartex" xmlns:cx1="http://schemas.microsoft.com/office/drawing/2015/9/8/chartex" xmlns:mc="http://schemas.openxmlformats.org/markup-compatibility/2006" xmlns:o="urn:schemas-microsoft-com:office:office" xmlns:r="http://schemas.openxmlformats.org/officeDocument/2006/relationships" xmlns:m="http://schemas.openxmlformats.org/officeDocument/2006/math" xmlns:v="urn:schemas-microsoft-com:vml" xmlns:wp14="http://schemas.microsoft.com/office/word/2010/wordprocessingDrawing" xmlns:wp="http://schemas.openxmlformats.org/drawingml/2006/wordprocessingDrawing" xmlns:w10="urn:schemas-microsoft-com:office:word" xmlns:w="http://schemas.openxmlformats.org/wordprocessingml/2006/main" xmlns:w14="http://schemas.microsoft.com/office/word/2010/wordml" xmlns:w15="http://schemas.microsoft.com/office/word/2012/wordml" xmlns:w16se="http://schemas.microsoft.com/office/word/2015/wordml/symex" xmlns:wpg="http://schemas.microsoft.com/office/word/2010/wordprocessingGroup" xmlns:wpi="http://schemas.microsoft.com/office/word/2010/wordprocessingInk" xmlns:wne="http://schemas.microsoft.com/office/word/2006/wordml" xmlns:wps="http://schemas.microsoft.com/office/word/2010/wordprocessingShape" mc:Ignorable="w14 w15 w16se wp14">
   <w:body>
     <w:p>
       <w:pPr>
@@ -6942,27 +6942,14 @@
       <w:r>
         <w:t xml:space="preserve">Table </w:t>
       </w:r>
-      <w:r>
-        <w:fldChar w:fldCharType="begin"/>
-      </w:r>
-      <w:r>
-        <w:instrText xml:space="preserve"> SEQ Table \* ARABIC </w:instrText>
-      </w:r>
-      <w:r>
-        <w:fldChar w:fldCharType="separate"/>
-      </w:r>
-      <w:r>
-        <w:rPr>
-          <w:noProof/>
-        </w:rPr>
-        <w:t>1</w:t>
-      </w:r>
-      <w:r>
-        <w:rPr>
-          <w:noProof/>
-        </w:rPr>
-        <w:fldChar w:fldCharType="end"/>
-      </w:r>
+      <w:fldSimple w:instr=" SEQ Table \* ARABIC ">
+        <w:r>
+          <w:rPr>
+            <w:noProof/>
+          </w:rPr>
+          <w:t>1</w:t>
+        </w:r>
+      </w:fldSimple>
       <w:r>
         <w:t xml:space="preserve"> Tổ chức trong thư viện</w:t>
       </w:r>
@@ -7541,27 +7528,14 @@
       <w:r>
         <w:t xml:space="preserve">Table </w:t>
       </w:r>
-      <w:r>
-        <w:fldChar w:fldCharType="begin"/>
-      </w:r>
-      <w:r>
-        <w:instrText xml:space="preserve"> SEQ Table \* ARABIC </w:instrText>
-      </w:r>
-      <w:r>
-        <w:fldChar w:fldCharType="separate"/>
-      </w:r>
-      <w:r>
-        <w:rPr>
-          <w:noProof/>
-        </w:rPr>
-        <w:t>2</w:t>
-      </w:r>
-      <w:r>
-        <w:rPr>
-          <w:noProof/>
-        </w:rPr>
-        <w:fldChar w:fldCharType="end"/>
-      </w:r>
+      <w:fldSimple w:instr=" SEQ Table \* ARABIC ">
+        <w:r>
+          <w:rPr>
+            <w:noProof/>
+          </w:rPr>
+          <w:t>2</w:t>
+        </w:r>
+      </w:fldSimple>
       <w:r>
         <w:t xml:space="preserve"> Tổ chức độc giả</w:t>
       </w:r>
@@ -7847,27 +7821,14 @@
       <w:r>
         <w:t xml:space="preserve">Table </w:t>
       </w:r>
-      <w:r>
-        <w:fldChar w:fldCharType="begin"/>
-      </w:r>
-      <w:r>
-        <w:instrText xml:space="preserve"> SEQ Table \* ARABIC </w:instrText>
-      </w:r>
-      <w:r>
-        <w:fldChar w:fldCharType="separate"/>
-      </w:r>
-      <w:r>
-        <w:rPr>
-          <w:noProof/>
-        </w:rPr>
-        <w:t>3</w:t>
-      </w:r>
-      <w:r>
-        <w:rPr>
-          <w:noProof/>
-        </w:rPr>
-        <w:fldChar w:fldCharType="end"/>
-      </w:r>
+      <w:fldSimple w:instr=" SEQ Table \* ARABIC ">
+        <w:r>
+          <w:rPr>
+            <w:noProof/>
+          </w:rPr>
+          <w:t>3</w:t>
+        </w:r>
+      </w:fldSimple>
       <w:r>
         <w:t xml:space="preserve"> Tổ chức nhà trường</w:t>
       </w:r>
@@ -8175,27 +8136,14 @@
       <w:r>
         <w:t xml:space="preserve">Table </w:t>
       </w:r>
-      <w:r>
-        <w:fldChar w:fldCharType="begin"/>
-      </w:r>
-      <w:r>
-        <w:instrText xml:space="preserve"> SEQ Table \* ARABIC </w:instrText>
-      </w:r>
-      <w:r>
-        <w:fldChar w:fldCharType="separate"/>
-      </w:r>
-      <w:r>
-        <w:rPr>
-          <w:noProof/>
-        </w:rPr>
-        <w:t>4</w:t>
-      </w:r>
-      <w:r>
-        <w:rPr>
-          <w:noProof/>
-        </w:rPr>
-        <w:fldChar w:fldCharType="end"/>
-      </w:r>
+      <w:fldSimple w:instr=" SEQ Table \* ARABIC ">
+        <w:r>
+          <w:rPr>
+            <w:noProof/>
+          </w:rPr>
+          <w:t>4</w:t>
+        </w:r>
+      </w:fldSimple>
       <w:r>
         <w:t xml:space="preserve"> Tổ chức nhà thanh lý</w:t>
       </w:r>
@@ -14593,27 +14541,14 @@
       <w:r>
         <w:t xml:space="preserve">Figure </w:t>
       </w:r>
-      <w:r>
-        <w:fldChar w:fldCharType="begin"/>
-      </w:r>
-      <w:r>
-        <w:instrText xml:space="preserve"> SEQ Figure \* ARABIC </w:instrText>
-      </w:r>
-      <w:r>
-        <w:fldChar w:fldCharType="separate"/>
-      </w:r>
-      <w:r>
-        <w:rPr>
-          <w:noProof/>
-        </w:rPr>
-        <w:t>1</w:t>
-      </w:r>
-      <w:r>
-        <w:rPr>
-          <w:noProof/>
-        </w:rPr>
-        <w:fldChar w:fldCharType="end"/>
-      </w:r>
+      <w:fldSimple w:instr=" SEQ Figure \* ARABIC ">
+        <w:r>
+          <w:rPr>
+            <w:noProof/>
+          </w:rPr>
+          <w:t>1</w:t>
+        </w:r>
+      </w:fldSimple>
       <w:r>
         <w:t xml:space="preserve"> Business use-case diagram</w:t>
       </w:r>
@@ -14702,27 +14637,14 @@
       <w:r>
         <w:t xml:space="preserve">Table </w:t>
       </w:r>
-      <w:r>
-        <w:fldChar w:fldCharType="begin"/>
-      </w:r>
-      <w:r>
-        <w:instrText xml:space="preserve"> SEQ Table \* ARABIC </w:instrText>
-      </w:r>
-      <w:r>
-        <w:fldChar w:fldCharType="separate"/>
-      </w:r>
-      <w:r>
-        <w:rPr>
-          <w:noProof/>
-        </w:rPr>
-        <w:t>5</w:t>
-      </w:r>
-      <w:r>
-        <w:rPr>
-          <w:noProof/>
-        </w:rPr>
-        <w:fldChar w:fldCharType="end"/>
-      </w:r>
+      <w:fldSimple w:instr=" SEQ Table \* ARABIC ">
+        <w:r>
+          <w:rPr>
+            <w:noProof/>
+          </w:rPr>
+          <w:t>5</w:t>
+        </w:r>
+      </w:fldSimple>
       <w:r>
         <w:t xml:space="preserve"> Mô tả cho use case Mua cho khoa</w:t>
       </w:r>
@@ -15344,27 +15266,14 @@
       <w:r>
         <w:t xml:space="preserve">Table </w:t>
       </w:r>
-      <w:r>
-        <w:fldChar w:fldCharType="begin"/>
-      </w:r>
-      <w:r>
-        <w:instrText xml:space="preserve"> SEQ Table \* ARABIC </w:instrText>
-      </w:r>
-      <w:r>
-        <w:fldChar w:fldCharType="separate"/>
-      </w:r>
-      <w:r>
-        <w:rPr>
-          <w:noProof/>
-        </w:rPr>
-        <w:t>6</w:t>
-      </w:r>
-      <w:r>
-        <w:rPr>
-          <w:noProof/>
-        </w:rPr>
-        <w:fldChar w:fldCharType="end"/>
-      </w:r>
+      <w:fldSimple w:instr=" SEQ Table \* ARABIC ">
+        <w:r>
+          <w:rPr>
+            <w:noProof/>
+          </w:rPr>
+          <w:t>6</w:t>
+        </w:r>
+      </w:fldSimple>
       <w:r>
         <w:t xml:space="preserve"> Mô tả use case Mua từ khảo sát nhu cầu độc giả</w:t>
       </w:r>
@@ -15996,27 +15905,14 @@
       <w:r>
         <w:t xml:space="preserve">Table </w:t>
       </w:r>
-      <w:r>
-        <w:fldChar w:fldCharType="begin"/>
-      </w:r>
-      <w:r>
-        <w:instrText xml:space="preserve"> SEQ Table \* ARABIC </w:instrText>
-      </w:r>
-      <w:r>
-        <w:fldChar w:fldCharType="separate"/>
-      </w:r>
-      <w:r>
-        <w:rPr>
-          <w:noProof/>
-        </w:rPr>
-        <w:t>7</w:t>
-      </w:r>
-      <w:r>
-        <w:rPr>
-          <w:noProof/>
-        </w:rPr>
-        <w:fldChar w:fldCharType="end"/>
-      </w:r>
+      <w:fldSimple w:instr=" SEQ Table \* ARABIC ">
+        <w:r>
+          <w:rPr>
+            <w:noProof/>
+          </w:rPr>
+          <w:t>7</w:t>
+        </w:r>
+      </w:fldSimple>
       <w:r>
         <w:t xml:space="preserve"> Mô tả use case đăng ký sách</w:t>
       </w:r>
@@ -19052,27 +18948,14 @@
       <w:r>
         <w:t xml:space="preserve">Figure </w:t>
       </w:r>
-      <w:r>
-        <w:fldChar w:fldCharType="begin"/>
-      </w:r>
-      <w:r>
-        <w:instrText xml:space="preserve"> SEQ Figure \* ARABIC </w:instrText>
-      </w:r>
-      <w:r>
-        <w:fldChar w:fldCharType="separate"/>
-      </w:r>
-      <w:r>
-        <w:rPr>
-          <w:noProof/>
-        </w:rPr>
-        <w:t>2</w:t>
-      </w:r>
-      <w:r>
-        <w:rPr>
-          <w:noProof/>
-        </w:rPr>
-        <w:fldChar w:fldCharType="end"/>
-      </w:r>
+      <w:fldSimple w:instr=" SEQ Figure \* ARABIC ">
+        <w:r>
+          <w:rPr>
+            <w:noProof/>
+          </w:rPr>
+          <w:t>2</w:t>
+        </w:r>
+      </w:fldSimple>
       <w:r>
         <w:t xml:space="preserve"> Activity Diagram cho use case Mua từ khảo sát nhu cầu người dùng</w:t>
       </w:r>
@@ -19163,27 +19046,14 @@
       <w:r>
         <w:t xml:space="preserve">Figure </w:t>
       </w:r>
-      <w:r>
-        <w:fldChar w:fldCharType="begin"/>
-      </w:r>
-      <w:r>
-        <w:instrText xml:space="preserve"> SEQ Figure \* ARABIC </w:instrText>
-      </w:r>
-      <w:r>
-        <w:fldChar w:fldCharType="separate"/>
-      </w:r>
-      <w:r>
-        <w:rPr>
-          <w:noProof/>
-        </w:rPr>
-        <w:t>3</w:t>
-      </w:r>
-      <w:r>
-        <w:rPr>
-          <w:noProof/>
-        </w:rPr>
-        <w:fldChar w:fldCharType="end"/>
-      </w:r>
+      <w:fldSimple w:instr=" SEQ Figure \* ARABIC ">
+        <w:r>
+          <w:rPr>
+            <w:noProof/>
+          </w:rPr>
+          <w:t>3</w:t>
+        </w:r>
+      </w:fldSimple>
       <w:r>
         <w:t xml:space="preserve"> Activity Diagram cho use case Đăng ký sách</w:t>
       </w:r>
@@ -19283,27 +19153,14 @@
       <w:r>
         <w:t xml:space="preserve">Figure </w:t>
       </w:r>
-      <w:r>
-        <w:fldChar w:fldCharType="begin"/>
-      </w:r>
-      <w:r>
-        <w:instrText xml:space="preserve"> SEQ Figure \* ARABIC </w:instrText>
-      </w:r>
-      <w:r>
-        <w:fldChar w:fldCharType="separate"/>
-      </w:r>
-      <w:r>
-        <w:rPr>
-          <w:noProof/>
-        </w:rPr>
-        <w:t>4</w:t>
-      </w:r>
-      <w:r>
-        <w:rPr>
-          <w:noProof/>
-        </w:rPr>
-        <w:fldChar w:fldCharType="end"/>
-      </w:r>
+      <w:fldSimple w:instr=" SEQ Figure \* ARABIC ">
+        <w:r>
+          <w:rPr>
+            <w:noProof/>
+          </w:rPr>
+          <w:t>4</w:t>
+        </w:r>
+      </w:fldSimple>
       <w:r>
         <w:t xml:space="preserve"> Activity diagram cho usecase </w:t>
       </w:r>
@@ -19368,27 +19225,14 @@
       <w:r>
         <w:t xml:space="preserve">Figure </w:t>
       </w:r>
-      <w:r>
-        <w:fldChar w:fldCharType="begin"/>
-      </w:r>
-      <w:r>
-        <w:instrText xml:space="preserve"> SEQ Figure \* ARABIC </w:instrText>
-      </w:r>
-      <w:r>
-        <w:fldChar w:fldCharType="separate"/>
-      </w:r>
-      <w:r>
-        <w:rPr>
-          <w:noProof/>
-        </w:rPr>
-        <w:t>5</w:t>
-      </w:r>
-      <w:r>
-        <w:rPr>
-          <w:noProof/>
-        </w:rPr>
-        <w:fldChar w:fldCharType="end"/>
-      </w:r>
+      <w:fldSimple w:instr=" SEQ Figure \* ARABIC ">
+        <w:r>
+          <w:rPr>
+            <w:noProof/>
+          </w:rPr>
+          <w:t>5</w:t>
+        </w:r>
+      </w:fldSimple>
       <w:r>
         <w:t xml:space="preserve"> Activity diagram cho usecase </w:t>
       </w:r>
@@ -19794,27 +19638,14 @@
       <w:r>
         <w:t xml:space="preserve">Figure </w:t>
       </w:r>
-      <w:r>
-        <w:fldChar w:fldCharType="begin"/>
-      </w:r>
-      <w:r>
-        <w:instrText xml:space="preserve"> SEQ Figure \* ARABIC </w:instrText>
-      </w:r>
-      <w:r>
-        <w:fldChar w:fldCharType="separate"/>
-      </w:r>
-      <w:r>
-        <w:rPr>
-          <w:noProof/>
-        </w:rPr>
-        <w:t>6</w:t>
-      </w:r>
-      <w:r>
-        <w:rPr>
-          <w:noProof/>
-        </w:rPr>
-        <w:fldChar w:fldCharType="end"/>
-      </w:r>
+      <w:fldSimple w:instr=" SEQ Figure \* ARABIC ">
+        <w:r>
+          <w:rPr>
+            <w:noProof/>
+          </w:rPr>
+          <w:t>6</w:t>
+        </w:r>
+      </w:fldSimple>
       <w:r>
         <w:t xml:space="preserve"> Class diagram (behavior) cho use case nhập sách</w:t>
       </w:r>
@@ -19886,9 +19717,9 @@
         <w:lastRenderedPageBreak/>
         <w:drawing>
           <wp:inline distT="0" distB="0" distL="0" distR="0">
-            <wp:extent cx="5972175" cy="5257800"/>
-            <wp:effectExtent l="0" t="0" r="9525" b="0"/>
-            <wp:docPr id="3" name="Picture 3"/>
+            <wp:extent cx="5962650" cy="5257800"/>
+            <wp:effectExtent l="0" t="0" r="0" b="0"/>
+            <wp:docPr id="12" name="Picture 12"/>
             <wp:cNvGraphicFramePr>
               <a:graphicFrameLocks xmlns:a="http://schemas.openxmlformats.org/drawingml/2006/main" noChangeAspect="1"/>
             </wp:cNvGraphicFramePr>
@@ -19917,7 +19748,7 @@
                   <pic:spPr bwMode="auto">
                     <a:xfrm>
                       <a:off x="0" y="0"/>
-                      <a:ext cx="5972175" cy="5257800"/>
+                      <a:ext cx="5962650" cy="5257800"/>
                     </a:xfrm>
                     <a:prstGeom prst="rect">
                       <a:avLst/>
@@ -20477,7 +20308,61 @@
             <w14:round/>
           </w14:textOutline>
         </w:rPr>
-        <w:t>: Tác vụ có thể thực hiện tự động hóa được đó là việc in danh sách các sách cần thanh lý theo quy định và xóa sách đó ra khỏi hệ thống. Các bước còn lại đều là phê duyệt, được thực hiện trên giấy tờ</w:t>
+        <w:t>: Tác vụ có thể thực hiện tự động hóa được đó là</w:t>
+      </w:r>
+      <w:r>
+        <w:rPr>
+          <w:rFonts w:ascii="Times New Roman" w:hAnsi="Times New Roman" w:cs="Times New Roman"/>
+          <w:sz w:val="24"/>
+          <w:szCs w:val="24"/>
+          <w14:textOutline w14:w="0" w14:cap="flat" w14:cmpd="sng" w14:algn="ctr">
+            <w14:noFill/>
+            <w14:prstDash w14:val="solid"/>
+            <w14:round/>
+          </w14:textOutline>
+        </w:rPr>
+        <w:t xml:space="preserve"> đánh dấu các sách sẽ bị thanh lý sau đó</w:t>
+      </w:r>
+      <w:bookmarkStart w:id="56" w:name="_GoBack"/>
+      <w:bookmarkEnd w:id="56"/>
+      <w:r>
+        <w:rPr>
+          <w:rFonts w:ascii="Times New Roman" w:hAnsi="Times New Roman" w:cs="Times New Roman"/>
+          <w:sz w:val="24"/>
+          <w:szCs w:val="24"/>
+          <w14:textOutline w14:w="0" w14:cap="flat" w14:cmpd="sng" w14:algn="ctr">
+            <w14:noFill/>
+            <w14:prstDash w14:val="solid"/>
+            <w14:round/>
+          </w14:textOutline>
+        </w:rPr>
+        <w:t xml:space="preserve"> in danh sách các sách cần thanh lý theo quy định và xóa sách đó ra khỏi hệ thống</w:t>
+      </w:r>
+      <w:r>
+        <w:rPr>
+          <w:rFonts w:ascii="Times New Roman" w:hAnsi="Times New Roman" w:cs="Times New Roman"/>
+          <w:sz w:val="24"/>
+          <w:szCs w:val="24"/>
+          <w14:textOutline w14:w="0" w14:cap="flat" w14:cmpd="sng" w14:algn="ctr">
+            <w14:noFill/>
+            <w14:prstDash w14:val="solid"/>
+            <w14:round/>
+          </w14:textOutline>
+        </w:rPr>
+        <w:t xml:space="preserve"> (Sau khi hoàn tất việc bàn giao sách cho nhà thanh lý)</w:t>
+      </w:r>
+      <w:r>
+        <w:rPr>
+          <w:rFonts w:ascii="Times New Roman" w:hAnsi="Times New Roman" w:cs="Times New Roman"/>
+          <w:sz w:val="24"/>
+          <w:szCs w:val="24"/>
+          <w14:textOutline w14:w="0" w14:cap="flat" w14:cmpd="sng" w14:algn="ctr">
+            <w14:noFill/>
+            <w14:prstDash w14:val="solid"/>
+            <w14:round/>
+          </w14:textOutline>
+        </w:rPr>
+        <w:t>. Các bước còn lại đều là phê duyệt, được thực hiện trên giấy tờ</w:t>
       </w:r>
     </w:p>
     <w:p>
@@ -20708,23 +20593,14 @@
       </w:pPr>
       <w:r>
         <w:rPr>
-          <w:rFonts w:ascii="Times New Roman" w:hAnsi="Times New Roman" w:cs="Times New Roman"/>
           <w:noProof/>
-          <w:color w:val="5B9BD5" w:themeColor="accent1"/>
-          <w:sz w:val="32"/>
-          <w:szCs w:val="32"/>
-          <w14:textOutline w14:w="0" w14:cap="flat" w14:cmpd="sng" w14:algn="ctr">
-            <w14:noFill/>
-            <w14:prstDash w14:val="solid"/>
-            <w14:round/>
-          </w14:textOutline>
         </w:rPr>
         <w:lastRenderedPageBreak/>
         <w:drawing>
-          <wp:inline distT="0" distB="0" distL="0" distR="0" wp14:anchorId="3F5E1AEB" wp14:editId="183B6F6F">
-            <wp:extent cx="5943600" cy="5082540"/>
-            <wp:effectExtent l="0" t="0" r="0" b="3810"/>
-            <wp:docPr id="10" name="Picture 10"/>
+          <wp:inline distT="0" distB="0" distL="0" distR="0" wp14:anchorId="7A87EBE0" wp14:editId="33E50F8F">
+            <wp:extent cx="5943600" cy="4457700"/>
+            <wp:effectExtent l="0" t="0" r="0" b="0"/>
+            <wp:docPr id="13" name="Picture 13"/>
             <wp:cNvGraphicFramePr>
               <a:graphicFrameLocks xmlns:a="http://schemas.openxmlformats.org/drawingml/2006/main" noChangeAspect="1"/>
             </wp:cNvGraphicFramePr>
@@ -20732,36 +20608,23 @@
               <a:graphicData uri="http://schemas.openxmlformats.org/drawingml/2006/picture">
                 <pic:pic xmlns:pic="http://schemas.openxmlformats.org/drawingml/2006/picture">
                   <pic:nvPicPr>
-                    <pic:cNvPr id="0" name="Picture 2"/>
-                    <pic:cNvPicPr>
-                      <a:picLocks noChangeAspect="1" noChangeArrowheads="1"/>
-                    </pic:cNvPicPr>
+                    <pic:cNvPr id="1" name=""/>
+                    <pic:cNvPicPr/>
                   </pic:nvPicPr>
                   <pic:blipFill>
-                    <a:blip r:embed="rId16">
-                      <a:extLst>
-                        <a:ext uri="{28A0092B-C50C-407E-A947-70E740481C1C}">
-                          <a14:useLocalDpi xmlns:a14="http://schemas.microsoft.com/office/drawing/2010/main" val="0"/>
-                        </a:ext>
-                      </a:extLst>
-                    </a:blip>
-                    <a:srcRect/>
+                    <a:blip r:embed="rId16"/>
                     <a:stretch>
                       <a:fillRect/>
                     </a:stretch>
                   </pic:blipFill>
-                  <pic:spPr bwMode="auto">
+                  <pic:spPr>
                     <a:xfrm>
                       <a:off x="0" y="0"/>
-                      <a:ext cx="5943600" cy="5082540"/>
+                      <a:ext cx="5943600" cy="4457700"/>
                     </a:xfrm>
                     <a:prstGeom prst="rect">
                       <a:avLst/>
                     </a:prstGeom>
-                    <a:noFill/>
-                    <a:ln>
-                      <a:noFill/>
-                    </a:ln>
                   </pic:spPr>
                 </pic:pic>
               </a:graphicData>
@@ -20788,27 +20651,14 @@
       <w:r>
         <w:t xml:space="preserve">Figure </w:t>
       </w:r>
-      <w:r>
-        <w:fldChar w:fldCharType="begin"/>
-      </w:r>
-      <w:r>
-        <w:instrText xml:space="preserve"> SEQ Figure \* ARABIC </w:instrText>
-      </w:r>
-      <w:r>
-        <w:fldChar w:fldCharType="separate"/>
-      </w:r>
-      <w:r>
-        <w:rPr>
-          <w:noProof/>
-        </w:rPr>
-        <w:t>7</w:t>
-      </w:r>
-      <w:r>
-        <w:rPr>
-          <w:noProof/>
-        </w:rPr>
-        <w:fldChar w:fldCharType="end"/>
-      </w:r>
+      <w:fldSimple w:instr=" SEQ Figure \* ARABIC ">
+        <w:r>
+          <w:rPr>
+            <w:noProof/>
+          </w:rPr>
+          <w:t>7</w:t>
+        </w:r>
+      </w:fldSimple>
       <w:r>
         <w:t xml:space="preserve"> System use case diagram</w:t>
       </w:r>
@@ -21277,7 +21127,6 @@
                   <w14:round/>
                 </w14:textOutline>
               </w:rPr>
-              <w:lastRenderedPageBreak/>
               <w:t xml:space="preserve">     1a.2: [OUT] Hệ thống kiểm tra tính đúng đắn và thêm sách vào cơ sở dữ liệu, sau đó trả về thông báo đã thêm thành công.</w:t>
             </w:r>
           </w:p>
@@ -21373,6 +21222,7 @@
                   <w14:round/>
                 </w14:textOutline>
               </w:rPr>
+              <w:lastRenderedPageBreak/>
               <w:t xml:space="preserve">     1b.2: [OUT] Hệ thống tìm tất cả sách liên quan đến điều kiện và trả về danh sách các sách.</w:t>
             </w:r>
           </w:p>
@@ -21896,6 +21746,19 @@
                 </w14:textOutline>
               </w:rPr>
             </w:pPr>
+            <w:r>
+              <w:rPr>
+                <w:rFonts w:ascii="Times New Roman" w:hAnsi="Times New Roman" w:cs="Times New Roman"/>
+                <w:sz w:val="24"/>
+                <w:szCs w:val="24"/>
+                <w14:textOutline w14:w="0" w14:cap="flat" w14:cmpd="sng" w14:algn="ctr">
+                  <w14:noFill/>
+                  <w14:prstDash w14:val="solid"/>
+                  <w14:round/>
+                </w14:textOutline>
+              </w:rPr>
+              <w:t>Tạo danh sách thanh lý</w:t>
+            </w:r>
           </w:p>
         </w:tc>
       </w:tr>
@@ -21938,6 +21801,76 @@
           <w:tcPr>
             <w:tcW w:w="6239" w:type="dxa"/>
           </w:tcPr>
+          <w:p>
+            <w:pPr>
+              <w:pStyle w:val="ListParagraph"/>
+              <w:numPr>
+                <w:ilvl w:val="0"/>
+                <w:numId w:val="19"/>
+              </w:numPr>
+              <w:ind w:left="0" w:firstLine="360"/>
+              <w:rPr>
+                <w:rFonts w:ascii="Times New Roman" w:hAnsi="Times New Roman" w:cs="Times New Roman"/>
+                <w:color w:val="222A35" w:themeColor="text2" w:themeShade="80"/>
+                <w:sz w:val="24"/>
+                <w:szCs w:val="24"/>
+                <w14:textOutline w14:w="0" w14:cap="flat" w14:cmpd="sng" w14:algn="ctr">
+                  <w14:noFill/>
+                  <w14:prstDash w14:val="solid"/>
+                  <w14:round/>
+                </w14:textOutline>
+              </w:rPr>
+            </w:pPr>
+            <w:r>
+              <w:rPr>
+                <w:rFonts w:ascii="Times New Roman" w:hAnsi="Times New Roman" w:cs="Times New Roman"/>
+                <w:color w:val="222A35" w:themeColor="text2" w:themeShade="80"/>
+                <w:sz w:val="24"/>
+                <w:szCs w:val="24"/>
+                <w14:textOutline w14:w="0" w14:cap="flat" w14:cmpd="sng" w14:algn="ctr">
+                  <w14:noFill/>
+                  <w14:prstDash w14:val="solid"/>
+                  <w14:round/>
+                </w14:textOutline>
+              </w:rPr>
+              <w:t>Use case xảy ra khi đến thời gian định kỳ, thư viện quyết định xét duyệt tất cả các sách để chọn ra các sách cần thanh lý</w:t>
+            </w:r>
+          </w:p>
+          <w:p>
+            <w:pPr>
+              <w:pStyle w:val="ListParagraph"/>
+              <w:numPr>
+                <w:ilvl w:val="0"/>
+                <w:numId w:val="19"/>
+              </w:numPr>
+              <w:ind w:left="0" w:firstLine="360"/>
+              <w:rPr>
+                <w:rFonts w:ascii="Times New Roman" w:hAnsi="Times New Roman" w:cs="Times New Roman"/>
+                <w:color w:val="222A35" w:themeColor="text2" w:themeShade="80"/>
+                <w:sz w:val="24"/>
+                <w:szCs w:val="24"/>
+                <w14:textOutline w14:w="0" w14:cap="flat" w14:cmpd="sng" w14:algn="ctr">
+                  <w14:noFill/>
+                  <w14:prstDash w14:val="solid"/>
+                  <w14:round/>
+                </w14:textOutline>
+              </w:rPr>
+            </w:pPr>
+            <w:r>
+              <w:rPr>
+                <w:rFonts w:ascii="Times New Roman" w:hAnsi="Times New Roman" w:cs="Times New Roman"/>
+                <w:color w:val="222A35" w:themeColor="text2" w:themeShade="80"/>
+                <w:sz w:val="24"/>
+                <w:szCs w:val="24"/>
+                <w14:textOutline w14:w="0" w14:cap="flat" w14:cmpd="sng" w14:algn="ctr">
+                  <w14:noFill/>
+                  <w14:prstDash w14:val="solid"/>
+                  <w14:round/>
+                </w14:textOutline>
+              </w:rPr>
+              <w:t>Usecase miêu tả chức năng tạo ra danh sách thanh lý của ứng dụng</w:t>
+            </w:r>
+          </w:p>
           <w:p>
             <w:pPr>
               <w:rPr>
@@ -22006,6 +21939,19 @@
                 </w14:textOutline>
               </w:rPr>
             </w:pPr>
+            <w:r>
+              <w:rPr>
+                <w:rFonts w:ascii="Times New Roman" w:hAnsi="Times New Roman" w:cs="Times New Roman"/>
+                <w:sz w:val="24"/>
+                <w:szCs w:val="24"/>
+                <w14:textOutline w14:w="0" w14:cap="flat" w14:cmpd="sng" w14:algn="ctr">
+                  <w14:noFill/>
+                  <w14:prstDash w14:val="solid"/>
+                  <w14:round/>
+                </w14:textOutline>
+              </w:rPr>
+              <w:t>Khi tới đúng thời gian định kỳ</w:t>
+            </w:r>
           </w:p>
         </w:tc>
       </w:tr>
@@ -22041,6 +21987,170 @@
                 </w14:textOutline>
               </w:rPr>
               <w:t>Tác nhân chính</w:t>
+            </w:r>
+          </w:p>
+        </w:tc>
+        <w:tc>
+          <w:tcPr>
+            <w:tcW w:w="6239" w:type="dxa"/>
+          </w:tcPr>
+          <w:p>
+            <w:pPr>
+              <w:rPr>
+                <w:rFonts w:ascii="Times New Roman" w:hAnsi="Times New Roman" w:cs="Times New Roman"/>
+                <w:sz w:val="24"/>
+                <w:szCs w:val="24"/>
+                <w14:textOutline w14:w="0" w14:cap="flat" w14:cmpd="sng" w14:algn="ctr">
+                  <w14:noFill/>
+                  <w14:prstDash w14:val="solid"/>
+                  <w14:round/>
+                </w14:textOutline>
+              </w:rPr>
+            </w:pPr>
+            <w:r>
+              <w:rPr>
+                <w:rFonts w:ascii="Times New Roman" w:hAnsi="Times New Roman" w:cs="Times New Roman"/>
+                <w:sz w:val="24"/>
+                <w:szCs w:val="24"/>
+                <w14:textOutline w14:w="0" w14:cap="flat" w14:cmpd="sng" w14:algn="ctr">
+                  <w14:noFill/>
+                  <w14:prstDash w14:val="solid"/>
+                  <w14:round/>
+                </w14:textOutline>
+              </w:rPr>
+              <w:t>Bộ phận lưu hành</w:t>
+            </w:r>
+          </w:p>
+        </w:tc>
+      </w:tr>
+      <w:tr>
+        <w:tc>
+          <w:tcPr>
+            <w:tcW w:w="3116" w:type="dxa"/>
+          </w:tcPr>
+          <w:p>
+            <w:pPr>
+              <w:rPr>
+                <w:rFonts w:ascii="Times New Roman" w:hAnsi="Times New Roman" w:cs="Times New Roman"/>
+                <w:b/>
+                <w:sz w:val="24"/>
+                <w:szCs w:val="24"/>
+                <w14:textOutline w14:w="0" w14:cap="flat" w14:cmpd="sng" w14:algn="ctr">
+                  <w14:noFill/>
+                  <w14:prstDash w14:val="solid"/>
+                  <w14:round/>
+                </w14:textOutline>
+              </w:rPr>
+            </w:pPr>
+            <w:r>
+              <w:rPr>
+                <w:rFonts w:ascii="Times New Roman" w:hAnsi="Times New Roman" w:cs="Times New Roman"/>
+                <w:b/>
+                <w:sz w:val="24"/>
+                <w:szCs w:val="24"/>
+                <w14:textOutline w14:w="0" w14:cap="flat" w14:cmpd="sng" w14:algn="ctr">
+                  <w14:noFill/>
+                  <w14:prstDash w14:val="solid"/>
+                  <w14:round/>
+                </w14:textOutline>
+              </w:rPr>
+              <w:t>Tiền điều kiện</w:t>
+            </w:r>
+          </w:p>
+        </w:tc>
+        <w:tc>
+          <w:tcPr>
+            <w:tcW w:w="6239" w:type="dxa"/>
+          </w:tcPr>
+          <w:p>
+            <w:pPr>
+              <w:rPr>
+                <w:rFonts w:ascii="Times New Roman" w:hAnsi="Times New Roman" w:cs="Times New Roman"/>
+                <w:b/>
+                <w:sz w:val="24"/>
+                <w:szCs w:val="24"/>
+                <w14:textOutline w14:w="0" w14:cap="flat" w14:cmpd="sng" w14:algn="ctr">
+                  <w14:noFill/>
+                  <w14:prstDash w14:val="solid"/>
+                  <w14:round/>
+                </w14:textOutline>
+              </w:rPr>
+            </w:pPr>
+            <w:r>
+              <w:rPr>
+                <w:rFonts w:ascii="Times New Roman" w:hAnsi="Times New Roman" w:cs="Times New Roman"/>
+                <w:sz w:val="24"/>
+                <w:szCs w:val="24"/>
+                <w14:textOutline w14:w="0" w14:cap="flat" w14:cmpd="sng" w14:algn="ctr">
+                  <w14:noFill/>
+                  <w14:prstDash w14:val="solid"/>
+                  <w14:round/>
+                </w14:textOutline>
+              </w:rPr>
+              <w:t>Đăng nhập tài khoản của nhân viên lưu hành</w:t>
+            </w:r>
+            <w:r>
+              <w:rPr>
+                <w:rFonts w:ascii="Times New Roman" w:hAnsi="Times New Roman" w:cs="Times New Roman"/>
+                <w:sz w:val="24"/>
+                <w:szCs w:val="24"/>
+                <w14:textOutline w14:w="0" w14:cap="flat" w14:cmpd="sng" w14:algn="ctr">
+                  <w14:noFill/>
+                  <w14:prstDash w14:val="solid"/>
+                  <w14:round/>
+                </w14:textOutline>
+              </w:rPr>
+              <w:t xml:space="preserve">, nhân viên đã đánh dấu những sách cần thanh lý ở thao tác cập nhật trong usecase </w:t>
+            </w:r>
+            <w:r>
+              <w:rPr>
+                <w:rFonts w:ascii="Times New Roman" w:hAnsi="Times New Roman" w:cs="Times New Roman"/>
+                <w:b/>
+                <w:sz w:val="24"/>
+                <w:szCs w:val="24"/>
+                <w14:textOutline w14:w="0" w14:cap="flat" w14:cmpd="sng" w14:algn="ctr">
+                  <w14:noFill/>
+                  <w14:prstDash w14:val="solid"/>
+                  <w14:round/>
+                </w14:textOutline>
+              </w:rPr>
+              <w:t>Quản lý về sách</w:t>
+            </w:r>
+          </w:p>
+        </w:tc>
+      </w:tr>
+      <w:tr>
+        <w:tc>
+          <w:tcPr>
+            <w:tcW w:w="3116" w:type="dxa"/>
+          </w:tcPr>
+          <w:p>
+            <w:pPr>
+              <w:rPr>
+                <w:rFonts w:ascii="Times New Roman" w:hAnsi="Times New Roman" w:cs="Times New Roman"/>
+                <w:b/>
+                <w:sz w:val="24"/>
+                <w:szCs w:val="24"/>
+                <w14:textOutline w14:w="0" w14:cap="flat" w14:cmpd="sng" w14:algn="ctr">
+                  <w14:noFill/>
+                  <w14:prstDash w14:val="solid"/>
+                  <w14:round/>
+                </w14:textOutline>
+              </w:rPr>
+            </w:pPr>
+            <w:r>
+              <w:rPr>
+                <w:rFonts w:ascii="Times New Roman" w:hAnsi="Times New Roman" w:cs="Times New Roman"/>
+                <w:b/>
+                <w:sz w:val="24"/>
+                <w:szCs w:val="24"/>
+                <w14:textOutline w14:w="0" w14:cap="flat" w14:cmpd="sng" w14:algn="ctr">
+                  <w14:noFill/>
+                  <w14:prstDash w14:val="solid"/>
+                  <w14:round/>
+                </w14:textOutline>
+              </w:rPr>
+              <w:t>Hậu điều kiện</w:t>
             </w:r>
           </w:p>
         </w:tc>
@@ -22095,7 +22205,193 @@
                   <w14:round/>
                 </w14:textOutline>
               </w:rPr>
-              <w:t>Tiền điều kiện</w:t>
+              <w:t>Dòng cơ bản</w:t>
+            </w:r>
+          </w:p>
+        </w:tc>
+        <w:tc>
+          <w:tcPr>
+            <w:tcW w:w="6239" w:type="dxa"/>
+          </w:tcPr>
+          <w:p>
+            <w:pPr>
+              <w:pStyle w:val="ListParagraph"/>
+              <w:rPr>
+                <w:rFonts w:ascii="Times New Roman" w:hAnsi="Times New Roman" w:cs="Times New Roman"/>
+                <w:sz w:val="24"/>
+                <w:szCs w:val="24"/>
+                <w14:textOutline w14:w="0" w14:cap="flat" w14:cmpd="sng" w14:algn="ctr">
+                  <w14:noFill/>
+                  <w14:prstDash w14:val="solid"/>
+                  <w14:round/>
+                </w14:textOutline>
+              </w:rPr>
+            </w:pPr>
+          </w:p>
+          <w:p>
+            <w:pPr>
+              <w:pStyle w:val="ListParagraph"/>
+              <w:numPr>
+                <w:ilvl w:val="0"/>
+                <w:numId w:val="32"/>
+              </w:numPr>
+              <w:rPr>
+                <w:rFonts w:ascii="Times New Roman" w:hAnsi="Times New Roman" w:cs="Times New Roman"/>
+                <w:sz w:val="24"/>
+                <w:szCs w:val="24"/>
+                <w14:textOutline w14:w="0" w14:cap="flat" w14:cmpd="sng" w14:algn="ctr">
+                  <w14:noFill/>
+                  <w14:prstDash w14:val="solid"/>
+                  <w14:round/>
+                </w14:textOutline>
+              </w:rPr>
+            </w:pPr>
+            <w:r>
+              <w:rPr>
+                <w:rFonts w:ascii="Times New Roman" w:hAnsi="Times New Roman" w:cs="Times New Roman"/>
+                <w:sz w:val="24"/>
+                <w:szCs w:val="24"/>
+                <w14:textOutline w14:w="0" w14:cap="flat" w14:cmpd="sng" w14:algn="ctr">
+                  <w14:noFill/>
+                  <w14:prstDash w14:val="solid"/>
+                  <w14:round/>
+                </w14:textOutline>
+              </w:rPr>
+              <w:t>[IN] Nhân viên yêu cầu truy cập xem các sách cần thanh lý</w:t>
+            </w:r>
+          </w:p>
+          <w:p>
+            <w:pPr>
+              <w:pStyle w:val="ListParagraph"/>
+              <w:numPr>
+                <w:ilvl w:val="0"/>
+                <w:numId w:val="32"/>
+              </w:numPr>
+              <w:rPr>
+                <w:rFonts w:ascii="Times New Roman" w:hAnsi="Times New Roman" w:cs="Times New Roman"/>
+                <w:sz w:val="24"/>
+                <w:szCs w:val="24"/>
+                <w14:textOutline w14:w="0" w14:cap="flat" w14:cmpd="sng" w14:algn="ctr">
+                  <w14:noFill/>
+                  <w14:prstDash w14:val="solid"/>
+                  <w14:round/>
+                </w14:textOutline>
+              </w:rPr>
+            </w:pPr>
+            <w:r>
+              <w:rPr>
+                <w:rFonts w:ascii="Times New Roman" w:hAnsi="Times New Roman" w:cs="Times New Roman"/>
+                <w:sz w:val="24"/>
+                <w:szCs w:val="24"/>
+                <w14:textOutline w14:w="0" w14:cap="flat" w14:cmpd="sng" w14:algn="ctr">
+                  <w14:noFill/>
+                  <w14:prstDash w14:val="solid"/>
+                  <w14:round/>
+                </w14:textOutline>
+              </w:rPr>
+              <w:lastRenderedPageBreak/>
+              <w:t>[OUT] Hệ thống trả về những sách đang trong trạng thái cần thanh lý</w:t>
+            </w:r>
+          </w:p>
+          <w:p>
+            <w:pPr>
+              <w:pStyle w:val="ListParagraph"/>
+              <w:numPr>
+                <w:ilvl w:val="0"/>
+                <w:numId w:val="32"/>
+              </w:numPr>
+              <w:rPr>
+                <w:rFonts w:ascii="Times New Roman" w:hAnsi="Times New Roman" w:cs="Times New Roman"/>
+                <w:sz w:val="24"/>
+                <w:szCs w:val="24"/>
+                <w14:textOutline w14:w="0" w14:cap="flat" w14:cmpd="sng" w14:algn="ctr">
+                  <w14:noFill/>
+                  <w14:prstDash w14:val="solid"/>
+                  <w14:round/>
+                </w14:textOutline>
+              </w:rPr>
+            </w:pPr>
+            <w:r>
+              <w:rPr>
+                <w:rFonts w:ascii="Times New Roman" w:hAnsi="Times New Roman" w:cs="Times New Roman"/>
+                <w:sz w:val="24"/>
+                <w:szCs w:val="24"/>
+                <w14:textOutline w14:w="0" w14:cap="flat" w14:cmpd="sng" w14:algn="ctr">
+                  <w14:noFill/>
+                  <w14:prstDash w14:val="solid"/>
+                  <w14:round/>
+                </w14:textOutline>
+              </w:rPr>
+              <w:t>[IN] Ấn vào nút in danh sách thanh lý</w:t>
+            </w:r>
+          </w:p>
+          <w:p>
+            <w:pPr>
+              <w:pStyle w:val="ListParagraph"/>
+              <w:numPr>
+                <w:ilvl w:val="0"/>
+                <w:numId w:val="32"/>
+              </w:numPr>
+              <w:rPr>
+                <w:rFonts w:ascii="Times New Roman" w:hAnsi="Times New Roman" w:cs="Times New Roman"/>
+                <w:sz w:val="24"/>
+                <w:szCs w:val="24"/>
+                <w14:textOutline w14:w="0" w14:cap="flat" w14:cmpd="sng" w14:algn="ctr">
+                  <w14:noFill/>
+                  <w14:prstDash w14:val="solid"/>
+                  <w14:round/>
+                </w14:textOutline>
+              </w:rPr>
+            </w:pPr>
+            <w:r>
+              <w:rPr>
+                <w:rFonts w:ascii="Times New Roman" w:hAnsi="Times New Roman" w:cs="Times New Roman"/>
+                <w:sz w:val="24"/>
+                <w:szCs w:val="24"/>
+                <w14:textOutline w14:w="0" w14:cap="flat" w14:cmpd="sng" w14:algn="ctr">
+                  <w14:noFill/>
+                  <w14:prstDash w14:val="solid"/>
+                  <w14:round/>
+                </w14:textOutline>
+              </w:rPr>
+              <w:t>[OUT] Hệ thống in danh sách thanh lý này và trả về cho người dùng</w:t>
+            </w:r>
+          </w:p>
+        </w:tc>
+      </w:tr>
+      <w:tr>
+        <w:tc>
+          <w:tcPr>
+            <w:tcW w:w="3116" w:type="dxa"/>
+          </w:tcPr>
+          <w:p>
+            <w:pPr>
+              <w:rPr>
+                <w:rFonts w:ascii="Times New Roman" w:hAnsi="Times New Roman" w:cs="Times New Roman"/>
+                <w:b/>
+                <w:sz w:val="24"/>
+                <w:szCs w:val="24"/>
+                <w14:textOutline w14:w="0" w14:cap="flat" w14:cmpd="sng" w14:algn="ctr">
+                  <w14:noFill/>
+                  <w14:prstDash w14:val="solid"/>
+                  <w14:round/>
+                </w14:textOutline>
+              </w:rPr>
+            </w:pPr>
+            <w:r>
+              <w:rPr>
+                <w:rFonts w:ascii="Times New Roman" w:hAnsi="Times New Roman" w:cs="Times New Roman"/>
+                <w:b/>
+                <w:sz w:val="24"/>
+                <w:szCs w:val="24"/>
+                <w14:textOutline w14:w="0" w14:cap="flat" w14:cmpd="sng" w14:algn="ctr">
+                  <w14:noFill/>
+                  <w14:prstDash w14:val="solid"/>
+                  <w14:round/>
+                </w14:textOutline>
+              </w:rPr>
+              <w:lastRenderedPageBreak/>
+              <w:t>Dòng phụ</w:t>
             </w:r>
           </w:p>
         </w:tc>
@@ -22150,7 +22446,7 @@
                   <w14:round/>
                 </w14:textOutline>
               </w:rPr>
-              <w:t>Hậu điều kiện</w:t>
+              <w:t>Dòng ngoại lệ</w:t>
             </w:r>
           </w:p>
         </w:tc>
@@ -22174,171 +22470,6 @@
           </w:p>
         </w:tc>
       </w:tr>
-      <w:tr>
-        <w:tc>
-          <w:tcPr>
-            <w:tcW w:w="3116" w:type="dxa"/>
-          </w:tcPr>
-          <w:p>
-            <w:pPr>
-              <w:rPr>
-                <w:rFonts w:ascii="Times New Roman" w:hAnsi="Times New Roman" w:cs="Times New Roman"/>
-                <w:b/>
-                <w:sz w:val="24"/>
-                <w:szCs w:val="24"/>
-                <w14:textOutline w14:w="0" w14:cap="flat" w14:cmpd="sng" w14:algn="ctr">
-                  <w14:noFill/>
-                  <w14:prstDash w14:val="solid"/>
-                  <w14:round/>
-                </w14:textOutline>
-              </w:rPr>
-            </w:pPr>
-            <w:r>
-              <w:rPr>
-                <w:rFonts w:ascii="Times New Roman" w:hAnsi="Times New Roman" w:cs="Times New Roman"/>
-                <w:b/>
-                <w:sz w:val="24"/>
-                <w:szCs w:val="24"/>
-                <w14:textOutline w14:w="0" w14:cap="flat" w14:cmpd="sng" w14:algn="ctr">
-                  <w14:noFill/>
-                  <w14:prstDash w14:val="solid"/>
-                  <w14:round/>
-                </w14:textOutline>
-              </w:rPr>
-              <w:t>Dòng cơ bản</w:t>
-            </w:r>
-          </w:p>
-        </w:tc>
-        <w:tc>
-          <w:tcPr>
-            <w:tcW w:w="6239" w:type="dxa"/>
-          </w:tcPr>
-          <w:p>
-            <w:pPr>
-              <w:rPr>
-                <w:rFonts w:ascii="Times New Roman" w:hAnsi="Times New Roman" w:cs="Times New Roman"/>
-                <w:sz w:val="24"/>
-                <w:szCs w:val="24"/>
-                <w14:textOutline w14:w="0" w14:cap="flat" w14:cmpd="sng" w14:algn="ctr">
-                  <w14:noFill/>
-                  <w14:prstDash w14:val="solid"/>
-                  <w14:round/>
-                </w14:textOutline>
-              </w:rPr>
-            </w:pPr>
-          </w:p>
-        </w:tc>
-      </w:tr>
-      <w:tr>
-        <w:tc>
-          <w:tcPr>
-            <w:tcW w:w="3116" w:type="dxa"/>
-          </w:tcPr>
-          <w:p>
-            <w:pPr>
-              <w:rPr>
-                <w:rFonts w:ascii="Times New Roman" w:hAnsi="Times New Roman" w:cs="Times New Roman"/>
-                <w:b/>
-                <w:sz w:val="24"/>
-                <w:szCs w:val="24"/>
-                <w14:textOutline w14:w="0" w14:cap="flat" w14:cmpd="sng" w14:algn="ctr">
-                  <w14:noFill/>
-                  <w14:prstDash w14:val="solid"/>
-                  <w14:round/>
-                </w14:textOutline>
-              </w:rPr>
-            </w:pPr>
-            <w:r>
-              <w:rPr>
-                <w:rFonts w:ascii="Times New Roman" w:hAnsi="Times New Roman" w:cs="Times New Roman"/>
-                <w:b/>
-                <w:sz w:val="24"/>
-                <w:szCs w:val="24"/>
-                <w14:textOutline w14:w="0" w14:cap="flat" w14:cmpd="sng" w14:algn="ctr">
-                  <w14:noFill/>
-                  <w14:prstDash w14:val="solid"/>
-                  <w14:round/>
-                </w14:textOutline>
-              </w:rPr>
-              <w:t>Dòng phụ</w:t>
-            </w:r>
-          </w:p>
-        </w:tc>
-        <w:tc>
-          <w:tcPr>
-            <w:tcW w:w="6239" w:type="dxa"/>
-          </w:tcPr>
-          <w:p>
-            <w:pPr>
-              <w:rPr>
-                <w:rFonts w:ascii="Times New Roman" w:hAnsi="Times New Roman" w:cs="Times New Roman"/>
-                <w:sz w:val="24"/>
-                <w:szCs w:val="24"/>
-                <w14:textOutline w14:w="0" w14:cap="flat" w14:cmpd="sng" w14:algn="ctr">
-                  <w14:noFill/>
-                  <w14:prstDash w14:val="solid"/>
-                  <w14:round/>
-                </w14:textOutline>
-              </w:rPr>
-            </w:pPr>
-          </w:p>
-        </w:tc>
-      </w:tr>
-      <w:tr>
-        <w:tc>
-          <w:tcPr>
-            <w:tcW w:w="3116" w:type="dxa"/>
-          </w:tcPr>
-          <w:p>
-            <w:pPr>
-              <w:rPr>
-                <w:rFonts w:ascii="Times New Roman" w:hAnsi="Times New Roman" w:cs="Times New Roman"/>
-                <w:b/>
-                <w:sz w:val="24"/>
-                <w:szCs w:val="24"/>
-                <w14:textOutline w14:w="0" w14:cap="flat" w14:cmpd="sng" w14:algn="ctr">
-                  <w14:noFill/>
-                  <w14:prstDash w14:val="solid"/>
-                  <w14:round/>
-                </w14:textOutline>
-              </w:rPr>
-            </w:pPr>
-            <w:r>
-              <w:rPr>
-                <w:rFonts w:ascii="Times New Roman" w:hAnsi="Times New Roman" w:cs="Times New Roman"/>
-                <w:b/>
-                <w:sz w:val="24"/>
-                <w:szCs w:val="24"/>
-                <w14:textOutline w14:w="0" w14:cap="flat" w14:cmpd="sng" w14:algn="ctr">
-                  <w14:noFill/>
-                  <w14:prstDash w14:val="solid"/>
-                  <w14:round/>
-                </w14:textOutline>
-              </w:rPr>
-              <w:t>Dòng ngoại lệ</w:t>
-            </w:r>
-          </w:p>
-        </w:tc>
-        <w:tc>
-          <w:tcPr>
-            <w:tcW w:w="6239" w:type="dxa"/>
-          </w:tcPr>
-          <w:p>
-            <w:pPr>
-              <w:rPr>
-                <w:rFonts w:ascii="Times New Roman" w:hAnsi="Times New Roman" w:cs="Times New Roman"/>
-                <w:sz w:val="24"/>
-                <w:szCs w:val="24"/>
-                <w14:textOutline w14:w="0" w14:cap="flat" w14:cmpd="sng" w14:algn="ctr">
-                  <w14:noFill/>
-                  <w14:prstDash w14:val="solid"/>
-                  <w14:round/>
-                </w14:textOutline>
-              </w:rPr>
-            </w:pPr>
-          </w:p>
-        </w:tc>
-      </w:tr>
     </w:tbl>
     <w:p>
       <w:pPr>
@@ -22384,7 +22515,6 @@
             <w14:round/>
           </w14:textOutline>
         </w:rPr>
-        <w:lastRenderedPageBreak/>
         <w:t>Đăng ký thẻ thư viện</w:t>
       </w:r>
     </w:p>
@@ -22659,8 +22789,6 @@
       <w:r>
         <w:t xml:space="preserve"> Sequence diagram cho CRUD use case Quản lý sách</w:t>
       </w:r>
-      <w:bookmarkStart w:id="56" w:name="_GoBack"/>
-      <w:bookmarkEnd w:id="56"/>
     </w:p>
     <w:p>
       <w:pPr>
@@ -22708,6 +22836,47 @@
           </w14:textOutline>
         </w:rPr>
       </w:pPr>
+      <w:r>
+        <w:rPr>
+          <w:noProof/>
+        </w:rPr>
+        <w:lastRenderedPageBreak/>
+        <w:drawing>
+          <wp:inline distT="0" distB="0" distL="0" distR="0" wp14:anchorId="66743BE8" wp14:editId="5360B9B3">
+            <wp:extent cx="5848350" cy="3381375"/>
+            <wp:effectExtent l="0" t="0" r="0" b="9525"/>
+            <wp:docPr id="14" name="Picture 14"/>
+            <wp:cNvGraphicFramePr>
+              <a:graphicFrameLocks xmlns:a="http://schemas.openxmlformats.org/drawingml/2006/main" noChangeAspect="1"/>
+            </wp:cNvGraphicFramePr>
+            <a:graphic xmlns:a="http://schemas.openxmlformats.org/drawingml/2006/main">
+              <a:graphicData uri="http://schemas.openxmlformats.org/drawingml/2006/picture">
+                <pic:pic xmlns:pic="http://schemas.openxmlformats.org/drawingml/2006/picture">
+                  <pic:nvPicPr>
+                    <pic:cNvPr id="1" name=""/>
+                    <pic:cNvPicPr/>
+                  </pic:nvPicPr>
+                  <pic:blipFill>
+                    <a:blip r:embed="rId18"/>
+                    <a:stretch>
+                      <a:fillRect/>
+                    </a:stretch>
+                  </pic:blipFill>
+                  <pic:spPr>
+                    <a:xfrm>
+                      <a:off x="0" y="0"/>
+                      <a:ext cx="5848350" cy="3381375"/>
+                    </a:xfrm>
+                    <a:prstGeom prst="rect">
+                      <a:avLst/>
+                    </a:prstGeom>
+                  </pic:spPr>
+                </pic:pic>
+              </a:graphicData>
+            </a:graphic>
+          </wp:inline>
+        </w:drawing>
+      </w:r>
     </w:p>
     <w:p>
       <w:pPr>
@@ -22833,7 +23002,6 @@
             <w14:round/>
           </w14:textOutline>
         </w:rPr>
-        <w:lastRenderedPageBreak/>
         <w:t>Trả sách</w:t>
       </w:r>
     </w:p>
@@ -22967,8 +23135,8 @@
       </w:r>
     </w:p>
     <w:sectPr>
-      <w:headerReference w:type="default" r:id="rId18"/>
-      <w:footerReference w:type="default" r:id="rId19"/>
+      <w:headerReference w:type="default" r:id="rId19"/>
+      <w:footerReference w:type="default" r:id="rId20"/>
       <w:pgSz w:w="12240" w:h="15840"/>
       <w:pgMar w:top="1440" w:right="1440" w:bottom="1440" w:left="1440" w:header="720" w:footer="720" w:gutter="0"/>
       <w:cols w:space="720"/>
@@ -22979,7 +23147,7 @@
 </file>
 
 <file path=word/endnotes.xml><?xml version="1.0" encoding="utf-8"?>
-<w:endnotes xmlns:wpc="http://schemas.microsoft.com/office/word/2010/wordprocessingCanvas" xmlns:cx="http://schemas.microsoft.com/office/drawing/2014/chartex" xmlns:mc="http://schemas.openxmlformats.org/markup-compatibility/2006" xmlns:o="urn:schemas-microsoft-com:office:office" xmlns:r="http://schemas.openxmlformats.org/officeDocument/2006/relationships" xmlns:m="http://schemas.openxmlformats.org/officeDocument/2006/math" xmlns:v="urn:schemas-microsoft-com:vml" xmlns:wp14="http://schemas.microsoft.com/office/word/2010/wordprocessingDrawing" xmlns:wp="http://schemas.openxmlformats.org/drawingml/2006/wordprocessingDrawing" xmlns:w10="urn:schemas-microsoft-com:office:word" xmlns:w="http://schemas.openxmlformats.org/wordprocessingml/2006/main" xmlns:w14="http://schemas.microsoft.com/office/word/2010/wordml" xmlns:w15="http://schemas.microsoft.com/office/word/2012/wordml" xmlns:w16se="http://schemas.microsoft.com/office/word/2015/wordml/symex" xmlns:wpg="http://schemas.microsoft.com/office/word/2010/wordprocessingGroup" xmlns:wpi="http://schemas.microsoft.com/office/word/2010/wordprocessingInk" xmlns:wne="http://schemas.microsoft.com/office/word/2006/wordml" xmlns:wps="http://schemas.microsoft.com/office/word/2010/wordprocessingShape" mc:Ignorable="w14 w15 w16se wp14">
+<w:endnotes xmlns:wpc="http://schemas.microsoft.com/office/word/2010/wordprocessingCanvas" xmlns:cx="http://schemas.microsoft.com/office/drawing/2014/chartex" xmlns:cx1="http://schemas.microsoft.com/office/drawing/2015/9/8/chartex" xmlns:mc="http://schemas.openxmlformats.org/markup-compatibility/2006" xmlns:o="urn:schemas-microsoft-com:office:office" xmlns:r="http://schemas.openxmlformats.org/officeDocument/2006/relationships" xmlns:m="http://schemas.openxmlformats.org/officeDocument/2006/math" xmlns:v="urn:schemas-microsoft-com:vml" xmlns:wp14="http://schemas.microsoft.com/office/word/2010/wordprocessingDrawing" xmlns:wp="http://schemas.openxmlformats.org/drawingml/2006/wordprocessingDrawing" xmlns:w10="urn:schemas-microsoft-com:office:word" xmlns:w="http://schemas.openxmlformats.org/wordprocessingml/2006/main" xmlns:w14="http://schemas.microsoft.com/office/word/2010/wordml" xmlns:w15="http://schemas.microsoft.com/office/word/2012/wordml" xmlns:w16se="http://schemas.microsoft.com/office/word/2015/wordml/symex" xmlns:wpg="http://schemas.microsoft.com/office/word/2010/wordprocessingGroup" xmlns:wpi="http://schemas.microsoft.com/office/word/2010/wordprocessingInk" xmlns:wne="http://schemas.microsoft.com/office/word/2006/wordml" xmlns:wps="http://schemas.microsoft.com/office/word/2010/wordprocessingShape" mc:Ignorable="w14 w15 w16se wp14">
   <w:endnote w:type="separator" w:id="-1">
     <w:p>
       <w:pPr>
@@ -23004,7 +23172,7 @@
 </file>
 
 <file path=word/footer1.xml><?xml version="1.0" encoding="utf-8"?>
-<w:ftr xmlns:wpc="http://schemas.microsoft.com/office/word/2010/wordprocessingCanvas" xmlns:cx="http://schemas.microsoft.com/office/drawing/2014/chartex" xmlns:mc="http://schemas.openxmlformats.org/markup-compatibility/2006" xmlns:o="urn:schemas-microsoft-com:office:office" xmlns:r="http://schemas.openxmlformats.org/officeDocument/2006/relationships" xmlns:m="http://schemas.openxmlformats.org/officeDocument/2006/math" xmlns:v="urn:schemas-microsoft-com:vml" xmlns:wp14="http://schemas.microsoft.com/office/word/2010/wordprocessingDrawing" xmlns:wp="http://schemas.openxmlformats.org/drawingml/2006/wordprocessingDrawing" xmlns:w10="urn:schemas-microsoft-com:office:word" xmlns:w="http://schemas.openxmlformats.org/wordprocessingml/2006/main" xmlns:w14="http://schemas.microsoft.com/office/word/2010/wordml" xmlns:w15="http://schemas.microsoft.com/office/word/2012/wordml" xmlns:w16se="http://schemas.microsoft.com/office/word/2015/wordml/symex" xmlns:wpg="http://schemas.microsoft.com/office/word/2010/wordprocessingGroup" xmlns:wpi="http://schemas.microsoft.com/office/word/2010/wordprocessingInk" xmlns:wne="http://schemas.microsoft.com/office/word/2006/wordml" xmlns:wps="http://schemas.microsoft.com/office/word/2010/wordprocessingShape" mc:Ignorable="w14 w15 w16se wp14">
+<w:ftr xmlns:wpc="http://schemas.microsoft.com/office/word/2010/wordprocessingCanvas" xmlns:cx="http://schemas.microsoft.com/office/drawing/2014/chartex" xmlns:cx1="http://schemas.microsoft.com/office/drawing/2015/9/8/chartex" xmlns:mc="http://schemas.openxmlformats.org/markup-compatibility/2006" xmlns:o="urn:schemas-microsoft-com:office:office" xmlns:r="http://schemas.openxmlformats.org/officeDocument/2006/relationships" xmlns:m="http://schemas.openxmlformats.org/officeDocument/2006/math" xmlns:v="urn:schemas-microsoft-com:vml" xmlns:wp14="http://schemas.microsoft.com/office/word/2010/wordprocessingDrawing" xmlns:wp="http://schemas.openxmlformats.org/drawingml/2006/wordprocessingDrawing" xmlns:w10="urn:schemas-microsoft-com:office:word" xmlns:w="http://schemas.openxmlformats.org/wordprocessingml/2006/main" xmlns:w14="http://schemas.microsoft.com/office/word/2010/wordml" xmlns:w15="http://schemas.microsoft.com/office/word/2012/wordml" xmlns:w16se="http://schemas.microsoft.com/office/word/2015/wordml/symex" xmlns:wpg="http://schemas.microsoft.com/office/word/2010/wordprocessingGroup" xmlns:wpi="http://schemas.microsoft.com/office/word/2010/wordprocessingInk" xmlns:wne="http://schemas.microsoft.com/office/word/2006/wordml" xmlns:wps="http://schemas.microsoft.com/office/word/2010/wordprocessingShape" mc:Ignorable="w14 w15 w16se wp14">
   <w:sdt>
     <w:sdtPr>
       <w:id w:val="1603990272"/>
@@ -23037,7 +23205,7 @@
           <w:rPr>
             <w:noProof/>
           </w:rPr>
-          <w:t>26</w:t>
+          <w:t>21</w:t>
         </w:r>
         <w:r>
           <w:rPr>
@@ -23057,7 +23225,7 @@
 </file>
 
 <file path=word/footnotes.xml><?xml version="1.0" encoding="utf-8"?>
-<w:footnotes xmlns:wpc="http://schemas.microsoft.com/office/word/2010/wordprocessingCanvas" xmlns:cx="http://schemas.microsoft.com/office/drawing/2014/chartex" xmlns:mc="http://schemas.openxmlformats.org/markup-compatibility/2006" xmlns:o="urn:schemas-microsoft-com:office:office" xmlns:r="http://schemas.openxmlformats.org/officeDocument/2006/relationships" xmlns:m="http://schemas.openxmlformats.org/officeDocument/2006/math" xmlns:v="urn:schemas-microsoft-com:vml" xmlns:wp14="http://schemas.microsoft.com/office/word/2010/wordprocessingDrawing" xmlns:wp="http://schemas.openxmlformats.org/drawingml/2006/wordprocessingDrawing" xmlns:w10="urn:schemas-microsoft-com:office:word" xmlns:w="http://schemas.openxmlformats.org/wordprocessingml/2006/main" xmlns:w14="http://schemas.microsoft.com/office/word/2010/wordml" xmlns:w15="http://schemas.microsoft.com/office/word/2012/wordml" xmlns:w16se="http://schemas.microsoft.com/office/word/2015/wordml/symex" xmlns:wpg="http://schemas.microsoft.com/office/word/2010/wordprocessingGroup" xmlns:wpi="http://schemas.microsoft.com/office/word/2010/wordprocessingInk" xmlns:wne="http://schemas.microsoft.com/office/word/2006/wordml" xmlns:wps="http://schemas.microsoft.com/office/word/2010/wordprocessingShape" mc:Ignorable="w14 w15 w16se wp14">
+<w:footnotes xmlns:wpc="http://schemas.microsoft.com/office/word/2010/wordprocessingCanvas" xmlns:cx="http://schemas.microsoft.com/office/drawing/2014/chartex" xmlns:cx1="http://schemas.microsoft.com/office/drawing/2015/9/8/chartex" xmlns:mc="http://schemas.openxmlformats.org/markup-compatibility/2006" xmlns:o="urn:schemas-microsoft-com:office:office" xmlns:r="http://schemas.openxmlformats.org/officeDocument/2006/relationships" xmlns:m="http://schemas.openxmlformats.org/officeDocument/2006/math" xmlns:v="urn:schemas-microsoft-com:vml" xmlns:wp14="http://schemas.microsoft.com/office/word/2010/wordprocessingDrawing" xmlns:wp="http://schemas.openxmlformats.org/drawingml/2006/wordprocessingDrawing" xmlns:w10="urn:schemas-microsoft-com:office:word" xmlns:w="http://schemas.openxmlformats.org/wordprocessingml/2006/main" xmlns:w14="http://schemas.microsoft.com/office/word/2010/wordml" xmlns:w15="http://schemas.microsoft.com/office/word/2012/wordml" xmlns:w16se="http://schemas.microsoft.com/office/word/2015/wordml/symex" xmlns:wpg="http://schemas.microsoft.com/office/word/2010/wordprocessingGroup" xmlns:wpi="http://schemas.microsoft.com/office/word/2010/wordprocessingInk" xmlns:wne="http://schemas.microsoft.com/office/word/2006/wordml" xmlns:wps="http://schemas.microsoft.com/office/word/2010/wordprocessingShape" mc:Ignorable="w14 w15 w16se wp14">
   <w:footnote w:type="separator" w:id="-1">
     <w:p>
       <w:pPr>
@@ -23082,7 +23250,7 @@
 </file>
 
 <file path=word/header1.xml><?xml version="1.0" encoding="utf-8"?>
-<w:hdr xmlns:wpc="http://schemas.microsoft.com/office/word/2010/wordprocessingCanvas" xmlns:cx="http://schemas.microsoft.com/office/drawing/2014/chartex" xmlns:mc="http://schemas.openxmlformats.org/markup-compatibility/2006" xmlns:o="urn:schemas-microsoft-com:office:office" xmlns:r="http://schemas.openxmlformats.org/officeDocument/2006/relationships" xmlns:m="http://schemas.openxmlformats.org/officeDocument/2006/math" xmlns:v="urn:schemas-microsoft-com:vml" xmlns:wp14="http://schemas.microsoft.com/office/word/2010/wordprocessingDrawing" xmlns:wp="http://schemas.openxmlformats.org/drawingml/2006/wordprocessingDrawing" xmlns:w10="urn:schemas-microsoft-com:office:word" xmlns:w="http://schemas.openxmlformats.org/wordprocessingml/2006/main" xmlns:w14="http://schemas.microsoft.com/office/word/2010/wordml" xmlns:w15="http://schemas.microsoft.com/office/word/2012/wordml" xmlns:w16se="http://schemas.microsoft.com/office/word/2015/wordml/symex" xmlns:wpg="http://schemas.microsoft.com/office/word/2010/wordprocessingGroup" xmlns:wpi="http://schemas.microsoft.com/office/word/2010/wordprocessingInk" xmlns:wne="http://schemas.microsoft.com/office/word/2006/wordml" xmlns:wps="http://schemas.microsoft.com/office/word/2010/wordprocessingShape" mc:Ignorable="w14 w15 w16se wp14">
+<w:hdr xmlns:wpc="http://schemas.microsoft.com/office/word/2010/wordprocessingCanvas" xmlns:cx="http://schemas.microsoft.com/office/drawing/2014/chartex" xmlns:cx1="http://schemas.microsoft.com/office/drawing/2015/9/8/chartex" xmlns:mc="http://schemas.openxmlformats.org/markup-compatibility/2006" xmlns:o="urn:schemas-microsoft-com:office:office" xmlns:r="http://schemas.openxmlformats.org/officeDocument/2006/relationships" xmlns:m="http://schemas.openxmlformats.org/officeDocument/2006/math" xmlns:v="urn:schemas-microsoft-com:vml" xmlns:wp14="http://schemas.microsoft.com/office/word/2010/wordprocessingDrawing" xmlns:wp="http://schemas.openxmlformats.org/drawingml/2006/wordprocessingDrawing" xmlns:w10="urn:schemas-microsoft-com:office:word" xmlns:w="http://schemas.openxmlformats.org/wordprocessingml/2006/main" xmlns:w14="http://schemas.microsoft.com/office/word/2010/wordml" xmlns:w15="http://schemas.microsoft.com/office/word/2012/wordml" xmlns:w16se="http://schemas.microsoft.com/office/word/2015/wordml/symex" xmlns:wpg="http://schemas.microsoft.com/office/word/2010/wordprocessingGroup" xmlns:wpi="http://schemas.microsoft.com/office/word/2010/wordprocessingInk" xmlns:wne="http://schemas.microsoft.com/office/word/2006/wordml" xmlns:wps="http://schemas.microsoft.com/office/word/2010/wordprocessingShape" mc:Ignorable="w14 w15 w16se wp14">
   <w:p>
     <w:pPr>
       <w:pStyle w:val="Header"/>
@@ -23102,7 +23270,7 @@
 </file>
 
 <file path=word/numbering.xml><?xml version="1.0" encoding="utf-8"?>
-<w:numbering xmlns:wpc="http://schemas.microsoft.com/office/word/2010/wordprocessingCanvas" xmlns:cx="http://schemas.microsoft.com/office/drawing/2014/chartex" xmlns:mc="http://schemas.openxmlformats.org/markup-compatibility/2006" xmlns:o="urn:schemas-microsoft-com:office:office" xmlns:r="http://schemas.openxmlformats.org/officeDocument/2006/relationships" xmlns:m="http://schemas.openxmlformats.org/officeDocument/2006/math" xmlns:v="urn:schemas-microsoft-com:vml" xmlns:wp14="http://schemas.microsoft.com/office/word/2010/wordprocessingDrawing" xmlns:wp="http://schemas.openxmlformats.org/drawingml/2006/wordprocessingDrawing" xmlns:w10="urn:schemas-microsoft-com:office:word" xmlns:w="http://schemas.openxmlformats.org/wordprocessingml/2006/main" xmlns:w14="http://schemas.microsoft.com/office/word/2010/wordml" xmlns:w15="http://schemas.microsoft.com/office/word/2012/wordml" xmlns:w16se="http://schemas.microsoft.com/office/word/2015/wordml/symex" xmlns:wpg="http://schemas.microsoft.com/office/word/2010/wordprocessingGroup" xmlns:wpi="http://schemas.microsoft.com/office/word/2010/wordprocessingInk" xmlns:wne="http://schemas.microsoft.com/office/word/2006/wordml" xmlns:wps="http://schemas.microsoft.com/office/word/2010/wordprocessingShape" mc:Ignorable="w14 w15 w16se wp14">
+<w:numbering xmlns:wpc="http://schemas.microsoft.com/office/word/2010/wordprocessingCanvas" xmlns:cx="http://schemas.microsoft.com/office/drawing/2014/chartex" xmlns:cx1="http://schemas.microsoft.com/office/drawing/2015/9/8/chartex" xmlns:mc="http://schemas.openxmlformats.org/markup-compatibility/2006" xmlns:o="urn:schemas-microsoft-com:office:office" xmlns:r="http://schemas.openxmlformats.org/officeDocument/2006/relationships" xmlns:m="http://schemas.openxmlformats.org/officeDocument/2006/math" xmlns:v="urn:schemas-microsoft-com:vml" xmlns:wp14="http://schemas.microsoft.com/office/word/2010/wordprocessingDrawing" xmlns:wp="http://schemas.openxmlformats.org/drawingml/2006/wordprocessingDrawing" xmlns:w10="urn:schemas-microsoft-com:office:word" xmlns:w="http://schemas.openxmlformats.org/wordprocessingml/2006/main" xmlns:w14="http://schemas.microsoft.com/office/word/2010/wordml" xmlns:w15="http://schemas.microsoft.com/office/word/2012/wordml" xmlns:w16se="http://schemas.microsoft.com/office/word/2015/wordml/symex" xmlns:wpg="http://schemas.microsoft.com/office/word/2010/wordprocessingGroup" xmlns:wpi="http://schemas.microsoft.com/office/word/2010/wordprocessingInk" xmlns:wne="http://schemas.microsoft.com/office/word/2006/wordml" xmlns:wps="http://schemas.microsoft.com/office/word/2010/wordprocessingShape" mc:Ignorable="w14 w15 w16se wp14">
   <w:abstractNum w:abstractNumId="0" w15:restartNumberingAfterBreak="0">
     <w:nsid w:val="021E7605"/>
     <w:multiLevelType w:val="hybridMultilevel"/>
@@ -24879,6 +25047,95 @@
     </w:lvl>
   </w:abstractNum>
   <w:abstractNum w:abstractNumId="18" w15:restartNumberingAfterBreak="0">
+    <w:nsid w:val="472D3A2B"/>
+    <w:multiLevelType w:val="hybridMultilevel"/>
+    <w:tmpl w:val="05583B60"/>
+    <w:lvl w:ilvl="0" w:tplc="0409000F">
+      <w:start w:val="1"/>
+      <w:numFmt w:val="decimal"/>
+      <w:lvlText w:val="%1."/>
+      <w:lvlJc w:val="left"/>
+      <w:pPr>
+        <w:ind w:left="720" w:hanging="360"/>
+      </w:pPr>
+      <w:rPr>
+        <w:rFonts w:hint="default"/>
+      </w:rPr>
+    </w:lvl>
+    <w:lvl w:ilvl="1" w:tplc="04090019" w:tentative="1">
+      <w:start w:val="1"/>
+      <w:numFmt w:val="lowerLetter"/>
+      <w:lvlText w:val="%2."/>
+      <w:lvlJc w:val="left"/>
+      <w:pPr>
+        <w:ind w:left="1440" w:hanging="360"/>
+      </w:pPr>
+    </w:lvl>
+    <w:lvl w:ilvl="2" w:tplc="0409001B" w:tentative="1">
+      <w:start w:val="1"/>
+      <w:numFmt w:val="lowerRoman"/>
+      <w:lvlText w:val="%3."/>
+      <w:lvlJc w:val="right"/>
+      <w:pPr>
+        <w:ind w:left="2160" w:hanging="180"/>
+      </w:pPr>
+    </w:lvl>
+    <w:lvl w:ilvl="3" w:tplc="0409000F" w:tentative="1">
+      <w:start w:val="1"/>
+      <w:numFmt w:val="decimal"/>
+      <w:lvlText w:val="%4."/>
+      <w:lvlJc w:val="left"/>
+      <w:pPr>
+        <w:ind w:left="2880" w:hanging="360"/>
+      </w:pPr>
+    </w:lvl>
+    <w:lvl w:ilvl="4" w:tplc="04090019" w:tentative="1">
+      <w:start w:val="1"/>
+      <w:numFmt w:val="lowerLetter"/>
+      <w:lvlText w:val="%5."/>
+      <w:lvlJc w:val="left"/>
+      <w:pPr>
+        <w:ind w:left="3600" w:hanging="360"/>
+      </w:pPr>
+    </w:lvl>
+    <w:lvl w:ilvl="5" w:tplc="0409001B" w:tentative="1">
+      <w:start w:val="1"/>
+      <w:numFmt w:val="lowerRoman"/>
+      <w:lvlText w:val="%6."/>
+      <w:lvlJc w:val="right"/>
+      <w:pPr>
+        <w:ind w:left="4320" w:hanging="180"/>
+      </w:pPr>
+    </w:lvl>
+    <w:lvl w:ilvl="6" w:tplc="0409000F" w:tentative="1">
+      <w:start w:val="1"/>
+      <w:numFmt w:val="decimal"/>
+      <w:lvlText w:val="%7."/>
+      <w:lvlJc w:val="left"/>
+      <w:pPr>
+        <w:ind w:left="5040" w:hanging="360"/>
+      </w:pPr>
+    </w:lvl>
+    <w:lvl w:ilvl="7" w:tplc="04090019" w:tentative="1">
+      <w:start w:val="1"/>
+      <w:numFmt w:val="lowerLetter"/>
+      <w:lvlText w:val="%8."/>
+      <w:lvlJc w:val="left"/>
+      <w:pPr>
+        <w:ind w:left="5760" w:hanging="360"/>
+      </w:pPr>
+    </w:lvl>
+    <w:lvl w:ilvl="8" w:tplc="0409001B" w:tentative="1">
+      <w:start w:val="1"/>
+      <w:numFmt w:val="lowerRoman"/>
+      <w:lvlText w:val="%9."/>
+      <w:lvlJc w:val="right"/>
+      <w:pPr>
+        <w:ind w:left="6480" w:hanging="180"/>
+      </w:pPr>
+    </w:lvl>
+  </w:abstractNum>
+  <w:abstractNum w:abstractNumId="19" w15:restartNumberingAfterBreak="0">
     <w:nsid w:val="4742028C"/>
     <w:multiLevelType w:val="hybridMultilevel"/>
     <w:tmpl w:val="92CE74F6"/>
@@ -24967,7 +25224,7 @@
       </w:pPr>
     </w:lvl>
   </w:abstractNum>
-  <w:abstractNum w:abstractNumId="19" w15:restartNumberingAfterBreak="0">
+  <w:abstractNum w:abstractNumId="20" w15:restartNumberingAfterBreak="0">
     <w:nsid w:val="511D05B3"/>
     <w:multiLevelType w:val="hybridMultilevel"/>
     <w:tmpl w:val="C970549E"/>
@@ -25056,7 +25313,7 @@
       </w:pPr>
     </w:lvl>
   </w:abstractNum>
-  <w:abstractNum w:abstractNumId="20" w15:restartNumberingAfterBreak="0">
+  <w:abstractNum w:abstractNumId="21" w15:restartNumberingAfterBreak="0">
     <w:nsid w:val="5331461C"/>
     <w:multiLevelType w:val="hybridMultilevel"/>
     <w:tmpl w:val="E13678BC"/>
@@ -25168,7 +25425,7 @@
       </w:rPr>
     </w:lvl>
   </w:abstractNum>
-  <w:abstractNum w:abstractNumId="21" w15:restartNumberingAfterBreak="0">
+  <w:abstractNum w:abstractNumId="22" w15:restartNumberingAfterBreak="0">
     <w:nsid w:val="5BF92C22"/>
     <w:multiLevelType w:val="hybridMultilevel"/>
     <w:tmpl w:val="81F06A68"/>
@@ -25259,7 +25516,7 @@
       </w:pPr>
     </w:lvl>
   </w:abstractNum>
-  <w:abstractNum w:abstractNumId="22" w15:restartNumberingAfterBreak="0">
+  <w:abstractNum w:abstractNumId="23" w15:restartNumberingAfterBreak="0">
     <w:nsid w:val="5E301954"/>
     <w:multiLevelType w:val="hybridMultilevel"/>
     <w:tmpl w:val="8038656C"/>
@@ -25348,7 +25605,7 @@
       </w:pPr>
     </w:lvl>
   </w:abstractNum>
-  <w:abstractNum w:abstractNumId="23" w15:restartNumberingAfterBreak="0">
+  <w:abstractNum w:abstractNumId="24" w15:restartNumberingAfterBreak="0">
     <w:nsid w:val="63602DA4"/>
     <w:multiLevelType w:val="hybridMultilevel"/>
     <w:tmpl w:val="363ABE98"/>
@@ -25437,7 +25694,7 @@
       </w:pPr>
     </w:lvl>
   </w:abstractNum>
-  <w:abstractNum w:abstractNumId="24" w15:restartNumberingAfterBreak="0">
+  <w:abstractNum w:abstractNumId="25" w15:restartNumberingAfterBreak="0">
     <w:nsid w:val="64282073"/>
     <w:multiLevelType w:val="hybridMultilevel"/>
     <w:tmpl w:val="2B1E6C7C"/>
@@ -25549,7 +25806,7 @@
       </w:rPr>
     </w:lvl>
   </w:abstractNum>
-  <w:abstractNum w:abstractNumId="25" w15:restartNumberingAfterBreak="0">
+  <w:abstractNum w:abstractNumId="26" w15:restartNumberingAfterBreak="0">
     <w:nsid w:val="69105258"/>
     <w:multiLevelType w:val="hybridMultilevel"/>
     <w:tmpl w:val="363ABE98"/>
@@ -25638,7 +25895,7 @@
       </w:pPr>
     </w:lvl>
   </w:abstractNum>
-  <w:abstractNum w:abstractNumId="26" w15:restartNumberingAfterBreak="0">
+  <w:abstractNum w:abstractNumId="27" w15:restartNumberingAfterBreak="0">
     <w:nsid w:val="78AA6424"/>
     <w:multiLevelType w:val="hybridMultilevel"/>
     <w:tmpl w:val="360A8BBE"/>
@@ -25727,7 +25984,7 @@
       </w:pPr>
     </w:lvl>
   </w:abstractNum>
-  <w:abstractNum w:abstractNumId="27" w15:restartNumberingAfterBreak="0">
+  <w:abstractNum w:abstractNumId="28" w15:restartNumberingAfterBreak="0">
     <w:nsid w:val="7A6B1B0A"/>
     <w:multiLevelType w:val="hybridMultilevel"/>
     <w:tmpl w:val="CAAEF506"/>
@@ -25816,7 +26073,7 @@
       </w:pPr>
     </w:lvl>
   </w:abstractNum>
-  <w:abstractNum w:abstractNumId="28" w15:restartNumberingAfterBreak="0">
+  <w:abstractNum w:abstractNumId="29" w15:restartNumberingAfterBreak="0">
     <w:nsid w:val="7B4261CC"/>
     <w:multiLevelType w:val="hybridMultilevel"/>
     <w:tmpl w:val="E9A856DA"/>
@@ -25905,7 +26162,7 @@
       </w:pPr>
     </w:lvl>
   </w:abstractNum>
-  <w:abstractNum w:abstractNumId="29" w15:restartNumberingAfterBreak="0">
+  <w:abstractNum w:abstractNumId="30" w15:restartNumberingAfterBreak="0">
     <w:nsid w:val="7BBE0675"/>
     <w:multiLevelType w:val="hybridMultilevel"/>
     <w:tmpl w:val="854643E8"/>
@@ -25994,7 +26251,7 @@
       </w:pPr>
     </w:lvl>
   </w:abstractNum>
-  <w:abstractNum w:abstractNumId="30" w15:restartNumberingAfterBreak="0">
+  <w:abstractNum w:abstractNumId="31" w15:restartNumberingAfterBreak="0">
     <w:nsid w:val="7C5C24FB"/>
     <w:multiLevelType w:val="hybridMultilevel"/>
     <w:tmpl w:val="9C6A2418"/>
@@ -26099,13 +26356,13 @@
     <w:abstractNumId w:val="0"/>
   </w:num>
   <w:num w:numId="6">
-    <w:abstractNumId w:val="22"/>
+    <w:abstractNumId w:val="23"/>
   </w:num>
   <w:num w:numId="7">
     <w:abstractNumId w:val="8"/>
   </w:num>
   <w:num w:numId="8">
-    <w:abstractNumId w:val="30"/>
+    <w:abstractNumId w:val="31"/>
   </w:num>
   <w:num w:numId="9">
     <w:abstractNumId w:val="16"/>
@@ -26117,37 +26374,37 @@
     <w:abstractNumId w:val="12"/>
   </w:num>
   <w:num w:numId="12">
-    <w:abstractNumId w:val="28"/>
+    <w:abstractNumId w:val="29"/>
   </w:num>
   <w:num w:numId="13">
     <w:abstractNumId w:val="1"/>
   </w:num>
   <w:num w:numId="14">
-    <w:abstractNumId w:val="19"/>
+    <w:abstractNumId w:val="20"/>
   </w:num>
   <w:num w:numId="15">
-    <w:abstractNumId w:val="24"/>
+    <w:abstractNumId w:val="25"/>
   </w:num>
   <w:num w:numId="16">
     <w:abstractNumId w:val="7"/>
   </w:num>
   <w:num w:numId="17">
-    <w:abstractNumId w:val="20"/>
+    <w:abstractNumId w:val="21"/>
   </w:num>
   <w:num w:numId="18">
-    <w:abstractNumId w:val="21"/>
+    <w:abstractNumId w:val="22"/>
   </w:num>
   <w:num w:numId="19">
     <w:abstractNumId w:val="10"/>
   </w:num>
   <w:num w:numId="20">
-    <w:abstractNumId w:val="27"/>
+    <w:abstractNumId w:val="28"/>
   </w:num>
   <w:num w:numId="21">
     <w:abstractNumId w:val="9"/>
   </w:num>
   <w:num w:numId="22">
-    <w:abstractNumId w:val="18"/>
+    <w:abstractNumId w:val="19"/>
   </w:num>
   <w:num w:numId="23">
     <w:abstractNumId w:val="6"/>
@@ -26156,16 +26413,16 @@
     <w:abstractNumId w:val="11"/>
   </w:num>
   <w:num w:numId="25">
+    <w:abstractNumId w:val="27"/>
+  </w:num>
+  <w:num w:numId="26">
+    <w:abstractNumId w:val="30"/>
+  </w:num>
+  <w:num w:numId="27">
     <w:abstractNumId w:val="26"/>
   </w:num>
-  <w:num w:numId="26">
-    <w:abstractNumId w:val="29"/>
-  </w:num>
-  <w:num w:numId="27">
-    <w:abstractNumId w:val="25"/>
-  </w:num>
   <w:num w:numId="28">
-    <w:abstractNumId w:val="23"/>
+    <w:abstractNumId w:val="24"/>
   </w:num>
   <w:num w:numId="29">
     <w:abstractNumId w:val="14"/>
@@ -26175,6 +26432,9 @@
   </w:num>
   <w:num w:numId="31">
     <w:abstractNumId w:val="3"/>
+  </w:num>
+  <w:num w:numId="32">
+    <w:abstractNumId w:val="18"/>
   </w:num>
 </w:numbering>
 </file>
@@ -27210,7 +27470,7 @@
 </file>
 
 <file path=customXml/itemProps1.xml><?xml version="1.0" encoding="utf-8"?>
-<ds:datastoreItem xmlns:ds="http://schemas.openxmlformats.org/officeDocument/2006/customXml" ds:itemID="{3AE7D9B6-FDE0-44BE-BE34-F5EC8BDB9C3B}">
+<ds:datastoreItem xmlns:ds="http://schemas.openxmlformats.org/officeDocument/2006/customXml" ds:itemID="{B2008B29-EC46-487C-B4CF-F543766D5A19}">
   <ds:schemaRefs>
     <ds:schemaRef ds:uri="http://schemas.openxmlformats.org/officeDocument/2006/bibliography"/>
   </ds:schemaRefs>

</xml_diff>

<commit_message>
Merge work from feature MuonSach
</commit_message>
<xml_diff>
--- a/Analysis/DoAnLyThuyet/Report.docx
+++ b/Analysis/DoAnLyThuyet/Report.docx
@@ -1344,8 +1344,6 @@
             <w:t>Mục lục</w:t>
           </w:r>
         </w:p>
-        <w:bookmarkStart w:id="0" w:name="_GoBack"/>
-        <w:bookmarkEnd w:id="0"/>
         <w:p>
           <w:pPr>
             <w:pStyle w:val="TOC1"/>
@@ -11327,15 +11325,30 @@
               <w:jc w:val="center"/>
               <w:rPr>
                 <w:rFonts w:ascii="Times New Roman" w:hAnsi="Times New Roman" w:cs="Times New Roman"/>
-                <w:sz w:val="24"/>
-                <w:szCs w:val="24"/>
-                <w14:textOutline w14:w="0" w14:cap="flat" w14:cmpd="sng" w14:algn="ctr">
-                  <w14:noFill/>
-                  <w14:prstDash w14:val="solid"/>
-                  <w14:round/>
-                </w14:textOutline>
-              </w:rPr>
-            </w:pPr>
+                <w:color w:val="2E74B5" w:themeColor="accent1" w:themeShade="BF"/>
+                <w:sz w:val="24"/>
+                <w:szCs w:val="24"/>
+                <w14:textOutline w14:w="0" w14:cap="flat" w14:cmpd="sng" w14:algn="ctr">
+                  <w14:noFill/>
+                  <w14:prstDash w14:val="solid"/>
+                  <w14:round/>
+                </w14:textOutline>
+              </w:rPr>
+            </w:pPr>
+            <w:r>
+              <w:rPr>
+                <w:rFonts w:ascii="Times New Roman" w:hAnsi="Times New Roman" w:cs="Times New Roman"/>
+                <w:color w:val="2E74B5" w:themeColor="accent1" w:themeShade="BF"/>
+                <w:sz w:val="24"/>
+                <w:szCs w:val="24"/>
+                <w14:textOutline w14:w="0" w14:cap="flat" w14:cmpd="sng" w14:algn="ctr">
+                  <w14:noFill/>
+                  <w14:prstDash w14:val="solid"/>
+                  <w14:round/>
+                </w14:textOutline>
+              </w:rPr>
+              <w:t>X</w:t>
+            </w:r>
           </w:p>
         </w:tc>
         <w:tc>
@@ -11568,15 +11581,30 @@
               <w:jc w:val="center"/>
               <w:rPr>
                 <w:rFonts w:ascii="Times New Roman" w:hAnsi="Times New Roman" w:cs="Times New Roman"/>
-                <w:sz w:val="24"/>
-                <w:szCs w:val="24"/>
-                <w14:textOutline w14:w="0" w14:cap="flat" w14:cmpd="sng" w14:algn="ctr">
-                  <w14:noFill/>
-                  <w14:prstDash w14:val="solid"/>
-                  <w14:round/>
-                </w14:textOutline>
-              </w:rPr>
-            </w:pPr>
+                <w:color w:val="2E74B5" w:themeColor="accent1" w:themeShade="BF"/>
+                <w:sz w:val="24"/>
+                <w:szCs w:val="24"/>
+                <w14:textOutline w14:w="0" w14:cap="flat" w14:cmpd="sng" w14:algn="ctr">
+                  <w14:noFill/>
+                  <w14:prstDash w14:val="solid"/>
+                  <w14:round/>
+                </w14:textOutline>
+              </w:rPr>
+            </w:pPr>
+            <w:r>
+              <w:rPr>
+                <w:rFonts w:ascii="Times New Roman" w:hAnsi="Times New Roman" w:cs="Times New Roman"/>
+                <w:color w:val="2E74B5" w:themeColor="accent1" w:themeShade="BF"/>
+                <w:sz w:val="24"/>
+                <w:szCs w:val="24"/>
+                <w14:textOutline w14:w="0" w14:cap="flat" w14:cmpd="sng" w14:algn="ctr">
+                  <w14:noFill/>
+                  <w14:prstDash w14:val="solid"/>
+                  <w14:round/>
+                </w14:textOutline>
+              </w:rPr>
+              <w:t>X</w:t>
+            </w:r>
           </w:p>
         </w:tc>
         <w:tc>
@@ -11776,15 +11804,30 @@
               <w:jc w:val="center"/>
               <w:rPr>
                 <w:rFonts w:ascii="Times New Roman" w:hAnsi="Times New Roman" w:cs="Times New Roman"/>
-                <w:sz w:val="24"/>
-                <w:szCs w:val="24"/>
-                <w14:textOutline w14:w="0" w14:cap="flat" w14:cmpd="sng" w14:algn="ctr">
-                  <w14:noFill/>
-                  <w14:prstDash w14:val="solid"/>
-                  <w14:round/>
-                </w14:textOutline>
-              </w:rPr>
-            </w:pPr>
+                <w:color w:val="2E74B5" w:themeColor="accent1" w:themeShade="BF"/>
+                <w:sz w:val="24"/>
+                <w:szCs w:val="24"/>
+                <w14:textOutline w14:w="0" w14:cap="flat" w14:cmpd="sng" w14:algn="ctr">
+                  <w14:noFill/>
+                  <w14:prstDash w14:val="solid"/>
+                  <w14:round/>
+                </w14:textOutline>
+              </w:rPr>
+            </w:pPr>
+            <w:r>
+              <w:rPr>
+                <w:rFonts w:ascii="Times New Roman" w:hAnsi="Times New Roman" w:cs="Times New Roman"/>
+                <w:color w:val="2E74B5" w:themeColor="accent1" w:themeShade="BF"/>
+                <w:sz w:val="24"/>
+                <w:szCs w:val="24"/>
+                <w14:textOutline w14:w="0" w14:cap="flat" w14:cmpd="sng" w14:algn="ctr">
+                  <w14:noFill/>
+                  <w14:prstDash w14:val="solid"/>
+                  <w14:round/>
+                </w14:textOutline>
+              </w:rPr>
+              <w:t>X</w:t>
+            </w:r>
           </w:p>
         </w:tc>
         <w:tc>
@@ -11821,7 +11864,483 @@
           </w:p>
         </w:tc>
       </w:tr>
+      <w:tr>
+        <w:tc>
+          <w:tcPr>
+            <w:tcW w:w="735" w:type="dxa"/>
+          </w:tcPr>
+          <w:p>
+            <w:pPr>
+              <w:jc w:val="center"/>
+              <w:rPr>
+                <w:rFonts w:ascii="Times New Roman" w:hAnsi="Times New Roman" w:cs="Times New Roman"/>
+                <w:sz w:val="24"/>
+                <w:szCs w:val="24"/>
+                <w14:textOutline w14:w="0" w14:cap="flat" w14:cmpd="sng" w14:algn="ctr">
+                  <w14:noFill/>
+                  <w14:prstDash w14:val="solid"/>
+                  <w14:round/>
+                </w14:textOutline>
+              </w:rPr>
+            </w:pPr>
+            <w:r>
+              <w:rPr>
+                <w:rFonts w:ascii="Times New Roman" w:hAnsi="Times New Roman" w:cs="Times New Roman"/>
+                <w:sz w:val="24"/>
+                <w:szCs w:val="24"/>
+                <w14:textOutline w14:w="0" w14:cap="flat" w14:cmpd="sng" w14:algn="ctr">
+                  <w14:noFill/>
+                  <w14:prstDash w14:val="solid"/>
+                  <w14:round/>
+                </w14:textOutline>
+              </w:rPr>
+              <w:t>12</w:t>
+            </w:r>
+          </w:p>
+        </w:tc>
+        <w:tc>
+          <w:tcPr>
+            <w:tcW w:w="3335" w:type="dxa"/>
+            <w:gridSpan w:val="2"/>
+          </w:tcPr>
+          <w:p>
+            <w:pPr>
+              <w:jc w:val="center"/>
+              <w:rPr>
+                <w:rFonts w:ascii="Times New Roman" w:hAnsi="Times New Roman" w:cs="Times New Roman"/>
+                <w:sz w:val="24"/>
+                <w:szCs w:val="24"/>
+                <w14:textOutline w14:w="0" w14:cap="flat" w14:cmpd="sng" w14:algn="ctr">
+                  <w14:noFill/>
+                  <w14:prstDash w14:val="solid"/>
+                  <w14:round/>
+                </w14:textOutline>
+              </w:rPr>
+            </w:pPr>
+            <w:r>
+              <w:rPr>
+                <w:rFonts w:ascii="Times New Roman" w:hAnsi="Times New Roman" w:cs="Times New Roman"/>
+                <w:sz w:val="24"/>
+                <w:szCs w:val="24"/>
+                <w14:textOutline w14:w="0" w14:cap="flat" w14:cmpd="sng" w14:algn="ctr">
+                  <w14:noFill/>
+                  <w14:prstDash w14:val="solid"/>
+                  <w14:round/>
+                </w14:textOutline>
+              </w:rPr>
+              <w:t>6</w:t>
+            </w:r>
+          </w:p>
+        </w:tc>
+        <w:tc>
+          <w:tcPr>
+            <w:tcW w:w="1056" w:type="dxa"/>
+          </w:tcPr>
+          <w:p>
+            <w:pPr>
+              <w:jc w:val="center"/>
+              <w:rPr>
+                <w:rFonts w:ascii="Times New Roman" w:hAnsi="Times New Roman" w:cs="Times New Roman"/>
+                <w:color w:val="2E74B5" w:themeColor="accent1" w:themeShade="BF"/>
+                <w:sz w:val="24"/>
+                <w:szCs w:val="24"/>
+                <w14:textOutline w14:w="0" w14:cap="flat" w14:cmpd="sng" w14:algn="ctr">
+                  <w14:noFill/>
+                  <w14:prstDash w14:val="solid"/>
+                  <w14:round/>
+                </w14:textOutline>
+              </w:rPr>
+            </w:pPr>
+            <w:r>
+              <w:rPr>
+                <w:rFonts w:ascii="Times New Roman" w:hAnsi="Times New Roman" w:cs="Times New Roman"/>
+                <w:color w:val="2E74B5" w:themeColor="accent1" w:themeShade="BF"/>
+                <w:sz w:val="24"/>
+                <w:szCs w:val="24"/>
+                <w14:textOutline w14:w="0" w14:cap="flat" w14:cmpd="sng" w14:algn="ctr">
+                  <w14:noFill/>
+                  <w14:prstDash w14:val="solid"/>
+                  <w14:round/>
+                </w14:textOutline>
+              </w:rPr>
+              <w:t>X</w:t>
+            </w:r>
+          </w:p>
+        </w:tc>
+        <w:tc>
+          <w:tcPr>
+            <w:tcW w:w="1056" w:type="dxa"/>
+          </w:tcPr>
+          <w:p>
+            <w:pPr>
+              <w:jc w:val="center"/>
+              <w:rPr>
+                <w:rFonts w:ascii="Times New Roman" w:hAnsi="Times New Roman" w:cs="Times New Roman"/>
+                <w:color w:val="2E74B5" w:themeColor="accent1" w:themeShade="BF"/>
+                <w:sz w:val="24"/>
+                <w:szCs w:val="24"/>
+                <w14:textOutline w14:w="0" w14:cap="flat" w14:cmpd="sng" w14:algn="ctr">
+                  <w14:noFill/>
+                  <w14:prstDash w14:val="solid"/>
+                  <w14:round/>
+                </w14:textOutline>
+              </w:rPr>
+            </w:pPr>
+            <w:r>
+              <w:rPr>
+                <w:rFonts w:ascii="Times New Roman" w:hAnsi="Times New Roman" w:cs="Times New Roman"/>
+                <w:color w:val="2E74B5" w:themeColor="accent1" w:themeShade="BF"/>
+                <w:sz w:val="24"/>
+                <w:szCs w:val="24"/>
+                <w14:textOutline w14:w="0" w14:cap="flat" w14:cmpd="sng" w14:algn="ctr">
+                  <w14:noFill/>
+                  <w14:prstDash w14:val="solid"/>
+                  <w14:round/>
+                </w14:textOutline>
+              </w:rPr>
+              <w:t>X</w:t>
+            </w:r>
+          </w:p>
+        </w:tc>
+        <w:tc>
+          <w:tcPr>
+            <w:tcW w:w="1056" w:type="dxa"/>
+          </w:tcPr>
+          <w:p>
+            <w:pPr>
+              <w:jc w:val="center"/>
+              <w:rPr>
+                <w:rFonts w:ascii="Times New Roman" w:hAnsi="Times New Roman" w:cs="Times New Roman"/>
+                <w:sz w:val="24"/>
+                <w:szCs w:val="24"/>
+                <w14:textOutline w14:w="0" w14:cap="flat" w14:cmpd="sng" w14:algn="ctr">
+                  <w14:noFill/>
+                  <w14:prstDash w14:val="solid"/>
+                  <w14:round/>
+                </w14:textOutline>
+              </w:rPr>
+            </w:pPr>
+          </w:p>
+        </w:tc>
+        <w:tc>
+          <w:tcPr>
+            <w:tcW w:w="1056" w:type="dxa"/>
+          </w:tcPr>
+          <w:p>
+            <w:pPr>
+              <w:jc w:val="center"/>
+              <w:rPr>
+                <w:rFonts w:ascii="Times New Roman" w:hAnsi="Times New Roman" w:cs="Times New Roman"/>
+                <w:sz w:val="24"/>
+                <w:szCs w:val="24"/>
+                <w14:textOutline w14:w="0" w14:cap="flat" w14:cmpd="sng" w14:algn="ctr">
+                  <w14:noFill/>
+                  <w14:prstDash w14:val="solid"/>
+                  <w14:round/>
+                </w14:textOutline>
+              </w:rPr>
+            </w:pPr>
+          </w:p>
+        </w:tc>
+        <w:tc>
+          <w:tcPr>
+            <w:tcW w:w="1056" w:type="dxa"/>
+          </w:tcPr>
+          <w:p>
+            <w:pPr>
+              <w:jc w:val="center"/>
+              <w:rPr>
+                <w:rFonts w:ascii="Times New Roman" w:hAnsi="Times New Roman" w:cs="Times New Roman"/>
+                <w:sz w:val="24"/>
+                <w:szCs w:val="24"/>
+                <w14:textOutline w14:w="0" w14:cap="flat" w14:cmpd="sng" w14:algn="ctr">
+                  <w14:noFill/>
+                  <w14:prstDash w14:val="solid"/>
+                  <w14:round/>
+                </w14:textOutline>
+              </w:rPr>
+            </w:pPr>
+          </w:p>
+        </w:tc>
+      </w:tr>
+      <w:tr>
+        <w:tc>
+          <w:tcPr>
+            <w:tcW w:w="735" w:type="dxa"/>
+          </w:tcPr>
+          <w:p>
+            <w:pPr>
+              <w:jc w:val="center"/>
+              <w:rPr>
+                <w:rFonts w:ascii="Times New Roman" w:hAnsi="Times New Roman" w:cs="Times New Roman"/>
+                <w:sz w:val="24"/>
+                <w:szCs w:val="24"/>
+                <w14:textOutline w14:w="0" w14:cap="flat" w14:cmpd="sng" w14:algn="ctr">
+                  <w14:noFill/>
+                  <w14:prstDash w14:val="solid"/>
+                  <w14:round/>
+                </w14:textOutline>
+              </w:rPr>
+            </w:pPr>
+            <w:r>
+              <w:rPr>
+                <w:rFonts w:ascii="Times New Roman" w:hAnsi="Times New Roman" w:cs="Times New Roman"/>
+                <w:sz w:val="24"/>
+                <w:szCs w:val="24"/>
+                <w14:textOutline w14:w="0" w14:cap="flat" w14:cmpd="sng" w14:algn="ctr">
+                  <w14:noFill/>
+                  <w14:prstDash w14:val="solid"/>
+                  <w14:round/>
+                </w14:textOutline>
+              </w:rPr>
+              <w:t>13</w:t>
+            </w:r>
+          </w:p>
+        </w:tc>
+        <w:tc>
+          <w:tcPr>
+            <w:tcW w:w="3335" w:type="dxa"/>
+            <w:gridSpan w:val="2"/>
+          </w:tcPr>
+          <w:p>
+            <w:pPr>
+              <w:jc w:val="center"/>
+              <w:rPr>
+                <w:rFonts w:ascii="Times New Roman" w:hAnsi="Times New Roman" w:cs="Times New Roman"/>
+                <w:sz w:val="24"/>
+                <w:szCs w:val="24"/>
+                <w14:textOutline w14:w="0" w14:cap="flat" w14:cmpd="sng" w14:algn="ctr">
+                  <w14:noFill/>
+                  <w14:prstDash w14:val="solid"/>
+                  <w14:round/>
+                </w14:textOutline>
+              </w:rPr>
+            </w:pPr>
+            <w:r>
+              <w:rPr>
+                <w:rFonts w:ascii="Times New Roman" w:hAnsi="Times New Roman" w:cs="Times New Roman"/>
+                <w:sz w:val="24"/>
+                <w:szCs w:val="24"/>
+                <w14:textOutline w14:w="0" w14:cap="flat" w14:cmpd="sng" w14:algn="ctr">
+                  <w14:noFill/>
+                  <w14:prstDash w14:val="solid"/>
+                  <w14:round/>
+                </w14:textOutline>
+              </w:rPr>
+              <w:t>7</w:t>
+            </w:r>
+          </w:p>
+        </w:tc>
+        <w:tc>
+          <w:tcPr>
+            <w:tcW w:w="1056" w:type="dxa"/>
+          </w:tcPr>
+          <w:p>
+            <w:pPr>
+              <w:jc w:val="center"/>
+              <w:rPr>
+                <w:rFonts w:ascii="Times New Roman" w:hAnsi="Times New Roman" w:cs="Times New Roman"/>
+                <w:color w:val="2E74B5" w:themeColor="accent1" w:themeShade="BF"/>
+                <w:sz w:val="24"/>
+                <w:szCs w:val="24"/>
+                <w14:textOutline w14:w="0" w14:cap="flat" w14:cmpd="sng" w14:algn="ctr">
+                  <w14:noFill/>
+                  <w14:prstDash w14:val="solid"/>
+                  <w14:round/>
+                </w14:textOutline>
+              </w:rPr>
+            </w:pPr>
+          </w:p>
+        </w:tc>
+        <w:tc>
+          <w:tcPr>
+            <w:tcW w:w="1056" w:type="dxa"/>
+          </w:tcPr>
+          <w:p>
+            <w:pPr>
+              <w:jc w:val="center"/>
+              <w:rPr>
+                <w:rFonts w:ascii="Times New Roman" w:hAnsi="Times New Roman" w:cs="Times New Roman"/>
+                <w:color w:val="2E74B5" w:themeColor="accent1" w:themeShade="BF"/>
+                <w:sz w:val="24"/>
+                <w:szCs w:val="24"/>
+                <w14:textOutline w14:w="0" w14:cap="flat" w14:cmpd="sng" w14:algn="ctr">
+                  <w14:noFill/>
+                  <w14:prstDash w14:val="solid"/>
+                  <w14:round/>
+                </w14:textOutline>
+              </w:rPr>
+            </w:pPr>
+          </w:p>
+        </w:tc>
+        <w:tc>
+          <w:tcPr>
+            <w:tcW w:w="1056" w:type="dxa"/>
+          </w:tcPr>
+          <w:p>
+            <w:pPr>
+              <w:jc w:val="center"/>
+              <w:rPr>
+                <w:rFonts w:ascii="Times New Roman" w:hAnsi="Times New Roman" w:cs="Times New Roman"/>
+                <w:sz w:val="24"/>
+                <w:szCs w:val="24"/>
+                <w14:textOutline w14:w="0" w14:cap="flat" w14:cmpd="sng" w14:algn="ctr">
+                  <w14:noFill/>
+                  <w14:prstDash w14:val="solid"/>
+                  <w14:round/>
+                </w14:textOutline>
+              </w:rPr>
+            </w:pPr>
+          </w:p>
+        </w:tc>
+        <w:tc>
+          <w:tcPr>
+            <w:tcW w:w="1056" w:type="dxa"/>
+          </w:tcPr>
+          <w:p>
+            <w:pPr>
+              <w:jc w:val="center"/>
+              <w:rPr>
+                <w:rFonts w:ascii="Times New Roman" w:hAnsi="Times New Roman" w:cs="Times New Roman"/>
+                <w:sz w:val="24"/>
+                <w:szCs w:val="24"/>
+                <w14:textOutline w14:w="0" w14:cap="flat" w14:cmpd="sng" w14:algn="ctr">
+                  <w14:noFill/>
+                  <w14:prstDash w14:val="solid"/>
+                  <w14:round/>
+                </w14:textOutline>
+              </w:rPr>
+            </w:pPr>
+          </w:p>
+        </w:tc>
+        <w:tc>
+          <w:tcPr>
+            <w:tcW w:w="1056" w:type="dxa"/>
+          </w:tcPr>
+          <w:p>
+            <w:pPr>
+              <w:jc w:val="center"/>
+              <w:rPr>
+                <w:rFonts w:ascii="Times New Roman" w:hAnsi="Times New Roman" w:cs="Times New Roman"/>
+                <w:sz w:val="24"/>
+                <w:szCs w:val="24"/>
+                <w14:textOutline w14:w="0" w14:cap="flat" w14:cmpd="sng" w14:algn="ctr">
+                  <w14:noFill/>
+                  <w14:prstDash w14:val="solid"/>
+                  <w14:round/>
+                </w14:textOutline>
+              </w:rPr>
+            </w:pPr>
+          </w:p>
+        </w:tc>
+      </w:tr>
     </w:tbl>
+    <w:p>
+      <w:pPr>
+        <w:rPr>
+          <w:rFonts w:ascii="Times New Roman" w:hAnsi="Times New Roman" w:cs="Times New Roman"/>
+          <w:b/>
+          <w:sz w:val="24"/>
+          <w:szCs w:val="24"/>
+          <w14:textOutline w14:w="0" w14:cap="flat" w14:cmpd="sng" w14:algn="ctr">
+            <w14:noFill/>
+            <w14:prstDash w14:val="solid"/>
+            <w14:round/>
+          </w14:textOutline>
+        </w:rPr>
+      </w:pPr>
+    </w:p>
+    <w:p>
+      <w:pPr>
+        <w:rPr>
+          <w:rFonts w:ascii="Times New Roman" w:hAnsi="Times New Roman" w:cs="Times New Roman"/>
+          <w:b/>
+          <w:sz w:val="24"/>
+          <w:szCs w:val="24"/>
+          <w14:textOutline w14:w="0" w14:cap="flat" w14:cmpd="sng" w14:algn="ctr">
+            <w14:noFill/>
+            <w14:prstDash w14:val="solid"/>
+            <w14:round/>
+          </w14:textOutline>
+        </w:rPr>
+      </w:pPr>
+      <w:r>
+        <w:rPr>
+          <w:rFonts w:ascii="Times New Roman" w:hAnsi="Times New Roman" w:cs="Times New Roman"/>
+          <w:b/>
+          <w:sz w:val="24"/>
+          <w:szCs w:val="24"/>
+          <w14:textOutline w14:w="0" w14:cap="flat" w14:cmpd="sng" w14:algn="ctr">
+            <w14:noFill/>
+            <w14:prstDash w14:val="solid"/>
+            <w14:round/>
+          </w14:textOutline>
+        </w:rPr>
+        <w:t>X: Làm trong phiên bản v1</w:t>
+      </w:r>
+    </w:p>
+    <w:p>
+      <w:pPr>
+        <w:rPr>
+          <w:rFonts w:ascii="Times New Roman" w:hAnsi="Times New Roman" w:cs="Times New Roman"/>
+          <w:b/>
+          <w:color w:val="2F5496" w:themeColor="accent5" w:themeShade="BF"/>
+          <w:sz w:val="24"/>
+          <w:szCs w:val="24"/>
+          <w14:textOutline w14:w="0" w14:cap="flat" w14:cmpd="sng" w14:algn="ctr">
+            <w14:noFill/>
+            <w14:prstDash w14:val="solid"/>
+            <w14:round/>
+          </w14:textOutline>
+        </w:rPr>
+      </w:pPr>
+      <w:r>
+        <w:rPr>
+          <w:rFonts w:ascii="Times New Roman" w:hAnsi="Times New Roman" w:cs="Times New Roman"/>
+          <w:b/>
+          <w:color w:val="2F5496" w:themeColor="accent5" w:themeShade="BF"/>
+          <w:sz w:val="24"/>
+          <w:szCs w:val="24"/>
+          <w14:textOutline w14:w="0" w14:cap="flat" w14:cmpd="sng" w14:algn="ctr">
+            <w14:noFill/>
+            <w14:prstDash w14:val="solid"/>
+            <w14:round/>
+          </w14:textOutline>
+        </w:rPr>
+        <w:t>X: Làm trong phiên bản v2</w:t>
+      </w:r>
+    </w:p>
+    <w:p>
+      <w:pPr>
+        <w:rPr>
+          <w:rFonts w:ascii="Times New Roman" w:hAnsi="Times New Roman" w:cs="Times New Roman"/>
+          <w:b/>
+          <w:color w:val="C45911" w:themeColor="accent2" w:themeShade="BF"/>
+          <w:sz w:val="24"/>
+          <w:szCs w:val="24"/>
+          <w14:textOutline w14:w="0" w14:cap="flat" w14:cmpd="sng" w14:algn="ctr">
+            <w14:noFill/>
+            <w14:prstDash w14:val="solid"/>
+            <w14:round/>
+          </w14:textOutline>
+        </w:rPr>
+      </w:pPr>
+      <w:r>
+        <w:rPr>
+          <w:rFonts w:ascii="Times New Roman" w:hAnsi="Times New Roman" w:cs="Times New Roman"/>
+          <w:b/>
+          <w:color w:val="C45911" w:themeColor="accent2" w:themeShade="BF"/>
+          <w:sz w:val="24"/>
+          <w:szCs w:val="24"/>
+          <w14:textOutline w14:w="0" w14:cap="flat" w14:cmpd="sng" w14:algn="ctr">
+            <w14:noFill/>
+            <w14:prstDash w14:val="solid"/>
+            <w14:round/>
+          </w14:textOutline>
+        </w:rPr>
+        <w:t>X: Làm trong phiên bản final</w:t>
+      </w:r>
+    </w:p>
     <w:p>
       <w:pPr>
         <w:rPr>
@@ -11965,54 +12484,8 @@
           </w14:textOutline>
         </w:rPr>
       </w:pPr>
-    </w:p>
-    <w:p>
-      <w:pPr>
-        <w:rPr>
-          <w:rFonts w:ascii="Times New Roman" w:hAnsi="Times New Roman" w:cs="Times New Roman"/>
-          <w:b/>
-          <w:color w:val="2E74B5" w:themeColor="accent1" w:themeShade="BF"/>
-          <w:sz w:val="40"/>
-          <w:szCs w:val="40"/>
-          <w14:textOutline w14:w="0" w14:cap="flat" w14:cmpd="sng" w14:algn="ctr">
-            <w14:noFill/>
-            <w14:prstDash w14:val="solid"/>
-            <w14:round/>
-          </w14:textOutline>
-        </w:rPr>
-      </w:pPr>
-    </w:p>
-    <w:p>
-      <w:pPr>
-        <w:rPr>
-          <w:rFonts w:ascii="Times New Roman" w:hAnsi="Times New Roman" w:cs="Times New Roman"/>
-          <w:b/>
-          <w:color w:val="2E74B5" w:themeColor="accent1" w:themeShade="BF"/>
-          <w:sz w:val="40"/>
-          <w:szCs w:val="40"/>
-          <w14:textOutline w14:w="0" w14:cap="flat" w14:cmpd="sng" w14:algn="ctr">
-            <w14:noFill/>
-            <w14:prstDash w14:val="solid"/>
-            <w14:round/>
-          </w14:textOutline>
-        </w:rPr>
-      </w:pPr>
-    </w:p>
-    <w:p>
-      <w:pPr>
-        <w:rPr>
-          <w:rFonts w:ascii="Times New Roman" w:hAnsi="Times New Roman" w:cs="Times New Roman"/>
-          <w:b/>
-          <w:color w:val="2E74B5" w:themeColor="accent1" w:themeShade="BF"/>
-          <w:sz w:val="40"/>
-          <w:szCs w:val="40"/>
-          <w14:textOutline w14:w="0" w14:cap="flat" w14:cmpd="sng" w14:algn="ctr">
-            <w14:noFill/>
-            <w14:prstDash w14:val="solid"/>
-            <w14:round/>
-          </w14:textOutline>
-        </w:rPr>
-      </w:pPr>
+      <w:bookmarkStart w:id="0" w:name="_GoBack"/>
+      <w:bookmarkEnd w:id="0"/>
     </w:p>
     <w:p>
       <w:pPr>
@@ -34454,6 +34927,611 @@
       </w:r>
       <w:bookmarkEnd w:id="64"/>
     </w:p>
+    <w:tbl>
+      <w:tblPr>
+        <w:tblStyle w:val="TableGrid"/>
+        <w:tblW w:w="9375" w:type="dxa"/>
+        <w:tblLayout w:type="fixed"/>
+        <w:tblLook w:val="0400" w:firstRow="0" w:lastRow="0" w:firstColumn="0" w:lastColumn="0" w:noHBand="0" w:noVBand="1"/>
+      </w:tblPr>
+      <w:tblGrid>
+        <w:gridCol w:w="3135"/>
+        <w:gridCol w:w="6240"/>
+      </w:tblGrid>
+      <w:tr>
+        <w:tc>
+          <w:tcPr>
+            <w:tcW w:w="3135" w:type="dxa"/>
+          </w:tcPr>
+          <w:p>
+            <w:pPr>
+              <w:rPr>
+                <w:rFonts w:ascii="Times New Roman" w:eastAsia="Times New Roman" w:hAnsi="Times New Roman" w:cs="Times New Roman"/>
+                <w:b/>
+                <w:sz w:val="24"/>
+                <w:szCs w:val="24"/>
+              </w:rPr>
+            </w:pPr>
+            <w:r>
+              <w:rPr>
+                <w:rFonts w:ascii="Times New Roman" w:eastAsia="Times New Roman" w:hAnsi="Times New Roman" w:cs="Times New Roman"/>
+                <w:b/>
+                <w:sz w:val="24"/>
+                <w:szCs w:val="24"/>
+              </w:rPr>
+              <w:t>Tên usecase</w:t>
+            </w:r>
+          </w:p>
+        </w:tc>
+        <w:tc>
+          <w:tcPr>
+            <w:tcW w:w="6240" w:type="dxa"/>
+          </w:tcPr>
+          <w:p>
+            <w:pPr>
+              <w:rPr>
+                <w:rFonts w:ascii="Times New Roman" w:eastAsia="Times New Roman" w:hAnsi="Times New Roman" w:cs="Times New Roman"/>
+                <w:sz w:val="24"/>
+                <w:szCs w:val="24"/>
+              </w:rPr>
+            </w:pPr>
+            <w:r>
+              <w:rPr>
+                <w:rFonts w:ascii="Times New Roman" w:eastAsia="Times New Roman" w:hAnsi="Times New Roman" w:cs="Times New Roman"/>
+                <w:sz w:val="24"/>
+                <w:szCs w:val="24"/>
+              </w:rPr>
+              <w:t>Mượn sách</w:t>
+            </w:r>
+          </w:p>
+        </w:tc>
+      </w:tr>
+      <w:tr>
+        <w:tc>
+          <w:tcPr>
+            <w:tcW w:w="3135" w:type="dxa"/>
+          </w:tcPr>
+          <w:p>
+            <w:pPr>
+              <w:rPr>
+                <w:rFonts w:ascii="Times New Roman" w:eastAsia="Times New Roman" w:hAnsi="Times New Roman" w:cs="Times New Roman"/>
+                <w:b/>
+                <w:sz w:val="24"/>
+                <w:szCs w:val="24"/>
+              </w:rPr>
+            </w:pPr>
+            <w:r>
+              <w:rPr>
+                <w:rFonts w:ascii="Times New Roman" w:eastAsia="Times New Roman" w:hAnsi="Times New Roman" w:cs="Times New Roman"/>
+                <w:b/>
+                <w:sz w:val="24"/>
+                <w:szCs w:val="24"/>
+              </w:rPr>
+              <w:t>Mô tả</w:t>
+            </w:r>
+          </w:p>
+        </w:tc>
+        <w:tc>
+          <w:tcPr>
+            <w:tcW w:w="6240" w:type="dxa"/>
+          </w:tcPr>
+          <w:p>
+            <w:pPr>
+              <w:numPr>
+                <w:ilvl w:val="0"/>
+                <w:numId w:val="39"/>
+              </w:numPr>
+              <w:spacing w:line="259" w:lineRule="auto"/>
+              <w:ind w:firstLine="360"/>
+              <w:rPr>
+                <w:color w:val="222A35"/>
+                <w:sz w:val="24"/>
+                <w:szCs w:val="24"/>
+              </w:rPr>
+            </w:pPr>
+            <w:r>
+              <w:rPr>
+                <w:rFonts w:ascii="Times New Roman" w:eastAsia="Times New Roman" w:hAnsi="Times New Roman" w:cs="Times New Roman"/>
+                <w:color w:val="222A35"/>
+                <w:sz w:val="24"/>
+                <w:szCs w:val="24"/>
+              </w:rPr>
+              <w:t>Use case xảy ra khi độc giả đến thư viện để mượn sách</w:t>
+            </w:r>
+          </w:p>
+          <w:p>
+            <w:pPr>
+              <w:numPr>
+                <w:ilvl w:val="0"/>
+                <w:numId w:val="39"/>
+              </w:numPr>
+              <w:spacing w:after="160" w:line="259" w:lineRule="auto"/>
+              <w:ind w:firstLine="360"/>
+              <w:rPr>
+                <w:sz w:val="24"/>
+                <w:szCs w:val="24"/>
+              </w:rPr>
+            </w:pPr>
+            <w:r>
+              <w:rPr>
+                <w:rFonts w:ascii="Times New Roman" w:eastAsia="Times New Roman" w:hAnsi="Times New Roman" w:cs="Times New Roman"/>
+                <w:color w:val="222A35"/>
+                <w:sz w:val="24"/>
+                <w:szCs w:val="24"/>
+              </w:rPr>
+              <w:t>Use case miêu tả chức năng  mượn sách của thư viện</w:t>
+            </w:r>
+          </w:p>
+        </w:tc>
+      </w:tr>
+      <w:tr>
+        <w:tc>
+          <w:tcPr>
+            <w:tcW w:w="3135" w:type="dxa"/>
+          </w:tcPr>
+          <w:p>
+            <w:pPr>
+              <w:rPr>
+                <w:rFonts w:ascii="Times New Roman" w:eastAsia="Times New Roman" w:hAnsi="Times New Roman" w:cs="Times New Roman"/>
+                <w:b/>
+                <w:sz w:val="24"/>
+                <w:szCs w:val="24"/>
+              </w:rPr>
+            </w:pPr>
+            <w:r>
+              <w:rPr>
+                <w:rFonts w:ascii="Times New Roman" w:eastAsia="Times New Roman" w:hAnsi="Times New Roman" w:cs="Times New Roman"/>
+                <w:b/>
+                <w:sz w:val="24"/>
+                <w:szCs w:val="24"/>
+              </w:rPr>
+              <w:t>Điều kiện kích hoạt</w:t>
+            </w:r>
+          </w:p>
+        </w:tc>
+        <w:tc>
+          <w:tcPr>
+            <w:tcW w:w="6240" w:type="dxa"/>
+          </w:tcPr>
+          <w:p>
+            <w:pPr>
+              <w:rPr>
+                <w:rFonts w:ascii="Times New Roman" w:eastAsia="Times New Roman" w:hAnsi="Times New Roman" w:cs="Times New Roman"/>
+                <w:sz w:val="24"/>
+                <w:szCs w:val="24"/>
+              </w:rPr>
+            </w:pPr>
+            <w:r>
+              <w:rPr>
+                <w:rFonts w:ascii="Times New Roman" w:eastAsia="Times New Roman" w:hAnsi="Times New Roman" w:cs="Times New Roman"/>
+                <w:sz w:val="24"/>
+                <w:szCs w:val="24"/>
+              </w:rPr>
+              <w:t>Khi độc giả đến thư viện để  mượn sách</w:t>
+            </w:r>
+          </w:p>
+        </w:tc>
+      </w:tr>
+      <w:tr>
+        <w:tc>
+          <w:tcPr>
+            <w:tcW w:w="3135" w:type="dxa"/>
+          </w:tcPr>
+          <w:p>
+            <w:pPr>
+              <w:rPr>
+                <w:rFonts w:ascii="Times New Roman" w:eastAsia="Times New Roman" w:hAnsi="Times New Roman" w:cs="Times New Roman"/>
+                <w:b/>
+                <w:sz w:val="24"/>
+                <w:szCs w:val="24"/>
+              </w:rPr>
+            </w:pPr>
+            <w:r>
+              <w:rPr>
+                <w:rFonts w:ascii="Times New Roman" w:eastAsia="Times New Roman" w:hAnsi="Times New Roman" w:cs="Times New Roman"/>
+                <w:b/>
+                <w:sz w:val="24"/>
+                <w:szCs w:val="24"/>
+              </w:rPr>
+              <w:t>Tác nhân chính</w:t>
+            </w:r>
+          </w:p>
+        </w:tc>
+        <w:tc>
+          <w:tcPr>
+            <w:tcW w:w="6240" w:type="dxa"/>
+          </w:tcPr>
+          <w:p>
+            <w:pPr>
+              <w:rPr>
+                <w:rFonts w:ascii="Times New Roman" w:eastAsia="Times New Roman" w:hAnsi="Times New Roman" w:cs="Times New Roman"/>
+                <w:sz w:val="24"/>
+                <w:szCs w:val="24"/>
+              </w:rPr>
+            </w:pPr>
+            <w:r>
+              <w:rPr>
+                <w:rFonts w:ascii="Times New Roman" w:eastAsia="Times New Roman" w:hAnsi="Times New Roman" w:cs="Times New Roman"/>
+                <w:sz w:val="24"/>
+                <w:szCs w:val="24"/>
+              </w:rPr>
+              <w:t xml:space="preserve"> Thủ thư</w:t>
+            </w:r>
+          </w:p>
+        </w:tc>
+      </w:tr>
+      <w:tr>
+        <w:trPr>
+          <w:trHeight w:val="710"/>
+        </w:trPr>
+        <w:tc>
+          <w:tcPr>
+            <w:tcW w:w="3135" w:type="dxa"/>
+          </w:tcPr>
+          <w:p>
+            <w:pPr>
+              <w:rPr>
+                <w:rFonts w:ascii="Times New Roman" w:eastAsia="Times New Roman" w:hAnsi="Times New Roman" w:cs="Times New Roman"/>
+                <w:b/>
+                <w:sz w:val="24"/>
+                <w:szCs w:val="24"/>
+              </w:rPr>
+            </w:pPr>
+            <w:r>
+              <w:rPr>
+                <w:rFonts w:ascii="Times New Roman" w:eastAsia="Times New Roman" w:hAnsi="Times New Roman" w:cs="Times New Roman"/>
+                <w:b/>
+                <w:sz w:val="24"/>
+                <w:szCs w:val="24"/>
+              </w:rPr>
+              <w:lastRenderedPageBreak/>
+              <w:t>Tiền điều kiện</w:t>
+            </w:r>
+          </w:p>
+        </w:tc>
+        <w:tc>
+          <w:tcPr>
+            <w:tcW w:w="6240" w:type="dxa"/>
+          </w:tcPr>
+          <w:p>
+            <w:pPr>
+              <w:rPr>
+                <w:rFonts w:ascii="Times New Roman" w:eastAsia="Times New Roman" w:hAnsi="Times New Roman" w:cs="Times New Roman"/>
+                <w:sz w:val="24"/>
+                <w:szCs w:val="24"/>
+              </w:rPr>
+            </w:pPr>
+            <w:r>
+              <w:rPr>
+                <w:rFonts w:ascii="Times New Roman" w:eastAsia="Times New Roman" w:hAnsi="Times New Roman" w:cs="Times New Roman"/>
+                <w:sz w:val="24"/>
+                <w:szCs w:val="24"/>
+              </w:rPr>
+              <w:t>Độc giả phải có thẻ thư viện</w:t>
+            </w:r>
+          </w:p>
+        </w:tc>
+      </w:tr>
+      <w:tr>
+        <w:tc>
+          <w:tcPr>
+            <w:tcW w:w="3135" w:type="dxa"/>
+          </w:tcPr>
+          <w:p>
+            <w:pPr>
+              <w:rPr>
+                <w:rFonts w:ascii="Times New Roman" w:eastAsia="Times New Roman" w:hAnsi="Times New Roman" w:cs="Times New Roman"/>
+                <w:b/>
+                <w:sz w:val="24"/>
+                <w:szCs w:val="24"/>
+              </w:rPr>
+            </w:pPr>
+            <w:r>
+              <w:rPr>
+                <w:rFonts w:ascii="Times New Roman" w:eastAsia="Times New Roman" w:hAnsi="Times New Roman" w:cs="Times New Roman"/>
+                <w:b/>
+                <w:sz w:val="24"/>
+                <w:szCs w:val="24"/>
+              </w:rPr>
+              <w:t>Hậu điều kiện</w:t>
+            </w:r>
+          </w:p>
+        </w:tc>
+        <w:tc>
+          <w:tcPr>
+            <w:tcW w:w="6240" w:type="dxa"/>
+          </w:tcPr>
+          <w:p>
+            <w:pPr>
+              <w:rPr>
+                <w:rFonts w:ascii="Times New Roman" w:eastAsia="Times New Roman" w:hAnsi="Times New Roman" w:cs="Times New Roman"/>
+                <w:sz w:val="24"/>
+                <w:szCs w:val="24"/>
+              </w:rPr>
+            </w:pPr>
+          </w:p>
+        </w:tc>
+      </w:tr>
+      <w:tr>
+        <w:tc>
+          <w:tcPr>
+            <w:tcW w:w="3135" w:type="dxa"/>
+          </w:tcPr>
+          <w:p>
+            <w:pPr>
+              <w:rPr>
+                <w:rFonts w:ascii="Times New Roman" w:eastAsia="Times New Roman" w:hAnsi="Times New Roman" w:cs="Times New Roman"/>
+                <w:b/>
+                <w:sz w:val="24"/>
+                <w:szCs w:val="24"/>
+              </w:rPr>
+            </w:pPr>
+            <w:r>
+              <w:rPr>
+                <w:rFonts w:ascii="Times New Roman" w:eastAsia="Times New Roman" w:hAnsi="Times New Roman" w:cs="Times New Roman"/>
+                <w:b/>
+                <w:sz w:val="24"/>
+                <w:szCs w:val="24"/>
+              </w:rPr>
+              <w:t>Dòng cơ bản</w:t>
+            </w:r>
+          </w:p>
+        </w:tc>
+        <w:tc>
+          <w:tcPr>
+            <w:tcW w:w="6240" w:type="dxa"/>
+          </w:tcPr>
+          <w:p>
+            <w:pPr>
+              <w:spacing w:line="259" w:lineRule="auto"/>
+              <w:ind w:left="720"/>
+              <w:rPr>
+                <w:rFonts w:ascii="Times New Roman" w:eastAsia="Times New Roman" w:hAnsi="Times New Roman" w:cs="Times New Roman"/>
+                <w:sz w:val="24"/>
+                <w:szCs w:val="24"/>
+              </w:rPr>
+            </w:pPr>
+          </w:p>
+          <w:p>
+            <w:pPr>
+              <w:numPr>
+                <w:ilvl w:val="0"/>
+                <w:numId w:val="40"/>
+              </w:numPr>
+              <w:spacing w:line="259" w:lineRule="auto"/>
+              <w:rPr>
+                <w:rFonts w:ascii="Times New Roman" w:eastAsia="Times New Roman" w:hAnsi="Times New Roman" w:cs="Times New Roman"/>
+                <w:sz w:val="24"/>
+                <w:szCs w:val="24"/>
+              </w:rPr>
+            </w:pPr>
+            <w:r>
+              <w:rPr>
+                <w:rFonts w:ascii="Times New Roman" w:eastAsia="Times New Roman" w:hAnsi="Times New Roman" w:cs="Times New Roman"/>
+                <w:sz w:val="24"/>
+                <w:szCs w:val="24"/>
+              </w:rPr>
+              <w:t>[IN] Thủ thư nhập mã thẻ thư viện</w:t>
+            </w:r>
+          </w:p>
+          <w:p>
+            <w:pPr>
+              <w:numPr>
+                <w:ilvl w:val="0"/>
+                <w:numId w:val="40"/>
+              </w:numPr>
+              <w:spacing w:line="259" w:lineRule="auto"/>
+              <w:rPr>
+                <w:rFonts w:ascii="Times New Roman" w:eastAsia="Times New Roman" w:hAnsi="Times New Roman" w:cs="Times New Roman"/>
+                <w:sz w:val="24"/>
+                <w:szCs w:val="24"/>
+              </w:rPr>
+            </w:pPr>
+            <w:r>
+              <w:rPr>
+                <w:rFonts w:ascii="Times New Roman" w:eastAsia="Times New Roman" w:hAnsi="Times New Roman" w:cs="Times New Roman"/>
+                <w:sz w:val="24"/>
+                <w:szCs w:val="24"/>
+              </w:rPr>
+              <w:t>[OUT] Hệ thống trả về những thông tin độc giả</w:t>
+            </w:r>
+          </w:p>
+          <w:p>
+            <w:pPr>
+              <w:numPr>
+                <w:ilvl w:val="0"/>
+                <w:numId w:val="40"/>
+              </w:numPr>
+              <w:spacing w:line="259" w:lineRule="auto"/>
+              <w:rPr>
+                <w:rFonts w:ascii="Times New Roman" w:eastAsia="Times New Roman" w:hAnsi="Times New Roman" w:cs="Times New Roman"/>
+                <w:sz w:val="24"/>
+                <w:szCs w:val="24"/>
+              </w:rPr>
+            </w:pPr>
+            <w:r>
+              <w:rPr>
+                <w:rFonts w:ascii="Times New Roman" w:eastAsia="Times New Roman" w:hAnsi="Times New Roman" w:cs="Times New Roman"/>
+                <w:sz w:val="24"/>
+                <w:szCs w:val="24"/>
+              </w:rPr>
+              <w:t>[IN] Thủ thư nhập ISBN sách</w:t>
+            </w:r>
+          </w:p>
+          <w:p>
+            <w:pPr>
+              <w:numPr>
+                <w:ilvl w:val="0"/>
+                <w:numId w:val="40"/>
+              </w:numPr>
+              <w:spacing w:line="259" w:lineRule="auto"/>
+              <w:rPr>
+                <w:rFonts w:ascii="Times New Roman" w:eastAsia="Times New Roman" w:hAnsi="Times New Roman" w:cs="Times New Roman"/>
+                <w:sz w:val="24"/>
+                <w:szCs w:val="24"/>
+              </w:rPr>
+            </w:pPr>
+            <w:r>
+              <w:rPr>
+                <w:rFonts w:ascii="Times New Roman" w:eastAsia="Times New Roman" w:hAnsi="Times New Roman" w:cs="Times New Roman"/>
+                <w:sz w:val="24"/>
+                <w:szCs w:val="24"/>
+              </w:rPr>
+              <w:t>[OUT] Hệ thống in ra thông tin sách</w:t>
+            </w:r>
+          </w:p>
+          <w:p>
+            <w:pPr>
+              <w:numPr>
+                <w:ilvl w:val="0"/>
+                <w:numId w:val="40"/>
+              </w:numPr>
+              <w:spacing w:line="259" w:lineRule="auto"/>
+              <w:rPr>
+                <w:rFonts w:ascii="Times New Roman" w:eastAsia="Times New Roman" w:hAnsi="Times New Roman" w:cs="Times New Roman"/>
+                <w:sz w:val="24"/>
+                <w:szCs w:val="24"/>
+              </w:rPr>
+            </w:pPr>
+            <w:r>
+              <w:rPr>
+                <w:rFonts w:ascii="Times New Roman" w:eastAsia="Times New Roman" w:hAnsi="Times New Roman" w:cs="Times New Roman"/>
+                <w:sz w:val="24"/>
+                <w:szCs w:val="24"/>
+              </w:rPr>
+              <w:t xml:space="preserve">[IN] Thủ như </w:t>
+            </w:r>
+            <w:r>
+              <w:rPr>
+                <w:rFonts w:ascii="Times New Roman" w:eastAsia="Times New Roman" w:hAnsi="Times New Roman" w:cs="Times New Roman"/>
+                <w:sz w:val="24"/>
+                <w:szCs w:val="24"/>
+              </w:rPr>
+              <w:t>tạo phiếu mượn sách</w:t>
+            </w:r>
+          </w:p>
+          <w:p>
+            <w:pPr>
+              <w:numPr>
+                <w:ilvl w:val="0"/>
+                <w:numId w:val="40"/>
+              </w:numPr>
+              <w:spacing w:after="160" w:line="259" w:lineRule="auto"/>
+              <w:rPr>
+                <w:rFonts w:ascii="Times New Roman" w:eastAsia="Times New Roman" w:hAnsi="Times New Roman" w:cs="Times New Roman"/>
+                <w:sz w:val="24"/>
+                <w:szCs w:val="24"/>
+              </w:rPr>
+            </w:pPr>
+            <w:r>
+              <w:rPr>
+                <w:rFonts w:ascii="Times New Roman" w:eastAsia="Times New Roman" w:hAnsi="Times New Roman" w:cs="Times New Roman"/>
+                <w:sz w:val="24"/>
+                <w:szCs w:val="24"/>
+              </w:rPr>
+              <w:t xml:space="preserve">[OUT] Hệ thống thông báo  thành công </w:t>
+            </w:r>
+          </w:p>
+        </w:tc>
+      </w:tr>
+      <w:tr>
+        <w:tc>
+          <w:tcPr>
+            <w:tcW w:w="3135" w:type="dxa"/>
+          </w:tcPr>
+          <w:p>
+            <w:pPr>
+              <w:rPr>
+                <w:rFonts w:ascii="Times New Roman" w:eastAsia="Times New Roman" w:hAnsi="Times New Roman" w:cs="Times New Roman"/>
+                <w:b/>
+                <w:sz w:val="24"/>
+                <w:szCs w:val="24"/>
+              </w:rPr>
+            </w:pPr>
+            <w:r>
+              <w:rPr>
+                <w:rFonts w:ascii="Times New Roman" w:eastAsia="Times New Roman" w:hAnsi="Times New Roman" w:cs="Times New Roman"/>
+                <w:b/>
+                <w:sz w:val="24"/>
+                <w:szCs w:val="24"/>
+              </w:rPr>
+              <w:t>Dòng phụ</w:t>
+            </w:r>
+          </w:p>
+        </w:tc>
+        <w:tc>
+          <w:tcPr>
+            <w:tcW w:w="6240" w:type="dxa"/>
+          </w:tcPr>
+          <w:p>
+            <w:pPr>
+              <w:rPr>
+                <w:rFonts w:ascii="Times New Roman" w:eastAsia="Times New Roman" w:hAnsi="Times New Roman" w:cs="Times New Roman"/>
+                <w:sz w:val="24"/>
+                <w:szCs w:val="24"/>
+              </w:rPr>
+            </w:pPr>
+          </w:p>
+        </w:tc>
+      </w:tr>
+      <w:tr>
+        <w:tc>
+          <w:tcPr>
+            <w:tcW w:w="3135" w:type="dxa"/>
+          </w:tcPr>
+          <w:p>
+            <w:pPr>
+              <w:rPr>
+                <w:rFonts w:ascii="Times New Roman" w:eastAsia="Times New Roman" w:hAnsi="Times New Roman" w:cs="Times New Roman"/>
+                <w:b/>
+                <w:sz w:val="24"/>
+                <w:szCs w:val="24"/>
+              </w:rPr>
+            </w:pPr>
+            <w:r>
+              <w:rPr>
+                <w:rFonts w:ascii="Times New Roman" w:eastAsia="Times New Roman" w:hAnsi="Times New Roman" w:cs="Times New Roman"/>
+                <w:b/>
+                <w:sz w:val="24"/>
+                <w:szCs w:val="24"/>
+              </w:rPr>
+              <w:t>Dòng ngoại lệ</w:t>
+            </w:r>
+          </w:p>
+        </w:tc>
+        <w:tc>
+          <w:tcPr>
+            <w:tcW w:w="6240" w:type="dxa"/>
+          </w:tcPr>
+          <w:p>
+            <w:pPr>
+              <w:rPr>
+                <w:rFonts w:ascii="Times New Roman" w:eastAsia="Times New Roman" w:hAnsi="Times New Roman" w:cs="Times New Roman"/>
+                <w:sz w:val="24"/>
+                <w:szCs w:val="24"/>
+              </w:rPr>
+            </w:pPr>
+            <w:r>
+              <w:rPr>
+                <w:rFonts w:ascii="Times New Roman" w:eastAsia="Times New Roman" w:hAnsi="Times New Roman" w:cs="Times New Roman"/>
+                <w:sz w:val="24"/>
+                <w:szCs w:val="24"/>
+              </w:rPr>
+              <w:t>2.A Nếu thông tin thẻ không hợp lệ, bỏ qua 3, 4, 5, 6</w:t>
+            </w:r>
+            <w:r>
+              <w:rPr>
+                <w:rFonts w:ascii="Times New Roman" w:eastAsia="Times New Roman" w:hAnsi="Times New Roman" w:cs="Times New Roman"/>
+                <w:sz w:val="24"/>
+                <w:szCs w:val="24"/>
+              </w:rPr>
+              <w:br/>
+              <w:t>4.A Nếu sách không thể được mượn, bỏ qua 5, 6</w:t>
+            </w:r>
+          </w:p>
+        </w:tc>
+      </w:tr>
+    </w:tbl>
     <w:p>
       <w:pPr>
         <w:rPr>
@@ -34818,7 +35896,6 @@
                   <w14:round/>
                 </w14:textOutline>
               </w:rPr>
-              <w:lastRenderedPageBreak/>
               <w:t>Tác nhân chính</w:t>
             </w:r>
           </w:p>
@@ -35382,174 +36459,6 @@
         </w:tc>
       </w:tr>
     </w:tbl>
-    <w:p>
-      <w:pPr>
-        <w:rPr>
-          <w:rFonts w:ascii="Times New Roman" w:hAnsi="Times New Roman" w:cs="Times New Roman"/>
-          <w:sz w:val="32"/>
-          <w:szCs w:val="32"/>
-          <w14:textOutline w14:w="0" w14:cap="flat" w14:cmpd="sng" w14:algn="ctr">
-            <w14:noFill/>
-            <w14:prstDash w14:val="solid"/>
-            <w14:round/>
-          </w14:textOutline>
-        </w:rPr>
-      </w:pPr>
-    </w:p>
-    <w:p>
-      <w:pPr>
-        <w:rPr>
-          <w:rFonts w:ascii="Times New Roman" w:hAnsi="Times New Roman" w:cs="Times New Roman"/>
-          <w:sz w:val="32"/>
-          <w:szCs w:val="32"/>
-          <w14:textOutline w14:w="0" w14:cap="flat" w14:cmpd="sng" w14:algn="ctr">
-            <w14:noFill/>
-            <w14:prstDash w14:val="solid"/>
-            <w14:round/>
-          </w14:textOutline>
-        </w:rPr>
-      </w:pPr>
-    </w:p>
-    <w:p>
-      <w:pPr>
-        <w:rPr>
-          <w:rFonts w:ascii="Times New Roman" w:hAnsi="Times New Roman" w:cs="Times New Roman"/>
-          <w:sz w:val="32"/>
-          <w:szCs w:val="32"/>
-          <w14:textOutline w14:w="0" w14:cap="flat" w14:cmpd="sng" w14:algn="ctr">
-            <w14:noFill/>
-            <w14:prstDash w14:val="solid"/>
-            <w14:round/>
-          </w14:textOutline>
-        </w:rPr>
-      </w:pPr>
-    </w:p>
-    <w:p>
-      <w:pPr>
-        <w:rPr>
-          <w:rFonts w:ascii="Times New Roman" w:hAnsi="Times New Roman" w:cs="Times New Roman"/>
-          <w:sz w:val="32"/>
-          <w:szCs w:val="32"/>
-          <w14:textOutline w14:w="0" w14:cap="flat" w14:cmpd="sng" w14:algn="ctr">
-            <w14:noFill/>
-            <w14:prstDash w14:val="solid"/>
-            <w14:round/>
-          </w14:textOutline>
-        </w:rPr>
-      </w:pPr>
-    </w:p>
-    <w:p>
-      <w:pPr>
-        <w:rPr>
-          <w:rFonts w:ascii="Times New Roman" w:hAnsi="Times New Roman" w:cs="Times New Roman"/>
-          <w:sz w:val="32"/>
-          <w:szCs w:val="32"/>
-          <w14:textOutline w14:w="0" w14:cap="flat" w14:cmpd="sng" w14:algn="ctr">
-            <w14:noFill/>
-            <w14:prstDash w14:val="solid"/>
-            <w14:round/>
-          </w14:textOutline>
-        </w:rPr>
-      </w:pPr>
-    </w:p>
-    <w:p>
-      <w:pPr>
-        <w:rPr>
-          <w:rFonts w:ascii="Times New Roman" w:hAnsi="Times New Roman" w:cs="Times New Roman"/>
-          <w:sz w:val="32"/>
-          <w:szCs w:val="32"/>
-          <w14:textOutline w14:w="0" w14:cap="flat" w14:cmpd="sng" w14:algn="ctr">
-            <w14:noFill/>
-            <w14:prstDash w14:val="solid"/>
-            <w14:round/>
-          </w14:textOutline>
-        </w:rPr>
-      </w:pPr>
-    </w:p>
-    <w:p>
-      <w:pPr>
-        <w:rPr>
-          <w:rFonts w:ascii="Times New Roman" w:hAnsi="Times New Roman" w:cs="Times New Roman"/>
-          <w:sz w:val="32"/>
-          <w:szCs w:val="32"/>
-          <w14:textOutline w14:w="0" w14:cap="flat" w14:cmpd="sng" w14:algn="ctr">
-            <w14:noFill/>
-            <w14:prstDash w14:val="solid"/>
-            <w14:round/>
-          </w14:textOutline>
-        </w:rPr>
-      </w:pPr>
-    </w:p>
-    <w:p>
-      <w:pPr>
-        <w:rPr>
-          <w:rFonts w:ascii="Times New Roman" w:hAnsi="Times New Roman" w:cs="Times New Roman"/>
-          <w:sz w:val="32"/>
-          <w:szCs w:val="32"/>
-          <w14:textOutline w14:w="0" w14:cap="flat" w14:cmpd="sng" w14:algn="ctr">
-            <w14:noFill/>
-            <w14:prstDash w14:val="solid"/>
-            <w14:round/>
-          </w14:textOutline>
-        </w:rPr>
-      </w:pPr>
-    </w:p>
-    <w:p>
-      <w:pPr>
-        <w:rPr>
-          <w:rFonts w:ascii="Times New Roman" w:hAnsi="Times New Roman" w:cs="Times New Roman"/>
-          <w:sz w:val="32"/>
-          <w:szCs w:val="32"/>
-          <w14:textOutline w14:w="0" w14:cap="flat" w14:cmpd="sng" w14:algn="ctr">
-            <w14:noFill/>
-            <w14:prstDash w14:val="solid"/>
-            <w14:round/>
-          </w14:textOutline>
-        </w:rPr>
-      </w:pPr>
-    </w:p>
-    <w:p>
-      <w:pPr>
-        <w:rPr>
-          <w:rFonts w:ascii="Times New Roman" w:hAnsi="Times New Roman" w:cs="Times New Roman"/>
-          <w:sz w:val="32"/>
-          <w:szCs w:val="32"/>
-          <w14:textOutline w14:w="0" w14:cap="flat" w14:cmpd="sng" w14:algn="ctr">
-            <w14:noFill/>
-            <w14:prstDash w14:val="solid"/>
-            <w14:round/>
-          </w14:textOutline>
-        </w:rPr>
-      </w:pPr>
-    </w:p>
-    <w:p>
-      <w:pPr>
-        <w:rPr>
-          <w:rFonts w:ascii="Times New Roman" w:hAnsi="Times New Roman" w:cs="Times New Roman"/>
-          <w:sz w:val="32"/>
-          <w:szCs w:val="32"/>
-          <w14:textOutline w14:w="0" w14:cap="flat" w14:cmpd="sng" w14:algn="ctr">
-            <w14:noFill/>
-            <w14:prstDash w14:val="solid"/>
-            <w14:round/>
-          </w14:textOutline>
-        </w:rPr>
-      </w:pPr>
-    </w:p>
-    <w:p>
-      <w:pPr>
-        <w:rPr>
-          <w:rFonts w:ascii="Times New Roman" w:hAnsi="Times New Roman" w:cs="Times New Roman"/>
-          <w:sz w:val="32"/>
-          <w:szCs w:val="32"/>
-          <w14:textOutline w14:w="0" w14:cap="flat" w14:cmpd="sng" w14:algn="ctr">
-            <w14:noFill/>
-            <w14:prstDash w14:val="solid"/>
-            <w14:round/>
-          </w14:textOutline>
-        </w:rPr>
-      </w:pPr>
-    </w:p>
     <w:p>
       <w:pPr>
         <w:rPr>
@@ -36010,6 +36919,46 @@
           </w14:textOutline>
         </w:rPr>
       </w:pPr>
+      <w:r>
+        <w:rPr>
+          <w:noProof/>
+        </w:rPr>
+        <w:drawing>
+          <wp:inline distT="114300" distB="114300" distL="114300" distR="114300" wp14:anchorId="7CC2D136" wp14:editId="58E0FC5A">
+            <wp:extent cx="5943600" cy="2870200"/>
+            <wp:effectExtent l="0" t="0" r="0" b="6350"/>
+            <wp:docPr id="28" name="image5.png"/>
+            <wp:cNvGraphicFramePr/>
+            <a:graphic xmlns:a="http://schemas.openxmlformats.org/drawingml/2006/main">
+              <a:graphicData uri="http://schemas.openxmlformats.org/drawingml/2006/picture">
+                <pic:pic xmlns:pic="http://schemas.openxmlformats.org/drawingml/2006/picture">
+                  <pic:nvPicPr>
+                    <pic:cNvPr id="0" name="image5.png"/>
+                    <pic:cNvPicPr preferRelativeResize="0"/>
+                  </pic:nvPicPr>
+                  <pic:blipFill>
+                    <a:blip r:embed="rId29"/>
+                    <a:srcRect/>
+                    <a:stretch>
+                      <a:fillRect/>
+                    </a:stretch>
+                  </pic:blipFill>
+                  <pic:spPr>
+                    <a:xfrm>
+                      <a:off x="0" y="0"/>
+                      <a:ext cx="5943600" cy="2870200"/>
+                    </a:xfrm>
+                    <a:prstGeom prst="rect">
+                      <a:avLst/>
+                    </a:prstGeom>
+                    <a:ln/>
+                  </pic:spPr>
+                </pic:pic>
+              </a:graphicData>
+            </a:graphic>
+          </wp:inline>
+        </w:drawing>
+      </w:r>
     </w:p>
     <w:p>
       <w:pPr>
@@ -36124,104 +37073,6 @@
                 <pic:pic xmlns:pic="http://schemas.openxmlformats.org/drawingml/2006/picture">
                   <pic:nvPicPr>
                     <pic:cNvPr id="10" name="login.jpg"/>
-                    <pic:cNvPicPr/>
-                  </pic:nvPicPr>
-                  <pic:blipFill>
-                    <a:blip r:embed="rId29" cstate="print">
-                      <a:extLst>
-                        <a:ext uri="{28A0092B-C50C-407E-A947-70E740481C1C}">
-                          <a14:useLocalDpi xmlns:a14="http://schemas.microsoft.com/office/drawing/2010/main" val="0"/>
-                        </a:ext>
-                      </a:extLst>
-                    </a:blip>
-                    <a:stretch>
-                      <a:fillRect/>
-                    </a:stretch>
-                  </pic:blipFill>
-                  <pic:spPr>
-                    <a:xfrm>
-                      <a:off x="0" y="0"/>
-                      <a:ext cx="5943600" cy="3343275"/>
-                    </a:xfrm>
-                    <a:prstGeom prst="rect">
-                      <a:avLst/>
-                    </a:prstGeom>
-                  </pic:spPr>
-                </pic:pic>
-              </a:graphicData>
-            </a:graphic>
-          </wp:inline>
-        </w:drawing>
-      </w:r>
-    </w:p>
-    <w:p>
-      <w:pPr>
-        <w:rPr>
-          <w:rFonts w:ascii="Times New Roman" w:hAnsi="Times New Roman" w:cs="Times New Roman"/>
-          <w:b/>
-          <w:color w:val="2E74B5" w:themeColor="accent1" w:themeShade="BF"/>
-          <w:sz w:val="40"/>
-          <w:szCs w:val="40"/>
-          <w:lang w:val="vi-VN"/>
-          <w14:textOutline w14:w="0" w14:cap="flat" w14:cmpd="sng" w14:algn="ctr">
-            <w14:noFill/>
-            <w14:prstDash w14:val="solid"/>
-            <w14:round/>
-          </w14:textOutline>
-        </w:rPr>
-      </w:pPr>
-      <w:r>
-        <w:t xml:space="preserve">Figure </w:t>
-      </w:r>
-      <w:r>
-        <w:fldChar w:fldCharType="begin"/>
-      </w:r>
-      <w:r>
-        <w:instrText xml:space="preserve"> SEQ Figure \* ARABIC </w:instrText>
-      </w:r>
-      <w:r>
-        <w:fldChar w:fldCharType="separate"/>
-      </w:r>
-      <w:r>
-        <w:rPr>
-          <w:noProof/>
-        </w:rPr>
-        <w:t>19</w:t>
-      </w:r>
-      <w:r>
-        <w:rPr>
-          <w:noProof/>
-        </w:rPr>
-        <w:fldChar w:fldCharType="end"/>
-      </w:r>
-      <w:r>
-        <w:t xml:space="preserve"> Giao diện khi chưa đăng nhập</w:t>
-      </w:r>
-    </w:p>
-    <w:p>
-      <w:r>
-        <w:rPr>
-          <w:rFonts w:ascii="Times New Roman" w:hAnsi="Times New Roman" w:cs="Times New Roman"/>
-          <w:b/>
-          <w:noProof/>
-          <w:color w:val="2E74B5" w:themeColor="accent1" w:themeShade="BF"/>
-          <w:sz w:val="40"/>
-          <w:szCs w:val="40"/>
-        </w:rPr>
-        <w:lastRenderedPageBreak/>
-        <w:drawing>
-          <wp:inline distT="0" distB="0" distL="0" distR="0" wp14:anchorId="7A1AD899" wp14:editId="72F46AF4">
-            <wp:extent cx="5943600" cy="3343275"/>
-            <wp:effectExtent l="0" t="0" r="0" b="9525"/>
-            <wp:docPr id="11" name="Picture 11"/>
-            <wp:cNvGraphicFramePr>
-              <a:graphicFrameLocks xmlns:a="http://schemas.openxmlformats.org/drawingml/2006/main" noChangeAspect="1"/>
-            </wp:cNvGraphicFramePr>
-            <a:graphic xmlns:a="http://schemas.openxmlformats.org/drawingml/2006/main">
-              <a:graphicData uri="http://schemas.openxmlformats.org/drawingml/2006/picture">
-                <pic:pic xmlns:pic="http://schemas.openxmlformats.org/drawingml/2006/picture">
-                  <pic:nvPicPr>
-                    <pic:cNvPr id="11" name="login_1.jpg"/>
                     <pic:cNvPicPr/>
                   </pic:nvPicPr>
                   <pic:blipFill>
@@ -36284,7 +37135,7 @@
         <w:rPr>
           <w:noProof/>
         </w:rPr>
-        <w:t>20</w:t>
+        <w:t>19</w:t>
       </w:r>
       <w:r>
         <w:rPr>
@@ -36293,7 +37144,7 @@
         <w:fldChar w:fldCharType="end"/>
       </w:r>
       <w:r>
-        <w:t xml:space="preserve"> Giao diện đăng nhập vào hệ thống</w:t>
+        <w:t xml:space="preserve"> Giao diện khi chưa đăng nhập</w:t>
       </w:r>
     </w:p>
     <w:p>
@@ -36306,11 +37157,12 @@
           <w:sz w:val="40"/>
           <w:szCs w:val="40"/>
         </w:rPr>
+        <w:lastRenderedPageBreak/>
         <w:drawing>
-          <wp:inline distT="0" distB="0" distL="0" distR="0" wp14:anchorId="25B7F8C5" wp14:editId="1DCF6739">
+          <wp:inline distT="0" distB="0" distL="0" distR="0" wp14:anchorId="7A1AD899" wp14:editId="72F46AF4">
             <wp:extent cx="5943600" cy="3343275"/>
             <wp:effectExtent l="0" t="0" r="0" b="9525"/>
-            <wp:docPr id="15" name="Picture 15"/>
+            <wp:docPr id="11" name="Picture 11"/>
             <wp:cNvGraphicFramePr>
               <a:graphicFrameLocks xmlns:a="http://schemas.openxmlformats.org/drawingml/2006/main" noChangeAspect="1"/>
             </wp:cNvGraphicFramePr>
@@ -36318,7 +37170,7 @@
               <a:graphicData uri="http://schemas.openxmlformats.org/drawingml/2006/picture">
                 <pic:pic xmlns:pic="http://schemas.openxmlformats.org/drawingml/2006/picture">
                   <pic:nvPicPr>
-                    <pic:cNvPr id="15" name="NhapSach.jpg"/>
+                    <pic:cNvPr id="11" name="login_1.jpg"/>
                     <pic:cNvPicPr/>
                   </pic:nvPicPr>
                   <pic:blipFill>
@@ -36350,6 +37202,21 @@
       </w:r>
     </w:p>
     <w:p>
+      <w:pPr>
+        <w:rPr>
+          <w:rFonts w:ascii="Times New Roman" w:hAnsi="Times New Roman" w:cs="Times New Roman"/>
+          <w:b/>
+          <w:color w:val="2E74B5" w:themeColor="accent1" w:themeShade="BF"/>
+          <w:sz w:val="40"/>
+          <w:szCs w:val="40"/>
+          <w:lang w:val="vi-VN"/>
+          <w14:textOutline w14:w="0" w14:cap="flat" w14:cmpd="sng" w14:algn="ctr">
+            <w14:noFill/>
+            <w14:prstDash w14:val="solid"/>
+            <w14:round/>
+          </w14:textOutline>
+        </w:rPr>
+      </w:pPr>
       <w:r>
         <w:t xml:space="preserve">Figure </w:t>
       </w:r>
@@ -36366,7 +37233,7 @@
         <w:rPr>
           <w:noProof/>
         </w:rPr>
-        <w:t>21</w:t>
+        <w:t>20</w:t>
       </w:r>
       <w:r>
         <w:rPr>
@@ -36375,20 +37242,24 @@
         <w:fldChar w:fldCharType="end"/>
       </w:r>
       <w:r>
-        <w:t xml:space="preserve"> Giao diện chức năng Nhập sách</w:t>
+        <w:t xml:space="preserve"> Giao diện đăng nhập vào hệ thống</w:t>
       </w:r>
     </w:p>
     <w:p>
       <w:r>
         <w:rPr>
+          <w:rFonts w:ascii="Times New Roman" w:hAnsi="Times New Roman" w:cs="Times New Roman"/>
+          <w:b/>
           <w:noProof/>
-        </w:rPr>
-        <w:lastRenderedPageBreak/>
+          <w:color w:val="2E74B5" w:themeColor="accent1" w:themeShade="BF"/>
+          <w:sz w:val="40"/>
+          <w:szCs w:val="40"/>
+        </w:rPr>
         <w:drawing>
-          <wp:inline distT="0" distB="0" distL="0" distR="0" wp14:anchorId="38B7BE63" wp14:editId="7C0FBD25">
+          <wp:inline distT="0" distB="0" distL="0" distR="0" wp14:anchorId="25B7F8C5" wp14:editId="1DCF6739">
             <wp:extent cx="5943600" cy="3343275"/>
             <wp:effectExtent l="0" t="0" r="0" b="9525"/>
-            <wp:docPr id="17" name="Picture 17"/>
+            <wp:docPr id="15" name="Picture 15"/>
             <wp:cNvGraphicFramePr>
               <a:graphicFrameLocks xmlns:a="http://schemas.openxmlformats.org/drawingml/2006/main" noChangeAspect="1"/>
             </wp:cNvGraphicFramePr>
@@ -36396,7 +37267,7 @@
               <a:graphicData uri="http://schemas.openxmlformats.org/drawingml/2006/picture">
                 <pic:pic xmlns:pic="http://schemas.openxmlformats.org/drawingml/2006/picture">
                   <pic:nvPicPr>
-                    <pic:cNvPr id="17" name="dangky.jpg"/>
+                    <pic:cNvPr id="15" name="NhapSach.jpg"/>
                     <pic:cNvPicPr/>
                   </pic:nvPicPr>
                   <pic:blipFill>
@@ -36444,7 +37315,7 @@
         <w:rPr>
           <w:noProof/>
         </w:rPr>
-        <w:t>22</w:t>
+        <w:t>21</w:t>
       </w:r>
       <w:r>
         <w:rPr>
@@ -36453,24 +37324,20 @@
         <w:fldChar w:fldCharType="end"/>
       </w:r>
       <w:r>
-        <w:t xml:space="preserve"> Giao diện cho chức năng Đăng ký thẻ thư viện</w:t>
+        <w:t xml:space="preserve"> Giao diện chức năng Nhập sách</w:t>
       </w:r>
     </w:p>
     <w:p>
       <w:r>
         <w:rPr>
-          <w:rFonts w:ascii="Times New Roman" w:hAnsi="Times New Roman" w:cs="Times New Roman"/>
-          <w:b/>
           <w:noProof/>
-          <w:color w:val="2E74B5" w:themeColor="accent1" w:themeShade="BF"/>
-          <w:sz w:val="40"/>
-          <w:szCs w:val="40"/>
-        </w:rPr>
+        </w:rPr>
+        <w:lastRenderedPageBreak/>
         <w:drawing>
-          <wp:inline distT="0" distB="0" distL="0" distR="0" wp14:anchorId="02D824D7" wp14:editId="3909EAE7">
+          <wp:inline distT="0" distB="0" distL="0" distR="0" wp14:anchorId="38B7BE63" wp14:editId="7C0FBD25">
             <wp:extent cx="5943600" cy="3343275"/>
             <wp:effectExtent l="0" t="0" r="0" b="9525"/>
-            <wp:docPr id="16" name="Picture 16"/>
+            <wp:docPr id="17" name="Picture 17"/>
             <wp:cNvGraphicFramePr>
               <a:graphicFrameLocks xmlns:a="http://schemas.openxmlformats.org/drawingml/2006/main" noChangeAspect="1"/>
             </wp:cNvGraphicFramePr>
@@ -36478,7 +37345,7 @@
               <a:graphicData uri="http://schemas.openxmlformats.org/drawingml/2006/picture">
                 <pic:pic xmlns:pic="http://schemas.openxmlformats.org/drawingml/2006/picture">
                   <pic:nvPicPr>
-                    <pic:cNvPr id="16" name="TraSach.jpg"/>
+                    <pic:cNvPr id="17" name="dangky.jpg"/>
                     <pic:cNvPicPr/>
                   </pic:nvPicPr>
                   <pic:blipFill>
@@ -36526,7 +37393,217 @@
         <w:rPr>
           <w:noProof/>
         </w:rPr>
+        <w:t>22</w:t>
+      </w:r>
+      <w:r>
+        <w:rPr>
+          <w:noProof/>
+        </w:rPr>
+        <w:fldChar w:fldCharType="end"/>
+      </w:r>
+      <w:r>
+        <w:t xml:space="preserve"> Giao diện cho chức năng Đăng ký thẻ thư viện</w:t>
+      </w:r>
+    </w:p>
+    <w:p/>
+    <w:p>
+      <w:pPr>
+        <w:keepNext/>
+      </w:pPr>
+      <w:r>
+        <w:rPr>
+          <w:noProof/>
+        </w:rPr>
+        <w:drawing>
+          <wp:inline distT="0" distB="0" distL="0" distR="0" wp14:anchorId="4653DEB8" wp14:editId="1A941934">
+            <wp:extent cx="5943600" cy="3343275"/>
+            <wp:effectExtent l="0" t="0" r="0" b="9525"/>
+            <wp:docPr id="29" name="Picture 29"/>
+            <wp:cNvGraphicFramePr>
+              <a:graphicFrameLocks xmlns:a="http://schemas.openxmlformats.org/drawingml/2006/main" noChangeAspect="1"/>
+            </wp:cNvGraphicFramePr>
+            <a:graphic xmlns:a="http://schemas.openxmlformats.org/drawingml/2006/main">
+              <a:graphicData uri="http://schemas.openxmlformats.org/drawingml/2006/picture">
+                <pic:pic xmlns:pic="http://schemas.openxmlformats.org/drawingml/2006/picture">
+                  <pic:nvPicPr>
+                    <pic:cNvPr id="29" name="muonsach.jpg"/>
+                    <pic:cNvPicPr/>
+                  </pic:nvPicPr>
+                  <pic:blipFill>
+                    <a:blip r:embed="rId34" cstate="print">
+                      <a:extLst>
+                        <a:ext uri="{28A0092B-C50C-407E-A947-70E740481C1C}">
+                          <a14:useLocalDpi xmlns:a14="http://schemas.microsoft.com/office/drawing/2010/main" val="0"/>
+                        </a:ext>
+                      </a:extLst>
+                    </a:blip>
+                    <a:stretch>
+                      <a:fillRect/>
+                    </a:stretch>
+                  </pic:blipFill>
+                  <pic:spPr>
+                    <a:xfrm>
+                      <a:off x="0" y="0"/>
+                      <a:ext cx="5943600" cy="3343275"/>
+                    </a:xfrm>
+                    <a:prstGeom prst="rect">
+                      <a:avLst/>
+                    </a:prstGeom>
+                  </pic:spPr>
+                </pic:pic>
+              </a:graphicData>
+            </a:graphic>
+          </wp:inline>
+        </w:drawing>
+      </w:r>
+    </w:p>
+    <w:p>
+      <w:pPr>
+        <w:pStyle w:val="Caption"/>
+        <w:rPr>
+          <w:i w:val="0"/>
+          <w:color w:val="auto"/>
+          <w:sz w:val="24"/>
+          <w:szCs w:val="24"/>
+        </w:rPr>
+      </w:pPr>
+      <w:r>
+        <w:rPr>
+          <w:i w:val="0"/>
+          <w:color w:val="auto"/>
+          <w:sz w:val="24"/>
+          <w:szCs w:val="24"/>
+        </w:rPr>
+        <w:t xml:space="preserve">Figure </w:t>
+      </w:r>
+      <w:r>
+        <w:rPr>
+          <w:i w:val="0"/>
+          <w:color w:val="auto"/>
+          <w:sz w:val="24"/>
+          <w:szCs w:val="24"/>
+        </w:rPr>
+        <w:fldChar w:fldCharType="begin"/>
+      </w:r>
+      <w:r>
+        <w:rPr>
+          <w:i w:val="0"/>
+          <w:color w:val="auto"/>
+          <w:sz w:val="24"/>
+          <w:szCs w:val="24"/>
+        </w:rPr>
+        <w:instrText xml:space="preserve"> SEQ Figure \* ARABIC </w:instrText>
+      </w:r>
+      <w:r>
+        <w:rPr>
+          <w:i w:val="0"/>
+          <w:color w:val="auto"/>
+          <w:sz w:val="24"/>
+          <w:szCs w:val="24"/>
+        </w:rPr>
+        <w:fldChar w:fldCharType="separate"/>
+      </w:r>
+      <w:r>
+        <w:rPr>
+          <w:i w:val="0"/>
+          <w:noProof/>
+          <w:color w:val="auto"/>
+          <w:sz w:val="24"/>
+          <w:szCs w:val="24"/>
+        </w:rPr>
         <w:t>23</w:t>
+      </w:r>
+      <w:r>
+        <w:rPr>
+          <w:i w:val="0"/>
+          <w:color w:val="auto"/>
+          <w:sz w:val="24"/>
+          <w:szCs w:val="24"/>
+        </w:rPr>
+        <w:fldChar w:fldCharType="end"/>
+      </w:r>
+      <w:r>
+        <w:rPr>
+          <w:i w:val="0"/>
+          <w:color w:val="auto"/>
+          <w:sz w:val="24"/>
+          <w:szCs w:val="24"/>
+        </w:rPr>
+        <w:t xml:space="preserve"> Giao diện cho chức năng Mượn sách</w:t>
+      </w:r>
+    </w:p>
+    <w:p>
+      <w:r>
+        <w:rPr>
+          <w:rFonts w:ascii="Times New Roman" w:hAnsi="Times New Roman" w:cs="Times New Roman"/>
+          <w:b/>
+          <w:noProof/>
+          <w:color w:val="2E74B5" w:themeColor="accent1" w:themeShade="BF"/>
+          <w:sz w:val="40"/>
+          <w:szCs w:val="40"/>
+        </w:rPr>
+        <w:lastRenderedPageBreak/>
+        <w:drawing>
+          <wp:inline distT="0" distB="0" distL="0" distR="0" wp14:anchorId="02D824D7" wp14:editId="3909EAE7">
+            <wp:extent cx="5943600" cy="3343275"/>
+            <wp:effectExtent l="0" t="0" r="0" b="9525"/>
+            <wp:docPr id="16" name="Picture 16"/>
+            <wp:cNvGraphicFramePr>
+              <a:graphicFrameLocks xmlns:a="http://schemas.openxmlformats.org/drawingml/2006/main" noChangeAspect="1"/>
+            </wp:cNvGraphicFramePr>
+            <a:graphic xmlns:a="http://schemas.openxmlformats.org/drawingml/2006/main">
+              <a:graphicData uri="http://schemas.openxmlformats.org/drawingml/2006/picture">
+                <pic:pic xmlns:pic="http://schemas.openxmlformats.org/drawingml/2006/picture">
+                  <pic:nvPicPr>
+                    <pic:cNvPr id="16" name="TraSach.jpg"/>
+                    <pic:cNvPicPr/>
+                  </pic:nvPicPr>
+                  <pic:blipFill>
+                    <a:blip r:embed="rId35" cstate="print">
+                      <a:extLst>
+                        <a:ext uri="{28A0092B-C50C-407E-A947-70E740481C1C}">
+                          <a14:useLocalDpi xmlns:a14="http://schemas.microsoft.com/office/drawing/2010/main" val="0"/>
+                        </a:ext>
+                      </a:extLst>
+                    </a:blip>
+                    <a:stretch>
+                      <a:fillRect/>
+                    </a:stretch>
+                  </pic:blipFill>
+                  <pic:spPr>
+                    <a:xfrm>
+                      <a:off x="0" y="0"/>
+                      <a:ext cx="5943600" cy="3343275"/>
+                    </a:xfrm>
+                    <a:prstGeom prst="rect">
+                      <a:avLst/>
+                    </a:prstGeom>
+                  </pic:spPr>
+                </pic:pic>
+              </a:graphicData>
+            </a:graphic>
+          </wp:inline>
+        </w:drawing>
+      </w:r>
+    </w:p>
+    <w:p>
+      <w:r>
+        <w:t xml:space="preserve">Figure </w:t>
+      </w:r>
+      <w:r>
+        <w:fldChar w:fldCharType="begin"/>
+      </w:r>
+      <w:r>
+        <w:instrText xml:space="preserve"> SEQ Figure \* ARABIC </w:instrText>
+      </w:r>
+      <w:r>
+        <w:fldChar w:fldCharType="separate"/>
+      </w:r>
+      <w:r>
+        <w:rPr>
+          <w:noProof/>
+        </w:rPr>
+        <w:t>24</w:t>
       </w:r>
       <w:r>
         <w:rPr>
@@ -36592,7 +37669,6 @@
             <w14:round/>
           </w14:textOutline>
         </w:rPr>
-        <w:lastRenderedPageBreak/>
         <w:t>Thiết kế dữ liệu cho hệ thống (mức thấp)</w:t>
       </w:r>
       <w:bookmarkEnd w:id="73"/>
@@ -36638,8 +37714,8 @@
       <w:bookmarkEnd w:id="74"/>
     </w:p>
     <w:sectPr>
-      <w:headerReference w:type="default" r:id="rId34"/>
-      <w:footerReference w:type="default" r:id="rId35"/>
+      <w:headerReference w:type="default" r:id="rId36"/>
+      <w:footerReference w:type="default" r:id="rId37"/>
       <w:pgSz w:w="12240" w:h="15840"/>
       <w:pgMar w:top="1440" w:right="1440" w:bottom="1440" w:left="1440" w:header="720" w:footer="720" w:gutter="0"/>
       <w:cols w:space="720"/>
@@ -37314,6 +38390,119 @@
     </w:lvl>
   </w:abstractNum>
   <w:abstractNum w:abstractNumId="5" w15:restartNumberingAfterBreak="0">
+    <w:nsid w:val="0D5E06CB"/>
+    <w:multiLevelType w:val="multilevel"/>
+    <w:tmpl w:val="71DA45DA"/>
+    <w:lvl w:ilvl="0">
+      <w:start w:val="1"/>
+      <w:numFmt w:val="bullet"/>
+      <w:lvlText w:val="-"/>
+      <w:lvlJc w:val="left"/>
+      <w:pPr>
+        <w:ind w:left="720" w:hanging="360"/>
+      </w:pPr>
+      <w:rPr>
+        <w:rFonts w:ascii="Times New Roman" w:eastAsia="Times New Roman" w:hAnsi="Times New Roman" w:cs="Times New Roman"/>
+      </w:rPr>
+    </w:lvl>
+    <w:lvl w:ilvl="1">
+      <w:start w:val="1"/>
+      <w:numFmt w:val="bullet"/>
+      <w:lvlText w:val="o"/>
+      <w:lvlJc w:val="left"/>
+      <w:pPr>
+        <w:ind w:left="1440" w:hanging="360"/>
+      </w:pPr>
+      <w:rPr>
+        <w:rFonts w:ascii="Courier New" w:eastAsia="Courier New" w:hAnsi="Courier New" w:cs="Courier New"/>
+      </w:rPr>
+    </w:lvl>
+    <w:lvl w:ilvl="2">
+      <w:start w:val="1"/>
+      <w:numFmt w:val="bullet"/>
+      <w:lvlText w:val="▪"/>
+      <w:lvlJc w:val="left"/>
+      <w:pPr>
+        <w:ind w:left="2160" w:hanging="360"/>
+      </w:pPr>
+      <w:rPr>
+        <w:rFonts w:ascii="Noto Sans Symbols" w:eastAsia="Noto Sans Symbols" w:hAnsi="Noto Sans Symbols" w:cs="Noto Sans Symbols"/>
+      </w:rPr>
+    </w:lvl>
+    <w:lvl w:ilvl="3">
+      <w:start w:val="1"/>
+      <w:numFmt w:val="bullet"/>
+      <w:lvlText w:val="●"/>
+      <w:lvlJc w:val="left"/>
+      <w:pPr>
+        <w:ind w:left="2880" w:hanging="360"/>
+      </w:pPr>
+      <w:rPr>
+        <w:rFonts w:ascii="Noto Sans Symbols" w:eastAsia="Noto Sans Symbols" w:hAnsi="Noto Sans Symbols" w:cs="Noto Sans Symbols"/>
+      </w:rPr>
+    </w:lvl>
+    <w:lvl w:ilvl="4">
+      <w:start w:val="1"/>
+      <w:numFmt w:val="bullet"/>
+      <w:lvlText w:val="o"/>
+      <w:lvlJc w:val="left"/>
+      <w:pPr>
+        <w:ind w:left="3600" w:hanging="360"/>
+      </w:pPr>
+      <w:rPr>
+        <w:rFonts w:ascii="Courier New" w:eastAsia="Courier New" w:hAnsi="Courier New" w:cs="Courier New"/>
+      </w:rPr>
+    </w:lvl>
+    <w:lvl w:ilvl="5">
+      <w:start w:val="1"/>
+      <w:numFmt w:val="bullet"/>
+      <w:lvlText w:val="▪"/>
+      <w:lvlJc w:val="left"/>
+      <w:pPr>
+        <w:ind w:left="4320" w:hanging="360"/>
+      </w:pPr>
+      <w:rPr>
+        <w:rFonts w:ascii="Noto Sans Symbols" w:eastAsia="Noto Sans Symbols" w:hAnsi="Noto Sans Symbols" w:cs="Noto Sans Symbols"/>
+      </w:rPr>
+    </w:lvl>
+    <w:lvl w:ilvl="6">
+      <w:start w:val="1"/>
+      <w:numFmt w:val="bullet"/>
+      <w:lvlText w:val="●"/>
+      <w:lvlJc w:val="left"/>
+      <w:pPr>
+        <w:ind w:left="5040" w:hanging="360"/>
+      </w:pPr>
+      <w:rPr>
+        <w:rFonts w:ascii="Noto Sans Symbols" w:eastAsia="Noto Sans Symbols" w:hAnsi="Noto Sans Symbols" w:cs="Noto Sans Symbols"/>
+      </w:rPr>
+    </w:lvl>
+    <w:lvl w:ilvl="7">
+      <w:start w:val="1"/>
+      <w:numFmt w:val="bullet"/>
+      <w:lvlText w:val="o"/>
+      <w:lvlJc w:val="left"/>
+      <w:pPr>
+        <w:ind w:left="5760" w:hanging="360"/>
+      </w:pPr>
+      <w:rPr>
+        <w:rFonts w:ascii="Courier New" w:eastAsia="Courier New" w:hAnsi="Courier New" w:cs="Courier New"/>
+      </w:rPr>
+    </w:lvl>
+    <w:lvl w:ilvl="8">
+      <w:start w:val="1"/>
+      <w:numFmt w:val="bullet"/>
+      <w:lvlText w:val="▪"/>
+      <w:lvlJc w:val="left"/>
+      <w:pPr>
+        <w:ind w:left="6480" w:hanging="360"/>
+      </w:pPr>
+      <w:rPr>
+        <w:rFonts w:ascii="Noto Sans Symbols" w:eastAsia="Noto Sans Symbols" w:hAnsi="Noto Sans Symbols" w:cs="Noto Sans Symbols"/>
+      </w:rPr>
+    </w:lvl>
+  </w:abstractNum>
+  <w:abstractNum w:abstractNumId="6" w15:restartNumberingAfterBreak="0">
     <w:nsid w:val="142B778A"/>
     <w:multiLevelType w:val="multilevel"/>
     <w:tmpl w:val="93780B18"/>
@@ -37434,7 +38623,7 @@
       </w:rPr>
     </w:lvl>
   </w:abstractNum>
-  <w:abstractNum w:abstractNumId="6" w15:restartNumberingAfterBreak="0">
+  <w:abstractNum w:abstractNumId="7" w15:restartNumberingAfterBreak="0">
     <w:nsid w:val="1522724F"/>
     <w:multiLevelType w:val="hybridMultilevel"/>
     <w:tmpl w:val="467EA938"/>
@@ -37523,7 +38712,7 @@
       </w:pPr>
     </w:lvl>
   </w:abstractNum>
-  <w:abstractNum w:abstractNumId="7" w15:restartNumberingAfterBreak="0">
+  <w:abstractNum w:abstractNumId="8" w15:restartNumberingAfterBreak="0">
     <w:nsid w:val="157A1F97"/>
     <w:multiLevelType w:val="hybridMultilevel"/>
     <w:tmpl w:val="92CE74F6"/>
@@ -37612,7 +38801,7 @@
       </w:pPr>
     </w:lvl>
   </w:abstractNum>
-  <w:abstractNum w:abstractNumId="8" w15:restartNumberingAfterBreak="0">
+  <w:abstractNum w:abstractNumId="9" w15:restartNumberingAfterBreak="0">
     <w:nsid w:val="189D674E"/>
     <w:multiLevelType w:val="hybridMultilevel"/>
     <w:tmpl w:val="A70AB60C"/>
@@ -37701,7 +38890,7 @@
       </w:pPr>
     </w:lvl>
   </w:abstractNum>
-  <w:abstractNum w:abstractNumId="9" w15:restartNumberingAfterBreak="0">
+  <w:abstractNum w:abstractNumId="10" w15:restartNumberingAfterBreak="0">
     <w:nsid w:val="199C2331"/>
     <w:multiLevelType w:val="hybridMultilevel"/>
     <w:tmpl w:val="C8CE3C8C"/>
@@ -37790,7 +38979,7 @@
       </w:pPr>
     </w:lvl>
   </w:abstractNum>
-  <w:abstractNum w:abstractNumId="10" w15:restartNumberingAfterBreak="0">
+  <w:abstractNum w:abstractNumId="11" w15:restartNumberingAfterBreak="0">
     <w:nsid w:val="1A031EF9"/>
     <w:multiLevelType w:val="hybridMultilevel"/>
     <w:tmpl w:val="90967530"/>
@@ -37879,7 +39068,93 @@
       </w:pPr>
     </w:lvl>
   </w:abstractNum>
-  <w:abstractNum w:abstractNumId="11" w15:restartNumberingAfterBreak="0">
+  <w:abstractNum w:abstractNumId="12" w15:restartNumberingAfterBreak="0">
+    <w:nsid w:val="1B553DC4"/>
+    <w:multiLevelType w:val="multilevel"/>
+    <w:tmpl w:val="81FE51DE"/>
+    <w:lvl w:ilvl="0">
+      <w:start w:val="1"/>
+      <w:numFmt w:val="decimal"/>
+      <w:lvlText w:val="%1."/>
+      <w:lvlJc w:val="left"/>
+      <w:pPr>
+        <w:ind w:left="1080" w:hanging="360"/>
+      </w:pPr>
+    </w:lvl>
+    <w:lvl w:ilvl="1">
+      <w:start w:val="1"/>
+      <w:numFmt w:val="lowerLetter"/>
+      <w:lvlText w:val="%2."/>
+      <w:lvlJc w:val="left"/>
+      <w:pPr>
+        <w:ind w:left="1800" w:hanging="360"/>
+      </w:pPr>
+    </w:lvl>
+    <w:lvl w:ilvl="2">
+      <w:start w:val="1"/>
+      <w:numFmt w:val="lowerRoman"/>
+      <w:lvlText w:val="%3."/>
+      <w:lvlJc w:val="right"/>
+      <w:pPr>
+        <w:ind w:left="2520" w:hanging="180"/>
+      </w:pPr>
+    </w:lvl>
+    <w:lvl w:ilvl="3">
+      <w:start w:val="1"/>
+      <w:numFmt w:val="decimal"/>
+      <w:lvlText w:val="%4."/>
+      <w:lvlJc w:val="left"/>
+      <w:pPr>
+        <w:ind w:left="3240" w:hanging="360"/>
+      </w:pPr>
+    </w:lvl>
+    <w:lvl w:ilvl="4">
+      <w:start w:val="1"/>
+      <w:numFmt w:val="lowerLetter"/>
+      <w:lvlText w:val="%5."/>
+      <w:lvlJc w:val="left"/>
+      <w:pPr>
+        <w:ind w:left="3960" w:hanging="360"/>
+      </w:pPr>
+    </w:lvl>
+    <w:lvl w:ilvl="5">
+      <w:start w:val="1"/>
+      <w:numFmt w:val="lowerRoman"/>
+      <w:lvlText w:val="%6."/>
+      <w:lvlJc w:val="right"/>
+      <w:pPr>
+        <w:ind w:left="4680" w:hanging="180"/>
+      </w:pPr>
+    </w:lvl>
+    <w:lvl w:ilvl="6">
+      <w:start w:val="1"/>
+      <w:numFmt w:val="decimal"/>
+      <w:lvlText w:val="%7."/>
+      <w:lvlJc w:val="left"/>
+      <w:pPr>
+        <w:ind w:left="5400" w:hanging="360"/>
+      </w:pPr>
+    </w:lvl>
+    <w:lvl w:ilvl="7">
+      <w:start w:val="1"/>
+      <w:numFmt w:val="lowerLetter"/>
+      <w:lvlText w:val="%8."/>
+      <w:lvlJc w:val="left"/>
+      <w:pPr>
+        <w:ind w:left="6120" w:hanging="360"/>
+      </w:pPr>
+    </w:lvl>
+    <w:lvl w:ilvl="8">
+      <w:start w:val="1"/>
+      <w:numFmt w:val="lowerRoman"/>
+      <w:lvlText w:val="%9."/>
+      <w:lvlJc w:val="right"/>
+      <w:pPr>
+        <w:ind w:left="6840" w:hanging="180"/>
+      </w:pPr>
+    </w:lvl>
+  </w:abstractNum>
+  <w:abstractNum w:abstractNumId="13" w15:restartNumberingAfterBreak="0">
     <w:nsid w:val="245764FF"/>
     <w:multiLevelType w:val="hybridMultilevel"/>
     <w:tmpl w:val="F200950A"/>
@@ -37991,7 +39266,7 @@
       </w:rPr>
     </w:lvl>
   </w:abstractNum>
-  <w:abstractNum w:abstractNumId="12" w15:restartNumberingAfterBreak="0">
+  <w:abstractNum w:abstractNumId="14" w15:restartNumberingAfterBreak="0">
     <w:nsid w:val="24B27AFB"/>
     <w:multiLevelType w:val="hybridMultilevel"/>
     <w:tmpl w:val="A11C16C6"/>
@@ -38080,7 +39355,7 @@
       </w:pPr>
     </w:lvl>
   </w:abstractNum>
-  <w:abstractNum w:abstractNumId="13" w15:restartNumberingAfterBreak="0">
+  <w:abstractNum w:abstractNumId="15" w15:restartNumberingAfterBreak="0">
     <w:nsid w:val="2BC26A9A"/>
     <w:multiLevelType w:val="hybridMultilevel"/>
     <w:tmpl w:val="92D2E8E8"/>
@@ -38169,7 +39444,7 @@
       </w:pPr>
     </w:lvl>
   </w:abstractNum>
-  <w:abstractNum w:abstractNumId="14" w15:restartNumberingAfterBreak="0">
+  <w:abstractNum w:abstractNumId="16" w15:restartNumberingAfterBreak="0">
     <w:nsid w:val="357C1F53"/>
     <w:multiLevelType w:val="hybridMultilevel"/>
     <w:tmpl w:val="1A72D12E"/>
@@ -38282,7 +39557,7 @@
       </w:rPr>
     </w:lvl>
   </w:abstractNum>
-  <w:abstractNum w:abstractNumId="15" w15:restartNumberingAfterBreak="0">
+  <w:abstractNum w:abstractNumId="17" w15:restartNumberingAfterBreak="0">
     <w:nsid w:val="396811FD"/>
     <w:multiLevelType w:val="hybridMultilevel"/>
     <w:tmpl w:val="363ABE98"/>
@@ -38371,7 +39646,7 @@
       </w:pPr>
     </w:lvl>
   </w:abstractNum>
-  <w:abstractNum w:abstractNumId="16" w15:restartNumberingAfterBreak="0">
+  <w:abstractNum w:abstractNumId="18" w15:restartNumberingAfterBreak="0">
     <w:nsid w:val="3F7E774A"/>
     <w:multiLevelType w:val="hybridMultilevel"/>
     <w:tmpl w:val="23C0EEA2"/>
@@ -38460,7 +39735,7 @@
       </w:pPr>
     </w:lvl>
   </w:abstractNum>
-  <w:abstractNum w:abstractNumId="17" w15:restartNumberingAfterBreak="0">
+  <w:abstractNum w:abstractNumId="19" w15:restartNumberingAfterBreak="0">
     <w:nsid w:val="414A7EB3"/>
     <w:multiLevelType w:val="multilevel"/>
     <w:tmpl w:val="C2B42E38"/>
@@ -38573,7 +39848,7 @@
       </w:rPr>
     </w:lvl>
   </w:abstractNum>
-  <w:abstractNum w:abstractNumId="18" w15:restartNumberingAfterBreak="0">
+  <w:abstractNum w:abstractNumId="20" w15:restartNumberingAfterBreak="0">
     <w:nsid w:val="430714BF"/>
     <w:multiLevelType w:val="hybridMultilevel"/>
     <w:tmpl w:val="018A59F2"/>
@@ -38662,7 +39937,7 @@
       </w:pPr>
     </w:lvl>
   </w:abstractNum>
-  <w:abstractNum w:abstractNumId="19" w15:restartNumberingAfterBreak="0">
+  <w:abstractNum w:abstractNumId="21" w15:restartNumberingAfterBreak="0">
     <w:nsid w:val="461A1492"/>
     <w:multiLevelType w:val="hybridMultilevel"/>
     <w:tmpl w:val="83640D78"/>
@@ -38751,7 +40026,7 @@
       </w:pPr>
     </w:lvl>
   </w:abstractNum>
-  <w:abstractNum w:abstractNumId="20" w15:restartNumberingAfterBreak="0">
+  <w:abstractNum w:abstractNumId="22" w15:restartNumberingAfterBreak="0">
     <w:nsid w:val="472D3A2B"/>
     <w:multiLevelType w:val="hybridMultilevel"/>
     <w:tmpl w:val="05583B60"/>
@@ -38840,7 +40115,7 @@
       </w:pPr>
     </w:lvl>
   </w:abstractNum>
-  <w:abstractNum w:abstractNumId="21" w15:restartNumberingAfterBreak="0">
+  <w:abstractNum w:abstractNumId="23" w15:restartNumberingAfterBreak="0">
     <w:nsid w:val="4742028C"/>
     <w:multiLevelType w:val="hybridMultilevel"/>
     <w:tmpl w:val="92CE74F6"/>
@@ -38929,7 +40204,7 @@
       </w:pPr>
     </w:lvl>
   </w:abstractNum>
-  <w:abstractNum w:abstractNumId="22" w15:restartNumberingAfterBreak="0">
+  <w:abstractNum w:abstractNumId="24" w15:restartNumberingAfterBreak="0">
     <w:nsid w:val="511D05B3"/>
     <w:multiLevelType w:val="hybridMultilevel"/>
     <w:tmpl w:val="C970549E"/>
@@ -39018,7 +40293,7 @@
       </w:pPr>
     </w:lvl>
   </w:abstractNum>
-  <w:abstractNum w:abstractNumId="23" w15:restartNumberingAfterBreak="0">
+  <w:abstractNum w:abstractNumId="25" w15:restartNumberingAfterBreak="0">
     <w:nsid w:val="521825D6"/>
     <w:multiLevelType w:val="multilevel"/>
     <w:tmpl w:val="7476464C"/>
@@ -39131,7 +40406,7 @@
       </w:rPr>
     </w:lvl>
   </w:abstractNum>
-  <w:abstractNum w:abstractNumId="24" w15:restartNumberingAfterBreak="0">
+  <w:abstractNum w:abstractNumId="26" w15:restartNumberingAfterBreak="0">
     <w:nsid w:val="5331461C"/>
     <w:multiLevelType w:val="hybridMultilevel"/>
     <w:tmpl w:val="E13678BC"/>
@@ -39243,7 +40518,7 @@
       </w:rPr>
     </w:lvl>
   </w:abstractNum>
-  <w:abstractNum w:abstractNumId="25" w15:restartNumberingAfterBreak="0">
+  <w:abstractNum w:abstractNumId="27" w15:restartNumberingAfterBreak="0">
     <w:nsid w:val="5BF92C22"/>
     <w:multiLevelType w:val="hybridMultilevel"/>
     <w:tmpl w:val="81F06A68"/>
@@ -39334,7 +40609,7 @@
       </w:pPr>
     </w:lvl>
   </w:abstractNum>
-  <w:abstractNum w:abstractNumId="26" w15:restartNumberingAfterBreak="0">
+  <w:abstractNum w:abstractNumId="28" w15:restartNumberingAfterBreak="0">
     <w:nsid w:val="5E301954"/>
     <w:multiLevelType w:val="hybridMultilevel"/>
     <w:tmpl w:val="8038656C"/>
@@ -39423,7 +40698,7 @@
       </w:pPr>
     </w:lvl>
   </w:abstractNum>
-  <w:abstractNum w:abstractNumId="27" w15:restartNumberingAfterBreak="0">
+  <w:abstractNum w:abstractNumId="29" w15:restartNumberingAfterBreak="0">
     <w:nsid w:val="63602DA4"/>
     <w:multiLevelType w:val="hybridMultilevel"/>
     <w:tmpl w:val="363ABE98"/>
@@ -39512,7 +40787,7 @@
       </w:pPr>
     </w:lvl>
   </w:abstractNum>
-  <w:abstractNum w:abstractNumId="28" w15:restartNumberingAfterBreak="0">
+  <w:abstractNum w:abstractNumId="30" w15:restartNumberingAfterBreak="0">
     <w:nsid w:val="64282073"/>
     <w:multiLevelType w:val="hybridMultilevel"/>
     <w:tmpl w:val="2B1E6C7C"/>
@@ -39624,7 +40899,7 @@
       </w:rPr>
     </w:lvl>
   </w:abstractNum>
-  <w:abstractNum w:abstractNumId="29" w15:restartNumberingAfterBreak="0">
+  <w:abstractNum w:abstractNumId="31" w15:restartNumberingAfterBreak="0">
     <w:nsid w:val="69105258"/>
     <w:multiLevelType w:val="hybridMultilevel"/>
     <w:tmpl w:val="363ABE98"/>
@@ -39713,7 +40988,7 @@
       </w:pPr>
     </w:lvl>
   </w:abstractNum>
-  <w:abstractNum w:abstractNumId="30" w15:restartNumberingAfterBreak="0">
+  <w:abstractNum w:abstractNumId="32" w15:restartNumberingAfterBreak="0">
     <w:nsid w:val="78AA6424"/>
     <w:multiLevelType w:val="hybridMultilevel"/>
     <w:tmpl w:val="360A8BBE"/>
@@ -39802,7 +41077,7 @@
       </w:pPr>
     </w:lvl>
   </w:abstractNum>
-  <w:abstractNum w:abstractNumId="31" w15:restartNumberingAfterBreak="0">
+  <w:abstractNum w:abstractNumId="33" w15:restartNumberingAfterBreak="0">
     <w:nsid w:val="7A6B1B0A"/>
     <w:multiLevelType w:val="hybridMultilevel"/>
     <w:tmpl w:val="CAAEF506"/>
@@ -39891,7 +41166,7 @@
       </w:pPr>
     </w:lvl>
   </w:abstractNum>
-  <w:abstractNum w:abstractNumId="32" w15:restartNumberingAfterBreak="0">
+  <w:abstractNum w:abstractNumId="34" w15:restartNumberingAfterBreak="0">
     <w:nsid w:val="7B4261CC"/>
     <w:multiLevelType w:val="hybridMultilevel"/>
     <w:tmpl w:val="E9A856DA"/>
@@ -39980,7 +41255,7 @@
       </w:pPr>
     </w:lvl>
   </w:abstractNum>
-  <w:abstractNum w:abstractNumId="33" w15:restartNumberingAfterBreak="0">
+  <w:abstractNum w:abstractNumId="35" w15:restartNumberingAfterBreak="0">
     <w:nsid w:val="7BBE0675"/>
     <w:multiLevelType w:val="hybridMultilevel"/>
     <w:tmpl w:val="854643E8"/>
@@ -40069,7 +41344,7 @@
       </w:pPr>
     </w:lvl>
   </w:abstractNum>
-  <w:abstractNum w:abstractNumId="34" w15:restartNumberingAfterBreak="0">
+  <w:abstractNum w:abstractNumId="36" w15:restartNumberingAfterBreak="0">
     <w:nsid w:val="7C5C24FB"/>
     <w:multiLevelType w:val="hybridMultilevel"/>
     <w:tmpl w:val="9C6A2418"/>
@@ -40159,106 +41434,106 @@
     </w:lvl>
   </w:abstractNum>
   <w:num w:numId="1">
-    <w:abstractNumId w:val="5"/>
+    <w:abstractNumId w:val="6"/>
   </w:num>
   <w:num w:numId="2">
     <w:abstractNumId w:val="4"/>
   </w:num>
   <w:num w:numId="3">
-    <w:abstractNumId w:val="14"/>
+    <w:abstractNumId w:val="16"/>
   </w:num>
   <w:num w:numId="4">
-    <w:abstractNumId w:val="16"/>
+    <w:abstractNumId w:val="18"/>
   </w:num>
   <w:num w:numId="5">
     <w:abstractNumId w:val="0"/>
   </w:num>
   <w:num w:numId="6">
-    <w:abstractNumId w:val="26"/>
+    <w:abstractNumId w:val="28"/>
   </w:num>
   <w:num w:numId="7">
-    <w:abstractNumId w:val="9"/>
+    <w:abstractNumId w:val="10"/>
   </w:num>
   <w:num w:numId="8">
-    <w:abstractNumId w:val="34"/>
+    <w:abstractNumId w:val="36"/>
   </w:num>
   <w:num w:numId="9">
-    <w:abstractNumId w:val="18"/>
+    <w:abstractNumId w:val="20"/>
   </w:num>
   <w:num w:numId="10">
     <w:abstractNumId w:val="2"/>
   </w:num>
   <w:num w:numId="11">
-    <w:abstractNumId w:val="13"/>
+    <w:abstractNumId w:val="15"/>
   </w:num>
   <w:num w:numId="12">
-    <w:abstractNumId w:val="32"/>
+    <w:abstractNumId w:val="34"/>
   </w:num>
   <w:num w:numId="13">
     <w:abstractNumId w:val="1"/>
   </w:num>
   <w:num w:numId="14">
-    <w:abstractNumId w:val="22"/>
+    <w:abstractNumId w:val="24"/>
   </w:num>
   <w:num w:numId="15">
-    <w:abstractNumId w:val="28"/>
+    <w:abstractNumId w:val="30"/>
   </w:num>
   <w:num w:numId="16">
+    <w:abstractNumId w:val="9"/>
+  </w:num>
+  <w:num w:numId="17">
+    <w:abstractNumId w:val="26"/>
+  </w:num>
+  <w:num w:numId="18">
+    <w:abstractNumId w:val="27"/>
+  </w:num>
+  <w:num w:numId="19">
+    <w:abstractNumId w:val="13"/>
+  </w:num>
+  <w:num w:numId="20">
+    <w:abstractNumId w:val="33"/>
+  </w:num>
+  <w:num w:numId="21">
+    <w:abstractNumId w:val="11"/>
+  </w:num>
+  <w:num w:numId="22">
+    <w:abstractNumId w:val="23"/>
+  </w:num>
+  <w:num w:numId="23">
     <w:abstractNumId w:val="8"/>
   </w:num>
-  <w:num w:numId="17">
-    <w:abstractNumId w:val="24"/>
+  <w:num w:numId="24">
+    <w:abstractNumId w:val="14"/>
   </w:num>
-  <w:num w:numId="18">
-    <w:abstractNumId w:val="25"/>
+  <w:num w:numId="25">
+    <w:abstractNumId w:val="32"/>
   </w:num>
-  <w:num w:numId="19">
-    <w:abstractNumId w:val="11"/>
+  <w:num w:numId="26">
+    <w:abstractNumId w:val="35"/>
   </w:num>
-  <w:num w:numId="20">
+  <w:num w:numId="27">
     <w:abstractNumId w:val="31"/>
   </w:num>
-  <w:num w:numId="21">
-    <w:abstractNumId w:val="10"/>
-  </w:num>
-  <w:num w:numId="22">
-    <w:abstractNumId w:val="21"/>
-  </w:num>
-  <w:num w:numId="23">
-    <w:abstractNumId w:val="7"/>
-  </w:num>
-  <w:num w:numId="24">
-    <w:abstractNumId w:val="12"/>
-  </w:num>
-  <w:num w:numId="25">
-    <w:abstractNumId w:val="30"/>
-  </w:num>
-  <w:num w:numId="26">
-    <w:abstractNumId w:val="33"/>
-  </w:num>
-  <w:num w:numId="27">
+  <w:num w:numId="28">
     <w:abstractNumId w:val="29"/>
   </w:num>
-  <w:num w:numId="28">
-    <w:abstractNumId w:val="27"/>
-  </w:num>
   <w:num w:numId="29">
-    <w:abstractNumId w:val="15"/>
+    <w:abstractNumId w:val="17"/>
   </w:num>
   <w:num w:numId="30">
-    <w:abstractNumId w:val="19"/>
+    <w:abstractNumId w:val="21"/>
   </w:num>
   <w:num w:numId="31">
     <w:abstractNumId w:val="3"/>
   </w:num>
   <w:num w:numId="32">
-    <w:abstractNumId w:val="20"/>
+    <w:abstractNumId w:val="22"/>
   </w:num>
   <w:num w:numId="33">
-    <w:abstractNumId w:val="6"/>
+    <w:abstractNumId w:val="7"/>
   </w:num>
   <w:num w:numId="34">
-    <w:abstractNumId w:val="21"/>
+    <w:abstractNumId w:val="23"/>
     <w:lvlOverride w:ilvl="0">
       <w:startOverride w:val="1"/>
     </w:lvlOverride>
@@ -40288,7 +41563,7 @@
     </w:lvlOverride>
   </w:num>
   <w:num w:numId="35">
-    <w:abstractNumId w:val="31"/>
+    <w:abstractNumId w:val="33"/>
     <w:lvlOverride w:ilvl="0">
       <w:startOverride w:val="1"/>
     </w:lvlOverride>
@@ -40318,7 +41593,7 @@
     </w:lvlOverride>
   </w:num>
   <w:num w:numId="36">
-    <w:abstractNumId w:val="33"/>
+    <w:abstractNumId w:val="35"/>
     <w:lvlOverride w:ilvl="0">
       <w:startOverride w:val="1"/>
     </w:lvlOverride>
@@ -40348,10 +41623,16 @@
     </w:lvlOverride>
   </w:num>
   <w:num w:numId="37">
-    <w:abstractNumId w:val="17"/>
+    <w:abstractNumId w:val="19"/>
   </w:num>
   <w:num w:numId="38">
-    <w:abstractNumId w:val="23"/>
+    <w:abstractNumId w:val="25"/>
+  </w:num>
+  <w:num w:numId="39">
+    <w:abstractNumId w:val="5"/>
+  </w:num>
+  <w:num w:numId="40">
+    <w:abstractNumId w:val="12"/>
   </w:num>
 </w:numbering>
 </file>
@@ -41387,7 +42668,7 @@
 </file>
 
 <file path=customXml/itemProps1.xml><?xml version="1.0" encoding="utf-8"?>
-<ds:datastoreItem xmlns:ds="http://schemas.openxmlformats.org/officeDocument/2006/customXml" ds:itemID="{40B282D0-0EE2-4707-A37B-2DED91F3F2EA}">
+<ds:datastoreItem xmlns:ds="http://schemas.openxmlformats.org/officeDocument/2006/customXml" ds:itemID="{286D60DD-6823-4F12-B64F-DB9D2A8F549B}">
   <ds:schemaRefs>
     <ds:schemaRef ds:uri="http://schemas.openxmlformats.org/officeDocument/2006/bibliography"/>
   </ds:schemaRefs>

</xml_diff>

<commit_message>
Add class diagram and sequence diagram for 3 layer
</commit_message>
<xml_diff>
--- a/Analysis/DoAnLyThuyet/Report.docx
+++ b/Analysis/DoAnLyThuyet/Report.docx
@@ -12818,14 +12818,27 @@
       <w:r>
         <w:t xml:space="preserve">Table </w:t>
       </w:r>
-      <w:fldSimple w:instr=" SEQ Table \* ARABIC ">
-        <w:r>
-          <w:rPr>
-            <w:noProof/>
-          </w:rPr>
-          <w:t>1</w:t>
-        </w:r>
-      </w:fldSimple>
+      <w:r>
+        <w:fldChar w:fldCharType="begin"/>
+      </w:r>
+      <w:r>
+        <w:instrText xml:space="preserve"> SEQ Table \* ARABIC </w:instrText>
+      </w:r>
+      <w:r>
+        <w:fldChar w:fldCharType="separate"/>
+      </w:r>
+      <w:r>
+        <w:rPr>
+          <w:noProof/>
+        </w:rPr>
+        <w:t>1</w:t>
+      </w:r>
+      <w:r>
+        <w:rPr>
+          <w:noProof/>
+        </w:rPr>
+        <w:fldChar w:fldCharType="end"/>
+      </w:r>
       <w:r>
         <w:t xml:space="preserve"> Tổ chức trong thư viện</w:t>
       </w:r>
@@ -13404,14 +13417,27 @@
       <w:r>
         <w:t xml:space="preserve">Table </w:t>
       </w:r>
-      <w:fldSimple w:instr=" SEQ Table \* ARABIC ">
-        <w:r>
-          <w:rPr>
-            <w:noProof/>
-          </w:rPr>
-          <w:t>2</w:t>
-        </w:r>
-      </w:fldSimple>
+      <w:r>
+        <w:fldChar w:fldCharType="begin"/>
+      </w:r>
+      <w:r>
+        <w:instrText xml:space="preserve"> SEQ Table \* ARABIC </w:instrText>
+      </w:r>
+      <w:r>
+        <w:fldChar w:fldCharType="separate"/>
+      </w:r>
+      <w:r>
+        <w:rPr>
+          <w:noProof/>
+        </w:rPr>
+        <w:t>2</w:t>
+      </w:r>
+      <w:r>
+        <w:rPr>
+          <w:noProof/>
+        </w:rPr>
+        <w:fldChar w:fldCharType="end"/>
+      </w:r>
       <w:r>
         <w:t xml:space="preserve"> Tổ chức độc giả</w:t>
       </w:r>
@@ -13697,14 +13723,27 @@
       <w:r>
         <w:t xml:space="preserve">Table </w:t>
       </w:r>
-      <w:fldSimple w:instr=" SEQ Table \* ARABIC ">
-        <w:r>
-          <w:rPr>
-            <w:noProof/>
-          </w:rPr>
-          <w:t>3</w:t>
-        </w:r>
-      </w:fldSimple>
+      <w:r>
+        <w:fldChar w:fldCharType="begin"/>
+      </w:r>
+      <w:r>
+        <w:instrText xml:space="preserve"> SEQ Table \* ARABIC </w:instrText>
+      </w:r>
+      <w:r>
+        <w:fldChar w:fldCharType="separate"/>
+      </w:r>
+      <w:r>
+        <w:rPr>
+          <w:noProof/>
+        </w:rPr>
+        <w:t>3</w:t>
+      </w:r>
+      <w:r>
+        <w:rPr>
+          <w:noProof/>
+        </w:rPr>
+        <w:fldChar w:fldCharType="end"/>
+      </w:r>
       <w:r>
         <w:t xml:space="preserve"> Tổ chức nhà trường</w:t>
       </w:r>
@@ -14012,14 +14051,27 @@
       <w:r>
         <w:t xml:space="preserve">Table </w:t>
       </w:r>
-      <w:fldSimple w:instr=" SEQ Table \* ARABIC ">
-        <w:r>
-          <w:rPr>
-            <w:noProof/>
-          </w:rPr>
-          <w:t>4</w:t>
-        </w:r>
-      </w:fldSimple>
+      <w:r>
+        <w:fldChar w:fldCharType="begin"/>
+      </w:r>
+      <w:r>
+        <w:instrText xml:space="preserve"> SEQ Table \* ARABIC </w:instrText>
+      </w:r>
+      <w:r>
+        <w:fldChar w:fldCharType="separate"/>
+      </w:r>
+      <w:r>
+        <w:rPr>
+          <w:noProof/>
+        </w:rPr>
+        <w:t>4</w:t>
+      </w:r>
+      <w:r>
+        <w:rPr>
+          <w:noProof/>
+        </w:rPr>
+        <w:fldChar w:fldCharType="end"/>
+      </w:r>
       <w:r>
         <w:t xml:space="preserve"> Tổ chức nhà thanh lý</w:t>
       </w:r>
@@ -20680,14 +20732,27 @@
       <w:r>
         <w:t xml:space="preserve">Figure </w:t>
       </w:r>
-      <w:fldSimple w:instr=" SEQ Figure \* ARABIC ">
-        <w:r>
-          <w:rPr>
-            <w:noProof/>
-          </w:rPr>
-          <w:t>1</w:t>
-        </w:r>
-      </w:fldSimple>
+      <w:r>
+        <w:fldChar w:fldCharType="begin"/>
+      </w:r>
+      <w:r>
+        <w:instrText xml:space="preserve"> SEQ Figure \* ARABIC </w:instrText>
+      </w:r>
+      <w:r>
+        <w:fldChar w:fldCharType="separate"/>
+      </w:r>
+      <w:r>
+        <w:rPr>
+          <w:noProof/>
+        </w:rPr>
+        <w:t>1</w:t>
+      </w:r>
+      <w:r>
+        <w:rPr>
+          <w:noProof/>
+        </w:rPr>
+        <w:fldChar w:fldCharType="end"/>
+      </w:r>
       <w:r>
         <w:t xml:space="preserve"> Business use-case diagram</w:t>
       </w:r>
@@ -20783,14 +20848,27 @@
       <w:r>
         <w:t xml:space="preserve">Table </w:t>
       </w:r>
-      <w:fldSimple w:instr=" SEQ Table \* ARABIC ">
-        <w:r>
-          <w:rPr>
-            <w:noProof/>
-          </w:rPr>
-          <w:t>5</w:t>
-        </w:r>
-      </w:fldSimple>
+      <w:r>
+        <w:fldChar w:fldCharType="begin"/>
+      </w:r>
+      <w:r>
+        <w:instrText xml:space="preserve"> SEQ Table \* ARABIC </w:instrText>
+      </w:r>
+      <w:r>
+        <w:fldChar w:fldCharType="separate"/>
+      </w:r>
+      <w:r>
+        <w:rPr>
+          <w:noProof/>
+        </w:rPr>
+        <w:t>5</w:t>
+      </w:r>
+      <w:r>
+        <w:rPr>
+          <w:noProof/>
+        </w:rPr>
+        <w:fldChar w:fldCharType="end"/>
+      </w:r>
       <w:r>
         <w:t xml:space="preserve"> Mô tả cho use case Mua cho khoa</w:t>
       </w:r>
@@ -21410,14 +21488,27 @@
       <w:r>
         <w:t xml:space="preserve">Table </w:t>
       </w:r>
-      <w:fldSimple w:instr=" SEQ Table \* ARABIC ">
-        <w:r>
-          <w:rPr>
-            <w:noProof/>
-          </w:rPr>
-          <w:t>6</w:t>
-        </w:r>
-      </w:fldSimple>
+      <w:r>
+        <w:fldChar w:fldCharType="begin"/>
+      </w:r>
+      <w:r>
+        <w:instrText xml:space="preserve"> SEQ Table \* ARABIC </w:instrText>
+      </w:r>
+      <w:r>
+        <w:fldChar w:fldCharType="separate"/>
+      </w:r>
+      <w:r>
+        <w:rPr>
+          <w:noProof/>
+        </w:rPr>
+        <w:t>6</w:t>
+      </w:r>
+      <w:r>
+        <w:rPr>
+          <w:noProof/>
+        </w:rPr>
+        <w:fldChar w:fldCharType="end"/>
+      </w:r>
       <w:r>
         <w:t xml:space="preserve"> Mô tả use case Mua từ khảo sát nhu cầu độc giả</w:t>
       </w:r>
@@ -22049,14 +22140,27 @@
       <w:r>
         <w:t xml:space="preserve">Table </w:t>
       </w:r>
-      <w:fldSimple w:instr=" SEQ Table \* ARABIC ">
-        <w:r>
-          <w:rPr>
-            <w:noProof/>
-          </w:rPr>
-          <w:t>7</w:t>
-        </w:r>
-      </w:fldSimple>
+      <w:r>
+        <w:fldChar w:fldCharType="begin"/>
+      </w:r>
+      <w:r>
+        <w:instrText xml:space="preserve"> SEQ Table \* ARABIC </w:instrText>
+      </w:r>
+      <w:r>
+        <w:fldChar w:fldCharType="separate"/>
+      </w:r>
+      <w:r>
+        <w:rPr>
+          <w:noProof/>
+        </w:rPr>
+        <w:t>7</w:t>
+      </w:r>
+      <w:r>
+        <w:rPr>
+          <w:noProof/>
+        </w:rPr>
+        <w:fldChar w:fldCharType="end"/>
+      </w:r>
       <w:r>
         <w:t xml:space="preserve"> Mô tả use case đăng ký sách</w:t>
       </w:r>
@@ -24678,14 +24782,27 @@
       <w:r>
         <w:t xml:space="preserve">Table </w:t>
       </w:r>
-      <w:fldSimple w:instr=" SEQ Table \* ARABIC ">
-        <w:r>
-          <w:rPr>
-            <w:noProof/>
-          </w:rPr>
-          <w:t>8</w:t>
-        </w:r>
-      </w:fldSimple>
+      <w:r>
+        <w:fldChar w:fldCharType="begin"/>
+      </w:r>
+      <w:r>
+        <w:instrText xml:space="preserve"> SEQ Table \* ARABIC </w:instrText>
+      </w:r>
+      <w:r>
+        <w:fldChar w:fldCharType="separate"/>
+      </w:r>
+      <w:r>
+        <w:rPr>
+          <w:noProof/>
+        </w:rPr>
+        <w:t>8</w:t>
+      </w:r>
+      <w:r>
+        <w:rPr>
+          <w:noProof/>
+        </w:rPr>
+        <w:fldChar w:fldCharType="end"/>
+      </w:r>
       <w:r>
         <w:t xml:space="preserve"> Mô tả cho use case Đăng ký sinh viên</w:t>
       </w:r>
@@ -25447,14 +25564,27 @@
         <w:lastRenderedPageBreak/>
         <w:t xml:space="preserve">Table </w:t>
       </w:r>
-      <w:fldSimple w:instr=" SEQ Table \* ARABIC ">
-        <w:r>
-          <w:rPr>
-            <w:noProof/>
-          </w:rPr>
-          <w:t>9</w:t>
-        </w:r>
-      </w:fldSimple>
+      <w:r>
+        <w:fldChar w:fldCharType="begin"/>
+      </w:r>
+      <w:r>
+        <w:instrText xml:space="preserve"> SEQ Table \* ARABIC </w:instrText>
+      </w:r>
+      <w:r>
+        <w:fldChar w:fldCharType="separate"/>
+      </w:r>
+      <w:r>
+        <w:rPr>
+          <w:noProof/>
+        </w:rPr>
+        <w:t>9</w:t>
+      </w:r>
+      <w:r>
+        <w:rPr>
+          <w:noProof/>
+        </w:rPr>
+        <w:fldChar w:fldCharType="end"/>
+      </w:r>
       <w:r>
         <w:t xml:space="preserve"> Mô tả cho use case</w:t>
       </w:r>
@@ -26003,14 +26133,27 @@
       <w:r>
         <w:t xml:space="preserve">Table </w:t>
       </w:r>
-      <w:fldSimple w:instr=" SEQ Table \* ARABIC ">
-        <w:r>
-          <w:rPr>
-            <w:noProof/>
-          </w:rPr>
-          <w:t>10</w:t>
-        </w:r>
-      </w:fldSimple>
+      <w:r>
+        <w:fldChar w:fldCharType="begin"/>
+      </w:r>
+      <w:r>
+        <w:instrText xml:space="preserve"> SEQ Table \* ARABIC </w:instrText>
+      </w:r>
+      <w:r>
+        <w:fldChar w:fldCharType="separate"/>
+      </w:r>
+      <w:r>
+        <w:rPr>
+          <w:noProof/>
+        </w:rPr>
+        <w:t>10</w:t>
+      </w:r>
+      <w:r>
+        <w:rPr>
+          <w:noProof/>
+        </w:rPr>
+        <w:fldChar w:fldCharType="end"/>
+      </w:r>
       <w:r>
         <w:t xml:space="preserve"> Mô tả cho use case mượn sách về nhà</w:t>
       </w:r>
@@ -26847,14 +26990,27 @@
         <w:lastRenderedPageBreak/>
         <w:t xml:space="preserve">Table </w:t>
       </w:r>
-      <w:fldSimple w:instr=" SEQ Table \* ARABIC ">
-        <w:r>
-          <w:rPr>
-            <w:noProof/>
-          </w:rPr>
-          <w:t>11</w:t>
-        </w:r>
-      </w:fldSimple>
+      <w:r>
+        <w:fldChar w:fldCharType="begin"/>
+      </w:r>
+      <w:r>
+        <w:instrText xml:space="preserve"> SEQ Table \* ARABIC </w:instrText>
+      </w:r>
+      <w:r>
+        <w:fldChar w:fldCharType="separate"/>
+      </w:r>
+      <w:r>
+        <w:rPr>
+          <w:noProof/>
+        </w:rPr>
+        <w:t>11</w:t>
+      </w:r>
+      <w:r>
+        <w:rPr>
+          <w:noProof/>
+        </w:rPr>
+        <w:fldChar w:fldCharType="end"/>
+      </w:r>
       <w:r>
         <w:t xml:space="preserve"> Mô tả cho use case đọc sách tại chỗ</w:t>
       </w:r>
@@ -27343,14 +27499,27 @@
       <w:r>
         <w:t xml:space="preserve">Table </w:t>
       </w:r>
-      <w:fldSimple w:instr=" SEQ Table \* ARABIC ">
-        <w:r>
-          <w:rPr>
-            <w:noProof/>
-          </w:rPr>
-          <w:t>12</w:t>
-        </w:r>
-      </w:fldSimple>
+      <w:r>
+        <w:fldChar w:fldCharType="begin"/>
+      </w:r>
+      <w:r>
+        <w:instrText xml:space="preserve"> SEQ Table \* ARABIC </w:instrText>
+      </w:r>
+      <w:r>
+        <w:fldChar w:fldCharType="separate"/>
+      </w:r>
+      <w:r>
+        <w:rPr>
+          <w:noProof/>
+        </w:rPr>
+        <w:t>12</w:t>
+      </w:r>
+      <w:r>
+        <w:rPr>
+          <w:noProof/>
+        </w:rPr>
+        <w:fldChar w:fldCharType="end"/>
+      </w:r>
       <w:r>
         <w:t xml:space="preserve"> Mô tả cho use case trả sách</w:t>
       </w:r>
@@ -28085,14 +28254,27 @@
       <w:r>
         <w:t xml:space="preserve">Table </w:t>
       </w:r>
-      <w:fldSimple w:instr=" SEQ Table \* ARABIC ">
-        <w:r>
-          <w:rPr>
-            <w:noProof/>
-          </w:rPr>
-          <w:t>13</w:t>
-        </w:r>
-      </w:fldSimple>
+      <w:r>
+        <w:fldChar w:fldCharType="begin"/>
+      </w:r>
+      <w:r>
+        <w:instrText xml:space="preserve"> SEQ Table \* ARABIC </w:instrText>
+      </w:r>
+      <w:r>
+        <w:fldChar w:fldCharType="separate"/>
+      </w:r>
+      <w:r>
+        <w:rPr>
+          <w:noProof/>
+        </w:rPr>
+        <w:t>13</w:t>
+      </w:r>
+      <w:r>
+        <w:rPr>
+          <w:noProof/>
+        </w:rPr>
+        <w:fldChar w:fldCharType="end"/>
+      </w:r>
       <w:r>
         <w:t xml:space="preserve"> Mô tả cho use case Xử lý vi phạm trả sách quá hạn</w:t>
       </w:r>
@@ -28763,14 +28945,27 @@
         <w:lastRenderedPageBreak/>
         <w:t xml:space="preserve">Table </w:t>
       </w:r>
-      <w:fldSimple w:instr=" SEQ Table \* ARABIC ">
-        <w:r>
-          <w:rPr>
-            <w:noProof/>
-          </w:rPr>
-          <w:t>14</w:t>
-        </w:r>
-      </w:fldSimple>
+      <w:r>
+        <w:fldChar w:fldCharType="begin"/>
+      </w:r>
+      <w:r>
+        <w:instrText xml:space="preserve"> SEQ Table \* ARABIC </w:instrText>
+      </w:r>
+      <w:r>
+        <w:fldChar w:fldCharType="separate"/>
+      </w:r>
+      <w:r>
+        <w:rPr>
+          <w:noProof/>
+        </w:rPr>
+        <w:t>14</w:t>
+      </w:r>
+      <w:r>
+        <w:rPr>
+          <w:noProof/>
+        </w:rPr>
+        <w:fldChar w:fldCharType="end"/>
+      </w:r>
       <w:r>
         <w:t xml:space="preserve"> Mô tả cho use case Xử lý vi phạm khi sách bị hư hỏng</w:t>
       </w:r>
@@ -29899,14 +30094,27 @@
       <w:r>
         <w:t xml:space="preserve">Figure </w:t>
       </w:r>
-      <w:fldSimple w:instr=" SEQ Figure \* ARABIC ">
-        <w:r>
-          <w:rPr>
-            <w:noProof/>
-          </w:rPr>
-          <w:t>2</w:t>
-        </w:r>
-      </w:fldSimple>
+      <w:r>
+        <w:fldChar w:fldCharType="begin"/>
+      </w:r>
+      <w:r>
+        <w:instrText xml:space="preserve"> SEQ Figure \* ARABIC </w:instrText>
+      </w:r>
+      <w:r>
+        <w:fldChar w:fldCharType="separate"/>
+      </w:r>
+      <w:r>
+        <w:rPr>
+          <w:noProof/>
+        </w:rPr>
+        <w:t>2</w:t>
+      </w:r>
+      <w:r>
+        <w:rPr>
+          <w:noProof/>
+        </w:rPr>
+        <w:fldChar w:fldCharType="end"/>
+      </w:r>
       <w:r>
         <w:t xml:space="preserve"> Activity Diagram cho use case Mua từ khảo sát nhu cầu người dùng</w:t>
       </w:r>
@@ -29986,14 +30194,27 @@
       <w:r>
         <w:t xml:space="preserve">Figure </w:t>
       </w:r>
-      <w:fldSimple w:instr=" SEQ Figure \* ARABIC ">
-        <w:r>
-          <w:rPr>
-            <w:noProof/>
-          </w:rPr>
-          <w:t>3</w:t>
-        </w:r>
-      </w:fldSimple>
+      <w:r>
+        <w:fldChar w:fldCharType="begin"/>
+      </w:r>
+      <w:r>
+        <w:instrText xml:space="preserve"> SEQ Figure \* ARABIC </w:instrText>
+      </w:r>
+      <w:r>
+        <w:fldChar w:fldCharType="separate"/>
+      </w:r>
+      <w:r>
+        <w:rPr>
+          <w:noProof/>
+        </w:rPr>
+        <w:t>3</w:t>
+      </w:r>
+      <w:r>
+        <w:rPr>
+          <w:noProof/>
+        </w:rPr>
+        <w:fldChar w:fldCharType="end"/>
+      </w:r>
       <w:r>
         <w:t xml:space="preserve"> Activity Diagram cho use case Đăng ký sách</w:t>
       </w:r>
@@ -30104,14 +30325,27 @@
       <w:r>
         <w:t xml:space="preserve">Figure </w:t>
       </w:r>
-      <w:fldSimple w:instr=" SEQ Figure \* ARABIC ">
-        <w:r>
-          <w:rPr>
-            <w:noProof/>
-          </w:rPr>
-          <w:t>4</w:t>
-        </w:r>
-      </w:fldSimple>
+      <w:r>
+        <w:fldChar w:fldCharType="begin"/>
+      </w:r>
+      <w:r>
+        <w:instrText xml:space="preserve"> SEQ Figure \* ARABIC </w:instrText>
+      </w:r>
+      <w:r>
+        <w:fldChar w:fldCharType="separate"/>
+      </w:r>
+      <w:r>
+        <w:rPr>
+          <w:noProof/>
+        </w:rPr>
+        <w:t>4</w:t>
+      </w:r>
+      <w:r>
+        <w:rPr>
+          <w:noProof/>
+        </w:rPr>
+        <w:fldChar w:fldCharType="end"/>
+      </w:r>
       <w:r>
         <w:t xml:space="preserve"> Activity diagram cho usecase </w:t>
       </w:r>
@@ -30176,14 +30410,27 @@
       <w:r>
         <w:t xml:space="preserve">Figure </w:t>
       </w:r>
-      <w:fldSimple w:instr=" SEQ Figure \* ARABIC ">
-        <w:r>
-          <w:rPr>
-            <w:noProof/>
-          </w:rPr>
-          <w:t>5</w:t>
-        </w:r>
-      </w:fldSimple>
+      <w:r>
+        <w:fldChar w:fldCharType="begin"/>
+      </w:r>
+      <w:r>
+        <w:instrText xml:space="preserve"> SEQ Figure \* ARABIC </w:instrText>
+      </w:r>
+      <w:r>
+        <w:fldChar w:fldCharType="separate"/>
+      </w:r>
+      <w:r>
+        <w:rPr>
+          <w:noProof/>
+        </w:rPr>
+        <w:t>5</w:t>
+      </w:r>
+      <w:r>
+        <w:rPr>
+          <w:noProof/>
+        </w:rPr>
+        <w:fldChar w:fldCharType="end"/>
+      </w:r>
       <w:r>
         <w:t xml:space="preserve"> Activity diagram cho usecase </w:t>
       </w:r>
@@ -30419,14 +30666,27 @@
       <w:r>
         <w:t xml:space="preserve">Figure </w:t>
       </w:r>
-      <w:fldSimple w:instr=" SEQ Figure \* ARABIC ">
-        <w:r>
-          <w:rPr>
-            <w:noProof/>
-          </w:rPr>
-          <w:t>6</w:t>
-        </w:r>
-      </w:fldSimple>
+      <w:r>
+        <w:fldChar w:fldCharType="begin"/>
+      </w:r>
+      <w:r>
+        <w:instrText xml:space="preserve"> SEQ Figure \* ARABIC </w:instrText>
+      </w:r>
+      <w:r>
+        <w:fldChar w:fldCharType="separate"/>
+      </w:r>
+      <w:r>
+        <w:rPr>
+          <w:noProof/>
+        </w:rPr>
+        <w:t>6</w:t>
+      </w:r>
+      <w:r>
+        <w:rPr>
+          <w:noProof/>
+        </w:rPr>
+        <w:fldChar w:fldCharType="end"/>
+      </w:r>
       <w:r>
         <w:t xml:space="preserve"> </w:t>
       </w:r>
@@ -30562,14 +30822,27 @@
       <w:r>
         <w:t xml:space="preserve">Figure </w:t>
       </w:r>
-      <w:fldSimple w:instr=" SEQ Figure \* ARABIC ">
-        <w:r>
-          <w:rPr>
-            <w:noProof/>
-          </w:rPr>
-          <w:t>7</w:t>
-        </w:r>
-      </w:fldSimple>
+      <w:r>
+        <w:fldChar w:fldCharType="begin"/>
+      </w:r>
+      <w:r>
+        <w:instrText xml:space="preserve"> SEQ Figure \* ARABIC </w:instrText>
+      </w:r>
+      <w:r>
+        <w:fldChar w:fldCharType="separate"/>
+      </w:r>
+      <w:r>
+        <w:rPr>
+          <w:noProof/>
+        </w:rPr>
+        <w:t>7</w:t>
+      </w:r>
+      <w:r>
+        <w:rPr>
+          <w:noProof/>
+        </w:rPr>
+        <w:fldChar w:fldCharType="end"/>
+      </w:r>
       <w:r>
         <w:t xml:space="preserve"> Activity diagram cho đọc sách tại chỗ</w:t>
       </w:r>
@@ -30649,14 +30922,27 @@
       <w:r>
         <w:t xml:space="preserve">Figure </w:t>
       </w:r>
-      <w:fldSimple w:instr=" SEQ Figure \* ARABIC ">
-        <w:r>
-          <w:rPr>
-            <w:noProof/>
-          </w:rPr>
-          <w:t>8</w:t>
-        </w:r>
-      </w:fldSimple>
+      <w:r>
+        <w:fldChar w:fldCharType="begin"/>
+      </w:r>
+      <w:r>
+        <w:instrText xml:space="preserve"> SEQ Figure \* ARABIC </w:instrText>
+      </w:r>
+      <w:r>
+        <w:fldChar w:fldCharType="separate"/>
+      </w:r>
+      <w:r>
+        <w:rPr>
+          <w:noProof/>
+        </w:rPr>
+        <w:t>8</w:t>
+      </w:r>
+      <w:r>
+        <w:rPr>
+          <w:noProof/>
+        </w:rPr>
+        <w:fldChar w:fldCharType="end"/>
+      </w:r>
       <w:r>
         <w:t xml:space="preserve"> Activity diagram cho use case mượn sách về nhà</w:t>
       </w:r>
@@ -30766,14 +31052,27 @@
       <w:r>
         <w:t xml:space="preserve">Figure </w:t>
       </w:r>
-      <w:fldSimple w:instr=" SEQ Figure \* ARABIC ">
-        <w:r>
-          <w:rPr>
-            <w:noProof/>
-          </w:rPr>
-          <w:t>9</w:t>
-        </w:r>
-      </w:fldSimple>
+      <w:r>
+        <w:fldChar w:fldCharType="begin"/>
+      </w:r>
+      <w:r>
+        <w:instrText xml:space="preserve"> SEQ Figure \* ARABIC </w:instrText>
+      </w:r>
+      <w:r>
+        <w:fldChar w:fldCharType="separate"/>
+      </w:r>
+      <w:r>
+        <w:rPr>
+          <w:noProof/>
+        </w:rPr>
+        <w:t>9</w:t>
+      </w:r>
+      <w:r>
+        <w:rPr>
+          <w:noProof/>
+        </w:rPr>
+        <w:fldChar w:fldCharType="end"/>
+      </w:r>
       <w:r>
         <w:t xml:space="preserve"> Activity diagram cho use case Xử lý vi phạm khi trả sách quá hạn</w:t>
       </w:r>
@@ -30840,14 +31139,30 @@
       <w:r>
         <w:t xml:space="preserve">Figure </w:t>
       </w:r>
-      <w:fldSimple w:instr=" SEQ Figure \* ARABIC ">
-        <w:r>
-          <w:rPr>
-            <w:noProof/>
-          </w:rPr>
-          <w:t>10</w:t>
-        </w:r>
-      </w:fldSimple>
+      <w:r>
+        <w:fldChar w:fldCharType="begin"/>
+      </w:r>
+      <w:r>
+        <w:instrText xml:space="preserve"> SEQ F</w:instrText>
+      </w:r>
+      <w:r>
+        <w:instrText xml:space="preserve">igure \* ARABIC </w:instrText>
+      </w:r>
+      <w:r>
+        <w:fldChar w:fldCharType="separate"/>
+      </w:r>
+      <w:r>
+        <w:rPr>
+          <w:noProof/>
+        </w:rPr>
+        <w:t>10</w:t>
+      </w:r>
+      <w:r>
+        <w:rPr>
+          <w:noProof/>
+        </w:rPr>
+        <w:fldChar w:fldCharType="end"/>
+      </w:r>
       <w:r>
         <w:t xml:space="preserve"> Activity diagram cho use case Trả sách</w:t>
       </w:r>
@@ -30925,14 +31240,27 @@
       <w:r>
         <w:t xml:space="preserve">Figure </w:t>
       </w:r>
-      <w:fldSimple w:instr=" SEQ Figure \* ARABIC ">
-        <w:r>
-          <w:rPr>
-            <w:noProof/>
-          </w:rPr>
-          <w:t>11</w:t>
-        </w:r>
-      </w:fldSimple>
+      <w:r>
+        <w:fldChar w:fldCharType="begin"/>
+      </w:r>
+      <w:r>
+        <w:instrText xml:space="preserve"> SEQ Figure \* ARABIC </w:instrText>
+      </w:r>
+      <w:r>
+        <w:fldChar w:fldCharType="separate"/>
+      </w:r>
+      <w:r>
+        <w:rPr>
+          <w:noProof/>
+        </w:rPr>
+        <w:t>11</w:t>
+      </w:r>
+      <w:r>
+        <w:rPr>
+          <w:noProof/>
+        </w:rPr>
+        <w:fldChar w:fldCharType="end"/>
+      </w:r>
       <w:r>
         <w:t xml:space="preserve"> Activity diagram cho use case xử lý vi phạm khi sách hỏng, mất sách</w:t>
       </w:r>
@@ -31225,14 +31553,27 @@
       <w:r>
         <w:t xml:space="preserve">Figure </w:t>
       </w:r>
-      <w:fldSimple w:instr=" SEQ Figure \* ARABIC ">
-        <w:r>
-          <w:rPr>
-            <w:noProof/>
-          </w:rPr>
-          <w:t>12</w:t>
-        </w:r>
-      </w:fldSimple>
+      <w:r>
+        <w:fldChar w:fldCharType="begin"/>
+      </w:r>
+      <w:r>
+        <w:instrText xml:space="preserve"> SEQ Figure \* ARABIC </w:instrText>
+      </w:r>
+      <w:r>
+        <w:fldChar w:fldCharType="separate"/>
+      </w:r>
+      <w:r>
+        <w:rPr>
+          <w:noProof/>
+        </w:rPr>
+        <w:t>12</w:t>
+      </w:r>
+      <w:r>
+        <w:rPr>
+          <w:noProof/>
+        </w:rPr>
+        <w:fldChar w:fldCharType="end"/>
+      </w:r>
       <w:r>
         <w:t xml:space="preserve"> Class diagram (behavior) cho use case nhập sách</w:t>
       </w:r>
@@ -31354,14 +31695,30 @@
       <w:r>
         <w:t xml:space="preserve">Figure </w:t>
       </w:r>
-      <w:fldSimple w:instr=" SEQ Figure \* ARABIC ">
-        <w:r>
-          <w:rPr>
-            <w:noProof/>
-          </w:rPr>
-          <w:t>13</w:t>
-        </w:r>
-      </w:fldSimple>
+      <w:r>
+        <w:fldChar w:fldCharType="begin"/>
+      </w:r>
+      <w:r>
+        <w:instrText xml:space="preserve"> S</w:instrText>
+      </w:r>
+      <w:r>
+        <w:instrText xml:space="preserve">EQ Figure \* ARABIC </w:instrText>
+      </w:r>
+      <w:r>
+        <w:fldChar w:fldCharType="separate"/>
+      </w:r>
+      <w:r>
+        <w:rPr>
+          <w:noProof/>
+        </w:rPr>
+        <w:t>13</w:t>
+      </w:r>
+      <w:r>
+        <w:rPr>
+          <w:noProof/>
+        </w:rPr>
+        <w:fldChar w:fldCharType="end"/>
+      </w:r>
       <w:r>
         <w:t xml:space="preserve"> </w:t>
       </w:r>
@@ -31469,14 +31826,27 @@
       <w:r>
         <w:t xml:space="preserve">Figure </w:t>
       </w:r>
-      <w:fldSimple w:instr=" SEQ Figure \* ARABIC ">
-        <w:r>
-          <w:rPr>
-            <w:noProof/>
-          </w:rPr>
-          <w:t>14</w:t>
-        </w:r>
-      </w:fldSimple>
+      <w:r>
+        <w:fldChar w:fldCharType="begin"/>
+      </w:r>
+      <w:r>
+        <w:instrText xml:space="preserve"> SEQ Figure \* ARABIC </w:instrText>
+      </w:r>
+      <w:r>
+        <w:fldChar w:fldCharType="separate"/>
+      </w:r>
+      <w:r>
+        <w:rPr>
+          <w:noProof/>
+        </w:rPr>
+        <w:t>14</w:t>
+      </w:r>
+      <w:r>
+        <w:rPr>
+          <w:noProof/>
+        </w:rPr>
+        <w:fldChar w:fldCharType="end"/>
+      </w:r>
       <w:r>
         <w:t xml:space="preserve"> </w:t>
       </w:r>
@@ -31594,14 +31964,27 @@
       <w:r>
         <w:t xml:space="preserve">Figure </w:t>
       </w:r>
-      <w:fldSimple w:instr=" SEQ Figure \* ARABIC ">
-        <w:r>
-          <w:rPr>
-            <w:noProof/>
-          </w:rPr>
-          <w:t>15</w:t>
-        </w:r>
-      </w:fldSimple>
+      <w:r>
+        <w:fldChar w:fldCharType="begin"/>
+      </w:r>
+      <w:r>
+        <w:instrText xml:space="preserve"> SEQ Figure \* ARABIC </w:instrText>
+      </w:r>
+      <w:r>
+        <w:fldChar w:fldCharType="separate"/>
+      </w:r>
+      <w:r>
+        <w:rPr>
+          <w:noProof/>
+        </w:rPr>
+        <w:t>15</w:t>
+      </w:r>
+      <w:r>
+        <w:rPr>
+          <w:noProof/>
+        </w:rPr>
+        <w:fldChar w:fldCharType="end"/>
+      </w:r>
       <w:r>
         <w:t xml:space="preserve"> Class diagram cho Mượn sách</w:t>
       </w:r>
@@ -31717,14 +32100,27 @@
       <w:r>
         <w:t xml:space="preserve">Figure </w:t>
       </w:r>
-      <w:fldSimple w:instr=" SEQ Figure \* ARABIC ">
-        <w:r>
-          <w:rPr>
-            <w:noProof/>
-          </w:rPr>
-          <w:t>16</w:t>
-        </w:r>
-      </w:fldSimple>
+      <w:r>
+        <w:fldChar w:fldCharType="begin"/>
+      </w:r>
+      <w:r>
+        <w:instrText xml:space="preserve"> SEQ Figure \* ARABIC </w:instrText>
+      </w:r>
+      <w:r>
+        <w:fldChar w:fldCharType="separate"/>
+      </w:r>
+      <w:r>
+        <w:rPr>
+          <w:noProof/>
+        </w:rPr>
+        <w:t>16</w:t>
+      </w:r>
+      <w:r>
+        <w:rPr>
+          <w:noProof/>
+        </w:rPr>
+        <w:fldChar w:fldCharType="end"/>
+      </w:r>
       <w:r>
         <w:t xml:space="preserve"> Class diagram cho trả sách</w:t>
       </w:r>
@@ -32560,14 +32956,27 @@
       <w:r>
         <w:t xml:space="preserve">Figure </w:t>
       </w:r>
-      <w:fldSimple w:instr=" SEQ Figure \* ARABIC ">
-        <w:r>
-          <w:rPr>
-            <w:noProof/>
-          </w:rPr>
-          <w:t>17</w:t>
-        </w:r>
-      </w:fldSimple>
+      <w:r>
+        <w:fldChar w:fldCharType="begin"/>
+      </w:r>
+      <w:r>
+        <w:instrText xml:space="preserve"> SEQ Figure \* ARABIC </w:instrText>
+      </w:r>
+      <w:r>
+        <w:fldChar w:fldCharType="separate"/>
+      </w:r>
+      <w:r>
+        <w:rPr>
+          <w:noProof/>
+        </w:rPr>
+        <w:t>17</w:t>
+      </w:r>
+      <w:r>
+        <w:rPr>
+          <w:noProof/>
+        </w:rPr>
+        <w:fldChar w:fldCharType="end"/>
+      </w:r>
       <w:r>
         <w:t xml:space="preserve"> System use case diagram</w:t>
       </w:r>
@@ -37730,14 +38139,27 @@
       <w:r>
         <w:t xml:space="preserve">Figure </w:t>
       </w:r>
-      <w:fldSimple w:instr=" SEQ Figure \* ARABIC ">
-        <w:r>
-          <w:rPr>
-            <w:noProof/>
-          </w:rPr>
-          <w:t>18</w:t>
-        </w:r>
-      </w:fldSimple>
+      <w:r>
+        <w:fldChar w:fldCharType="begin"/>
+      </w:r>
+      <w:r>
+        <w:instrText xml:space="preserve"> SEQ Figure \* ARABIC </w:instrText>
+      </w:r>
+      <w:r>
+        <w:fldChar w:fldCharType="separate"/>
+      </w:r>
+      <w:r>
+        <w:rPr>
+          <w:noProof/>
+        </w:rPr>
+        <w:t>18</w:t>
+      </w:r>
+      <w:r>
+        <w:rPr>
+          <w:noProof/>
+        </w:rPr>
+        <w:fldChar w:fldCharType="end"/>
+      </w:r>
       <w:r>
         <w:t xml:space="preserve"> Sequence diagram cho CRUD use case Quản lý sách</w:t>
       </w:r>
@@ -38231,14 +38653,27 @@
       <w:r>
         <w:t xml:space="preserve">Figure </w:t>
       </w:r>
-      <w:fldSimple w:instr=" SEQ Figure \* ARABIC ">
-        <w:r>
-          <w:rPr>
-            <w:noProof/>
-          </w:rPr>
-          <w:t>19</w:t>
-        </w:r>
-      </w:fldSimple>
+      <w:r>
+        <w:fldChar w:fldCharType="begin"/>
+      </w:r>
+      <w:r>
+        <w:instrText xml:space="preserve"> SEQ Figure \* ARABIC </w:instrText>
+      </w:r>
+      <w:r>
+        <w:fldChar w:fldCharType="separate"/>
+      </w:r>
+      <w:r>
+        <w:rPr>
+          <w:noProof/>
+        </w:rPr>
+        <w:t>19</w:t>
+      </w:r>
+      <w:r>
+        <w:rPr>
+          <w:noProof/>
+        </w:rPr>
+        <w:fldChar w:fldCharType="end"/>
+      </w:r>
       <w:r>
         <w:t xml:space="preserve"> Giao diện khi chưa đăng nhập</w:t>
       </w:r>
@@ -38315,14 +38750,27 @@
       <w:r>
         <w:t xml:space="preserve">Figure </w:t>
       </w:r>
-      <w:fldSimple w:instr=" SEQ Figure \* ARABIC ">
-        <w:r>
-          <w:rPr>
-            <w:noProof/>
-          </w:rPr>
-          <w:t>20</w:t>
-        </w:r>
-      </w:fldSimple>
+      <w:r>
+        <w:fldChar w:fldCharType="begin"/>
+      </w:r>
+      <w:r>
+        <w:instrText xml:space="preserve"> SEQ Figure \* ARABIC </w:instrText>
+      </w:r>
+      <w:r>
+        <w:fldChar w:fldCharType="separate"/>
+      </w:r>
+      <w:r>
+        <w:rPr>
+          <w:noProof/>
+        </w:rPr>
+        <w:t>20</w:t>
+      </w:r>
+      <w:r>
+        <w:rPr>
+          <w:noProof/>
+        </w:rPr>
+        <w:fldChar w:fldCharType="end"/>
+      </w:r>
       <w:r>
         <w:t xml:space="preserve"> Giao diện đăng nhập vào hệ thống</w:t>
       </w:r>
@@ -38385,28 +38833,44 @@
       <w:r>
         <w:t xml:space="preserve">Figure </w:t>
       </w:r>
-      <w:fldSimple w:instr=" SEQ Figure \* ARABIC ">
-        <w:r>
-          <w:rPr>
-            <w:noProof/>
-          </w:rPr>
-          <w:t>21</w:t>
-        </w:r>
-      </w:fldSimple>
+      <w:r>
+        <w:fldChar w:fldCharType="begin"/>
+      </w:r>
+      <w:r>
+        <w:instrText xml:space="preserve"> SEQ Figure \* ARABIC </w:instrText>
+      </w:r>
+      <w:r>
+        <w:fldChar w:fldCharType="separate"/>
+      </w:r>
+      <w:r>
+        <w:rPr>
+          <w:noProof/>
+        </w:rPr>
+        <w:t>21</w:t>
+      </w:r>
+      <w:r>
+        <w:rPr>
+          <w:noProof/>
+        </w:rPr>
+        <w:fldChar w:fldCharType="end"/>
+      </w:r>
       <w:r>
         <w:t xml:space="preserve"> Giao diện chức năng Nhập sách</w:t>
       </w:r>
     </w:p>
     <w:p>
+      <w:pPr>
+        <w:keepNext/>
+      </w:pPr>
       <w:r>
         <w:rPr>
           <w:noProof/>
         </w:rPr>
         <w:drawing>
-          <wp:inline distT="0" distB="0" distL="0" distR="0" wp14:anchorId="313C04A5" wp14:editId="668B072E">
+          <wp:inline distT="0" distB="0" distL="0" distR="0" wp14:anchorId="01D2C215" wp14:editId="0D6C519C">
             <wp:extent cx="5943600" cy="3343275"/>
             <wp:effectExtent l="0" t="0" r="0" b="9525"/>
-            <wp:docPr id="17" name="Picture 17"/>
+            <wp:docPr id="35" name="Picture 35"/>
             <wp:cNvGraphicFramePr>
               <a:graphicFrameLocks xmlns:a="http://schemas.openxmlformats.org/drawingml/2006/main" noChangeAspect="1"/>
             </wp:cNvGraphicFramePr>
@@ -38414,7 +38878,7 @@
               <a:graphicData uri="http://schemas.openxmlformats.org/drawingml/2006/picture">
                 <pic:pic xmlns:pic="http://schemas.openxmlformats.org/drawingml/2006/picture">
                   <pic:nvPicPr>
-                    <pic:cNvPr id="17" name="dangky.jpg"/>
+                    <pic:cNvPr id="35" name="ThanhLy.jpg"/>
                     <pic:cNvPicPr/>
                   </pic:nvPicPr>
                   <pic:blipFill>
@@ -38446,6 +38910,9 @@
       </w:r>
     </w:p>
     <w:p>
+      <w:pPr>
+        <w:pStyle w:val="Caption"/>
+      </w:pPr>
       <w:r>
         <w:t xml:space="preserve">Figure </w:t>
       </w:r>
@@ -38458,24 +38925,20 @@
         </w:r>
       </w:fldSimple>
       <w:r>
-        <w:t xml:space="preserve"> Giao diện cho chức năng Đăng ký thẻ thư viện</w:t>
-      </w:r>
-    </w:p>
-    <w:p/>
-    <w:p>
-      <w:pPr>
-        <w:keepNext/>
-      </w:pPr>
+        <w:t xml:space="preserve"> Giao diện chức năng thanh lý sách</w:t>
+      </w:r>
+    </w:p>
+    <w:p>
       <w:r>
         <w:rPr>
           <w:noProof/>
         </w:rPr>
         <w:lastRenderedPageBreak/>
         <w:drawing>
-          <wp:inline distT="0" distB="0" distL="0" distR="0" wp14:anchorId="7E9F565C" wp14:editId="41C101C8">
+          <wp:inline distT="0" distB="0" distL="0" distR="0" wp14:anchorId="313C04A5" wp14:editId="668B072E">
             <wp:extent cx="5943600" cy="3343275"/>
             <wp:effectExtent l="0" t="0" r="0" b="9525"/>
-            <wp:docPr id="29" name="Picture 29"/>
+            <wp:docPr id="17" name="Picture 17"/>
             <wp:cNvGraphicFramePr>
               <a:graphicFrameLocks xmlns:a="http://schemas.openxmlformats.org/drawingml/2006/main" noChangeAspect="1"/>
             </wp:cNvGraphicFramePr>
@@ -38483,7 +38946,7 @@
               <a:graphicData uri="http://schemas.openxmlformats.org/drawingml/2006/picture">
                 <pic:pic xmlns:pic="http://schemas.openxmlformats.org/drawingml/2006/picture">
                   <pic:nvPicPr>
-                    <pic:cNvPr id="29" name="muonsach.jpg"/>
+                    <pic:cNvPr id="17" name="dangky.jpg"/>
                     <pic:cNvPicPr/>
                   </pic:nvPicPr>
                   <pic:blipFill>
@@ -38515,95 +38978,48 @@
       </w:r>
     </w:p>
     <w:p>
-      <w:pPr>
-        <w:pStyle w:val="Caption"/>
-        <w:rPr>
-          <w:i w:val="0"/>
-          <w:color w:val="auto"/>
-          <w:sz w:val="24"/>
-          <w:szCs w:val="24"/>
-        </w:rPr>
-      </w:pPr>
-      <w:r>
-        <w:rPr>
-          <w:i w:val="0"/>
-          <w:color w:val="auto"/>
-          <w:sz w:val="24"/>
-          <w:szCs w:val="24"/>
-        </w:rPr>
+      <w:r>
         <w:t xml:space="preserve">Figure </w:t>
       </w:r>
       <w:r>
-        <w:rPr>
-          <w:i w:val="0"/>
-          <w:color w:val="auto"/>
-          <w:sz w:val="24"/>
-          <w:szCs w:val="24"/>
-        </w:rPr>
         <w:fldChar w:fldCharType="begin"/>
       </w:r>
       <w:r>
-        <w:rPr>
-          <w:i w:val="0"/>
-          <w:color w:val="auto"/>
-          <w:sz w:val="24"/>
-          <w:szCs w:val="24"/>
-        </w:rPr>
         <w:instrText xml:space="preserve"> SEQ Figure \* ARABIC </w:instrText>
       </w:r>
       <w:r>
-        <w:rPr>
-          <w:i w:val="0"/>
-          <w:color w:val="auto"/>
-          <w:sz w:val="24"/>
-          <w:szCs w:val="24"/>
-        </w:rPr>
         <w:fldChar w:fldCharType="separate"/>
       </w:r>
       <w:r>
         <w:rPr>
-          <w:i w:val="0"/>
           <w:noProof/>
-          <w:color w:val="auto"/>
-          <w:sz w:val="24"/>
-          <w:szCs w:val="24"/>
         </w:rPr>
         <w:t>23</w:t>
       </w:r>
       <w:r>
         <w:rPr>
-          <w:i w:val="0"/>
-          <w:color w:val="auto"/>
-          <w:sz w:val="24"/>
-          <w:szCs w:val="24"/>
+          <w:noProof/>
         </w:rPr>
         <w:fldChar w:fldCharType="end"/>
       </w:r>
       <w:r>
-        <w:rPr>
-          <w:i w:val="0"/>
-          <w:color w:val="auto"/>
-          <w:sz w:val="24"/>
-          <w:szCs w:val="24"/>
-        </w:rPr>
-        <w:t xml:space="preserve"> Giao diện cho chức năng Mượn sách</w:t>
-      </w:r>
-    </w:p>
-    <w:p>
-      <w:r>
-        <w:rPr>
-          <w:rFonts w:ascii="Times New Roman" w:hAnsi="Times New Roman" w:cs="Times New Roman"/>
-          <w:b/>
+        <w:t xml:space="preserve"> Giao diện cho chức năng Đăng ký thẻ thư viện</w:t>
+      </w:r>
+    </w:p>
+    <w:p/>
+    <w:p>
+      <w:pPr>
+        <w:keepNext/>
+      </w:pPr>
+      <w:r>
+        <w:rPr>
           <w:noProof/>
-          <w:color w:val="2E74B5" w:themeColor="accent1" w:themeShade="BF"/>
-          <w:sz w:val="40"/>
-          <w:szCs w:val="40"/>
         </w:rPr>
         <w:drawing>
-          <wp:inline distT="0" distB="0" distL="0" distR="0" wp14:anchorId="246E20F6" wp14:editId="2FF345E6">
+          <wp:inline distT="0" distB="0" distL="0" distR="0" wp14:anchorId="7E9F565C" wp14:editId="41C101C8">
             <wp:extent cx="5943600" cy="3343275"/>
             <wp:effectExtent l="0" t="0" r="0" b="9525"/>
-            <wp:docPr id="16" name="Picture 16"/>
+            <wp:docPr id="29" name="Picture 29"/>
             <wp:cNvGraphicFramePr>
               <a:graphicFrameLocks xmlns:a="http://schemas.openxmlformats.org/drawingml/2006/main" noChangeAspect="1"/>
             </wp:cNvGraphicFramePr>
@@ -38611,7 +39027,7 @@
               <a:graphicData uri="http://schemas.openxmlformats.org/drawingml/2006/picture">
                 <pic:pic xmlns:pic="http://schemas.openxmlformats.org/drawingml/2006/picture">
                   <pic:nvPicPr>
-                    <pic:cNvPr id="16" name="TraSach.jpg"/>
+                    <pic:cNvPr id="29" name="muonsach.jpg"/>
                     <pic:cNvPicPr/>
                   </pic:nvPicPr>
                   <pic:blipFill>
@@ -38643,17 +39059,159 @@
       </w:r>
     </w:p>
     <w:p>
-      <w:r>
+      <w:pPr>
+        <w:pStyle w:val="Caption"/>
+        <w:rPr>
+          <w:i w:val="0"/>
+          <w:color w:val="auto"/>
+          <w:sz w:val="24"/>
+          <w:szCs w:val="24"/>
+        </w:rPr>
+      </w:pPr>
+      <w:r>
+        <w:rPr>
+          <w:i w:val="0"/>
+          <w:color w:val="auto"/>
+          <w:sz w:val="24"/>
+          <w:szCs w:val="24"/>
+        </w:rPr>
         <w:t xml:space="preserve">Figure </w:t>
       </w:r>
-      <w:fldSimple w:instr=" SEQ Figure \* ARABIC ">
-        <w:r>
-          <w:rPr>
-            <w:noProof/>
-          </w:rPr>
-          <w:t>24</w:t>
-        </w:r>
-      </w:fldSimple>
+      <w:r>
+        <w:rPr>
+          <w:i w:val="0"/>
+          <w:color w:val="auto"/>
+          <w:sz w:val="24"/>
+          <w:szCs w:val="24"/>
+        </w:rPr>
+        <w:fldChar w:fldCharType="begin"/>
+      </w:r>
+      <w:r>
+        <w:rPr>
+          <w:i w:val="0"/>
+          <w:color w:val="auto"/>
+          <w:sz w:val="24"/>
+          <w:szCs w:val="24"/>
+        </w:rPr>
+        <w:instrText xml:space="preserve"> SEQ Figure \* ARABIC </w:instrText>
+      </w:r>
+      <w:r>
+        <w:rPr>
+          <w:i w:val="0"/>
+          <w:color w:val="auto"/>
+          <w:sz w:val="24"/>
+          <w:szCs w:val="24"/>
+        </w:rPr>
+        <w:fldChar w:fldCharType="separate"/>
+      </w:r>
+      <w:r>
+        <w:rPr>
+          <w:i w:val="0"/>
+          <w:noProof/>
+          <w:color w:val="auto"/>
+          <w:sz w:val="24"/>
+          <w:szCs w:val="24"/>
+        </w:rPr>
+        <w:t>24</w:t>
+      </w:r>
+      <w:r>
+        <w:rPr>
+          <w:i w:val="0"/>
+          <w:color w:val="auto"/>
+          <w:sz w:val="24"/>
+          <w:szCs w:val="24"/>
+        </w:rPr>
+        <w:fldChar w:fldCharType="end"/>
+      </w:r>
+      <w:r>
+        <w:rPr>
+          <w:i w:val="0"/>
+          <w:color w:val="auto"/>
+          <w:sz w:val="24"/>
+          <w:szCs w:val="24"/>
+        </w:rPr>
+        <w:t xml:space="preserve"> Giao diện cho chức năng Mượn sách</w:t>
+      </w:r>
+    </w:p>
+    <w:p>
+      <w:r>
+        <w:rPr>
+          <w:rFonts w:ascii="Times New Roman" w:hAnsi="Times New Roman" w:cs="Times New Roman"/>
+          <w:b/>
+          <w:noProof/>
+          <w:color w:val="2E74B5" w:themeColor="accent1" w:themeShade="BF"/>
+          <w:sz w:val="40"/>
+          <w:szCs w:val="40"/>
+        </w:rPr>
+        <w:lastRenderedPageBreak/>
+        <w:drawing>
+          <wp:inline distT="0" distB="0" distL="0" distR="0" wp14:anchorId="246E20F6" wp14:editId="2FF345E6">
+            <wp:extent cx="5943600" cy="3343275"/>
+            <wp:effectExtent l="0" t="0" r="0" b="9525"/>
+            <wp:docPr id="16" name="Picture 16"/>
+            <wp:cNvGraphicFramePr>
+              <a:graphicFrameLocks xmlns:a="http://schemas.openxmlformats.org/drawingml/2006/main" noChangeAspect="1"/>
+            </wp:cNvGraphicFramePr>
+            <a:graphic xmlns:a="http://schemas.openxmlformats.org/drawingml/2006/main">
+              <a:graphicData uri="http://schemas.openxmlformats.org/drawingml/2006/picture">
+                <pic:pic xmlns:pic="http://schemas.openxmlformats.org/drawingml/2006/picture">
+                  <pic:nvPicPr>
+                    <pic:cNvPr id="16" name="TraSach.jpg"/>
+                    <pic:cNvPicPr/>
+                  </pic:nvPicPr>
+                  <pic:blipFill>
+                    <a:blip r:embed="rId37" cstate="print">
+                      <a:extLst>
+                        <a:ext uri="{28A0092B-C50C-407E-A947-70E740481C1C}">
+                          <a14:useLocalDpi xmlns:a14="http://schemas.microsoft.com/office/drawing/2010/main" val="0"/>
+                        </a:ext>
+                      </a:extLst>
+                    </a:blip>
+                    <a:stretch>
+                      <a:fillRect/>
+                    </a:stretch>
+                  </pic:blipFill>
+                  <pic:spPr>
+                    <a:xfrm>
+                      <a:off x="0" y="0"/>
+                      <a:ext cx="5943600" cy="3343275"/>
+                    </a:xfrm>
+                    <a:prstGeom prst="rect">
+                      <a:avLst/>
+                    </a:prstGeom>
+                  </pic:spPr>
+                </pic:pic>
+              </a:graphicData>
+            </a:graphic>
+          </wp:inline>
+        </w:drawing>
+      </w:r>
+    </w:p>
+    <w:p>
+      <w:r>
+        <w:t xml:space="preserve">Figure </w:t>
+      </w:r>
+      <w:r>
+        <w:fldChar w:fldCharType="begin"/>
+      </w:r>
+      <w:r>
+        <w:instrText xml:space="preserve"> SEQ Figure \* ARABIC </w:instrText>
+      </w:r>
+      <w:r>
+        <w:fldChar w:fldCharType="separate"/>
+      </w:r>
+      <w:r>
+        <w:rPr>
+          <w:noProof/>
+        </w:rPr>
+        <w:t>25</w:t>
+      </w:r>
+      <w:r>
+        <w:rPr>
+          <w:noProof/>
+        </w:rPr>
+        <w:fldChar w:fldCharType="end"/>
+      </w:r>
       <w:r>
         <w:t xml:space="preserve"> Giao diện chức năng Trả sách</w:t>
       </w:r>
@@ -38674,6 +39232,178 @@
           </w14:textOutline>
         </w:rPr>
       </w:pPr>
+    </w:p>
+    <w:p>
+      <w:pPr>
+        <w:rPr>
+          <w:rFonts w:ascii="Times New Roman" w:hAnsi="Times New Roman" w:cs="Times New Roman"/>
+          <w:b/>
+          <w:color w:val="2E74B5" w:themeColor="accent1" w:themeShade="BF"/>
+          <w:sz w:val="40"/>
+          <w:szCs w:val="40"/>
+          <w:lang w:val="vi-VN"/>
+          <w14:textOutline w14:w="0" w14:cap="flat" w14:cmpd="sng" w14:algn="ctr">
+            <w14:noFill/>
+            <w14:prstDash w14:val="solid"/>
+            <w14:round/>
+          </w14:textOutline>
+        </w:rPr>
+      </w:pPr>
+    </w:p>
+    <w:p>
+      <w:pPr>
+        <w:rPr>
+          <w:rFonts w:ascii="Times New Roman" w:hAnsi="Times New Roman" w:cs="Times New Roman"/>
+          <w:b/>
+          <w:color w:val="2E74B5" w:themeColor="accent1" w:themeShade="BF"/>
+          <w:sz w:val="40"/>
+          <w:szCs w:val="40"/>
+          <w:lang w:val="vi-VN"/>
+          <w14:textOutline w14:w="0" w14:cap="flat" w14:cmpd="sng" w14:algn="ctr">
+            <w14:noFill/>
+            <w14:prstDash w14:val="solid"/>
+            <w14:round/>
+          </w14:textOutline>
+        </w:rPr>
+      </w:pPr>
+    </w:p>
+    <w:p>
+      <w:pPr>
+        <w:rPr>
+          <w:rFonts w:ascii="Times New Roman" w:hAnsi="Times New Roman" w:cs="Times New Roman"/>
+          <w:b/>
+          <w:color w:val="2E74B5" w:themeColor="accent1" w:themeShade="BF"/>
+          <w:sz w:val="40"/>
+          <w:szCs w:val="40"/>
+          <w:lang w:val="vi-VN"/>
+          <w14:textOutline w14:w="0" w14:cap="flat" w14:cmpd="sng" w14:algn="ctr">
+            <w14:noFill/>
+            <w14:prstDash w14:val="solid"/>
+            <w14:round/>
+          </w14:textOutline>
+        </w:rPr>
+      </w:pPr>
+    </w:p>
+    <w:p>
+      <w:pPr>
+        <w:rPr>
+          <w:rFonts w:ascii="Times New Roman" w:hAnsi="Times New Roman" w:cs="Times New Roman"/>
+          <w:b/>
+          <w:color w:val="2E74B5" w:themeColor="accent1" w:themeShade="BF"/>
+          <w:sz w:val="40"/>
+          <w:szCs w:val="40"/>
+          <w:lang w:val="vi-VN"/>
+          <w14:textOutline w14:w="0" w14:cap="flat" w14:cmpd="sng" w14:algn="ctr">
+            <w14:noFill/>
+            <w14:prstDash w14:val="solid"/>
+            <w14:round/>
+          </w14:textOutline>
+        </w:rPr>
+      </w:pPr>
+    </w:p>
+    <w:p>
+      <w:pPr>
+        <w:rPr>
+          <w:rFonts w:ascii="Times New Roman" w:hAnsi="Times New Roman" w:cs="Times New Roman"/>
+          <w:b/>
+          <w:color w:val="2E74B5" w:themeColor="accent1" w:themeShade="BF"/>
+          <w:sz w:val="40"/>
+          <w:szCs w:val="40"/>
+          <w:lang w:val="vi-VN"/>
+          <w14:textOutline w14:w="0" w14:cap="flat" w14:cmpd="sng" w14:algn="ctr">
+            <w14:noFill/>
+            <w14:prstDash w14:val="solid"/>
+            <w14:round/>
+          </w14:textOutline>
+        </w:rPr>
+      </w:pPr>
+    </w:p>
+    <w:p>
+      <w:pPr>
+        <w:rPr>
+          <w:rFonts w:ascii="Times New Roman" w:hAnsi="Times New Roman" w:cs="Times New Roman"/>
+          <w:b/>
+          <w:color w:val="2E74B5" w:themeColor="accent1" w:themeShade="BF"/>
+          <w:sz w:val="40"/>
+          <w:szCs w:val="40"/>
+          <w:lang w:val="vi-VN"/>
+          <w14:textOutline w14:w="0" w14:cap="flat" w14:cmpd="sng" w14:algn="ctr">
+            <w14:noFill/>
+            <w14:prstDash w14:val="solid"/>
+            <w14:round/>
+          </w14:textOutline>
+        </w:rPr>
+      </w:pPr>
+    </w:p>
+    <w:p>
+      <w:pPr>
+        <w:rPr>
+          <w:rFonts w:ascii="Times New Roman" w:hAnsi="Times New Roman" w:cs="Times New Roman"/>
+          <w:b/>
+          <w:color w:val="2E74B5" w:themeColor="accent1" w:themeShade="BF"/>
+          <w:sz w:val="40"/>
+          <w:szCs w:val="40"/>
+          <w:lang w:val="vi-VN"/>
+          <w14:textOutline w14:w="0" w14:cap="flat" w14:cmpd="sng" w14:algn="ctr">
+            <w14:noFill/>
+            <w14:prstDash w14:val="solid"/>
+            <w14:round/>
+          </w14:textOutline>
+        </w:rPr>
+      </w:pPr>
+    </w:p>
+    <w:p>
+      <w:pPr>
+        <w:rPr>
+          <w:rFonts w:ascii="Times New Roman" w:hAnsi="Times New Roman" w:cs="Times New Roman"/>
+          <w:b/>
+          <w:color w:val="2E74B5" w:themeColor="accent1" w:themeShade="BF"/>
+          <w:sz w:val="40"/>
+          <w:szCs w:val="40"/>
+          <w:lang w:val="vi-VN"/>
+          <w14:textOutline w14:w="0" w14:cap="flat" w14:cmpd="sng" w14:algn="ctr">
+            <w14:noFill/>
+            <w14:prstDash w14:val="solid"/>
+            <w14:round/>
+          </w14:textOutline>
+        </w:rPr>
+      </w:pPr>
+    </w:p>
+    <w:p>
+      <w:pPr>
+        <w:rPr>
+          <w:rFonts w:ascii="Times New Roman" w:hAnsi="Times New Roman" w:cs="Times New Roman"/>
+          <w:b/>
+          <w:color w:val="2E74B5" w:themeColor="accent1" w:themeShade="BF"/>
+          <w:sz w:val="40"/>
+          <w:szCs w:val="40"/>
+          <w:lang w:val="vi-VN"/>
+          <w14:textOutline w14:w="0" w14:cap="flat" w14:cmpd="sng" w14:algn="ctr">
+            <w14:noFill/>
+            <w14:prstDash w14:val="solid"/>
+            <w14:round/>
+          </w14:textOutline>
+        </w:rPr>
+      </w:pPr>
+    </w:p>
+    <w:p>
+      <w:pPr>
+        <w:rPr>
+          <w:rFonts w:ascii="Times New Roman" w:hAnsi="Times New Roman" w:cs="Times New Roman"/>
+          <w:b/>
+          <w:color w:val="2E74B5" w:themeColor="accent1" w:themeShade="BF"/>
+          <w:sz w:val="40"/>
+          <w:szCs w:val="40"/>
+          <w:lang w:val="vi-VN"/>
+          <w14:textOutline w14:w="0" w14:cap="flat" w14:cmpd="sng" w14:algn="ctr">
+            <w14:noFill/>
+            <w14:prstDash w14:val="solid"/>
+            <w14:round/>
+          </w14:textOutline>
+        </w:rPr>
+      </w:pPr>
+      <w:bookmarkStart w:id="72" w:name="_GoBack"/>
+      <w:bookmarkEnd w:id="72"/>
     </w:p>
     <w:p>
       <w:pPr>
@@ -38697,7 +39427,7 @@
           </w14:textOutline>
         </w:rPr>
       </w:pPr>
-      <w:bookmarkStart w:id="72" w:name="_Toc46471740"/>
+      <w:bookmarkStart w:id="73" w:name="_Toc46471740"/>
       <w:r>
         <w:rPr>
           <w:rFonts w:ascii="Times New Roman" w:hAnsi="Times New Roman" w:cs="Times New Roman"/>
@@ -38714,7 +39444,7 @@
         <w:lastRenderedPageBreak/>
         <w:t>Thiết kế dữ liệu cho hệ thống (mức thấp)</w:t>
       </w:r>
-      <w:bookmarkEnd w:id="72"/>
+      <w:bookmarkEnd w:id="73"/>
     </w:p>
     <w:p>
       <w:pPr>
@@ -38752,7 +39482,7 @@
                     </pic:cNvPicPr>
                   </pic:nvPicPr>
                   <pic:blipFill>
-                    <a:blip r:embed="rId37">
+                    <a:blip r:embed="rId38">
                       <a:extLst>
                         <a:ext uri="{28A0092B-C50C-407E-A947-70E740481C1C}">
                           <a14:useLocalDpi xmlns:a14="http://schemas.microsoft.com/office/drawing/2010/main" val="0"/>
@@ -38791,14 +39521,27 @@
       <w:r>
         <w:t xml:space="preserve">Figure </w:t>
       </w:r>
-      <w:fldSimple w:instr=" SEQ Figure \* ARABIC ">
-        <w:r>
-          <w:rPr>
-            <w:noProof/>
-          </w:rPr>
-          <w:t>25</w:t>
-        </w:r>
-      </w:fldSimple>
+      <w:r>
+        <w:fldChar w:fldCharType="begin"/>
+      </w:r>
+      <w:r>
+        <w:instrText xml:space="preserve"> SEQ Figure \* ARABIC </w:instrText>
+      </w:r>
+      <w:r>
+        <w:fldChar w:fldCharType="separate"/>
+      </w:r>
+      <w:r>
+        <w:rPr>
+          <w:noProof/>
+        </w:rPr>
+        <w:t>26</w:t>
+      </w:r>
+      <w:r>
+        <w:rPr>
+          <w:noProof/>
+        </w:rPr>
+        <w:fldChar w:fldCharType="end"/>
+      </w:r>
       <w:r>
         <w:t xml:space="preserve"> Thiết kế dữ liệu cho hệ thống</w:t>
       </w:r>
@@ -38874,7 +39617,7 @@
           </w14:textOutline>
         </w:rPr>
       </w:pPr>
-      <w:bookmarkStart w:id="73" w:name="_Toc46471741"/>
+      <w:bookmarkStart w:id="74" w:name="_Toc46471741"/>
       <w:r>
         <w:rPr>
           <w:rFonts w:ascii="Times New Roman" w:hAnsi="Times New Roman" w:cs="Times New Roman"/>
@@ -38891,7 +39634,7 @@
         <w:lastRenderedPageBreak/>
         <w:t>Thiết kế chức năng phần mềm cho hệ thống theo mô hình 3 lớp</w:t>
       </w:r>
-      <w:bookmarkEnd w:id="73"/>
+      <w:bookmarkEnd w:id="74"/>
     </w:p>
     <w:p>
       <w:pPr>
@@ -38929,7 +39672,7 @@
                     </pic:cNvPicPr>
                   </pic:nvPicPr>
                   <pic:blipFill>
-                    <a:blip r:embed="rId38">
+                    <a:blip r:embed="rId39">
                       <a:extLst>
                         <a:ext uri="{28A0092B-C50C-407E-A947-70E740481C1C}">
                           <a14:useLocalDpi xmlns:a14="http://schemas.microsoft.com/office/drawing/2010/main" val="0"/>
@@ -38964,6 +39707,58 @@
     <w:p>
       <w:pPr>
         <w:jc w:val="center"/>
+      </w:pPr>
+      <w:r>
+        <w:t xml:space="preserve">Figure </w:t>
+      </w:r>
+      <w:r>
+        <w:fldChar w:fldCharType="begin"/>
+      </w:r>
+      <w:r>
+        <w:instrText xml:space="preserve"> SEQ Figure \* ARABIC </w:instrText>
+      </w:r>
+      <w:r>
+        <w:fldChar w:fldCharType="separate"/>
+      </w:r>
+      <w:r>
+        <w:rPr>
+          <w:noProof/>
+        </w:rPr>
+        <w:t>27</w:t>
+      </w:r>
+      <w:r>
+        <w:rPr>
+          <w:noProof/>
+        </w:rPr>
+        <w:fldChar w:fldCharType="end"/>
+      </w:r>
+      <w:r>
+        <w:t xml:space="preserve"> Mô hình 3 lớp của dự án</w:t>
+      </w:r>
+    </w:p>
+    <w:p>
+      <w:pPr>
+        <w:jc w:val="center"/>
+      </w:pPr>
+    </w:p>
+    <w:p>
+      <w:pPr>
+        <w:jc w:val="center"/>
+      </w:pPr>
+    </w:p>
+    <w:p>
+      <w:pPr>
+        <w:jc w:val="center"/>
+      </w:pPr>
+    </w:p>
+    <w:p>
+      <w:pPr>
+        <w:jc w:val="center"/>
+      </w:pPr>
+    </w:p>
+    <w:p>
+      <w:pPr>
+        <w:jc w:val="center"/>
         <w:rPr>
           <w:rFonts w:ascii="Times New Roman" w:hAnsi="Times New Roman" w:cs="Times New Roman"/>
           <w:b/>
@@ -38978,20 +39773,6 @@
           </w14:textOutline>
         </w:rPr>
       </w:pPr>
-      <w:r>
-        <w:t xml:space="preserve">Figure </w:t>
-      </w:r>
-      <w:fldSimple w:instr=" SEQ Figure \* ARABIC ">
-        <w:r>
-          <w:rPr>
-            <w:noProof/>
-          </w:rPr>
-          <w:t>26</w:t>
-        </w:r>
-      </w:fldSimple>
-      <w:r>
-        <w:t xml:space="preserve"> Mô hình 3 lớp của dự án</w:t>
-      </w:r>
     </w:p>
     <w:p>
       <w:pPr>
@@ -39014,7 +39795,7 @@
           </w14:textOutline>
         </w:rPr>
       </w:pPr>
-      <w:bookmarkStart w:id="74" w:name="_Toc46471742"/>
+      <w:bookmarkStart w:id="75" w:name="_Toc46471742"/>
       <w:r>
         <w:rPr>
           <w:rFonts w:ascii="Times New Roman" w:hAnsi="Times New Roman" w:cs="Times New Roman"/>
@@ -39027,9 +39808,10 @@
             <w14:round/>
           </w14:textOutline>
         </w:rPr>
+        <w:lastRenderedPageBreak/>
         <w:t>Class diagram</w:t>
       </w:r>
-      <w:bookmarkEnd w:id="74"/>
+      <w:bookmarkEnd w:id="75"/>
     </w:p>
     <w:p>
       <w:pPr>
@@ -39038,25 +39820,26 @@
           <w:ilvl w:val="2"/>
           <w:numId w:val="1"/>
         </w:numPr>
-        <w:outlineLvl w:val="0"/>
-        <w:rPr>
-          <w:rFonts w:ascii="Times New Roman" w:hAnsi="Times New Roman" w:cs="Times New Roman"/>
-          <w:color w:val="00B0F0"/>
-          <w:sz w:val="32"/>
-          <w:szCs w:val="32"/>
-          <w14:textOutline w14:w="0" w14:cap="flat" w14:cmpd="sng" w14:algn="ctr">
-            <w14:noFill/>
-            <w14:prstDash w14:val="solid"/>
-            <w14:round/>
-          </w14:textOutline>
-        </w:rPr>
-      </w:pPr>
-      <w:r>
-        <w:rPr>
-          <w:rFonts w:ascii="Times New Roman" w:hAnsi="Times New Roman" w:cs="Times New Roman"/>
-          <w:color w:val="00B0F0"/>
-          <w:sz w:val="32"/>
-          <w:szCs w:val="32"/>
+        <w:ind w:firstLine="90"/>
+        <w:outlineLvl w:val="2"/>
+        <w:rPr>
+          <w:rFonts w:ascii="Times New Roman" w:hAnsi="Times New Roman" w:cs="Times New Roman"/>
+          <w:color w:val="44546A" w:themeColor="text2"/>
+          <w:sz w:val="28"/>
+          <w:szCs w:val="28"/>
+          <w14:textOutline w14:w="0" w14:cap="flat" w14:cmpd="sng" w14:algn="ctr">
+            <w14:noFill/>
+            <w14:prstDash w14:val="solid"/>
+            <w14:round/>
+          </w14:textOutline>
+        </w:rPr>
+      </w:pPr>
+      <w:r>
+        <w:rPr>
+          <w:rFonts w:ascii="Times New Roman" w:hAnsi="Times New Roman" w:cs="Times New Roman"/>
+          <w:color w:val="44546A" w:themeColor="text2"/>
+          <w:sz w:val="28"/>
+          <w:szCs w:val="28"/>
           <w14:textOutline w14:w="0" w14:cap="flat" w14:cmpd="sng" w14:algn="ctr">
             <w14:noFill/>
             <w14:prstDash w14:val="solid"/>
@@ -39065,22 +39848,10 @@
         </w:rPr>
         <w:t>Nhập sách</w:t>
       </w:r>
-      <w:bookmarkStart w:id="75" w:name="_GoBack"/>
-      <w:bookmarkEnd w:id="75"/>
-    </w:p>
-    <w:p>
-      <w:pPr>
-        <w:rPr>
-          <w:rFonts w:ascii="Times New Roman" w:hAnsi="Times New Roman" w:cs="Times New Roman"/>
-          <w:color w:val="00B0F0"/>
-          <w:sz w:val="32"/>
-          <w:szCs w:val="32"/>
-          <w14:textOutline w14:w="0" w14:cap="flat" w14:cmpd="sng" w14:algn="ctr">
-            <w14:noFill/>
-            <w14:prstDash w14:val="solid"/>
-            <w14:round/>
-          </w14:textOutline>
-        </w:rPr>
+    </w:p>
+    <w:p>
+      <w:pPr>
+        <w:keepNext/>
       </w:pPr>
       <w:r>
         <w:rPr>
@@ -39095,12 +39866,11 @@
             <w14:round/>
           </w14:textOutline>
         </w:rPr>
-        <w:lastRenderedPageBreak/>
         <w:drawing>
-          <wp:inline distT="0" distB="0" distL="0" distR="0">
-            <wp:extent cx="4400550" cy="7810500"/>
+          <wp:inline distT="0" distB="0" distL="0" distR="0" wp14:anchorId="2C31EEC9" wp14:editId="12A26FE9">
+            <wp:extent cx="4257548" cy="7324725"/>
             <wp:effectExtent l="0" t="0" r="0" b="0"/>
-            <wp:docPr id="32" name="Picture 32"/>
+            <wp:docPr id="33" name="Picture 33"/>
             <wp:cNvGraphicFramePr>
               <a:graphicFrameLocks xmlns:a="http://schemas.openxmlformats.org/drawingml/2006/main" noChangeAspect="1"/>
             </wp:cNvGraphicFramePr>
@@ -39108,13 +39878,13 @@
               <a:graphicData uri="http://schemas.openxmlformats.org/drawingml/2006/picture">
                 <pic:pic xmlns:pic="http://schemas.openxmlformats.org/drawingml/2006/picture">
                   <pic:nvPicPr>
-                    <pic:cNvPr id="0" name="Picture 2"/>
+                    <pic:cNvPr id="0" name="Picture 1"/>
                     <pic:cNvPicPr>
                       <a:picLocks noChangeAspect="1" noChangeArrowheads="1"/>
                     </pic:cNvPicPr>
                   </pic:nvPicPr>
                   <pic:blipFill>
-                    <a:blip r:embed="rId39">
+                    <a:blip r:embed="rId40">
                       <a:extLst>
                         <a:ext uri="{28A0092B-C50C-407E-A947-70E740481C1C}">
                           <a14:useLocalDpi xmlns:a14="http://schemas.microsoft.com/office/drawing/2010/main" val="0"/>
@@ -39129,7 +39899,7 @@
                   <pic:spPr bwMode="auto">
                     <a:xfrm>
                       <a:off x="0" y="0"/>
-                      <a:ext cx="4400550" cy="7810500"/>
+                      <a:ext cx="4261480" cy="7331490"/>
                     </a:xfrm>
                     <a:prstGeom prst="rect">
                       <a:avLst/>
@@ -39148,6 +39918,42 @@
     </w:p>
     <w:p>
       <w:pPr>
+        <w:pStyle w:val="Caption"/>
+        <w:rPr>
+          <w:rFonts w:ascii="Times New Roman" w:hAnsi="Times New Roman" w:cs="Times New Roman"/>
+          <w:color w:val="00B0F0"/>
+          <w:sz w:val="32"/>
+          <w:szCs w:val="32"/>
+          <w14:textOutline w14:w="0" w14:cap="flat" w14:cmpd="sng" w14:algn="ctr">
+            <w14:noFill/>
+            <w14:prstDash w14:val="solid"/>
+            <w14:round/>
+          </w14:textOutline>
+        </w:rPr>
+      </w:pPr>
+      <w:r>
+        <w:t xml:space="preserve">Figure </w:t>
+      </w:r>
+      <w:fldSimple w:instr=" SEQ Figure \* ARABIC ">
+        <w:r>
+          <w:rPr>
+            <w:noProof/>
+          </w:rPr>
+          <w:t>28</w:t>
+        </w:r>
+      </w:fldSimple>
+      <w:r>
+        <w:t xml:space="preserve"> Class diagram </w:t>
+      </w:r>
+      <w:r>
+        <w:rPr>
+          <w:noProof/>
+        </w:rPr>
+        <w:t>cho Nhập sách</w:t>
+      </w:r>
+    </w:p>
+    <w:p>
+      <w:pPr>
         <w:pStyle w:val="ListParagraph"/>
         <w:numPr>
           <w:ilvl w:val="1"/>
@@ -39180,15 +39986,23 @@
             <w14:round/>
           </w14:textOutline>
         </w:rPr>
+        <w:lastRenderedPageBreak/>
         <w:t>Sequence diagram</w:t>
       </w:r>
       <w:bookmarkEnd w:id="76"/>
     </w:p>
     <w:p>
       <w:pPr>
-        <w:rPr>
-          <w:rFonts w:ascii="Times New Roman" w:hAnsi="Times New Roman" w:cs="Times New Roman"/>
-          <w:color w:val="00B0F0"/>
+        <w:pStyle w:val="ListParagraph"/>
+        <w:numPr>
+          <w:ilvl w:val="2"/>
+          <w:numId w:val="1"/>
+        </w:numPr>
+        <w:ind w:firstLine="90"/>
+        <w:outlineLvl w:val="2"/>
+        <w:rPr>
+          <w:rFonts w:ascii="Times New Roman" w:hAnsi="Times New Roman" w:cs="Times New Roman"/>
+          <w:color w:val="44546A" w:themeColor="text2"/>
           <w:sz w:val="32"/>
           <w:szCs w:val="32"/>
           <w14:textOutline w14:w="0" w14:cap="flat" w14:cmpd="sng" w14:algn="ctr">
@@ -39198,10 +40012,120 @@
           </w14:textOutline>
         </w:rPr>
       </w:pPr>
+      <w:r>
+        <w:rPr>
+          <w:rFonts w:ascii="Times New Roman" w:hAnsi="Times New Roman" w:cs="Times New Roman"/>
+          <w:color w:val="44546A" w:themeColor="text2"/>
+          <w:sz w:val="32"/>
+          <w:szCs w:val="32"/>
+          <w14:textOutline w14:w="0" w14:cap="flat" w14:cmpd="sng" w14:algn="ctr">
+            <w14:noFill/>
+            <w14:prstDash w14:val="solid"/>
+            <w14:round/>
+          </w14:textOutline>
+        </w:rPr>
+        <w:t>Nhập sách</w:t>
+      </w:r>
+    </w:p>
+    <w:p>
+      <w:pPr>
+        <w:keepNext/>
+      </w:pPr>
+      <w:r>
+        <w:rPr>
+          <w:rFonts w:ascii="Times New Roman" w:hAnsi="Times New Roman" w:cs="Times New Roman"/>
+          <w:noProof/>
+          <w:color w:val="44546A" w:themeColor="text2"/>
+          <w:sz w:val="32"/>
+          <w:szCs w:val="32"/>
+          <w14:textOutline w14:w="0" w14:cap="flat" w14:cmpd="sng" w14:algn="ctr">
+            <w14:noFill/>
+            <w14:prstDash w14:val="solid"/>
+            <w14:round/>
+          </w14:textOutline>
+        </w:rPr>
+        <w:drawing>
+          <wp:inline distT="0" distB="0" distL="0" distR="0" wp14:anchorId="6A385817" wp14:editId="0E9856A1">
+            <wp:extent cx="5934075" cy="3028950"/>
+            <wp:effectExtent l="0" t="0" r="9525" b="0"/>
+            <wp:docPr id="34" name="Picture 34"/>
+            <wp:cNvGraphicFramePr>
+              <a:graphicFrameLocks xmlns:a="http://schemas.openxmlformats.org/drawingml/2006/main" noChangeAspect="1"/>
+            </wp:cNvGraphicFramePr>
+            <a:graphic xmlns:a="http://schemas.openxmlformats.org/drawingml/2006/main">
+              <a:graphicData uri="http://schemas.openxmlformats.org/drawingml/2006/picture">
+                <pic:pic xmlns:pic="http://schemas.openxmlformats.org/drawingml/2006/picture">
+                  <pic:nvPicPr>
+                    <pic:cNvPr id="0" name="Picture 2"/>
+                    <pic:cNvPicPr>
+                      <a:picLocks noChangeAspect="1" noChangeArrowheads="1"/>
+                    </pic:cNvPicPr>
+                  </pic:nvPicPr>
+                  <pic:blipFill>
+                    <a:blip r:embed="rId41">
+                      <a:extLst>
+                        <a:ext uri="{28A0092B-C50C-407E-A947-70E740481C1C}">
+                          <a14:useLocalDpi xmlns:a14="http://schemas.microsoft.com/office/drawing/2010/main" val="0"/>
+                        </a:ext>
+                      </a:extLst>
+                    </a:blip>
+                    <a:srcRect/>
+                    <a:stretch>
+                      <a:fillRect/>
+                    </a:stretch>
+                  </pic:blipFill>
+                  <pic:spPr bwMode="auto">
+                    <a:xfrm>
+                      <a:off x="0" y="0"/>
+                      <a:ext cx="5934075" cy="3028950"/>
+                    </a:xfrm>
+                    <a:prstGeom prst="rect">
+                      <a:avLst/>
+                    </a:prstGeom>
+                    <a:noFill/>
+                    <a:ln>
+                      <a:noFill/>
+                    </a:ln>
+                  </pic:spPr>
+                </pic:pic>
+              </a:graphicData>
+            </a:graphic>
+          </wp:inline>
+        </w:drawing>
+      </w:r>
+    </w:p>
+    <w:p>
+      <w:pPr>
+        <w:pStyle w:val="Caption"/>
+        <w:rPr>
+          <w:rFonts w:ascii="Times New Roman" w:hAnsi="Times New Roman" w:cs="Times New Roman"/>
+          <w:sz w:val="32"/>
+          <w:szCs w:val="32"/>
+          <w14:textOutline w14:w="0" w14:cap="flat" w14:cmpd="sng" w14:algn="ctr">
+            <w14:noFill/>
+            <w14:prstDash w14:val="solid"/>
+            <w14:round/>
+          </w14:textOutline>
+        </w:rPr>
+      </w:pPr>
+      <w:r>
+        <w:t xml:space="preserve">Figure </w:t>
+      </w:r>
+      <w:fldSimple w:instr=" SEQ Figure \* ARABIC ">
+        <w:r>
+          <w:rPr>
+            <w:noProof/>
+          </w:rPr>
+          <w:t>29</w:t>
+        </w:r>
+      </w:fldSimple>
+      <w:r>
+        <w:t xml:space="preserve"> Sequence diagram cho Nhập sách</w:t>
+      </w:r>
     </w:p>
     <w:sectPr>
-      <w:headerReference w:type="default" r:id="rId40"/>
-      <w:footerReference w:type="default" r:id="rId41"/>
+      <w:headerReference w:type="default" r:id="rId42"/>
+      <w:footerReference w:type="default" r:id="rId43"/>
       <w:pgSz w:w="12240" w:h="15840"/>
       <w:pgMar w:top="1440" w:right="1440" w:bottom="1440" w:left="1440" w:header="720" w:footer="720" w:gutter="0"/>
       <w:cols w:space="720"/>
@@ -39270,7 +40194,7 @@
           <w:rPr>
             <w:noProof/>
           </w:rPr>
-          <w:t>48</w:t>
+          <w:t>50</w:t>
         </w:r>
         <w:r>
           <w:rPr>
@@ -44154,7 +45078,7 @@
 </file>
 
 <file path=customXml/itemProps1.xml><?xml version="1.0" encoding="utf-8"?>
-<ds:datastoreItem xmlns:ds="http://schemas.openxmlformats.org/officeDocument/2006/customXml" ds:itemID="{DB970384-78DA-48A9-9138-99D4941F1021}">
+<ds:datastoreItem xmlns:ds="http://schemas.openxmlformats.org/officeDocument/2006/customXml" ds:itemID="{13DE5EDD-4E75-4A07-AC2A-AD2CD83A85A9}">
   <ds:schemaRefs>
     <ds:schemaRef ds:uri="http://schemas.openxmlformats.org/officeDocument/2006/bibliography"/>
   </ds:schemaRefs>

</xml_diff>

<commit_message>
Phân tích model 3 lớp cho thanh lý sách
</commit_message>
<xml_diff>
--- a/Analysis/DoAnLyThuyet/Report.docx
+++ b/Analysis/DoAnLyThuyet/Report.docx
@@ -1,6 +1,6 @@
 
 <file path=word/document.xml><?xml version="1.0" encoding="utf-8"?>
-<w:document xmlns:wpc="http://schemas.microsoft.com/office/word/2010/wordprocessingCanvas" xmlns:cx="http://schemas.microsoft.com/office/drawing/2014/chartex" xmlns:mc="http://schemas.openxmlformats.org/markup-compatibility/2006" xmlns:o="urn:schemas-microsoft-com:office:office" xmlns:r="http://schemas.openxmlformats.org/officeDocument/2006/relationships" xmlns:m="http://schemas.openxmlformats.org/officeDocument/2006/math" xmlns:v="urn:schemas-microsoft-com:vml" xmlns:wp14="http://schemas.microsoft.com/office/word/2010/wordprocessingDrawing" xmlns:wp="http://schemas.openxmlformats.org/drawingml/2006/wordprocessingDrawing" xmlns:w10="urn:schemas-microsoft-com:office:word" xmlns:w="http://schemas.openxmlformats.org/wordprocessingml/2006/main" xmlns:w14="http://schemas.microsoft.com/office/word/2010/wordml" xmlns:w15="http://schemas.microsoft.com/office/word/2012/wordml" xmlns:w16se="http://schemas.microsoft.com/office/word/2015/wordml/symex" xmlns:wpg="http://schemas.microsoft.com/office/word/2010/wordprocessingGroup" xmlns:wpi="http://schemas.microsoft.com/office/word/2010/wordprocessingInk" xmlns:wne="http://schemas.microsoft.com/office/word/2006/wordml" xmlns:wps="http://schemas.microsoft.com/office/word/2010/wordprocessingShape" mc:Ignorable="w14 w15 w16se wp14">
+<w:document xmlns:wpc="http://schemas.microsoft.com/office/word/2010/wordprocessingCanvas" xmlns:cx="http://schemas.microsoft.com/office/drawing/2014/chartex" xmlns:cx1="http://schemas.microsoft.com/office/drawing/2015/9/8/chartex" xmlns:mc="http://schemas.openxmlformats.org/markup-compatibility/2006" xmlns:o="urn:schemas-microsoft-com:office:office" xmlns:r="http://schemas.openxmlformats.org/officeDocument/2006/relationships" xmlns:m="http://schemas.openxmlformats.org/officeDocument/2006/math" xmlns:v="urn:schemas-microsoft-com:vml" xmlns:wp14="http://schemas.microsoft.com/office/word/2010/wordprocessingDrawing" xmlns:wp="http://schemas.openxmlformats.org/drawingml/2006/wordprocessingDrawing" xmlns:w10="urn:schemas-microsoft-com:office:word" xmlns:w="http://schemas.openxmlformats.org/wordprocessingml/2006/main" xmlns:w14="http://schemas.microsoft.com/office/word/2010/wordml" xmlns:w15="http://schemas.microsoft.com/office/word/2012/wordml" xmlns:w16se="http://schemas.microsoft.com/office/word/2015/wordml/symex" xmlns:wpg="http://schemas.microsoft.com/office/word/2010/wordprocessingGroup" xmlns:wpi="http://schemas.microsoft.com/office/word/2010/wordprocessingInk" xmlns:wne="http://schemas.microsoft.com/office/word/2006/wordml" xmlns:wps="http://schemas.microsoft.com/office/word/2010/wordprocessingShape" mc:Ignorable="w14 w15 w16se wp14">
   <w:body>
     <w:p>
       <w:pPr>
@@ -12818,27 +12818,14 @@
       <w:r>
         <w:t xml:space="preserve">Table </w:t>
       </w:r>
-      <w:r>
-        <w:fldChar w:fldCharType="begin"/>
-      </w:r>
-      <w:r>
-        <w:instrText xml:space="preserve"> SEQ Table \* ARABIC </w:instrText>
-      </w:r>
-      <w:r>
-        <w:fldChar w:fldCharType="separate"/>
-      </w:r>
-      <w:r>
-        <w:rPr>
-          <w:noProof/>
-        </w:rPr>
-        <w:t>1</w:t>
-      </w:r>
-      <w:r>
-        <w:rPr>
-          <w:noProof/>
-        </w:rPr>
-        <w:fldChar w:fldCharType="end"/>
-      </w:r>
+      <w:fldSimple w:instr=" SEQ Table \* ARABIC ">
+        <w:r>
+          <w:rPr>
+            <w:noProof/>
+          </w:rPr>
+          <w:t>1</w:t>
+        </w:r>
+      </w:fldSimple>
       <w:r>
         <w:t xml:space="preserve"> Tổ chức trong thư viện</w:t>
       </w:r>
@@ -13417,27 +13404,14 @@
       <w:r>
         <w:t xml:space="preserve">Table </w:t>
       </w:r>
-      <w:r>
-        <w:fldChar w:fldCharType="begin"/>
-      </w:r>
-      <w:r>
-        <w:instrText xml:space="preserve"> SEQ Table \* ARABIC </w:instrText>
-      </w:r>
-      <w:r>
-        <w:fldChar w:fldCharType="separate"/>
-      </w:r>
-      <w:r>
-        <w:rPr>
-          <w:noProof/>
-        </w:rPr>
-        <w:t>2</w:t>
-      </w:r>
-      <w:r>
-        <w:rPr>
-          <w:noProof/>
-        </w:rPr>
-        <w:fldChar w:fldCharType="end"/>
-      </w:r>
+      <w:fldSimple w:instr=" SEQ Table \* ARABIC ">
+        <w:r>
+          <w:rPr>
+            <w:noProof/>
+          </w:rPr>
+          <w:t>2</w:t>
+        </w:r>
+      </w:fldSimple>
       <w:r>
         <w:t xml:space="preserve"> Tổ chức độc giả</w:t>
       </w:r>
@@ -13723,27 +13697,14 @@
       <w:r>
         <w:t xml:space="preserve">Table </w:t>
       </w:r>
-      <w:r>
-        <w:fldChar w:fldCharType="begin"/>
-      </w:r>
-      <w:r>
-        <w:instrText xml:space="preserve"> SEQ Table \* ARABIC </w:instrText>
-      </w:r>
-      <w:r>
-        <w:fldChar w:fldCharType="separate"/>
-      </w:r>
-      <w:r>
-        <w:rPr>
-          <w:noProof/>
-        </w:rPr>
-        <w:t>3</w:t>
-      </w:r>
-      <w:r>
-        <w:rPr>
-          <w:noProof/>
-        </w:rPr>
-        <w:fldChar w:fldCharType="end"/>
-      </w:r>
+      <w:fldSimple w:instr=" SEQ Table \* ARABIC ">
+        <w:r>
+          <w:rPr>
+            <w:noProof/>
+          </w:rPr>
+          <w:t>3</w:t>
+        </w:r>
+      </w:fldSimple>
       <w:r>
         <w:t xml:space="preserve"> Tổ chức nhà trường</w:t>
       </w:r>
@@ -14051,27 +14012,14 @@
       <w:r>
         <w:t xml:space="preserve">Table </w:t>
       </w:r>
-      <w:r>
-        <w:fldChar w:fldCharType="begin"/>
-      </w:r>
-      <w:r>
-        <w:instrText xml:space="preserve"> SEQ Table \* ARABIC </w:instrText>
-      </w:r>
-      <w:r>
-        <w:fldChar w:fldCharType="separate"/>
-      </w:r>
-      <w:r>
-        <w:rPr>
-          <w:noProof/>
-        </w:rPr>
-        <w:t>4</w:t>
-      </w:r>
-      <w:r>
-        <w:rPr>
-          <w:noProof/>
-        </w:rPr>
-        <w:fldChar w:fldCharType="end"/>
-      </w:r>
+      <w:fldSimple w:instr=" SEQ Table \* ARABIC ">
+        <w:r>
+          <w:rPr>
+            <w:noProof/>
+          </w:rPr>
+          <w:t>4</w:t>
+        </w:r>
+      </w:fldSimple>
       <w:r>
         <w:t xml:space="preserve"> Tổ chức nhà thanh lý</w:t>
       </w:r>
@@ -20732,27 +20680,14 @@
       <w:r>
         <w:t xml:space="preserve">Figure </w:t>
       </w:r>
-      <w:r>
-        <w:fldChar w:fldCharType="begin"/>
-      </w:r>
-      <w:r>
-        <w:instrText xml:space="preserve"> SEQ Figure \* ARABIC </w:instrText>
-      </w:r>
-      <w:r>
-        <w:fldChar w:fldCharType="separate"/>
-      </w:r>
-      <w:r>
-        <w:rPr>
-          <w:noProof/>
-        </w:rPr>
-        <w:t>1</w:t>
-      </w:r>
-      <w:r>
-        <w:rPr>
-          <w:noProof/>
-        </w:rPr>
-        <w:fldChar w:fldCharType="end"/>
-      </w:r>
+      <w:fldSimple w:instr=" SEQ Figure \* ARABIC ">
+        <w:r>
+          <w:rPr>
+            <w:noProof/>
+          </w:rPr>
+          <w:t>1</w:t>
+        </w:r>
+      </w:fldSimple>
       <w:r>
         <w:t xml:space="preserve"> Business use-case diagram</w:t>
       </w:r>
@@ -20848,27 +20783,14 @@
       <w:r>
         <w:t xml:space="preserve">Table </w:t>
       </w:r>
-      <w:r>
-        <w:fldChar w:fldCharType="begin"/>
-      </w:r>
-      <w:r>
-        <w:instrText xml:space="preserve"> SEQ Table \* ARABIC </w:instrText>
-      </w:r>
-      <w:r>
-        <w:fldChar w:fldCharType="separate"/>
-      </w:r>
-      <w:r>
-        <w:rPr>
-          <w:noProof/>
-        </w:rPr>
-        <w:t>5</w:t>
-      </w:r>
-      <w:r>
-        <w:rPr>
-          <w:noProof/>
-        </w:rPr>
-        <w:fldChar w:fldCharType="end"/>
-      </w:r>
+      <w:fldSimple w:instr=" SEQ Table \* ARABIC ">
+        <w:r>
+          <w:rPr>
+            <w:noProof/>
+          </w:rPr>
+          <w:t>5</w:t>
+        </w:r>
+      </w:fldSimple>
       <w:r>
         <w:t xml:space="preserve"> Mô tả cho use case Mua cho khoa</w:t>
       </w:r>
@@ -21488,27 +21410,14 @@
       <w:r>
         <w:t xml:space="preserve">Table </w:t>
       </w:r>
-      <w:r>
-        <w:fldChar w:fldCharType="begin"/>
-      </w:r>
-      <w:r>
-        <w:instrText xml:space="preserve"> SEQ Table \* ARABIC </w:instrText>
-      </w:r>
-      <w:r>
-        <w:fldChar w:fldCharType="separate"/>
-      </w:r>
-      <w:r>
-        <w:rPr>
-          <w:noProof/>
-        </w:rPr>
-        <w:t>6</w:t>
-      </w:r>
-      <w:r>
-        <w:rPr>
-          <w:noProof/>
-        </w:rPr>
-        <w:fldChar w:fldCharType="end"/>
-      </w:r>
+      <w:fldSimple w:instr=" SEQ Table \* ARABIC ">
+        <w:r>
+          <w:rPr>
+            <w:noProof/>
+          </w:rPr>
+          <w:t>6</w:t>
+        </w:r>
+      </w:fldSimple>
       <w:r>
         <w:t xml:space="preserve"> Mô tả use case Mua từ khảo sát nhu cầu độc giả</w:t>
       </w:r>
@@ -22140,27 +22049,14 @@
       <w:r>
         <w:t xml:space="preserve">Table </w:t>
       </w:r>
-      <w:r>
-        <w:fldChar w:fldCharType="begin"/>
-      </w:r>
-      <w:r>
-        <w:instrText xml:space="preserve"> SEQ Table \* ARABIC </w:instrText>
-      </w:r>
-      <w:r>
-        <w:fldChar w:fldCharType="separate"/>
-      </w:r>
-      <w:r>
-        <w:rPr>
-          <w:noProof/>
-        </w:rPr>
-        <w:t>7</w:t>
-      </w:r>
-      <w:r>
-        <w:rPr>
-          <w:noProof/>
-        </w:rPr>
-        <w:fldChar w:fldCharType="end"/>
-      </w:r>
+      <w:fldSimple w:instr=" SEQ Table \* ARABIC ">
+        <w:r>
+          <w:rPr>
+            <w:noProof/>
+          </w:rPr>
+          <w:t>7</w:t>
+        </w:r>
+      </w:fldSimple>
       <w:r>
         <w:t xml:space="preserve"> Mô tả use case đăng ký sách</w:t>
       </w:r>
@@ -24782,27 +24678,14 @@
       <w:r>
         <w:t xml:space="preserve">Table </w:t>
       </w:r>
-      <w:r>
-        <w:fldChar w:fldCharType="begin"/>
-      </w:r>
-      <w:r>
-        <w:instrText xml:space="preserve"> SEQ Table \* ARABIC </w:instrText>
-      </w:r>
-      <w:r>
-        <w:fldChar w:fldCharType="separate"/>
-      </w:r>
-      <w:r>
-        <w:rPr>
-          <w:noProof/>
-        </w:rPr>
-        <w:t>8</w:t>
-      </w:r>
-      <w:r>
-        <w:rPr>
-          <w:noProof/>
-        </w:rPr>
-        <w:fldChar w:fldCharType="end"/>
-      </w:r>
+      <w:fldSimple w:instr=" SEQ Table \* ARABIC ">
+        <w:r>
+          <w:rPr>
+            <w:noProof/>
+          </w:rPr>
+          <w:t>8</w:t>
+        </w:r>
+      </w:fldSimple>
       <w:r>
         <w:t xml:space="preserve"> Mô tả cho use case Đăng ký sinh viên</w:t>
       </w:r>
@@ -25564,27 +25447,14 @@
         <w:lastRenderedPageBreak/>
         <w:t xml:space="preserve">Table </w:t>
       </w:r>
-      <w:r>
-        <w:fldChar w:fldCharType="begin"/>
-      </w:r>
-      <w:r>
-        <w:instrText xml:space="preserve"> SEQ Table \* ARABIC </w:instrText>
-      </w:r>
-      <w:r>
-        <w:fldChar w:fldCharType="separate"/>
-      </w:r>
-      <w:r>
-        <w:rPr>
-          <w:noProof/>
-        </w:rPr>
-        <w:t>9</w:t>
-      </w:r>
-      <w:r>
-        <w:rPr>
-          <w:noProof/>
-        </w:rPr>
-        <w:fldChar w:fldCharType="end"/>
-      </w:r>
+      <w:fldSimple w:instr=" SEQ Table \* ARABIC ">
+        <w:r>
+          <w:rPr>
+            <w:noProof/>
+          </w:rPr>
+          <w:t>9</w:t>
+        </w:r>
+      </w:fldSimple>
       <w:r>
         <w:t xml:space="preserve"> Mô tả cho use case</w:t>
       </w:r>
@@ -26133,27 +26003,14 @@
       <w:r>
         <w:t xml:space="preserve">Table </w:t>
       </w:r>
-      <w:r>
-        <w:fldChar w:fldCharType="begin"/>
-      </w:r>
-      <w:r>
-        <w:instrText xml:space="preserve"> SEQ Table \* ARABIC </w:instrText>
-      </w:r>
-      <w:r>
-        <w:fldChar w:fldCharType="separate"/>
-      </w:r>
-      <w:r>
-        <w:rPr>
-          <w:noProof/>
-        </w:rPr>
-        <w:t>10</w:t>
-      </w:r>
-      <w:r>
-        <w:rPr>
-          <w:noProof/>
-        </w:rPr>
-        <w:fldChar w:fldCharType="end"/>
-      </w:r>
+      <w:fldSimple w:instr=" SEQ Table \* ARABIC ">
+        <w:r>
+          <w:rPr>
+            <w:noProof/>
+          </w:rPr>
+          <w:t>10</w:t>
+        </w:r>
+      </w:fldSimple>
       <w:r>
         <w:t xml:space="preserve"> Mô tả cho use case mượn sách về nhà</w:t>
       </w:r>
@@ -26990,27 +26847,14 @@
         <w:lastRenderedPageBreak/>
         <w:t xml:space="preserve">Table </w:t>
       </w:r>
-      <w:r>
-        <w:fldChar w:fldCharType="begin"/>
-      </w:r>
-      <w:r>
-        <w:instrText xml:space="preserve"> SEQ Table \* ARABIC </w:instrText>
-      </w:r>
-      <w:r>
-        <w:fldChar w:fldCharType="separate"/>
-      </w:r>
-      <w:r>
-        <w:rPr>
-          <w:noProof/>
-        </w:rPr>
-        <w:t>11</w:t>
-      </w:r>
-      <w:r>
-        <w:rPr>
-          <w:noProof/>
-        </w:rPr>
-        <w:fldChar w:fldCharType="end"/>
-      </w:r>
+      <w:fldSimple w:instr=" SEQ Table \* ARABIC ">
+        <w:r>
+          <w:rPr>
+            <w:noProof/>
+          </w:rPr>
+          <w:t>11</w:t>
+        </w:r>
+      </w:fldSimple>
       <w:r>
         <w:t xml:space="preserve"> Mô tả cho use case đọc sách tại chỗ</w:t>
       </w:r>
@@ -27499,27 +27343,14 @@
       <w:r>
         <w:t xml:space="preserve">Table </w:t>
       </w:r>
-      <w:r>
-        <w:fldChar w:fldCharType="begin"/>
-      </w:r>
-      <w:r>
-        <w:instrText xml:space="preserve"> SEQ Table \* ARABIC </w:instrText>
-      </w:r>
-      <w:r>
-        <w:fldChar w:fldCharType="separate"/>
-      </w:r>
-      <w:r>
-        <w:rPr>
-          <w:noProof/>
-        </w:rPr>
-        <w:t>12</w:t>
-      </w:r>
-      <w:r>
-        <w:rPr>
-          <w:noProof/>
-        </w:rPr>
-        <w:fldChar w:fldCharType="end"/>
-      </w:r>
+      <w:fldSimple w:instr=" SEQ Table \* ARABIC ">
+        <w:r>
+          <w:rPr>
+            <w:noProof/>
+          </w:rPr>
+          <w:t>12</w:t>
+        </w:r>
+      </w:fldSimple>
       <w:r>
         <w:t xml:space="preserve"> Mô tả cho use case trả sách</w:t>
       </w:r>
@@ -28254,27 +28085,14 @@
       <w:r>
         <w:t xml:space="preserve">Table </w:t>
       </w:r>
-      <w:r>
-        <w:fldChar w:fldCharType="begin"/>
-      </w:r>
-      <w:r>
-        <w:instrText xml:space="preserve"> SEQ Table \* ARABIC </w:instrText>
-      </w:r>
-      <w:r>
-        <w:fldChar w:fldCharType="separate"/>
-      </w:r>
-      <w:r>
-        <w:rPr>
-          <w:noProof/>
-        </w:rPr>
-        <w:t>13</w:t>
-      </w:r>
-      <w:r>
-        <w:rPr>
-          <w:noProof/>
-        </w:rPr>
-        <w:fldChar w:fldCharType="end"/>
-      </w:r>
+      <w:fldSimple w:instr=" SEQ Table \* ARABIC ">
+        <w:r>
+          <w:rPr>
+            <w:noProof/>
+          </w:rPr>
+          <w:t>13</w:t>
+        </w:r>
+      </w:fldSimple>
       <w:r>
         <w:t xml:space="preserve"> Mô tả cho use case Xử lý vi phạm trả sách quá hạn</w:t>
       </w:r>
@@ -28945,27 +28763,14 @@
         <w:lastRenderedPageBreak/>
         <w:t xml:space="preserve">Table </w:t>
       </w:r>
-      <w:r>
-        <w:fldChar w:fldCharType="begin"/>
-      </w:r>
-      <w:r>
-        <w:instrText xml:space="preserve"> SEQ Table \* ARABIC </w:instrText>
-      </w:r>
-      <w:r>
-        <w:fldChar w:fldCharType="separate"/>
-      </w:r>
-      <w:r>
-        <w:rPr>
-          <w:noProof/>
-        </w:rPr>
-        <w:t>14</w:t>
-      </w:r>
-      <w:r>
-        <w:rPr>
-          <w:noProof/>
-        </w:rPr>
-        <w:fldChar w:fldCharType="end"/>
-      </w:r>
+      <w:fldSimple w:instr=" SEQ Table \* ARABIC ">
+        <w:r>
+          <w:rPr>
+            <w:noProof/>
+          </w:rPr>
+          <w:t>14</w:t>
+        </w:r>
+      </w:fldSimple>
       <w:r>
         <w:t xml:space="preserve"> Mô tả cho use case Xử lý vi phạm khi sách bị hư hỏng</w:t>
       </w:r>
@@ -30094,27 +29899,14 @@
       <w:r>
         <w:t xml:space="preserve">Figure </w:t>
       </w:r>
-      <w:r>
-        <w:fldChar w:fldCharType="begin"/>
-      </w:r>
-      <w:r>
-        <w:instrText xml:space="preserve"> SEQ Figure \* ARABIC </w:instrText>
-      </w:r>
-      <w:r>
-        <w:fldChar w:fldCharType="separate"/>
-      </w:r>
-      <w:r>
-        <w:rPr>
-          <w:noProof/>
-        </w:rPr>
-        <w:t>2</w:t>
-      </w:r>
-      <w:r>
-        <w:rPr>
-          <w:noProof/>
-        </w:rPr>
-        <w:fldChar w:fldCharType="end"/>
-      </w:r>
+      <w:fldSimple w:instr=" SEQ Figure \* ARABIC ">
+        <w:r>
+          <w:rPr>
+            <w:noProof/>
+          </w:rPr>
+          <w:t>2</w:t>
+        </w:r>
+      </w:fldSimple>
       <w:r>
         <w:t xml:space="preserve"> Activity Diagram cho use case Mua từ khảo sát nhu cầu người dùng</w:t>
       </w:r>
@@ -30194,27 +29986,14 @@
       <w:r>
         <w:t xml:space="preserve">Figure </w:t>
       </w:r>
-      <w:r>
-        <w:fldChar w:fldCharType="begin"/>
-      </w:r>
-      <w:r>
-        <w:instrText xml:space="preserve"> SEQ Figure \* ARABIC </w:instrText>
-      </w:r>
-      <w:r>
-        <w:fldChar w:fldCharType="separate"/>
-      </w:r>
-      <w:r>
-        <w:rPr>
-          <w:noProof/>
-        </w:rPr>
-        <w:t>3</w:t>
-      </w:r>
-      <w:r>
-        <w:rPr>
-          <w:noProof/>
-        </w:rPr>
-        <w:fldChar w:fldCharType="end"/>
-      </w:r>
+      <w:fldSimple w:instr=" SEQ Figure \* ARABIC ">
+        <w:r>
+          <w:rPr>
+            <w:noProof/>
+          </w:rPr>
+          <w:t>3</w:t>
+        </w:r>
+      </w:fldSimple>
       <w:r>
         <w:t xml:space="preserve"> Activity Diagram cho use case Đăng ký sách</w:t>
       </w:r>
@@ -30325,27 +30104,14 @@
       <w:r>
         <w:t xml:space="preserve">Figure </w:t>
       </w:r>
-      <w:r>
-        <w:fldChar w:fldCharType="begin"/>
-      </w:r>
-      <w:r>
-        <w:instrText xml:space="preserve"> SEQ Figure \* ARABIC </w:instrText>
-      </w:r>
-      <w:r>
-        <w:fldChar w:fldCharType="separate"/>
-      </w:r>
-      <w:r>
-        <w:rPr>
-          <w:noProof/>
-        </w:rPr>
-        <w:t>4</w:t>
-      </w:r>
-      <w:r>
-        <w:rPr>
-          <w:noProof/>
-        </w:rPr>
-        <w:fldChar w:fldCharType="end"/>
-      </w:r>
+      <w:fldSimple w:instr=" SEQ Figure \* ARABIC ">
+        <w:r>
+          <w:rPr>
+            <w:noProof/>
+          </w:rPr>
+          <w:t>4</w:t>
+        </w:r>
+      </w:fldSimple>
       <w:r>
         <w:t xml:space="preserve"> Activity diagram cho usecase </w:t>
       </w:r>
@@ -30410,27 +30176,14 @@
       <w:r>
         <w:t xml:space="preserve">Figure </w:t>
       </w:r>
-      <w:r>
-        <w:fldChar w:fldCharType="begin"/>
-      </w:r>
-      <w:r>
-        <w:instrText xml:space="preserve"> SEQ Figure \* ARABIC </w:instrText>
-      </w:r>
-      <w:r>
-        <w:fldChar w:fldCharType="separate"/>
-      </w:r>
-      <w:r>
-        <w:rPr>
-          <w:noProof/>
-        </w:rPr>
-        <w:t>5</w:t>
-      </w:r>
-      <w:r>
-        <w:rPr>
-          <w:noProof/>
-        </w:rPr>
-        <w:fldChar w:fldCharType="end"/>
-      </w:r>
+      <w:fldSimple w:instr=" SEQ Figure \* ARABIC ">
+        <w:r>
+          <w:rPr>
+            <w:noProof/>
+          </w:rPr>
+          <w:t>5</w:t>
+        </w:r>
+      </w:fldSimple>
       <w:r>
         <w:t xml:space="preserve"> Activity diagram cho usecase </w:t>
       </w:r>
@@ -30666,27 +30419,14 @@
       <w:r>
         <w:t xml:space="preserve">Figure </w:t>
       </w:r>
-      <w:r>
-        <w:fldChar w:fldCharType="begin"/>
-      </w:r>
-      <w:r>
-        <w:instrText xml:space="preserve"> SEQ Figure \* ARABIC </w:instrText>
-      </w:r>
-      <w:r>
-        <w:fldChar w:fldCharType="separate"/>
-      </w:r>
-      <w:r>
-        <w:rPr>
-          <w:noProof/>
-        </w:rPr>
-        <w:t>6</w:t>
-      </w:r>
-      <w:r>
-        <w:rPr>
-          <w:noProof/>
-        </w:rPr>
-        <w:fldChar w:fldCharType="end"/>
-      </w:r>
+      <w:fldSimple w:instr=" SEQ Figure \* ARABIC ">
+        <w:r>
+          <w:rPr>
+            <w:noProof/>
+          </w:rPr>
+          <w:t>6</w:t>
+        </w:r>
+      </w:fldSimple>
       <w:r>
         <w:t xml:space="preserve"> </w:t>
       </w:r>
@@ -30822,27 +30562,14 @@
       <w:r>
         <w:t xml:space="preserve">Figure </w:t>
       </w:r>
-      <w:r>
-        <w:fldChar w:fldCharType="begin"/>
-      </w:r>
-      <w:r>
-        <w:instrText xml:space="preserve"> SEQ Figure \* ARABIC </w:instrText>
-      </w:r>
-      <w:r>
-        <w:fldChar w:fldCharType="separate"/>
-      </w:r>
-      <w:r>
-        <w:rPr>
-          <w:noProof/>
-        </w:rPr>
-        <w:t>7</w:t>
-      </w:r>
-      <w:r>
-        <w:rPr>
-          <w:noProof/>
-        </w:rPr>
-        <w:fldChar w:fldCharType="end"/>
-      </w:r>
+      <w:fldSimple w:instr=" SEQ Figure \* ARABIC ">
+        <w:r>
+          <w:rPr>
+            <w:noProof/>
+          </w:rPr>
+          <w:t>7</w:t>
+        </w:r>
+      </w:fldSimple>
       <w:r>
         <w:t xml:space="preserve"> Activity diagram cho đọc sách tại chỗ</w:t>
       </w:r>
@@ -30922,27 +30649,14 @@
       <w:r>
         <w:t xml:space="preserve">Figure </w:t>
       </w:r>
-      <w:r>
-        <w:fldChar w:fldCharType="begin"/>
-      </w:r>
-      <w:r>
-        <w:instrText xml:space="preserve"> SEQ Figure \* ARABIC </w:instrText>
-      </w:r>
-      <w:r>
-        <w:fldChar w:fldCharType="separate"/>
-      </w:r>
-      <w:r>
-        <w:rPr>
-          <w:noProof/>
-        </w:rPr>
-        <w:t>8</w:t>
-      </w:r>
-      <w:r>
-        <w:rPr>
-          <w:noProof/>
-        </w:rPr>
-        <w:fldChar w:fldCharType="end"/>
-      </w:r>
+      <w:fldSimple w:instr=" SEQ Figure \* ARABIC ">
+        <w:r>
+          <w:rPr>
+            <w:noProof/>
+          </w:rPr>
+          <w:t>8</w:t>
+        </w:r>
+      </w:fldSimple>
       <w:r>
         <w:t xml:space="preserve"> Activity diagram cho use case mượn sách về nhà</w:t>
       </w:r>
@@ -31052,27 +30766,14 @@
       <w:r>
         <w:t xml:space="preserve">Figure </w:t>
       </w:r>
-      <w:r>
-        <w:fldChar w:fldCharType="begin"/>
-      </w:r>
-      <w:r>
-        <w:instrText xml:space="preserve"> SEQ Figure \* ARABIC </w:instrText>
-      </w:r>
-      <w:r>
-        <w:fldChar w:fldCharType="separate"/>
-      </w:r>
-      <w:r>
-        <w:rPr>
-          <w:noProof/>
-        </w:rPr>
-        <w:t>9</w:t>
-      </w:r>
-      <w:r>
-        <w:rPr>
-          <w:noProof/>
-        </w:rPr>
-        <w:fldChar w:fldCharType="end"/>
-      </w:r>
+      <w:fldSimple w:instr=" SEQ Figure \* ARABIC ">
+        <w:r>
+          <w:rPr>
+            <w:noProof/>
+          </w:rPr>
+          <w:t>9</w:t>
+        </w:r>
+      </w:fldSimple>
       <w:r>
         <w:t xml:space="preserve"> Activity diagram cho use case Xử lý vi phạm khi trả sách quá hạn</w:t>
       </w:r>
@@ -31139,30 +30840,14 @@
       <w:r>
         <w:t xml:space="preserve">Figure </w:t>
       </w:r>
-      <w:r>
-        <w:fldChar w:fldCharType="begin"/>
-      </w:r>
-      <w:r>
-        <w:instrText xml:space="preserve"> SEQ F</w:instrText>
-      </w:r>
-      <w:r>
-        <w:instrText xml:space="preserve">igure \* ARABIC </w:instrText>
-      </w:r>
-      <w:r>
-        <w:fldChar w:fldCharType="separate"/>
-      </w:r>
-      <w:r>
-        <w:rPr>
-          <w:noProof/>
-        </w:rPr>
-        <w:t>10</w:t>
-      </w:r>
-      <w:r>
-        <w:rPr>
-          <w:noProof/>
-        </w:rPr>
-        <w:fldChar w:fldCharType="end"/>
-      </w:r>
+      <w:fldSimple w:instr=" SEQ Figure \* ARABIC ">
+        <w:r>
+          <w:rPr>
+            <w:noProof/>
+          </w:rPr>
+          <w:t>10</w:t>
+        </w:r>
+      </w:fldSimple>
       <w:r>
         <w:t xml:space="preserve"> Activity diagram cho use case Trả sách</w:t>
       </w:r>
@@ -31240,27 +30925,14 @@
       <w:r>
         <w:t xml:space="preserve">Figure </w:t>
       </w:r>
-      <w:r>
-        <w:fldChar w:fldCharType="begin"/>
-      </w:r>
-      <w:r>
-        <w:instrText xml:space="preserve"> SEQ Figure \* ARABIC </w:instrText>
-      </w:r>
-      <w:r>
-        <w:fldChar w:fldCharType="separate"/>
-      </w:r>
-      <w:r>
-        <w:rPr>
-          <w:noProof/>
-        </w:rPr>
-        <w:t>11</w:t>
-      </w:r>
-      <w:r>
-        <w:rPr>
-          <w:noProof/>
-        </w:rPr>
-        <w:fldChar w:fldCharType="end"/>
-      </w:r>
+      <w:fldSimple w:instr=" SEQ Figure \* ARABIC ">
+        <w:r>
+          <w:rPr>
+            <w:noProof/>
+          </w:rPr>
+          <w:t>11</w:t>
+        </w:r>
+      </w:fldSimple>
       <w:r>
         <w:t xml:space="preserve"> Activity diagram cho use case xử lý vi phạm khi sách hỏng, mất sách</w:t>
       </w:r>
@@ -31553,27 +31225,14 @@
       <w:r>
         <w:t xml:space="preserve">Figure </w:t>
       </w:r>
-      <w:r>
-        <w:fldChar w:fldCharType="begin"/>
-      </w:r>
-      <w:r>
-        <w:instrText xml:space="preserve"> SEQ Figure \* ARABIC </w:instrText>
-      </w:r>
-      <w:r>
-        <w:fldChar w:fldCharType="separate"/>
-      </w:r>
-      <w:r>
-        <w:rPr>
-          <w:noProof/>
-        </w:rPr>
-        <w:t>12</w:t>
-      </w:r>
-      <w:r>
-        <w:rPr>
-          <w:noProof/>
-        </w:rPr>
-        <w:fldChar w:fldCharType="end"/>
-      </w:r>
+      <w:fldSimple w:instr=" SEQ Figure \* ARABIC ">
+        <w:r>
+          <w:rPr>
+            <w:noProof/>
+          </w:rPr>
+          <w:t>12</w:t>
+        </w:r>
+      </w:fldSimple>
       <w:r>
         <w:t xml:space="preserve"> Class diagram (behavior) cho use case nhập sách</w:t>
       </w:r>
@@ -31695,30 +31354,14 @@
       <w:r>
         <w:t xml:space="preserve">Figure </w:t>
       </w:r>
-      <w:r>
-        <w:fldChar w:fldCharType="begin"/>
-      </w:r>
-      <w:r>
-        <w:instrText xml:space="preserve"> S</w:instrText>
-      </w:r>
-      <w:r>
-        <w:instrText xml:space="preserve">EQ Figure \* ARABIC </w:instrText>
-      </w:r>
-      <w:r>
-        <w:fldChar w:fldCharType="separate"/>
-      </w:r>
-      <w:r>
-        <w:rPr>
-          <w:noProof/>
-        </w:rPr>
-        <w:t>13</w:t>
-      </w:r>
-      <w:r>
-        <w:rPr>
-          <w:noProof/>
-        </w:rPr>
-        <w:fldChar w:fldCharType="end"/>
-      </w:r>
+      <w:fldSimple w:instr=" SEQ Figure \* ARABIC ">
+        <w:r>
+          <w:rPr>
+            <w:noProof/>
+          </w:rPr>
+          <w:t>13</w:t>
+        </w:r>
+      </w:fldSimple>
       <w:r>
         <w:t xml:space="preserve"> </w:t>
       </w:r>
@@ -31826,27 +31469,14 @@
       <w:r>
         <w:t xml:space="preserve">Figure </w:t>
       </w:r>
-      <w:r>
-        <w:fldChar w:fldCharType="begin"/>
-      </w:r>
-      <w:r>
-        <w:instrText xml:space="preserve"> SEQ Figure \* ARABIC </w:instrText>
-      </w:r>
-      <w:r>
-        <w:fldChar w:fldCharType="separate"/>
-      </w:r>
-      <w:r>
-        <w:rPr>
-          <w:noProof/>
-        </w:rPr>
-        <w:t>14</w:t>
-      </w:r>
-      <w:r>
-        <w:rPr>
-          <w:noProof/>
-        </w:rPr>
-        <w:fldChar w:fldCharType="end"/>
-      </w:r>
+      <w:fldSimple w:instr=" SEQ Figure \* ARABIC ">
+        <w:r>
+          <w:rPr>
+            <w:noProof/>
+          </w:rPr>
+          <w:t>14</w:t>
+        </w:r>
+      </w:fldSimple>
       <w:r>
         <w:t xml:space="preserve"> </w:t>
       </w:r>
@@ -31964,27 +31594,14 @@
       <w:r>
         <w:t xml:space="preserve">Figure </w:t>
       </w:r>
-      <w:r>
-        <w:fldChar w:fldCharType="begin"/>
-      </w:r>
-      <w:r>
-        <w:instrText xml:space="preserve"> SEQ Figure \* ARABIC </w:instrText>
-      </w:r>
-      <w:r>
-        <w:fldChar w:fldCharType="separate"/>
-      </w:r>
-      <w:r>
-        <w:rPr>
-          <w:noProof/>
-        </w:rPr>
-        <w:t>15</w:t>
-      </w:r>
-      <w:r>
-        <w:rPr>
-          <w:noProof/>
-        </w:rPr>
-        <w:fldChar w:fldCharType="end"/>
-      </w:r>
+      <w:fldSimple w:instr=" SEQ Figure \* ARABIC ">
+        <w:r>
+          <w:rPr>
+            <w:noProof/>
+          </w:rPr>
+          <w:t>15</w:t>
+        </w:r>
+      </w:fldSimple>
       <w:r>
         <w:t xml:space="preserve"> Class diagram cho Mượn sách</w:t>
       </w:r>
@@ -32100,27 +31717,14 @@
       <w:r>
         <w:t xml:space="preserve">Figure </w:t>
       </w:r>
-      <w:r>
-        <w:fldChar w:fldCharType="begin"/>
-      </w:r>
-      <w:r>
-        <w:instrText xml:space="preserve"> SEQ Figure \* ARABIC </w:instrText>
-      </w:r>
-      <w:r>
-        <w:fldChar w:fldCharType="separate"/>
-      </w:r>
-      <w:r>
-        <w:rPr>
-          <w:noProof/>
-        </w:rPr>
-        <w:t>16</w:t>
-      </w:r>
-      <w:r>
-        <w:rPr>
-          <w:noProof/>
-        </w:rPr>
-        <w:fldChar w:fldCharType="end"/>
-      </w:r>
+      <w:fldSimple w:instr=" SEQ Figure \* ARABIC ">
+        <w:r>
+          <w:rPr>
+            <w:noProof/>
+          </w:rPr>
+          <w:t>16</w:t>
+        </w:r>
+      </w:fldSimple>
       <w:r>
         <w:t xml:space="preserve"> Class diagram cho trả sách</w:t>
       </w:r>
@@ -32956,27 +32560,14 @@
       <w:r>
         <w:t xml:space="preserve">Figure </w:t>
       </w:r>
-      <w:r>
-        <w:fldChar w:fldCharType="begin"/>
-      </w:r>
-      <w:r>
-        <w:instrText xml:space="preserve"> SEQ Figure \* ARABIC </w:instrText>
-      </w:r>
-      <w:r>
-        <w:fldChar w:fldCharType="separate"/>
-      </w:r>
-      <w:r>
-        <w:rPr>
-          <w:noProof/>
-        </w:rPr>
-        <w:t>17</w:t>
-      </w:r>
-      <w:r>
-        <w:rPr>
-          <w:noProof/>
-        </w:rPr>
-        <w:fldChar w:fldCharType="end"/>
-      </w:r>
+      <w:fldSimple w:instr=" SEQ Figure \* ARABIC ">
+        <w:r>
+          <w:rPr>
+            <w:noProof/>
+          </w:rPr>
+          <w:t>17</w:t>
+        </w:r>
+      </w:fldSimple>
       <w:r>
         <w:t xml:space="preserve"> System use case diagram</w:t>
       </w:r>
@@ -38139,27 +37730,14 @@
       <w:r>
         <w:t xml:space="preserve">Figure </w:t>
       </w:r>
-      <w:r>
-        <w:fldChar w:fldCharType="begin"/>
-      </w:r>
-      <w:r>
-        <w:instrText xml:space="preserve"> SEQ Figure \* ARABIC </w:instrText>
-      </w:r>
-      <w:r>
-        <w:fldChar w:fldCharType="separate"/>
-      </w:r>
-      <w:r>
-        <w:rPr>
-          <w:noProof/>
-        </w:rPr>
-        <w:t>18</w:t>
-      </w:r>
-      <w:r>
-        <w:rPr>
-          <w:noProof/>
-        </w:rPr>
-        <w:fldChar w:fldCharType="end"/>
-      </w:r>
+      <w:fldSimple w:instr=" SEQ Figure \* ARABIC ">
+        <w:r>
+          <w:rPr>
+            <w:noProof/>
+          </w:rPr>
+          <w:t>18</w:t>
+        </w:r>
+      </w:fldSimple>
       <w:r>
         <w:t xml:space="preserve"> Sequence diagram cho CRUD use case Quản lý sách</w:t>
       </w:r>
@@ -38653,27 +38231,14 @@
       <w:r>
         <w:t xml:space="preserve">Figure </w:t>
       </w:r>
-      <w:r>
-        <w:fldChar w:fldCharType="begin"/>
-      </w:r>
-      <w:r>
-        <w:instrText xml:space="preserve"> SEQ Figure \* ARABIC </w:instrText>
-      </w:r>
-      <w:r>
-        <w:fldChar w:fldCharType="separate"/>
-      </w:r>
-      <w:r>
-        <w:rPr>
-          <w:noProof/>
-        </w:rPr>
-        <w:t>19</w:t>
-      </w:r>
-      <w:r>
-        <w:rPr>
-          <w:noProof/>
-        </w:rPr>
-        <w:fldChar w:fldCharType="end"/>
-      </w:r>
+      <w:fldSimple w:instr=" SEQ Figure \* ARABIC ">
+        <w:r>
+          <w:rPr>
+            <w:noProof/>
+          </w:rPr>
+          <w:t>19</w:t>
+        </w:r>
+      </w:fldSimple>
       <w:r>
         <w:t xml:space="preserve"> Giao diện khi chưa đăng nhập</w:t>
       </w:r>
@@ -38750,27 +38315,14 @@
       <w:r>
         <w:t xml:space="preserve">Figure </w:t>
       </w:r>
-      <w:r>
-        <w:fldChar w:fldCharType="begin"/>
-      </w:r>
-      <w:r>
-        <w:instrText xml:space="preserve"> SEQ Figure \* ARABIC </w:instrText>
-      </w:r>
-      <w:r>
-        <w:fldChar w:fldCharType="separate"/>
-      </w:r>
-      <w:r>
-        <w:rPr>
-          <w:noProof/>
-        </w:rPr>
-        <w:t>20</w:t>
-      </w:r>
-      <w:r>
-        <w:rPr>
-          <w:noProof/>
-        </w:rPr>
-        <w:fldChar w:fldCharType="end"/>
-      </w:r>
+      <w:fldSimple w:instr=" SEQ Figure \* ARABIC ">
+        <w:r>
+          <w:rPr>
+            <w:noProof/>
+          </w:rPr>
+          <w:t>20</w:t>
+        </w:r>
+      </w:fldSimple>
       <w:r>
         <w:t xml:space="preserve"> Giao diện đăng nhập vào hệ thống</w:t>
       </w:r>
@@ -38833,27 +38385,14 @@
       <w:r>
         <w:t xml:space="preserve">Figure </w:t>
       </w:r>
-      <w:r>
-        <w:fldChar w:fldCharType="begin"/>
-      </w:r>
-      <w:r>
-        <w:instrText xml:space="preserve"> SEQ Figure \* ARABIC </w:instrText>
-      </w:r>
-      <w:r>
-        <w:fldChar w:fldCharType="separate"/>
-      </w:r>
-      <w:r>
-        <w:rPr>
-          <w:noProof/>
-        </w:rPr>
-        <w:t>21</w:t>
-      </w:r>
-      <w:r>
-        <w:rPr>
-          <w:noProof/>
-        </w:rPr>
-        <w:fldChar w:fldCharType="end"/>
-      </w:r>
+      <w:fldSimple w:instr=" SEQ Figure \* ARABIC ">
+        <w:r>
+          <w:rPr>
+            <w:noProof/>
+          </w:rPr>
+          <w:t>21</w:t>
+        </w:r>
+      </w:fldSimple>
       <w:r>
         <w:t xml:space="preserve"> Giao diện chức năng Nhập sách</w:t>
       </w:r>
@@ -38981,27 +38520,14 @@
       <w:r>
         <w:t xml:space="preserve">Figure </w:t>
       </w:r>
-      <w:r>
-        <w:fldChar w:fldCharType="begin"/>
-      </w:r>
-      <w:r>
-        <w:instrText xml:space="preserve"> SEQ Figure \* ARABIC </w:instrText>
-      </w:r>
-      <w:r>
-        <w:fldChar w:fldCharType="separate"/>
-      </w:r>
-      <w:r>
-        <w:rPr>
-          <w:noProof/>
-        </w:rPr>
-        <w:t>23</w:t>
-      </w:r>
-      <w:r>
-        <w:rPr>
-          <w:noProof/>
-        </w:rPr>
-        <w:fldChar w:fldCharType="end"/>
-      </w:r>
+      <w:fldSimple w:instr=" SEQ Figure \* ARABIC ">
+        <w:r>
+          <w:rPr>
+            <w:noProof/>
+          </w:rPr>
+          <w:t>23</w:t>
+        </w:r>
+      </w:fldSimple>
       <w:r>
         <w:t xml:space="preserve"> Giao diện cho chức năng Đăng ký thẻ thư viện</w:t>
       </w:r>
@@ -39191,27 +38717,14 @@
       <w:r>
         <w:t xml:space="preserve">Figure </w:t>
       </w:r>
-      <w:r>
-        <w:fldChar w:fldCharType="begin"/>
-      </w:r>
-      <w:r>
-        <w:instrText xml:space="preserve"> SEQ Figure \* ARABIC </w:instrText>
-      </w:r>
-      <w:r>
-        <w:fldChar w:fldCharType="separate"/>
-      </w:r>
-      <w:r>
-        <w:rPr>
-          <w:noProof/>
-        </w:rPr>
-        <w:t>25</w:t>
-      </w:r>
-      <w:r>
-        <w:rPr>
-          <w:noProof/>
-        </w:rPr>
-        <w:fldChar w:fldCharType="end"/>
-      </w:r>
+      <w:fldSimple w:instr=" SEQ Figure \* ARABIC ">
+        <w:r>
+          <w:rPr>
+            <w:noProof/>
+          </w:rPr>
+          <w:t>25</w:t>
+        </w:r>
+      </w:fldSimple>
       <w:r>
         <w:t xml:space="preserve"> Giao diện chức năng Trả sách</w:t>
       </w:r>
@@ -39402,8 +38915,6 @@
           </w14:textOutline>
         </w:rPr>
       </w:pPr>
-      <w:bookmarkStart w:id="72" w:name="_GoBack"/>
-      <w:bookmarkEnd w:id="72"/>
     </w:p>
     <w:p>
       <w:pPr>
@@ -39427,7 +38938,7 @@
           </w14:textOutline>
         </w:rPr>
       </w:pPr>
-      <w:bookmarkStart w:id="73" w:name="_Toc46471740"/>
+      <w:bookmarkStart w:id="72" w:name="_Toc46471740"/>
       <w:r>
         <w:rPr>
           <w:rFonts w:ascii="Times New Roman" w:hAnsi="Times New Roman" w:cs="Times New Roman"/>
@@ -39444,7 +38955,7 @@
         <w:lastRenderedPageBreak/>
         <w:t>Thiết kế dữ liệu cho hệ thống (mức thấp)</w:t>
       </w:r>
-      <w:bookmarkEnd w:id="73"/>
+      <w:bookmarkEnd w:id="72"/>
     </w:p>
     <w:p>
       <w:pPr>
@@ -39521,27 +39032,14 @@
       <w:r>
         <w:t xml:space="preserve">Figure </w:t>
       </w:r>
-      <w:r>
-        <w:fldChar w:fldCharType="begin"/>
-      </w:r>
-      <w:r>
-        <w:instrText xml:space="preserve"> SEQ Figure \* ARABIC </w:instrText>
-      </w:r>
-      <w:r>
-        <w:fldChar w:fldCharType="separate"/>
-      </w:r>
-      <w:r>
-        <w:rPr>
-          <w:noProof/>
-        </w:rPr>
-        <w:t>26</w:t>
-      </w:r>
-      <w:r>
-        <w:rPr>
-          <w:noProof/>
-        </w:rPr>
-        <w:fldChar w:fldCharType="end"/>
-      </w:r>
+      <w:fldSimple w:instr=" SEQ Figure \* ARABIC ">
+        <w:r>
+          <w:rPr>
+            <w:noProof/>
+          </w:rPr>
+          <w:t>26</w:t>
+        </w:r>
+      </w:fldSimple>
       <w:r>
         <w:t xml:space="preserve"> Thiết kế dữ liệu cho hệ thống</w:t>
       </w:r>
@@ -39617,7 +39115,7 @@
           </w14:textOutline>
         </w:rPr>
       </w:pPr>
-      <w:bookmarkStart w:id="74" w:name="_Toc46471741"/>
+      <w:bookmarkStart w:id="73" w:name="_Toc46471741"/>
       <w:r>
         <w:rPr>
           <w:rFonts w:ascii="Times New Roman" w:hAnsi="Times New Roman" w:cs="Times New Roman"/>
@@ -39634,7 +39132,7 @@
         <w:lastRenderedPageBreak/>
         <w:t>Thiết kế chức năng phần mềm cho hệ thống theo mô hình 3 lớp</w:t>
       </w:r>
-      <w:bookmarkEnd w:id="74"/>
+      <w:bookmarkEnd w:id="73"/>
     </w:p>
     <w:p>
       <w:pPr>
@@ -39711,27 +39209,14 @@
       <w:r>
         <w:t xml:space="preserve">Figure </w:t>
       </w:r>
-      <w:r>
-        <w:fldChar w:fldCharType="begin"/>
-      </w:r>
-      <w:r>
-        <w:instrText xml:space="preserve"> SEQ Figure \* ARABIC </w:instrText>
-      </w:r>
-      <w:r>
-        <w:fldChar w:fldCharType="separate"/>
-      </w:r>
-      <w:r>
-        <w:rPr>
-          <w:noProof/>
-        </w:rPr>
-        <w:t>27</w:t>
-      </w:r>
-      <w:r>
-        <w:rPr>
-          <w:noProof/>
-        </w:rPr>
-        <w:fldChar w:fldCharType="end"/>
-      </w:r>
+      <w:fldSimple w:instr=" SEQ Figure \* ARABIC ">
+        <w:r>
+          <w:rPr>
+            <w:noProof/>
+          </w:rPr>
+          <w:t>27</w:t>
+        </w:r>
+      </w:fldSimple>
       <w:r>
         <w:t xml:space="preserve"> Mô hình 3 lớp của dự án</w:t>
       </w:r>
@@ -39795,7 +39280,7 @@
           </w14:textOutline>
         </w:rPr>
       </w:pPr>
-      <w:bookmarkStart w:id="75" w:name="_Toc46471742"/>
+      <w:bookmarkStart w:id="74" w:name="_Toc46471742"/>
       <w:r>
         <w:rPr>
           <w:rFonts w:ascii="Times New Roman" w:hAnsi="Times New Roman" w:cs="Times New Roman"/>
@@ -39811,7 +39296,7 @@
         <w:lastRenderedPageBreak/>
         <w:t>Class diagram</w:t>
       </w:r>
-      <w:bookmarkEnd w:id="75"/>
+      <w:bookmarkEnd w:id="74"/>
     </w:p>
     <w:p>
       <w:pPr>
@@ -39920,15 +39405,7 @@
       <w:pPr>
         <w:pStyle w:val="Caption"/>
         <w:rPr>
-          <w:rFonts w:ascii="Times New Roman" w:hAnsi="Times New Roman" w:cs="Times New Roman"/>
-          <w:color w:val="00B0F0"/>
-          <w:sz w:val="32"/>
-          <w:szCs w:val="32"/>
-          <w14:textOutline w14:w="0" w14:cap="flat" w14:cmpd="sng" w14:algn="ctr">
-            <w14:noFill/>
-            <w14:prstDash w14:val="solid"/>
-            <w14:round/>
-          </w14:textOutline>
+          <w:noProof/>
         </w:rPr>
       </w:pPr>
       <w:r>
@@ -39956,6 +39433,66 @@
       <w:pPr>
         <w:pStyle w:val="ListParagraph"/>
         <w:numPr>
+          <w:ilvl w:val="2"/>
+          <w:numId w:val="1"/>
+        </w:numPr>
+      </w:pPr>
+      <w:r>
+        <w:lastRenderedPageBreak/>
+        <w:t>Thanh lý sách</w:t>
+      </w:r>
+    </w:p>
+    <w:p>
+      <w:pPr>
+        <w:ind w:left="360"/>
+      </w:pPr>
+      <w:bookmarkStart w:id="75" w:name="_GoBack"/>
+      <w:r>
+        <w:rPr>
+          <w:noProof/>
+        </w:rPr>
+        <w:drawing>
+          <wp:inline distT="0" distB="0" distL="0" distR="0" wp14:anchorId="350DC09F" wp14:editId="6E0E2C66">
+            <wp:extent cx="5943600" cy="5800725"/>
+            <wp:effectExtent l="0" t="0" r="0" b="9525"/>
+            <wp:docPr id="32" name="Picture 32"/>
+            <wp:cNvGraphicFramePr>
+              <a:graphicFrameLocks xmlns:a="http://schemas.openxmlformats.org/drawingml/2006/main" noChangeAspect="1"/>
+            </wp:cNvGraphicFramePr>
+            <a:graphic xmlns:a="http://schemas.openxmlformats.org/drawingml/2006/main">
+              <a:graphicData uri="http://schemas.openxmlformats.org/drawingml/2006/picture">
+                <pic:pic xmlns:pic="http://schemas.openxmlformats.org/drawingml/2006/picture">
+                  <pic:nvPicPr>
+                    <pic:cNvPr id="1" name=""/>
+                    <pic:cNvPicPr/>
+                  </pic:nvPicPr>
+                  <pic:blipFill>
+                    <a:blip r:embed="rId41"/>
+                    <a:stretch>
+                      <a:fillRect/>
+                    </a:stretch>
+                  </pic:blipFill>
+                  <pic:spPr>
+                    <a:xfrm>
+                      <a:off x="0" y="0"/>
+                      <a:ext cx="5943600" cy="5800725"/>
+                    </a:xfrm>
+                    <a:prstGeom prst="rect">
+                      <a:avLst/>
+                    </a:prstGeom>
+                  </pic:spPr>
+                </pic:pic>
+              </a:graphicData>
+            </a:graphic>
+          </wp:inline>
+        </w:drawing>
+      </w:r>
+      <w:bookmarkEnd w:id="75"/>
+    </w:p>
+    <w:p>
+      <w:pPr>
+        <w:pStyle w:val="ListParagraph"/>
+        <w:numPr>
           <w:ilvl w:val="1"/>
           <w:numId w:val="1"/>
         </w:numPr>
@@ -39986,7 +39523,6 @@
             <w14:round/>
           </w14:textOutline>
         </w:rPr>
-        <w:lastRenderedPageBreak/>
         <w:t>Sequence diagram</w:t>
       </w:r>
       <w:bookmarkEnd w:id="76"/>
@@ -40044,6 +39580,7 @@
             <w14:round/>
           </w14:textOutline>
         </w:rPr>
+        <w:lastRenderedPageBreak/>
         <w:drawing>
           <wp:inline distT="0" distB="0" distL="0" distR="0" wp14:anchorId="6A385817" wp14:editId="0E9856A1">
             <wp:extent cx="5934075" cy="3028950"/>
@@ -40062,7 +39599,7 @@
                     </pic:cNvPicPr>
                   </pic:nvPicPr>
                   <pic:blipFill>
-                    <a:blip r:embed="rId41">
+                    <a:blip r:embed="rId42">
                       <a:extLst>
                         <a:ext uri="{28A0092B-C50C-407E-A947-70E740481C1C}">
                           <a14:useLocalDpi xmlns:a14="http://schemas.microsoft.com/office/drawing/2010/main" val="0"/>
@@ -40124,8 +39661,8 @@
       </w:r>
     </w:p>
     <w:sectPr>
-      <w:headerReference w:type="default" r:id="rId42"/>
-      <w:footerReference w:type="default" r:id="rId43"/>
+      <w:headerReference w:type="default" r:id="rId43"/>
+      <w:footerReference w:type="default" r:id="rId44"/>
       <w:pgSz w:w="12240" w:h="15840"/>
       <w:pgMar w:top="1440" w:right="1440" w:bottom="1440" w:left="1440" w:header="720" w:footer="720" w:gutter="0"/>
       <w:cols w:space="720"/>
@@ -40136,7 +39673,7 @@
 </file>
 
 <file path=word/endnotes.xml><?xml version="1.0" encoding="utf-8"?>
-<w:endnotes xmlns:wpc="http://schemas.microsoft.com/office/word/2010/wordprocessingCanvas" xmlns:cx="http://schemas.microsoft.com/office/drawing/2014/chartex" xmlns:mc="http://schemas.openxmlformats.org/markup-compatibility/2006" xmlns:o="urn:schemas-microsoft-com:office:office" xmlns:r="http://schemas.openxmlformats.org/officeDocument/2006/relationships" xmlns:m="http://schemas.openxmlformats.org/officeDocument/2006/math" xmlns:v="urn:schemas-microsoft-com:vml" xmlns:wp14="http://schemas.microsoft.com/office/word/2010/wordprocessingDrawing" xmlns:wp="http://schemas.openxmlformats.org/drawingml/2006/wordprocessingDrawing" xmlns:w10="urn:schemas-microsoft-com:office:word" xmlns:w="http://schemas.openxmlformats.org/wordprocessingml/2006/main" xmlns:w14="http://schemas.microsoft.com/office/word/2010/wordml" xmlns:w15="http://schemas.microsoft.com/office/word/2012/wordml" xmlns:w16se="http://schemas.microsoft.com/office/word/2015/wordml/symex" xmlns:wpg="http://schemas.microsoft.com/office/word/2010/wordprocessingGroup" xmlns:wpi="http://schemas.microsoft.com/office/word/2010/wordprocessingInk" xmlns:wne="http://schemas.microsoft.com/office/word/2006/wordml" xmlns:wps="http://schemas.microsoft.com/office/word/2010/wordprocessingShape" mc:Ignorable="w14 w15 w16se wp14">
+<w:endnotes xmlns:wpc="http://schemas.microsoft.com/office/word/2010/wordprocessingCanvas" xmlns:cx="http://schemas.microsoft.com/office/drawing/2014/chartex" xmlns:cx1="http://schemas.microsoft.com/office/drawing/2015/9/8/chartex" xmlns:mc="http://schemas.openxmlformats.org/markup-compatibility/2006" xmlns:o="urn:schemas-microsoft-com:office:office" xmlns:r="http://schemas.openxmlformats.org/officeDocument/2006/relationships" xmlns:m="http://schemas.openxmlformats.org/officeDocument/2006/math" xmlns:v="urn:schemas-microsoft-com:vml" xmlns:wp14="http://schemas.microsoft.com/office/word/2010/wordprocessingDrawing" xmlns:wp="http://schemas.openxmlformats.org/drawingml/2006/wordprocessingDrawing" xmlns:w10="urn:schemas-microsoft-com:office:word" xmlns:w="http://schemas.openxmlformats.org/wordprocessingml/2006/main" xmlns:w14="http://schemas.microsoft.com/office/word/2010/wordml" xmlns:w15="http://schemas.microsoft.com/office/word/2012/wordml" xmlns:w16se="http://schemas.microsoft.com/office/word/2015/wordml/symex" xmlns:wpg="http://schemas.microsoft.com/office/word/2010/wordprocessingGroup" xmlns:wpi="http://schemas.microsoft.com/office/word/2010/wordprocessingInk" xmlns:wne="http://schemas.microsoft.com/office/word/2006/wordml" xmlns:wps="http://schemas.microsoft.com/office/word/2010/wordprocessingShape" mc:Ignorable="w14 w15 w16se wp14">
   <w:endnote w:type="separator" w:id="-1">
     <w:p>
       <w:pPr>
@@ -40161,7 +39698,7 @@
 </file>
 
 <file path=word/footer1.xml><?xml version="1.0" encoding="utf-8"?>
-<w:ftr xmlns:wpc="http://schemas.microsoft.com/office/word/2010/wordprocessingCanvas" xmlns:cx="http://schemas.microsoft.com/office/drawing/2014/chartex" xmlns:mc="http://schemas.openxmlformats.org/markup-compatibility/2006" xmlns:o="urn:schemas-microsoft-com:office:office" xmlns:r="http://schemas.openxmlformats.org/officeDocument/2006/relationships" xmlns:m="http://schemas.openxmlformats.org/officeDocument/2006/math" xmlns:v="urn:schemas-microsoft-com:vml" xmlns:wp14="http://schemas.microsoft.com/office/word/2010/wordprocessingDrawing" xmlns:wp="http://schemas.openxmlformats.org/drawingml/2006/wordprocessingDrawing" xmlns:w10="urn:schemas-microsoft-com:office:word" xmlns:w="http://schemas.openxmlformats.org/wordprocessingml/2006/main" xmlns:w14="http://schemas.microsoft.com/office/word/2010/wordml" xmlns:w15="http://schemas.microsoft.com/office/word/2012/wordml" xmlns:w16se="http://schemas.microsoft.com/office/word/2015/wordml/symex" xmlns:wpg="http://schemas.microsoft.com/office/word/2010/wordprocessingGroup" xmlns:wpi="http://schemas.microsoft.com/office/word/2010/wordprocessingInk" xmlns:wne="http://schemas.microsoft.com/office/word/2006/wordml" xmlns:wps="http://schemas.microsoft.com/office/word/2010/wordprocessingShape" mc:Ignorable="w14 w15 w16se wp14">
+<w:ftr xmlns:wpc="http://schemas.microsoft.com/office/word/2010/wordprocessingCanvas" xmlns:cx="http://schemas.microsoft.com/office/drawing/2014/chartex" xmlns:cx1="http://schemas.microsoft.com/office/drawing/2015/9/8/chartex" xmlns:mc="http://schemas.openxmlformats.org/markup-compatibility/2006" xmlns:o="urn:schemas-microsoft-com:office:office" xmlns:r="http://schemas.openxmlformats.org/officeDocument/2006/relationships" xmlns:m="http://schemas.openxmlformats.org/officeDocument/2006/math" xmlns:v="urn:schemas-microsoft-com:vml" xmlns:wp14="http://schemas.microsoft.com/office/word/2010/wordprocessingDrawing" xmlns:wp="http://schemas.openxmlformats.org/drawingml/2006/wordprocessingDrawing" xmlns:w10="urn:schemas-microsoft-com:office:word" xmlns:w="http://schemas.openxmlformats.org/wordprocessingml/2006/main" xmlns:w14="http://schemas.microsoft.com/office/word/2010/wordml" xmlns:w15="http://schemas.microsoft.com/office/word/2012/wordml" xmlns:w16se="http://schemas.microsoft.com/office/word/2015/wordml/symex" xmlns:wpg="http://schemas.microsoft.com/office/word/2010/wordprocessingGroup" xmlns:wpi="http://schemas.microsoft.com/office/word/2010/wordprocessingInk" xmlns:wne="http://schemas.microsoft.com/office/word/2006/wordml" xmlns:wps="http://schemas.microsoft.com/office/word/2010/wordprocessingShape" mc:Ignorable="w14 w15 w16se wp14">
   <w:sdt>
     <w:sdtPr>
       <w:id w:val="1603990272"/>
@@ -40194,7 +39731,7 @@
           <w:rPr>
             <w:noProof/>
           </w:rPr>
-          <w:t>50</w:t>
+          <w:t>54</w:t>
         </w:r>
         <w:r>
           <w:rPr>
@@ -40214,7 +39751,7 @@
 </file>
 
 <file path=word/footnotes.xml><?xml version="1.0" encoding="utf-8"?>
-<w:footnotes xmlns:wpc="http://schemas.microsoft.com/office/word/2010/wordprocessingCanvas" xmlns:cx="http://schemas.microsoft.com/office/drawing/2014/chartex" xmlns:mc="http://schemas.openxmlformats.org/markup-compatibility/2006" xmlns:o="urn:schemas-microsoft-com:office:office" xmlns:r="http://schemas.openxmlformats.org/officeDocument/2006/relationships" xmlns:m="http://schemas.openxmlformats.org/officeDocument/2006/math" xmlns:v="urn:schemas-microsoft-com:vml" xmlns:wp14="http://schemas.microsoft.com/office/word/2010/wordprocessingDrawing" xmlns:wp="http://schemas.openxmlformats.org/drawingml/2006/wordprocessingDrawing" xmlns:w10="urn:schemas-microsoft-com:office:word" xmlns:w="http://schemas.openxmlformats.org/wordprocessingml/2006/main" xmlns:w14="http://schemas.microsoft.com/office/word/2010/wordml" xmlns:w15="http://schemas.microsoft.com/office/word/2012/wordml" xmlns:w16se="http://schemas.microsoft.com/office/word/2015/wordml/symex" xmlns:wpg="http://schemas.microsoft.com/office/word/2010/wordprocessingGroup" xmlns:wpi="http://schemas.microsoft.com/office/word/2010/wordprocessingInk" xmlns:wne="http://schemas.microsoft.com/office/word/2006/wordml" xmlns:wps="http://schemas.microsoft.com/office/word/2010/wordprocessingShape" mc:Ignorable="w14 w15 w16se wp14">
+<w:footnotes xmlns:wpc="http://schemas.microsoft.com/office/word/2010/wordprocessingCanvas" xmlns:cx="http://schemas.microsoft.com/office/drawing/2014/chartex" xmlns:cx1="http://schemas.microsoft.com/office/drawing/2015/9/8/chartex" xmlns:mc="http://schemas.openxmlformats.org/markup-compatibility/2006" xmlns:o="urn:schemas-microsoft-com:office:office" xmlns:r="http://schemas.openxmlformats.org/officeDocument/2006/relationships" xmlns:m="http://schemas.openxmlformats.org/officeDocument/2006/math" xmlns:v="urn:schemas-microsoft-com:vml" xmlns:wp14="http://schemas.microsoft.com/office/word/2010/wordprocessingDrawing" xmlns:wp="http://schemas.openxmlformats.org/drawingml/2006/wordprocessingDrawing" xmlns:w10="urn:schemas-microsoft-com:office:word" xmlns:w="http://schemas.openxmlformats.org/wordprocessingml/2006/main" xmlns:w14="http://schemas.microsoft.com/office/word/2010/wordml" xmlns:w15="http://schemas.microsoft.com/office/word/2012/wordml" xmlns:w16se="http://schemas.microsoft.com/office/word/2015/wordml/symex" xmlns:wpg="http://schemas.microsoft.com/office/word/2010/wordprocessingGroup" xmlns:wpi="http://schemas.microsoft.com/office/word/2010/wordprocessingInk" xmlns:wne="http://schemas.microsoft.com/office/word/2006/wordml" xmlns:wps="http://schemas.microsoft.com/office/word/2010/wordprocessingShape" mc:Ignorable="w14 w15 w16se wp14">
   <w:footnote w:type="separator" w:id="-1">
     <w:p>
       <w:pPr>
@@ -40239,7 +39776,7 @@
 </file>
 
 <file path=word/header1.xml><?xml version="1.0" encoding="utf-8"?>
-<w:hdr xmlns:wpc="http://schemas.microsoft.com/office/word/2010/wordprocessingCanvas" xmlns:cx="http://schemas.microsoft.com/office/drawing/2014/chartex" xmlns:mc="http://schemas.openxmlformats.org/markup-compatibility/2006" xmlns:o="urn:schemas-microsoft-com:office:office" xmlns:r="http://schemas.openxmlformats.org/officeDocument/2006/relationships" xmlns:m="http://schemas.openxmlformats.org/officeDocument/2006/math" xmlns:v="urn:schemas-microsoft-com:vml" xmlns:wp14="http://schemas.microsoft.com/office/word/2010/wordprocessingDrawing" xmlns:wp="http://schemas.openxmlformats.org/drawingml/2006/wordprocessingDrawing" xmlns:w10="urn:schemas-microsoft-com:office:word" xmlns:w="http://schemas.openxmlformats.org/wordprocessingml/2006/main" xmlns:w14="http://schemas.microsoft.com/office/word/2010/wordml" xmlns:w15="http://schemas.microsoft.com/office/word/2012/wordml" xmlns:w16se="http://schemas.microsoft.com/office/word/2015/wordml/symex" xmlns:wpg="http://schemas.microsoft.com/office/word/2010/wordprocessingGroup" xmlns:wpi="http://schemas.microsoft.com/office/word/2010/wordprocessingInk" xmlns:wne="http://schemas.microsoft.com/office/word/2006/wordml" xmlns:wps="http://schemas.microsoft.com/office/word/2010/wordprocessingShape" mc:Ignorable="w14 w15 w16se wp14">
+<w:hdr xmlns:wpc="http://schemas.microsoft.com/office/word/2010/wordprocessingCanvas" xmlns:cx="http://schemas.microsoft.com/office/drawing/2014/chartex" xmlns:cx1="http://schemas.microsoft.com/office/drawing/2015/9/8/chartex" xmlns:mc="http://schemas.openxmlformats.org/markup-compatibility/2006" xmlns:o="urn:schemas-microsoft-com:office:office" xmlns:r="http://schemas.openxmlformats.org/officeDocument/2006/relationships" xmlns:m="http://schemas.openxmlformats.org/officeDocument/2006/math" xmlns:v="urn:schemas-microsoft-com:vml" xmlns:wp14="http://schemas.microsoft.com/office/word/2010/wordprocessingDrawing" xmlns:wp="http://schemas.openxmlformats.org/drawingml/2006/wordprocessingDrawing" xmlns:w10="urn:schemas-microsoft-com:office:word" xmlns:w="http://schemas.openxmlformats.org/wordprocessingml/2006/main" xmlns:w14="http://schemas.microsoft.com/office/word/2010/wordml" xmlns:w15="http://schemas.microsoft.com/office/word/2012/wordml" xmlns:w16se="http://schemas.microsoft.com/office/word/2015/wordml/symex" xmlns:wpg="http://schemas.microsoft.com/office/word/2010/wordprocessingGroup" xmlns:wpi="http://schemas.microsoft.com/office/word/2010/wordprocessingInk" xmlns:wne="http://schemas.microsoft.com/office/word/2006/wordml" xmlns:wps="http://schemas.microsoft.com/office/word/2010/wordprocessingShape" mc:Ignorable="w14 w15 w16se wp14">
   <w:p>
     <w:pPr>
       <w:pStyle w:val="Header"/>
@@ -40259,7 +39796,7 @@
 </file>
 
 <file path=word/numbering.xml><?xml version="1.0" encoding="utf-8"?>
-<w:numbering xmlns:wpc="http://schemas.microsoft.com/office/word/2010/wordprocessingCanvas" xmlns:cx="http://schemas.microsoft.com/office/drawing/2014/chartex" xmlns:mc="http://schemas.openxmlformats.org/markup-compatibility/2006" xmlns:o="urn:schemas-microsoft-com:office:office" xmlns:r="http://schemas.openxmlformats.org/officeDocument/2006/relationships" xmlns:m="http://schemas.openxmlformats.org/officeDocument/2006/math" xmlns:v="urn:schemas-microsoft-com:vml" xmlns:wp14="http://schemas.microsoft.com/office/word/2010/wordprocessingDrawing" xmlns:wp="http://schemas.openxmlformats.org/drawingml/2006/wordprocessingDrawing" xmlns:w10="urn:schemas-microsoft-com:office:word" xmlns:w="http://schemas.openxmlformats.org/wordprocessingml/2006/main" xmlns:w14="http://schemas.microsoft.com/office/word/2010/wordml" xmlns:w15="http://schemas.microsoft.com/office/word/2012/wordml" xmlns:w16se="http://schemas.microsoft.com/office/word/2015/wordml/symex" xmlns:wpg="http://schemas.microsoft.com/office/word/2010/wordprocessingGroup" xmlns:wpi="http://schemas.microsoft.com/office/word/2010/wordprocessingInk" xmlns:wne="http://schemas.microsoft.com/office/word/2006/wordml" xmlns:wps="http://schemas.microsoft.com/office/word/2010/wordprocessingShape" mc:Ignorable="w14 w15 w16se wp14">
+<w:numbering xmlns:wpc="http://schemas.microsoft.com/office/word/2010/wordprocessingCanvas" xmlns:cx="http://schemas.microsoft.com/office/drawing/2014/chartex" xmlns:cx1="http://schemas.microsoft.com/office/drawing/2015/9/8/chartex" xmlns:mc="http://schemas.openxmlformats.org/markup-compatibility/2006" xmlns:o="urn:schemas-microsoft-com:office:office" xmlns:r="http://schemas.openxmlformats.org/officeDocument/2006/relationships" xmlns:m="http://schemas.openxmlformats.org/officeDocument/2006/math" xmlns:v="urn:schemas-microsoft-com:vml" xmlns:wp14="http://schemas.microsoft.com/office/word/2010/wordprocessingDrawing" xmlns:wp="http://schemas.openxmlformats.org/drawingml/2006/wordprocessingDrawing" xmlns:w10="urn:schemas-microsoft-com:office:word" xmlns:w="http://schemas.openxmlformats.org/wordprocessingml/2006/main" xmlns:w14="http://schemas.microsoft.com/office/word/2010/wordml" xmlns:w15="http://schemas.microsoft.com/office/word/2012/wordml" xmlns:w16se="http://schemas.microsoft.com/office/word/2015/wordml/symex" xmlns:wpg="http://schemas.microsoft.com/office/word/2010/wordprocessingGroup" xmlns:wpi="http://schemas.microsoft.com/office/word/2010/wordprocessingInk" xmlns:wne="http://schemas.microsoft.com/office/word/2006/wordml" xmlns:wps="http://schemas.microsoft.com/office/word/2010/wordprocessingShape" mc:Ignorable="w14 w15 w16se wp14">
   <w:abstractNum w:abstractNumId="0" w15:restartNumberingAfterBreak="0">
     <w:nsid w:val="021E7605"/>
     <w:multiLevelType w:val="hybridMultilevel"/>
@@ -45078,7 +44615,7 @@
 </file>
 
 <file path=customXml/itemProps1.xml><?xml version="1.0" encoding="utf-8"?>
-<ds:datastoreItem xmlns:ds="http://schemas.openxmlformats.org/officeDocument/2006/customXml" ds:itemID="{13DE5EDD-4E75-4A07-AC2A-AD2CD83A85A9}">
+<ds:datastoreItem xmlns:ds="http://schemas.openxmlformats.org/officeDocument/2006/customXml" ds:itemID="{CDFD34A5-4678-4101-B2D8-40495BF85FAD}">
   <ds:schemaRefs>
     <ds:schemaRef ds:uri="http://schemas.openxmlformats.org/officeDocument/2006/bibliography"/>
   </ds:schemaRefs>

</xml_diff>

<commit_message>
Mô hình 3 lớp cho chức năng thanh lý sách
</commit_message>
<xml_diff>
--- a/Analysis/DoAnLyThuyet/Report.docx
+++ b/Analysis/DoAnLyThuyet/Report.docx
@@ -32506,10 +32506,10 @@
           <w:noProof/>
         </w:rPr>
         <w:drawing>
-          <wp:inline distT="0" distB="0" distL="0" distR="0" wp14:anchorId="4974FEB2" wp14:editId="285BDF89">
-            <wp:extent cx="5943600" cy="4457700"/>
-            <wp:effectExtent l="0" t="0" r="0" b="0"/>
-            <wp:docPr id="13" name="Picture 13"/>
+          <wp:inline distT="0" distB="0" distL="0" distR="0" wp14:anchorId="6E0B6B46" wp14:editId="1B6517DB">
+            <wp:extent cx="5943600" cy="5461635"/>
+            <wp:effectExtent l="0" t="0" r="0" b="5715"/>
+            <wp:docPr id="36" name="Picture 36"/>
             <wp:cNvGraphicFramePr>
               <a:graphicFrameLocks xmlns:a="http://schemas.openxmlformats.org/drawingml/2006/main" noChangeAspect="1"/>
             </wp:cNvGraphicFramePr>
@@ -32529,7 +32529,7 @@
                   <pic:spPr>
                     <a:xfrm>
                       <a:off x="0" y="0"/>
-                      <a:ext cx="5943600" cy="4457700"/>
+                      <a:ext cx="5943600" cy="5461635"/>
                     </a:xfrm>
                     <a:prstGeom prst="rect">
                       <a:avLst/>
@@ -32954,6 +32954,7 @@
                   <w14:round/>
                 </w14:textOutline>
               </w:rPr>
+              <w:lastRenderedPageBreak/>
               <w:t>Dòng phụ</w:t>
             </w:r>
           </w:p>
@@ -33429,7 +33430,6 @@
                   <w14:round/>
                 </w14:textOutline>
               </w:rPr>
-              <w:lastRenderedPageBreak/>
               <w:t>Dòng ngoại lệ</w:t>
             </w:r>
           </w:p>
@@ -33706,7 +33706,6 @@
             <w14:round/>
           </w14:textOutline>
         </w:rPr>
-        <w:lastRenderedPageBreak/>
         <w:t>Thanh lý sách</w:t>
       </w:r>
       <w:bookmarkEnd w:id="61"/>
@@ -34510,182 +34509,6 @@
         </w:rPr>
       </w:pPr>
     </w:p>
-    <w:p>
-      <w:pPr>
-        <w:rPr>
-          <w:rFonts w:ascii="Times New Roman" w:hAnsi="Times New Roman" w:cs="Times New Roman"/>
-          <w:sz w:val="32"/>
-          <w:szCs w:val="32"/>
-          <w14:textOutline w14:w="0" w14:cap="flat" w14:cmpd="sng" w14:algn="ctr">
-            <w14:noFill/>
-            <w14:prstDash w14:val="solid"/>
-            <w14:round/>
-          </w14:textOutline>
-        </w:rPr>
-      </w:pPr>
-    </w:p>
-    <w:p>
-      <w:pPr>
-        <w:rPr>
-          <w:rFonts w:ascii="Times New Roman" w:hAnsi="Times New Roman" w:cs="Times New Roman"/>
-          <w:sz w:val="32"/>
-          <w:szCs w:val="32"/>
-          <w14:textOutline w14:w="0" w14:cap="flat" w14:cmpd="sng" w14:algn="ctr">
-            <w14:noFill/>
-            <w14:prstDash w14:val="solid"/>
-            <w14:round/>
-          </w14:textOutline>
-        </w:rPr>
-      </w:pPr>
-    </w:p>
-    <w:p>
-      <w:pPr>
-        <w:rPr>
-          <w:rFonts w:ascii="Times New Roman" w:hAnsi="Times New Roman" w:cs="Times New Roman"/>
-          <w:sz w:val="32"/>
-          <w:szCs w:val="32"/>
-          <w14:textOutline w14:w="0" w14:cap="flat" w14:cmpd="sng" w14:algn="ctr">
-            <w14:noFill/>
-            <w14:prstDash w14:val="solid"/>
-            <w14:round/>
-          </w14:textOutline>
-        </w:rPr>
-      </w:pPr>
-    </w:p>
-    <w:p>
-      <w:pPr>
-        <w:rPr>
-          <w:rFonts w:ascii="Times New Roman" w:hAnsi="Times New Roman" w:cs="Times New Roman"/>
-          <w:sz w:val="32"/>
-          <w:szCs w:val="32"/>
-          <w14:textOutline w14:w="0" w14:cap="flat" w14:cmpd="sng" w14:algn="ctr">
-            <w14:noFill/>
-            <w14:prstDash w14:val="solid"/>
-            <w14:round/>
-          </w14:textOutline>
-        </w:rPr>
-      </w:pPr>
-    </w:p>
-    <w:p>
-      <w:pPr>
-        <w:rPr>
-          <w:rFonts w:ascii="Times New Roman" w:hAnsi="Times New Roman" w:cs="Times New Roman"/>
-          <w:sz w:val="32"/>
-          <w:szCs w:val="32"/>
-          <w14:textOutline w14:w="0" w14:cap="flat" w14:cmpd="sng" w14:algn="ctr">
-            <w14:noFill/>
-            <w14:prstDash w14:val="solid"/>
-            <w14:round/>
-          </w14:textOutline>
-        </w:rPr>
-      </w:pPr>
-    </w:p>
-    <w:p>
-      <w:pPr>
-        <w:rPr>
-          <w:rFonts w:ascii="Times New Roman" w:hAnsi="Times New Roman" w:cs="Times New Roman"/>
-          <w:sz w:val="32"/>
-          <w:szCs w:val="32"/>
-          <w14:textOutline w14:w="0" w14:cap="flat" w14:cmpd="sng" w14:algn="ctr">
-            <w14:noFill/>
-            <w14:prstDash w14:val="solid"/>
-            <w14:round/>
-          </w14:textOutline>
-        </w:rPr>
-      </w:pPr>
-    </w:p>
-    <w:p>
-      <w:pPr>
-        <w:rPr>
-          <w:rFonts w:ascii="Times New Roman" w:hAnsi="Times New Roman" w:cs="Times New Roman"/>
-          <w:sz w:val="32"/>
-          <w:szCs w:val="32"/>
-          <w14:textOutline w14:w="0" w14:cap="flat" w14:cmpd="sng" w14:algn="ctr">
-            <w14:noFill/>
-            <w14:prstDash w14:val="solid"/>
-            <w14:round/>
-          </w14:textOutline>
-        </w:rPr>
-      </w:pPr>
-    </w:p>
-    <w:p>
-      <w:pPr>
-        <w:rPr>
-          <w:rFonts w:ascii="Times New Roman" w:hAnsi="Times New Roman" w:cs="Times New Roman"/>
-          <w:sz w:val="32"/>
-          <w:szCs w:val="32"/>
-          <w14:textOutline w14:w="0" w14:cap="flat" w14:cmpd="sng" w14:algn="ctr">
-            <w14:noFill/>
-            <w14:prstDash w14:val="solid"/>
-            <w14:round/>
-          </w14:textOutline>
-        </w:rPr>
-      </w:pPr>
-    </w:p>
-    <w:p>
-      <w:pPr>
-        <w:rPr>
-          <w:rFonts w:ascii="Times New Roman" w:hAnsi="Times New Roman" w:cs="Times New Roman"/>
-          <w:sz w:val="32"/>
-          <w:szCs w:val="32"/>
-          <w14:textOutline w14:w="0" w14:cap="flat" w14:cmpd="sng" w14:algn="ctr">
-            <w14:noFill/>
-            <w14:prstDash w14:val="solid"/>
-            <w14:round/>
-          </w14:textOutline>
-        </w:rPr>
-      </w:pPr>
-    </w:p>
-    <w:p>
-      <w:pPr>
-        <w:rPr>
-          <w:rFonts w:ascii="Times New Roman" w:hAnsi="Times New Roman" w:cs="Times New Roman"/>
-          <w:sz w:val="32"/>
-          <w:szCs w:val="32"/>
-          <w14:textOutline w14:w="0" w14:cap="flat" w14:cmpd="sng" w14:algn="ctr">
-            <w14:noFill/>
-            <w14:prstDash w14:val="solid"/>
-            <w14:round/>
-          </w14:textOutline>
-        </w:rPr>
-      </w:pPr>
-    </w:p>
-    <w:p>
-      <w:pPr>
-        <w:pStyle w:val="ListParagraph"/>
-        <w:numPr>
-          <w:ilvl w:val="2"/>
-          <w:numId w:val="1"/>
-        </w:numPr>
-        <w:outlineLvl w:val="2"/>
-        <w:rPr>
-          <w:rFonts w:ascii="Times New Roman" w:hAnsi="Times New Roman" w:cs="Times New Roman"/>
-          <w:sz w:val="32"/>
-          <w:szCs w:val="32"/>
-          <w14:textOutline w14:w="0" w14:cap="flat" w14:cmpd="sng" w14:algn="ctr">
-            <w14:noFill/>
-            <w14:prstDash w14:val="solid"/>
-            <w14:round/>
-          </w14:textOutline>
-        </w:rPr>
-      </w:pPr>
-      <w:bookmarkStart w:id="62" w:name="_Toc46471730"/>
-      <w:r>
-        <w:rPr>
-          <w:rFonts w:ascii="Times New Roman" w:hAnsi="Times New Roman" w:cs="Times New Roman"/>
-          <w:sz w:val="32"/>
-          <w:szCs w:val="32"/>
-          <w14:textOutline w14:w="0" w14:cap="flat" w14:cmpd="sng" w14:algn="ctr">
-            <w14:noFill/>
-            <w14:prstDash w14:val="solid"/>
-            <w14:round/>
-          </w14:textOutline>
-        </w:rPr>
-        <w:lastRenderedPageBreak/>
-        <w:t>Đăng ký thẻ thư viện</w:t>
-      </w:r>
-      <w:bookmarkEnd w:id="62"/>
-    </w:p>
     <w:tbl>
       <w:tblPr>
         <w:tblStyle w:val="TableGrid"/>
@@ -34759,7 +34582,7 @@
                   <w14:round/>
                 </w14:textOutline>
               </w:rPr>
-              <w:t>Tạo thẻ thư viện</w:t>
+              <w:t>Thêm sách thanh lý</w:t>
             </w:r>
           </w:p>
         </w:tc>
@@ -34835,21 +34658,7 @@
                   <w14:round/>
                 </w14:textOutline>
               </w:rPr>
-              <w:t xml:space="preserve">Use case xảy ra khi </w:t>
-            </w:r>
-            <w:r>
-              <w:rPr>
-                <w:rFonts w:ascii="Times New Roman" w:hAnsi="Times New Roman" w:cs="Times New Roman"/>
-                <w:color w:val="222A35" w:themeColor="text2" w:themeShade="80"/>
-                <w:sz w:val="24"/>
-                <w:szCs w:val="24"/>
-                <w14:textOutline w14:w="0" w14:cap="flat" w14:cmpd="sng" w14:algn="ctr">
-                  <w14:noFill/>
-                  <w14:prstDash w14:val="solid"/>
-                  <w14:round/>
-                </w14:textOutline>
-              </w:rPr>
-              <w:t>có yêu cầu tạo thẻ thư viện</w:t>
+              <w:t>Use case xảy ra khi bộ phận lưu hành muốn thêm sách vào danh sách thanh lý</w:t>
             </w:r>
           </w:p>
           <w:p>
@@ -34862,18 +34671,6 @@
               <w:ind w:left="0" w:firstLine="360"/>
               <w:rPr>
                 <w:rFonts w:ascii="Times New Roman" w:hAnsi="Times New Roman" w:cs="Times New Roman"/>
-                <w:sz w:val="24"/>
-                <w:szCs w:val="24"/>
-                <w14:textOutline w14:w="0" w14:cap="flat" w14:cmpd="sng" w14:algn="ctr">
-                  <w14:noFill/>
-                  <w14:prstDash w14:val="solid"/>
-                  <w14:round/>
-                </w14:textOutline>
-              </w:rPr>
-            </w:pPr>
-            <w:r>
-              <w:rPr>
-                <w:rFonts w:ascii="Times New Roman" w:hAnsi="Times New Roman" w:cs="Times New Roman"/>
                 <w:color w:val="222A35" w:themeColor="text2" w:themeShade="80"/>
                 <w:sz w:val="24"/>
                 <w:szCs w:val="24"/>
@@ -34883,8 +34680,7 @@
                   <w14:round/>
                 </w14:textOutline>
               </w:rPr>
-              <w:t xml:space="preserve">Usecase miêu tả chức năng tạo ra </w:t>
-            </w:r>
+            </w:pPr>
             <w:r>
               <w:rPr>
                 <w:rFonts w:ascii="Times New Roman" w:hAnsi="Times New Roman" w:cs="Times New Roman"/>
@@ -34897,8 +34693,22 @@
                   <w14:round/>
                 </w14:textOutline>
               </w:rPr>
-              <w:t>thẻ thư viện</w:t>
-            </w:r>
+              <w:t>Usecase miêu tả chức năng thêm sách vào danh sách thanh lý</w:t>
+            </w:r>
+          </w:p>
+          <w:p>
+            <w:pPr>
+              <w:rPr>
+                <w:rFonts w:ascii="Times New Roman" w:hAnsi="Times New Roman" w:cs="Times New Roman"/>
+                <w:sz w:val="24"/>
+                <w:szCs w:val="24"/>
+                <w14:textOutline w14:w="0" w14:cap="flat" w14:cmpd="sng" w14:algn="ctr">
+                  <w14:noFill/>
+                  <w14:prstDash w14:val="solid"/>
+                  <w14:round/>
+                </w14:textOutline>
+              </w:rPr>
+            </w:pPr>
           </w:p>
         </w:tc>
       </w:tr>
@@ -34954,6 +34764,19 @@
                 </w14:textOutline>
               </w:rPr>
             </w:pPr>
+            <w:r>
+              <w:rPr>
+                <w:rFonts w:ascii="Times New Roman" w:hAnsi="Times New Roman" w:cs="Times New Roman"/>
+                <w:sz w:val="24"/>
+                <w:szCs w:val="24"/>
+                <w14:textOutline w14:w="0" w14:cap="flat" w14:cmpd="sng" w14:algn="ctr">
+                  <w14:noFill/>
+                  <w14:prstDash w14:val="solid"/>
+                  <w14:round/>
+                </w14:textOutline>
+              </w:rPr>
+              <w:t>Bộ phận lưu hành muốn thêm sách vào danh sách thanh lý</w:t>
+            </w:r>
           </w:p>
         </w:tc>
       </w:tr>
@@ -35020,7 +34843,7 @@
                   <w14:round/>
                 </w14:textOutline>
               </w:rPr>
-              <w:t>Bộ phận phòng tham khảo</w:t>
+              <w:t>Bộ phận lưu hành</w:t>
             </w:r>
           </w:p>
         </w:tc>
@@ -35078,6 +34901,33 @@
                 </w14:textOutline>
               </w:rPr>
             </w:pPr>
+            <w:r>
+              <w:rPr>
+                <w:rFonts w:ascii="Times New Roman" w:hAnsi="Times New Roman" w:cs="Times New Roman"/>
+                <w:sz w:val="24"/>
+                <w:szCs w:val="24"/>
+                <w14:textOutline w14:w="0" w14:cap="flat" w14:cmpd="sng" w14:algn="ctr">
+                  <w14:noFill/>
+                  <w14:prstDash w14:val="solid"/>
+                  <w14:round/>
+                </w14:textOutline>
+              </w:rPr>
+              <w:t xml:space="preserve">Đăng nhập tài khoản của nhân viên lưu hành, nhân viên đã đánh dấu những sách cần thanh lý ở thao tác cập nhật trong usecase </w:t>
+            </w:r>
+            <w:r>
+              <w:rPr>
+                <w:rFonts w:ascii="Times New Roman" w:hAnsi="Times New Roman" w:cs="Times New Roman"/>
+                <w:b/>
+                <w:sz w:val="24"/>
+                <w:szCs w:val="24"/>
+                <w14:textOutline w14:w="0" w14:cap="flat" w14:cmpd="sng" w14:algn="ctr">
+                  <w14:noFill/>
+                  <w14:prstDash w14:val="solid"/>
+                  <w14:round/>
+                </w14:textOutline>
+              </w:rPr>
+              <w:t>Quản lý về sách</w:t>
+            </w:r>
           </w:p>
         </w:tc>
       </w:tr>
@@ -35194,192 +35044,133 @@
             <w:pPr>
               <w:pStyle w:val="ListParagraph"/>
               <w:numPr>
-                <w:ilvl w:val="0"/>
-                <w:numId w:val="32"/>
+                <w:ilvl w:val="3"/>
+                <w:numId w:val="38"/>
               </w:numPr>
-              <w:rPr>
-                <w:rFonts w:ascii="Times New Roman" w:hAnsi="Times New Roman" w:cs="Times New Roman"/>
-                <w:sz w:val="24"/>
-                <w:szCs w:val="24"/>
-                <w14:textOutline w14:w="0" w14:cap="flat" w14:cmpd="sng" w14:algn="ctr">
-                  <w14:noFill/>
-                  <w14:prstDash w14:val="solid"/>
-                  <w14:round/>
-                </w14:textOutline>
-              </w:rPr>
-            </w:pPr>
-            <w:r>
-              <w:rPr>
-                <w:rFonts w:ascii="Times New Roman" w:hAnsi="Times New Roman" w:cs="Times New Roman"/>
-                <w:sz w:val="24"/>
-                <w:szCs w:val="24"/>
-                <w14:textOutline w14:w="0" w14:cap="flat" w14:cmpd="sng" w14:algn="ctr">
-                  <w14:noFill/>
-                  <w14:prstDash w14:val="solid"/>
-                  <w14:round/>
-                </w14:textOutline>
-              </w:rPr>
-              <w:t>[IN] Người dùng cung cấp thông tin cần thiết để tạo thẻ</w:t>
+              <w:ind w:left="736"/>
+              <w:rPr>
+                <w:rFonts w:ascii="Times New Roman" w:hAnsi="Times New Roman" w:cs="Times New Roman"/>
+                <w:sz w:val="24"/>
+                <w:szCs w:val="24"/>
+                <w14:textOutline w14:w="0" w14:cap="flat" w14:cmpd="sng" w14:algn="ctr">
+                  <w14:noFill/>
+                  <w14:prstDash w14:val="solid"/>
+                  <w14:round/>
+                </w14:textOutline>
+              </w:rPr>
+            </w:pPr>
+            <w:r>
+              <w:rPr>
+                <w:rFonts w:ascii="Times New Roman" w:hAnsi="Times New Roman" w:cs="Times New Roman"/>
+                <w:sz w:val="24"/>
+                <w:szCs w:val="24"/>
+                <w14:textOutline w14:w="0" w14:cap="flat" w14:cmpd="sng" w14:algn="ctr">
+                  <w14:noFill/>
+                  <w14:prstDash w14:val="solid"/>
+                  <w14:round/>
+                </w14:textOutline>
+              </w:rPr>
+              <w:lastRenderedPageBreak/>
+              <w:t>[IN] Nhân viên yêu cầu truy cập xem các sách hiện có</w:t>
             </w:r>
           </w:p>
           <w:p>
             <w:pPr>
               <w:pStyle w:val="ListParagraph"/>
               <w:numPr>
-                <w:ilvl w:val="0"/>
-                <w:numId w:val="32"/>
+                <w:ilvl w:val="3"/>
+                <w:numId w:val="38"/>
               </w:numPr>
-              <w:rPr>
-                <w:rFonts w:ascii="Times New Roman" w:hAnsi="Times New Roman" w:cs="Times New Roman"/>
-                <w:sz w:val="24"/>
-                <w:szCs w:val="24"/>
-                <w14:textOutline w14:w="0" w14:cap="flat" w14:cmpd="sng" w14:algn="ctr">
-                  <w14:noFill/>
-                  <w14:prstDash w14:val="solid"/>
-                  <w14:round/>
-                </w14:textOutline>
-              </w:rPr>
-            </w:pPr>
-            <w:r>
-              <w:rPr>
-                <w:rFonts w:ascii="Times New Roman" w:hAnsi="Times New Roman" w:cs="Times New Roman"/>
-                <w:sz w:val="24"/>
-                <w:szCs w:val="24"/>
-                <w14:textOutline w14:w="0" w14:cap="flat" w14:cmpd="sng" w14:algn="ctr">
-                  <w14:noFill/>
-                  <w14:prstDash w14:val="solid"/>
-                  <w14:round/>
-                </w14:textOutline>
-              </w:rPr>
-              <w:t>[OUT] Hệ thống trả về địa điểm, thời gian lớp hướng dẫn sử dụng thư viện</w:t>
+              <w:ind w:left="376" w:firstLine="0"/>
+              <w:rPr>
+                <w:rFonts w:ascii="Times New Roman" w:hAnsi="Times New Roman" w:cs="Times New Roman"/>
+                <w:sz w:val="24"/>
+                <w:szCs w:val="24"/>
+                <w14:textOutline w14:w="0" w14:cap="flat" w14:cmpd="sng" w14:algn="ctr">
+                  <w14:noFill/>
+                  <w14:prstDash w14:val="solid"/>
+                  <w14:round/>
+                </w14:textOutline>
+              </w:rPr>
+            </w:pPr>
+            <w:r>
+              <w:rPr>
+                <w:rFonts w:ascii="Times New Roman" w:hAnsi="Times New Roman" w:cs="Times New Roman"/>
+                <w:sz w:val="24"/>
+                <w:szCs w:val="24"/>
+                <w14:textOutline w14:w="0" w14:cap="flat" w14:cmpd="sng" w14:algn="ctr">
+                  <w14:noFill/>
+                  <w14:prstDash w14:val="solid"/>
+                  <w14:round/>
+                </w14:textOutline>
+              </w:rPr>
+              <w:t>[OUT] Hệ thống trả về những sách hiện tại của hệ thống</w:t>
             </w:r>
           </w:p>
           <w:p>
             <w:pPr>
               <w:pStyle w:val="ListParagraph"/>
               <w:numPr>
-                <w:ilvl w:val="0"/>
-                <w:numId w:val="32"/>
+                <w:ilvl w:val="3"/>
+                <w:numId w:val="38"/>
               </w:numPr>
-              <w:rPr>
-                <w:rFonts w:ascii="Times New Roman" w:hAnsi="Times New Roman" w:cs="Times New Roman"/>
-                <w:sz w:val="24"/>
-                <w:szCs w:val="24"/>
-                <w14:textOutline w14:w="0" w14:cap="flat" w14:cmpd="sng" w14:algn="ctr">
-                  <w14:noFill/>
-                  <w14:prstDash w14:val="solid"/>
-                  <w14:round/>
-                </w14:textOutline>
-              </w:rPr>
-            </w:pPr>
-            <w:r>
-              <w:rPr>
-                <w:rFonts w:ascii="Times New Roman" w:hAnsi="Times New Roman" w:cs="Times New Roman"/>
-                <w:sz w:val="24"/>
-                <w:szCs w:val="24"/>
-                <w14:textOutline w14:w="0" w14:cap="flat" w14:cmpd="sng" w14:algn="ctr">
-                  <w14:noFill/>
-                  <w14:prstDash w14:val="solid"/>
-                  <w14:round/>
-                </w14:textOutline>
-              </w:rPr>
-              <w:t>[IN] người dùng tham gia hoàn tất khóa học</w:t>
+              <w:ind w:left="376" w:firstLine="0"/>
+              <w:rPr>
+                <w:rFonts w:ascii="Times New Roman" w:hAnsi="Times New Roman" w:cs="Times New Roman"/>
+                <w:sz w:val="24"/>
+                <w:szCs w:val="24"/>
+                <w14:textOutline w14:w="0" w14:cap="flat" w14:cmpd="sng" w14:algn="ctr">
+                  <w14:noFill/>
+                  <w14:prstDash w14:val="solid"/>
+                  <w14:round/>
+                </w14:textOutline>
+              </w:rPr>
+            </w:pPr>
+            <w:r>
+              <w:rPr>
+                <w:rFonts w:ascii="Times New Roman" w:hAnsi="Times New Roman" w:cs="Times New Roman"/>
+                <w:sz w:val="24"/>
+                <w:szCs w:val="24"/>
+                <w14:textOutline w14:w="0" w14:cap="flat" w14:cmpd="sng" w14:algn="ctr">
+                  <w14:noFill/>
+                  <w14:prstDash w14:val="solid"/>
+                  <w14:round/>
+                </w14:textOutline>
+              </w:rPr>
+              <w:t>[IN] Ấn vào nút Thêm tại dòng có sách muốn thanh lý</w:t>
             </w:r>
           </w:p>
           <w:p>
             <w:pPr>
               <w:pStyle w:val="ListParagraph"/>
               <w:numPr>
-                <w:ilvl w:val="0"/>
-                <w:numId w:val="32"/>
+                <w:ilvl w:val="3"/>
+                <w:numId w:val="38"/>
               </w:numPr>
-              <w:rPr>
-                <w:rFonts w:ascii="Times New Roman" w:hAnsi="Times New Roman" w:cs="Times New Roman"/>
-                <w:sz w:val="24"/>
-                <w:szCs w:val="24"/>
-                <w14:textOutline w14:w="0" w14:cap="flat" w14:cmpd="sng" w14:algn="ctr">
-                  <w14:noFill/>
-                  <w14:prstDash w14:val="solid"/>
-                  <w14:round/>
-                </w14:textOutline>
-              </w:rPr>
-            </w:pPr>
-            <w:r>
-              <w:rPr>
-                <w:rFonts w:ascii="Times New Roman" w:hAnsi="Times New Roman" w:cs="Times New Roman"/>
-                <w:sz w:val="24"/>
-                <w:szCs w:val="24"/>
-                <w14:textOutline w14:w="0" w14:cap="flat" w14:cmpd="sng" w14:algn="ctr">
-                  <w14:noFill/>
-                  <w14:prstDash w14:val="solid"/>
-                  <w14:round/>
-                </w14:textOutline>
-              </w:rPr>
-              <w:t>[OUT] Hệ thống gửi thông tin về ngày nhận thẻ thư viện</w:t>
-            </w:r>
-          </w:p>
-          <w:p>
-            <w:pPr>
-              <w:pStyle w:val="ListParagraph"/>
-              <w:numPr>
-                <w:ilvl w:val="0"/>
-                <w:numId w:val="32"/>
-              </w:numPr>
-              <w:rPr>
-                <w:rFonts w:ascii="Times New Roman" w:hAnsi="Times New Roman" w:cs="Times New Roman"/>
-                <w:sz w:val="24"/>
-                <w:szCs w:val="24"/>
-                <w14:textOutline w14:w="0" w14:cap="flat" w14:cmpd="sng" w14:algn="ctr">
-                  <w14:noFill/>
-                  <w14:prstDash w14:val="solid"/>
-                  <w14:round/>
-                </w14:textOutline>
-              </w:rPr>
-            </w:pPr>
-            <w:r>
-              <w:rPr>
-                <w:rFonts w:ascii="Times New Roman" w:hAnsi="Times New Roman" w:cs="Times New Roman"/>
-                <w:sz w:val="24"/>
-                <w:szCs w:val="24"/>
-                <w14:textOutline w14:w="0" w14:cap="flat" w14:cmpd="sng" w14:algn="ctr">
-                  <w14:noFill/>
-                  <w14:prstDash w14:val="solid"/>
-                  <w14:round/>
-                </w14:textOutline>
-              </w:rPr>
-              <w:t>[IN] người dùng yêu cầu nhận thẻ thư viện</w:t>
-            </w:r>
-          </w:p>
-          <w:p>
-            <w:pPr>
-              <w:pStyle w:val="ListParagraph"/>
-              <w:numPr>
-                <w:ilvl w:val="0"/>
-                <w:numId w:val="32"/>
-              </w:numPr>
-              <w:rPr>
-                <w:rFonts w:ascii="Times New Roman" w:hAnsi="Times New Roman" w:cs="Times New Roman"/>
-                <w:sz w:val="24"/>
-                <w:szCs w:val="24"/>
-                <w14:textOutline w14:w="0" w14:cap="flat" w14:cmpd="sng" w14:algn="ctr">
-                  <w14:noFill/>
-                  <w14:prstDash w14:val="solid"/>
-                  <w14:round/>
-                </w14:textOutline>
-              </w:rPr>
-            </w:pPr>
-            <w:r>
-              <w:rPr>
-                <w:rFonts w:ascii="Times New Roman" w:hAnsi="Times New Roman" w:cs="Times New Roman"/>
-                <w:sz w:val="24"/>
-                <w:szCs w:val="24"/>
-                <w14:textOutline w14:w="0" w14:cap="flat" w14:cmpd="sng" w14:algn="ctr">
-                  <w14:noFill/>
-                  <w14:prstDash w14:val="solid"/>
-                  <w14:round/>
-                </w14:textOutline>
-              </w:rPr>
-              <w:t>[OUT] hệ thống gửi thẻ thư viện và xác nhận hoàn tất việc tạo thẻ</w:t>
+              <w:ind w:left="376" w:firstLine="0"/>
+              <w:rPr>
+                <w:rFonts w:ascii="Times New Roman" w:hAnsi="Times New Roman" w:cs="Times New Roman"/>
+                <w:sz w:val="24"/>
+                <w:szCs w:val="24"/>
+                <w14:textOutline w14:w="0" w14:cap="flat" w14:cmpd="sng" w14:algn="ctr">
+                  <w14:noFill/>
+                  <w14:prstDash w14:val="solid"/>
+                  <w14:round/>
+                </w14:textOutline>
+              </w:rPr>
+            </w:pPr>
+            <w:r>
+              <w:rPr>
+                <w:rFonts w:ascii="Times New Roman" w:hAnsi="Times New Roman" w:cs="Times New Roman"/>
+                <w:sz w:val="24"/>
+                <w:szCs w:val="24"/>
+                <w14:textOutline w14:w="0" w14:cap="flat" w14:cmpd="sng" w14:algn="ctr">
+                  <w14:noFill/>
+                  <w14:prstDash w14:val="solid"/>
+                  <w14:round/>
+                </w14:textOutline>
+              </w:rPr>
+              <w:t>[OUT] Hệ thống đánh dấu sách đó trong trạng thái cần thanh lý</w:t>
             </w:r>
           </w:p>
         </w:tc>
@@ -35415,6 +35206,7 @@
                   <w14:round/>
                 </w14:textOutline>
               </w:rPr>
+              <w:lastRenderedPageBreak/>
               <w:t>Dòng phụ</w:t>
             </w:r>
           </w:p>
@@ -35447,61 +35239,7 @@
                   <w14:round/>
                 </w14:textOutline>
               </w:rPr>
-              <w:t>B1-4a tích hợp thẻ thư viện vào thẻ cán bộ</w:t>
-            </w:r>
-          </w:p>
-          <w:p>
-            <w:pPr>
-              <w:rPr>
-                <w:rFonts w:ascii="Times New Roman" w:hAnsi="Times New Roman" w:cs="Times New Roman"/>
-                <w:sz w:val="24"/>
-                <w:szCs w:val="24"/>
-                <w14:textOutline w14:w="0" w14:cap="flat" w14:cmpd="sng" w14:algn="ctr">
-                  <w14:noFill/>
-                  <w14:prstDash w14:val="solid"/>
-                  <w14:round/>
-                </w14:textOutline>
-              </w:rPr>
-            </w:pPr>
-            <w:r>
-              <w:rPr>
-                <w:rFonts w:ascii="Times New Roman" w:hAnsi="Times New Roman" w:cs="Times New Roman"/>
-                <w:sz w:val="24"/>
-                <w:szCs w:val="24"/>
-                <w14:textOutline w14:w="0" w14:cap="flat" w14:cmpd="sng" w14:algn="ctr">
-                  <w14:noFill/>
-                  <w14:prstDash w14:val="solid"/>
-                  <w14:round/>
-                </w14:textOutline>
-              </w:rPr>
-              <w:t xml:space="preserve">1-4a1: [IN] người dùng cung cấp thẻ cán bộ </w:t>
-            </w:r>
-          </w:p>
-          <w:p>
-            <w:pPr>
-              <w:rPr>
-                <w:rFonts w:ascii="Times New Roman" w:hAnsi="Times New Roman" w:cs="Times New Roman"/>
-                <w:sz w:val="24"/>
-                <w:szCs w:val="24"/>
-                <w14:textOutline w14:w="0" w14:cap="flat" w14:cmpd="sng" w14:algn="ctr">
-                  <w14:noFill/>
-                  <w14:prstDash w14:val="solid"/>
-                  <w14:round/>
-                </w14:textOutline>
-              </w:rPr>
-            </w:pPr>
-            <w:r>
-              <w:rPr>
-                <w:rFonts w:ascii="Times New Roman" w:hAnsi="Times New Roman" w:cs="Times New Roman"/>
-                <w:sz w:val="24"/>
-                <w:szCs w:val="24"/>
-                <w14:textOutline w14:w="0" w14:cap="flat" w14:cmpd="sng" w14:algn="ctr">
-                  <w14:noFill/>
-                  <w14:prstDash w14:val="solid"/>
-                  <w14:round/>
-                </w14:textOutline>
-              </w:rPr>
-              <w:t>1-4a2: [OUT] hệ thống tích hợp vào thẻ thư viện vào thẻ cán bộ</w:t>
+              <w:t>4.1 Sau khi đánh dấu sách thành công người dùng có thể quay lại bước 3 để tiếp tục thêm sách khác vào danh sách thanh lý</w:t>
             </w:r>
           </w:p>
         </w:tc>
@@ -35578,146 +35316,6 @@
     </w:p>
     <w:p>
       <w:pPr>
-        <w:rPr>
-          <w:rFonts w:ascii="Times New Roman" w:hAnsi="Times New Roman" w:cs="Times New Roman"/>
-          <w:sz w:val="32"/>
-          <w:szCs w:val="32"/>
-          <w14:textOutline w14:w="0" w14:cap="flat" w14:cmpd="sng" w14:algn="ctr">
-            <w14:noFill/>
-            <w14:prstDash w14:val="solid"/>
-            <w14:round/>
-          </w14:textOutline>
-        </w:rPr>
-      </w:pPr>
-    </w:p>
-    <w:p>
-      <w:pPr>
-        <w:rPr>
-          <w:rFonts w:ascii="Times New Roman" w:hAnsi="Times New Roman" w:cs="Times New Roman"/>
-          <w:sz w:val="32"/>
-          <w:szCs w:val="32"/>
-          <w14:textOutline w14:w="0" w14:cap="flat" w14:cmpd="sng" w14:algn="ctr">
-            <w14:noFill/>
-            <w14:prstDash w14:val="solid"/>
-            <w14:round/>
-          </w14:textOutline>
-        </w:rPr>
-      </w:pPr>
-    </w:p>
-    <w:p>
-      <w:pPr>
-        <w:rPr>
-          <w:rFonts w:ascii="Times New Roman" w:hAnsi="Times New Roman" w:cs="Times New Roman"/>
-          <w:sz w:val="32"/>
-          <w:szCs w:val="32"/>
-          <w14:textOutline w14:w="0" w14:cap="flat" w14:cmpd="sng" w14:algn="ctr">
-            <w14:noFill/>
-            <w14:prstDash w14:val="solid"/>
-            <w14:round/>
-          </w14:textOutline>
-        </w:rPr>
-      </w:pPr>
-    </w:p>
-    <w:p>
-      <w:pPr>
-        <w:rPr>
-          <w:rFonts w:ascii="Times New Roman" w:hAnsi="Times New Roman" w:cs="Times New Roman"/>
-          <w:sz w:val="32"/>
-          <w:szCs w:val="32"/>
-          <w14:textOutline w14:w="0" w14:cap="flat" w14:cmpd="sng" w14:algn="ctr">
-            <w14:noFill/>
-            <w14:prstDash w14:val="solid"/>
-            <w14:round/>
-          </w14:textOutline>
-        </w:rPr>
-      </w:pPr>
-    </w:p>
-    <w:p>
-      <w:pPr>
-        <w:rPr>
-          <w:rFonts w:ascii="Times New Roman" w:hAnsi="Times New Roman" w:cs="Times New Roman"/>
-          <w:sz w:val="32"/>
-          <w:szCs w:val="32"/>
-          <w14:textOutline w14:w="0" w14:cap="flat" w14:cmpd="sng" w14:algn="ctr">
-            <w14:noFill/>
-            <w14:prstDash w14:val="solid"/>
-            <w14:round/>
-          </w14:textOutline>
-        </w:rPr>
-      </w:pPr>
-    </w:p>
-    <w:p>
-      <w:pPr>
-        <w:rPr>
-          <w:rFonts w:ascii="Times New Roman" w:hAnsi="Times New Roman" w:cs="Times New Roman"/>
-          <w:sz w:val="32"/>
-          <w:szCs w:val="32"/>
-          <w14:textOutline w14:w="0" w14:cap="flat" w14:cmpd="sng" w14:algn="ctr">
-            <w14:noFill/>
-            <w14:prstDash w14:val="solid"/>
-            <w14:round/>
-          </w14:textOutline>
-        </w:rPr>
-      </w:pPr>
-    </w:p>
-    <w:p>
-      <w:pPr>
-        <w:rPr>
-          <w:rFonts w:ascii="Times New Roman" w:hAnsi="Times New Roman" w:cs="Times New Roman"/>
-          <w:sz w:val="32"/>
-          <w:szCs w:val="32"/>
-          <w14:textOutline w14:w="0" w14:cap="flat" w14:cmpd="sng" w14:algn="ctr">
-            <w14:noFill/>
-            <w14:prstDash w14:val="solid"/>
-            <w14:round/>
-          </w14:textOutline>
-        </w:rPr>
-      </w:pPr>
-    </w:p>
-    <w:p>
-      <w:pPr>
-        <w:rPr>
-          <w:rFonts w:ascii="Times New Roman" w:hAnsi="Times New Roman" w:cs="Times New Roman"/>
-          <w:sz w:val="32"/>
-          <w:szCs w:val="32"/>
-          <w14:textOutline w14:w="0" w14:cap="flat" w14:cmpd="sng" w14:algn="ctr">
-            <w14:noFill/>
-            <w14:prstDash w14:val="solid"/>
-            <w14:round/>
-          </w14:textOutline>
-        </w:rPr>
-      </w:pPr>
-    </w:p>
-    <w:p>
-      <w:pPr>
-        <w:rPr>
-          <w:rFonts w:ascii="Times New Roman" w:hAnsi="Times New Roman" w:cs="Times New Roman"/>
-          <w:sz w:val="32"/>
-          <w:szCs w:val="32"/>
-          <w14:textOutline w14:w="0" w14:cap="flat" w14:cmpd="sng" w14:algn="ctr">
-            <w14:noFill/>
-            <w14:prstDash w14:val="solid"/>
-            <w14:round/>
-          </w14:textOutline>
-        </w:rPr>
-      </w:pPr>
-    </w:p>
-    <w:p>
-      <w:pPr>
-        <w:rPr>
-          <w:rFonts w:ascii="Times New Roman" w:hAnsi="Times New Roman" w:cs="Times New Roman"/>
-          <w:sz w:val="32"/>
-          <w:szCs w:val="32"/>
-          <w14:textOutline w14:w="0" w14:cap="flat" w14:cmpd="sng" w14:algn="ctr">
-            <w14:noFill/>
-            <w14:prstDash w14:val="solid"/>
-            <w14:round/>
-          </w14:textOutline>
-        </w:rPr>
-      </w:pPr>
-    </w:p>
-    <w:p>
-      <w:pPr>
         <w:pStyle w:val="ListParagraph"/>
         <w:numPr>
           <w:ilvl w:val="2"/>
@@ -35735,6 +35333,1001 @@
           </w14:textOutline>
         </w:rPr>
       </w:pPr>
+      <w:bookmarkStart w:id="62" w:name="_Toc46471730"/>
+      <w:r>
+        <w:rPr>
+          <w:rFonts w:ascii="Times New Roman" w:hAnsi="Times New Roman" w:cs="Times New Roman"/>
+          <w:sz w:val="32"/>
+          <w:szCs w:val="32"/>
+          <w14:textOutline w14:w="0" w14:cap="flat" w14:cmpd="sng" w14:algn="ctr">
+            <w14:noFill/>
+            <w14:prstDash w14:val="solid"/>
+            <w14:round/>
+          </w14:textOutline>
+        </w:rPr>
+        <w:t>Đăng ký thẻ thư viện</w:t>
+      </w:r>
+      <w:bookmarkEnd w:id="62"/>
+    </w:p>
+    <w:tbl>
+      <w:tblPr>
+        <w:tblStyle w:val="TableGrid"/>
+        <w:tblW w:w="9355" w:type="dxa"/>
+        <w:tblLook w:val="04A0" w:firstRow="1" w:lastRow="0" w:firstColumn="1" w:lastColumn="0" w:noHBand="0" w:noVBand="1"/>
+      </w:tblPr>
+      <w:tblGrid>
+        <w:gridCol w:w="3116"/>
+        <w:gridCol w:w="6239"/>
+      </w:tblGrid>
+      <w:tr>
+        <w:tc>
+          <w:tcPr>
+            <w:tcW w:w="3116" w:type="dxa"/>
+          </w:tcPr>
+          <w:p>
+            <w:pPr>
+              <w:rPr>
+                <w:rFonts w:ascii="Times New Roman" w:hAnsi="Times New Roman" w:cs="Times New Roman"/>
+                <w:b/>
+                <w:sz w:val="24"/>
+                <w:szCs w:val="24"/>
+                <w14:textOutline w14:w="0" w14:cap="flat" w14:cmpd="sng" w14:algn="ctr">
+                  <w14:noFill/>
+                  <w14:prstDash w14:val="solid"/>
+                  <w14:round/>
+                </w14:textOutline>
+              </w:rPr>
+            </w:pPr>
+            <w:r>
+              <w:rPr>
+                <w:rFonts w:ascii="Times New Roman" w:hAnsi="Times New Roman" w:cs="Times New Roman"/>
+                <w:b/>
+                <w:sz w:val="24"/>
+                <w:szCs w:val="24"/>
+                <w14:textOutline w14:w="0" w14:cap="flat" w14:cmpd="sng" w14:algn="ctr">
+                  <w14:noFill/>
+                  <w14:prstDash w14:val="solid"/>
+                  <w14:round/>
+                </w14:textOutline>
+              </w:rPr>
+              <w:t>Tên usecase</w:t>
+            </w:r>
+          </w:p>
+        </w:tc>
+        <w:tc>
+          <w:tcPr>
+            <w:tcW w:w="6239" w:type="dxa"/>
+          </w:tcPr>
+          <w:p>
+            <w:pPr>
+              <w:rPr>
+                <w:rFonts w:ascii="Times New Roman" w:hAnsi="Times New Roman" w:cs="Times New Roman"/>
+                <w:sz w:val="24"/>
+                <w:szCs w:val="24"/>
+                <w14:textOutline w14:w="0" w14:cap="flat" w14:cmpd="sng" w14:algn="ctr">
+                  <w14:noFill/>
+                  <w14:prstDash w14:val="solid"/>
+                  <w14:round/>
+                </w14:textOutline>
+              </w:rPr>
+            </w:pPr>
+            <w:r>
+              <w:rPr>
+                <w:rFonts w:ascii="Times New Roman" w:hAnsi="Times New Roman" w:cs="Times New Roman"/>
+                <w:sz w:val="24"/>
+                <w:szCs w:val="24"/>
+                <w14:textOutline w14:w="0" w14:cap="flat" w14:cmpd="sng" w14:algn="ctr">
+                  <w14:noFill/>
+                  <w14:prstDash w14:val="solid"/>
+                  <w14:round/>
+                </w14:textOutline>
+              </w:rPr>
+              <w:t>Tạo thẻ thư viện</w:t>
+            </w:r>
+          </w:p>
+        </w:tc>
+      </w:tr>
+      <w:tr>
+        <w:tc>
+          <w:tcPr>
+            <w:tcW w:w="3116" w:type="dxa"/>
+          </w:tcPr>
+          <w:p>
+            <w:pPr>
+              <w:rPr>
+                <w:rFonts w:ascii="Times New Roman" w:hAnsi="Times New Roman" w:cs="Times New Roman"/>
+                <w:b/>
+                <w:sz w:val="24"/>
+                <w:szCs w:val="24"/>
+                <w14:textOutline w14:w="0" w14:cap="flat" w14:cmpd="sng" w14:algn="ctr">
+                  <w14:noFill/>
+                  <w14:prstDash w14:val="solid"/>
+                  <w14:round/>
+                </w14:textOutline>
+              </w:rPr>
+            </w:pPr>
+            <w:r>
+              <w:rPr>
+                <w:rFonts w:ascii="Times New Roman" w:hAnsi="Times New Roman" w:cs="Times New Roman"/>
+                <w:b/>
+                <w:sz w:val="24"/>
+                <w:szCs w:val="24"/>
+                <w14:textOutline w14:w="0" w14:cap="flat" w14:cmpd="sng" w14:algn="ctr">
+                  <w14:noFill/>
+                  <w14:prstDash w14:val="solid"/>
+                  <w14:round/>
+                </w14:textOutline>
+              </w:rPr>
+              <w:t>Mô tả</w:t>
+            </w:r>
+          </w:p>
+        </w:tc>
+        <w:tc>
+          <w:tcPr>
+            <w:tcW w:w="6239" w:type="dxa"/>
+          </w:tcPr>
+          <w:p>
+            <w:pPr>
+              <w:pStyle w:val="ListParagraph"/>
+              <w:numPr>
+                <w:ilvl w:val="0"/>
+                <w:numId w:val="19"/>
+              </w:numPr>
+              <w:ind w:left="0" w:firstLine="360"/>
+              <w:rPr>
+                <w:rFonts w:ascii="Times New Roman" w:hAnsi="Times New Roman" w:cs="Times New Roman"/>
+                <w:color w:val="222A35" w:themeColor="text2" w:themeShade="80"/>
+                <w:sz w:val="24"/>
+                <w:szCs w:val="24"/>
+                <w14:textOutline w14:w="0" w14:cap="flat" w14:cmpd="sng" w14:algn="ctr">
+                  <w14:noFill/>
+                  <w14:prstDash w14:val="solid"/>
+                  <w14:round/>
+                </w14:textOutline>
+              </w:rPr>
+            </w:pPr>
+            <w:r>
+              <w:rPr>
+                <w:rFonts w:ascii="Times New Roman" w:hAnsi="Times New Roman" w:cs="Times New Roman"/>
+                <w:color w:val="222A35" w:themeColor="text2" w:themeShade="80"/>
+                <w:sz w:val="24"/>
+                <w:szCs w:val="24"/>
+                <w14:textOutline w14:w="0" w14:cap="flat" w14:cmpd="sng" w14:algn="ctr">
+                  <w14:noFill/>
+                  <w14:prstDash w14:val="solid"/>
+                  <w14:round/>
+                </w14:textOutline>
+              </w:rPr>
+              <w:t xml:space="preserve">Use case xảy ra khi </w:t>
+            </w:r>
+            <w:r>
+              <w:rPr>
+                <w:rFonts w:ascii="Times New Roman" w:hAnsi="Times New Roman" w:cs="Times New Roman"/>
+                <w:color w:val="222A35" w:themeColor="text2" w:themeShade="80"/>
+                <w:sz w:val="24"/>
+                <w:szCs w:val="24"/>
+                <w14:textOutline w14:w="0" w14:cap="flat" w14:cmpd="sng" w14:algn="ctr">
+                  <w14:noFill/>
+                  <w14:prstDash w14:val="solid"/>
+                  <w14:round/>
+                </w14:textOutline>
+              </w:rPr>
+              <w:t>có yêu cầu tạo thẻ thư viện</w:t>
+            </w:r>
+          </w:p>
+          <w:p>
+            <w:pPr>
+              <w:pStyle w:val="ListParagraph"/>
+              <w:numPr>
+                <w:ilvl w:val="0"/>
+                <w:numId w:val="19"/>
+              </w:numPr>
+              <w:ind w:left="0" w:firstLine="360"/>
+              <w:rPr>
+                <w:rFonts w:ascii="Times New Roman" w:hAnsi="Times New Roman" w:cs="Times New Roman"/>
+                <w:sz w:val="24"/>
+                <w:szCs w:val="24"/>
+                <w14:textOutline w14:w="0" w14:cap="flat" w14:cmpd="sng" w14:algn="ctr">
+                  <w14:noFill/>
+                  <w14:prstDash w14:val="solid"/>
+                  <w14:round/>
+                </w14:textOutline>
+              </w:rPr>
+            </w:pPr>
+            <w:r>
+              <w:rPr>
+                <w:rFonts w:ascii="Times New Roman" w:hAnsi="Times New Roman" w:cs="Times New Roman"/>
+                <w:color w:val="222A35" w:themeColor="text2" w:themeShade="80"/>
+                <w:sz w:val="24"/>
+                <w:szCs w:val="24"/>
+                <w14:textOutline w14:w="0" w14:cap="flat" w14:cmpd="sng" w14:algn="ctr">
+                  <w14:noFill/>
+                  <w14:prstDash w14:val="solid"/>
+                  <w14:round/>
+                </w14:textOutline>
+              </w:rPr>
+              <w:t xml:space="preserve">Usecase miêu tả chức năng tạo ra </w:t>
+            </w:r>
+            <w:r>
+              <w:rPr>
+                <w:rFonts w:ascii="Times New Roman" w:hAnsi="Times New Roman" w:cs="Times New Roman"/>
+                <w:color w:val="222A35" w:themeColor="text2" w:themeShade="80"/>
+                <w:sz w:val="24"/>
+                <w:szCs w:val="24"/>
+                <w14:textOutline w14:w="0" w14:cap="flat" w14:cmpd="sng" w14:algn="ctr">
+                  <w14:noFill/>
+                  <w14:prstDash w14:val="solid"/>
+                  <w14:round/>
+                </w14:textOutline>
+              </w:rPr>
+              <w:t>thẻ thư viện</w:t>
+            </w:r>
+          </w:p>
+        </w:tc>
+      </w:tr>
+      <w:tr>
+        <w:tc>
+          <w:tcPr>
+            <w:tcW w:w="3116" w:type="dxa"/>
+          </w:tcPr>
+          <w:p>
+            <w:pPr>
+              <w:rPr>
+                <w:rFonts w:ascii="Times New Roman" w:hAnsi="Times New Roman" w:cs="Times New Roman"/>
+                <w:b/>
+                <w:sz w:val="24"/>
+                <w:szCs w:val="24"/>
+                <w14:textOutline w14:w="0" w14:cap="flat" w14:cmpd="sng" w14:algn="ctr">
+                  <w14:noFill/>
+                  <w14:prstDash w14:val="solid"/>
+                  <w14:round/>
+                </w14:textOutline>
+              </w:rPr>
+            </w:pPr>
+            <w:r>
+              <w:rPr>
+                <w:rFonts w:ascii="Times New Roman" w:hAnsi="Times New Roman" w:cs="Times New Roman"/>
+                <w:b/>
+                <w:sz w:val="24"/>
+                <w:szCs w:val="24"/>
+                <w14:textOutline w14:w="0" w14:cap="flat" w14:cmpd="sng" w14:algn="ctr">
+                  <w14:noFill/>
+                  <w14:prstDash w14:val="solid"/>
+                  <w14:round/>
+                </w14:textOutline>
+              </w:rPr>
+              <w:t>Điều kiện kích hoạt</w:t>
+            </w:r>
+          </w:p>
+        </w:tc>
+        <w:tc>
+          <w:tcPr>
+            <w:tcW w:w="6239" w:type="dxa"/>
+          </w:tcPr>
+          <w:p>
+            <w:pPr>
+              <w:rPr>
+                <w:rFonts w:ascii="Times New Roman" w:hAnsi="Times New Roman" w:cs="Times New Roman"/>
+                <w:sz w:val="24"/>
+                <w:szCs w:val="24"/>
+                <w14:textOutline w14:w="0" w14:cap="flat" w14:cmpd="sng" w14:algn="ctr">
+                  <w14:noFill/>
+                  <w14:prstDash w14:val="solid"/>
+                  <w14:round/>
+                </w14:textOutline>
+              </w:rPr>
+            </w:pPr>
+          </w:p>
+        </w:tc>
+      </w:tr>
+      <w:tr>
+        <w:tc>
+          <w:tcPr>
+            <w:tcW w:w="3116" w:type="dxa"/>
+          </w:tcPr>
+          <w:p>
+            <w:pPr>
+              <w:rPr>
+                <w:rFonts w:ascii="Times New Roman" w:hAnsi="Times New Roman" w:cs="Times New Roman"/>
+                <w:b/>
+                <w:sz w:val="24"/>
+                <w:szCs w:val="24"/>
+                <w14:textOutline w14:w="0" w14:cap="flat" w14:cmpd="sng" w14:algn="ctr">
+                  <w14:noFill/>
+                  <w14:prstDash w14:val="solid"/>
+                  <w14:round/>
+                </w14:textOutline>
+              </w:rPr>
+            </w:pPr>
+            <w:r>
+              <w:rPr>
+                <w:rFonts w:ascii="Times New Roman" w:hAnsi="Times New Roman" w:cs="Times New Roman"/>
+                <w:b/>
+                <w:sz w:val="24"/>
+                <w:szCs w:val="24"/>
+                <w14:textOutline w14:w="0" w14:cap="flat" w14:cmpd="sng" w14:algn="ctr">
+                  <w14:noFill/>
+                  <w14:prstDash w14:val="solid"/>
+                  <w14:round/>
+                </w14:textOutline>
+              </w:rPr>
+              <w:t>Tác nhân chính</w:t>
+            </w:r>
+          </w:p>
+        </w:tc>
+        <w:tc>
+          <w:tcPr>
+            <w:tcW w:w="6239" w:type="dxa"/>
+          </w:tcPr>
+          <w:p>
+            <w:pPr>
+              <w:rPr>
+                <w:rFonts w:ascii="Times New Roman" w:hAnsi="Times New Roman" w:cs="Times New Roman"/>
+                <w:sz w:val="24"/>
+                <w:szCs w:val="24"/>
+                <w14:textOutline w14:w="0" w14:cap="flat" w14:cmpd="sng" w14:algn="ctr">
+                  <w14:noFill/>
+                  <w14:prstDash w14:val="solid"/>
+                  <w14:round/>
+                </w14:textOutline>
+              </w:rPr>
+            </w:pPr>
+            <w:r>
+              <w:rPr>
+                <w:rFonts w:ascii="Times New Roman" w:hAnsi="Times New Roman" w:cs="Times New Roman"/>
+                <w:sz w:val="24"/>
+                <w:szCs w:val="24"/>
+                <w14:textOutline w14:w="0" w14:cap="flat" w14:cmpd="sng" w14:algn="ctr">
+                  <w14:noFill/>
+                  <w14:prstDash w14:val="solid"/>
+                  <w14:round/>
+                </w14:textOutline>
+              </w:rPr>
+              <w:t>Bộ phận phòng tham khảo</w:t>
+            </w:r>
+          </w:p>
+        </w:tc>
+      </w:tr>
+      <w:tr>
+        <w:tc>
+          <w:tcPr>
+            <w:tcW w:w="3116" w:type="dxa"/>
+          </w:tcPr>
+          <w:p>
+            <w:pPr>
+              <w:rPr>
+                <w:rFonts w:ascii="Times New Roman" w:hAnsi="Times New Roman" w:cs="Times New Roman"/>
+                <w:b/>
+                <w:sz w:val="24"/>
+                <w:szCs w:val="24"/>
+                <w14:textOutline w14:w="0" w14:cap="flat" w14:cmpd="sng" w14:algn="ctr">
+                  <w14:noFill/>
+                  <w14:prstDash w14:val="solid"/>
+                  <w14:round/>
+                </w14:textOutline>
+              </w:rPr>
+            </w:pPr>
+            <w:r>
+              <w:rPr>
+                <w:rFonts w:ascii="Times New Roman" w:hAnsi="Times New Roman" w:cs="Times New Roman"/>
+                <w:b/>
+                <w:sz w:val="24"/>
+                <w:szCs w:val="24"/>
+                <w14:textOutline w14:w="0" w14:cap="flat" w14:cmpd="sng" w14:algn="ctr">
+                  <w14:noFill/>
+                  <w14:prstDash w14:val="solid"/>
+                  <w14:round/>
+                </w14:textOutline>
+              </w:rPr>
+              <w:t>Tiền điều kiện</w:t>
+            </w:r>
+          </w:p>
+        </w:tc>
+        <w:tc>
+          <w:tcPr>
+            <w:tcW w:w="6239" w:type="dxa"/>
+          </w:tcPr>
+          <w:p>
+            <w:pPr>
+              <w:rPr>
+                <w:rFonts w:ascii="Times New Roman" w:hAnsi="Times New Roman" w:cs="Times New Roman"/>
+                <w:b/>
+                <w:sz w:val="24"/>
+                <w:szCs w:val="24"/>
+                <w14:textOutline w14:w="0" w14:cap="flat" w14:cmpd="sng" w14:algn="ctr">
+                  <w14:noFill/>
+                  <w14:prstDash w14:val="solid"/>
+                  <w14:round/>
+                </w14:textOutline>
+              </w:rPr>
+            </w:pPr>
+          </w:p>
+        </w:tc>
+      </w:tr>
+      <w:tr>
+        <w:tc>
+          <w:tcPr>
+            <w:tcW w:w="3116" w:type="dxa"/>
+          </w:tcPr>
+          <w:p>
+            <w:pPr>
+              <w:rPr>
+                <w:rFonts w:ascii="Times New Roman" w:hAnsi="Times New Roman" w:cs="Times New Roman"/>
+                <w:b/>
+                <w:sz w:val="24"/>
+                <w:szCs w:val="24"/>
+                <w14:textOutline w14:w="0" w14:cap="flat" w14:cmpd="sng" w14:algn="ctr">
+                  <w14:noFill/>
+                  <w14:prstDash w14:val="solid"/>
+                  <w14:round/>
+                </w14:textOutline>
+              </w:rPr>
+            </w:pPr>
+            <w:r>
+              <w:rPr>
+                <w:rFonts w:ascii="Times New Roman" w:hAnsi="Times New Roman" w:cs="Times New Roman"/>
+                <w:b/>
+                <w:sz w:val="24"/>
+                <w:szCs w:val="24"/>
+                <w14:textOutline w14:w="0" w14:cap="flat" w14:cmpd="sng" w14:algn="ctr">
+                  <w14:noFill/>
+                  <w14:prstDash w14:val="solid"/>
+                  <w14:round/>
+                </w14:textOutline>
+              </w:rPr>
+              <w:t>Hậu điều kiện</w:t>
+            </w:r>
+          </w:p>
+        </w:tc>
+        <w:tc>
+          <w:tcPr>
+            <w:tcW w:w="6239" w:type="dxa"/>
+          </w:tcPr>
+          <w:p>
+            <w:pPr>
+              <w:rPr>
+                <w:rFonts w:ascii="Times New Roman" w:hAnsi="Times New Roman" w:cs="Times New Roman"/>
+                <w:sz w:val="24"/>
+                <w:szCs w:val="24"/>
+                <w14:textOutline w14:w="0" w14:cap="flat" w14:cmpd="sng" w14:algn="ctr">
+                  <w14:noFill/>
+                  <w14:prstDash w14:val="solid"/>
+                  <w14:round/>
+                </w14:textOutline>
+              </w:rPr>
+            </w:pPr>
+          </w:p>
+        </w:tc>
+      </w:tr>
+      <w:tr>
+        <w:tc>
+          <w:tcPr>
+            <w:tcW w:w="3116" w:type="dxa"/>
+          </w:tcPr>
+          <w:p>
+            <w:pPr>
+              <w:rPr>
+                <w:rFonts w:ascii="Times New Roman" w:hAnsi="Times New Roman" w:cs="Times New Roman"/>
+                <w:b/>
+                <w:sz w:val="24"/>
+                <w:szCs w:val="24"/>
+                <w14:textOutline w14:w="0" w14:cap="flat" w14:cmpd="sng" w14:algn="ctr">
+                  <w14:noFill/>
+                  <w14:prstDash w14:val="solid"/>
+                  <w14:round/>
+                </w14:textOutline>
+              </w:rPr>
+            </w:pPr>
+            <w:r>
+              <w:rPr>
+                <w:rFonts w:ascii="Times New Roman" w:hAnsi="Times New Roman" w:cs="Times New Roman"/>
+                <w:b/>
+                <w:sz w:val="24"/>
+                <w:szCs w:val="24"/>
+                <w14:textOutline w14:w="0" w14:cap="flat" w14:cmpd="sng" w14:algn="ctr">
+                  <w14:noFill/>
+                  <w14:prstDash w14:val="solid"/>
+                  <w14:round/>
+                </w14:textOutline>
+              </w:rPr>
+              <w:t>Dòng cơ bản</w:t>
+            </w:r>
+          </w:p>
+        </w:tc>
+        <w:tc>
+          <w:tcPr>
+            <w:tcW w:w="6239" w:type="dxa"/>
+          </w:tcPr>
+          <w:p>
+            <w:pPr>
+              <w:pStyle w:val="ListParagraph"/>
+              <w:rPr>
+                <w:rFonts w:ascii="Times New Roman" w:hAnsi="Times New Roman" w:cs="Times New Roman"/>
+                <w:sz w:val="24"/>
+                <w:szCs w:val="24"/>
+                <w14:textOutline w14:w="0" w14:cap="flat" w14:cmpd="sng" w14:algn="ctr">
+                  <w14:noFill/>
+                  <w14:prstDash w14:val="solid"/>
+                  <w14:round/>
+                </w14:textOutline>
+              </w:rPr>
+            </w:pPr>
+          </w:p>
+          <w:p>
+            <w:pPr>
+              <w:pStyle w:val="ListParagraph"/>
+              <w:numPr>
+                <w:ilvl w:val="0"/>
+                <w:numId w:val="38"/>
+              </w:numPr>
+              <w:rPr>
+                <w:rFonts w:ascii="Times New Roman" w:hAnsi="Times New Roman" w:cs="Times New Roman"/>
+                <w:sz w:val="24"/>
+                <w:szCs w:val="24"/>
+                <w14:textOutline w14:w="0" w14:cap="flat" w14:cmpd="sng" w14:algn="ctr">
+                  <w14:noFill/>
+                  <w14:prstDash w14:val="solid"/>
+                  <w14:round/>
+                </w14:textOutline>
+              </w:rPr>
+            </w:pPr>
+            <w:r>
+              <w:rPr>
+                <w:rFonts w:ascii="Times New Roman" w:hAnsi="Times New Roman" w:cs="Times New Roman"/>
+                <w:sz w:val="24"/>
+                <w:szCs w:val="24"/>
+                <w14:textOutline w14:w="0" w14:cap="flat" w14:cmpd="sng" w14:algn="ctr">
+                  <w14:noFill/>
+                  <w14:prstDash w14:val="solid"/>
+                  <w14:round/>
+                </w14:textOutline>
+              </w:rPr>
+              <w:t>[IN] Người dùng cung cấp thông tin cần thiết để tạo thẻ</w:t>
+            </w:r>
+          </w:p>
+          <w:p>
+            <w:pPr>
+              <w:pStyle w:val="ListParagraph"/>
+              <w:numPr>
+                <w:ilvl w:val="0"/>
+                <w:numId w:val="38"/>
+              </w:numPr>
+              <w:rPr>
+                <w:rFonts w:ascii="Times New Roman" w:hAnsi="Times New Roman" w:cs="Times New Roman"/>
+                <w:sz w:val="24"/>
+                <w:szCs w:val="24"/>
+                <w14:textOutline w14:w="0" w14:cap="flat" w14:cmpd="sng" w14:algn="ctr">
+                  <w14:noFill/>
+                  <w14:prstDash w14:val="solid"/>
+                  <w14:round/>
+                </w14:textOutline>
+              </w:rPr>
+            </w:pPr>
+            <w:r>
+              <w:rPr>
+                <w:rFonts w:ascii="Times New Roman" w:hAnsi="Times New Roman" w:cs="Times New Roman"/>
+                <w:sz w:val="24"/>
+                <w:szCs w:val="24"/>
+                <w14:textOutline w14:w="0" w14:cap="flat" w14:cmpd="sng" w14:algn="ctr">
+                  <w14:noFill/>
+                  <w14:prstDash w14:val="solid"/>
+                  <w14:round/>
+                </w14:textOutline>
+              </w:rPr>
+              <w:t>[OUT] Hệ thống trả về địa điểm, thời gian lớp hướng dẫn sử dụng thư viện</w:t>
+            </w:r>
+          </w:p>
+          <w:p>
+            <w:pPr>
+              <w:pStyle w:val="ListParagraph"/>
+              <w:numPr>
+                <w:ilvl w:val="0"/>
+                <w:numId w:val="38"/>
+              </w:numPr>
+              <w:rPr>
+                <w:rFonts w:ascii="Times New Roman" w:hAnsi="Times New Roman" w:cs="Times New Roman"/>
+                <w:sz w:val="24"/>
+                <w:szCs w:val="24"/>
+                <w14:textOutline w14:w="0" w14:cap="flat" w14:cmpd="sng" w14:algn="ctr">
+                  <w14:noFill/>
+                  <w14:prstDash w14:val="solid"/>
+                  <w14:round/>
+                </w14:textOutline>
+              </w:rPr>
+            </w:pPr>
+            <w:r>
+              <w:rPr>
+                <w:rFonts w:ascii="Times New Roman" w:hAnsi="Times New Roman" w:cs="Times New Roman"/>
+                <w:sz w:val="24"/>
+                <w:szCs w:val="24"/>
+                <w14:textOutline w14:w="0" w14:cap="flat" w14:cmpd="sng" w14:algn="ctr">
+                  <w14:noFill/>
+                  <w14:prstDash w14:val="solid"/>
+                  <w14:round/>
+                </w14:textOutline>
+              </w:rPr>
+              <w:t>[IN] người dùng tham gia hoàn tất khóa học</w:t>
+            </w:r>
+          </w:p>
+          <w:p>
+            <w:pPr>
+              <w:pStyle w:val="ListParagraph"/>
+              <w:numPr>
+                <w:ilvl w:val="0"/>
+                <w:numId w:val="38"/>
+              </w:numPr>
+              <w:rPr>
+                <w:rFonts w:ascii="Times New Roman" w:hAnsi="Times New Roman" w:cs="Times New Roman"/>
+                <w:sz w:val="24"/>
+                <w:szCs w:val="24"/>
+                <w14:textOutline w14:w="0" w14:cap="flat" w14:cmpd="sng" w14:algn="ctr">
+                  <w14:noFill/>
+                  <w14:prstDash w14:val="solid"/>
+                  <w14:round/>
+                </w14:textOutline>
+              </w:rPr>
+            </w:pPr>
+            <w:r>
+              <w:rPr>
+                <w:rFonts w:ascii="Times New Roman" w:hAnsi="Times New Roman" w:cs="Times New Roman"/>
+                <w:sz w:val="24"/>
+                <w:szCs w:val="24"/>
+                <w14:textOutline w14:w="0" w14:cap="flat" w14:cmpd="sng" w14:algn="ctr">
+                  <w14:noFill/>
+                  <w14:prstDash w14:val="solid"/>
+                  <w14:round/>
+                </w14:textOutline>
+              </w:rPr>
+              <w:t>[OUT] Hệ thống gửi thông tin về ngày nhận thẻ thư viện</w:t>
+            </w:r>
+          </w:p>
+          <w:p>
+            <w:pPr>
+              <w:pStyle w:val="ListParagraph"/>
+              <w:numPr>
+                <w:ilvl w:val="0"/>
+                <w:numId w:val="38"/>
+              </w:numPr>
+              <w:rPr>
+                <w:rFonts w:ascii="Times New Roman" w:hAnsi="Times New Roman" w:cs="Times New Roman"/>
+                <w:sz w:val="24"/>
+                <w:szCs w:val="24"/>
+                <w14:textOutline w14:w="0" w14:cap="flat" w14:cmpd="sng" w14:algn="ctr">
+                  <w14:noFill/>
+                  <w14:prstDash w14:val="solid"/>
+                  <w14:round/>
+                </w14:textOutline>
+              </w:rPr>
+            </w:pPr>
+            <w:r>
+              <w:rPr>
+                <w:rFonts w:ascii="Times New Roman" w:hAnsi="Times New Roman" w:cs="Times New Roman"/>
+                <w:sz w:val="24"/>
+                <w:szCs w:val="24"/>
+                <w14:textOutline w14:w="0" w14:cap="flat" w14:cmpd="sng" w14:algn="ctr">
+                  <w14:noFill/>
+                  <w14:prstDash w14:val="solid"/>
+                  <w14:round/>
+                </w14:textOutline>
+              </w:rPr>
+              <w:t>[IN] người dùng yêu cầu nhận thẻ thư viện</w:t>
+            </w:r>
+          </w:p>
+          <w:p>
+            <w:pPr>
+              <w:pStyle w:val="ListParagraph"/>
+              <w:numPr>
+                <w:ilvl w:val="0"/>
+                <w:numId w:val="38"/>
+              </w:numPr>
+              <w:rPr>
+                <w:rFonts w:ascii="Times New Roman" w:hAnsi="Times New Roman" w:cs="Times New Roman"/>
+                <w:sz w:val="24"/>
+                <w:szCs w:val="24"/>
+                <w14:textOutline w14:w="0" w14:cap="flat" w14:cmpd="sng" w14:algn="ctr">
+                  <w14:noFill/>
+                  <w14:prstDash w14:val="solid"/>
+                  <w14:round/>
+                </w14:textOutline>
+              </w:rPr>
+            </w:pPr>
+            <w:r>
+              <w:rPr>
+                <w:rFonts w:ascii="Times New Roman" w:hAnsi="Times New Roman" w:cs="Times New Roman"/>
+                <w:sz w:val="24"/>
+                <w:szCs w:val="24"/>
+                <w14:textOutline w14:w="0" w14:cap="flat" w14:cmpd="sng" w14:algn="ctr">
+                  <w14:noFill/>
+                  <w14:prstDash w14:val="solid"/>
+                  <w14:round/>
+                </w14:textOutline>
+              </w:rPr>
+              <w:t>[OUT] hệ thống gửi thẻ thư viện và xác nhận hoàn tất việc tạo thẻ</w:t>
+            </w:r>
+          </w:p>
+        </w:tc>
+      </w:tr>
+      <w:tr>
+        <w:tc>
+          <w:tcPr>
+            <w:tcW w:w="3116" w:type="dxa"/>
+          </w:tcPr>
+          <w:p>
+            <w:pPr>
+              <w:rPr>
+                <w:rFonts w:ascii="Times New Roman" w:hAnsi="Times New Roman" w:cs="Times New Roman"/>
+                <w:b/>
+                <w:sz w:val="24"/>
+                <w:szCs w:val="24"/>
+                <w14:textOutline w14:w="0" w14:cap="flat" w14:cmpd="sng" w14:algn="ctr">
+                  <w14:noFill/>
+                  <w14:prstDash w14:val="solid"/>
+                  <w14:round/>
+                </w14:textOutline>
+              </w:rPr>
+            </w:pPr>
+            <w:r>
+              <w:rPr>
+                <w:rFonts w:ascii="Times New Roman" w:hAnsi="Times New Roman" w:cs="Times New Roman"/>
+                <w:b/>
+                <w:sz w:val="24"/>
+                <w:szCs w:val="24"/>
+                <w14:textOutline w14:w="0" w14:cap="flat" w14:cmpd="sng" w14:algn="ctr">
+                  <w14:noFill/>
+                  <w14:prstDash w14:val="solid"/>
+                  <w14:round/>
+                </w14:textOutline>
+              </w:rPr>
+              <w:t>Dòng phụ</w:t>
+            </w:r>
+          </w:p>
+        </w:tc>
+        <w:tc>
+          <w:tcPr>
+            <w:tcW w:w="6239" w:type="dxa"/>
+          </w:tcPr>
+          <w:p>
+            <w:pPr>
+              <w:rPr>
+                <w:rFonts w:ascii="Times New Roman" w:hAnsi="Times New Roman" w:cs="Times New Roman"/>
+                <w:sz w:val="24"/>
+                <w:szCs w:val="24"/>
+                <w14:textOutline w14:w="0" w14:cap="flat" w14:cmpd="sng" w14:algn="ctr">
+                  <w14:noFill/>
+                  <w14:prstDash w14:val="solid"/>
+                  <w14:round/>
+                </w14:textOutline>
+              </w:rPr>
+            </w:pPr>
+            <w:r>
+              <w:rPr>
+                <w:rFonts w:ascii="Times New Roman" w:hAnsi="Times New Roman" w:cs="Times New Roman"/>
+                <w:sz w:val="24"/>
+                <w:szCs w:val="24"/>
+                <w14:textOutline w14:w="0" w14:cap="flat" w14:cmpd="sng" w14:algn="ctr">
+                  <w14:noFill/>
+                  <w14:prstDash w14:val="solid"/>
+                  <w14:round/>
+                </w14:textOutline>
+              </w:rPr>
+              <w:t>B1-4a tích hợp thẻ thư viện vào thẻ cán bộ</w:t>
+            </w:r>
+          </w:p>
+          <w:p>
+            <w:pPr>
+              <w:rPr>
+                <w:rFonts w:ascii="Times New Roman" w:hAnsi="Times New Roman" w:cs="Times New Roman"/>
+                <w:sz w:val="24"/>
+                <w:szCs w:val="24"/>
+                <w14:textOutline w14:w="0" w14:cap="flat" w14:cmpd="sng" w14:algn="ctr">
+                  <w14:noFill/>
+                  <w14:prstDash w14:val="solid"/>
+                  <w14:round/>
+                </w14:textOutline>
+              </w:rPr>
+            </w:pPr>
+            <w:r>
+              <w:rPr>
+                <w:rFonts w:ascii="Times New Roman" w:hAnsi="Times New Roman" w:cs="Times New Roman"/>
+                <w:sz w:val="24"/>
+                <w:szCs w:val="24"/>
+                <w14:textOutline w14:w="0" w14:cap="flat" w14:cmpd="sng" w14:algn="ctr">
+                  <w14:noFill/>
+                  <w14:prstDash w14:val="solid"/>
+                  <w14:round/>
+                </w14:textOutline>
+              </w:rPr>
+              <w:t xml:space="preserve">1-4a1: [IN] người dùng cung cấp thẻ cán bộ </w:t>
+            </w:r>
+          </w:p>
+          <w:p>
+            <w:pPr>
+              <w:rPr>
+                <w:rFonts w:ascii="Times New Roman" w:hAnsi="Times New Roman" w:cs="Times New Roman"/>
+                <w:sz w:val="24"/>
+                <w:szCs w:val="24"/>
+                <w14:textOutline w14:w="0" w14:cap="flat" w14:cmpd="sng" w14:algn="ctr">
+                  <w14:noFill/>
+                  <w14:prstDash w14:val="solid"/>
+                  <w14:round/>
+                </w14:textOutline>
+              </w:rPr>
+            </w:pPr>
+            <w:r>
+              <w:rPr>
+                <w:rFonts w:ascii="Times New Roman" w:hAnsi="Times New Roman" w:cs="Times New Roman"/>
+                <w:sz w:val="24"/>
+                <w:szCs w:val="24"/>
+                <w14:textOutline w14:w="0" w14:cap="flat" w14:cmpd="sng" w14:algn="ctr">
+                  <w14:noFill/>
+                  <w14:prstDash w14:val="solid"/>
+                  <w14:round/>
+                </w14:textOutline>
+              </w:rPr>
+              <w:t>1-4a2: [OUT] hệ thống tích hợp vào thẻ thư viện vào thẻ cán bộ</w:t>
+            </w:r>
+          </w:p>
+        </w:tc>
+      </w:tr>
+      <w:tr>
+        <w:tc>
+          <w:tcPr>
+            <w:tcW w:w="3116" w:type="dxa"/>
+          </w:tcPr>
+          <w:p>
+            <w:pPr>
+              <w:rPr>
+                <w:rFonts w:ascii="Times New Roman" w:hAnsi="Times New Roman" w:cs="Times New Roman"/>
+                <w:b/>
+                <w:sz w:val="24"/>
+                <w:szCs w:val="24"/>
+                <w14:textOutline w14:w="0" w14:cap="flat" w14:cmpd="sng" w14:algn="ctr">
+                  <w14:noFill/>
+                  <w14:prstDash w14:val="solid"/>
+                  <w14:round/>
+                </w14:textOutline>
+              </w:rPr>
+            </w:pPr>
+            <w:r>
+              <w:rPr>
+                <w:rFonts w:ascii="Times New Roman" w:hAnsi="Times New Roman" w:cs="Times New Roman"/>
+                <w:b/>
+                <w:sz w:val="24"/>
+                <w:szCs w:val="24"/>
+                <w14:textOutline w14:w="0" w14:cap="flat" w14:cmpd="sng" w14:algn="ctr">
+                  <w14:noFill/>
+                  <w14:prstDash w14:val="solid"/>
+                  <w14:round/>
+                </w14:textOutline>
+              </w:rPr>
+              <w:t>Dòng ngoại lệ</w:t>
+            </w:r>
+          </w:p>
+        </w:tc>
+        <w:tc>
+          <w:tcPr>
+            <w:tcW w:w="6239" w:type="dxa"/>
+          </w:tcPr>
+          <w:p>
+            <w:pPr>
+              <w:rPr>
+                <w:rFonts w:ascii="Times New Roman" w:hAnsi="Times New Roman" w:cs="Times New Roman"/>
+                <w:sz w:val="24"/>
+                <w:szCs w:val="24"/>
+                <w14:textOutline w14:w="0" w14:cap="flat" w14:cmpd="sng" w14:algn="ctr">
+                  <w14:noFill/>
+                  <w14:prstDash w14:val="solid"/>
+                  <w14:round/>
+                </w14:textOutline>
+              </w:rPr>
+            </w:pPr>
+          </w:p>
+        </w:tc>
+      </w:tr>
+    </w:tbl>
+    <w:p>
+      <w:pPr>
+        <w:rPr>
+          <w:rFonts w:ascii="Times New Roman" w:hAnsi="Times New Roman" w:cs="Times New Roman"/>
+          <w:sz w:val="32"/>
+          <w:szCs w:val="32"/>
+          <w14:textOutline w14:w="0" w14:cap="flat" w14:cmpd="sng" w14:algn="ctr">
+            <w14:noFill/>
+            <w14:prstDash w14:val="solid"/>
+            <w14:round/>
+          </w14:textOutline>
+        </w:rPr>
+      </w:pPr>
+    </w:p>
+    <w:p>
+      <w:pPr>
+        <w:rPr>
+          <w:rFonts w:ascii="Times New Roman" w:hAnsi="Times New Roman" w:cs="Times New Roman"/>
+          <w:sz w:val="32"/>
+          <w:szCs w:val="32"/>
+          <w14:textOutline w14:w="0" w14:cap="flat" w14:cmpd="sng" w14:algn="ctr">
+            <w14:noFill/>
+            <w14:prstDash w14:val="solid"/>
+            <w14:round/>
+          </w14:textOutline>
+        </w:rPr>
+      </w:pPr>
+    </w:p>
+    <w:p>
+      <w:pPr>
+        <w:rPr>
+          <w:rFonts w:ascii="Times New Roman" w:hAnsi="Times New Roman" w:cs="Times New Roman"/>
+          <w:sz w:val="32"/>
+          <w:szCs w:val="32"/>
+          <w14:textOutline w14:w="0" w14:cap="flat" w14:cmpd="sng" w14:algn="ctr">
+            <w14:noFill/>
+            <w14:prstDash w14:val="solid"/>
+            <w14:round/>
+          </w14:textOutline>
+        </w:rPr>
+      </w:pPr>
+    </w:p>
+    <w:p>
+      <w:pPr>
+        <w:rPr>
+          <w:rFonts w:ascii="Times New Roman" w:hAnsi="Times New Roman" w:cs="Times New Roman"/>
+          <w:sz w:val="32"/>
+          <w:szCs w:val="32"/>
+          <w14:textOutline w14:w="0" w14:cap="flat" w14:cmpd="sng" w14:algn="ctr">
+            <w14:noFill/>
+            <w14:prstDash w14:val="solid"/>
+            <w14:round/>
+          </w14:textOutline>
+        </w:rPr>
+      </w:pPr>
+    </w:p>
+    <w:p>
+      <w:pPr>
+        <w:rPr>
+          <w:rFonts w:ascii="Times New Roman" w:hAnsi="Times New Roman" w:cs="Times New Roman"/>
+          <w:sz w:val="32"/>
+          <w:szCs w:val="32"/>
+          <w14:textOutline w14:w="0" w14:cap="flat" w14:cmpd="sng" w14:algn="ctr">
+            <w14:noFill/>
+            <w14:prstDash w14:val="solid"/>
+            <w14:round/>
+          </w14:textOutline>
+        </w:rPr>
+      </w:pPr>
+    </w:p>
+    <w:p>
+      <w:pPr>
+        <w:rPr>
+          <w:rFonts w:ascii="Times New Roman" w:hAnsi="Times New Roman" w:cs="Times New Roman"/>
+          <w:sz w:val="32"/>
+          <w:szCs w:val="32"/>
+          <w14:textOutline w14:w="0" w14:cap="flat" w14:cmpd="sng" w14:algn="ctr">
+            <w14:noFill/>
+            <w14:prstDash w14:val="solid"/>
+            <w14:round/>
+          </w14:textOutline>
+        </w:rPr>
+      </w:pPr>
+    </w:p>
+    <w:p>
+      <w:pPr>
+        <w:pStyle w:val="ListParagraph"/>
+        <w:numPr>
+          <w:ilvl w:val="2"/>
+          <w:numId w:val="1"/>
+        </w:numPr>
+        <w:outlineLvl w:val="2"/>
+        <w:rPr>
+          <w:rFonts w:ascii="Times New Roman" w:hAnsi="Times New Roman" w:cs="Times New Roman"/>
+          <w:sz w:val="32"/>
+          <w:szCs w:val="32"/>
+          <w14:textOutline w14:w="0" w14:cap="flat" w14:cmpd="sng" w14:algn="ctr">
+            <w14:noFill/>
+            <w14:prstDash w14:val="solid"/>
+            <w14:round/>
+          </w14:textOutline>
+        </w:rPr>
+      </w:pPr>
       <w:bookmarkStart w:id="63" w:name="_Toc46471731"/>
       <w:r>
         <w:rPr>
@@ -35747,7 +36340,6 @@
             <w14:round/>
           </w14:textOutline>
         </w:rPr>
-        <w:lastRenderedPageBreak/>
         <w:t>Mượn sách</w:t>
       </w:r>
       <w:bookmarkEnd w:id="63"/>
@@ -36533,7 +37125,6 @@
             <w14:round/>
           </w14:textOutline>
         </w:rPr>
-        <w:lastRenderedPageBreak/>
         <w:t>Trả sách</w:t>
       </w:r>
       <w:bookmarkEnd w:id="64"/>
@@ -37617,7 +38208,6 @@
             <w14:round/>
           </w14:textOutline>
         </w:rPr>
-        <w:lastRenderedPageBreak/>
         <w:t>Mô tả các chức năng phần mềm bằng sơ đồ tuần tự</w:t>
       </w:r>
       <w:bookmarkEnd w:id="65"/>
@@ -37778,13 +38368,19 @@
             <w14:round/>
           </w14:textOutline>
         </w:rPr>
-        <w:lastRenderedPageBreak/>
         <w:t>Thanh lý sách</w:t>
       </w:r>
       <w:bookmarkEnd w:id="67"/>
     </w:p>
     <w:p>
       <w:pPr>
+        <w:pStyle w:val="ListParagraph"/>
+        <w:numPr>
+          <w:ilvl w:val="3"/>
+          <w:numId w:val="1"/>
+        </w:numPr>
+        <w:ind w:hanging="900"/>
+        <w:outlineLvl w:val="2"/>
         <w:rPr>
           <w:rFonts w:ascii="Times New Roman" w:hAnsi="Times New Roman" w:cs="Times New Roman"/>
           <w:sz w:val="32"/>
@@ -37798,13 +38394,31 @@
       </w:pPr>
       <w:r>
         <w:rPr>
+          <w:rFonts w:ascii="Times New Roman" w:hAnsi="Times New Roman" w:cs="Times New Roman"/>
+          <w:sz w:val="32"/>
+          <w:szCs w:val="32"/>
+          <w14:textOutline w14:w="0" w14:cap="flat" w14:cmpd="sng" w14:algn="ctr">
+            <w14:noFill/>
+            <w14:prstDash w14:val="solid"/>
+            <w14:round/>
+          </w14:textOutline>
+        </w:rPr>
+        <w:t>In danh sách thanh lý</w:t>
+      </w:r>
+    </w:p>
+    <w:p>
+      <w:pPr>
+        <w:keepNext/>
+      </w:pPr>
+      <w:r>
+        <w:rPr>
           <w:noProof/>
         </w:rPr>
         <w:drawing>
-          <wp:inline distT="0" distB="0" distL="0" distR="0" wp14:anchorId="37C795A0" wp14:editId="7EC3DABC">
-            <wp:extent cx="5848350" cy="3381375"/>
-            <wp:effectExtent l="0" t="0" r="0" b="9525"/>
-            <wp:docPr id="14" name="Picture 14"/>
+          <wp:inline distT="0" distB="0" distL="0" distR="0" wp14:anchorId="753CAC8C" wp14:editId="02A2B6B4">
+            <wp:extent cx="5838825" cy="4095750"/>
+            <wp:effectExtent l="0" t="0" r="9525" b="0"/>
+            <wp:docPr id="38" name="Picture 38"/>
             <wp:cNvGraphicFramePr>
               <a:graphicFrameLocks xmlns:a="http://schemas.openxmlformats.org/drawingml/2006/main" noChangeAspect="1"/>
             </wp:cNvGraphicFramePr>
@@ -37824,7 +38438,7 @@
                   <pic:spPr>
                     <a:xfrm>
                       <a:off x="0" y="0"/>
-                      <a:ext cx="5848350" cy="3381375"/>
+                      <a:ext cx="5838825" cy="4095750"/>
                     </a:xfrm>
                     <a:prstGeom prst="rect">
                       <a:avLst/>
@@ -37839,12 +38453,41 @@
     </w:p>
     <w:p>
       <w:pPr>
+        <w:pStyle w:val="Caption"/>
+        <w:rPr>
+          <w:rFonts w:ascii="Times New Roman" w:hAnsi="Times New Roman" w:cs="Times New Roman"/>
+          <w:sz w:val="32"/>
+          <w:szCs w:val="32"/>
+          <w14:textOutline w14:w="0" w14:cap="flat" w14:cmpd="sng" w14:algn="ctr">
+            <w14:noFill/>
+            <w14:prstDash w14:val="solid"/>
+            <w14:round/>
+          </w14:textOutline>
+        </w:rPr>
+      </w:pPr>
+      <w:r>
+        <w:t xml:space="preserve">Figure </w:t>
+      </w:r>
+      <w:fldSimple w:instr=" SEQ Figure \* ARABIC ">
+        <w:r>
+          <w:rPr>
+            <w:noProof/>
+          </w:rPr>
+          <w:t>19</w:t>
+        </w:r>
+      </w:fldSimple>
+      <w:r>
+        <w:t xml:space="preserve"> Sequence diagram cho Use case In Danh sách Thanh lý</w:t>
+      </w:r>
+    </w:p>
+    <w:p>
+      <w:pPr>
         <w:pStyle w:val="ListParagraph"/>
         <w:numPr>
-          <w:ilvl w:val="2"/>
+          <w:ilvl w:val="3"/>
           <w:numId w:val="1"/>
         </w:numPr>
-        <w:outlineLvl w:val="2"/>
+        <w:ind w:hanging="900"/>
         <w:rPr>
           <w:rFonts w:ascii="Times New Roman" w:hAnsi="Times New Roman" w:cs="Times New Roman"/>
           <w:sz w:val="32"/>
@@ -37856,7 +38499,6 @@
           </w14:textOutline>
         </w:rPr>
       </w:pPr>
-      <w:bookmarkStart w:id="68" w:name="_Toc46471736"/>
       <w:r>
         <w:rPr>
           <w:rFonts w:ascii="Times New Roman" w:hAnsi="Times New Roman" w:cs="Times New Roman"/>
@@ -37868,32 +38510,24 @@
             <w14:round/>
           </w14:textOutline>
         </w:rPr>
-        <w:t>Đăng ký thẻ thư viện</w:t>
+        <w:t>Thêm sách thanh lý</w:t>
       </w:r>
-      <w:bookmarkEnd w:id="68"/>
-    </w:p>
-    <w:p>
-      <w:pPr>
-        <w:rPr>
-          <w:rFonts w:ascii="Times New Roman" w:hAnsi="Times New Roman" w:cs="Times New Roman"/>
-          <w:sz w:val="32"/>
-          <w:szCs w:val="32"/>
-          <w14:textOutline w14:w="0" w14:cap="flat" w14:cmpd="sng" w14:algn="ctr">
-            <w14:noFill/>
-            <w14:prstDash w14:val="solid"/>
-            <w14:round/>
-          </w14:textOutline>
-        </w:rPr>
+    </w:p>
+    <w:p>
+      <w:pPr>
+        <w:keepNext/>
+        <w:ind w:left="360"/>
       </w:pPr>
       <w:r>
         <w:rPr>
           <w:noProof/>
         </w:rPr>
+        <w:lastRenderedPageBreak/>
         <w:drawing>
-          <wp:inline distT="0" distB="0" distL="0" distR="0" wp14:anchorId="3AAB66AB" wp14:editId="5C8E7813">
-            <wp:extent cx="3419475" cy="3446143"/>
-            <wp:effectExtent l="0" t="0" r="0" b="2540"/>
-            <wp:docPr id="19" name="Hình ảnh 9"/>
+          <wp:inline distT="0" distB="0" distL="0" distR="0" wp14:anchorId="1985DFBB" wp14:editId="68D92DA6">
+            <wp:extent cx="5495925" cy="3971925"/>
+            <wp:effectExtent l="0" t="0" r="9525" b="9525"/>
+            <wp:docPr id="37" name="Picture 37"/>
             <wp:cNvGraphicFramePr>
               <a:graphicFrameLocks xmlns:a="http://schemas.openxmlformats.org/drawingml/2006/main" noChangeAspect="1"/>
             </wp:cNvGraphicFramePr>
@@ -37913,6 +38547,126 @@
                   <pic:spPr>
                     <a:xfrm>
                       <a:off x="0" y="0"/>
+                      <a:ext cx="5495925" cy="3971925"/>
+                    </a:xfrm>
+                    <a:prstGeom prst="rect">
+                      <a:avLst/>
+                    </a:prstGeom>
+                  </pic:spPr>
+                </pic:pic>
+              </a:graphicData>
+            </a:graphic>
+          </wp:inline>
+        </w:drawing>
+      </w:r>
+    </w:p>
+    <w:p>
+      <w:pPr>
+        <w:pStyle w:val="Caption"/>
+        <w:rPr>
+          <w:rFonts w:ascii="Times New Roman" w:hAnsi="Times New Roman" w:cs="Times New Roman"/>
+          <w:sz w:val="32"/>
+          <w:szCs w:val="32"/>
+          <w14:textOutline w14:w="0" w14:cap="flat" w14:cmpd="sng" w14:algn="ctr">
+            <w14:noFill/>
+            <w14:prstDash w14:val="solid"/>
+            <w14:round/>
+          </w14:textOutline>
+        </w:rPr>
+      </w:pPr>
+      <w:r>
+        <w:t xml:space="preserve">Figure </w:t>
+      </w:r>
+      <w:fldSimple w:instr=" SEQ Figure \* ARABIC ">
+        <w:r>
+          <w:rPr>
+            <w:noProof/>
+          </w:rPr>
+          <w:t>20</w:t>
+        </w:r>
+      </w:fldSimple>
+      <w:r>
+        <w:t xml:space="preserve"> Sequence diagram cho Thêm sách Thanh lý</w:t>
+      </w:r>
+      <w:bookmarkStart w:id="68" w:name="_GoBack"/>
+      <w:bookmarkEnd w:id="68"/>
+    </w:p>
+    <w:p>
+      <w:pPr>
+        <w:pStyle w:val="ListParagraph"/>
+        <w:numPr>
+          <w:ilvl w:val="2"/>
+          <w:numId w:val="1"/>
+        </w:numPr>
+        <w:outlineLvl w:val="2"/>
+        <w:rPr>
+          <w:rFonts w:ascii="Times New Roman" w:hAnsi="Times New Roman" w:cs="Times New Roman"/>
+          <w:sz w:val="32"/>
+          <w:szCs w:val="32"/>
+          <w14:textOutline w14:w="0" w14:cap="flat" w14:cmpd="sng" w14:algn="ctr">
+            <w14:noFill/>
+            <w14:prstDash w14:val="solid"/>
+            <w14:round/>
+          </w14:textOutline>
+        </w:rPr>
+      </w:pPr>
+      <w:bookmarkStart w:id="69" w:name="_Toc46471736"/>
+      <w:r>
+        <w:rPr>
+          <w:rFonts w:ascii="Times New Roman" w:hAnsi="Times New Roman" w:cs="Times New Roman"/>
+          <w:sz w:val="32"/>
+          <w:szCs w:val="32"/>
+          <w14:textOutline w14:w="0" w14:cap="flat" w14:cmpd="sng" w14:algn="ctr">
+            <w14:noFill/>
+            <w14:prstDash w14:val="solid"/>
+            <w14:round/>
+          </w14:textOutline>
+        </w:rPr>
+        <w:t>Đăng ký thẻ thư viện</w:t>
+      </w:r>
+      <w:bookmarkEnd w:id="69"/>
+    </w:p>
+    <w:p>
+      <w:pPr>
+        <w:rPr>
+          <w:rFonts w:ascii="Times New Roman" w:hAnsi="Times New Roman" w:cs="Times New Roman"/>
+          <w:sz w:val="32"/>
+          <w:szCs w:val="32"/>
+          <w14:textOutline w14:w="0" w14:cap="flat" w14:cmpd="sng" w14:algn="ctr">
+            <w14:noFill/>
+            <w14:prstDash w14:val="solid"/>
+            <w14:round/>
+          </w14:textOutline>
+        </w:rPr>
+      </w:pPr>
+      <w:r>
+        <w:rPr>
+          <w:noProof/>
+        </w:rPr>
+        <w:drawing>
+          <wp:inline distT="0" distB="0" distL="0" distR="0" wp14:anchorId="3AAB66AB" wp14:editId="5C8E7813">
+            <wp:extent cx="3419475" cy="3446143"/>
+            <wp:effectExtent l="0" t="0" r="0" b="2540"/>
+            <wp:docPr id="19" name="Hình ảnh 9"/>
+            <wp:cNvGraphicFramePr>
+              <a:graphicFrameLocks xmlns:a="http://schemas.openxmlformats.org/drawingml/2006/main" noChangeAspect="1"/>
+            </wp:cNvGraphicFramePr>
+            <a:graphic xmlns:a="http://schemas.openxmlformats.org/drawingml/2006/main">
+              <a:graphicData uri="http://schemas.openxmlformats.org/drawingml/2006/picture">
+                <pic:pic xmlns:pic="http://schemas.openxmlformats.org/drawingml/2006/picture">
+                  <pic:nvPicPr>
+                    <pic:cNvPr id="1" name=""/>
+                    <pic:cNvPicPr/>
+                  </pic:nvPicPr>
+                  <pic:blipFill>
+                    <a:blip r:embed="rId29"/>
+                    <a:stretch>
+                      <a:fillRect/>
+                    </a:stretch>
+                  </pic:blipFill>
+                  <pic:spPr>
+                    <a:xfrm>
+                      <a:off x="0" y="0"/>
                       <a:ext cx="3430443" cy="3457197"/>
                     </a:xfrm>
                     <a:prstGeom prst="rect">
@@ -37959,7 +38713,7 @@
           </w14:textOutline>
         </w:rPr>
       </w:pPr>
-      <w:bookmarkStart w:id="69" w:name="_Toc46471737"/>
+      <w:bookmarkStart w:id="70" w:name="_Toc46471737"/>
       <w:r>
         <w:rPr>
           <w:rFonts w:ascii="Times New Roman" w:hAnsi="Times New Roman" w:cs="Times New Roman"/>
@@ -37971,10 +38725,9 @@
             <w14:round/>
           </w14:textOutline>
         </w:rPr>
-        <w:lastRenderedPageBreak/>
         <w:t>Mượn sách</w:t>
       </w:r>
-      <w:bookmarkEnd w:id="69"/>
+      <w:bookmarkEnd w:id="70"/>
     </w:p>
     <w:p>
       <w:pPr>
@@ -38007,7 +38760,7 @@
                     <pic:cNvPicPr preferRelativeResize="0"/>
                   </pic:nvPicPr>
                   <pic:blipFill>
-                    <a:blip r:embed="rId29"/>
+                    <a:blip r:embed="rId30"/>
                     <a:srcRect/>
                     <a:stretch>
                       <a:fillRect/>
@@ -38049,7 +38802,7 @@
           </w14:textOutline>
         </w:rPr>
       </w:pPr>
-      <w:bookmarkStart w:id="70" w:name="_Toc46471738"/>
+      <w:bookmarkStart w:id="71" w:name="_Toc46471738"/>
       <w:r>
         <w:rPr>
           <w:rFonts w:ascii="Times New Roman" w:hAnsi="Times New Roman" w:cs="Times New Roman"/>
@@ -38063,7 +38816,7 @@
         </w:rPr>
         <w:t>Trả sách</w:t>
       </w:r>
-      <w:bookmarkEnd w:id="70"/>
+      <w:bookmarkEnd w:id="71"/>
     </w:p>
     <w:p>
       <w:pPr>
@@ -38083,6 +38836,7 @@
         <w:rPr>
           <w:noProof/>
         </w:rPr>
+        <w:lastRenderedPageBreak/>
         <w:drawing>
           <wp:inline distT="0" distB="0" distL="0" distR="0" wp14:anchorId="5BBDA86B" wp14:editId="15F2EE4F">
             <wp:extent cx="5943600" cy="4370705"/>
@@ -38097,7 +38851,7 @@
                     <pic:cNvPicPr/>
                   </pic:nvPicPr>
                   <pic:blipFill>
-                    <a:blip r:embed="rId30"/>
+                    <a:blip r:embed="rId31"/>
                     <a:stretch>
                       <a:fillRect/>
                     </a:stretch>
@@ -38140,7 +38894,7 @@
           </w14:textOutline>
         </w:rPr>
       </w:pPr>
-      <w:bookmarkStart w:id="71" w:name="_Toc46471739"/>
+      <w:bookmarkStart w:id="72" w:name="_Toc46471739"/>
       <w:r>
         <w:rPr>
           <w:rFonts w:ascii="Times New Roman" w:hAnsi="Times New Roman" w:cs="Times New Roman"/>
@@ -38154,10 +38908,9 @@
             <w14:round/>
           </w14:textOutline>
         </w:rPr>
-        <w:lastRenderedPageBreak/>
         <w:t>Thiết kế giao diện</w:t>
       </w:r>
-      <w:bookmarkEnd w:id="71"/>
+      <w:bookmarkEnd w:id="72"/>
     </w:p>
     <w:p>
       <w:r>
@@ -38169,6 +38922,7 @@
           <w:sz w:val="40"/>
           <w:szCs w:val="40"/>
         </w:rPr>
+        <w:lastRenderedPageBreak/>
         <w:drawing>
           <wp:inline distT="0" distB="0" distL="0" distR="0" wp14:anchorId="23AD1395" wp14:editId="41D50E86">
             <wp:extent cx="5943600" cy="3343275"/>
@@ -38182,90 +38936,6 @@
                 <pic:pic xmlns:pic="http://schemas.openxmlformats.org/drawingml/2006/picture">
                   <pic:nvPicPr>
                     <pic:cNvPr id="10" name="login.jpg"/>
-                    <pic:cNvPicPr/>
-                  </pic:nvPicPr>
-                  <pic:blipFill>
-                    <a:blip r:embed="rId31" cstate="print">
-                      <a:extLst>
-                        <a:ext uri="{28A0092B-C50C-407E-A947-70E740481C1C}">
-                          <a14:useLocalDpi xmlns:a14="http://schemas.microsoft.com/office/drawing/2010/main" val="0"/>
-                        </a:ext>
-                      </a:extLst>
-                    </a:blip>
-                    <a:stretch>
-                      <a:fillRect/>
-                    </a:stretch>
-                  </pic:blipFill>
-                  <pic:spPr>
-                    <a:xfrm>
-                      <a:off x="0" y="0"/>
-                      <a:ext cx="5943600" cy="3343275"/>
-                    </a:xfrm>
-                    <a:prstGeom prst="rect">
-                      <a:avLst/>
-                    </a:prstGeom>
-                  </pic:spPr>
-                </pic:pic>
-              </a:graphicData>
-            </a:graphic>
-          </wp:inline>
-        </w:drawing>
-      </w:r>
-    </w:p>
-    <w:p>
-      <w:pPr>
-        <w:rPr>
-          <w:rFonts w:ascii="Times New Roman" w:hAnsi="Times New Roman" w:cs="Times New Roman"/>
-          <w:b/>
-          <w:color w:val="2E74B5" w:themeColor="accent1" w:themeShade="BF"/>
-          <w:sz w:val="40"/>
-          <w:szCs w:val="40"/>
-          <w:lang w:val="vi-VN"/>
-          <w14:textOutline w14:w="0" w14:cap="flat" w14:cmpd="sng" w14:algn="ctr">
-            <w14:noFill/>
-            <w14:prstDash w14:val="solid"/>
-            <w14:round/>
-          </w14:textOutline>
-        </w:rPr>
-      </w:pPr>
-      <w:r>
-        <w:t xml:space="preserve">Figure </w:t>
-      </w:r>
-      <w:fldSimple w:instr=" SEQ Figure \* ARABIC ">
-        <w:r>
-          <w:rPr>
-            <w:noProof/>
-          </w:rPr>
-          <w:t>19</w:t>
-        </w:r>
-      </w:fldSimple>
-      <w:r>
-        <w:t xml:space="preserve"> Giao diện khi chưa đăng nhập</w:t>
-      </w:r>
-    </w:p>
-    <w:p>
-      <w:r>
-        <w:rPr>
-          <w:rFonts w:ascii="Times New Roman" w:hAnsi="Times New Roman" w:cs="Times New Roman"/>
-          <w:b/>
-          <w:noProof/>
-          <w:color w:val="2E74B5" w:themeColor="accent1" w:themeShade="BF"/>
-          <w:sz w:val="40"/>
-          <w:szCs w:val="40"/>
-        </w:rPr>
-        <w:drawing>
-          <wp:inline distT="0" distB="0" distL="0" distR="0" wp14:anchorId="259B0AE4" wp14:editId="47FD88FF">
-            <wp:extent cx="5943600" cy="3343275"/>
-            <wp:effectExtent l="0" t="0" r="0" b="9525"/>
-            <wp:docPr id="11" name="Picture 11"/>
-            <wp:cNvGraphicFramePr>
-              <a:graphicFrameLocks xmlns:a="http://schemas.openxmlformats.org/drawingml/2006/main" noChangeAspect="1"/>
-            </wp:cNvGraphicFramePr>
-            <a:graphic xmlns:a="http://schemas.openxmlformats.org/drawingml/2006/main">
-              <a:graphicData uri="http://schemas.openxmlformats.org/drawingml/2006/picture">
-                <pic:pic xmlns:pic="http://schemas.openxmlformats.org/drawingml/2006/picture">
-                  <pic:nvPicPr>
-                    <pic:cNvPr id="11" name="login_1.jpg"/>
                     <pic:cNvPicPr/>
                   </pic:nvPicPr>
                   <pic:blipFill>
@@ -38320,11 +38990,11 @@
           <w:rPr>
             <w:noProof/>
           </w:rPr>
-          <w:t>20</w:t>
+          <w:t>21</w:t>
         </w:r>
       </w:fldSimple>
       <w:r>
-        <w:t xml:space="preserve"> Giao diện đăng nhập vào hệ thống</w:t>
+        <w:t xml:space="preserve"> Giao diện khi chưa đăng nhập</w:t>
       </w:r>
     </w:p>
     <w:p>
@@ -38337,12 +39007,11 @@
           <w:sz w:val="40"/>
           <w:szCs w:val="40"/>
         </w:rPr>
-        <w:lastRenderedPageBreak/>
         <w:drawing>
-          <wp:inline distT="0" distB="0" distL="0" distR="0" wp14:anchorId="647D7301" wp14:editId="3BB1DB6F">
+          <wp:inline distT="0" distB="0" distL="0" distR="0" wp14:anchorId="259B0AE4" wp14:editId="47FD88FF">
             <wp:extent cx="5943600" cy="3343275"/>
             <wp:effectExtent l="0" t="0" r="0" b="9525"/>
-            <wp:docPr id="15" name="Picture 15"/>
+            <wp:docPr id="11" name="Picture 11"/>
             <wp:cNvGraphicFramePr>
               <a:graphicFrameLocks xmlns:a="http://schemas.openxmlformats.org/drawingml/2006/main" noChangeAspect="1"/>
             </wp:cNvGraphicFramePr>
@@ -38350,7 +39019,7 @@
               <a:graphicData uri="http://schemas.openxmlformats.org/drawingml/2006/picture">
                 <pic:pic xmlns:pic="http://schemas.openxmlformats.org/drawingml/2006/picture">
                   <pic:nvPicPr>
-                    <pic:cNvPr id="15" name="NhapSach.jpg"/>
+                    <pic:cNvPr id="11" name="login_1.jpg"/>
                     <pic:cNvPicPr/>
                   </pic:nvPicPr>
                   <pic:blipFill>
@@ -38382,6 +39051,21 @@
       </w:r>
     </w:p>
     <w:p>
+      <w:pPr>
+        <w:rPr>
+          <w:rFonts w:ascii="Times New Roman" w:hAnsi="Times New Roman" w:cs="Times New Roman"/>
+          <w:b/>
+          <w:color w:val="2E74B5" w:themeColor="accent1" w:themeShade="BF"/>
+          <w:sz w:val="40"/>
+          <w:szCs w:val="40"/>
+          <w:lang w:val="vi-VN"/>
+          <w14:textOutline w14:w="0" w14:cap="flat" w14:cmpd="sng" w14:algn="ctr">
+            <w14:noFill/>
+            <w14:prstDash w14:val="solid"/>
+            <w14:round/>
+          </w14:textOutline>
+        </w:rPr>
+      </w:pPr>
       <w:r>
         <w:t xml:space="preserve">Figure </w:t>
       </w:r>
@@ -38390,26 +39074,29 @@
           <w:rPr>
             <w:noProof/>
           </w:rPr>
-          <w:t>21</w:t>
+          <w:t>22</w:t>
         </w:r>
       </w:fldSimple>
       <w:r>
-        <w:t xml:space="preserve"> Giao diện chức năng Nhập sách</w:t>
+        <w:t xml:space="preserve"> Giao diện đăng nhập vào hệ thống</w:t>
       </w:r>
     </w:p>
     <w:p>
-      <w:pPr>
-        <w:keepNext/>
-      </w:pPr>
       <w:r>
         <w:rPr>
+          <w:rFonts w:ascii="Times New Roman" w:hAnsi="Times New Roman" w:cs="Times New Roman"/>
+          <w:b/>
           <w:noProof/>
-        </w:rPr>
+          <w:color w:val="2E74B5" w:themeColor="accent1" w:themeShade="BF"/>
+          <w:sz w:val="40"/>
+          <w:szCs w:val="40"/>
+        </w:rPr>
+        <w:lastRenderedPageBreak/>
         <w:drawing>
-          <wp:inline distT="0" distB="0" distL="0" distR="0" wp14:anchorId="01D2C215" wp14:editId="0D6C519C">
+          <wp:inline distT="0" distB="0" distL="0" distR="0" wp14:anchorId="647D7301" wp14:editId="3BB1DB6F">
             <wp:extent cx="5943600" cy="3343275"/>
             <wp:effectExtent l="0" t="0" r="0" b="9525"/>
-            <wp:docPr id="35" name="Picture 35"/>
+            <wp:docPr id="15" name="Picture 15"/>
             <wp:cNvGraphicFramePr>
               <a:graphicFrameLocks xmlns:a="http://schemas.openxmlformats.org/drawingml/2006/main" noChangeAspect="1"/>
             </wp:cNvGraphicFramePr>
@@ -38417,7 +39104,7 @@
               <a:graphicData uri="http://schemas.openxmlformats.org/drawingml/2006/picture">
                 <pic:pic xmlns:pic="http://schemas.openxmlformats.org/drawingml/2006/picture">
                   <pic:nvPicPr>
-                    <pic:cNvPr id="35" name="ThanhLy.jpg"/>
+                    <pic:cNvPr id="15" name="NhapSach.jpg"/>
                     <pic:cNvPicPr/>
                   </pic:nvPicPr>
                   <pic:blipFill>
@@ -38449,9 +39136,6 @@
       </w:r>
     </w:p>
     <w:p>
-      <w:pPr>
-        <w:pStyle w:val="Caption"/>
-      </w:pPr>
       <w:r>
         <w:t xml:space="preserve">Figure </w:t>
       </w:r>
@@ -38460,24 +39144,26 @@
           <w:rPr>
             <w:noProof/>
           </w:rPr>
-          <w:t>22</w:t>
+          <w:t>23</w:t>
         </w:r>
       </w:fldSimple>
       <w:r>
-        <w:t xml:space="preserve"> Giao diện chức năng thanh lý sách</w:t>
+        <w:t xml:space="preserve"> Giao diện chức năng Nhập sách</w:t>
       </w:r>
     </w:p>
     <w:p>
+      <w:pPr>
+        <w:keepNext/>
+      </w:pPr>
       <w:r>
         <w:rPr>
           <w:noProof/>
         </w:rPr>
-        <w:lastRenderedPageBreak/>
         <w:drawing>
-          <wp:inline distT="0" distB="0" distL="0" distR="0" wp14:anchorId="313C04A5" wp14:editId="668B072E">
+          <wp:inline distT="0" distB="0" distL="0" distR="0" wp14:anchorId="01D2C215" wp14:editId="0D6C519C">
             <wp:extent cx="5943600" cy="3343275"/>
             <wp:effectExtent l="0" t="0" r="0" b="9525"/>
-            <wp:docPr id="17" name="Picture 17"/>
+            <wp:docPr id="35" name="Picture 35"/>
             <wp:cNvGraphicFramePr>
               <a:graphicFrameLocks xmlns:a="http://schemas.openxmlformats.org/drawingml/2006/main" noChangeAspect="1"/>
             </wp:cNvGraphicFramePr>
@@ -38485,7 +39171,7 @@
               <a:graphicData uri="http://schemas.openxmlformats.org/drawingml/2006/picture">
                 <pic:pic xmlns:pic="http://schemas.openxmlformats.org/drawingml/2006/picture">
                   <pic:nvPicPr>
-                    <pic:cNvPr id="17" name="dangky.jpg"/>
+                    <pic:cNvPr id="35" name="ThanhLy.jpg"/>
                     <pic:cNvPicPr/>
                   </pic:nvPicPr>
                   <pic:blipFill>
@@ -38517,22 +39203,81 @@
       </w:r>
     </w:p>
     <w:p>
+      <w:pPr>
+        <w:pStyle w:val="Caption"/>
+        <w:rPr>
+          <w:i w:val="0"/>
+          <w:color w:val="auto"/>
+          <w:sz w:val="22"/>
+          <w:szCs w:val="22"/>
+        </w:rPr>
+      </w:pPr>
       <w:r>
+        <w:rPr>
+          <w:i w:val="0"/>
+          <w:color w:val="auto"/>
+          <w:sz w:val="22"/>
+          <w:szCs w:val="22"/>
+        </w:rPr>
         <w:t xml:space="preserve">Figure </w:t>
       </w:r>
-      <w:fldSimple w:instr=" SEQ Figure \* ARABIC ">
-        <w:r>
-          <w:rPr>
-            <w:noProof/>
-          </w:rPr>
-          <w:t>23</w:t>
-        </w:r>
-      </w:fldSimple>
       <w:r>
-        <w:t xml:space="preserve"> Giao diện cho chức năng Đăng ký thẻ thư viện</w:t>
+        <w:rPr>
+          <w:i w:val="0"/>
+          <w:color w:val="auto"/>
+          <w:sz w:val="22"/>
+          <w:szCs w:val="22"/>
+        </w:rPr>
+        <w:fldChar w:fldCharType="begin"/>
       </w:r>
-    </w:p>
-    <w:p/>
+      <w:r>
+        <w:rPr>
+          <w:i w:val="0"/>
+          <w:color w:val="auto"/>
+          <w:sz w:val="22"/>
+          <w:szCs w:val="22"/>
+        </w:rPr>
+        <w:instrText xml:space="preserve"> SEQ Figure \* ARABIC </w:instrText>
+      </w:r>
+      <w:r>
+        <w:rPr>
+          <w:i w:val="0"/>
+          <w:color w:val="auto"/>
+          <w:sz w:val="22"/>
+          <w:szCs w:val="22"/>
+        </w:rPr>
+        <w:fldChar w:fldCharType="separate"/>
+      </w:r>
+      <w:r>
+        <w:rPr>
+          <w:i w:val="0"/>
+          <w:noProof/>
+          <w:color w:val="auto"/>
+          <w:sz w:val="22"/>
+          <w:szCs w:val="22"/>
+        </w:rPr>
+        <w:t>24</w:t>
+      </w:r>
+      <w:r>
+        <w:rPr>
+          <w:i w:val="0"/>
+          <w:noProof/>
+          <w:color w:val="auto"/>
+          <w:sz w:val="22"/>
+          <w:szCs w:val="22"/>
+        </w:rPr>
+        <w:fldChar w:fldCharType="end"/>
+      </w:r>
+      <w:r>
+        <w:rPr>
+          <w:i w:val="0"/>
+          <w:color w:val="auto"/>
+          <w:sz w:val="22"/>
+          <w:szCs w:val="22"/>
+        </w:rPr>
+        <w:t xml:space="preserve"> Giao diện chức năng thanh lý sách</w:t>
+      </w:r>
+    </w:p>
     <w:p>
       <w:pPr>
         <w:keepNext/>
@@ -38541,11 +39286,12 @@
         <w:rPr>
           <w:noProof/>
         </w:rPr>
+        <w:lastRenderedPageBreak/>
         <w:drawing>
-          <wp:inline distT="0" distB="0" distL="0" distR="0" wp14:anchorId="7E9F565C" wp14:editId="41C101C8">
+          <wp:inline distT="0" distB="0" distL="0" distR="0">
             <wp:extent cx="5943600" cy="3343275"/>
             <wp:effectExtent l="0" t="0" r="0" b="9525"/>
-            <wp:docPr id="29" name="Picture 29"/>
+            <wp:docPr id="45" name="Picture 45" descr="E:\Project\PTTK HTTT\Project\PTTKPM-SaleAdministrator\Design\DanhSach.jpg"/>
             <wp:cNvGraphicFramePr>
               <a:graphicFrameLocks xmlns:a="http://schemas.openxmlformats.org/drawingml/2006/main" noChangeAspect="1"/>
             </wp:cNvGraphicFramePr>
@@ -38553,8 +39299,10 @@
               <a:graphicData uri="http://schemas.openxmlformats.org/drawingml/2006/picture">
                 <pic:pic xmlns:pic="http://schemas.openxmlformats.org/drawingml/2006/picture">
                   <pic:nvPicPr>
-                    <pic:cNvPr id="29" name="muonsach.jpg"/>
-                    <pic:cNvPicPr/>
+                    <pic:cNvPr id="0" name="Picture 1" descr="E:\Project\PTTK HTTT\Project\PTTKPM-SaleAdministrator\Design\DanhSach.jpg"/>
+                    <pic:cNvPicPr>
+                      <a:picLocks noChangeAspect="1" noChangeArrowheads="1"/>
+                    </pic:cNvPicPr>
                   </pic:nvPicPr>
                   <pic:blipFill>
                     <a:blip r:embed="rId36" cstate="print">
@@ -38564,11 +39312,12 @@
                         </a:ext>
                       </a:extLst>
                     </a:blip>
+                    <a:srcRect/>
                     <a:stretch>
                       <a:fillRect/>
                     </a:stretch>
                   </pic:blipFill>
-                  <pic:spPr>
+                  <pic:spPr bwMode="auto">
                     <a:xfrm>
                       <a:off x="0" y="0"/>
                       <a:ext cx="5943600" cy="3343275"/>
@@ -38576,6 +39325,10 @@
                     <a:prstGeom prst="rect">
                       <a:avLst/>
                     </a:prstGeom>
+                    <a:noFill/>
+                    <a:ln>
+                      <a:noFill/>
+                    </a:ln>
                   </pic:spPr>
                 </pic:pic>
               </a:graphicData>
@@ -38590,16 +39343,16 @@
         <w:rPr>
           <w:i w:val="0"/>
           <w:color w:val="auto"/>
-          <w:sz w:val="24"/>
-          <w:szCs w:val="24"/>
+          <w:sz w:val="22"/>
+          <w:szCs w:val="22"/>
         </w:rPr>
       </w:pPr>
       <w:r>
         <w:rPr>
           <w:i w:val="0"/>
           <w:color w:val="auto"/>
-          <w:sz w:val="24"/>
-          <w:szCs w:val="24"/>
+          <w:sz w:val="22"/>
+          <w:szCs w:val="22"/>
         </w:rPr>
         <w:t xml:space="preserve">Figure </w:t>
       </w:r>
@@ -38607,8 +39360,8 @@
         <w:rPr>
           <w:i w:val="0"/>
           <w:color w:val="auto"/>
-          <w:sz w:val="24"/>
-          <w:szCs w:val="24"/>
+          <w:sz w:val="22"/>
+          <w:szCs w:val="22"/>
         </w:rPr>
         <w:fldChar w:fldCharType="begin"/>
       </w:r>
@@ -38616,8 +39369,8 @@
         <w:rPr>
           <w:i w:val="0"/>
           <w:color w:val="auto"/>
-          <w:sz w:val="24"/>
-          <w:szCs w:val="24"/>
+          <w:sz w:val="22"/>
+          <w:szCs w:val="22"/>
         </w:rPr>
         <w:instrText xml:space="preserve"> SEQ Figure \* ARABIC </w:instrText>
       </w:r>
@@ -38625,8 +39378,8 @@
         <w:rPr>
           <w:i w:val="0"/>
           <w:color w:val="auto"/>
-          <w:sz w:val="24"/>
-          <w:szCs w:val="24"/>
+          <w:sz w:val="22"/>
+          <w:szCs w:val="22"/>
         </w:rPr>
         <w:fldChar w:fldCharType="separate"/>
       </w:r>
@@ -38635,17 +39388,17 @@
           <w:i w:val="0"/>
           <w:noProof/>
           <w:color w:val="auto"/>
-          <w:sz w:val="24"/>
-          <w:szCs w:val="24"/>
-        </w:rPr>
-        <w:t>24</w:t>
+          <w:sz w:val="22"/>
+          <w:szCs w:val="22"/>
+        </w:rPr>
+        <w:t>25</w:t>
       </w:r>
       <w:r>
         <w:rPr>
           <w:i w:val="0"/>
           <w:color w:val="auto"/>
-          <w:sz w:val="24"/>
-          <w:szCs w:val="24"/>
+          <w:sz w:val="22"/>
+          <w:szCs w:val="22"/>
         </w:rPr>
         <w:fldChar w:fldCharType="end"/>
       </w:r>
@@ -38653,28 +39406,31 @@
         <w:rPr>
           <w:i w:val="0"/>
           <w:color w:val="auto"/>
-          <w:sz w:val="24"/>
-          <w:szCs w:val="24"/>
-        </w:rPr>
-        <w:t xml:space="preserve"> Giao diện cho chức năng Mượn sách</w:t>
+          <w:sz w:val="22"/>
+          <w:szCs w:val="22"/>
+        </w:rPr>
+        <w:t xml:space="preserve"> </w:t>
       </w:r>
-    </w:p>
-    <w:p>
       <w:r>
         <w:rPr>
-          <w:rFonts w:ascii="Times New Roman" w:hAnsi="Times New Roman" w:cs="Times New Roman"/>
-          <w:b/>
+          <w:i w:val="0"/>
+          <w:color w:val="auto"/>
+          <w:sz w:val="22"/>
+          <w:szCs w:val="22"/>
+        </w:rPr>
+        <w:t>Giao diện chức năng thêm sách thanh lý</w:t>
+      </w:r>
+    </w:p>
+    <w:p>
+      <w:r>
+        <w:rPr>
           <w:noProof/>
-          <w:color w:val="2E74B5" w:themeColor="accent1" w:themeShade="BF"/>
-          <w:sz w:val="40"/>
-          <w:szCs w:val="40"/>
-        </w:rPr>
-        <w:lastRenderedPageBreak/>
+        </w:rPr>
         <w:drawing>
-          <wp:inline distT="0" distB="0" distL="0" distR="0" wp14:anchorId="246E20F6" wp14:editId="2FF345E6">
+          <wp:inline distT="0" distB="0" distL="0" distR="0" wp14:anchorId="313C04A5" wp14:editId="668B072E">
             <wp:extent cx="5943600" cy="3343275"/>
             <wp:effectExtent l="0" t="0" r="0" b="9525"/>
-            <wp:docPr id="16" name="Picture 16"/>
+            <wp:docPr id="17" name="Picture 17"/>
             <wp:cNvGraphicFramePr>
               <a:graphicFrameLocks xmlns:a="http://schemas.openxmlformats.org/drawingml/2006/main" noChangeAspect="1"/>
             </wp:cNvGraphicFramePr>
@@ -38682,7 +39438,7 @@
               <a:graphicData uri="http://schemas.openxmlformats.org/drawingml/2006/picture">
                 <pic:pic xmlns:pic="http://schemas.openxmlformats.org/drawingml/2006/picture">
                   <pic:nvPicPr>
-                    <pic:cNvPr id="16" name="TraSach.jpg"/>
+                    <pic:cNvPr id="17" name="dangky.jpg"/>
                     <pic:cNvPicPr/>
                   </pic:nvPicPr>
                   <pic:blipFill>
@@ -38722,7 +39478,204 @@
           <w:rPr>
             <w:noProof/>
           </w:rPr>
-          <w:t>25</w:t>
+          <w:t>26</w:t>
+        </w:r>
+      </w:fldSimple>
+      <w:r>
+        <w:t xml:space="preserve"> Giao diện cho chức năng Đăng ký thẻ thư viện</w:t>
+      </w:r>
+    </w:p>
+    <w:p/>
+    <w:p>
+      <w:pPr>
+        <w:keepNext/>
+      </w:pPr>
+      <w:r>
+        <w:rPr>
+          <w:noProof/>
+        </w:rPr>
+        <w:lastRenderedPageBreak/>
+        <w:drawing>
+          <wp:inline distT="0" distB="0" distL="0" distR="0" wp14:anchorId="7E9F565C" wp14:editId="41C101C8">
+            <wp:extent cx="5943600" cy="3343275"/>
+            <wp:effectExtent l="0" t="0" r="0" b="9525"/>
+            <wp:docPr id="29" name="Picture 29"/>
+            <wp:cNvGraphicFramePr>
+              <a:graphicFrameLocks xmlns:a="http://schemas.openxmlformats.org/drawingml/2006/main" noChangeAspect="1"/>
+            </wp:cNvGraphicFramePr>
+            <a:graphic xmlns:a="http://schemas.openxmlformats.org/drawingml/2006/main">
+              <a:graphicData uri="http://schemas.openxmlformats.org/drawingml/2006/picture">
+                <pic:pic xmlns:pic="http://schemas.openxmlformats.org/drawingml/2006/picture">
+                  <pic:nvPicPr>
+                    <pic:cNvPr id="29" name="muonsach.jpg"/>
+                    <pic:cNvPicPr/>
+                  </pic:nvPicPr>
+                  <pic:blipFill>
+                    <a:blip r:embed="rId38" cstate="print">
+                      <a:extLst>
+                        <a:ext uri="{28A0092B-C50C-407E-A947-70E740481C1C}">
+                          <a14:useLocalDpi xmlns:a14="http://schemas.microsoft.com/office/drawing/2010/main" val="0"/>
+                        </a:ext>
+                      </a:extLst>
+                    </a:blip>
+                    <a:stretch>
+                      <a:fillRect/>
+                    </a:stretch>
+                  </pic:blipFill>
+                  <pic:spPr>
+                    <a:xfrm>
+                      <a:off x="0" y="0"/>
+                      <a:ext cx="5943600" cy="3343275"/>
+                    </a:xfrm>
+                    <a:prstGeom prst="rect">
+                      <a:avLst/>
+                    </a:prstGeom>
+                  </pic:spPr>
+                </pic:pic>
+              </a:graphicData>
+            </a:graphic>
+          </wp:inline>
+        </w:drawing>
+      </w:r>
+    </w:p>
+    <w:p>
+      <w:pPr>
+        <w:pStyle w:val="Caption"/>
+        <w:rPr>
+          <w:i w:val="0"/>
+          <w:color w:val="auto"/>
+          <w:sz w:val="24"/>
+          <w:szCs w:val="24"/>
+        </w:rPr>
+      </w:pPr>
+      <w:r>
+        <w:rPr>
+          <w:i w:val="0"/>
+          <w:color w:val="auto"/>
+          <w:sz w:val="24"/>
+          <w:szCs w:val="24"/>
+        </w:rPr>
+        <w:t xml:space="preserve">Figure </w:t>
+      </w:r>
+      <w:r>
+        <w:rPr>
+          <w:i w:val="0"/>
+          <w:color w:val="auto"/>
+          <w:sz w:val="24"/>
+          <w:szCs w:val="24"/>
+        </w:rPr>
+        <w:fldChar w:fldCharType="begin"/>
+      </w:r>
+      <w:r>
+        <w:rPr>
+          <w:i w:val="0"/>
+          <w:color w:val="auto"/>
+          <w:sz w:val="24"/>
+          <w:szCs w:val="24"/>
+        </w:rPr>
+        <w:instrText xml:space="preserve"> SEQ Figure \* ARABIC </w:instrText>
+      </w:r>
+      <w:r>
+        <w:rPr>
+          <w:i w:val="0"/>
+          <w:color w:val="auto"/>
+          <w:sz w:val="24"/>
+          <w:szCs w:val="24"/>
+        </w:rPr>
+        <w:fldChar w:fldCharType="separate"/>
+      </w:r>
+      <w:r>
+        <w:rPr>
+          <w:i w:val="0"/>
+          <w:noProof/>
+          <w:color w:val="auto"/>
+          <w:sz w:val="24"/>
+          <w:szCs w:val="24"/>
+        </w:rPr>
+        <w:t>27</w:t>
+      </w:r>
+      <w:r>
+        <w:rPr>
+          <w:i w:val="0"/>
+          <w:color w:val="auto"/>
+          <w:sz w:val="24"/>
+          <w:szCs w:val="24"/>
+        </w:rPr>
+        <w:fldChar w:fldCharType="end"/>
+      </w:r>
+      <w:r>
+        <w:rPr>
+          <w:i w:val="0"/>
+          <w:color w:val="auto"/>
+          <w:sz w:val="24"/>
+          <w:szCs w:val="24"/>
+        </w:rPr>
+        <w:t xml:space="preserve"> Giao diện cho chức năng Mượn sách</w:t>
+      </w:r>
+    </w:p>
+    <w:p>
+      <w:r>
+        <w:rPr>
+          <w:rFonts w:ascii="Times New Roman" w:hAnsi="Times New Roman" w:cs="Times New Roman"/>
+          <w:b/>
+          <w:noProof/>
+          <w:color w:val="2E74B5" w:themeColor="accent1" w:themeShade="BF"/>
+          <w:sz w:val="40"/>
+          <w:szCs w:val="40"/>
+        </w:rPr>
+        <w:drawing>
+          <wp:inline distT="0" distB="0" distL="0" distR="0" wp14:anchorId="246E20F6" wp14:editId="2FF345E6">
+            <wp:extent cx="5943600" cy="3343275"/>
+            <wp:effectExtent l="0" t="0" r="0" b="9525"/>
+            <wp:docPr id="16" name="Picture 16"/>
+            <wp:cNvGraphicFramePr>
+              <a:graphicFrameLocks xmlns:a="http://schemas.openxmlformats.org/drawingml/2006/main" noChangeAspect="1"/>
+            </wp:cNvGraphicFramePr>
+            <a:graphic xmlns:a="http://schemas.openxmlformats.org/drawingml/2006/main">
+              <a:graphicData uri="http://schemas.openxmlformats.org/drawingml/2006/picture">
+                <pic:pic xmlns:pic="http://schemas.openxmlformats.org/drawingml/2006/picture">
+                  <pic:nvPicPr>
+                    <pic:cNvPr id="16" name="TraSach.jpg"/>
+                    <pic:cNvPicPr/>
+                  </pic:nvPicPr>
+                  <pic:blipFill>
+                    <a:blip r:embed="rId39" cstate="print">
+                      <a:extLst>
+                        <a:ext uri="{28A0092B-C50C-407E-A947-70E740481C1C}">
+                          <a14:useLocalDpi xmlns:a14="http://schemas.microsoft.com/office/drawing/2010/main" val="0"/>
+                        </a:ext>
+                      </a:extLst>
+                    </a:blip>
+                    <a:stretch>
+                      <a:fillRect/>
+                    </a:stretch>
+                  </pic:blipFill>
+                  <pic:spPr>
+                    <a:xfrm>
+                      <a:off x="0" y="0"/>
+                      <a:ext cx="5943600" cy="3343275"/>
+                    </a:xfrm>
+                    <a:prstGeom prst="rect">
+                      <a:avLst/>
+                    </a:prstGeom>
+                  </pic:spPr>
+                </pic:pic>
+              </a:graphicData>
+            </a:graphic>
+          </wp:inline>
+        </w:drawing>
+      </w:r>
+    </w:p>
+    <w:p>
+      <w:r>
+        <w:t xml:space="preserve">Figure </w:t>
+      </w:r>
+      <w:fldSimple w:instr=" SEQ Figure \* ARABIC ">
+        <w:r>
+          <w:rPr>
+            <w:noProof/>
+          </w:rPr>
+          <w:t>28</w:t>
         </w:r>
       </w:fldSimple>
       <w:r>
@@ -38938,7 +39891,7 @@
           </w14:textOutline>
         </w:rPr>
       </w:pPr>
-      <w:bookmarkStart w:id="72" w:name="_Toc46471740"/>
+      <w:bookmarkStart w:id="73" w:name="_Toc46471740"/>
       <w:r>
         <w:rPr>
           <w:rFonts w:ascii="Times New Roman" w:hAnsi="Times New Roman" w:cs="Times New Roman"/>
@@ -38952,10 +39905,9 @@
             <w14:round/>
           </w14:textOutline>
         </w:rPr>
-        <w:lastRenderedPageBreak/>
         <w:t>Thiết kế dữ liệu cho hệ thống (mức thấp)</w:t>
       </w:r>
-      <w:bookmarkEnd w:id="72"/>
+      <w:bookmarkEnd w:id="73"/>
     </w:p>
     <w:p>
       <w:pPr>
@@ -38975,6 +39927,7 @@
             <w14:round/>
           </w14:textOutline>
         </w:rPr>
+        <w:lastRenderedPageBreak/>
         <w:drawing>
           <wp:inline distT="0" distB="0" distL="0" distR="0" wp14:anchorId="22CD5BCD" wp14:editId="3B4799BF">
             <wp:extent cx="5419725" cy="5400675"/>
@@ -38993,7 +39946,7 @@
                     </pic:cNvPicPr>
                   </pic:nvPicPr>
                   <pic:blipFill>
-                    <a:blip r:embed="rId38">
+                    <a:blip r:embed="rId40">
                       <a:extLst>
                         <a:ext uri="{28A0092B-C50C-407E-A947-70E740481C1C}">
                           <a14:useLocalDpi xmlns:a14="http://schemas.microsoft.com/office/drawing/2010/main" val="0"/>
@@ -39037,7 +39990,7 @@
           <w:rPr>
             <w:noProof/>
           </w:rPr>
-          <w:t>26</w:t>
+          <w:t>29</w:t>
         </w:r>
       </w:fldSimple>
       <w:r>
@@ -39115,7 +40068,7 @@
           </w14:textOutline>
         </w:rPr>
       </w:pPr>
-      <w:bookmarkStart w:id="73" w:name="_Toc46471741"/>
+      <w:bookmarkStart w:id="74" w:name="_Toc46471741"/>
       <w:r>
         <w:rPr>
           <w:rFonts w:ascii="Times New Roman" w:hAnsi="Times New Roman" w:cs="Times New Roman"/>
@@ -39132,7 +40085,7 @@
         <w:lastRenderedPageBreak/>
         <w:t>Thiết kế chức năng phần mềm cho hệ thống theo mô hình 3 lớp</w:t>
       </w:r>
-      <w:bookmarkEnd w:id="73"/>
+      <w:bookmarkEnd w:id="74"/>
     </w:p>
     <w:p>
       <w:pPr>
@@ -39170,7 +40123,7 @@
                     </pic:cNvPicPr>
                   </pic:nvPicPr>
                   <pic:blipFill>
-                    <a:blip r:embed="rId39">
+                    <a:blip r:embed="rId41">
                       <a:extLst>
                         <a:ext uri="{28A0092B-C50C-407E-A947-70E740481C1C}">
                           <a14:useLocalDpi xmlns:a14="http://schemas.microsoft.com/office/drawing/2010/main" val="0"/>
@@ -39214,7 +40167,7 @@
           <w:rPr>
             <w:noProof/>
           </w:rPr>
-          <w:t>27</w:t>
+          <w:t>30</w:t>
         </w:r>
       </w:fldSimple>
       <w:r>
@@ -39280,7 +40233,7 @@
           </w14:textOutline>
         </w:rPr>
       </w:pPr>
-      <w:bookmarkStart w:id="74" w:name="_Toc46471742"/>
+      <w:bookmarkStart w:id="75" w:name="_Toc46471742"/>
       <w:r>
         <w:rPr>
           <w:rFonts w:ascii="Times New Roman" w:hAnsi="Times New Roman" w:cs="Times New Roman"/>
@@ -39296,7 +40249,7 @@
         <w:lastRenderedPageBreak/>
         <w:t>Class diagram</w:t>
       </w:r>
-      <w:bookmarkEnd w:id="74"/>
+      <w:bookmarkEnd w:id="75"/>
     </w:p>
     <w:p>
       <w:pPr>
@@ -39369,7 +40322,7 @@
                     </pic:cNvPicPr>
                   </pic:nvPicPr>
                   <pic:blipFill>
-                    <a:blip r:embed="rId40">
+                    <a:blip r:embed="rId42">
                       <a:extLst>
                         <a:ext uri="{28A0092B-C50C-407E-A947-70E740481C1C}">
                           <a14:useLocalDpi xmlns:a14="http://schemas.microsoft.com/office/drawing/2010/main" val="0"/>
@@ -39416,7 +40369,7 @@
           <w:rPr>
             <w:noProof/>
           </w:rPr>
-          <w:t>28</w:t>
+          <w:t>31</w:t>
         </w:r>
       </w:fldSimple>
       <w:r>
@@ -39444,18 +40397,18 @@
     </w:p>
     <w:p>
       <w:pPr>
+        <w:keepNext/>
         <w:ind w:left="360"/>
       </w:pPr>
-      <w:bookmarkStart w:id="75" w:name="_GoBack"/>
       <w:r>
         <w:rPr>
           <w:noProof/>
         </w:rPr>
         <w:drawing>
-          <wp:inline distT="0" distB="0" distL="0" distR="0" wp14:anchorId="350DC09F" wp14:editId="6E0E2C66">
-            <wp:extent cx="5943600" cy="5800725"/>
-            <wp:effectExtent l="0" t="0" r="0" b="9525"/>
-            <wp:docPr id="32" name="Picture 32"/>
+          <wp:inline distT="0" distB="0" distL="0" distR="0" wp14:anchorId="2DEFC0D0" wp14:editId="2775E13B">
+            <wp:extent cx="5943600" cy="5631815"/>
+            <wp:effectExtent l="0" t="0" r="0" b="6985"/>
+            <wp:docPr id="44" name="Picture 44"/>
             <wp:cNvGraphicFramePr>
               <a:graphicFrameLocks xmlns:a="http://schemas.openxmlformats.org/drawingml/2006/main" noChangeAspect="1"/>
             </wp:cNvGraphicFramePr>
@@ -39467,7 +40420,7 @@
                     <pic:cNvPicPr/>
                   </pic:nvPicPr>
                   <pic:blipFill>
-                    <a:blip r:embed="rId41"/>
+                    <a:blip r:embed="rId43"/>
                     <a:stretch>
                       <a:fillRect/>
                     </a:stretch>
@@ -39475,7 +40428,7 @@
                   <pic:spPr>
                     <a:xfrm>
                       <a:off x="0" y="0"/>
-                      <a:ext cx="5943600" cy="5800725"/>
+                      <a:ext cx="5943600" cy="5631815"/>
                     </a:xfrm>
                     <a:prstGeom prst="rect">
                       <a:avLst/>
@@ -39487,7 +40440,25 @@
           </wp:inline>
         </w:drawing>
       </w:r>
-      <w:bookmarkEnd w:id="75"/>
+    </w:p>
+    <w:p>
+      <w:pPr>
+        <w:pStyle w:val="Caption"/>
+      </w:pPr>
+      <w:r>
+        <w:t xml:space="preserve">Figure </w:t>
+      </w:r>
+      <w:fldSimple w:instr=" SEQ Figure \* ARABIC ">
+        <w:r>
+          <w:rPr>
+            <w:noProof/>
+          </w:rPr>
+          <w:t>32</w:t>
+        </w:r>
+      </w:fldSimple>
+      <w:r>
+        <w:t xml:space="preserve"> Class diagram Thanh lý sách</w:t>
+      </w:r>
     </w:p>
     <w:p>
       <w:pPr>
@@ -39565,7 +40536,10 @@
     </w:p>
     <w:p>
       <w:pPr>
+        <w:pStyle w:val="ListParagraph"/>
         <w:keepNext/>
+        <w:ind w:left="360"/>
+        <w:outlineLvl w:val="2"/>
       </w:pPr>
       <w:r>
         <w:rPr>
@@ -39582,7 +40556,7 @@
         </w:rPr>
         <w:lastRenderedPageBreak/>
         <w:drawing>
-          <wp:inline distT="0" distB="0" distL="0" distR="0" wp14:anchorId="6A385817" wp14:editId="0E9856A1">
+          <wp:inline distT="0" distB="0" distL="0" distR="0" wp14:anchorId="5713F9B4" wp14:editId="345F49BB">
             <wp:extent cx="5934075" cy="3028950"/>
             <wp:effectExtent l="0" t="0" r="9525" b="0"/>
             <wp:docPr id="34" name="Picture 34"/>
@@ -39599,7 +40573,7 @@
                     </pic:cNvPicPr>
                   </pic:nvPicPr>
                   <pic:blipFill>
-                    <a:blip r:embed="rId42">
+                    <a:blip r:embed="rId44">
                       <a:extLst>
                         <a:ext uri="{28A0092B-C50C-407E-A947-70E740481C1C}">
                           <a14:useLocalDpi xmlns:a14="http://schemas.microsoft.com/office/drawing/2010/main" val="0"/>
@@ -39653,16 +40627,313 @@
           <w:rPr>
             <w:noProof/>
           </w:rPr>
-          <w:t>29</w:t>
+          <w:t>33</w:t>
         </w:r>
       </w:fldSimple>
       <w:r>
-        <w:t xml:space="preserve"> Sequence diagram cho Nhập sách</w:t>
+        <w:t xml:space="preserve"> </w:t>
       </w:r>
+      <w:r>
+        <w:t>Sequence diagram cho Nhập sách</w:t>
+      </w:r>
+    </w:p>
+    <w:p>
+      <w:pPr>
+        <w:pStyle w:val="ListParagraph"/>
+        <w:numPr>
+          <w:ilvl w:val="2"/>
+          <w:numId w:val="1"/>
+        </w:numPr>
+        <w:ind w:firstLine="90"/>
+        <w:outlineLvl w:val="2"/>
+        <w:rPr>
+          <w:rFonts w:ascii="Times New Roman" w:hAnsi="Times New Roman" w:cs="Times New Roman"/>
+          <w:color w:val="44546A" w:themeColor="text2"/>
+          <w:sz w:val="32"/>
+          <w:szCs w:val="32"/>
+          <w14:textOutline w14:w="0" w14:cap="flat" w14:cmpd="sng" w14:algn="ctr">
+            <w14:noFill/>
+            <w14:prstDash w14:val="solid"/>
+            <w14:round/>
+          </w14:textOutline>
+        </w:rPr>
+      </w:pPr>
+      <w:r>
+        <w:rPr>
+          <w:rFonts w:ascii="Times New Roman" w:hAnsi="Times New Roman" w:cs="Times New Roman"/>
+          <w:color w:val="44546A" w:themeColor="text2"/>
+          <w:sz w:val="32"/>
+          <w:szCs w:val="32"/>
+          <w14:textOutline w14:w="0" w14:cap="flat" w14:cmpd="sng" w14:algn="ctr">
+            <w14:noFill/>
+            <w14:prstDash w14:val="solid"/>
+            <w14:round/>
+          </w14:textOutline>
+        </w:rPr>
+        <w:t>Thanh lý sách</w:t>
+      </w:r>
+    </w:p>
+    <w:p>
+      <w:pPr>
+        <w:pStyle w:val="ListParagraph"/>
+        <w:numPr>
+          <w:ilvl w:val="3"/>
+          <w:numId w:val="1"/>
+        </w:numPr>
+        <w:ind w:firstLine="0"/>
+        <w:outlineLvl w:val="2"/>
+        <w:rPr>
+          <w:rFonts w:ascii="Times New Roman" w:hAnsi="Times New Roman" w:cs="Times New Roman"/>
+          <w:color w:val="44546A" w:themeColor="text2"/>
+          <w:sz w:val="32"/>
+          <w:szCs w:val="32"/>
+          <w14:textOutline w14:w="0" w14:cap="flat" w14:cmpd="sng" w14:algn="ctr">
+            <w14:noFill/>
+            <w14:prstDash w14:val="solid"/>
+            <w14:round/>
+          </w14:textOutline>
+        </w:rPr>
+      </w:pPr>
+      <w:r>
+        <w:rPr>
+          <w:rFonts w:ascii="Times New Roman" w:hAnsi="Times New Roman" w:cs="Times New Roman"/>
+          <w:color w:val="44546A" w:themeColor="text2"/>
+          <w:sz w:val="32"/>
+          <w:szCs w:val="32"/>
+          <w14:textOutline w14:w="0" w14:cap="flat" w14:cmpd="sng" w14:algn="ctr">
+            <w14:noFill/>
+            <w14:prstDash w14:val="solid"/>
+            <w14:round/>
+          </w14:textOutline>
+        </w:rPr>
+        <w:t>In danh sách thanh lý</w:t>
+      </w:r>
+    </w:p>
+    <w:p>
+      <w:pPr>
+        <w:pStyle w:val="ListParagraph"/>
+        <w:keepNext/>
+        <w:ind w:left="360"/>
+        <w:outlineLvl w:val="2"/>
+      </w:pPr>
+      <w:r>
+        <w:rPr>
+          <w:noProof/>
+        </w:rPr>
+        <w:lastRenderedPageBreak/>
+        <w:drawing>
+          <wp:inline distT="0" distB="0" distL="0" distR="0" wp14:anchorId="768B0AA2" wp14:editId="0CD4A030">
+            <wp:extent cx="5943600" cy="4892040"/>
+            <wp:effectExtent l="0" t="0" r="0" b="3810"/>
+            <wp:docPr id="42" name="Picture 42"/>
+            <wp:cNvGraphicFramePr>
+              <a:graphicFrameLocks xmlns:a="http://schemas.openxmlformats.org/drawingml/2006/main" noChangeAspect="1"/>
+            </wp:cNvGraphicFramePr>
+            <a:graphic xmlns:a="http://schemas.openxmlformats.org/drawingml/2006/main">
+              <a:graphicData uri="http://schemas.openxmlformats.org/drawingml/2006/picture">
+                <pic:pic xmlns:pic="http://schemas.openxmlformats.org/drawingml/2006/picture">
+                  <pic:nvPicPr>
+                    <pic:cNvPr id="1" name=""/>
+                    <pic:cNvPicPr/>
+                  </pic:nvPicPr>
+                  <pic:blipFill>
+                    <a:blip r:embed="rId45"/>
+                    <a:stretch>
+                      <a:fillRect/>
+                    </a:stretch>
+                  </pic:blipFill>
+                  <pic:spPr>
+                    <a:xfrm>
+                      <a:off x="0" y="0"/>
+                      <a:ext cx="5943600" cy="4892040"/>
+                    </a:xfrm>
+                    <a:prstGeom prst="rect">
+                      <a:avLst/>
+                    </a:prstGeom>
+                  </pic:spPr>
+                </pic:pic>
+              </a:graphicData>
+            </a:graphic>
+          </wp:inline>
+        </w:drawing>
+      </w:r>
+    </w:p>
+    <w:p>
+      <w:pPr>
+        <w:pStyle w:val="Caption"/>
+        <w:rPr>
+          <w:rFonts w:ascii="Times New Roman" w:hAnsi="Times New Roman" w:cs="Times New Roman"/>
+          <w:sz w:val="32"/>
+          <w:szCs w:val="32"/>
+          <w14:textOutline w14:w="0" w14:cap="flat" w14:cmpd="sng" w14:algn="ctr">
+            <w14:noFill/>
+            <w14:prstDash w14:val="solid"/>
+            <w14:round/>
+          </w14:textOutline>
+        </w:rPr>
+      </w:pPr>
+      <w:r>
+        <w:t xml:space="preserve">Figure </w:t>
+      </w:r>
+      <w:fldSimple w:instr=" SEQ Figure \* ARABIC ">
+        <w:r>
+          <w:rPr>
+            <w:noProof/>
+          </w:rPr>
+          <w:t>34</w:t>
+        </w:r>
+      </w:fldSimple>
+      <w:r>
+        <w:t xml:space="preserve"> Sequence diagram </w:t>
+      </w:r>
+      <w:proofErr w:type="gramStart"/>
+      <w:r>
+        <w:t>In</w:t>
+      </w:r>
+      <w:proofErr w:type="gramEnd"/>
+      <w:r>
+        <w:t xml:space="preserve"> danh sách thanh lý</w:t>
+      </w:r>
+    </w:p>
+    <w:p>
+      <w:pPr>
+        <w:pStyle w:val="ListParagraph"/>
+        <w:ind w:left="360"/>
+        <w:outlineLvl w:val="2"/>
+        <w:rPr>
+          <w:rFonts w:ascii="Times New Roman" w:hAnsi="Times New Roman" w:cs="Times New Roman"/>
+          <w:color w:val="44546A" w:themeColor="text2"/>
+          <w:sz w:val="32"/>
+          <w:szCs w:val="32"/>
+          <w14:textOutline w14:w="0" w14:cap="flat" w14:cmpd="sng" w14:algn="ctr">
+            <w14:noFill/>
+            <w14:prstDash w14:val="solid"/>
+            <w14:round/>
+          </w14:textOutline>
+        </w:rPr>
+      </w:pPr>
+    </w:p>
+    <w:p>
+      <w:pPr>
+        <w:pStyle w:val="ListParagraph"/>
+        <w:numPr>
+          <w:ilvl w:val="3"/>
+          <w:numId w:val="1"/>
+        </w:numPr>
+        <w:ind w:firstLine="0"/>
+        <w:outlineLvl w:val="2"/>
+        <w:rPr>
+          <w:rFonts w:ascii="Times New Roman" w:hAnsi="Times New Roman" w:cs="Times New Roman"/>
+          <w:color w:val="44546A" w:themeColor="text2"/>
+          <w:sz w:val="32"/>
+          <w:szCs w:val="32"/>
+          <w14:textOutline w14:w="0" w14:cap="flat" w14:cmpd="sng" w14:algn="ctr">
+            <w14:noFill/>
+            <w14:prstDash w14:val="solid"/>
+            <w14:round/>
+          </w14:textOutline>
+        </w:rPr>
+      </w:pPr>
+      <w:r>
+        <w:rPr>
+          <w:rFonts w:ascii="Times New Roman" w:hAnsi="Times New Roman" w:cs="Times New Roman"/>
+          <w:color w:val="44546A" w:themeColor="text2"/>
+          <w:sz w:val="32"/>
+          <w:szCs w:val="32"/>
+          <w14:textOutline w14:w="0" w14:cap="flat" w14:cmpd="sng" w14:algn="ctr">
+            <w14:noFill/>
+            <w14:prstDash w14:val="solid"/>
+            <w14:round/>
+          </w14:textOutline>
+        </w:rPr>
+        <w:t>Thêm sách thanh lý</w:t>
+      </w:r>
+    </w:p>
+    <w:p>
+      <w:pPr>
+        <w:keepNext/>
+        <w:ind w:left="360"/>
+        <w:outlineLvl w:val="2"/>
+      </w:pPr>
+      <w:r>
+        <w:rPr>
+          <w:noProof/>
+        </w:rPr>
+        <w:lastRenderedPageBreak/>
+        <w:drawing>
+          <wp:inline distT="0" distB="0" distL="0" distR="0" wp14:anchorId="79A5131E" wp14:editId="2CEF49EC">
+            <wp:extent cx="5943600" cy="5149850"/>
+            <wp:effectExtent l="0" t="0" r="0" b="0"/>
+            <wp:docPr id="43" name="Picture 43"/>
+            <wp:cNvGraphicFramePr>
+              <a:graphicFrameLocks xmlns:a="http://schemas.openxmlformats.org/drawingml/2006/main" noChangeAspect="1"/>
+            </wp:cNvGraphicFramePr>
+            <a:graphic xmlns:a="http://schemas.openxmlformats.org/drawingml/2006/main">
+              <a:graphicData uri="http://schemas.openxmlformats.org/drawingml/2006/picture">
+                <pic:pic xmlns:pic="http://schemas.openxmlformats.org/drawingml/2006/picture">
+                  <pic:nvPicPr>
+                    <pic:cNvPr id="1" name=""/>
+                    <pic:cNvPicPr/>
+                  </pic:nvPicPr>
+                  <pic:blipFill>
+                    <a:blip r:embed="rId46"/>
+                    <a:stretch>
+                      <a:fillRect/>
+                    </a:stretch>
+                  </pic:blipFill>
+                  <pic:spPr>
+                    <a:xfrm>
+                      <a:off x="0" y="0"/>
+                      <a:ext cx="5943600" cy="5149850"/>
+                    </a:xfrm>
+                    <a:prstGeom prst="rect">
+                      <a:avLst/>
+                    </a:prstGeom>
+                  </pic:spPr>
+                </pic:pic>
+              </a:graphicData>
+            </a:graphic>
+          </wp:inline>
+        </w:drawing>
+      </w:r>
+    </w:p>
+    <w:p>
+      <w:pPr>
+        <w:pStyle w:val="Caption"/>
+        <w:rPr>
+          <w:rFonts w:ascii="Times New Roman" w:hAnsi="Times New Roman" w:cs="Times New Roman"/>
+          <w:sz w:val="32"/>
+          <w:szCs w:val="32"/>
+          <w14:textOutline w14:w="0" w14:cap="flat" w14:cmpd="sng" w14:algn="ctr">
+            <w14:noFill/>
+            <w14:prstDash w14:val="solid"/>
+            <w14:round/>
+          </w14:textOutline>
+        </w:rPr>
+      </w:pPr>
+      <w:r>
+        <w:t xml:space="preserve">Figure </w:t>
+      </w:r>
+      <w:fldSimple w:instr=" SEQ Figure \* ARABIC ">
+        <w:r>
+          <w:rPr>
+            <w:noProof/>
+          </w:rPr>
+          <w:t>35</w:t>
+        </w:r>
+      </w:fldSimple>
+      <w:r>
+        <w:t xml:space="preserve"> Sequence diagram Thêm Sách Thanh lý</w:t>
+      </w:r>
+    </w:p>
+    <w:p>
+      <w:pPr>
+        <w:keepNext/>
+      </w:pPr>
     </w:p>
     <w:sectPr>
-      <w:headerReference w:type="default" r:id="rId43"/>
-      <w:footerReference w:type="default" r:id="rId44"/>
+      <w:headerReference w:type="default" r:id="rId47"/>
+      <w:footerReference w:type="default" r:id="rId48"/>
       <w:pgSz w:w="12240" w:h="15840"/>
       <w:pgMar w:top="1440" w:right="1440" w:bottom="1440" w:left="1440" w:header="720" w:footer="720" w:gutter="0"/>
       <w:cols w:space="720"/>
@@ -44615,7 +45886,7 @@
 </file>
 
 <file path=customXml/itemProps1.xml><?xml version="1.0" encoding="utf-8"?>
-<ds:datastoreItem xmlns:ds="http://schemas.openxmlformats.org/officeDocument/2006/customXml" ds:itemID="{CDFD34A5-4678-4101-B2D8-40495BF85FAD}">
+<ds:datastoreItem xmlns:ds="http://schemas.openxmlformats.org/officeDocument/2006/customXml" ds:itemID="{853D208D-2F1B-4118-AD66-07BD7BE194B4}">
   <ds:schemaRefs>
     <ds:schemaRef ds:uri="http://schemas.openxmlformats.org/officeDocument/2006/bibliography"/>
   </ds:schemaRefs>

</xml_diff>